<commit_message>
Revisions to the maternal body composition aim
</commit_message>
<xml_diff>
--- a/Manuscripts/Mammary Gland aTSC/Manuscript.docx
+++ b/Manuscripts/Mammary Gland aTSC/Manuscript.docx
@@ -6068,10 +6068,34 @@
             <w:sz w:val="22"/>
             <w:szCs w:val="22"/>
           </w:rPr>
-          <w:t xml:space="preserve">  These mice were mated with a male and dams and their offspring were monitored through lactation (See Figure 1)</w:t>
+          <w:t xml:space="preserve">  These mice were mated with a male and dams and their offspring were monitored through lactation (See Figure 1</w:t>
         </w:r>
       </w:ins>
-      <w:ins w:id="12" w:author="Dave Bridges" w:date="2020-03-25T10:54:00Z">
+      <w:ins w:id="12" w:author="Dave Bridges" w:date="2020-03-25T10:59:00Z">
+        <w:r>
+          <w:rPr>
+            <w:rFonts w:ascii="Arial" w:eastAsia="MS PMincho" w:hAnsi="Arial" w:cs="Arial"/>
+            <w:bCs/>
+            <w:color w:val="000000" w:themeColor="text1"/>
+            <w:sz w:val="22"/>
+            <w:szCs w:val="22"/>
+          </w:rPr>
+          <w:t>A</w:t>
+        </w:r>
+      </w:ins>
+      <w:ins w:id="13" w:author="Dave Bridges" w:date="2020-03-25T10:53:00Z">
+        <w:r>
+          <w:rPr>
+            <w:rFonts w:ascii="Arial" w:eastAsia="MS PMincho" w:hAnsi="Arial" w:cs="Arial"/>
+            <w:bCs/>
+            <w:color w:val="000000" w:themeColor="text1"/>
+            <w:sz w:val="22"/>
+            <w:szCs w:val="22"/>
+          </w:rPr>
+          <w:t>)</w:t>
+        </w:r>
+      </w:ins>
+      <w:ins w:id="14" w:author="Dave Bridges" w:date="2020-03-25T10:54:00Z">
         <w:r>
           <w:rPr>
             <w:rFonts w:ascii="Arial" w:eastAsia="MS PMincho" w:hAnsi="Arial" w:cs="Arial"/>
@@ -6083,8 +6107,6 @@
           <w:t>.</w:t>
         </w:r>
       </w:ins>
-      <w:bookmarkStart w:id="13" w:name="_GoBack"/>
-      <w:bookmarkEnd w:id="13"/>
     </w:p>
     <w:p>
       <w:pPr>
@@ -6098,7 +6120,7 @@
           <w:color w:val="000000" w:themeColor="text1"/>
           <w:sz w:val="22"/>
           <w:szCs w:val="22"/>
-          <w:rPrChange w:id="14" w:author="Dave Bridges" w:date="2020-03-25T10:51:00Z">
+          <w:rPrChange w:id="15" w:author="Dave Bridges" w:date="2020-03-25T10:51:00Z">
             <w:rPr>
               <w:rFonts w:ascii="Arial" w:eastAsia="MS PMincho" w:hAnsi="Arial" w:cs="Arial"/>
               <w:b/>
@@ -6121,18 +6143,95 @@
           <w:color w:val="000000" w:themeColor="text1"/>
           <w:sz w:val="22"/>
           <w:szCs w:val="22"/>
-        </w:rPr>
-      </w:pPr>
-      <w:r>
-        <w:rPr>
-          <w:rFonts w:ascii="Arial" w:hAnsi="Arial" w:cs="Arial"/>
-          <w:b/>
-          <w:color w:val="000000" w:themeColor="text1"/>
-          <w:sz w:val="22"/>
-          <w:szCs w:val="22"/>
-        </w:rPr>
-        <w:t xml:space="preserve">3.1 Maternal Weights were </w:t>
-      </w:r>
+          <w:rPrChange w:id="16" w:author="Dave Bridges" w:date="2020-03-25T11:00:00Z">
+            <w:rPr>
+              <w:rFonts w:ascii="Arial" w:hAnsi="Arial" w:cs="Arial"/>
+              <w:b/>
+              <w:color w:val="000000" w:themeColor="text1"/>
+              <w:sz w:val="22"/>
+              <w:szCs w:val="22"/>
+            </w:rPr>
+          </w:rPrChange>
+        </w:rPr>
+      </w:pPr>
+      <w:r>
+        <w:rPr>
+          <w:rFonts w:ascii="Arial" w:hAnsi="Arial" w:cs="Arial"/>
+          <w:b/>
+          <w:color w:val="000000" w:themeColor="text1"/>
+          <w:sz w:val="22"/>
+          <w:szCs w:val="22"/>
+        </w:rPr>
+        <w:t xml:space="preserve">3.1 Maternal </w:t>
+      </w:r>
+      <w:del w:id="17" w:author="Dave Bridges" w:date="2020-03-25T11:00:00Z">
+        <w:r>
+          <w:rPr>
+            <w:rFonts w:ascii="Arial" w:hAnsi="Arial" w:cs="Arial"/>
+            <w:b/>
+            <w:color w:val="000000" w:themeColor="text1"/>
+            <w:sz w:val="22"/>
+            <w:szCs w:val="22"/>
+          </w:rPr>
+          <w:delText xml:space="preserve">Weights </w:delText>
+        </w:r>
+      </w:del>
+      <w:ins w:id="18" w:author="Dave Bridges" w:date="2020-03-25T11:00:00Z">
+        <w:r>
+          <w:rPr>
+            <w:rFonts w:ascii="Arial" w:hAnsi="Arial" w:cs="Arial"/>
+            <w:b/>
+            <w:color w:val="000000" w:themeColor="text1"/>
+            <w:sz w:val="22"/>
+            <w:szCs w:val="22"/>
+          </w:rPr>
+          <w:t>Body Composition</w:t>
+        </w:r>
+        <w:r>
+          <w:rPr>
+            <w:rFonts w:ascii="Arial" w:hAnsi="Arial" w:cs="Arial"/>
+            <w:b/>
+            <w:color w:val="000000" w:themeColor="text1"/>
+            <w:sz w:val="22"/>
+            <w:szCs w:val="22"/>
+          </w:rPr>
+          <w:t xml:space="preserve"> </w:t>
+        </w:r>
+      </w:ins>
+      <w:del w:id="19" w:author="Dave Bridges" w:date="2020-03-25T11:00:00Z">
+        <w:r>
+          <w:rPr>
+            <w:rFonts w:ascii="Arial" w:hAnsi="Arial" w:cs="Arial"/>
+            <w:b/>
+            <w:color w:val="000000" w:themeColor="text1"/>
+            <w:sz w:val="22"/>
+            <w:szCs w:val="22"/>
+          </w:rPr>
+          <w:delText xml:space="preserve">were </w:delText>
+        </w:r>
+      </w:del>
+      <w:ins w:id="20" w:author="Dave Bridges" w:date="2020-03-25T11:00:00Z">
+        <w:r>
+          <w:rPr>
+            <w:rFonts w:ascii="Arial" w:hAnsi="Arial" w:cs="Arial"/>
+            <w:b/>
+            <w:color w:val="000000" w:themeColor="text1"/>
+            <w:sz w:val="22"/>
+            <w:szCs w:val="22"/>
+          </w:rPr>
+          <w:t>Was</w:t>
+        </w:r>
+        <w:r>
+          <w:rPr>
+            <w:rFonts w:ascii="Arial" w:hAnsi="Arial" w:cs="Arial"/>
+            <w:b/>
+            <w:color w:val="000000" w:themeColor="text1"/>
+            <w:sz w:val="22"/>
+            <w:szCs w:val="22"/>
+          </w:rPr>
+          <w:t xml:space="preserve"> </w:t>
+        </w:r>
+      </w:ins>
       <w:r>
         <w:rPr>
           <w:rFonts w:ascii="Arial" w:hAnsi="Arial" w:cs="Arial"/>
@@ -6153,15 +6252,58 @@
         </w:rPr>
         <w:t xml:space="preserve"> during Pregnancy and Lactation</w:t>
       </w:r>
+      <w:ins w:id="21" w:author="Dave Bridges" w:date="2020-03-25T11:00:00Z">
+        <w:r>
+          <w:rPr>
+            <w:rFonts w:ascii="Arial" w:hAnsi="Arial" w:cs="Arial"/>
+            <w:b/>
+            <w:color w:val="000000" w:themeColor="text1"/>
+            <w:sz w:val="22"/>
+            <w:szCs w:val="22"/>
+          </w:rPr>
+          <w:t xml:space="preserve"> in Adipocyte </w:t>
+        </w:r>
+        <w:r>
+          <w:rPr>
+            <w:rFonts w:ascii="Arial" w:hAnsi="Arial" w:cs="Arial"/>
+            <w:b/>
+            <w:i/>
+            <w:color w:val="000000" w:themeColor="text1"/>
+            <w:sz w:val="22"/>
+            <w:szCs w:val="22"/>
+          </w:rPr>
+          <w:t xml:space="preserve">Tsc1 </w:t>
+        </w:r>
+        <w:r>
+          <w:rPr>
+            <w:rFonts w:ascii="Arial" w:hAnsi="Arial" w:cs="Arial"/>
+            <w:b/>
+            <w:color w:val="000000" w:themeColor="text1"/>
+            <w:sz w:val="22"/>
+            <w:szCs w:val="22"/>
+          </w:rPr>
+          <w:t>Knockout Mice</w:t>
+        </w:r>
+      </w:ins>
     </w:p>
     <w:p>
       <w:pPr>
         <w:spacing w:line="360" w:lineRule="auto"/>
         <w:rPr>
-          <w:rFonts w:ascii="Arial" w:hAnsi="Arial" w:cs="Arial"/>
-          <w:color w:val="000000" w:themeColor="text1"/>
-          <w:sz w:val="22"/>
-          <w:szCs w:val="22"/>
+          <w:del w:id="22" w:author="Dave Bridges" w:date="2020-03-25T11:01:00Z"/>
+          <w:rFonts w:ascii="Arial" w:hAnsi="Arial" w:cs="Arial"/>
+          <w:color w:val="000000" w:themeColor="text1"/>
+          <w:sz w:val="22"/>
+          <w:szCs w:val="22"/>
+          <w:rPrChange w:id="23" w:author="Dave Bridges" w:date="2020-03-25T11:01:00Z">
+            <w:rPr>
+              <w:del w:id="24" w:author="Dave Bridges" w:date="2020-03-25T11:01:00Z"/>
+              <w:rFonts w:ascii="Arial" w:hAnsi="Arial" w:cs="Arial"/>
+              <w:color w:val="000000" w:themeColor="text1"/>
+              <w:sz w:val="22"/>
+              <w:szCs w:val="22"/>
+            </w:rPr>
+          </w:rPrChange>
         </w:rPr>
       </w:pPr>
       <w:r>
@@ -6173,7 +6315,7 @@
         </w:rPr>
         <w:t xml:space="preserve">Dam body composition was measured every Monday, Wednesday, and Friday during pregnancy and lactation an on the day of delivery. Body weight were comparable between dams (Figure </w:t>
       </w:r>
-      <w:ins w:id="15" w:author="Dave Bridges" w:date="2020-03-25T10:54:00Z">
+      <w:ins w:id="25" w:author="Dave Bridges" w:date="2020-03-25T10:54:00Z">
         <w:r>
           <w:rPr>
             <w:rFonts w:ascii="Arial" w:hAnsi="Arial" w:cs="Arial"/>
@@ -6181,10 +6323,21 @@
             <w:sz w:val="22"/>
             <w:szCs w:val="22"/>
           </w:rPr>
-          <w:t>2A</w:t>
+          <w:t>2</w:t>
         </w:r>
       </w:ins>
-      <w:del w:id="16" w:author="Dave Bridges" w:date="2020-03-25T10:54:00Z">
+      <w:ins w:id="26" w:author="Dave Bridges" w:date="2020-03-25T11:00:00Z">
+        <w:r>
+          <w:rPr>
+            <w:rFonts w:ascii="Arial" w:hAnsi="Arial" w:cs="Arial"/>
+            <w:color w:val="000000" w:themeColor="text1"/>
+            <w:sz w:val="22"/>
+            <w:szCs w:val="22"/>
+          </w:rPr>
+          <w:t>B</w:t>
+        </w:r>
+      </w:ins>
+      <w:del w:id="27" w:author="Dave Bridges" w:date="2020-03-25T10:54:00Z">
         <w:r>
           <w:rPr>
             <w:rFonts w:ascii="Arial" w:hAnsi="Arial" w:cs="Arial"/>
@@ -6204,7 +6357,7 @@
         </w:rPr>
         <w:t>). Lean mass was also comparable between KO and WT dams (Figure 2</w:t>
       </w:r>
-      <w:ins w:id="17" w:author="Dave Bridges" w:date="2020-03-25T10:54:00Z">
+      <w:ins w:id="28" w:author="Dave Bridges" w:date="2020-03-25T11:00:00Z">
         <w:r>
           <w:rPr>
             <w:rFonts w:ascii="Arial" w:hAnsi="Arial" w:cs="Arial"/>
@@ -6212,7 +6365,7 @@
             <w:sz w:val="22"/>
             <w:szCs w:val="22"/>
           </w:rPr>
-          <w:t>B</w:t>
+          <w:t>C</w:t>
         </w:r>
       </w:ins>
       <w:r>
@@ -6224,7 +6377,7 @@
         </w:rPr>
         <w:t>). KO dams had a slightly lower fat mass during pregnancy and during lactation (Figure</w:t>
       </w:r>
-      <w:del w:id="18" w:author="Dave Bridges" w:date="2020-03-25T10:54:00Z">
+      <w:del w:id="29" w:author="Dave Bridges" w:date="2020-03-25T10:54:00Z">
         <w:r>
           <w:rPr>
             <w:rFonts w:ascii="Arial" w:hAnsi="Arial" w:cs="Arial"/>
@@ -6235,7 +6388,7 @@
           <w:delText xml:space="preserve"> 3a</w:delText>
         </w:r>
       </w:del>
-      <w:ins w:id="19" w:author="Dave Bridges" w:date="2020-03-25T10:54:00Z">
+      <w:ins w:id="30" w:author="Dave Bridges" w:date="2020-03-25T10:54:00Z">
         <w:r>
           <w:rPr>
             <w:rFonts w:ascii="Arial" w:hAnsi="Arial" w:cs="Arial"/>
@@ -6243,19 +6396,10 @@
             <w:sz w:val="22"/>
             <w:szCs w:val="22"/>
           </w:rPr>
-          <w:t xml:space="preserve"> 2C</w:t>
+          <w:t xml:space="preserve"> 2</w:t>
         </w:r>
       </w:ins>
-      <w:r>
-        <w:rPr>
-          <w:rFonts w:ascii="Arial" w:hAnsi="Arial" w:cs="Arial"/>
-          <w:color w:val="000000" w:themeColor="text1"/>
-          <w:sz w:val="22"/>
-          <w:szCs w:val="22"/>
-        </w:rPr>
-        <w:t xml:space="preserve">). While WT dams lost fat mass gradually during lactation, KO dams gained fat mass (Figure </w:t>
-      </w:r>
-      <w:ins w:id="20" w:author="Dave Bridges" w:date="2020-03-25T10:54:00Z">
+      <w:ins w:id="31" w:author="Dave Bridges" w:date="2020-03-25T11:00:00Z">
         <w:r>
           <w:rPr>
             <w:rFonts w:ascii="Arial" w:hAnsi="Arial" w:cs="Arial"/>
@@ -6263,10 +6407,67 @@
             <w:sz w:val="22"/>
             <w:szCs w:val="22"/>
           </w:rPr>
-          <w:t>2D</w:t>
+          <w:t>D</w:t>
         </w:r>
       </w:ins>
-      <w:del w:id="21" w:author="Dave Bridges" w:date="2020-03-25T10:54:00Z">
+      <w:r>
+        <w:rPr>
+          <w:rFonts w:ascii="Arial" w:hAnsi="Arial" w:cs="Arial"/>
+          <w:color w:val="000000" w:themeColor="text1"/>
+          <w:sz w:val="22"/>
+          <w:szCs w:val="22"/>
+        </w:rPr>
+        <w:t>). While WT dams lost fat mass gradually during lactation, KO dams gained fat mass (</w:t>
+      </w:r>
+      <w:commentRangeStart w:id="32"/>
+      <w:r>
+        <w:rPr>
+          <w:rFonts w:ascii="Arial" w:hAnsi="Arial" w:cs="Arial"/>
+          <w:color w:val="000000" w:themeColor="text1"/>
+          <w:sz w:val="22"/>
+          <w:szCs w:val="22"/>
+        </w:rPr>
+        <w:t>Figure</w:t>
+      </w:r>
+      <w:commentRangeEnd w:id="32"/>
+      <w:r>
+        <w:rPr>
+          <w:rStyle w:val="CommentReference"/>
+        </w:rPr>
+        <w:commentReference w:id="32"/>
+      </w:r>
+      <w:r>
+        <w:rPr>
+          <w:rFonts w:ascii="Arial" w:hAnsi="Arial" w:cs="Arial"/>
+          <w:color w:val="000000" w:themeColor="text1"/>
+          <w:sz w:val="22"/>
+          <w:szCs w:val="22"/>
+        </w:rPr>
+        <w:t xml:space="preserve"> </w:t>
+      </w:r>
+      <w:ins w:id="33" w:author="Dave Bridges" w:date="2020-03-25T10:54:00Z">
+        <w:r>
+          <w:rPr>
+            <w:rFonts w:ascii="Arial" w:hAnsi="Arial" w:cs="Arial"/>
+            <w:color w:val="000000" w:themeColor="text1"/>
+            <w:sz w:val="22"/>
+            <w:szCs w:val="22"/>
+          </w:rPr>
+          <w:t>2</w:t>
+        </w:r>
+      </w:ins>
+      <w:ins w:id="34" w:author="Dave Bridges" w:date="2020-03-25T11:00:00Z">
+        <w:r>
+          <w:rPr>
+            <w:rFonts w:ascii="Arial" w:hAnsi="Arial" w:cs="Arial"/>
+            <w:color w:val="000000" w:themeColor="text1"/>
+            <w:sz w:val="22"/>
+            <w:szCs w:val="22"/>
+          </w:rPr>
+          <w:t>E</w:t>
+        </w:r>
+      </w:ins>
+      <w:del w:id="35" w:author="Dave Bridges" w:date="2020-03-25T10:54:00Z">
         <w:r>
           <w:rPr>
             <w:rFonts w:ascii="Arial" w:hAnsi="Arial" w:cs="Arial"/>
@@ -6286,15 +6487,36 @@
         </w:rPr>
         <w:t>).</w:t>
       </w:r>
+      <w:ins w:id="36" w:author="Dave Bridges" w:date="2020-03-25T11:01:00Z">
+        <w:r>
+          <w:rPr>
+            <w:rFonts w:ascii="Arial" w:hAnsi="Arial" w:cs="Arial"/>
+            <w:color w:val="000000" w:themeColor="text1"/>
+            <w:sz w:val="22"/>
+            <w:szCs w:val="22"/>
+          </w:rPr>
+          <w:t xml:space="preserve"> </w:t>
+        </w:r>
+      </w:ins>
     </w:p>
     <w:p>
       <w:pPr>
         <w:spacing w:line="360" w:lineRule="auto"/>
         <w:rPr>
-          <w:rFonts w:ascii="Arial" w:hAnsi="Arial" w:cs="Arial"/>
-          <w:color w:val="000000" w:themeColor="text1"/>
-          <w:sz w:val="22"/>
-          <w:szCs w:val="22"/>
+          <w:del w:id="37" w:author="Dave Bridges" w:date="2020-03-25T11:01:00Z"/>
+          <w:rFonts w:ascii="Arial" w:hAnsi="Arial" w:cs="Arial"/>
+          <w:color w:val="000000" w:themeColor="text1"/>
+          <w:sz w:val="22"/>
+          <w:szCs w:val="22"/>
+          <w:rPrChange w:id="38" w:author="Dave Bridges" w:date="2020-03-25T11:01:00Z">
+            <w:rPr>
+              <w:del w:id="39" w:author="Dave Bridges" w:date="2020-03-25T11:01:00Z"/>
+              <w:rFonts w:ascii="Arial" w:hAnsi="Arial" w:cs="Arial"/>
+              <w:color w:val="000000" w:themeColor="text1"/>
+              <w:sz w:val="22"/>
+              <w:szCs w:val="22"/>
+            </w:rPr>
+          </w:rPrChange>
         </w:rPr>
       </w:pPr>
     </w:p>
@@ -6303,79 +6525,492 @@
         <w:pStyle w:val="Heading2"/>
         <w:spacing w:line="360" w:lineRule="auto"/>
         <w:rPr>
-          <w:rFonts w:ascii="Arial" w:hAnsi="Arial" w:cs="Arial"/>
-          <w:b/>
-          <w:color w:val="000000" w:themeColor="text1"/>
-          <w:sz w:val="22"/>
-          <w:szCs w:val="22"/>
-        </w:rPr>
-      </w:pPr>
-      <w:r>
-        <w:rPr>
-          <w:rFonts w:ascii="Arial" w:hAnsi="Arial" w:cs="Arial"/>
-          <w:b/>
-          <w:color w:val="000000" w:themeColor="text1"/>
-          <w:sz w:val="22"/>
-          <w:szCs w:val="22"/>
-        </w:rPr>
-        <w:t xml:space="preserve">3.2 Maternal Food Intake and Feeding Efficiency during Pregnancy and Lactation </w:t>
-      </w:r>
+          <w:del w:id="40" w:author="Dave Bridges" w:date="2020-03-25T11:00:00Z"/>
+          <w:rFonts w:ascii="Arial" w:hAnsi="Arial" w:cs="Arial"/>
+          <w:b/>
+          <w:color w:val="000000" w:themeColor="text1"/>
+          <w:sz w:val="22"/>
+          <w:szCs w:val="22"/>
+          <w:rPrChange w:id="41" w:author="Dave Bridges" w:date="2020-03-25T11:01:00Z">
+            <w:rPr>
+              <w:del w:id="42" w:author="Dave Bridges" w:date="2020-03-25T11:00:00Z"/>
+              <w:rFonts w:ascii="Arial" w:hAnsi="Arial" w:cs="Arial"/>
+              <w:b/>
+              <w:color w:val="000000" w:themeColor="text1"/>
+              <w:sz w:val="22"/>
+              <w:szCs w:val="22"/>
+            </w:rPr>
+          </w:rPrChange>
+        </w:rPr>
+      </w:pPr>
+      <w:del w:id="43" w:author="Dave Bridges" w:date="2020-03-25T11:00:00Z">
+        <w:r>
+          <w:rPr>
+            <w:rFonts w:ascii="Arial" w:hAnsi="Arial" w:cs="Arial"/>
+            <w:b/>
+            <w:color w:val="000000" w:themeColor="text1"/>
+            <w:sz w:val="22"/>
+            <w:szCs w:val="22"/>
+            <w:rPrChange w:id="44" w:author="Dave Bridges" w:date="2020-03-25T11:01:00Z">
+              <w:rPr>
+                <w:rFonts w:ascii="Arial" w:hAnsi="Arial" w:cs="Arial"/>
+                <w:b/>
+                <w:color w:val="000000" w:themeColor="text1"/>
+                <w:sz w:val="22"/>
+                <w:szCs w:val="22"/>
+              </w:rPr>
+            </w:rPrChange>
+          </w:rPr>
+          <w:delText>3.2 Maternal Food Intake and Feeding Efficiency during Pregnancy and Lactati</w:delText>
+        </w:r>
+      </w:del>
+      <w:ins w:id="45" w:author="Dave Bridges" w:date="2020-03-25T11:01:00Z">
+        <w:r>
+          <w:rPr>
+            <w:rFonts w:ascii="Arial" w:hAnsi="Arial" w:cs="Arial"/>
+            <w:color w:val="000000" w:themeColor="text1"/>
+            <w:sz w:val="22"/>
+            <w:szCs w:val="22"/>
+            <w:rPrChange w:id="46" w:author="Dave Bridges" w:date="2020-03-25T11:01:00Z">
+              <w:rPr>
+                <w:rFonts w:ascii="Arial" w:hAnsi="Arial" w:cs="Arial"/>
+                <w:color w:val="000000" w:themeColor="text1"/>
+                <w:sz w:val="22"/>
+                <w:szCs w:val="22"/>
+                <w:highlight w:val="yellow"/>
+              </w:rPr>
+            </w:rPrChange>
+          </w:rPr>
+          <w:t xml:space="preserve">Consistent with this, </w:t>
+        </w:r>
+      </w:ins>
+      <w:del w:id="47" w:author="Dave Bridges" w:date="2020-03-25T11:00:00Z">
+        <w:r>
+          <w:rPr>
+            <w:rFonts w:ascii="Arial" w:hAnsi="Arial" w:cs="Arial"/>
+            <w:b/>
+            <w:color w:val="000000" w:themeColor="text1"/>
+            <w:sz w:val="22"/>
+            <w:szCs w:val="22"/>
+            <w:rPrChange w:id="48" w:author="Dave Bridges" w:date="2020-03-25T11:01:00Z">
+              <w:rPr>
+                <w:rFonts w:ascii="Arial" w:hAnsi="Arial" w:cs="Arial"/>
+                <w:b/>
+                <w:color w:val="000000" w:themeColor="text1"/>
+                <w:sz w:val="22"/>
+                <w:szCs w:val="22"/>
+              </w:rPr>
+            </w:rPrChange>
+          </w:rPr>
+          <w:delText xml:space="preserve">on </w:delText>
+        </w:r>
+      </w:del>
     </w:p>
     <w:p>
       <w:pPr>
         <w:spacing w:line="360" w:lineRule="auto"/>
         <w:rPr>
-          <w:rFonts w:ascii="Arial" w:hAnsi="Arial" w:cs="Arial"/>
-          <w:color w:val="000000" w:themeColor="text1"/>
-          <w:sz w:val="22"/>
-          <w:szCs w:val="22"/>
-        </w:rPr>
-      </w:pPr>
-      <w:r>
-        <w:rPr>
-          <w:rFonts w:ascii="Arial" w:hAnsi="Arial" w:cs="Arial"/>
-          <w:color w:val="000000" w:themeColor="text1"/>
-          <w:sz w:val="22"/>
-          <w:szCs w:val="22"/>
-          <w:highlight w:val="yellow"/>
-        </w:rPr>
-        <w:t>So far, it seems that KO and WT dams had similar food intake during pregnancy but KO dams had a lower feeding efficiency. During lactation KO dams had a</w:t>
-      </w:r>
-      <w:r>
-        <w:rPr>
-          <w:rFonts w:ascii="Arial" w:hAnsi="Arial" w:cs="Arial"/>
-          <w:color w:val="000000" w:themeColor="text1"/>
-          <w:sz w:val="22"/>
-          <w:szCs w:val="22"/>
-          <w:highlight w:val="yellow"/>
+          <w:del w:id="49" w:author="Dave Bridges" w:date="2020-03-25T11:02:00Z"/>
+          <w:rFonts w:ascii="Arial" w:hAnsi="Arial" w:cs="Arial"/>
+          <w:color w:val="000000" w:themeColor="text1"/>
+          <w:sz w:val="22"/>
+          <w:szCs w:val="22"/>
+          <w:rPrChange w:id="50" w:author="Dave Bridges" w:date="2020-03-25T11:02:00Z">
+            <w:rPr>
+              <w:del w:id="51" w:author="Dave Bridges" w:date="2020-03-25T11:02:00Z"/>
+              <w:rFonts w:ascii="Arial" w:hAnsi="Arial" w:cs="Arial"/>
+              <w:color w:val="000000" w:themeColor="text1"/>
+              <w:sz w:val="22"/>
+              <w:szCs w:val="22"/>
+            </w:rPr>
+          </w:rPrChange>
+        </w:rPr>
+      </w:pPr>
+      <w:del w:id="52" w:author="Dave Bridges" w:date="2020-03-25T11:00:00Z">
+        <w:r>
+          <w:rPr>
+            <w:rFonts w:ascii="Arial" w:hAnsi="Arial" w:cs="Arial"/>
+            <w:color w:val="000000" w:themeColor="text1"/>
+            <w:sz w:val="22"/>
+            <w:szCs w:val="22"/>
+            <w:rPrChange w:id="53" w:author="Dave Bridges" w:date="2020-03-25T11:01:00Z">
+              <w:rPr>
+                <w:rFonts w:ascii="Arial" w:hAnsi="Arial" w:cs="Arial"/>
+                <w:color w:val="000000" w:themeColor="text1"/>
+                <w:sz w:val="22"/>
+                <w:szCs w:val="22"/>
+                <w:highlight w:val="yellow"/>
+              </w:rPr>
+            </w:rPrChange>
+          </w:rPr>
+          <w:delText xml:space="preserve">So far, it seems that </w:delText>
+        </w:r>
+      </w:del>
+      <w:r>
+        <w:rPr>
+          <w:rFonts w:ascii="Arial" w:hAnsi="Arial" w:cs="Arial"/>
+          <w:color w:val="000000" w:themeColor="text1"/>
+          <w:sz w:val="22"/>
+          <w:szCs w:val="22"/>
+          <w:rPrChange w:id="54" w:author="Dave Bridges" w:date="2020-03-25T11:01:00Z">
+            <w:rPr>
+              <w:rFonts w:ascii="Arial" w:hAnsi="Arial" w:cs="Arial"/>
+              <w:color w:val="000000" w:themeColor="text1"/>
+              <w:sz w:val="22"/>
+              <w:szCs w:val="22"/>
+              <w:highlight w:val="yellow"/>
+            </w:rPr>
+          </w:rPrChange>
+        </w:rPr>
+        <w:t>KO and WT dams had similar food intake during pregnancy</w:t>
+      </w:r>
+      <w:del w:id="55" w:author="Dave Bridges" w:date="2020-03-25T11:01:00Z">
+        <w:r>
+          <w:rPr>
+            <w:rFonts w:ascii="Arial" w:hAnsi="Arial" w:cs="Arial"/>
+            <w:color w:val="000000" w:themeColor="text1"/>
+            <w:sz w:val="22"/>
+            <w:szCs w:val="22"/>
+            <w:rPrChange w:id="56" w:author="Dave Bridges" w:date="2020-03-25T11:01:00Z">
+              <w:rPr>
+                <w:rFonts w:ascii="Arial" w:hAnsi="Arial" w:cs="Arial"/>
+                <w:color w:val="000000" w:themeColor="text1"/>
+                <w:sz w:val="22"/>
+                <w:szCs w:val="22"/>
+                <w:highlight w:val="yellow"/>
+              </w:rPr>
+            </w:rPrChange>
+          </w:rPr>
+          <w:delText xml:space="preserve"> but KO dams had a lower feeding efficiency</w:delText>
+        </w:r>
+      </w:del>
+      <w:ins w:id="57" w:author="Dave Bridges" w:date="2020-03-25T11:01:00Z">
+        <w:r>
+          <w:rPr>
+            <w:rFonts w:ascii="Arial" w:hAnsi="Arial" w:cs="Arial"/>
+            <w:color w:val="000000" w:themeColor="text1"/>
+            <w:sz w:val="22"/>
+            <w:szCs w:val="22"/>
+          </w:rPr>
+          <w:t>, however</w:t>
+        </w:r>
+      </w:ins>
+      <w:del w:id="58" w:author="Dave Bridges" w:date="2020-03-25T11:01:00Z">
+        <w:r>
+          <w:rPr>
+            <w:rFonts w:ascii="Arial" w:hAnsi="Arial" w:cs="Arial"/>
+            <w:color w:val="000000" w:themeColor="text1"/>
+            <w:sz w:val="22"/>
+            <w:szCs w:val="22"/>
+            <w:rPrChange w:id="59" w:author="Dave Bridges" w:date="2020-03-25T11:01:00Z">
+              <w:rPr>
+                <w:rFonts w:ascii="Arial" w:hAnsi="Arial" w:cs="Arial"/>
+                <w:color w:val="000000" w:themeColor="text1"/>
+                <w:sz w:val="22"/>
+                <w:szCs w:val="22"/>
+                <w:highlight w:val="yellow"/>
+              </w:rPr>
+            </w:rPrChange>
+          </w:rPr>
+          <w:delText>.</w:delText>
+        </w:r>
+      </w:del>
+      <w:r>
+        <w:rPr>
+          <w:rFonts w:ascii="Arial" w:hAnsi="Arial" w:cs="Arial"/>
+          <w:color w:val="000000" w:themeColor="text1"/>
+          <w:sz w:val="22"/>
+          <w:szCs w:val="22"/>
+          <w:rPrChange w:id="60" w:author="Dave Bridges" w:date="2020-03-25T11:01:00Z">
+            <w:rPr>
+              <w:rFonts w:ascii="Arial" w:hAnsi="Arial" w:cs="Arial"/>
+              <w:color w:val="000000" w:themeColor="text1"/>
+              <w:sz w:val="22"/>
+              <w:szCs w:val="22"/>
+              <w:highlight w:val="yellow"/>
+            </w:rPr>
+          </w:rPrChange>
         </w:rPr>
         <w:t xml:space="preserve"> </w:t>
       </w:r>
-      <w:r>
-        <w:rPr>
-          <w:rFonts w:ascii="Arial" w:hAnsi="Arial" w:cs="Arial"/>
-          <w:color w:val="000000" w:themeColor="text1"/>
-          <w:sz w:val="22"/>
-          <w:szCs w:val="22"/>
-          <w:highlight w:val="yellow"/>
-        </w:rPr>
-        <w:t>higher food intake and an increased feeding efficiency compared to WT dams.</w:t>
-      </w:r>
-      <w:r>
-        <w:rPr>
-          <w:rFonts w:ascii="Arial" w:hAnsi="Arial" w:cs="Arial"/>
-          <w:color w:val="000000" w:themeColor="text1"/>
-          <w:sz w:val="22"/>
-          <w:szCs w:val="22"/>
-          <w:highlight w:val="yellow"/>
-        </w:rPr>
-        <w:t xml:space="preserve"> This will be pending my calculations for overall food intake (from start of pregnancy until PND0.5 then from PND0.5 until PND16) and calculating feeding efficiency for each of those time points.</w:t>
-      </w:r>
+      <w:ins w:id="61" w:author="Dave Bridges" w:date="2020-03-25T11:01:00Z">
+        <w:r>
+          <w:rPr>
+            <w:rFonts w:ascii="Arial" w:hAnsi="Arial" w:cs="Arial"/>
+            <w:color w:val="000000" w:themeColor="text1"/>
+            <w:sz w:val="22"/>
+            <w:szCs w:val="22"/>
+          </w:rPr>
+          <w:t>d</w:t>
+        </w:r>
+      </w:ins>
+      <w:del w:id="62" w:author="Dave Bridges" w:date="2020-03-25T11:01:00Z">
+        <w:r>
+          <w:rPr>
+            <w:rFonts w:ascii="Arial" w:hAnsi="Arial" w:cs="Arial"/>
+            <w:color w:val="000000" w:themeColor="text1"/>
+            <w:sz w:val="22"/>
+            <w:szCs w:val="22"/>
+            <w:rPrChange w:id="63" w:author="Dave Bridges" w:date="2020-03-25T11:01:00Z">
+              <w:rPr>
+                <w:rFonts w:ascii="Arial" w:hAnsi="Arial" w:cs="Arial"/>
+                <w:color w:val="000000" w:themeColor="text1"/>
+                <w:sz w:val="22"/>
+                <w:szCs w:val="22"/>
+                <w:highlight w:val="yellow"/>
+              </w:rPr>
+            </w:rPrChange>
+          </w:rPr>
+          <w:delText>D</w:delText>
+        </w:r>
+      </w:del>
+      <w:r>
+        <w:rPr>
+          <w:rFonts w:ascii="Arial" w:hAnsi="Arial" w:cs="Arial"/>
+          <w:color w:val="000000" w:themeColor="text1"/>
+          <w:sz w:val="22"/>
+          <w:szCs w:val="22"/>
+          <w:rPrChange w:id="64" w:author="Dave Bridges" w:date="2020-03-25T11:01:00Z">
+            <w:rPr>
+              <w:rFonts w:ascii="Arial" w:hAnsi="Arial" w:cs="Arial"/>
+              <w:color w:val="000000" w:themeColor="text1"/>
+              <w:sz w:val="22"/>
+              <w:szCs w:val="22"/>
+              <w:highlight w:val="yellow"/>
+            </w:rPr>
+          </w:rPrChange>
+        </w:rPr>
+        <w:t xml:space="preserve">uring lactation KO dams had </w:t>
+      </w:r>
+      <w:del w:id="65" w:author="Dave Bridges" w:date="2020-03-25T11:02:00Z">
+        <w:r>
+          <w:rPr>
+            <w:rFonts w:ascii="Arial" w:hAnsi="Arial" w:cs="Arial"/>
+            <w:color w:val="000000" w:themeColor="text1"/>
+            <w:sz w:val="22"/>
+            <w:szCs w:val="22"/>
+            <w:rPrChange w:id="66" w:author="Dave Bridges" w:date="2020-03-25T11:01:00Z">
+              <w:rPr>
+                <w:rFonts w:ascii="Arial" w:hAnsi="Arial" w:cs="Arial"/>
+                <w:color w:val="000000" w:themeColor="text1"/>
+                <w:sz w:val="22"/>
+                <w:szCs w:val="22"/>
+                <w:highlight w:val="yellow"/>
+              </w:rPr>
+            </w:rPrChange>
+          </w:rPr>
+          <w:delText>a</w:delText>
+        </w:r>
+        <w:r>
+          <w:rPr>
+            <w:rFonts w:ascii="Arial" w:hAnsi="Arial" w:cs="Arial"/>
+            <w:color w:val="000000" w:themeColor="text1"/>
+            <w:sz w:val="22"/>
+            <w:szCs w:val="22"/>
+            <w:rPrChange w:id="67" w:author="Dave Bridges" w:date="2020-03-25T11:01:00Z">
+              <w:rPr>
+                <w:rFonts w:ascii="Arial" w:hAnsi="Arial" w:cs="Arial"/>
+                <w:color w:val="000000" w:themeColor="text1"/>
+                <w:sz w:val="22"/>
+                <w:szCs w:val="22"/>
+                <w:highlight w:val="yellow"/>
+              </w:rPr>
+            </w:rPrChange>
+          </w:rPr>
+          <w:delText xml:space="preserve"> </w:delText>
+        </w:r>
+      </w:del>
+      <w:r>
+        <w:rPr>
+          <w:rFonts w:ascii="Arial" w:hAnsi="Arial" w:cs="Arial"/>
+          <w:color w:val="000000" w:themeColor="text1"/>
+          <w:sz w:val="22"/>
+          <w:szCs w:val="22"/>
+          <w:rPrChange w:id="68" w:author="Dave Bridges" w:date="2020-03-25T11:01:00Z">
+            <w:rPr>
+              <w:rFonts w:ascii="Arial" w:hAnsi="Arial" w:cs="Arial"/>
+              <w:color w:val="000000" w:themeColor="text1"/>
+              <w:sz w:val="22"/>
+              <w:szCs w:val="22"/>
+              <w:highlight w:val="yellow"/>
+            </w:rPr>
+          </w:rPrChange>
+        </w:rPr>
+        <w:t xml:space="preserve">higher food </w:t>
+      </w:r>
+      <w:ins w:id="69" w:author="Dave Bridges" w:date="2020-03-25T11:02:00Z">
+        <w:r>
+          <w:rPr>
+            <w:rFonts w:ascii="Arial" w:hAnsi="Arial" w:cs="Arial"/>
+            <w:color w:val="000000" w:themeColor="text1"/>
+            <w:sz w:val="22"/>
+            <w:szCs w:val="22"/>
+          </w:rPr>
+          <w:t xml:space="preserve">intake </w:t>
+        </w:r>
+      </w:ins>
+      <w:del w:id="70" w:author="Dave Bridges" w:date="2020-03-25T11:01:00Z">
+        <w:r>
+          <w:rPr>
+            <w:rFonts w:ascii="Arial" w:hAnsi="Arial" w:cs="Arial"/>
+            <w:color w:val="000000" w:themeColor="text1"/>
+            <w:sz w:val="22"/>
+            <w:szCs w:val="22"/>
+            <w:rPrChange w:id="71" w:author="Dave Bridges" w:date="2020-03-25T11:01:00Z">
+              <w:rPr>
+                <w:rFonts w:ascii="Arial" w:hAnsi="Arial" w:cs="Arial"/>
+                <w:color w:val="000000" w:themeColor="text1"/>
+                <w:sz w:val="22"/>
+                <w:szCs w:val="22"/>
+                <w:highlight w:val="yellow"/>
+              </w:rPr>
+            </w:rPrChange>
+          </w:rPr>
+          <w:delText xml:space="preserve">intake and an increased feeding efficiency </w:delText>
+        </w:r>
+      </w:del>
+      <w:r>
+        <w:rPr>
+          <w:rFonts w:ascii="Arial" w:hAnsi="Arial" w:cs="Arial"/>
+          <w:color w:val="000000" w:themeColor="text1"/>
+          <w:sz w:val="22"/>
+          <w:szCs w:val="22"/>
+          <w:rPrChange w:id="72" w:author="Dave Bridges" w:date="2020-03-25T11:01:00Z">
+            <w:rPr>
+              <w:rFonts w:ascii="Arial" w:hAnsi="Arial" w:cs="Arial"/>
+              <w:color w:val="000000" w:themeColor="text1"/>
+              <w:sz w:val="22"/>
+              <w:szCs w:val="22"/>
+              <w:highlight w:val="yellow"/>
+            </w:rPr>
+          </w:rPrChange>
+        </w:rPr>
+        <w:t>compared to WT dams</w:t>
+      </w:r>
+      <w:ins w:id="73" w:author="Dave Bridges" w:date="2020-03-25T11:01:00Z">
+        <w:r>
+          <w:rPr>
+            <w:rFonts w:ascii="Arial" w:hAnsi="Arial" w:cs="Arial"/>
+            <w:color w:val="000000" w:themeColor="text1"/>
+            <w:sz w:val="22"/>
+            <w:szCs w:val="22"/>
+          </w:rPr>
+          <w:t xml:space="preserve"> (</w:t>
+        </w:r>
+        <w:commentRangeStart w:id="74"/>
+        <w:r>
+          <w:rPr>
+            <w:rFonts w:ascii="Arial" w:hAnsi="Arial" w:cs="Arial"/>
+            <w:color w:val="000000" w:themeColor="text1"/>
+            <w:sz w:val="22"/>
+            <w:szCs w:val="22"/>
+          </w:rPr>
+          <w:t>Figure</w:t>
+        </w:r>
+      </w:ins>
+      <w:commentRangeEnd w:id="74"/>
+      <w:ins w:id="75" w:author="Dave Bridges" w:date="2020-03-25T11:02:00Z">
+        <w:r>
+          <w:rPr>
+            <w:rStyle w:val="CommentReference"/>
+          </w:rPr>
+          <w:commentReference w:id="74"/>
+        </w:r>
+      </w:ins>
+      <w:ins w:id="76" w:author="Dave Bridges" w:date="2020-03-25T11:01:00Z">
+        <w:r>
+          <w:rPr>
+            <w:rFonts w:ascii="Arial" w:hAnsi="Arial" w:cs="Arial"/>
+            <w:color w:val="000000" w:themeColor="text1"/>
+            <w:sz w:val="22"/>
+            <w:szCs w:val="22"/>
+          </w:rPr>
+          <w:t xml:space="preserve"> 2F)</w:t>
+        </w:r>
+      </w:ins>
+      <w:r>
+        <w:rPr>
+          <w:rFonts w:ascii="Arial" w:hAnsi="Arial" w:cs="Arial"/>
+          <w:color w:val="000000" w:themeColor="text1"/>
+          <w:sz w:val="22"/>
+          <w:szCs w:val="22"/>
+          <w:rPrChange w:id="77" w:author="Dave Bridges" w:date="2020-03-25T11:01:00Z">
+            <w:rPr>
+              <w:rFonts w:ascii="Arial" w:hAnsi="Arial" w:cs="Arial"/>
+              <w:color w:val="000000" w:themeColor="text1"/>
+              <w:sz w:val="22"/>
+              <w:szCs w:val="22"/>
+              <w:highlight w:val="yellow"/>
+            </w:rPr>
+          </w:rPrChange>
+        </w:rPr>
+        <w:t>.</w:t>
+      </w:r>
+      <w:r>
+        <w:rPr>
+          <w:rFonts w:ascii="Arial" w:hAnsi="Arial" w:cs="Arial"/>
+          <w:color w:val="000000" w:themeColor="text1"/>
+          <w:sz w:val="22"/>
+          <w:szCs w:val="22"/>
+          <w:rPrChange w:id="78" w:author="Dave Bridges" w:date="2020-03-25T11:01:00Z">
+            <w:rPr>
+              <w:rFonts w:ascii="Arial" w:hAnsi="Arial" w:cs="Arial"/>
+              <w:color w:val="000000" w:themeColor="text1"/>
+              <w:sz w:val="22"/>
+              <w:szCs w:val="22"/>
+              <w:highlight w:val="yellow"/>
+            </w:rPr>
+          </w:rPrChange>
+        </w:rPr>
+        <w:t xml:space="preserve"> </w:t>
+      </w:r>
+      <w:del w:id="79" w:author="Dave Bridges" w:date="2020-03-25T11:02:00Z">
+        <w:r>
+          <w:rPr>
+            <w:rFonts w:ascii="Arial" w:hAnsi="Arial" w:cs="Arial"/>
+            <w:color w:val="000000" w:themeColor="text1"/>
+            <w:sz w:val="22"/>
+            <w:szCs w:val="22"/>
+            <w:rPrChange w:id="80" w:author="Dave Bridges" w:date="2020-03-25T11:01:00Z">
+              <w:rPr>
+                <w:rFonts w:ascii="Arial" w:hAnsi="Arial" w:cs="Arial"/>
+                <w:color w:val="000000" w:themeColor="text1"/>
+                <w:sz w:val="22"/>
+                <w:szCs w:val="22"/>
+                <w:highlight w:val="yellow"/>
+              </w:rPr>
+            </w:rPrChange>
+          </w:rPr>
+          <w:delText>This will be pending my calculations for overall food intake (from start of pregnancy until PND0.5 then from PND0.5 until PND16) and calculating feeding efficiency for each of those time points.</w:delText>
+        </w:r>
+      </w:del>
+      <w:ins w:id="81" w:author="Dave Bridges" w:date="2020-03-25T11:02:00Z">
+        <w:r>
+          <w:rPr>
+            <w:rFonts w:ascii="Arial" w:hAnsi="Arial" w:cs="Arial"/>
+            <w:b/>
+            <w:color w:val="000000" w:themeColor="text1"/>
+            <w:sz w:val="22"/>
+            <w:szCs w:val="22"/>
+          </w:rPr>
+          <w:t xml:space="preserve">  </w:t>
+        </w:r>
+        <w:r>
+          <w:rPr>
+            <w:rFonts w:ascii="Arial" w:hAnsi="Arial" w:cs="Arial"/>
+            <w:color w:val="000000" w:themeColor="text1"/>
+            <w:sz w:val="22"/>
+            <w:szCs w:val="22"/>
+          </w:rPr>
+          <w:t xml:space="preserve">The </w:t>
+        </w:r>
+      </w:ins>
     </w:p>
     <w:p>
       <w:pPr>
         <w:spacing w:line="360" w:lineRule="auto"/>
         <w:rPr>
+          <w:del w:id="82" w:author="Dave Bridges" w:date="2020-03-25T11:02:00Z"/>
           <w:rFonts w:ascii="Arial" w:hAnsi="Arial" w:cs="Arial"/>
           <w:color w:val="000000" w:themeColor="text1"/>
           <w:sz w:val="22"/>
@@ -6388,73 +7023,76 @@
         <w:pStyle w:val="Heading2"/>
         <w:spacing w:line="360" w:lineRule="auto"/>
         <w:rPr>
-          <w:rFonts w:ascii="Arial" w:hAnsi="Arial" w:cs="Arial"/>
-          <w:b/>
-          <w:color w:val="000000" w:themeColor="text1"/>
-          <w:sz w:val="22"/>
-          <w:szCs w:val="22"/>
-        </w:rPr>
-      </w:pPr>
-      <w:r>
-        <w:rPr>
-          <w:rFonts w:ascii="Arial" w:hAnsi="Arial" w:cs="Arial"/>
-          <w:b/>
-          <w:color w:val="000000" w:themeColor="text1"/>
-          <w:sz w:val="22"/>
-          <w:szCs w:val="22"/>
-        </w:rPr>
-        <w:t>3.</w:t>
-      </w:r>
-      <w:r>
-        <w:rPr>
-          <w:rFonts w:ascii="Arial" w:hAnsi="Arial" w:cs="Arial"/>
-          <w:b/>
-          <w:color w:val="000000" w:themeColor="text1"/>
-          <w:sz w:val="22"/>
-          <w:szCs w:val="22"/>
-        </w:rPr>
-        <w:t>3</w:t>
-      </w:r>
-      <w:r>
-        <w:rPr>
-          <w:rFonts w:ascii="Arial" w:hAnsi="Arial" w:cs="Arial"/>
-          <w:b/>
-          <w:color w:val="000000" w:themeColor="text1"/>
-          <w:sz w:val="22"/>
-          <w:szCs w:val="22"/>
-        </w:rPr>
-        <w:t xml:space="preserve"> Litter Size and Pup Survival Rate</w:t>
-      </w:r>
-      <w:r>
-        <w:rPr>
-          <w:rFonts w:ascii="Arial" w:hAnsi="Arial" w:cs="Arial"/>
-          <w:b/>
-          <w:color w:val="000000" w:themeColor="text1"/>
-          <w:sz w:val="22"/>
-          <w:szCs w:val="22"/>
-        </w:rPr>
-        <w:t>s</w:t>
-      </w:r>
-      <w:r>
-        <w:rPr>
-          <w:rFonts w:ascii="Arial" w:hAnsi="Arial" w:cs="Arial"/>
-          <w:b/>
-          <w:color w:val="000000" w:themeColor="text1"/>
-          <w:sz w:val="22"/>
-          <w:szCs w:val="22"/>
-        </w:rPr>
-        <w:t xml:space="preserve"> were Similar</w:t>
-      </w:r>
-      <w:r>
-        <w:rPr>
-          <w:rFonts w:ascii="Arial" w:hAnsi="Arial" w:cs="Arial"/>
-          <w:b/>
-          <w:color w:val="000000" w:themeColor="text1"/>
-          <w:sz w:val="22"/>
-          <w:szCs w:val="22"/>
-        </w:rPr>
-        <w:t xml:space="preserve"> in WT and KO dams</w:t>
-      </w:r>
+          <w:del w:id="83" w:author="Dave Bridges" w:date="2020-03-25T11:02:00Z"/>
+          <w:rFonts w:ascii="Arial" w:hAnsi="Arial" w:cs="Arial"/>
+          <w:b/>
+          <w:color w:val="000000" w:themeColor="text1"/>
+          <w:sz w:val="22"/>
+          <w:szCs w:val="22"/>
+        </w:rPr>
+      </w:pPr>
+      <w:del w:id="84" w:author="Dave Bridges" w:date="2020-03-25T11:02:00Z">
+        <w:r>
+          <w:rPr>
+            <w:rFonts w:ascii="Arial" w:hAnsi="Arial" w:cs="Arial"/>
+            <w:b/>
+            <w:color w:val="000000" w:themeColor="text1"/>
+            <w:sz w:val="22"/>
+            <w:szCs w:val="22"/>
+          </w:rPr>
+          <w:delText>3.</w:delText>
+        </w:r>
+        <w:r>
+          <w:rPr>
+            <w:rFonts w:ascii="Arial" w:hAnsi="Arial" w:cs="Arial"/>
+            <w:b/>
+            <w:color w:val="000000" w:themeColor="text1"/>
+            <w:sz w:val="22"/>
+            <w:szCs w:val="22"/>
+          </w:rPr>
+          <w:delText>3</w:delText>
+        </w:r>
+        <w:r>
+          <w:rPr>
+            <w:rFonts w:ascii="Arial" w:hAnsi="Arial" w:cs="Arial"/>
+            <w:b/>
+            <w:color w:val="000000" w:themeColor="text1"/>
+            <w:sz w:val="22"/>
+            <w:szCs w:val="22"/>
+          </w:rPr>
+          <w:delText xml:space="preserve"> Litter Size and Pup Survival Rate</w:delText>
+        </w:r>
+        <w:r>
+          <w:rPr>
+            <w:rFonts w:ascii="Arial" w:hAnsi="Arial" w:cs="Arial"/>
+            <w:b/>
+            <w:color w:val="000000" w:themeColor="text1"/>
+            <w:sz w:val="22"/>
+            <w:szCs w:val="22"/>
+          </w:rPr>
+          <w:delText>s</w:delText>
+        </w:r>
+        <w:r>
+          <w:rPr>
+            <w:rFonts w:ascii="Arial" w:hAnsi="Arial" w:cs="Arial"/>
+            <w:b/>
+            <w:color w:val="000000" w:themeColor="text1"/>
+            <w:sz w:val="22"/>
+            <w:szCs w:val="22"/>
+          </w:rPr>
+          <w:delText xml:space="preserve"> were Similar</w:delText>
+        </w:r>
+        <w:r>
+          <w:rPr>
+            <w:rFonts w:ascii="Arial" w:hAnsi="Arial" w:cs="Arial"/>
+            <w:b/>
+            <w:color w:val="000000" w:themeColor="text1"/>
+            <w:sz w:val="22"/>
+            <w:szCs w:val="22"/>
+          </w:rPr>
+          <w:delText xml:space="preserve"> in WT and KO dams</w:delText>
+        </w:r>
+      </w:del>
     </w:p>
     <w:p>
       <w:pPr>
@@ -6466,15 +7104,92 @@
           <w:szCs w:val="22"/>
         </w:rPr>
       </w:pPr>
-      <w:r>
-        <w:rPr>
-          <w:rFonts w:ascii="Arial" w:hAnsi="Arial" w:cs="Arial"/>
-          <w:color w:val="000000" w:themeColor="text1"/>
-          <w:sz w:val="22"/>
-          <w:szCs w:val="22"/>
-        </w:rPr>
-        <w:t>Average litter size from KO and WT dams was similar. Survival rates of pups born to KO and WT dams was not significantly different between groups.</w:t>
-      </w:r>
+      <w:ins w:id="85" w:author="Dave Bridges" w:date="2020-03-25T11:02:00Z">
+        <w:r>
+          <w:rPr>
+            <w:rFonts w:ascii="Arial" w:hAnsi="Arial" w:cs="Arial"/>
+            <w:color w:val="000000" w:themeColor="text1"/>
+            <w:sz w:val="22"/>
+            <w:szCs w:val="22"/>
+          </w:rPr>
+          <w:t>a</w:t>
+        </w:r>
+      </w:ins>
+      <w:del w:id="86" w:author="Dave Bridges" w:date="2020-03-25T11:02:00Z">
+        <w:r>
+          <w:rPr>
+            <w:rFonts w:ascii="Arial" w:hAnsi="Arial" w:cs="Arial"/>
+            <w:color w:val="000000" w:themeColor="text1"/>
+            <w:sz w:val="22"/>
+            <w:szCs w:val="22"/>
+          </w:rPr>
+          <w:delText>A</w:delText>
+        </w:r>
+      </w:del>
+      <w:r>
+        <w:rPr>
+          <w:rFonts w:ascii="Arial" w:hAnsi="Arial" w:cs="Arial"/>
+          <w:color w:val="000000" w:themeColor="text1"/>
+          <w:sz w:val="22"/>
+          <w:szCs w:val="22"/>
+        </w:rPr>
+        <w:t>verage litter size from KO and WT dams was similar</w:t>
+      </w:r>
+      <w:ins w:id="87" w:author="Dave Bridges" w:date="2020-03-25T11:03:00Z">
+        <w:r>
+          <w:rPr>
+            <w:rFonts w:ascii="Arial" w:hAnsi="Arial" w:cs="Arial"/>
+            <w:color w:val="000000" w:themeColor="text1"/>
+            <w:sz w:val="22"/>
+            <w:szCs w:val="22"/>
+          </w:rPr>
+          <w:t xml:space="preserve"> (Figure 2G)</w:t>
+        </w:r>
+      </w:ins>
+      <w:r>
+        <w:rPr>
+          <w:rFonts w:ascii="Arial" w:hAnsi="Arial" w:cs="Arial"/>
+          <w:color w:val="000000" w:themeColor="text1"/>
+          <w:sz w:val="22"/>
+          <w:szCs w:val="22"/>
+        </w:rPr>
+        <w:t>.</w:t>
+      </w:r>
+      <w:del w:id="88" w:author="Dave Bridges" w:date="2020-03-25T11:03:00Z">
+        <w:r>
+          <w:rPr>
+            <w:rFonts w:ascii="Arial" w:hAnsi="Arial" w:cs="Arial"/>
+            <w:color w:val="000000" w:themeColor="text1"/>
+            <w:sz w:val="22"/>
+            <w:szCs w:val="22"/>
+          </w:rPr>
+          <w:delText xml:space="preserve"> Survival rates of pups born to KO and WT dams was not significantly different between groups.</w:delText>
+        </w:r>
+      </w:del>
+      <w:ins w:id="89" w:author="Dave Bridges" w:date="2020-03-25T11:02:00Z">
+        <w:r>
+          <w:rPr>
+            <w:rFonts w:ascii="Arial" w:hAnsi="Arial" w:cs="Arial"/>
+            <w:color w:val="000000" w:themeColor="text1"/>
+            <w:sz w:val="22"/>
+            <w:szCs w:val="22"/>
+          </w:rPr>
+          <w:t xml:space="preserve">  Pups were </w:t>
+        </w:r>
+      </w:ins>
+      <w:ins w:id="90" w:author="Dave Bridges" w:date="2020-03-25T11:03:00Z">
+        <w:r>
+          <w:rPr>
+            <w:rFonts w:ascii="Arial" w:hAnsi="Arial" w:cs="Arial"/>
+            <w:color w:val="000000" w:themeColor="text1"/>
+            <w:sz w:val="22"/>
+            <w:szCs w:val="22"/>
+          </w:rPr>
+          <w:t>culled to four pups per dam to normalize milk supply.</w:t>
+        </w:r>
+      </w:ins>
+      <w:bookmarkStart w:id="91" w:name="_GoBack"/>
+      <w:bookmarkEnd w:id="91"/>
     </w:p>
     <w:p>
       <w:pPr>
@@ -6665,6 +7380,7 @@
           <w:sz w:val="22"/>
           <w:szCs w:val="22"/>
         </w:rPr>
+        <w:lastRenderedPageBreak/>
         <w:t>3.</w:t>
       </w:r>
       <w:r>
@@ -7443,6 +8159,7 @@
           <w:sz w:val="22"/>
           <w:szCs w:val="22"/>
         </w:rPr>
+        <w:lastRenderedPageBreak/>
         <w:t>4.0 Discussion</w:t>
       </w:r>
     </w:p>
@@ -8013,8 +8730,265 @@
           <w:sz w:val="22"/>
           <w:szCs w:val="22"/>
         </w:rPr>
-        <w:t xml:space="preserve">ransgenic pregnant mice with activated AKT in the mammary epithelial cells showed distended alveoli during lactation </w:t>
-      </w:r>
+        <w:t xml:space="preserve">ransgenic pregnant mice with activated AKT in the mammary epithelial cells showed distended alveoli during lactation and a higher lipid droplet composition and size in the mammary epithelial during gestation and lactation </w:t>
+      </w:r>
+      <w:r>
+        <w:rPr>
+          <w:rFonts w:ascii="Arial" w:hAnsi="Arial" w:cs="Arial"/>
+          <w:color w:val="000000" w:themeColor="text1"/>
+          <w:sz w:val="22"/>
+          <w:szCs w:val="22"/>
+        </w:rPr>
+        <w:fldChar w:fldCharType="begin" w:fldLock="1"/>
+      </w:r>
+      <w:r>
+        <w:rPr>
+          <w:rFonts w:ascii="Arial" w:hAnsi="Arial" w:cs="Arial"/>
+          <w:color w:val="000000" w:themeColor="text1"/>
+          <w:sz w:val="22"/>
+          <w:szCs w:val="22"/>
+        </w:rPr>
+        <w:instrText>ADDIN CSL_CITATION {"citationItems":[{"id":"ITEM-1","itemData":{"DOI":"10.1194/jlr.M300045-JLR200","ISSN":"0022-2275","PMID":"12700340","abstract":"Expression of constitutively activated Akt in the mammary glands of transgenic mice results in a delay in post-lactational involution. We now report precocious lipid accumulation in the alveolar epithelium of mouse mammary tumor virus-myr-Akt transgenic mice accompanied by a lactation defect that results in a 50% decrease in litter weight over the first 9 days of lactation. Although ductal structures and alveolar units develop normally during pregnancy, cytoplasmic lipid droplets appeared precociously in mammary epithelial cells in early pregnancy and were accompanied by increased expression of adipophilin, which is associated with lipid droplets. By late pregnancy the lipid droplets had become significantly larger than in nontransgenic mice, and they persisted into lactation. The fat content of milk from lactating myr-Akt transgenic mice was 65-70% by volume compared to 25-30% in wild-type mice. The diminished growth of pups nursed by transgenic mothers could result from the high viscosity of the milk and the inability of the pups to remove sufficient quantities of milk by suckling. Transduction of the CIT3 mammary epithelial cell line with a recombinant human adenovirus encoding myr-Akt resulted in an increase in glucose transport and lipid biosynthesis, suggesting that Akt plays an important role in regulation of lipid metabolism.","author":[{"dropping-particle":"","family":"Schwertfeger","given":"Kathryn L","non-dropping-particle":"","parse-names":false,"suffix":""},{"dropping-particle":"","family":"McManaman","given":"James L","non-dropping-particle":"","parse-names":false,"suffix":""},{"dropping-particle":"","family":"Palmer","given":"Carol A","non-dropping-particle":"","parse-names":false,"suffix":""},{"dropping-particle":"","family":"Neville","given":"Margaret C","non-dropping-particle":"","parse-names":false,"suffix":""},{"dropping-particle":"","family":"Anderson","given":"Steven M","non-dropping-particle":"","parse-names":false,"suffix":""}],"container-title":"Journal of lipid research","id":"ITEM-1","issue":"6","issued":{"date-parts":[["2003","6","1"]]},"page":"1100-12","publisher":"American Society for Biochemistry and Molecular Biology","title":"Expression of constitutively activated Akt in the mammary gland leads to excess lipid synthesis during pregnancy and lactation.","type":"article-journal","volume":"44"},"uris":["http://www.mendeley.com/documents/?uuid=d0f23f7b-0aa6-3b55-8c69-ecc3373392b8"]}],"mendeley":{"formattedCitation":"(Schwertfeger &lt;i&gt;et al.&lt;/i&gt;, 2003)","plainTextFormattedCitation":"(Schwertfeger et al., 2003)","previouslyFormattedCitation":"(Schwertfeger &lt;i&gt;et al.&lt;/i&gt;, 2003)"},"properties":{"noteIndex":0},"schema":"https://github.com/citation-style-language/schema/raw/master/csl-citation.json"}</w:instrText>
+      </w:r>
+      <w:r>
+        <w:rPr>
+          <w:rFonts w:ascii="Arial" w:hAnsi="Arial" w:cs="Arial"/>
+          <w:color w:val="000000" w:themeColor="text1"/>
+          <w:sz w:val="22"/>
+          <w:szCs w:val="22"/>
+        </w:rPr>
+        <w:fldChar w:fldCharType="separate"/>
+      </w:r>
+      <w:r>
+        <w:rPr>
+          <w:rFonts w:ascii="Arial" w:hAnsi="Arial" w:cs="Arial"/>
+          <w:noProof/>
+          <w:color w:val="000000" w:themeColor="text1"/>
+          <w:sz w:val="22"/>
+          <w:szCs w:val="22"/>
+        </w:rPr>
+        <w:t xml:space="preserve">(Schwertfeger </w:t>
+      </w:r>
+      <w:r>
+        <w:rPr>
+          <w:rFonts w:ascii="Arial" w:hAnsi="Arial" w:cs="Arial"/>
+          <w:i/>
+          <w:noProof/>
+          <w:color w:val="000000" w:themeColor="text1"/>
+          <w:sz w:val="22"/>
+          <w:szCs w:val="22"/>
+        </w:rPr>
+        <w:t>et al.</w:t>
+      </w:r>
+      <w:r>
+        <w:rPr>
+          <w:rFonts w:ascii="Arial" w:hAnsi="Arial" w:cs="Arial"/>
+          <w:noProof/>
+          <w:color w:val="000000" w:themeColor="text1"/>
+          <w:sz w:val="22"/>
+          <w:szCs w:val="22"/>
+        </w:rPr>
+        <w:t>, 2003)</w:t>
+      </w:r>
+      <w:r>
+        <w:rPr>
+          <w:rFonts w:ascii="Arial" w:hAnsi="Arial" w:cs="Arial"/>
+          <w:color w:val="000000" w:themeColor="text1"/>
+          <w:sz w:val="22"/>
+          <w:szCs w:val="22"/>
+        </w:rPr>
+        <w:fldChar w:fldCharType="end"/>
+      </w:r>
+      <w:r>
+        <w:rPr>
+          <w:rFonts w:ascii="Arial" w:hAnsi="Arial" w:cs="Arial"/>
+          <w:color w:val="000000" w:themeColor="text1"/>
+          <w:sz w:val="22"/>
+          <w:szCs w:val="22"/>
+        </w:rPr>
+        <w:t>. Milk composition from the</w:t>
+      </w:r>
+      <w:r>
+        <w:rPr>
+          <w:rFonts w:ascii="Arial" w:hAnsi="Arial" w:cs="Arial"/>
+          <w:color w:val="000000" w:themeColor="text1"/>
+          <w:sz w:val="22"/>
+          <w:szCs w:val="22"/>
+        </w:rPr>
+        <w:t>se</w:t>
+      </w:r>
+      <w:r>
+        <w:rPr>
+          <w:rFonts w:ascii="Arial" w:hAnsi="Arial" w:cs="Arial"/>
+          <w:color w:val="000000" w:themeColor="text1"/>
+          <w:sz w:val="22"/>
+          <w:szCs w:val="22"/>
+        </w:rPr>
+        <w:t xml:space="preserve"> transgenic mice revealed higher fat percentage and a higher protein concentration compared to controls </w:t>
+      </w:r>
+      <w:r>
+        <w:rPr>
+          <w:rFonts w:ascii="Arial" w:hAnsi="Arial" w:cs="Arial"/>
+          <w:color w:val="000000" w:themeColor="text1"/>
+          <w:sz w:val="22"/>
+          <w:szCs w:val="22"/>
+        </w:rPr>
+        <w:fldChar w:fldCharType="begin" w:fldLock="1"/>
+      </w:r>
+      <w:r>
+        <w:rPr>
+          <w:rFonts w:ascii="Arial" w:hAnsi="Arial" w:cs="Arial"/>
+          <w:color w:val="000000" w:themeColor="text1"/>
+          <w:sz w:val="22"/>
+          <w:szCs w:val="22"/>
+        </w:rPr>
+        <w:instrText>ADDIN CSL_CITATION {"citationItems":[{"id":"ITEM-1","itemData":{"DOI":"10.1194/jlr.M300045-JLR200","ISSN":"0022-2275","PMID":"12700340","abstract":"Expression of constitutively activated Akt in the mammary glands of transgenic mice results in a delay in post-lactational involution. We now report precocious lipid accumulation in the alveolar epithelium of mouse mammary tumor virus-myr-Akt transgenic mice accompanied by a lactation defect that results in a 50% decrease in litter weight over the first 9 days of lactation. Although ductal structures and alveolar units develop normally during pregnancy, cytoplasmic lipid droplets appeared precociously in mammary epithelial cells in early pregnancy and were accompanied by increased expression of adipophilin, which is associated with lipid droplets. By late pregnancy the lipid droplets had become significantly larger than in nontransgenic mice, and they persisted into lactation. The fat content of milk from lactating myr-Akt transgenic mice was 65-70% by volume compared to 25-30% in wild-type mice. The diminished growth of pups nursed by transgenic mothers could result from the high viscosity of the milk and the inability of the pups to remove sufficient quantities of milk by suckling. Transduction of the CIT3 mammary epithelial cell line with a recombinant human adenovirus encoding myr-Akt resulted in an increase in glucose transport and lipid biosynthesis, suggesting that Akt plays an important role in regulation of lipid metabolism.","author":[{"dropping-particle":"","family":"Schwertfeger","given":"Kathryn L","non-dropping-particle":"","parse-names":false,"suffix":""},{"dropping-particle":"","family":"McManaman","given":"James L","non-dropping-particle":"","parse-names":false,"suffix":""},{"dropping-particle":"","family":"Palmer","given":"Carol A","non-dropping-particle":"","parse-names":false,"suffix":""},{"dropping-particle":"","family":"Neville","given":"Margaret C","non-dropping-particle":"","parse-names":false,"suffix":""},{"dropping-particle":"","family":"Anderson","given":"Steven M","non-dropping-particle":"","parse-names":false,"suffix":""}],"container-title":"Journal of lipid research","id":"ITEM-1","issue":"6","issued":{"date-parts":[["2003","6","1"]]},"page":"1100-12","publisher":"American Society for Biochemistry and Molecular Biology","title":"Expression of constitutively activated Akt in the mammary gland leads to excess lipid synthesis during pregnancy and lactation.","type":"article-journal","volume":"44"},"uris":["http://www.mendeley.com/documents/?uuid=d0f23f7b-0aa6-3b55-8c69-ecc3373392b8"]}],"mendeley":{"formattedCitation":"(Schwertfeger &lt;i&gt;et al.&lt;/i&gt;, 2003)","plainTextFormattedCitation":"(Schwertfeger et al., 2003)","previouslyFormattedCitation":"(Schwertfeger &lt;i&gt;et al.&lt;/i&gt;, 2003)"},"properties":{"noteIndex":0},"schema":"https://github.com/citation-style-language/schema/raw/master/csl-citation.json"}</w:instrText>
+      </w:r>
+      <w:r>
+        <w:rPr>
+          <w:rFonts w:ascii="Arial" w:hAnsi="Arial" w:cs="Arial"/>
+          <w:color w:val="000000" w:themeColor="text1"/>
+          <w:sz w:val="22"/>
+          <w:szCs w:val="22"/>
+        </w:rPr>
+        <w:fldChar w:fldCharType="separate"/>
+      </w:r>
+      <w:r>
+        <w:rPr>
+          <w:rFonts w:ascii="Arial" w:hAnsi="Arial" w:cs="Arial"/>
+          <w:noProof/>
+          <w:color w:val="000000" w:themeColor="text1"/>
+          <w:sz w:val="22"/>
+          <w:szCs w:val="22"/>
+        </w:rPr>
+        <w:t xml:space="preserve">(Schwertfeger </w:t>
+      </w:r>
+      <w:r>
+        <w:rPr>
+          <w:rFonts w:ascii="Arial" w:hAnsi="Arial" w:cs="Arial"/>
+          <w:i/>
+          <w:noProof/>
+          <w:color w:val="000000" w:themeColor="text1"/>
+          <w:sz w:val="22"/>
+          <w:szCs w:val="22"/>
+        </w:rPr>
+        <w:t>et al.</w:t>
+      </w:r>
+      <w:r>
+        <w:rPr>
+          <w:rFonts w:ascii="Arial" w:hAnsi="Arial" w:cs="Arial"/>
+          <w:noProof/>
+          <w:color w:val="000000" w:themeColor="text1"/>
+          <w:sz w:val="22"/>
+          <w:szCs w:val="22"/>
+        </w:rPr>
+        <w:t>, 2003)</w:t>
+      </w:r>
+      <w:r>
+        <w:rPr>
+          <w:rFonts w:ascii="Arial" w:hAnsi="Arial" w:cs="Arial"/>
+          <w:color w:val="000000" w:themeColor="text1"/>
+          <w:sz w:val="22"/>
+          <w:szCs w:val="22"/>
+        </w:rPr>
+        <w:fldChar w:fldCharType="end"/>
+      </w:r>
+      <w:r>
+        <w:rPr>
+          <w:rFonts w:ascii="Arial" w:hAnsi="Arial" w:cs="Arial"/>
+          <w:color w:val="000000" w:themeColor="text1"/>
+          <w:sz w:val="22"/>
+          <w:szCs w:val="22"/>
+        </w:rPr>
+        <w:t xml:space="preserve">. AKT, upstream of mTORC1, may play a significant role in regulating mammary gland differentiation and lipid and protein synthesis </w:t>
+      </w:r>
+      <w:r>
+        <w:rPr>
+          <w:rFonts w:ascii="Arial" w:hAnsi="Arial" w:cs="Arial"/>
+          <w:color w:val="000000" w:themeColor="text1"/>
+          <w:sz w:val="22"/>
+          <w:szCs w:val="22"/>
+        </w:rPr>
+        <w:fldChar w:fldCharType="begin" w:fldLock="1"/>
+      </w:r>
+      <w:r>
+        <w:rPr>
+          <w:rFonts w:ascii="Arial" w:hAnsi="Arial" w:cs="Arial"/>
+          <w:color w:val="000000" w:themeColor="text1"/>
+          <w:sz w:val="22"/>
+          <w:szCs w:val="22"/>
+        </w:rPr>
+        <w:instrText>ADDIN CSL_CITATION {"citationItems":[{"id":"ITEM-1","itemData":{"DOI":"10.1194/jlr.M300045-JLR200","ISSN":"0022-2275","PMID":"12700340","abstract":"Expression of constitutively activated Akt in the mammary glands of transgenic mice results in a delay in post-lactational involution. We now report precocious lipid accumulation in the alveolar epithelium of mouse mammary tumor virus-myr-Akt transgenic mice accompanied by a lactation defect that results in a 50% decrease in litter weight over the first 9 days of lactation. Although ductal structures and alveolar units develop normally during pregnancy, cytoplasmic lipid droplets appeared precociously in mammary epithelial cells in early pregnancy and were accompanied by increased expression of adipophilin, which is associated with lipid droplets. By late pregnancy the lipid droplets had become significantly larger than in nontransgenic mice, and they persisted into lactation. The fat content of milk from lactating myr-Akt transgenic mice was 65-70% by volume compared to 25-30% in wild-type mice. The diminished growth of pups nursed by transgenic mothers could result from the high viscosity of the milk and the inability of the pups to remove sufficient quantities of milk by suckling. Transduction of the CIT3 mammary epithelial cell line with a recombinant human adenovirus encoding myr-Akt resulted in an increase in glucose transport and lipid biosynthesis, suggesting that Akt plays an important role in regulation of lipid metabolism.","author":[{"dropping-particle":"","family":"Schwertfeger","given":"Kathryn L","non-dropping-particle":"","parse-names":false,"suffix":""},{"dropping-particle":"","family":"McManaman","given":"James L","non-dropping-particle":"","parse-names":false,"suffix":""},{"dropping-particle":"","family":"Palmer","given":"Carol A","non-dropping-particle":"","parse-names":false,"suffix":""},{"dropping-particle":"","family":"Neville","given":"Margaret C","non-dropping-particle":"","parse-names":false,"suffix":""},{"dropping-particle":"","family":"Anderson","given":"Steven M","non-dropping-particle":"","parse-names":false,"suffix":""}],"container-title":"Journal of lipid research","id":"ITEM-1","issue":"6","issued":{"date-parts":[["2003","6","1"]]},"page":"1100-12","publisher":"American Society for Biochemistry and Molecular Biology","title":"Expression of constitutively activated Akt in the mammary gland leads to excess lipid synthesis during pregnancy and lactation.","type":"article-journal","volume":"44"},"uris":["http://www.mendeley.com/documents/?uuid=d0f23f7b-0aa6-3b55-8c69-ecc3373392b8"]}],"mendeley":{"formattedCitation":"(Schwertfeger &lt;i&gt;et al.&lt;/i&gt;, 2003)","plainTextFormattedCitation":"(Schwertfeger et al., 2003)","previouslyFormattedCitation":"(Schwertfeger &lt;i&gt;et al.&lt;/i&gt;, 2003)"},"properties":{"noteIndex":0},"schema":"https://github.com/citation-style-language/schema/raw/master/csl-citation.json"}</w:instrText>
+      </w:r>
+      <w:r>
+        <w:rPr>
+          <w:rFonts w:ascii="Arial" w:hAnsi="Arial" w:cs="Arial"/>
+          <w:color w:val="000000" w:themeColor="text1"/>
+          <w:sz w:val="22"/>
+          <w:szCs w:val="22"/>
+        </w:rPr>
+        <w:fldChar w:fldCharType="separate"/>
+      </w:r>
+      <w:r>
+        <w:rPr>
+          <w:rFonts w:ascii="Arial" w:hAnsi="Arial" w:cs="Arial"/>
+          <w:noProof/>
+          <w:color w:val="000000" w:themeColor="text1"/>
+          <w:sz w:val="22"/>
+          <w:szCs w:val="22"/>
+        </w:rPr>
+        <w:t xml:space="preserve">(Schwertfeger </w:t>
+      </w:r>
+      <w:r>
+        <w:rPr>
+          <w:rFonts w:ascii="Arial" w:hAnsi="Arial" w:cs="Arial"/>
+          <w:i/>
+          <w:noProof/>
+          <w:color w:val="000000" w:themeColor="text1"/>
+          <w:sz w:val="22"/>
+          <w:szCs w:val="22"/>
+        </w:rPr>
+        <w:t>et al.</w:t>
+      </w:r>
+      <w:r>
+        <w:rPr>
+          <w:rFonts w:ascii="Arial" w:hAnsi="Arial" w:cs="Arial"/>
+          <w:noProof/>
+          <w:color w:val="000000" w:themeColor="text1"/>
+          <w:sz w:val="22"/>
+          <w:szCs w:val="22"/>
+        </w:rPr>
+        <w:t>, 2003)</w:t>
+      </w:r>
+      <w:r>
+        <w:rPr>
+          <w:rFonts w:ascii="Arial" w:hAnsi="Arial" w:cs="Arial"/>
+          <w:color w:val="000000" w:themeColor="text1"/>
+          <w:sz w:val="22"/>
+          <w:szCs w:val="22"/>
+        </w:rPr>
+        <w:fldChar w:fldCharType="end"/>
+      </w:r>
+      <w:r>
+        <w:rPr>
+          <w:rFonts w:ascii="Arial" w:hAnsi="Arial" w:cs="Arial"/>
+          <w:color w:val="000000" w:themeColor="text1"/>
+          <w:sz w:val="22"/>
+          <w:szCs w:val="22"/>
+        </w:rPr>
+        <w:t xml:space="preserve"> which is concordant with our findings that milk from dams with mTORC1 hyperactivation had increased milk fat and protein composition.</w:t>
+      </w:r>
+    </w:p>
+    <w:p>
+      <w:pPr>
+        <w:spacing w:line="360" w:lineRule="auto"/>
+        <w:rPr>
+          <w:rFonts w:ascii="Arial" w:hAnsi="Arial" w:cs="Arial"/>
+          <w:color w:val="000000" w:themeColor="text1"/>
+          <w:sz w:val="22"/>
+          <w:szCs w:val="22"/>
+        </w:rPr>
+      </w:pPr>
       <w:r>
         <w:rPr>
           <w:rFonts w:ascii="Arial" w:hAnsi="Arial" w:cs="Arial"/>
@@ -8023,272 +8997,6 @@
           <w:szCs w:val="22"/>
         </w:rPr>
         <w:lastRenderedPageBreak/>
-        <w:t xml:space="preserve">and a higher lipid droplet composition and size in the mammary epithelial during gestation and lactation </w:t>
-      </w:r>
-      <w:r>
-        <w:rPr>
-          <w:rFonts w:ascii="Arial" w:hAnsi="Arial" w:cs="Arial"/>
-          <w:color w:val="000000" w:themeColor="text1"/>
-          <w:sz w:val="22"/>
-          <w:szCs w:val="22"/>
-        </w:rPr>
-        <w:fldChar w:fldCharType="begin" w:fldLock="1"/>
-      </w:r>
-      <w:r>
-        <w:rPr>
-          <w:rFonts w:ascii="Arial" w:hAnsi="Arial" w:cs="Arial"/>
-          <w:color w:val="000000" w:themeColor="text1"/>
-          <w:sz w:val="22"/>
-          <w:szCs w:val="22"/>
-        </w:rPr>
-        <w:instrText>ADDIN CSL_CITATION {"citationItems":[{"id":"ITEM-1","itemData":{"DOI":"10.1194/jlr.M300045-JLR200","ISSN":"0022-2275","PMID":"12700340","abstract":"Expression of constitutively activated Akt in the mammary glands of transgenic mice results in a delay in post-lactational involution. We now report precocious lipid accumulation in the alveolar epithelium of mouse mammary tumor virus-myr-Akt transgenic mice accompanied by a lactation defect that results in a 50% decrease in litter weight over the first 9 days of lactation. Although ductal structures and alveolar units develop normally during pregnancy, cytoplasmic lipid droplets appeared precociously in mammary epithelial cells in early pregnancy and were accompanied by increased expression of adipophilin, which is associated with lipid droplets. By late pregnancy the lipid droplets had become significantly larger than in nontransgenic mice, and they persisted into lactation. The fat content of milk from lactating myr-Akt transgenic mice was 65-70% by volume compared to 25-30% in wild-type mice. The diminished growth of pups nursed by transgenic mothers could result from the high viscosity of the milk and the inability of the pups to remove sufficient quantities of milk by suckling. Transduction of the CIT3 mammary epithelial cell line with a recombinant human adenovirus encoding myr-Akt resulted in an increase in glucose transport and lipid biosynthesis, suggesting that Akt plays an important role in regulation of lipid metabolism.","author":[{"dropping-particle":"","family":"Schwertfeger","given":"Kathryn L","non-dropping-particle":"","parse-names":false,"suffix":""},{"dropping-particle":"","family":"McManaman","given":"James L","non-dropping-particle":"","parse-names":false,"suffix":""},{"dropping-particle":"","family":"Palmer","given":"Carol A","non-dropping-particle":"","parse-names":false,"suffix":""},{"dropping-particle":"","family":"Neville","given":"Margaret C","non-dropping-particle":"","parse-names":false,"suffix":""},{"dropping-particle":"","family":"Anderson","given":"Steven M","non-dropping-particle":"","parse-names":false,"suffix":""}],"container-title":"Journal of lipid research","id":"ITEM-1","issue":"6","issued":{"date-parts":[["2003","6","1"]]},"page":"1100-12","publisher":"American Society for Biochemistry and Molecular Biology","title":"Expression of constitutively activated Akt in the mammary gland leads to excess lipid synthesis during pregnancy and lactation.","type":"article-journal","volume":"44"},"uris":["http://www.mendeley.com/documents/?uuid=d0f23f7b-0aa6-3b55-8c69-ecc3373392b8"]}],"mendeley":{"formattedCitation":"(Schwertfeger &lt;i&gt;et al.&lt;/i&gt;, 2003)","plainTextFormattedCitation":"(Schwertfeger et al., 2003)","previouslyFormattedCitation":"(Schwertfeger &lt;i&gt;et al.&lt;/i&gt;, 2003)"},"properties":{"noteIndex":0},"schema":"https://github.com/citation-style-language/schema/raw/master/csl-citation.json"}</w:instrText>
-      </w:r>
-      <w:r>
-        <w:rPr>
-          <w:rFonts w:ascii="Arial" w:hAnsi="Arial" w:cs="Arial"/>
-          <w:color w:val="000000" w:themeColor="text1"/>
-          <w:sz w:val="22"/>
-          <w:szCs w:val="22"/>
-        </w:rPr>
-        <w:fldChar w:fldCharType="separate"/>
-      </w:r>
-      <w:r>
-        <w:rPr>
-          <w:rFonts w:ascii="Arial" w:hAnsi="Arial" w:cs="Arial"/>
-          <w:noProof/>
-          <w:color w:val="000000" w:themeColor="text1"/>
-          <w:sz w:val="22"/>
-          <w:szCs w:val="22"/>
-        </w:rPr>
-        <w:t xml:space="preserve">(Schwertfeger </w:t>
-      </w:r>
-      <w:r>
-        <w:rPr>
-          <w:rFonts w:ascii="Arial" w:hAnsi="Arial" w:cs="Arial"/>
-          <w:i/>
-          <w:noProof/>
-          <w:color w:val="000000" w:themeColor="text1"/>
-          <w:sz w:val="22"/>
-          <w:szCs w:val="22"/>
-        </w:rPr>
-        <w:t>et al.</w:t>
-      </w:r>
-      <w:r>
-        <w:rPr>
-          <w:rFonts w:ascii="Arial" w:hAnsi="Arial" w:cs="Arial"/>
-          <w:noProof/>
-          <w:color w:val="000000" w:themeColor="text1"/>
-          <w:sz w:val="22"/>
-          <w:szCs w:val="22"/>
-        </w:rPr>
-        <w:t>, 2003)</w:t>
-      </w:r>
-      <w:r>
-        <w:rPr>
-          <w:rFonts w:ascii="Arial" w:hAnsi="Arial" w:cs="Arial"/>
-          <w:color w:val="000000" w:themeColor="text1"/>
-          <w:sz w:val="22"/>
-          <w:szCs w:val="22"/>
-        </w:rPr>
-        <w:fldChar w:fldCharType="end"/>
-      </w:r>
-      <w:r>
-        <w:rPr>
-          <w:rFonts w:ascii="Arial" w:hAnsi="Arial" w:cs="Arial"/>
-          <w:color w:val="000000" w:themeColor="text1"/>
-          <w:sz w:val="22"/>
-          <w:szCs w:val="22"/>
-        </w:rPr>
-        <w:t>. Milk composition from the</w:t>
-      </w:r>
-      <w:r>
-        <w:rPr>
-          <w:rFonts w:ascii="Arial" w:hAnsi="Arial" w:cs="Arial"/>
-          <w:color w:val="000000" w:themeColor="text1"/>
-          <w:sz w:val="22"/>
-          <w:szCs w:val="22"/>
-        </w:rPr>
-        <w:t>se</w:t>
-      </w:r>
-      <w:r>
-        <w:rPr>
-          <w:rFonts w:ascii="Arial" w:hAnsi="Arial" w:cs="Arial"/>
-          <w:color w:val="000000" w:themeColor="text1"/>
-          <w:sz w:val="22"/>
-          <w:szCs w:val="22"/>
-        </w:rPr>
-        <w:t xml:space="preserve"> transgenic mice revealed higher fat percentage and a higher protein concentration compared to controls </w:t>
-      </w:r>
-      <w:r>
-        <w:rPr>
-          <w:rFonts w:ascii="Arial" w:hAnsi="Arial" w:cs="Arial"/>
-          <w:color w:val="000000" w:themeColor="text1"/>
-          <w:sz w:val="22"/>
-          <w:szCs w:val="22"/>
-        </w:rPr>
-        <w:fldChar w:fldCharType="begin" w:fldLock="1"/>
-      </w:r>
-      <w:r>
-        <w:rPr>
-          <w:rFonts w:ascii="Arial" w:hAnsi="Arial" w:cs="Arial"/>
-          <w:color w:val="000000" w:themeColor="text1"/>
-          <w:sz w:val="22"/>
-          <w:szCs w:val="22"/>
-        </w:rPr>
-        <w:instrText>ADDIN CSL_CITATION {"citationItems":[{"id":"ITEM-1","itemData":{"DOI":"10.1194/jlr.M300045-JLR200","ISSN":"0022-2275","PMID":"12700340","abstract":"Expression of constitutively activated Akt in the mammary glands of transgenic mice results in a delay in post-lactational involution. We now report precocious lipid accumulation in the alveolar epithelium of mouse mammary tumor virus-myr-Akt transgenic mice accompanied by a lactation defect that results in a 50% decrease in litter weight over the first 9 days of lactation. Although ductal structures and alveolar units develop normally during pregnancy, cytoplasmic lipid droplets appeared precociously in mammary epithelial cells in early pregnancy and were accompanied by increased expression of adipophilin, which is associated with lipid droplets. By late pregnancy the lipid droplets had become significantly larger than in nontransgenic mice, and they persisted into lactation. The fat content of milk from lactating myr-Akt transgenic mice was 65-70% by volume compared to 25-30% in wild-type mice. The diminished growth of pups nursed by transgenic mothers could result from the high viscosity of the milk and the inability of the pups to remove sufficient quantities of milk by suckling. Transduction of the CIT3 mammary epithelial cell line with a recombinant human adenovirus encoding myr-Akt resulted in an increase in glucose transport and lipid biosynthesis, suggesting that Akt plays an important role in regulation of lipid metabolism.","author":[{"dropping-particle":"","family":"Schwertfeger","given":"Kathryn L","non-dropping-particle":"","parse-names":false,"suffix":""},{"dropping-particle":"","family":"McManaman","given":"James L","non-dropping-particle":"","parse-names":false,"suffix":""},{"dropping-particle":"","family":"Palmer","given":"Carol A","non-dropping-particle":"","parse-names":false,"suffix":""},{"dropping-particle":"","family":"Neville","given":"Margaret C","non-dropping-particle":"","parse-names":false,"suffix":""},{"dropping-particle":"","family":"Anderson","given":"Steven M","non-dropping-particle":"","parse-names":false,"suffix":""}],"container-title":"Journal of lipid research","id":"ITEM-1","issue":"6","issued":{"date-parts":[["2003","6","1"]]},"page":"1100-12","publisher":"American Society for Biochemistry and Molecular Biology","title":"Expression of constitutively activated Akt in the mammary gland leads to excess lipid synthesis during pregnancy and lactation.","type":"article-journal","volume":"44"},"uris":["http://www.mendeley.com/documents/?uuid=d0f23f7b-0aa6-3b55-8c69-ecc3373392b8"]}],"mendeley":{"formattedCitation":"(Schwertfeger &lt;i&gt;et al.&lt;/i&gt;, 2003)","plainTextFormattedCitation":"(Schwertfeger et al., 2003)","previouslyFormattedCitation":"(Schwertfeger &lt;i&gt;et al.&lt;/i&gt;, 2003)"},"properties":{"noteIndex":0},"schema":"https://github.com/citation-style-language/schema/raw/master/csl-citation.json"}</w:instrText>
-      </w:r>
-      <w:r>
-        <w:rPr>
-          <w:rFonts w:ascii="Arial" w:hAnsi="Arial" w:cs="Arial"/>
-          <w:color w:val="000000" w:themeColor="text1"/>
-          <w:sz w:val="22"/>
-          <w:szCs w:val="22"/>
-        </w:rPr>
-        <w:fldChar w:fldCharType="separate"/>
-      </w:r>
-      <w:r>
-        <w:rPr>
-          <w:rFonts w:ascii="Arial" w:hAnsi="Arial" w:cs="Arial"/>
-          <w:noProof/>
-          <w:color w:val="000000" w:themeColor="text1"/>
-          <w:sz w:val="22"/>
-          <w:szCs w:val="22"/>
-        </w:rPr>
-        <w:t xml:space="preserve">(Schwertfeger </w:t>
-      </w:r>
-      <w:r>
-        <w:rPr>
-          <w:rFonts w:ascii="Arial" w:hAnsi="Arial" w:cs="Arial"/>
-          <w:i/>
-          <w:noProof/>
-          <w:color w:val="000000" w:themeColor="text1"/>
-          <w:sz w:val="22"/>
-          <w:szCs w:val="22"/>
-        </w:rPr>
-        <w:t>et al.</w:t>
-      </w:r>
-      <w:r>
-        <w:rPr>
-          <w:rFonts w:ascii="Arial" w:hAnsi="Arial" w:cs="Arial"/>
-          <w:noProof/>
-          <w:color w:val="000000" w:themeColor="text1"/>
-          <w:sz w:val="22"/>
-          <w:szCs w:val="22"/>
-        </w:rPr>
-        <w:t>, 2003)</w:t>
-      </w:r>
-      <w:r>
-        <w:rPr>
-          <w:rFonts w:ascii="Arial" w:hAnsi="Arial" w:cs="Arial"/>
-          <w:color w:val="000000" w:themeColor="text1"/>
-          <w:sz w:val="22"/>
-          <w:szCs w:val="22"/>
-        </w:rPr>
-        <w:fldChar w:fldCharType="end"/>
-      </w:r>
-      <w:r>
-        <w:rPr>
-          <w:rFonts w:ascii="Arial" w:hAnsi="Arial" w:cs="Arial"/>
-          <w:color w:val="000000" w:themeColor="text1"/>
-          <w:sz w:val="22"/>
-          <w:szCs w:val="22"/>
-        </w:rPr>
-        <w:t xml:space="preserve">. AKT, upstream of mTORC1, may play a significant role in regulating mammary gland differentiation and lipid and protein synthesis </w:t>
-      </w:r>
-      <w:r>
-        <w:rPr>
-          <w:rFonts w:ascii="Arial" w:hAnsi="Arial" w:cs="Arial"/>
-          <w:color w:val="000000" w:themeColor="text1"/>
-          <w:sz w:val="22"/>
-          <w:szCs w:val="22"/>
-        </w:rPr>
-        <w:fldChar w:fldCharType="begin" w:fldLock="1"/>
-      </w:r>
-      <w:r>
-        <w:rPr>
-          <w:rFonts w:ascii="Arial" w:hAnsi="Arial" w:cs="Arial"/>
-          <w:color w:val="000000" w:themeColor="text1"/>
-          <w:sz w:val="22"/>
-          <w:szCs w:val="22"/>
-        </w:rPr>
-        <w:instrText>ADDIN CSL_CITATION {"citationItems":[{"id":"ITEM-1","itemData":{"DOI":"10.1194/jlr.M300045-JLR200","ISSN":"0022-2275","PMID":"12700340","abstract":"Expression of constitutively activated Akt in the mammary glands of transgenic mice results in a delay in post-lactational involution. We now report precocious lipid accumulation in the alveolar epithelium of mouse mammary tumor virus-myr-Akt transgenic mice accompanied by a lactation defect that results in a 50% decrease in litter weight over the first 9 days of lactation. Although ductal structures and alveolar units develop normally during pregnancy, cytoplasmic lipid droplets appeared precociously in mammary epithelial cells in early pregnancy and were accompanied by increased expression of adipophilin, which is associated with lipid droplets. By late pregnancy the lipid droplets had become significantly larger than in nontransgenic mice, and they persisted into lactation. The fat content of milk from lactating myr-Akt transgenic mice was 65-70% by volume compared to 25-30% in wild-type mice. The diminished growth of pups nursed by transgenic mothers could result from the high viscosity of the milk and the inability of the pups to remove sufficient quantities of milk by suckling. Transduction of the CIT3 mammary epithelial cell line with a recombinant human adenovirus encoding myr-Akt resulted in an increase in glucose transport and lipid biosynthesis, suggesting that Akt plays an important role in regulation of lipid metabolism.","author":[{"dropping-particle":"","family":"Schwertfeger","given":"Kathryn L","non-dropping-particle":"","parse-names":false,"suffix":""},{"dropping-particle":"","family":"McManaman","given":"James L","non-dropping-particle":"","parse-names":false,"suffix":""},{"dropping-particle":"","family":"Palmer","given":"Carol A","non-dropping-particle":"","parse-names":false,"suffix":""},{"dropping-particle":"","family":"Neville","given":"Margaret C","non-dropping-particle":"","parse-names":false,"suffix":""},{"dropping-particle":"","family":"Anderson","given":"Steven M","non-dropping-particle":"","parse-names":false,"suffix":""}],"container-title":"Journal of lipid research","id":"ITEM-1","issue":"6","issued":{"date-parts":[["2003","6","1"]]},"page":"1100-12","publisher":"American Society for Biochemistry and Molecular Biology","title":"Expression of constitutively activated Akt in the mammary gland leads to excess lipid synthesis during pregnancy and lactation.","type":"article-journal","volume":"44"},"uris":["http://www.mendeley.com/documents/?uuid=d0f23f7b-0aa6-3b55-8c69-ecc3373392b8"]}],"mendeley":{"formattedCitation":"(Schwertfeger &lt;i&gt;et al.&lt;/i&gt;, 2003)","plainTextFormattedCitation":"(Schwertfeger et al., 2003)","previouslyFormattedCitation":"(Schwertfeger &lt;i&gt;et al.&lt;/i&gt;, 2003)"},"properties":{"noteIndex":0},"schema":"https://github.com/citation-style-language/schema/raw/master/csl-citation.json"}</w:instrText>
-      </w:r>
-      <w:r>
-        <w:rPr>
-          <w:rFonts w:ascii="Arial" w:hAnsi="Arial" w:cs="Arial"/>
-          <w:color w:val="000000" w:themeColor="text1"/>
-          <w:sz w:val="22"/>
-          <w:szCs w:val="22"/>
-        </w:rPr>
-        <w:fldChar w:fldCharType="separate"/>
-      </w:r>
-      <w:r>
-        <w:rPr>
-          <w:rFonts w:ascii="Arial" w:hAnsi="Arial" w:cs="Arial"/>
-          <w:noProof/>
-          <w:color w:val="000000" w:themeColor="text1"/>
-          <w:sz w:val="22"/>
-          <w:szCs w:val="22"/>
-        </w:rPr>
-        <w:t xml:space="preserve">(Schwertfeger </w:t>
-      </w:r>
-      <w:r>
-        <w:rPr>
-          <w:rFonts w:ascii="Arial" w:hAnsi="Arial" w:cs="Arial"/>
-          <w:i/>
-          <w:noProof/>
-          <w:color w:val="000000" w:themeColor="text1"/>
-          <w:sz w:val="22"/>
-          <w:szCs w:val="22"/>
-        </w:rPr>
-        <w:t>et al.</w:t>
-      </w:r>
-      <w:r>
-        <w:rPr>
-          <w:rFonts w:ascii="Arial" w:hAnsi="Arial" w:cs="Arial"/>
-          <w:noProof/>
-          <w:color w:val="000000" w:themeColor="text1"/>
-          <w:sz w:val="22"/>
-          <w:szCs w:val="22"/>
-        </w:rPr>
-        <w:t>, 2003)</w:t>
-      </w:r>
-      <w:r>
-        <w:rPr>
-          <w:rFonts w:ascii="Arial" w:hAnsi="Arial" w:cs="Arial"/>
-          <w:color w:val="000000" w:themeColor="text1"/>
-          <w:sz w:val="22"/>
-          <w:szCs w:val="22"/>
-        </w:rPr>
-        <w:fldChar w:fldCharType="end"/>
-      </w:r>
-      <w:r>
-        <w:rPr>
-          <w:rFonts w:ascii="Arial" w:hAnsi="Arial" w:cs="Arial"/>
-          <w:color w:val="000000" w:themeColor="text1"/>
-          <w:sz w:val="22"/>
-          <w:szCs w:val="22"/>
-        </w:rPr>
-        <w:t xml:space="preserve"> which is concordant with our findings that milk from dams with mTORC1 hyperactivation had increased milk fat and protein composition.</w:t>
-      </w:r>
-    </w:p>
-    <w:p>
-      <w:pPr>
-        <w:spacing w:line="360" w:lineRule="auto"/>
-        <w:rPr>
-          <w:rFonts w:ascii="Arial" w:hAnsi="Arial" w:cs="Arial"/>
-          <w:color w:val="000000" w:themeColor="text1"/>
-          <w:sz w:val="22"/>
-          <w:szCs w:val="22"/>
-        </w:rPr>
-      </w:pPr>
-      <w:r>
-        <w:rPr>
-          <w:rFonts w:ascii="Arial" w:hAnsi="Arial" w:cs="Arial"/>
-          <w:color w:val="000000" w:themeColor="text1"/>
-          <w:sz w:val="22"/>
-          <w:szCs w:val="22"/>
-        </w:rPr>
         <w:t xml:space="preserve">In addition to differences in milk composition and mammary adipocyte count and size, </w:t>
       </w:r>
       <w:r>
@@ -8872,24 +9580,38 @@
           <w:sz w:val="22"/>
           <w:szCs w:val="22"/>
         </w:rPr>
+        <w:t xml:space="preserve">We have shown that hyperactivation of mTORC1 activity in adipocytes of pregnant and lactating dams increases milk macronutrient composition in KO dams which is demonstrated by the heavier pup weight of female offspring at PND7.5 when the pups are only reliant on lactation and milk being their primary and only source of nutrition. The mammary gland weights and morphology revealed smaller mammary gland weight, less adipocyte count and smaller adipocytes in KO mice supporting our hypothesis that mTORC1 hyperactivation in adipocytes increases mammary adipocyte capacity to produce fat and secrete it into the produced milk. </w:t>
+      </w:r>
+      <w:r>
+        <w:rPr>
+          <w:rFonts w:ascii="Arial" w:hAnsi="Arial" w:cs="Arial"/>
+          <w:bCs/>
+          <w:color w:val="000000" w:themeColor="text1"/>
+          <w:sz w:val="22"/>
+          <w:szCs w:val="22"/>
+        </w:rPr>
         <w:lastRenderedPageBreak/>
-        <w:t xml:space="preserve">We have shown that hyperactivation of mTORC1 activity in adipocytes of pregnant and lactating dams increases milk macronutrient composition in KO dams which is demonstrated by the heavier pup weight of female offspring at PND7.5 when the pups are only reliant on lactation and milk being their primary and only source of nutrition. The mammary gland weights and morphology revealed smaller mammary gland weight, less adipocyte count and smaller adipocytes in KO mice supporting our hypothesis that mTORC1 hyperactivation in adipocytes increases mammary adipocyte capacity to produce fat and secrete it into the produced milk. </w:t>
-      </w:r>
-      <w:r>
-        <w:rPr>
-          <w:rFonts w:ascii="Arial" w:hAnsi="Arial" w:cs="Arial"/>
+        <w:t xml:space="preserve">Whether the hyperactivation of mTORC1 is affecting protein synthesis in the alveolar epithelial cells and is causing the increased milk protein composition in KO dams remains elusive. The mechanisms by which mTORC1 could be influencing mammary gland function and milk secretion is insightful for future research addressing the effects of maternal obesity on offspring health. Future studies are warranted to address potential therapeutic interventions to minimize the negative effects associated with lactation in cases of maternal obesity. </w:t>
+      </w:r>
+    </w:p>
+    <w:p>
+      <w:pPr>
+        <w:spacing w:line="360" w:lineRule="auto"/>
+        <w:rPr>
+          <w:rFonts w:ascii="Arial" w:eastAsia="MS PMincho" w:hAnsi="Arial" w:cs="Arial"/>
+          <w:b/>
           <w:bCs/>
           <w:color w:val="000000" w:themeColor="text1"/>
           <w:sz w:val="22"/>
           <w:szCs w:val="22"/>
         </w:rPr>
-        <w:t xml:space="preserve">Whether the hyperactivation of mTORC1 is affecting protein synthesis in the alveolar epithelial cells and is causing the increased milk protein composition in KO dams remains elusive. The mechanisms by which mTORC1 could be influencing mammary gland function and milk secretion is insightful for future research addressing the effects of maternal obesity on offspring health. Future studies are warranted to address potential therapeutic interventions to minimize the negative effects associated with lactation in cases of maternal obesity. </w:t>
-      </w:r>
+      </w:pPr>
     </w:p>
     <w:p>
       <w:pPr>
         <w:spacing w:line="360" w:lineRule="auto"/>
         <w:rPr>
+          <w:ins w:id="92" w:author="Dave Bridges" w:date="2020-03-25T10:38:00Z"/>
           <w:rFonts w:ascii="Arial" w:eastAsia="MS PMincho" w:hAnsi="Arial" w:cs="Arial"/>
           <w:b/>
           <w:bCs/>
@@ -8898,37 +9620,23 @@
           <w:szCs w:val="22"/>
         </w:rPr>
       </w:pPr>
+      <w:r>
+        <w:rPr>
+          <w:rFonts w:ascii="Arial" w:eastAsia="MS PMincho" w:hAnsi="Arial" w:cs="Arial"/>
+          <w:b/>
+          <w:bCs/>
+          <w:color w:val="000000" w:themeColor="text1"/>
+          <w:sz w:val="22"/>
+          <w:szCs w:val="22"/>
+        </w:rPr>
+        <w:t>6.0 Acknowledgements</w:t>
+      </w:r>
     </w:p>
     <w:p>
       <w:pPr>
         <w:spacing w:line="360" w:lineRule="auto"/>
         <w:rPr>
-          <w:ins w:id="22" w:author="Dave Bridges" w:date="2020-03-25T10:38:00Z"/>
-          <w:rFonts w:ascii="Arial" w:eastAsia="MS PMincho" w:hAnsi="Arial" w:cs="Arial"/>
-          <w:b/>
-          <w:bCs/>
-          <w:color w:val="000000" w:themeColor="text1"/>
-          <w:sz w:val="22"/>
-          <w:szCs w:val="22"/>
-        </w:rPr>
-      </w:pPr>
-      <w:r>
-        <w:rPr>
-          <w:rFonts w:ascii="Arial" w:eastAsia="MS PMincho" w:hAnsi="Arial" w:cs="Arial"/>
-          <w:b/>
-          <w:bCs/>
-          <w:color w:val="000000" w:themeColor="text1"/>
-          <w:sz w:val="22"/>
-          <w:szCs w:val="22"/>
-        </w:rPr>
-        <w:t>6.0 Acknowledgements</w:t>
-      </w:r>
-    </w:p>
-    <w:p>
-      <w:pPr>
-        <w:spacing w:line="360" w:lineRule="auto"/>
-        <w:rPr>
-          <w:ins w:id="23" w:author="Dave Bridges" w:date="2020-03-25T10:38:00Z"/>
+          <w:ins w:id="93" w:author="Dave Bridges" w:date="2020-03-25T10:38:00Z"/>
           <w:rFonts w:ascii="Arial" w:eastAsia="MS PMincho" w:hAnsi="Arial" w:cs="Arial"/>
           <w:b/>
           <w:bCs/>
@@ -8947,7 +9655,7 @@
           <w:color w:val="000000" w:themeColor="text1"/>
           <w:sz w:val="22"/>
           <w:szCs w:val="22"/>
-          <w:rPrChange w:id="24" w:author="Dave Bridges" w:date="2020-03-25T10:38:00Z">
+          <w:rPrChange w:id="94" w:author="Dave Bridges" w:date="2020-03-25T10:38:00Z">
             <w:rPr>
               <w:rFonts w:ascii="Arial" w:eastAsia="MS PMincho" w:hAnsi="Arial" w:cs="Arial"/>
               <w:b/>
@@ -8959,7 +9667,7 @@
           </w:rPrChange>
         </w:rPr>
       </w:pPr>
-      <w:ins w:id="25" w:author="Dave Bridges" w:date="2020-03-25T10:38:00Z">
+      <w:ins w:id="95" w:author="Dave Bridges" w:date="2020-03-25T10:38:00Z">
         <w:r>
           <w:rPr>
             <w:rFonts w:ascii="Arial" w:eastAsia="MS PMincho" w:hAnsi="Arial" w:cs="Arial"/>
@@ -8971,7 +9679,7 @@
           <w:t xml:space="preserve">This work was supported by funding </w:t>
         </w:r>
       </w:ins>
-      <w:ins w:id="26" w:author="Dave Bridges" w:date="2020-03-25T10:39:00Z">
+      <w:ins w:id="96" w:author="Dave Bridges" w:date="2020-03-25T10:39:00Z">
         <w:r>
           <w:rPr>
             <w:rFonts w:ascii="Arial" w:eastAsia="MS PMincho" w:hAnsi="Arial" w:cs="Arial"/>
@@ -8983,7 +9691,7 @@
           <w:t>from the NIH (</w:t>
         </w:r>
       </w:ins>
-      <w:ins w:id="27" w:author="Dave Bridges" w:date="2020-03-25T10:40:00Z">
+      <w:ins w:id="97" w:author="Dave Bridges" w:date="2020-03-25T10:40:00Z">
         <w:r>
           <w:rPr>
             <w:rFonts w:ascii="Arial" w:eastAsia="MS PMincho" w:hAnsi="Arial" w:cs="Arial"/>
@@ -8995,7 +9703,7 @@
           <w:t>R01</w:t>
         </w:r>
       </w:ins>
-      <w:ins w:id="28" w:author="Dave Bridges" w:date="2020-03-25T10:39:00Z">
+      <w:ins w:id="98" w:author="Dave Bridges" w:date="2020-03-25T10:39:00Z">
         <w:r>
           <w:rPr>
             <w:rFonts w:ascii="Arial" w:eastAsia="MS PMincho" w:hAnsi="Arial" w:cs="Arial"/>
@@ -9007,7 +9715,7 @@
           <w:t xml:space="preserve">DK107535 to DB and </w:t>
         </w:r>
       </w:ins>
-      <w:ins w:id="29" w:author="Dave Bridges" w:date="2020-03-25T10:40:00Z">
+      <w:ins w:id="99" w:author="Dave Bridges" w:date="2020-03-25T10:40:00Z">
         <w:r>
           <w:rPr>
             <w:rFonts w:ascii="Arial" w:eastAsia="MS PMincho" w:hAnsi="Arial" w:cs="Arial"/>
@@ -9019,7 +9727,7 @@
           <w:t>K01</w:t>
         </w:r>
       </w:ins>
-      <w:ins w:id="30" w:author="Dave Bridges" w:date="2020-03-25T10:39:00Z">
+      <w:ins w:id="100" w:author="Dave Bridges" w:date="2020-03-25T10:39:00Z">
         <w:r>
           <w:rPr>
             <w:rFonts w:ascii="Arial" w:eastAsia="MS PMincho" w:hAnsi="Arial" w:cs="Arial"/>
@@ -9051,7 +9759,7 @@
           <w:t xml:space="preserve"> to BG) and supported by core facilities</w:t>
         </w:r>
       </w:ins>
-      <w:ins w:id="31" w:author="Dave Bridges" w:date="2020-03-25T10:40:00Z">
+      <w:ins w:id="101" w:author="Dave Bridges" w:date="2020-03-25T10:40:00Z">
         <w:r>
           <w:rPr>
             <w:rFonts w:ascii="Arial" w:eastAsia="MS PMincho" w:hAnsi="Arial" w:cs="Arial"/>
@@ -9063,7 +9771,7 @@
           <w:t xml:space="preserve"> </w:t>
         </w:r>
       </w:ins>
-      <w:ins w:id="32" w:author="Dave Bridges" w:date="2020-03-25T10:41:00Z">
+      <w:ins w:id="102" w:author="Dave Bridges" w:date="2020-03-25T10:41:00Z">
         <w:r>
           <w:rPr>
             <w:rFonts w:ascii="Arial" w:eastAsia="MS PMincho" w:hAnsi="Arial" w:cs="Arial"/>
@@ -9075,7 +9783,7 @@
           <w:t>at the</w:t>
         </w:r>
       </w:ins>
-      <w:ins w:id="33" w:author="Dave Bridges" w:date="2020-03-25T10:40:00Z">
+      <w:ins w:id="103" w:author="Dave Bridges" w:date="2020-03-25T10:40:00Z">
         <w:r>
           <w:rPr>
             <w:rFonts w:ascii="Arial" w:eastAsia="MS PMincho" w:hAnsi="Arial" w:cs="Arial"/>
@@ -9129,7 +9837,7 @@
           <w:t>)</w:t>
         </w:r>
       </w:ins>
-      <w:ins w:id="34" w:author="Dave Bridges" w:date="2020-03-25T10:41:00Z">
+      <w:ins w:id="104" w:author="Dave Bridges" w:date="2020-03-25T10:41:00Z">
         <w:r>
           <w:rPr>
             <w:rFonts w:ascii="Arial" w:eastAsia="MS PMincho" w:hAnsi="Arial" w:cs="Arial"/>
@@ -9395,6 +10103,38 @@
       </w:r>
     </w:p>
   </w:comment>
+  <w:comment w:id="32" w:author="Dave Bridges" w:date="2020-03-25T11:02:00Z" w:initials="DB">
+    <w:p>
+      <w:pPr>
+        <w:pStyle w:val="CommentText"/>
+      </w:pPr>
+      <w:r>
+        <w:rPr>
+          <w:rStyle w:val="CommentReference"/>
+        </w:rPr>
+        <w:annotationRef/>
+      </w:r>
+      <w:r>
+        <w:t>Effect size and p-value</w:t>
+      </w:r>
+    </w:p>
+  </w:comment>
+  <w:comment w:id="74" w:author="Dave Bridges" w:date="2020-03-25T11:02:00Z" w:initials="DB">
+    <w:p>
+      <w:pPr>
+        <w:pStyle w:val="CommentText"/>
+      </w:pPr>
+      <w:r>
+        <w:rPr>
+          <w:rStyle w:val="CommentReference"/>
+        </w:rPr>
+        <w:annotationRef/>
+      </w:r>
+      <w:r>
+        <w:t>Effect size and p-value</w:t>
+      </w:r>
+    </w:p>
+  </w:comment>
 </w:comments>
 </file>
 
@@ -9403,6 +10143,8 @@
   <w15:commentEx w15:paraId="230FEB22" w15:done="0"/>
   <w15:commentEx w15:paraId="33564695" w15:done="0"/>
   <w15:commentEx w15:paraId="0632ADD5" w15:done="0"/>
+  <w15:commentEx w15:paraId="755DCFC0" w15:done="0"/>
+  <w15:commentEx w15:paraId="3564A238" w15:done="0"/>
 </w15:commentsEx>
 </file>
 
@@ -9411,6 +10153,8 @@
   <w16cid:commentId w16cid:paraId="230FEB22" w16cid:durableId="21F6B8CE"/>
   <w16cid:commentId w16cid:paraId="33564695" w16cid:durableId="21F11AEF"/>
   <w16cid:commentId w16cid:paraId="0632ADD5" w16cid:durableId="21F63FD6"/>
+  <w16cid:commentId w16cid:paraId="755DCFC0" w16cid:durableId="2225B8B6"/>
+  <w16cid:commentId w16cid:paraId="3564A238" w16cid:durableId="2225B8AE"/>
 </w16cid:commentsIds>
 </file>
 
@@ -10562,7 +11306,7 @@
 </file>
 
 <file path=customXml/itemProps1.xml><?xml version="1.0" encoding="utf-8"?>
-<ds:datastoreItem xmlns:ds="http://schemas.openxmlformats.org/officeDocument/2006/customXml" ds:itemID="{8CF3EDF2-348C-3543-A719-DC707631270E}">
+<ds:datastoreItem xmlns:ds="http://schemas.openxmlformats.org/officeDocument/2006/customXml" ds:itemID="{54C28C40-CC3A-5646-8885-4875FEC85DAD}">
   <ds:schemaRefs>
     <ds:schemaRef ds:uri="http://schemas.openxmlformats.org/officeDocument/2006/bibliography"/>
   </ds:schemaRefs>

</xml_diff>

<commit_message>
Added some stats and effect sizes to calculate to the TODO list
</commit_message>
<xml_diff>
--- a/Manuscripts/Mammary Gland aTSC/Manuscript.docx
+++ b/Manuscripts/Mammary Gland aTSC/Manuscript.docx
@@ -7188,8 +7188,6 @@
           <w:t>culled to four pups per dam to normalize milk supply.</w:t>
         </w:r>
       </w:ins>
-      <w:bookmarkStart w:id="91" w:name="_GoBack"/>
-      <w:bookmarkEnd w:id="91"/>
     </w:p>
     <w:p>
       <w:pPr>
@@ -7224,6 +7222,30 @@
         </w:rPr>
         <w:t>3.</w:t>
       </w:r>
+      <w:ins w:id="91" w:author="Dave Bridges" w:date="2020-03-25T11:08:00Z">
+        <w:r>
+          <w:rPr>
+            <w:rFonts w:ascii="Arial" w:hAnsi="Arial" w:cs="Arial"/>
+            <w:b/>
+            <w:color w:val="000000" w:themeColor="text1"/>
+            <w:sz w:val="22"/>
+            <w:szCs w:val="22"/>
+          </w:rPr>
+          <w:t>2</w:t>
+        </w:r>
+      </w:ins>
+      <w:del w:id="92" w:author="Dave Bridges" w:date="2020-03-25T11:08:00Z">
+        <w:r>
+          <w:rPr>
+            <w:rFonts w:ascii="Arial" w:hAnsi="Arial" w:cs="Arial"/>
+            <w:b/>
+            <w:color w:val="000000" w:themeColor="text1"/>
+            <w:sz w:val="22"/>
+            <w:szCs w:val="22"/>
+          </w:rPr>
+          <w:delText>4</w:delText>
+        </w:r>
+      </w:del>
       <w:r>
         <w:rPr>
           <w:rFonts w:ascii="Arial" w:hAnsi="Arial" w:cs="Arial"/>
@@ -7232,28 +7254,63 @@
           <w:sz w:val="22"/>
           <w:szCs w:val="22"/>
         </w:rPr>
-        <w:t>4</w:t>
-      </w:r>
-      <w:r>
-        <w:rPr>
-          <w:rFonts w:ascii="Arial" w:hAnsi="Arial" w:cs="Arial"/>
-          <w:b/>
-          <w:color w:val="000000" w:themeColor="text1"/>
-          <w:sz w:val="22"/>
-          <w:szCs w:val="22"/>
-        </w:rPr>
-        <w:t xml:space="preserve"> Pup Weight at PND 0.5, 7.5, 14.5 and 16.5</w:t>
-      </w:r>
-      <w:r>
-        <w:rPr>
-          <w:rFonts w:ascii="Arial" w:hAnsi="Arial" w:cs="Arial"/>
-          <w:b/>
-          <w:color w:val="000000" w:themeColor="text1"/>
-          <w:sz w:val="22"/>
-          <w:szCs w:val="22"/>
-        </w:rPr>
-        <w:t xml:space="preserve"> showed sex-specific differences at PND7.5</w:t>
-      </w:r>
+        <w:t xml:space="preserve"> Pup</w:t>
+      </w:r>
+      <w:ins w:id="93" w:author="Dave Bridges" w:date="2020-03-25T11:10:00Z">
+        <w:r>
+          <w:rPr>
+            <w:rFonts w:ascii="Arial" w:hAnsi="Arial" w:cs="Arial"/>
+            <w:b/>
+            <w:color w:val="000000" w:themeColor="text1"/>
+            <w:sz w:val="22"/>
+            <w:szCs w:val="22"/>
+          </w:rPr>
+          <w:t xml:space="preserve">s Born to Adipocyte </w:t>
+        </w:r>
+        <w:r>
+          <w:rPr>
+            <w:rFonts w:ascii="Arial" w:hAnsi="Arial" w:cs="Arial"/>
+            <w:b/>
+            <w:i/>
+            <w:color w:val="000000" w:themeColor="text1"/>
+            <w:sz w:val="22"/>
+            <w:szCs w:val="22"/>
+          </w:rPr>
+          <w:t>Tsc1</w:t>
+        </w:r>
+        <w:r>
+          <w:rPr>
+            <w:rFonts w:ascii="Arial" w:hAnsi="Arial" w:cs="Arial"/>
+            <w:b/>
+            <w:color w:val="000000" w:themeColor="text1"/>
+            <w:sz w:val="22"/>
+            <w:szCs w:val="22"/>
+          </w:rPr>
+          <w:t xml:space="preserve"> Dams are Heavier During Peak Lactation.</w:t>
+        </w:r>
+      </w:ins>
+      <w:del w:id="94" w:author="Dave Bridges" w:date="2020-03-25T11:10:00Z">
+        <w:r>
+          <w:rPr>
+            <w:rFonts w:ascii="Arial" w:hAnsi="Arial" w:cs="Arial"/>
+            <w:b/>
+            <w:color w:val="000000" w:themeColor="text1"/>
+            <w:sz w:val="22"/>
+            <w:szCs w:val="22"/>
+          </w:rPr>
+          <w:delText xml:space="preserve"> Weight at PND 0.5, 7.5, 14.5 and 16.5</w:delText>
+        </w:r>
+        <w:r>
+          <w:rPr>
+            <w:rFonts w:ascii="Arial" w:hAnsi="Arial" w:cs="Arial"/>
+            <w:b/>
+            <w:color w:val="000000" w:themeColor="text1"/>
+            <w:sz w:val="22"/>
+            <w:szCs w:val="22"/>
+          </w:rPr>
+          <w:delText xml:space="preserve"> showed sex-specific differences at PND7.5</w:delText>
+        </w:r>
+      </w:del>
     </w:p>
     <w:p>
       <w:pPr>
@@ -7265,20 +7322,211 @@
           <w:szCs w:val="22"/>
         </w:rPr>
       </w:pPr>
-      <w:r>
-        <w:rPr>
-          <w:rFonts w:ascii="Arial" w:hAnsi="Arial" w:cs="Arial"/>
-          <w:color w:val="000000" w:themeColor="text1"/>
-          <w:sz w:val="22"/>
-          <w:szCs w:val="22"/>
-        </w:rPr>
-        <w:t>There were no significant differences in pup weight at PND0.5 (at birth). At PND7.5, females born to KO dams were heavier than females born to WT dams (p=0.047), but weights of males born to KO or WT mothers were not different. At PND14.5 and PND16.5, there were no weight differences between groups or sexes.</w:t>
-      </w:r>
+      <w:ins w:id="95" w:author="Dave Bridges" w:date="2020-03-25T11:12:00Z">
+        <w:r>
+          <w:rPr>
+            <w:rFonts w:ascii="Arial" w:hAnsi="Arial" w:cs="Arial"/>
+            <w:color w:val="000000" w:themeColor="text1"/>
+            <w:sz w:val="22"/>
+            <w:szCs w:val="22"/>
+          </w:rPr>
+          <w:t>To evaluate effects on the offspring we monitored growth of pups</w:t>
+        </w:r>
+        <w:r>
+          <w:rPr>
+            <w:rFonts w:ascii="Arial" w:hAnsi="Arial" w:cs="Arial"/>
+            <w:color w:val="000000" w:themeColor="text1"/>
+            <w:sz w:val="22"/>
+            <w:szCs w:val="22"/>
+          </w:rPr>
+          <w:t xml:space="preserve"> during lactation (</w:t>
+        </w:r>
+      </w:ins>
+      <w:ins w:id="96" w:author="Dave Bridges" w:date="2020-03-25T11:13:00Z">
+        <w:r>
+          <w:rPr>
+            <w:rFonts w:ascii="Arial" w:hAnsi="Arial" w:cs="Arial"/>
+            <w:color w:val="000000" w:themeColor="text1"/>
+            <w:sz w:val="22"/>
+            <w:szCs w:val="22"/>
+          </w:rPr>
+          <w:t xml:space="preserve">Figure 2) </w:t>
+        </w:r>
+      </w:ins>
+      <w:r>
+        <w:rPr>
+          <w:rFonts w:ascii="Arial" w:hAnsi="Arial" w:cs="Arial"/>
+          <w:color w:val="000000" w:themeColor="text1"/>
+          <w:sz w:val="22"/>
+          <w:szCs w:val="22"/>
+        </w:rPr>
+        <w:t xml:space="preserve">There </w:t>
+      </w:r>
+      <w:del w:id="97" w:author="Dave Bridges" w:date="2020-03-25T11:13:00Z">
+        <w:r>
+          <w:rPr>
+            <w:rFonts w:ascii="Arial" w:hAnsi="Arial" w:cs="Arial"/>
+            <w:color w:val="000000" w:themeColor="text1"/>
+            <w:sz w:val="22"/>
+            <w:szCs w:val="22"/>
+          </w:rPr>
+          <w:delText xml:space="preserve">were </w:delText>
+        </w:r>
+      </w:del>
+      <w:ins w:id="98" w:author="Dave Bridges" w:date="2020-03-25T11:13:00Z">
+        <w:r>
+          <w:rPr>
+            <w:rFonts w:ascii="Arial" w:hAnsi="Arial" w:cs="Arial"/>
+            <w:color w:val="000000" w:themeColor="text1"/>
+            <w:sz w:val="22"/>
+            <w:szCs w:val="22"/>
+          </w:rPr>
+          <w:t>was</w:t>
+        </w:r>
+        <w:r>
+          <w:rPr>
+            <w:rFonts w:ascii="Arial" w:hAnsi="Arial" w:cs="Arial"/>
+            <w:color w:val="000000" w:themeColor="text1"/>
+            <w:sz w:val="22"/>
+            <w:szCs w:val="22"/>
+          </w:rPr>
+          <w:t xml:space="preserve"> </w:t>
+        </w:r>
+      </w:ins>
+      <w:r>
+        <w:rPr>
+          <w:rFonts w:ascii="Arial" w:hAnsi="Arial" w:cs="Arial"/>
+          <w:color w:val="000000" w:themeColor="text1"/>
+          <w:sz w:val="22"/>
+          <w:szCs w:val="22"/>
+        </w:rPr>
+        <w:t xml:space="preserve">no significant differences in pup weight at </w:t>
+      </w:r>
+      <w:ins w:id="99" w:author="Dave Bridges" w:date="2020-03-25T11:03:00Z">
+        <w:r>
+          <w:rPr>
+            <w:rFonts w:ascii="Arial" w:hAnsi="Arial" w:cs="Arial"/>
+            <w:color w:val="000000" w:themeColor="text1"/>
+            <w:sz w:val="22"/>
+            <w:szCs w:val="22"/>
+          </w:rPr>
+          <w:t>birth (</w:t>
+        </w:r>
+      </w:ins>
+      <w:r>
+        <w:rPr>
+          <w:rFonts w:ascii="Arial" w:hAnsi="Arial" w:cs="Arial"/>
+          <w:color w:val="000000" w:themeColor="text1"/>
+          <w:sz w:val="22"/>
+          <w:szCs w:val="22"/>
+        </w:rPr>
+        <w:t>PND0.5</w:t>
+      </w:r>
+      <w:ins w:id="100" w:author="Dave Bridges" w:date="2020-03-25T11:03:00Z">
+        <w:r>
+          <w:rPr>
+            <w:rFonts w:ascii="Arial" w:hAnsi="Arial" w:cs="Arial"/>
+            <w:color w:val="000000" w:themeColor="text1"/>
+            <w:sz w:val="22"/>
+            <w:szCs w:val="22"/>
+          </w:rPr>
+          <w:t xml:space="preserve">).  </w:t>
+        </w:r>
+      </w:ins>
+      <w:del w:id="101" w:author="Dave Bridges" w:date="2020-03-25T11:03:00Z">
+        <w:r>
+          <w:rPr>
+            <w:rFonts w:ascii="Arial" w:hAnsi="Arial" w:cs="Arial"/>
+            <w:color w:val="000000" w:themeColor="text1"/>
+            <w:sz w:val="22"/>
+            <w:szCs w:val="22"/>
+          </w:rPr>
+          <w:delText xml:space="preserve"> (at birth). </w:delText>
+        </w:r>
+      </w:del>
+      <w:r>
+        <w:rPr>
+          <w:rFonts w:ascii="Arial" w:hAnsi="Arial" w:cs="Arial"/>
+          <w:color w:val="000000" w:themeColor="text1"/>
+          <w:sz w:val="22"/>
+          <w:szCs w:val="22"/>
+        </w:rPr>
+        <w:t>At PND7.5, females born to KO dams were heavier than females born to WT dams (</w:t>
+      </w:r>
+      <w:commentRangeStart w:id="102"/>
+      <w:r>
+        <w:rPr>
+          <w:rFonts w:ascii="Arial" w:hAnsi="Arial" w:cs="Arial"/>
+          <w:color w:val="000000" w:themeColor="text1"/>
+          <w:sz w:val="22"/>
+          <w:szCs w:val="22"/>
+        </w:rPr>
+        <w:t>p</w:t>
+      </w:r>
+      <w:commentRangeEnd w:id="102"/>
+      <w:r>
+        <w:rPr>
+          <w:rStyle w:val="CommentReference"/>
+        </w:rPr>
+        <w:commentReference w:id="102"/>
+      </w:r>
+      <w:r>
+        <w:rPr>
+          <w:rFonts w:ascii="Arial" w:hAnsi="Arial" w:cs="Arial"/>
+          <w:color w:val="000000" w:themeColor="text1"/>
+          <w:sz w:val="22"/>
+          <w:szCs w:val="22"/>
+        </w:rPr>
+        <w:t xml:space="preserve">=0.047), but weights of males born to KO or WT mothers were not </w:t>
+      </w:r>
+      <w:ins w:id="103" w:author="Dave Bridges" w:date="2020-03-25T11:04:00Z">
+        <w:r>
+          <w:rPr>
+            <w:rFonts w:ascii="Arial" w:hAnsi="Arial" w:cs="Arial"/>
+            <w:color w:val="000000" w:themeColor="text1"/>
+            <w:sz w:val="22"/>
+            <w:szCs w:val="22"/>
+          </w:rPr>
+          <w:t xml:space="preserve">significantly </w:t>
+        </w:r>
+      </w:ins>
+      <w:r>
+        <w:rPr>
+          <w:rFonts w:ascii="Arial" w:hAnsi="Arial" w:cs="Arial"/>
+          <w:color w:val="000000" w:themeColor="text1"/>
+          <w:sz w:val="22"/>
+          <w:szCs w:val="22"/>
+        </w:rPr>
+        <w:t>different. At PND14.5 and PND16.5, there were no weight differences between groups or sexes.</w:t>
+      </w:r>
+      <w:ins w:id="104" w:author="Dave Bridges" w:date="2020-03-25T11:08:00Z">
+        <w:r>
+          <w:rPr>
+            <w:rFonts w:ascii="Arial" w:hAnsi="Arial" w:cs="Arial"/>
+            <w:color w:val="000000" w:themeColor="text1"/>
+            <w:sz w:val="22"/>
+            <w:szCs w:val="22"/>
+          </w:rPr>
+          <w:t xml:space="preserve">  We hypo</w:t>
+        </w:r>
+      </w:ins>
+      <w:ins w:id="105" w:author="Dave Bridges" w:date="2020-03-25T11:09:00Z">
+        <w:r>
+          <w:rPr>
+            <w:rFonts w:ascii="Arial" w:hAnsi="Arial" w:cs="Arial"/>
+            <w:color w:val="000000" w:themeColor="text1"/>
+            <w:sz w:val="22"/>
+            <w:szCs w:val="22"/>
+          </w:rPr>
+          <w:t>thesize that this is because at later time points mice are eating more chow-based food and relying less on maternal lactation.</w:t>
+        </w:r>
+      </w:ins>
     </w:p>
     <w:p>
       <w:pPr>
         <w:spacing w:line="360" w:lineRule="auto"/>
         <w:rPr>
+          <w:del w:id="106" w:author="Dave Bridges" w:date="2020-03-25T11:10:00Z"/>
           <w:rFonts w:ascii="Arial" w:hAnsi="Arial" w:cs="Arial"/>
           <w:color w:val="000000" w:themeColor="text1"/>
           <w:sz w:val="22"/>
@@ -7291,6 +7539,7 @@
         <w:pStyle w:val="Heading2"/>
         <w:spacing w:line="360" w:lineRule="auto"/>
         <w:rPr>
+          <w:del w:id="107" w:author="Dave Bridges" w:date="2020-03-25T11:10:00Z"/>
           <w:rFonts w:ascii="Arial" w:hAnsi="Arial" w:cs="Arial"/>
           <w:b/>
           <w:color w:val="000000" w:themeColor="text1"/>
@@ -7298,56 +7547,61 @@
           <w:szCs w:val="22"/>
         </w:rPr>
       </w:pPr>
-      <w:r>
-        <w:rPr>
-          <w:rFonts w:ascii="Arial" w:hAnsi="Arial" w:cs="Arial"/>
-          <w:b/>
-          <w:color w:val="000000" w:themeColor="text1"/>
-          <w:sz w:val="22"/>
-          <w:szCs w:val="22"/>
-        </w:rPr>
-        <w:t>3.</w:t>
-      </w:r>
-      <w:r>
-        <w:rPr>
-          <w:rFonts w:ascii="Arial" w:hAnsi="Arial" w:cs="Arial"/>
-          <w:b/>
-          <w:color w:val="000000" w:themeColor="text1"/>
-          <w:sz w:val="22"/>
-          <w:szCs w:val="22"/>
-        </w:rPr>
-        <w:t>5</w:t>
-      </w:r>
-      <w:r>
-        <w:rPr>
-          <w:rFonts w:ascii="Arial" w:hAnsi="Arial" w:cs="Arial"/>
-          <w:b/>
-          <w:color w:val="000000" w:themeColor="text1"/>
-          <w:sz w:val="22"/>
-          <w:szCs w:val="22"/>
-        </w:rPr>
-        <w:t xml:space="preserve"> Pup Body Composition at PND16.5 were Similar Across Groups</w:t>
-      </w:r>
+      <w:del w:id="108" w:author="Dave Bridges" w:date="2020-03-25T11:10:00Z">
+        <w:r>
+          <w:rPr>
+            <w:rFonts w:ascii="Arial" w:hAnsi="Arial" w:cs="Arial"/>
+            <w:b/>
+            <w:color w:val="000000" w:themeColor="text1"/>
+            <w:sz w:val="22"/>
+            <w:szCs w:val="22"/>
+          </w:rPr>
+          <w:delText>3.</w:delText>
+        </w:r>
+        <w:r>
+          <w:rPr>
+            <w:rFonts w:ascii="Arial" w:hAnsi="Arial" w:cs="Arial"/>
+            <w:b/>
+            <w:color w:val="000000" w:themeColor="text1"/>
+            <w:sz w:val="22"/>
+            <w:szCs w:val="22"/>
+          </w:rPr>
+          <w:delText>5</w:delText>
+        </w:r>
+        <w:r>
+          <w:rPr>
+            <w:rFonts w:ascii="Arial" w:hAnsi="Arial" w:cs="Arial"/>
+            <w:b/>
+            <w:color w:val="000000" w:themeColor="text1"/>
+            <w:sz w:val="22"/>
+            <w:szCs w:val="22"/>
+          </w:rPr>
+          <w:delText xml:space="preserve"> Pup Body Composition at PND16.5 were Similar Across Groups</w:delText>
+        </w:r>
+      </w:del>
     </w:p>
     <w:p>
       <w:pPr>
         <w:spacing w:line="360" w:lineRule="auto"/>
         <w:rPr>
-          <w:rFonts w:ascii="Arial" w:hAnsi="Arial" w:cs="Arial"/>
-          <w:color w:val="000000" w:themeColor="text1"/>
-          <w:sz w:val="22"/>
-          <w:szCs w:val="22"/>
-        </w:rPr>
-      </w:pPr>
-      <w:r>
-        <w:rPr>
-          <w:rFonts w:ascii="Arial" w:hAnsi="Arial" w:cs="Arial"/>
-          <w:color w:val="000000" w:themeColor="text1"/>
-          <w:sz w:val="22"/>
-          <w:szCs w:val="22"/>
-        </w:rPr>
-        <w:t>Pups underwent body composition analysis at PND16.5. There were no differences in body weight, lean mass, or fat mass between males of KO and WT dams. No differences in body weight, lean mass, or fat mass were detected between females of KO and WT dams.</w:t>
-      </w:r>
+          <w:del w:id="109" w:author="Dave Bridges" w:date="2020-03-25T11:10:00Z"/>
+          <w:rFonts w:ascii="Arial" w:hAnsi="Arial" w:cs="Arial"/>
+          <w:color w:val="000000" w:themeColor="text1"/>
+          <w:sz w:val="22"/>
+          <w:szCs w:val="22"/>
+        </w:rPr>
+      </w:pPr>
+      <w:del w:id="110" w:author="Dave Bridges" w:date="2020-03-25T11:10:00Z">
+        <w:r>
+          <w:rPr>
+            <w:rFonts w:ascii="Arial" w:hAnsi="Arial" w:cs="Arial"/>
+            <w:color w:val="000000" w:themeColor="text1"/>
+            <w:sz w:val="22"/>
+            <w:szCs w:val="22"/>
+          </w:rPr>
+          <w:delText>Pups underwent body composition analysis at PND16.5. There were no differences in body weight, lean mass, or fat mass between males of KO and WT dams. No differences in body weight, lean mass, or fat mass were detected between females of KO and WT dams.</w:delText>
+        </w:r>
+      </w:del>
     </w:p>
     <w:p>
       <w:pPr>
@@ -7370,6 +7624,15 @@
           <w:color w:val="000000" w:themeColor="text1"/>
           <w:sz w:val="22"/>
           <w:szCs w:val="22"/>
+          <w:rPrChange w:id="111" w:author="Dave Bridges" w:date="2020-03-25T11:11:00Z">
+            <w:rPr>
+              <w:rFonts w:ascii="Arial" w:hAnsi="Arial" w:cs="Arial"/>
+              <w:b/>
+              <w:color w:val="000000" w:themeColor="text1"/>
+              <w:sz w:val="22"/>
+              <w:szCs w:val="22"/>
+            </w:rPr>
+          </w:rPrChange>
         </w:rPr>
       </w:pPr>
       <w:r>
@@ -7380,74 +7643,314 @@
           <w:sz w:val="22"/>
           <w:szCs w:val="22"/>
         </w:rPr>
+        <w:t>3.</w:t>
+      </w:r>
+      <w:ins w:id="112" w:author="Dave Bridges" w:date="2020-03-25T11:10:00Z">
+        <w:r>
+          <w:rPr>
+            <w:rFonts w:ascii="Arial" w:hAnsi="Arial" w:cs="Arial"/>
+            <w:b/>
+            <w:color w:val="000000" w:themeColor="text1"/>
+            <w:sz w:val="22"/>
+            <w:szCs w:val="22"/>
+          </w:rPr>
+          <w:t xml:space="preserve">3 </w:t>
+        </w:r>
+      </w:ins>
+      <w:del w:id="113" w:author="Dave Bridges" w:date="2020-03-25T11:10:00Z">
+        <w:r>
+          <w:rPr>
+            <w:rFonts w:ascii="Arial" w:hAnsi="Arial" w:cs="Arial"/>
+            <w:b/>
+            <w:color w:val="000000" w:themeColor="text1"/>
+            <w:sz w:val="22"/>
+            <w:szCs w:val="22"/>
+          </w:rPr>
+          <w:delText>6</w:delText>
+        </w:r>
+        <w:r>
+          <w:rPr>
+            <w:rFonts w:ascii="Arial" w:hAnsi="Arial" w:cs="Arial"/>
+            <w:b/>
+            <w:color w:val="000000" w:themeColor="text1"/>
+            <w:sz w:val="22"/>
+            <w:szCs w:val="22"/>
+          </w:rPr>
+          <w:delText xml:space="preserve"> Milk Volume Production and Pup Weight Change After Nursing </w:delText>
+        </w:r>
+        <w:r>
+          <w:rPr>
+            <w:rFonts w:ascii="Arial" w:hAnsi="Arial" w:cs="Arial"/>
+            <w:b/>
+            <w:color w:val="000000" w:themeColor="text1"/>
+            <w:sz w:val="22"/>
+            <w:szCs w:val="22"/>
+          </w:rPr>
+          <w:delText>was</w:delText>
+        </w:r>
+        <w:r>
+          <w:rPr>
+            <w:rFonts w:ascii="Arial" w:hAnsi="Arial" w:cs="Arial"/>
+            <w:b/>
+            <w:color w:val="000000" w:themeColor="text1"/>
+            <w:sz w:val="22"/>
+            <w:szCs w:val="22"/>
+          </w:rPr>
+          <w:delText xml:space="preserve"> Similar</w:delText>
+        </w:r>
+      </w:del>
+      <w:ins w:id="114" w:author="Dave Bridges" w:date="2020-03-25T11:10:00Z">
+        <w:r>
+          <w:rPr>
+            <w:rFonts w:ascii="Arial" w:hAnsi="Arial" w:cs="Arial"/>
+            <w:b/>
+            <w:color w:val="000000" w:themeColor="text1"/>
+            <w:sz w:val="22"/>
+            <w:szCs w:val="22"/>
+          </w:rPr>
+          <w:t>Adipoc</w:t>
+        </w:r>
+      </w:ins>
+      <w:ins w:id="115" w:author="Dave Bridges" w:date="2020-03-25T11:11:00Z">
+        <w:r>
+          <w:rPr>
+            <w:rFonts w:ascii="Arial" w:hAnsi="Arial" w:cs="Arial"/>
+            <w:b/>
+            <w:color w:val="000000" w:themeColor="text1"/>
+            <w:sz w:val="22"/>
+            <w:szCs w:val="22"/>
+          </w:rPr>
+          <w:t>yte</w:t>
+        </w:r>
+        <w:r>
+          <w:rPr>
+            <w:rFonts w:ascii="Arial" w:hAnsi="Arial" w:cs="Arial"/>
+            <w:b/>
+            <w:i/>
+            <w:color w:val="000000" w:themeColor="text1"/>
+            <w:sz w:val="22"/>
+            <w:szCs w:val="22"/>
+          </w:rPr>
+          <w:t xml:space="preserve"> Tsc1 </w:t>
+        </w:r>
+        <w:r>
+          <w:rPr>
+            <w:rFonts w:ascii="Arial" w:hAnsi="Arial" w:cs="Arial"/>
+            <w:b/>
+            <w:color w:val="000000" w:themeColor="text1"/>
+            <w:sz w:val="22"/>
+            <w:szCs w:val="22"/>
+          </w:rPr>
+          <w:t>Dams Produce Similar Volumes of Milk, but with Higher Fat.</w:t>
+        </w:r>
+      </w:ins>
+    </w:p>
+    <w:p>
+      <w:pPr>
+        <w:spacing w:line="360" w:lineRule="auto"/>
+        <w:rPr>
+          <w:del w:id="116" w:author="Dave Bridges" w:date="2020-03-25T11:14:00Z"/>
+          <w:rFonts w:ascii="Arial" w:hAnsi="Arial" w:cs="Arial"/>
+          <w:color w:val="000000" w:themeColor="text1"/>
+          <w:sz w:val="22"/>
+          <w:szCs w:val="22"/>
+        </w:rPr>
+      </w:pPr>
+      <w:ins w:id="117" w:author="Dave Bridges" w:date="2020-03-25T11:11:00Z">
+        <w:r>
+          <w:rPr>
+            <w:rFonts w:ascii="Arial" w:hAnsi="Arial" w:cs="Arial"/>
+            <w:color w:val="000000" w:themeColor="text1"/>
+            <w:sz w:val="22"/>
+            <w:szCs w:val="22"/>
+          </w:rPr>
+          <w:t>Based on the changes in offspring weight trajectories, we calculated the mass of milk prod</w:t>
+        </w:r>
+      </w:ins>
+      <w:ins w:id="118" w:author="Dave Bridges" w:date="2020-03-25T11:12:00Z">
+        <w:r>
+          <w:rPr>
+            <w:rFonts w:ascii="Arial" w:hAnsi="Arial" w:cs="Arial"/>
+            <w:color w:val="000000" w:themeColor="text1"/>
+            <w:sz w:val="22"/>
+            <w:szCs w:val="22"/>
+          </w:rPr>
+          <w:t>uced per dam.  This was calculated by a two</w:t>
+        </w:r>
+      </w:ins>
+      <w:ins w:id="119" w:author="Dave Bridges" w:date="2020-03-25T11:13:00Z">
+        <w:r>
+          <w:rPr>
+            <w:rFonts w:ascii="Arial" w:hAnsi="Arial" w:cs="Arial"/>
+            <w:color w:val="000000" w:themeColor="text1"/>
+            <w:sz w:val="22"/>
+            <w:szCs w:val="22"/>
+          </w:rPr>
+          <w:t>-</w:t>
+        </w:r>
+      </w:ins>
+      <w:ins w:id="120" w:author="Dave Bridges" w:date="2020-03-25T11:12:00Z">
+        <w:r>
+          <w:rPr>
+            <w:rFonts w:ascii="Arial" w:hAnsi="Arial" w:cs="Arial"/>
+            <w:color w:val="000000" w:themeColor="text1"/>
+            <w:sz w:val="22"/>
+            <w:szCs w:val="22"/>
+          </w:rPr>
+          <w:t xml:space="preserve">hour separation period and then </w:t>
+        </w:r>
+        <w:proofErr w:type="spellStart"/>
+        <w:r>
+          <w:rPr>
+            <w:rFonts w:ascii="Arial" w:hAnsi="Arial" w:cs="Arial"/>
+            <w:color w:val="000000" w:themeColor="text1"/>
+            <w:sz w:val="22"/>
+            <w:szCs w:val="22"/>
+          </w:rPr>
+          <w:t xml:space="preserve">as </w:t>
+        </w:r>
+        <w:proofErr w:type="spellEnd"/>
+        <w:r>
+          <w:rPr>
+            <w:rFonts w:ascii="Arial" w:hAnsi="Arial" w:cs="Arial"/>
+            <w:color w:val="000000" w:themeColor="text1"/>
+            <w:sz w:val="22"/>
+            <w:szCs w:val="22"/>
+          </w:rPr>
+          <w:t>t</w:t>
+        </w:r>
+      </w:ins>
+      <w:del w:id="121" w:author="Dave Bridges" w:date="2020-03-25T11:12:00Z">
+        <w:r>
+          <w:rPr>
+            <w:rFonts w:ascii="Arial" w:hAnsi="Arial" w:cs="Arial"/>
+            <w:color w:val="000000" w:themeColor="text1"/>
+            <w:sz w:val="22"/>
+            <w:szCs w:val="22"/>
+          </w:rPr>
+          <w:delText>T</w:delText>
+        </w:r>
+      </w:del>
+      <w:r>
+        <w:rPr>
+          <w:rFonts w:ascii="Arial" w:hAnsi="Arial" w:cs="Arial"/>
+          <w:color w:val="000000" w:themeColor="text1"/>
+          <w:sz w:val="22"/>
+          <w:szCs w:val="22"/>
+        </w:rPr>
+        <w:t xml:space="preserve">he </w:t>
+      </w:r>
+      <w:proofErr w:type="gramStart"/>
+      <w:r>
+        <w:rPr>
+          <w:rFonts w:ascii="Arial" w:hAnsi="Arial" w:cs="Arial"/>
+          <w:color w:val="000000" w:themeColor="text1"/>
+          <w:sz w:val="22"/>
+          <w:szCs w:val="22"/>
+        </w:rPr>
+        <w:t>difference</w:t>
+      </w:r>
+      <w:proofErr w:type="gramEnd"/>
+      <w:r>
+        <w:rPr>
+          <w:rFonts w:ascii="Arial" w:hAnsi="Arial" w:cs="Arial"/>
+          <w:color w:val="000000" w:themeColor="text1"/>
+          <w:sz w:val="22"/>
+          <w:szCs w:val="22"/>
+        </w:rPr>
+        <w:t xml:space="preserve"> </w:t>
+      </w:r>
+      <w:r>
+        <w:rPr>
+          <w:rFonts w:ascii="Arial" w:hAnsi="Arial" w:cs="Arial"/>
+          <w:color w:val="000000" w:themeColor="text1"/>
+          <w:sz w:val="22"/>
+          <w:szCs w:val="22"/>
+        </w:rPr>
         <w:lastRenderedPageBreak/>
-        <w:t>3.</w:t>
-      </w:r>
-      <w:r>
-        <w:rPr>
-          <w:rFonts w:ascii="Arial" w:hAnsi="Arial" w:cs="Arial"/>
-          <w:b/>
-          <w:color w:val="000000" w:themeColor="text1"/>
-          <w:sz w:val="22"/>
-          <w:szCs w:val="22"/>
-        </w:rPr>
-        <w:t>6</w:t>
-      </w:r>
-      <w:r>
-        <w:rPr>
-          <w:rFonts w:ascii="Arial" w:hAnsi="Arial" w:cs="Arial"/>
-          <w:b/>
-          <w:color w:val="000000" w:themeColor="text1"/>
-          <w:sz w:val="22"/>
-          <w:szCs w:val="22"/>
-        </w:rPr>
-        <w:t xml:space="preserve"> Milk Volume Production and Pup Weight Change After Nursing </w:t>
-      </w:r>
-      <w:r>
-        <w:rPr>
-          <w:rFonts w:ascii="Arial" w:hAnsi="Arial" w:cs="Arial"/>
-          <w:b/>
-          <w:color w:val="000000" w:themeColor="text1"/>
-          <w:sz w:val="22"/>
-          <w:szCs w:val="22"/>
-        </w:rPr>
-        <w:t>was</w:t>
-      </w:r>
-      <w:r>
-        <w:rPr>
-          <w:rFonts w:ascii="Arial" w:hAnsi="Arial" w:cs="Arial"/>
-          <w:b/>
-          <w:color w:val="000000" w:themeColor="text1"/>
-          <w:sz w:val="22"/>
-          <w:szCs w:val="22"/>
-        </w:rPr>
-        <w:t xml:space="preserve"> Similar</w:t>
-      </w:r>
+        <w:t>between pup weight after nursing and pup weight before nursing</w:t>
+      </w:r>
+      <w:del w:id="122" w:author="Dave Bridges" w:date="2020-03-25T11:12:00Z">
+        <w:r>
+          <w:rPr>
+            <w:rFonts w:ascii="Arial" w:hAnsi="Arial" w:cs="Arial"/>
+            <w:color w:val="000000" w:themeColor="text1"/>
+            <w:sz w:val="22"/>
+            <w:szCs w:val="22"/>
+          </w:rPr>
+          <w:delText xml:space="preserve"> (and after a two-hour separation period) </w:delText>
+        </w:r>
+      </w:del>
+      <w:ins w:id="123" w:author="Dave Bridges" w:date="2020-03-25T11:12:00Z">
+        <w:r>
+          <w:rPr>
+            <w:rFonts w:ascii="Arial" w:hAnsi="Arial" w:cs="Arial"/>
+            <w:color w:val="000000" w:themeColor="text1"/>
+            <w:sz w:val="22"/>
+            <w:szCs w:val="22"/>
+          </w:rPr>
+          <w:t xml:space="preserve">.  As shown in Figure </w:t>
+        </w:r>
+      </w:ins>
+      <w:ins w:id="124" w:author="Dave Bridges" w:date="2020-03-25T11:13:00Z">
+        <w:r>
+          <w:rPr>
+            <w:rFonts w:ascii="Arial" w:hAnsi="Arial" w:cs="Arial"/>
+            <w:color w:val="000000" w:themeColor="text1"/>
+            <w:sz w:val="22"/>
+            <w:szCs w:val="22"/>
+          </w:rPr>
+          <w:t xml:space="preserve">3A, this </w:t>
+        </w:r>
+      </w:ins>
+      <w:r>
+        <w:rPr>
+          <w:rFonts w:ascii="Arial" w:hAnsi="Arial" w:cs="Arial"/>
+          <w:color w:val="000000" w:themeColor="text1"/>
+          <w:sz w:val="22"/>
+          <w:szCs w:val="22"/>
+        </w:rPr>
+        <w:t xml:space="preserve">was not significantly different between groups. </w:t>
+      </w:r>
+      <w:del w:id="125" w:author="Dave Bridges" w:date="2020-03-25T11:13:00Z">
+        <w:r>
+          <w:rPr>
+            <w:rFonts w:ascii="Arial" w:hAnsi="Arial" w:cs="Arial"/>
+            <w:color w:val="000000" w:themeColor="text1"/>
+            <w:sz w:val="22"/>
+            <w:szCs w:val="22"/>
+          </w:rPr>
+          <w:delText>The delta weight change per pup after nursing was similar between pups of KO and WT dams. The weight change of KO and WT dams before and after nursing was not significantly different between dams.</w:delText>
+        </w:r>
+      </w:del>
+      <w:ins w:id="126" w:author="Dave Bridges" w:date="2020-03-25T11:13:00Z">
+        <w:r>
+          <w:rPr>
+            <w:rFonts w:ascii="Arial" w:hAnsi="Arial" w:cs="Arial"/>
+            <w:color w:val="000000" w:themeColor="text1"/>
+            <w:sz w:val="22"/>
+            <w:szCs w:val="22"/>
+          </w:rPr>
+          <w:t>Similar data were obtained by measuring the dams pre- and post- lactation.</w:t>
+        </w:r>
+      </w:ins>
+      <w:ins w:id="127" w:author="Dave Bridges" w:date="2020-03-25T11:14:00Z">
+        <w:r>
+          <w:rPr>
+            <w:rFonts w:ascii="Arial" w:hAnsi="Arial" w:cs="Arial"/>
+            <w:color w:val="000000" w:themeColor="text1"/>
+            <w:sz w:val="22"/>
+            <w:szCs w:val="22"/>
+          </w:rPr>
+          <w:t xml:space="preserve">  To test milk composition, milk was extracted from dams at PND 16.5.  </w:t>
+        </w:r>
+      </w:ins>
     </w:p>
     <w:p>
       <w:pPr>
         <w:spacing w:line="360" w:lineRule="auto"/>
         <w:rPr>
-          <w:rFonts w:ascii="Arial" w:hAnsi="Arial" w:cs="Arial"/>
-          <w:color w:val="000000" w:themeColor="text1"/>
-          <w:sz w:val="22"/>
-          <w:szCs w:val="22"/>
-        </w:rPr>
-      </w:pPr>
-      <w:r>
-        <w:rPr>
-          <w:rFonts w:ascii="Arial" w:hAnsi="Arial" w:cs="Arial"/>
-          <w:color w:val="000000" w:themeColor="text1"/>
-          <w:sz w:val="22"/>
-          <w:szCs w:val="22"/>
-        </w:rPr>
-        <w:t>The difference between pup weight after nursing and pup weight before nursing (and after a two-hour separation period) was not significantly different between groups. The delta weight change per pup after nursing was similar between pups of KO and WT dams. The weight change of KO and WT dams before and after nursing was not significantly different between dams.</w:t>
-      </w:r>
-    </w:p>
-    <w:p>
-      <w:pPr>
-        <w:spacing w:line="360" w:lineRule="auto"/>
-        <w:rPr>
+          <w:del w:id="128" w:author="Dave Bridges" w:date="2020-03-25T11:14:00Z"/>
           <w:rFonts w:ascii="Arial" w:hAnsi="Arial" w:cs="Arial"/>
           <w:color w:val="000000" w:themeColor="text1"/>
           <w:sz w:val="22"/>
@@ -7460,6 +7963,7 @@
         <w:pStyle w:val="Heading2"/>
         <w:spacing w:line="360" w:lineRule="auto"/>
         <w:rPr>
+          <w:del w:id="129" w:author="Dave Bridges" w:date="2020-03-25T11:13:00Z"/>
           <w:rFonts w:ascii="Arial" w:hAnsi="Arial" w:cs="Arial"/>
           <w:b/>
           <w:color w:val="000000" w:themeColor="text1"/>
@@ -7467,91 +7971,97 @@
           <w:szCs w:val="22"/>
         </w:rPr>
       </w:pPr>
-      <w:r>
-        <w:rPr>
-          <w:rFonts w:ascii="Arial" w:hAnsi="Arial" w:cs="Arial"/>
-          <w:b/>
-          <w:color w:val="000000" w:themeColor="text1"/>
-          <w:sz w:val="22"/>
-          <w:szCs w:val="22"/>
-        </w:rPr>
-        <w:t>3.</w:t>
-      </w:r>
-      <w:r>
-        <w:rPr>
-          <w:rFonts w:ascii="Arial" w:hAnsi="Arial" w:cs="Arial"/>
-          <w:b/>
-          <w:color w:val="000000" w:themeColor="text1"/>
-          <w:sz w:val="22"/>
-          <w:szCs w:val="22"/>
-        </w:rPr>
-        <w:t>7</w:t>
-      </w:r>
-      <w:r>
-        <w:rPr>
-          <w:rFonts w:ascii="Arial" w:hAnsi="Arial" w:cs="Arial"/>
-          <w:b/>
-          <w:color w:val="000000" w:themeColor="text1"/>
-          <w:sz w:val="22"/>
-          <w:szCs w:val="22"/>
-        </w:rPr>
-        <w:t xml:space="preserve"> </w:t>
-      </w:r>
-      <w:r>
-        <w:rPr>
-          <w:rFonts w:ascii="Arial" w:hAnsi="Arial" w:cs="Arial"/>
-          <w:b/>
-          <w:color w:val="000000" w:themeColor="text1"/>
-          <w:sz w:val="22"/>
-          <w:szCs w:val="22"/>
-        </w:rPr>
-        <w:t xml:space="preserve">Mammary Gland Weights of KO Dams </w:t>
-      </w:r>
-      <w:r>
-        <w:rPr>
-          <w:rFonts w:ascii="Arial" w:hAnsi="Arial" w:cs="Arial"/>
-          <w:b/>
-          <w:color w:val="000000" w:themeColor="text1"/>
-          <w:sz w:val="22"/>
-          <w:szCs w:val="22"/>
-        </w:rPr>
-        <w:t>were</w:t>
-      </w:r>
-      <w:r>
-        <w:rPr>
-          <w:rFonts w:ascii="Arial" w:hAnsi="Arial" w:cs="Arial"/>
-          <w:b/>
-          <w:color w:val="000000" w:themeColor="text1"/>
-          <w:sz w:val="22"/>
-          <w:szCs w:val="22"/>
-        </w:rPr>
-        <w:t xml:space="preserve"> Lighter</w:t>
-      </w:r>
+      <w:del w:id="130" w:author="Dave Bridges" w:date="2020-03-25T11:13:00Z">
+        <w:r>
+          <w:rPr>
+            <w:rFonts w:ascii="Arial" w:hAnsi="Arial" w:cs="Arial"/>
+            <w:b/>
+            <w:color w:val="000000" w:themeColor="text1"/>
+            <w:sz w:val="22"/>
+            <w:szCs w:val="22"/>
+          </w:rPr>
+          <w:delText>3.</w:delText>
+        </w:r>
+        <w:r>
+          <w:rPr>
+            <w:rFonts w:ascii="Arial" w:hAnsi="Arial" w:cs="Arial"/>
+            <w:b/>
+            <w:color w:val="000000" w:themeColor="text1"/>
+            <w:sz w:val="22"/>
+            <w:szCs w:val="22"/>
+          </w:rPr>
+          <w:delText>7</w:delText>
+        </w:r>
+        <w:r>
+          <w:rPr>
+            <w:rFonts w:ascii="Arial" w:hAnsi="Arial" w:cs="Arial"/>
+            <w:b/>
+            <w:color w:val="000000" w:themeColor="text1"/>
+            <w:sz w:val="22"/>
+            <w:szCs w:val="22"/>
+          </w:rPr>
+          <w:delText xml:space="preserve"> </w:delText>
+        </w:r>
+        <w:r>
+          <w:rPr>
+            <w:rFonts w:ascii="Arial" w:hAnsi="Arial" w:cs="Arial"/>
+            <w:b/>
+            <w:color w:val="000000" w:themeColor="text1"/>
+            <w:sz w:val="22"/>
+            <w:szCs w:val="22"/>
+          </w:rPr>
+          <w:delText xml:space="preserve">Mammary Gland Weights of KO Dams </w:delText>
+        </w:r>
+        <w:r>
+          <w:rPr>
+            <w:rFonts w:ascii="Arial" w:hAnsi="Arial" w:cs="Arial"/>
+            <w:b/>
+            <w:color w:val="000000" w:themeColor="text1"/>
+            <w:sz w:val="22"/>
+            <w:szCs w:val="22"/>
+          </w:rPr>
+          <w:delText>were</w:delText>
+        </w:r>
+        <w:r>
+          <w:rPr>
+            <w:rFonts w:ascii="Arial" w:hAnsi="Arial" w:cs="Arial"/>
+            <w:b/>
+            <w:color w:val="000000" w:themeColor="text1"/>
+            <w:sz w:val="22"/>
+            <w:szCs w:val="22"/>
+          </w:rPr>
+          <w:delText xml:space="preserve"> Lighter</w:delText>
+        </w:r>
+      </w:del>
     </w:p>
     <w:p>
       <w:pPr>
         <w:spacing w:line="360" w:lineRule="auto"/>
         <w:rPr>
-          <w:rFonts w:ascii="Arial" w:hAnsi="Arial" w:cs="Arial"/>
-          <w:color w:val="000000" w:themeColor="text1"/>
-          <w:sz w:val="22"/>
-          <w:szCs w:val="22"/>
-        </w:rPr>
-      </w:pPr>
-      <w:r>
-        <w:rPr>
-          <w:rFonts w:ascii="Arial" w:hAnsi="Arial" w:cs="Arial"/>
-          <w:color w:val="000000" w:themeColor="text1"/>
-          <w:sz w:val="22"/>
-          <w:szCs w:val="22"/>
-        </w:rPr>
-        <w:t>At PND16.5, the lower abdominal and inguinal mammary glands were collected and weighed from KO and WT dams. The right lower mammary glands of KO dams were significantly lighter than those of WT dams (p=0.042). Left lower mammary glands of KO dams significantly weighed less than those of WT dams (p=0.001).</w:t>
-      </w:r>
+          <w:del w:id="131" w:author="Dave Bridges" w:date="2020-03-25T11:13:00Z"/>
+          <w:rFonts w:ascii="Arial" w:hAnsi="Arial" w:cs="Arial"/>
+          <w:color w:val="000000" w:themeColor="text1"/>
+          <w:sz w:val="22"/>
+          <w:szCs w:val="22"/>
+        </w:rPr>
+      </w:pPr>
+      <w:del w:id="132" w:author="Dave Bridges" w:date="2020-03-25T11:13:00Z">
+        <w:r>
+          <w:rPr>
+            <w:rFonts w:ascii="Arial" w:hAnsi="Arial" w:cs="Arial"/>
+            <w:color w:val="000000" w:themeColor="text1"/>
+            <w:sz w:val="22"/>
+            <w:szCs w:val="22"/>
+          </w:rPr>
+          <w:delText>At PND16.5, the lower abdominal and inguinal mammary glands were collected and weighed from KO and WT dams. The right lower mammary glands of KO dams were significantly lighter than those of WT dams (p=0.042). Left lower mammary glands of KO dams significantly weighed less than those of WT dams (p=0.001).</w:delText>
+        </w:r>
+      </w:del>
     </w:p>
     <w:p>
       <w:pPr>
         <w:spacing w:line="360" w:lineRule="auto"/>
         <w:rPr>
+          <w:del w:id="133" w:author="Dave Bridges" w:date="2020-03-25T11:14:00Z"/>
           <w:rFonts w:ascii="Arial" w:hAnsi="Arial" w:cs="Arial"/>
           <w:color w:val="000000" w:themeColor="text1"/>
           <w:sz w:val="22"/>
@@ -7564,6 +8074,7 @@
         <w:pStyle w:val="Heading2"/>
         <w:spacing w:line="360" w:lineRule="auto"/>
         <w:rPr>
+          <w:del w:id="134" w:author="Dave Bridges" w:date="2020-03-25T11:14:00Z"/>
           <w:rFonts w:ascii="Arial" w:hAnsi="Arial" w:cs="Arial"/>
           <w:b/>
           <w:color w:val="000000" w:themeColor="text1"/>
@@ -7571,56 +8082,58 @@
           <w:szCs w:val="22"/>
         </w:rPr>
       </w:pPr>
-      <w:r>
-        <w:rPr>
-          <w:rFonts w:ascii="Arial" w:hAnsi="Arial" w:cs="Arial"/>
-          <w:b/>
-          <w:color w:val="000000" w:themeColor="text1"/>
-          <w:sz w:val="22"/>
-          <w:szCs w:val="22"/>
-        </w:rPr>
-        <w:t>3.</w:t>
-      </w:r>
-      <w:r>
-        <w:rPr>
-          <w:rFonts w:ascii="Arial" w:hAnsi="Arial" w:cs="Arial"/>
-          <w:b/>
-          <w:color w:val="000000" w:themeColor="text1"/>
-          <w:sz w:val="22"/>
-          <w:szCs w:val="22"/>
-        </w:rPr>
-        <w:t>8</w:t>
-      </w:r>
-      <w:r>
-        <w:rPr>
-          <w:rFonts w:ascii="Arial" w:hAnsi="Arial" w:cs="Arial"/>
-          <w:b/>
-          <w:color w:val="000000" w:themeColor="text1"/>
-          <w:sz w:val="22"/>
-          <w:szCs w:val="22"/>
-        </w:rPr>
-        <w:t xml:space="preserve"> </w:t>
-      </w:r>
-      <w:r>
-        <w:rPr>
-          <w:rFonts w:ascii="Arial" w:hAnsi="Arial" w:cs="Arial"/>
-          <w:b/>
-          <w:color w:val="000000" w:themeColor="text1"/>
-          <w:sz w:val="22"/>
-          <w:szCs w:val="22"/>
-        </w:rPr>
-        <w:t>Milk Fat Composition is Higher in KO Dams</w:t>
-      </w:r>
-      <w:r>
-        <w:rPr>
-          <w:rFonts w:ascii="Arial" w:hAnsi="Arial" w:cs="Arial"/>
-          <w:b/>
-          <w:color w:val="000000" w:themeColor="text1"/>
-          <w:sz w:val="22"/>
-          <w:szCs w:val="22"/>
-        </w:rPr>
-        <w:t xml:space="preserve"> – Milk TG content will be analyzed</w:t>
-      </w:r>
+      <w:del w:id="135" w:author="Dave Bridges" w:date="2020-03-25T11:14:00Z">
+        <w:r>
+          <w:rPr>
+            <w:rFonts w:ascii="Arial" w:hAnsi="Arial" w:cs="Arial"/>
+            <w:b/>
+            <w:color w:val="000000" w:themeColor="text1"/>
+            <w:sz w:val="22"/>
+            <w:szCs w:val="22"/>
+          </w:rPr>
+          <w:delText>3.</w:delText>
+        </w:r>
+        <w:r>
+          <w:rPr>
+            <w:rFonts w:ascii="Arial" w:hAnsi="Arial" w:cs="Arial"/>
+            <w:b/>
+            <w:color w:val="000000" w:themeColor="text1"/>
+            <w:sz w:val="22"/>
+            <w:szCs w:val="22"/>
+          </w:rPr>
+          <w:delText>8</w:delText>
+        </w:r>
+        <w:r>
+          <w:rPr>
+            <w:rFonts w:ascii="Arial" w:hAnsi="Arial" w:cs="Arial"/>
+            <w:b/>
+            <w:color w:val="000000" w:themeColor="text1"/>
+            <w:sz w:val="22"/>
+            <w:szCs w:val="22"/>
+          </w:rPr>
+          <w:delText xml:space="preserve"> </w:delText>
+        </w:r>
+        <w:r>
+          <w:rPr>
+            <w:rFonts w:ascii="Arial" w:hAnsi="Arial" w:cs="Arial"/>
+            <w:b/>
+            <w:color w:val="000000" w:themeColor="text1"/>
+            <w:sz w:val="22"/>
+            <w:szCs w:val="22"/>
+          </w:rPr>
+          <w:delText>Milk Fat Composition is Higher in KO Dams</w:delText>
+        </w:r>
+        <w:r>
+          <w:rPr>
+            <w:rFonts w:ascii="Arial" w:hAnsi="Arial" w:cs="Arial"/>
+            <w:b/>
+            <w:color w:val="000000" w:themeColor="text1"/>
+            <w:sz w:val="22"/>
+            <w:szCs w:val="22"/>
+          </w:rPr>
+          <w:delText xml:space="preserve"> – Milk TG content will be analyzed</w:delText>
+        </w:r>
+      </w:del>
     </w:p>
     <w:p>
       <w:pPr>
@@ -7632,14 +8145,25 @@
           <w:szCs w:val="22"/>
         </w:rPr>
       </w:pPr>
-      <w:r>
-        <w:rPr>
-          <w:rFonts w:ascii="Arial" w:hAnsi="Arial" w:cs="Arial"/>
-          <w:color w:val="000000" w:themeColor="text1"/>
-          <w:sz w:val="22"/>
-          <w:szCs w:val="22"/>
-        </w:rPr>
-        <w:t xml:space="preserve">Creamatocrit fat analysis revealed that milk of KO dams had higher fat percentage than milk of WT dams </w:t>
+      <w:proofErr w:type="spellStart"/>
+      <w:r>
+        <w:rPr>
+          <w:rFonts w:ascii="Arial" w:hAnsi="Arial" w:cs="Arial"/>
+          <w:color w:val="000000" w:themeColor="text1"/>
+          <w:sz w:val="22"/>
+          <w:szCs w:val="22"/>
+        </w:rPr>
+        <w:t>Creamatocrit</w:t>
+      </w:r>
+      <w:proofErr w:type="spellEnd"/>
+      <w:r>
+        <w:rPr>
+          <w:rFonts w:ascii="Arial" w:hAnsi="Arial" w:cs="Arial"/>
+          <w:color w:val="000000" w:themeColor="text1"/>
+          <w:sz w:val="22"/>
+          <w:szCs w:val="22"/>
+        </w:rPr>
+        <w:t xml:space="preserve"> fat analysis revealed that milk of KO dams had higher fat percentage than milk of WT dams </w:t>
       </w:r>
       <w:r>
         <w:rPr>
@@ -7649,7 +8173,35 @@
           <w:szCs w:val="22"/>
           <w:highlight w:val="yellow"/>
         </w:rPr>
-        <w:t>(p=XXX).</w:t>
+        <w:t>(</w:t>
+      </w:r>
+      <w:commentRangeStart w:id="136"/>
+      <w:r>
+        <w:rPr>
+          <w:rFonts w:ascii="Arial" w:hAnsi="Arial" w:cs="Arial"/>
+          <w:color w:val="000000" w:themeColor="text1"/>
+          <w:sz w:val="22"/>
+          <w:szCs w:val="22"/>
+          <w:highlight w:val="yellow"/>
+        </w:rPr>
+        <w:t>p</w:t>
+      </w:r>
+      <w:commentRangeEnd w:id="136"/>
+      <w:r>
+        <w:rPr>
+          <w:rStyle w:val="CommentReference"/>
+        </w:rPr>
+        <w:commentReference w:id="136"/>
+      </w:r>
+      <w:r>
+        <w:rPr>
+          <w:rFonts w:ascii="Arial" w:hAnsi="Arial" w:cs="Arial"/>
+          <w:color w:val="000000" w:themeColor="text1"/>
+          <w:sz w:val="22"/>
+          <w:szCs w:val="22"/>
+          <w:highlight w:val="yellow"/>
+        </w:rPr>
+        <w:t>=XXX).</w:t>
       </w:r>
     </w:p>
     <w:p>
@@ -7769,7 +8321,102 @@
       <w:pPr>
         <w:spacing w:line="360" w:lineRule="auto"/>
         <w:rPr>
-          <w:rFonts w:ascii="Arial" w:hAnsi="Arial" w:cs="Arial"/>
+          <w:ins w:id="138" w:author="Dave Bridges" w:date="2020-03-25T11:14:00Z"/>
+          <w:rFonts w:ascii="Arial" w:hAnsi="Arial" w:cs="Arial"/>
+          <w:color w:val="000000" w:themeColor="text1"/>
+          <w:sz w:val="22"/>
+          <w:szCs w:val="22"/>
+        </w:rPr>
+      </w:pPr>
+    </w:p>
+    <w:p>
+      <w:pPr>
+        <w:pStyle w:val="Heading2"/>
+        <w:spacing w:line="360" w:lineRule="auto"/>
+        <w:rPr>
+          <w:ins w:id="139" w:author="Dave Bridges" w:date="2020-03-25T11:14:00Z"/>
+          <w:rFonts w:ascii="Arial" w:hAnsi="Arial" w:cs="Arial"/>
+          <w:b/>
+          <w:color w:val="000000" w:themeColor="text1"/>
+          <w:sz w:val="22"/>
+          <w:szCs w:val="22"/>
+        </w:rPr>
+      </w:pPr>
+      <w:ins w:id="140" w:author="Dave Bridges" w:date="2020-03-25T11:14:00Z">
+        <w:r>
+          <w:rPr>
+            <w:rFonts w:ascii="Arial" w:hAnsi="Arial" w:cs="Arial"/>
+            <w:b/>
+            <w:color w:val="000000" w:themeColor="text1"/>
+            <w:sz w:val="22"/>
+            <w:szCs w:val="22"/>
+          </w:rPr>
+          <w:t>3.</w:t>
+        </w:r>
+        <w:r>
+          <w:rPr>
+            <w:rFonts w:ascii="Arial" w:hAnsi="Arial" w:cs="Arial"/>
+            <w:b/>
+            <w:color w:val="000000" w:themeColor="text1"/>
+            <w:sz w:val="22"/>
+            <w:szCs w:val="22"/>
+          </w:rPr>
+          <w:t>7</w:t>
+        </w:r>
+        <w:r>
+          <w:rPr>
+            <w:rFonts w:ascii="Arial" w:hAnsi="Arial" w:cs="Arial"/>
+            <w:b/>
+            <w:color w:val="000000" w:themeColor="text1"/>
+            <w:sz w:val="22"/>
+            <w:szCs w:val="22"/>
+          </w:rPr>
+          <w:t xml:space="preserve"> Mammary Gland Weights of KO Dams were Lighter</w:t>
+        </w:r>
+      </w:ins>
+    </w:p>
+    <w:p>
+      <w:pPr>
+        <w:spacing w:line="360" w:lineRule="auto"/>
+        <w:rPr>
+          <w:ins w:id="141" w:author="Dave Bridges" w:date="2020-03-25T11:14:00Z"/>
+          <w:rFonts w:ascii="Arial" w:hAnsi="Arial" w:cs="Arial"/>
+          <w:color w:val="000000" w:themeColor="text1"/>
+          <w:sz w:val="22"/>
+          <w:szCs w:val="22"/>
+        </w:rPr>
+      </w:pPr>
+      <w:ins w:id="142" w:author="Dave Bridges" w:date="2020-03-25T11:14:00Z">
+        <w:r>
+          <w:rPr>
+            <w:rFonts w:ascii="Arial" w:hAnsi="Arial" w:cs="Arial"/>
+            <w:color w:val="000000" w:themeColor="text1"/>
+            <w:sz w:val="22"/>
+            <w:szCs w:val="22"/>
+          </w:rPr>
+          <w:t>At PND16.5, the lower abdominal and inguinal mammary glands were collected and weighed from KO and WT dams. The right lower mammary glands of KO dams were significantly lighter than those of WT dams (p=0.042). Left lower mammary glands of KO dams significantly weighed less than those of WT dams (p=0.001).</w:t>
+        </w:r>
+      </w:ins>
+    </w:p>
+    <w:p>
+      <w:pPr>
+        <w:spacing w:line="360" w:lineRule="auto"/>
+        <w:rPr>
+          <w:rFonts w:ascii="Arial" w:hAnsi="Arial" w:cs="Arial"/>
+          <w:color w:val="000000" w:themeColor="text1"/>
+          <w:sz w:val="22"/>
+          <w:szCs w:val="22"/>
+        </w:rPr>
+      </w:pPr>
+    </w:p>
+    <w:p>
+      <w:pPr>
+        <w:pStyle w:val="Heading2"/>
+        <w:spacing w:line="360" w:lineRule="auto"/>
+        <w:rPr>
+          <w:ins w:id="143" w:author="Dave Bridges" w:date="2020-03-25T11:14:00Z"/>
+          <w:rFonts w:ascii="Arial" w:hAnsi="Arial" w:cs="Arial"/>
+          <w:b/>
           <w:color w:val="000000" w:themeColor="text1"/>
           <w:sz w:val="22"/>
           <w:szCs w:val="22"/>
@@ -8159,28 +8806,37 @@
           <w:sz w:val="22"/>
           <w:szCs w:val="22"/>
         </w:rPr>
+        <w:t>4.0 Discussion</w:t>
+      </w:r>
+    </w:p>
+    <w:p>
+      <w:pPr>
+        <w:spacing w:line="360" w:lineRule="auto"/>
+        <w:rPr>
+          <w:rFonts w:ascii="Arial" w:hAnsi="Arial" w:cs="Arial"/>
+          <w:color w:val="000000" w:themeColor="text1"/>
+          <w:sz w:val="22"/>
+          <w:szCs w:val="22"/>
+        </w:rPr>
+      </w:pPr>
+      <w:r>
+        <w:rPr>
+          <w:rFonts w:ascii="Arial" w:hAnsi="Arial" w:cs="Arial"/>
+          <w:color w:val="000000" w:themeColor="text1"/>
+          <w:sz w:val="22"/>
+          <w:szCs w:val="22"/>
+        </w:rPr>
+        <w:t xml:space="preserve">Here, we show that hyperactivation of mTORC1 in adipocytes increases weight of female offspring at PND7.5 and increases milk macronutrient composition in KO dams. We also </w:t>
+      </w:r>
+      <w:r>
+        <w:rPr>
+          <w:rFonts w:ascii="Arial" w:hAnsi="Arial" w:cs="Arial"/>
+          <w:color w:val="000000" w:themeColor="text1"/>
+          <w:sz w:val="22"/>
+          <w:szCs w:val="22"/>
+        </w:rPr>
         <w:lastRenderedPageBreak/>
-        <w:t>4.0 Discussion</w:t>
-      </w:r>
-    </w:p>
-    <w:p>
-      <w:pPr>
-        <w:spacing w:line="360" w:lineRule="auto"/>
-        <w:rPr>
-          <w:rFonts w:ascii="Arial" w:hAnsi="Arial" w:cs="Arial"/>
-          <w:color w:val="000000" w:themeColor="text1"/>
-          <w:sz w:val="22"/>
-          <w:szCs w:val="22"/>
-        </w:rPr>
-      </w:pPr>
-      <w:r>
-        <w:rPr>
-          <w:rFonts w:ascii="Arial" w:hAnsi="Arial" w:cs="Arial"/>
-          <w:color w:val="000000" w:themeColor="text1"/>
-          <w:sz w:val="22"/>
-          <w:szCs w:val="22"/>
-        </w:rPr>
-        <w:t xml:space="preserve">Here, we show that hyperactivation of mTORC1 in adipocytes increases weight of female offspring at PND7.5 and increases milk macronutrient composition in KO dams. We also demonstrate that mTORC1 hyperactivation in adipocytes causes reductions in mammary gland weight, number of mammary adipocytes, and </w:t>
+        <w:t xml:space="preserve">demonstrate that mTORC1 hyperactivation in adipocytes causes reductions in mammary gland weight, number of mammary adipocytes, and </w:t>
       </w:r>
       <w:r>
         <w:rPr>
@@ -8996,17 +9652,26 @@
           <w:sz w:val="22"/>
           <w:szCs w:val="22"/>
         </w:rPr>
+        <w:t xml:space="preserve">In addition to differences in milk composition and mammary adipocyte count and size, </w:t>
+      </w:r>
+      <w:r>
+        <w:rPr>
+          <w:rFonts w:ascii="Arial" w:hAnsi="Arial" w:cs="Arial"/>
+          <w:color w:val="000000" w:themeColor="text1"/>
+          <w:sz w:val="22"/>
+          <w:szCs w:val="22"/>
+        </w:rPr>
+        <w:t xml:space="preserve">mTORC1 is a nutrient sensor and is crucial for proliferation and growth. Mice treated with rapamycin for 12 days starting at gestational day 19 had reduced mammary gland size and reduced epithelial </w:t>
+      </w:r>
+      <w:r>
+        <w:rPr>
+          <w:rFonts w:ascii="Arial" w:hAnsi="Arial" w:cs="Arial"/>
+          <w:color w:val="000000" w:themeColor="text1"/>
+          <w:sz w:val="22"/>
+          <w:szCs w:val="22"/>
+        </w:rPr>
         <w:lastRenderedPageBreak/>
-        <w:t xml:space="preserve">In addition to differences in milk composition and mammary adipocyte count and size, </w:t>
-      </w:r>
-      <w:r>
-        <w:rPr>
-          <w:rFonts w:ascii="Arial" w:hAnsi="Arial" w:cs="Arial"/>
-          <w:color w:val="000000" w:themeColor="text1"/>
-          <w:sz w:val="22"/>
-          <w:szCs w:val="22"/>
-        </w:rPr>
-        <w:t xml:space="preserve">mTORC1 is a nutrient sensor and is crucial for proliferation and growth. Mice treated with rapamycin for 12 days starting at gestational day 19 had reduced mammary gland size and reduced epithelial tissue </w:t>
+        <w:t xml:space="preserve">tissue </w:t>
       </w:r>
       <w:r>
         <w:rPr>
@@ -9590,8 +10255,18 @@
           <w:sz w:val="22"/>
           <w:szCs w:val="22"/>
         </w:rPr>
+        <w:t xml:space="preserve">Whether the hyperactivation of mTORC1 is affecting protein synthesis in the alveolar epithelial cells and is causing the increased milk protein composition in KO dams remains elusive. The mechanisms by which mTORC1 could be influencing mammary gland function and milk </w:t>
+      </w:r>
+      <w:r>
+        <w:rPr>
+          <w:rFonts w:ascii="Arial" w:hAnsi="Arial" w:cs="Arial"/>
+          <w:bCs/>
+          <w:color w:val="000000" w:themeColor="text1"/>
+          <w:sz w:val="22"/>
+          <w:szCs w:val="22"/>
+        </w:rPr>
         <w:lastRenderedPageBreak/>
-        <w:t xml:space="preserve">Whether the hyperactivation of mTORC1 is affecting protein synthesis in the alveolar epithelial cells and is causing the increased milk protein composition in KO dams remains elusive. The mechanisms by which mTORC1 could be influencing mammary gland function and milk secretion is insightful for future research addressing the effects of maternal obesity on offspring health. Future studies are warranted to address potential therapeutic interventions to minimize the negative effects associated with lactation in cases of maternal obesity. </w:t>
+        <w:t xml:space="preserve">secretion is insightful for future research addressing the effects of maternal obesity on offspring health. Future studies are warranted to address potential therapeutic interventions to minimize the negative effects associated with lactation in cases of maternal obesity. </w:t>
       </w:r>
     </w:p>
     <w:p>
@@ -9611,7 +10286,7 @@
       <w:pPr>
         <w:spacing w:line="360" w:lineRule="auto"/>
         <w:rPr>
-          <w:ins w:id="92" w:author="Dave Bridges" w:date="2020-03-25T10:38:00Z"/>
+          <w:ins w:id="144" w:author="Dave Bridges" w:date="2020-03-25T10:38:00Z"/>
           <w:rFonts w:ascii="Arial" w:eastAsia="MS PMincho" w:hAnsi="Arial" w:cs="Arial"/>
           <w:b/>
           <w:bCs/>
@@ -9636,7 +10311,7 @@
       <w:pPr>
         <w:spacing w:line="360" w:lineRule="auto"/>
         <w:rPr>
-          <w:ins w:id="93" w:author="Dave Bridges" w:date="2020-03-25T10:38:00Z"/>
+          <w:ins w:id="145" w:author="Dave Bridges" w:date="2020-03-25T10:38:00Z"/>
           <w:rFonts w:ascii="Arial" w:eastAsia="MS PMincho" w:hAnsi="Arial" w:cs="Arial"/>
           <w:b/>
           <w:bCs/>
@@ -9655,7 +10330,7 @@
           <w:color w:val="000000" w:themeColor="text1"/>
           <w:sz w:val="22"/>
           <w:szCs w:val="22"/>
-          <w:rPrChange w:id="94" w:author="Dave Bridges" w:date="2020-03-25T10:38:00Z">
+          <w:rPrChange w:id="146" w:author="Dave Bridges" w:date="2020-03-25T10:38:00Z">
             <w:rPr>
               <w:rFonts w:ascii="Arial" w:eastAsia="MS PMincho" w:hAnsi="Arial" w:cs="Arial"/>
               <w:b/>
@@ -9667,7 +10342,7 @@
           </w:rPrChange>
         </w:rPr>
       </w:pPr>
-      <w:ins w:id="95" w:author="Dave Bridges" w:date="2020-03-25T10:38:00Z">
+      <w:ins w:id="147" w:author="Dave Bridges" w:date="2020-03-25T10:38:00Z">
         <w:r>
           <w:rPr>
             <w:rFonts w:ascii="Arial" w:eastAsia="MS PMincho" w:hAnsi="Arial" w:cs="Arial"/>
@@ -9679,7 +10354,7 @@
           <w:t xml:space="preserve">This work was supported by funding </w:t>
         </w:r>
       </w:ins>
-      <w:ins w:id="96" w:author="Dave Bridges" w:date="2020-03-25T10:39:00Z">
+      <w:ins w:id="148" w:author="Dave Bridges" w:date="2020-03-25T10:39:00Z">
         <w:r>
           <w:rPr>
             <w:rFonts w:ascii="Arial" w:eastAsia="MS PMincho" w:hAnsi="Arial" w:cs="Arial"/>
@@ -9691,7 +10366,7 @@
           <w:t>from the NIH (</w:t>
         </w:r>
       </w:ins>
-      <w:ins w:id="97" w:author="Dave Bridges" w:date="2020-03-25T10:40:00Z">
+      <w:ins w:id="149" w:author="Dave Bridges" w:date="2020-03-25T10:40:00Z">
         <w:r>
           <w:rPr>
             <w:rFonts w:ascii="Arial" w:eastAsia="MS PMincho" w:hAnsi="Arial" w:cs="Arial"/>
@@ -9703,7 +10378,7 @@
           <w:t>R01</w:t>
         </w:r>
       </w:ins>
-      <w:ins w:id="98" w:author="Dave Bridges" w:date="2020-03-25T10:39:00Z">
+      <w:ins w:id="150" w:author="Dave Bridges" w:date="2020-03-25T10:39:00Z">
         <w:r>
           <w:rPr>
             <w:rFonts w:ascii="Arial" w:eastAsia="MS PMincho" w:hAnsi="Arial" w:cs="Arial"/>
@@ -9715,7 +10390,7 @@
           <w:t xml:space="preserve">DK107535 to DB and </w:t>
         </w:r>
       </w:ins>
-      <w:ins w:id="99" w:author="Dave Bridges" w:date="2020-03-25T10:40:00Z">
+      <w:ins w:id="151" w:author="Dave Bridges" w:date="2020-03-25T10:40:00Z">
         <w:r>
           <w:rPr>
             <w:rFonts w:ascii="Arial" w:eastAsia="MS PMincho" w:hAnsi="Arial" w:cs="Arial"/>
@@ -9727,7 +10402,7 @@
           <w:t>K01</w:t>
         </w:r>
       </w:ins>
-      <w:ins w:id="100" w:author="Dave Bridges" w:date="2020-03-25T10:39:00Z">
+      <w:ins w:id="152" w:author="Dave Bridges" w:date="2020-03-25T10:39:00Z">
         <w:r>
           <w:rPr>
             <w:rFonts w:ascii="Arial" w:eastAsia="MS PMincho" w:hAnsi="Arial" w:cs="Arial"/>
@@ -9759,7 +10434,7 @@
           <w:t xml:space="preserve"> to BG) and supported by core facilities</w:t>
         </w:r>
       </w:ins>
-      <w:ins w:id="101" w:author="Dave Bridges" w:date="2020-03-25T10:40:00Z">
+      <w:ins w:id="153" w:author="Dave Bridges" w:date="2020-03-25T10:40:00Z">
         <w:r>
           <w:rPr>
             <w:rFonts w:ascii="Arial" w:eastAsia="MS PMincho" w:hAnsi="Arial" w:cs="Arial"/>
@@ -9771,7 +10446,7 @@
           <w:t xml:space="preserve"> </w:t>
         </w:r>
       </w:ins>
-      <w:ins w:id="102" w:author="Dave Bridges" w:date="2020-03-25T10:41:00Z">
+      <w:ins w:id="154" w:author="Dave Bridges" w:date="2020-03-25T10:41:00Z">
         <w:r>
           <w:rPr>
             <w:rFonts w:ascii="Arial" w:eastAsia="MS PMincho" w:hAnsi="Arial" w:cs="Arial"/>
@@ -9783,7 +10458,7 @@
           <w:t>at the</w:t>
         </w:r>
       </w:ins>
-      <w:ins w:id="103" w:author="Dave Bridges" w:date="2020-03-25T10:40:00Z">
+      <w:ins w:id="155" w:author="Dave Bridges" w:date="2020-03-25T10:40:00Z">
         <w:r>
           <w:rPr>
             <w:rFonts w:ascii="Arial" w:eastAsia="MS PMincho" w:hAnsi="Arial" w:cs="Arial"/>
@@ -9837,7 +10512,7 @@
           <w:t>)</w:t>
         </w:r>
       </w:ins>
-      <w:ins w:id="104" w:author="Dave Bridges" w:date="2020-03-25T10:41:00Z">
+      <w:ins w:id="156" w:author="Dave Bridges" w:date="2020-03-25T10:41:00Z">
         <w:r>
           <w:rPr>
             <w:rFonts w:ascii="Arial" w:eastAsia="MS PMincho" w:hAnsi="Arial" w:cs="Arial"/>
@@ -10135,6 +10810,43 @@
       </w:r>
     </w:p>
   </w:comment>
+  <w:comment w:id="102" w:author="Dave Bridges" w:date="2020-03-25T11:09:00Z" w:initials="DB">
+    <w:p>
+      <w:pPr>
+        <w:pStyle w:val="CommentText"/>
+      </w:pPr>
+      <w:r>
+        <w:rPr>
+          <w:rStyle w:val="CommentReference"/>
+        </w:rPr>
+        <w:annotationRef/>
+      </w:r>
+      <w:r>
+        <w:t>Need effect sizes.</w:t>
+      </w:r>
+    </w:p>
+  </w:comment>
+  <w:comment w:id="136" w:author="Dave Bridges" w:date="2020-03-25T11:14:00Z" w:initials="DB">
+    <w:p>
+      <w:pPr>
+        <w:pStyle w:val="CommentText"/>
+      </w:pPr>
+      <w:r>
+        <w:rPr>
+          <w:rStyle w:val="CommentReference"/>
+        </w:rPr>
+        <w:annotationRef/>
+      </w:r>
+      <w:r>
+        <w:t xml:space="preserve">Effect </w:t>
+      </w:r>
+      <w:r>
+        <w:t>size</w:t>
+      </w:r>
+      <w:bookmarkStart w:id="137" w:name="_GoBack"/>
+      <w:bookmarkEnd w:id="137"/>
+    </w:p>
+  </w:comment>
 </w:comments>
 </file>
 
@@ -10145,6 +10857,8 @@
   <w15:commentEx w15:paraId="0632ADD5" w15:done="0"/>
   <w15:commentEx w15:paraId="755DCFC0" w15:done="0"/>
   <w15:commentEx w15:paraId="3564A238" w15:done="0"/>
+  <w15:commentEx w15:paraId="4A27421A" w15:done="0"/>
+  <w15:commentEx w15:paraId="136E77EC" w15:done="0"/>
 </w15:commentsEx>
 </file>
 
@@ -10155,6 +10869,8 @@
   <w16cid:commentId w16cid:paraId="0632ADD5" w16cid:durableId="21F63FD6"/>
   <w16cid:commentId w16cid:paraId="755DCFC0" w16cid:durableId="2225B8B6"/>
   <w16cid:commentId w16cid:paraId="3564A238" w16cid:durableId="2225B8AE"/>
+  <w16cid:commentId w16cid:paraId="4A27421A" w16cid:durableId="2225BA6C"/>
+  <w16cid:commentId w16cid:paraId="136E77EC" w16cid:durableId="2225BBA0"/>
 </w16cid:commentsIds>
 </file>
 
@@ -11306,7 +12022,7 @@
 </file>
 
 <file path=customXml/itemProps1.xml><?xml version="1.0" encoding="utf-8"?>
-<ds:datastoreItem xmlns:ds="http://schemas.openxmlformats.org/officeDocument/2006/customXml" ds:itemID="{54C28C40-CC3A-5646-8885-4875FEC85DAD}">
+<ds:datastoreItem xmlns:ds="http://schemas.openxmlformats.org/officeDocument/2006/customXml" ds:itemID="{4F313CEC-4826-514F-8671-8280025147DF}">
   <ds:schemaRefs>
     <ds:schemaRef ds:uri="http://schemas.openxmlformats.org/officeDocument/2006/bibliography"/>
   </ds:schemaRefs>

</xml_diff>

<commit_message>
Wrote about milk composition, added to the TODO list for data analyses
</commit_message>
<xml_diff>
--- a/Manuscripts/Mammary Gland aTSC/Manuscript.docx
+++ b/Manuscripts/Mammary Gland aTSC/Manuscript.docx
@@ -7741,22 +7741,68 @@
             <w:sz w:val="22"/>
             <w:szCs w:val="22"/>
           </w:rPr>
-          <w:t>Dams Produce Similar Volumes of Milk, but with Higher Fat.</w:t>
+          <w:t xml:space="preserve">Dams Produce Similar Volumes of Milk, but with </w:t>
+        </w:r>
+        <w:commentRangeStart w:id="116"/>
+        <w:r>
+          <w:rPr>
+            <w:rFonts w:ascii="Arial" w:hAnsi="Arial" w:cs="Arial"/>
+            <w:b/>
+            <w:color w:val="000000" w:themeColor="text1"/>
+            <w:sz w:val="22"/>
+            <w:szCs w:val="22"/>
+          </w:rPr>
+          <w:t xml:space="preserve">Higher </w:t>
         </w:r>
       </w:ins>
+      <w:ins w:id="117" w:author="Dave Bridges" w:date="2020-03-25T11:16:00Z">
+        <w:r>
+          <w:rPr>
+            <w:rFonts w:ascii="Arial" w:hAnsi="Arial" w:cs="Arial"/>
+            <w:b/>
+            <w:color w:val="000000" w:themeColor="text1"/>
+            <w:sz w:val="22"/>
+            <w:szCs w:val="22"/>
+          </w:rPr>
+          <w:t xml:space="preserve">Milk </w:t>
+        </w:r>
+      </w:ins>
+      <w:ins w:id="118" w:author="Dave Bridges" w:date="2020-03-25T11:11:00Z">
+        <w:r>
+          <w:rPr>
+            <w:rFonts w:ascii="Arial" w:hAnsi="Arial" w:cs="Arial"/>
+            <w:b/>
+            <w:color w:val="000000" w:themeColor="text1"/>
+            <w:sz w:val="22"/>
+            <w:szCs w:val="22"/>
+          </w:rPr>
+          <w:t>Fat.</w:t>
+        </w:r>
+      </w:ins>
+      <w:commentRangeEnd w:id="116"/>
+      <w:ins w:id="119" w:author="Dave Bridges" w:date="2020-03-25T11:16:00Z">
+        <w:r>
+          <w:rPr>
+            <w:rStyle w:val="CommentReference"/>
+            <w:rFonts w:asciiTheme="minorHAnsi" w:eastAsiaTheme="minorHAnsi" w:hAnsiTheme="minorHAnsi" w:cstheme="minorBidi"/>
+            <w:color w:val="auto"/>
+          </w:rPr>
+          <w:commentReference w:id="116"/>
+        </w:r>
+      </w:ins>
     </w:p>
     <w:p>
       <w:pPr>
         <w:spacing w:line="360" w:lineRule="auto"/>
         <w:rPr>
-          <w:del w:id="116" w:author="Dave Bridges" w:date="2020-03-25T11:14:00Z"/>
-          <w:rFonts w:ascii="Arial" w:hAnsi="Arial" w:cs="Arial"/>
-          <w:color w:val="000000" w:themeColor="text1"/>
-          <w:sz w:val="22"/>
-          <w:szCs w:val="22"/>
-        </w:rPr>
-      </w:pPr>
-      <w:ins w:id="117" w:author="Dave Bridges" w:date="2020-03-25T11:11:00Z">
+          <w:del w:id="120" w:author="Dave Bridges" w:date="2020-03-25T11:14:00Z"/>
+          <w:rFonts w:ascii="Arial" w:hAnsi="Arial" w:cs="Arial"/>
+          <w:color w:val="000000" w:themeColor="text1"/>
+          <w:sz w:val="22"/>
+          <w:szCs w:val="22"/>
+        </w:rPr>
+      </w:pPr>
+      <w:ins w:id="121" w:author="Dave Bridges" w:date="2020-03-25T11:11:00Z">
         <w:r>
           <w:rPr>
             <w:rFonts w:ascii="Arial" w:hAnsi="Arial" w:cs="Arial"/>
@@ -7767,7 +7813,7 @@
           <w:t>Based on the changes in offspring weight trajectories, we calculated the mass of milk prod</w:t>
         </w:r>
       </w:ins>
-      <w:ins w:id="118" w:author="Dave Bridges" w:date="2020-03-25T11:12:00Z">
+      <w:ins w:id="122" w:author="Dave Bridges" w:date="2020-03-25T11:12:00Z">
         <w:r>
           <w:rPr>
             <w:rFonts w:ascii="Arial" w:hAnsi="Arial" w:cs="Arial"/>
@@ -7778,7 +7824,7 @@
           <w:t>uced per dam.  This was calculated by a two</w:t>
         </w:r>
       </w:ins>
-      <w:ins w:id="119" w:author="Dave Bridges" w:date="2020-03-25T11:13:00Z">
+      <w:ins w:id="123" w:author="Dave Bridges" w:date="2020-03-25T11:13:00Z">
         <w:r>
           <w:rPr>
             <w:rFonts w:ascii="Arial" w:hAnsi="Arial" w:cs="Arial"/>
@@ -7789,7 +7835,7 @@
           <w:t>-</w:t>
         </w:r>
       </w:ins>
-      <w:ins w:id="120" w:author="Dave Bridges" w:date="2020-03-25T11:12:00Z">
+      <w:ins w:id="124" w:author="Dave Bridges" w:date="2020-03-25T11:12:00Z">
         <w:r>
           <w:rPr>
             <w:rFonts w:ascii="Arial" w:hAnsi="Arial" w:cs="Arial"/>
@@ -7820,7 +7866,7 @@
           <w:t>t</w:t>
         </w:r>
       </w:ins>
-      <w:del w:id="121" w:author="Dave Bridges" w:date="2020-03-25T11:12:00Z">
+      <w:del w:id="125" w:author="Dave Bridges" w:date="2020-03-25T11:12:00Z">
         <w:r>
           <w:rPr>
             <w:rFonts w:ascii="Arial" w:hAnsi="Arial" w:cs="Arial"/>
@@ -7870,7 +7916,7 @@
         <w:lastRenderedPageBreak/>
         <w:t>between pup weight after nursing and pup weight before nursing</w:t>
       </w:r>
-      <w:del w:id="122" w:author="Dave Bridges" w:date="2020-03-25T11:12:00Z">
+      <w:del w:id="126" w:author="Dave Bridges" w:date="2020-03-25T11:12:00Z">
         <w:r>
           <w:rPr>
             <w:rFonts w:ascii="Arial" w:hAnsi="Arial" w:cs="Arial"/>
@@ -7881,7 +7927,7 @@
           <w:delText xml:space="preserve"> (and after a two-hour separation period) </w:delText>
         </w:r>
       </w:del>
-      <w:ins w:id="123" w:author="Dave Bridges" w:date="2020-03-25T11:12:00Z">
+      <w:ins w:id="127" w:author="Dave Bridges" w:date="2020-03-25T11:12:00Z">
         <w:r>
           <w:rPr>
             <w:rFonts w:ascii="Arial" w:hAnsi="Arial" w:cs="Arial"/>
@@ -7892,7 +7938,7 @@
           <w:t xml:space="preserve">.  As shown in Figure </w:t>
         </w:r>
       </w:ins>
-      <w:ins w:id="124" w:author="Dave Bridges" w:date="2020-03-25T11:13:00Z">
+      <w:ins w:id="128" w:author="Dave Bridges" w:date="2020-03-25T11:13:00Z">
         <w:r>
           <w:rPr>
             <w:rFonts w:ascii="Arial" w:hAnsi="Arial" w:cs="Arial"/>
@@ -7912,7 +7958,7 @@
         </w:rPr>
         <w:t xml:space="preserve">was not significantly different between groups. </w:t>
       </w:r>
-      <w:del w:id="125" w:author="Dave Bridges" w:date="2020-03-25T11:13:00Z">
+      <w:del w:id="129" w:author="Dave Bridges" w:date="2020-03-25T11:13:00Z">
         <w:r>
           <w:rPr>
             <w:rFonts w:ascii="Arial" w:hAnsi="Arial" w:cs="Arial"/>
@@ -7923,7 +7969,7 @@
           <w:delText>The delta weight change per pup after nursing was similar between pups of KO and WT dams. The weight change of KO and WT dams before and after nursing was not significantly different between dams.</w:delText>
         </w:r>
       </w:del>
-      <w:ins w:id="126" w:author="Dave Bridges" w:date="2020-03-25T11:13:00Z">
+      <w:ins w:id="130" w:author="Dave Bridges" w:date="2020-03-25T11:13:00Z">
         <w:r>
           <w:rPr>
             <w:rFonts w:ascii="Arial" w:hAnsi="Arial" w:cs="Arial"/>
@@ -7934,7 +7980,7 @@
           <w:t>Similar data were obtained by measuring the dams pre- and post- lactation.</w:t>
         </w:r>
       </w:ins>
-      <w:ins w:id="127" w:author="Dave Bridges" w:date="2020-03-25T11:14:00Z">
+      <w:ins w:id="131" w:author="Dave Bridges" w:date="2020-03-25T11:14:00Z">
         <w:r>
           <w:rPr>
             <w:rFonts w:ascii="Arial" w:hAnsi="Arial" w:cs="Arial"/>
@@ -7950,7 +7996,7 @@
       <w:pPr>
         <w:spacing w:line="360" w:lineRule="auto"/>
         <w:rPr>
-          <w:del w:id="128" w:author="Dave Bridges" w:date="2020-03-25T11:14:00Z"/>
+          <w:del w:id="132" w:author="Dave Bridges" w:date="2020-03-25T11:14:00Z"/>
           <w:rFonts w:ascii="Arial" w:hAnsi="Arial" w:cs="Arial"/>
           <w:color w:val="000000" w:themeColor="text1"/>
           <w:sz w:val="22"/>
@@ -7963,7 +8009,7 @@
         <w:pStyle w:val="Heading2"/>
         <w:spacing w:line="360" w:lineRule="auto"/>
         <w:rPr>
-          <w:del w:id="129" w:author="Dave Bridges" w:date="2020-03-25T11:13:00Z"/>
+          <w:del w:id="133" w:author="Dave Bridges" w:date="2020-03-25T11:13:00Z"/>
           <w:rFonts w:ascii="Arial" w:hAnsi="Arial" w:cs="Arial"/>
           <w:b/>
           <w:color w:val="000000" w:themeColor="text1"/>
@@ -7971,7 +8017,7 @@
           <w:szCs w:val="22"/>
         </w:rPr>
       </w:pPr>
-      <w:del w:id="130" w:author="Dave Bridges" w:date="2020-03-25T11:13:00Z">
+      <w:del w:id="134" w:author="Dave Bridges" w:date="2020-03-25T11:13:00Z">
         <w:r>
           <w:rPr>
             <w:rFonts w:ascii="Arial" w:hAnsi="Arial" w:cs="Arial"/>
@@ -8038,14 +8084,14 @@
       <w:pPr>
         <w:spacing w:line="360" w:lineRule="auto"/>
         <w:rPr>
-          <w:del w:id="131" w:author="Dave Bridges" w:date="2020-03-25T11:13:00Z"/>
-          <w:rFonts w:ascii="Arial" w:hAnsi="Arial" w:cs="Arial"/>
-          <w:color w:val="000000" w:themeColor="text1"/>
-          <w:sz w:val="22"/>
-          <w:szCs w:val="22"/>
-        </w:rPr>
-      </w:pPr>
-      <w:del w:id="132" w:author="Dave Bridges" w:date="2020-03-25T11:13:00Z">
+          <w:del w:id="135" w:author="Dave Bridges" w:date="2020-03-25T11:13:00Z"/>
+          <w:rFonts w:ascii="Arial" w:hAnsi="Arial" w:cs="Arial"/>
+          <w:color w:val="000000" w:themeColor="text1"/>
+          <w:sz w:val="22"/>
+          <w:szCs w:val="22"/>
+        </w:rPr>
+      </w:pPr>
+      <w:del w:id="136" w:author="Dave Bridges" w:date="2020-03-25T11:13:00Z">
         <w:r>
           <w:rPr>
             <w:rFonts w:ascii="Arial" w:hAnsi="Arial" w:cs="Arial"/>
@@ -8061,7 +8107,7 @@
       <w:pPr>
         <w:spacing w:line="360" w:lineRule="auto"/>
         <w:rPr>
-          <w:del w:id="133" w:author="Dave Bridges" w:date="2020-03-25T11:14:00Z"/>
+          <w:del w:id="137" w:author="Dave Bridges" w:date="2020-03-25T11:14:00Z"/>
           <w:rFonts w:ascii="Arial" w:hAnsi="Arial" w:cs="Arial"/>
           <w:color w:val="000000" w:themeColor="text1"/>
           <w:sz w:val="22"/>
@@ -8074,7 +8120,7 @@
         <w:pStyle w:val="Heading2"/>
         <w:spacing w:line="360" w:lineRule="auto"/>
         <w:rPr>
-          <w:del w:id="134" w:author="Dave Bridges" w:date="2020-03-25T11:14:00Z"/>
+          <w:del w:id="138" w:author="Dave Bridges" w:date="2020-03-25T11:14:00Z"/>
           <w:rFonts w:ascii="Arial" w:hAnsi="Arial" w:cs="Arial"/>
           <w:b/>
           <w:color w:val="000000" w:themeColor="text1"/>
@@ -8082,7 +8128,7 @@
           <w:szCs w:val="22"/>
         </w:rPr>
       </w:pPr>
-      <w:del w:id="135" w:author="Dave Bridges" w:date="2020-03-25T11:14:00Z">
+      <w:del w:id="139" w:author="Dave Bridges" w:date="2020-03-25T11:14:00Z">
         <w:r>
           <w:rPr>
             <w:rFonts w:ascii="Arial" w:hAnsi="Arial" w:cs="Arial"/>
@@ -8139,10 +8185,20 @@
       <w:pPr>
         <w:spacing w:line="360" w:lineRule="auto"/>
         <w:rPr>
-          <w:rFonts w:ascii="Arial" w:hAnsi="Arial" w:cs="Arial"/>
-          <w:color w:val="000000" w:themeColor="text1"/>
-          <w:sz w:val="22"/>
-          <w:szCs w:val="22"/>
+          <w:del w:id="140" w:author="Dave Bridges" w:date="2020-03-25T11:15:00Z"/>
+          <w:rFonts w:ascii="Arial" w:hAnsi="Arial" w:cs="Arial"/>
+          <w:color w:val="000000" w:themeColor="text1"/>
+          <w:sz w:val="22"/>
+          <w:szCs w:val="22"/>
+          <w:rPrChange w:id="141" w:author="Dave Bridges" w:date="2020-03-25T11:15:00Z">
+            <w:rPr>
+              <w:del w:id="142" w:author="Dave Bridges" w:date="2020-03-25T11:15:00Z"/>
+              <w:rFonts w:ascii="Arial" w:hAnsi="Arial" w:cs="Arial"/>
+              <w:color w:val="000000" w:themeColor="text1"/>
+              <w:sz w:val="22"/>
+              <w:szCs w:val="22"/>
+            </w:rPr>
+          </w:rPrChange>
         </w:rPr>
       </w:pPr>
       <w:proofErr w:type="spellStart"/>
@@ -8171,44 +8227,202 @@
           <w:color w:val="000000" w:themeColor="text1"/>
           <w:sz w:val="22"/>
           <w:szCs w:val="22"/>
-          <w:highlight w:val="yellow"/>
+          <w:rPrChange w:id="143" w:author="Dave Bridges" w:date="2020-03-25T11:16:00Z">
+            <w:rPr>
+              <w:rFonts w:ascii="Arial" w:hAnsi="Arial" w:cs="Arial"/>
+              <w:color w:val="000000" w:themeColor="text1"/>
+              <w:sz w:val="22"/>
+              <w:szCs w:val="22"/>
+              <w:highlight w:val="yellow"/>
+            </w:rPr>
+          </w:rPrChange>
         </w:rPr>
         <w:t>(</w:t>
       </w:r>
-      <w:commentRangeStart w:id="136"/>
-      <w:r>
-        <w:rPr>
-          <w:rFonts w:ascii="Arial" w:hAnsi="Arial" w:cs="Arial"/>
-          <w:color w:val="000000" w:themeColor="text1"/>
-          <w:sz w:val="22"/>
-          <w:szCs w:val="22"/>
-          <w:highlight w:val="yellow"/>
+      <w:ins w:id="144" w:author="Dave Bridges" w:date="2020-03-25T11:16:00Z">
+        <w:r>
+          <w:rPr>
+            <w:rFonts w:ascii="Arial" w:hAnsi="Arial" w:cs="Arial"/>
+            <w:color w:val="000000" w:themeColor="text1"/>
+            <w:sz w:val="22"/>
+            <w:szCs w:val="22"/>
+            <w:rPrChange w:id="145" w:author="Dave Bridges" w:date="2020-03-25T11:16:00Z">
+              <w:rPr>
+                <w:rFonts w:ascii="Arial" w:hAnsi="Arial" w:cs="Arial"/>
+                <w:color w:val="000000" w:themeColor="text1"/>
+                <w:sz w:val="22"/>
+                <w:szCs w:val="22"/>
+                <w:highlight w:val="yellow"/>
+              </w:rPr>
+            </w:rPrChange>
+          </w:rPr>
+          <w:t xml:space="preserve">Figure 3B; </w:t>
+        </w:r>
+      </w:ins>
+      <w:commentRangeStart w:id="146"/>
+      <w:r>
+        <w:rPr>
+          <w:rFonts w:ascii="Arial" w:hAnsi="Arial" w:cs="Arial"/>
+          <w:color w:val="000000" w:themeColor="text1"/>
+          <w:sz w:val="22"/>
+          <w:szCs w:val="22"/>
+          <w:rPrChange w:id="147" w:author="Dave Bridges" w:date="2020-03-25T11:16:00Z">
+            <w:rPr>
+              <w:rFonts w:ascii="Arial" w:hAnsi="Arial" w:cs="Arial"/>
+              <w:color w:val="000000" w:themeColor="text1"/>
+              <w:sz w:val="22"/>
+              <w:szCs w:val="22"/>
+              <w:highlight w:val="yellow"/>
+            </w:rPr>
+          </w:rPrChange>
         </w:rPr>
         <w:t>p</w:t>
       </w:r>
-      <w:commentRangeEnd w:id="136"/>
+      <w:commentRangeEnd w:id="146"/>
       <w:r>
         <w:rPr>
           <w:rStyle w:val="CommentReference"/>
-        </w:rPr>
-        <w:commentReference w:id="136"/>
-      </w:r>
-      <w:r>
-        <w:rPr>
-          <w:rFonts w:ascii="Arial" w:hAnsi="Arial" w:cs="Arial"/>
-          <w:color w:val="000000" w:themeColor="text1"/>
-          <w:sz w:val="22"/>
-          <w:szCs w:val="22"/>
-          <w:highlight w:val="yellow"/>
-        </w:rPr>
-        <w:t>=XXX).</w:t>
-      </w:r>
+          <w:rPrChange w:id="148" w:author="Dave Bridges" w:date="2020-03-25T11:16:00Z">
+            <w:rPr>
+              <w:rStyle w:val="CommentReference"/>
+            </w:rPr>
+          </w:rPrChange>
+        </w:rPr>
+        <w:commentReference w:id="146"/>
+      </w:r>
+      <w:r>
+        <w:rPr>
+          <w:rFonts w:ascii="Arial" w:hAnsi="Arial" w:cs="Arial"/>
+          <w:color w:val="000000" w:themeColor="text1"/>
+          <w:sz w:val="22"/>
+          <w:szCs w:val="22"/>
+          <w:rPrChange w:id="149" w:author="Dave Bridges" w:date="2020-03-25T11:16:00Z">
+            <w:rPr>
+              <w:rFonts w:ascii="Arial" w:hAnsi="Arial" w:cs="Arial"/>
+              <w:color w:val="000000" w:themeColor="text1"/>
+              <w:sz w:val="22"/>
+              <w:szCs w:val="22"/>
+              <w:highlight w:val="yellow"/>
+            </w:rPr>
+          </w:rPrChange>
+        </w:rPr>
+        <w:t>=</w:t>
+      </w:r>
+      <w:commentRangeStart w:id="150"/>
+      <w:r>
+        <w:rPr>
+          <w:rFonts w:ascii="Arial" w:hAnsi="Arial" w:cs="Arial"/>
+          <w:color w:val="000000" w:themeColor="text1"/>
+          <w:sz w:val="22"/>
+          <w:szCs w:val="22"/>
+          <w:rPrChange w:id="151" w:author="Dave Bridges" w:date="2020-03-25T11:16:00Z">
+            <w:rPr>
+              <w:rFonts w:ascii="Arial" w:hAnsi="Arial" w:cs="Arial"/>
+              <w:color w:val="000000" w:themeColor="text1"/>
+              <w:sz w:val="22"/>
+              <w:szCs w:val="22"/>
+              <w:highlight w:val="yellow"/>
+            </w:rPr>
+          </w:rPrChange>
+        </w:rPr>
+        <w:t>XXX</w:t>
+      </w:r>
+      <w:commentRangeEnd w:id="150"/>
+      <w:r>
+        <w:rPr>
+          <w:rStyle w:val="CommentReference"/>
+        </w:rPr>
+        <w:commentReference w:id="150"/>
+      </w:r>
+      <w:r>
+        <w:rPr>
+          <w:rFonts w:ascii="Arial" w:hAnsi="Arial" w:cs="Arial"/>
+          <w:color w:val="000000" w:themeColor="text1"/>
+          <w:sz w:val="22"/>
+          <w:szCs w:val="22"/>
+          <w:rPrChange w:id="152" w:author="Dave Bridges" w:date="2020-03-25T11:16:00Z">
+            <w:rPr>
+              <w:rFonts w:ascii="Arial" w:hAnsi="Arial" w:cs="Arial"/>
+              <w:color w:val="000000" w:themeColor="text1"/>
+              <w:sz w:val="22"/>
+              <w:szCs w:val="22"/>
+              <w:highlight w:val="yellow"/>
+            </w:rPr>
+          </w:rPrChange>
+        </w:rPr>
+        <w:t>).</w:t>
+      </w:r>
+      <w:ins w:id="153" w:author="Dave Bridges" w:date="2020-03-25T11:15:00Z">
+        <w:r>
+          <w:rPr>
+            <w:rFonts w:ascii="Arial" w:hAnsi="Arial" w:cs="Arial"/>
+            <w:b/>
+            <w:color w:val="000000" w:themeColor="text1"/>
+            <w:sz w:val="22"/>
+            <w:szCs w:val="22"/>
+          </w:rPr>
+          <w:t xml:space="preserve">  </w:t>
+        </w:r>
+      </w:ins>
+      <w:ins w:id="154" w:author="Dave Bridges" w:date="2020-03-25T11:17:00Z">
+        <w:r>
+          <w:rPr>
+            <w:rFonts w:ascii="Arial" w:hAnsi="Arial" w:cs="Arial"/>
+            <w:color w:val="000000" w:themeColor="text1"/>
+            <w:sz w:val="22"/>
+            <w:szCs w:val="22"/>
+          </w:rPr>
+          <w:t xml:space="preserve">To assess total milk protein, we </w:t>
+        </w:r>
+        <w:commentRangeStart w:id="155"/>
+        <w:r>
+          <w:rPr>
+            <w:rFonts w:ascii="Arial" w:hAnsi="Arial" w:cs="Arial"/>
+            <w:color w:val="000000" w:themeColor="text1"/>
+            <w:sz w:val="22"/>
+            <w:szCs w:val="22"/>
+          </w:rPr>
+          <w:t>XXX</w:t>
+        </w:r>
+      </w:ins>
+      <w:commentRangeEnd w:id="155"/>
+      <w:ins w:id="156" w:author="Dave Bridges" w:date="2020-03-25T11:18:00Z">
+        <w:r>
+          <w:rPr>
+            <w:rStyle w:val="CommentReference"/>
+          </w:rPr>
+          <w:commentReference w:id="155"/>
+        </w:r>
+      </w:ins>
+      <w:ins w:id="158" w:author="Dave Bridges" w:date="2020-03-25T11:17:00Z">
+        <w:r>
+          <w:rPr>
+            <w:rFonts w:ascii="Arial" w:hAnsi="Arial" w:cs="Arial"/>
+            <w:color w:val="000000" w:themeColor="text1"/>
+            <w:sz w:val="22"/>
+            <w:szCs w:val="22"/>
+          </w:rPr>
+          <w:t>.  At an individual milk protein level, milk</w:t>
+        </w:r>
+      </w:ins>
+      <w:ins w:id="159" w:author="Dave Bridges" w:date="2020-03-25T11:15:00Z">
+        <w:r>
+          <w:rPr>
+            <w:rFonts w:ascii="Arial" w:hAnsi="Arial" w:cs="Arial"/>
+            <w:color w:val="000000" w:themeColor="text1"/>
+            <w:sz w:val="22"/>
+            <w:szCs w:val="22"/>
+          </w:rPr>
+          <w:t xml:space="preserve"> proteins were separated by electrophoresis and quantified by densitometry.  </w:t>
+        </w:r>
+      </w:ins>
     </w:p>
     <w:p>
       <w:pPr>
         <w:pStyle w:val="Heading2"/>
         <w:spacing w:line="360" w:lineRule="auto"/>
         <w:rPr>
+          <w:del w:id="160" w:author="Dave Bridges" w:date="2020-03-25T11:15:00Z"/>
           <w:rFonts w:ascii="Arial" w:hAnsi="Arial" w:cs="Arial"/>
           <w:color w:val="000000" w:themeColor="text1"/>
           <w:sz w:val="22"/>
@@ -8221,6 +8435,7 @@
         <w:pStyle w:val="Heading2"/>
         <w:spacing w:line="360" w:lineRule="auto"/>
         <w:rPr>
+          <w:del w:id="161" w:author="Dave Bridges" w:date="2020-03-25T11:15:00Z"/>
           <w:rFonts w:ascii="Arial" w:hAnsi="Arial" w:cs="Arial"/>
           <w:b/>
           <w:color w:val="000000" w:themeColor="text1"/>
@@ -8228,46 +8443,48 @@
           <w:szCs w:val="22"/>
         </w:rPr>
       </w:pPr>
-      <w:r>
-        <w:rPr>
-          <w:rFonts w:ascii="Arial" w:hAnsi="Arial" w:cs="Arial"/>
-          <w:b/>
-          <w:color w:val="000000" w:themeColor="text1"/>
-          <w:sz w:val="22"/>
-          <w:szCs w:val="22"/>
-        </w:rPr>
-        <w:t>3.</w:t>
-      </w:r>
-      <w:r>
-        <w:rPr>
-          <w:rFonts w:ascii="Arial" w:hAnsi="Arial" w:cs="Arial"/>
-          <w:b/>
-          <w:color w:val="000000" w:themeColor="text1"/>
-          <w:sz w:val="22"/>
-          <w:szCs w:val="22"/>
-        </w:rPr>
-        <w:t>9</w:t>
-      </w:r>
-      <w:r>
-        <w:rPr>
-          <w:rFonts w:ascii="Arial" w:hAnsi="Arial" w:cs="Arial"/>
-          <w:b/>
-          <w:color w:val="000000" w:themeColor="text1"/>
-          <w:sz w:val="22"/>
-          <w:szCs w:val="22"/>
-        </w:rPr>
-        <w:t xml:space="preserve"> </w:t>
-      </w:r>
-      <w:r>
-        <w:rPr>
-          <w:rFonts w:ascii="Arial" w:hAnsi="Arial" w:cs="Arial"/>
-          <w:b/>
-          <w:color w:val="000000" w:themeColor="text1"/>
-          <w:sz w:val="22"/>
-          <w:szCs w:val="22"/>
-        </w:rPr>
-        <w:t>Milk Protein Composition is Higher in KO Dams</w:t>
-      </w:r>
+      <w:del w:id="162" w:author="Dave Bridges" w:date="2020-03-25T11:15:00Z">
+        <w:r>
+          <w:rPr>
+            <w:rFonts w:ascii="Arial" w:hAnsi="Arial" w:cs="Arial"/>
+            <w:b/>
+            <w:color w:val="000000" w:themeColor="text1"/>
+            <w:sz w:val="22"/>
+            <w:szCs w:val="22"/>
+          </w:rPr>
+          <w:delText>3.</w:delText>
+        </w:r>
+        <w:r>
+          <w:rPr>
+            <w:rFonts w:ascii="Arial" w:hAnsi="Arial" w:cs="Arial"/>
+            <w:b/>
+            <w:color w:val="000000" w:themeColor="text1"/>
+            <w:sz w:val="22"/>
+            <w:szCs w:val="22"/>
+          </w:rPr>
+          <w:delText>9</w:delText>
+        </w:r>
+        <w:r>
+          <w:rPr>
+            <w:rFonts w:ascii="Arial" w:hAnsi="Arial" w:cs="Arial"/>
+            <w:b/>
+            <w:color w:val="000000" w:themeColor="text1"/>
+            <w:sz w:val="22"/>
+            <w:szCs w:val="22"/>
+          </w:rPr>
+          <w:delText xml:space="preserve"> </w:delText>
+        </w:r>
+        <w:r>
+          <w:rPr>
+            <w:rFonts w:ascii="Arial" w:hAnsi="Arial" w:cs="Arial"/>
+            <w:b/>
+            <w:color w:val="000000" w:themeColor="text1"/>
+            <w:sz w:val="22"/>
+            <w:szCs w:val="22"/>
+          </w:rPr>
+          <w:delText>Milk Protein Composition is Higher in KO Dams</w:delText>
+        </w:r>
+      </w:del>
     </w:p>
     <w:p>
       <w:pPr>
@@ -8279,14 +8496,75 @@
           <w:szCs w:val="22"/>
         </w:rPr>
       </w:pPr>
-      <w:r>
-        <w:rPr>
-          <w:rFonts w:ascii="Arial" w:hAnsi="Arial" w:cs="Arial"/>
-          <w:color w:val="000000" w:themeColor="text1"/>
-          <w:sz w:val="22"/>
-          <w:szCs w:val="22"/>
-        </w:rPr>
-        <w:t>Milk of KO dams had higher whey alpha protein (WAP) (p=0.033) and alpha-Casein protein (p=0.045) percentages compared to milk of WT dams. Other milk proteins including beta-Casein, lactoferrin, and albumin were similar between milk of KO and WT dams.</w:t>
+      <w:proofErr w:type="spellStart"/>
+      <w:r>
+        <w:rPr>
+          <w:rFonts w:ascii="Arial" w:hAnsi="Arial" w:cs="Arial"/>
+          <w:color w:val="000000" w:themeColor="text1"/>
+          <w:sz w:val="22"/>
+          <w:szCs w:val="22"/>
+        </w:rPr>
+        <w:t>Milk</w:t>
+      </w:r>
+      <w:proofErr w:type="spellEnd"/>
+      <w:r>
+        <w:rPr>
+          <w:rFonts w:ascii="Arial" w:hAnsi="Arial" w:cs="Arial"/>
+          <w:color w:val="000000" w:themeColor="text1"/>
+          <w:sz w:val="22"/>
+          <w:szCs w:val="22"/>
+        </w:rPr>
+        <w:t xml:space="preserve"> of </w:t>
+      </w:r>
+      <w:del w:id="163" w:author="Dave Bridges" w:date="2020-03-25T11:15:00Z">
+        <w:r>
+          <w:rPr>
+            <w:rFonts w:ascii="Arial" w:hAnsi="Arial" w:cs="Arial"/>
+            <w:color w:val="000000" w:themeColor="text1"/>
+            <w:sz w:val="22"/>
+            <w:szCs w:val="22"/>
+          </w:rPr>
+          <w:delText xml:space="preserve">KO </w:delText>
+        </w:r>
+      </w:del>
+      <w:ins w:id="164" w:author="Dave Bridges" w:date="2020-03-25T11:15:00Z">
+        <w:r>
+          <w:rPr>
+            <w:rFonts w:ascii="Arial" w:hAnsi="Arial" w:cs="Arial"/>
+            <w:color w:val="000000" w:themeColor="text1"/>
+            <w:sz w:val="22"/>
+            <w:szCs w:val="22"/>
+          </w:rPr>
+          <w:t xml:space="preserve">adipocyte </w:t>
+        </w:r>
+        <w:r>
+          <w:rPr>
+            <w:rFonts w:ascii="Arial" w:hAnsi="Arial" w:cs="Arial"/>
+            <w:i/>
+            <w:color w:val="000000" w:themeColor="text1"/>
+            <w:sz w:val="22"/>
+            <w:szCs w:val="22"/>
+          </w:rPr>
+          <w:t>Tsc1</w:t>
+        </w:r>
+        <w:r>
+          <w:rPr>
+            <w:rFonts w:ascii="Arial" w:hAnsi="Arial" w:cs="Arial"/>
+            <w:color w:val="000000" w:themeColor="text1"/>
+            <w:sz w:val="22"/>
+            <w:szCs w:val="22"/>
+          </w:rPr>
+          <w:t xml:space="preserve"> </w:t>
+        </w:r>
+      </w:ins>
+      <w:r>
+        <w:rPr>
+          <w:rFonts w:ascii="Arial" w:hAnsi="Arial" w:cs="Arial"/>
+          <w:color w:val="000000" w:themeColor="text1"/>
+          <w:sz w:val="22"/>
+          <w:szCs w:val="22"/>
+        </w:rPr>
+        <w:t>dams had higher whey alpha protein (WAP) (p=0.033) and alpha-Casein protein (p=0.045) percentages compared to milk of WT dams. Other milk proteins including beta-Casein, lactoferrin, and albumin were similar between milk of KO and WT dams.</w:t>
       </w:r>
     </w:p>
     <w:p>
@@ -8321,7 +8599,7 @@
       <w:pPr>
         <w:spacing w:line="360" w:lineRule="auto"/>
         <w:rPr>
-          <w:ins w:id="138" w:author="Dave Bridges" w:date="2020-03-25T11:14:00Z"/>
+          <w:ins w:id="165" w:author="Dave Bridges" w:date="2020-03-25T11:14:00Z"/>
           <w:rFonts w:ascii="Arial" w:hAnsi="Arial" w:cs="Arial"/>
           <w:color w:val="000000" w:themeColor="text1"/>
           <w:sz w:val="22"/>
@@ -8334,7 +8612,7 @@
         <w:pStyle w:val="Heading2"/>
         <w:spacing w:line="360" w:lineRule="auto"/>
         <w:rPr>
-          <w:ins w:id="139" w:author="Dave Bridges" w:date="2020-03-25T11:14:00Z"/>
+          <w:ins w:id="166" w:author="Dave Bridges" w:date="2020-03-25T11:14:00Z"/>
           <w:rFonts w:ascii="Arial" w:hAnsi="Arial" w:cs="Arial"/>
           <w:b/>
           <w:color w:val="000000" w:themeColor="text1"/>
@@ -8342,7 +8620,7 @@
           <w:szCs w:val="22"/>
         </w:rPr>
       </w:pPr>
-      <w:ins w:id="140" w:author="Dave Bridges" w:date="2020-03-25T11:14:00Z">
+      <w:ins w:id="167" w:author="Dave Bridges" w:date="2020-03-25T11:14:00Z">
         <w:r>
           <w:rPr>
             <w:rFonts w:ascii="Arial" w:hAnsi="Arial" w:cs="Arial"/>
@@ -8379,14 +8657,14 @@
       <w:pPr>
         <w:spacing w:line="360" w:lineRule="auto"/>
         <w:rPr>
-          <w:ins w:id="141" w:author="Dave Bridges" w:date="2020-03-25T11:14:00Z"/>
-          <w:rFonts w:ascii="Arial" w:hAnsi="Arial" w:cs="Arial"/>
-          <w:color w:val="000000" w:themeColor="text1"/>
-          <w:sz w:val="22"/>
-          <w:szCs w:val="22"/>
-        </w:rPr>
-      </w:pPr>
-      <w:ins w:id="142" w:author="Dave Bridges" w:date="2020-03-25T11:14:00Z">
+          <w:ins w:id="168" w:author="Dave Bridges" w:date="2020-03-25T11:14:00Z"/>
+          <w:rFonts w:ascii="Arial" w:hAnsi="Arial" w:cs="Arial"/>
+          <w:color w:val="000000" w:themeColor="text1"/>
+          <w:sz w:val="22"/>
+          <w:szCs w:val="22"/>
+        </w:rPr>
+      </w:pPr>
+      <w:ins w:id="169" w:author="Dave Bridges" w:date="2020-03-25T11:14:00Z">
         <w:r>
           <w:rPr>
             <w:rFonts w:ascii="Arial" w:hAnsi="Arial" w:cs="Arial"/>
@@ -8414,7 +8692,7 @@
         <w:pStyle w:val="Heading2"/>
         <w:spacing w:line="360" w:lineRule="auto"/>
         <w:rPr>
-          <w:ins w:id="143" w:author="Dave Bridges" w:date="2020-03-25T11:14:00Z"/>
+          <w:ins w:id="170" w:author="Dave Bridges" w:date="2020-03-25T11:14:00Z"/>
           <w:rFonts w:ascii="Arial" w:hAnsi="Arial" w:cs="Arial"/>
           <w:b/>
           <w:color w:val="000000" w:themeColor="text1"/>
@@ -10286,7 +10564,7 @@
       <w:pPr>
         <w:spacing w:line="360" w:lineRule="auto"/>
         <w:rPr>
-          <w:ins w:id="144" w:author="Dave Bridges" w:date="2020-03-25T10:38:00Z"/>
+          <w:ins w:id="171" w:author="Dave Bridges" w:date="2020-03-25T10:38:00Z"/>
           <w:rFonts w:ascii="Arial" w:eastAsia="MS PMincho" w:hAnsi="Arial" w:cs="Arial"/>
           <w:b/>
           <w:bCs/>
@@ -10311,7 +10589,7 @@
       <w:pPr>
         <w:spacing w:line="360" w:lineRule="auto"/>
         <w:rPr>
-          <w:ins w:id="145" w:author="Dave Bridges" w:date="2020-03-25T10:38:00Z"/>
+          <w:ins w:id="172" w:author="Dave Bridges" w:date="2020-03-25T10:38:00Z"/>
           <w:rFonts w:ascii="Arial" w:eastAsia="MS PMincho" w:hAnsi="Arial" w:cs="Arial"/>
           <w:b/>
           <w:bCs/>
@@ -10330,7 +10608,7 @@
           <w:color w:val="000000" w:themeColor="text1"/>
           <w:sz w:val="22"/>
           <w:szCs w:val="22"/>
-          <w:rPrChange w:id="146" w:author="Dave Bridges" w:date="2020-03-25T10:38:00Z">
+          <w:rPrChange w:id="173" w:author="Dave Bridges" w:date="2020-03-25T10:38:00Z">
             <w:rPr>
               <w:rFonts w:ascii="Arial" w:eastAsia="MS PMincho" w:hAnsi="Arial" w:cs="Arial"/>
               <w:b/>
@@ -10342,7 +10620,7 @@
           </w:rPrChange>
         </w:rPr>
       </w:pPr>
-      <w:ins w:id="147" w:author="Dave Bridges" w:date="2020-03-25T10:38:00Z">
+      <w:ins w:id="174" w:author="Dave Bridges" w:date="2020-03-25T10:38:00Z">
         <w:r>
           <w:rPr>
             <w:rFonts w:ascii="Arial" w:eastAsia="MS PMincho" w:hAnsi="Arial" w:cs="Arial"/>
@@ -10354,7 +10632,7 @@
           <w:t xml:space="preserve">This work was supported by funding </w:t>
         </w:r>
       </w:ins>
-      <w:ins w:id="148" w:author="Dave Bridges" w:date="2020-03-25T10:39:00Z">
+      <w:ins w:id="175" w:author="Dave Bridges" w:date="2020-03-25T10:39:00Z">
         <w:r>
           <w:rPr>
             <w:rFonts w:ascii="Arial" w:eastAsia="MS PMincho" w:hAnsi="Arial" w:cs="Arial"/>
@@ -10366,7 +10644,7 @@
           <w:t>from the NIH (</w:t>
         </w:r>
       </w:ins>
-      <w:ins w:id="149" w:author="Dave Bridges" w:date="2020-03-25T10:40:00Z">
+      <w:ins w:id="176" w:author="Dave Bridges" w:date="2020-03-25T10:40:00Z">
         <w:r>
           <w:rPr>
             <w:rFonts w:ascii="Arial" w:eastAsia="MS PMincho" w:hAnsi="Arial" w:cs="Arial"/>
@@ -10378,7 +10656,7 @@
           <w:t>R01</w:t>
         </w:r>
       </w:ins>
-      <w:ins w:id="150" w:author="Dave Bridges" w:date="2020-03-25T10:39:00Z">
+      <w:ins w:id="177" w:author="Dave Bridges" w:date="2020-03-25T10:39:00Z">
         <w:r>
           <w:rPr>
             <w:rFonts w:ascii="Arial" w:eastAsia="MS PMincho" w:hAnsi="Arial" w:cs="Arial"/>
@@ -10390,7 +10668,7 @@
           <w:t xml:space="preserve">DK107535 to DB and </w:t>
         </w:r>
       </w:ins>
-      <w:ins w:id="151" w:author="Dave Bridges" w:date="2020-03-25T10:40:00Z">
+      <w:ins w:id="178" w:author="Dave Bridges" w:date="2020-03-25T10:40:00Z">
         <w:r>
           <w:rPr>
             <w:rFonts w:ascii="Arial" w:eastAsia="MS PMincho" w:hAnsi="Arial" w:cs="Arial"/>
@@ -10402,7 +10680,7 @@
           <w:t>K01</w:t>
         </w:r>
       </w:ins>
-      <w:ins w:id="152" w:author="Dave Bridges" w:date="2020-03-25T10:39:00Z">
+      <w:ins w:id="179" w:author="Dave Bridges" w:date="2020-03-25T10:39:00Z">
         <w:r>
           <w:rPr>
             <w:rFonts w:ascii="Arial" w:eastAsia="MS PMincho" w:hAnsi="Arial" w:cs="Arial"/>
@@ -10434,7 +10712,7 @@
           <w:t xml:space="preserve"> to BG) and supported by core facilities</w:t>
         </w:r>
       </w:ins>
-      <w:ins w:id="153" w:author="Dave Bridges" w:date="2020-03-25T10:40:00Z">
+      <w:ins w:id="180" w:author="Dave Bridges" w:date="2020-03-25T10:40:00Z">
         <w:r>
           <w:rPr>
             <w:rFonts w:ascii="Arial" w:eastAsia="MS PMincho" w:hAnsi="Arial" w:cs="Arial"/>
@@ -10446,7 +10724,7 @@
           <w:t xml:space="preserve"> </w:t>
         </w:r>
       </w:ins>
-      <w:ins w:id="154" w:author="Dave Bridges" w:date="2020-03-25T10:41:00Z">
+      <w:ins w:id="181" w:author="Dave Bridges" w:date="2020-03-25T10:41:00Z">
         <w:r>
           <w:rPr>
             <w:rFonts w:ascii="Arial" w:eastAsia="MS PMincho" w:hAnsi="Arial" w:cs="Arial"/>
@@ -10458,7 +10736,7 @@
           <w:t>at the</w:t>
         </w:r>
       </w:ins>
-      <w:ins w:id="155" w:author="Dave Bridges" w:date="2020-03-25T10:40:00Z">
+      <w:ins w:id="182" w:author="Dave Bridges" w:date="2020-03-25T10:40:00Z">
         <w:r>
           <w:rPr>
             <w:rFonts w:ascii="Arial" w:eastAsia="MS PMincho" w:hAnsi="Arial" w:cs="Arial"/>
@@ -10512,7 +10790,7 @@
           <w:t>)</w:t>
         </w:r>
       </w:ins>
-      <w:ins w:id="156" w:author="Dave Bridges" w:date="2020-03-25T10:41:00Z">
+      <w:ins w:id="183" w:author="Dave Bridges" w:date="2020-03-25T10:41:00Z">
         <w:r>
           <w:rPr>
             <w:rFonts w:ascii="Arial" w:eastAsia="MS PMincho" w:hAnsi="Arial" w:cs="Arial"/>
@@ -10826,7 +11104,7 @@
       </w:r>
     </w:p>
   </w:comment>
-  <w:comment w:id="136" w:author="Dave Bridges" w:date="2020-03-25T11:14:00Z" w:initials="DB">
+  <w:comment w:id="116" w:author="Dave Bridges" w:date="2020-03-25T11:16:00Z" w:initials="DB">
     <w:p>
       <w:pPr>
         <w:pStyle w:val="CommentText"/>
@@ -10838,13 +11116,61 @@
         <w:annotationRef/>
       </w:r>
       <w:r>
-        <w:t xml:space="preserve">Effect </w:t>
-      </w:r>
-      <w:r>
-        <w:t>size</w:t>
-      </w:r>
-      <w:bookmarkStart w:id="137" w:name="_GoBack"/>
-      <w:bookmarkEnd w:id="137"/>
+        <w:t>And maybe protein?</w:t>
+      </w:r>
+    </w:p>
+  </w:comment>
+  <w:comment w:id="146" w:author="Dave Bridges" w:date="2020-03-25T11:14:00Z" w:initials="DB">
+    <w:p>
+      <w:pPr>
+        <w:pStyle w:val="CommentText"/>
+      </w:pPr>
+      <w:r>
+        <w:rPr>
+          <w:rStyle w:val="CommentReference"/>
+        </w:rPr>
+        <w:annotationRef/>
+      </w:r>
+      <w:r>
+        <w:t>Effect size</w:t>
+      </w:r>
+    </w:p>
+  </w:comment>
+  <w:comment w:id="150" w:author="Dave Bridges" w:date="2020-03-25T11:16:00Z" w:initials="DB">
+    <w:p>
+      <w:pPr>
+        <w:pStyle w:val="CommentText"/>
+      </w:pPr>
+      <w:r>
+        <w:rPr>
+          <w:rStyle w:val="CommentReference"/>
+        </w:rPr>
+        <w:annotationRef/>
+      </w:r>
+      <w:r>
+        <w:t>p-value</w:t>
+      </w:r>
+    </w:p>
+  </w:comment>
+  <w:comment w:id="155" w:author="Dave Bridges" w:date="2020-03-25T11:18:00Z" w:initials="DB">
+    <w:p>
+      <w:pPr>
+        <w:pStyle w:val="CommentText"/>
+      </w:pPr>
+      <w:r>
+        <w:rPr>
+          <w:rStyle w:val="CommentReference"/>
+        </w:rPr>
+        <w:annotationRef/>
+      </w:r>
+      <w:r>
+        <w:t xml:space="preserve">Figure out how to do </w:t>
+      </w:r>
+      <w:r>
+        <w:t>this.</w:t>
+      </w:r>
+      <w:bookmarkStart w:id="157" w:name="_GoBack"/>
+      <w:bookmarkEnd w:id="157"/>
     </w:p>
   </w:comment>
 </w:comments>
@@ -10858,7 +11184,10 @@
   <w15:commentEx w15:paraId="755DCFC0" w15:done="0"/>
   <w15:commentEx w15:paraId="3564A238" w15:done="0"/>
   <w15:commentEx w15:paraId="4A27421A" w15:done="0"/>
+  <w15:commentEx w15:paraId="72B698A6" w15:done="0"/>
   <w15:commentEx w15:paraId="136E77EC" w15:done="0"/>
+  <w15:commentEx w15:paraId="28D2C9D8" w15:done="0"/>
+  <w15:commentEx w15:paraId="56B372EE" w15:done="0"/>
 </w15:commentsEx>
 </file>
 
@@ -10870,7 +11199,10 @@
   <w16cid:commentId w16cid:paraId="755DCFC0" w16cid:durableId="2225B8B6"/>
   <w16cid:commentId w16cid:paraId="3564A238" w16cid:durableId="2225B8AE"/>
   <w16cid:commentId w16cid:paraId="4A27421A" w16cid:durableId="2225BA6C"/>
+  <w16cid:commentId w16cid:paraId="72B698A6" w16cid:durableId="2225BC05"/>
   <w16cid:commentId w16cid:paraId="136E77EC" w16cid:durableId="2225BBA0"/>
+  <w16cid:commentId w16cid:paraId="28D2C9D8" w16cid:durableId="2225BC27"/>
+  <w16cid:commentId w16cid:paraId="56B372EE" w16cid:durableId="2225BC6A"/>
 </w16cid:commentsIds>
 </file>
 
@@ -12022,7 +12354,7 @@
 </file>
 
 <file path=customXml/itemProps1.xml><?xml version="1.0" encoding="utf-8"?>
-<ds:datastoreItem xmlns:ds="http://schemas.openxmlformats.org/officeDocument/2006/customXml" ds:itemID="{4F313CEC-4826-514F-8671-8280025147DF}">
+<ds:datastoreItem xmlns:ds="http://schemas.openxmlformats.org/officeDocument/2006/customXml" ds:itemID="{A5005195-61AA-EF41-BB3E-028FF1530784}">
   <ds:schemaRefs>
     <ds:schemaRef ds:uri="http://schemas.openxmlformats.org/officeDocument/2006/bibliography"/>
   </ds:schemaRefs>

</xml_diff>

<commit_message>
Finished results section on milk composition
</commit_message>
<xml_diff>
--- a/Manuscripts/Mammary Gland aTSC/Manuscript.docx
+++ b/Manuscripts/Mammary Gland aTSC/Manuscript.docx
@@ -8394,7 +8394,7 @@
           <w:commentReference w:id="155"/>
         </w:r>
       </w:ins>
-      <w:ins w:id="158" w:author="Dave Bridges" w:date="2020-03-25T11:17:00Z">
+      <w:ins w:id="157" w:author="Dave Bridges" w:date="2020-03-25T11:17:00Z">
         <w:r>
           <w:rPr>
             <w:rFonts w:ascii="Arial" w:hAnsi="Arial" w:cs="Arial"/>
@@ -8405,7 +8405,7 @@
           <w:t>.  At an individual milk protein level, milk</w:t>
         </w:r>
       </w:ins>
-      <w:ins w:id="159" w:author="Dave Bridges" w:date="2020-03-25T11:15:00Z">
+      <w:ins w:id="158" w:author="Dave Bridges" w:date="2020-03-25T11:15:00Z">
         <w:r>
           <w:rPr>
             <w:rFonts w:ascii="Arial" w:hAnsi="Arial" w:cs="Arial"/>
@@ -8414,6 +8414,17 @@
             <w:szCs w:val="22"/>
           </w:rPr>
           <w:t xml:space="preserve"> proteins were separated by electrophoresis and quantified by densitometry.  </w:t>
+        </w:r>
+      </w:ins>
+      <w:ins w:id="159" w:author="Dave Bridges" w:date="2020-03-25T11:18:00Z">
+        <w:r>
+          <w:rPr>
+            <w:rFonts w:ascii="Arial" w:hAnsi="Arial" w:cs="Arial"/>
+            <w:color w:val="000000" w:themeColor="text1"/>
+            <w:sz w:val="22"/>
+            <w:szCs w:val="22"/>
+          </w:rPr>
+          <w:t xml:space="preserve">The </w:t>
         </w:r>
       </w:ins>
     </w:p>
@@ -8496,27 +8507,38 @@
           <w:szCs w:val="22"/>
         </w:rPr>
       </w:pPr>
-      <w:proofErr w:type="spellStart"/>
-      <w:r>
-        <w:rPr>
-          <w:rFonts w:ascii="Arial" w:hAnsi="Arial" w:cs="Arial"/>
-          <w:color w:val="000000" w:themeColor="text1"/>
-          <w:sz w:val="22"/>
-          <w:szCs w:val="22"/>
-        </w:rPr>
-        <w:t>Milk</w:t>
-      </w:r>
-      <w:proofErr w:type="spellEnd"/>
-      <w:r>
-        <w:rPr>
-          <w:rFonts w:ascii="Arial" w:hAnsi="Arial" w:cs="Arial"/>
-          <w:color w:val="000000" w:themeColor="text1"/>
-          <w:sz w:val="22"/>
-          <w:szCs w:val="22"/>
-        </w:rPr>
-        <w:t xml:space="preserve"> of </w:t>
-      </w:r>
-      <w:del w:id="163" w:author="Dave Bridges" w:date="2020-03-25T11:15:00Z">
+      <w:ins w:id="163" w:author="Dave Bridges" w:date="2020-03-25T11:18:00Z">
+        <w:r>
+          <w:rPr>
+            <w:rFonts w:ascii="Arial" w:hAnsi="Arial" w:cs="Arial"/>
+            <w:color w:val="000000" w:themeColor="text1"/>
+            <w:sz w:val="22"/>
+            <w:szCs w:val="22"/>
+          </w:rPr>
+          <w:t>m</w:t>
+        </w:r>
+      </w:ins>
+      <w:del w:id="164" w:author="Dave Bridges" w:date="2020-03-25T11:18:00Z">
+        <w:r>
+          <w:rPr>
+            <w:rFonts w:ascii="Arial" w:hAnsi="Arial" w:cs="Arial"/>
+            <w:color w:val="000000" w:themeColor="text1"/>
+            <w:sz w:val="22"/>
+            <w:szCs w:val="22"/>
+          </w:rPr>
+          <w:delText>M</w:delText>
+        </w:r>
+      </w:del>
+      <w:r>
+        <w:rPr>
+          <w:rFonts w:ascii="Arial" w:hAnsi="Arial" w:cs="Arial"/>
+          <w:color w:val="000000" w:themeColor="text1"/>
+          <w:sz w:val="22"/>
+          <w:szCs w:val="22"/>
+        </w:rPr>
+        <w:t xml:space="preserve">ilk of </w:t>
+      </w:r>
+      <w:del w:id="165" w:author="Dave Bridges" w:date="2020-03-25T11:15:00Z">
         <w:r>
           <w:rPr>
             <w:rFonts w:ascii="Arial" w:hAnsi="Arial" w:cs="Arial"/>
@@ -8527,7 +8549,7 @@
           <w:delText xml:space="preserve">KO </w:delText>
         </w:r>
       </w:del>
-      <w:ins w:id="164" w:author="Dave Bridges" w:date="2020-03-25T11:15:00Z">
+      <w:ins w:id="166" w:author="Dave Bridges" w:date="2020-03-25T11:15:00Z">
         <w:r>
           <w:rPr>
             <w:rFonts w:ascii="Arial" w:hAnsi="Arial" w:cs="Arial"/>
@@ -8564,8 +8586,108 @@
           <w:sz w:val="22"/>
           <w:szCs w:val="22"/>
         </w:rPr>
-        <w:t>dams had higher whey alpha protein (WAP) (p=0.033) and alpha-Casein protein (p=0.045) percentages compared to milk of WT dams. Other milk proteins including beta-Casein, lactoferrin, and albumin were similar between milk of KO and WT dams.</w:t>
-      </w:r>
+        <w:t xml:space="preserve">dams had </w:t>
+      </w:r>
+      <w:commentRangeStart w:id="167"/>
+      <w:r>
+        <w:rPr>
+          <w:rFonts w:ascii="Arial" w:hAnsi="Arial" w:cs="Arial"/>
+          <w:color w:val="000000" w:themeColor="text1"/>
+          <w:sz w:val="22"/>
+          <w:szCs w:val="22"/>
+        </w:rPr>
+        <w:t xml:space="preserve">higher </w:t>
+      </w:r>
+      <w:commentRangeEnd w:id="167"/>
+      <w:r>
+        <w:rPr>
+          <w:rStyle w:val="CommentReference"/>
+        </w:rPr>
+        <w:commentReference w:id="167"/>
+      </w:r>
+      <w:r>
+        <w:rPr>
+          <w:rFonts w:ascii="Arial" w:hAnsi="Arial" w:cs="Arial"/>
+          <w:color w:val="000000" w:themeColor="text1"/>
+          <w:sz w:val="22"/>
+          <w:szCs w:val="22"/>
+        </w:rPr>
+        <w:t xml:space="preserve">whey alpha protein (WAP) (p=0.033) </w:t>
+      </w:r>
+      <w:commentRangeStart w:id="168"/>
+      <w:r>
+        <w:rPr>
+          <w:rFonts w:ascii="Arial" w:hAnsi="Arial" w:cs="Arial"/>
+          <w:color w:val="000000" w:themeColor="text1"/>
+          <w:sz w:val="22"/>
+          <w:szCs w:val="22"/>
+        </w:rPr>
+        <w:t xml:space="preserve">and alpha-Casein protein </w:t>
+      </w:r>
+      <w:commentRangeEnd w:id="168"/>
+      <w:r>
+        <w:rPr>
+          <w:rStyle w:val="CommentReference"/>
+        </w:rPr>
+        <w:commentReference w:id="168"/>
+      </w:r>
+      <w:r>
+        <w:rPr>
+          <w:rFonts w:ascii="Arial" w:hAnsi="Arial" w:cs="Arial"/>
+          <w:color w:val="000000" w:themeColor="text1"/>
+          <w:sz w:val="22"/>
+          <w:szCs w:val="22"/>
+        </w:rPr>
+        <w:t>(p=0.045) percentages compared to milk of WT dams. Other milk proteins including beta-Casein, lactoferrin, and albumin were similar between milk of KO and WT dams.</w:t>
+      </w:r>
+      <w:ins w:id="169" w:author="Dave Bridges" w:date="2020-03-25T11:19:00Z">
+        <w:r>
+          <w:rPr>
+            <w:rFonts w:ascii="Arial" w:hAnsi="Arial" w:cs="Arial"/>
+            <w:color w:val="000000" w:themeColor="text1"/>
+            <w:sz w:val="22"/>
+            <w:szCs w:val="22"/>
+          </w:rPr>
+          <w:t xml:space="preserve">  In terms of milk</w:t>
+        </w:r>
+      </w:ins>
+      <w:ins w:id="170" w:author="Dave Bridges" w:date="2020-03-25T11:20:00Z">
+        <w:r>
+          <w:rPr>
+            <w:rFonts w:ascii="Arial" w:hAnsi="Arial" w:cs="Arial"/>
+            <w:color w:val="000000" w:themeColor="text1"/>
+            <w:sz w:val="22"/>
+            <w:szCs w:val="22"/>
+          </w:rPr>
+          <w:t xml:space="preserve"> lactose </w:t>
+        </w:r>
+        <w:commentRangeStart w:id="171"/>
+        <w:r>
+          <w:rPr>
+            <w:rFonts w:ascii="Arial" w:hAnsi="Arial" w:cs="Arial"/>
+            <w:color w:val="000000" w:themeColor="text1"/>
+            <w:sz w:val="22"/>
+            <w:szCs w:val="22"/>
+          </w:rPr>
+          <w:t>XXX</w:t>
+        </w:r>
+        <w:commentRangeEnd w:id="171"/>
+        <w:r>
+          <w:rPr>
+            <w:rStyle w:val="CommentReference"/>
+          </w:rPr>
+          <w:commentReference w:id="171"/>
+        </w:r>
+        <w:r>
+          <w:rPr>
+            <w:rFonts w:ascii="Arial" w:hAnsi="Arial" w:cs="Arial"/>
+            <w:color w:val="000000" w:themeColor="text1"/>
+            <w:sz w:val="22"/>
+            <w:szCs w:val="22"/>
+          </w:rPr>
+          <w:t>.</w:t>
+        </w:r>
+      </w:ins>
     </w:p>
     <w:p>
       <w:pPr>
@@ -8574,6 +8696,7 @@
         <w:spacing w:before="480" w:line="360" w:lineRule="auto"/>
         <w:outlineLvl w:val="0"/>
         <w:rPr>
+          <w:del w:id="172" w:author="Dave Bridges" w:date="2020-03-25T11:25:00Z"/>
           <w:rFonts w:ascii="Arial" w:eastAsia="MS PMincho" w:hAnsi="Arial" w:cs="Arial"/>
           <w:b/>
           <w:bCs/>
@@ -8582,24 +8705,26 @@
           <w:szCs w:val="22"/>
         </w:rPr>
       </w:pPr>
-      <w:r>
-        <w:rPr>
-          <w:rFonts w:ascii="Arial" w:eastAsia="MS PMincho" w:hAnsi="Arial" w:cs="Arial"/>
-          <w:b/>
-          <w:bCs/>
-          <w:color w:val="000000" w:themeColor="text1"/>
-          <w:sz w:val="22"/>
-          <w:szCs w:val="22"/>
-          <w:highlight w:val="yellow"/>
-        </w:rPr>
-        <w:t>3.10 Milk Lactose Composition-Pending YSI implementation</w:t>
-      </w:r>
+      <w:del w:id="173" w:author="Dave Bridges" w:date="2020-03-25T11:25:00Z">
+        <w:r>
+          <w:rPr>
+            <w:rFonts w:ascii="Arial" w:eastAsia="MS PMincho" w:hAnsi="Arial" w:cs="Arial"/>
+            <w:b/>
+            <w:bCs/>
+            <w:color w:val="000000" w:themeColor="text1"/>
+            <w:sz w:val="22"/>
+            <w:szCs w:val="22"/>
+            <w:highlight w:val="yellow"/>
+          </w:rPr>
+          <w:delText>3.10 Milk Lactose Composition-Pending YSI implementation</w:delText>
+        </w:r>
+      </w:del>
     </w:p>
     <w:p>
       <w:pPr>
         <w:spacing w:line="360" w:lineRule="auto"/>
         <w:rPr>
-          <w:ins w:id="165" w:author="Dave Bridges" w:date="2020-03-25T11:14:00Z"/>
+          <w:ins w:id="174" w:author="Dave Bridges" w:date="2020-03-25T11:14:00Z"/>
           <w:rFonts w:ascii="Arial" w:hAnsi="Arial" w:cs="Arial"/>
           <w:color w:val="000000" w:themeColor="text1"/>
           <w:sz w:val="22"/>
@@ -8612,7 +8737,7 @@
         <w:pStyle w:val="Heading2"/>
         <w:spacing w:line="360" w:lineRule="auto"/>
         <w:rPr>
-          <w:ins w:id="166" w:author="Dave Bridges" w:date="2020-03-25T11:14:00Z"/>
+          <w:ins w:id="175" w:author="Dave Bridges" w:date="2020-03-25T11:14:00Z"/>
           <w:rFonts w:ascii="Arial" w:hAnsi="Arial" w:cs="Arial"/>
           <w:b/>
           <w:color w:val="000000" w:themeColor="text1"/>
@@ -8620,7 +8745,7 @@
           <w:szCs w:val="22"/>
         </w:rPr>
       </w:pPr>
-      <w:ins w:id="167" w:author="Dave Bridges" w:date="2020-03-25T11:14:00Z">
+      <w:ins w:id="176" w:author="Dave Bridges" w:date="2020-03-25T11:14:00Z">
         <w:r>
           <w:rPr>
             <w:rFonts w:ascii="Arial" w:hAnsi="Arial" w:cs="Arial"/>
@@ -8657,14 +8782,57 @@
       <w:pPr>
         <w:spacing w:line="360" w:lineRule="auto"/>
         <w:rPr>
-          <w:ins w:id="168" w:author="Dave Bridges" w:date="2020-03-25T11:14:00Z"/>
-          <w:rFonts w:ascii="Arial" w:hAnsi="Arial" w:cs="Arial"/>
-          <w:color w:val="000000" w:themeColor="text1"/>
-          <w:sz w:val="22"/>
-          <w:szCs w:val="22"/>
-        </w:rPr>
-      </w:pPr>
-      <w:ins w:id="169" w:author="Dave Bridges" w:date="2020-03-25T11:14:00Z">
+          <w:ins w:id="177" w:author="Dave Bridges" w:date="2020-03-25T11:14:00Z"/>
+          <w:rFonts w:ascii="Arial" w:hAnsi="Arial" w:cs="Arial"/>
+          <w:color w:val="000000" w:themeColor="text1"/>
+          <w:sz w:val="22"/>
+          <w:szCs w:val="22"/>
+        </w:rPr>
+      </w:pPr>
+      <w:ins w:id="178" w:author="Dave Bridges" w:date="2020-03-25T11:25:00Z">
+        <w:r>
+          <w:rPr>
+            <w:rFonts w:ascii="Arial" w:hAnsi="Arial" w:cs="Arial"/>
+            <w:color w:val="000000" w:themeColor="text1"/>
+            <w:sz w:val="22"/>
+            <w:szCs w:val="22"/>
+          </w:rPr>
+          <w:t xml:space="preserve">Based on these changes in milk composition, we next examined the mammary glands from the adipocyte </w:t>
+        </w:r>
+        <w:r>
+          <w:rPr>
+            <w:rFonts w:ascii="Arial" w:hAnsi="Arial" w:cs="Arial"/>
+            <w:i/>
+            <w:color w:val="000000" w:themeColor="text1"/>
+            <w:sz w:val="22"/>
+            <w:szCs w:val="22"/>
+          </w:rPr>
+          <w:t xml:space="preserve">Tsc1 </w:t>
+        </w:r>
+        <w:r>
+          <w:rPr>
+            <w:rFonts w:ascii="Arial" w:hAnsi="Arial" w:cs="Arial"/>
+            <w:color w:val="000000" w:themeColor="text1"/>
+            <w:sz w:val="22"/>
+            <w:szCs w:val="22"/>
+          </w:rPr>
+          <w:t xml:space="preserve">knockout </w:t>
+        </w:r>
+        <w:proofErr w:type="spellStart"/>
+        <w:r>
+          <w:rPr>
+            <w:rFonts w:ascii="Arial" w:hAnsi="Arial" w:cs="Arial"/>
+            <w:color w:val="000000" w:themeColor="text1"/>
+            <w:sz w:val="22"/>
+            <w:szCs w:val="22"/>
+          </w:rPr>
+          <w:t xml:space="preserve">dams.  </w:t>
+        </w:r>
+      </w:ins>
+      <w:bookmarkStart w:id="179" w:name="_GoBack"/>
+      <w:bookmarkEnd w:id="179"/>
+      <w:proofErr w:type="spellEnd"/>
+      <w:ins w:id="180" w:author="Dave Bridges" w:date="2020-03-25T11:14:00Z">
         <w:r>
           <w:rPr>
             <w:rFonts w:ascii="Arial" w:hAnsi="Arial" w:cs="Arial"/>
@@ -8692,7 +8860,7 @@
         <w:pStyle w:val="Heading2"/>
         <w:spacing w:line="360" w:lineRule="auto"/>
         <w:rPr>
-          <w:ins w:id="170" w:author="Dave Bridges" w:date="2020-03-25T11:14:00Z"/>
+          <w:ins w:id="181" w:author="Dave Bridges" w:date="2020-03-25T11:14:00Z"/>
           <w:rFonts w:ascii="Arial" w:hAnsi="Arial" w:cs="Arial"/>
           <w:b/>
           <w:color w:val="000000" w:themeColor="text1"/>
@@ -10564,7 +10732,7 @@
       <w:pPr>
         <w:spacing w:line="360" w:lineRule="auto"/>
         <w:rPr>
-          <w:ins w:id="171" w:author="Dave Bridges" w:date="2020-03-25T10:38:00Z"/>
+          <w:ins w:id="182" w:author="Dave Bridges" w:date="2020-03-25T10:38:00Z"/>
           <w:rFonts w:ascii="Arial" w:eastAsia="MS PMincho" w:hAnsi="Arial" w:cs="Arial"/>
           <w:b/>
           <w:bCs/>
@@ -10589,7 +10757,7 @@
       <w:pPr>
         <w:spacing w:line="360" w:lineRule="auto"/>
         <w:rPr>
-          <w:ins w:id="172" w:author="Dave Bridges" w:date="2020-03-25T10:38:00Z"/>
+          <w:ins w:id="183" w:author="Dave Bridges" w:date="2020-03-25T10:38:00Z"/>
           <w:rFonts w:ascii="Arial" w:eastAsia="MS PMincho" w:hAnsi="Arial" w:cs="Arial"/>
           <w:b/>
           <w:bCs/>
@@ -10608,7 +10776,7 @@
           <w:color w:val="000000" w:themeColor="text1"/>
           <w:sz w:val="22"/>
           <w:szCs w:val="22"/>
-          <w:rPrChange w:id="173" w:author="Dave Bridges" w:date="2020-03-25T10:38:00Z">
+          <w:rPrChange w:id="184" w:author="Dave Bridges" w:date="2020-03-25T10:38:00Z">
             <w:rPr>
               <w:rFonts w:ascii="Arial" w:eastAsia="MS PMincho" w:hAnsi="Arial" w:cs="Arial"/>
               <w:b/>
@@ -10620,7 +10788,7 @@
           </w:rPrChange>
         </w:rPr>
       </w:pPr>
-      <w:ins w:id="174" w:author="Dave Bridges" w:date="2020-03-25T10:38:00Z">
+      <w:ins w:id="185" w:author="Dave Bridges" w:date="2020-03-25T10:38:00Z">
         <w:r>
           <w:rPr>
             <w:rFonts w:ascii="Arial" w:eastAsia="MS PMincho" w:hAnsi="Arial" w:cs="Arial"/>
@@ -10632,7 +10800,7 @@
           <w:t xml:space="preserve">This work was supported by funding </w:t>
         </w:r>
       </w:ins>
-      <w:ins w:id="175" w:author="Dave Bridges" w:date="2020-03-25T10:39:00Z">
+      <w:ins w:id="186" w:author="Dave Bridges" w:date="2020-03-25T10:39:00Z">
         <w:r>
           <w:rPr>
             <w:rFonts w:ascii="Arial" w:eastAsia="MS PMincho" w:hAnsi="Arial" w:cs="Arial"/>
@@ -10644,7 +10812,7 @@
           <w:t>from the NIH (</w:t>
         </w:r>
       </w:ins>
-      <w:ins w:id="176" w:author="Dave Bridges" w:date="2020-03-25T10:40:00Z">
+      <w:ins w:id="187" w:author="Dave Bridges" w:date="2020-03-25T10:40:00Z">
         <w:r>
           <w:rPr>
             <w:rFonts w:ascii="Arial" w:eastAsia="MS PMincho" w:hAnsi="Arial" w:cs="Arial"/>
@@ -10656,7 +10824,7 @@
           <w:t>R01</w:t>
         </w:r>
       </w:ins>
-      <w:ins w:id="177" w:author="Dave Bridges" w:date="2020-03-25T10:39:00Z">
+      <w:ins w:id="188" w:author="Dave Bridges" w:date="2020-03-25T10:39:00Z">
         <w:r>
           <w:rPr>
             <w:rFonts w:ascii="Arial" w:eastAsia="MS PMincho" w:hAnsi="Arial" w:cs="Arial"/>
@@ -10668,7 +10836,7 @@
           <w:t xml:space="preserve">DK107535 to DB and </w:t>
         </w:r>
       </w:ins>
-      <w:ins w:id="178" w:author="Dave Bridges" w:date="2020-03-25T10:40:00Z">
+      <w:ins w:id="189" w:author="Dave Bridges" w:date="2020-03-25T10:40:00Z">
         <w:r>
           <w:rPr>
             <w:rFonts w:ascii="Arial" w:eastAsia="MS PMincho" w:hAnsi="Arial" w:cs="Arial"/>
@@ -10680,7 +10848,7 @@
           <w:t>K01</w:t>
         </w:r>
       </w:ins>
-      <w:ins w:id="179" w:author="Dave Bridges" w:date="2020-03-25T10:39:00Z">
+      <w:ins w:id="190" w:author="Dave Bridges" w:date="2020-03-25T10:39:00Z">
         <w:r>
           <w:rPr>
             <w:rFonts w:ascii="Arial" w:eastAsia="MS PMincho" w:hAnsi="Arial" w:cs="Arial"/>
@@ -10712,7 +10880,7 @@
           <w:t xml:space="preserve"> to BG) and supported by core facilities</w:t>
         </w:r>
       </w:ins>
-      <w:ins w:id="180" w:author="Dave Bridges" w:date="2020-03-25T10:40:00Z">
+      <w:ins w:id="191" w:author="Dave Bridges" w:date="2020-03-25T10:40:00Z">
         <w:r>
           <w:rPr>
             <w:rFonts w:ascii="Arial" w:eastAsia="MS PMincho" w:hAnsi="Arial" w:cs="Arial"/>
@@ -10724,7 +10892,7 @@
           <w:t xml:space="preserve"> </w:t>
         </w:r>
       </w:ins>
-      <w:ins w:id="181" w:author="Dave Bridges" w:date="2020-03-25T10:41:00Z">
+      <w:ins w:id="192" w:author="Dave Bridges" w:date="2020-03-25T10:41:00Z">
         <w:r>
           <w:rPr>
             <w:rFonts w:ascii="Arial" w:eastAsia="MS PMincho" w:hAnsi="Arial" w:cs="Arial"/>
@@ -10736,7 +10904,7 @@
           <w:t>at the</w:t>
         </w:r>
       </w:ins>
-      <w:ins w:id="182" w:author="Dave Bridges" w:date="2020-03-25T10:40:00Z">
+      <w:ins w:id="193" w:author="Dave Bridges" w:date="2020-03-25T10:40:00Z">
         <w:r>
           <w:rPr>
             <w:rFonts w:ascii="Arial" w:eastAsia="MS PMincho" w:hAnsi="Arial" w:cs="Arial"/>
@@ -10790,7 +10958,7 @@
           <w:t>)</w:t>
         </w:r>
       </w:ins>
-      <w:ins w:id="183" w:author="Dave Bridges" w:date="2020-03-25T10:41:00Z">
+      <w:ins w:id="194" w:author="Dave Bridges" w:date="2020-03-25T10:41:00Z">
         <w:r>
           <w:rPr>
             <w:rFonts w:ascii="Arial" w:eastAsia="MS PMincho" w:hAnsi="Arial" w:cs="Arial"/>
@@ -11164,13 +11332,56 @@
         <w:annotationRef/>
       </w:r>
       <w:r>
-        <w:t xml:space="preserve">Figure out how to do </w:t>
-      </w:r>
-      <w:r>
-        <w:t>this.</w:t>
-      </w:r>
-      <w:bookmarkStart w:id="157" w:name="_GoBack"/>
-      <w:bookmarkEnd w:id="157"/>
+        <w:t>Figure out how to do this.</w:t>
+      </w:r>
+    </w:p>
+  </w:comment>
+  <w:comment w:id="167" w:author="Dave Bridges" w:date="2020-03-25T11:18:00Z" w:initials="DB">
+    <w:p>
+      <w:pPr>
+        <w:pStyle w:val="CommentText"/>
+      </w:pPr>
+      <w:r>
+        <w:rPr>
+          <w:rStyle w:val="CommentReference"/>
+        </w:rPr>
+        <w:annotationRef/>
+      </w:r>
+      <w:r>
+        <w:t>Effect size</w:t>
+      </w:r>
+    </w:p>
+  </w:comment>
+  <w:comment w:id="168" w:author="Dave Bridges" w:date="2020-03-25T11:18:00Z" w:initials="DB">
+    <w:p>
+      <w:pPr>
+        <w:pStyle w:val="CommentText"/>
+      </w:pPr>
+      <w:r>
+        <w:rPr>
+          <w:rStyle w:val="CommentReference"/>
+        </w:rPr>
+        <w:annotationRef/>
+      </w:r>
+      <w:r>
+        <w:t>Effect size</w:t>
+      </w:r>
+    </w:p>
+  </w:comment>
+  <w:comment w:id="171" w:author="Dave Bridges" w:date="2020-03-25T11:20:00Z" w:initials="DB">
+    <w:p>
+      <w:pPr>
+        <w:pStyle w:val="CommentText"/>
+      </w:pPr>
+      <w:r>
+        <w:rPr>
+          <w:rStyle w:val="CommentReference"/>
+        </w:rPr>
+        <w:annotationRef/>
+      </w:r>
+      <w:r>
+        <w:t>Calculate milk lactose</w:t>
+      </w:r>
     </w:p>
   </w:comment>
 </w:comments>
@@ -11188,6 +11399,9 @@
   <w15:commentEx w15:paraId="136E77EC" w15:done="0"/>
   <w15:commentEx w15:paraId="28D2C9D8" w15:done="0"/>
   <w15:commentEx w15:paraId="56B372EE" w15:done="0"/>
+  <w15:commentEx w15:paraId="675D6DAB" w15:done="0"/>
+  <w15:commentEx w15:paraId="353A241E" w15:done="0"/>
+  <w15:commentEx w15:paraId="04F228B6" w15:done="0"/>
 </w15:commentsEx>
 </file>
 
@@ -11203,6 +11417,9 @@
   <w16cid:commentId w16cid:paraId="136E77EC" w16cid:durableId="2225BBA0"/>
   <w16cid:commentId w16cid:paraId="28D2C9D8" w16cid:durableId="2225BC27"/>
   <w16cid:commentId w16cid:paraId="56B372EE" w16cid:durableId="2225BC6A"/>
+  <w16cid:commentId w16cid:paraId="675D6DAB" w16cid:durableId="2225BC7D"/>
+  <w16cid:commentId w16cid:paraId="353A241E" w16cid:durableId="2225BC84"/>
+  <w16cid:commentId w16cid:paraId="04F228B6" w16cid:durableId="2225BCE6"/>
 </w16cid:commentsIds>
 </file>
 
@@ -12354,7 +12571,7 @@
 </file>
 
 <file path=customXml/itemProps1.xml><?xml version="1.0" encoding="utf-8"?>
-<ds:datastoreItem xmlns:ds="http://schemas.openxmlformats.org/officeDocument/2006/customXml" ds:itemID="{A5005195-61AA-EF41-BB3E-028FF1530784}">
+<ds:datastoreItem xmlns:ds="http://schemas.openxmlformats.org/officeDocument/2006/customXml" ds:itemID="{801D004E-72F1-3A43-8209-B7C0FBBF551C}">
   <ds:schemaRefs>
     <ds:schemaRef ds:uri="http://schemas.openxmlformats.org/officeDocument/2006/bibliography"/>
   </ds:schemaRefs>

</xml_diff>

<commit_message>
Changed title, updated overall README to show manuscript in prep.
</commit_message>
<xml_diff>
--- a/Manuscripts/Mammary Gland aTSC/Manuscript.docx
+++ b/Manuscripts/Mammary Gland aTSC/Manuscript.docx
@@ -39,15 +39,74 @@
           <w:szCs w:val="22"/>
         </w:rPr>
       </w:pPr>
-      <w:r>
-        <w:rPr>
-          <w:rFonts w:ascii="Arial" w:hAnsi="Arial" w:cs="Arial"/>
-          <w:color w:val="000000" w:themeColor="text1"/>
-          <w:sz w:val="22"/>
-          <w:szCs w:val="22"/>
-        </w:rPr>
-        <w:t>Effects of mTORC1 Hyperactivation on Mammary Gland Function, Milk Composition, and Offspring Outcome</w:t>
-      </w:r>
+      <w:ins w:id="0" w:author="Dave Bridges" w:date="2020-03-25T11:30:00Z">
+        <w:r>
+          <w:rPr>
+            <w:rFonts w:ascii="Arial" w:hAnsi="Arial" w:cs="Arial"/>
+            <w:color w:val="000000" w:themeColor="text1"/>
+            <w:sz w:val="22"/>
+            <w:szCs w:val="22"/>
+          </w:rPr>
+          <w:t xml:space="preserve">A mouse model of adipocyte </w:t>
+        </w:r>
+      </w:ins>
+      <w:del w:id="1" w:author="Dave Bridges" w:date="2020-03-25T11:29:00Z">
+        <w:r>
+          <w:rPr>
+            <w:rFonts w:ascii="Arial" w:hAnsi="Arial" w:cs="Arial"/>
+            <w:color w:val="000000" w:themeColor="text1"/>
+            <w:sz w:val="22"/>
+            <w:szCs w:val="22"/>
+          </w:rPr>
+          <w:delText xml:space="preserve">Effects of mTORC1 </w:delText>
+        </w:r>
+      </w:del>
+      <w:del w:id="2" w:author="Dave Bridges" w:date="2020-03-25T11:27:00Z">
+        <w:r>
+          <w:rPr>
+            <w:rFonts w:ascii="Arial" w:hAnsi="Arial" w:cs="Arial"/>
+            <w:color w:val="000000" w:themeColor="text1"/>
+            <w:sz w:val="22"/>
+            <w:szCs w:val="22"/>
+          </w:rPr>
+          <w:delText xml:space="preserve">Hyperactivation </w:delText>
+        </w:r>
+      </w:del>
+      <w:del w:id="3" w:author="Dave Bridges" w:date="2020-03-25T11:29:00Z">
+        <w:r>
+          <w:rPr>
+            <w:rFonts w:ascii="Arial" w:hAnsi="Arial" w:cs="Arial"/>
+            <w:color w:val="000000" w:themeColor="text1"/>
+            <w:sz w:val="22"/>
+            <w:szCs w:val="22"/>
+          </w:rPr>
+          <w:delText>on Mammary Gland Function, Milk Composition, and Offspring Outcome</w:delText>
+        </w:r>
+      </w:del>
+      <w:ins w:id="4" w:author="Dave Bridges" w:date="2020-03-25T11:29:00Z">
+        <w:r>
+          <w:rPr>
+            <w:rFonts w:ascii="Arial" w:hAnsi="Arial" w:cs="Arial"/>
+            <w:color w:val="000000" w:themeColor="text1"/>
+            <w:sz w:val="22"/>
+            <w:szCs w:val="22"/>
+          </w:rPr>
+          <w:t xml:space="preserve">mTORC1 activation </w:t>
+        </w:r>
+      </w:ins>
+      <w:ins w:id="5" w:author="Dave Bridges" w:date="2020-03-25T11:30:00Z">
+        <w:r>
+          <w:rPr>
+            <w:rFonts w:ascii="Arial" w:hAnsi="Arial" w:cs="Arial"/>
+            <w:color w:val="000000" w:themeColor="text1"/>
+            <w:sz w:val="22"/>
+            <w:szCs w:val="22"/>
+          </w:rPr>
+          <w:t>increases milk fat.</w:t>
+        </w:r>
+      </w:ins>
+      <w:bookmarkStart w:id="6" w:name="_GoBack"/>
+      <w:bookmarkEnd w:id="6"/>
     </w:p>
     <w:p>
       <w:pPr>
@@ -633,7 +692,7 @@
           <w:sz w:val="22"/>
           <w:szCs w:val="22"/>
         </w:rPr>
-        <w:t xml:space="preserve"> knockout mouse model. Knockout (KO) and wild type (WT) C57BL/J6 female mice were mated with KO or WT males at 6-8 weeks of age. Data on maternal body mass composition during pregnancy and lactation, pup survival and weight, litter numbers, milk volume production, milk composition, and mammary gland weights were collected. Our results show that female pups born to KO dams are heavier, milk </w:t>
+        <w:t xml:space="preserve"> knockout mouse model. Knockout (KO) and wild type (WT) C57BL/J6 female mice were mated with KO or WT males at 6-8 weeks of age. Data on maternal body mass composition during pregnancy and lactation, pup survival and weight, litter numbers, milk volume production, milk composition, and mammary gland weights were collected. Our results show that female pups born to KO dams are heavier, milk composition of KO dams has higher fat and protein percentages, and KO dams have lower </w:t>
       </w:r>
       <w:r>
         <w:rPr>
@@ -643,7 +702,7 @@
           <w:szCs w:val="22"/>
         </w:rPr>
         <w:lastRenderedPageBreak/>
-        <w:t>composition of KO dams has higher fat and protein percentages, and KO dams have lower mammary gland weights. Our data suggests a key role of mammary adipocyte mTORC1 in mammary gland function, milk composition, and offspring health.</w:t>
+        <w:t>mammary gland weights. Our data suggests a key role of mammary adipocyte mTORC1 in mammary gland function, milk composition, and offspring health.</w:t>
       </w:r>
     </w:p>
     <w:p>
@@ -1756,7 +1815,7 @@
           <w:sz w:val="22"/>
           <w:szCs w:val="22"/>
         </w:rPr>
-        <w:t xml:space="preserve">. The mammary gland is composed of adipocytes and </w:t>
+        <w:t xml:space="preserve">. The mammary gland is composed of adipocytes and alveolar cells. Mammary adipocytes form a major proportion of the mammary gland and are </w:t>
       </w:r>
       <w:r>
         <w:rPr>
@@ -1766,7 +1825,7 @@
           <w:szCs w:val="22"/>
         </w:rPr>
         <w:lastRenderedPageBreak/>
-        <w:t xml:space="preserve">alveolar cells. Mammary adipocytes form a major proportion of the mammary gland and are necessary for proper gland development and proliferation </w:t>
+        <w:t xml:space="preserve">necessary for proper gland development and proliferation </w:t>
       </w:r>
       <w:r>
         <w:rPr>
@@ -1844,8 +1903,8 @@
         </w:rPr>
         <w:t xml:space="preserve">. </w:t>
       </w:r>
-      <w:commentRangeStart w:id="0"/>
-      <w:commentRangeEnd w:id="0"/>
+      <w:commentRangeStart w:id="7"/>
+      <w:commentRangeEnd w:id="7"/>
       <w:r>
         <w:rPr>
           <w:rStyle w:val="CommentReference"/>
@@ -1854,7 +1913,7 @@
           <w:sz w:val="22"/>
           <w:szCs w:val="22"/>
         </w:rPr>
-        <w:commentReference w:id="0"/>
+        <w:commentReference w:id="7"/>
       </w:r>
       <w:r>
         <w:rPr>
@@ -2017,7 +2076,7 @@
         </w:rPr>
         <w:t xml:space="preserve">. Although the mammary fat pad undergoes restructuring during pregnancy and lactation, the exact fate of these </w:t>
       </w:r>
-      <w:commentRangeStart w:id="1"/>
+      <w:commentRangeStart w:id="8"/>
       <w:r>
         <w:rPr>
           <w:rFonts w:ascii="Arial" w:hAnsi="Arial" w:cs="Arial"/>
@@ -2027,7 +2086,7 @@
         </w:rPr>
         <w:t xml:space="preserve">fat cells and the mechanisms regulating their transformation are less understood. </w:t>
       </w:r>
-      <w:commentRangeEnd w:id="1"/>
+      <w:commentRangeEnd w:id="8"/>
       <w:r>
         <w:rPr>
           <w:rStyle w:val="CommentReference"/>
@@ -2036,7 +2095,7 @@
           <w:sz w:val="22"/>
           <w:szCs w:val="22"/>
         </w:rPr>
-        <w:commentReference w:id="1"/>
+        <w:commentReference w:id="8"/>
       </w:r>
     </w:p>
     <w:p>
@@ -3056,7 +3115,7 @@
           <w:sz w:val="22"/>
           <w:szCs w:val="22"/>
         </w:rPr>
-        <w:t xml:space="preserve"> </w:t>
+        <w:t xml:space="preserve"> recombinase controlled by adiponectin gene promoter. The parental strains (F0) for this </w:t>
       </w:r>
       <w:r>
         <w:rPr>
@@ -3066,7 +3125,7 @@
           <w:szCs w:val="22"/>
         </w:rPr>
         <w:lastRenderedPageBreak/>
-        <w:t xml:space="preserve">recombinase controlled by adiponectin gene promoter. The parental strains (F0) for this experiment were </w:t>
+        <w:t xml:space="preserve">experiment were </w:t>
       </w:r>
       <w:r>
         <w:rPr>
@@ -4128,7 +4187,17 @@
           <w:sz w:val="22"/>
           <w:szCs w:val="22"/>
         </w:rPr>
-        <w:t>All animals were sacrificed using anesthetic gas inhalation (5% isoflurane drop jar) at PND16. Cervical dislocation was conducted as a secondary method to confirm euthanasia. The mice were pinned on a dissection board in a supine position. We dissected KO and WT dams by a midline incision of the skin from the rectum to the diaphragm</w:t>
+        <w:t xml:space="preserve">All animals were sacrificed using anesthetic gas inhalation (5% isoflurane drop jar) at PND16. Cervical dislocation was conducted as a secondary method to confirm euthanasia. The mice </w:t>
+      </w:r>
+      <w:r>
+        <w:rPr>
+          <w:rFonts w:ascii="Arial" w:hAnsi="Arial" w:cs="Arial"/>
+          <w:color w:val="000000" w:themeColor="text1"/>
+          <w:sz w:val="22"/>
+          <w:szCs w:val="22"/>
+        </w:rPr>
+        <w:lastRenderedPageBreak/>
+        <w:t>were pinned on a dissection board in a supine position. We dissected KO and WT dams by a midline incision of the skin from the rectum to the diaphragm</w:t>
       </w:r>
       <w:r>
         <w:rPr>
@@ -4616,7 +4685,7 @@
           <w:sz w:val="22"/>
           <w:szCs w:val="22"/>
         </w:rPr>
-        <w:t xml:space="preserve">On PND16.5, we collected milk samples (~0.5ml) from the nursing dams. Briefly, we anesthetized the dam after two hours of separation from the pups by intraperitoneal injection of Ketamine (0.1275g/kg body weight). We then performed an intraperitoneal injection of oxytocin into the forelimb (2U/dam) to induce milk production. The dam’s nipples were manually </w:t>
+        <w:t xml:space="preserve">On PND16.5, we collected milk samples (~0.5ml) from the nursing dams. Briefly, we anesthetized the dam after two hours of separation from the pups by intraperitoneal injection of Ketamine (0.1275g/kg body weight). We then performed an intraperitoneal injection of oxytocin into the forelimb (2U/dam) to induce milk production. The dam’s nipples were manually squeezed to promote milk letdown, and the milk was collected into a 1.5 ml tube via suction. After milking was complete, the dam was immediately sacrificed using isoflurane and a secondary measure of cervical dislocation. We then dissected the dam by a midline incision of the skin, extracted thoracic, abdominal and inguinal mammary glands. The lower mammary gland pads were weighed. A small section of the lower mammary glands was saved for paraffin </w:t>
       </w:r>
       <w:r>
         <w:rPr>
@@ -4626,7 +4695,7 @@
           <w:szCs w:val="22"/>
         </w:rPr>
         <w:lastRenderedPageBreak/>
-        <w:t>squeezed to promote milk letdown, and the milk was collected into a 1.5 ml tube via suction. After milking was complete, the dam was immediately sacrificed using isoflurane and a secondary measure of cervical dislocation. We then dissected the dam by a midline incision of the skin, extracted thoracic, abdominal and inguinal mammary glands. The lower mammary gland pads were weighed. A small section of the lower mammary glands was saved for paraffin embedding for histology while the rest was snap frozen in liquid nitrogen and cryopreserved. Milk protein composition w</w:t>
+        <w:t>embedding for histology while the rest was snap frozen in liquid nitrogen and cryopreserved. Milk protein composition w</w:t>
       </w:r>
       <w:r>
         <w:rPr>
@@ -5123,8 +5192,8 @@
         </w:rPr>
         <w:t>. The total volume of milk (fat + non-fat milk) was also measured in mm. Percentage of fat was determined with respect to the total milk volume.</w:t>
       </w:r>
-      <w:commentRangeStart w:id="2"/>
-      <w:commentRangeEnd w:id="2"/>
+      <w:commentRangeStart w:id="9"/>
+      <w:commentRangeEnd w:id="9"/>
       <w:r>
         <w:rPr>
           <w:rStyle w:val="CommentReference"/>
@@ -5133,7 +5202,7 @@
           <w:sz w:val="22"/>
           <w:szCs w:val="22"/>
         </w:rPr>
-        <w:commentReference w:id="2"/>
+        <w:commentReference w:id="9"/>
       </w:r>
     </w:p>
     <w:p>
@@ -5217,36 +5286,45 @@
           <w:sz w:val="22"/>
           <w:szCs w:val="22"/>
         </w:rPr>
+        <w:t>PureLink</w:t>
+      </w:r>
+      <w:proofErr w:type="spellEnd"/>
+      <w:r>
+        <w:rPr>
+          <w:rFonts w:ascii="Arial" w:hAnsi="Arial" w:cs="Arial"/>
+          <w:color w:val="000000" w:themeColor="text1"/>
+          <w:sz w:val="22"/>
+          <w:szCs w:val="22"/>
+        </w:rPr>
+        <w:t xml:space="preserve"> RNA Mini Kit. Briefly, tissues were cut </w:t>
+      </w:r>
+      <w:r>
+        <w:rPr>
+          <w:rFonts w:ascii="Arial" w:hAnsi="Arial" w:cs="Arial"/>
+          <w:color w:val="000000" w:themeColor="text1"/>
+          <w:sz w:val="22"/>
+          <w:szCs w:val="22"/>
+        </w:rPr>
+        <w:t xml:space="preserve">on dry ice </w:t>
+      </w:r>
+      <w:r>
+        <w:rPr>
+          <w:rFonts w:ascii="Arial" w:hAnsi="Arial" w:cs="Arial"/>
+          <w:color w:val="000000" w:themeColor="text1"/>
+          <w:sz w:val="22"/>
+          <w:szCs w:val="22"/>
+        </w:rPr>
+        <w:t xml:space="preserve">to ~50mg samples then homogenized and treated to collect the purified RNA. The RNA was quantified using a nanodrop. Later, first strand cDNA was synthesized from the purified RNA samples using High Capacity cDNA Reverse Transcription Kit. The cDNA samples were diluted and added to the clear 384 well plate in triplicates. A Primer/SYBR Green mix was prepared for each primer. </w:t>
+      </w:r>
+      <w:r>
+        <w:rPr>
+          <w:rFonts w:ascii="Arial" w:hAnsi="Arial" w:cs="Arial"/>
+          <w:color w:val="000000" w:themeColor="text1"/>
+          <w:sz w:val="22"/>
+          <w:szCs w:val="22"/>
+        </w:rPr>
         <w:lastRenderedPageBreak/>
-        <w:t>PureLink</w:t>
-      </w:r>
-      <w:proofErr w:type="spellEnd"/>
-      <w:r>
-        <w:rPr>
-          <w:rFonts w:ascii="Arial" w:hAnsi="Arial" w:cs="Arial"/>
-          <w:color w:val="000000" w:themeColor="text1"/>
-          <w:sz w:val="22"/>
-          <w:szCs w:val="22"/>
-        </w:rPr>
-        <w:t xml:space="preserve"> RNA Mini Kit. Briefly, tissues were cut </w:t>
-      </w:r>
-      <w:r>
-        <w:rPr>
-          <w:rFonts w:ascii="Arial" w:hAnsi="Arial" w:cs="Arial"/>
-          <w:color w:val="000000" w:themeColor="text1"/>
-          <w:sz w:val="22"/>
-          <w:szCs w:val="22"/>
-        </w:rPr>
-        <w:t xml:space="preserve">on dry ice </w:t>
-      </w:r>
-      <w:r>
-        <w:rPr>
-          <w:rFonts w:ascii="Arial" w:hAnsi="Arial" w:cs="Arial"/>
-          <w:color w:val="000000" w:themeColor="text1"/>
-          <w:sz w:val="22"/>
-          <w:szCs w:val="22"/>
-        </w:rPr>
-        <w:t xml:space="preserve">to ~50mg samples then homogenized and treated to collect the purified RNA. The RNA was quantified using a nanodrop. Later, first strand cDNA was synthesized from the purified RNA samples using High Capacity cDNA Reverse Transcription Kit. The cDNA samples were diluted and added to the clear 384 well plate in triplicates. A Primer/SYBR Green mix was prepared for each primer. Briefly, we used sequence-specific primers to amplify the genes </w:t>
+        <w:t xml:space="preserve">Briefly, we used sequence-specific primers to amplify the genes </w:t>
       </w:r>
       <w:r>
         <w:rPr>
@@ -5694,7 +5772,7 @@
         <w:spacing w:before="480" w:line="360" w:lineRule="auto"/>
         <w:outlineLvl w:val="0"/>
         <w:rPr>
-          <w:ins w:id="3" w:author="Dave Bridges" w:date="2020-03-25T10:50:00Z"/>
+          <w:ins w:id="10" w:author="Dave Bridges" w:date="2020-03-25T10:50:00Z"/>
           <w:rFonts w:ascii="Arial" w:eastAsia="MS PMincho" w:hAnsi="Arial" w:cs="Arial"/>
           <w:b/>
           <w:bCs/>
@@ -5723,7 +5801,7 @@
         <w:spacing w:before="480" w:line="360" w:lineRule="auto"/>
         <w:outlineLvl w:val="0"/>
         <w:rPr>
-          <w:ins w:id="4" w:author="Dave Bridges" w:date="2020-03-25T10:53:00Z"/>
+          <w:ins w:id="11" w:author="Dave Bridges" w:date="2020-03-25T10:53:00Z"/>
           <w:rFonts w:ascii="Arial" w:eastAsia="MS PMincho" w:hAnsi="Arial" w:cs="Arial"/>
           <w:bCs/>
           <w:color w:val="000000" w:themeColor="text1"/>
@@ -5731,7 +5809,7 @@
           <w:szCs w:val="22"/>
         </w:rPr>
       </w:pPr>
-      <w:ins w:id="5" w:author="Dave Bridges" w:date="2020-03-25T10:50:00Z">
+      <w:ins w:id="12" w:author="Dave Bridges" w:date="2020-03-25T10:50:00Z">
         <w:r>
           <w:rPr>
             <w:rFonts w:ascii="Arial" w:eastAsia="MS PMincho" w:hAnsi="Arial" w:cs="Arial"/>
@@ -5753,7 +5831,7 @@
           <w:t xml:space="preserve">we </w:t>
         </w:r>
       </w:ins>
-      <w:ins w:id="6" w:author="Dave Bridges" w:date="2020-03-25T10:51:00Z">
+      <w:ins w:id="13" w:author="Dave Bridges" w:date="2020-03-25T10:51:00Z">
         <w:r>
           <w:rPr>
             <w:rFonts w:ascii="Arial" w:eastAsia="MS PMincho" w:hAnsi="Arial" w:cs="Arial"/>
@@ -5856,7 +5934,7 @@
             <w:color w:val="000000" w:themeColor="text1"/>
             <w:sz w:val="22"/>
             <w:szCs w:val="22"/>
-            <w:rPrChange w:id="7" w:author="Dave Bridges" w:date="2020-03-25T10:52:00Z">
+            <w:rPrChange w:id="14" w:author="Dave Bridges" w:date="2020-03-25T10:52:00Z">
               <w:rPr>
                 <w:rFonts w:ascii="Arial" w:eastAsia="MS PMincho" w:hAnsi="Arial" w:cs="Arial"/>
                 <w:bCs/>
@@ -5887,7 +5965,7 @@
             <w:color w:val="000000" w:themeColor="text1"/>
             <w:sz w:val="22"/>
             <w:szCs w:val="22"/>
-            <w:rPrChange w:id="8" w:author="Dave Bridges" w:date="2020-03-25T10:52:00Z">
+            <w:rPrChange w:id="15" w:author="Dave Bridges" w:date="2020-03-25T10:52:00Z">
               <w:rPr>
                 <w:rFonts w:ascii="Arial" w:eastAsia="MS PMincho" w:hAnsi="Arial" w:cs="Arial"/>
                 <w:bCs/>
@@ -5901,7 +5979,7 @@
           <w:t>kno</w:t>
         </w:r>
       </w:ins>
-      <w:ins w:id="9" w:author="Dave Bridges" w:date="2020-03-25T10:52:00Z">
+      <w:ins w:id="16" w:author="Dave Bridges" w:date="2020-03-25T10:52:00Z">
         <w:r>
           <w:rPr>
             <w:rFonts w:ascii="Arial" w:eastAsia="MS PMincho" w:hAnsi="Arial" w:cs="Arial"/>
@@ -5909,7 +5987,7 @@
             <w:color w:val="000000" w:themeColor="text1"/>
             <w:sz w:val="22"/>
             <w:szCs w:val="22"/>
-            <w:rPrChange w:id="10" w:author="Dave Bridges" w:date="2020-03-25T10:52:00Z">
+            <w:rPrChange w:id="17" w:author="Dave Bridges" w:date="2020-03-25T10:52:00Z">
               <w:rPr>
                 <w:rFonts w:ascii="Arial" w:eastAsia="MS PMincho" w:hAnsi="Arial" w:cs="Arial"/>
                 <w:bCs/>
@@ -6049,7 +6127,7 @@
           <w:t xml:space="preserve">.  In this model all adipocytes, including all white and brown adipocyte depots including mammary adipocytes are ablated for TSC1 and are </w:t>
         </w:r>
       </w:ins>
-      <w:ins w:id="11" w:author="Dave Bridges" w:date="2020-03-25T10:53:00Z">
+      <w:ins w:id="18" w:author="Dave Bridges" w:date="2020-03-25T10:53:00Z">
         <w:r>
           <w:rPr>
             <w:rFonts w:ascii="Arial" w:eastAsia="MS PMincho" w:hAnsi="Arial" w:cs="Arial"/>
@@ -6071,7 +6149,7 @@
           <w:t xml:space="preserve">  These mice were mated with a male and dams and their offspring were monitored through lactation (See Figure 1</w:t>
         </w:r>
       </w:ins>
-      <w:ins w:id="12" w:author="Dave Bridges" w:date="2020-03-25T10:59:00Z">
+      <w:ins w:id="19" w:author="Dave Bridges" w:date="2020-03-25T10:59:00Z">
         <w:r>
           <w:rPr>
             <w:rFonts w:ascii="Arial" w:eastAsia="MS PMincho" w:hAnsi="Arial" w:cs="Arial"/>
@@ -6083,7 +6161,7 @@
           <w:t>A</w:t>
         </w:r>
       </w:ins>
-      <w:ins w:id="13" w:author="Dave Bridges" w:date="2020-03-25T10:53:00Z">
+      <w:ins w:id="20" w:author="Dave Bridges" w:date="2020-03-25T10:53:00Z">
         <w:r>
           <w:rPr>
             <w:rFonts w:ascii="Arial" w:eastAsia="MS PMincho" w:hAnsi="Arial" w:cs="Arial"/>
@@ -6095,7 +6173,7 @@
           <w:t>)</w:t>
         </w:r>
       </w:ins>
-      <w:ins w:id="14" w:author="Dave Bridges" w:date="2020-03-25T10:54:00Z">
+      <w:ins w:id="21" w:author="Dave Bridges" w:date="2020-03-25T10:54:00Z">
         <w:r>
           <w:rPr>
             <w:rFonts w:ascii="Arial" w:eastAsia="MS PMincho" w:hAnsi="Arial" w:cs="Arial"/>
@@ -6120,7 +6198,7 @@
           <w:color w:val="000000" w:themeColor="text1"/>
           <w:sz w:val="22"/>
           <w:szCs w:val="22"/>
-          <w:rPrChange w:id="15" w:author="Dave Bridges" w:date="2020-03-25T10:51:00Z">
+          <w:rPrChange w:id="22" w:author="Dave Bridges" w:date="2020-03-25T10:51:00Z">
             <w:rPr>
               <w:rFonts w:ascii="Arial" w:eastAsia="MS PMincho" w:hAnsi="Arial" w:cs="Arial"/>
               <w:b/>
@@ -6143,7 +6221,7 @@
           <w:color w:val="000000" w:themeColor="text1"/>
           <w:sz w:val="22"/>
           <w:szCs w:val="22"/>
-          <w:rPrChange w:id="16" w:author="Dave Bridges" w:date="2020-03-25T11:00:00Z">
+          <w:rPrChange w:id="23" w:author="Dave Bridges" w:date="2020-03-25T11:00:00Z">
             <w:rPr>
               <w:rFonts w:ascii="Arial" w:hAnsi="Arial" w:cs="Arial"/>
               <w:b/>
@@ -6164,7 +6242,7 @@
         </w:rPr>
         <w:t xml:space="preserve">3.1 Maternal </w:t>
       </w:r>
-      <w:del w:id="17" w:author="Dave Bridges" w:date="2020-03-25T11:00:00Z">
+      <w:del w:id="24" w:author="Dave Bridges" w:date="2020-03-25T11:00:00Z">
         <w:r>
           <w:rPr>
             <w:rFonts w:ascii="Arial" w:hAnsi="Arial" w:cs="Arial"/>
@@ -6176,7 +6254,7 @@
           <w:delText xml:space="preserve">Weights </w:delText>
         </w:r>
       </w:del>
-      <w:ins w:id="18" w:author="Dave Bridges" w:date="2020-03-25T11:00:00Z">
+      <w:ins w:id="25" w:author="Dave Bridges" w:date="2020-03-25T11:00:00Z">
         <w:r>
           <w:rPr>
             <w:rFonts w:ascii="Arial" w:hAnsi="Arial" w:cs="Arial"/>
@@ -6198,7 +6276,7 @@
           <w:t xml:space="preserve"> </w:t>
         </w:r>
       </w:ins>
-      <w:del w:id="19" w:author="Dave Bridges" w:date="2020-03-25T11:00:00Z">
+      <w:del w:id="26" w:author="Dave Bridges" w:date="2020-03-25T11:00:00Z">
         <w:r>
           <w:rPr>
             <w:rFonts w:ascii="Arial" w:hAnsi="Arial" w:cs="Arial"/>
@@ -6210,7 +6288,7 @@
           <w:delText xml:space="preserve">were </w:delText>
         </w:r>
       </w:del>
-      <w:ins w:id="20" w:author="Dave Bridges" w:date="2020-03-25T11:00:00Z">
+      <w:ins w:id="27" w:author="Dave Bridges" w:date="2020-03-25T11:00:00Z">
         <w:r>
           <w:rPr>
             <w:rFonts w:ascii="Arial" w:hAnsi="Arial" w:cs="Arial"/>
@@ -6252,7 +6330,7 @@
         </w:rPr>
         <w:t xml:space="preserve"> during Pregnancy and Lactation</w:t>
       </w:r>
-      <w:ins w:id="21" w:author="Dave Bridges" w:date="2020-03-25T11:00:00Z">
+      <w:ins w:id="28" w:author="Dave Bridges" w:date="2020-03-25T11:00:00Z">
         <w:r>
           <w:rPr>
             <w:rFonts w:ascii="Arial" w:hAnsi="Arial" w:cs="Arial"/>
@@ -6290,14 +6368,14 @@
       <w:pPr>
         <w:spacing w:line="360" w:lineRule="auto"/>
         <w:rPr>
-          <w:del w:id="22" w:author="Dave Bridges" w:date="2020-03-25T11:01:00Z"/>
-          <w:rFonts w:ascii="Arial" w:hAnsi="Arial" w:cs="Arial"/>
-          <w:color w:val="000000" w:themeColor="text1"/>
-          <w:sz w:val="22"/>
-          <w:szCs w:val="22"/>
-          <w:rPrChange w:id="23" w:author="Dave Bridges" w:date="2020-03-25T11:01:00Z">
+          <w:del w:id="29" w:author="Dave Bridges" w:date="2020-03-25T11:01:00Z"/>
+          <w:rFonts w:ascii="Arial" w:hAnsi="Arial" w:cs="Arial"/>
+          <w:color w:val="000000" w:themeColor="text1"/>
+          <w:sz w:val="22"/>
+          <w:szCs w:val="22"/>
+          <w:rPrChange w:id="30" w:author="Dave Bridges" w:date="2020-03-25T11:01:00Z">
             <w:rPr>
-              <w:del w:id="24" w:author="Dave Bridges" w:date="2020-03-25T11:01:00Z"/>
+              <w:del w:id="31" w:author="Dave Bridges" w:date="2020-03-25T11:01:00Z"/>
               <w:rFonts w:ascii="Arial" w:hAnsi="Arial" w:cs="Arial"/>
               <w:color w:val="000000" w:themeColor="text1"/>
               <w:sz w:val="22"/>
@@ -6315,7 +6393,7 @@
         </w:rPr>
         <w:t xml:space="preserve">Dam body composition was measured every Monday, Wednesday, and Friday during pregnancy and lactation an on the day of delivery. Body weight were comparable between dams (Figure </w:t>
       </w:r>
-      <w:ins w:id="25" w:author="Dave Bridges" w:date="2020-03-25T10:54:00Z">
+      <w:ins w:id="32" w:author="Dave Bridges" w:date="2020-03-25T10:54:00Z">
         <w:r>
           <w:rPr>
             <w:rFonts w:ascii="Arial" w:hAnsi="Arial" w:cs="Arial"/>
@@ -6326,7 +6404,7 @@
           <w:t>2</w:t>
         </w:r>
       </w:ins>
-      <w:ins w:id="26" w:author="Dave Bridges" w:date="2020-03-25T11:00:00Z">
+      <w:ins w:id="33" w:author="Dave Bridges" w:date="2020-03-25T11:00:00Z">
         <w:r>
           <w:rPr>
             <w:rFonts w:ascii="Arial" w:hAnsi="Arial" w:cs="Arial"/>
@@ -6337,7 +6415,7 @@
           <w:t>B</w:t>
         </w:r>
       </w:ins>
-      <w:del w:id="27" w:author="Dave Bridges" w:date="2020-03-25T10:54:00Z">
+      <w:del w:id="34" w:author="Dave Bridges" w:date="2020-03-25T10:54:00Z">
         <w:r>
           <w:rPr>
             <w:rFonts w:ascii="Arial" w:hAnsi="Arial" w:cs="Arial"/>
@@ -6357,7 +6435,7 @@
         </w:rPr>
         <w:t>). Lean mass was also comparable between KO and WT dams (Figure 2</w:t>
       </w:r>
-      <w:ins w:id="28" w:author="Dave Bridges" w:date="2020-03-25T11:00:00Z">
+      <w:ins w:id="35" w:author="Dave Bridges" w:date="2020-03-25T11:00:00Z">
         <w:r>
           <w:rPr>
             <w:rFonts w:ascii="Arial" w:hAnsi="Arial" w:cs="Arial"/>
@@ -6377,7 +6455,7 @@
         </w:rPr>
         <w:t>). KO dams had a slightly lower fat mass during pregnancy and during lactation (Figure</w:t>
       </w:r>
-      <w:del w:id="29" w:author="Dave Bridges" w:date="2020-03-25T10:54:00Z">
+      <w:del w:id="36" w:author="Dave Bridges" w:date="2020-03-25T10:54:00Z">
         <w:r>
           <w:rPr>
             <w:rFonts w:ascii="Arial" w:hAnsi="Arial" w:cs="Arial"/>
@@ -6388,7 +6466,7 @@
           <w:delText xml:space="preserve"> 3a</w:delText>
         </w:r>
       </w:del>
-      <w:ins w:id="30" w:author="Dave Bridges" w:date="2020-03-25T10:54:00Z">
+      <w:ins w:id="37" w:author="Dave Bridges" w:date="2020-03-25T10:54:00Z">
         <w:r>
           <w:rPr>
             <w:rFonts w:ascii="Arial" w:hAnsi="Arial" w:cs="Arial"/>
@@ -6399,7 +6477,7 @@
           <w:t xml:space="preserve"> 2</w:t>
         </w:r>
       </w:ins>
-      <w:ins w:id="31" w:author="Dave Bridges" w:date="2020-03-25T11:00:00Z">
+      <w:ins w:id="38" w:author="Dave Bridges" w:date="2020-03-25T11:00:00Z">
         <w:r>
           <w:rPr>
             <w:rFonts w:ascii="Arial" w:hAnsi="Arial" w:cs="Arial"/>
@@ -6419,7 +6497,7 @@
         </w:rPr>
         <w:t>). While WT dams lost fat mass gradually during lactation, KO dams gained fat mass (</w:t>
       </w:r>
-      <w:commentRangeStart w:id="32"/>
+      <w:commentRangeStart w:id="39"/>
       <w:r>
         <w:rPr>
           <w:rFonts w:ascii="Arial" w:hAnsi="Arial" w:cs="Arial"/>
@@ -6429,12 +6507,12 @@
         </w:rPr>
         <w:t>Figure</w:t>
       </w:r>
-      <w:commentRangeEnd w:id="32"/>
+      <w:commentRangeEnd w:id="39"/>
       <w:r>
         <w:rPr>
           <w:rStyle w:val="CommentReference"/>
         </w:rPr>
-        <w:commentReference w:id="32"/>
+        <w:commentReference w:id="39"/>
       </w:r>
       <w:r>
         <w:rPr>
@@ -6445,7 +6523,7 @@
         </w:rPr>
         <w:t xml:space="preserve"> </w:t>
       </w:r>
-      <w:ins w:id="33" w:author="Dave Bridges" w:date="2020-03-25T10:54:00Z">
+      <w:ins w:id="40" w:author="Dave Bridges" w:date="2020-03-25T10:54:00Z">
         <w:r>
           <w:rPr>
             <w:rFonts w:ascii="Arial" w:hAnsi="Arial" w:cs="Arial"/>
@@ -6456,7 +6534,7 @@
           <w:t>2</w:t>
         </w:r>
       </w:ins>
-      <w:ins w:id="34" w:author="Dave Bridges" w:date="2020-03-25T11:00:00Z">
+      <w:ins w:id="41" w:author="Dave Bridges" w:date="2020-03-25T11:00:00Z">
         <w:r>
           <w:rPr>
             <w:rFonts w:ascii="Arial" w:hAnsi="Arial" w:cs="Arial"/>
@@ -6467,7 +6545,7 @@
           <w:t>E</w:t>
         </w:r>
       </w:ins>
-      <w:del w:id="35" w:author="Dave Bridges" w:date="2020-03-25T10:54:00Z">
+      <w:del w:id="42" w:author="Dave Bridges" w:date="2020-03-25T10:54:00Z">
         <w:r>
           <w:rPr>
             <w:rFonts w:ascii="Arial" w:hAnsi="Arial" w:cs="Arial"/>
@@ -6487,7 +6565,7 @@
         </w:rPr>
         <w:t>).</w:t>
       </w:r>
-      <w:ins w:id="36" w:author="Dave Bridges" w:date="2020-03-25T11:01:00Z">
+      <w:ins w:id="43" w:author="Dave Bridges" w:date="2020-03-25T11:01:00Z">
         <w:r>
           <w:rPr>
             <w:rFonts w:ascii="Arial" w:hAnsi="Arial" w:cs="Arial"/>
@@ -6503,14 +6581,14 @@
       <w:pPr>
         <w:spacing w:line="360" w:lineRule="auto"/>
         <w:rPr>
-          <w:del w:id="37" w:author="Dave Bridges" w:date="2020-03-25T11:01:00Z"/>
-          <w:rFonts w:ascii="Arial" w:hAnsi="Arial" w:cs="Arial"/>
-          <w:color w:val="000000" w:themeColor="text1"/>
-          <w:sz w:val="22"/>
-          <w:szCs w:val="22"/>
-          <w:rPrChange w:id="38" w:author="Dave Bridges" w:date="2020-03-25T11:01:00Z">
+          <w:del w:id="44" w:author="Dave Bridges" w:date="2020-03-25T11:01:00Z"/>
+          <w:rFonts w:ascii="Arial" w:hAnsi="Arial" w:cs="Arial"/>
+          <w:color w:val="000000" w:themeColor="text1"/>
+          <w:sz w:val="22"/>
+          <w:szCs w:val="22"/>
+          <w:rPrChange w:id="45" w:author="Dave Bridges" w:date="2020-03-25T11:01:00Z">
             <w:rPr>
-              <w:del w:id="39" w:author="Dave Bridges" w:date="2020-03-25T11:01:00Z"/>
+              <w:del w:id="46" w:author="Dave Bridges" w:date="2020-03-25T11:01:00Z"/>
               <w:rFonts w:ascii="Arial" w:hAnsi="Arial" w:cs="Arial"/>
               <w:color w:val="000000" w:themeColor="text1"/>
               <w:sz w:val="22"/>
@@ -6525,15 +6603,15 @@
         <w:pStyle w:val="Heading2"/>
         <w:spacing w:line="360" w:lineRule="auto"/>
         <w:rPr>
-          <w:del w:id="40" w:author="Dave Bridges" w:date="2020-03-25T11:00:00Z"/>
+          <w:del w:id="47" w:author="Dave Bridges" w:date="2020-03-25T11:00:00Z"/>
           <w:rFonts w:ascii="Arial" w:hAnsi="Arial" w:cs="Arial"/>
           <w:b/>
           <w:color w:val="000000" w:themeColor="text1"/>
           <w:sz w:val="22"/>
           <w:szCs w:val="22"/>
-          <w:rPrChange w:id="41" w:author="Dave Bridges" w:date="2020-03-25T11:01:00Z">
+          <w:rPrChange w:id="48" w:author="Dave Bridges" w:date="2020-03-25T11:01:00Z">
             <w:rPr>
-              <w:del w:id="42" w:author="Dave Bridges" w:date="2020-03-25T11:00:00Z"/>
+              <w:del w:id="49" w:author="Dave Bridges" w:date="2020-03-25T11:00:00Z"/>
               <w:rFonts w:ascii="Arial" w:hAnsi="Arial" w:cs="Arial"/>
               <w:b/>
               <w:color w:val="000000" w:themeColor="text1"/>
@@ -6543,7 +6621,7 @@
           </w:rPrChange>
         </w:rPr>
       </w:pPr>
-      <w:del w:id="43" w:author="Dave Bridges" w:date="2020-03-25T11:00:00Z">
+      <w:del w:id="50" w:author="Dave Bridges" w:date="2020-03-25T11:00:00Z">
         <w:r>
           <w:rPr>
             <w:rFonts w:ascii="Arial" w:hAnsi="Arial" w:cs="Arial"/>
@@ -6551,7 +6629,7 @@
             <w:color w:val="000000" w:themeColor="text1"/>
             <w:sz w:val="22"/>
             <w:szCs w:val="22"/>
-            <w:rPrChange w:id="44" w:author="Dave Bridges" w:date="2020-03-25T11:01:00Z">
+            <w:rPrChange w:id="51" w:author="Dave Bridges" w:date="2020-03-25T11:01:00Z">
               <w:rPr>
                 <w:rFonts w:ascii="Arial" w:hAnsi="Arial" w:cs="Arial"/>
                 <w:b/>
@@ -6564,69 +6642,7 @@
           <w:delText>3.2 Maternal Food Intake and Feeding Efficiency during Pregnancy and Lactati</w:delText>
         </w:r>
       </w:del>
-      <w:ins w:id="45" w:author="Dave Bridges" w:date="2020-03-25T11:01:00Z">
-        <w:r>
-          <w:rPr>
-            <w:rFonts w:ascii="Arial" w:hAnsi="Arial" w:cs="Arial"/>
-            <w:color w:val="000000" w:themeColor="text1"/>
-            <w:sz w:val="22"/>
-            <w:szCs w:val="22"/>
-            <w:rPrChange w:id="46" w:author="Dave Bridges" w:date="2020-03-25T11:01:00Z">
-              <w:rPr>
-                <w:rFonts w:ascii="Arial" w:hAnsi="Arial" w:cs="Arial"/>
-                <w:color w:val="000000" w:themeColor="text1"/>
-                <w:sz w:val="22"/>
-                <w:szCs w:val="22"/>
-                <w:highlight w:val="yellow"/>
-              </w:rPr>
-            </w:rPrChange>
-          </w:rPr>
-          <w:t xml:space="preserve">Consistent with this, </w:t>
-        </w:r>
-      </w:ins>
-      <w:del w:id="47" w:author="Dave Bridges" w:date="2020-03-25T11:00:00Z">
-        <w:r>
-          <w:rPr>
-            <w:rFonts w:ascii="Arial" w:hAnsi="Arial" w:cs="Arial"/>
-            <w:b/>
-            <w:color w:val="000000" w:themeColor="text1"/>
-            <w:sz w:val="22"/>
-            <w:szCs w:val="22"/>
-            <w:rPrChange w:id="48" w:author="Dave Bridges" w:date="2020-03-25T11:01:00Z">
-              <w:rPr>
-                <w:rFonts w:ascii="Arial" w:hAnsi="Arial" w:cs="Arial"/>
-                <w:b/>
-                <w:color w:val="000000" w:themeColor="text1"/>
-                <w:sz w:val="22"/>
-                <w:szCs w:val="22"/>
-              </w:rPr>
-            </w:rPrChange>
-          </w:rPr>
-          <w:delText xml:space="preserve">on </w:delText>
-        </w:r>
-      </w:del>
-    </w:p>
-    <w:p>
-      <w:pPr>
-        <w:spacing w:line="360" w:lineRule="auto"/>
-        <w:rPr>
-          <w:del w:id="49" w:author="Dave Bridges" w:date="2020-03-25T11:02:00Z"/>
-          <w:rFonts w:ascii="Arial" w:hAnsi="Arial" w:cs="Arial"/>
-          <w:color w:val="000000" w:themeColor="text1"/>
-          <w:sz w:val="22"/>
-          <w:szCs w:val="22"/>
-          <w:rPrChange w:id="50" w:author="Dave Bridges" w:date="2020-03-25T11:02:00Z">
-            <w:rPr>
-              <w:del w:id="51" w:author="Dave Bridges" w:date="2020-03-25T11:02:00Z"/>
-              <w:rFonts w:ascii="Arial" w:hAnsi="Arial" w:cs="Arial"/>
-              <w:color w:val="000000" w:themeColor="text1"/>
-              <w:sz w:val="22"/>
-              <w:szCs w:val="22"/>
-            </w:rPr>
-          </w:rPrChange>
-        </w:rPr>
-      </w:pPr>
-      <w:del w:id="52" w:author="Dave Bridges" w:date="2020-03-25T11:00:00Z">
+      <w:ins w:id="52" w:author="Dave Bridges" w:date="2020-03-25T11:01:00Z">
         <w:r>
           <w:rPr>
             <w:rFonts w:ascii="Arial" w:hAnsi="Arial" w:cs="Arial"/>
@@ -6643,6 +6659,68 @@
               </w:rPr>
             </w:rPrChange>
           </w:rPr>
+          <w:t xml:space="preserve">Consistent with this, </w:t>
+        </w:r>
+      </w:ins>
+      <w:del w:id="54" w:author="Dave Bridges" w:date="2020-03-25T11:00:00Z">
+        <w:r>
+          <w:rPr>
+            <w:rFonts w:ascii="Arial" w:hAnsi="Arial" w:cs="Arial"/>
+            <w:b/>
+            <w:color w:val="000000" w:themeColor="text1"/>
+            <w:sz w:val="22"/>
+            <w:szCs w:val="22"/>
+            <w:rPrChange w:id="55" w:author="Dave Bridges" w:date="2020-03-25T11:01:00Z">
+              <w:rPr>
+                <w:rFonts w:ascii="Arial" w:hAnsi="Arial" w:cs="Arial"/>
+                <w:b/>
+                <w:color w:val="000000" w:themeColor="text1"/>
+                <w:sz w:val="22"/>
+                <w:szCs w:val="22"/>
+              </w:rPr>
+            </w:rPrChange>
+          </w:rPr>
+          <w:delText xml:space="preserve">on </w:delText>
+        </w:r>
+      </w:del>
+    </w:p>
+    <w:p>
+      <w:pPr>
+        <w:spacing w:line="360" w:lineRule="auto"/>
+        <w:rPr>
+          <w:del w:id="56" w:author="Dave Bridges" w:date="2020-03-25T11:02:00Z"/>
+          <w:rFonts w:ascii="Arial" w:hAnsi="Arial" w:cs="Arial"/>
+          <w:color w:val="000000" w:themeColor="text1"/>
+          <w:sz w:val="22"/>
+          <w:szCs w:val="22"/>
+          <w:rPrChange w:id="57" w:author="Dave Bridges" w:date="2020-03-25T11:02:00Z">
+            <w:rPr>
+              <w:del w:id="58" w:author="Dave Bridges" w:date="2020-03-25T11:02:00Z"/>
+              <w:rFonts w:ascii="Arial" w:hAnsi="Arial" w:cs="Arial"/>
+              <w:color w:val="000000" w:themeColor="text1"/>
+              <w:sz w:val="22"/>
+              <w:szCs w:val="22"/>
+            </w:rPr>
+          </w:rPrChange>
+        </w:rPr>
+      </w:pPr>
+      <w:del w:id="59" w:author="Dave Bridges" w:date="2020-03-25T11:00:00Z">
+        <w:r>
+          <w:rPr>
+            <w:rFonts w:ascii="Arial" w:hAnsi="Arial" w:cs="Arial"/>
+            <w:color w:val="000000" w:themeColor="text1"/>
+            <w:sz w:val="22"/>
+            <w:szCs w:val="22"/>
+            <w:rPrChange w:id="60" w:author="Dave Bridges" w:date="2020-03-25T11:01:00Z">
+              <w:rPr>
+                <w:rFonts w:ascii="Arial" w:hAnsi="Arial" w:cs="Arial"/>
+                <w:color w:val="000000" w:themeColor="text1"/>
+                <w:sz w:val="22"/>
+                <w:szCs w:val="22"/>
+                <w:highlight w:val="yellow"/>
+              </w:rPr>
+            </w:rPrChange>
+          </w:rPr>
           <w:delText xml:space="preserve">So far, it seems that </w:delText>
         </w:r>
       </w:del>
@@ -6652,7 +6730,7 @@
           <w:color w:val="000000" w:themeColor="text1"/>
           <w:sz w:val="22"/>
           <w:szCs w:val="22"/>
-          <w:rPrChange w:id="54" w:author="Dave Bridges" w:date="2020-03-25T11:01:00Z">
+          <w:rPrChange w:id="61" w:author="Dave Bridges" w:date="2020-03-25T11:01:00Z">
             <w:rPr>
               <w:rFonts w:ascii="Arial" w:hAnsi="Arial" w:cs="Arial"/>
               <w:color w:val="000000" w:themeColor="text1"/>
@@ -6664,86 +6742,6 @@
         </w:rPr>
         <w:t>KO and WT dams had similar food intake during pregnancy</w:t>
       </w:r>
-      <w:del w:id="55" w:author="Dave Bridges" w:date="2020-03-25T11:01:00Z">
-        <w:r>
-          <w:rPr>
-            <w:rFonts w:ascii="Arial" w:hAnsi="Arial" w:cs="Arial"/>
-            <w:color w:val="000000" w:themeColor="text1"/>
-            <w:sz w:val="22"/>
-            <w:szCs w:val="22"/>
-            <w:rPrChange w:id="56" w:author="Dave Bridges" w:date="2020-03-25T11:01:00Z">
-              <w:rPr>
-                <w:rFonts w:ascii="Arial" w:hAnsi="Arial" w:cs="Arial"/>
-                <w:color w:val="000000" w:themeColor="text1"/>
-                <w:sz w:val="22"/>
-                <w:szCs w:val="22"/>
-                <w:highlight w:val="yellow"/>
-              </w:rPr>
-            </w:rPrChange>
-          </w:rPr>
-          <w:delText xml:space="preserve"> but KO dams had a lower feeding efficiency</w:delText>
-        </w:r>
-      </w:del>
-      <w:ins w:id="57" w:author="Dave Bridges" w:date="2020-03-25T11:01:00Z">
-        <w:r>
-          <w:rPr>
-            <w:rFonts w:ascii="Arial" w:hAnsi="Arial" w:cs="Arial"/>
-            <w:color w:val="000000" w:themeColor="text1"/>
-            <w:sz w:val="22"/>
-            <w:szCs w:val="22"/>
-          </w:rPr>
-          <w:t>, however</w:t>
-        </w:r>
-      </w:ins>
-      <w:del w:id="58" w:author="Dave Bridges" w:date="2020-03-25T11:01:00Z">
-        <w:r>
-          <w:rPr>
-            <w:rFonts w:ascii="Arial" w:hAnsi="Arial" w:cs="Arial"/>
-            <w:color w:val="000000" w:themeColor="text1"/>
-            <w:sz w:val="22"/>
-            <w:szCs w:val="22"/>
-            <w:rPrChange w:id="59" w:author="Dave Bridges" w:date="2020-03-25T11:01:00Z">
-              <w:rPr>
-                <w:rFonts w:ascii="Arial" w:hAnsi="Arial" w:cs="Arial"/>
-                <w:color w:val="000000" w:themeColor="text1"/>
-                <w:sz w:val="22"/>
-                <w:szCs w:val="22"/>
-                <w:highlight w:val="yellow"/>
-              </w:rPr>
-            </w:rPrChange>
-          </w:rPr>
-          <w:delText>.</w:delText>
-        </w:r>
-      </w:del>
-      <w:r>
-        <w:rPr>
-          <w:rFonts w:ascii="Arial" w:hAnsi="Arial" w:cs="Arial"/>
-          <w:color w:val="000000" w:themeColor="text1"/>
-          <w:sz w:val="22"/>
-          <w:szCs w:val="22"/>
-          <w:rPrChange w:id="60" w:author="Dave Bridges" w:date="2020-03-25T11:01:00Z">
-            <w:rPr>
-              <w:rFonts w:ascii="Arial" w:hAnsi="Arial" w:cs="Arial"/>
-              <w:color w:val="000000" w:themeColor="text1"/>
-              <w:sz w:val="22"/>
-              <w:szCs w:val="22"/>
-              <w:highlight w:val="yellow"/>
-            </w:rPr>
-          </w:rPrChange>
-        </w:rPr>
-        <w:t xml:space="preserve"> </w:t>
-      </w:r>
-      <w:ins w:id="61" w:author="Dave Bridges" w:date="2020-03-25T11:01:00Z">
-        <w:r>
-          <w:rPr>
-            <w:rFonts w:ascii="Arial" w:hAnsi="Arial" w:cs="Arial"/>
-            <w:color w:val="000000" w:themeColor="text1"/>
-            <w:sz w:val="22"/>
-            <w:szCs w:val="22"/>
-          </w:rPr>
-          <w:t>d</w:t>
-        </w:r>
-      </w:ins>
       <w:del w:id="62" w:author="Dave Bridges" w:date="2020-03-25T11:01:00Z">
         <w:r>
           <w:rPr>
@@ -6761,28 +6759,21 @@
               </w:rPr>
             </w:rPrChange>
           </w:rPr>
-          <w:delText>D</w:delText>
+          <w:delText xml:space="preserve"> but KO dams had a lower feeding efficiency</w:delText>
         </w:r>
       </w:del>
-      <w:r>
-        <w:rPr>
-          <w:rFonts w:ascii="Arial" w:hAnsi="Arial" w:cs="Arial"/>
-          <w:color w:val="000000" w:themeColor="text1"/>
-          <w:sz w:val="22"/>
-          <w:szCs w:val="22"/>
-          <w:rPrChange w:id="64" w:author="Dave Bridges" w:date="2020-03-25T11:01:00Z">
-            <w:rPr>
-              <w:rFonts w:ascii="Arial" w:hAnsi="Arial" w:cs="Arial"/>
-              <w:color w:val="000000" w:themeColor="text1"/>
-              <w:sz w:val="22"/>
-              <w:szCs w:val="22"/>
-              <w:highlight w:val="yellow"/>
-            </w:rPr>
-          </w:rPrChange>
-        </w:rPr>
-        <w:t xml:space="preserve">uring lactation KO dams had </w:t>
-      </w:r>
-      <w:del w:id="65" w:author="Dave Bridges" w:date="2020-03-25T11:02:00Z">
+      <w:ins w:id="64" w:author="Dave Bridges" w:date="2020-03-25T11:01:00Z">
+        <w:r>
+          <w:rPr>
+            <w:rFonts w:ascii="Arial" w:hAnsi="Arial" w:cs="Arial"/>
+            <w:color w:val="000000" w:themeColor="text1"/>
+            <w:sz w:val="22"/>
+            <w:szCs w:val="22"/>
+          </w:rPr>
+          <w:t>, however</w:t>
+        </w:r>
+      </w:ins>
+      <w:del w:id="65" w:author="Dave Bridges" w:date="2020-03-25T11:01:00Z">
         <w:r>
           <w:rPr>
             <w:rFonts w:ascii="Arial" w:hAnsi="Arial" w:cs="Arial"/>
@@ -6799,15 +6790,46 @@
               </w:rPr>
             </w:rPrChange>
           </w:rPr>
-          <w:delText>a</w:delText>
-        </w:r>
-        <w:r>
-          <w:rPr>
-            <w:rFonts w:ascii="Arial" w:hAnsi="Arial" w:cs="Arial"/>
-            <w:color w:val="000000" w:themeColor="text1"/>
-            <w:sz w:val="22"/>
-            <w:szCs w:val="22"/>
-            <w:rPrChange w:id="67" w:author="Dave Bridges" w:date="2020-03-25T11:01:00Z">
+          <w:delText>.</w:delText>
+        </w:r>
+      </w:del>
+      <w:r>
+        <w:rPr>
+          <w:rFonts w:ascii="Arial" w:hAnsi="Arial" w:cs="Arial"/>
+          <w:color w:val="000000" w:themeColor="text1"/>
+          <w:sz w:val="22"/>
+          <w:szCs w:val="22"/>
+          <w:rPrChange w:id="67" w:author="Dave Bridges" w:date="2020-03-25T11:01:00Z">
+            <w:rPr>
+              <w:rFonts w:ascii="Arial" w:hAnsi="Arial" w:cs="Arial"/>
+              <w:color w:val="000000" w:themeColor="text1"/>
+              <w:sz w:val="22"/>
+              <w:szCs w:val="22"/>
+              <w:highlight w:val="yellow"/>
+            </w:rPr>
+          </w:rPrChange>
+        </w:rPr>
+        <w:t xml:space="preserve"> </w:t>
+      </w:r>
+      <w:ins w:id="68" w:author="Dave Bridges" w:date="2020-03-25T11:01:00Z">
+        <w:r>
+          <w:rPr>
+            <w:rFonts w:ascii="Arial" w:hAnsi="Arial" w:cs="Arial"/>
+            <w:color w:val="000000" w:themeColor="text1"/>
+            <w:sz w:val="22"/>
+            <w:szCs w:val="22"/>
+          </w:rPr>
+          <w:t>d</w:t>
+        </w:r>
+      </w:ins>
+      <w:del w:id="69" w:author="Dave Bridges" w:date="2020-03-25T11:01:00Z">
+        <w:r>
+          <w:rPr>
+            <w:rFonts w:ascii="Arial" w:hAnsi="Arial" w:cs="Arial"/>
+            <w:color w:val="000000" w:themeColor="text1"/>
+            <w:sz w:val="22"/>
+            <w:szCs w:val="22"/>
+            <w:rPrChange w:id="70" w:author="Dave Bridges" w:date="2020-03-25T11:01:00Z">
               <w:rPr>
                 <w:rFonts w:ascii="Arial" w:hAnsi="Arial" w:cs="Arial"/>
                 <w:color w:val="000000" w:themeColor="text1"/>
@@ -6817,7 +6839,7 @@
               </w:rPr>
             </w:rPrChange>
           </w:rPr>
-          <w:delText xml:space="preserve"> </w:delText>
+          <w:delText>D</w:delText>
         </w:r>
       </w:del>
       <w:r>
@@ -6826,7 +6848,7 @@
           <w:color w:val="000000" w:themeColor="text1"/>
           <w:sz w:val="22"/>
           <w:szCs w:val="22"/>
-          <w:rPrChange w:id="68" w:author="Dave Bridges" w:date="2020-03-25T11:01:00Z">
+          <w:rPrChange w:id="71" w:author="Dave Bridges" w:date="2020-03-25T11:01:00Z">
             <w:rPr>
               <w:rFonts w:ascii="Arial" w:hAnsi="Arial" w:cs="Arial"/>
               <w:color w:val="000000" w:themeColor="text1"/>
@@ -6836,27 +6858,16 @@
             </w:rPr>
           </w:rPrChange>
         </w:rPr>
-        <w:t xml:space="preserve">higher food </w:t>
-      </w:r>
-      <w:ins w:id="69" w:author="Dave Bridges" w:date="2020-03-25T11:02:00Z">
-        <w:r>
-          <w:rPr>
-            <w:rFonts w:ascii="Arial" w:hAnsi="Arial" w:cs="Arial"/>
-            <w:color w:val="000000" w:themeColor="text1"/>
-            <w:sz w:val="22"/>
-            <w:szCs w:val="22"/>
-          </w:rPr>
-          <w:t xml:space="preserve">intake </w:t>
-        </w:r>
-      </w:ins>
-      <w:del w:id="70" w:author="Dave Bridges" w:date="2020-03-25T11:01:00Z">
-        <w:r>
-          <w:rPr>
-            <w:rFonts w:ascii="Arial" w:hAnsi="Arial" w:cs="Arial"/>
-            <w:color w:val="000000" w:themeColor="text1"/>
-            <w:sz w:val="22"/>
-            <w:szCs w:val="22"/>
-            <w:rPrChange w:id="71" w:author="Dave Bridges" w:date="2020-03-25T11:01:00Z">
+        <w:t xml:space="preserve">uring lactation KO dams had </w:t>
+      </w:r>
+      <w:del w:id="72" w:author="Dave Bridges" w:date="2020-03-25T11:02:00Z">
+        <w:r>
+          <w:rPr>
+            <w:rFonts w:ascii="Arial" w:hAnsi="Arial" w:cs="Arial"/>
+            <w:color w:val="000000" w:themeColor="text1"/>
+            <w:sz w:val="22"/>
+            <w:szCs w:val="22"/>
+            <w:rPrChange w:id="73" w:author="Dave Bridges" w:date="2020-03-25T11:01:00Z">
               <w:rPr>
                 <w:rFonts w:ascii="Arial" w:hAnsi="Arial" w:cs="Arial"/>
                 <w:color w:val="000000" w:themeColor="text1"/>
@@ -6866,7 +6877,25 @@
               </w:rPr>
             </w:rPrChange>
           </w:rPr>
-          <w:delText xml:space="preserve">intake and an increased feeding efficiency </w:delText>
+          <w:delText>a</w:delText>
+        </w:r>
+        <w:r>
+          <w:rPr>
+            <w:rFonts w:ascii="Arial" w:hAnsi="Arial" w:cs="Arial"/>
+            <w:color w:val="000000" w:themeColor="text1"/>
+            <w:sz w:val="22"/>
+            <w:szCs w:val="22"/>
+            <w:rPrChange w:id="74" w:author="Dave Bridges" w:date="2020-03-25T11:01:00Z">
+              <w:rPr>
+                <w:rFonts w:ascii="Arial" w:hAnsi="Arial" w:cs="Arial"/>
+                <w:color w:val="000000" w:themeColor="text1"/>
+                <w:sz w:val="22"/>
+                <w:szCs w:val="22"/>
+                <w:highlight w:val="yellow"/>
+              </w:rPr>
+            </w:rPrChange>
+          </w:rPr>
+          <w:delText xml:space="preserve"> </w:delText>
         </w:r>
       </w:del>
       <w:r>
@@ -6875,7 +6904,7 @@
           <w:color w:val="000000" w:themeColor="text1"/>
           <w:sz w:val="22"/>
           <w:szCs w:val="22"/>
-          <w:rPrChange w:id="72" w:author="Dave Bridges" w:date="2020-03-25T11:01:00Z">
+          <w:rPrChange w:id="75" w:author="Dave Bridges" w:date="2020-03-25T11:01:00Z">
             <w:rPr>
               <w:rFonts w:ascii="Arial" w:hAnsi="Arial" w:cs="Arial"/>
               <w:color w:val="000000" w:themeColor="text1"/>
@@ -6885,56 +6914,46 @@
             </w:rPr>
           </w:rPrChange>
         </w:rPr>
-        <w:t>compared to WT dams</w:t>
-      </w:r>
-      <w:ins w:id="73" w:author="Dave Bridges" w:date="2020-03-25T11:01:00Z">
-        <w:r>
-          <w:rPr>
-            <w:rFonts w:ascii="Arial" w:hAnsi="Arial" w:cs="Arial"/>
-            <w:color w:val="000000" w:themeColor="text1"/>
-            <w:sz w:val="22"/>
-            <w:szCs w:val="22"/>
-          </w:rPr>
-          <w:t xml:space="preserve"> (</w:t>
-        </w:r>
-        <w:commentRangeStart w:id="74"/>
-        <w:r>
-          <w:rPr>
-            <w:rFonts w:ascii="Arial" w:hAnsi="Arial" w:cs="Arial"/>
-            <w:color w:val="000000" w:themeColor="text1"/>
-            <w:sz w:val="22"/>
-            <w:szCs w:val="22"/>
-          </w:rPr>
-          <w:t>Figure</w:t>
+        <w:t xml:space="preserve">higher food </w:t>
+      </w:r>
+      <w:ins w:id="76" w:author="Dave Bridges" w:date="2020-03-25T11:02:00Z">
+        <w:r>
+          <w:rPr>
+            <w:rFonts w:ascii="Arial" w:hAnsi="Arial" w:cs="Arial"/>
+            <w:color w:val="000000" w:themeColor="text1"/>
+            <w:sz w:val="22"/>
+            <w:szCs w:val="22"/>
+          </w:rPr>
+          <w:t xml:space="preserve">intake </w:t>
         </w:r>
       </w:ins>
-      <w:commentRangeEnd w:id="74"/>
-      <w:ins w:id="75" w:author="Dave Bridges" w:date="2020-03-25T11:02:00Z">
-        <w:r>
-          <w:rPr>
-            <w:rStyle w:val="CommentReference"/>
-          </w:rPr>
-          <w:commentReference w:id="74"/>
-        </w:r>
-      </w:ins>
-      <w:ins w:id="76" w:author="Dave Bridges" w:date="2020-03-25T11:01:00Z">
-        <w:r>
-          <w:rPr>
-            <w:rFonts w:ascii="Arial" w:hAnsi="Arial" w:cs="Arial"/>
-            <w:color w:val="000000" w:themeColor="text1"/>
-            <w:sz w:val="22"/>
-            <w:szCs w:val="22"/>
-          </w:rPr>
-          <w:t xml:space="preserve"> 2F)</w:t>
-        </w:r>
-      </w:ins>
-      <w:r>
-        <w:rPr>
-          <w:rFonts w:ascii="Arial" w:hAnsi="Arial" w:cs="Arial"/>
-          <w:color w:val="000000" w:themeColor="text1"/>
-          <w:sz w:val="22"/>
-          <w:szCs w:val="22"/>
-          <w:rPrChange w:id="77" w:author="Dave Bridges" w:date="2020-03-25T11:01:00Z">
+      <w:del w:id="77" w:author="Dave Bridges" w:date="2020-03-25T11:01:00Z">
+        <w:r>
+          <w:rPr>
+            <w:rFonts w:ascii="Arial" w:hAnsi="Arial" w:cs="Arial"/>
+            <w:color w:val="000000" w:themeColor="text1"/>
+            <w:sz w:val="22"/>
+            <w:szCs w:val="22"/>
+            <w:rPrChange w:id="78" w:author="Dave Bridges" w:date="2020-03-25T11:01:00Z">
+              <w:rPr>
+                <w:rFonts w:ascii="Arial" w:hAnsi="Arial" w:cs="Arial"/>
+                <w:color w:val="000000" w:themeColor="text1"/>
+                <w:sz w:val="22"/>
+                <w:szCs w:val="22"/>
+                <w:highlight w:val="yellow"/>
+              </w:rPr>
+            </w:rPrChange>
+          </w:rPr>
+          <w:delText xml:space="preserve">intake and an increased feeding efficiency </w:delText>
+        </w:r>
+      </w:del>
+      <w:r>
+        <w:rPr>
+          <w:rFonts w:ascii="Arial" w:hAnsi="Arial" w:cs="Arial"/>
+          <w:color w:val="000000" w:themeColor="text1"/>
+          <w:sz w:val="22"/>
+          <w:szCs w:val="22"/>
+          <w:rPrChange w:id="79" w:author="Dave Bridges" w:date="2020-03-25T11:01:00Z">
             <w:rPr>
               <w:rFonts w:ascii="Arial" w:hAnsi="Arial" w:cs="Arial"/>
               <w:color w:val="000000" w:themeColor="text1"/>
@@ -6944,15 +6963,56 @@
             </w:rPr>
           </w:rPrChange>
         </w:rPr>
-        <w:t>.</w:t>
-      </w:r>
-      <w:r>
-        <w:rPr>
-          <w:rFonts w:ascii="Arial" w:hAnsi="Arial" w:cs="Arial"/>
-          <w:color w:val="000000" w:themeColor="text1"/>
-          <w:sz w:val="22"/>
-          <w:szCs w:val="22"/>
-          <w:rPrChange w:id="78" w:author="Dave Bridges" w:date="2020-03-25T11:01:00Z">
+        <w:t>compared to WT dams</w:t>
+      </w:r>
+      <w:ins w:id="80" w:author="Dave Bridges" w:date="2020-03-25T11:01:00Z">
+        <w:r>
+          <w:rPr>
+            <w:rFonts w:ascii="Arial" w:hAnsi="Arial" w:cs="Arial"/>
+            <w:color w:val="000000" w:themeColor="text1"/>
+            <w:sz w:val="22"/>
+            <w:szCs w:val="22"/>
+          </w:rPr>
+          <w:t xml:space="preserve"> (</w:t>
+        </w:r>
+        <w:commentRangeStart w:id="81"/>
+        <w:r>
+          <w:rPr>
+            <w:rFonts w:ascii="Arial" w:hAnsi="Arial" w:cs="Arial"/>
+            <w:color w:val="000000" w:themeColor="text1"/>
+            <w:sz w:val="22"/>
+            <w:szCs w:val="22"/>
+          </w:rPr>
+          <w:t>Figure</w:t>
+        </w:r>
+      </w:ins>
+      <w:commentRangeEnd w:id="81"/>
+      <w:ins w:id="82" w:author="Dave Bridges" w:date="2020-03-25T11:02:00Z">
+        <w:r>
+          <w:rPr>
+            <w:rStyle w:val="CommentReference"/>
+          </w:rPr>
+          <w:commentReference w:id="81"/>
+        </w:r>
+      </w:ins>
+      <w:ins w:id="83" w:author="Dave Bridges" w:date="2020-03-25T11:01:00Z">
+        <w:r>
+          <w:rPr>
+            <w:rFonts w:ascii="Arial" w:hAnsi="Arial" w:cs="Arial"/>
+            <w:color w:val="000000" w:themeColor="text1"/>
+            <w:sz w:val="22"/>
+            <w:szCs w:val="22"/>
+          </w:rPr>
+          <w:t xml:space="preserve"> 2F)</w:t>
+        </w:r>
+      </w:ins>
+      <w:r>
+        <w:rPr>
+          <w:rFonts w:ascii="Arial" w:hAnsi="Arial" w:cs="Arial"/>
+          <w:color w:val="000000" w:themeColor="text1"/>
+          <w:sz w:val="22"/>
+          <w:szCs w:val="22"/>
+          <w:rPrChange w:id="84" w:author="Dave Bridges" w:date="2020-03-25T11:01:00Z">
             <w:rPr>
               <w:rFonts w:ascii="Arial" w:hAnsi="Arial" w:cs="Arial"/>
               <w:color w:val="000000" w:themeColor="text1"/>
@@ -6962,16 +7022,34 @@
             </w:rPr>
           </w:rPrChange>
         </w:rPr>
+        <w:t>.</w:t>
+      </w:r>
+      <w:r>
+        <w:rPr>
+          <w:rFonts w:ascii="Arial" w:hAnsi="Arial" w:cs="Arial"/>
+          <w:color w:val="000000" w:themeColor="text1"/>
+          <w:sz w:val="22"/>
+          <w:szCs w:val="22"/>
+          <w:rPrChange w:id="85" w:author="Dave Bridges" w:date="2020-03-25T11:01:00Z">
+            <w:rPr>
+              <w:rFonts w:ascii="Arial" w:hAnsi="Arial" w:cs="Arial"/>
+              <w:color w:val="000000" w:themeColor="text1"/>
+              <w:sz w:val="22"/>
+              <w:szCs w:val="22"/>
+              <w:highlight w:val="yellow"/>
+            </w:rPr>
+          </w:rPrChange>
+        </w:rPr>
         <w:t xml:space="preserve"> </w:t>
       </w:r>
-      <w:del w:id="79" w:author="Dave Bridges" w:date="2020-03-25T11:02:00Z">
-        <w:r>
-          <w:rPr>
-            <w:rFonts w:ascii="Arial" w:hAnsi="Arial" w:cs="Arial"/>
-            <w:color w:val="000000" w:themeColor="text1"/>
-            <w:sz w:val="22"/>
-            <w:szCs w:val="22"/>
-            <w:rPrChange w:id="80" w:author="Dave Bridges" w:date="2020-03-25T11:01:00Z">
+      <w:del w:id="86" w:author="Dave Bridges" w:date="2020-03-25T11:02:00Z">
+        <w:r>
+          <w:rPr>
+            <w:rFonts w:ascii="Arial" w:hAnsi="Arial" w:cs="Arial"/>
+            <w:color w:val="000000" w:themeColor="text1"/>
+            <w:sz w:val="22"/>
+            <w:szCs w:val="22"/>
+            <w:rPrChange w:id="87" w:author="Dave Bridges" w:date="2020-03-25T11:01:00Z">
               <w:rPr>
                 <w:rFonts w:ascii="Arial" w:hAnsi="Arial" w:cs="Arial"/>
                 <w:color w:val="000000" w:themeColor="text1"/>
@@ -6984,7 +7062,7 @@
           <w:delText>This will be pending my calculations for overall food intake (from start of pregnancy until PND0.5 then from PND0.5 until PND16) and calculating feeding efficiency for each of those time points.</w:delText>
         </w:r>
       </w:del>
-      <w:ins w:id="81" w:author="Dave Bridges" w:date="2020-03-25T11:02:00Z">
+      <w:ins w:id="88" w:author="Dave Bridges" w:date="2020-03-25T11:02:00Z">
         <w:r>
           <w:rPr>
             <w:rFonts w:ascii="Arial" w:hAnsi="Arial" w:cs="Arial"/>
@@ -7010,7 +7088,7 @@
       <w:pPr>
         <w:spacing w:line="360" w:lineRule="auto"/>
         <w:rPr>
-          <w:del w:id="82" w:author="Dave Bridges" w:date="2020-03-25T11:02:00Z"/>
+          <w:del w:id="89" w:author="Dave Bridges" w:date="2020-03-25T11:02:00Z"/>
           <w:rFonts w:ascii="Arial" w:hAnsi="Arial" w:cs="Arial"/>
           <w:color w:val="000000" w:themeColor="text1"/>
           <w:sz w:val="22"/>
@@ -7023,7 +7101,7 @@
         <w:pStyle w:val="Heading2"/>
         <w:spacing w:line="360" w:lineRule="auto"/>
         <w:rPr>
-          <w:del w:id="83" w:author="Dave Bridges" w:date="2020-03-25T11:02:00Z"/>
+          <w:del w:id="90" w:author="Dave Bridges" w:date="2020-03-25T11:02:00Z"/>
           <w:rFonts w:ascii="Arial" w:hAnsi="Arial" w:cs="Arial"/>
           <w:b/>
           <w:color w:val="000000" w:themeColor="text1"/>
@@ -7031,7 +7109,7 @@
           <w:szCs w:val="22"/>
         </w:rPr>
       </w:pPr>
-      <w:del w:id="84" w:author="Dave Bridges" w:date="2020-03-25T11:02:00Z">
+      <w:del w:id="91" w:author="Dave Bridges" w:date="2020-03-25T11:02:00Z">
         <w:r>
           <w:rPr>
             <w:rFonts w:ascii="Arial" w:hAnsi="Arial" w:cs="Arial"/>
@@ -7104,7 +7182,7 @@
           <w:szCs w:val="22"/>
         </w:rPr>
       </w:pPr>
-      <w:ins w:id="85" w:author="Dave Bridges" w:date="2020-03-25T11:02:00Z">
+      <w:ins w:id="92" w:author="Dave Bridges" w:date="2020-03-25T11:02:00Z">
         <w:r>
           <w:rPr>
             <w:rFonts w:ascii="Arial" w:hAnsi="Arial" w:cs="Arial"/>
@@ -7115,7 +7193,7 @@
           <w:t>a</w:t>
         </w:r>
       </w:ins>
-      <w:del w:id="86" w:author="Dave Bridges" w:date="2020-03-25T11:02:00Z">
+      <w:del w:id="93" w:author="Dave Bridges" w:date="2020-03-25T11:02:00Z">
         <w:r>
           <w:rPr>
             <w:rFonts w:ascii="Arial" w:hAnsi="Arial" w:cs="Arial"/>
@@ -7135,7 +7213,7 @@
         </w:rPr>
         <w:t>verage litter size from KO and WT dams was similar</w:t>
       </w:r>
-      <w:ins w:id="87" w:author="Dave Bridges" w:date="2020-03-25T11:03:00Z">
+      <w:ins w:id="94" w:author="Dave Bridges" w:date="2020-03-25T11:03:00Z">
         <w:r>
           <w:rPr>
             <w:rFonts w:ascii="Arial" w:hAnsi="Arial" w:cs="Arial"/>
@@ -7155,7 +7233,7 @@
         </w:rPr>
         <w:t>.</w:t>
       </w:r>
-      <w:del w:id="88" w:author="Dave Bridges" w:date="2020-03-25T11:03:00Z">
+      <w:del w:id="95" w:author="Dave Bridges" w:date="2020-03-25T11:03:00Z">
         <w:r>
           <w:rPr>
             <w:rFonts w:ascii="Arial" w:hAnsi="Arial" w:cs="Arial"/>
@@ -7166,7 +7244,7 @@
           <w:delText xml:space="preserve"> Survival rates of pups born to KO and WT dams was not significantly different between groups.</w:delText>
         </w:r>
       </w:del>
-      <w:ins w:id="89" w:author="Dave Bridges" w:date="2020-03-25T11:02:00Z">
+      <w:ins w:id="96" w:author="Dave Bridges" w:date="2020-03-25T11:02:00Z">
         <w:r>
           <w:rPr>
             <w:rFonts w:ascii="Arial" w:hAnsi="Arial" w:cs="Arial"/>
@@ -7177,7 +7255,7 @@
           <w:t xml:space="preserve">  Pups were </w:t>
         </w:r>
       </w:ins>
-      <w:ins w:id="90" w:author="Dave Bridges" w:date="2020-03-25T11:03:00Z">
+      <w:ins w:id="97" w:author="Dave Bridges" w:date="2020-03-25T11:03:00Z">
         <w:r>
           <w:rPr>
             <w:rFonts w:ascii="Arial" w:hAnsi="Arial" w:cs="Arial"/>
@@ -7222,7 +7300,7 @@
         </w:rPr>
         <w:t>3.</w:t>
       </w:r>
-      <w:ins w:id="91" w:author="Dave Bridges" w:date="2020-03-25T11:08:00Z">
+      <w:ins w:id="98" w:author="Dave Bridges" w:date="2020-03-25T11:08:00Z">
         <w:r>
           <w:rPr>
             <w:rFonts w:ascii="Arial" w:hAnsi="Arial" w:cs="Arial"/>
@@ -7234,7 +7312,7 @@
           <w:t>2</w:t>
         </w:r>
       </w:ins>
-      <w:del w:id="92" w:author="Dave Bridges" w:date="2020-03-25T11:08:00Z">
+      <w:del w:id="99" w:author="Dave Bridges" w:date="2020-03-25T11:08:00Z">
         <w:r>
           <w:rPr>
             <w:rFonts w:ascii="Arial" w:hAnsi="Arial" w:cs="Arial"/>
@@ -7256,7 +7334,7 @@
         </w:rPr>
         <w:t xml:space="preserve"> Pup</w:t>
       </w:r>
-      <w:ins w:id="93" w:author="Dave Bridges" w:date="2020-03-25T11:10:00Z">
+      <w:ins w:id="100" w:author="Dave Bridges" w:date="2020-03-25T11:10:00Z">
         <w:r>
           <w:rPr>
             <w:rFonts w:ascii="Arial" w:hAnsi="Arial" w:cs="Arial"/>
@@ -7289,7 +7367,7 @@
           <w:t xml:space="preserve"> Dams are Heavier During Peak Lactation.</w:t>
         </w:r>
       </w:ins>
-      <w:del w:id="94" w:author="Dave Bridges" w:date="2020-03-25T11:10:00Z">
+      <w:del w:id="101" w:author="Dave Bridges" w:date="2020-03-25T11:10:00Z">
         <w:r>
           <w:rPr>
             <w:rFonts w:ascii="Arial" w:hAnsi="Arial" w:cs="Arial"/>
@@ -7322,7 +7400,7 @@
           <w:szCs w:val="22"/>
         </w:rPr>
       </w:pPr>
-      <w:ins w:id="95" w:author="Dave Bridges" w:date="2020-03-25T11:12:00Z">
+      <w:ins w:id="102" w:author="Dave Bridges" w:date="2020-03-25T11:12:00Z">
         <w:r>
           <w:rPr>
             <w:rFonts w:ascii="Arial" w:hAnsi="Arial" w:cs="Arial"/>
@@ -7342,7 +7420,7 @@
           <w:t xml:space="preserve"> during lactation (</w:t>
         </w:r>
       </w:ins>
-      <w:ins w:id="96" w:author="Dave Bridges" w:date="2020-03-25T11:13:00Z">
+      <w:ins w:id="103" w:author="Dave Bridges" w:date="2020-03-25T11:13:00Z">
         <w:r>
           <w:rPr>
             <w:rFonts w:ascii="Arial" w:hAnsi="Arial" w:cs="Arial"/>
@@ -7362,7 +7440,7 @@
         </w:rPr>
         <w:t xml:space="preserve">There </w:t>
       </w:r>
-      <w:del w:id="97" w:author="Dave Bridges" w:date="2020-03-25T11:13:00Z">
+      <w:del w:id="104" w:author="Dave Bridges" w:date="2020-03-25T11:13:00Z">
         <w:r>
           <w:rPr>
             <w:rFonts w:ascii="Arial" w:hAnsi="Arial" w:cs="Arial"/>
@@ -7373,7 +7451,7 @@
           <w:delText xml:space="preserve">were </w:delText>
         </w:r>
       </w:del>
-      <w:ins w:id="98" w:author="Dave Bridges" w:date="2020-03-25T11:13:00Z">
+      <w:ins w:id="105" w:author="Dave Bridges" w:date="2020-03-25T11:13:00Z">
         <w:r>
           <w:rPr>
             <w:rFonts w:ascii="Arial" w:hAnsi="Arial" w:cs="Arial"/>
@@ -7402,7 +7480,7 @@
         </w:rPr>
         <w:t xml:space="preserve">no significant differences in pup weight at </w:t>
       </w:r>
-      <w:ins w:id="99" w:author="Dave Bridges" w:date="2020-03-25T11:03:00Z">
+      <w:ins w:id="106" w:author="Dave Bridges" w:date="2020-03-25T11:03:00Z">
         <w:r>
           <w:rPr>
             <w:rFonts w:ascii="Arial" w:hAnsi="Arial" w:cs="Arial"/>
@@ -7422,7 +7500,7 @@
         </w:rPr>
         <w:t>PND0.5</w:t>
       </w:r>
-      <w:ins w:id="100" w:author="Dave Bridges" w:date="2020-03-25T11:03:00Z">
+      <w:ins w:id="107" w:author="Dave Bridges" w:date="2020-03-25T11:03:00Z">
         <w:r>
           <w:rPr>
             <w:rFonts w:ascii="Arial" w:hAnsi="Arial" w:cs="Arial"/>
@@ -7433,7 +7511,7 @@
           <w:t xml:space="preserve">).  </w:t>
         </w:r>
       </w:ins>
-      <w:del w:id="101" w:author="Dave Bridges" w:date="2020-03-25T11:03:00Z">
+      <w:del w:id="108" w:author="Dave Bridges" w:date="2020-03-25T11:03:00Z">
         <w:r>
           <w:rPr>
             <w:rFonts w:ascii="Arial" w:hAnsi="Arial" w:cs="Arial"/>
@@ -7453,7 +7531,7 @@
         </w:rPr>
         <w:t>At PND7.5, females born to KO dams were heavier than females born to WT dams (</w:t>
       </w:r>
-      <w:commentRangeStart w:id="102"/>
+      <w:commentRangeStart w:id="109"/>
       <w:r>
         <w:rPr>
           <w:rFonts w:ascii="Arial" w:hAnsi="Arial" w:cs="Arial"/>
@@ -7463,12 +7541,12 @@
         </w:rPr>
         <w:t>p</w:t>
       </w:r>
-      <w:commentRangeEnd w:id="102"/>
+      <w:commentRangeEnd w:id="109"/>
       <w:r>
         <w:rPr>
           <w:rStyle w:val="CommentReference"/>
         </w:rPr>
-        <w:commentReference w:id="102"/>
+        <w:commentReference w:id="109"/>
       </w:r>
       <w:r>
         <w:rPr>
@@ -7479,7 +7557,7 @@
         </w:rPr>
         <w:t xml:space="preserve">=0.047), but weights of males born to KO or WT mothers were not </w:t>
       </w:r>
-      <w:ins w:id="103" w:author="Dave Bridges" w:date="2020-03-25T11:04:00Z">
+      <w:ins w:id="110" w:author="Dave Bridges" w:date="2020-03-25T11:04:00Z">
         <w:r>
           <w:rPr>
             <w:rFonts w:ascii="Arial" w:hAnsi="Arial" w:cs="Arial"/>
@@ -7499,7 +7577,7 @@
         </w:rPr>
         <w:t>different. At PND14.5 and PND16.5, there were no weight differences between groups or sexes.</w:t>
       </w:r>
-      <w:ins w:id="104" w:author="Dave Bridges" w:date="2020-03-25T11:08:00Z">
+      <w:ins w:id="111" w:author="Dave Bridges" w:date="2020-03-25T11:08:00Z">
         <w:r>
           <w:rPr>
             <w:rFonts w:ascii="Arial" w:hAnsi="Arial" w:cs="Arial"/>
@@ -7510,7 +7588,7 @@
           <w:t xml:space="preserve">  We hypo</w:t>
         </w:r>
       </w:ins>
-      <w:ins w:id="105" w:author="Dave Bridges" w:date="2020-03-25T11:09:00Z">
+      <w:ins w:id="112" w:author="Dave Bridges" w:date="2020-03-25T11:09:00Z">
         <w:r>
           <w:rPr>
             <w:rFonts w:ascii="Arial" w:hAnsi="Arial" w:cs="Arial"/>
@@ -7526,7 +7604,7 @@
       <w:pPr>
         <w:spacing w:line="360" w:lineRule="auto"/>
         <w:rPr>
-          <w:del w:id="106" w:author="Dave Bridges" w:date="2020-03-25T11:10:00Z"/>
+          <w:del w:id="113" w:author="Dave Bridges" w:date="2020-03-25T11:10:00Z"/>
           <w:rFonts w:ascii="Arial" w:hAnsi="Arial" w:cs="Arial"/>
           <w:color w:val="000000" w:themeColor="text1"/>
           <w:sz w:val="22"/>
@@ -7539,7 +7617,7 @@
         <w:pStyle w:val="Heading2"/>
         <w:spacing w:line="360" w:lineRule="auto"/>
         <w:rPr>
-          <w:del w:id="107" w:author="Dave Bridges" w:date="2020-03-25T11:10:00Z"/>
+          <w:del w:id="114" w:author="Dave Bridges" w:date="2020-03-25T11:10:00Z"/>
           <w:rFonts w:ascii="Arial" w:hAnsi="Arial" w:cs="Arial"/>
           <w:b/>
           <w:color w:val="000000" w:themeColor="text1"/>
@@ -7547,7 +7625,7 @@
           <w:szCs w:val="22"/>
         </w:rPr>
       </w:pPr>
-      <w:del w:id="108" w:author="Dave Bridges" w:date="2020-03-25T11:10:00Z">
+      <w:del w:id="115" w:author="Dave Bridges" w:date="2020-03-25T11:10:00Z">
         <w:r>
           <w:rPr>
             <w:rFonts w:ascii="Arial" w:hAnsi="Arial" w:cs="Arial"/>
@@ -7584,14 +7662,14 @@
       <w:pPr>
         <w:spacing w:line="360" w:lineRule="auto"/>
         <w:rPr>
-          <w:del w:id="109" w:author="Dave Bridges" w:date="2020-03-25T11:10:00Z"/>
-          <w:rFonts w:ascii="Arial" w:hAnsi="Arial" w:cs="Arial"/>
-          <w:color w:val="000000" w:themeColor="text1"/>
-          <w:sz w:val="22"/>
-          <w:szCs w:val="22"/>
-        </w:rPr>
-      </w:pPr>
-      <w:del w:id="110" w:author="Dave Bridges" w:date="2020-03-25T11:10:00Z">
+          <w:del w:id="116" w:author="Dave Bridges" w:date="2020-03-25T11:10:00Z"/>
+          <w:rFonts w:ascii="Arial" w:hAnsi="Arial" w:cs="Arial"/>
+          <w:color w:val="000000" w:themeColor="text1"/>
+          <w:sz w:val="22"/>
+          <w:szCs w:val="22"/>
+        </w:rPr>
+      </w:pPr>
+      <w:del w:id="117" w:author="Dave Bridges" w:date="2020-03-25T11:10:00Z">
         <w:r>
           <w:rPr>
             <w:rFonts w:ascii="Arial" w:hAnsi="Arial" w:cs="Arial"/>
@@ -7624,7 +7702,7 @@
           <w:color w:val="000000" w:themeColor="text1"/>
           <w:sz w:val="22"/>
           <w:szCs w:val="22"/>
-          <w:rPrChange w:id="111" w:author="Dave Bridges" w:date="2020-03-25T11:11:00Z">
+          <w:rPrChange w:id="118" w:author="Dave Bridges" w:date="2020-03-25T11:11:00Z">
             <w:rPr>
               <w:rFonts w:ascii="Arial" w:hAnsi="Arial" w:cs="Arial"/>
               <w:b/>
@@ -7645,7 +7723,7 @@
         </w:rPr>
         <w:t>3.</w:t>
       </w:r>
-      <w:ins w:id="112" w:author="Dave Bridges" w:date="2020-03-25T11:10:00Z">
+      <w:ins w:id="119" w:author="Dave Bridges" w:date="2020-03-25T11:10:00Z">
         <w:r>
           <w:rPr>
             <w:rFonts w:ascii="Arial" w:hAnsi="Arial" w:cs="Arial"/>
@@ -7657,7 +7735,7 @@
           <w:t xml:space="preserve">3 </w:t>
         </w:r>
       </w:ins>
-      <w:del w:id="113" w:author="Dave Bridges" w:date="2020-03-25T11:10:00Z">
+      <w:del w:id="120" w:author="Dave Bridges" w:date="2020-03-25T11:10:00Z">
         <w:r>
           <w:rPr>
             <w:rFonts w:ascii="Arial" w:hAnsi="Arial" w:cs="Arial"/>
@@ -7699,7 +7777,7 @@
           <w:delText xml:space="preserve"> Similar</w:delText>
         </w:r>
       </w:del>
-      <w:ins w:id="114" w:author="Dave Bridges" w:date="2020-03-25T11:10:00Z">
+      <w:ins w:id="121" w:author="Dave Bridges" w:date="2020-03-25T11:10:00Z">
         <w:r>
           <w:rPr>
             <w:rFonts w:ascii="Arial" w:hAnsi="Arial" w:cs="Arial"/>
@@ -7711,7 +7789,7 @@
           <w:t>Adipoc</w:t>
         </w:r>
       </w:ins>
-      <w:ins w:id="115" w:author="Dave Bridges" w:date="2020-03-25T11:11:00Z">
+      <w:ins w:id="122" w:author="Dave Bridges" w:date="2020-03-25T11:11:00Z">
         <w:r>
           <w:rPr>
             <w:rFonts w:ascii="Arial" w:hAnsi="Arial" w:cs="Arial"/>
@@ -7743,7 +7821,7 @@
           </w:rPr>
           <w:t xml:space="preserve">Dams Produce Similar Volumes of Milk, but with </w:t>
         </w:r>
-        <w:commentRangeStart w:id="116"/>
+        <w:commentRangeStart w:id="123"/>
         <w:r>
           <w:rPr>
             <w:rFonts w:ascii="Arial" w:hAnsi="Arial" w:cs="Arial"/>
@@ -7755,7 +7833,7 @@
           <w:t xml:space="preserve">Higher </w:t>
         </w:r>
       </w:ins>
-      <w:ins w:id="117" w:author="Dave Bridges" w:date="2020-03-25T11:16:00Z">
+      <w:ins w:id="124" w:author="Dave Bridges" w:date="2020-03-25T11:16:00Z">
         <w:r>
           <w:rPr>
             <w:rFonts w:ascii="Arial" w:hAnsi="Arial" w:cs="Arial"/>
@@ -7767,7 +7845,7 @@
           <w:t xml:space="preserve">Milk </w:t>
         </w:r>
       </w:ins>
-      <w:ins w:id="118" w:author="Dave Bridges" w:date="2020-03-25T11:11:00Z">
+      <w:ins w:id="125" w:author="Dave Bridges" w:date="2020-03-25T11:11:00Z">
         <w:r>
           <w:rPr>
             <w:rFonts w:ascii="Arial" w:hAnsi="Arial" w:cs="Arial"/>
@@ -7779,15 +7857,15 @@
           <w:t>Fat.</w:t>
         </w:r>
       </w:ins>
-      <w:commentRangeEnd w:id="116"/>
-      <w:ins w:id="119" w:author="Dave Bridges" w:date="2020-03-25T11:16:00Z">
+      <w:commentRangeEnd w:id="123"/>
+      <w:ins w:id="126" w:author="Dave Bridges" w:date="2020-03-25T11:16:00Z">
         <w:r>
           <w:rPr>
             <w:rStyle w:val="CommentReference"/>
             <w:rFonts w:asciiTheme="minorHAnsi" w:eastAsiaTheme="minorHAnsi" w:hAnsiTheme="minorHAnsi" w:cstheme="minorBidi"/>
             <w:color w:val="auto"/>
           </w:rPr>
-          <w:commentReference w:id="116"/>
+          <w:commentReference w:id="123"/>
         </w:r>
       </w:ins>
     </w:p>
@@ -7795,14 +7873,14 @@
       <w:pPr>
         <w:spacing w:line="360" w:lineRule="auto"/>
         <w:rPr>
-          <w:del w:id="120" w:author="Dave Bridges" w:date="2020-03-25T11:14:00Z"/>
-          <w:rFonts w:ascii="Arial" w:hAnsi="Arial" w:cs="Arial"/>
-          <w:color w:val="000000" w:themeColor="text1"/>
-          <w:sz w:val="22"/>
-          <w:szCs w:val="22"/>
-        </w:rPr>
-      </w:pPr>
-      <w:ins w:id="121" w:author="Dave Bridges" w:date="2020-03-25T11:11:00Z">
+          <w:del w:id="127" w:author="Dave Bridges" w:date="2020-03-25T11:14:00Z"/>
+          <w:rFonts w:ascii="Arial" w:hAnsi="Arial" w:cs="Arial"/>
+          <w:color w:val="000000" w:themeColor="text1"/>
+          <w:sz w:val="22"/>
+          <w:szCs w:val="22"/>
+        </w:rPr>
+      </w:pPr>
+      <w:ins w:id="128" w:author="Dave Bridges" w:date="2020-03-25T11:11:00Z">
         <w:r>
           <w:rPr>
             <w:rFonts w:ascii="Arial" w:hAnsi="Arial" w:cs="Arial"/>
@@ -7813,7 +7891,7 @@
           <w:t>Based on the changes in offspring weight trajectories, we calculated the mass of milk prod</w:t>
         </w:r>
       </w:ins>
-      <w:ins w:id="122" w:author="Dave Bridges" w:date="2020-03-25T11:12:00Z">
+      <w:ins w:id="129" w:author="Dave Bridges" w:date="2020-03-25T11:12:00Z">
         <w:r>
           <w:rPr>
             <w:rFonts w:ascii="Arial" w:hAnsi="Arial" w:cs="Arial"/>
@@ -7824,7 +7902,7 @@
           <w:t>uced per dam.  This was calculated by a two</w:t>
         </w:r>
       </w:ins>
-      <w:ins w:id="123" w:author="Dave Bridges" w:date="2020-03-25T11:13:00Z">
+      <w:ins w:id="130" w:author="Dave Bridges" w:date="2020-03-25T11:13:00Z">
         <w:r>
           <w:rPr>
             <w:rFonts w:ascii="Arial" w:hAnsi="Arial" w:cs="Arial"/>
@@ -7835,7 +7913,7 @@
           <w:t>-</w:t>
         </w:r>
       </w:ins>
-      <w:ins w:id="124" w:author="Dave Bridges" w:date="2020-03-25T11:12:00Z">
+      <w:ins w:id="131" w:author="Dave Bridges" w:date="2020-03-25T11:12:00Z">
         <w:r>
           <w:rPr>
             <w:rFonts w:ascii="Arial" w:hAnsi="Arial" w:cs="Arial"/>
@@ -7866,7 +7944,7 @@
           <w:t>t</w:t>
         </w:r>
       </w:ins>
-      <w:del w:id="125" w:author="Dave Bridges" w:date="2020-03-25T11:12:00Z">
+      <w:del w:id="132" w:author="Dave Bridges" w:date="2020-03-25T11:12:00Z">
         <w:r>
           <w:rPr>
             <w:rFonts w:ascii="Arial" w:hAnsi="Arial" w:cs="Arial"/>
@@ -7916,7 +7994,7 @@
         <w:lastRenderedPageBreak/>
         <w:t>between pup weight after nursing and pup weight before nursing</w:t>
       </w:r>
-      <w:del w:id="126" w:author="Dave Bridges" w:date="2020-03-25T11:12:00Z">
+      <w:del w:id="133" w:author="Dave Bridges" w:date="2020-03-25T11:12:00Z">
         <w:r>
           <w:rPr>
             <w:rFonts w:ascii="Arial" w:hAnsi="Arial" w:cs="Arial"/>
@@ -7927,7 +8005,7 @@
           <w:delText xml:space="preserve"> (and after a two-hour separation period) </w:delText>
         </w:r>
       </w:del>
-      <w:ins w:id="127" w:author="Dave Bridges" w:date="2020-03-25T11:12:00Z">
+      <w:ins w:id="134" w:author="Dave Bridges" w:date="2020-03-25T11:12:00Z">
         <w:r>
           <w:rPr>
             <w:rFonts w:ascii="Arial" w:hAnsi="Arial" w:cs="Arial"/>
@@ -7938,7 +8016,7 @@
           <w:t xml:space="preserve">.  As shown in Figure </w:t>
         </w:r>
       </w:ins>
-      <w:ins w:id="128" w:author="Dave Bridges" w:date="2020-03-25T11:13:00Z">
+      <w:ins w:id="135" w:author="Dave Bridges" w:date="2020-03-25T11:13:00Z">
         <w:r>
           <w:rPr>
             <w:rFonts w:ascii="Arial" w:hAnsi="Arial" w:cs="Arial"/>
@@ -7958,7 +8036,7 @@
         </w:rPr>
         <w:t xml:space="preserve">was not significantly different between groups. </w:t>
       </w:r>
-      <w:del w:id="129" w:author="Dave Bridges" w:date="2020-03-25T11:13:00Z">
+      <w:del w:id="136" w:author="Dave Bridges" w:date="2020-03-25T11:13:00Z">
         <w:r>
           <w:rPr>
             <w:rFonts w:ascii="Arial" w:hAnsi="Arial" w:cs="Arial"/>
@@ -7969,7 +8047,7 @@
           <w:delText>The delta weight change per pup after nursing was similar between pups of KO and WT dams. The weight change of KO and WT dams before and after nursing was not significantly different between dams.</w:delText>
         </w:r>
       </w:del>
-      <w:ins w:id="130" w:author="Dave Bridges" w:date="2020-03-25T11:13:00Z">
+      <w:ins w:id="137" w:author="Dave Bridges" w:date="2020-03-25T11:13:00Z">
         <w:r>
           <w:rPr>
             <w:rFonts w:ascii="Arial" w:hAnsi="Arial" w:cs="Arial"/>
@@ -7980,7 +8058,7 @@
           <w:t>Similar data were obtained by measuring the dams pre- and post- lactation.</w:t>
         </w:r>
       </w:ins>
-      <w:ins w:id="131" w:author="Dave Bridges" w:date="2020-03-25T11:14:00Z">
+      <w:ins w:id="138" w:author="Dave Bridges" w:date="2020-03-25T11:14:00Z">
         <w:r>
           <w:rPr>
             <w:rFonts w:ascii="Arial" w:hAnsi="Arial" w:cs="Arial"/>
@@ -7996,7 +8074,7 @@
       <w:pPr>
         <w:spacing w:line="360" w:lineRule="auto"/>
         <w:rPr>
-          <w:del w:id="132" w:author="Dave Bridges" w:date="2020-03-25T11:14:00Z"/>
+          <w:del w:id="139" w:author="Dave Bridges" w:date="2020-03-25T11:14:00Z"/>
           <w:rFonts w:ascii="Arial" w:hAnsi="Arial" w:cs="Arial"/>
           <w:color w:val="000000" w:themeColor="text1"/>
           <w:sz w:val="22"/>
@@ -8009,7 +8087,7 @@
         <w:pStyle w:val="Heading2"/>
         <w:spacing w:line="360" w:lineRule="auto"/>
         <w:rPr>
-          <w:del w:id="133" w:author="Dave Bridges" w:date="2020-03-25T11:13:00Z"/>
+          <w:del w:id="140" w:author="Dave Bridges" w:date="2020-03-25T11:13:00Z"/>
           <w:rFonts w:ascii="Arial" w:hAnsi="Arial" w:cs="Arial"/>
           <w:b/>
           <w:color w:val="000000" w:themeColor="text1"/>
@@ -8017,7 +8095,7 @@
           <w:szCs w:val="22"/>
         </w:rPr>
       </w:pPr>
-      <w:del w:id="134" w:author="Dave Bridges" w:date="2020-03-25T11:13:00Z">
+      <w:del w:id="141" w:author="Dave Bridges" w:date="2020-03-25T11:13:00Z">
         <w:r>
           <w:rPr>
             <w:rFonts w:ascii="Arial" w:hAnsi="Arial" w:cs="Arial"/>
@@ -8084,14 +8162,14 @@
       <w:pPr>
         <w:spacing w:line="360" w:lineRule="auto"/>
         <w:rPr>
-          <w:del w:id="135" w:author="Dave Bridges" w:date="2020-03-25T11:13:00Z"/>
-          <w:rFonts w:ascii="Arial" w:hAnsi="Arial" w:cs="Arial"/>
-          <w:color w:val="000000" w:themeColor="text1"/>
-          <w:sz w:val="22"/>
-          <w:szCs w:val="22"/>
-        </w:rPr>
-      </w:pPr>
-      <w:del w:id="136" w:author="Dave Bridges" w:date="2020-03-25T11:13:00Z">
+          <w:del w:id="142" w:author="Dave Bridges" w:date="2020-03-25T11:13:00Z"/>
+          <w:rFonts w:ascii="Arial" w:hAnsi="Arial" w:cs="Arial"/>
+          <w:color w:val="000000" w:themeColor="text1"/>
+          <w:sz w:val="22"/>
+          <w:szCs w:val="22"/>
+        </w:rPr>
+      </w:pPr>
+      <w:del w:id="143" w:author="Dave Bridges" w:date="2020-03-25T11:13:00Z">
         <w:r>
           <w:rPr>
             <w:rFonts w:ascii="Arial" w:hAnsi="Arial" w:cs="Arial"/>
@@ -8107,7 +8185,7 @@
       <w:pPr>
         <w:spacing w:line="360" w:lineRule="auto"/>
         <w:rPr>
-          <w:del w:id="137" w:author="Dave Bridges" w:date="2020-03-25T11:14:00Z"/>
+          <w:del w:id="144" w:author="Dave Bridges" w:date="2020-03-25T11:14:00Z"/>
           <w:rFonts w:ascii="Arial" w:hAnsi="Arial" w:cs="Arial"/>
           <w:color w:val="000000" w:themeColor="text1"/>
           <w:sz w:val="22"/>
@@ -8120,7 +8198,7 @@
         <w:pStyle w:val="Heading2"/>
         <w:spacing w:line="360" w:lineRule="auto"/>
         <w:rPr>
-          <w:del w:id="138" w:author="Dave Bridges" w:date="2020-03-25T11:14:00Z"/>
+          <w:del w:id="145" w:author="Dave Bridges" w:date="2020-03-25T11:14:00Z"/>
           <w:rFonts w:ascii="Arial" w:hAnsi="Arial" w:cs="Arial"/>
           <w:b/>
           <w:color w:val="000000" w:themeColor="text1"/>
@@ -8128,7 +8206,7 @@
           <w:szCs w:val="22"/>
         </w:rPr>
       </w:pPr>
-      <w:del w:id="139" w:author="Dave Bridges" w:date="2020-03-25T11:14:00Z">
+      <w:del w:id="146" w:author="Dave Bridges" w:date="2020-03-25T11:14:00Z">
         <w:r>
           <w:rPr>
             <w:rFonts w:ascii="Arial" w:hAnsi="Arial" w:cs="Arial"/>
@@ -8185,14 +8263,14 @@
       <w:pPr>
         <w:spacing w:line="360" w:lineRule="auto"/>
         <w:rPr>
-          <w:del w:id="140" w:author="Dave Bridges" w:date="2020-03-25T11:15:00Z"/>
-          <w:rFonts w:ascii="Arial" w:hAnsi="Arial" w:cs="Arial"/>
-          <w:color w:val="000000" w:themeColor="text1"/>
-          <w:sz w:val="22"/>
-          <w:szCs w:val="22"/>
-          <w:rPrChange w:id="141" w:author="Dave Bridges" w:date="2020-03-25T11:15:00Z">
+          <w:del w:id="147" w:author="Dave Bridges" w:date="2020-03-25T11:15:00Z"/>
+          <w:rFonts w:ascii="Arial" w:hAnsi="Arial" w:cs="Arial"/>
+          <w:color w:val="000000" w:themeColor="text1"/>
+          <w:sz w:val="22"/>
+          <w:szCs w:val="22"/>
+          <w:rPrChange w:id="148" w:author="Dave Bridges" w:date="2020-03-25T11:15:00Z">
             <w:rPr>
-              <w:del w:id="142" w:author="Dave Bridges" w:date="2020-03-25T11:15:00Z"/>
+              <w:del w:id="149" w:author="Dave Bridges" w:date="2020-03-25T11:15:00Z"/>
               <w:rFonts w:ascii="Arial" w:hAnsi="Arial" w:cs="Arial"/>
               <w:color w:val="000000" w:themeColor="text1"/>
               <w:sz w:val="22"/>
@@ -8227,7 +8305,7 @@
           <w:color w:val="000000" w:themeColor="text1"/>
           <w:sz w:val="22"/>
           <w:szCs w:val="22"/>
-          <w:rPrChange w:id="143" w:author="Dave Bridges" w:date="2020-03-25T11:16:00Z">
+          <w:rPrChange w:id="150" w:author="Dave Bridges" w:date="2020-03-25T11:16:00Z">
             <w:rPr>
               <w:rFonts w:ascii="Arial" w:hAnsi="Arial" w:cs="Arial"/>
               <w:color w:val="000000" w:themeColor="text1"/>
@@ -8239,14 +8317,14 @@
         </w:rPr>
         <w:t>(</w:t>
       </w:r>
-      <w:ins w:id="144" w:author="Dave Bridges" w:date="2020-03-25T11:16:00Z">
-        <w:r>
-          <w:rPr>
-            <w:rFonts w:ascii="Arial" w:hAnsi="Arial" w:cs="Arial"/>
-            <w:color w:val="000000" w:themeColor="text1"/>
-            <w:sz w:val="22"/>
-            <w:szCs w:val="22"/>
-            <w:rPrChange w:id="145" w:author="Dave Bridges" w:date="2020-03-25T11:16:00Z">
+      <w:ins w:id="151" w:author="Dave Bridges" w:date="2020-03-25T11:16:00Z">
+        <w:r>
+          <w:rPr>
+            <w:rFonts w:ascii="Arial" w:hAnsi="Arial" w:cs="Arial"/>
+            <w:color w:val="000000" w:themeColor="text1"/>
+            <w:sz w:val="22"/>
+            <w:szCs w:val="22"/>
+            <w:rPrChange w:id="152" w:author="Dave Bridges" w:date="2020-03-25T11:16:00Z">
               <w:rPr>
                 <w:rFonts w:ascii="Arial" w:hAnsi="Arial" w:cs="Arial"/>
                 <w:color w:val="000000" w:themeColor="text1"/>
@@ -8259,14 +8337,14 @@
           <w:t xml:space="preserve">Figure 3B; </w:t>
         </w:r>
       </w:ins>
-      <w:commentRangeStart w:id="146"/>
-      <w:r>
-        <w:rPr>
-          <w:rFonts w:ascii="Arial" w:hAnsi="Arial" w:cs="Arial"/>
-          <w:color w:val="000000" w:themeColor="text1"/>
-          <w:sz w:val="22"/>
-          <w:szCs w:val="22"/>
-          <w:rPrChange w:id="147" w:author="Dave Bridges" w:date="2020-03-25T11:16:00Z">
+      <w:commentRangeStart w:id="153"/>
+      <w:r>
+        <w:rPr>
+          <w:rFonts w:ascii="Arial" w:hAnsi="Arial" w:cs="Arial"/>
+          <w:color w:val="000000" w:themeColor="text1"/>
+          <w:sz w:val="22"/>
+          <w:szCs w:val="22"/>
+          <w:rPrChange w:id="154" w:author="Dave Bridges" w:date="2020-03-25T11:16:00Z">
             <w:rPr>
               <w:rFonts w:ascii="Arial" w:hAnsi="Arial" w:cs="Arial"/>
               <w:color w:val="000000" w:themeColor="text1"/>
@@ -8278,25 +8356,25 @@
         </w:rPr>
         <w:t>p</w:t>
       </w:r>
-      <w:commentRangeEnd w:id="146"/>
+      <w:commentRangeEnd w:id="153"/>
       <w:r>
         <w:rPr>
           <w:rStyle w:val="CommentReference"/>
-          <w:rPrChange w:id="148" w:author="Dave Bridges" w:date="2020-03-25T11:16:00Z">
+          <w:rPrChange w:id="155" w:author="Dave Bridges" w:date="2020-03-25T11:16:00Z">
             <w:rPr>
               <w:rStyle w:val="CommentReference"/>
             </w:rPr>
           </w:rPrChange>
         </w:rPr>
-        <w:commentReference w:id="146"/>
-      </w:r>
-      <w:r>
-        <w:rPr>
-          <w:rFonts w:ascii="Arial" w:hAnsi="Arial" w:cs="Arial"/>
-          <w:color w:val="000000" w:themeColor="text1"/>
-          <w:sz w:val="22"/>
-          <w:szCs w:val="22"/>
-          <w:rPrChange w:id="149" w:author="Dave Bridges" w:date="2020-03-25T11:16:00Z">
+        <w:commentReference w:id="153"/>
+      </w:r>
+      <w:r>
+        <w:rPr>
+          <w:rFonts w:ascii="Arial" w:hAnsi="Arial" w:cs="Arial"/>
+          <w:color w:val="000000" w:themeColor="text1"/>
+          <w:sz w:val="22"/>
+          <w:szCs w:val="22"/>
+          <w:rPrChange w:id="156" w:author="Dave Bridges" w:date="2020-03-25T11:16:00Z">
             <w:rPr>
               <w:rFonts w:ascii="Arial" w:hAnsi="Arial" w:cs="Arial"/>
               <w:color w:val="000000" w:themeColor="text1"/>
@@ -8308,14 +8386,14 @@
         </w:rPr>
         <w:t>=</w:t>
       </w:r>
-      <w:commentRangeStart w:id="150"/>
-      <w:r>
-        <w:rPr>
-          <w:rFonts w:ascii="Arial" w:hAnsi="Arial" w:cs="Arial"/>
-          <w:color w:val="000000" w:themeColor="text1"/>
-          <w:sz w:val="22"/>
-          <w:szCs w:val="22"/>
-          <w:rPrChange w:id="151" w:author="Dave Bridges" w:date="2020-03-25T11:16:00Z">
+      <w:commentRangeStart w:id="157"/>
+      <w:r>
+        <w:rPr>
+          <w:rFonts w:ascii="Arial" w:hAnsi="Arial" w:cs="Arial"/>
+          <w:color w:val="000000" w:themeColor="text1"/>
+          <w:sz w:val="22"/>
+          <w:szCs w:val="22"/>
+          <w:rPrChange w:id="158" w:author="Dave Bridges" w:date="2020-03-25T11:16:00Z">
             <w:rPr>
               <w:rFonts w:ascii="Arial" w:hAnsi="Arial" w:cs="Arial"/>
               <w:color w:val="000000" w:themeColor="text1"/>
@@ -8327,20 +8405,20 @@
         </w:rPr>
         <w:t>XXX</w:t>
       </w:r>
-      <w:commentRangeEnd w:id="150"/>
+      <w:commentRangeEnd w:id="157"/>
       <w:r>
         <w:rPr>
           <w:rStyle w:val="CommentReference"/>
         </w:rPr>
-        <w:commentReference w:id="150"/>
-      </w:r>
-      <w:r>
-        <w:rPr>
-          <w:rFonts w:ascii="Arial" w:hAnsi="Arial" w:cs="Arial"/>
-          <w:color w:val="000000" w:themeColor="text1"/>
-          <w:sz w:val="22"/>
-          <w:szCs w:val="22"/>
-          <w:rPrChange w:id="152" w:author="Dave Bridges" w:date="2020-03-25T11:16:00Z">
+        <w:commentReference w:id="157"/>
+      </w:r>
+      <w:r>
+        <w:rPr>
+          <w:rFonts w:ascii="Arial" w:hAnsi="Arial" w:cs="Arial"/>
+          <w:color w:val="000000" w:themeColor="text1"/>
+          <w:sz w:val="22"/>
+          <w:szCs w:val="22"/>
+          <w:rPrChange w:id="159" w:author="Dave Bridges" w:date="2020-03-25T11:16:00Z">
             <w:rPr>
               <w:rFonts w:ascii="Arial" w:hAnsi="Arial" w:cs="Arial"/>
               <w:color w:val="000000" w:themeColor="text1"/>
@@ -8352,7 +8430,7 @@
         </w:rPr>
         <w:t>).</w:t>
       </w:r>
-      <w:ins w:id="153" w:author="Dave Bridges" w:date="2020-03-25T11:15:00Z">
+      <w:ins w:id="160" w:author="Dave Bridges" w:date="2020-03-25T11:15:00Z">
         <w:r>
           <w:rPr>
             <w:rFonts w:ascii="Arial" w:hAnsi="Arial" w:cs="Arial"/>
@@ -8364,7 +8442,7 @@
           <w:t xml:space="preserve">  </w:t>
         </w:r>
       </w:ins>
-      <w:ins w:id="154" w:author="Dave Bridges" w:date="2020-03-25T11:17:00Z">
+      <w:ins w:id="161" w:author="Dave Bridges" w:date="2020-03-25T11:17:00Z">
         <w:r>
           <w:rPr>
             <w:rFonts w:ascii="Arial" w:hAnsi="Arial" w:cs="Arial"/>
@@ -8374,7 +8452,7 @@
           </w:rPr>
           <w:t xml:space="preserve">To assess total milk protein, we </w:t>
         </w:r>
-        <w:commentRangeStart w:id="155"/>
+        <w:commentRangeStart w:id="162"/>
         <w:r>
           <w:rPr>
             <w:rFonts w:ascii="Arial" w:hAnsi="Arial" w:cs="Arial"/>
@@ -8385,16 +8463,16 @@
           <w:t>XXX</w:t>
         </w:r>
       </w:ins>
-      <w:commentRangeEnd w:id="155"/>
-      <w:ins w:id="156" w:author="Dave Bridges" w:date="2020-03-25T11:18:00Z">
+      <w:commentRangeEnd w:id="162"/>
+      <w:ins w:id="163" w:author="Dave Bridges" w:date="2020-03-25T11:18:00Z">
         <w:r>
           <w:rPr>
             <w:rStyle w:val="CommentReference"/>
           </w:rPr>
-          <w:commentReference w:id="155"/>
+          <w:commentReference w:id="162"/>
         </w:r>
       </w:ins>
-      <w:ins w:id="157" w:author="Dave Bridges" w:date="2020-03-25T11:17:00Z">
+      <w:ins w:id="164" w:author="Dave Bridges" w:date="2020-03-25T11:17:00Z">
         <w:r>
           <w:rPr>
             <w:rFonts w:ascii="Arial" w:hAnsi="Arial" w:cs="Arial"/>
@@ -8405,7 +8483,7 @@
           <w:t>.  At an individual milk protein level, milk</w:t>
         </w:r>
       </w:ins>
-      <w:ins w:id="158" w:author="Dave Bridges" w:date="2020-03-25T11:15:00Z">
+      <w:ins w:id="165" w:author="Dave Bridges" w:date="2020-03-25T11:15:00Z">
         <w:r>
           <w:rPr>
             <w:rFonts w:ascii="Arial" w:hAnsi="Arial" w:cs="Arial"/>
@@ -8416,7 +8494,7 @@
           <w:t xml:space="preserve"> proteins were separated by electrophoresis and quantified by densitometry.  </w:t>
         </w:r>
       </w:ins>
-      <w:ins w:id="159" w:author="Dave Bridges" w:date="2020-03-25T11:18:00Z">
+      <w:ins w:id="166" w:author="Dave Bridges" w:date="2020-03-25T11:18:00Z">
         <w:r>
           <w:rPr>
             <w:rFonts w:ascii="Arial" w:hAnsi="Arial" w:cs="Arial"/>
@@ -8433,7 +8511,7 @@
         <w:pStyle w:val="Heading2"/>
         <w:spacing w:line="360" w:lineRule="auto"/>
         <w:rPr>
-          <w:del w:id="160" w:author="Dave Bridges" w:date="2020-03-25T11:15:00Z"/>
+          <w:del w:id="167" w:author="Dave Bridges" w:date="2020-03-25T11:15:00Z"/>
           <w:rFonts w:ascii="Arial" w:hAnsi="Arial" w:cs="Arial"/>
           <w:color w:val="000000" w:themeColor="text1"/>
           <w:sz w:val="22"/>
@@ -8446,7 +8524,7 @@
         <w:pStyle w:val="Heading2"/>
         <w:spacing w:line="360" w:lineRule="auto"/>
         <w:rPr>
-          <w:del w:id="161" w:author="Dave Bridges" w:date="2020-03-25T11:15:00Z"/>
+          <w:del w:id="168" w:author="Dave Bridges" w:date="2020-03-25T11:15:00Z"/>
           <w:rFonts w:ascii="Arial" w:hAnsi="Arial" w:cs="Arial"/>
           <w:b/>
           <w:color w:val="000000" w:themeColor="text1"/>
@@ -8454,7 +8532,7 @@
           <w:szCs w:val="22"/>
         </w:rPr>
       </w:pPr>
-      <w:del w:id="162" w:author="Dave Bridges" w:date="2020-03-25T11:15:00Z">
+      <w:del w:id="169" w:author="Dave Bridges" w:date="2020-03-25T11:15:00Z">
         <w:r>
           <w:rPr>
             <w:rFonts w:ascii="Arial" w:hAnsi="Arial" w:cs="Arial"/>
@@ -8507,7 +8585,7 @@
           <w:szCs w:val="22"/>
         </w:rPr>
       </w:pPr>
-      <w:ins w:id="163" w:author="Dave Bridges" w:date="2020-03-25T11:18:00Z">
+      <w:ins w:id="170" w:author="Dave Bridges" w:date="2020-03-25T11:18:00Z">
         <w:r>
           <w:rPr>
             <w:rFonts w:ascii="Arial" w:hAnsi="Arial" w:cs="Arial"/>
@@ -8518,7 +8596,7 @@
           <w:t>m</w:t>
         </w:r>
       </w:ins>
-      <w:del w:id="164" w:author="Dave Bridges" w:date="2020-03-25T11:18:00Z">
+      <w:del w:id="171" w:author="Dave Bridges" w:date="2020-03-25T11:18:00Z">
         <w:r>
           <w:rPr>
             <w:rFonts w:ascii="Arial" w:hAnsi="Arial" w:cs="Arial"/>
@@ -8538,7 +8616,7 @@
         </w:rPr>
         <w:t xml:space="preserve">ilk of </w:t>
       </w:r>
-      <w:del w:id="165" w:author="Dave Bridges" w:date="2020-03-25T11:15:00Z">
+      <w:del w:id="172" w:author="Dave Bridges" w:date="2020-03-25T11:15:00Z">
         <w:r>
           <w:rPr>
             <w:rFonts w:ascii="Arial" w:hAnsi="Arial" w:cs="Arial"/>
@@ -8549,7 +8627,7 @@
           <w:delText xml:space="preserve">KO </w:delText>
         </w:r>
       </w:del>
-      <w:ins w:id="166" w:author="Dave Bridges" w:date="2020-03-25T11:15:00Z">
+      <w:ins w:id="173" w:author="Dave Bridges" w:date="2020-03-25T11:15:00Z">
         <w:r>
           <w:rPr>
             <w:rFonts w:ascii="Arial" w:hAnsi="Arial" w:cs="Arial"/>
@@ -8588,7 +8666,7 @@
         </w:rPr>
         <w:t xml:space="preserve">dams had </w:t>
       </w:r>
-      <w:commentRangeStart w:id="167"/>
+      <w:commentRangeStart w:id="174"/>
       <w:r>
         <w:rPr>
           <w:rFonts w:ascii="Arial" w:hAnsi="Arial" w:cs="Arial"/>
@@ -8598,12 +8676,12 @@
         </w:rPr>
         <w:t xml:space="preserve">higher </w:t>
       </w:r>
-      <w:commentRangeEnd w:id="167"/>
+      <w:commentRangeEnd w:id="174"/>
       <w:r>
         <w:rPr>
           <w:rStyle w:val="CommentReference"/>
         </w:rPr>
-        <w:commentReference w:id="167"/>
+        <w:commentReference w:id="174"/>
       </w:r>
       <w:r>
         <w:rPr>
@@ -8614,7 +8692,7 @@
         </w:rPr>
         <w:t xml:space="preserve">whey alpha protein (WAP) (p=0.033) </w:t>
       </w:r>
-      <w:commentRangeStart w:id="168"/>
+      <w:commentRangeStart w:id="175"/>
       <w:r>
         <w:rPr>
           <w:rFonts w:ascii="Arial" w:hAnsi="Arial" w:cs="Arial"/>
@@ -8624,12 +8702,12 @@
         </w:rPr>
         <w:t xml:space="preserve">and alpha-Casein protein </w:t>
       </w:r>
-      <w:commentRangeEnd w:id="168"/>
+      <w:commentRangeEnd w:id="175"/>
       <w:r>
         <w:rPr>
           <w:rStyle w:val="CommentReference"/>
         </w:rPr>
-        <w:commentReference w:id="168"/>
+        <w:commentReference w:id="175"/>
       </w:r>
       <w:r>
         <w:rPr>
@@ -8640,7 +8718,7 @@
         </w:rPr>
         <w:t>(p=0.045) percentages compared to milk of WT dams. Other milk proteins including beta-Casein, lactoferrin, and albumin were similar between milk of KO and WT dams.</w:t>
       </w:r>
-      <w:ins w:id="169" w:author="Dave Bridges" w:date="2020-03-25T11:19:00Z">
+      <w:ins w:id="176" w:author="Dave Bridges" w:date="2020-03-25T11:19:00Z">
         <w:r>
           <w:rPr>
             <w:rFonts w:ascii="Arial" w:hAnsi="Arial" w:cs="Arial"/>
@@ -8651,7 +8729,7 @@
           <w:t xml:space="preserve">  In terms of milk</w:t>
         </w:r>
       </w:ins>
-      <w:ins w:id="170" w:author="Dave Bridges" w:date="2020-03-25T11:20:00Z">
+      <w:ins w:id="177" w:author="Dave Bridges" w:date="2020-03-25T11:20:00Z">
         <w:r>
           <w:rPr>
             <w:rFonts w:ascii="Arial" w:hAnsi="Arial" w:cs="Arial"/>
@@ -8661,7 +8739,7 @@
           </w:rPr>
           <w:t xml:space="preserve"> lactose </w:t>
         </w:r>
-        <w:commentRangeStart w:id="171"/>
+        <w:commentRangeStart w:id="178"/>
         <w:r>
           <w:rPr>
             <w:rFonts w:ascii="Arial" w:hAnsi="Arial" w:cs="Arial"/>
@@ -8671,12 +8749,12 @@
           </w:rPr>
           <w:t>XXX</w:t>
         </w:r>
-        <w:commentRangeEnd w:id="171"/>
+        <w:commentRangeEnd w:id="178"/>
         <w:r>
           <w:rPr>
             <w:rStyle w:val="CommentReference"/>
           </w:rPr>
-          <w:commentReference w:id="171"/>
+          <w:commentReference w:id="178"/>
         </w:r>
         <w:r>
           <w:rPr>
@@ -8696,7 +8774,7 @@
         <w:spacing w:before="480" w:line="360" w:lineRule="auto"/>
         <w:outlineLvl w:val="0"/>
         <w:rPr>
-          <w:del w:id="172" w:author="Dave Bridges" w:date="2020-03-25T11:25:00Z"/>
+          <w:del w:id="179" w:author="Dave Bridges" w:date="2020-03-25T11:25:00Z"/>
           <w:rFonts w:ascii="Arial" w:eastAsia="MS PMincho" w:hAnsi="Arial" w:cs="Arial"/>
           <w:b/>
           <w:bCs/>
@@ -8705,7 +8783,7 @@
           <w:szCs w:val="22"/>
         </w:rPr>
       </w:pPr>
-      <w:del w:id="173" w:author="Dave Bridges" w:date="2020-03-25T11:25:00Z">
+      <w:del w:id="180" w:author="Dave Bridges" w:date="2020-03-25T11:25:00Z">
         <w:r>
           <w:rPr>
             <w:rFonts w:ascii="Arial" w:eastAsia="MS PMincho" w:hAnsi="Arial" w:cs="Arial"/>
@@ -8724,7 +8802,7 @@
       <w:pPr>
         <w:spacing w:line="360" w:lineRule="auto"/>
         <w:rPr>
-          <w:ins w:id="174" w:author="Dave Bridges" w:date="2020-03-25T11:14:00Z"/>
+          <w:ins w:id="181" w:author="Dave Bridges" w:date="2020-03-25T11:14:00Z"/>
           <w:rFonts w:ascii="Arial" w:hAnsi="Arial" w:cs="Arial"/>
           <w:color w:val="000000" w:themeColor="text1"/>
           <w:sz w:val="22"/>
@@ -8737,7 +8815,7 @@
         <w:pStyle w:val="Heading2"/>
         <w:spacing w:line="360" w:lineRule="auto"/>
         <w:rPr>
-          <w:ins w:id="175" w:author="Dave Bridges" w:date="2020-03-25T11:14:00Z"/>
+          <w:ins w:id="182" w:author="Dave Bridges" w:date="2020-03-25T11:14:00Z"/>
           <w:rFonts w:ascii="Arial" w:hAnsi="Arial" w:cs="Arial"/>
           <w:b/>
           <w:color w:val="000000" w:themeColor="text1"/>
@@ -8745,7 +8823,7 @@
           <w:szCs w:val="22"/>
         </w:rPr>
       </w:pPr>
-      <w:ins w:id="176" w:author="Dave Bridges" w:date="2020-03-25T11:14:00Z">
+      <w:ins w:id="183" w:author="Dave Bridges" w:date="2020-03-25T11:14:00Z">
         <w:r>
           <w:rPr>
             <w:rFonts w:ascii="Arial" w:hAnsi="Arial" w:cs="Arial"/>
@@ -8782,14 +8860,14 @@
       <w:pPr>
         <w:spacing w:line="360" w:lineRule="auto"/>
         <w:rPr>
-          <w:ins w:id="177" w:author="Dave Bridges" w:date="2020-03-25T11:14:00Z"/>
-          <w:rFonts w:ascii="Arial" w:hAnsi="Arial" w:cs="Arial"/>
-          <w:color w:val="000000" w:themeColor="text1"/>
-          <w:sz w:val="22"/>
-          <w:szCs w:val="22"/>
-        </w:rPr>
-      </w:pPr>
-      <w:ins w:id="178" w:author="Dave Bridges" w:date="2020-03-25T11:25:00Z">
+          <w:ins w:id="184" w:author="Dave Bridges" w:date="2020-03-25T11:14:00Z"/>
+          <w:rFonts w:ascii="Arial" w:hAnsi="Arial" w:cs="Arial"/>
+          <w:color w:val="000000" w:themeColor="text1"/>
+          <w:sz w:val="22"/>
+          <w:szCs w:val="22"/>
+        </w:rPr>
+      </w:pPr>
+      <w:ins w:id="185" w:author="Dave Bridges" w:date="2020-03-25T11:25:00Z">
         <w:r>
           <w:rPr>
             <w:rFonts w:ascii="Arial" w:hAnsi="Arial" w:cs="Arial"/>
@@ -8829,10 +8907,8 @@
           <w:t xml:space="preserve">dams.  </w:t>
         </w:r>
       </w:ins>
-      <w:bookmarkStart w:id="179" w:name="_GoBack"/>
-      <w:bookmarkEnd w:id="179"/>
       <w:proofErr w:type="spellEnd"/>
-      <w:ins w:id="180" w:author="Dave Bridges" w:date="2020-03-25T11:14:00Z">
+      <w:ins w:id="186" w:author="Dave Bridges" w:date="2020-03-25T11:14:00Z">
         <w:r>
           <w:rPr>
             <w:rFonts w:ascii="Arial" w:hAnsi="Arial" w:cs="Arial"/>
@@ -8860,7 +8936,7 @@
         <w:pStyle w:val="Heading2"/>
         <w:spacing w:line="360" w:lineRule="auto"/>
         <w:rPr>
-          <w:ins w:id="181" w:author="Dave Bridges" w:date="2020-03-25T11:14:00Z"/>
+          <w:ins w:id="187" w:author="Dave Bridges" w:date="2020-03-25T11:14:00Z"/>
           <w:rFonts w:ascii="Arial" w:hAnsi="Arial" w:cs="Arial"/>
           <w:b/>
           <w:color w:val="000000" w:themeColor="text1"/>
@@ -10732,7 +10808,7 @@
       <w:pPr>
         <w:spacing w:line="360" w:lineRule="auto"/>
         <w:rPr>
-          <w:ins w:id="182" w:author="Dave Bridges" w:date="2020-03-25T10:38:00Z"/>
+          <w:ins w:id="188" w:author="Dave Bridges" w:date="2020-03-25T10:38:00Z"/>
           <w:rFonts w:ascii="Arial" w:eastAsia="MS PMincho" w:hAnsi="Arial" w:cs="Arial"/>
           <w:b/>
           <w:bCs/>
@@ -10757,7 +10833,7 @@
       <w:pPr>
         <w:spacing w:line="360" w:lineRule="auto"/>
         <w:rPr>
-          <w:ins w:id="183" w:author="Dave Bridges" w:date="2020-03-25T10:38:00Z"/>
+          <w:ins w:id="189" w:author="Dave Bridges" w:date="2020-03-25T10:38:00Z"/>
           <w:rFonts w:ascii="Arial" w:eastAsia="MS PMincho" w:hAnsi="Arial" w:cs="Arial"/>
           <w:b/>
           <w:bCs/>
@@ -10776,7 +10852,7 @@
           <w:color w:val="000000" w:themeColor="text1"/>
           <w:sz w:val="22"/>
           <w:szCs w:val="22"/>
-          <w:rPrChange w:id="184" w:author="Dave Bridges" w:date="2020-03-25T10:38:00Z">
+          <w:rPrChange w:id="190" w:author="Dave Bridges" w:date="2020-03-25T10:38:00Z">
             <w:rPr>
               <w:rFonts w:ascii="Arial" w:eastAsia="MS PMincho" w:hAnsi="Arial" w:cs="Arial"/>
               <w:b/>
@@ -10788,7 +10864,7 @@
           </w:rPrChange>
         </w:rPr>
       </w:pPr>
-      <w:ins w:id="185" w:author="Dave Bridges" w:date="2020-03-25T10:38:00Z">
+      <w:ins w:id="191" w:author="Dave Bridges" w:date="2020-03-25T10:38:00Z">
         <w:r>
           <w:rPr>
             <w:rFonts w:ascii="Arial" w:eastAsia="MS PMincho" w:hAnsi="Arial" w:cs="Arial"/>
@@ -10800,7 +10876,7 @@
           <w:t xml:space="preserve">This work was supported by funding </w:t>
         </w:r>
       </w:ins>
-      <w:ins w:id="186" w:author="Dave Bridges" w:date="2020-03-25T10:39:00Z">
+      <w:ins w:id="192" w:author="Dave Bridges" w:date="2020-03-25T10:39:00Z">
         <w:r>
           <w:rPr>
             <w:rFonts w:ascii="Arial" w:eastAsia="MS PMincho" w:hAnsi="Arial" w:cs="Arial"/>
@@ -10812,7 +10888,7 @@
           <w:t>from the NIH (</w:t>
         </w:r>
       </w:ins>
-      <w:ins w:id="187" w:author="Dave Bridges" w:date="2020-03-25T10:40:00Z">
+      <w:ins w:id="193" w:author="Dave Bridges" w:date="2020-03-25T10:40:00Z">
         <w:r>
           <w:rPr>
             <w:rFonts w:ascii="Arial" w:eastAsia="MS PMincho" w:hAnsi="Arial" w:cs="Arial"/>
@@ -10824,7 +10900,7 @@
           <w:t>R01</w:t>
         </w:r>
       </w:ins>
-      <w:ins w:id="188" w:author="Dave Bridges" w:date="2020-03-25T10:39:00Z">
+      <w:ins w:id="194" w:author="Dave Bridges" w:date="2020-03-25T10:39:00Z">
         <w:r>
           <w:rPr>
             <w:rFonts w:ascii="Arial" w:eastAsia="MS PMincho" w:hAnsi="Arial" w:cs="Arial"/>
@@ -10836,7 +10912,7 @@
           <w:t xml:space="preserve">DK107535 to DB and </w:t>
         </w:r>
       </w:ins>
-      <w:ins w:id="189" w:author="Dave Bridges" w:date="2020-03-25T10:40:00Z">
+      <w:ins w:id="195" w:author="Dave Bridges" w:date="2020-03-25T10:40:00Z">
         <w:r>
           <w:rPr>
             <w:rFonts w:ascii="Arial" w:eastAsia="MS PMincho" w:hAnsi="Arial" w:cs="Arial"/>
@@ -10848,7 +10924,7 @@
           <w:t>K01</w:t>
         </w:r>
       </w:ins>
-      <w:ins w:id="190" w:author="Dave Bridges" w:date="2020-03-25T10:39:00Z">
+      <w:ins w:id="196" w:author="Dave Bridges" w:date="2020-03-25T10:39:00Z">
         <w:r>
           <w:rPr>
             <w:rFonts w:ascii="Arial" w:eastAsia="MS PMincho" w:hAnsi="Arial" w:cs="Arial"/>
@@ -10880,7 +10956,7 @@
           <w:t xml:space="preserve"> to BG) and supported by core facilities</w:t>
         </w:r>
       </w:ins>
-      <w:ins w:id="191" w:author="Dave Bridges" w:date="2020-03-25T10:40:00Z">
+      <w:ins w:id="197" w:author="Dave Bridges" w:date="2020-03-25T10:40:00Z">
         <w:r>
           <w:rPr>
             <w:rFonts w:ascii="Arial" w:eastAsia="MS PMincho" w:hAnsi="Arial" w:cs="Arial"/>
@@ -10892,7 +10968,7 @@
           <w:t xml:space="preserve"> </w:t>
         </w:r>
       </w:ins>
-      <w:ins w:id="192" w:author="Dave Bridges" w:date="2020-03-25T10:41:00Z">
+      <w:ins w:id="198" w:author="Dave Bridges" w:date="2020-03-25T10:41:00Z">
         <w:r>
           <w:rPr>
             <w:rFonts w:ascii="Arial" w:eastAsia="MS PMincho" w:hAnsi="Arial" w:cs="Arial"/>
@@ -10904,7 +10980,7 @@
           <w:t>at the</w:t>
         </w:r>
       </w:ins>
-      <w:ins w:id="193" w:author="Dave Bridges" w:date="2020-03-25T10:40:00Z">
+      <w:ins w:id="199" w:author="Dave Bridges" w:date="2020-03-25T10:40:00Z">
         <w:r>
           <w:rPr>
             <w:rFonts w:ascii="Arial" w:eastAsia="MS PMincho" w:hAnsi="Arial" w:cs="Arial"/>
@@ -10958,7 +11034,7 @@
           <w:t>)</w:t>
         </w:r>
       </w:ins>
-      <w:ins w:id="194" w:author="Dave Bridges" w:date="2020-03-25T10:41:00Z">
+      <w:ins w:id="200" w:author="Dave Bridges" w:date="2020-03-25T10:41:00Z">
         <w:r>
           <w:rPr>
             <w:rFonts w:ascii="Arial" w:eastAsia="MS PMincho" w:hAnsi="Arial" w:cs="Arial"/>
@@ -11086,7 +11162,7 @@
 
 <file path=word/comments.xml><?xml version="1.0" encoding="utf-8"?>
 <w:comments xmlns:wpc="http://schemas.microsoft.com/office/word/2010/wordprocessingCanvas" xmlns:cx="http://schemas.microsoft.com/office/drawing/2014/chartex" xmlns:cx1="http://schemas.microsoft.com/office/drawing/2015/9/8/chartex" xmlns:cx2="http://schemas.microsoft.com/office/drawing/2015/10/21/chartex" xmlns:cx3="http://schemas.microsoft.com/office/drawing/2016/5/9/chartex" xmlns:cx4="http://schemas.microsoft.com/office/drawing/2016/5/10/chartex" xmlns:cx5="http://schemas.microsoft.com/office/drawing/2016/5/11/chartex" xmlns:cx6="http://schemas.microsoft.com/office/drawing/2016/5/12/chartex" xmlns:cx7="http://schemas.microsoft.com/office/drawing/2016/5/13/chartex" xmlns:cx8="http://schemas.microsoft.com/office/drawing/2016/5/14/chartex" xmlns:mc="http://schemas.openxmlformats.org/markup-compatibility/2006" xmlns:aink="http://schemas.microsoft.com/office/drawing/2016/ink" xmlns:am3d="http://schemas.microsoft.com/office/drawing/2017/model3d" xmlns:o="urn:schemas-microsoft-com:office:office" xmlns:r="http://schemas.openxmlformats.org/officeDocument/2006/relationships" xmlns:m="http://schemas.openxmlformats.org/officeDocument/2006/math" xmlns:v="urn:schemas-microsoft-com:vml" xmlns:wp14="http://schemas.microsoft.com/office/word/2010/wordprocessingDrawing" xmlns:wp="http://schemas.openxmlformats.org/drawingml/2006/wordprocessingDrawing" xmlns:w10="urn:schemas-microsoft-com:office:word" xmlns:w="http://schemas.openxmlformats.org/wordprocessingml/2006/main" xmlns:w14="http://schemas.microsoft.com/office/word/2010/wordml" xmlns:w15="http://schemas.microsoft.com/office/word/2012/wordml" xmlns:w16cid="http://schemas.microsoft.com/office/word/2016/wordml/cid" xmlns:w16se="http://schemas.microsoft.com/office/word/2015/wordml/symex" xmlns:wpg="http://schemas.microsoft.com/office/word/2010/wordprocessingGroup" xmlns:wpi="http://schemas.microsoft.com/office/word/2010/wordprocessingInk" xmlns:wne="http://schemas.microsoft.com/office/word/2006/wordml" xmlns:wps="http://schemas.microsoft.com/office/word/2010/wordprocessingShape" mc:Ignorable="w14 w15 w16se w16cid wp14">
-  <w:comment w:id="0" w:author="Noura El Habbal" w:date="2020-02-18T11:46:00Z" w:initials="NEH">
+  <w:comment w:id="7" w:author="Noura El Habbal" w:date="2020-02-18T11:46:00Z" w:initials="NEH">
     <w:p>
       <w:r>
         <w:rPr>
@@ -11135,7 +11211,7 @@
       </w:r>
     </w:p>
   </w:comment>
-  <w:comment w:id="1" w:author="Noura El Habbal" w:date="2020-02-14T13:11:00Z" w:initials="NEH">
+  <w:comment w:id="8" w:author="Noura El Habbal" w:date="2020-02-14T13:11:00Z" w:initials="NEH">
     <w:p>
       <w:pPr>
         <w:rPr>
@@ -11187,7 +11263,7 @@
       </w:r>
     </w:p>
   </w:comment>
-  <w:comment w:id="2" w:author="Noura El Habbal" w:date="2020-02-18T10:49:00Z" w:initials="NEH">
+  <w:comment w:id="9" w:author="Noura El Habbal" w:date="2020-02-18T10:49:00Z" w:initials="NEH">
     <w:p>
       <w:r>
         <w:rPr>
@@ -11224,7 +11300,7 @@
       </w:r>
     </w:p>
   </w:comment>
-  <w:comment w:id="32" w:author="Dave Bridges" w:date="2020-03-25T11:02:00Z" w:initials="DB">
+  <w:comment w:id="39" w:author="Dave Bridges" w:date="2020-03-25T11:02:00Z" w:initials="DB">
     <w:p>
       <w:pPr>
         <w:pStyle w:val="CommentText"/>
@@ -11240,7 +11316,7 @@
       </w:r>
     </w:p>
   </w:comment>
-  <w:comment w:id="74" w:author="Dave Bridges" w:date="2020-03-25T11:02:00Z" w:initials="DB">
+  <w:comment w:id="81" w:author="Dave Bridges" w:date="2020-03-25T11:02:00Z" w:initials="DB">
     <w:p>
       <w:pPr>
         <w:pStyle w:val="CommentText"/>
@@ -11256,7 +11332,7 @@
       </w:r>
     </w:p>
   </w:comment>
-  <w:comment w:id="102" w:author="Dave Bridges" w:date="2020-03-25T11:09:00Z" w:initials="DB">
+  <w:comment w:id="109" w:author="Dave Bridges" w:date="2020-03-25T11:09:00Z" w:initials="DB">
     <w:p>
       <w:pPr>
         <w:pStyle w:val="CommentText"/>
@@ -11272,7 +11348,7 @@
       </w:r>
     </w:p>
   </w:comment>
-  <w:comment w:id="116" w:author="Dave Bridges" w:date="2020-03-25T11:16:00Z" w:initials="DB">
+  <w:comment w:id="123" w:author="Dave Bridges" w:date="2020-03-25T11:16:00Z" w:initials="DB">
     <w:p>
       <w:pPr>
         <w:pStyle w:val="CommentText"/>
@@ -11288,7 +11364,7 @@
       </w:r>
     </w:p>
   </w:comment>
-  <w:comment w:id="146" w:author="Dave Bridges" w:date="2020-03-25T11:14:00Z" w:initials="DB">
+  <w:comment w:id="153" w:author="Dave Bridges" w:date="2020-03-25T11:14:00Z" w:initials="DB">
     <w:p>
       <w:pPr>
         <w:pStyle w:val="CommentText"/>
@@ -11304,7 +11380,7 @@
       </w:r>
     </w:p>
   </w:comment>
-  <w:comment w:id="150" w:author="Dave Bridges" w:date="2020-03-25T11:16:00Z" w:initials="DB">
+  <w:comment w:id="157" w:author="Dave Bridges" w:date="2020-03-25T11:16:00Z" w:initials="DB">
     <w:p>
       <w:pPr>
         <w:pStyle w:val="CommentText"/>
@@ -11320,7 +11396,7 @@
       </w:r>
     </w:p>
   </w:comment>
-  <w:comment w:id="155" w:author="Dave Bridges" w:date="2020-03-25T11:18:00Z" w:initials="DB">
+  <w:comment w:id="162" w:author="Dave Bridges" w:date="2020-03-25T11:18:00Z" w:initials="DB">
     <w:p>
       <w:pPr>
         <w:pStyle w:val="CommentText"/>
@@ -11336,7 +11412,7 @@
       </w:r>
     </w:p>
   </w:comment>
-  <w:comment w:id="167" w:author="Dave Bridges" w:date="2020-03-25T11:18:00Z" w:initials="DB">
+  <w:comment w:id="174" w:author="Dave Bridges" w:date="2020-03-25T11:18:00Z" w:initials="DB">
     <w:p>
       <w:pPr>
         <w:pStyle w:val="CommentText"/>
@@ -11352,7 +11428,7 @@
       </w:r>
     </w:p>
   </w:comment>
-  <w:comment w:id="168" w:author="Dave Bridges" w:date="2020-03-25T11:18:00Z" w:initials="DB">
+  <w:comment w:id="175" w:author="Dave Bridges" w:date="2020-03-25T11:18:00Z" w:initials="DB">
     <w:p>
       <w:pPr>
         <w:pStyle w:val="CommentText"/>
@@ -11368,7 +11444,7 @@
       </w:r>
     </w:p>
   </w:comment>
-  <w:comment w:id="171" w:author="Dave Bridges" w:date="2020-03-25T11:20:00Z" w:initials="DB">
+  <w:comment w:id="178" w:author="Dave Bridges" w:date="2020-03-25T11:20:00Z" w:initials="DB">
     <w:p>
       <w:pPr>
         <w:pStyle w:val="CommentText"/>
@@ -12571,7 +12647,7 @@
 </file>
 
 <file path=customXml/itemProps1.xml><?xml version="1.0" encoding="utf-8"?>
-<ds:datastoreItem xmlns:ds="http://schemas.openxmlformats.org/officeDocument/2006/customXml" ds:itemID="{801D004E-72F1-3A43-8209-B7C0FBBF551C}">
+<ds:datastoreItem xmlns:ds="http://schemas.openxmlformats.org/officeDocument/2006/customXml" ds:itemID="{26D01C02-D235-8B45-A932-031901C64255}">
   <ds:schemaRefs>
     <ds:schemaRef ds:uri="http://schemas.openxmlformats.org/officeDocument/2006/bibliography"/>
   </ds:schemaRefs>

</xml_diff>

<commit_message>
Accepted a few changes
</commit_message>
<xml_diff>
--- a/Manuscripts/Mammary Gland aTSC/Manuscript.docx
+++ b/Manuscripts/Mammary Gland aTSC/Manuscript.docx
@@ -696,16 +696,7 @@
           <w:sz w:val="22"/>
           <w:szCs w:val="22"/>
         </w:rPr>
-        <w:t xml:space="preserve">were </w:t>
-      </w:r>
-      <w:r>
-        <w:rPr>
-          <w:rFonts w:ascii="Arial" w:hAnsi="Arial" w:cs="Arial"/>
-          <w:color w:val="000000" w:themeColor="text1"/>
-          <w:sz w:val="22"/>
-          <w:szCs w:val="22"/>
-        </w:rPr>
-        <w:t xml:space="preserve">collected. Our results show that female pups born to KO dams are heavier, </w:t>
+        <w:t xml:space="preserve">were collected. Our results show that female pups born to KO dams are heavier, </w:t>
       </w:r>
       <w:r>
         <w:rPr>
@@ -6296,24 +6287,14 @@
       <w:r>
         <w:t xml:space="preserve">Figure </w:t>
       </w:r>
-      <w:r>
-        <w:fldChar w:fldCharType="begin"/>
-      </w:r>
-      <w:r>
-        <w:instrText xml:space="preserve"> SEQ Figure \* ARABIC </w:instrText>
-      </w:r>
-      <w:r>
-        <w:fldChar w:fldCharType="separate"/>
-      </w:r>
-      <w:r>
-        <w:rPr>
-          <w:noProof/>
-        </w:rPr>
-        <w:t>1</w:t>
-      </w:r>
-      <w:r>
-        <w:fldChar w:fldCharType="end"/>
-      </w:r>
+      <w:fldSimple w:instr=" SEQ Figure \* ARABIC ">
+        <w:r>
+          <w:rPr>
+            <w:noProof/>
+          </w:rPr>
+          <w:t>1</w:t>
+        </w:r>
+      </w:fldSimple>
       <w:r>
         <w:t xml:space="preserve">: Dams and pups were monitored throughout lactation. Pup births and weights were measured on postnatal day (PND) 0.5. Pups were culled at PND4. Pups </w:t>
       </w:r>
@@ -7590,24 +7571,14 @@
       <w:r>
         <w:t xml:space="preserve">Figure </w:t>
       </w:r>
-      <w:r>
-        <w:fldChar w:fldCharType="begin"/>
-      </w:r>
-      <w:r>
-        <w:instrText xml:space="preserve"> SEQ Figure \* ARABIC </w:instrText>
-      </w:r>
-      <w:r>
-        <w:fldChar w:fldCharType="separate"/>
-      </w:r>
-      <w:r>
-        <w:rPr>
-          <w:noProof/>
-        </w:rPr>
-        <w:t>2</w:t>
-      </w:r>
-      <w:r>
-        <w:fldChar w:fldCharType="end"/>
-      </w:r>
+      <w:fldSimple w:instr=" SEQ Figure \* ARABIC ">
+        <w:r>
+          <w:rPr>
+            <w:noProof/>
+          </w:rPr>
+          <w:t>2</w:t>
+        </w:r>
+      </w:fldSimple>
       <w:r>
         <w:t>: Maternal</w:t>
       </w:r>
@@ -8002,7 +7973,6 @@
       <w:pPr>
         <w:spacing w:line="360" w:lineRule="auto"/>
         <w:rPr>
-          <w:del w:id="18" w:author="Dave Bridges" w:date="2020-03-25T11:14:00Z"/>
           <w:rFonts w:ascii="Arial" w:hAnsi="Arial" w:cs="Arial"/>
           <w:color w:val="000000" w:themeColor="text1"/>
           <w:sz w:val="22"/>
@@ -8063,7 +8033,7 @@
         </w:rPr>
         <w:t>he difference between pup weight after nursing and pup weight before nursing</w:t>
       </w:r>
-      <w:ins w:id="19" w:author="Dave Bridges" w:date="2020-03-25T11:12:00Z">
+      <w:ins w:id="18" w:author="Dave Bridges" w:date="2020-03-25T11:12:00Z">
         <w:r>
           <w:rPr>
             <w:rFonts w:ascii="Arial" w:hAnsi="Arial" w:cs="Arial"/>
@@ -8074,7 +8044,7 @@
           <w:t xml:space="preserve">.  As shown in Figure </w:t>
         </w:r>
       </w:ins>
-      <w:ins w:id="20" w:author="Dave Bridges" w:date="2020-03-25T11:13:00Z">
+      <w:ins w:id="19" w:author="Dave Bridges" w:date="2020-03-25T11:13:00Z">
         <w:r>
           <w:rPr>
             <w:rFonts w:ascii="Arial" w:hAnsi="Arial" w:cs="Arial"/>
@@ -8094,7 +8064,54 @@
         </w:rPr>
         <w:t xml:space="preserve">was not significantly different between groups. </w:t>
       </w:r>
-      <w:del w:id="21" w:author="Dave Bridges" w:date="2020-03-25T11:13:00Z">
+      <w:r>
+        <w:rPr>
+          <w:rFonts w:ascii="Arial" w:hAnsi="Arial" w:cs="Arial"/>
+          <w:color w:val="000000" w:themeColor="text1"/>
+          <w:sz w:val="22"/>
+          <w:szCs w:val="22"/>
+        </w:rPr>
+        <w:t>Similar data were obtained by measuring the dams pre- and post- lactation.</w:t>
+      </w:r>
+      <w:r>
+        <w:rPr>
+          <w:rFonts w:ascii="Arial" w:hAnsi="Arial" w:cs="Arial"/>
+          <w:color w:val="000000" w:themeColor="text1"/>
+          <w:sz w:val="22"/>
+          <w:szCs w:val="22"/>
+        </w:rPr>
+        <w:t xml:space="preserve"> To test milk composition, milk was extracted from dams at PND 16.5.  </w:t>
+      </w:r>
+      <w:proofErr w:type="spellStart"/>
+      <w:r>
+        <w:rPr>
+          <w:rFonts w:ascii="Arial" w:hAnsi="Arial" w:cs="Arial"/>
+          <w:color w:val="000000" w:themeColor="text1"/>
+          <w:sz w:val="22"/>
+          <w:szCs w:val="22"/>
+        </w:rPr>
+        <w:t>Creamatocrit</w:t>
+      </w:r>
+      <w:proofErr w:type="spellEnd"/>
+      <w:r>
+        <w:rPr>
+          <w:rFonts w:ascii="Arial" w:hAnsi="Arial" w:cs="Arial"/>
+          <w:color w:val="000000" w:themeColor="text1"/>
+          <w:sz w:val="22"/>
+          <w:szCs w:val="22"/>
+        </w:rPr>
+        <w:t xml:space="preserve"> fat analysis revealed that milk of KO dams had higher fat percentage than milk of WT dams </w:t>
+      </w:r>
+      <w:r>
+        <w:rPr>
+          <w:rFonts w:ascii="Arial" w:hAnsi="Arial" w:cs="Arial"/>
+          <w:color w:val="000000" w:themeColor="text1"/>
+          <w:sz w:val="22"/>
+          <w:szCs w:val="22"/>
+        </w:rPr>
+        <w:t>(</w:t>
+      </w:r>
+      <w:ins w:id="20" w:author="Dave Bridges" w:date="2020-03-25T11:16:00Z">
         <w:r>
           <w:rPr>
             <w:rFonts w:ascii="Arial" w:hAnsi="Arial" w:cs="Arial"/>
@@ -8102,551 +8119,124 @@
             <w:sz w:val="22"/>
             <w:szCs w:val="22"/>
           </w:rPr>
-          <w:delText>The delta weight change per pup after nursing was similar between pups of KO and WT dams. The weight change of KO and WT dams before and after nursing was not significantly different between dams.</w:delText>
-        </w:r>
-      </w:del>
-      <w:r>
-        <w:rPr>
-          <w:rFonts w:ascii="Arial" w:hAnsi="Arial" w:cs="Arial"/>
-          <w:color w:val="000000" w:themeColor="text1"/>
-          <w:sz w:val="22"/>
-          <w:szCs w:val="22"/>
-        </w:rPr>
-        <w:t>Similar data were obtained by measuring the dams pre- and post- lactation.</w:t>
-      </w:r>
-      <w:r>
-        <w:rPr>
-          <w:rFonts w:ascii="Arial" w:hAnsi="Arial" w:cs="Arial"/>
-          <w:color w:val="000000" w:themeColor="text1"/>
-          <w:sz w:val="22"/>
-          <w:szCs w:val="22"/>
-        </w:rPr>
-        <w:t xml:space="preserve"> To test milk composition, milk was extracted from dams at PND 16.5.  </w:t>
-      </w:r>
-    </w:p>
-    <w:p>
-      <w:pPr>
-        <w:spacing w:line="360" w:lineRule="auto"/>
-        <w:rPr>
-          <w:del w:id="22" w:author="Dave Bridges" w:date="2020-03-25T11:14:00Z"/>
-          <w:rFonts w:ascii="Arial" w:hAnsi="Arial" w:cs="Arial"/>
-          <w:color w:val="000000" w:themeColor="text1"/>
-          <w:sz w:val="22"/>
-          <w:szCs w:val="22"/>
-        </w:rPr>
-      </w:pPr>
-    </w:p>
-    <w:p>
-      <w:pPr>
-        <w:pStyle w:val="Heading2"/>
-        <w:spacing w:line="360" w:lineRule="auto"/>
-        <w:rPr>
-          <w:del w:id="23" w:author="Dave Bridges" w:date="2020-03-25T11:13:00Z"/>
-          <w:rFonts w:ascii="Arial" w:hAnsi="Arial" w:cs="Arial"/>
-          <w:b/>
-          <w:color w:val="000000" w:themeColor="text1"/>
-          <w:sz w:val="22"/>
-          <w:szCs w:val="22"/>
-        </w:rPr>
-      </w:pPr>
-      <w:del w:id="24" w:author="Dave Bridges" w:date="2020-03-25T11:13:00Z">
-        <w:r>
-          <w:rPr>
-            <w:rFonts w:ascii="Arial" w:hAnsi="Arial" w:cs="Arial"/>
-            <w:b/>
-            <w:color w:val="000000" w:themeColor="text1"/>
-            <w:sz w:val="22"/>
-            <w:szCs w:val="22"/>
-          </w:rPr>
-          <w:delText>3.</w:delText>
-        </w:r>
-        <w:r>
-          <w:rPr>
-            <w:rFonts w:ascii="Arial" w:hAnsi="Arial" w:cs="Arial"/>
-            <w:b/>
-            <w:color w:val="000000" w:themeColor="text1"/>
-            <w:sz w:val="22"/>
-            <w:szCs w:val="22"/>
-          </w:rPr>
-          <w:delText>7</w:delText>
-        </w:r>
-        <w:r>
-          <w:rPr>
-            <w:rFonts w:ascii="Arial" w:hAnsi="Arial" w:cs="Arial"/>
-            <w:b/>
-            <w:color w:val="000000" w:themeColor="text1"/>
-            <w:sz w:val="22"/>
-            <w:szCs w:val="22"/>
-          </w:rPr>
-          <w:delText xml:space="preserve"> </w:delText>
-        </w:r>
-        <w:r>
-          <w:rPr>
-            <w:rFonts w:ascii="Arial" w:hAnsi="Arial" w:cs="Arial"/>
-            <w:b/>
-            <w:color w:val="000000" w:themeColor="text1"/>
-            <w:sz w:val="22"/>
-            <w:szCs w:val="22"/>
-          </w:rPr>
-          <w:delText xml:space="preserve">Mammary Gland Weights of KO Dams </w:delText>
-        </w:r>
-        <w:r>
-          <w:rPr>
-            <w:rFonts w:ascii="Arial" w:hAnsi="Arial" w:cs="Arial"/>
-            <w:b/>
-            <w:color w:val="000000" w:themeColor="text1"/>
-            <w:sz w:val="22"/>
-            <w:szCs w:val="22"/>
-          </w:rPr>
-          <w:delText>were</w:delText>
-        </w:r>
-        <w:r>
-          <w:rPr>
-            <w:rFonts w:ascii="Arial" w:hAnsi="Arial" w:cs="Arial"/>
-            <w:b/>
-            <w:color w:val="000000" w:themeColor="text1"/>
-            <w:sz w:val="22"/>
-            <w:szCs w:val="22"/>
-          </w:rPr>
-          <w:delText xml:space="preserve"> Lighter</w:delText>
-        </w:r>
-      </w:del>
-    </w:p>
-    <w:p>
-      <w:pPr>
-        <w:spacing w:line="360" w:lineRule="auto"/>
-        <w:rPr>
-          <w:del w:id="25" w:author="Dave Bridges" w:date="2020-03-25T11:13:00Z"/>
-          <w:rFonts w:ascii="Arial" w:hAnsi="Arial" w:cs="Arial"/>
-          <w:color w:val="000000" w:themeColor="text1"/>
-          <w:sz w:val="22"/>
-          <w:szCs w:val="22"/>
-        </w:rPr>
-      </w:pPr>
-      <w:del w:id="26" w:author="Dave Bridges" w:date="2020-03-25T11:13:00Z">
-        <w:r>
-          <w:rPr>
-            <w:rFonts w:ascii="Arial" w:hAnsi="Arial" w:cs="Arial"/>
-            <w:color w:val="000000" w:themeColor="text1"/>
-            <w:sz w:val="22"/>
-            <w:szCs w:val="22"/>
-          </w:rPr>
-          <w:delText>At PND16.5, the lower abdominal and inguinal mammary glands were collected and weighed from KO and WT dams. The right lower mammary glands of KO dams were significantly lighter than those of WT dams (p=0.042). Left lower mammary glands of KO dams significantly weighed less than those of WT dams (p=0.001).</w:delText>
-        </w:r>
-      </w:del>
-    </w:p>
-    <w:p>
-      <w:pPr>
-        <w:spacing w:line="360" w:lineRule="auto"/>
-        <w:rPr>
-          <w:del w:id="27" w:author="Dave Bridges" w:date="2020-03-25T11:14:00Z"/>
-          <w:rFonts w:ascii="Arial" w:hAnsi="Arial" w:cs="Arial"/>
-          <w:color w:val="000000" w:themeColor="text1"/>
-          <w:sz w:val="22"/>
-          <w:szCs w:val="22"/>
-        </w:rPr>
-      </w:pPr>
-    </w:p>
-    <w:p>
-      <w:pPr>
-        <w:pStyle w:val="Heading2"/>
-        <w:spacing w:line="360" w:lineRule="auto"/>
-        <w:rPr>
-          <w:del w:id="28" w:author="Dave Bridges" w:date="2020-03-25T11:14:00Z"/>
-          <w:rFonts w:ascii="Arial" w:hAnsi="Arial" w:cs="Arial"/>
-          <w:b/>
-          <w:color w:val="000000" w:themeColor="text1"/>
-          <w:sz w:val="22"/>
-          <w:szCs w:val="22"/>
-        </w:rPr>
-      </w:pPr>
-      <w:del w:id="29" w:author="Dave Bridges" w:date="2020-03-25T11:14:00Z">
-        <w:r>
-          <w:rPr>
-            <w:rFonts w:ascii="Arial" w:hAnsi="Arial" w:cs="Arial"/>
-            <w:b/>
-            <w:color w:val="000000" w:themeColor="text1"/>
-            <w:sz w:val="22"/>
-            <w:szCs w:val="22"/>
-          </w:rPr>
-          <w:delText>3.</w:delText>
-        </w:r>
-        <w:r>
-          <w:rPr>
-            <w:rFonts w:ascii="Arial" w:hAnsi="Arial" w:cs="Arial"/>
-            <w:b/>
-            <w:color w:val="000000" w:themeColor="text1"/>
-            <w:sz w:val="22"/>
-            <w:szCs w:val="22"/>
-          </w:rPr>
-          <w:delText>8</w:delText>
-        </w:r>
-        <w:r>
-          <w:rPr>
-            <w:rFonts w:ascii="Arial" w:hAnsi="Arial" w:cs="Arial"/>
-            <w:b/>
-            <w:color w:val="000000" w:themeColor="text1"/>
-            <w:sz w:val="22"/>
-            <w:szCs w:val="22"/>
-          </w:rPr>
-          <w:delText xml:space="preserve"> </w:delText>
-        </w:r>
-        <w:r>
-          <w:rPr>
-            <w:rFonts w:ascii="Arial" w:hAnsi="Arial" w:cs="Arial"/>
-            <w:b/>
-            <w:color w:val="000000" w:themeColor="text1"/>
-            <w:sz w:val="22"/>
-            <w:szCs w:val="22"/>
-          </w:rPr>
-          <w:delText>Milk Fat Composition is Higher in KO Dams</w:delText>
-        </w:r>
-        <w:r>
-          <w:rPr>
-            <w:rFonts w:ascii="Arial" w:hAnsi="Arial" w:cs="Arial"/>
-            <w:b/>
-            <w:color w:val="000000" w:themeColor="text1"/>
-            <w:sz w:val="22"/>
-            <w:szCs w:val="22"/>
-          </w:rPr>
-          <w:delText xml:space="preserve"> – Milk TG content will be analyzed</w:delText>
-        </w:r>
-      </w:del>
-    </w:p>
-    <w:p>
-      <w:pPr>
-        <w:spacing w:line="360" w:lineRule="auto"/>
-        <w:rPr>
-          <w:del w:id="30" w:author="Dave Bridges" w:date="2020-03-25T11:15:00Z"/>
-          <w:rFonts w:ascii="Arial" w:hAnsi="Arial" w:cs="Arial"/>
-          <w:color w:val="000000" w:themeColor="text1"/>
-          <w:sz w:val="22"/>
-          <w:szCs w:val="22"/>
-        </w:rPr>
-      </w:pPr>
-      <w:proofErr w:type="spellStart"/>
-      <w:r>
-        <w:rPr>
-          <w:rFonts w:ascii="Arial" w:hAnsi="Arial" w:cs="Arial"/>
-          <w:color w:val="000000" w:themeColor="text1"/>
-          <w:sz w:val="22"/>
-          <w:szCs w:val="22"/>
-        </w:rPr>
-        <w:t>Creamatocrit</w:t>
-      </w:r>
-      <w:proofErr w:type="spellEnd"/>
-      <w:r>
-        <w:rPr>
-          <w:rFonts w:ascii="Arial" w:hAnsi="Arial" w:cs="Arial"/>
-          <w:color w:val="000000" w:themeColor="text1"/>
-          <w:sz w:val="22"/>
-          <w:szCs w:val="22"/>
-        </w:rPr>
-        <w:t xml:space="preserve"> fat analysis revealed that milk of KO dams had higher fat percentage than milk of WT dams </w:t>
-      </w:r>
-      <w:r>
-        <w:rPr>
-          <w:rFonts w:ascii="Arial" w:hAnsi="Arial" w:cs="Arial"/>
-          <w:color w:val="000000" w:themeColor="text1"/>
-          <w:sz w:val="22"/>
-          <w:szCs w:val="22"/>
-          <w:rPrChange w:id="31" w:author="Dave Bridges" w:date="2020-03-25T11:16:00Z">
-            <w:rPr>
-              <w:rFonts w:ascii="Arial" w:hAnsi="Arial" w:cs="Arial"/>
-              <w:color w:val="000000" w:themeColor="text1"/>
-              <w:sz w:val="22"/>
-              <w:szCs w:val="22"/>
-              <w:highlight w:val="yellow"/>
-            </w:rPr>
-          </w:rPrChange>
-        </w:rPr>
-        <w:t>(</w:t>
-      </w:r>
-      <w:ins w:id="32" w:author="Dave Bridges" w:date="2020-03-25T11:16:00Z">
-        <w:r>
-          <w:rPr>
-            <w:rFonts w:ascii="Arial" w:hAnsi="Arial" w:cs="Arial"/>
-            <w:color w:val="000000" w:themeColor="text1"/>
-            <w:sz w:val="22"/>
-            <w:szCs w:val="22"/>
-            <w:rPrChange w:id="33" w:author="Dave Bridges" w:date="2020-03-25T11:16:00Z">
-              <w:rPr>
-                <w:rFonts w:ascii="Arial" w:hAnsi="Arial" w:cs="Arial"/>
-                <w:color w:val="000000" w:themeColor="text1"/>
-                <w:sz w:val="22"/>
-                <w:szCs w:val="22"/>
-                <w:highlight w:val="yellow"/>
-              </w:rPr>
-            </w:rPrChange>
-          </w:rPr>
           <w:t xml:space="preserve">Figure 3B; </w:t>
         </w:r>
       </w:ins>
-      <w:commentRangeStart w:id="34"/>
-      <w:r>
-        <w:rPr>
-          <w:rFonts w:ascii="Arial" w:hAnsi="Arial" w:cs="Arial"/>
-          <w:color w:val="000000" w:themeColor="text1"/>
-          <w:sz w:val="22"/>
-          <w:szCs w:val="22"/>
-          <w:rPrChange w:id="35" w:author="Dave Bridges" w:date="2020-03-25T11:16:00Z">
-            <w:rPr>
-              <w:rFonts w:ascii="Arial" w:hAnsi="Arial" w:cs="Arial"/>
-              <w:color w:val="000000" w:themeColor="text1"/>
-              <w:sz w:val="22"/>
-              <w:szCs w:val="22"/>
-              <w:highlight w:val="yellow"/>
-            </w:rPr>
-          </w:rPrChange>
+      <w:commentRangeStart w:id="21"/>
+      <w:r>
+        <w:rPr>
+          <w:rFonts w:ascii="Arial" w:hAnsi="Arial" w:cs="Arial"/>
+          <w:color w:val="000000" w:themeColor="text1"/>
+          <w:sz w:val="22"/>
+          <w:szCs w:val="22"/>
         </w:rPr>
         <w:t>p</w:t>
       </w:r>
-      <w:commentRangeEnd w:id="34"/>
+      <w:commentRangeEnd w:id="21"/>
       <w:r>
         <w:rPr>
           <w:rStyle w:val="CommentReference"/>
         </w:rPr>
-        <w:commentReference w:id="34"/>
-      </w:r>
-      <w:r>
-        <w:rPr>
-          <w:rFonts w:ascii="Arial" w:hAnsi="Arial" w:cs="Arial"/>
-          <w:color w:val="000000" w:themeColor="text1"/>
-          <w:sz w:val="22"/>
-          <w:szCs w:val="22"/>
-          <w:rPrChange w:id="36" w:author="Dave Bridges" w:date="2020-03-25T11:16:00Z">
-            <w:rPr>
-              <w:rFonts w:ascii="Arial" w:hAnsi="Arial" w:cs="Arial"/>
-              <w:color w:val="000000" w:themeColor="text1"/>
-              <w:sz w:val="22"/>
-              <w:szCs w:val="22"/>
-              <w:highlight w:val="yellow"/>
-            </w:rPr>
-          </w:rPrChange>
+        <w:commentReference w:id="21"/>
+      </w:r>
+      <w:r>
+        <w:rPr>
+          <w:rFonts w:ascii="Arial" w:hAnsi="Arial" w:cs="Arial"/>
+          <w:color w:val="000000" w:themeColor="text1"/>
+          <w:sz w:val="22"/>
+          <w:szCs w:val="22"/>
         </w:rPr>
         <w:t>=</w:t>
       </w:r>
-      <w:commentRangeStart w:id="37"/>
-      <w:r>
-        <w:rPr>
-          <w:rFonts w:ascii="Arial" w:hAnsi="Arial" w:cs="Arial"/>
-          <w:color w:val="000000" w:themeColor="text1"/>
-          <w:sz w:val="22"/>
-          <w:szCs w:val="22"/>
-          <w:rPrChange w:id="38" w:author="Dave Bridges" w:date="2020-03-25T11:16:00Z">
-            <w:rPr>
-              <w:rFonts w:ascii="Arial" w:hAnsi="Arial" w:cs="Arial"/>
-              <w:color w:val="000000" w:themeColor="text1"/>
-              <w:sz w:val="22"/>
-              <w:szCs w:val="22"/>
-              <w:highlight w:val="yellow"/>
-            </w:rPr>
-          </w:rPrChange>
+      <w:commentRangeStart w:id="22"/>
+      <w:r>
+        <w:rPr>
+          <w:rFonts w:ascii="Arial" w:hAnsi="Arial" w:cs="Arial"/>
+          <w:color w:val="000000" w:themeColor="text1"/>
+          <w:sz w:val="22"/>
+          <w:szCs w:val="22"/>
         </w:rPr>
         <w:t>XXX</w:t>
       </w:r>
-      <w:commentRangeEnd w:id="37"/>
+      <w:commentRangeEnd w:id="22"/>
       <w:r>
         <w:rPr>
           <w:rStyle w:val="CommentReference"/>
         </w:rPr>
-        <w:commentReference w:id="37"/>
-      </w:r>
-      <w:r>
-        <w:rPr>
-          <w:rFonts w:ascii="Arial" w:hAnsi="Arial" w:cs="Arial"/>
-          <w:color w:val="000000" w:themeColor="text1"/>
-          <w:sz w:val="22"/>
-          <w:szCs w:val="22"/>
-          <w:rPrChange w:id="39" w:author="Dave Bridges" w:date="2020-03-25T11:16:00Z">
-            <w:rPr>
-              <w:rFonts w:ascii="Arial" w:hAnsi="Arial" w:cs="Arial"/>
-              <w:color w:val="000000" w:themeColor="text1"/>
-              <w:sz w:val="22"/>
-              <w:szCs w:val="22"/>
-              <w:highlight w:val="yellow"/>
-            </w:rPr>
-          </w:rPrChange>
+        <w:commentReference w:id="22"/>
+      </w:r>
+      <w:r>
+        <w:rPr>
+          <w:rFonts w:ascii="Arial" w:hAnsi="Arial" w:cs="Arial"/>
+          <w:color w:val="000000" w:themeColor="text1"/>
+          <w:sz w:val="22"/>
+          <w:szCs w:val="22"/>
         </w:rPr>
         <w:t>).</w:t>
       </w:r>
-      <w:ins w:id="40" w:author="Dave Bridges" w:date="2020-03-25T11:15:00Z">
-        <w:r>
-          <w:rPr>
-            <w:rFonts w:ascii="Arial" w:hAnsi="Arial" w:cs="Arial"/>
-            <w:b/>
-            <w:color w:val="000000" w:themeColor="text1"/>
-            <w:sz w:val="22"/>
-            <w:szCs w:val="22"/>
-          </w:rPr>
-          <w:t xml:space="preserve">  </w:t>
-        </w:r>
-      </w:ins>
-      <w:ins w:id="41" w:author="Dave Bridges" w:date="2020-03-25T11:17:00Z">
-        <w:r>
-          <w:rPr>
-            <w:rFonts w:ascii="Arial" w:hAnsi="Arial" w:cs="Arial"/>
-            <w:color w:val="000000" w:themeColor="text1"/>
-            <w:sz w:val="22"/>
-            <w:szCs w:val="22"/>
-          </w:rPr>
-          <w:t xml:space="preserve">To assess total milk protein, we </w:t>
-        </w:r>
-        <w:commentRangeStart w:id="42"/>
-        <w:r>
-          <w:rPr>
-            <w:rFonts w:ascii="Arial" w:hAnsi="Arial" w:cs="Arial"/>
-            <w:color w:val="000000" w:themeColor="text1"/>
-            <w:sz w:val="22"/>
-            <w:szCs w:val="22"/>
-          </w:rPr>
-          <w:t>XXX</w:t>
-        </w:r>
-      </w:ins>
-      <w:commentRangeEnd w:id="42"/>
-      <w:ins w:id="43" w:author="Dave Bridges" w:date="2020-03-25T11:18:00Z">
-        <w:r>
-          <w:rPr>
-            <w:rStyle w:val="CommentReference"/>
-          </w:rPr>
-          <w:commentReference w:id="42"/>
-        </w:r>
-      </w:ins>
-      <w:ins w:id="44" w:author="Dave Bridges" w:date="2020-03-25T11:17:00Z">
-        <w:r>
-          <w:rPr>
-            <w:rFonts w:ascii="Arial" w:hAnsi="Arial" w:cs="Arial"/>
-            <w:color w:val="000000" w:themeColor="text1"/>
-            <w:sz w:val="22"/>
-            <w:szCs w:val="22"/>
-          </w:rPr>
-          <w:t>.  At an individual milk protein level, milk</w:t>
-        </w:r>
-      </w:ins>
-      <w:ins w:id="45" w:author="Dave Bridges" w:date="2020-03-25T11:15:00Z">
-        <w:r>
-          <w:rPr>
-            <w:rFonts w:ascii="Arial" w:hAnsi="Arial" w:cs="Arial"/>
-            <w:color w:val="000000" w:themeColor="text1"/>
-            <w:sz w:val="22"/>
-            <w:szCs w:val="22"/>
-          </w:rPr>
-          <w:t xml:space="preserve"> proteins were separated by electrophoresis and quantified by densitometry.  </w:t>
-        </w:r>
-      </w:ins>
-      <w:ins w:id="46" w:author="Dave Bridges" w:date="2020-03-25T11:18:00Z">
-        <w:r>
-          <w:rPr>
-            <w:rFonts w:ascii="Arial" w:hAnsi="Arial" w:cs="Arial"/>
-            <w:color w:val="000000" w:themeColor="text1"/>
-            <w:sz w:val="22"/>
-            <w:szCs w:val="22"/>
-          </w:rPr>
-          <w:t xml:space="preserve">The </w:t>
-        </w:r>
-      </w:ins>
-    </w:p>
-    <w:p>
-      <w:pPr>
-        <w:pStyle w:val="Heading2"/>
-        <w:spacing w:line="360" w:lineRule="auto"/>
-        <w:rPr>
-          <w:del w:id="47" w:author="Dave Bridges" w:date="2020-03-25T11:15:00Z"/>
-          <w:rFonts w:ascii="Arial" w:hAnsi="Arial" w:cs="Arial"/>
-          <w:color w:val="000000" w:themeColor="text1"/>
-          <w:sz w:val="22"/>
-          <w:szCs w:val="22"/>
-        </w:rPr>
-      </w:pPr>
-    </w:p>
-    <w:p>
-      <w:pPr>
-        <w:pStyle w:val="Heading2"/>
-        <w:spacing w:line="360" w:lineRule="auto"/>
-        <w:rPr>
-          <w:del w:id="48" w:author="Dave Bridges" w:date="2020-03-25T11:15:00Z"/>
+      <w:r>
+        <w:rPr>
           <w:rFonts w:ascii="Arial" w:hAnsi="Arial" w:cs="Arial"/>
           <w:b/>
           <w:color w:val="000000" w:themeColor="text1"/>
           <w:sz w:val="22"/>
           <w:szCs w:val="22"/>
         </w:rPr>
-      </w:pPr>
-      <w:del w:id="49" w:author="Dave Bridges" w:date="2020-03-25T11:15:00Z">
-        <w:r>
-          <w:rPr>
-            <w:rFonts w:ascii="Arial" w:hAnsi="Arial" w:cs="Arial"/>
-            <w:b/>
-            <w:color w:val="000000" w:themeColor="text1"/>
-            <w:sz w:val="22"/>
-            <w:szCs w:val="22"/>
-          </w:rPr>
-          <w:delText>3.</w:delText>
-        </w:r>
-        <w:r>
-          <w:rPr>
-            <w:rFonts w:ascii="Arial" w:hAnsi="Arial" w:cs="Arial"/>
-            <w:b/>
-            <w:color w:val="000000" w:themeColor="text1"/>
-            <w:sz w:val="22"/>
-            <w:szCs w:val="22"/>
-          </w:rPr>
-          <w:delText>9</w:delText>
-        </w:r>
-        <w:r>
-          <w:rPr>
-            <w:rFonts w:ascii="Arial" w:hAnsi="Arial" w:cs="Arial"/>
-            <w:b/>
-            <w:color w:val="000000" w:themeColor="text1"/>
-            <w:sz w:val="22"/>
-            <w:szCs w:val="22"/>
-          </w:rPr>
-          <w:delText xml:space="preserve"> </w:delText>
-        </w:r>
-        <w:r>
-          <w:rPr>
-            <w:rFonts w:ascii="Arial" w:hAnsi="Arial" w:cs="Arial"/>
-            <w:b/>
-            <w:color w:val="000000" w:themeColor="text1"/>
-            <w:sz w:val="22"/>
-            <w:szCs w:val="22"/>
-          </w:rPr>
-          <w:delText>Milk Protein Composition is Higher in KO Dams</w:delText>
-        </w:r>
-      </w:del>
-    </w:p>
-    <w:p>
-      <w:pPr>
-        <w:spacing w:line="360" w:lineRule="auto"/>
-        <w:rPr>
-          <w:rFonts w:ascii="Arial" w:hAnsi="Arial" w:cs="Arial"/>
-          <w:color w:val="000000" w:themeColor="text1"/>
-          <w:sz w:val="22"/>
-          <w:szCs w:val="22"/>
-        </w:rPr>
-      </w:pPr>
-      <w:ins w:id="50" w:author="Dave Bridges" w:date="2020-03-25T11:18:00Z">
-        <w:r>
-          <w:rPr>
-            <w:rFonts w:ascii="Arial" w:hAnsi="Arial" w:cs="Arial"/>
-            <w:color w:val="000000" w:themeColor="text1"/>
-            <w:sz w:val="22"/>
-            <w:szCs w:val="22"/>
-          </w:rPr>
-          <w:t>m</w:t>
-        </w:r>
-      </w:ins>
-      <w:del w:id="51" w:author="Dave Bridges" w:date="2020-03-25T11:18:00Z">
-        <w:r>
-          <w:rPr>
-            <w:rFonts w:ascii="Arial" w:hAnsi="Arial" w:cs="Arial"/>
-            <w:color w:val="000000" w:themeColor="text1"/>
-            <w:sz w:val="22"/>
-            <w:szCs w:val="22"/>
-          </w:rPr>
-          <w:delText>M</w:delText>
-        </w:r>
-      </w:del>
+        <w:t xml:space="preserve">  </w:t>
+      </w:r>
+      <w:r>
+        <w:rPr>
+          <w:rFonts w:ascii="Arial" w:hAnsi="Arial" w:cs="Arial"/>
+          <w:color w:val="000000" w:themeColor="text1"/>
+          <w:sz w:val="22"/>
+          <w:szCs w:val="22"/>
+        </w:rPr>
+        <w:t xml:space="preserve">To assess total milk protein, we </w:t>
+      </w:r>
+      <w:commentRangeStart w:id="23"/>
+      <w:r>
+        <w:rPr>
+          <w:rFonts w:ascii="Arial" w:hAnsi="Arial" w:cs="Arial"/>
+          <w:color w:val="000000" w:themeColor="text1"/>
+          <w:sz w:val="22"/>
+          <w:szCs w:val="22"/>
+        </w:rPr>
+        <w:t>XXX</w:t>
+      </w:r>
+      <w:commentRangeEnd w:id="23"/>
+      <w:r>
+        <w:rPr>
+          <w:rStyle w:val="CommentReference"/>
+        </w:rPr>
+        <w:commentReference w:id="23"/>
+      </w:r>
+      <w:r>
+        <w:rPr>
+          <w:rFonts w:ascii="Arial" w:hAnsi="Arial" w:cs="Arial"/>
+          <w:color w:val="000000" w:themeColor="text1"/>
+          <w:sz w:val="22"/>
+          <w:szCs w:val="22"/>
+        </w:rPr>
+        <w:t>.  At an individual milk protein level, milk</w:t>
+      </w:r>
+      <w:r>
+        <w:rPr>
+          <w:rFonts w:ascii="Arial" w:hAnsi="Arial" w:cs="Arial"/>
+          <w:color w:val="000000" w:themeColor="text1"/>
+          <w:sz w:val="22"/>
+          <w:szCs w:val="22"/>
+        </w:rPr>
+        <w:t xml:space="preserve"> proteins were separated by electrophoresis and quantified by densitometry.  </w:t>
+      </w:r>
+      <w:r>
+        <w:rPr>
+          <w:rFonts w:ascii="Arial" w:hAnsi="Arial" w:cs="Arial"/>
+          <w:color w:val="000000" w:themeColor="text1"/>
+          <w:sz w:val="22"/>
+          <w:szCs w:val="22"/>
+        </w:rPr>
+        <w:t>The m</w:t>
+      </w:r>
       <w:r>
         <w:rPr>
           <w:rFonts w:ascii="Arial" w:hAnsi="Arial" w:cs="Arial"/>
@@ -8656,47 +8246,34 @@
         </w:rPr>
         <w:t xml:space="preserve">ilk of </w:t>
       </w:r>
-      <w:del w:id="52" w:author="Dave Bridges" w:date="2020-03-25T11:15:00Z">
-        <w:r>
-          <w:rPr>
-            <w:rFonts w:ascii="Arial" w:hAnsi="Arial" w:cs="Arial"/>
-            <w:color w:val="000000" w:themeColor="text1"/>
-            <w:sz w:val="22"/>
-            <w:szCs w:val="22"/>
-          </w:rPr>
-          <w:delText xml:space="preserve">KO </w:delText>
-        </w:r>
-      </w:del>
-      <w:ins w:id="53" w:author="Dave Bridges" w:date="2020-03-25T11:15:00Z">
-        <w:r>
-          <w:rPr>
-            <w:rFonts w:ascii="Arial" w:hAnsi="Arial" w:cs="Arial"/>
-            <w:color w:val="000000" w:themeColor="text1"/>
-            <w:sz w:val="22"/>
-            <w:szCs w:val="22"/>
-          </w:rPr>
-          <w:t xml:space="preserve">adipocyte </w:t>
-        </w:r>
-        <w:r>
-          <w:rPr>
-            <w:rFonts w:ascii="Arial" w:hAnsi="Arial" w:cs="Arial"/>
-            <w:i/>
-            <w:color w:val="000000" w:themeColor="text1"/>
-            <w:sz w:val="22"/>
-            <w:szCs w:val="22"/>
-          </w:rPr>
-          <w:t>Tsc1</w:t>
-        </w:r>
-        <w:r>
-          <w:rPr>
-            <w:rFonts w:ascii="Arial" w:hAnsi="Arial" w:cs="Arial"/>
-            <w:color w:val="000000" w:themeColor="text1"/>
-            <w:sz w:val="22"/>
-            <w:szCs w:val="22"/>
-          </w:rPr>
-          <w:t xml:space="preserve"> </w:t>
-        </w:r>
-      </w:ins>
+      <w:r>
+        <w:rPr>
+          <w:rFonts w:ascii="Arial" w:hAnsi="Arial" w:cs="Arial"/>
+          <w:color w:val="000000" w:themeColor="text1"/>
+          <w:sz w:val="22"/>
+          <w:szCs w:val="22"/>
+        </w:rPr>
+        <w:t xml:space="preserve">adipocyte </w:t>
+      </w:r>
+      <w:r>
+        <w:rPr>
+          <w:rFonts w:ascii="Arial" w:hAnsi="Arial" w:cs="Arial"/>
+          <w:i/>
+          <w:color w:val="000000" w:themeColor="text1"/>
+          <w:sz w:val="22"/>
+          <w:szCs w:val="22"/>
+        </w:rPr>
+        <w:t>Tsc1</w:t>
+      </w:r>
+      <w:r>
+        <w:rPr>
+          <w:rFonts w:ascii="Arial" w:hAnsi="Arial" w:cs="Arial"/>
+          <w:color w:val="000000" w:themeColor="text1"/>
+          <w:sz w:val="22"/>
+          <w:szCs w:val="22"/>
+        </w:rPr>
+        <w:t xml:space="preserve"> </w:t>
+      </w:r>
       <w:r>
         <w:rPr>
           <w:rFonts w:ascii="Arial" w:hAnsi="Arial" w:cs="Arial"/>
@@ -8706,7 +8283,7 @@
         </w:rPr>
         <w:t xml:space="preserve">dams had </w:t>
       </w:r>
-      <w:commentRangeStart w:id="54"/>
+      <w:commentRangeStart w:id="24"/>
       <w:r>
         <w:rPr>
           <w:rFonts w:ascii="Arial" w:hAnsi="Arial" w:cs="Arial"/>
@@ -8716,12 +8293,12 @@
         </w:rPr>
         <w:t xml:space="preserve">higher </w:t>
       </w:r>
-      <w:commentRangeEnd w:id="54"/>
+      <w:commentRangeEnd w:id="24"/>
       <w:r>
         <w:rPr>
           <w:rStyle w:val="CommentReference"/>
         </w:rPr>
-        <w:commentReference w:id="54"/>
+        <w:commentReference w:id="24"/>
       </w:r>
       <w:r>
         <w:rPr>
@@ -8732,7 +8309,7 @@
         </w:rPr>
         <w:t xml:space="preserve">whey alpha protein (WAP) (p=0.033) </w:t>
       </w:r>
-      <w:commentRangeStart w:id="55"/>
+      <w:commentRangeStart w:id="25"/>
       <w:r>
         <w:rPr>
           <w:rFonts w:ascii="Arial" w:hAnsi="Arial" w:cs="Arial"/>
@@ -8742,12 +8319,12 @@
         </w:rPr>
         <w:t xml:space="preserve">and alpha-Casein protein </w:t>
       </w:r>
-      <w:commentRangeEnd w:id="55"/>
+      <w:commentRangeEnd w:id="25"/>
       <w:r>
         <w:rPr>
           <w:rStyle w:val="CommentReference"/>
         </w:rPr>
-        <w:commentReference w:id="55"/>
+        <w:commentReference w:id="25"/>
       </w:r>
       <w:r>
         <w:rPr>
@@ -8758,7 +8335,7 @@
         </w:rPr>
         <w:t>(p=0.045) percentages compared to milk of WT dams. Other milk proteins including beta-Casein, lactoferrin, and albumin were similar between milk of KO and WT dams.</w:t>
       </w:r>
-      <w:ins w:id="56" w:author="Dave Bridges" w:date="2020-03-25T11:19:00Z">
+      <w:ins w:id="26" w:author="Dave Bridges" w:date="2020-03-25T11:19:00Z">
         <w:r>
           <w:rPr>
             <w:rFonts w:ascii="Arial" w:hAnsi="Arial" w:cs="Arial"/>
@@ -8769,7 +8346,7 @@
           <w:t xml:space="preserve">  In terms of milk</w:t>
         </w:r>
       </w:ins>
-      <w:ins w:id="57" w:author="Dave Bridges" w:date="2020-03-25T11:20:00Z">
+      <w:ins w:id="27" w:author="Dave Bridges" w:date="2020-03-25T11:20:00Z">
         <w:r>
           <w:rPr>
             <w:rFonts w:ascii="Arial" w:hAnsi="Arial" w:cs="Arial"/>
@@ -8779,7 +8356,7 @@
           </w:rPr>
           <w:t xml:space="preserve"> lactose </w:t>
         </w:r>
-        <w:commentRangeStart w:id="58"/>
+        <w:commentRangeStart w:id="28"/>
         <w:r>
           <w:rPr>
             <w:rFonts w:ascii="Arial" w:hAnsi="Arial" w:cs="Arial"/>
@@ -8789,12 +8366,12 @@
           </w:rPr>
           <w:t>XXX</w:t>
         </w:r>
-        <w:commentRangeEnd w:id="58"/>
+        <w:commentRangeEnd w:id="28"/>
         <w:r>
           <w:rPr>
             <w:rStyle w:val="CommentReference"/>
           </w:rPr>
-          <w:commentReference w:id="58"/>
+          <w:commentReference w:id="28"/>
         </w:r>
         <w:r>
           <w:rPr>
@@ -8809,53 +8386,23 @@
     </w:p>
     <w:p>
       <w:pPr>
-        <w:keepNext/>
-        <w:keepLines/>
-        <w:spacing w:before="480" w:line="360" w:lineRule="auto"/>
-        <w:outlineLvl w:val="0"/>
-        <w:rPr>
-          <w:del w:id="59" w:author="Dave Bridges" w:date="2020-03-25T11:25:00Z"/>
-          <w:rFonts w:ascii="Arial" w:eastAsia="MS PMincho" w:hAnsi="Arial" w:cs="Arial"/>
-          <w:b/>
-          <w:bCs/>
-          <w:color w:val="000000" w:themeColor="text1"/>
-          <w:sz w:val="22"/>
-          <w:szCs w:val="22"/>
-        </w:rPr>
-      </w:pPr>
-      <w:del w:id="60" w:author="Dave Bridges" w:date="2020-03-25T11:25:00Z">
-        <w:r>
-          <w:rPr>
-            <w:rFonts w:ascii="Arial" w:eastAsia="MS PMincho" w:hAnsi="Arial" w:cs="Arial"/>
-            <w:b/>
-            <w:bCs/>
-            <w:color w:val="000000" w:themeColor="text1"/>
-            <w:sz w:val="22"/>
-            <w:szCs w:val="22"/>
-            <w:highlight w:val="yellow"/>
-          </w:rPr>
-          <w:delText>3.10 Milk Lactose Composition-Pending YSI implementation</w:delText>
-        </w:r>
-      </w:del>
-    </w:p>
-    <w:p>
-      <w:pPr>
         <w:spacing w:line="360" w:lineRule="auto"/>
         <w:rPr>
-          <w:ins w:id="61" w:author="Dave Bridges" w:date="2020-03-25T11:14:00Z"/>
-          <w:rFonts w:ascii="Arial" w:hAnsi="Arial" w:cs="Arial"/>
-          <w:color w:val="000000" w:themeColor="text1"/>
-          <w:sz w:val="22"/>
-          <w:szCs w:val="22"/>
-        </w:rPr>
-      </w:pPr>
+          <w:ins w:id="29" w:author="Dave Bridges" w:date="2020-03-25T11:14:00Z"/>
+          <w:rFonts w:ascii="Arial" w:hAnsi="Arial" w:cs="Arial"/>
+          <w:color w:val="000000" w:themeColor="text1"/>
+          <w:sz w:val="22"/>
+          <w:szCs w:val="22"/>
+        </w:rPr>
+      </w:pPr>
+      <w:bookmarkStart w:id="30" w:name="_GoBack"/>
     </w:p>
     <w:p>
       <w:pPr>
         <w:pStyle w:val="Heading2"/>
         <w:spacing w:line="360" w:lineRule="auto"/>
         <w:rPr>
-          <w:ins w:id="62" w:author="Dave Bridges" w:date="2020-03-25T11:14:00Z"/>
+          <w:ins w:id="31" w:author="Dave Bridges" w:date="2020-03-25T11:14:00Z"/>
           <w:rFonts w:ascii="Arial" w:hAnsi="Arial" w:cs="Arial"/>
           <w:b/>
           <w:color w:val="000000" w:themeColor="text1"/>
@@ -8863,7 +8410,7 @@
           <w:szCs w:val="22"/>
         </w:rPr>
       </w:pPr>
-      <w:ins w:id="63" w:author="Dave Bridges" w:date="2020-03-25T11:14:00Z">
+      <w:ins w:id="32" w:author="Dave Bridges" w:date="2020-03-25T11:14:00Z">
         <w:r>
           <w:rPr>
             <w:rFonts w:ascii="Arial" w:hAnsi="Arial" w:cs="Arial"/>
@@ -8900,14 +8447,14 @@
       <w:pPr>
         <w:spacing w:line="360" w:lineRule="auto"/>
         <w:rPr>
-          <w:ins w:id="64" w:author="Dave Bridges" w:date="2020-03-25T11:14:00Z"/>
-          <w:rFonts w:ascii="Arial" w:hAnsi="Arial" w:cs="Arial"/>
-          <w:color w:val="000000" w:themeColor="text1"/>
-          <w:sz w:val="22"/>
-          <w:szCs w:val="22"/>
-        </w:rPr>
-      </w:pPr>
-      <w:ins w:id="65" w:author="Dave Bridges" w:date="2020-03-25T11:25:00Z">
+          <w:ins w:id="33" w:author="Dave Bridges" w:date="2020-03-25T11:14:00Z"/>
+          <w:rFonts w:ascii="Arial" w:hAnsi="Arial" w:cs="Arial"/>
+          <w:color w:val="000000" w:themeColor="text1"/>
+          <w:sz w:val="22"/>
+          <w:szCs w:val="22"/>
+        </w:rPr>
+      </w:pPr>
+      <w:ins w:id="34" w:author="Dave Bridges" w:date="2020-03-25T11:25:00Z">
         <w:r>
           <w:rPr>
             <w:rFonts w:ascii="Arial" w:hAnsi="Arial" w:cs="Arial"/>
@@ -8937,7 +8484,7 @@
           <w:t xml:space="preserve">knockout dams.  </w:t>
         </w:r>
       </w:ins>
-      <w:ins w:id="66" w:author="Dave Bridges" w:date="2020-03-25T11:14:00Z">
+      <w:ins w:id="35" w:author="Dave Bridges" w:date="2020-03-25T11:14:00Z">
         <w:r>
           <w:rPr>
             <w:rFonts w:ascii="Arial" w:hAnsi="Arial" w:cs="Arial"/>
@@ -8945,21 +8492,11 @@
             <w:sz w:val="22"/>
             <w:szCs w:val="22"/>
           </w:rPr>
-          <w:t>At PND16.5, the lower abdominal an</w:t>
-        </w:r>
-        <w:bookmarkStart w:id="67" w:name="_GoBack"/>
-        <w:bookmarkEnd w:id="67"/>
-        <w:r>
-          <w:rPr>
-            <w:rFonts w:ascii="Arial" w:hAnsi="Arial" w:cs="Arial"/>
-            <w:color w:val="000000" w:themeColor="text1"/>
-            <w:sz w:val="22"/>
-            <w:szCs w:val="22"/>
-          </w:rPr>
-          <w:t>d inguinal mammary glands were collected and weighed from KO and WT dams. The right lower mammary glands of KO dams were significantly lighter than those of WT dams (p=0.042). Left lower mammary glands of KO dams significantly weighed less than those of WT dams (p=0.001).</w:t>
+          <w:t>At PND16.5, the lower abdominal and inguinal mammary glands were collected and weighed from KO and WT dams. The right lower mammary glands of KO dams were significantly lighter than those of WT dams (p=0.042). Left lower mammary glands of KO dams significantly weighed less than those of WT dams (p=0.001).</w:t>
         </w:r>
       </w:ins>
     </w:p>
+    <w:bookmarkEnd w:id="30"/>
     <w:p>
       <w:pPr>
         <w:spacing w:line="360" w:lineRule="auto"/>
@@ -8976,7 +8513,7 @@
         <w:pStyle w:val="Heading2"/>
         <w:spacing w:line="360" w:lineRule="auto"/>
         <w:rPr>
-          <w:ins w:id="68" w:author="Dave Bridges" w:date="2020-03-25T11:14:00Z"/>
+          <w:ins w:id="36" w:author="Dave Bridges" w:date="2020-03-25T11:14:00Z"/>
           <w:rFonts w:ascii="Arial" w:hAnsi="Arial" w:cs="Arial"/>
           <w:b/>
           <w:color w:val="000000" w:themeColor="text1"/>
@@ -10806,7 +10343,7 @@
       <w:pPr>
         <w:spacing w:line="360" w:lineRule="auto"/>
         <w:rPr>
-          <w:ins w:id="69" w:author="Dave Bridges" w:date="2020-03-25T10:38:00Z"/>
+          <w:ins w:id="37" w:author="Dave Bridges" w:date="2020-03-25T10:38:00Z"/>
           <w:rFonts w:ascii="Arial" w:eastAsia="MS PMincho" w:hAnsi="Arial" w:cs="Arial"/>
           <w:b/>
           <w:bCs/>
@@ -10831,7 +10368,7 @@
       <w:pPr>
         <w:spacing w:line="360" w:lineRule="auto"/>
         <w:rPr>
-          <w:ins w:id="70" w:author="Dave Bridges" w:date="2020-03-25T10:38:00Z"/>
+          <w:ins w:id="38" w:author="Dave Bridges" w:date="2020-03-25T10:38:00Z"/>
           <w:rFonts w:ascii="Arial" w:eastAsia="MS PMincho" w:hAnsi="Arial" w:cs="Arial"/>
           <w:b/>
           <w:bCs/>
@@ -10850,7 +10387,7 @@
           <w:color w:val="000000" w:themeColor="text1"/>
           <w:sz w:val="22"/>
           <w:szCs w:val="22"/>
-          <w:rPrChange w:id="71" w:author="Dave Bridges" w:date="2020-03-25T10:38:00Z">
+          <w:rPrChange w:id="39" w:author="Dave Bridges" w:date="2020-03-25T10:38:00Z">
             <w:rPr>
               <w:rFonts w:ascii="Arial" w:eastAsia="MS PMincho" w:hAnsi="Arial" w:cs="Arial"/>
               <w:b/>
@@ -10862,7 +10399,7 @@
           </w:rPrChange>
         </w:rPr>
       </w:pPr>
-      <w:ins w:id="72" w:author="Dave Bridges" w:date="2020-03-25T10:38:00Z">
+      <w:ins w:id="40" w:author="Dave Bridges" w:date="2020-03-25T10:38:00Z">
         <w:r>
           <w:rPr>
             <w:rFonts w:ascii="Arial" w:eastAsia="MS PMincho" w:hAnsi="Arial" w:cs="Arial"/>
@@ -10874,7 +10411,7 @@
           <w:t xml:space="preserve">This work was supported by funding </w:t>
         </w:r>
       </w:ins>
-      <w:ins w:id="73" w:author="Dave Bridges" w:date="2020-03-25T10:39:00Z">
+      <w:ins w:id="41" w:author="Dave Bridges" w:date="2020-03-25T10:39:00Z">
         <w:r>
           <w:rPr>
             <w:rFonts w:ascii="Arial" w:eastAsia="MS PMincho" w:hAnsi="Arial" w:cs="Arial"/>
@@ -10886,7 +10423,7 @@
           <w:t>from the NIH (</w:t>
         </w:r>
       </w:ins>
-      <w:ins w:id="74" w:author="Dave Bridges" w:date="2020-03-25T10:40:00Z">
+      <w:ins w:id="42" w:author="Dave Bridges" w:date="2020-03-25T10:40:00Z">
         <w:r>
           <w:rPr>
             <w:rFonts w:ascii="Arial" w:eastAsia="MS PMincho" w:hAnsi="Arial" w:cs="Arial"/>
@@ -10898,7 +10435,7 @@
           <w:t>R01</w:t>
         </w:r>
       </w:ins>
-      <w:ins w:id="75" w:author="Dave Bridges" w:date="2020-03-25T10:39:00Z">
+      <w:ins w:id="43" w:author="Dave Bridges" w:date="2020-03-25T10:39:00Z">
         <w:r>
           <w:rPr>
             <w:rFonts w:ascii="Arial" w:eastAsia="MS PMincho" w:hAnsi="Arial" w:cs="Arial"/>
@@ -10910,7 +10447,7 @@
           <w:t xml:space="preserve">DK107535 to DB and </w:t>
         </w:r>
       </w:ins>
-      <w:ins w:id="76" w:author="Dave Bridges" w:date="2020-03-25T10:40:00Z">
+      <w:ins w:id="44" w:author="Dave Bridges" w:date="2020-03-25T10:40:00Z">
         <w:r>
           <w:rPr>
             <w:rFonts w:ascii="Arial" w:eastAsia="MS PMincho" w:hAnsi="Arial" w:cs="Arial"/>
@@ -10922,7 +10459,7 @@
           <w:t>K01</w:t>
         </w:r>
       </w:ins>
-      <w:ins w:id="77" w:author="Dave Bridges" w:date="2020-03-25T10:39:00Z">
+      <w:ins w:id="45" w:author="Dave Bridges" w:date="2020-03-25T10:39:00Z">
         <w:r>
           <w:rPr>
             <w:rFonts w:ascii="Arial" w:eastAsia="MS PMincho" w:hAnsi="Arial" w:cs="Arial"/>
@@ -10954,7 +10491,7 @@
           <w:t xml:space="preserve"> to BG) and supported by core facilities</w:t>
         </w:r>
       </w:ins>
-      <w:ins w:id="78" w:author="Dave Bridges" w:date="2020-03-25T10:40:00Z">
+      <w:ins w:id="46" w:author="Dave Bridges" w:date="2020-03-25T10:40:00Z">
         <w:r>
           <w:rPr>
             <w:rFonts w:ascii="Arial" w:eastAsia="MS PMincho" w:hAnsi="Arial" w:cs="Arial"/>
@@ -10966,7 +10503,7 @@
           <w:t xml:space="preserve"> </w:t>
         </w:r>
       </w:ins>
-      <w:ins w:id="79" w:author="Dave Bridges" w:date="2020-03-25T10:41:00Z">
+      <w:ins w:id="47" w:author="Dave Bridges" w:date="2020-03-25T10:41:00Z">
         <w:r>
           <w:rPr>
             <w:rFonts w:ascii="Arial" w:eastAsia="MS PMincho" w:hAnsi="Arial" w:cs="Arial"/>
@@ -10978,7 +10515,7 @@
           <w:t>at the</w:t>
         </w:r>
       </w:ins>
-      <w:ins w:id="80" w:author="Dave Bridges" w:date="2020-03-25T10:40:00Z">
+      <w:ins w:id="48" w:author="Dave Bridges" w:date="2020-03-25T10:40:00Z">
         <w:r>
           <w:rPr>
             <w:rFonts w:ascii="Arial" w:eastAsia="MS PMincho" w:hAnsi="Arial" w:cs="Arial"/>
@@ -11032,7 +10569,7 @@
           <w:t>)</w:t>
         </w:r>
       </w:ins>
-      <w:ins w:id="81" w:author="Dave Bridges" w:date="2020-03-25T10:41:00Z">
+      <w:ins w:id="49" w:author="Dave Bridges" w:date="2020-03-25T10:41:00Z">
         <w:r>
           <w:rPr>
             <w:rFonts w:ascii="Arial" w:eastAsia="MS PMincho" w:hAnsi="Arial" w:cs="Arial"/>
@@ -11362,7 +10899,7 @@
       </w:r>
     </w:p>
   </w:comment>
-  <w:comment w:id="34" w:author="Dave Bridges" w:date="2020-03-25T11:14:00Z" w:initials="DB">
+  <w:comment w:id="21" w:author="Dave Bridges" w:date="2020-03-25T11:14:00Z" w:initials="DB">
     <w:p>
       <w:pPr>
         <w:pStyle w:val="CommentText"/>
@@ -11378,7 +10915,7 @@
       </w:r>
     </w:p>
   </w:comment>
-  <w:comment w:id="37" w:author="Dave Bridges" w:date="2020-03-25T11:16:00Z" w:initials="DB">
+  <w:comment w:id="22" w:author="Dave Bridges" w:date="2020-03-25T11:16:00Z" w:initials="DB">
     <w:p>
       <w:pPr>
         <w:pStyle w:val="CommentText"/>
@@ -11394,7 +10931,7 @@
       </w:r>
     </w:p>
   </w:comment>
-  <w:comment w:id="42" w:author="Dave Bridges" w:date="2020-03-25T11:18:00Z" w:initials="DB">
+  <w:comment w:id="23" w:author="Dave Bridges" w:date="2020-03-25T11:18:00Z" w:initials="DB">
     <w:p>
       <w:pPr>
         <w:pStyle w:val="CommentText"/>
@@ -11410,7 +10947,7 @@
       </w:r>
     </w:p>
   </w:comment>
-  <w:comment w:id="54" w:author="Dave Bridges" w:date="2020-03-25T11:18:00Z" w:initials="DB">
+  <w:comment w:id="24" w:author="Dave Bridges" w:date="2020-03-25T11:18:00Z" w:initials="DB">
     <w:p>
       <w:pPr>
         <w:pStyle w:val="CommentText"/>
@@ -11426,7 +10963,7 @@
       </w:r>
     </w:p>
   </w:comment>
-  <w:comment w:id="55" w:author="Dave Bridges" w:date="2020-03-25T11:18:00Z" w:initials="DB">
+  <w:comment w:id="25" w:author="Dave Bridges" w:date="2020-03-25T11:18:00Z" w:initials="DB">
     <w:p>
       <w:pPr>
         <w:pStyle w:val="CommentText"/>
@@ -11442,7 +10979,7 @@
       </w:r>
     </w:p>
   </w:comment>
-  <w:comment w:id="58" w:author="Dave Bridges" w:date="2020-03-25T11:20:00Z" w:initials="DB">
+  <w:comment w:id="28" w:author="Dave Bridges" w:date="2020-03-25T11:20:00Z" w:initials="DB">
     <w:p>
       <w:pPr>
         <w:pStyle w:val="CommentText"/>
@@ -12078,6 +11615,7 @@
   <w:style w:type="character" w:default="1" w:styleId="DefaultParagraphFont">
     <w:name w:val="Default Paragraph Font"/>
     <w:uiPriority w:val="1"/>
+    <w:semiHidden/>
     <w:unhideWhenUsed/>
   </w:style>
   <w:style w:type="table" w:default="1" w:styleId="TableNormal">
@@ -12738,7 +12276,7 @@
 </file>
 
 <file path=customXml/itemProps1.xml><?xml version="1.0" encoding="utf-8"?>
-<ds:datastoreItem xmlns:ds="http://schemas.openxmlformats.org/officeDocument/2006/customXml" ds:itemID="{0E53C7D9-B5B8-F049-910C-7A192B4F3F01}">
+<ds:datastoreItem xmlns:ds="http://schemas.openxmlformats.org/officeDocument/2006/customXml" ds:itemID="{604E3442-A629-3042-BFE0-985FC0A7E417}">
   <ds:schemaRefs>
     <ds:schemaRef ds:uri="http://schemas.openxmlformats.org/officeDocument/2006/bibliography"/>
   </ds:schemaRefs>

</xml_diff>

<commit_message>
updated statistical analysis section
</commit_message>
<xml_diff>
--- a/Manuscripts/Mammary Gland aTSC/Manuscript.docx
+++ b/Manuscripts/Mammary Gland aTSC/Manuscript.docx
@@ -5780,9 +5780,10 @@
           <w:color w:val="000000" w:themeColor="text1"/>
           <w:sz w:val="22"/>
           <w:szCs w:val="22"/>
-          <w:highlight w:val="yellow"/>
-        </w:rPr>
-      </w:pPr>
+        </w:rPr>
+      </w:pPr>
+      <w:bookmarkStart w:id="9" w:name="_GoBack"/>
+      <w:bookmarkEnd w:id="9"/>
       <w:r>
         <w:rPr>
           <w:rFonts w:ascii="Arial" w:hAnsi="Arial" w:cs="Arial"/>
@@ -5790,7 +5791,6 @@
           <w:color w:val="000000" w:themeColor="text1"/>
           <w:sz w:val="22"/>
           <w:szCs w:val="22"/>
-          <w:highlight w:val="yellow"/>
         </w:rPr>
         <w:t xml:space="preserve">2.11 </w:t>
       </w:r>
@@ -5801,13 +5801,79 @@
           <w:color w:val="000000" w:themeColor="text1"/>
           <w:sz w:val="22"/>
           <w:szCs w:val="22"/>
-          <w:highlight w:val="yellow"/>
         </w:rPr>
         <w:t>Statistical Analysis</w:t>
       </w:r>
     </w:p>
     <w:p>
       <w:pPr>
+        <w:pStyle w:val="NormalWeb"/>
+        <w:spacing w:before="0" w:beforeAutospacing="0" w:after="0" w:afterAutospacing="0" w:line="360" w:lineRule="auto"/>
+        <w:textAlignment w:val="baseline"/>
+        <w:rPr>
+          <w:rFonts w:ascii="Arial" w:hAnsi="Arial" w:cs="Arial"/>
+          <w:color w:val="000000" w:themeColor="text1"/>
+          <w:sz w:val="22"/>
+          <w:szCs w:val="22"/>
+        </w:rPr>
+      </w:pPr>
+      <w:r>
+        <w:rPr>
+          <w:rFonts w:ascii="Arial" w:hAnsi="Arial" w:cs="Arial"/>
+          <w:color w:val="000000" w:themeColor="text1"/>
+          <w:sz w:val="22"/>
+          <w:szCs w:val="22"/>
+        </w:rPr>
+        <w:t xml:space="preserve">All statistical analyses were performed using R, version </w:t>
+      </w:r>
+      <w:r>
+        <w:rPr>
+          <w:rFonts w:ascii="Arial" w:hAnsi="Arial" w:cs="Arial"/>
+          <w:color w:val="000000" w:themeColor="text1"/>
+          <w:sz w:val="22"/>
+          <w:szCs w:val="22"/>
+        </w:rPr>
+        <w:t xml:space="preserve">4.0. For longitudinal measurements including body composition, food intake, and pup weight gain, data were analyzed using mixed linear models. Statistical significance was designated at p&lt;0.05. </w:t>
+      </w:r>
+      <w:r>
+        <w:rPr>
+          <w:rFonts w:ascii="Arial" w:hAnsi="Arial" w:cs="Arial"/>
+          <w:color w:val="000000" w:themeColor="text1"/>
+          <w:sz w:val="22"/>
+          <w:szCs w:val="22"/>
+        </w:rPr>
+        <w:t xml:space="preserve">We tested </w:t>
+      </w:r>
+      <w:r>
+        <w:rPr>
+          <w:rFonts w:ascii="Arial" w:hAnsi="Arial" w:cs="Arial"/>
+          <w:color w:val="000000" w:themeColor="text1"/>
+          <w:sz w:val="22"/>
+          <w:szCs w:val="22"/>
+        </w:rPr>
+        <w:t>for sex-differences in all outcomes and</w:t>
+      </w:r>
+      <w:r>
+        <w:rPr>
+          <w:rFonts w:ascii="Arial" w:hAnsi="Arial" w:cs="Arial"/>
+          <w:color w:val="000000" w:themeColor="text1"/>
+          <w:sz w:val="22"/>
+          <w:szCs w:val="22"/>
+        </w:rPr>
+        <w:t xml:space="preserve"> report modifying effects of sex </w:t>
+      </w:r>
+      <w:r>
+        <w:rPr>
+          <w:rFonts w:ascii="Arial" w:hAnsi="Arial" w:cs="Arial"/>
+          <w:color w:val="000000" w:themeColor="text1"/>
+          <w:sz w:val="22"/>
+          <w:szCs w:val="22"/>
+        </w:rPr>
+        <w:t>when significant.</w:t>
+      </w:r>
+    </w:p>
+    <w:p>
+      <w:pPr>
         <w:spacing w:line="360" w:lineRule="auto"/>
         <w:rPr>
           <w:rFonts w:ascii="Arial" w:hAnsi="Arial" w:cs="Arial"/>
@@ -5816,47 +5882,6 @@
           <w:szCs w:val="22"/>
         </w:rPr>
       </w:pPr>
-      <w:r>
-        <w:rPr>
-          <w:rFonts w:ascii="Arial" w:hAnsi="Arial" w:cs="Arial"/>
-          <w:color w:val="000000" w:themeColor="text1"/>
-          <w:sz w:val="22"/>
-          <w:szCs w:val="22"/>
-          <w:highlight w:val="yellow"/>
-        </w:rPr>
-        <w:t xml:space="preserve">Pairwise testing, two way </w:t>
-      </w:r>
-      <w:proofErr w:type="spellStart"/>
-      <w:r>
-        <w:rPr>
-          <w:rFonts w:ascii="Arial" w:hAnsi="Arial" w:cs="Arial"/>
-          <w:color w:val="000000" w:themeColor="text1"/>
-          <w:sz w:val="22"/>
-          <w:szCs w:val="22"/>
-          <w:highlight w:val="yellow"/>
-        </w:rPr>
-        <w:t>anova</w:t>
-      </w:r>
-      <w:proofErr w:type="spellEnd"/>
-      <w:r>
-        <w:rPr>
-          <w:rFonts w:ascii="Arial" w:hAnsi="Arial" w:cs="Arial"/>
-          <w:color w:val="000000" w:themeColor="text1"/>
-          <w:sz w:val="22"/>
-          <w:szCs w:val="22"/>
-          <w:highlight w:val="yellow"/>
-        </w:rPr>
-        <w:t>, linear modeling</w:t>
-      </w:r>
-      <w:r>
-        <w:rPr>
-          <w:rFonts w:ascii="Arial" w:hAnsi="Arial" w:cs="Arial"/>
-          <w:color w:val="000000" w:themeColor="text1"/>
-          <w:sz w:val="22"/>
-          <w:szCs w:val="22"/>
-        </w:rPr>
-        <w:t xml:space="preserve"> </w:t>
-      </w:r>
     </w:p>
     <w:p>
       <w:pPr>
@@ -6287,14 +6312,24 @@
       <w:r>
         <w:t xml:space="preserve">Figure </w:t>
       </w:r>
-      <w:fldSimple w:instr=" SEQ Figure \* ARABIC ">
-        <w:r>
-          <w:rPr>
-            <w:noProof/>
-          </w:rPr>
-          <w:t>1</w:t>
-        </w:r>
-      </w:fldSimple>
+      <w:r>
+        <w:fldChar w:fldCharType="begin"/>
+      </w:r>
+      <w:r>
+        <w:instrText xml:space="preserve"> SEQ Figure \* ARABIC </w:instrText>
+      </w:r>
+      <w:r>
+        <w:fldChar w:fldCharType="separate"/>
+      </w:r>
+      <w:r>
+        <w:rPr>
+          <w:noProof/>
+        </w:rPr>
+        <w:t>1</w:t>
+      </w:r>
+      <w:r>
+        <w:fldChar w:fldCharType="end"/>
+      </w:r>
       <w:r>
         <w:t xml:space="preserve">: Dams and pups were monitored throughout lactation. Pup births and weights were measured on postnatal day (PND) 0.5. Pups were culled at PND4. Pups </w:t>
       </w:r>
@@ -6601,7 +6636,7 @@
         </w:rPr>
         <w:t>). While WT dams lost fat mass gradually during lactation, KO dams gained fat mass (</w:t>
       </w:r>
-      <w:commentRangeStart w:id="9"/>
+      <w:commentRangeStart w:id="10"/>
       <w:r>
         <w:rPr>
           <w:rFonts w:ascii="Arial" w:hAnsi="Arial" w:cs="Arial"/>
@@ -6611,12 +6646,12 @@
         </w:rPr>
         <w:t>Figure</w:t>
       </w:r>
-      <w:commentRangeEnd w:id="9"/>
+      <w:commentRangeEnd w:id="10"/>
       <w:r>
         <w:rPr>
           <w:rStyle w:val="CommentReference"/>
         </w:rPr>
-        <w:commentReference w:id="9"/>
+        <w:commentReference w:id="10"/>
       </w:r>
       <w:r>
         <w:rPr>
@@ -6627,17 +6662,15 @@
         </w:rPr>
         <w:t xml:space="preserve"> </w:t>
       </w:r>
-      <w:ins w:id="10" w:author="Dave Bridges" w:date="2020-03-25T10:54:00Z">
-        <w:r>
-          <w:rPr>
-            <w:rFonts w:ascii="Arial" w:hAnsi="Arial" w:cs="Arial"/>
-            <w:color w:val="000000" w:themeColor="text1"/>
-            <w:sz w:val="22"/>
-            <w:szCs w:val="22"/>
-          </w:rPr>
-          <w:t>2</w:t>
-        </w:r>
-      </w:ins>
+      <w:r>
+        <w:rPr>
+          <w:rFonts w:ascii="Arial" w:hAnsi="Arial" w:cs="Arial"/>
+          <w:color w:val="000000" w:themeColor="text1"/>
+          <w:sz w:val="22"/>
+          <w:szCs w:val="22"/>
+        </w:rPr>
+        <w:t>2</w:t>
+      </w:r>
       <w:r>
         <w:rPr>
           <w:rFonts w:ascii="Arial" w:hAnsi="Arial" w:cs="Arial"/>
@@ -7571,19 +7604,29 @@
       <w:r>
         <w:t xml:space="preserve">Figure </w:t>
       </w:r>
-      <w:fldSimple w:instr=" SEQ Figure \* ARABIC ">
-        <w:r>
-          <w:rPr>
-            <w:noProof/>
-          </w:rPr>
-          <w:t>2</w:t>
-        </w:r>
-      </w:fldSimple>
+      <w:r>
+        <w:fldChar w:fldCharType="begin"/>
+      </w:r>
+      <w:r>
+        <w:instrText xml:space="preserve"> SEQ Figure \* ARABIC </w:instrText>
+      </w:r>
+      <w:r>
+        <w:fldChar w:fldCharType="separate"/>
+      </w:r>
+      <w:r>
+        <w:rPr>
+          <w:noProof/>
+        </w:rPr>
+        <w:t>2</w:t>
+      </w:r>
+      <w:r>
+        <w:fldChar w:fldCharType="end"/>
+      </w:r>
       <w:r>
         <w:t>: Maternal</w:t>
       </w:r>
       <w:r>
-        <w:t xml:space="preserve"> </w:t>
+        <w:t xml:space="preserve"> body composition during gestation and lactation, food intake, and litter size of WT and KO dams. (A) Maternal body weights. (B) Maternal lean mass. (C) Maternal fat mass. (D) Maternal fat mass change from the day of delivery until PND16.5. (E) Average weekly food intake. (F) Litter size of WT and KO dam.</w:t>
       </w:r>
     </w:p>
     <w:p>
@@ -7628,7 +7671,6 @@
           <w:sz w:val="22"/>
           <w:szCs w:val="22"/>
         </w:rPr>
-        <w:lastRenderedPageBreak/>
         <w:t>3.</w:t>
       </w:r>
       <w:r>
@@ -8388,21 +8430,18 @@
       <w:pPr>
         <w:spacing w:line="360" w:lineRule="auto"/>
         <w:rPr>
-          <w:ins w:id="29" w:author="Dave Bridges" w:date="2020-03-25T11:14:00Z"/>
-          <w:rFonts w:ascii="Arial" w:hAnsi="Arial" w:cs="Arial"/>
-          <w:color w:val="000000" w:themeColor="text1"/>
-          <w:sz w:val="22"/>
-          <w:szCs w:val="22"/>
-        </w:rPr>
-      </w:pPr>
-      <w:bookmarkStart w:id="30" w:name="_GoBack"/>
+          <w:rFonts w:ascii="Arial" w:hAnsi="Arial" w:cs="Arial"/>
+          <w:color w:val="000000" w:themeColor="text1"/>
+          <w:sz w:val="22"/>
+          <w:szCs w:val="22"/>
+        </w:rPr>
+      </w:pPr>
     </w:p>
     <w:p>
       <w:pPr>
         <w:pStyle w:val="Heading2"/>
         <w:spacing w:line="360" w:lineRule="auto"/>
         <w:rPr>
-          <w:ins w:id="31" w:author="Dave Bridges" w:date="2020-03-25T11:14:00Z"/>
           <w:rFonts w:ascii="Arial" w:hAnsi="Arial" w:cs="Arial"/>
           <w:b/>
           <w:color w:val="000000" w:themeColor="text1"/>
@@ -8410,93 +8449,85 @@
           <w:szCs w:val="22"/>
         </w:rPr>
       </w:pPr>
-      <w:ins w:id="32" w:author="Dave Bridges" w:date="2020-03-25T11:14:00Z">
-        <w:r>
-          <w:rPr>
-            <w:rFonts w:ascii="Arial" w:hAnsi="Arial" w:cs="Arial"/>
-            <w:b/>
-            <w:color w:val="000000" w:themeColor="text1"/>
-            <w:sz w:val="22"/>
-            <w:szCs w:val="22"/>
-          </w:rPr>
-          <w:t>3.</w:t>
-        </w:r>
-        <w:r>
-          <w:rPr>
-            <w:rFonts w:ascii="Arial" w:hAnsi="Arial" w:cs="Arial"/>
-            <w:b/>
-            <w:color w:val="000000" w:themeColor="text1"/>
-            <w:sz w:val="22"/>
-            <w:szCs w:val="22"/>
-          </w:rPr>
-          <w:t>7</w:t>
-        </w:r>
-        <w:r>
-          <w:rPr>
-            <w:rFonts w:ascii="Arial" w:hAnsi="Arial" w:cs="Arial"/>
-            <w:b/>
-            <w:color w:val="000000" w:themeColor="text1"/>
-            <w:sz w:val="22"/>
-            <w:szCs w:val="22"/>
-          </w:rPr>
-          <w:t xml:space="preserve"> Mammary Gland Weights of KO Dams were Lighter</w:t>
-        </w:r>
-      </w:ins>
+      <w:r>
+        <w:rPr>
+          <w:rFonts w:ascii="Arial" w:hAnsi="Arial" w:cs="Arial"/>
+          <w:b/>
+          <w:color w:val="000000" w:themeColor="text1"/>
+          <w:sz w:val="22"/>
+          <w:szCs w:val="22"/>
+        </w:rPr>
+        <w:t>3.</w:t>
+      </w:r>
+      <w:r>
+        <w:rPr>
+          <w:rFonts w:ascii="Arial" w:hAnsi="Arial" w:cs="Arial"/>
+          <w:b/>
+          <w:color w:val="000000" w:themeColor="text1"/>
+          <w:sz w:val="22"/>
+          <w:szCs w:val="22"/>
+        </w:rPr>
+        <w:t>7</w:t>
+      </w:r>
+      <w:r>
+        <w:rPr>
+          <w:rFonts w:ascii="Arial" w:hAnsi="Arial" w:cs="Arial"/>
+          <w:b/>
+          <w:color w:val="000000" w:themeColor="text1"/>
+          <w:sz w:val="22"/>
+          <w:szCs w:val="22"/>
+        </w:rPr>
+        <w:t xml:space="preserve"> Mammary Gland Weights of KO Dams were Lighter</w:t>
+      </w:r>
     </w:p>
     <w:p>
       <w:pPr>
         <w:spacing w:line="360" w:lineRule="auto"/>
         <w:rPr>
-          <w:ins w:id="33" w:author="Dave Bridges" w:date="2020-03-25T11:14:00Z"/>
-          <w:rFonts w:ascii="Arial" w:hAnsi="Arial" w:cs="Arial"/>
-          <w:color w:val="000000" w:themeColor="text1"/>
-          <w:sz w:val="22"/>
-          <w:szCs w:val="22"/>
-        </w:rPr>
-      </w:pPr>
-      <w:ins w:id="34" w:author="Dave Bridges" w:date="2020-03-25T11:25:00Z">
-        <w:r>
-          <w:rPr>
-            <w:rFonts w:ascii="Arial" w:hAnsi="Arial" w:cs="Arial"/>
-            <w:color w:val="000000" w:themeColor="text1"/>
-            <w:sz w:val="22"/>
-            <w:szCs w:val="22"/>
-          </w:rPr>
-          <w:t xml:space="preserve">Based on these changes in milk composition, we next examined the mammary glands from the adipocyte </w:t>
-        </w:r>
-        <w:r>
-          <w:rPr>
-            <w:rFonts w:ascii="Arial" w:hAnsi="Arial" w:cs="Arial"/>
-            <w:i/>
-            <w:color w:val="000000" w:themeColor="text1"/>
-            <w:sz w:val="22"/>
-            <w:szCs w:val="22"/>
-          </w:rPr>
-          <w:t xml:space="preserve">Tsc1 </w:t>
-        </w:r>
-        <w:r>
-          <w:rPr>
-            <w:rFonts w:ascii="Arial" w:hAnsi="Arial" w:cs="Arial"/>
-            <w:color w:val="000000" w:themeColor="text1"/>
-            <w:sz w:val="22"/>
-            <w:szCs w:val="22"/>
-          </w:rPr>
-          <w:t xml:space="preserve">knockout dams.  </w:t>
-        </w:r>
-      </w:ins>
-      <w:ins w:id="35" w:author="Dave Bridges" w:date="2020-03-25T11:14:00Z">
-        <w:r>
-          <w:rPr>
-            <w:rFonts w:ascii="Arial" w:hAnsi="Arial" w:cs="Arial"/>
-            <w:color w:val="000000" w:themeColor="text1"/>
-            <w:sz w:val="22"/>
-            <w:szCs w:val="22"/>
-          </w:rPr>
-          <w:t>At PND16.5, the lower abdominal and inguinal mammary glands were collected and weighed from KO and WT dams. The right lower mammary glands of KO dams were significantly lighter than those of WT dams (p=0.042). Left lower mammary glands of KO dams significantly weighed less than those of WT dams (p=0.001).</w:t>
-        </w:r>
-      </w:ins>
-    </w:p>
-    <w:bookmarkEnd w:id="30"/>
+          <w:rFonts w:ascii="Arial" w:hAnsi="Arial" w:cs="Arial"/>
+          <w:color w:val="000000" w:themeColor="text1"/>
+          <w:sz w:val="22"/>
+          <w:szCs w:val="22"/>
+        </w:rPr>
+      </w:pPr>
+      <w:r>
+        <w:rPr>
+          <w:rFonts w:ascii="Arial" w:hAnsi="Arial" w:cs="Arial"/>
+          <w:color w:val="000000" w:themeColor="text1"/>
+          <w:sz w:val="22"/>
+          <w:szCs w:val="22"/>
+        </w:rPr>
+        <w:t xml:space="preserve">Based on these changes in milk composition, we next examined the mammary glands from the adipocyte </w:t>
+      </w:r>
+      <w:r>
+        <w:rPr>
+          <w:rFonts w:ascii="Arial" w:hAnsi="Arial" w:cs="Arial"/>
+          <w:i/>
+          <w:color w:val="000000" w:themeColor="text1"/>
+          <w:sz w:val="22"/>
+          <w:szCs w:val="22"/>
+        </w:rPr>
+        <w:t xml:space="preserve">Tsc1 </w:t>
+      </w:r>
+      <w:r>
+        <w:rPr>
+          <w:rFonts w:ascii="Arial" w:hAnsi="Arial" w:cs="Arial"/>
+          <w:color w:val="000000" w:themeColor="text1"/>
+          <w:sz w:val="22"/>
+          <w:szCs w:val="22"/>
+        </w:rPr>
+        <w:t xml:space="preserve">knockout dams.  </w:t>
+      </w:r>
+      <w:r>
+        <w:rPr>
+          <w:rFonts w:ascii="Arial" w:hAnsi="Arial" w:cs="Arial"/>
+          <w:color w:val="000000" w:themeColor="text1"/>
+          <w:sz w:val="22"/>
+          <w:szCs w:val="22"/>
+        </w:rPr>
+        <w:t>At PND16.5, the lower abdominal and inguinal mammary glands were collected and weighed from KO and WT dams. The right lower mammary glands of KO dams were significantly lighter than those of WT dams (p=0.042). Left lower mammary glands of KO dams significantly weighed less than those of WT dams (p=0.001).</w:t>
+      </w:r>
+    </w:p>
     <w:p>
       <w:pPr>
         <w:spacing w:line="360" w:lineRule="auto"/>
@@ -8513,7 +8544,7 @@
         <w:pStyle w:val="Heading2"/>
         <w:spacing w:line="360" w:lineRule="auto"/>
         <w:rPr>
-          <w:ins w:id="36" w:author="Dave Bridges" w:date="2020-03-25T11:14:00Z"/>
+          <w:ins w:id="29" w:author="Dave Bridges" w:date="2020-03-25T11:14:00Z"/>
           <w:rFonts w:ascii="Arial" w:hAnsi="Arial" w:cs="Arial"/>
           <w:b/>
           <w:color w:val="000000" w:themeColor="text1"/>
@@ -9444,16 +9475,7 @@
           <w:sz w:val="22"/>
           <w:szCs w:val="22"/>
         </w:rPr>
-        <w:t>In our KO model, we observed increased emptying of mammary adipocyte content as evident by the smaller size of adipocytes compared to the WT. We also observed a higher fat content in the milk produced from KO dams. This is consistent with the idea that these adipocytes could be emptying their content into the milk in KO dams at a higher rate than that of WT dams. Additionally, and supporting our finding, t</w:t>
-      </w:r>
-      <w:r>
-        <w:rPr>
-          <w:rFonts w:ascii="Arial" w:hAnsi="Arial" w:cs="Arial"/>
-          <w:color w:val="000000" w:themeColor="text1"/>
-          <w:sz w:val="22"/>
-          <w:szCs w:val="22"/>
-        </w:rPr>
-        <w:t xml:space="preserve">ransgenic pregnant mice </w:t>
+        <w:t xml:space="preserve">In our KO model, we observed increased emptying of mammary </w:t>
       </w:r>
       <w:r>
         <w:rPr>
@@ -9463,7 +9485,16 @@
           <w:szCs w:val="22"/>
         </w:rPr>
         <w:lastRenderedPageBreak/>
-        <w:t xml:space="preserve">with activated AKT in the mammary epithelial cells showed distended alveoli during lactation and a higher lipid droplet composition and size in the mammary epithelial during gestation and lactation </w:t>
+        <w:t>adipocyte content as evident by the smaller size of adipocytes compared to the WT. We also observed a higher fat content in the milk produced from KO dams. This is consistent with the idea that these adipocytes could be emptying their content into the milk in KO dams at a higher rate than that of WT dams. Additionally, and supporting our finding, t</w:t>
+      </w:r>
+      <w:r>
+        <w:rPr>
+          <w:rFonts w:ascii="Arial" w:hAnsi="Arial" w:cs="Arial"/>
+          <w:color w:val="000000" w:themeColor="text1"/>
+          <w:sz w:val="22"/>
+          <w:szCs w:val="22"/>
+        </w:rPr>
+        <w:t xml:space="preserve">ransgenic pregnant mice with activated AKT in the mammary epithelial cells showed distended alveoli during lactation and a higher lipid droplet composition and size in the mammary epithelial during gestation and lactation </w:t>
       </w:r>
       <w:r>
         <w:rPr>
@@ -10159,7 +10190,17 @@
           <w:sz w:val="22"/>
           <w:szCs w:val="22"/>
         </w:rPr>
-        <w:t xml:space="preserve">.This implies the effects of maternal weight on reducing benefits of lactation </w:t>
+        <w:t xml:space="preserve">.This implies the effects of maternal weight on reducing </w:t>
+      </w:r>
+      <w:r>
+        <w:rPr>
+          <w:rFonts w:ascii="Arial" w:hAnsi="Arial" w:cs="Arial"/>
+          <w:color w:val="000000" w:themeColor="text1"/>
+          <w:sz w:val="22"/>
+          <w:szCs w:val="22"/>
+        </w:rPr>
+        <w:lastRenderedPageBreak/>
+        <w:t xml:space="preserve">benefits of lactation </w:t>
       </w:r>
       <w:r>
         <w:rPr>
@@ -10290,7 +10331,6 @@
           <w:sz w:val="22"/>
           <w:szCs w:val="22"/>
         </w:rPr>
-        <w:lastRenderedPageBreak/>
         <w:t xml:space="preserve">5.0 Conclusions </w:t>
       </w:r>
     </w:p>
@@ -10343,7 +10383,7 @@
       <w:pPr>
         <w:spacing w:line="360" w:lineRule="auto"/>
         <w:rPr>
-          <w:ins w:id="37" w:author="Dave Bridges" w:date="2020-03-25T10:38:00Z"/>
+          <w:ins w:id="30" w:author="Dave Bridges" w:date="2020-03-25T10:38:00Z"/>
           <w:rFonts w:ascii="Arial" w:eastAsia="MS PMincho" w:hAnsi="Arial" w:cs="Arial"/>
           <w:b/>
           <w:bCs/>
@@ -10368,7 +10408,7 @@
       <w:pPr>
         <w:spacing w:line="360" w:lineRule="auto"/>
         <w:rPr>
-          <w:ins w:id="38" w:author="Dave Bridges" w:date="2020-03-25T10:38:00Z"/>
+          <w:ins w:id="31" w:author="Dave Bridges" w:date="2020-03-25T10:38:00Z"/>
           <w:rFonts w:ascii="Arial" w:eastAsia="MS PMincho" w:hAnsi="Arial" w:cs="Arial"/>
           <w:b/>
           <w:bCs/>
@@ -10387,7 +10427,7 @@
           <w:color w:val="000000" w:themeColor="text1"/>
           <w:sz w:val="22"/>
           <w:szCs w:val="22"/>
-          <w:rPrChange w:id="39" w:author="Dave Bridges" w:date="2020-03-25T10:38:00Z">
+          <w:rPrChange w:id="32" w:author="Dave Bridges" w:date="2020-03-25T10:38:00Z">
             <w:rPr>
               <w:rFonts w:ascii="Arial" w:eastAsia="MS PMincho" w:hAnsi="Arial" w:cs="Arial"/>
               <w:b/>
@@ -10399,7 +10439,7 @@
           </w:rPrChange>
         </w:rPr>
       </w:pPr>
-      <w:ins w:id="40" w:author="Dave Bridges" w:date="2020-03-25T10:38:00Z">
+      <w:ins w:id="33" w:author="Dave Bridges" w:date="2020-03-25T10:38:00Z">
         <w:r>
           <w:rPr>
             <w:rFonts w:ascii="Arial" w:eastAsia="MS PMincho" w:hAnsi="Arial" w:cs="Arial"/>
@@ -10411,7 +10451,7 @@
           <w:t xml:space="preserve">This work was supported by funding </w:t>
         </w:r>
       </w:ins>
-      <w:ins w:id="41" w:author="Dave Bridges" w:date="2020-03-25T10:39:00Z">
+      <w:ins w:id="34" w:author="Dave Bridges" w:date="2020-03-25T10:39:00Z">
         <w:r>
           <w:rPr>
             <w:rFonts w:ascii="Arial" w:eastAsia="MS PMincho" w:hAnsi="Arial" w:cs="Arial"/>
@@ -10423,7 +10463,7 @@
           <w:t>from the NIH (</w:t>
         </w:r>
       </w:ins>
-      <w:ins w:id="42" w:author="Dave Bridges" w:date="2020-03-25T10:40:00Z">
+      <w:ins w:id="35" w:author="Dave Bridges" w:date="2020-03-25T10:40:00Z">
         <w:r>
           <w:rPr>
             <w:rFonts w:ascii="Arial" w:eastAsia="MS PMincho" w:hAnsi="Arial" w:cs="Arial"/>
@@ -10435,7 +10475,7 @@
           <w:t>R01</w:t>
         </w:r>
       </w:ins>
-      <w:ins w:id="43" w:author="Dave Bridges" w:date="2020-03-25T10:39:00Z">
+      <w:ins w:id="36" w:author="Dave Bridges" w:date="2020-03-25T10:39:00Z">
         <w:r>
           <w:rPr>
             <w:rFonts w:ascii="Arial" w:eastAsia="MS PMincho" w:hAnsi="Arial" w:cs="Arial"/>
@@ -10447,7 +10487,7 @@
           <w:t xml:space="preserve">DK107535 to DB and </w:t>
         </w:r>
       </w:ins>
-      <w:ins w:id="44" w:author="Dave Bridges" w:date="2020-03-25T10:40:00Z">
+      <w:ins w:id="37" w:author="Dave Bridges" w:date="2020-03-25T10:40:00Z">
         <w:r>
           <w:rPr>
             <w:rFonts w:ascii="Arial" w:eastAsia="MS PMincho" w:hAnsi="Arial" w:cs="Arial"/>
@@ -10459,7 +10499,7 @@
           <w:t>K01</w:t>
         </w:r>
       </w:ins>
-      <w:ins w:id="45" w:author="Dave Bridges" w:date="2020-03-25T10:39:00Z">
+      <w:ins w:id="38" w:author="Dave Bridges" w:date="2020-03-25T10:39:00Z">
         <w:r>
           <w:rPr>
             <w:rFonts w:ascii="Arial" w:eastAsia="MS PMincho" w:hAnsi="Arial" w:cs="Arial"/>
@@ -10491,7 +10531,7 @@
           <w:t xml:space="preserve"> to BG) and supported by core facilities</w:t>
         </w:r>
       </w:ins>
-      <w:ins w:id="46" w:author="Dave Bridges" w:date="2020-03-25T10:40:00Z">
+      <w:ins w:id="39" w:author="Dave Bridges" w:date="2020-03-25T10:40:00Z">
         <w:r>
           <w:rPr>
             <w:rFonts w:ascii="Arial" w:eastAsia="MS PMincho" w:hAnsi="Arial" w:cs="Arial"/>
@@ -10503,7 +10543,7 @@
           <w:t xml:space="preserve"> </w:t>
         </w:r>
       </w:ins>
-      <w:ins w:id="47" w:author="Dave Bridges" w:date="2020-03-25T10:41:00Z">
+      <w:ins w:id="40" w:author="Dave Bridges" w:date="2020-03-25T10:41:00Z">
         <w:r>
           <w:rPr>
             <w:rFonts w:ascii="Arial" w:eastAsia="MS PMincho" w:hAnsi="Arial" w:cs="Arial"/>
@@ -10515,7 +10555,7 @@
           <w:t>at the</w:t>
         </w:r>
       </w:ins>
-      <w:ins w:id="48" w:author="Dave Bridges" w:date="2020-03-25T10:40:00Z">
+      <w:ins w:id="41" w:author="Dave Bridges" w:date="2020-03-25T10:40:00Z">
         <w:r>
           <w:rPr>
             <w:rFonts w:ascii="Arial" w:eastAsia="MS PMincho" w:hAnsi="Arial" w:cs="Arial"/>
@@ -10569,7 +10609,7 @@
           <w:t>)</w:t>
         </w:r>
       </w:ins>
-      <w:ins w:id="49" w:author="Dave Bridges" w:date="2020-03-25T10:41:00Z">
+      <w:ins w:id="42" w:author="Dave Bridges" w:date="2020-03-25T10:41:00Z">
         <w:r>
           <w:rPr>
             <w:rFonts w:ascii="Arial" w:eastAsia="MS PMincho" w:hAnsi="Arial" w:cs="Arial"/>
@@ -10835,7 +10875,7 @@
       </w:r>
     </w:p>
   </w:comment>
-  <w:comment w:id="9" w:author="Dave Bridges" w:date="2020-03-25T11:02:00Z" w:initials="DB">
+  <w:comment w:id="10" w:author="Dave Bridges" w:date="2020-03-25T11:02:00Z" w:initials="DB">
     <w:p>
       <w:pPr>
         <w:pStyle w:val="CommentText"/>
@@ -11163,8 +11203,160 @@
       </w:pPr>
     </w:lvl>
   </w:abstractNum>
+  <w:abstractNum w:abstractNumId="1" w15:restartNumberingAfterBreak="0">
+    <w:nsid w:val="7D046936"/>
+    <w:multiLevelType w:val="multilevel"/>
+    <w:tmpl w:val="1506F1D4"/>
+    <w:lvl w:ilvl="0">
+      <w:start w:val="1"/>
+      <w:numFmt w:val="bullet"/>
+      <w:lvlText w:val=""/>
+      <w:lvlJc w:val="left"/>
+      <w:pPr>
+        <w:tabs>
+          <w:tab w:val="num" w:pos="720"/>
+        </w:tabs>
+        <w:ind w:left="720" w:hanging="360"/>
+      </w:pPr>
+      <w:rPr>
+        <w:rFonts w:ascii="Symbol" w:hAnsi="Symbol" w:hint="default"/>
+        <w:sz w:val="20"/>
+      </w:rPr>
+    </w:lvl>
+    <w:lvl w:ilvl="1">
+      <w:start w:val="1"/>
+      <w:numFmt w:val="bullet"/>
+      <w:lvlText w:val="o"/>
+      <w:lvlJc w:val="left"/>
+      <w:pPr>
+        <w:tabs>
+          <w:tab w:val="num" w:pos="1440"/>
+        </w:tabs>
+        <w:ind w:left="1440" w:hanging="360"/>
+      </w:pPr>
+      <w:rPr>
+        <w:rFonts w:ascii="Courier New" w:hAnsi="Courier New" w:hint="default"/>
+        <w:sz w:val="20"/>
+      </w:rPr>
+    </w:lvl>
+    <w:lvl w:ilvl="2" w:tentative="1">
+      <w:start w:val="1"/>
+      <w:numFmt w:val="bullet"/>
+      <w:lvlText w:val=""/>
+      <w:lvlJc w:val="left"/>
+      <w:pPr>
+        <w:tabs>
+          <w:tab w:val="num" w:pos="2160"/>
+        </w:tabs>
+        <w:ind w:left="2160" w:hanging="360"/>
+      </w:pPr>
+      <w:rPr>
+        <w:rFonts w:ascii="Wingdings" w:hAnsi="Wingdings" w:hint="default"/>
+        <w:sz w:val="20"/>
+      </w:rPr>
+    </w:lvl>
+    <w:lvl w:ilvl="3" w:tentative="1">
+      <w:start w:val="1"/>
+      <w:numFmt w:val="bullet"/>
+      <w:lvlText w:val=""/>
+      <w:lvlJc w:val="left"/>
+      <w:pPr>
+        <w:tabs>
+          <w:tab w:val="num" w:pos="2880"/>
+        </w:tabs>
+        <w:ind w:left="2880" w:hanging="360"/>
+      </w:pPr>
+      <w:rPr>
+        <w:rFonts w:ascii="Wingdings" w:hAnsi="Wingdings" w:hint="default"/>
+        <w:sz w:val="20"/>
+      </w:rPr>
+    </w:lvl>
+    <w:lvl w:ilvl="4" w:tentative="1">
+      <w:start w:val="1"/>
+      <w:numFmt w:val="bullet"/>
+      <w:lvlText w:val=""/>
+      <w:lvlJc w:val="left"/>
+      <w:pPr>
+        <w:tabs>
+          <w:tab w:val="num" w:pos="3600"/>
+        </w:tabs>
+        <w:ind w:left="3600" w:hanging="360"/>
+      </w:pPr>
+      <w:rPr>
+        <w:rFonts w:ascii="Wingdings" w:hAnsi="Wingdings" w:hint="default"/>
+        <w:sz w:val="20"/>
+      </w:rPr>
+    </w:lvl>
+    <w:lvl w:ilvl="5" w:tentative="1">
+      <w:start w:val="1"/>
+      <w:numFmt w:val="bullet"/>
+      <w:lvlText w:val=""/>
+      <w:lvlJc w:val="left"/>
+      <w:pPr>
+        <w:tabs>
+          <w:tab w:val="num" w:pos="4320"/>
+        </w:tabs>
+        <w:ind w:left="4320" w:hanging="360"/>
+      </w:pPr>
+      <w:rPr>
+        <w:rFonts w:ascii="Wingdings" w:hAnsi="Wingdings" w:hint="default"/>
+        <w:sz w:val="20"/>
+      </w:rPr>
+    </w:lvl>
+    <w:lvl w:ilvl="6" w:tentative="1">
+      <w:start w:val="1"/>
+      <w:numFmt w:val="bullet"/>
+      <w:lvlText w:val=""/>
+      <w:lvlJc w:val="left"/>
+      <w:pPr>
+        <w:tabs>
+          <w:tab w:val="num" w:pos="5040"/>
+        </w:tabs>
+        <w:ind w:left="5040" w:hanging="360"/>
+      </w:pPr>
+      <w:rPr>
+        <w:rFonts w:ascii="Wingdings" w:hAnsi="Wingdings" w:hint="default"/>
+        <w:sz w:val="20"/>
+      </w:rPr>
+    </w:lvl>
+    <w:lvl w:ilvl="7" w:tentative="1">
+      <w:start w:val="1"/>
+      <w:numFmt w:val="bullet"/>
+      <w:lvlText w:val=""/>
+      <w:lvlJc w:val="left"/>
+      <w:pPr>
+        <w:tabs>
+          <w:tab w:val="num" w:pos="5760"/>
+        </w:tabs>
+        <w:ind w:left="5760" w:hanging="360"/>
+      </w:pPr>
+      <w:rPr>
+        <w:rFonts w:ascii="Wingdings" w:hAnsi="Wingdings" w:hint="default"/>
+        <w:sz w:val="20"/>
+      </w:rPr>
+    </w:lvl>
+    <w:lvl w:ilvl="8" w:tentative="1">
+      <w:start w:val="1"/>
+      <w:numFmt w:val="bullet"/>
+      <w:lvlText w:val=""/>
+      <w:lvlJc w:val="left"/>
+      <w:pPr>
+        <w:tabs>
+          <w:tab w:val="num" w:pos="6480"/>
+        </w:tabs>
+        <w:ind w:left="6480" w:hanging="360"/>
+      </w:pPr>
+      <w:rPr>
+        <w:rFonts w:ascii="Wingdings" w:hAnsi="Wingdings" w:hint="default"/>
+        <w:sz w:val="20"/>
+      </w:rPr>
+    </w:lvl>
+  </w:abstractNum>
   <w:num w:numId="1">
     <w:abstractNumId w:val="0"/>
+  </w:num>
+  <w:num w:numId="2">
+    <w:abstractNumId w:val="1"/>
   </w:num>
 </w:numbering>
 </file>
@@ -12015,6 +12207,20 @@
       </w:tblBorders>
     </w:tblPr>
   </w:style>
+  <w:style w:type="paragraph" w:styleId="NormalWeb">
+    <w:name w:val="Normal (Web)"/>
+    <w:basedOn w:val="Normal"/>
+    <w:uiPriority w:val="99"/>
+    <w:semiHidden/>
+    <w:unhideWhenUsed/>
+    <w:rsid w:val="001C2BD3"/>
+    <w:pPr>
+      <w:spacing w:before="100" w:beforeAutospacing="1" w:after="100" w:afterAutospacing="1"/>
+    </w:pPr>
+    <w:rPr>
+      <w:rFonts w:ascii="Times New Roman" w:eastAsia="Times New Roman" w:hAnsi="Times New Roman" w:cs="Times New Roman"/>
+    </w:rPr>
+  </w:style>
 </w:styles>
 </file>
 
@@ -12276,7 +12482,7 @@
 </file>
 
 <file path=customXml/itemProps1.xml><?xml version="1.0" encoding="utf-8"?>
-<ds:datastoreItem xmlns:ds="http://schemas.openxmlformats.org/officeDocument/2006/customXml" ds:itemID="{604E3442-A629-3042-BFE0-985FC0A7E417}">
+<ds:datastoreItem xmlns:ds="http://schemas.openxmlformats.org/officeDocument/2006/customXml" ds:itemID="{A1D61141-BB82-A147-B734-4139FDF2B355}">
   <ds:schemaRefs>
     <ds:schemaRef ds:uri="http://schemas.openxmlformats.org/officeDocument/2006/bibliography"/>
   </ds:schemaRefs>

</xml_diff>

<commit_message>
Updated graphs in MG and milk Wts R code
</commit_message>
<xml_diff>
--- a/Manuscripts/Mammary Gland aTSC/Manuscript.docx
+++ b/Manuscripts/Mammary Gland aTSC/Manuscript.docx
@@ -5782,8 +5782,6 @@
           <w:szCs w:val="22"/>
         </w:rPr>
       </w:pPr>
-      <w:bookmarkStart w:id="9" w:name="_GoBack"/>
-      <w:bookmarkEnd w:id="9"/>
       <w:r>
         <w:rPr>
           <w:rFonts w:ascii="Arial" w:hAnsi="Arial" w:cs="Arial"/>
@@ -6636,7 +6634,7 @@
         </w:rPr>
         <w:t>). While WT dams lost fat mass gradually during lactation, KO dams gained fat mass (</w:t>
       </w:r>
-      <w:commentRangeStart w:id="10"/>
+      <w:commentRangeStart w:id="9"/>
       <w:r>
         <w:rPr>
           <w:rFonts w:ascii="Arial" w:hAnsi="Arial" w:cs="Arial"/>
@@ -6646,12 +6644,12 @@
         </w:rPr>
         <w:t>Figure</w:t>
       </w:r>
-      <w:commentRangeEnd w:id="10"/>
+      <w:commentRangeEnd w:id="9"/>
       <w:r>
         <w:rPr>
           <w:rStyle w:val="CommentReference"/>
         </w:rPr>
-        <w:commentReference w:id="10"/>
+        <w:commentReference w:id="9"/>
       </w:r>
       <w:r>
         <w:rPr>
@@ -6788,7 +6786,7 @@
         </w:rPr>
         <w:t>compared to WT dams</w:t>
       </w:r>
-      <w:ins w:id="11" w:author="Dave Bridges" w:date="2020-03-25T11:01:00Z">
+      <w:ins w:id="10" w:author="Dave Bridges" w:date="2020-03-25T11:01:00Z">
         <w:r>
           <w:rPr>
             <w:rFonts w:ascii="Arial" w:hAnsi="Arial" w:cs="Arial"/>
@@ -6798,7 +6796,7 @@
           </w:rPr>
           <w:t xml:space="preserve"> (</w:t>
         </w:r>
-        <w:commentRangeStart w:id="12"/>
+        <w:commentRangeStart w:id="11"/>
         <w:r>
           <w:rPr>
             <w:rFonts w:ascii="Arial" w:hAnsi="Arial" w:cs="Arial"/>
@@ -6809,16 +6807,16 @@
           <w:t>Figure</w:t>
         </w:r>
       </w:ins>
-      <w:commentRangeEnd w:id="12"/>
-      <w:ins w:id="13" w:author="Dave Bridges" w:date="2020-03-25T11:02:00Z">
+      <w:commentRangeEnd w:id="11"/>
+      <w:ins w:id="12" w:author="Dave Bridges" w:date="2020-03-25T11:02:00Z">
         <w:r>
           <w:rPr>
             <w:rStyle w:val="CommentReference"/>
           </w:rPr>
-          <w:commentReference w:id="12"/>
+          <w:commentReference w:id="11"/>
         </w:r>
       </w:ins>
-      <w:ins w:id="14" w:author="Dave Bridges" w:date="2020-03-25T11:01:00Z">
+      <w:ins w:id="13" w:author="Dave Bridges" w:date="2020-03-25T11:01:00Z">
         <w:r>
           <w:rPr>
             <w:rFonts w:ascii="Arial" w:hAnsi="Arial" w:cs="Arial"/>
@@ -6838,7 +6836,7 @@
         </w:rPr>
         <w:t>E</w:t>
       </w:r>
-      <w:ins w:id="15" w:author="Dave Bridges" w:date="2020-03-25T11:01:00Z">
+      <w:ins w:id="14" w:author="Dave Bridges" w:date="2020-03-25T11:01:00Z">
         <w:r>
           <w:rPr>
             <w:rFonts w:ascii="Arial" w:hAnsi="Arial" w:cs="Arial"/>
@@ -7852,7 +7850,7 @@
         </w:rPr>
         <w:t>At PND7.5, females born to KO dams were heavier than females born to WT dams (</w:t>
       </w:r>
-      <w:commentRangeStart w:id="16"/>
+      <w:commentRangeStart w:id="15"/>
       <w:r>
         <w:rPr>
           <w:rFonts w:ascii="Arial" w:hAnsi="Arial" w:cs="Arial"/>
@@ -7862,12 +7860,12 @@
         </w:rPr>
         <w:t>p</w:t>
       </w:r>
-      <w:commentRangeEnd w:id="16"/>
+      <w:commentRangeEnd w:id="15"/>
       <w:r>
         <w:rPr>
           <w:rStyle w:val="CommentReference"/>
         </w:rPr>
-        <w:commentReference w:id="16"/>
+        <w:commentReference w:id="15"/>
       </w:r>
       <w:r>
         <w:rPr>
@@ -7970,7 +7968,7 @@
         </w:rPr>
         <w:t xml:space="preserve">Dams Produce Similar Volumes of Milk, but with </w:t>
       </w:r>
-      <w:commentRangeStart w:id="17"/>
+      <w:commentRangeStart w:id="16"/>
       <w:r>
         <w:rPr>
           <w:rFonts w:ascii="Arial" w:hAnsi="Arial" w:cs="Arial"/>
@@ -8001,14 +7999,14 @@
         </w:rPr>
         <w:t>Fat.</w:t>
       </w:r>
-      <w:commentRangeEnd w:id="17"/>
+      <w:commentRangeEnd w:id="16"/>
       <w:r>
         <w:rPr>
           <w:rStyle w:val="CommentReference"/>
           <w:rFonts w:asciiTheme="minorHAnsi" w:eastAsiaTheme="minorHAnsi" w:hAnsiTheme="minorHAnsi" w:cstheme="minorBidi"/>
           <w:color w:val="auto"/>
         </w:rPr>
-        <w:commentReference w:id="17"/>
+        <w:commentReference w:id="16"/>
       </w:r>
     </w:p>
     <w:p>
@@ -8075,7 +8073,7 @@
         </w:rPr>
         <w:t>he difference between pup weight after nursing and pup weight before nursing</w:t>
       </w:r>
-      <w:ins w:id="18" w:author="Dave Bridges" w:date="2020-03-25T11:12:00Z">
+      <w:ins w:id="17" w:author="Dave Bridges" w:date="2020-03-25T11:12:00Z">
         <w:r>
           <w:rPr>
             <w:rFonts w:ascii="Arial" w:hAnsi="Arial" w:cs="Arial"/>
@@ -8083,7 +8081,18 @@
             <w:sz w:val="22"/>
             <w:szCs w:val="22"/>
           </w:rPr>
-          <w:t xml:space="preserve">.  As shown in Figure </w:t>
+          <w:t xml:space="preserve">. </w:t>
+        </w:r>
+        <w:bookmarkStart w:id="18" w:name="_GoBack"/>
+        <w:bookmarkEnd w:id="18"/>
+        <w:r>
+          <w:rPr>
+            <w:rFonts w:ascii="Arial" w:hAnsi="Arial" w:cs="Arial"/>
+            <w:color w:val="000000" w:themeColor="text1"/>
+            <w:sz w:val="22"/>
+            <w:szCs w:val="22"/>
+          </w:rPr>
+          <w:t xml:space="preserve">As shown in Figure </w:t>
         </w:r>
       </w:ins>
       <w:ins w:id="19" w:author="Dave Bridges" w:date="2020-03-25T11:13:00Z">
@@ -10875,7 +10884,7 @@
       </w:r>
     </w:p>
   </w:comment>
-  <w:comment w:id="10" w:author="Dave Bridges" w:date="2020-03-25T11:02:00Z" w:initials="DB">
+  <w:comment w:id="9" w:author="Dave Bridges" w:date="2020-03-25T11:02:00Z" w:initials="DB">
     <w:p>
       <w:pPr>
         <w:pStyle w:val="CommentText"/>
@@ -10891,7 +10900,7 @@
       </w:r>
     </w:p>
   </w:comment>
-  <w:comment w:id="12" w:author="Dave Bridges" w:date="2020-03-25T11:02:00Z" w:initials="DB">
+  <w:comment w:id="11" w:author="Dave Bridges" w:date="2020-03-25T11:02:00Z" w:initials="DB">
     <w:p>
       <w:pPr>
         <w:pStyle w:val="CommentText"/>
@@ -10907,7 +10916,7 @@
       </w:r>
     </w:p>
   </w:comment>
-  <w:comment w:id="16" w:author="Dave Bridges" w:date="2020-03-25T11:09:00Z" w:initials="DB">
+  <w:comment w:id="15" w:author="Dave Bridges" w:date="2020-03-25T11:09:00Z" w:initials="DB">
     <w:p>
       <w:pPr>
         <w:pStyle w:val="CommentText"/>
@@ -10923,7 +10932,7 @@
       </w:r>
     </w:p>
   </w:comment>
-  <w:comment w:id="17" w:author="Dave Bridges" w:date="2020-03-25T11:16:00Z" w:initials="DB">
+  <w:comment w:id="16" w:author="Dave Bridges" w:date="2020-03-25T11:16:00Z" w:initials="DB">
     <w:p>
       <w:pPr>
         <w:pStyle w:val="CommentText"/>
@@ -12482,7 +12491,7 @@
 </file>
 
 <file path=customXml/itemProps1.xml><?xml version="1.0" encoding="utf-8"?>
-<ds:datastoreItem xmlns:ds="http://schemas.openxmlformats.org/officeDocument/2006/customXml" ds:itemID="{A1D61141-BB82-A147-B734-4139FDF2B355}">
+<ds:datastoreItem xmlns:ds="http://schemas.openxmlformats.org/officeDocument/2006/customXml" ds:itemID="{F511333F-02E7-6848-B0DF-B230AD069A68}">
   <ds:schemaRefs>
     <ds:schemaRef ds:uri="http://schemas.openxmlformats.org/officeDocument/2006/bibliography"/>
   </ds:schemaRefs>

</xml_diff>

<commit_message>
all figures added, accepted more changes.
</commit_message>
<xml_diff>
--- a/Manuscripts/Mammary Gland aTSC/Manuscript.docx
+++ b/Manuscripts/Mammary Gland aTSC/Manuscript.docx
@@ -39,72 +39,15 @@
           <w:szCs w:val="22"/>
         </w:rPr>
       </w:pPr>
-      <w:ins w:id="0" w:author="Dave Bridges" w:date="2020-03-25T11:30:00Z">
-        <w:r>
-          <w:rPr>
-            <w:rFonts w:ascii="Arial" w:hAnsi="Arial" w:cs="Arial"/>
-            <w:color w:val="000000" w:themeColor="text1"/>
-            <w:sz w:val="22"/>
-            <w:szCs w:val="22"/>
-          </w:rPr>
-          <w:t xml:space="preserve">A mouse model of adipocyte </w:t>
-        </w:r>
-      </w:ins>
-      <w:del w:id="1" w:author="Dave Bridges" w:date="2020-03-25T11:29:00Z">
-        <w:r>
-          <w:rPr>
-            <w:rFonts w:ascii="Arial" w:hAnsi="Arial" w:cs="Arial"/>
-            <w:color w:val="000000" w:themeColor="text1"/>
-            <w:sz w:val="22"/>
-            <w:szCs w:val="22"/>
-          </w:rPr>
-          <w:delText xml:space="preserve">Effects of mTORC1 </w:delText>
-        </w:r>
-      </w:del>
-      <w:del w:id="2" w:author="Dave Bridges" w:date="2020-03-25T11:27:00Z">
-        <w:r>
-          <w:rPr>
-            <w:rFonts w:ascii="Arial" w:hAnsi="Arial" w:cs="Arial"/>
-            <w:color w:val="000000" w:themeColor="text1"/>
-            <w:sz w:val="22"/>
-            <w:szCs w:val="22"/>
-          </w:rPr>
-          <w:delText xml:space="preserve">Hyperactivation </w:delText>
-        </w:r>
-      </w:del>
-      <w:del w:id="3" w:author="Dave Bridges" w:date="2020-03-25T11:29:00Z">
-        <w:r>
-          <w:rPr>
-            <w:rFonts w:ascii="Arial" w:hAnsi="Arial" w:cs="Arial"/>
-            <w:color w:val="000000" w:themeColor="text1"/>
-            <w:sz w:val="22"/>
-            <w:szCs w:val="22"/>
-          </w:rPr>
-          <w:delText>on Mammary Gland Function, Milk Composition, and Offspring Outcome</w:delText>
-        </w:r>
-      </w:del>
-      <w:ins w:id="4" w:author="Dave Bridges" w:date="2020-03-25T11:29:00Z">
-        <w:r>
-          <w:rPr>
-            <w:rFonts w:ascii="Arial" w:hAnsi="Arial" w:cs="Arial"/>
-            <w:color w:val="000000" w:themeColor="text1"/>
-            <w:sz w:val="22"/>
-            <w:szCs w:val="22"/>
-          </w:rPr>
-          <w:t xml:space="preserve">mTORC1 activation </w:t>
-        </w:r>
-      </w:ins>
-      <w:ins w:id="5" w:author="Dave Bridges" w:date="2020-03-25T11:30:00Z">
-        <w:r>
-          <w:rPr>
-            <w:rFonts w:ascii="Arial" w:hAnsi="Arial" w:cs="Arial"/>
-            <w:color w:val="000000" w:themeColor="text1"/>
-            <w:sz w:val="22"/>
-            <w:szCs w:val="22"/>
-          </w:rPr>
-          <w:t>increases milk fat.</w:t>
-        </w:r>
-      </w:ins>
+      <w:r>
+        <w:rPr>
+          <w:rFonts w:ascii="Arial" w:hAnsi="Arial" w:cs="Arial"/>
+          <w:color w:val="000000" w:themeColor="text1"/>
+          <w:sz w:val="22"/>
+          <w:szCs w:val="22"/>
+        </w:rPr>
+        <w:t>A mouse model of adipocyte mTORC1 activation increases milk fat.</w:t>
+      </w:r>
     </w:p>
     <w:p>
       <w:pPr>
@@ -1939,8 +1882,8 @@
         </w:rPr>
         <w:t xml:space="preserve">. </w:t>
       </w:r>
-      <w:commentRangeStart w:id="6"/>
-      <w:commentRangeEnd w:id="6"/>
+      <w:commentRangeStart w:id="0"/>
+      <w:commentRangeEnd w:id="0"/>
       <w:r>
         <w:rPr>
           <w:rStyle w:val="CommentReference"/>
@@ -1949,7 +1892,7 @@
           <w:sz w:val="22"/>
           <w:szCs w:val="22"/>
         </w:rPr>
-        <w:commentReference w:id="6"/>
+        <w:commentReference w:id="0"/>
       </w:r>
       <w:r>
         <w:rPr>
@@ -2120,9 +2063,20 @@
           <w:szCs w:val="22"/>
         </w:rPr>
         <w:lastRenderedPageBreak/>
-        <w:t xml:space="preserve">undergoes restructuring during pregnancy and lactation, the exact fate of these </w:t>
-      </w:r>
-      <w:commentRangeStart w:id="7"/>
+        <w:t xml:space="preserve">undergoes restructuring during pregnancy and lactation, the exact </w:t>
+      </w:r>
+      <w:bookmarkStart w:id="1" w:name="_GoBack"/>
+      <w:bookmarkEnd w:id="1"/>
+      <w:r>
+        <w:rPr>
+          <w:rFonts w:ascii="Arial" w:hAnsi="Arial" w:cs="Arial"/>
+          <w:color w:val="000000" w:themeColor="text1"/>
+          <w:sz w:val="22"/>
+          <w:szCs w:val="22"/>
+        </w:rPr>
+        <w:t xml:space="preserve">fate of these </w:t>
+      </w:r>
+      <w:commentRangeStart w:id="2"/>
       <w:r>
         <w:rPr>
           <w:rFonts w:ascii="Arial" w:hAnsi="Arial" w:cs="Arial"/>
@@ -2132,7 +2086,7 @@
         </w:rPr>
         <w:t xml:space="preserve">fat cells and the mechanisms regulating their transformation are less understood. </w:t>
       </w:r>
-      <w:commentRangeEnd w:id="7"/>
+      <w:commentRangeEnd w:id="2"/>
       <w:r>
         <w:rPr>
           <w:rStyle w:val="CommentReference"/>
@@ -2141,7 +2095,7 @@
           <w:sz w:val="22"/>
           <w:szCs w:val="22"/>
         </w:rPr>
-        <w:commentReference w:id="7"/>
+        <w:commentReference w:id="2"/>
       </w:r>
     </w:p>
     <w:p>
@@ -5215,8 +5169,8 @@
         </w:rPr>
         <w:t>. The total volume of milk (fat + non-fat milk) was also measured in mm. Percentage of fat was determined with respect to the total milk volume.</w:t>
       </w:r>
-      <w:commentRangeStart w:id="8"/>
-      <w:commentRangeEnd w:id="8"/>
+      <w:commentRangeStart w:id="3"/>
+      <w:commentRangeEnd w:id="3"/>
       <w:r>
         <w:rPr>
           <w:rStyle w:val="CommentReference"/>
@@ -5225,7 +5179,7 @@
           <w:sz w:val="22"/>
           <w:szCs w:val="22"/>
         </w:rPr>
-        <w:commentReference w:id="8"/>
+        <w:commentReference w:id="3"/>
       </w:r>
     </w:p>
     <w:p>
@@ -6634,7 +6588,7 @@
         </w:rPr>
         <w:t>). While WT dams lost fat mass gradually during lactation, KO dams gained fat mass (</w:t>
       </w:r>
-      <w:commentRangeStart w:id="9"/>
+      <w:commentRangeStart w:id="4"/>
       <w:r>
         <w:rPr>
           <w:rFonts w:ascii="Arial" w:hAnsi="Arial" w:cs="Arial"/>
@@ -6644,12 +6598,12 @@
         </w:rPr>
         <w:t>Figure</w:t>
       </w:r>
-      <w:commentRangeEnd w:id="9"/>
+      <w:commentRangeEnd w:id="4"/>
       <w:r>
         <w:rPr>
           <w:rStyle w:val="CommentReference"/>
         </w:rPr>
-        <w:commentReference w:id="9"/>
+        <w:commentReference w:id="4"/>
       </w:r>
       <w:r>
         <w:rPr>
@@ -6786,7 +6740,7 @@
         </w:rPr>
         <w:t>compared to WT dams</w:t>
       </w:r>
-      <w:ins w:id="10" w:author="Dave Bridges" w:date="2020-03-25T11:01:00Z">
+      <w:ins w:id="5" w:author="Dave Bridges" w:date="2020-03-25T11:01:00Z">
         <w:r>
           <w:rPr>
             <w:rFonts w:ascii="Arial" w:hAnsi="Arial" w:cs="Arial"/>
@@ -6796,7 +6750,7 @@
           </w:rPr>
           <w:t xml:space="preserve"> (</w:t>
         </w:r>
-        <w:commentRangeStart w:id="11"/>
+        <w:commentRangeStart w:id="6"/>
         <w:r>
           <w:rPr>
             <w:rFonts w:ascii="Arial" w:hAnsi="Arial" w:cs="Arial"/>
@@ -6807,16 +6761,16 @@
           <w:t>Figure</w:t>
         </w:r>
       </w:ins>
-      <w:commentRangeEnd w:id="11"/>
-      <w:ins w:id="12" w:author="Dave Bridges" w:date="2020-03-25T11:02:00Z">
+      <w:commentRangeEnd w:id="6"/>
+      <w:ins w:id="7" w:author="Dave Bridges" w:date="2020-03-25T11:02:00Z">
         <w:r>
           <w:rPr>
             <w:rStyle w:val="CommentReference"/>
           </w:rPr>
-          <w:commentReference w:id="11"/>
+          <w:commentReference w:id="6"/>
         </w:r>
       </w:ins>
-      <w:ins w:id="13" w:author="Dave Bridges" w:date="2020-03-25T11:01:00Z">
+      <w:ins w:id="8" w:author="Dave Bridges" w:date="2020-03-25T11:01:00Z">
         <w:r>
           <w:rPr>
             <w:rFonts w:ascii="Arial" w:hAnsi="Arial" w:cs="Arial"/>
@@ -6836,7 +6790,7 @@
         </w:rPr>
         <w:t>E</w:t>
       </w:r>
-      <w:ins w:id="14" w:author="Dave Bridges" w:date="2020-03-25T11:01:00Z">
+      <w:ins w:id="9" w:author="Dave Bridges" w:date="2020-03-25T11:01:00Z">
         <w:r>
           <w:rPr>
             <w:rFonts w:ascii="Arial" w:hAnsi="Arial" w:cs="Arial"/>
@@ -6952,7 +6906,7 @@
     <w:tbl>
       <w:tblPr>
         <w:tblStyle w:val="TableGrid"/>
-        <w:tblW w:w="10193" w:type="dxa"/>
+        <w:tblW w:w="10080" w:type="dxa"/>
         <w:tblBorders>
           <w:top w:val="none" w:sz="0" w:space="0" w:color="auto"/>
           <w:left w:val="none" w:sz="0" w:space="0" w:color="auto"/>
@@ -6964,8 +6918,8 @@
         <w:tblLook w:val="04A0" w:firstRow="1" w:lastRow="0" w:firstColumn="1" w:lastColumn="0" w:noHBand="0" w:noVBand="1"/>
       </w:tblPr>
       <w:tblGrid>
-        <w:gridCol w:w="5098"/>
-        <w:gridCol w:w="5095"/>
+        <w:gridCol w:w="5040"/>
+        <w:gridCol w:w="5040"/>
       </w:tblGrid>
       <w:tr>
         <w:trPr>
@@ -6973,7 +6927,7 @@
         </w:trPr>
         <w:tc>
           <w:tcPr>
-            <w:tcW w:w="5098" w:type="dxa"/>
+            <w:tcW w:w="5040" w:type="dxa"/>
           </w:tcPr>
           <w:p>
             <w:pPr>
@@ -7071,7 +7025,7 @@
         </w:tc>
         <w:tc>
           <w:tcPr>
-            <w:tcW w:w="5095" w:type="dxa"/>
+            <w:tcW w:w="5040" w:type="dxa"/>
           </w:tcPr>
           <w:p>
             <w:pPr>
@@ -7173,7 +7127,7 @@
         </w:trPr>
         <w:tc>
           <w:tcPr>
-            <w:tcW w:w="5098" w:type="dxa"/>
+            <w:tcW w:w="5040" w:type="dxa"/>
           </w:tcPr>
           <w:p>
             <w:pPr>
@@ -7270,7 +7224,7 @@
         </w:tc>
         <w:tc>
           <w:tcPr>
-            <w:tcW w:w="5095" w:type="dxa"/>
+            <w:tcW w:w="5040" w:type="dxa"/>
           </w:tcPr>
           <w:p>
             <w:pPr>
@@ -7372,7 +7326,7 @@
         </w:trPr>
         <w:tc>
           <w:tcPr>
-            <w:tcW w:w="5098" w:type="dxa"/>
+            <w:tcW w:w="5040" w:type="dxa"/>
           </w:tcPr>
           <w:p>
             <w:pPr>
@@ -7466,21 +7420,10 @@
               <w:t>E</w:t>
             </w:r>
           </w:p>
-          <w:p>
-            <w:pPr>
-              <w:spacing w:line="360" w:lineRule="auto"/>
-              <w:rPr>
-                <w:rFonts w:ascii="Arial" w:hAnsi="Arial" w:cs="Arial"/>
-                <w:color w:val="000000" w:themeColor="text1"/>
-                <w:sz w:val="22"/>
-                <w:szCs w:val="22"/>
-              </w:rPr>
-            </w:pPr>
-          </w:p>
         </w:tc>
         <w:tc>
           <w:tcPr>
-            <w:tcW w:w="5095" w:type="dxa"/>
+            <w:tcW w:w="5040" w:type="dxa"/>
           </w:tcPr>
           <w:p>
             <w:pPr>
@@ -7749,7 +7692,25 @@
           <w:sz w:val="22"/>
           <w:szCs w:val="22"/>
         </w:rPr>
-        <w:t xml:space="preserve"> during lactation (Figure 2) </w:t>
+        <w:t xml:space="preserve"> during lactation (Figure </w:t>
+      </w:r>
+      <w:r>
+        <w:rPr>
+          <w:rFonts w:ascii="Arial" w:hAnsi="Arial" w:cs="Arial"/>
+          <w:color w:val="000000" w:themeColor="text1"/>
+          <w:sz w:val="22"/>
+          <w:szCs w:val="22"/>
+        </w:rPr>
+        <w:t>3A</w:t>
+      </w:r>
+      <w:r>
+        <w:rPr>
+          <w:rFonts w:ascii="Arial" w:hAnsi="Arial" w:cs="Arial"/>
+          <w:color w:val="000000" w:themeColor="text1"/>
+          <w:sz w:val="22"/>
+          <w:szCs w:val="22"/>
+        </w:rPr>
+        <w:t xml:space="preserve">) </w:t>
       </w:r>
       <w:r>
         <w:rPr>
@@ -7850,7 +7811,7 @@
         </w:rPr>
         <w:t>At PND7.5, females born to KO dams were heavier than females born to WT dams (</w:t>
       </w:r>
-      <w:commentRangeStart w:id="15"/>
+      <w:commentRangeStart w:id="10"/>
       <w:r>
         <w:rPr>
           <w:rFonts w:ascii="Arial" w:hAnsi="Arial" w:cs="Arial"/>
@@ -7860,12 +7821,12 @@
         </w:rPr>
         <w:t>p</w:t>
       </w:r>
-      <w:commentRangeEnd w:id="15"/>
+      <w:commentRangeEnd w:id="10"/>
       <w:r>
         <w:rPr>
           <w:rStyle w:val="CommentReference"/>
         </w:rPr>
-        <w:commentReference w:id="15"/>
+        <w:commentReference w:id="10"/>
       </w:r>
       <w:r>
         <w:rPr>
@@ -7892,7 +7853,25 @@
           <w:sz w:val="22"/>
           <w:szCs w:val="22"/>
         </w:rPr>
-        <w:t>different. At PND14.5 and PND16.5, there were no weight differences between groups or sexes.</w:t>
+        <w:t>different</w:t>
+      </w:r>
+      <w:r>
+        <w:rPr>
+          <w:rFonts w:ascii="Arial" w:hAnsi="Arial" w:cs="Arial"/>
+          <w:color w:val="000000" w:themeColor="text1"/>
+          <w:sz w:val="22"/>
+          <w:szCs w:val="22"/>
+        </w:rPr>
+        <w:t xml:space="preserve"> (Figure 3B)</w:t>
+      </w:r>
+      <w:r>
+        <w:rPr>
+          <w:rFonts w:ascii="Arial" w:hAnsi="Arial" w:cs="Arial"/>
+          <w:color w:val="000000" w:themeColor="text1"/>
+          <w:sz w:val="22"/>
+          <w:szCs w:val="22"/>
+        </w:rPr>
+        <w:t>. At PND14.5 and PND16.5, there were no weight differences between groups or sexes.</w:t>
       </w:r>
       <w:r>
         <w:rPr>
@@ -7902,6 +7881,285 @@
           <w:szCs w:val="22"/>
         </w:rPr>
         <w:t xml:space="preserve"> We hypothesize that this is because at later time points mice are eating more chow-based food and relying less on maternal lactation.</w:t>
+      </w:r>
+    </w:p>
+    <w:tbl>
+      <w:tblPr>
+        <w:tblStyle w:val="TableGrid"/>
+        <w:tblW w:w="9773" w:type="dxa"/>
+        <w:tblBorders>
+          <w:top w:val="none" w:sz="0" w:space="0" w:color="auto"/>
+          <w:left w:val="none" w:sz="0" w:space="0" w:color="auto"/>
+          <w:bottom w:val="none" w:sz="0" w:space="0" w:color="auto"/>
+          <w:right w:val="none" w:sz="0" w:space="0" w:color="auto"/>
+          <w:insideH w:val="none" w:sz="0" w:space="0" w:color="auto"/>
+          <w:insideV w:val="none" w:sz="0" w:space="0" w:color="auto"/>
+        </w:tblBorders>
+        <w:tblLook w:val="04A0" w:firstRow="1" w:lastRow="0" w:firstColumn="1" w:lastColumn="0" w:noHBand="0" w:noVBand="1"/>
+      </w:tblPr>
+      <w:tblGrid>
+        <w:gridCol w:w="5036"/>
+        <w:gridCol w:w="5036"/>
+      </w:tblGrid>
+      <w:tr>
+        <w:trPr>
+          <w:trHeight w:val="2995"/>
+        </w:trPr>
+        <w:tc>
+          <w:tcPr>
+            <w:tcW w:w="5098" w:type="dxa"/>
+          </w:tcPr>
+          <w:p>
+            <w:pPr>
+              <w:spacing w:line="360" w:lineRule="auto"/>
+              <w:rPr>
+                <w:rFonts w:ascii="Arial" w:hAnsi="Arial" w:cs="Arial"/>
+                <w:color w:val="000000" w:themeColor="text1"/>
+                <w:sz w:val="22"/>
+                <w:szCs w:val="22"/>
+              </w:rPr>
+            </w:pPr>
+            <w:r>
+              <w:rPr>
+                <w:rFonts w:ascii="Arial" w:hAnsi="Arial" w:cs="Arial"/>
+                <w:color w:val="000000" w:themeColor="text1"/>
+                <w:sz w:val="22"/>
+                <w:szCs w:val="22"/>
+              </w:rPr>
+              <w:t>A</w:t>
+            </w:r>
+          </w:p>
+          <w:p>
+            <w:pPr>
+              <w:spacing w:line="360" w:lineRule="auto"/>
+              <w:rPr>
+                <w:rFonts w:ascii="Arial" w:hAnsi="Arial" w:cs="Arial"/>
+                <w:color w:val="000000" w:themeColor="text1"/>
+                <w:sz w:val="22"/>
+                <w:szCs w:val="22"/>
+              </w:rPr>
+            </w:pPr>
+            <w:r>
+              <w:rPr>
+                <w:rFonts w:ascii="Arial" w:hAnsi="Arial" w:cs="Arial"/>
+                <w:noProof/>
+                <w:color w:val="000000" w:themeColor="text1"/>
+                <w:sz w:val="22"/>
+                <w:szCs w:val="22"/>
+              </w:rPr>
+              <w:drawing>
+                <wp:anchor distT="0" distB="0" distL="114300" distR="114300" simplePos="0" relativeHeight="251668480" behindDoc="1" locked="0" layoutInCell="1" allowOverlap="1" wp14:anchorId="3858B06C" wp14:editId="2BA0B738">
+                  <wp:simplePos x="0" y="0"/>
+                  <wp:positionH relativeFrom="column">
+                    <wp:posOffset>-65405</wp:posOffset>
+                  </wp:positionH>
+                  <wp:positionV relativeFrom="paragraph">
+                    <wp:posOffset>-12065</wp:posOffset>
+                  </wp:positionV>
+                  <wp:extent cx="3059452" cy="2185416"/>
+                  <wp:effectExtent l="0" t="0" r="1270" b="0"/>
+                  <wp:wrapTight wrapText="bothSides">
+                    <wp:wrapPolygon edited="0">
+                      <wp:start x="0" y="0"/>
+                      <wp:lineTo x="0" y="21468"/>
+                      <wp:lineTo x="21519" y="21468"/>
+                      <wp:lineTo x="21519" y="0"/>
+                      <wp:lineTo x="0" y="0"/>
+                    </wp:wrapPolygon>
+                  </wp:wrapTight>
+                  <wp:docPr id="12" name="Picture 12"/>
+                  <wp:cNvGraphicFramePr>
+                    <a:graphicFrameLocks xmlns:a="http://schemas.openxmlformats.org/drawingml/2006/main" noChangeAspect="1"/>
+                  </wp:cNvGraphicFramePr>
+                  <a:graphic xmlns:a="http://schemas.openxmlformats.org/drawingml/2006/main">
+                    <a:graphicData uri="http://schemas.openxmlformats.org/drawingml/2006/picture">
+                      <pic:pic xmlns:pic="http://schemas.openxmlformats.org/drawingml/2006/picture">
+                        <pic:nvPicPr>
+                          <pic:cNvPr id="12" name="combined-weights_PND7_14_16-1.pdf"/>
+                          <pic:cNvPicPr/>
+                        </pic:nvPicPr>
+                        <pic:blipFill>
+                          <a:blip r:embed="rId20">
+                            <a:extLst>
+                              <a:ext uri="{28A0092B-C50C-407E-A947-70E740481C1C}">
+                                <a14:useLocalDpi xmlns:a14="http://schemas.microsoft.com/office/drawing/2010/main" val="0"/>
+                              </a:ext>
+                            </a:extLst>
+                          </a:blip>
+                          <a:stretch>
+                            <a:fillRect/>
+                          </a:stretch>
+                        </pic:blipFill>
+                        <pic:spPr>
+                          <a:xfrm>
+                            <a:off x="0" y="0"/>
+                            <a:ext cx="3059452" cy="2185416"/>
+                          </a:xfrm>
+                          <a:prstGeom prst="rect">
+                            <a:avLst/>
+                          </a:prstGeom>
+                        </pic:spPr>
+                      </pic:pic>
+                    </a:graphicData>
+                  </a:graphic>
+                  <wp14:sizeRelH relativeFrom="page">
+                    <wp14:pctWidth>0</wp14:pctWidth>
+                  </wp14:sizeRelH>
+                  <wp14:sizeRelV relativeFrom="page">
+                    <wp14:pctHeight>0</wp14:pctHeight>
+                  </wp14:sizeRelV>
+                </wp:anchor>
+              </w:drawing>
+            </w:r>
+          </w:p>
+        </w:tc>
+        <w:tc>
+          <w:tcPr>
+            <w:tcW w:w="4675" w:type="dxa"/>
+          </w:tcPr>
+          <w:p>
+            <w:pPr>
+              <w:spacing w:line="360" w:lineRule="auto"/>
+              <w:rPr>
+                <w:rFonts w:ascii="Arial" w:hAnsi="Arial" w:cs="Arial"/>
+                <w:color w:val="000000" w:themeColor="text1"/>
+                <w:sz w:val="22"/>
+                <w:szCs w:val="22"/>
+              </w:rPr>
+            </w:pPr>
+            <w:r>
+              <w:rPr>
+                <w:rFonts w:ascii="Arial" w:hAnsi="Arial" w:cs="Arial"/>
+                <w:noProof/>
+                <w:color w:val="000000" w:themeColor="text1"/>
+                <w:sz w:val="22"/>
+                <w:szCs w:val="22"/>
+              </w:rPr>
+              <w:drawing>
+                <wp:anchor distT="0" distB="0" distL="114300" distR="114300" simplePos="0" relativeHeight="251667456" behindDoc="1" locked="0" layoutInCell="1" allowOverlap="1" wp14:anchorId="35E43668" wp14:editId="269D6C58">
+                  <wp:simplePos x="0" y="0"/>
+                  <wp:positionH relativeFrom="column">
+                    <wp:posOffset>-64991</wp:posOffset>
+                  </wp:positionH>
+                  <wp:positionV relativeFrom="paragraph">
+                    <wp:posOffset>228600</wp:posOffset>
+                  </wp:positionV>
+                  <wp:extent cx="3059430" cy="2185035"/>
+                  <wp:effectExtent l="0" t="0" r="1270" b="0"/>
+                  <wp:wrapTight wrapText="bothSides">
+                    <wp:wrapPolygon edited="0">
+                      <wp:start x="0" y="0"/>
+                      <wp:lineTo x="0" y="21468"/>
+                      <wp:lineTo x="21519" y="21468"/>
+                      <wp:lineTo x="21519" y="0"/>
+                      <wp:lineTo x="0" y="0"/>
+                    </wp:wrapPolygon>
+                  </wp:wrapTight>
+                  <wp:docPr id="8" name="Picture 8"/>
+                  <wp:cNvGraphicFramePr>
+                    <a:graphicFrameLocks xmlns:a="http://schemas.openxmlformats.org/drawingml/2006/main" noChangeAspect="1"/>
+                  </wp:cNvGraphicFramePr>
+                  <a:graphic xmlns:a="http://schemas.openxmlformats.org/drawingml/2006/main">
+                    <a:graphicData uri="http://schemas.openxmlformats.org/drawingml/2006/picture">
+                      <pic:pic xmlns:pic="http://schemas.openxmlformats.org/drawingml/2006/picture">
+                        <pic:nvPicPr>
+                          <pic:cNvPr id="8" name="PUPweight_graphsPND7-2.pdf"/>
+                          <pic:cNvPicPr/>
+                        </pic:nvPicPr>
+                        <pic:blipFill>
+                          <a:blip r:embed="rId21">
+                            <a:extLst>
+                              <a:ext uri="{28A0092B-C50C-407E-A947-70E740481C1C}">
+                                <a14:useLocalDpi xmlns:a14="http://schemas.microsoft.com/office/drawing/2010/main" val="0"/>
+                              </a:ext>
+                            </a:extLst>
+                          </a:blip>
+                          <a:stretch>
+                            <a:fillRect/>
+                          </a:stretch>
+                        </pic:blipFill>
+                        <pic:spPr>
+                          <a:xfrm>
+                            <a:off x="0" y="0"/>
+                            <a:ext cx="3059430" cy="2185035"/>
+                          </a:xfrm>
+                          <a:prstGeom prst="rect">
+                            <a:avLst/>
+                          </a:prstGeom>
+                        </pic:spPr>
+                      </pic:pic>
+                    </a:graphicData>
+                  </a:graphic>
+                  <wp14:sizeRelH relativeFrom="page">
+                    <wp14:pctWidth>0</wp14:pctWidth>
+                  </wp14:sizeRelH>
+                  <wp14:sizeRelV relativeFrom="page">
+                    <wp14:pctHeight>0</wp14:pctHeight>
+                  </wp14:sizeRelV>
+                </wp:anchor>
+              </w:drawing>
+            </w:r>
+            <w:r>
+              <w:rPr>
+                <w:rFonts w:ascii="Arial" w:hAnsi="Arial" w:cs="Arial"/>
+                <w:color w:val="000000" w:themeColor="text1"/>
+                <w:sz w:val="22"/>
+                <w:szCs w:val="22"/>
+              </w:rPr>
+              <w:t>B</w:t>
+            </w:r>
+          </w:p>
+          <w:p>
+            <w:pPr>
+              <w:keepNext/>
+              <w:spacing w:line="360" w:lineRule="auto"/>
+              <w:rPr>
+                <w:rFonts w:ascii="Arial" w:hAnsi="Arial" w:cs="Arial"/>
+                <w:color w:val="000000" w:themeColor="text1"/>
+                <w:sz w:val="22"/>
+                <w:szCs w:val="22"/>
+              </w:rPr>
+            </w:pPr>
+          </w:p>
+        </w:tc>
+      </w:tr>
+    </w:tbl>
+    <w:p>
+      <w:pPr>
+        <w:pStyle w:val="Caption"/>
+        <w:rPr>
+          <w:rFonts w:ascii="Arial" w:hAnsi="Arial" w:cs="Arial"/>
+          <w:color w:val="000000" w:themeColor="text1"/>
+          <w:sz w:val="22"/>
+          <w:szCs w:val="22"/>
+        </w:rPr>
+      </w:pPr>
+      <w:r>
+        <w:t xml:space="preserve">Figure </w:t>
+      </w:r>
+      <w:r>
+        <w:fldChar w:fldCharType="begin"/>
+      </w:r>
+      <w:r>
+        <w:instrText xml:space="preserve"> SEQ Figure \* ARABIC </w:instrText>
+      </w:r>
+      <w:r>
+        <w:fldChar w:fldCharType="separate"/>
+      </w:r>
+      <w:r>
+        <w:rPr>
+          <w:noProof/>
+        </w:rPr>
+        <w:t>3</w:t>
+      </w:r>
+      <w:r>
+        <w:fldChar w:fldCharType="end"/>
+      </w:r>
+      <w:r>
+        <w:t xml:space="preserve">: Pup weights during lactation. </w:t>
+      </w:r>
+      <w:r>
+        <w:t>(A) Weight trajectories of male and female offspring of WT and KO dams weighed on PND7.5, 14.5, and 16.5. (B) Weights of male and female offspring of WT and KO dams on PND7.5.</w:t>
       </w:r>
     </w:p>
     <w:p>
@@ -7968,7 +8226,7 @@
         </w:rPr>
         <w:t xml:space="preserve">Dams Produce Similar Volumes of Milk, but with </w:t>
       </w:r>
-      <w:commentRangeStart w:id="16"/>
+      <w:commentRangeStart w:id="11"/>
       <w:r>
         <w:rPr>
           <w:rFonts w:ascii="Arial" w:hAnsi="Arial" w:cs="Arial"/>
@@ -7999,14 +8257,14 @@
         </w:rPr>
         <w:t>Fat.</w:t>
       </w:r>
-      <w:commentRangeEnd w:id="16"/>
+      <w:commentRangeEnd w:id="11"/>
       <w:r>
         <w:rPr>
           <w:rStyle w:val="CommentReference"/>
           <w:rFonts w:asciiTheme="minorHAnsi" w:eastAsiaTheme="minorHAnsi" w:hAnsiTheme="minorHAnsi" w:cstheme="minorBidi"/>
           <w:color w:val="auto"/>
         </w:rPr>
-        <w:commentReference w:id="16"/>
+        <w:commentReference w:id="11"/>
       </w:r>
     </w:p>
     <w:p>
@@ -8026,7 +8284,25 @@
           <w:sz w:val="22"/>
           <w:szCs w:val="22"/>
         </w:rPr>
-        <w:t>Based on the changes in offspring weight trajectories, we calculated the mass of milk produced per dam.</w:t>
+        <w:t>Based on the changes in offspring weight trajectories, we calculated the mass of milk produced per dam</w:t>
+      </w:r>
+      <w:r>
+        <w:rPr>
+          <w:rFonts w:ascii="Arial" w:hAnsi="Arial" w:cs="Arial"/>
+          <w:color w:val="000000" w:themeColor="text1"/>
+          <w:sz w:val="22"/>
+          <w:szCs w:val="22"/>
+        </w:rPr>
+        <w:t xml:space="preserve"> via the weigh-suckle-weigh technique</w:t>
+      </w:r>
+      <w:r>
+        <w:rPr>
+          <w:rFonts w:ascii="Arial" w:hAnsi="Arial" w:cs="Arial"/>
+          <w:color w:val="000000" w:themeColor="text1"/>
+          <w:sz w:val="22"/>
+          <w:szCs w:val="22"/>
+        </w:rPr>
+        <w:t>.</w:t>
       </w:r>
       <w:r>
         <w:rPr>
@@ -8071,9 +8347,137 @@
           <w:sz w:val="22"/>
           <w:szCs w:val="22"/>
         </w:rPr>
-        <w:t>he difference between pup weight after nursing and pup weight before nursing</w:t>
-      </w:r>
-      <w:ins w:id="17" w:author="Dave Bridges" w:date="2020-03-25T11:12:00Z">
+        <w:t xml:space="preserve">he difference between pup weight after nursing </w:t>
+      </w:r>
+      <w:r>
+        <w:rPr>
+          <w:rFonts w:ascii="Arial" w:hAnsi="Arial" w:cs="Arial"/>
+          <w:color w:val="000000" w:themeColor="text1"/>
+          <w:sz w:val="22"/>
+          <w:szCs w:val="22"/>
+        </w:rPr>
+        <w:t xml:space="preserve">for one hour </w:t>
+      </w:r>
+      <w:r>
+        <w:rPr>
+          <w:rFonts w:ascii="Arial" w:hAnsi="Arial" w:cs="Arial"/>
+          <w:color w:val="000000" w:themeColor="text1"/>
+          <w:sz w:val="22"/>
+          <w:szCs w:val="22"/>
+        </w:rPr>
+        <w:t>and pup weight before nursing</w:t>
+      </w:r>
+      <w:r>
+        <w:rPr>
+          <w:rFonts w:ascii="Arial" w:hAnsi="Arial" w:cs="Arial"/>
+          <w:color w:val="000000" w:themeColor="text1"/>
+          <w:sz w:val="22"/>
+          <w:szCs w:val="22"/>
+        </w:rPr>
+        <w:t xml:space="preserve">. As shown in Figure </w:t>
+      </w:r>
+      <w:r>
+        <w:rPr>
+          <w:rFonts w:ascii="Arial" w:hAnsi="Arial" w:cs="Arial"/>
+          <w:color w:val="000000" w:themeColor="text1"/>
+          <w:sz w:val="22"/>
+          <w:szCs w:val="22"/>
+        </w:rPr>
+        <w:t>4</w:t>
+      </w:r>
+      <w:r>
+        <w:rPr>
+          <w:rFonts w:ascii="Arial" w:hAnsi="Arial" w:cs="Arial"/>
+          <w:color w:val="000000" w:themeColor="text1"/>
+          <w:sz w:val="22"/>
+          <w:szCs w:val="22"/>
+        </w:rPr>
+        <w:t xml:space="preserve">A, this </w:t>
+      </w:r>
+      <w:r>
+        <w:rPr>
+          <w:rFonts w:ascii="Arial" w:hAnsi="Arial" w:cs="Arial"/>
+          <w:color w:val="000000" w:themeColor="text1"/>
+          <w:sz w:val="22"/>
+          <w:szCs w:val="22"/>
+        </w:rPr>
+        <w:t xml:space="preserve">was not significantly different between groups. </w:t>
+      </w:r>
+      <w:r>
+        <w:rPr>
+          <w:rFonts w:ascii="Arial" w:hAnsi="Arial" w:cs="Arial"/>
+          <w:color w:val="000000" w:themeColor="text1"/>
+          <w:sz w:val="22"/>
+          <w:szCs w:val="22"/>
+        </w:rPr>
+        <w:t xml:space="preserve">Similar data were obtained by measuring the </w:t>
+      </w:r>
+      <w:r>
+        <w:rPr>
+          <w:rFonts w:ascii="Arial" w:hAnsi="Arial" w:cs="Arial"/>
+          <w:color w:val="000000" w:themeColor="text1"/>
+          <w:sz w:val="22"/>
+          <w:szCs w:val="22"/>
+        </w:rPr>
+        <w:t xml:space="preserve">weight of the </w:t>
+      </w:r>
+      <w:r>
+        <w:rPr>
+          <w:rFonts w:ascii="Arial" w:hAnsi="Arial" w:cs="Arial"/>
+          <w:color w:val="000000" w:themeColor="text1"/>
+          <w:sz w:val="22"/>
+          <w:szCs w:val="22"/>
+        </w:rPr>
+        <w:t>dams pre- and post- lactation.</w:t>
+      </w:r>
+      <w:r>
+        <w:rPr>
+          <w:rFonts w:ascii="Arial" w:hAnsi="Arial" w:cs="Arial"/>
+          <w:color w:val="000000" w:themeColor="text1"/>
+          <w:sz w:val="22"/>
+          <w:szCs w:val="22"/>
+        </w:rPr>
+        <w:t xml:space="preserve"> To test milk composition, milk was extracted from dams at PND 16.5.</w:t>
+      </w:r>
+      <w:r>
+        <w:rPr>
+          <w:rFonts w:ascii="Arial" w:hAnsi="Arial" w:cs="Arial"/>
+          <w:color w:val="000000" w:themeColor="text1"/>
+          <w:sz w:val="22"/>
+          <w:szCs w:val="22"/>
+        </w:rPr>
+        <w:t xml:space="preserve"> </w:t>
+      </w:r>
+      <w:proofErr w:type="spellStart"/>
+      <w:r>
+        <w:rPr>
+          <w:rFonts w:ascii="Arial" w:hAnsi="Arial" w:cs="Arial"/>
+          <w:color w:val="000000" w:themeColor="text1"/>
+          <w:sz w:val="22"/>
+          <w:szCs w:val="22"/>
+        </w:rPr>
+        <w:t>Creamatocrit</w:t>
+      </w:r>
+      <w:proofErr w:type="spellEnd"/>
+      <w:r>
+        <w:rPr>
+          <w:rFonts w:ascii="Arial" w:hAnsi="Arial" w:cs="Arial"/>
+          <w:color w:val="000000" w:themeColor="text1"/>
+          <w:sz w:val="22"/>
+          <w:szCs w:val="22"/>
+        </w:rPr>
+        <w:t xml:space="preserve"> fat analysis revealed that milk of KO dams had higher fat percentage than milk of WT dams </w:t>
+      </w:r>
+      <w:r>
+        <w:rPr>
+          <w:rFonts w:ascii="Arial" w:hAnsi="Arial" w:cs="Arial"/>
+          <w:color w:val="000000" w:themeColor="text1"/>
+          <w:sz w:val="22"/>
+          <w:szCs w:val="22"/>
+        </w:rPr>
+        <w:t>(</w:t>
+      </w:r>
+      <w:ins w:id="12" w:author="Dave Bridges" w:date="2020-03-25T11:16:00Z">
         <w:r>
           <w:rPr>
             <w:rFonts w:ascii="Arial" w:hAnsi="Arial" w:cs="Arial"/>
@@ -8081,10 +8485,19 @@
             <w:sz w:val="22"/>
             <w:szCs w:val="22"/>
           </w:rPr>
-          <w:t xml:space="preserve">. </w:t>
+          <w:t xml:space="preserve">Figure </w:t>
         </w:r>
-        <w:bookmarkStart w:id="18" w:name="_GoBack"/>
-        <w:bookmarkEnd w:id="18"/>
+      </w:ins>
+      <w:r>
+        <w:rPr>
+          <w:rFonts w:ascii="Arial" w:hAnsi="Arial" w:cs="Arial"/>
+          <w:color w:val="000000" w:themeColor="text1"/>
+          <w:sz w:val="22"/>
+          <w:szCs w:val="22"/>
+        </w:rPr>
+        <w:t>4</w:t>
+      </w:r>
+      <w:ins w:id="13" w:author="Dave Bridges" w:date="2020-03-25T11:16:00Z">
         <w:r>
           <w:rPr>
             <w:rFonts w:ascii="Arial" w:hAnsi="Arial" w:cs="Arial"/>
@@ -8092,10 +8505,196 @@
             <w:sz w:val="22"/>
             <w:szCs w:val="22"/>
           </w:rPr>
-          <w:t xml:space="preserve">As shown in Figure </w:t>
+          <w:t xml:space="preserve">B; </w:t>
         </w:r>
       </w:ins>
-      <w:ins w:id="19" w:author="Dave Bridges" w:date="2020-03-25T11:13:00Z">
+      <w:commentRangeStart w:id="14"/>
+      <w:r>
+        <w:rPr>
+          <w:rFonts w:ascii="Arial" w:hAnsi="Arial" w:cs="Arial"/>
+          <w:color w:val="000000" w:themeColor="text1"/>
+          <w:sz w:val="22"/>
+          <w:szCs w:val="22"/>
+        </w:rPr>
+        <w:t>p</w:t>
+      </w:r>
+      <w:commentRangeEnd w:id="14"/>
+      <w:r>
+        <w:rPr>
+          <w:rStyle w:val="CommentReference"/>
+        </w:rPr>
+        <w:commentReference w:id="14"/>
+      </w:r>
+      <w:r>
+        <w:rPr>
+          <w:rFonts w:ascii="Arial" w:hAnsi="Arial" w:cs="Arial"/>
+          <w:color w:val="000000" w:themeColor="text1"/>
+          <w:sz w:val="22"/>
+          <w:szCs w:val="22"/>
+        </w:rPr>
+        <w:t>=</w:t>
+      </w:r>
+      <w:r>
+        <w:rPr>
+          <w:rFonts w:ascii="Arial" w:hAnsi="Arial" w:cs="Arial"/>
+          <w:color w:val="000000" w:themeColor="text1"/>
+          <w:sz w:val="22"/>
+          <w:szCs w:val="22"/>
+        </w:rPr>
+        <w:t>0.024</w:t>
+      </w:r>
+      <w:r>
+        <w:rPr>
+          <w:rStyle w:val="CommentReference"/>
+        </w:rPr>
+        <w:commentReference w:id="15"/>
+      </w:r>
+      <w:r>
+        <w:rPr>
+          <w:rFonts w:ascii="Arial" w:hAnsi="Arial" w:cs="Arial"/>
+          <w:color w:val="000000" w:themeColor="text1"/>
+          <w:sz w:val="22"/>
+          <w:szCs w:val="22"/>
+        </w:rPr>
+        <w:t>).</w:t>
+      </w:r>
+      <w:r>
+        <w:rPr>
+          <w:rFonts w:ascii="Arial" w:hAnsi="Arial" w:cs="Arial"/>
+          <w:b/>
+          <w:color w:val="000000" w:themeColor="text1"/>
+          <w:sz w:val="22"/>
+          <w:szCs w:val="22"/>
+        </w:rPr>
+        <w:t xml:space="preserve">  </w:t>
+      </w:r>
+      <w:r>
+        <w:rPr>
+          <w:rFonts w:ascii="Arial" w:hAnsi="Arial" w:cs="Arial"/>
+          <w:color w:val="000000" w:themeColor="text1"/>
+          <w:sz w:val="22"/>
+          <w:szCs w:val="22"/>
+        </w:rPr>
+        <w:t xml:space="preserve">To assess total milk protein, we </w:t>
+      </w:r>
+      <w:commentRangeStart w:id="16"/>
+      <w:r>
+        <w:rPr>
+          <w:rFonts w:ascii="Arial" w:hAnsi="Arial" w:cs="Arial"/>
+          <w:color w:val="000000" w:themeColor="text1"/>
+          <w:sz w:val="22"/>
+          <w:szCs w:val="22"/>
+        </w:rPr>
+        <w:t>XXX</w:t>
+      </w:r>
+      <w:commentRangeEnd w:id="16"/>
+      <w:r>
+        <w:rPr>
+          <w:rStyle w:val="CommentReference"/>
+        </w:rPr>
+        <w:commentReference w:id="16"/>
+      </w:r>
+      <w:r>
+        <w:rPr>
+          <w:rFonts w:ascii="Arial" w:hAnsi="Arial" w:cs="Arial"/>
+          <w:color w:val="000000" w:themeColor="text1"/>
+          <w:sz w:val="22"/>
+          <w:szCs w:val="22"/>
+        </w:rPr>
+        <w:t>.</w:t>
+      </w:r>
+      <w:r>
+        <w:rPr>
+          <w:rFonts w:ascii="Arial" w:hAnsi="Arial" w:cs="Arial"/>
+          <w:color w:val="000000" w:themeColor="text1"/>
+          <w:sz w:val="22"/>
+          <w:szCs w:val="22"/>
+        </w:rPr>
+        <w:t xml:space="preserve"> </w:t>
+      </w:r>
+      <w:r>
+        <w:rPr>
+          <w:rFonts w:ascii="Arial" w:hAnsi="Arial" w:cs="Arial"/>
+          <w:color w:val="000000" w:themeColor="text1"/>
+          <w:sz w:val="22"/>
+          <w:szCs w:val="22"/>
+        </w:rPr>
+        <w:t>At an individual milk protein level, milk</w:t>
+      </w:r>
+      <w:r>
+        <w:rPr>
+          <w:rFonts w:ascii="Arial" w:hAnsi="Arial" w:cs="Arial"/>
+          <w:color w:val="000000" w:themeColor="text1"/>
+          <w:sz w:val="22"/>
+          <w:szCs w:val="22"/>
+        </w:rPr>
+        <w:t xml:space="preserve"> proteins were separated by electrophoresis and quantified by densitometry.</w:t>
+      </w:r>
+      <w:r>
+        <w:rPr>
+          <w:rFonts w:ascii="Arial" w:hAnsi="Arial" w:cs="Arial"/>
+          <w:color w:val="000000" w:themeColor="text1"/>
+          <w:sz w:val="22"/>
+          <w:szCs w:val="22"/>
+        </w:rPr>
+        <w:t xml:space="preserve"> </w:t>
+      </w:r>
+      <w:r>
+        <w:rPr>
+          <w:rFonts w:ascii="Arial" w:hAnsi="Arial" w:cs="Arial"/>
+          <w:color w:val="000000" w:themeColor="text1"/>
+          <w:sz w:val="22"/>
+          <w:szCs w:val="22"/>
+        </w:rPr>
+        <w:t>M</w:t>
+      </w:r>
+      <w:r>
+        <w:rPr>
+          <w:rFonts w:ascii="Arial" w:hAnsi="Arial" w:cs="Arial"/>
+          <w:color w:val="000000" w:themeColor="text1"/>
+          <w:sz w:val="22"/>
+          <w:szCs w:val="22"/>
+        </w:rPr>
+        <w:t xml:space="preserve">ilk proteins including </w:t>
+      </w:r>
+      <w:r>
+        <w:rPr>
+          <w:rFonts w:ascii="Arial" w:hAnsi="Arial" w:cs="Arial"/>
+          <w:color w:val="000000" w:themeColor="text1"/>
+          <w:sz w:val="22"/>
+          <w:szCs w:val="22"/>
+        </w:rPr>
+        <w:lastRenderedPageBreak/>
+        <w:t xml:space="preserve">alpha-Casein, </w:t>
+      </w:r>
+      <w:r>
+        <w:rPr>
+          <w:rFonts w:ascii="Arial" w:hAnsi="Arial" w:cs="Arial"/>
+          <w:color w:val="000000" w:themeColor="text1"/>
+          <w:sz w:val="22"/>
+          <w:szCs w:val="22"/>
+        </w:rPr>
+        <w:t>beta-Casein, lactoferrin</w:t>
+      </w:r>
+      <w:r>
+        <w:rPr>
+          <w:rFonts w:ascii="Arial" w:hAnsi="Arial" w:cs="Arial"/>
+          <w:color w:val="000000" w:themeColor="text1"/>
+          <w:sz w:val="22"/>
+          <w:szCs w:val="22"/>
+        </w:rPr>
+        <w:t>, whey alpha protein (WAP),</w:t>
+      </w:r>
+      <w:r>
+        <w:rPr>
+          <w:rFonts w:ascii="Arial" w:hAnsi="Arial" w:cs="Arial"/>
+          <w:color w:val="000000" w:themeColor="text1"/>
+          <w:sz w:val="22"/>
+          <w:szCs w:val="22"/>
+        </w:rPr>
+        <w:t xml:space="preserve"> and albumin were similar between milk of KO and WT dams.</w:t>
+      </w:r>
+      <w:ins w:id="17" w:author="Dave Bridges" w:date="2020-03-25T11:19:00Z">
         <w:r>
           <w:rPr>
             <w:rFonts w:ascii="Arial" w:hAnsi="Arial" w:cs="Arial"/>
@@ -8103,301 +8702,10 @@
             <w:sz w:val="22"/>
             <w:szCs w:val="22"/>
           </w:rPr>
-          <w:t xml:space="preserve">3A, this </w:t>
+          <w:t xml:space="preserve"> In terms of milk</w:t>
         </w:r>
       </w:ins>
-      <w:r>
-        <w:rPr>
-          <w:rFonts w:ascii="Arial" w:hAnsi="Arial" w:cs="Arial"/>
-          <w:color w:val="000000" w:themeColor="text1"/>
-          <w:sz w:val="22"/>
-          <w:szCs w:val="22"/>
-        </w:rPr>
-        <w:t xml:space="preserve">was not significantly different between groups. </w:t>
-      </w:r>
-      <w:r>
-        <w:rPr>
-          <w:rFonts w:ascii="Arial" w:hAnsi="Arial" w:cs="Arial"/>
-          <w:color w:val="000000" w:themeColor="text1"/>
-          <w:sz w:val="22"/>
-          <w:szCs w:val="22"/>
-        </w:rPr>
-        <w:t>Similar data were obtained by measuring the dams pre- and post- lactation.</w:t>
-      </w:r>
-      <w:r>
-        <w:rPr>
-          <w:rFonts w:ascii="Arial" w:hAnsi="Arial" w:cs="Arial"/>
-          <w:color w:val="000000" w:themeColor="text1"/>
-          <w:sz w:val="22"/>
-          <w:szCs w:val="22"/>
-        </w:rPr>
-        <w:t xml:space="preserve"> To test milk composition, milk was extracted from dams at PND 16.5.  </w:t>
-      </w:r>
-      <w:proofErr w:type="spellStart"/>
-      <w:r>
-        <w:rPr>
-          <w:rFonts w:ascii="Arial" w:hAnsi="Arial" w:cs="Arial"/>
-          <w:color w:val="000000" w:themeColor="text1"/>
-          <w:sz w:val="22"/>
-          <w:szCs w:val="22"/>
-        </w:rPr>
-        <w:t>Creamatocrit</w:t>
-      </w:r>
-      <w:proofErr w:type="spellEnd"/>
-      <w:r>
-        <w:rPr>
-          <w:rFonts w:ascii="Arial" w:hAnsi="Arial" w:cs="Arial"/>
-          <w:color w:val="000000" w:themeColor="text1"/>
-          <w:sz w:val="22"/>
-          <w:szCs w:val="22"/>
-        </w:rPr>
-        <w:t xml:space="preserve"> fat analysis revealed that milk of KO dams had higher fat percentage than milk of WT dams </w:t>
-      </w:r>
-      <w:r>
-        <w:rPr>
-          <w:rFonts w:ascii="Arial" w:hAnsi="Arial" w:cs="Arial"/>
-          <w:color w:val="000000" w:themeColor="text1"/>
-          <w:sz w:val="22"/>
-          <w:szCs w:val="22"/>
-        </w:rPr>
-        <w:t>(</w:t>
-      </w:r>
-      <w:ins w:id="20" w:author="Dave Bridges" w:date="2020-03-25T11:16:00Z">
-        <w:r>
-          <w:rPr>
-            <w:rFonts w:ascii="Arial" w:hAnsi="Arial" w:cs="Arial"/>
-            <w:color w:val="000000" w:themeColor="text1"/>
-            <w:sz w:val="22"/>
-            <w:szCs w:val="22"/>
-          </w:rPr>
-          <w:t xml:space="preserve">Figure 3B; </w:t>
-        </w:r>
-      </w:ins>
-      <w:commentRangeStart w:id="21"/>
-      <w:r>
-        <w:rPr>
-          <w:rFonts w:ascii="Arial" w:hAnsi="Arial" w:cs="Arial"/>
-          <w:color w:val="000000" w:themeColor="text1"/>
-          <w:sz w:val="22"/>
-          <w:szCs w:val="22"/>
-        </w:rPr>
-        <w:t>p</w:t>
-      </w:r>
-      <w:commentRangeEnd w:id="21"/>
-      <w:r>
-        <w:rPr>
-          <w:rStyle w:val="CommentReference"/>
-        </w:rPr>
-        <w:commentReference w:id="21"/>
-      </w:r>
-      <w:r>
-        <w:rPr>
-          <w:rFonts w:ascii="Arial" w:hAnsi="Arial" w:cs="Arial"/>
-          <w:color w:val="000000" w:themeColor="text1"/>
-          <w:sz w:val="22"/>
-          <w:szCs w:val="22"/>
-        </w:rPr>
-        <w:t>=</w:t>
-      </w:r>
-      <w:commentRangeStart w:id="22"/>
-      <w:r>
-        <w:rPr>
-          <w:rFonts w:ascii="Arial" w:hAnsi="Arial" w:cs="Arial"/>
-          <w:color w:val="000000" w:themeColor="text1"/>
-          <w:sz w:val="22"/>
-          <w:szCs w:val="22"/>
-        </w:rPr>
-        <w:t>XXX</w:t>
-      </w:r>
-      <w:commentRangeEnd w:id="22"/>
-      <w:r>
-        <w:rPr>
-          <w:rStyle w:val="CommentReference"/>
-        </w:rPr>
-        <w:commentReference w:id="22"/>
-      </w:r>
-      <w:r>
-        <w:rPr>
-          <w:rFonts w:ascii="Arial" w:hAnsi="Arial" w:cs="Arial"/>
-          <w:color w:val="000000" w:themeColor="text1"/>
-          <w:sz w:val="22"/>
-          <w:szCs w:val="22"/>
-        </w:rPr>
-        <w:t>).</w:t>
-      </w:r>
-      <w:r>
-        <w:rPr>
-          <w:rFonts w:ascii="Arial" w:hAnsi="Arial" w:cs="Arial"/>
-          <w:b/>
-          <w:color w:val="000000" w:themeColor="text1"/>
-          <w:sz w:val="22"/>
-          <w:szCs w:val="22"/>
-        </w:rPr>
-        <w:t xml:space="preserve">  </w:t>
-      </w:r>
-      <w:r>
-        <w:rPr>
-          <w:rFonts w:ascii="Arial" w:hAnsi="Arial" w:cs="Arial"/>
-          <w:color w:val="000000" w:themeColor="text1"/>
-          <w:sz w:val="22"/>
-          <w:szCs w:val="22"/>
-        </w:rPr>
-        <w:t xml:space="preserve">To assess total milk protein, we </w:t>
-      </w:r>
-      <w:commentRangeStart w:id="23"/>
-      <w:r>
-        <w:rPr>
-          <w:rFonts w:ascii="Arial" w:hAnsi="Arial" w:cs="Arial"/>
-          <w:color w:val="000000" w:themeColor="text1"/>
-          <w:sz w:val="22"/>
-          <w:szCs w:val="22"/>
-        </w:rPr>
-        <w:t>XXX</w:t>
-      </w:r>
-      <w:commentRangeEnd w:id="23"/>
-      <w:r>
-        <w:rPr>
-          <w:rStyle w:val="CommentReference"/>
-        </w:rPr>
-        <w:commentReference w:id="23"/>
-      </w:r>
-      <w:r>
-        <w:rPr>
-          <w:rFonts w:ascii="Arial" w:hAnsi="Arial" w:cs="Arial"/>
-          <w:color w:val="000000" w:themeColor="text1"/>
-          <w:sz w:val="22"/>
-          <w:szCs w:val="22"/>
-        </w:rPr>
-        <w:t>.  At an individual milk protein level, milk</w:t>
-      </w:r>
-      <w:r>
-        <w:rPr>
-          <w:rFonts w:ascii="Arial" w:hAnsi="Arial" w:cs="Arial"/>
-          <w:color w:val="000000" w:themeColor="text1"/>
-          <w:sz w:val="22"/>
-          <w:szCs w:val="22"/>
-        </w:rPr>
-        <w:t xml:space="preserve"> proteins were separated by electrophoresis and quantified by densitometry.  </w:t>
-      </w:r>
-      <w:r>
-        <w:rPr>
-          <w:rFonts w:ascii="Arial" w:hAnsi="Arial" w:cs="Arial"/>
-          <w:color w:val="000000" w:themeColor="text1"/>
-          <w:sz w:val="22"/>
-          <w:szCs w:val="22"/>
-        </w:rPr>
-        <w:t>The m</w:t>
-      </w:r>
-      <w:r>
-        <w:rPr>
-          <w:rFonts w:ascii="Arial" w:hAnsi="Arial" w:cs="Arial"/>
-          <w:color w:val="000000" w:themeColor="text1"/>
-          <w:sz w:val="22"/>
-          <w:szCs w:val="22"/>
-        </w:rPr>
-        <w:t xml:space="preserve">ilk of </w:t>
-      </w:r>
-      <w:r>
-        <w:rPr>
-          <w:rFonts w:ascii="Arial" w:hAnsi="Arial" w:cs="Arial"/>
-          <w:color w:val="000000" w:themeColor="text1"/>
-          <w:sz w:val="22"/>
-          <w:szCs w:val="22"/>
-        </w:rPr>
-        <w:t xml:space="preserve">adipocyte </w:t>
-      </w:r>
-      <w:r>
-        <w:rPr>
-          <w:rFonts w:ascii="Arial" w:hAnsi="Arial" w:cs="Arial"/>
-          <w:i/>
-          <w:color w:val="000000" w:themeColor="text1"/>
-          <w:sz w:val="22"/>
-          <w:szCs w:val="22"/>
-        </w:rPr>
-        <w:t>Tsc1</w:t>
-      </w:r>
-      <w:r>
-        <w:rPr>
-          <w:rFonts w:ascii="Arial" w:hAnsi="Arial" w:cs="Arial"/>
-          <w:color w:val="000000" w:themeColor="text1"/>
-          <w:sz w:val="22"/>
-          <w:szCs w:val="22"/>
-        </w:rPr>
-        <w:t xml:space="preserve"> </w:t>
-      </w:r>
-      <w:r>
-        <w:rPr>
-          <w:rFonts w:ascii="Arial" w:hAnsi="Arial" w:cs="Arial"/>
-          <w:color w:val="000000" w:themeColor="text1"/>
-          <w:sz w:val="22"/>
-          <w:szCs w:val="22"/>
-        </w:rPr>
-        <w:t xml:space="preserve">dams had </w:t>
-      </w:r>
-      <w:commentRangeStart w:id="24"/>
-      <w:r>
-        <w:rPr>
-          <w:rFonts w:ascii="Arial" w:hAnsi="Arial" w:cs="Arial"/>
-          <w:color w:val="000000" w:themeColor="text1"/>
-          <w:sz w:val="22"/>
-          <w:szCs w:val="22"/>
-        </w:rPr>
-        <w:t xml:space="preserve">higher </w:t>
-      </w:r>
-      <w:commentRangeEnd w:id="24"/>
-      <w:r>
-        <w:rPr>
-          <w:rStyle w:val="CommentReference"/>
-        </w:rPr>
-        <w:commentReference w:id="24"/>
-      </w:r>
-      <w:r>
-        <w:rPr>
-          <w:rFonts w:ascii="Arial" w:hAnsi="Arial" w:cs="Arial"/>
-          <w:color w:val="000000" w:themeColor="text1"/>
-          <w:sz w:val="22"/>
-          <w:szCs w:val="22"/>
-        </w:rPr>
-        <w:t xml:space="preserve">whey alpha protein (WAP) (p=0.033) </w:t>
-      </w:r>
-      <w:commentRangeStart w:id="25"/>
-      <w:r>
-        <w:rPr>
-          <w:rFonts w:ascii="Arial" w:hAnsi="Arial" w:cs="Arial"/>
-          <w:color w:val="000000" w:themeColor="text1"/>
-          <w:sz w:val="22"/>
-          <w:szCs w:val="22"/>
-        </w:rPr>
-        <w:t xml:space="preserve">and alpha-Casein protein </w:t>
-      </w:r>
-      <w:commentRangeEnd w:id="25"/>
-      <w:r>
-        <w:rPr>
-          <w:rStyle w:val="CommentReference"/>
-        </w:rPr>
-        <w:commentReference w:id="25"/>
-      </w:r>
-      <w:r>
-        <w:rPr>
-          <w:rFonts w:ascii="Arial" w:hAnsi="Arial" w:cs="Arial"/>
-          <w:color w:val="000000" w:themeColor="text1"/>
-          <w:sz w:val="22"/>
-          <w:szCs w:val="22"/>
-        </w:rPr>
-        <w:t>(p=0.045) percentages compared to milk of WT dams. Other milk proteins including beta-Casein, lactoferrin, and albumin were similar between milk of KO and WT dams.</w:t>
-      </w:r>
-      <w:ins w:id="26" w:author="Dave Bridges" w:date="2020-03-25T11:19:00Z">
-        <w:r>
-          <w:rPr>
-            <w:rFonts w:ascii="Arial" w:hAnsi="Arial" w:cs="Arial"/>
-            <w:color w:val="000000" w:themeColor="text1"/>
-            <w:sz w:val="22"/>
-            <w:szCs w:val="22"/>
-          </w:rPr>
-          <w:t xml:space="preserve">  In terms of milk</w:t>
-        </w:r>
-      </w:ins>
-      <w:ins w:id="27" w:author="Dave Bridges" w:date="2020-03-25T11:20:00Z">
+      <w:ins w:id="18" w:author="Dave Bridges" w:date="2020-03-25T11:20:00Z">
         <w:r>
           <w:rPr>
             <w:rFonts w:ascii="Arial" w:hAnsi="Arial" w:cs="Arial"/>
@@ -8407,7 +8715,7 @@
           </w:rPr>
           <w:t xml:space="preserve"> lactose </w:t>
         </w:r>
-        <w:commentRangeStart w:id="28"/>
+        <w:commentRangeStart w:id="19"/>
         <w:r>
           <w:rPr>
             <w:rFonts w:ascii="Arial" w:hAnsi="Arial" w:cs="Arial"/>
@@ -8417,12 +8725,12 @@
           </w:rPr>
           <w:t>XXX</w:t>
         </w:r>
-        <w:commentRangeEnd w:id="28"/>
+        <w:commentRangeEnd w:id="19"/>
         <w:r>
           <w:rPr>
             <w:rStyle w:val="CommentReference"/>
           </w:rPr>
-          <w:commentReference w:id="28"/>
+          <w:commentReference w:id="19"/>
         </w:r>
         <w:r>
           <w:rPr>
@@ -8446,6 +8754,277 @@
         </w:rPr>
       </w:pPr>
     </w:p>
+    <w:tbl>
+      <w:tblPr>
+        <w:tblStyle w:val="TableGrid"/>
+        <w:tblW w:w="10080" w:type="dxa"/>
+        <w:tblBorders>
+          <w:top w:val="none" w:sz="0" w:space="0" w:color="auto"/>
+          <w:left w:val="none" w:sz="0" w:space="0" w:color="auto"/>
+          <w:bottom w:val="none" w:sz="0" w:space="0" w:color="auto"/>
+          <w:right w:val="none" w:sz="0" w:space="0" w:color="auto"/>
+          <w:insideH w:val="none" w:sz="0" w:space="0" w:color="auto"/>
+          <w:insideV w:val="none" w:sz="0" w:space="0" w:color="auto"/>
+        </w:tblBorders>
+        <w:tblLook w:val="04A0" w:firstRow="1" w:lastRow="0" w:firstColumn="1" w:lastColumn="0" w:noHBand="0" w:noVBand="1"/>
+      </w:tblPr>
+      <w:tblGrid>
+        <w:gridCol w:w="5040"/>
+        <w:gridCol w:w="5040"/>
+      </w:tblGrid>
+      <w:tr>
+        <w:trPr>
+          <w:trHeight w:val="2995"/>
+        </w:trPr>
+        <w:tc>
+          <w:tcPr>
+            <w:tcW w:w="5040" w:type="dxa"/>
+          </w:tcPr>
+          <w:p>
+            <w:pPr>
+              <w:spacing w:line="360" w:lineRule="auto"/>
+              <w:rPr>
+                <w:rFonts w:ascii="Arial" w:hAnsi="Arial" w:cs="Arial"/>
+                <w:color w:val="000000" w:themeColor="text1"/>
+                <w:sz w:val="22"/>
+                <w:szCs w:val="22"/>
+              </w:rPr>
+            </w:pPr>
+            <w:r>
+              <w:rPr>
+                <w:rFonts w:ascii="Arial" w:hAnsi="Arial" w:cs="Arial"/>
+                <w:color w:val="000000" w:themeColor="text1"/>
+                <w:sz w:val="22"/>
+                <w:szCs w:val="22"/>
+              </w:rPr>
+              <w:t>A</w:t>
+            </w:r>
+          </w:p>
+          <w:p>
+            <w:pPr>
+              <w:spacing w:line="360" w:lineRule="auto"/>
+              <w:rPr>
+                <w:rFonts w:ascii="Arial" w:hAnsi="Arial" w:cs="Arial"/>
+                <w:color w:val="000000" w:themeColor="text1"/>
+                <w:sz w:val="22"/>
+                <w:szCs w:val="22"/>
+              </w:rPr>
+            </w:pPr>
+            <w:r>
+              <w:rPr>
+                <w:rFonts w:ascii="Arial" w:hAnsi="Arial" w:cs="Arial"/>
+                <w:noProof/>
+                <w:color w:val="000000" w:themeColor="text1"/>
+                <w:sz w:val="22"/>
+                <w:szCs w:val="22"/>
+              </w:rPr>
+              <w:drawing>
+                <wp:anchor distT="0" distB="0" distL="114300" distR="114300" simplePos="0" relativeHeight="251669504" behindDoc="1" locked="0" layoutInCell="1" allowOverlap="1" wp14:anchorId="2624D102" wp14:editId="27EC5451">
+                  <wp:simplePos x="0" y="0"/>
+                  <wp:positionH relativeFrom="column">
+                    <wp:posOffset>-65405</wp:posOffset>
+                  </wp:positionH>
+                  <wp:positionV relativeFrom="paragraph">
+                    <wp:posOffset>-6985</wp:posOffset>
+                  </wp:positionV>
+                  <wp:extent cx="3059452" cy="2185416"/>
+                  <wp:effectExtent l="0" t="0" r="1270" b="0"/>
+                  <wp:wrapTight wrapText="bothSides">
+                    <wp:wrapPolygon edited="0">
+                      <wp:start x="0" y="0"/>
+                      <wp:lineTo x="0" y="21468"/>
+                      <wp:lineTo x="21519" y="21468"/>
+                      <wp:lineTo x="21519" y="0"/>
+                      <wp:lineTo x="0" y="0"/>
+                    </wp:wrapPolygon>
+                  </wp:wrapTight>
+                  <wp:docPr id="15" name="Picture 15"/>
+                  <wp:cNvGraphicFramePr>
+                    <a:graphicFrameLocks xmlns:a="http://schemas.openxmlformats.org/drawingml/2006/main" noChangeAspect="1"/>
+                  </wp:cNvGraphicFramePr>
+                  <a:graphic xmlns:a="http://schemas.openxmlformats.org/drawingml/2006/main">
+                    <a:graphicData uri="http://schemas.openxmlformats.org/drawingml/2006/picture">
+                      <pic:pic xmlns:pic="http://schemas.openxmlformats.org/drawingml/2006/picture">
+                        <pic:nvPicPr>
+                          <pic:cNvPr id="15" name="milk_samples_data-10.pdf"/>
+                          <pic:cNvPicPr/>
+                        </pic:nvPicPr>
+                        <pic:blipFill>
+                          <a:blip r:embed="rId22">
+                            <a:extLst>
+                              <a:ext uri="{28A0092B-C50C-407E-A947-70E740481C1C}">
+                                <a14:useLocalDpi xmlns:a14="http://schemas.microsoft.com/office/drawing/2010/main" val="0"/>
+                              </a:ext>
+                            </a:extLst>
+                          </a:blip>
+                          <a:stretch>
+                            <a:fillRect/>
+                          </a:stretch>
+                        </pic:blipFill>
+                        <pic:spPr>
+                          <a:xfrm>
+                            <a:off x="0" y="0"/>
+                            <a:ext cx="3059452" cy="2185416"/>
+                          </a:xfrm>
+                          <a:prstGeom prst="rect">
+                            <a:avLst/>
+                          </a:prstGeom>
+                        </pic:spPr>
+                      </pic:pic>
+                    </a:graphicData>
+                  </a:graphic>
+                  <wp14:sizeRelH relativeFrom="page">
+                    <wp14:pctWidth>0</wp14:pctWidth>
+                  </wp14:sizeRelH>
+                  <wp14:sizeRelV relativeFrom="page">
+                    <wp14:pctHeight>0</wp14:pctHeight>
+                  </wp14:sizeRelV>
+                </wp:anchor>
+              </w:drawing>
+            </w:r>
+          </w:p>
+        </w:tc>
+        <w:tc>
+          <w:tcPr>
+            <w:tcW w:w="5040" w:type="dxa"/>
+          </w:tcPr>
+          <w:p>
+            <w:pPr>
+              <w:spacing w:line="360" w:lineRule="auto"/>
+              <w:rPr>
+                <w:rFonts w:ascii="Arial" w:hAnsi="Arial" w:cs="Arial"/>
+                <w:color w:val="000000" w:themeColor="text1"/>
+                <w:sz w:val="22"/>
+                <w:szCs w:val="22"/>
+              </w:rPr>
+            </w:pPr>
+            <w:r>
+              <w:rPr>
+                <w:rFonts w:ascii="Arial" w:hAnsi="Arial" w:cs="Arial"/>
+                <w:color w:val="000000" w:themeColor="text1"/>
+                <w:sz w:val="22"/>
+                <w:szCs w:val="22"/>
+              </w:rPr>
+              <w:t>B</w:t>
+            </w:r>
+          </w:p>
+          <w:p>
+            <w:pPr>
+              <w:keepNext/>
+              <w:spacing w:line="360" w:lineRule="auto"/>
+              <w:rPr>
+                <w:rFonts w:ascii="Arial" w:hAnsi="Arial" w:cs="Arial"/>
+                <w:color w:val="000000" w:themeColor="text1"/>
+                <w:sz w:val="22"/>
+                <w:szCs w:val="22"/>
+              </w:rPr>
+            </w:pPr>
+            <w:r>
+              <w:rPr>
+                <w:rFonts w:ascii="Arial" w:hAnsi="Arial" w:cs="Arial"/>
+                <w:noProof/>
+                <w:color w:val="000000" w:themeColor="text1"/>
+                <w:sz w:val="22"/>
+                <w:szCs w:val="22"/>
+              </w:rPr>
+              <w:drawing>
+                <wp:anchor distT="0" distB="0" distL="114300" distR="114300" simplePos="0" relativeHeight="251670528" behindDoc="1" locked="0" layoutInCell="1" allowOverlap="1" wp14:anchorId="0EF5C16E" wp14:editId="5E6AD8DA">
+                  <wp:simplePos x="0" y="0"/>
+                  <wp:positionH relativeFrom="column">
+                    <wp:posOffset>-65405</wp:posOffset>
+                  </wp:positionH>
+                  <wp:positionV relativeFrom="paragraph">
+                    <wp:posOffset>-6985</wp:posOffset>
+                  </wp:positionV>
+                  <wp:extent cx="3059452" cy="2185416"/>
+                  <wp:effectExtent l="0" t="0" r="1270" b="0"/>
+                  <wp:wrapTight wrapText="bothSides">
+                    <wp:wrapPolygon edited="0">
+                      <wp:start x="0" y="0"/>
+                      <wp:lineTo x="0" y="21468"/>
+                      <wp:lineTo x="21519" y="21468"/>
+                      <wp:lineTo x="21519" y="0"/>
+                      <wp:lineTo x="0" y="0"/>
+                    </wp:wrapPolygon>
+                  </wp:wrapTight>
+                  <wp:docPr id="16" name="Picture 16"/>
+                  <wp:cNvGraphicFramePr>
+                    <a:graphicFrameLocks xmlns:a="http://schemas.openxmlformats.org/drawingml/2006/main" noChangeAspect="1"/>
+                  </wp:cNvGraphicFramePr>
+                  <a:graphic xmlns:a="http://schemas.openxmlformats.org/drawingml/2006/main">
+                    <a:graphicData uri="http://schemas.openxmlformats.org/drawingml/2006/picture">
+                      <pic:pic xmlns:pic="http://schemas.openxmlformats.org/drawingml/2006/picture">
+                        <pic:nvPicPr>
+                          <pic:cNvPr id="16" name="milkfat_graphsfromallsamples-6.pdf"/>
+                          <pic:cNvPicPr/>
+                        </pic:nvPicPr>
+                        <pic:blipFill>
+                          <a:blip r:embed="rId23">
+                            <a:extLst>
+                              <a:ext uri="{28A0092B-C50C-407E-A947-70E740481C1C}">
+                                <a14:useLocalDpi xmlns:a14="http://schemas.microsoft.com/office/drawing/2010/main" val="0"/>
+                              </a:ext>
+                            </a:extLst>
+                          </a:blip>
+                          <a:stretch>
+                            <a:fillRect/>
+                          </a:stretch>
+                        </pic:blipFill>
+                        <pic:spPr>
+                          <a:xfrm>
+                            <a:off x="0" y="0"/>
+                            <a:ext cx="3059452" cy="2185416"/>
+                          </a:xfrm>
+                          <a:prstGeom prst="rect">
+                            <a:avLst/>
+                          </a:prstGeom>
+                        </pic:spPr>
+                      </pic:pic>
+                    </a:graphicData>
+                  </a:graphic>
+                  <wp14:sizeRelH relativeFrom="page">
+                    <wp14:pctWidth>0</wp14:pctWidth>
+                  </wp14:sizeRelH>
+                  <wp14:sizeRelV relativeFrom="page">
+                    <wp14:pctHeight>0</wp14:pctHeight>
+                  </wp14:sizeRelV>
+                </wp:anchor>
+              </w:drawing>
+            </w:r>
+          </w:p>
+        </w:tc>
+      </w:tr>
+    </w:tbl>
+    <w:p>
+      <w:pPr>
+        <w:pStyle w:val="Caption"/>
+      </w:pPr>
+      <w:r>
+        <w:t xml:space="preserve">Figure </w:t>
+      </w:r>
+      <w:r>
+        <w:fldChar w:fldCharType="begin"/>
+      </w:r>
+      <w:r>
+        <w:instrText xml:space="preserve"> SEQ Figure \* ARABIC </w:instrText>
+      </w:r>
+      <w:r>
+        <w:fldChar w:fldCharType="separate"/>
+      </w:r>
+      <w:r>
+        <w:rPr>
+          <w:noProof/>
+        </w:rPr>
+        <w:t>4</w:t>
+      </w:r>
+      <w:r>
+        <w:fldChar w:fldCharType="end"/>
+      </w:r>
+      <w:r>
+        <w:t xml:space="preserve">: Milk production and fat composition. (A) Weight of milk produced by WT and KO dams assessed by pup weight gain after an hour of nursing was similar between pups of WT and KO dams. (B) Fat composition of milk from KO dams is higher than fat composition of milk from WT dams. </w:t>
+      </w:r>
+    </w:p>
+    <w:p/>
     <w:p>
       <w:pPr>
         <w:pStyle w:val="Heading2"/>
@@ -8552,8 +9131,96 @@
       <w:pPr>
         <w:pStyle w:val="Heading2"/>
         <w:spacing w:line="360" w:lineRule="auto"/>
-        <w:rPr>
-          <w:ins w:id="29" w:author="Dave Bridges" w:date="2020-03-25T11:14:00Z"/>
+      </w:pPr>
+      <w:r>
+        <w:rPr>
+          <w:noProof/>
+        </w:rPr>
+        <w:lastRenderedPageBreak/>
+        <w:drawing>
+          <wp:inline distT="0" distB="0" distL="0" distR="0" wp14:anchorId="26BC9A47" wp14:editId="3622E288">
+            <wp:extent cx="3059430" cy="2185035"/>
+            <wp:effectExtent l="0" t="0" r="1270" b="0"/>
+            <wp:docPr id="4" name="Picture 4"/>
+            <wp:cNvGraphicFramePr>
+              <a:graphicFrameLocks xmlns:a="http://schemas.openxmlformats.org/drawingml/2006/main" noChangeAspect="1"/>
+            </wp:cNvGraphicFramePr>
+            <a:graphic xmlns:a="http://schemas.openxmlformats.org/drawingml/2006/main">
+              <a:graphicData uri="http://schemas.openxmlformats.org/drawingml/2006/picture">
+                <pic:pic xmlns:pic="http://schemas.openxmlformats.org/drawingml/2006/picture">
+                  <pic:nvPicPr>
+                    <pic:cNvPr id="4" name="mammarygland_weights-5.pdf"/>
+                    <pic:cNvPicPr/>
+                  </pic:nvPicPr>
+                  <pic:blipFill>
+                    <a:blip r:embed="rId24">
+                      <a:extLst>
+                        <a:ext uri="{28A0092B-C50C-407E-A947-70E740481C1C}">
+                          <a14:useLocalDpi xmlns:a14="http://schemas.microsoft.com/office/drawing/2010/main" val="0"/>
+                        </a:ext>
+                      </a:extLst>
+                    </a:blip>
+                    <a:stretch>
+                      <a:fillRect/>
+                    </a:stretch>
+                  </pic:blipFill>
+                  <pic:spPr>
+                    <a:xfrm>
+                      <a:off x="0" y="0"/>
+                      <a:ext cx="3059430" cy="2185035"/>
+                    </a:xfrm>
+                    <a:prstGeom prst="rect">
+                      <a:avLst/>
+                    </a:prstGeom>
+                  </pic:spPr>
+                </pic:pic>
+              </a:graphicData>
+            </a:graphic>
+          </wp:inline>
+        </w:drawing>
+      </w:r>
+    </w:p>
+    <w:p>
+      <w:pPr>
+        <w:pStyle w:val="Caption"/>
+        <w:rPr>
+          <w:rFonts w:ascii="Arial" w:hAnsi="Arial" w:cs="Arial"/>
+          <w:b/>
+          <w:color w:val="000000" w:themeColor="text1"/>
+          <w:sz w:val="22"/>
+          <w:szCs w:val="22"/>
+        </w:rPr>
+      </w:pPr>
+      <w:r>
+        <w:t xml:space="preserve">Figure </w:t>
+      </w:r>
+      <w:r>
+        <w:fldChar w:fldCharType="begin"/>
+      </w:r>
+      <w:r>
+        <w:instrText xml:space="preserve"> SEQ Figure \* ARABIC </w:instrText>
+      </w:r>
+      <w:r>
+        <w:fldChar w:fldCharType="separate"/>
+      </w:r>
+      <w:r>
+        <w:rPr>
+          <w:noProof/>
+        </w:rPr>
+        <w:t>5</w:t>
+      </w:r>
+      <w:r>
+        <w:fldChar w:fldCharType="end"/>
+      </w:r>
+      <w:r>
+        <w:t>: Mammary glands collected from lactating WT and KO dams on PND16.5 showing significant reductions in weight of left and right mammary glands of KO dams.</w:t>
+      </w:r>
+    </w:p>
+    <w:p>
+      <w:pPr>
+        <w:pStyle w:val="Heading2"/>
+        <w:spacing w:line="360" w:lineRule="auto"/>
+        <w:rPr>
           <w:rFonts w:ascii="Arial" w:hAnsi="Arial" w:cs="Arial"/>
           <w:b/>
           <w:color w:val="000000" w:themeColor="text1"/>
@@ -9074,7 +9741,17 @@
           <w:sz w:val="22"/>
           <w:szCs w:val="22"/>
         </w:rPr>
-        <w:t xml:space="preserve"> smaller mammary adipocytes, accelerated ductal growth, and potential sloughing of the ductal epithelial cells into the lumen indicating suboptimal mammary gland function and growth compared to controls </w:t>
+        <w:t xml:space="preserve"> smaller mammary adipocytes, accelerated ductal growth, and potential sloughing of the ductal epithelial cells into the lumen indicating suboptimal </w:t>
+      </w:r>
+      <w:r>
+        <w:rPr>
+          <w:rFonts w:ascii="Arial" w:hAnsi="Arial" w:cs="Arial"/>
+          <w:color w:val="000000" w:themeColor="text1"/>
+          <w:sz w:val="22"/>
+          <w:szCs w:val="22"/>
+        </w:rPr>
+        <w:lastRenderedPageBreak/>
+        <w:t xml:space="preserve">mammary gland function and growth compared to controls </w:t>
       </w:r>
       <w:r>
         <w:rPr>
@@ -9484,17 +10161,7 @@
           <w:sz w:val="22"/>
           <w:szCs w:val="22"/>
         </w:rPr>
-        <w:t xml:space="preserve">In our KO model, we observed increased emptying of mammary </w:t>
-      </w:r>
-      <w:r>
-        <w:rPr>
-          <w:rFonts w:ascii="Arial" w:hAnsi="Arial" w:cs="Arial"/>
-          <w:color w:val="000000" w:themeColor="text1"/>
-          <w:sz w:val="22"/>
-          <w:szCs w:val="22"/>
-        </w:rPr>
-        <w:lastRenderedPageBreak/>
-        <w:t>adipocyte content as evident by the smaller size of adipocytes compared to the WT. We also observed a higher fat content in the milk produced from KO dams. This is consistent with the idea that these adipocytes could be emptying their content into the milk in KO dams at a higher rate than that of WT dams. Additionally, and supporting our finding, t</w:t>
+        <w:t>In our KO model, we observed increased emptying of mammary adipocyte content as evident by the smaller size of adipocytes compared to the WT. We also observed a higher fat content in the milk produced from KO dams. This is consistent with the idea that these adipocytes could be emptying their content into the milk in KO dams at a higher rate than that of WT dams. Additionally, and supporting our finding, t</w:t>
       </w:r>
       <w:r>
         <w:rPr>
@@ -9939,7 +10606,17 @@
           <w:sz w:val="22"/>
           <w:szCs w:val="22"/>
         </w:rPr>
-        <w:t>Our data revealed that mTORC1 hyperactivation in adipocytes caused reductions in mammary gland weight. This could be explained by the increased fat content in milk from KO dams suggesting that mammary gland weights could be reduced due to the increased emptying of their content into the milk in KO dams. Despite our findings being contradictory to the expected findings based on previous research, this finding is consistent with the idea that mTORC1 increases lipid and protein synthesis which are incorporated into milk composition and thus causing reduced mammary gland weights.</w:t>
+        <w:t xml:space="preserve">Our data revealed that mTORC1 hyperactivation in adipocytes caused reductions in mammary gland weight. This could be explained by the increased fat content in milk from KO dams suggesting that mammary gland weights could be reduced due to the increased emptying of their content into the milk in KO dams. Despite our findings being contradictory to the expected findings based on previous research, this finding is consistent with the idea that mTORC1 increases lipid and protein </w:t>
+      </w:r>
+      <w:r>
+        <w:rPr>
+          <w:rFonts w:ascii="Arial" w:hAnsi="Arial" w:cs="Arial"/>
+          <w:color w:val="000000" w:themeColor="text1"/>
+          <w:sz w:val="22"/>
+          <w:szCs w:val="22"/>
+        </w:rPr>
+        <w:lastRenderedPageBreak/>
+        <w:t>synthesis which are incorporated into milk composition and thus causing reduced mammary gland weights.</w:t>
       </w:r>
     </w:p>
     <w:p>
@@ -10199,17 +10876,7 @@
           <w:sz w:val="22"/>
           <w:szCs w:val="22"/>
         </w:rPr>
-        <w:t xml:space="preserve">.This implies the effects of maternal weight on reducing </w:t>
-      </w:r>
-      <w:r>
-        <w:rPr>
-          <w:rFonts w:ascii="Arial" w:hAnsi="Arial" w:cs="Arial"/>
-          <w:color w:val="000000" w:themeColor="text1"/>
-          <w:sz w:val="22"/>
-          <w:szCs w:val="22"/>
-        </w:rPr>
-        <w:lastRenderedPageBreak/>
-        <w:t xml:space="preserve">benefits of lactation </w:t>
+        <w:t xml:space="preserve">.This implies the effects of maternal weight on reducing benefits of lactation </w:t>
       </w:r>
       <w:r>
         <w:rPr>
@@ -10392,7 +11059,6 @@
       <w:pPr>
         <w:spacing w:line="360" w:lineRule="auto"/>
         <w:rPr>
-          <w:ins w:id="30" w:author="Dave Bridges" w:date="2020-03-25T10:38:00Z"/>
           <w:rFonts w:ascii="Arial" w:eastAsia="MS PMincho" w:hAnsi="Arial" w:cs="Arial"/>
           <w:b/>
           <w:bCs/>
@@ -10417,7 +11083,6 @@
       <w:pPr>
         <w:spacing w:line="360" w:lineRule="auto"/>
         <w:rPr>
-          <w:ins w:id="31" w:author="Dave Bridges" w:date="2020-03-25T10:38:00Z"/>
           <w:rFonts w:ascii="Arial" w:eastAsia="MS PMincho" w:hAnsi="Arial" w:cs="Arial"/>
           <w:b/>
           <w:bCs/>
@@ -10436,200 +11101,80 @@
           <w:color w:val="000000" w:themeColor="text1"/>
           <w:sz w:val="22"/>
           <w:szCs w:val="22"/>
-          <w:rPrChange w:id="32" w:author="Dave Bridges" w:date="2020-03-25T10:38:00Z">
-            <w:rPr>
-              <w:rFonts w:ascii="Arial" w:eastAsia="MS PMincho" w:hAnsi="Arial" w:cs="Arial"/>
-              <w:b/>
-              <w:bCs/>
-              <w:color w:val="000000" w:themeColor="text1"/>
-              <w:sz w:val="22"/>
-              <w:szCs w:val="22"/>
-            </w:rPr>
-          </w:rPrChange>
-        </w:rPr>
-      </w:pPr>
-      <w:ins w:id="33" w:author="Dave Bridges" w:date="2020-03-25T10:38:00Z">
-        <w:r>
-          <w:rPr>
-            <w:rFonts w:ascii="Arial" w:eastAsia="MS PMincho" w:hAnsi="Arial" w:cs="Arial"/>
-            <w:bCs/>
-            <w:color w:val="000000" w:themeColor="text1"/>
-            <w:sz w:val="22"/>
-            <w:szCs w:val="22"/>
-          </w:rPr>
-          <w:t xml:space="preserve">This work was supported by funding </w:t>
-        </w:r>
-      </w:ins>
-      <w:ins w:id="34" w:author="Dave Bridges" w:date="2020-03-25T10:39:00Z">
-        <w:r>
-          <w:rPr>
-            <w:rFonts w:ascii="Arial" w:eastAsia="MS PMincho" w:hAnsi="Arial" w:cs="Arial"/>
-            <w:bCs/>
-            <w:color w:val="000000" w:themeColor="text1"/>
-            <w:sz w:val="22"/>
-            <w:szCs w:val="22"/>
-          </w:rPr>
-          <w:t>from the NIH (</w:t>
-        </w:r>
-      </w:ins>
-      <w:ins w:id="35" w:author="Dave Bridges" w:date="2020-03-25T10:40:00Z">
-        <w:r>
-          <w:rPr>
-            <w:rFonts w:ascii="Arial" w:eastAsia="MS PMincho" w:hAnsi="Arial" w:cs="Arial"/>
-            <w:bCs/>
-            <w:color w:val="000000" w:themeColor="text1"/>
-            <w:sz w:val="22"/>
-            <w:szCs w:val="22"/>
-          </w:rPr>
-          <w:t>R01</w:t>
-        </w:r>
-      </w:ins>
-      <w:ins w:id="36" w:author="Dave Bridges" w:date="2020-03-25T10:39:00Z">
-        <w:r>
-          <w:rPr>
-            <w:rFonts w:ascii="Arial" w:eastAsia="MS PMincho" w:hAnsi="Arial" w:cs="Arial"/>
-            <w:bCs/>
-            <w:color w:val="000000" w:themeColor="text1"/>
-            <w:sz w:val="22"/>
-            <w:szCs w:val="22"/>
-          </w:rPr>
-          <w:t xml:space="preserve">DK107535 to DB and </w:t>
-        </w:r>
-      </w:ins>
-      <w:ins w:id="37" w:author="Dave Bridges" w:date="2020-03-25T10:40:00Z">
-        <w:r>
-          <w:rPr>
-            <w:rFonts w:ascii="Arial" w:eastAsia="MS PMincho" w:hAnsi="Arial" w:cs="Arial"/>
-            <w:bCs/>
-            <w:color w:val="000000" w:themeColor="text1"/>
-            <w:sz w:val="22"/>
-            <w:szCs w:val="22"/>
-          </w:rPr>
-          <w:t>K01</w:t>
-        </w:r>
-      </w:ins>
-      <w:ins w:id="38" w:author="Dave Bridges" w:date="2020-03-25T10:39:00Z">
-        <w:r>
-          <w:rPr>
-            <w:rFonts w:ascii="Arial" w:eastAsia="MS PMincho" w:hAnsi="Arial" w:cs="Arial"/>
-            <w:bCs/>
-            <w:color w:val="000000" w:themeColor="text1"/>
-            <w:sz w:val="22"/>
-            <w:szCs w:val="22"/>
-          </w:rPr>
-          <w:t>DK</w:t>
-        </w:r>
-        <w:r>
-          <w:rPr>
-            <w:rFonts w:ascii="Arial" w:eastAsia="MS PMincho" w:hAnsi="Arial" w:cs="Arial"/>
-            <w:bCs/>
-            <w:color w:val="000000" w:themeColor="text1"/>
-            <w:sz w:val="22"/>
-            <w:szCs w:val="22"/>
-          </w:rPr>
-          <w:t>102526</w:t>
-        </w:r>
-        <w:r>
-          <w:rPr>
-            <w:rFonts w:ascii="Arial" w:eastAsia="MS PMincho" w:hAnsi="Arial" w:cs="Arial"/>
-            <w:bCs/>
-            <w:color w:val="000000" w:themeColor="text1"/>
-            <w:sz w:val="22"/>
-            <w:szCs w:val="22"/>
-          </w:rPr>
-          <w:t xml:space="preserve"> to BG) and supported by core facilities</w:t>
-        </w:r>
-      </w:ins>
-      <w:ins w:id="39" w:author="Dave Bridges" w:date="2020-03-25T10:40:00Z">
-        <w:r>
-          <w:rPr>
-            <w:rFonts w:ascii="Arial" w:eastAsia="MS PMincho" w:hAnsi="Arial" w:cs="Arial"/>
-            <w:bCs/>
-            <w:color w:val="000000" w:themeColor="text1"/>
-            <w:sz w:val="22"/>
-            <w:szCs w:val="22"/>
-          </w:rPr>
-          <w:t xml:space="preserve"> </w:t>
-        </w:r>
-      </w:ins>
-      <w:ins w:id="40" w:author="Dave Bridges" w:date="2020-03-25T10:41:00Z">
-        <w:r>
-          <w:rPr>
-            <w:rFonts w:ascii="Arial" w:eastAsia="MS PMincho" w:hAnsi="Arial" w:cs="Arial"/>
-            <w:bCs/>
-            <w:color w:val="000000" w:themeColor="text1"/>
-            <w:sz w:val="22"/>
-            <w:szCs w:val="22"/>
-          </w:rPr>
-          <w:t>at the</w:t>
-        </w:r>
-      </w:ins>
-      <w:ins w:id="41" w:author="Dave Bridges" w:date="2020-03-25T10:40:00Z">
-        <w:r>
-          <w:rPr>
-            <w:rFonts w:ascii="Arial" w:eastAsia="MS PMincho" w:hAnsi="Arial" w:cs="Arial"/>
-            <w:bCs/>
-            <w:color w:val="000000" w:themeColor="text1"/>
-            <w:sz w:val="22"/>
-            <w:szCs w:val="22"/>
-          </w:rPr>
-          <w:t xml:space="preserve"> </w:t>
-        </w:r>
-        <w:proofErr w:type="spellStart"/>
-        <w:r>
-          <w:rPr>
-            <w:rFonts w:ascii="Arial" w:eastAsia="MS PMincho" w:hAnsi="Arial" w:cs="Arial"/>
-            <w:bCs/>
-            <w:color w:val="000000" w:themeColor="text1"/>
-            <w:sz w:val="22"/>
-            <w:szCs w:val="22"/>
-          </w:rPr>
-          <w:t>Rogel</w:t>
-        </w:r>
-        <w:proofErr w:type="spellEnd"/>
-        <w:r>
-          <w:rPr>
-            <w:rFonts w:ascii="Arial" w:eastAsia="MS PMincho" w:hAnsi="Arial" w:cs="Arial"/>
-            <w:bCs/>
-            <w:color w:val="000000" w:themeColor="text1"/>
-            <w:sz w:val="22"/>
-            <w:szCs w:val="22"/>
-          </w:rPr>
-          <w:t xml:space="preserve"> Cancer Center (NIH </w:t>
-        </w:r>
-        <w:r>
-          <w:rPr>
-            <w:rFonts w:ascii="Arial" w:eastAsia="MS PMincho" w:hAnsi="Arial" w:cs="Arial"/>
-            <w:bCs/>
-            <w:color w:val="000000" w:themeColor="text1"/>
-            <w:sz w:val="22"/>
-            <w:szCs w:val="22"/>
-          </w:rPr>
-          <w:t>P30CA046592</w:t>
-        </w:r>
-        <w:r>
-          <w:rPr>
-            <w:rFonts w:ascii="Arial" w:eastAsia="MS PMincho" w:hAnsi="Arial" w:cs="Arial"/>
-            <w:bCs/>
-            <w:color w:val="000000" w:themeColor="text1"/>
-            <w:sz w:val="22"/>
-            <w:szCs w:val="22"/>
-          </w:rPr>
-          <w:t>)</w:t>
-        </w:r>
-      </w:ins>
-      <w:ins w:id="42" w:author="Dave Bridges" w:date="2020-03-25T10:41:00Z">
-        <w:r>
-          <w:rPr>
-            <w:rFonts w:ascii="Arial" w:eastAsia="MS PMincho" w:hAnsi="Arial" w:cs="Arial"/>
-            <w:bCs/>
-            <w:color w:val="000000" w:themeColor="text1"/>
-            <w:sz w:val="22"/>
-            <w:szCs w:val="22"/>
-          </w:rPr>
-          <w:t>.</w:t>
-        </w:r>
-      </w:ins>
+        </w:rPr>
+      </w:pPr>
+      <w:r>
+        <w:rPr>
+          <w:rFonts w:ascii="Arial" w:eastAsia="MS PMincho" w:hAnsi="Arial" w:cs="Arial"/>
+          <w:bCs/>
+          <w:color w:val="000000" w:themeColor="text1"/>
+          <w:sz w:val="22"/>
+          <w:szCs w:val="22"/>
+        </w:rPr>
+        <w:t>This work was supported by funding from the NIH (R01DK107535 to DB and K01DK</w:t>
+      </w:r>
+      <w:r>
+        <w:rPr>
+          <w:rFonts w:ascii="Arial" w:eastAsia="MS PMincho" w:hAnsi="Arial" w:cs="Arial"/>
+          <w:bCs/>
+          <w:color w:val="000000" w:themeColor="text1"/>
+          <w:sz w:val="22"/>
+          <w:szCs w:val="22"/>
+        </w:rPr>
+        <w:t>102526</w:t>
+      </w:r>
+      <w:r>
+        <w:rPr>
+          <w:rFonts w:ascii="Arial" w:eastAsia="MS PMincho" w:hAnsi="Arial" w:cs="Arial"/>
+          <w:bCs/>
+          <w:color w:val="000000" w:themeColor="text1"/>
+          <w:sz w:val="22"/>
+          <w:szCs w:val="22"/>
+        </w:rPr>
+        <w:t xml:space="preserve"> to BG) and supported by core facilities at the </w:t>
+      </w:r>
+      <w:proofErr w:type="spellStart"/>
+      <w:r>
+        <w:rPr>
+          <w:rFonts w:ascii="Arial" w:eastAsia="MS PMincho" w:hAnsi="Arial" w:cs="Arial"/>
+          <w:bCs/>
+          <w:color w:val="000000" w:themeColor="text1"/>
+          <w:sz w:val="22"/>
+          <w:szCs w:val="22"/>
+        </w:rPr>
+        <w:t>Rogel</w:t>
+      </w:r>
+      <w:proofErr w:type="spellEnd"/>
+      <w:r>
+        <w:rPr>
+          <w:rFonts w:ascii="Arial" w:eastAsia="MS PMincho" w:hAnsi="Arial" w:cs="Arial"/>
+          <w:bCs/>
+          <w:color w:val="000000" w:themeColor="text1"/>
+          <w:sz w:val="22"/>
+          <w:szCs w:val="22"/>
+        </w:rPr>
+        <w:t xml:space="preserve"> Cancer Center (NIH </w:t>
+      </w:r>
+      <w:r>
+        <w:rPr>
+          <w:rFonts w:ascii="Arial" w:eastAsia="MS PMincho" w:hAnsi="Arial" w:cs="Arial"/>
+          <w:bCs/>
+          <w:color w:val="000000" w:themeColor="text1"/>
+          <w:sz w:val="22"/>
+          <w:szCs w:val="22"/>
+        </w:rPr>
+        <w:t>P30CA046592</w:t>
+      </w:r>
+      <w:r>
+        <w:rPr>
+          <w:rFonts w:ascii="Arial" w:eastAsia="MS PMincho" w:hAnsi="Arial" w:cs="Arial"/>
+          <w:bCs/>
+          <w:color w:val="000000" w:themeColor="text1"/>
+          <w:sz w:val="22"/>
+          <w:szCs w:val="22"/>
+        </w:rPr>
+        <w:t>).</w:t>
+      </w:r>
     </w:p>
     <w:p>
       <w:pPr>
@@ -10746,7 +11291,7 @@
 
 <file path=word/comments.xml><?xml version="1.0" encoding="utf-8"?>
 <w:comments xmlns:wpc="http://schemas.microsoft.com/office/word/2010/wordprocessingCanvas" xmlns:cx="http://schemas.microsoft.com/office/drawing/2014/chartex" xmlns:cx1="http://schemas.microsoft.com/office/drawing/2015/9/8/chartex" xmlns:cx2="http://schemas.microsoft.com/office/drawing/2015/10/21/chartex" xmlns:cx3="http://schemas.microsoft.com/office/drawing/2016/5/9/chartex" xmlns:cx4="http://schemas.microsoft.com/office/drawing/2016/5/10/chartex" xmlns:cx5="http://schemas.microsoft.com/office/drawing/2016/5/11/chartex" xmlns:cx6="http://schemas.microsoft.com/office/drawing/2016/5/12/chartex" xmlns:cx7="http://schemas.microsoft.com/office/drawing/2016/5/13/chartex" xmlns:cx8="http://schemas.microsoft.com/office/drawing/2016/5/14/chartex" xmlns:mc="http://schemas.openxmlformats.org/markup-compatibility/2006" xmlns:aink="http://schemas.microsoft.com/office/drawing/2016/ink" xmlns:am3d="http://schemas.microsoft.com/office/drawing/2017/model3d" xmlns:o="urn:schemas-microsoft-com:office:office" xmlns:r="http://schemas.openxmlformats.org/officeDocument/2006/relationships" xmlns:m="http://schemas.openxmlformats.org/officeDocument/2006/math" xmlns:v="urn:schemas-microsoft-com:vml" xmlns:wp14="http://schemas.microsoft.com/office/word/2010/wordprocessingDrawing" xmlns:wp="http://schemas.openxmlformats.org/drawingml/2006/wordprocessingDrawing" xmlns:w10="urn:schemas-microsoft-com:office:word" xmlns:w="http://schemas.openxmlformats.org/wordprocessingml/2006/main" xmlns:w14="http://schemas.microsoft.com/office/word/2010/wordml" xmlns:w15="http://schemas.microsoft.com/office/word/2012/wordml" xmlns:w16cid="http://schemas.microsoft.com/office/word/2016/wordml/cid" xmlns:w16se="http://schemas.microsoft.com/office/word/2015/wordml/symex" xmlns:wpg="http://schemas.microsoft.com/office/word/2010/wordprocessingGroup" xmlns:wpi="http://schemas.microsoft.com/office/word/2010/wordprocessingInk" xmlns:wne="http://schemas.microsoft.com/office/word/2006/wordml" xmlns:wps="http://schemas.microsoft.com/office/word/2010/wordprocessingShape" mc:Ignorable="w14 w15 w16se w16cid wp14">
-  <w:comment w:id="6" w:author="Noura El Habbal" w:date="2020-02-18T11:46:00Z" w:initials="NEH">
+  <w:comment w:id="0" w:author="Noura El Habbal" w:date="2020-02-18T11:46:00Z" w:initials="NEH">
     <w:p>
       <w:r>
         <w:rPr>
@@ -10795,7 +11340,7 @@
       </w:r>
     </w:p>
   </w:comment>
-  <w:comment w:id="7" w:author="Noura El Habbal" w:date="2020-02-14T13:11:00Z" w:initials="NEH">
+  <w:comment w:id="2" w:author="Noura El Habbal" w:date="2020-02-14T13:11:00Z" w:initials="NEH">
     <w:p>
       <w:pPr>
         <w:rPr>
@@ -10847,7 +11392,7 @@
       </w:r>
     </w:p>
   </w:comment>
-  <w:comment w:id="8" w:author="Noura El Habbal" w:date="2020-02-18T10:49:00Z" w:initials="NEH">
+  <w:comment w:id="3" w:author="Noura El Habbal" w:date="2020-02-18T10:49:00Z" w:initials="NEH">
     <w:p>
       <w:r>
         <w:rPr>
@@ -10884,7 +11429,7 @@
       </w:r>
     </w:p>
   </w:comment>
-  <w:comment w:id="9" w:author="Dave Bridges" w:date="2020-03-25T11:02:00Z" w:initials="DB">
+  <w:comment w:id="4" w:author="Dave Bridges" w:date="2020-03-25T11:02:00Z" w:initials="DB">
     <w:p>
       <w:pPr>
         <w:pStyle w:val="CommentText"/>
@@ -10900,7 +11445,7 @@
       </w:r>
     </w:p>
   </w:comment>
-  <w:comment w:id="11" w:author="Dave Bridges" w:date="2020-03-25T11:02:00Z" w:initials="DB">
+  <w:comment w:id="6" w:author="Dave Bridges" w:date="2020-03-25T11:02:00Z" w:initials="DB">
     <w:p>
       <w:pPr>
         <w:pStyle w:val="CommentText"/>
@@ -10916,7 +11461,7 @@
       </w:r>
     </w:p>
   </w:comment>
-  <w:comment w:id="15" w:author="Dave Bridges" w:date="2020-03-25T11:09:00Z" w:initials="DB">
+  <w:comment w:id="10" w:author="Dave Bridges" w:date="2020-03-25T11:09:00Z" w:initials="DB">
     <w:p>
       <w:pPr>
         <w:pStyle w:val="CommentText"/>
@@ -10932,7 +11477,7 @@
       </w:r>
     </w:p>
   </w:comment>
-  <w:comment w:id="16" w:author="Dave Bridges" w:date="2020-03-25T11:16:00Z" w:initials="DB">
+  <w:comment w:id="11" w:author="Dave Bridges" w:date="2020-03-25T11:16:00Z" w:initials="DB">
     <w:p>
       <w:pPr>
         <w:pStyle w:val="CommentText"/>
@@ -10948,7 +11493,7 @@
       </w:r>
     </w:p>
   </w:comment>
-  <w:comment w:id="21" w:author="Dave Bridges" w:date="2020-03-25T11:14:00Z" w:initials="DB">
+  <w:comment w:id="14" w:author="Dave Bridges" w:date="2020-03-25T11:14:00Z" w:initials="DB">
     <w:p>
       <w:pPr>
         <w:pStyle w:val="CommentText"/>
@@ -10964,7 +11509,7 @@
       </w:r>
     </w:p>
   </w:comment>
-  <w:comment w:id="22" w:author="Dave Bridges" w:date="2020-03-25T11:16:00Z" w:initials="DB">
+  <w:comment w:id="15" w:author="Dave Bridges" w:date="2020-03-25T11:16:00Z" w:initials="DB">
     <w:p>
       <w:pPr>
         <w:pStyle w:val="CommentText"/>
@@ -10980,7 +11525,7 @@
       </w:r>
     </w:p>
   </w:comment>
-  <w:comment w:id="23" w:author="Dave Bridges" w:date="2020-03-25T11:18:00Z" w:initials="DB">
+  <w:comment w:id="16" w:author="Dave Bridges" w:date="2020-03-25T11:18:00Z" w:initials="DB">
     <w:p>
       <w:pPr>
         <w:pStyle w:val="CommentText"/>
@@ -10996,39 +11541,7 @@
       </w:r>
     </w:p>
   </w:comment>
-  <w:comment w:id="24" w:author="Dave Bridges" w:date="2020-03-25T11:18:00Z" w:initials="DB">
-    <w:p>
-      <w:pPr>
-        <w:pStyle w:val="CommentText"/>
-      </w:pPr>
-      <w:r>
-        <w:rPr>
-          <w:rStyle w:val="CommentReference"/>
-        </w:rPr>
-        <w:annotationRef/>
-      </w:r>
-      <w:r>
-        <w:t>Effect size</w:t>
-      </w:r>
-    </w:p>
-  </w:comment>
-  <w:comment w:id="25" w:author="Dave Bridges" w:date="2020-03-25T11:18:00Z" w:initials="DB">
-    <w:p>
-      <w:pPr>
-        <w:pStyle w:val="CommentText"/>
-      </w:pPr>
-      <w:r>
-        <w:rPr>
-          <w:rStyle w:val="CommentReference"/>
-        </w:rPr>
-        <w:annotationRef/>
-      </w:r>
-      <w:r>
-        <w:t>Effect size</w:t>
-      </w:r>
-    </w:p>
-  </w:comment>
-  <w:comment w:id="28" w:author="Dave Bridges" w:date="2020-03-25T11:20:00Z" w:initials="DB">
+  <w:comment w:id="19" w:author="Dave Bridges" w:date="2020-03-25T11:20:00Z" w:initials="DB">
     <w:p>
       <w:pPr>
         <w:pStyle w:val="CommentText"/>
@@ -11059,8 +11572,6 @@
   <w15:commentEx w15:paraId="136E77EC" w15:done="0"/>
   <w15:commentEx w15:paraId="28D2C9D8" w15:done="0"/>
   <w15:commentEx w15:paraId="56B372EE" w15:done="0"/>
-  <w15:commentEx w15:paraId="675D6DAB" w15:done="0"/>
-  <w15:commentEx w15:paraId="353A241E" w15:done="0"/>
   <w15:commentEx w15:paraId="04F228B6" w15:done="0"/>
 </w15:commentsEx>
 </file>
@@ -11075,10 +11586,7 @@
   <w16cid:commentId w16cid:paraId="4A27421A" w16cid:durableId="2225BA6C"/>
   <w16cid:commentId w16cid:paraId="72B698A6" w16cid:durableId="2225BC05"/>
   <w16cid:commentId w16cid:paraId="136E77EC" w16cid:durableId="2225BBA0"/>
-  <w16cid:commentId w16cid:paraId="28D2C9D8" w16cid:durableId="2225BC27"/>
   <w16cid:commentId w16cid:paraId="56B372EE" w16cid:durableId="2225BC6A"/>
-  <w16cid:commentId w16cid:paraId="675D6DAB" w16cid:durableId="2225BC7D"/>
-  <w16cid:commentId w16cid:paraId="353A241E" w16cid:durableId="2225BC84"/>
   <w16cid:commentId w16cid:paraId="04F228B6" w16cid:durableId="2225BCE6"/>
 </w16cid:commentsIds>
 </file>
@@ -12491,7 +12999,7 @@
 </file>
 
 <file path=customXml/itemProps1.xml><?xml version="1.0" encoding="utf-8"?>
-<ds:datastoreItem xmlns:ds="http://schemas.openxmlformats.org/officeDocument/2006/customXml" ds:itemID="{F511333F-02E7-6848-B0DF-B230AD069A68}">
+<ds:datastoreItem xmlns:ds="http://schemas.openxmlformats.org/officeDocument/2006/customXml" ds:itemID="{A249743C-A425-6947-A5CE-1FA08CAAC19B}">
   <ds:schemaRefs>
     <ds:schemaRef ds:uri="http://schemas.openxmlformats.org/officeDocument/2006/bibliography"/>
   </ds:schemaRefs>

</xml_diff>

<commit_message>
Added lipidomics method from Brigid
</commit_message>
<xml_diff>
--- a/Manuscripts/Mammary Gland aTSC/Manuscript.docx
+++ b/Manuscripts/Mammary Gland aTSC/Manuscript.docx
@@ -2063,20 +2063,9 @@
           <w:szCs w:val="22"/>
         </w:rPr>
         <w:lastRenderedPageBreak/>
-        <w:t xml:space="preserve">undergoes restructuring during pregnancy and lactation, the exact </w:t>
-      </w:r>
-      <w:bookmarkStart w:id="1" w:name="_GoBack"/>
-      <w:bookmarkEnd w:id="1"/>
-      <w:r>
-        <w:rPr>
-          <w:rFonts w:ascii="Arial" w:hAnsi="Arial" w:cs="Arial"/>
-          <w:color w:val="000000" w:themeColor="text1"/>
-          <w:sz w:val="22"/>
-          <w:szCs w:val="22"/>
-        </w:rPr>
-        <w:t xml:space="preserve">fate of these </w:t>
-      </w:r>
-      <w:commentRangeStart w:id="2"/>
+        <w:t xml:space="preserve">undergoes restructuring during pregnancy and lactation, the exact fate of these </w:t>
+      </w:r>
+      <w:commentRangeStart w:id="1"/>
       <w:r>
         <w:rPr>
           <w:rFonts w:ascii="Arial" w:hAnsi="Arial" w:cs="Arial"/>
@@ -2086,7 +2075,7 @@
         </w:rPr>
         <w:t xml:space="preserve">fat cells and the mechanisms regulating their transformation are less understood. </w:t>
       </w:r>
-      <w:commentRangeEnd w:id="2"/>
+      <w:commentRangeEnd w:id="1"/>
       <w:r>
         <w:rPr>
           <w:rStyle w:val="CommentReference"/>
@@ -2095,7 +2084,7 @@
           <w:sz w:val="22"/>
           <w:szCs w:val="22"/>
         </w:rPr>
-        <w:commentReference w:id="2"/>
+        <w:commentReference w:id="1"/>
       </w:r>
     </w:p>
     <w:p>
@@ -5169,8 +5158,8 @@
         </w:rPr>
         <w:t>. The total volume of milk (fat + non-fat milk) was also measured in mm. Percentage of fat was determined with respect to the total milk volume.</w:t>
       </w:r>
-      <w:commentRangeStart w:id="3"/>
-      <w:commentRangeEnd w:id="3"/>
+      <w:commentRangeStart w:id="2"/>
+      <w:commentRangeEnd w:id="2"/>
       <w:r>
         <w:rPr>
           <w:rStyle w:val="CommentReference"/>
@@ -5179,7 +5168,7 @@
           <w:sz w:val="22"/>
           <w:szCs w:val="22"/>
         </w:rPr>
-        <w:commentReference w:id="3"/>
+        <w:commentReference w:id="2"/>
       </w:r>
     </w:p>
     <w:p>
@@ -5586,27 +5575,352 @@
           <w:sz w:val="22"/>
           <w:szCs w:val="22"/>
         </w:rPr>
-        <w:t xml:space="preserve">Lipidomic analyses were done by the Biomedical Research Core Facilities at the University of Michigan. Briefly,…. </w:t>
-      </w:r>
-      <w:hyperlink r:id="rId12" w:history="1">
-        <w:r>
-          <w:rPr>
-            <w:rStyle w:val="Hyperlink"/>
-            <w:rFonts w:ascii="Arial" w:hAnsi="Arial" w:cs="Arial"/>
-            <w:sz w:val="22"/>
-            <w:szCs w:val="22"/>
-          </w:rPr>
-          <w:t>https://www.nature.com/articles/s41467-020-16126-7</w:t>
-        </w:r>
-      </w:hyperlink>
-      <w:r>
-        <w:rPr>
-          <w:rFonts w:ascii="Arial" w:hAnsi="Arial" w:cs="Arial"/>
-          <w:color w:val="000000" w:themeColor="text1"/>
-          <w:sz w:val="22"/>
-          <w:szCs w:val="22"/>
-        </w:rPr>
-        <w:t xml:space="preserve"> - paper with lipidomic analysis procedure.</w:t>
+        <w:t>Lipidomic analyses were done by the Biomedical Research Core Facilities at the University of Michigan. Briefly,</w:t>
+      </w:r>
+      <w:r>
+        <w:rPr>
+          <w:rFonts w:ascii="Arial" w:hAnsi="Arial" w:cs="Arial"/>
+          <w:sz w:val="22"/>
+          <w:szCs w:val="22"/>
+        </w:rPr>
+        <w:t xml:space="preserve"> </w:t>
+      </w:r>
+      <w:r>
+        <w:rPr>
+          <w:rFonts w:ascii="Arial" w:hAnsi="Arial" w:cs="Arial"/>
+          <w:color w:val="000000" w:themeColor="text1"/>
+          <w:sz w:val="22"/>
+          <w:szCs w:val="22"/>
+        </w:rPr>
+        <w:t>m</w:t>
+      </w:r>
+      <w:r>
+        <w:rPr>
+          <w:rFonts w:ascii="Arial" w:hAnsi="Arial" w:cs="Arial"/>
+          <w:color w:val="000000" w:themeColor="text1"/>
+          <w:sz w:val="22"/>
+          <w:szCs w:val="22"/>
+        </w:rPr>
+        <w:t xml:space="preserve">ilk samples </w:t>
+      </w:r>
+      <w:r>
+        <w:rPr>
+          <w:rFonts w:ascii="Arial" w:hAnsi="Arial" w:cs="Arial"/>
+          <w:color w:val="000000" w:themeColor="text1"/>
+          <w:sz w:val="22"/>
+          <w:szCs w:val="22"/>
+        </w:rPr>
+        <w:t>were</w:t>
+      </w:r>
+      <w:r>
+        <w:rPr>
+          <w:rFonts w:ascii="Arial" w:hAnsi="Arial" w:cs="Arial"/>
+          <w:color w:val="000000" w:themeColor="text1"/>
+          <w:sz w:val="22"/>
+          <w:szCs w:val="22"/>
+        </w:rPr>
+        <w:t xml:space="preserve"> frozen at -80</w:t>
+      </w:r>
+      <w:r>
+        <w:rPr>
+          <w:rFonts w:ascii="Arial" w:hAnsi="Arial" w:cs="Arial"/>
+          <w:color w:val="000000" w:themeColor="text1"/>
+          <w:sz w:val="22"/>
+          <w:szCs w:val="22"/>
+        </w:rPr>
+        <w:sym w:font="Symbol" w:char="F0B0"/>
+      </w:r>
+      <w:r>
+        <w:rPr>
+          <w:rFonts w:ascii="Arial" w:hAnsi="Arial" w:cs="Arial"/>
+          <w:color w:val="000000" w:themeColor="text1"/>
+          <w:sz w:val="22"/>
+          <w:szCs w:val="22"/>
+        </w:rPr>
+        <w:t>C until analysis to prevent lipid hydrolysi</w:t>
+      </w:r>
+      <w:r>
+        <w:rPr>
+          <w:rFonts w:ascii="Arial" w:hAnsi="Arial" w:cs="Arial"/>
+          <w:color w:val="000000" w:themeColor="text1"/>
+          <w:sz w:val="22"/>
+          <w:szCs w:val="22"/>
+        </w:rPr>
+        <w:t>s.</w:t>
+      </w:r>
+      <w:r>
+        <w:rPr>
+          <w:rFonts w:ascii="Arial" w:hAnsi="Arial" w:cs="Arial"/>
+          <w:color w:val="000000" w:themeColor="text1"/>
+          <w:sz w:val="22"/>
+          <w:szCs w:val="22"/>
+        </w:rPr>
+        <w:t xml:space="preserve"> and peroxidation</w:t>
+      </w:r>
+      <w:r>
+        <w:rPr>
+          <w:rFonts w:ascii="Arial" w:hAnsi="Arial" w:cs="Arial"/>
+          <w:color w:val="000000" w:themeColor="text1"/>
+          <w:sz w:val="22"/>
+          <w:szCs w:val="22"/>
+        </w:rPr>
+        <w:fldChar w:fldCharType="begin"/>
+      </w:r>
+      <w:r>
+        <w:rPr>
+          <w:rFonts w:ascii="Arial" w:hAnsi="Arial" w:cs="Arial"/>
+          <w:color w:val="000000" w:themeColor="text1"/>
+          <w:sz w:val="22"/>
+          <w:szCs w:val="22"/>
+        </w:rPr>
+        <w:instrText xml:space="preserve"> ADDIN EN.CITE &lt;EndNote&gt;&lt;Cite&gt;&lt;Author&gt;Miranda&lt;/Author&gt;&lt;Year&gt;2004&lt;/Year&gt;&lt;RecNum&gt;48&lt;/RecNum&gt;&lt;DisplayText&gt;&lt;style face="superscript"&gt;2&lt;/style&gt;&lt;/DisplayText&gt;&lt;record&gt;&lt;rec-number&gt;48&lt;/rec-number&gt;&lt;foreign-keys&gt;&lt;key app="EN" db-id="xvrsr2tvfz0zr1etxxgx0xa4aw2ra0av9tae" timestamp="1572974817"&gt;48&lt;/key&gt;&lt;/foreign-keys&gt;&lt;ref-type name="Journal Article"&gt;17&lt;/ref-type&gt;&lt;contributors&gt;&lt;authors&gt;&lt;author&gt;Miranda, M.&lt;/author&gt;&lt;author&gt;Muriach, M.&lt;/author&gt;&lt;author&gt;Almansa, I.&lt;/author&gt;&lt;author&gt;Jareno, E.&lt;/author&gt;&lt;author&gt;Bosch-Morell, F.&lt;/author&gt;&lt;author&gt;Romero, F. J.&lt;/author&gt;&lt;author&gt;Silvestre, D.&lt;/author&gt;&lt;/authors&gt;&lt;/contributors&gt;&lt;auth-address&gt;Departamento de Fisiologia, Farmacologia and Toxicologia, Universidad Cardenal Herrera-CEU, Valencia, Spain.&lt;/auth-address&gt;&lt;titles&gt;&lt;title&gt;Oxidative status of human milk and its variations during cold storage&lt;/title&gt;&lt;secondary-title&gt;Biofactors&lt;/secondary-title&gt;&lt;/titles&gt;&lt;periodical&gt;&lt;full-title&gt;Biofactors&lt;/full-title&gt;&lt;/periodical&gt;&lt;pages&gt;129-37&lt;/pages&gt;&lt;volume&gt;20&lt;/volume&gt;&lt;number&gt;3&lt;/number&gt;&lt;edition&gt;2005/01/25&lt;/edition&gt;&lt;keywords&gt;&lt;keyword&gt;Adult&lt;/keyword&gt;&lt;keyword&gt;Antioxidants/analysis&lt;/keyword&gt;&lt;keyword&gt;Female&lt;/keyword&gt;&lt;keyword&gt;Food Handling/*methods&lt;/keyword&gt;&lt;keyword&gt;Food Preservation/*methods&lt;/keyword&gt;&lt;keyword&gt;Freezing&lt;/keyword&gt;&lt;keyword&gt;Glutathione Peroxidase/analysis/metabolism&lt;/keyword&gt;&lt;keyword&gt;Humans&lt;/keyword&gt;&lt;keyword&gt;Infant&lt;/keyword&gt;&lt;keyword&gt;Infant Nutritional Physiological Phenomena&lt;/keyword&gt;&lt;keyword&gt;Infant, Newborn&lt;/keyword&gt;&lt;keyword&gt;Lipid Peroxidation&lt;/keyword&gt;&lt;keyword&gt;Malondialdehyde/analysis/metabolism&lt;/keyword&gt;&lt;keyword&gt;Milk, Human/chemistry/*metabolism&lt;/keyword&gt;&lt;keyword&gt;Oxidation-Reduction&lt;/keyword&gt;&lt;keyword&gt;Refrigeration&lt;/keyword&gt;&lt;keyword&gt;Time Factors&lt;/keyword&gt;&lt;/keywords&gt;&lt;dates&gt;&lt;year&gt;2004&lt;/year&gt;&lt;/dates&gt;&lt;isbn&gt;0951-6433 (Print)&amp;#xD;0951-6433 (Linking)&lt;/isbn&gt;&lt;accession-num&gt;15665383&lt;/accession-num&gt;&lt;urls&gt;&lt;related-urls&gt;&lt;url&gt;https://www.ncbi.nlm.nih.gov/pubmed/15665383&lt;/url&gt;&lt;/related-urls&gt;&lt;/urls&gt;&lt;electronic-resource-num&gt;10.1002/biof.5520200302&lt;/electronic-resource-num&gt;&lt;/record&gt;&lt;/Cite&gt;&lt;/EndNote&gt;</w:instrText>
+      </w:r>
+      <w:r>
+        <w:rPr>
+          <w:rFonts w:ascii="Arial" w:hAnsi="Arial" w:cs="Arial"/>
+          <w:color w:val="000000" w:themeColor="text1"/>
+          <w:sz w:val="22"/>
+          <w:szCs w:val="22"/>
+        </w:rPr>
+        <w:fldChar w:fldCharType="separate"/>
+      </w:r>
+      <w:r>
+        <w:rPr>
+          <w:rFonts w:ascii="Arial" w:hAnsi="Arial" w:cs="Arial"/>
+          <w:color w:val="000000" w:themeColor="text1"/>
+          <w:sz w:val="22"/>
+          <w:szCs w:val="22"/>
+          <w:vertAlign w:val="superscript"/>
+        </w:rPr>
+        <w:t>2</w:t>
+      </w:r>
+      <w:r>
+        <w:rPr>
+          <w:rFonts w:ascii="Arial" w:hAnsi="Arial" w:cs="Arial"/>
+          <w:color w:val="000000" w:themeColor="text1"/>
+          <w:sz w:val="22"/>
+          <w:szCs w:val="22"/>
+        </w:rPr>
+        <w:fldChar w:fldCharType="end"/>
+      </w:r>
+      <w:r>
+        <w:rPr>
+          <w:rFonts w:ascii="Arial" w:hAnsi="Arial" w:cs="Arial"/>
+          <w:color w:val="000000" w:themeColor="text1"/>
+          <w:sz w:val="22"/>
+          <w:szCs w:val="22"/>
+        </w:rPr>
+        <w:t xml:space="preserve">. Samples </w:t>
+      </w:r>
+      <w:r>
+        <w:rPr>
+          <w:rFonts w:ascii="Arial" w:hAnsi="Arial" w:cs="Arial"/>
+          <w:color w:val="000000" w:themeColor="text1"/>
+          <w:sz w:val="22"/>
+          <w:szCs w:val="22"/>
+        </w:rPr>
+        <w:t xml:space="preserve">were </w:t>
+      </w:r>
+      <w:r>
+        <w:rPr>
+          <w:rFonts w:ascii="Arial" w:hAnsi="Arial" w:cs="Arial"/>
+          <w:color w:val="000000" w:themeColor="text1"/>
+          <w:sz w:val="22"/>
+          <w:szCs w:val="22"/>
+        </w:rPr>
+        <w:t>quick</w:t>
+      </w:r>
+      <w:r>
+        <w:rPr>
+          <w:rFonts w:ascii="Arial" w:hAnsi="Arial" w:cs="Arial"/>
+          <w:color w:val="000000" w:themeColor="text1"/>
+          <w:sz w:val="22"/>
+          <w:szCs w:val="22"/>
+        </w:rPr>
+        <w:t>ly</w:t>
+      </w:r>
+      <w:r>
+        <w:rPr>
+          <w:rFonts w:ascii="Arial" w:hAnsi="Arial" w:cs="Arial"/>
+          <w:color w:val="000000" w:themeColor="text1"/>
+          <w:sz w:val="22"/>
+          <w:szCs w:val="22"/>
+        </w:rPr>
+        <w:t xml:space="preserve"> thawed once for lipidomic analysis </w:t>
+      </w:r>
+      <w:r>
+        <w:rPr>
+          <w:rFonts w:ascii="Arial" w:hAnsi="Arial" w:cs="Arial"/>
+          <w:color w:val="000000" w:themeColor="text1"/>
+          <w:sz w:val="22"/>
+          <w:szCs w:val="22"/>
+        </w:rPr>
+        <w:t>without</w:t>
+      </w:r>
+      <w:r>
+        <w:rPr>
+          <w:rFonts w:ascii="Arial" w:hAnsi="Arial" w:cs="Arial"/>
+          <w:color w:val="000000" w:themeColor="text1"/>
+          <w:sz w:val="22"/>
+          <w:szCs w:val="22"/>
+        </w:rPr>
+        <w:t xml:space="preserve"> undergo</w:t>
+      </w:r>
+      <w:r>
+        <w:rPr>
+          <w:rFonts w:ascii="Arial" w:hAnsi="Arial" w:cs="Arial"/>
+          <w:color w:val="000000" w:themeColor="text1"/>
+          <w:sz w:val="22"/>
+          <w:szCs w:val="22"/>
+        </w:rPr>
+        <w:t>ing</w:t>
+      </w:r>
+      <w:r>
+        <w:rPr>
+          <w:rFonts w:ascii="Arial" w:hAnsi="Arial" w:cs="Arial"/>
+          <w:color w:val="000000" w:themeColor="text1"/>
+          <w:sz w:val="22"/>
+          <w:szCs w:val="22"/>
+        </w:rPr>
+        <w:t xml:space="preserve"> multiple freeze-thaw cycles. L</w:t>
+      </w:r>
+      <w:r>
+        <w:rPr>
+          <w:rFonts w:ascii="Arial" w:hAnsi="Arial" w:cs="Arial"/>
+          <w:color w:val="000000" w:themeColor="text1"/>
+          <w:sz w:val="22"/>
+          <w:szCs w:val="22"/>
+        </w:rPr>
+        <w:t>ong chain fatty acid</w:t>
+      </w:r>
+      <w:r>
+        <w:rPr>
+          <w:rFonts w:ascii="Arial" w:hAnsi="Arial" w:cs="Arial"/>
+          <w:color w:val="000000" w:themeColor="text1"/>
+          <w:sz w:val="22"/>
+          <w:szCs w:val="22"/>
+        </w:rPr>
+        <w:t xml:space="preserve"> concentrations </w:t>
+      </w:r>
+      <w:r>
+        <w:rPr>
+          <w:rFonts w:ascii="Arial" w:hAnsi="Arial" w:cs="Arial"/>
+          <w:color w:val="000000" w:themeColor="text1"/>
+          <w:sz w:val="22"/>
+          <w:szCs w:val="22"/>
+        </w:rPr>
+        <w:t>were</w:t>
+      </w:r>
+      <w:r>
+        <w:rPr>
+          <w:rFonts w:ascii="Arial" w:hAnsi="Arial" w:cs="Arial"/>
+          <w:color w:val="000000" w:themeColor="text1"/>
+          <w:sz w:val="22"/>
+          <w:szCs w:val="22"/>
+        </w:rPr>
+        <w:t xml:space="preserve"> determined by gas chromatography using an assay developed and optimized to analyze human milk in </w:t>
+      </w:r>
+      <w:commentRangeStart w:id="3"/>
+      <w:r>
+        <w:rPr>
+          <w:rFonts w:ascii="Arial" w:hAnsi="Arial" w:cs="Arial"/>
+          <w:color w:val="000000" w:themeColor="text1"/>
+          <w:sz w:val="22"/>
+          <w:szCs w:val="22"/>
+        </w:rPr>
+        <w:t>consultation</w:t>
+      </w:r>
+      <w:commentRangeEnd w:id="3"/>
+      <w:r>
+        <w:rPr>
+          <w:rStyle w:val="CommentReference"/>
+        </w:rPr>
+        <w:commentReference w:id="3"/>
+      </w:r>
+      <w:r>
+        <w:rPr>
+          <w:rFonts w:ascii="Arial" w:hAnsi="Arial" w:cs="Arial"/>
+          <w:color w:val="000000" w:themeColor="text1"/>
+          <w:sz w:val="22"/>
+          <w:szCs w:val="22"/>
+        </w:rPr>
+        <w:t xml:space="preserve"> with the University of Michigan Regional Comprehensive Metabolomics Resource Core. Results </w:t>
+      </w:r>
+      <w:r>
+        <w:rPr>
+          <w:rFonts w:ascii="Arial" w:hAnsi="Arial" w:cs="Arial"/>
+          <w:color w:val="000000" w:themeColor="text1"/>
+          <w:sz w:val="22"/>
+          <w:szCs w:val="22"/>
+        </w:rPr>
+        <w:t>were reported</w:t>
+      </w:r>
+      <w:r>
+        <w:rPr>
+          <w:rFonts w:ascii="Arial" w:hAnsi="Arial" w:cs="Arial"/>
+          <w:color w:val="000000" w:themeColor="text1"/>
+          <w:sz w:val="22"/>
+          <w:szCs w:val="22"/>
+        </w:rPr>
+        <w:t xml:space="preserve"> on 33 lipid classes from C14:0 to </w:t>
+      </w:r>
+      <w:r>
+        <w:rPr>
+          <w:rFonts w:ascii="Arial" w:hAnsi="Arial" w:cs="Arial"/>
+          <w:color w:val="000000" w:themeColor="text1"/>
+          <w:sz w:val="22"/>
+          <w:szCs w:val="22"/>
+        </w:rPr>
+        <w:t>C</w:t>
+      </w:r>
+      <w:r>
+        <w:rPr>
+          <w:rFonts w:ascii="Arial" w:hAnsi="Arial" w:cs="Arial"/>
+          <w:color w:val="000000" w:themeColor="text1"/>
+          <w:sz w:val="22"/>
+          <w:szCs w:val="22"/>
+        </w:rPr>
+        <w:t xml:space="preserve">24:1. Lipidomic analysis methods include sample extraction, semi-purification and </w:t>
+      </w:r>
+      <w:proofErr w:type="spellStart"/>
+      <w:r>
+        <w:rPr>
+          <w:rFonts w:ascii="Arial" w:hAnsi="Arial" w:cs="Arial"/>
+          <w:color w:val="000000" w:themeColor="text1"/>
+          <w:sz w:val="22"/>
+          <w:szCs w:val="22"/>
+        </w:rPr>
+        <w:t>derivitization</w:t>
+      </w:r>
+      <w:proofErr w:type="spellEnd"/>
+      <w:r>
+        <w:rPr>
+          <w:rFonts w:ascii="Arial" w:hAnsi="Arial" w:cs="Arial"/>
+          <w:color w:val="000000" w:themeColor="text1"/>
+          <w:sz w:val="22"/>
+          <w:szCs w:val="22"/>
+        </w:rPr>
+        <w:t xml:space="preserve"> followed by fatty acid measurement by gas chromatography using an </w:t>
+      </w:r>
+      <w:proofErr w:type="spellStart"/>
+      <w:r>
+        <w:rPr>
+          <w:rFonts w:ascii="Arial" w:hAnsi="Arial" w:cs="Arial"/>
+          <w:color w:val="000000" w:themeColor="text1"/>
+          <w:sz w:val="22"/>
+          <w:szCs w:val="22"/>
+        </w:rPr>
+        <w:t>Aglient</w:t>
+      </w:r>
+      <w:proofErr w:type="spellEnd"/>
+      <w:r>
+        <w:rPr>
+          <w:rFonts w:ascii="Arial" w:hAnsi="Arial" w:cs="Arial"/>
+          <w:color w:val="000000" w:themeColor="text1"/>
+          <w:sz w:val="22"/>
+          <w:szCs w:val="22"/>
+        </w:rPr>
+        <w:t xml:space="preserve"> GC equipped with flame ionization detector. The coefficient of variation for lipidomic analysis is 2.5-3.6%.</w:t>
       </w:r>
     </w:p>
     <w:p>
@@ -5744,6 +6058,7 @@
           <w:sz w:val="22"/>
           <w:szCs w:val="22"/>
         </w:rPr>
+        <w:lastRenderedPageBreak/>
         <w:t xml:space="preserve">2.11 </w:t>
       </w:r>
       <w:r>
@@ -5870,7 +6185,6 @@
           <w:sz w:val="22"/>
           <w:szCs w:val="22"/>
         </w:rPr>
-        <w:lastRenderedPageBreak/>
         <w:t>3.0 Results</w:t>
       </w:r>
     </w:p>
@@ -6223,7 +6537,7 @@
                     <pic:cNvPicPr/>
                   </pic:nvPicPr>
                   <pic:blipFill>
-                    <a:blip r:embed="rId13">
+                    <a:blip r:embed="rId12">
                       <a:extLst>
                         <a:ext uri="{28A0092B-C50C-407E-A947-70E740481C1C}">
                           <a14:useLocalDpi xmlns:a14="http://schemas.microsoft.com/office/drawing/2010/main" val="0"/>
@@ -6532,7 +6846,17 @@
           <w:sz w:val="22"/>
           <w:szCs w:val="22"/>
         </w:rPr>
-        <w:t xml:space="preserve"> were comparable between dams (Figure </w:t>
+        <w:t xml:space="preserve"> were </w:t>
+      </w:r>
+      <w:r>
+        <w:rPr>
+          <w:rFonts w:ascii="Arial" w:hAnsi="Arial" w:cs="Arial"/>
+          <w:color w:val="000000" w:themeColor="text1"/>
+          <w:sz w:val="22"/>
+          <w:szCs w:val="22"/>
+        </w:rPr>
+        <w:lastRenderedPageBreak/>
+        <w:t xml:space="preserve">comparable between dams (Figure </w:t>
       </w:r>
       <w:r>
         <w:rPr>
@@ -6588,7 +6912,7 @@
         </w:rPr>
         <w:t>). While WT dams lost fat mass gradually during lactation, KO dams gained fat mass (</w:t>
       </w:r>
-      <w:commentRangeStart w:id="4"/>
+      <w:commentRangeStart w:id="5"/>
       <w:r>
         <w:rPr>
           <w:rFonts w:ascii="Arial" w:hAnsi="Arial" w:cs="Arial"/>
@@ -6598,12 +6922,12 @@
         </w:rPr>
         <w:t>Figure</w:t>
       </w:r>
-      <w:commentRangeEnd w:id="4"/>
+      <w:commentRangeEnd w:id="5"/>
       <w:r>
         <w:rPr>
           <w:rStyle w:val="CommentReference"/>
         </w:rPr>
-        <w:commentReference w:id="4"/>
+        <w:commentReference w:id="5"/>
       </w:r>
       <w:r>
         <w:rPr>
@@ -6740,7 +7064,7 @@
         </w:rPr>
         <w:t>compared to WT dams</w:t>
       </w:r>
-      <w:ins w:id="5" w:author="Dave Bridges" w:date="2020-03-25T11:01:00Z">
+      <w:ins w:id="6" w:author="Dave Bridges" w:date="2020-03-25T11:01:00Z">
         <w:r>
           <w:rPr>
             <w:rFonts w:ascii="Arial" w:hAnsi="Arial" w:cs="Arial"/>
@@ -6750,7 +7074,7 @@
           </w:rPr>
           <w:t xml:space="preserve"> (</w:t>
         </w:r>
-        <w:commentRangeStart w:id="6"/>
+        <w:commentRangeStart w:id="7"/>
         <w:r>
           <w:rPr>
             <w:rFonts w:ascii="Arial" w:hAnsi="Arial" w:cs="Arial"/>
@@ -6761,16 +7085,16 @@
           <w:t>Figure</w:t>
         </w:r>
       </w:ins>
-      <w:commentRangeEnd w:id="6"/>
-      <w:ins w:id="7" w:author="Dave Bridges" w:date="2020-03-25T11:02:00Z">
+      <w:commentRangeEnd w:id="7"/>
+      <w:ins w:id="8" w:author="Dave Bridges" w:date="2020-03-25T11:02:00Z">
         <w:r>
           <w:rPr>
             <w:rStyle w:val="CommentReference"/>
           </w:rPr>
-          <w:commentReference w:id="6"/>
+          <w:commentReference w:id="7"/>
         </w:r>
       </w:ins>
-      <w:ins w:id="8" w:author="Dave Bridges" w:date="2020-03-25T11:01:00Z">
+      <w:ins w:id="9" w:author="Dave Bridges" w:date="2020-03-25T11:01:00Z">
         <w:r>
           <w:rPr>
             <w:rFonts w:ascii="Arial" w:hAnsi="Arial" w:cs="Arial"/>
@@ -6790,7 +7114,7 @@
         </w:rPr>
         <w:t>E</w:t>
       </w:r>
-      <w:ins w:id="9" w:author="Dave Bridges" w:date="2020-03-25T11:01:00Z">
+      <w:ins w:id="10" w:author="Dave Bridges" w:date="2020-03-25T11:01:00Z">
         <w:r>
           <w:rPr>
             <w:rFonts w:ascii="Arial" w:hAnsi="Arial" w:cs="Arial"/>
@@ -6947,7 +7271,6 @@
                 <w:sz w:val="22"/>
                 <w:szCs w:val="22"/>
               </w:rPr>
-              <w:lastRenderedPageBreak/>
               <w:drawing>
                 <wp:anchor distT="0" distB="0" distL="114300" distR="114300" simplePos="0" relativeHeight="251659264" behindDoc="1" locked="0" layoutInCell="1" allowOverlap="1" wp14:anchorId="22BFF746" wp14:editId="7A786D38">
                   <wp:simplePos x="0" y="0"/>
@@ -6980,7 +7303,7 @@
                           <pic:cNvPicPr/>
                         </pic:nvPicPr>
                         <pic:blipFill>
-                          <a:blip r:embed="rId14">
+                          <a:blip r:embed="rId13">
                             <a:extLst>
                               <a:ext uri="{28A0092B-C50C-407E-A947-70E740481C1C}">
                                 <a14:useLocalDpi xmlns:a14="http://schemas.microsoft.com/office/drawing/2010/main" val="0"/>
@@ -7077,7 +7400,7 @@
                           <pic:cNvPicPr/>
                         </pic:nvPicPr>
                         <pic:blipFill>
-                          <a:blip r:embed="rId15">
+                          <a:blip r:embed="rId14">
                             <a:extLst>
                               <a:ext uri="{28A0092B-C50C-407E-A947-70E740481C1C}">
                                 <a14:useLocalDpi xmlns:a14="http://schemas.microsoft.com/office/drawing/2010/main" val="0"/>
@@ -7179,7 +7502,7 @@
                           <pic:cNvPicPr/>
                         </pic:nvPicPr>
                         <pic:blipFill>
-                          <a:blip r:embed="rId16">
+                          <a:blip r:embed="rId15">
                             <a:extLst>
                               <a:ext uri="{28A0092B-C50C-407E-A947-70E740481C1C}">
                                 <a14:useLocalDpi xmlns:a14="http://schemas.microsoft.com/office/drawing/2010/main" val="0"/>
@@ -7276,7 +7599,7 @@
                           <pic:cNvPicPr/>
                         </pic:nvPicPr>
                         <pic:blipFill>
-                          <a:blip r:embed="rId17">
+                          <a:blip r:embed="rId16">
                             <a:extLst>
                               <a:ext uri="{28A0092B-C50C-407E-A947-70E740481C1C}">
                                 <a14:useLocalDpi xmlns:a14="http://schemas.microsoft.com/office/drawing/2010/main" val="0"/>
@@ -7346,6 +7669,7 @@
                 <w:sz w:val="22"/>
                 <w:szCs w:val="22"/>
               </w:rPr>
+              <w:lastRenderedPageBreak/>
               <w:drawing>
                 <wp:anchor distT="0" distB="0" distL="114300" distR="114300" simplePos="0" relativeHeight="251665408" behindDoc="1" locked="0" layoutInCell="1" allowOverlap="1" wp14:anchorId="59E4BA46" wp14:editId="3C46A3D6">
                   <wp:simplePos x="0" y="0"/>
@@ -7378,7 +7702,7 @@
                           <pic:cNvPicPr/>
                         </pic:nvPicPr>
                         <pic:blipFill>
-                          <a:blip r:embed="rId18">
+                          <a:blip r:embed="rId17">
                             <a:extLst>
                               <a:ext uri="{28A0092B-C50C-407E-A947-70E740481C1C}">
                                 <a14:useLocalDpi xmlns:a14="http://schemas.microsoft.com/office/drawing/2010/main" val="0"/>
@@ -7475,7 +7799,7 @@
                           <pic:cNvPicPr/>
                         </pic:nvPicPr>
                         <pic:blipFill>
-                          <a:blip r:embed="rId19">
+                          <a:blip r:embed="rId18">
                             <a:extLst>
                               <a:ext uri="{28A0092B-C50C-407E-A947-70E740481C1C}">
                                 <a14:useLocalDpi xmlns:a14="http://schemas.microsoft.com/office/drawing/2010/main" val="0"/>
@@ -7811,7 +8135,7 @@
         </w:rPr>
         <w:t>At PND7.5, females born to KO dams were heavier than females born to WT dams (</w:t>
       </w:r>
-      <w:commentRangeStart w:id="10"/>
+      <w:commentRangeStart w:id="11"/>
       <w:r>
         <w:rPr>
           <w:rFonts w:ascii="Arial" w:hAnsi="Arial" w:cs="Arial"/>
@@ -7821,12 +8145,12 @@
         </w:rPr>
         <w:t>p</w:t>
       </w:r>
-      <w:commentRangeEnd w:id="10"/>
+      <w:commentRangeEnd w:id="11"/>
       <w:r>
         <w:rPr>
           <w:rStyle w:val="CommentReference"/>
         </w:rPr>
-        <w:commentReference w:id="10"/>
+        <w:commentReference w:id="11"/>
       </w:r>
       <w:r>
         <w:rPr>
@@ -7947,6 +8271,7 @@
                 <w:sz w:val="22"/>
                 <w:szCs w:val="22"/>
               </w:rPr>
+              <w:lastRenderedPageBreak/>
               <w:drawing>
                 <wp:anchor distT="0" distB="0" distL="114300" distR="114300" simplePos="0" relativeHeight="251668480" behindDoc="1" locked="0" layoutInCell="1" allowOverlap="1" wp14:anchorId="3858B06C" wp14:editId="2BA0B738">
                   <wp:simplePos x="0" y="0"/>
@@ -7979,7 +8304,7 @@
                           <pic:cNvPicPr/>
                         </pic:nvPicPr>
                         <pic:blipFill>
-                          <a:blip r:embed="rId20">
+                          <a:blip r:embed="rId19">
                             <a:extLst>
                               <a:ext uri="{28A0092B-C50C-407E-A947-70E740481C1C}">
                                 <a14:useLocalDpi xmlns:a14="http://schemas.microsoft.com/office/drawing/2010/main" val="0"/>
@@ -8035,6 +8360,7 @@
                 <w:sz w:val="22"/>
                 <w:szCs w:val="22"/>
               </w:rPr>
+              <w:lastRenderedPageBreak/>
               <w:drawing>
                 <wp:anchor distT="0" distB="0" distL="114300" distR="114300" simplePos="0" relativeHeight="251667456" behindDoc="1" locked="0" layoutInCell="1" allowOverlap="1" wp14:anchorId="35E43668" wp14:editId="269D6C58">
                   <wp:simplePos x="0" y="0"/>
@@ -8067,7 +8393,7 @@
                           <pic:cNvPicPr/>
                         </pic:nvPicPr>
                         <pic:blipFill>
-                          <a:blip r:embed="rId21">
+                          <a:blip r:embed="rId20">
                             <a:extLst>
                               <a:ext uri="{28A0092B-C50C-407E-A947-70E740481C1C}">
                                 <a14:useLocalDpi xmlns:a14="http://schemas.microsoft.com/office/drawing/2010/main" val="0"/>
@@ -8135,6 +8461,7 @@
         </w:rPr>
       </w:pPr>
       <w:r>
+        <w:lastRenderedPageBreak/>
         <w:t xml:space="preserve">Figure </w:t>
       </w:r>
       <w:r>
@@ -8226,7 +8553,7 @@
         </w:rPr>
         <w:t xml:space="preserve">Dams Produce Similar Volumes of Milk, but with </w:t>
       </w:r>
-      <w:commentRangeStart w:id="11"/>
+      <w:commentRangeStart w:id="12"/>
       <w:r>
         <w:rPr>
           <w:rFonts w:ascii="Arial" w:hAnsi="Arial" w:cs="Arial"/>
@@ -8257,14 +8584,14 @@
         </w:rPr>
         <w:t>Fat.</w:t>
       </w:r>
-      <w:commentRangeEnd w:id="11"/>
+      <w:commentRangeEnd w:id="12"/>
       <w:r>
         <w:rPr>
           <w:rStyle w:val="CommentReference"/>
           <w:rFonts w:asciiTheme="minorHAnsi" w:eastAsiaTheme="minorHAnsi" w:hAnsiTheme="minorHAnsi" w:cstheme="minorBidi"/>
           <w:color w:val="auto"/>
         </w:rPr>
-        <w:commentReference w:id="11"/>
+        <w:commentReference w:id="12"/>
       </w:r>
     </w:p>
     <w:p>
@@ -8477,7 +8804,7 @@
         </w:rPr>
         <w:t>(</w:t>
       </w:r>
-      <w:ins w:id="12" w:author="Dave Bridges" w:date="2020-03-25T11:16:00Z">
+      <w:ins w:id="13" w:author="Dave Bridges" w:date="2020-03-25T11:16:00Z">
         <w:r>
           <w:rPr>
             <w:rFonts w:ascii="Arial" w:hAnsi="Arial" w:cs="Arial"/>
@@ -8497,7 +8824,7 @@
         </w:rPr>
         <w:t>4</w:t>
       </w:r>
-      <w:ins w:id="13" w:author="Dave Bridges" w:date="2020-03-25T11:16:00Z">
+      <w:ins w:id="14" w:author="Dave Bridges" w:date="2020-03-25T11:16:00Z">
         <w:r>
           <w:rPr>
             <w:rFonts w:ascii="Arial" w:hAnsi="Arial" w:cs="Arial"/>
@@ -8508,7 +8835,7 @@
           <w:t xml:space="preserve">B; </w:t>
         </w:r>
       </w:ins>
-      <w:commentRangeStart w:id="14"/>
+      <w:commentRangeStart w:id="15"/>
       <w:r>
         <w:rPr>
           <w:rFonts w:ascii="Arial" w:hAnsi="Arial" w:cs="Arial"/>
@@ -8518,12 +8845,12 @@
         </w:rPr>
         <w:t>p</w:t>
       </w:r>
-      <w:commentRangeEnd w:id="14"/>
+      <w:commentRangeEnd w:id="15"/>
       <w:r>
         <w:rPr>
           <w:rStyle w:val="CommentReference"/>
         </w:rPr>
-        <w:commentReference w:id="14"/>
+        <w:commentReference w:id="15"/>
       </w:r>
       <w:r>
         <w:rPr>
@@ -8547,7 +8874,7 @@
         <w:rPr>
           <w:rStyle w:val="CommentReference"/>
         </w:rPr>
-        <w:commentReference w:id="15"/>
+        <w:commentReference w:id="16"/>
       </w:r>
       <w:r>
         <w:rPr>
@@ -8577,7 +8904,7 @@
         </w:rPr>
         <w:t xml:space="preserve">To assess total milk protein, we </w:t>
       </w:r>
-      <w:commentRangeStart w:id="16"/>
+      <w:commentRangeStart w:id="17"/>
       <w:r>
         <w:rPr>
           <w:rFonts w:ascii="Arial" w:hAnsi="Arial" w:cs="Arial"/>
@@ -8587,12 +8914,12 @@
         </w:rPr>
         <w:t>XXX</w:t>
       </w:r>
-      <w:commentRangeEnd w:id="16"/>
+      <w:commentRangeEnd w:id="17"/>
       <w:r>
         <w:rPr>
           <w:rStyle w:val="CommentReference"/>
         </w:rPr>
-        <w:commentReference w:id="16"/>
+        <w:commentReference w:id="17"/>
       </w:r>
       <w:r>
         <w:rPr>
@@ -8664,7 +8991,6 @@
           <w:sz w:val="22"/>
           <w:szCs w:val="22"/>
         </w:rPr>
-        <w:lastRenderedPageBreak/>
         <w:t xml:space="preserve">alpha-Casein, </w:t>
       </w:r>
       <w:r>
@@ -8694,7 +9020,7 @@
         </w:rPr>
         <w:t xml:space="preserve"> and albumin were similar between milk of KO and WT dams.</w:t>
       </w:r>
-      <w:ins w:id="17" w:author="Dave Bridges" w:date="2020-03-25T11:19:00Z">
+      <w:ins w:id="18" w:author="Dave Bridges" w:date="2020-03-25T11:19:00Z">
         <w:r>
           <w:rPr>
             <w:rFonts w:ascii="Arial" w:hAnsi="Arial" w:cs="Arial"/>
@@ -8705,7 +9031,7 @@
           <w:t xml:space="preserve"> In terms of milk</w:t>
         </w:r>
       </w:ins>
-      <w:ins w:id="18" w:author="Dave Bridges" w:date="2020-03-25T11:20:00Z">
+      <w:ins w:id="19" w:author="Dave Bridges" w:date="2020-03-25T11:20:00Z">
         <w:r>
           <w:rPr>
             <w:rFonts w:ascii="Arial" w:hAnsi="Arial" w:cs="Arial"/>
@@ -8715,7 +9041,7 @@
           </w:rPr>
           <w:t xml:space="preserve"> lactose </w:t>
         </w:r>
-        <w:commentRangeStart w:id="19"/>
+        <w:commentRangeStart w:id="20"/>
         <w:r>
           <w:rPr>
             <w:rFonts w:ascii="Arial" w:hAnsi="Arial" w:cs="Arial"/>
@@ -8725,12 +9051,12 @@
           </w:rPr>
           <w:t>XXX</w:t>
         </w:r>
-        <w:commentRangeEnd w:id="19"/>
+        <w:commentRangeEnd w:id="20"/>
         <w:r>
           <w:rPr>
             <w:rStyle w:val="CommentReference"/>
           </w:rPr>
-          <w:commentReference w:id="19"/>
+          <w:commentReference w:id="20"/>
         </w:r>
         <w:r>
           <w:rPr>
@@ -8797,6 +9123,7 @@
                 <w:sz w:val="22"/>
                 <w:szCs w:val="22"/>
               </w:rPr>
+              <w:lastRenderedPageBreak/>
               <w:t>A</w:t>
             </w:r>
           </w:p>
@@ -8850,7 +9177,7 @@
                           <pic:cNvPicPr/>
                         </pic:nvPicPr>
                         <pic:blipFill>
-                          <a:blip r:embed="rId22">
+                          <a:blip r:embed="rId21">
                             <a:extLst>
                               <a:ext uri="{28A0092B-C50C-407E-A947-70E740481C1C}">
                                 <a14:useLocalDpi xmlns:a14="http://schemas.microsoft.com/office/drawing/2010/main" val="0"/>
@@ -8959,7 +9286,7 @@
                           <pic:cNvPicPr/>
                         </pic:nvPicPr>
                         <pic:blipFill>
-                          <a:blip r:embed="rId23">
+                          <a:blip r:embed="rId22">
                             <a:extLst>
                               <a:ext uri="{28A0092B-C50C-407E-A947-70E740481C1C}">
                                 <a14:useLocalDpi xmlns:a14="http://schemas.microsoft.com/office/drawing/2010/main" val="0"/>
@@ -9136,7 +9463,6 @@
         <w:rPr>
           <w:noProof/>
         </w:rPr>
-        <w:lastRenderedPageBreak/>
         <w:drawing>
           <wp:inline distT="0" distB="0" distL="0" distR="0" wp14:anchorId="26BC9A47" wp14:editId="3622E288">
             <wp:extent cx="3059430" cy="2185035"/>
@@ -9153,7 +9479,7 @@
                     <pic:cNvPicPr/>
                   </pic:nvPicPr>
                   <pic:blipFill>
-                    <a:blip r:embed="rId24">
+                    <a:blip r:embed="rId23">
                       <a:extLst>
                         <a:ext uri="{28A0092B-C50C-407E-A947-70E740481C1C}">
                           <a14:useLocalDpi xmlns:a14="http://schemas.microsoft.com/office/drawing/2010/main" val="0"/>
@@ -9741,17 +10067,7 @@
           <w:sz w:val="22"/>
           <w:szCs w:val="22"/>
         </w:rPr>
-        <w:t xml:space="preserve"> smaller mammary adipocytes, accelerated ductal growth, and potential sloughing of the ductal epithelial cells into the lumen indicating suboptimal </w:t>
-      </w:r>
-      <w:r>
-        <w:rPr>
-          <w:rFonts w:ascii="Arial" w:hAnsi="Arial" w:cs="Arial"/>
-          <w:color w:val="000000" w:themeColor="text1"/>
-          <w:sz w:val="22"/>
-          <w:szCs w:val="22"/>
-        </w:rPr>
-        <w:lastRenderedPageBreak/>
-        <w:t xml:space="preserve">mammary gland function and growth compared to controls </w:t>
+        <w:t xml:space="preserve"> smaller mammary adipocytes, accelerated ductal growth, and potential sloughing of the ductal epithelial cells into the lumen indicating suboptimal mammary gland function and growth compared to controls </w:t>
       </w:r>
       <w:r>
         <w:rPr>
@@ -10161,7 +10477,17 @@
           <w:sz w:val="22"/>
           <w:szCs w:val="22"/>
         </w:rPr>
-        <w:t>In our KO model, we observed increased emptying of mammary adipocyte content as evident by the smaller size of adipocytes compared to the WT. We also observed a higher fat content in the milk produced from KO dams. This is consistent with the idea that these adipocytes could be emptying their content into the milk in KO dams at a higher rate than that of WT dams. Additionally, and supporting our finding, t</w:t>
+        <w:t xml:space="preserve">In our KO model, we observed increased emptying of mammary </w:t>
+      </w:r>
+      <w:r>
+        <w:rPr>
+          <w:rFonts w:ascii="Arial" w:hAnsi="Arial" w:cs="Arial"/>
+          <w:color w:val="000000" w:themeColor="text1"/>
+          <w:sz w:val="22"/>
+          <w:szCs w:val="22"/>
+        </w:rPr>
+        <w:lastRenderedPageBreak/>
+        <w:t>adipocyte content as evident by the smaller size of adipocytes compared to the WT. We also observed a higher fat content in the milk produced from KO dams. This is consistent with the idea that these adipocytes could be emptying their content into the milk in KO dams at a higher rate than that of WT dams. Additionally, and supporting our finding, t</w:t>
       </w:r>
       <w:r>
         <w:rPr>
@@ -10606,17 +10932,7 @@
           <w:sz w:val="22"/>
           <w:szCs w:val="22"/>
         </w:rPr>
-        <w:t xml:space="preserve">Our data revealed that mTORC1 hyperactivation in adipocytes caused reductions in mammary gland weight. This could be explained by the increased fat content in milk from KO dams suggesting that mammary gland weights could be reduced due to the increased emptying of their content into the milk in KO dams. Despite our findings being contradictory to the expected findings based on previous research, this finding is consistent with the idea that mTORC1 increases lipid and protein </w:t>
-      </w:r>
-      <w:r>
-        <w:rPr>
-          <w:rFonts w:ascii="Arial" w:hAnsi="Arial" w:cs="Arial"/>
-          <w:color w:val="000000" w:themeColor="text1"/>
-          <w:sz w:val="22"/>
-          <w:szCs w:val="22"/>
-        </w:rPr>
-        <w:lastRenderedPageBreak/>
-        <w:t>synthesis which are incorporated into milk composition and thus causing reduced mammary gland weights.</w:t>
+        <w:t>Our data revealed that mTORC1 hyperactivation in adipocytes caused reductions in mammary gland weight. This could be explained by the increased fat content in milk from KO dams suggesting that mammary gland weights could be reduced due to the increased emptying of their content into the milk in KO dams. Despite our findings being contradictory to the expected findings based on previous research, this finding is consistent with the idea that mTORC1 increases lipid and protein synthesis which are incorporated into milk composition and thus causing reduced mammary gland weights.</w:t>
       </w:r>
     </w:p>
     <w:p>
@@ -10876,7 +11192,17 @@
           <w:sz w:val="22"/>
           <w:szCs w:val="22"/>
         </w:rPr>
-        <w:t xml:space="preserve">.This implies the effects of maternal weight on reducing benefits of lactation </w:t>
+        <w:t xml:space="preserve">.This implies the effects of maternal weight on reducing </w:t>
+      </w:r>
+      <w:r>
+        <w:rPr>
+          <w:rFonts w:ascii="Arial" w:hAnsi="Arial" w:cs="Arial"/>
+          <w:color w:val="000000" w:themeColor="text1"/>
+          <w:sz w:val="22"/>
+          <w:szCs w:val="22"/>
+        </w:rPr>
+        <w:lastRenderedPageBreak/>
+        <w:t xml:space="preserve">benefits of lactation </w:t>
       </w:r>
       <w:r>
         <w:rPr>
@@ -11340,7 +11666,7 @@
       </w:r>
     </w:p>
   </w:comment>
-  <w:comment w:id="2" w:author="Noura El Habbal" w:date="2020-02-14T13:11:00Z" w:initials="NEH">
+  <w:comment w:id="1" w:author="Noura El Habbal" w:date="2020-02-14T13:11:00Z" w:initials="NEH">
     <w:p>
       <w:pPr>
         <w:rPr>
@@ -11392,7 +11718,7 @@
       </w:r>
     </w:p>
   </w:comment>
-  <w:comment w:id="3" w:author="Noura El Habbal" w:date="2020-02-18T10:49:00Z" w:initials="NEH">
+  <w:comment w:id="2" w:author="Noura El Habbal" w:date="2020-02-18T10:49:00Z" w:initials="NEH">
     <w:p>
       <w:r>
         <w:rPr>
@@ -11429,7 +11755,7 @@
       </w:r>
     </w:p>
   </w:comment>
-  <w:comment w:id="4" w:author="Dave Bridges" w:date="2020-03-25T11:02:00Z" w:initials="DB">
+  <w:comment w:id="3" w:author="Noura El Habbal" w:date="2020-06-03T13:03:00Z" w:initials="NEH">
     <w:p>
       <w:pPr>
         <w:pStyle w:val="CommentText"/>
@@ -11441,11 +11767,32 @@
         <w:annotationRef/>
       </w:r>
       <w:r>
+        <w:t xml:space="preserve">Methods from </w:t>
+      </w:r>
+      <w:r>
+        <w:t>Brigid.</w:t>
+      </w:r>
+      <w:bookmarkStart w:id="4" w:name="_GoBack"/>
+      <w:bookmarkEnd w:id="4"/>
+    </w:p>
+  </w:comment>
+  <w:comment w:id="5" w:author="Dave Bridges" w:date="2020-03-25T11:02:00Z" w:initials="DB">
+    <w:p>
+      <w:pPr>
+        <w:pStyle w:val="CommentText"/>
+      </w:pPr>
+      <w:r>
+        <w:rPr>
+          <w:rStyle w:val="CommentReference"/>
+        </w:rPr>
+        <w:annotationRef/>
+      </w:r>
+      <w:r>
         <w:t>Effect size and p-value</w:t>
       </w:r>
     </w:p>
   </w:comment>
-  <w:comment w:id="6" w:author="Dave Bridges" w:date="2020-03-25T11:02:00Z" w:initials="DB">
+  <w:comment w:id="7" w:author="Dave Bridges" w:date="2020-03-25T11:02:00Z" w:initials="DB">
     <w:p>
       <w:pPr>
         <w:pStyle w:val="CommentText"/>
@@ -11461,7 +11808,7 @@
       </w:r>
     </w:p>
   </w:comment>
-  <w:comment w:id="10" w:author="Dave Bridges" w:date="2020-03-25T11:09:00Z" w:initials="DB">
+  <w:comment w:id="11" w:author="Dave Bridges" w:date="2020-03-25T11:09:00Z" w:initials="DB">
     <w:p>
       <w:pPr>
         <w:pStyle w:val="CommentText"/>
@@ -11477,7 +11824,7 @@
       </w:r>
     </w:p>
   </w:comment>
-  <w:comment w:id="11" w:author="Dave Bridges" w:date="2020-03-25T11:16:00Z" w:initials="DB">
+  <w:comment w:id="12" w:author="Dave Bridges" w:date="2020-03-25T11:16:00Z" w:initials="DB">
     <w:p>
       <w:pPr>
         <w:pStyle w:val="CommentText"/>
@@ -11493,7 +11840,7 @@
       </w:r>
     </w:p>
   </w:comment>
-  <w:comment w:id="14" w:author="Dave Bridges" w:date="2020-03-25T11:14:00Z" w:initials="DB">
+  <w:comment w:id="15" w:author="Dave Bridges" w:date="2020-03-25T11:14:00Z" w:initials="DB">
     <w:p>
       <w:pPr>
         <w:pStyle w:val="CommentText"/>
@@ -11509,7 +11856,7 @@
       </w:r>
     </w:p>
   </w:comment>
-  <w:comment w:id="15" w:author="Dave Bridges" w:date="2020-03-25T11:16:00Z" w:initials="DB">
+  <w:comment w:id="16" w:author="Dave Bridges" w:date="2020-03-25T11:16:00Z" w:initials="DB">
     <w:p>
       <w:pPr>
         <w:pStyle w:val="CommentText"/>
@@ -11525,7 +11872,7 @@
       </w:r>
     </w:p>
   </w:comment>
-  <w:comment w:id="16" w:author="Dave Bridges" w:date="2020-03-25T11:18:00Z" w:initials="DB">
+  <w:comment w:id="17" w:author="Dave Bridges" w:date="2020-03-25T11:18:00Z" w:initials="DB">
     <w:p>
       <w:pPr>
         <w:pStyle w:val="CommentText"/>
@@ -11541,7 +11888,7 @@
       </w:r>
     </w:p>
   </w:comment>
-  <w:comment w:id="19" w:author="Dave Bridges" w:date="2020-03-25T11:20:00Z" w:initials="DB">
+  <w:comment w:id="20" w:author="Dave Bridges" w:date="2020-03-25T11:20:00Z" w:initials="DB">
     <w:p>
       <w:pPr>
         <w:pStyle w:val="CommentText"/>
@@ -11565,6 +11912,7 @@
   <w15:commentEx w15:paraId="230FEB22" w15:done="0"/>
   <w15:commentEx w15:paraId="33564695" w15:done="0"/>
   <w15:commentEx w15:paraId="0632ADD5" w15:done="0"/>
+  <w15:commentEx w15:paraId="2ACB19DE" w15:done="0"/>
   <w15:commentEx w15:paraId="755DCFC0" w15:done="0"/>
   <w15:commentEx w15:paraId="3564A238" w15:done="0"/>
   <w15:commentEx w15:paraId="4A27421A" w15:done="0"/>
@@ -11581,6 +11929,7 @@
   <w16cid:commentId w16cid:paraId="230FEB22" w16cid:durableId="21F6B8CE"/>
   <w16cid:commentId w16cid:paraId="33564695" w16cid:durableId="21F11AEF"/>
   <w16cid:commentId w16cid:paraId="0632ADD5" w16cid:durableId="21F63FD6"/>
+  <w16cid:commentId w16cid:paraId="2ACB19DE" w16cid:durableId="22821E39"/>
   <w16cid:commentId w16cid:paraId="755DCFC0" w16cid:durableId="2225B8B6"/>
   <w16cid:commentId w16cid:paraId="3564A238" w16cid:durableId="2225B8AE"/>
   <w16cid:commentId w16cid:paraId="4A27421A" w16cid:durableId="2225BA6C"/>
@@ -12324,7 +12673,6 @@
   <w:style w:type="character" w:default="1" w:styleId="DefaultParagraphFont">
     <w:name w:val="Default Paragraph Font"/>
     <w:uiPriority w:val="1"/>
-    <w:semiHidden/>
     <w:unhideWhenUsed/>
   </w:style>
   <w:style w:type="table" w:default="1" w:styleId="TableNormal">
@@ -12999,7 +13347,7 @@
 </file>
 
 <file path=customXml/itemProps1.xml><?xml version="1.0" encoding="utf-8"?>
-<ds:datastoreItem xmlns:ds="http://schemas.openxmlformats.org/officeDocument/2006/customXml" ds:itemID="{A249743C-A425-6947-A5CE-1FA08CAAC19B}">
+<ds:datastoreItem xmlns:ds="http://schemas.openxmlformats.org/officeDocument/2006/customXml" ds:itemID="{6875ECDF-436A-8444-925A-46F005181456}">
   <ds:schemaRefs>
     <ds:schemaRef ds:uri="http://schemas.openxmlformats.org/officeDocument/2006/bibliography"/>
   </ds:schemaRefs>

</xml_diff>

<commit_message>
fixed outlier pic in table
</commit_message>
<xml_diff>
--- a/Manuscripts/Mammary Gland aTSC/Manuscript.docx
+++ b/Manuscripts/Mammary Gland aTSC/Manuscript.docx
@@ -6578,24 +6578,14 @@
       <w:r>
         <w:t xml:space="preserve">Figure </w:t>
       </w:r>
-      <w:r>
-        <w:fldChar w:fldCharType="begin"/>
-      </w:r>
-      <w:r>
-        <w:instrText xml:space="preserve"> SEQ Figure \* ARABIC </w:instrText>
-      </w:r>
-      <w:r>
-        <w:fldChar w:fldCharType="separate"/>
-      </w:r>
-      <w:r>
-        <w:rPr>
-          <w:noProof/>
-        </w:rPr>
-        <w:t>1</w:t>
-      </w:r>
-      <w:r>
-        <w:fldChar w:fldCharType="end"/>
-      </w:r>
+      <w:fldSimple w:instr=" SEQ Figure \* ARABIC ">
+        <w:r>
+          <w:rPr>
+            <w:noProof/>
+          </w:rPr>
+          <w:t>1</w:t>
+        </w:r>
+      </w:fldSimple>
       <w:r>
         <w:t xml:space="preserve">: Dams and pups were monitored throughout lactation. Pup births and weights were measured on postnatal day (PND) 0.5. Pups were culled at PND4. Pups </w:t>
       </w:r>
@@ -6912,7 +6902,7 @@
         </w:rPr>
         <w:t>). While WT dams lost fat mass gradually during lactation, KO dams gained fat mass (</w:t>
       </w:r>
-      <w:commentRangeStart w:id="5"/>
+      <w:commentRangeStart w:id="4"/>
       <w:r>
         <w:rPr>
           <w:rFonts w:ascii="Arial" w:hAnsi="Arial" w:cs="Arial"/>
@@ -6922,12 +6912,12 @@
         </w:rPr>
         <w:t>Figure</w:t>
       </w:r>
-      <w:commentRangeEnd w:id="5"/>
+      <w:commentRangeEnd w:id="4"/>
       <w:r>
         <w:rPr>
           <w:rStyle w:val="CommentReference"/>
         </w:rPr>
-        <w:commentReference w:id="5"/>
+        <w:commentReference w:id="4"/>
       </w:r>
       <w:r>
         <w:rPr>
@@ -7064,7 +7054,7 @@
         </w:rPr>
         <w:t>compared to WT dams</w:t>
       </w:r>
-      <w:ins w:id="6" w:author="Dave Bridges" w:date="2020-03-25T11:01:00Z">
+      <w:ins w:id="5" w:author="Dave Bridges" w:date="2020-03-25T11:01:00Z">
         <w:r>
           <w:rPr>
             <w:rFonts w:ascii="Arial" w:hAnsi="Arial" w:cs="Arial"/>
@@ -7074,7 +7064,7 @@
           </w:rPr>
           <w:t xml:space="preserve"> (</w:t>
         </w:r>
-        <w:commentRangeStart w:id="7"/>
+        <w:commentRangeStart w:id="6"/>
         <w:r>
           <w:rPr>
             <w:rFonts w:ascii="Arial" w:hAnsi="Arial" w:cs="Arial"/>
@@ -7085,16 +7075,16 @@
           <w:t>Figure</w:t>
         </w:r>
       </w:ins>
-      <w:commentRangeEnd w:id="7"/>
-      <w:ins w:id="8" w:author="Dave Bridges" w:date="2020-03-25T11:02:00Z">
+      <w:commentRangeEnd w:id="6"/>
+      <w:ins w:id="7" w:author="Dave Bridges" w:date="2020-03-25T11:02:00Z">
         <w:r>
           <w:rPr>
             <w:rStyle w:val="CommentReference"/>
           </w:rPr>
-          <w:commentReference w:id="7"/>
+          <w:commentReference w:id="6"/>
         </w:r>
       </w:ins>
-      <w:ins w:id="9" w:author="Dave Bridges" w:date="2020-03-25T11:01:00Z">
+      <w:ins w:id="8" w:author="Dave Bridges" w:date="2020-03-25T11:01:00Z">
         <w:r>
           <w:rPr>
             <w:rFonts w:ascii="Arial" w:hAnsi="Arial" w:cs="Arial"/>
@@ -7114,7 +7104,7 @@
         </w:rPr>
         <w:t>E</w:t>
       </w:r>
-      <w:ins w:id="10" w:author="Dave Bridges" w:date="2020-03-25T11:01:00Z">
+      <w:ins w:id="9" w:author="Dave Bridges" w:date="2020-03-25T11:01:00Z">
         <w:r>
           <w:rPr>
             <w:rFonts w:ascii="Arial" w:hAnsi="Arial" w:cs="Arial"/>
@@ -7869,41 +7859,20 @@
       <w:r>
         <w:t xml:space="preserve">Figure </w:t>
       </w:r>
-      <w:r>
-        <w:fldChar w:fldCharType="begin"/>
-      </w:r>
-      <w:r>
-        <w:instrText xml:space="preserve"> SEQ Figure \* ARABIC </w:instrText>
-      </w:r>
-      <w:r>
-        <w:fldChar w:fldCharType="separate"/>
-      </w:r>
-      <w:r>
-        <w:rPr>
-          <w:noProof/>
-        </w:rPr>
-        <w:t>2</w:t>
-      </w:r>
-      <w:r>
-        <w:fldChar w:fldCharType="end"/>
-      </w:r>
+      <w:fldSimple w:instr=" SEQ Figure \* ARABIC ">
+        <w:r>
+          <w:rPr>
+            <w:noProof/>
+          </w:rPr>
+          <w:t>2</w:t>
+        </w:r>
+      </w:fldSimple>
       <w:r>
         <w:t>: Maternal</w:t>
       </w:r>
       <w:r>
         <w:t xml:space="preserve"> body composition during gestation and lactation, food intake, and litter size of WT and KO dams. (A) Maternal body weights. (B) Maternal lean mass. (C) Maternal fat mass. (D) Maternal fat mass change from the day of delivery until PND16.5. (E) Average weekly food intake. (F) Litter size of WT and KO dam.</w:t>
       </w:r>
-    </w:p>
-    <w:p>
-      <w:pPr>
-        <w:spacing w:line="360" w:lineRule="auto"/>
-        <w:rPr>
-          <w:rFonts w:ascii="Arial" w:hAnsi="Arial" w:cs="Arial"/>
-          <w:color w:val="000000" w:themeColor="text1"/>
-          <w:sz w:val="22"/>
-          <w:szCs w:val="22"/>
-        </w:rPr>
-      </w:pPr>
     </w:p>
     <w:p>
       <w:pPr>
@@ -8135,7 +8104,7 @@
         </w:rPr>
         <w:t>At PND7.5, females born to KO dams were heavier than females born to WT dams (</w:t>
       </w:r>
-      <w:commentRangeStart w:id="11"/>
+      <w:commentRangeStart w:id="10"/>
       <w:r>
         <w:rPr>
           <w:rFonts w:ascii="Arial" w:hAnsi="Arial" w:cs="Arial"/>
@@ -8145,12 +8114,12 @@
         </w:rPr>
         <w:t>p</w:t>
       </w:r>
-      <w:commentRangeEnd w:id="11"/>
+      <w:commentRangeEnd w:id="10"/>
       <w:r>
         <w:rPr>
           <w:rStyle w:val="CommentReference"/>
         </w:rPr>
-        <w:commentReference w:id="11"/>
+        <w:commentReference w:id="10"/>
       </w:r>
       <w:r>
         <w:rPr>
@@ -8210,7 +8179,7 @@
     <w:tbl>
       <w:tblPr>
         <w:tblStyle w:val="TableGrid"/>
-        <w:tblW w:w="9773" w:type="dxa"/>
+        <w:tblW w:w="10080" w:type="dxa"/>
         <w:tblBorders>
           <w:top w:val="none" w:sz="0" w:space="0" w:color="auto"/>
           <w:left w:val="none" w:sz="0" w:space="0" w:color="auto"/>
@@ -8222,8 +8191,8 @@
         <w:tblLook w:val="04A0" w:firstRow="1" w:lastRow="0" w:firstColumn="1" w:lastColumn="0" w:noHBand="0" w:noVBand="1"/>
       </w:tblPr>
       <w:tblGrid>
-        <w:gridCol w:w="5036"/>
-        <w:gridCol w:w="5036"/>
+        <w:gridCol w:w="5040"/>
+        <w:gridCol w:w="5040"/>
       </w:tblGrid>
       <w:tr>
         <w:trPr>
@@ -8231,116 +8200,7 @@
         </w:trPr>
         <w:tc>
           <w:tcPr>
-            <w:tcW w:w="5098" w:type="dxa"/>
-          </w:tcPr>
-          <w:p>
-            <w:pPr>
-              <w:spacing w:line="360" w:lineRule="auto"/>
-              <w:rPr>
-                <w:rFonts w:ascii="Arial" w:hAnsi="Arial" w:cs="Arial"/>
-                <w:color w:val="000000" w:themeColor="text1"/>
-                <w:sz w:val="22"/>
-                <w:szCs w:val="22"/>
-              </w:rPr>
-            </w:pPr>
-            <w:r>
-              <w:rPr>
-                <w:rFonts w:ascii="Arial" w:hAnsi="Arial" w:cs="Arial"/>
-                <w:color w:val="000000" w:themeColor="text1"/>
-                <w:sz w:val="22"/>
-                <w:szCs w:val="22"/>
-              </w:rPr>
-              <w:t>A</w:t>
-            </w:r>
-          </w:p>
-          <w:p>
-            <w:pPr>
-              <w:spacing w:line="360" w:lineRule="auto"/>
-              <w:rPr>
-                <w:rFonts w:ascii="Arial" w:hAnsi="Arial" w:cs="Arial"/>
-                <w:color w:val="000000" w:themeColor="text1"/>
-                <w:sz w:val="22"/>
-                <w:szCs w:val="22"/>
-              </w:rPr>
-            </w:pPr>
-            <w:r>
-              <w:rPr>
-                <w:rFonts w:ascii="Arial" w:hAnsi="Arial" w:cs="Arial"/>
-                <w:noProof/>
-                <w:color w:val="000000" w:themeColor="text1"/>
-                <w:sz w:val="22"/>
-                <w:szCs w:val="22"/>
-              </w:rPr>
-              <w:lastRenderedPageBreak/>
-              <w:drawing>
-                <wp:anchor distT="0" distB="0" distL="114300" distR="114300" simplePos="0" relativeHeight="251668480" behindDoc="1" locked="0" layoutInCell="1" allowOverlap="1" wp14:anchorId="3858B06C" wp14:editId="2BA0B738">
-                  <wp:simplePos x="0" y="0"/>
-                  <wp:positionH relativeFrom="column">
-                    <wp:posOffset>-65405</wp:posOffset>
-                  </wp:positionH>
-                  <wp:positionV relativeFrom="paragraph">
-                    <wp:posOffset>-12065</wp:posOffset>
-                  </wp:positionV>
-                  <wp:extent cx="3059452" cy="2185416"/>
-                  <wp:effectExtent l="0" t="0" r="1270" b="0"/>
-                  <wp:wrapTight wrapText="bothSides">
-                    <wp:wrapPolygon edited="0">
-                      <wp:start x="0" y="0"/>
-                      <wp:lineTo x="0" y="21468"/>
-                      <wp:lineTo x="21519" y="21468"/>
-                      <wp:lineTo x="21519" y="0"/>
-                      <wp:lineTo x="0" y="0"/>
-                    </wp:wrapPolygon>
-                  </wp:wrapTight>
-                  <wp:docPr id="12" name="Picture 12"/>
-                  <wp:cNvGraphicFramePr>
-                    <a:graphicFrameLocks xmlns:a="http://schemas.openxmlformats.org/drawingml/2006/main" noChangeAspect="1"/>
-                  </wp:cNvGraphicFramePr>
-                  <a:graphic xmlns:a="http://schemas.openxmlformats.org/drawingml/2006/main">
-                    <a:graphicData uri="http://schemas.openxmlformats.org/drawingml/2006/picture">
-                      <pic:pic xmlns:pic="http://schemas.openxmlformats.org/drawingml/2006/picture">
-                        <pic:nvPicPr>
-                          <pic:cNvPr id="12" name="combined-weights_PND7_14_16-1.pdf"/>
-                          <pic:cNvPicPr/>
-                        </pic:nvPicPr>
-                        <pic:blipFill>
-                          <a:blip r:embed="rId19">
-                            <a:extLst>
-                              <a:ext uri="{28A0092B-C50C-407E-A947-70E740481C1C}">
-                                <a14:useLocalDpi xmlns:a14="http://schemas.microsoft.com/office/drawing/2010/main" val="0"/>
-                              </a:ext>
-                            </a:extLst>
-                          </a:blip>
-                          <a:stretch>
-                            <a:fillRect/>
-                          </a:stretch>
-                        </pic:blipFill>
-                        <pic:spPr>
-                          <a:xfrm>
-                            <a:off x="0" y="0"/>
-                            <a:ext cx="3059452" cy="2185416"/>
-                          </a:xfrm>
-                          <a:prstGeom prst="rect">
-                            <a:avLst/>
-                          </a:prstGeom>
-                        </pic:spPr>
-                      </pic:pic>
-                    </a:graphicData>
-                  </a:graphic>
-                  <wp14:sizeRelH relativeFrom="page">
-                    <wp14:pctWidth>0</wp14:pctWidth>
-                  </wp14:sizeRelH>
-                  <wp14:sizeRelV relativeFrom="page">
-                    <wp14:pctHeight>0</wp14:pctHeight>
-                  </wp14:sizeRelV>
-                </wp:anchor>
-              </w:drawing>
-            </w:r>
-          </w:p>
-        </w:tc>
-        <w:tc>
-          <w:tcPr>
-            <w:tcW w:w="4675" w:type="dxa"/>
+            <w:tcW w:w="5040" w:type="dxa"/>
           </w:tcPr>
           <w:p>
             <w:pPr>
@@ -8360,15 +8220,14 @@
                 <w:sz w:val="22"/>
                 <w:szCs w:val="22"/>
               </w:rPr>
-              <w:lastRenderedPageBreak/>
               <w:drawing>
-                <wp:anchor distT="0" distB="0" distL="114300" distR="114300" simplePos="0" relativeHeight="251667456" behindDoc="1" locked="0" layoutInCell="1" allowOverlap="1" wp14:anchorId="35E43668" wp14:editId="269D6C58">
+                <wp:anchor distT="0" distB="0" distL="114300" distR="114300" simplePos="0" relativeHeight="251673600" behindDoc="1" locked="0" layoutInCell="1" allowOverlap="1" wp14:anchorId="123AD0E5" wp14:editId="66D8F315">
                   <wp:simplePos x="0" y="0"/>
                   <wp:positionH relativeFrom="column">
-                    <wp:posOffset>-64991</wp:posOffset>
+                    <wp:posOffset>-63914</wp:posOffset>
                   </wp:positionH>
                   <wp:positionV relativeFrom="paragraph">
-                    <wp:posOffset>228600</wp:posOffset>
+                    <wp:posOffset>235585</wp:posOffset>
                   </wp:positionV>
                   <wp:extent cx="3059430" cy="2185035"/>
                   <wp:effectExtent l="0" t="0" r="1270" b="0"/>
@@ -8381,7 +8240,7 @@
                       <wp:lineTo x="0" y="0"/>
                     </wp:wrapPolygon>
                   </wp:wrapTight>
-                  <wp:docPr id="8" name="Picture 8"/>
+                  <wp:docPr id="5" name="Picture 5"/>
                   <wp:cNvGraphicFramePr>
                     <a:graphicFrameLocks xmlns:a="http://schemas.openxmlformats.org/drawingml/2006/main" noChangeAspect="1"/>
                   </wp:cNvGraphicFramePr>
@@ -8389,7 +8248,104 @@
                     <a:graphicData uri="http://schemas.openxmlformats.org/drawingml/2006/picture">
                       <pic:pic xmlns:pic="http://schemas.openxmlformats.org/drawingml/2006/picture">
                         <pic:nvPicPr>
-                          <pic:cNvPr id="8" name="PUPweight_graphsPND7-2.pdf"/>
+                          <pic:cNvPr id="5" name="combined-weights_PND7_14_16-1.pdf"/>
+                          <pic:cNvPicPr/>
+                        </pic:nvPicPr>
+                        <pic:blipFill>
+                          <a:blip r:embed="rId19">
+                            <a:extLst>
+                              <a:ext uri="{28A0092B-C50C-407E-A947-70E740481C1C}">
+                                <a14:useLocalDpi xmlns:a14="http://schemas.microsoft.com/office/drawing/2010/main" val="0"/>
+                              </a:ext>
+                            </a:extLst>
+                          </a:blip>
+                          <a:stretch>
+                            <a:fillRect/>
+                          </a:stretch>
+                        </pic:blipFill>
+                        <pic:spPr>
+                          <a:xfrm>
+                            <a:off x="0" y="0"/>
+                            <a:ext cx="3059430" cy="2185035"/>
+                          </a:xfrm>
+                          <a:prstGeom prst="rect">
+                            <a:avLst/>
+                          </a:prstGeom>
+                        </pic:spPr>
+                      </pic:pic>
+                    </a:graphicData>
+                  </a:graphic>
+                  <wp14:sizeRelH relativeFrom="page">
+                    <wp14:pctWidth>0</wp14:pctWidth>
+                  </wp14:sizeRelH>
+                  <wp14:sizeRelV relativeFrom="page">
+                    <wp14:pctHeight>0</wp14:pctHeight>
+                  </wp14:sizeRelV>
+                </wp:anchor>
+              </w:drawing>
+            </w:r>
+            <w:r>
+              <w:rPr>
+                <w:rFonts w:ascii="Arial" w:hAnsi="Arial" w:cs="Arial"/>
+                <w:color w:val="000000" w:themeColor="text1"/>
+                <w:sz w:val="22"/>
+                <w:szCs w:val="22"/>
+              </w:rPr>
+              <w:t>A</w:t>
+            </w:r>
+          </w:p>
+        </w:tc>
+        <w:tc>
+          <w:tcPr>
+            <w:tcW w:w="5040" w:type="dxa"/>
+          </w:tcPr>
+          <w:p>
+            <w:pPr>
+              <w:spacing w:line="360" w:lineRule="auto"/>
+              <w:rPr>
+                <w:rFonts w:ascii="Arial" w:hAnsi="Arial" w:cs="Arial"/>
+                <w:color w:val="000000" w:themeColor="text1"/>
+                <w:sz w:val="22"/>
+                <w:szCs w:val="22"/>
+              </w:rPr>
+            </w:pPr>
+            <w:r>
+              <w:rPr>
+                <w:rFonts w:ascii="Arial" w:hAnsi="Arial" w:cs="Arial"/>
+                <w:noProof/>
+                <w:color w:val="000000" w:themeColor="text1"/>
+                <w:sz w:val="22"/>
+                <w:szCs w:val="22"/>
+              </w:rPr>
+              <w:drawing>
+                <wp:anchor distT="0" distB="0" distL="114300" distR="114300" simplePos="0" relativeHeight="251674624" behindDoc="1" locked="0" layoutInCell="1" allowOverlap="1" wp14:anchorId="01DA0AE2" wp14:editId="18F80733">
+                  <wp:simplePos x="0" y="0"/>
+                  <wp:positionH relativeFrom="column">
+                    <wp:posOffset>-63914</wp:posOffset>
+                  </wp:positionH>
+                  <wp:positionV relativeFrom="paragraph">
+                    <wp:posOffset>233680</wp:posOffset>
+                  </wp:positionV>
+                  <wp:extent cx="3059430" cy="2185035"/>
+                  <wp:effectExtent l="0" t="0" r="1270" b="0"/>
+                  <wp:wrapTight wrapText="bothSides">
+                    <wp:wrapPolygon edited="0">
+                      <wp:start x="0" y="0"/>
+                      <wp:lineTo x="0" y="21468"/>
+                      <wp:lineTo x="21519" y="21468"/>
+                      <wp:lineTo x="21519" y="0"/>
+                      <wp:lineTo x="0" y="0"/>
+                    </wp:wrapPolygon>
+                  </wp:wrapTight>
+                  <wp:docPr id="6" name="Picture 6"/>
+                  <wp:cNvGraphicFramePr>
+                    <a:graphicFrameLocks xmlns:a="http://schemas.openxmlformats.org/drawingml/2006/main" noChangeAspect="1"/>
+                  </wp:cNvGraphicFramePr>
+                  <a:graphic xmlns:a="http://schemas.openxmlformats.org/drawingml/2006/main">
+                    <a:graphicData uri="http://schemas.openxmlformats.org/drawingml/2006/picture">
+                      <pic:pic xmlns:pic="http://schemas.openxmlformats.org/drawingml/2006/picture">
+                        <pic:nvPicPr>
+                          <pic:cNvPr id="6" name="PUPweight_graphsPND7-2.pdf"/>
                           <pic:cNvPicPr/>
                         </pic:nvPicPr>
                         <pic:blipFill>
@@ -8435,18 +8391,6 @@
               <w:t>B</w:t>
             </w:r>
           </w:p>
-          <w:p>
-            <w:pPr>
-              <w:keepNext/>
-              <w:spacing w:line="360" w:lineRule="auto"/>
-              <w:rPr>
-                <w:rFonts w:ascii="Arial" w:hAnsi="Arial" w:cs="Arial"/>
-                <w:color w:val="000000" w:themeColor="text1"/>
-                <w:sz w:val="22"/>
-                <w:szCs w:val="22"/>
-              </w:rPr>
-            </w:pPr>
-          </w:p>
         </w:tc>
       </w:tr>
     </w:tbl>
@@ -8461,32 +8405,18 @@
         </w:rPr>
       </w:pPr>
       <w:r>
-        <w:lastRenderedPageBreak/>
         <w:t xml:space="preserve">Figure </w:t>
       </w:r>
-      <w:r>
-        <w:fldChar w:fldCharType="begin"/>
-      </w:r>
-      <w:r>
-        <w:instrText xml:space="preserve"> SEQ Figure \* ARABIC </w:instrText>
-      </w:r>
-      <w:r>
-        <w:fldChar w:fldCharType="separate"/>
-      </w:r>
-      <w:r>
-        <w:rPr>
-          <w:noProof/>
-        </w:rPr>
-        <w:t>3</w:t>
-      </w:r>
-      <w:r>
-        <w:fldChar w:fldCharType="end"/>
-      </w:r>
-      <w:r>
-        <w:t xml:space="preserve">: Pup weights during lactation. </w:t>
-      </w:r>
-      <w:r>
-        <w:t>(A) Weight trajectories of male and female offspring of WT and KO dams weighed on PND7.5, 14.5, and 16.5. (B) Weights of male and female offspring of WT and KO dams on PND7.5.</w:t>
+      <w:fldSimple w:instr=" SEQ Figure \* ARABIC ">
+        <w:r>
+          <w:rPr>
+            <w:noProof/>
+          </w:rPr>
+          <w:t>3</w:t>
+        </w:r>
+      </w:fldSimple>
+      <w:r>
+        <w:t>: Pup weights during lactation. (A) Weight trajectories of male and female offspring of WT and KO dams weighed on PND7.5, 14.5, and 16.5. (B) Weights of male and female offspring of WT and KO dams on PND7.5.</w:t>
       </w:r>
     </w:p>
     <w:p>
@@ -8553,7 +8483,7 @@
         </w:rPr>
         <w:t xml:space="preserve">Dams Produce Similar Volumes of Milk, but with </w:t>
       </w:r>
-      <w:commentRangeStart w:id="12"/>
+      <w:commentRangeStart w:id="11"/>
       <w:r>
         <w:rPr>
           <w:rFonts w:ascii="Arial" w:hAnsi="Arial" w:cs="Arial"/>
@@ -8584,14 +8514,14 @@
         </w:rPr>
         <w:t>Fat.</w:t>
       </w:r>
-      <w:commentRangeEnd w:id="12"/>
+      <w:commentRangeEnd w:id="11"/>
       <w:r>
         <w:rPr>
           <w:rStyle w:val="CommentReference"/>
           <w:rFonts w:asciiTheme="minorHAnsi" w:eastAsiaTheme="minorHAnsi" w:hAnsiTheme="minorHAnsi" w:cstheme="minorBidi"/>
           <w:color w:val="auto"/>
         </w:rPr>
-        <w:commentReference w:id="12"/>
+        <w:commentReference w:id="11"/>
       </w:r>
     </w:p>
     <w:p>
@@ -8804,7 +8734,7 @@
         </w:rPr>
         <w:t>(</w:t>
       </w:r>
-      <w:ins w:id="13" w:author="Dave Bridges" w:date="2020-03-25T11:16:00Z">
+      <w:ins w:id="12" w:author="Dave Bridges" w:date="2020-03-25T11:16:00Z">
         <w:r>
           <w:rPr>
             <w:rFonts w:ascii="Arial" w:hAnsi="Arial" w:cs="Arial"/>
@@ -8824,7 +8754,7 @@
         </w:rPr>
         <w:t>4</w:t>
       </w:r>
-      <w:ins w:id="14" w:author="Dave Bridges" w:date="2020-03-25T11:16:00Z">
+      <w:ins w:id="13" w:author="Dave Bridges" w:date="2020-03-25T11:16:00Z">
         <w:r>
           <w:rPr>
             <w:rFonts w:ascii="Arial" w:hAnsi="Arial" w:cs="Arial"/>
@@ -8835,7 +8765,7 @@
           <w:t xml:space="preserve">B; </w:t>
         </w:r>
       </w:ins>
-      <w:commentRangeStart w:id="15"/>
+      <w:commentRangeStart w:id="14"/>
       <w:r>
         <w:rPr>
           <w:rFonts w:ascii="Arial" w:hAnsi="Arial" w:cs="Arial"/>
@@ -8845,11 +8775,35 @@
         </w:rPr>
         <w:t>p</w:t>
       </w:r>
-      <w:commentRangeEnd w:id="15"/>
+      <w:commentRangeEnd w:id="14"/>
       <w:r>
         <w:rPr>
           <w:rStyle w:val="CommentReference"/>
         </w:rPr>
+        <w:commentReference w:id="14"/>
+      </w:r>
+      <w:r>
+        <w:rPr>
+          <w:rFonts w:ascii="Arial" w:hAnsi="Arial" w:cs="Arial"/>
+          <w:color w:val="000000" w:themeColor="text1"/>
+          <w:sz w:val="22"/>
+          <w:szCs w:val="22"/>
+        </w:rPr>
+        <w:t>=</w:t>
+      </w:r>
+      <w:r>
+        <w:rPr>
+          <w:rFonts w:ascii="Arial" w:hAnsi="Arial" w:cs="Arial"/>
+          <w:color w:val="000000" w:themeColor="text1"/>
+          <w:sz w:val="22"/>
+          <w:szCs w:val="22"/>
+        </w:rPr>
+        <w:t>0.024</w:t>
+      </w:r>
+      <w:r>
+        <w:rPr>
+          <w:rStyle w:val="CommentReference"/>
+        </w:rPr>
         <w:commentReference w:id="15"/>
       </w:r>
       <w:r>
@@ -8859,17 +8813,38 @@
           <w:sz w:val="22"/>
           <w:szCs w:val="22"/>
         </w:rPr>
-        <w:t>=</w:t>
-      </w:r>
-      <w:r>
-        <w:rPr>
-          <w:rFonts w:ascii="Arial" w:hAnsi="Arial" w:cs="Arial"/>
-          <w:color w:val="000000" w:themeColor="text1"/>
-          <w:sz w:val="22"/>
-          <w:szCs w:val="22"/>
-        </w:rPr>
-        <w:t>0.024</w:t>
-      </w:r>
+        <w:t>).</w:t>
+      </w:r>
+      <w:r>
+        <w:rPr>
+          <w:rFonts w:ascii="Arial" w:hAnsi="Arial" w:cs="Arial"/>
+          <w:b/>
+          <w:color w:val="000000" w:themeColor="text1"/>
+          <w:sz w:val="22"/>
+          <w:szCs w:val="22"/>
+        </w:rPr>
+        <w:t xml:space="preserve">  </w:t>
+      </w:r>
+      <w:r>
+        <w:rPr>
+          <w:rFonts w:ascii="Arial" w:hAnsi="Arial" w:cs="Arial"/>
+          <w:color w:val="000000" w:themeColor="text1"/>
+          <w:sz w:val="22"/>
+          <w:szCs w:val="22"/>
+        </w:rPr>
+        <w:t xml:space="preserve">To assess total milk protein, we </w:t>
+      </w:r>
+      <w:commentRangeStart w:id="16"/>
+      <w:r>
+        <w:rPr>
+          <w:rFonts w:ascii="Arial" w:hAnsi="Arial" w:cs="Arial"/>
+          <w:color w:val="000000" w:themeColor="text1"/>
+          <w:sz w:val="22"/>
+          <w:szCs w:val="22"/>
+        </w:rPr>
+        <w:t>XXX</w:t>
+      </w:r>
+      <w:commentRangeEnd w:id="16"/>
       <w:r>
         <w:rPr>
           <w:rStyle w:val="CommentReference"/>
@@ -8883,51 +8858,6 @@
           <w:sz w:val="22"/>
           <w:szCs w:val="22"/>
         </w:rPr>
-        <w:t>).</w:t>
-      </w:r>
-      <w:r>
-        <w:rPr>
-          <w:rFonts w:ascii="Arial" w:hAnsi="Arial" w:cs="Arial"/>
-          <w:b/>
-          <w:color w:val="000000" w:themeColor="text1"/>
-          <w:sz w:val="22"/>
-          <w:szCs w:val="22"/>
-        </w:rPr>
-        <w:t xml:space="preserve">  </w:t>
-      </w:r>
-      <w:r>
-        <w:rPr>
-          <w:rFonts w:ascii="Arial" w:hAnsi="Arial" w:cs="Arial"/>
-          <w:color w:val="000000" w:themeColor="text1"/>
-          <w:sz w:val="22"/>
-          <w:szCs w:val="22"/>
-        </w:rPr>
-        <w:t xml:space="preserve">To assess total milk protein, we </w:t>
-      </w:r>
-      <w:commentRangeStart w:id="17"/>
-      <w:r>
-        <w:rPr>
-          <w:rFonts w:ascii="Arial" w:hAnsi="Arial" w:cs="Arial"/>
-          <w:color w:val="000000" w:themeColor="text1"/>
-          <w:sz w:val="22"/>
-          <w:szCs w:val="22"/>
-        </w:rPr>
-        <w:t>XXX</w:t>
-      </w:r>
-      <w:commentRangeEnd w:id="17"/>
-      <w:r>
-        <w:rPr>
-          <w:rStyle w:val="CommentReference"/>
-        </w:rPr>
-        <w:commentReference w:id="17"/>
-      </w:r>
-      <w:r>
-        <w:rPr>
-          <w:rFonts w:ascii="Arial" w:hAnsi="Arial" w:cs="Arial"/>
-          <w:color w:val="000000" w:themeColor="text1"/>
-          <w:sz w:val="22"/>
-          <w:szCs w:val="22"/>
-        </w:rPr>
         <w:t>.</w:t>
       </w:r>
       <w:r>
@@ -9020,7 +8950,7 @@
         </w:rPr>
         <w:t xml:space="preserve"> and albumin were similar between milk of KO and WT dams.</w:t>
       </w:r>
-      <w:ins w:id="18" w:author="Dave Bridges" w:date="2020-03-25T11:19:00Z">
+      <w:ins w:id="17" w:author="Dave Bridges" w:date="2020-03-25T11:19:00Z">
         <w:r>
           <w:rPr>
             <w:rFonts w:ascii="Arial" w:hAnsi="Arial" w:cs="Arial"/>
@@ -9031,7 +8961,7 @@
           <w:t xml:space="preserve"> In terms of milk</w:t>
         </w:r>
       </w:ins>
-      <w:ins w:id="19" w:author="Dave Bridges" w:date="2020-03-25T11:20:00Z">
+      <w:ins w:id="18" w:author="Dave Bridges" w:date="2020-03-25T11:20:00Z">
         <w:r>
           <w:rPr>
             <w:rFonts w:ascii="Arial" w:hAnsi="Arial" w:cs="Arial"/>
@@ -9041,7 +8971,7 @@
           </w:rPr>
           <w:t xml:space="preserve"> lactose </w:t>
         </w:r>
-        <w:commentRangeStart w:id="20"/>
+        <w:commentRangeStart w:id="19"/>
         <w:r>
           <w:rPr>
             <w:rFonts w:ascii="Arial" w:hAnsi="Arial" w:cs="Arial"/>
@@ -9051,12 +8981,12 @@
           </w:rPr>
           <w:t>XXX</w:t>
         </w:r>
-        <w:commentRangeEnd w:id="20"/>
+        <w:commentRangeEnd w:id="19"/>
         <w:r>
           <w:rPr>
             <w:rStyle w:val="CommentReference"/>
           </w:rPr>
-          <w:commentReference w:id="20"/>
+          <w:commentReference w:id="19"/>
         </w:r>
         <w:r>
           <w:rPr>
@@ -9123,7 +9053,6 @@
                 <w:sz w:val="22"/>
                 <w:szCs w:val="22"/>
               </w:rPr>
-              <w:lastRenderedPageBreak/>
               <w:t>A</w:t>
             </w:r>
           </w:p>
@@ -9330,22 +9259,7 @@
         <w:t xml:space="preserve">Figure </w:t>
       </w:r>
       <w:r>
-        <w:fldChar w:fldCharType="begin"/>
-      </w:r>
-      <w:r>
-        <w:instrText xml:space="preserve"> SEQ Figure \* ARABIC </w:instrText>
-      </w:r>
-      <w:r>
-        <w:fldChar w:fldCharType="separate"/>
-      </w:r>
-      <w:r>
-        <w:rPr>
-          <w:noProof/>
-        </w:rPr>
         <w:t>4</w:t>
-      </w:r>
-      <w:r>
-        <w:fldChar w:fldCharType="end"/>
       </w:r>
       <w:r>
         <w:t xml:space="preserve">: Milk production and fat composition. (A) Weight of milk produced by WT and KO dams assessed by pup weight gain after an hour of nursing was similar between pups of WT and KO dams. (B) Fat composition of milk from KO dams is higher than fat composition of milk from WT dams. </w:t>
@@ -9440,7 +9354,17 @@
           <w:sz w:val="22"/>
           <w:szCs w:val="22"/>
         </w:rPr>
-        <w:t>At PND16.5, the lower abdominal and inguinal mammary glands were collected and weighed from KO and WT dams. The right lower mammary glands of KO dams were significantly lighter than those of WT dams (p=0.042). Left lower mammary glands of KO dams significantly weighed less than those of WT dams (p=0.001).</w:t>
+        <w:t xml:space="preserve">At PND16.5, the lower abdominal and inguinal mammary glands were collected and weighed from KO and WT dams. The right lower mammary glands of </w:t>
+      </w:r>
+      <w:r>
+        <w:rPr>
+          <w:rFonts w:ascii="Arial" w:hAnsi="Arial" w:cs="Arial"/>
+          <w:color w:val="000000" w:themeColor="text1"/>
+          <w:sz w:val="22"/>
+          <w:szCs w:val="22"/>
+        </w:rPr>
+        <w:lastRenderedPageBreak/>
+        <w:t>KO dams were significantly lighter than those of WT dams (p=0.042). Left lower mammary glands of KO dams significantly weighed less than those of WT dams (p=0.001).</w:t>
       </w:r>
     </w:p>
     <w:p>
@@ -9521,23 +9445,10 @@
         <w:t xml:space="preserve">Figure </w:t>
       </w:r>
       <w:r>
-        <w:fldChar w:fldCharType="begin"/>
-      </w:r>
-      <w:r>
-        <w:instrText xml:space="preserve"> SEQ Figure \* ARABIC </w:instrText>
-      </w:r>
-      <w:r>
-        <w:fldChar w:fldCharType="separate"/>
-      </w:r>
-      <w:r>
-        <w:rPr>
-          <w:noProof/>
-        </w:rPr>
         <w:t>5</w:t>
       </w:r>
-      <w:r>
-        <w:fldChar w:fldCharType="end"/>
-      </w:r>
+      <w:bookmarkStart w:id="20" w:name="_GoBack"/>
+      <w:bookmarkEnd w:id="20"/>
       <w:r>
         <w:t>: Mammary glands collected from lactating WT and KO dams on PND16.5 showing significant reductions in weight of left and right mammary glands of KO dams.</w:t>
       </w:r>
@@ -9994,7 +9905,17 @@
           <w:sz w:val="22"/>
           <w:szCs w:val="22"/>
         </w:rPr>
-        <w:t xml:space="preserve">At puberty, alveolar ducts expand at the expense of the fat pad in the mammary gland </w:t>
+        <w:t xml:space="preserve">At puberty, alveolar ducts expand at the expense of the fat pad in the </w:t>
+      </w:r>
+      <w:r>
+        <w:rPr>
+          <w:rFonts w:ascii="Arial" w:hAnsi="Arial" w:cs="Arial"/>
+          <w:color w:val="000000" w:themeColor="text1"/>
+          <w:sz w:val="22"/>
+          <w:szCs w:val="22"/>
+        </w:rPr>
+        <w:lastRenderedPageBreak/>
+        <w:t xml:space="preserve">mammary gland </w:t>
       </w:r>
       <w:r>
         <w:rPr>
@@ -10477,17 +10398,7 @@
           <w:sz w:val="22"/>
           <w:szCs w:val="22"/>
         </w:rPr>
-        <w:t xml:space="preserve">In our KO model, we observed increased emptying of mammary </w:t>
-      </w:r>
-      <w:r>
-        <w:rPr>
-          <w:rFonts w:ascii="Arial" w:hAnsi="Arial" w:cs="Arial"/>
-          <w:color w:val="000000" w:themeColor="text1"/>
-          <w:sz w:val="22"/>
-          <w:szCs w:val="22"/>
-        </w:rPr>
-        <w:lastRenderedPageBreak/>
-        <w:t>adipocyte content as evident by the smaller size of adipocytes compared to the WT. We also observed a higher fat content in the milk produced from KO dams. This is consistent with the idea that these adipocytes could be emptying their content into the milk in KO dams at a higher rate than that of WT dams. Additionally, and supporting our finding, t</w:t>
+        <w:t>In our KO model, we observed increased emptying of mammary adipocyte content as evident by the smaller size of adipocytes compared to the WT. We also observed a higher fat content in the milk produced from KO dams. This is consistent with the idea that these adipocytes could be emptying their content into the milk in KO dams at a higher rate than that of WT dams. Additionally, and supporting our finding, t</w:t>
       </w:r>
       <w:r>
         <w:rPr>
@@ -10932,7 +10843,17 @@
           <w:sz w:val="22"/>
           <w:szCs w:val="22"/>
         </w:rPr>
-        <w:t>Our data revealed that mTORC1 hyperactivation in adipocytes caused reductions in mammary gland weight. This could be explained by the increased fat content in milk from KO dams suggesting that mammary gland weights could be reduced due to the increased emptying of their content into the milk in KO dams. Despite our findings being contradictory to the expected findings based on previous research, this finding is consistent with the idea that mTORC1 increases lipid and protein synthesis which are incorporated into milk composition and thus causing reduced mammary gland weights.</w:t>
+        <w:t xml:space="preserve">Our data revealed that mTORC1 hyperactivation in adipocytes caused reductions in mammary gland weight. This could be explained by the increased fat content in milk from KO dams suggesting that mammary </w:t>
+      </w:r>
+      <w:r>
+        <w:rPr>
+          <w:rFonts w:ascii="Arial" w:hAnsi="Arial" w:cs="Arial"/>
+          <w:color w:val="000000" w:themeColor="text1"/>
+          <w:sz w:val="22"/>
+          <w:szCs w:val="22"/>
+        </w:rPr>
+        <w:lastRenderedPageBreak/>
+        <w:t>gland weights could be reduced due to the increased emptying of their content into the milk in KO dams. Despite our findings being contradictory to the expected findings based on previous research, this finding is consistent with the idea that mTORC1 increases lipid and protein synthesis which are incorporated into milk composition and thus causing reduced mammary gland weights.</w:t>
       </w:r>
     </w:p>
     <w:p>
@@ -11192,17 +11113,7 @@
           <w:sz w:val="22"/>
           <w:szCs w:val="22"/>
         </w:rPr>
-        <w:t xml:space="preserve">.This implies the effects of maternal weight on reducing </w:t>
-      </w:r>
-      <w:r>
-        <w:rPr>
-          <w:rFonts w:ascii="Arial" w:hAnsi="Arial" w:cs="Arial"/>
-          <w:color w:val="000000" w:themeColor="text1"/>
-          <w:sz w:val="22"/>
-          <w:szCs w:val="22"/>
-        </w:rPr>
-        <w:lastRenderedPageBreak/>
-        <w:t xml:space="preserve">benefits of lactation </w:t>
+        <w:t xml:space="preserve">.This implies the effects of maternal weight on reducing benefits of lactation </w:t>
       </w:r>
       <w:r>
         <w:rPr>
@@ -11767,16 +11678,11 @@
         <w:annotationRef/>
       </w:r>
       <w:r>
-        <w:t xml:space="preserve">Methods from </w:t>
-      </w:r>
-      <w:r>
-        <w:t>Brigid.</w:t>
-      </w:r>
-      <w:bookmarkStart w:id="4" w:name="_GoBack"/>
-      <w:bookmarkEnd w:id="4"/>
+        <w:t>Methods from Brigid.</w:t>
+      </w:r>
     </w:p>
   </w:comment>
-  <w:comment w:id="5" w:author="Dave Bridges" w:date="2020-03-25T11:02:00Z" w:initials="DB">
+  <w:comment w:id="4" w:author="Dave Bridges" w:date="2020-03-25T11:02:00Z" w:initials="DB">
     <w:p>
       <w:pPr>
         <w:pStyle w:val="CommentText"/>
@@ -11792,7 +11698,7 @@
       </w:r>
     </w:p>
   </w:comment>
-  <w:comment w:id="7" w:author="Dave Bridges" w:date="2020-03-25T11:02:00Z" w:initials="DB">
+  <w:comment w:id="6" w:author="Dave Bridges" w:date="2020-03-25T11:02:00Z" w:initials="DB">
     <w:p>
       <w:pPr>
         <w:pStyle w:val="CommentText"/>
@@ -11808,7 +11714,7 @@
       </w:r>
     </w:p>
   </w:comment>
-  <w:comment w:id="11" w:author="Dave Bridges" w:date="2020-03-25T11:09:00Z" w:initials="DB">
+  <w:comment w:id="10" w:author="Dave Bridges" w:date="2020-03-25T11:09:00Z" w:initials="DB">
     <w:p>
       <w:pPr>
         <w:pStyle w:val="CommentText"/>
@@ -11824,7 +11730,7 @@
       </w:r>
     </w:p>
   </w:comment>
-  <w:comment w:id="12" w:author="Dave Bridges" w:date="2020-03-25T11:16:00Z" w:initials="DB">
+  <w:comment w:id="11" w:author="Dave Bridges" w:date="2020-03-25T11:16:00Z" w:initials="DB">
     <w:p>
       <w:pPr>
         <w:pStyle w:val="CommentText"/>
@@ -11840,7 +11746,7 @@
       </w:r>
     </w:p>
   </w:comment>
-  <w:comment w:id="15" w:author="Dave Bridges" w:date="2020-03-25T11:14:00Z" w:initials="DB">
+  <w:comment w:id="14" w:author="Dave Bridges" w:date="2020-03-25T11:14:00Z" w:initials="DB">
     <w:p>
       <w:pPr>
         <w:pStyle w:val="CommentText"/>
@@ -11856,7 +11762,7 @@
       </w:r>
     </w:p>
   </w:comment>
-  <w:comment w:id="16" w:author="Dave Bridges" w:date="2020-03-25T11:16:00Z" w:initials="DB">
+  <w:comment w:id="15" w:author="Dave Bridges" w:date="2020-03-25T11:16:00Z" w:initials="DB">
     <w:p>
       <w:pPr>
         <w:pStyle w:val="CommentText"/>
@@ -11872,7 +11778,7 @@
       </w:r>
     </w:p>
   </w:comment>
-  <w:comment w:id="17" w:author="Dave Bridges" w:date="2020-03-25T11:18:00Z" w:initials="DB">
+  <w:comment w:id="16" w:author="Dave Bridges" w:date="2020-03-25T11:18:00Z" w:initials="DB">
     <w:p>
       <w:pPr>
         <w:pStyle w:val="CommentText"/>
@@ -11888,7 +11794,7 @@
       </w:r>
     </w:p>
   </w:comment>
-  <w:comment w:id="20" w:author="Dave Bridges" w:date="2020-03-25T11:20:00Z" w:initials="DB">
+  <w:comment w:id="19" w:author="Dave Bridges" w:date="2020-03-25T11:20:00Z" w:initials="DB">
     <w:p>
       <w:pPr>
         <w:pStyle w:val="CommentText"/>
@@ -12673,6 +12579,7 @@
   <w:style w:type="character" w:default="1" w:styleId="DefaultParagraphFont">
     <w:name w:val="Default Paragraph Font"/>
     <w:uiPriority w:val="1"/>
+    <w:semiHidden/>
     <w:unhideWhenUsed/>
   </w:style>
   <w:style w:type="table" w:default="1" w:styleId="TableNormal">
@@ -13347,7 +13254,7 @@
 </file>
 
 <file path=customXml/itemProps1.xml><?xml version="1.0" encoding="utf-8"?>
-<ds:datastoreItem xmlns:ds="http://schemas.openxmlformats.org/officeDocument/2006/customXml" ds:itemID="{6875ECDF-436A-8444-925A-46F005181456}">
+<ds:datastoreItem xmlns:ds="http://schemas.openxmlformats.org/officeDocument/2006/customXml" ds:itemID="{32DA07CA-DDB2-0C44-B328-E660856AE453}">
   <ds:schemaRefs>
     <ds:schemaRef ds:uri="http://schemas.openxmlformats.org/officeDocument/2006/bibliography"/>
   </ds:schemaRefs>

</xml_diff>

<commit_message>
Calculated mapping efficiency for RNAseq
</commit_message>
<xml_diff>
--- a/Manuscripts/Mammary Gland aTSC/Manuscript.docx
+++ b/Manuscripts/Mammary Gland aTSC/Manuscript.docx
@@ -5756,1013 +5756,1047 @@
         <w:rPr>
           <w:rFonts w:ascii="Arial" w:hAnsi="Arial" w:cs="Arial"/>
         </w:rPr>
-        <w:t xml:space="preserve">aired-end poly-A mRNA libraries were generated and sequenced to a depth of </w:t>
-      </w:r>
-      <w:commentRangeStart w:id="5"/>
+        <w:t>aired-end poly-A mRNA libraries were generated and sequenced to a</w:t>
+      </w:r>
+      <w:r>
+        <w:rPr>
+          <w:rFonts w:ascii="Arial" w:hAnsi="Arial" w:cs="Arial"/>
+        </w:rPr>
+        <w:t>n average</w:t>
+      </w:r>
+      <w:r>
+        <w:rPr>
+          <w:rFonts w:ascii="Arial" w:hAnsi="Arial" w:cs="Arial"/>
+        </w:rPr>
+        <w:t xml:space="preserve"> depth of </w:t>
+      </w:r>
+      <w:r>
+        <w:rPr>
+          <w:rFonts w:ascii="Arial" w:hAnsi="Arial" w:cs="Arial"/>
+        </w:rPr>
+        <w:t>57M (range 46M-69M)</w:t>
+      </w:r>
+      <w:r>
+        <w:rPr>
+          <w:rFonts w:ascii="Arial" w:hAnsi="Arial" w:cs="Arial"/>
+        </w:rPr>
+        <w:t xml:space="preserve"> </w:t>
+      </w:r>
+      <w:r>
+        <w:rPr>
+          <w:rFonts w:ascii="Arial" w:hAnsi="Arial" w:cs="Arial"/>
+        </w:rPr>
+        <w:t xml:space="preserve">reads/sample </w:t>
+      </w:r>
+      <w:r>
+        <w:rPr>
+          <w:rFonts w:ascii="Arial" w:hAnsi="Arial" w:cs="Arial"/>
+        </w:rPr>
+        <w:t>on Illu</w:t>
+      </w:r>
+      <w:bookmarkStart w:id="5" w:name="_GoBack"/>
+      <w:bookmarkEnd w:id="5"/>
+      <w:r>
+        <w:rPr>
+          <w:rFonts w:ascii="Arial" w:hAnsi="Arial" w:cs="Arial"/>
+        </w:rPr>
+        <w:t xml:space="preserve">mina </w:t>
+      </w:r>
+      <w:proofErr w:type="spellStart"/>
+      <w:r>
+        <w:rPr>
+          <w:rFonts w:ascii="Arial" w:hAnsi="Arial" w:cs="Arial"/>
+        </w:rPr>
+        <w:t>NovaSeq</w:t>
+      </w:r>
+      <w:proofErr w:type="spellEnd"/>
+      <w:r>
+        <w:rPr>
+          <w:rFonts w:ascii="Arial" w:hAnsi="Arial" w:cs="Arial"/>
+        </w:rPr>
+        <w:t xml:space="preserve"> </w:t>
+      </w:r>
+      <w:commentRangeStart w:id="6"/>
+      <w:r>
+        <w:rPr>
+          <w:rFonts w:ascii="Arial" w:hAnsi="Arial" w:cs="Arial"/>
+        </w:rPr>
+        <w:t>platform</w:t>
+      </w:r>
+      <w:commentRangeEnd w:id="6"/>
+      <w:r>
+        <w:rPr>
+          <w:rStyle w:val="CommentReference"/>
+        </w:rPr>
+        <w:commentReference w:id="6"/>
+      </w:r>
+      <w:r>
+        <w:rPr>
+          <w:rFonts w:ascii="Arial" w:hAnsi="Arial" w:cs="Arial"/>
+        </w:rPr>
+        <w:t xml:space="preserve">.  Reads were aligned to </w:t>
+      </w:r>
+      <w:r>
+        <w:rPr>
+          <w:rFonts w:ascii="Arial" w:hAnsi="Arial" w:cs="Arial"/>
+        </w:rPr>
+        <w:t>the</w:t>
+      </w:r>
+      <w:r>
+        <w:rPr>
+          <w:rFonts w:ascii="Arial" w:hAnsi="Arial" w:cs="Arial"/>
+        </w:rPr>
+        <w:t xml:space="preserve"> mouse reference genome </w:t>
+      </w:r>
+      <w:r>
+        <w:rPr>
+          <w:rFonts w:ascii="Arial" w:hAnsi="Arial" w:cs="Arial"/>
+        </w:rPr>
+        <w:t>GRCm38.p6</w:t>
+      </w:r>
+      <w:r>
+        <w:rPr>
+          <w:rFonts w:ascii="Arial" w:hAnsi="Arial" w:cs="Arial"/>
+        </w:rPr>
+        <w:t xml:space="preserve"> </w:t>
+      </w:r>
+      <w:r>
+        <w:rPr>
+          <w:rFonts w:ascii="Arial" w:hAnsi="Arial" w:cs="Arial"/>
+        </w:rPr>
+        <w:t>using</w:t>
+      </w:r>
+      <w:r>
+        <w:rPr>
+          <w:rFonts w:ascii="Arial" w:hAnsi="Arial" w:cs="Arial"/>
+        </w:rPr>
+        <w:t xml:space="preserve"> </w:t>
+      </w:r>
+      <w:commentRangeStart w:id="7"/>
+      <w:r>
+        <w:rPr>
+          <w:rFonts w:ascii="Arial" w:hAnsi="Arial" w:cs="Arial"/>
+        </w:rPr>
+        <w:t>Salmon v 1.3.0</w:t>
+      </w:r>
+      <w:commentRangeEnd w:id="7"/>
+      <w:r>
+        <w:rPr>
+          <w:rStyle w:val="CommentReference"/>
+        </w:rPr>
+        <w:commentReference w:id="7"/>
+      </w:r>
+      <w:r>
+        <w:rPr>
+          <w:rFonts w:ascii="Arial" w:hAnsi="Arial" w:cs="Arial"/>
+        </w:rPr>
+        <w:t xml:space="preserve"> </w:t>
+      </w:r>
+      <w:r>
+        <w:rPr>
+          <w:rFonts w:ascii="Arial" w:hAnsi="Arial" w:cs="Arial"/>
+        </w:rPr>
+        <w:t xml:space="preserve"> </w:t>
+      </w:r>
+      <w:r>
+        <w:rPr>
+          <w:rFonts w:ascii="Arial" w:hAnsi="Arial" w:cs="Arial"/>
+        </w:rPr>
+        <w:fldChar w:fldCharType="begin" w:fldLock="1"/>
+      </w:r>
+      <w:r>
+        <w:rPr>
+          <w:rFonts w:ascii="Arial" w:hAnsi="Arial" w:cs="Arial"/>
+        </w:rPr>
+        <w:instrText>ADDIN CSL_CITATION {"citationItems":[{"id":"ITEM-1","itemData":{"DOI":"10.1038/nmeth.4197","ISSN":"15487105","PMID":"28263959","abstract":"We introduce Salmon, a lightweight method for quantifying transcript abundance from RNARNARNA-seq reads. Salmon combines a new dual-phase parallel inference algorithm and feature-rich bias models with an ultra-fast read mapping procedure. It is the first transcriptome-wide quantifier to correct for fragment GC-content bias, which, as we demonstrate here, substantially improves the accuracy of abundance estimates and the sensitivity of subsequent differential expression analysis.","author":[{"dropping-particle":"","family":"Patro","given":"Rob","non-dropping-particle":"","parse-names":false,"suffix":""},{"dropping-particle":"","family":"Duggal","given":"Geet","non-dropping-particle":"","parse-names":false,"suffix":""},{"dropping-particle":"","family":"Love","given":"Michael I.","non-dropping-particle":"","parse-names":false,"suffix":""},{"dropping-particle":"","family":"Irizarry","given":"Rafael A.","non-dropping-particle":"","parse-names":false,"suffix":""},{"dropping-particle":"","family":"Kingsford","given":"Carl","non-dropping-particle":"","parse-names":false,"suffix":""}],"container-title":"Nature Methods","id":"ITEM-1","issue":"4","issued":{"date-parts":[["2017"]]},"page":"417-419","publisher":"Nature Publishing Group","title":"Salmon provides fast and bias-aware quantification of transcript expression","type":"article-journal","volume":"14"},"uris":["http://www.mendeley.com/documents/?uuid=84e28f9b-6766-4fb3-9c5d-05e5f481169a"]}],"mendeley":{"formattedCitation":"(25)","plainTextFormattedCitation":"(25)","previouslyFormattedCitation":"(25)"},"properties":{"noteIndex":0},"schema":"https://github.com/citation-style-language/schema/raw/master/csl-citation.json"}</w:instrText>
+      </w:r>
+      <w:r>
+        <w:rPr>
+          <w:rFonts w:ascii="Arial" w:hAnsi="Arial" w:cs="Arial"/>
+        </w:rPr>
+        <w:fldChar w:fldCharType="separate"/>
+      </w:r>
+      <w:r>
+        <w:rPr>
+          <w:rFonts w:ascii="Arial" w:hAnsi="Arial" w:cs="Arial"/>
+          <w:noProof/>
+        </w:rPr>
+        <w:t>(25)</w:t>
+      </w:r>
+      <w:r>
+        <w:rPr>
+          <w:rFonts w:ascii="Arial" w:hAnsi="Arial" w:cs="Arial"/>
+        </w:rPr>
+        <w:fldChar w:fldCharType="end"/>
+      </w:r>
+      <w:r>
+        <w:rPr>
+          <w:rFonts w:ascii="Arial" w:hAnsi="Arial" w:cs="Arial"/>
+        </w:rPr>
+        <w:t xml:space="preserve"> </w:t>
+      </w:r>
+      <w:r>
+        <w:rPr>
+          <w:rFonts w:ascii="Arial" w:hAnsi="Arial" w:cs="Arial"/>
+        </w:rPr>
+        <w:t xml:space="preserve">with the </w:t>
+      </w:r>
+      <w:proofErr w:type="spellStart"/>
+      <w:r>
+        <w:rPr>
+          <w:rFonts w:ascii="Arial" w:hAnsi="Arial" w:cs="Arial"/>
+        </w:rPr>
+        <w:t>gc</w:t>
+      </w:r>
+      <w:proofErr w:type="spellEnd"/>
+      <w:r>
+        <w:rPr>
+          <w:rFonts w:ascii="Arial" w:hAnsi="Arial" w:cs="Arial"/>
+        </w:rPr>
+        <w:t xml:space="preserve">-bias and </w:t>
+      </w:r>
+      <w:proofErr w:type="spellStart"/>
+      <w:r>
+        <w:rPr>
+          <w:rFonts w:ascii="Arial" w:hAnsi="Arial" w:cs="Arial"/>
+        </w:rPr>
+        <w:t>validateMappings</w:t>
+      </w:r>
+      <w:proofErr w:type="spellEnd"/>
+      <w:r>
+        <w:rPr>
+          <w:rFonts w:ascii="Arial" w:hAnsi="Arial" w:cs="Arial"/>
+        </w:rPr>
+        <w:t xml:space="preserve"> flags.  </w:t>
+      </w:r>
+      <w:r>
+        <w:rPr>
+          <w:rFonts w:ascii="Arial" w:hAnsi="Arial" w:cs="Arial"/>
+        </w:rPr>
+        <w:t xml:space="preserve">Mapping efficiency was 54.8% (sample range 53-56.6%).  </w:t>
+      </w:r>
+      <w:r>
+        <w:rPr>
+          <w:rFonts w:ascii="Arial" w:hAnsi="Arial" w:cs="Arial"/>
+        </w:rPr>
+        <w:t xml:space="preserve">Transcript-level data was reduced to gene-level data via </w:t>
+      </w:r>
+      <w:proofErr w:type="spellStart"/>
+      <w:r>
+        <w:rPr>
+          <w:rFonts w:ascii="Arial" w:hAnsi="Arial" w:cs="Arial"/>
+        </w:rPr>
+        <w:t>tximeta</w:t>
+      </w:r>
+      <w:proofErr w:type="spellEnd"/>
+      <w:r>
+        <w:rPr>
+          <w:rFonts w:ascii="Arial" w:hAnsi="Arial" w:cs="Arial"/>
+        </w:rPr>
+        <w:t xml:space="preserve"> v1.8.4</w:t>
+      </w:r>
+      <w:r>
+        <w:rPr>
+          <w:rFonts w:ascii="Arial" w:hAnsi="Arial" w:cs="Arial"/>
+        </w:rPr>
+        <w:t xml:space="preserve"> </w:t>
+      </w:r>
+      <w:r>
+        <w:rPr>
+          <w:rFonts w:ascii="Arial" w:hAnsi="Arial" w:cs="Arial"/>
+        </w:rPr>
+        <w:fldChar w:fldCharType="begin" w:fldLock="1"/>
+      </w:r>
+      <w:r>
+        <w:rPr>
+          <w:rFonts w:ascii="Arial" w:hAnsi="Arial" w:cs="Arial"/>
+        </w:rPr>
+        <w:instrText>ADDIN CSL_CITATION {"citationItems":[{"id":"ITEM-1","itemData":{"DOI":"10.1371/journal.pcbi.1007664","ISBN":"1111111111","ISSN":"15537358","PMID":"32097405","abstract":"Correct annotation metadata is critical for reproducible and accurate RNA-seq analysis. When files are shared publicly or among collaborators with incorrect or missing annotation metadata, it becomes difficult or impossible to reproduce bioinformatic analyses from raw data. It also makes it more difficult to locate the transcriptomic features, such as transcripts or genes, in their proper genomic context, which is necessary for overlapping expression data with other datasets. We provide a solution in the form of an R/Bioconductor package tximeta that performs numerous annotation and metadata gathering tasks automatically on behalf of users during the import of transcript quantification files. The correct reference transcriptome is identified via a hashed checksum stored in the quantification output, and key transcript databases are downloaded and cached locally. The computational paradigm of automatically adding annotation metadata based on reference sequence checksums can greatly facilitate genomic workflows, by helping to reduce overhead during bioinformatic analyses, preventing costly bioinformatic mistakes, and promoting computational reproducibility. The tximeta package is available at https://bioconductor.org/packages/tximeta.","author":[{"dropping-particle":"","family":"Love","given":"Michael I.","non-dropping-particle":"","parse-names":false,"suffix":""},{"dropping-particle":"","family":"Soneson","given":"Charlotte","non-dropping-particle":"","parse-names":false,"suffix":""},{"dropping-particle":"","family":"Hickey","given":"Peter F.","non-dropping-particle":"","parse-names":false,"suffix":""},{"dropping-particle":"","family":"Johnson","given":"Lisa K.","non-dropping-particle":"","parse-names":false,"suffix":""},{"dropping-particle":"","family":"Tessa Pierce","given":"N.","non-dropping-particle":"","parse-names":false,"suffix":""},{"dropping-particle":"","family":"Shepherd","given":"Lori","non-dropping-particle":"","parse-names":false,"suffix":""},{"dropping-particle":"","family":"Morgan","given":"Martin","non-dropping-particle":"","parse-names":false,"suffix":""},{"dropping-particle":"","family":"Patro","given":"Rob","non-dropping-particle":"","parse-names":false,"suffix":""}],"container-title":"PLoS Computational Biology","id":"ITEM-1","issue":"2","issued":{"date-parts":[["2020"]]},"page":"1-13","title":"Tximeta: Reference sequence checksums for provenance identification in RNA-seq","type":"article-journal","volume":"16"},"uris":["http://www.mendeley.com/documents/?uuid=685afadb-51ac-4ee6-8fc9-125cc53324af"]}],"mendeley":{"formattedCitation":"(26)","plainTextFormattedCitation":"(26)","previouslyFormattedCitation":"(26)"},"properties":{"noteIndex":0},"schema":"https://github.com/citation-style-language/schema/raw/master/csl-citation.json"}</w:instrText>
+      </w:r>
+      <w:r>
+        <w:rPr>
+          <w:rFonts w:ascii="Arial" w:hAnsi="Arial" w:cs="Arial"/>
+        </w:rPr>
+        <w:fldChar w:fldCharType="separate"/>
+      </w:r>
+      <w:r>
+        <w:rPr>
+          <w:rFonts w:ascii="Arial" w:hAnsi="Arial" w:cs="Arial"/>
+          <w:noProof/>
+        </w:rPr>
+        <w:t>(26)</w:t>
+      </w:r>
+      <w:r>
+        <w:rPr>
+          <w:rFonts w:ascii="Arial" w:hAnsi="Arial" w:cs="Arial"/>
+        </w:rPr>
+        <w:fldChar w:fldCharType="end"/>
+      </w:r>
+      <w:r>
+        <w:rPr>
+          <w:rFonts w:ascii="Arial" w:hAnsi="Arial" w:cs="Arial"/>
+        </w:rPr>
+        <w:t xml:space="preserve"> and </w:t>
+      </w:r>
+      <w:proofErr w:type="spellStart"/>
+      <w:r>
+        <w:rPr>
+          <w:rFonts w:ascii="Arial" w:hAnsi="Arial" w:cs="Arial"/>
+        </w:rPr>
+        <w:t>txiimport</w:t>
+      </w:r>
+      <w:proofErr w:type="spellEnd"/>
+      <w:r>
+        <w:rPr>
+          <w:rFonts w:ascii="Arial" w:hAnsi="Arial" w:cs="Arial"/>
+        </w:rPr>
+        <w:t xml:space="preserve"> v1.18.0</w:t>
+      </w:r>
+      <w:r>
+        <w:rPr>
+          <w:rFonts w:ascii="Arial" w:hAnsi="Arial" w:cs="Arial"/>
+        </w:rPr>
+        <w:t xml:space="preserve"> </w:t>
+      </w:r>
+      <w:r>
+        <w:rPr>
+          <w:rFonts w:ascii="Arial" w:hAnsi="Arial" w:cs="Arial"/>
+        </w:rPr>
+        <w:fldChar w:fldCharType="begin" w:fldLock="1"/>
+      </w:r>
+      <w:r>
+        <w:rPr>
+          <w:rFonts w:ascii="Arial" w:hAnsi="Arial" w:cs="Arial"/>
+        </w:rPr>
+        <w:instrText>ADDIN CSL_CITATION {"citationItems":[{"id":"ITEM-1","itemData":{"DOI":"10.12688/F1000RESEARCH.7563.2","ISSN":"1759796X","PMID":"26925227","abstract":"High-throughput sequencing of cDNA (RNA-seq) is used extensively to characterize the transcriptome of cells. Many transcriptomic studies aim at comparing either abundance levels or the transcriptome composition between given conditions, and as a first step, the sequencing reads must be used as the basis for abundance quantification of transcriptomic features of interest, such as genes or transcripts. Various quantification approaches have been proposed, ranging from simple counting of reads that overlap given genomic regions to more complex estimation of underlying transcript abundances. In this paper, we show that gene-level abundance estimates and statistical inference offer advantages over transcript-level analyses, in terms of performance and interpretability. We also illustrate that the presence of differential isoform usage can lead to inflated false discovery rates in differential gene expression analyses on simple count matrices but that this can be addressed by incorporating offsets derived from transcript-level abundance estimates. We also show that the problem is relatively minor in several real data sets. Finally, we provide an R package (tximport) to help users integrate transcript-level abundance estimates from common quantification pipelines into count-based statistical inference engines.","author":[{"dropping-particle":"","family":"Soneson","given":"Charlotte","non-dropping-particle":"","parse-names":false,"suffix":""},{"dropping-particle":"","family":"Love","given":"Michael I.","non-dropping-particle":"","parse-names":false,"suffix":""},{"dropping-particle":"","family":"Robinson","given":"Mark D.","non-dropping-particle":"","parse-names":false,"suffix":""}],"container-title":"F1000Research","id":"ITEM-1","issue":"0","issued":{"date-parts":[["2016"]]},"page":"1-23","title":"Differential analyses for RNA-seq: Transcript-level estimates improve gene-level inferences [version 2; referees: 2 approved]","type":"article-journal","volume":"4"},"uris":["http://www.mendeley.com/documents/?uuid=bf0fda7f-6b1d-46ac-9474-ed8e0632013c"]}],"mendeley":{"formattedCitation":"(27)","plainTextFormattedCitation":"(27)"},"properties":{"noteIndex":0},"schema":"https://github.com/citation-style-language/schema/raw/master/csl-citation.json"}</w:instrText>
+      </w:r>
+      <w:r>
+        <w:rPr>
+          <w:rFonts w:ascii="Arial" w:hAnsi="Arial" w:cs="Arial"/>
+        </w:rPr>
+        <w:fldChar w:fldCharType="separate"/>
+      </w:r>
+      <w:r>
+        <w:rPr>
+          <w:rFonts w:ascii="Arial" w:hAnsi="Arial" w:cs="Arial"/>
+          <w:noProof/>
+        </w:rPr>
+        <w:t>(27)</w:t>
+      </w:r>
+      <w:r>
+        <w:rPr>
+          <w:rFonts w:ascii="Arial" w:hAnsi="Arial" w:cs="Arial"/>
+        </w:rPr>
+        <w:fldChar w:fldCharType="end"/>
+      </w:r>
+      <w:r>
+        <w:rPr>
+          <w:rFonts w:ascii="Arial" w:hAnsi="Arial" w:cs="Arial"/>
+        </w:rPr>
+        <w:t xml:space="preserve"> </w:t>
+      </w:r>
+      <w:r>
+        <w:rPr>
+          <w:rFonts w:ascii="Arial" w:hAnsi="Arial" w:cs="Arial"/>
+        </w:rPr>
+        <w:t>prior to analysis by DESeq2 v1.</w:t>
+      </w:r>
+      <w:r>
+        <w:rPr>
+          <w:rFonts w:ascii="Arial" w:hAnsi="Arial" w:cs="Arial"/>
+        </w:rPr>
+        <w:t>30</w:t>
+      </w:r>
+      <w:r>
+        <w:rPr>
+          <w:rFonts w:ascii="Arial" w:hAnsi="Arial" w:cs="Arial"/>
+        </w:rPr>
+        <w:t>.1</w:t>
+      </w:r>
+      <w:r>
+        <w:rPr>
+          <w:rFonts w:ascii="Arial" w:hAnsi="Arial" w:cs="Arial"/>
+        </w:rPr>
+        <w:t xml:space="preserve"> </w:t>
+      </w:r>
+      <w:r>
+        <w:rPr>
+          <w:rFonts w:ascii="Arial" w:hAnsi="Arial" w:cs="Arial"/>
+        </w:rPr>
+        <w:fldChar w:fldCharType="begin" w:fldLock="1"/>
+      </w:r>
+      <w:r>
+        <w:rPr>
+          <w:rFonts w:ascii="Arial" w:hAnsi="Arial" w:cs="Arial"/>
+        </w:rPr>
+        <w:instrText>ADDIN CSL_CITATION {"citationItems":[{"id":"ITEM-1","itemData":{"DOI":"10.1186/s13059-014-0550-8","ISSN":"1474-760X","author":[{"dropping-particle":"","family":"Love","given":"Michael I.","non-dropping-particle":"","parse-names":false,"suffix":""},{"dropping-particle":"","family":"Huber","given":"Wolfgang","non-dropping-particle":"","parse-names":false,"suffix":""},{"dropping-particle":"","family":"Anders","given":"Simon","non-dropping-particle":"","parse-names":false,"suffix":""}],"container-title":"Genome Biology","id":"ITEM-1","issue":"12","issued":{"date-parts":[["2014","12","5"]]},"page":"550","title":"Moderated estimation of fold change and dispersion for RNA-seq data with DESeq2","type":"article-journal","volume":"15"},"uris":["http://www.mendeley.com/documents/?uuid=b6734364-aafd-472e-8268-3e56586c5859"]}],"mendeley":{"formattedCitation":"(28)","plainTextFormattedCitation":"(28)","previouslyFormattedCitation":"(27)"},"properties":{"noteIndex":0},"schema":"https://github.com/citation-style-language/schema/raw/master/csl-citation.json"}</w:instrText>
+      </w:r>
+      <w:r>
+        <w:rPr>
+          <w:rFonts w:ascii="Arial" w:hAnsi="Arial" w:cs="Arial"/>
+        </w:rPr>
+        <w:fldChar w:fldCharType="separate"/>
+      </w:r>
+      <w:r>
+        <w:rPr>
+          <w:rFonts w:ascii="Arial" w:hAnsi="Arial" w:cs="Arial"/>
+          <w:noProof/>
+        </w:rPr>
+        <w:t>(28)</w:t>
+      </w:r>
+      <w:r>
+        <w:rPr>
+          <w:rFonts w:ascii="Arial" w:hAnsi="Arial" w:cs="Arial"/>
+        </w:rPr>
+        <w:fldChar w:fldCharType="end"/>
+      </w:r>
+      <w:r>
+        <w:rPr>
+          <w:rFonts w:ascii="Arial" w:hAnsi="Arial" w:cs="Arial"/>
+        </w:rPr>
+        <w:t xml:space="preserve">.  To </w:t>
+      </w:r>
+      <w:r>
+        <w:rPr>
+          <w:rFonts w:ascii="Arial" w:hAnsi="Arial" w:cs="Arial"/>
+        </w:rPr>
+        <w:t>determine</w:t>
+      </w:r>
+      <w:r>
+        <w:rPr>
+          <w:rFonts w:ascii="Arial" w:hAnsi="Arial" w:cs="Arial"/>
+        </w:rPr>
+        <w:t xml:space="preserve"> differential </w:t>
+      </w:r>
+      <w:r>
+        <w:rPr>
+          <w:rFonts w:ascii="Arial" w:hAnsi="Arial" w:cs="Arial"/>
+        </w:rPr>
+        <w:t>expressed genes</w:t>
+      </w:r>
+      <w:r>
+        <w:rPr>
+          <w:rFonts w:ascii="Arial" w:hAnsi="Arial" w:cs="Arial"/>
+        </w:rPr>
+        <w:t xml:space="preserve"> we </w:t>
+      </w:r>
+      <w:r>
+        <w:rPr>
+          <w:rFonts w:ascii="Arial" w:hAnsi="Arial" w:cs="Arial"/>
+        </w:rPr>
+        <w:t xml:space="preserve">evaluated </w:t>
+      </w:r>
+      <w:r>
+        <w:rPr>
+          <w:rFonts w:ascii="Arial" w:hAnsi="Arial" w:cs="Arial"/>
+        </w:rPr>
+        <w:t>14242</w:t>
+      </w:r>
+      <w:r>
+        <w:rPr>
+          <w:rFonts w:ascii="Arial" w:hAnsi="Arial" w:cs="Arial"/>
+        </w:rPr>
+        <w:t xml:space="preserve"> genes, excluding those with low or no read counts</w:t>
+      </w:r>
+      <w:r>
+        <w:rPr>
+          <w:rFonts w:ascii="Arial" w:hAnsi="Arial" w:cs="Arial"/>
+        </w:rPr>
+        <w:t>, identifying 265 differentially expressed genes</w:t>
+      </w:r>
+      <w:r>
+        <w:rPr>
+          <w:rFonts w:ascii="Arial" w:hAnsi="Arial" w:cs="Arial"/>
+        </w:rPr>
+        <w:t xml:space="preserve"> (q&lt;0.05).  Full </w:t>
+      </w:r>
+      <w:r>
+        <w:rPr>
+          <w:rFonts w:ascii="Arial" w:hAnsi="Arial" w:cs="Arial"/>
+        </w:rPr>
+        <w:t>gene expression results</w:t>
+      </w:r>
+      <w:r>
+        <w:rPr>
+          <w:rFonts w:ascii="Arial" w:hAnsi="Arial" w:cs="Arial"/>
+        </w:rPr>
+        <w:t xml:space="preserve"> are reported in Supplementary Table 1.  For gene set enrichment analyses, we used </w:t>
+      </w:r>
+      <w:proofErr w:type="spellStart"/>
+      <w:r>
+        <w:rPr>
+          <w:rFonts w:ascii="Arial" w:hAnsi="Arial" w:cs="Arial"/>
+        </w:rPr>
+        <w:t>ClusterProfiler</w:t>
+      </w:r>
+      <w:proofErr w:type="spellEnd"/>
+      <w:r>
+        <w:rPr>
+          <w:rFonts w:ascii="Arial" w:hAnsi="Arial" w:cs="Arial"/>
+        </w:rPr>
+        <w:t xml:space="preserve"> v3.16 after ranking </w:t>
+      </w:r>
+      <w:r>
+        <w:rPr>
+          <w:rFonts w:ascii="Arial" w:hAnsi="Arial" w:cs="Arial"/>
+        </w:rPr>
+        <w:t xml:space="preserve">genes </w:t>
+      </w:r>
+      <w:r>
+        <w:rPr>
+          <w:rFonts w:ascii="Arial" w:hAnsi="Arial" w:cs="Arial"/>
+        </w:rPr>
+        <w:t xml:space="preserve">by fold </w:t>
+      </w:r>
+      <w:commentRangeStart w:id="8"/>
+      <w:r>
+        <w:rPr>
+          <w:rFonts w:ascii="Arial" w:hAnsi="Arial" w:cs="Arial"/>
+        </w:rPr>
+        <w:t>change</w:t>
+      </w:r>
+      <w:commentRangeEnd w:id="8"/>
+      <w:r>
+        <w:rPr>
+          <w:rStyle w:val="CommentReference"/>
+        </w:rPr>
+        <w:commentReference w:id="8"/>
+      </w:r>
+      <w:r>
+        <w:rPr>
+          <w:rFonts w:ascii="Arial" w:hAnsi="Arial" w:cs="Arial"/>
+        </w:rPr>
+        <w:t xml:space="preserve">.  Gene set enrichment results are presented in Supplementary Table 2.  Data are available from GEO at accession number </w:t>
+      </w:r>
+      <w:commentRangeStart w:id="9"/>
       <w:r>
         <w:rPr>
           <w:rFonts w:ascii="Arial" w:hAnsi="Arial" w:cs="Arial"/>
         </w:rPr>
         <w:t>XXXX</w:t>
       </w:r>
-      <w:commentRangeEnd w:id="5"/>
+      <w:commentRangeEnd w:id="9"/>
       <w:r>
         <w:rPr>
           <w:rStyle w:val="CommentReference"/>
         </w:rPr>
-        <w:commentReference w:id="5"/>
-      </w:r>
-      <w:r>
-        <w:rPr>
-          <w:rFonts w:ascii="Arial" w:hAnsi="Arial" w:cs="Arial"/>
-        </w:rPr>
-        <w:t xml:space="preserve"> on Illumina </w:t>
-      </w:r>
-      <w:proofErr w:type="spellStart"/>
-      <w:r>
-        <w:rPr>
-          <w:rFonts w:ascii="Arial" w:hAnsi="Arial" w:cs="Arial"/>
-        </w:rPr>
-        <w:t>NovaSeq</w:t>
-      </w:r>
-      <w:proofErr w:type="spellEnd"/>
-      <w:r>
-        <w:rPr>
-          <w:rFonts w:ascii="Arial" w:hAnsi="Arial" w:cs="Arial"/>
-        </w:rPr>
-        <w:t xml:space="preserve"> </w:t>
-      </w:r>
-      <w:commentRangeStart w:id="6"/>
-      <w:r>
-        <w:rPr>
-          <w:rFonts w:ascii="Arial" w:hAnsi="Arial" w:cs="Arial"/>
-        </w:rPr>
-        <w:t>platform</w:t>
-      </w:r>
-      <w:commentRangeEnd w:id="6"/>
-      <w:r>
-        <w:rPr>
-          <w:rStyle w:val="CommentReference"/>
-        </w:rPr>
-        <w:commentReference w:id="6"/>
-      </w:r>
-      <w:r>
-        <w:rPr>
-          <w:rFonts w:ascii="Arial" w:hAnsi="Arial" w:cs="Arial"/>
-        </w:rPr>
-        <w:t xml:space="preserve">.  Reads were aligned to </w:t>
-      </w:r>
-      <w:r>
-        <w:rPr>
-          <w:rFonts w:ascii="Arial" w:hAnsi="Arial" w:cs="Arial"/>
-        </w:rPr>
-        <w:t>the</w:t>
-      </w:r>
-      <w:r>
-        <w:rPr>
-          <w:rFonts w:ascii="Arial" w:hAnsi="Arial" w:cs="Arial"/>
-        </w:rPr>
-        <w:t xml:space="preserve"> mouse reference genome </w:t>
-      </w:r>
-      <w:r>
-        <w:rPr>
-          <w:rFonts w:ascii="Arial" w:hAnsi="Arial" w:cs="Arial"/>
-        </w:rPr>
-        <w:t>GRCm38.p6</w:t>
-      </w:r>
-      <w:r>
-        <w:rPr>
-          <w:rFonts w:ascii="Arial" w:hAnsi="Arial" w:cs="Arial"/>
-        </w:rPr>
-        <w:t xml:space="preserve"> </w:t>
-      </w:r>
-      <w:r>
-        <w:rPr>
-          <w:rFonts w:ascii="Arial" w:hAnsi="Arial" w:cs="Arial"/>
-        </w:rPr>
-        <w:t>using</w:t>
-      </w:r>
-      <w:r>
-        <w:rPr>
-          <w:rFonts w:ascii="Arial" w:hAnsi="Arial" w:cs="Arial"/>
-        </w:rPr>
-        <w:t xml:space="preserve"> </w:t>
-      </w:r>
-      <w:commentRangeStart w:id="7"/>
-      <w:r>
-        <w:rPr>
-          <w:rFonts w:ascii="Arial" w:hAnsi="Arial" w:cs="Arial"/>
-        </w:rPr>
-        <w:t>Salmon v 1.3.0</w:t>
-      </w:r>
-      <w:commentRangeEnd w:id="7"/>
-      <w:r>
-        <w:rPr>
-          <w:rStyle w:val="CommentReference"/>
-        </w:rPr>
-        <w:commentReference w:id="7"/>
-      </w:r>
-      <w:r>
-        <w:rPr>
-          <w:rFonts w:ascii="Arial" w:hAnsi="Arial" w:cs="Arial"/>
-        </w:rPr>
-        <w:t xml:space="preserve"> </w:t>
-      </w:r>
-      <w:r>
-        <w:rPr>
-          <w:rFonts w:ascii="Arial" w:hAnsi="Arial" w:cs="Arial"/>
-        </w:rPr>
-        <w:t xml:space="preserve"> </w:t>
-      </w:r>
-      <w:r>
-        <w:rPr>
-          <w:rFonts w:ascii="Arial" w:hAnsi="Arial" w:cs="Arial"/>
-        </w:rPr>
-        <w:fldChar w:fldCharType="begin" w:fldLock="1"/>
-      </w:r>
-      <w:r>
-        <w:rPr>
-          <w:rFonts w:ascii="Arial" w:hAnsi="Arial" w:cs="Arial"/>
-        </w:rPr>
-        <w:instrText>ADDIN CSL_CITATION {"citationItems":[{"id":"ITEM-1","itemData":{"DOI":"10.1038/nmeth.4197","ISSN":"15487105","PMID":"28263959","abstract":"We introduce Salmon, a lightweight method for quantifying transcript abundance from RNARNARNA-seq reads. Salmon combines a new dual-phase parallel inference algorithm and feature-rich bias models with an ultra-fast read mapping procedure. It is the first transcriptome-wide quantifier to correct for fragment GC-content bias, which, as we demonstrate here, substantially improves the accuracy of abundance estimates and the sensitivity of subsequent differential expression analysis.","author":[{"dropping-particle":"","family":"Patro","given":"Rob","non-dropping-particle":"","parse-names":false,"suffix":""},{"dropping-particle":"","family":"Duggal","given":"Geet","non-dropping-particle":"","parse-names":false,"suffix":""},{"dropping-particle":"","family":"Love","given":"Michael I.","non-dropping-particle":"","parse-names":false,"suffix":""},{"dropping-particle":"","family":"Irizarry","given":"Rafael A.","non-dropping-particle":"","parse-names":false,"suffix":""},{"dropping-particle":"","family":"Kingsford","given":"Carl","non-dropping-particle":"","parse-names":false,"suffix":""}],"container-title":"Nature Methods","id":"ITEM-1","issue":"4","issued":{"date-parts":[["2017"]]},"page":"417-419","publisher":"Nature Publishing Group","title":"Salmon provides fast and bias-aware quantification of transcript expression","type":"article-journal","volume":"14"},"uris":["http://www.mendeley.com/documents/?uuid=84e28f9b-6766-4fb3-9c5d-05e5f481169a"]}],"mendeley":{"formattedCitation":"(25)","plainTextFormattedCitation":"(25)","previouslyFormattedCitation":"(25)"},"properties":{"noteIndex":0},"schema":"https://github.com/citation-style-language/schema/raw/master/csl-citation.json"}</w:instrText>
-      </w:r>
-      <w:r>
-        <w:rPr>
-          <w:rFonts w:ascii="Arial" w:hAnsi="Arial" w:cs="Arial"/>
-        </w:rPr>
-        <w:fldChar w:fldCharType="separate"/>
-      </w:r>
-      <w:r>
-        <w:rPr>
-          <w:rFonts w:ascii="Arial" w:hAnsi="Arial" w:cs="Arial"/>
-          <w:noProof/>
-        </w:rPr>
-        <w:t>(25)</w:t>
-      </w:r>
-      <w:r>
-        <w:rPr>
-          <w:rFonts w:ascii="Arial" w:hAnsi="Arial" w:cs="Arial"/>
-        </w:rPr>
-        <w:fldChar w:fldCharType="end"/>
-      </w:r>
-      <w:r>
-        <w:rPr>
-          <w:rFonts w:ascii="Arial" w:hAnsi="Arial" w:cs="Arial"/>
-        </w:rPr>
-        <w:t xml:space="preserve"> </w:t>
-      </w:r>
-      <w:r>
-        <w:rPr>
-          <w:rFonts w:ascii="Arial" w:hAnsi="Arial" w:cs="Arial"/>
-        </w:rPr>
-        <w:t xml:space="preserve">with the </w:t>
-      </w:r>
-      <w:proofErr w:type="spellStart"/>
-      <w:r>
-        <w:rPr>
-          <w:rFonts w:ascii="Arial" w:hAnsi="Arial" w:cs="Arial"/>
-        </w:rPr>
-        <w:t>gc</w:t>
-      </w:r>
-      <w:proofErr w:type="spellEnd"/>
-      <w:r>
-        <w:rPr>
-          <w:rFonts w:ascii="Arial" w:hAnsi="Arial" w:cs="Arial"/>
-        </w:rPr>
-        <w:t xml:space="preserve">-bias and </w:t>
-      </w:r>
-      <w:proofErr w:type="spellStart"/>
-      <w:r>
-        <w:rPr>
-          <w:rFonts w:ascii="Arial" w:hAnsi="Arial" w:cs="Arial"/>
-        </w:rPr>
-        <w:t>validateMappings</w:t>
-      </w:r>
-      <w:proofErr w:type="spellEnd"/>
-      <w:r>
-        <w:rPr>
-          <w:rFonts w:ascii="Arial" w:hAnsi="Arial" w:cs="Arial"/>
-        </w:rPr>
-        <w:t xml:space="preserve"> flags.  Transcript-level data was reduced to gene-level data via </w:t>
-      </w:r>
-      <w:proofErr w:type="spellStart"/>
-      <w:r>
-        <w:rPr>
-          <w:rFonts w:ascii="Arial" w:hAnsi="Arial" w:cs="Arial"/>
-        </w:rPr>
-        <w:t>tximeta</w:t>
-      </w:r>
-      <w:proofErr w:type="spellEnd"/>
-      <w:r>
-        <w:rPr>
-          <w:rFonts w:ascii="Arial" w:hAnsi="Arial" w:cs="Arial"/>
-        </w:rPr>
-        <w:t xml:space="preserve"> v1.8.4</w:t>
-      </w:r>
-      <w:r>
-        <w:rPr>
-          <w:rFonts w:ascii="Arial" w:hAnsi="Arial" w:cs="Arial"/>
-        </w:rPr>
-        <w:t xml:space="preserve"> </w:t>
-      </w:r>
-      <w:r>
-        <w:rPr>
-          <w:rFonts w:ascii="Arial" w:hAnsi="Arial" w:cs="Arial"/>
-        </w:rPr>
-        <w:fldChar w:fldCharType="begin" w:fldLock="1"/>
-      </w:r>
-      <w:r>
-        <w:rPr>
-          <w:rFonts w:ascii="Arial" w:hAnsi="Arial" w:cs="Arial"/>
-        </w:rPr>
-        <w:instrText>ADDIN CSL_CITATION {"citationItems":[{"id":"ITEM-1","itemData":{"DOI":"10.1371/journal.pcbi.1007664","ISBN":"1111111111","ISSN":"15537358","PMID":"32097405","abstract":"Correct annotation metadata is critical for reproducible and accurate RNA-seq analysis. When files are shared publicly or among collaborators with incorrect or missing annotation metadata, it becomes difficult or impossible to reproduce bioinformatic analyses from raw data. It also makes it more difficult to locate the transcriptomic features, such as transcripts or genes, in their proper genomic context, which is necessary for overlapping expression data with other datasets. We provide a solution in the form of an R/Bioconductor package tximeta that performs numerous annotation and metadata gathering tasks automatically on behalf of users during the import of transcript quantification files. The correct reference transcriptome is identified via a hashed checksum stored in the quantification output, and key transcript databases are downloaded and cached locally. The computational paradigm of automatically adding annotation metadata based on reference sequence checksums can greatly facilitate genomic workflows, by helping to reduce overhead during bioinformatic analyses, preventing costly bioinformatic mistakes, and promoting computational reproducibility. The tximeta package is available at https://bioconductor.org/packages/tximeta.","author":[{"dropping-particle":"","family":"Love","given":"Michael I.","non-dropping-particle":"","parse-names":false,"suffix":""},{"dropping-particle":"","family":"Soneson","given":"Charlotte","non-dropping-particle":"","parse-names":false,"suffix":""},{"dropping-particle":"","family":"Hickey","given":"Peter F.","non-dropping-particle":"","parse-names":false,"suffix":""},{"dropping-particle":"","family":"Johnson","given":"Lisa K.","non-dropping-particle":"","parse-names":false,"suffix":""},{"dropping-particle":"","family":"Tessa Pierce","given":"N.","non-dropping-particle":"","parse-names":false,"suffix":""},{"dropping-particle":"","family":"Shepherd","given":"Lori","non-dropping-particle":"","parse-names":false,"suffix":""},{"dropping-particle":"","family":"Morgan","given":"Martin","non-dropping-particle":"","parse-names":false,"suffix":""},{"dropping-particle":"","family":"Patro","given":"Rob","non-dropping-particle":"","parse-names":false,"suffix":""}],"container-title":"PLoS Computational Biology","id":"ITEM-1","issue":"2","issued":{"date-parts":[["2020"]]},"page":"1-13","title":"Tximeta: Reference sequence checksums for provenance identification in RNA-seq","type":"article-journal","volume":"16"},"uris":["http://www.mendeley.com/documents/?uuid=685afadb-51ac-4ee6-8fc9-125cc53324af"]}],"mendeley":{"formattedCitation":"(26)","plainTextFormattedCitation":"(26)","previouslyFormattedCitation":"(26)"},"properties":{"noteIndex":0},"schema":"https://github.com/citation-style-language/schema/raw/master/csl-citation.json"}</w:instrText>
-      </w:r>
-      <w:r>
-        <w:rPr>
-          <w:rFonts w:ascii="Arial" w:hAnsi="Arial" w:cs="Arial"/>
-        </w:rPr>
-        <w:fldChar w:fldCharType="separate"/>
-      </w:r>
-      <w:r>
-        <w:rPr>
-          <w:rFonts w:ascii="Arial" w:hAnsi="Arial" w:cs="Arial"/>
-          <w:noProof/>
-        </w:rPr>
-        <w:t>(26)</w:t>
-      </w:r>
-      <w:r>
-        <w:rPr>
-          <w:rFonts w:ascii="Arial" w:hAnsi="Arial" w:cs="Arial"/>
-        </w:rPr>
-        <w:fldChar w:fldCharType="end"/>
-      </w:r>
-      <w:r>
-        <w:rPr>
-          <w:rFonts w:ascii="Arial" w:hAnsi="Arial" w:cs="Arial"/>
-        </w:rPr>
-        <w:t xml:space="preserve"> and </w:t>
-      </w:r>
-      <w:proofErr w:type="spellStart"/>
-      <w:r>
-        <w:rPr>
-          <w:rFonts w:ascii="Arial" w:hAnsi="Arial" w:cs="Arial"/>
-        </w:rPr>
-        <w:t>txiimport</w:t>
-      </w:r>
-      <w:proofErr w:type="spellEnd"/>
-      <w:r>
-        <w:rPr>
-          <w:rFonts w:ascii="Arial" w:hAnsi="Arial" w:cs="Arial"/>
-        </w:rPr>
-        <w:t xml:space="preserve"> v1.18.0</w:t>
-      </w:r>
-      <w:bookmarkStart w:id="8" w:name="_GoBack"/>
-      <w:bookmarkEnd w:id="8"/>
-      <w:r>
-        <w:rPr>
-          <w:rFonts w:ascii="Arial" w:hAnsi="Arial" w:cs="Arial"/>
-        </w:rPr>
-        <w:t xml:space="preserve"> </w:t>
-      </w:r>
-      <w:r>
-        <w:rPr>
-          <w:rFonts w:ascii="Arial" w:hAnsi="Arial" w:cs="Arial"/>
-        </w:rPr>
-        <w:fldChar w:fldCharType="begin" w:fldLock="1"/>
-      </w:r>
-      <w:r>
-        <w:rPr>
-          <w:rFonts w:ascii="Arial" w:hAnsi="Arial" w:cs="Arial"/>
-        </w:rPr>
-        <w:instrText>ADDIN CSL_CITATION {"citationItems":[{"id":"ITEM-1","itemData":{"DOI":"10.12688/F1000RESEARCH.7563.2","ISSN":"1759796X","PMID":"26925227","abstract":"High-throughput sequencing of cDNA (RNA-seq) is used extensively to characterize the transcriptome of cells. Many transcriptomic studies aim at comparing either abundance levels or the transcriptome composition between given conditions, and as a first step, the sequencing reads must be used as the basis for abundance quantification of transcriptomic features of interest, such as genes or transcripts. Various quantification approaches have been proposed, ranging from simple counting of reads that overlap given genomic regions to more complex estimation of underlying transcript abundances. In this paper, we show that gene-level abundance estimates and statistical inference offer advantages over transcript-level analyses, in terms of performance and interpretability. We also illustrate that the presence of differential isoform usage can lead to inflated false discovery rates in differential gene expression analyses on simple count matrices but that this can be addressed by incorporating offsets derived from transcript-level abundance estimates. We also show that the problem is relatively minor in several real data sets. Finally, we provide an R package (tximport) to help users integrate transcript-level abundance estimates from common quantification pipelines into count-based statistical inference engines.","author":[{"dropping-particle":"","family":"Soneson","given":"Charlotte","non-dropping-particle":"","parse-names":false,"suffix":""},{"dropping-particle":"","family":"Love","given":"Michael I.","non-dropping-particle":"","parse-names":false,"suffix":""},{"dropping-particle":"","family":"Robinson","given":"Mark D.","non-dropping-particle":"","parse-names":false,"suffix":""}],"container-title":"F1000Research","id":"ITEM-1","issue":"0","issued":{"date-parts":[["2016"]]},"page":"1-23","title":"Differential analyses for RNA-seq: Transcript-level estimates improve gene-level inferences [version 2; referees: 2 approved]","type":"article-journal","volume":"4"},"uris":["http://www.mendeley.com/documents/?uuid=bf0fda7f-6b1d-46ac-9474-ed8e0632013c"]}],"mendeley":{"formattedCitation":"(27)","plainTextFormattedCitation":"(27)"},"properties":{"noteIndex":0},"schema":"https://github.com/citation-style-language/schema/raw/master/csl-citation.json"}</w:instrText>
-      </w:r>
-      <w:r>
-        <w:rPr>
-          <w:rFonts w:ascii="Arial" w:hAnsi="Arial" w:cs="Arial"/>
-        </w:rPr>
-        <w:fldChar w:fldCharType="separate"/>
-      </w:r>
-      <w:r>
-        <w:rPr>
-          <w:rFonts w:ascii="Arial" w:hAnsi="Arial" w:cs="Arial"/>
-          <w:noProof/>
-        </w:rPr>
-        <w:t>(27)</w:t>
-      </w:r>
-      <w:r>
-        <w:rPr>
-          <w:rFonts w:ascii="Arial" w:hAnsi="Arial" w:cs="Arial"/>
-        </w:rPr>
-        <w:fldChar w:fldCharType="end"/>
-      </w:r>
-      <w:r>
-        <w:rPr>
-          <w:rFonts w:ascii="Arial" w:hAnsi="Arial" w:cs="Arial"/>
-        </w:rPr>
-        <w:t xml:space="preserve"> </w:t>
-      </w:r>
-      <w:r>
-        <w:rPr>
-          <w:rFonts w:ascii="Arial" w:hAnsi="Arial" w:cs="Arial"/>
-        </w:rPr>
-        <w:t>prior to analysis by DESeq2 v1.</w:t>
-      </w:r>
-      <w:r>
-        <w:rPr>
-          <w:rFonts w:ascii="Arial" w:hAnsi="Arial" w:cs="Arial"/>
-        </w:rPr>
-        <w:t>30</w:t>
-      </w:r>
-      <w:r>
-        <w:rPr>
-          <w:rFonts w:ascii="Arial" w:hAnsi="Arial" w:cs="Arial"/>
-        </w:rPr>
-        <w:t>.1</w:t>
-      </w:r>
-      <w:r>
-        <w:rPr>
-          <w:rFonts w:ascii="Arial" w:hAnsi="Arial" w:cs="Arial"/>
-        </w:rPr>
-        <w:t xml:space="preserve"> </w:t>
-      </w:r>
-      <w:r>
-        <w:rPr>
-          <w:rFonts w:ascii="Arial" w:hAnsi="Arial" w:cs="Arial"/>
-        </w:rPr>
-        <w:fldChar w:fldCharType="begin" w:fldLock="1"/>
-      </w:r>
-      <w:r>
-        <w:rPr>
-          <w:rFonts w:ascii="Arial" w:hAnsi="Arial" w:cs="Arial"/>
-        </w:rPr>
-        <w:instrText>ADDIN CSL_CITATION {"citationItems":[{"id":"ITEM-1","itemData":{"DOI":"10.1186/s13059-014-0550-8","ISSN":"1474-760X","author":[{"dropping-particle":"","family":"Love","given":"Michael I.","non-dropping-particle":"","parse-names":false,"suffix":""},{"dropping-particle":"","family":"Huber","given":"Wolfgang","non-dropping-particle":"","parse-names":false,"suffix":""},{"dropping-particle":"","family":"Anders","given":"Simon","non-dropping-particle":"","parse-names":false,"suffix":""}],"container-title":"Genome Biology","id":"ITEM-1","issue":"12","issued":{"date-parts":[["2014","12","5"]]},"page":"550","title":"Moderated estimation of fold change and dispersion for RNA-seq data with DESeq2","type":"article-journal","volume":"15"},"uris":["http://www.mendeley.com/documents/?uuid=b6734364-aafd-472e-8268-3e56586c5859"]}],"mendeley":{"formattedCitation":"(28)","plainTextFormattedCitation":"(28)","previouslyFormattedCitation":"(27)"},"properties":{"noteIndex":0},"schema":"https://github.com/citation-style-language/schema/raw/master/csl-citation.json"}</w:instrText>
-      </w:r>
-      <w:r>
-        <w:rPr>
-          <w:rFonts w:ascii="Arial" w:hAnsi="Arial" w:cs="Arial"/>
-        </w:rPr>
-        <w:fldChar w:fldCharType="separate"/>
-      </w:r>
-      <w:r>
-        <w:rPr>
-          <w:rFonts w:ascii="Arial" w:hAnsi="Arial" w:cs="Arial"/>
-          <w:noProof/>
-        </w:rPr>
-        <w:t>(28)</w:t>
-      </w:r>
-      <w:r>
-        <w:rPr>
-          <w:rFonts w:ascii="Arial" w:hAnsi="Arial" w:cs="Arial"/>
-        </w:rPr>
-        <w:fldChar w:fldCharType="end"/>
-      </w:r>
-      <w:r>
-        <w:rPr>
-          <w:rFonts w:ascii="Arial" w:hAnsi="Arial" w:cs="Arial"/>
-        </w:rPr>
-        <w:t xml:space="preserve">.  To </w:t>
-      </w:r>
-      <w:r>
-        <w:rPr>
-          <w:rFonts w:ascii="Arial" w:hAnsi="Arial" w:cs="Arial"/>
-        </w:rPr>
-        <w:t>determine</w:t>
-      </w:r>
-      <w:r>
-        <w:rPr>
-          <w:rFonts w:ascii="Arial" w:hAnsi="Arial" w:cs="Arial"/>
-        </w:rPr>
-        <w:t xml:space="preserve"> differential </w:t>
-      </w:r>
-      <w:r>
-        <w:rPr>
-          <w:rFonts w:ascii="Arial" w:hAnsi="Arial" w:cs="Arial"/>
-        </w:rPr>
-        <w:t>expressed genes</w:t>
-      </w:r>
-      <w:r>
-        <w:rPr>
-          <w:rFonts w:ascii="Arial" w:hAnsi="Arial" w:cs="Arial"/>
-        </w:rPr>
-        <w:t xml:space="preserve"> we </w:t>
-      </w:r>
-      <w:r>
-        <w:rPr>
-          <w:rFonts w:ascii="Arial" w:hAnsi="Arial" w:cs="Arial"/>
-        </w:rPr>
-        <w:t xml:space="preserve">evaluated </w:t>
-      </w:r>
-      <w:r>
-        <w:rPr>
-          <w:rFonts w:ascii="Arial" w:hAnsi="Arial" w:cs="Arial"/>
-        </w:rPr>
-        <w:t>14242</w:t>
-      </w:r>
-      <w:r>
-        <w:rPr>
-          <w:rFonts w:ascii="Arial" w:hAnsi="Arial" w:cs="Arial"/>
-        </w:rPr>
-        <w:t xml:space="preserve"> genes, excluding those with low or no read counts</w:t>
-      </w:r>
-      <w:r>
-        <w:rPr>
-          <w:rFonts w:ascii="Arial" w:hAnsi="Arial" w:cs="Arial"/>
-        </w:rPr>
-        <w:t>, identifying 265 differentially expressed genes</w:t>
-      </w:r>
-      <w:r>
-        <w:rPr>
-          <w:rFonts w:ascii="Arial" w:hAnsi="Arial" w:cs="Arial"/>
-        </w:rPr>
-        <w:t xml:space="preserve"> (q&lt;0.05).  Full </w:t>
-      </w:r>
-      <w:r>
-        <w:rPr>
-          <w:rFonts w:ascii="Arial" w:hAnsi="Arial" w:cs="Arial"/>
-        </w:rPr>
-        <w:t>gene expression results</w:t>
-      </w:r>
-      <w:r>
-        <w:rPr>
-          <w:rFonts w:ascii="Arial" w:hAnsi="Arial" w:cs="Arial"/>
-        </w:rPr>
-        <w:t xml:space="preserve"> are reported in Supplementary Table 1.  For gene set enrichment analyses, we used </w:t>
-      </w:r>
-      <w:proofErr w:type="spellStart"/>
-      <w:r>
-        <w:rPr>
-          <w:rFonts w:ascii="Arial" w:hAnsi="Arial" w:cs="Arial"/>
-        </w:rPr>
-        <w:t>ClusterProfiler</w:t>
-      </w:r>
-      <w:proofErr w:type="spellEnd"/>
-      <w:r>
-        <w:rPr>
-          <w:rFonts w:ascii="Arial" w:hAnsi="Arial" w:cs="Arial"/>
-        </w:rPr>
-        <w:t xml:space="preserve"> v3.16 after ranking </w:t>
-      </w:r>
-      <w:r>
-        <w:rPr>
-          <w:rFonts w:ascii="Arial" w:hAnsi="Arial" w:cs="Arial"/>
-        </w:rPr>
-        <w:t xml:space="preserve">genes </w:t>
-      </w:r>
-      <w:r>
-        <w:rPr>
-          <w:rFonts w:ascii="Arial" w:hAnsi="Arial" w:cs="Arial"/>
-        </w:rPr>
-        <w:t xml:space="preserve">by fold </w:t>
-      </w:r>
-      <w:commentRangeStart w:id="9"/>
-      <w:r>
-        <w:rPr>
-          <w:rFonts w:ascii="Arial" w:hAnsi="Arial" w:cs="Arial"/>
-        </w:rPr>
-        <w:t>change</w:t>
-      </w:r>
-      <w:commentRangeEnd w:id="9"/>
-      <w:r>
-        <w:rPr>
-          <w:rStyle w:val="CommentReference"/>
-        </w:rPr>
         <w:commentReference w:id="9"/>
       </w:r>
-      <w:r>
-        <w:rPr>
-          <w:rFonts w:ascii="Arial" w:hAnsi="Arial" w:cs="Arial"/>
-        </w:rPr>
-        <w:t xml:space="preserve">.  Gene set enrichment results are presented in Supplementary Table 2.  Data are available from GEO at accession number </w:t>
+    </w:p>
+    <w:p>
+      <w:pPr>
+        <w:rPr>
+          <w:rFonts w:ascii="Arial" w:hAnsi="Arial" w:cs="Arial"/>
+          <w:color w:val="000000" w:themeColor="text1"/>
+          <w:sz w:val="22"/>
+          <w:szCs w:val="22"/>
+          <w:highlight w:val="yellow"/>
+        </w:rPr>
+      </w:pPr>
+    </w:p>
+    <w:p>
+      <w:pPr>
+        <w:rPr>
+          <w:rFonts w:ascii="Arial" w:hAnsi="Arial" w:cs="Arial"/>
+          <w:color w:val="000000" w:themeColor="text1"/>
+          <w:sz w:val="22"/>
+          <w:szCs w:val="22"/>
+        </w:rPr>
+      </w:pPr>
+    </w:p>
+    <w:p>
+      <w:pPr>
+        <w:pStyle w:val="Heading2"/>
+        <w:rPr>
+          <w:rFonts w:ascii="Arial" w:hAnsi="Arial" w:cs="Arial"/>
+          <w:b/>
+          <w:color w:val="000000" w:themeColor="text1"/>
+          <w:sz w:val="22"/>
+          <w:szCs w:val="22"/>
+        </w:rPr>
+      </w:pPr>
+      <w:r>
+        <w:rPr>
+          <w:rFonts w:ascii="Arial" w:hAnsi="Arial" w:cs="Arial"/>
+          <w:b/>
+          <w:color w:val="000000" w:themeColor="text1"/>
+          <w:sz w:val="22"/>
+          <w:szCs w:val="22"/>
+        </w:rPr>
+        <w:t xml:space="preserve">2.9 </w:t>
       </w:r>
       <w:commentRangeStart w:id="10"/>
       <w:r>
         <w:rPr>
           <w:rFonts w:ascii="Arial" w:hAnsi="Arial" w:cs="Arial"/>
-        </w:rPr>
-        <w:t>XXXX</w:t>
+          <w:b/>
+          <w:color w:val="000000" w:themeColor="text1"/>
+          <w:sz w:val="22"/>
+          <w:szCs w:val="22"/>
+        </w:rPr>
+        <w:t xml:space="preserve">Western </w:t>
       </w:r>
       <w:commentRangeEnd w:id="10"/>
-      <w:r>
-        <w:rPr>
-          <w:rStyle w:val="CommentReference"/>
-        </w:rPr>
-        <w:commentReference w:id="10"/>
-      </w:r>
-    </w:p>
-    <w:p>
-      <w:pPr>
-        <w:rPr>
-          <w:rFonts w:ascii="Arial" w:hAnsi="Arial" w:cs="Arial"/>
-          <w:color w:val="000000" w:themeColor="text1"/>
-          <w:sz w:val="22"/>
-          <w:szCs w:val="22"/>
-          <w:highlight w:val="yellow"/>
-        </w:rPr>
-      </w:pPr>
-    </w:p>
-    <w:p>
-      <w:pPr>
-        <w:rPr>
-          <w:rFonts w:ascii="Arial" w:hAnsi="Arial" w:cs="Arial"/>
-          <w:color w:val="000000" w:themeColor="text1"/>
-          <w:sz w:val="22"/>
-          <w:szCs w:val="22"/>
-        </w:rPr>
-      </w:pPr>
-    </w:p>
-    <w:p>
-      <w:pPr>
-        <w:pStyle w:val="Heading2"/>
-        <w:rPr>
-          <w:rFonts w:ascii="Arial" w:hAnsi="Arial" w:cs="Arial"/>
-          <w:b/>
-          <w:color w:val="000000" w:themeColor="text1"/>
-          <w:sz w:val="22"/>
-          <w:szCs w:val="22"/>
-        </w:rPr>
-      </w:pPr>
-      <w:r>
-        <w:rPr>
-          <w:rFonts w:ascii="Arial" w:hAnsi="Arial" w:cs="Arial"/>
-          <w:b/>
-          <w:color w:val="000000" w:themeColor="text1"/>
-          <w:sz w:val="22"/>
-          <w:szCs w:val="22"/>
-        </w:rPr>
-        <w:t xml:space="preserve">2.9 </w:t>
-      </w:r>
-      <w:commentRangeStart w:id="11"/>
-      <w:r>
-        <w:rPr>
-          <w:rFonts w:ascii="Arial" w:hAnsi="Arial" w:cs="Arial"/>
-          <w:b/>
-          <w:color w:val="000000" w:themeColor="text1"/>
-          <w:sz w:val="22"/>
-          <w:szCs w:val="22"/>
-        </w:rPr>
-        <w:t xml:space="preserve">Western </w:t>
-      </w:r>
-      <w:commentRangeEnd w:id="11"/>
       <w:r>
         <w:rPr>
           <w:rStyle w:val="CommentReference"/>
           <w:rFonts w:asciiTheme="minorHAnsi" w:eastAsiaTheme="minorHAnsi" w:hAnsiTheme="minorHAnsi" w:cstheme="minorBidi"/>
           <w:color w:val="auto"/>
         </w:rPr>
+        <w:commentReference w:id="10"/>
+      </w:r>
+      <w:r>
+        <w:rPr>
+          <w:rFonts w:ascii="Arial" w:hAnsi="Arial" w:cs="Arial"/>
+          <w:b/>
+          <w:color w:val="000000" w:themeColor="text1"/>
+          <w:sz w:val="22"/>
+          <w:szCs w:val="22"/>
+        </w:rPr>
+        <w:t>Blotting</w:t>
+      </w:r>
+    </w:p>
+    <w:p>
+      <w:pPr>
+        <w:rPr>
+          <w:rFonts w:ascii="Arial" w:hAnsi="Arial" w:cs="Arial"/>
+          <w:color w:val="000000" w:themeColor="text1"/>
+          <w:sz w:val="22"/>
+          <w:szCs w:val="22"/>
+        </w:rPr>
+      </w:pPr>
+      <w:r>
+        <w:rPr>
+          <w:rFonts w:ascii="Arial" w:hAnsi="Arial" w:cs="Arial"/>
+          <w:color w:val="000000" w:themeColor="text1"/>
+          <w:sz w:val="22"/>
+          <w:szCs w:val="22"/>
+        </w:rPr>
+        <w:t xml:space="preserve">Using the lower </w:t>
+      </w:r>
+      <w:r>
+        <w:rPr>
+          <w:rFonts w:ascii="Arial" w:hAnsi="Arial" w:cs="Arial"/>
+          <w:color w:val="000000" w:themeColor="text1"/>
+          <w:sz w:val="22"/>
+          <w:szCs w:val="22"/>
+        </w:rPr>
+        <w:t xml:space="preserve">right </w:t>
+      </w:r>
+      <w:r>
+        <w:rPr>
+          <w:rFonts w:ascii="Arial" w:hAnsi="Arial" w:cs="Arial"/>
+          <w:color w:val="000000" w:themeColor="text1"/>
+          <w:sz w:val="22"/>
+          <w:szCs w:val="22"/>
+        </w:rPr>
+        <w:t xml:space="preserve">mammary gland tissues collected from the dams, we assessed TSC1/2 protein levels and mTORC1 activity to confirm knockout in mammary glands as a whole tissue and specifically in mammary adipocytes. To better determine the site of the knockout, </w:t>
+      </w:r>
+      <w:r>
+        <w:rPr>
+          <w:rFonts w:ascii="Arial" w:hAnsi="Arial" w:cs="Arial"/>
+          <w:color w:val="000000" w:themeColor="text1"/>
+          <w:sz w:val="22"/>
+          <w:szCs w:val="22"/>
+        </w:rPr>
+        <w:t>a separate</w:t>
+      </w:r>
+      <w:r>
+        <w:rPr>
+          <w:rFonts w:ascii="Arial" w:hAnsi="Arial" w:cs="Arial"/>
+          <w:color w:val="000000" w:themeColor="text1"/>
+          <w:sz w:val="22"/>
+          <w:szCs w:val="22"/>
+        </w:rPr>
+        <w:t xml:space="preserve"> cohort of KO and WT dams were bred for this purpose. The mammary gland fat and stromal vascular fraction (SVF) were separated. Genotyping was separately done on the </w:t>
+      </w:r>
+      <w:r>
+        <w:rPr>
+          <w:rFonts w:ascii="Arial" w:hAnsi="Arial" w:cs="Arial"/>
+          <w:color w:val="000000" w:themeColor="text1"/>
+          <w:sz w:val="22"/>
+          <w:szCs w:val="22"/>
+        </w:rPr>
+        <w:t xml:space="preserve">glandular and SVF </w:t>
+      </w:r>
+      <w:r>
+        <w:rPr>
+          <w:rFonts w:ascii="Arial" w:hAnsi="Arial" w:cs="Arial"/>
+          <w:color w:val="000000" w:themeColor="text1"/>
+          <w:sz w:val="22"/>
+          <w:szCs w:val="22"/>
+        </w:rPr>
+        <w:t>compartments to verify knockout specif</w:t>
+      </w:r>
+      <w:r>
+        <w:rPr>
+          <w:rFonts w:ascii="Arial" w:hAnsi="Arial" w:cs="Arial"/>
+          <w:color w:val="000000" w:themeColor="text1"/>
+          <w:sz w:val="22"/>
+          <w:szCs w:val="22"/>
+        </w:rPr>
+        <w:t>ic</w:t>
+      </w:r>
+      <w:r>
+        <w:rPr>
+          <w:rFonts w:ascii="Arial" w:hAnsi="Arial" w:cs="Arial"/>
+          <w:color w:val="000000" w:themeColor="text1"/>
+          <w:sz w:val="22"/>
+          <w:szCs w:val="22"/>
+        </w:rPr>
+        <w:t>ity in the mammary gland. Briefly, a portion of the whole</w:t>
+      </w:r>
+      <w:r>
+        <w:rPr>
+          <w:rFonts w:ascii="Arial" w:hAnsi="Arial" w:cs="Arial"/>
+          <w:color w:val="000000" w:themeColor="text1"/>
+          <w:sz w:val="22"/>
+          <w:szCs w:val="22"/>
+        </w:rPr>
+        <w:t xml:space="preserve"> lower right</w:t>
+      </w:r>
+      <w:r>
+        <w:rPr>
+          <w:rFonts w:ascii="Arial" w:hAnsi="Arial" w:cs="Arial"/>
+          <w:color w:val="000000" w:themeColor="text1"/>
+          <w:sz w:val="22"/>
+          <w:szCs w:val="22"/>
+        </w:rPr>
+        <w:t xml:space="preserve"> mammary gland, the SVF, and the fat samples was boiled and loaded into different wells with a ladder control. Proteins were transferred to nitrocellulose overnight. The matrix was stained for total protein using Revert total protein and scanned by </w:t>
+      </w:r>
+      <w:proofErr w:type="spellStart"/>
+      <w:r>
+        <w:rPr>
+          <w:rFonts w:ascii="Arial" w:hAnsi="Arial" w:cs="Arial"/>
+          <w:color w:val="000000" w:themeColor="text1"/>
+          <w:sz w:val="22"/>
+          <w:szCs w:val="22"/>
+        </w:rPr>
+        <w:t>LiCOR</w:t>
+      </w:r>
+      <w:proofErr w:type="spellEnd"/>
+      <w:r>
+        <w:rPr>
+          <w:rFonts w:ascii="Arial" w:hAnsi="Arial" w:cs="Arial"/>
+          <w:color w:val="000000" w:themeColor="text1"/>
+          <w:sz w:val="22"/>
+          <w:szCs w:val="22"/>
+        </w:rPr>
+        <w:t xml:space="preserve"> to normalize against total protein. Samples were incubated with the primary then the secondary antibodies. Briefly,</w:t>
+      </w:r>
+      <w:r>
+        <w:rPr>
+          <w:rFonts w:ascii="Arial" w:hAnsi="Arial" w:cs="Arial"/>
+          <w:color w:val="000000" w:themeColor="text1"/>
+          <w:sz w:val="22"/>
+          <w:szCs w:val="22"/>
+          <w:shd w:val="clear" w:color="auto" w:fill="FFFFFF"/>
+        </w:rPr>
+        <w:t xml:space="preserve"> antibodies against TSC1/2, total and phosphorylated </w:t>
+      </w:r>
+      <w:r>
+        <w:rPr>
+          <w:rFonts w:ascii="Arial" w:hAnsi="Arial" w:cs="Arial"/>
+          <w:color w:val="000000" w:themeColor="text1"/>
+          <w:sz w:val="22"/>
+          <w:szCs w:val="22"/>
+        </w:rPr>
+        <w:t>mTORC1 targets (S6K, 4EBP1, S6) and regulators (</w:t>
+      </w:r>
+      <w:proofErr w:type="spellStart"/>
+      <w:r>
+        <w:rPr>
+          <w:rFonts w:ascii="Arial" w:hAnsi="Arial" w:cs="Arial"/>
+          <w:color w:val="000000" w:themeColor="text1"/>
+          <w:sz w:val="22"/>
+          <w:szCs w:val="22"/>
+        </w:rPr>
+        <w:t>Akt</w:t>
+      </w:r>
+      <w:proofErr w:type="spellEnd"/>
+      <w:r>
+        <w:rPr>
+          <w:rFonts w:ascii="Arial" w:hAnsi="Arial" w:cs="Arial"/>
+          <w:color w:val="000000" w:themeColor="text1"/>
+          <w:sz w:val="22"/>
+          <w:szCs w:val="22"/>
+        </w:rPr>
+        <w:t xml:space="preserve">, IRS) were used. </w:t>
+      </w:r>
+    </w:p>
+    <w:p>
+      <w:pPr>
+        <w:rPr>
+          <w:rFonts w:ascii="Arial" w:hAnsi="Arial" w:cs="Arial"/>
+          <w:color w:val="000000" w:themeColor="text1"/>
+          <w:sz w:val="22"/>
+          <w:szCs w:val="22"/>
+        </w:rPr>
+      </w:pPr>
+    </w:p>
+    <w:p>
+      <w:pPr>
+        <w:rPr>
+          <w:rFonts w:ascii="Arial" w:hAnsi="Arial" w:cs="Arial"/>
+          <w:b/>
+          <w:color w:val="000000" w:themeColor="text1"/>
+          <w:sz w:val="22"/>
+          <w:szCs w:val="22"/>
+        </w:rPr>
+      </w:pPr>
+      <w:r>
+        <w:rPr>
+          <w:rFonts w:ascii="Arial" w:hAnsi="Arial" w:cs="Arial"/>
+          <w:b/>
+          <w:color w:val="000000" w:themeColor="text1"/>
+          <w:sz w:val="22"/>
+          <w:szCs w:val="22"/>
+        </w:rPr>
+        <w:t>2.1</w:t>
+      </w:r>
+      <w:r>
+        <w:rPr>
+          <w:rFonts w:ascii="Arial" w:hAnsi="Arial" w:cs="Arial"/>
+          <w:b/>
+          <w:color w:val="000000" w:themeColor="text1"/>
+          <w:sz w:val="22"/>
+          <w:szCs w:val="22"/>
+        </w:rPr>
+        <w:t xml:space="preserve">0 </w:t>
+      </w:r>
+      <w:r>
+        <w:rPr>
+          <w:rFonts w:ascii="Arial" w:hAnsi="Arial" w:cs="Arial"/>
+          <w:b/>
+          <w:color w:val="000000" w:themeColor="text1"/>
+          <w:sz w:val="22"/>
+          <w:szCs w:val="22"/>
+        </w:rPr>
+        <w:t>Lipidomic Analysis</w:t>
+      </w:r>
+    </w:p>
+    <w:p>
+      <w:pPr>
+        <w:rPr>
+          <w:rFonts w:ascii="Arial" w:hAnsi="Arial" w:cs="Arial"/>
+          <w:color w:val="000000" w:themeColor="text1"/>
+          <w:sz w:val="22"/>
+          <w:szCs w:val="22"/>
+        </w:rPr>
+      </w:pPr>
+      <w:r>
+        <w:rPr>
+          <w:rFonts w:ascii="Arial" w:hAnsi="Arial" w:cs="Arial"/>
+          <w:color w:val="000000" w:themeColor="text1"/>
+          <w:sz w:val="22"/>
+          <w:szCs w:val="22"/>
+        </w:rPr>
+        <w:t>Lipidomic analyses were done by the Biomedical Research Core Facilities at the University of Michigan. Briefly,</w:t>
+      </w:r>
+      <w:r>
+        <w:rPr>
+          <w:rFonts w:ascii="Arial" w:hAnsi="Arial" w:cs="Arial"/>
+          <w:sz w:val="22"/>
+          <w:szCs w:val="22"/>
+        </w:rPr>
+        <w:t xml:space="preserve"> </w:t>
+      </w:r>
+      <w:r>
+        <w:rPr>
+          <w:rFonts w:ascii="Arial" w:hAnsi="Arial" w:cs="Arial"/>
+          <w:color w:val="000000" w:themeColor="text1"/>
+          <w:sz w:val="22"/>
+          <w:szCs w:val="22"/>
+        </w:rPr>
+        <w:t>m</w:t>
+      </w:r>
+      <w:r>
+        <w:rPr>
+          <w:rFonts w:ascii="Arial" w:hAnsi="Arial" w:cs="Arial"/>
+          <w:color w:val="000000" w:themeColor="text1"/>
+          <w:sz w:val="22"/>
+          <w:szCs w:val="22"/>
+        </w:rPr>
+        <w:t xml:space="preserve">ilk samples </w:t>
+      </w:r>
+      <w:r>
+        <w:rPr>
+          <w:rFonts w:ascii="Arial" w:hAnsi="Arial" w:cs="Arial"/>
+          <w:color w:val="000000" w:themeColor="text1"/>
+          <w:sz w:val="22"/>
+          <w:szCs w:val="22"/>
+        </w:rPr>
+        <w:t>were</w:t>
+      </w:r>
+      <w:r>
+        <w:rPr>
+          <w:rFonts w:ascii="Arial" w:hAnsi="Arial" w:cs="Arial"/>
+          <w:color w:val="000000" w:themeColor="text1"/>
+          <w:sz w:val="22"/>
+          <w:szCs w:val="22"/>
+        </w:rPr>
+        <w:t xml:space="preserve"> frozen at -80</w:t>
+      </w:r>
+      <w:r>
+        <w:rPr>
+          <w:rFonts w:ascii="Arial" w:hAnsi="Arial" w:cs="Arial"/>
+          <w:color w:val="000000" w:themeColor="text1"/>
+          <w:sz w:val="22"/>
+          <w:szCs w:val="22"/>
+        </w:rPr>
+        <w:sym w:font="Symbol" w:char="F0B0"/>
+      </w:r>
+      <w:r>
+        <w:rPr>
+          <w:rFonts w:ascii="Arial" w:hAnsi="Arial" w:cs="Arial"/>
+          <w:color w:val="000000" w:themeColor="text1"/>
+          <w:sz w:val="22"/>
+          <w:szCs w:val="22"/>
+        </w:rPr>
+        <w:t>C until analysis to prevent lipid hydrolysi</w:t>
+      </w:r>
+      <w:r>
+        <w:rPr>
+          <w:rFonts w:ascii="Arial" w:hAnsi="Arial" w:cs="Arial"/>
+          <w:color w:val="000000" w:themeColor="text1"/>
+          <w:sz w:val="22"/>
+          <w:szCs w:val="22"/>
+        </w:rPr>
+        <w:t>s.</w:t>
+      </w:r>
+      <w:r>
+        <w:rPr>
+          <w:rFonts w:ascii="Arial" w:hAnsi="Arial" w:cs="Arial"/>
+          <w:color w:val="000000" w:themeColor="text1"/>
+          <w:sz w:val="22"/>
+          <w:szCs w:val="22"/>
+        </w:rPr>
+        <w:t xml:space="preserve"> and peroxidation. Samples </w:t>
+      </w:r>
+      <w:r>
+        <w:rPr>
+          <w:rFonts w:ascii="Arial" w:hAnsi="Arial" w:cs="Arial"/>
+          <w:color w:val="000000" w:themeColor="text1"/>
+          <w:sz w:val="22"/>
+          <w:szCs w:val="22"/>
+        </w:rPr>
+        <w:t xml:space="preserve">were </w:t>
+      </w:r>
+      <w:r>
+        <w:rPr>
+          <w:rFonts w:ascii="Arial" w:hAnsi="Arial" w:cs="Arial"/>
+          <w:color w:val="000000" w:themeColor="text1"/>
+          <w:sz w:val="22"/>
+          <w:szCs w:val="22"/>
+        </w:rPr>
+        <w:t>quick</w:t>
+      </w:r>
+      <w:r>
+        <w:rPr>
+          <w:rFonts w:ascii="Arial" w:hAnsi="Arial" w:cs="Arial"/>
+          <w:color w:val="000000" w:themeColor="text1"/>
+          <w:sz w:val="22"/>
+          <w:szCs w:val="22"/>
+        </w:rPr>
+        <w:t>ly</w:t>
+      </w:r>
+      <w:r>
+        <w:rPr>
+          <w:rFonts w:ascii="Arial" w:hAnsi="Arial" w:cs="Arial"/>
+          <w:color w:val="000000" w:themeColor="text1"/>
+          <w:sz w:val="22"/>
+          <w:szCs w:val="22"/>
+        </w:rPr>
+        <w:t xml:space="preserve"> thawed once for lipidomic analysis </w:t>
+      </w:r>
+      <w:r>
+        <w:rPr>
+          <w:rFonts w:ascii="Arial" w:hAnsi="Arial" w:cs="Arial"/>
+          <w:color w:val="000000" w:themeColor="text1"/>
+          <w:sz w:val="22"/>
+          <w:szCs w:val="22"/>
+        </w:rPr>
+        <w:t>without</w:t>
+      </w:r>
+      <w:r>
+        <w:rPr>
+          <w:rFonts w:ascii="Arial" w:hAnsi="Arial" w:cs="Arial"/>
+          <w:color w:val="000000" w:themeColor="text1"/>
+          <w:sz w:val="22"/>
+          <w:szCs w:val="22"/>
+        </w:rPr>
+        <w:t xml:space="preserve"> undergo</w:t>
+      </w:r>
+      <w:r>
+        <w:rPr>
+          <w:rFonts w:ascii="Arial" w:hAnsi="Arial" w:cs="Arial"/>
+          <w:color w:val="000000" w:themeColor="text1"/>
+          <w:sz w:val="22"/>
+          <w:szCs w:val="22"/>
+        </w:rPr>
+        <w:t>ing</w:t>
+      </w:r>
+      <w:r>
+        <w:rPr>
+          <w:rFonts w:ascii="Arial" w:hAnsi="Arial" w:cs="Arial"/>
+          <w:color w:val="000000" w:themeColor="text1"/>
+          <w:sz w:val="22"/>
+          <w:szCs w:val="22"/>
+        </w:rPr>
+        <w:t xml:space="preserve"> multiple freeze-thaw cycles. L</w:t>
+      </w:r>
+      <w:r>
+        <w:rPr>
+          <w:rFonts w:ascii="Arial" w:hAnsi="Arial" w:cs="Arial"/>
+          <w:color w:val="000000" w:themeColor="text1"/>
+          <w:sz w:val="22"/>
+          <w:szCs w:val="22"/>
+        </w:rPr>
+        <w:t>ong chain fatty acid</w:t>
+      </w:r>
+      <w:r>
+        <w:rPr>
+          <w:rFonts w:ascii="Arial" w:hAnsi="Arial" w:cs="Arial"/>
+          <w:color w:val="000000" w:themeColor="text1"/>
+          <w:sz w:val="22"/>
+          <w:szCs w:val="22"/>
+        </w:rPr>
+        <w:t xml:space="preserve"> concentrations </w:t>
+      </w:r>
+      <w:r>
+        <w:rPr>
+          <w:rFonts w:ascii="Arial" w:hAnsi="Arial" w:cs="Arial"/>
+          <w:color w:val="000000" w:themeColor="text1"/>
+          <w:sz w:val="22"/>
+          <w:szCs w:val="22"/>
+        </w:rPr>
+        <w:t>were</w:t>
+      </w:r>
+      <w:r>
+        <w:rPr>
+          <w:rFonts w:ascii="Arial" w:hAnsi="Arial" w:cs="Arial"/>
+          <w:color w:val="000000" w:themeColor="text1"/>
+          <w:sz w:val="22"/>
+          <w:szCs w:val="22"/>
+        </w:rPr>
+        <w:t xml:space="preserve"> determined by gas chromatography using an assay developed and optimized to analyze human milk in </w:t>
+      </w:r>
+      <w:commentRangeStart w:id="11"/>
+      <w:r>
+        <w:rPr>
+          <w:rFonts w:ascii="Arial" w:hAnsi="Arial" w:cs="Arial"/>
+          <w:color w:val="000000" w:themeColor="text1"/>
+          <w:sz w:val="22"/>
+          <w:szCs w:val="22"/>
+        </w:rPr>
+        <w:t>consultation</w:t>
+      </w:r>
+      <w:commentRangeEnd w:id="11"/>
+      <w:r>
+        <w:rPr>
+          <w:rStyle w:val="CommentReference"/>
+        </w:rPr>
         <w:commentReference w:id="11"/>
-      </w:r>
-      <w:r>
-        <w:rPr>
-          <w:rFonts w:ascii="Arial" w:hAnsi="Arial" w:cs="Arial"/>
-          <w:b/>
-          <w:color w:val="000000" w:themeColor="text1"/>
-          <w:sz w:val="22"/>
-          <w:szCs w:val="22"/>
-        </w:rPr>
-        <w:t>Blotting</w:t>
-      </w:r>
-    </w:p>
-    <w:p>
-      <w:pPr>
-        <w:rPr>
-          <w:rFonts w:ascii="Arial" w:hAnsi="Arial" w:cs="Arial"/>
-          <w:color w:val="000000" w:themeColor="text1"/>
-          <w:sz w:val="22"/>
-          <w:szCs w:val="22"/>
-        </w:rPr>
-      </w:pPr>
-      <w:r>
-        <w:rPr>
-          <w:rFonts w:ascii="Arial" w:hAnsi="Arial" w:cs="Arial"/>
-          <w:color w:val="000000" w:themeColor="text1"/>
-          <w:sz w:val="22"/>
-          <w:szCs w:val="22"/>
-        </w:rPr>
-        <w:t xml:space="preserve">Using the lower </w:t>
-      </w:r>
-      <w:r>
-        <w:rPr>
-          <w:rFonts w:ascii="Arial" w:hAnsi="Arial" w:cs="Arial"/>
-          <w:color w:val="000000" w:themeColor="text1"/>
-          <w:sz w:val="22"/>
-          <w:szCs w:val="22"/>
-        </w:rPr>
-        <w:t xml:space="preserve">right </w:t>
-      </w:r>
-      <w:r>
-        <w:rPr>
-          <w:rFonts w:ascii="Arial" w:hAnsi="Arial" w:cs="Arial"/>
-          <w:color w:val="000000" w:themeColor="text1"/>
-          <w:sz w:val="22"/>
-          <w:szCs w:val="22"/>
-        </w:rPr>
-        <w:t xml:space="preserve">mammary gland tissues collected from the dams, we assessed TSC1/2 protein levels and mTORC1 activity to confirm knockout in mammary glands as a whole tissue and specifically in mammary adipocytes. To better determine the site of the knockout, </w:t>
-      </w:r>
-      <w:r>
-        <w:rPr>
-          <w:rFonts w:ascii="Arial" w:hAnsi="Arial" w:cs="Arial"/>
-          <w:color w:val="000000" w:themeColor="text1"/>
-          <w:sz w:val="22"/>
-          <w:szCs w:val="22"/>
-        </w:rPr>
-        <w:t>a separate</w:t>
-      </w:r>
-      <w:r>
-        <w:rPr>
-          <w:rFonts w:ascii="Arial" w:hAnsi="Arial" w:cs="Arial"/>
-          <w:color w:val="000000" w:themeColor="text1"/>
-          <w:sz w:val="22"/>
-          <w:szCs w:val="22"/>
-        </w:rPr>
-        <w:t xml:space="preserve"> cohort of KO and WT dams were bred for this purpose. The mammary gland fat and stromal vascular fraction (SVF) were separated. Genotyping was separately done on the </w:t>
-      </w:r>
-      <w:r>
-        <w:rPr>
-          <w:rFonts w:ascii="Arial" w:hAnsi="Arial" w:cs="Arial"/>
-          <w:color w:val="000000" w:themeColor="text1"/>
-          <w:sz w:val="22"/>
-          <w:szCs w:val="22"/>
-        </w:rPr>
-        <w:t xml:space="preserve">glandular and SVF </w:t>
-      </w:r>
-      <w:r>
-        <w:rPr>
-          <w:rFonts w:ascii="Arial" w:hAnsi="Arial" w:cs="Arial"/>
-          <w:color w:val="000000" w:themeColor="text1"/>
-          <w:sz w:val="22"/>
-          <w:szCs w:val="22"/>
-        </w:rPr>
-        <w:t>compartments to verify knockout specif</w:t>
-      </w:r>
-      <w:r>
-        <w:rPr>
-          <w:rFonts w:ascii="Arial" w:hAnsi="Arial" w:cs="Arial"/>
-          <w:color w:val="000000" w:themeColor="text1"/>
-          <w:sz w:val="22"/>
-          <w:szCs w:val="22"/>
-        </w:rPr>
-        <w:t>ic</w:t>
-      </w:r>
-      <w:r>
-        <w:rPr>
-          <w:rFonts w:ascii="Arial" w:hAnsi="Arial" w:cs="Arial"/>
-          <w:color w:val="000000" w:themeColor="text1"/>
-          <w:sz w:val="22"/>
-          <w:szCs w:val="22"/>
-        </w:rPr>
-        <w:t>ity in the mammary gland. Briefly, a portion of the whole</w:t>
-      </w:r>
-      <w:r>
-        <w:rPr>
-          <w:rFonts w:ascii="Arial" w:hAnsi="Arial" w:cs="Arial"/>
-          <w:color w:val="000000" w:themeColor="text1"/>
-          <w:sz w:val="22"/>
-          <w:szCs w:val="22"/>
-        </w:rPr>
-        <w:t xml:space="preserve"> lower right</w:t>
-      </w:r>
-      <w:r>
-        <w:rPr>
-          <w:rFonts w:ascii="Arial" w:hAnsi="Arial" w:cs="Arial"/>
-          <w:color w:val="000000" w:themeColor="text1"/>
-          <w:sz w:val="22"/>
-          <w:szCs w:val="22"/>
-        </w:rPr>
-        <w:t xml:space="preserve"> mammary gland, the SVF, and the fat samples was boiled and loaded into different wells with a ladder control. Proteins were transferred to nitrocellulose overnight. The matrix was stained for total protein using Revert total protein and scanned by </w:t>
-      </w:r>
-      <w:proofErr w:type="spellStart"/>
-      <w:r>
-        <w:rPr>
-          <w:rFonts w:ascii="Arial" w:hAnsi="Arial" w:cs="Arial"/>
-          <w:color w:val="000000" w:themeColor="text1"/>
-          <w:sz w:val="22"/>
-          <w:szCs w:val="22"/>
-        </w:rPr>
-        <w:t>LiCOR</w:t>
-      </w:r>
-      <w:proofErr w:type="spellEnd"/>
-      <w:r>
-        <w:rPr>
-          <w:rFonts w:ascii="Arial" w:hAnsi="Arial" w:cs="Arial"/>
-          <w:color w:val="000000" w:themeColor="text1"/>
-          <w:sz w:val="22"/>
-          <w:szCs w:val="22"/>
-        </w:rPr>
-        <w:t xml:space="preserve"> to normalize against total protein. Samples were incubated with the primary then the secondary antibodies. Briefly,</w:t>
-      </w:r>
-      <w:r>
-        <w:rPr>
-          <w:rFonts w:ascii="Arial" w:hAnsi="Arial" w:cs="Arial"/>
-          <w:color w:val="000000" w:themeColor="text1"/>
-          <w:sz w:val="22"/>
-          <w:szCs w:val="22"/>
-          <w:shd w:val="clear" w:color="auto" w:fill="FFFFFF"/>
-        </w:rPr>
-        <w:t xml:space="preserve"> antibodies against TSC1/2, total and phosphorylated </w:t>
-      </w:r>
-      <w:r>
-        <w:rPr>
-          <w:rFonts w:ascii="Arial" w:hAnsi="Arial" w:cs="Arial"/>
-          <w:color w:val="000000" w:themeColor="text1"/>
-          <w:sz w:val="22"/>
-          <w:szCs w:val="22"/>
-        </w:rPr>
-        <w:t>mTORC1 targets (S6K, 4EBP1, S6) and regulators (</w:t>
-      </w:r>
-      <w:proofErr w:type="spellStart"/>
-      <w:r>
-        <w:rPr>
-          <w:rFonts w:ascii="Arial" w:hAnsi="Arial" w:cs="Arial"/>
-          <w:color w:val="000000" w:themeColor="text1"/>
-          <w:sz w:val="22"/>
-          <w:szCs w:val="22"/>
-        </w:rPr>
-        <w:t>Akt</w:t>
-      </w:r>
-      <w:proofErr w:type="spellEnd"/>
-      <w:r>
-        <w:rPr>
-          <w:rFonts w:ascii="Arial" w:hAnsi="Arial" w:cs="Arial"/>
-          <w:color w:val="000000" w:themeColor="text1"/>
-          <w:sz w:val="22"/>
-          <w:szCs w:val="22"/>
-        </w:rPr>
-        <w:t xml:space="preserve">, IRS) were used. </w:t>
-      </w:r>
-    </w:p>
-    <w:p>
-      <w:pPr>
-        <w:rPr>
-          <w:rFonts w:ascii="Arial" w:hAnsi="Arial" w:cs="Arial"/>
-          <w:color w:val="000000" w:themeColor="text1"/>
-          <w:sz w:val="22"/>
-          <w:szCs w:val="22"/>
-        </w:rPr>
-      </w:pPr>
-    </w:p>
-    <w:p>
-      <w:pPr>
-        <w:rPr>
-          <w:rFonts w:ascii="Arial" w:hAnsi="Arial" w:cs="Arial"/>
-          <w:b/>
-          <w:color w:val="000000" w:themeColor="text1"/>
-          <w:sz w:val="22"/>
-          <w:szCs w:val="22"/>
-        </w:rPr>
-      </w:pPr>
-      <w:r>
-        <w:rPr>
-          <w:rFonts w:ascii="Arial" w:hAnsi="Arial" w:cs="Arial"/>
-          <w:b/>
-          <w:color w:val="000000" w:themeColor="text1"/>
-          <w:sz w:val="22"/>
-          <w:szCs w:val="22"/>
-        </w:rPr>
-        <w:t>2.1</w:t>
-      </w:r>
-      <w:r>
-        <w:rPr>
-          <w:rFonts w:ascii="Arial" w:hAnsi="Arial" w:cs="Arial"/>
-          <w:b/>
-          <w:color w:val="000000" w:themeColor="text1"/>
-          <w:sz w:val="22"/>
-          <w:szCs w:val="22"/>
-        </w:rPr>
-        <w:t xml:space="preserve">0 </w:t>
-      </w:r>
-      <w:r>
-        <w:rPr>
-          <w:rFonts w:ascii="Arial" w:hAnsi="Arial" w:cs="Arial"/>
-          <w:b/>
-          <w:color w:val="000000" w:themeColor="text1"/>
-          <w:sz w:val="22"/>
-          <w:szCs w:val="22"/>
-        </w:rPr>
-        <w:t>Lipidomic Analysis</w:t>
-      </w:r>
-    </w:p>
-    <w:p>
-      <w:pPr>
-        <w:rPr>
-          <w:rFonts w:ascii="Arial" w:hAnsi="Arial" w:cs="Arial"/>
-          <w:color w:val="000000" w:themeColor="text1"/>
-          <w:sz w:val="22"/>
-          <w:szCs w:val="22"/>
-        </w:rPr>
-      </w:pPr>
-      <w:r>
-        <w:rPr>
-          <w:rFonts w:ascii="Arial" w:hAnsi="Arial" w:cs="Arial"/>
-          <w:color w:val="000000" w:themeColor="text1"/>
-          <w:sz w:val="22"/>
-          <w:szCs w:val="22"/>
-        </w:rPr>
-        <w:t>Lipidomic analyses were done by the Biomedical Research Core Facilities at the University of Michigan. Briefly,</w:t>
-      </w:r>
-      <w:r>
-        <w:rPr>
-          <w:rFonts w:ascii="Arial" w:hAnsi="Arial" w:cs="Arial"/>
-          <w:sz w:val="22"/>
-          <w:szCs w:val="22"/>
-        </w:rPr>
-        <w:t xml:space="preserve"> </w:t>
-      </w:r>
-      <w:r>
-        <w:rPr>
-          <w:rFonts w:ascii="Arial" w:hAnsi="Arial" w:cs="Arial"/>
-          <w:color w:val="000000" w:themeColor="text1"/>
-          <w:sz w:val="22"/>
-          <w:szCs w:val="22"/>
-        </w:rPr>
-        <w:t>m</w:t>
-      </w:r>
-      <w:r>
-        <w:rPr>
-          <w:rFonts w:ascii="Arial" w:hAnsi="Arial" w:cs="Arial"/>
-          <w:color w:val="000000" w:themeColor="text1"/>
-          <w:sz w:val="22"/>
-          <w:szCs w:val="22"/>
-        </w:rPr>
-        <w:t xml:space="preserve">ilk samples </w:t>
-      </w:r>
-      <w:r>
-        <w:rPr>
-          <w:rFonts w:ascii="Arial" w:hAnsi="Arial" w:cs="Arial"/>
-          <w:color w:val="000000" w:themeColor="text1"/>
-          <w:sz w:val="22"/>
-          <w:szCs w:val="22"/>
-        </w:rPr>
-        <w:t>were</w:t>
-      </w:r>
-      <w:r>
-        <w:rPr>
-          <w:rFonts w:ascii="Arial" w:hAnsi="Arial" w:cs="Arial"/>
-          <w:color w:val="000000" w:themeColor="text1"/>
-          <w:sz w:val="22"/>
-          <w:szCs w:val="22"/>
-        </w:rPr>
-        <w:t xml:space="preserve"> frozen at -80</w:t>
-      </w:r>
-      <w:r>
-        <w:rPr>
-          <w:rFonts w:ascii="Arial" w:hAnsi="Arial" w:cs="Arial"/>
-          <w:color w:val="000000" w:themeColor="text1"/>
-          <w:sz w:val="22"/>
-          <w:szCs w:val="22"/>
-        </w:rPr>
-        <w:sym w:font="Symbol" w:char="F0B0"/>
-      </w:r>
-      <w:r>
-        <w:rPr>
-          <w:rFonts w:ascii="Arial" w:hAnsi="Arial" w:cs="Arial"/>
-          <w:color w:val="000000" w:themeColor="text1"/>
-          <w:sz w:val="22"/>
-          <w:szCs w:val="22"/>
-        </w:rPr>
-        <w:t>C until analysis to prevent lipid hydrolysi</w:t>
-      </w:r>
-      <w:r>
-        <w:rPr>
-          <w:rFonts w:ascii="Arial" w:hAnsi="Arial" w:cs="Arial"/>
-          <w:color w:val="000000" w:themeColor="text1"/>
-          <w:sz w:val="22"/>
-          <w:szCs w:val="22"/>
-        </w:rPr>
-        <w:t>s.</w:t>
-      </w:r>
-      <w:r>
-        <w:rPr>
-          <w:rFonts w:ascii="Arial" w:hAnsi="Arial" w:cs="Arial"/>
-          <w:color w:val="000000" w:themeColor="text1"/>
-          <w:sz w:val="22"/>
-          <w:szCs w:val="22"/>
-        </w:rPr>
-        <w:t xml:space="preserve"> and peroxidation. Samples </w:t>
-      </w:r>
-      <w:r>
-        <w:rPr>
-          <w:rFonts w:ascii="Arial" w:hAnsi="Arial" w:cs="Arial"/>
-          <w:color w:val="000000" w:themeColor="text1"/>
-          <w:sz w:val="22"/>
-          <w:szCs w:val="22"/>
-        </w:rPr>
-        <w:t xml:space="preserve">were </w:t>
-      </w:r>
-      <w:r>
-        <w:rPr>
-          <w:rFonts w:ascii="Arial" w:hAnsi="Arial" w:cs="Arial"/>
-          <w:color w:val="000000" w:themeColor="text1"/>
-          <w:sz w:val="22"/>
-          <w:szCs w:val="22"/>
-        </w:rPr>
-        <w:t>quick</w:t>
-      </w:r>
-      <w:r>
-        <w:rPr>
-          <w:rFonts w:ascii="Arial" w:hAnsi="Arial" w:cs="Arial"/>
-          <w:color w:val="000000" w:themeColor="text1"/>
-          <w:sz w:val="22"/>
-          <w:szCs w:val="22"/>
-        </w:rPr>
-        <w:t>ly</w:t>
-      </w:r>
-      <w:r>
-        <w:rPr>
-          <w:rFonts w:ascii="Arial" w:hAnsi="Arial" w:cs="Arial"/>
-          <w:color w:val="000000" w:themeColor="text1"/>
-          <w:sz w:val="22"/>
-          <w:szCs w:val="22"/>
-        </w:rPr>
-        <w:t xml:space="preserve"> thawed once for lipidomic analysis </w:t>
-      </w:r>
-      <w:r>
-        <w:rPr>
-          <w:rFonts w:ascii="Arial" w:hAnsi="Arial" w:cs="Arial"/>
-          <w:color w:val="000000" w:themeColor="text1"/>
-          <w:sz w:val="22"/>
-          <w:szCs w:val="22"/>
-        </w:rPr>
-        <w:t>without</w:t>
-      </w:r>
-      <w:r>
-        <w:rPr>
-          <w:rFonts w:ascii="Arial" w:hAnsi="Arial" w:cs="Arial"/>
-          <w:color w:val="000000" w:themeColor="text1"/>
-          <w:sz w:val="22"/>
-          <w:szCs w:val="22"/>
-        </w:rPr>
-        <w:t xml:space="preserve"> undergo</w:t>
-      </w:r>
-      <w:r>
-        <w:rPr>
-          <w:rFonts w:ascii="Arial" w:hAnsi="Arial" w:cs="Arial"/>
-          <w:color w:val="000000" w:themeColor="text1"/>
-          <w:sz w:val="22"/>
-          <w:szCs w:val="22"/>
-        </w:rPr>
-        <w:t>ing</w:t>
-      </w:r>
-      <w:r>
-        <w:rPr>
-          <w:rFonts w:ascii="Arial" w:hAnsi="Arial" w:cs="Arial"/>
-          <w:color w:val="000000" w:themeColor="text1"/>
-          <w:sz w:val="22"/>
-          <w:szCs w:val="22"/>
-        </w:rPr>
-        <w:t xml:space="preserve"> multiple freeze-thaw cycles. L</w:t>
-      </w:r>
-      <w:r>
-        <w:rPr>
-          <w:rFonts w:ascii="Arial" w:hAnsi="Arial" w:cs="Arial"/>
-          <w:color w:val="000000" w:themeColor="text1"/>
-          <w:sz w:val="22"/>
-          <w:szCs w:val="22"/>
-        </w:rPr>
-        <w:t>ong chain fatty acid</w:t>
-      </w:r>
-      <w:r>
-        <w:rPr>
-          <w:rFonts w:ascii="Arial" w:hAnsi="Arial" w:cs="Arial"/>
-          <w:color w:val="000000" w:themeColor="text1"/>
-          <w:sz w:val="22"/>
-          <w:szCs w:val="22"/>
-        </w:rPr>
-        <w:t xml:space="preserve"> concentrations </w:t>
-      </w:r>
-      <w:r>
-        <w:rPr>
-          <w:rFonts w:ascii="Arial" w:hAnsi="Arial" w:cs="Arial"/>
-          <w:color w:val="000000" w:themeColor="text1"/>
-          <w:sz w:val="22"/>
-          <w:szCs w:val="22"/>
-        </w:rPr>
-        <w:t>were</w:t>
-      </w:r>
-      <w:r>
-        <w:rPr>
-          <w:rFonts w:ascii="Arial" w:hAnsi="Arial" w:cs="Arial"/>
-          <w:color w:val="000000" w:themeColor="text1"/>
-          <w:sz w:val="22"/>
-          <w:szCs w:val="22"/>
-        </w:rPr>
-        <w:t xml:space="preserve"> determined by gas chromatography using an assay developed and optimized to analyze human milk in </w:t>
-      </w:r>
-      <w:commentRangeStart w:id="12"/>
-      <w:r>
-        <w:rPr>
-          <w:rFonts w:ascii="Arial" w:hAnsi="Arial" w:cs="Arial"/>
-          <w:color w:val="000000" w:themeColor="text1"/>
-          <w:sz w:val="22"/>
-          <w:szCs w:val="22"/>
-        </w:rPr>
-        <w:t>consultation</w:t>
-      </w:r>
-      <w:commentRangeEnd w:id="12"/>
-      <w:r>
-        <w:rPr>
-          <w:rStyle w:val="CommentReference"/>
-        </w:rPr>
-        <w:commentReference w:id="12"/>
       </w:r>
       <w:r>
         <w:rPr>
@@ -7849,6 +7883,149 @@
         </w:rPr>
         <w:t>). While WT dams lost fat mass gradually during lactation, KO dams gained fat mass (</w:t>
       </w:r>
+      <w:commentRangeStart w:id="12"/>
+      <w:r>
+        <w:rPr>
+          <w:rFonts w:ascii="Arial" w:hAnsi="Arial" w:cs="Arial"/>
+          <w:color w:val="000000" w:themeColor="text1"/>
+          <w:sz w:val="22"/>
+          <w:szCs w:val="22"/>
+        </w:rPr>
+        <w:t>Figure</w:t>
+      </w:r>
+      <w:commentRangeEnd w:id="12"/>
+      <w:r>
+        <w:rPr>
+          <w:rStyle w:val="CommentReference"/>
+        </w:rPr>
+        <w:commentReference w:id="12"/>
+      </w:r>
+      <w:r>
+        <w:rPr>
+          <w:rFonts w:ascii="Arial" w:hAnsi="Arial" w:cs="Arial"/>
+          <w:color w:val="000000" w:themeColor="text1"/>
+          <w:sz w:val="22"/>
+          <w:szCs w:val="22"/>
+        </w:rPr>
+        <w:t xml:space="preserve"> </w:t>
+      </w:r>
+      <w:r>
+        <w:rPr>
+          <w:rFonts w:ascii="Arial" w:hAnsi="Arial" w:cs="Arial"/>
+          <w:color w:val="000000" w:themeColor="text1"/>
+          <w:sz w:val="22"/>
+          <w:szCs w:val="22"/>
+        </w:rPr>
+        <w:t>2</w:t>
+      </w:r>
+      <w:r>
+        <w:rPr>
+          <w:rFonts w:ascii="Arial" w:hAnsi="Arial" w:cs="Arial"/>
+          <w:color w:val="000000" w:themeColor="text1"/>
+          <w:sz w:val="22"/>
+          <w:szCs w:val="22"/>
+        </w:rPr>
+        <w:t>D</w:t>
+      </w:r>
+      <w:r>
+        <w:rPr>
+          <w:rFonts w:ascii="Arial" w:hAnsi="Arial" w:cs="Arial"/>
+          <w:color w:val="000000" w:themeColor="text1"/>
+          <w:sz w:val="22"/>
+          <w:szCs w:val="22"/>
+        </w:rPr>
+        <w:t>, d=</w:t>
+      </w:r>
+      <w:r>
+        <w:rPr>
+          <w:rFonts w:ascii="Arial" w:hAnsi="Arial" w:cs="Arial"/>
+          <w:color w:val="000000" w:themeColor="text1"/>
+          <w:sz w:val="22"/>
+          <w:szCs w:val="22"/>
+        </w:rPr>
+        <w:t>0.125g/day, p&lt;0.001</w:t>
+      </w:r>
+      <w:r>
+        <w:rPr>
+          <w:rFonts w:ascii="Arial" w:hAnsi="Arial" w:cs="Arial"/>
+          <w:color w:val="000000" w:themeColor="text1"/>
+          <w:sz w:val="22"/>
+          <w:szCs w:val="22"/>
+        </w:rPr>
+        <w:t>).</w:t>
+      </w:r>
+      <w:r>
+        <w:rPr>
+          <w:rFonts w:ascii="Arial" w:hAnsi="Arial" w:cs="Arial"/>
+          <w:color w:val="000000" w:themeColor="text1"/>
+          <w:sz w:val="22"/>
+          <w:szCs w:val="22"/>
+        </w:rPr>
+        <w:t xml:space="preserve"> </w:t>
+      </w:r>
+      <w:r>
+        <w:rPr>
+          <w:rFonts w:ascii="Arial" w:eastAsiaTheme="majorEastAsia" w:hAnsi="Arial" w:cs="Arial"/>
+          <w:color w:val="000000" w:themeColor="text1"/>
+          <w:sz w:val="22"/>
+          <w:szCs w:val="22"/>
+        </w:rPr>
+        <w:t xml:space="preserve">Consistent with this, </w:t>
+      </w:r>
+      <w:r>
+        <w:rPr>
+          <w:rFonts w:ascii="Arial" w:hAnsi="Arial" w:cs="Arial"/>
+          <w:color w:val="000000" w:themeColor="text1"/>
+          <w:sz w:val="22"/>
+          <w:szCs w:val="22"/>
+        </w:rPr>
+        <w:t>KO and WT dams had similar food intake during pregnancy</w:t>
+      </w:r>
+      <w:r>
+        <w:rPr>
+          <w:rFonts w:ascii="Arial" w:hAnsi="Arial" w:cs="Arial"/>
+          <w:color w:val="000000" w:themeColor="text1"/>
+          <w:sz w:val="22"/>
+          <w:szCs w:val="22"/>
+        </w:rPr>
+        <w:t>, however</w:t>
+      </w:r>
+      <w:r>
+        <w:rPr>
+          <w:rFonts w:ascii="Arial" w:hAnsi="Arial" w:cs="Arial"/>
+          <w:color w:val="000000" w:themeColor="text1"/>
+          <w:sz w:val="22"/>
+          <w:szCs w:val="22"/>
+        </w:rPr>
+        <w:t xml:space="preserve"> </w:t>
+      </w:r>
+      <w:r>
+        <w:rPr>
+          <w:rFonts w:ascii="Arial" w:hAnsi="Arial" w:cs="Arial"/>
+          <w:color w:val="000000" w:themeColor="text1"/>
+          <w:sz w:val="22"/>
+          <w:szCs w:val="22"/>
+        </w:rPr>
+        <w:t>d</w:t>
+      </w:r>
+      <w:r>
+        <w:rPr>
+          <w:rFonts w:ascii="Arial" w:hAnsi="Arial" w:cs="Arial"/>
+          <w:color w:val="000000" w:themeColor="text1"/>
+          <w:sz w:val="22"/>
+          <w:szCs w:val="22"/>
+        </w:rPr>
+        <w:t xml:space="preserve">uring lactation KO dams had </w:t>
+      </w:r>
+      <w:r>
+        <w:rPr>
+          <w:rFonts w:ascii="Arial" w:hAnsi="Arial" w:cs="Arial"/>
+          <w:color w:val="000000" w:themeColor="text1"/>
+          <w:sz w:val="22"/>
+          <w:szCs w:val="22"/>
+        </w:rPr>
+        <w:t>lower</w:t>
+      </w:r>
       <w:commentRangeStart w:id="13"/>
       <w:r>
         <w:rPr>
@@ -7857,7 +8034,7 @@
           <w:sz w:val="22"/>
           <w:szCs w:val="22"/>
         </w:rPr>
-        <w:t>Figure</w:t>
+        <w:t xml:space="preserve"> </w:t>
       </w:r>
       <w:commentRangeEnd w:id="13"/>
       <w:r>
@@ -7873,149 +8050,6 @@
           <w:sz w:val="22"/>
           <w:szCs w:val="22"/>
         </w:rPr>
-        <w:t xml:space="preserve"> </w:t>
-      </w:r>
-      <w:r>
-        <w:rPr>
-          <w:rFonts w:ascii="Arial" w:hAnsi="Arial" w:cs="Arial"/>
-          <w:color w:val="000000" w:themeColor="text1"/>
-          <w:sz w:val="22"/>
-          <w:szCs w:val="22"/>
-        </w:rPr>
-        <w:t>2</w:t>
-      </w:r>
-      <w:r>
-        <w:rPr>
-          <w:rFonts w:ascii="Arial" w:hAnsi="Arial" w:cs="Arial"/>
-          <w:color w:val="000000" w:themeColor="text1"/>
-          <w:sz w:val="22"/>
-          <w:szCs w:val="22"/>
-        </w:rPr>
-        <w:t>D</w:t>
-      </w:r>
-      <w:r>
-        <w:rPr>
-          <w:rFonts w:ascii="Arial" w:hAnsi="Arial" w:cs="Arial"/>
-          <w:color w:val="000000" w:themeColor="text1"/>
-          <w:sz w:val="22"/>
-          <w:szCs w:val="22"/>
-        </w:rPr>
-        <w:t>, d=</w:t>
-      </w:r>
-      <w:r>
-        <w:rPr>
-          <w:rFonts w:ascii="Arial" w:hAnsi="Arial" w:cs="Arial"/>
-          <w:color w:val="000000" w:themeColor="text1"/>
-          <w:sz w:val="22"/>
-          <w:szCs w:val="22"/>
-        </w:rPr>
-        <w:t>0.125g/day, p&lt;0.001</w:t>
-      </w:r>
-      <w:r>
-        <w:rPr>
-          <w:rFonts w:ascii="Arial" w:hAnsi="Arial" w:cs="Arial"/>
-          <w:color w:val="000000" w:themeColor="text1"/>
-          <w:sz w:val="22"/>
-          <w:szCs w:val="22"/>
-        </w:rPr>
-        <w:t>).</w:t>
-      </w:r>
-      <w:r>
-        <w:rPr>
-          <w:rFonts w:ascii="Arial" w:hAnsi="Arial" w:cs="Arial"/>
-          <w:color w:val="000000" w:themeColor="text1"/>
-          <w:sz w:val="22"/>
-          <w:szCs w:val="22"/>
-        </w:rPr>
-        <w:t xml:space="preserve"> </w:t>
-      </w:r>
-      <w:r>
-        <w:rPr>
-          <w:rFonts w:ascii="Arial" w:eastAsiaTheme="majorEastAsia" w:hAnsi="Arial" w:cs="Arial"/>
-          <w:color w:val="000000" w:themeColor="text1"/>
-          <w:sz w:val="22"/>
-          <w:szCs w:val="22"/>
-        </w:rPr>
-        <w:t xml:space="preserve">Consistent with this, </w:t>
-      </w:r>
-      <w:r>
-        <w:rPr>
-          <w:rFonts w:ascii="Arial" w:hAnsi="Arial" w:cs="Arial"/>
-          <w:color w:val="000000" w:themeColor="text1"/>
-          <w:sz w:val="22"/>
-          <w:szCs w:val="22"/>
-        </w:rPr>
-        <w:t>KO and WT dams had similar food intake during pregnancy</w:t>
-      </w:r>
-      <w:r>
-        <w:rPr>
-          <w:rFonts w:ascii="Arial" w:hAnsi="Arial" w:cs="Arial"/>
-          <w:color w:val="000000" w:themeColor="text1"/>
-          <w:sz w:val="22"/>
-          <w:szCs w:val="22"/>
-        </w:rPr>
-        <w:t>, however</w:t>
-      </w:r>
-      <w:r>
-        <w:rPr>
-          <w:rFonts w:ascii="Arial" w:hAnsi="Arial" w:cs="Arial"/>
-          <w:color w:val="000000" w:themeColor="text1"/>
-          <w:sz w:val="22"/>
-          <w:szCs w:val="22"/>
-        </w:rPr>
-        <w:t xml:space="preserve"> </w:t>
-      </w:r>
-      <w:r>
-        <w:rPr>
-          <w:rFonts w:ascii="Arial" w:hAnsi="Arial" w:cs="Arial"/>
-          <w:color w:val="000000" w:themeColor="text1"/>
-          <w:sz w:val="22"/>
-          <w:szCs w:val="22"/>
-        </w:rPr>
-        <w:t>d</w:t>
-      </w:r>
-      <w:r>
-        <w:rPr>
-          <w:rFonts w:ascii="Arial" w:hAnsi="Arial" w:cs="Arial"/>
-          <w:color w:val="000000" w:themeColor="text1"/>
-          <w:sz w:val="22"/>
-          <w:szCs w:val="22"/>
-        </w:rPr>
-        <w:t xml:space="preserve">uring lactation KO dams had </w:t>
-      </w:r>
-      <w:r>
-        <w:rPr>
-          <w:rFonts w:ascii="Arial" w:hAnsi="Arial" w:cs="Arial"/>
-          <w:color w:val="000000" w:themeColor="text1"/>
-          <w:sz w:val="22"/>
-          <w:szCs w:val="22"/>
-        </w:rPr>
-        <w:t>lower</w:t>
-      </w:r>
-      <w:commentRangeStart w:id="14"/>
-      <w:r>
-        <w:rPr>
-          <w:rFonts w:ascii="Arial" w:hAnsi="Arial" w:cs="Arial"/>
-          <w:color w:val="000000" w:themeColor="text1"/>
-          <w:sz w:val="22"/>
-          <w:szCs w:val="22"/>
-        </w:rPr>
-        <w:t xml:space="preserve"> </w:t>
-      </w:r>
-      <w:commentRangeEnd w:id="14"/>
-      <w:r>
-        <w:rPr>
-          <w:rStyle w:val="CommentReference"/>
-        </w:rPr>
-        <w:commentReference w:id="14"/>
-      </w:r>
-      <w:r>
-        <w:rPr>
-          <w:rFonts w:ascii="Arial" w:hAnsi="Arial" w:cs="Arial"/>
-          <w:color w:val="000000" w:themeColor="text1"/>
-          <w:sz w:val="22"/>
-          <w:szCs w:val="22"/>
-        </w:rPr>
         <w:t xml:space="preserve">food </w:t>
       </w:r>
       <w:r>
@@ -8036,7 +8070,7 @@
         </w:rPr>
         <w:t>compared to WT dams</w:t>
       </w:r>
-      <w:ins w:id="15" w:author="Dave Bridges" w:date="2020-03-25T11:01:00Z">
+      <w:ins w:id="14" w:author="Dave Bridges" w:date="2020-03-25T11:01:00Z">
         <w:r>
           <w:rPr>
             <w:rFonts w:ascii="Arial" w:hAnsi="Arial" w:cs="Arial"/>
@@ -8046,8 +8080,8 @@
           </w:rPr>
           <w:t xml:space="preserve"> (</w:t>
         </w:r>
+        <w:commentRangeStart w:id="15"/>
         <w:commentRangeStart w:id="16"/>
-        <w:commentRangeStart w:id="17"/>
         <w:r>
           <w:rPr>
             <w:rFonts w:ascii="Arial" w:hAnsi="Arial" w:cs="Arial"/>
@@ -8058,23 +8092,23 @@
           <w:t>Figure</w:t>
         </w:r>
       </w:ins>
-      <w:commentRangeEnd w:id="16"/>
-      <w:ins w:id="18" w:author="Dave Bridges" w:date="2020-03-25T11:02:00Z">
+      <w:commentRangeEnd w:id="15"/>
+      <w:ins w:id="17" w:author="Dave Bridges" w:date="2020-03-25T11:02:00Z">
         <w:r>
           <w:rPr>
             <w:rStyle w:val="CommentReference"/>
           </w:rPr>
-          <w:commentReference w:id="16"/>
+          <w:commentReference w:id="15"/>
         </w:r>
       </w:ins>
-      <w:commentRangeEnd w:id="17"/>
+      <w:commentRangeEnd w:id="16"/>
       <w:r>
         <w:rPr>
           <w:rStyle w:val="CommentReference"/>
         </w:rPr>
-        <w:commentReference w:id="17"/>
-      </w:r>
-      <w:ins w:id="19" w:author="Dave Bridges" w:date="2020-03-25T11:01:00Z">
+        <w:commentReference w:id="16"/>
+      </w:r>
+      <w:ins w:id="18" w:author="Dave Bridges" w:date="2020-03-25T11:01:00Z">
         <w:r>
           <w:rPr>
             <w:rFonts w:ascii="Arial" w:hAnsi="Arial" w:cs="Arial"/>
@@ -8094,7 +8128,7 @@
         </w:rPr>
         <w:t>E</w:t>
       </w:r>
-      <w:ins w:id="20" w:author="Dave Bridges" w:date="2020-03-25T11:01:00Z">
+      <w:ins w:id="19" w:author="Dave Bridges" w:date="2020-03-25T11:01:00Z">
         <w:r>
           <w:rPr>
             <w:rFonts w:ascii="Arial" w:hAnsi="Arial" w:cs="Arial"/>
@@ -9416,15 +9450,51 @@
         </w:rPr>
         <w:t xml:space="preserve">At PND7.5, </w:t>
       </w:r>
+      <w:commentRangeStart w:id="20"/>
+      <w:r>
+        <w:rPr>
+          <w:rFonts w:ascii="Arial" w:hAnsi="Arial" w:cs="Arial"/>
+          <w:color w:val="000000" w:themeColor="text1"/>
+          <w:sz w:val="22"/>
+          <w:szCs w:val="22"/>
+        </w:rPr>
+        <w:t xml:space="preserve">females </w:t>
+      </w:r>
+      <w:commentRangeEnd w:id="20"/>
+      <w:r>
+        <w:rPr>
+          <w:rStyle w:val="CommentReference"/>
+        </w:rPr>
+        <w:commentReference w:id="20"/>
+      </w:r>
+      <w:r>
+        <w:rPr>
+          <w:rFonts w:ascii="Arial" w:hAnsi="Arial" w:cs="Arial"/>
+          <w:color w:val="000000" w:themeColor="text1"/>
+          <w:sz w:val="22"/>
+          <w:szCs w:val="22"/>
+        </w:rPr>
+        <w:t>born to KO dams were heavier than females born to WT dams (</w:t>
+      </w:r>
+      <w:r>
+        <w:rPr>
+          <w:rFonts w:ascii="Arial" w:hAnsi="Arial" w:cs="Arial"/>
+          <w:color w:val="000000" w:themeColor="text1"/>
+          <w:sz w:val="22"/>
+          <w:szCs w:val="22"/>
+        </w:rPr>
+        <w:t xml:space="preserve">Figure 4B, d=XX, </w:t>
+      </w:r>
       <w:commentRangeStart w:id="21"/>
-      <w:r>
-        <w:rPr>
-          <w:rFonts w:ascii="Arial" w:hAnsi="Arial" w:cs="Arial"/>
-          <w:color w:val="000000" w:themeColor="text1"/>
-          <w:sz w:val="22"/>
-          <w:szCs w:val="22"/>
-        </w:rPr>
-        <w:t xml:space="preserve">females </w:t>
+      <w:commentRangeStart w:id="22"/>
+      <w:r>
+        <w:rPr>
+          <w:rFonts w:ascii="Arial" w:hAnsi="Arial" w:cs="Arial"/>
+          <w:color w:val="000000" w:themeColor="text1"/>
+          <w:sz w:val="22"/>
+          <w:szCs w:val="22"/>
+        </w:rPr>
+        <w:t>p</w:t>
       </w:r>
       <w:commentRangeEnd w:id="21"/>
       <w:r>
@@ -9433,48 +9503,12 @@
         </w:rPr>
         <w:commentReference w:id="21"/>
       </w:r>
-      <w:r>
-        <w:rPr>
-          <w:rFonts w:ascii="Arial" w:hAnsi="Arial" w:cs="Arial"/>
-          <w:color w:val="000000" w:themeColor="text1"/>
-          <w:sz w:val="22"/>
-          <w:szCs w:val="22"/>
-        </w:rPr>
-        <w:t>born to KO dams were heavier than females born to WT dams (</w:t>
-      </w:r>
-      <w:r>
-        <w:rPr>
-          <w:rFonts w:ascii="Arial" w:hAnsi="Arial" w:cs="Arial"/>
-          <w:color w:val="000000" w:themeColor="text1"/>
-          <w:sz w:val="22"/>
-          <w:szCs w:val="22"/>
-        </w:rPr>
-        <w:t xml:space="preserve">Figure 4B, d=XX, </w:t>
-      </w:r>
-      <w:commentRangeStart w:id="22"/>
-      <w:commentRangeStart w:id="23"/>
-      <w:r>
-        <w:rPr>
-          <w:rFonts w:ascii="Arial" w:hAnsi="Arial" w:cs="Arial"/>
-          <w:color w:val="000000" w:themeColor="text1"/>
-          <w:sz w:val="22"/>
-          <w:szCs w:val="22"/>
-        </w:rPr>
-        <w:t>p</w:t>
-      </w:r>
       <w:commentRangeEnd w:id="22"/>
       <w:r>
         <w:rPr>
           <w:rStyle w:val="CommentReference"/>
         </w:rPr>
         <w:commentReference w:id="22"/>
-      </w:r>
-      <w:commentRangeEnd w:id="23"/>
-      <w:r>
-        <w:rPr>
-          <w:rStyle w:val="CommentReference"/>
-        </w:rPr>
-        <w:commentReference w:id="23"/>
       </w:r>
       <w:r>
         <w:rPr>
@@ -9876,8 +9910,8 @@
         </w:rPr>
         <w:t xml:space="preserve">Dams Produce Similar Volumes of Milk, but with </w:t>
       </w:r>
+      <w:commentRangeStart w:id="23"/>
       <w:commentRangeStart w:id="24"/>
-      <w:commentRangeStart w:id="25"/>
       <w:r>
         <w:rPr>
           <w:rFonts w:ascii="Arial" w:hAnsi="Arial" w:cs="Arial"/>
@@ -9908,23 +9942,23 @@
         </w:rPr>
         <w:t>Fat.</w:t>
       </w:r>
-      <w:commentRangeEnd w:id="24"/>
+      <w:commentRangeEnd w:id="23"/>
       <w:r>
         <w:rPr>
           <w:rStyle w:val="CommentReference"/>
           <w:rFonts w:asciiTheme="minorHAnsi" w:eastAsiaTheme="minorHAnsi" w:hAnsiTheme="minorHAnsi" w:cstheme="minorBidi"/>
           <w:color w:val="auto"/>
         </w:rPr>
-        <w:commentReference w:id="24"/>
-      </w:r>
-      <w:commentRangeEnd w:id="25"/>
+        <w:commentReference w:id="23"/>
+      </w:r>
+      <w:commentRangeEnd w:id="24"/>
       <w:r>
         <w:rPr>
           <w:rStyle w:val="CommentReference"/>
           <w:rFonts w:asciiTheme="minorHAnsi" w:eastAsiaTheme="minorHAnsi" w:hAnsiTheme="minorHAnsi" w:cstheme="minorBidi"/>
           <w:color w:val="auto"/>
         </w:rPr>
-        <w:commentReference w:id="25"/>
+        <w:commentReference w:id="24"/>
       </w:r>
     </w:p>
     <w:p>
@@ -10136,7 +10170,7 @@
         </w:rPr>
         <w:t>(</w:t>
       </w:r>
-      <w:ins w:id="26" w:author="Dave Bridges" w:date="2020-03-25T11:16:00Z">
+      <w:ins w:id="25" w:author="Dave Bridges" w:date="2020-03-25T11:16:00Z">
         <w:r>
           <w:rPr>
             <w:rFonts w:ascii="Arial" w:hAnsi="Arial" w:cs="Arial"/>
@@ -10156,7 +10190,7 @@
         </w:rPr>
         <w:t>5</w:t>
       </w:r>
-      <w:ins w:id="27" w:author="Dave Bridges" w:date="2020-03-25T11:16:00Z">
+      <w:ins w:id="26" w:author="Dave Bridges" w:date="2020-03-25T11:16:00Z">
         <w:r>
           <w:rPr>
             <w:rFonts w:ascii="Arial" w:hAnsi="Arial" w:cs="Arial"/>
@@ -10176,29 +10210,55 @@
         </w:rPr>
         <w:t xml:space="preserve">, d=34.07%, </w:t>
       </w:r>
+      <w:commentRangeStart w:id="27"/>
       <w:commentRangeStart w:id="28"/>
+      <w:r>
+        <w:rPr>
+          <w:rFonts w:ascii="Arial" w:hAnsi="Arial" w:cs="Arial"/>
+          <w:color w:val="000000" w:themeColor="text1"/>
+          <w:sz w:val="22"/>
+          <w:szCs w:val="22"/>
+        </w:rPr>
+        <w:t>p</w:t>
+      </w:r>
+      <w:commentRangeEnd w:id="27"/>
+      <w:r>
+        <w:rPr>
+          <w:rStyle w:val="CommentReference"/>
+        </w:rPr>
+        <w:commentReference w:id="27"/>
+      </w:r>
+      <w:commentRangeEnd w:id="28"/>
+      <w:r>
+        <w:rPr>
+          <w:rStyle w:val="CommentReference"/>
+        </w:rPr>
+        <w:commentReference w:id="28"/>
+      </w:r>
+      <w:r>
+        <w:rPr>
+          <w:rFonts w:ascii="Arial" w:hAnsi="Arial" w:cs="Arial"/>
+          <w:color w:val="000000" w:themeColor="text1"/>
+          <w:sz w:val="22"/>
+          <w:szCs w:val="22"/>
+        </w:rPr>
+        <w:t>=</w:t>
+      </w:r>
+      <w:r>
+        <w:rPr>
+          <w:rFonts w:ascii="Arial" w:hAnsi="Arial" w:cs="Arial"/>
+          <w:color w:val="000000" w:themeColor="text1"/>
+          <w:sz w:val="22"/>
+          <w:szCs w:val="22"/>
+        </w:rPr>
+        <w:t>0.024</w:t>
+      </w:r>
       <w:commentRangeStart w:id="29"/>
-      <w:r>
-        <w:rPr>
-          <w:rFonts w:ascii="Arial" w:hAnsi="Arial" w:cs="Arial"/>
-          <w:color w:val="000000" w:themeColor="text1"/>
-          <w:sz w:val="22"/>
-          <w:szCs w:val="22"/>
-        </w:rPr>
-        <w:t>p</w:t>
-      </w:r>
-      <w:commentRangeEnd w:id="28"/>
+      <w:commentRangeEnd w:id="29"/>
       <w:r>
         <w:rPr>
           <w:rStyle w:val="CommentReference"/>
         </w:rPr>
-        <w:commentReference w:id="28"/>
-      </w:r>
-      <w:commentRangeEnd w:id="29"/>
-      <w:r>
-        <w:rPr>
-          <w:rStyle w:val="CommentReference"/>
-        </w:rPr>
         <w:commentReference w:id="29"/>
       </w:r>
       <w:r>
@@ -10208,32 +10268,6 @@
           <w:sz w:val="22"/>
           <w:szCs w:val="22"/>
         </w:rPr>
-        <w:t>=</w:t>
-      </w:r>
-      <w:r>
-        <w:rPr>
-          <w:rFonts w:ascii="Arial" w:hAnsi="Arial" w:cs="Arial"/>
-          <w:color w:val="000000" w:themeColor="text1"/>
-          <w:sz w:val="22"/>
-          <w:szCs w:val="22"/>
-        </w:rPr>
-        <w:t>0.024</w:t>
-      </w:r>
-      <w:commentRangeStart w:id="30"/>
-      <w:commentRangeEnd w:id="30"/>
-      <w:r>
-        <w:rPr>
-          <w:rStyle w:val="CommentReference"/>
-        </w:rPr>
-        <w:commentReference w:id="30"/>
-      </w:r>
-      <w:r>
-        <w:rPr>
-          <w:rFonts w:ascii="Arial" w:hAnsi="Arial" w:cs="Arial"/>
-          <w:color w:val="000000" w:themeColor="text1"/>
-          <w:sz w:val="22"/>
-          <w:szCs w:val="22"/>
-        </w:rPr>
         <w:t>).</w:t>
       </w:r>
       <w:r>
@@ -10326,7 +10360,7 @@
         </w:rPr>
         <w:t xml:space="preserve"> and albumin were similar between milk of KO and WT dams.</w:t>
       </w:r>
-      <w:ins w:id="31" w:author="Dave Bridges" w:date="2020-03-25T11:19:00Z">
+      <w:ins w:id="30" w:author="Dave Bridges" w:date="2020-03-25T11:19:00Z">
         <w:r>
           <w:rPr>
             <w:rFonts w:ascii="Arial" w:hAnsi="Arial" w:cs="Arial"/>
@@ -10337,7 +10371,7 @@
           <w:t xml:space="preserve"> In terms of milk</w:t>
         </w:r>
       </w:ins>
-      <w:ins w:id="32" w:author="Dave Bridges" w:date="2020-03-25T11:20:00Z">
+      <w:ins w:id="31" w:author="Dave Bridges" w:date="2020-03-25T11:20:00Z">
         <w:r>
           <w:rPr>
             <w:rFonts w:ascii="Arial" w:hAnsi="Arial" w:cs="Arial"/>
@@ -10347,7 +10381,7 @@
           </w:rPr>
           <w:t xml:space="preserve"> lactose </w:t>
         </w:r>
-        <w:commentRangeStart w:id="33"/>
+        <w:commentRangeStart w:id="32"/>
         <w:r>
           <w:rPr>
             <w:rFonts w:ascii="Arial" w:hAnsi="Arial" w:cs="Arial"/>
@@ -10357,12 +10391,12 @@
           </w:rPr>
           <w:t>XXX</w:t>
         </w:r>
-        <w:commentRangeEnd w:id="33"/>
+        <w:commentRangeEnd w:id="32"/>
         <w:r>
           <w:rPr>
             <w:rStyle w:val="CommentReference"/>
           </w:rPr>
-          <w:commentReference w:id="33"/>
+          <w:commentReference w:id="32"/>
         </w:r>
         <w:r>
           <w:rPr>
@@ -10709,7 +10743,7 @@
         </w:rPr>
         <w:t xml:space="preserve"> KO </w:t>
       </w:r>
-      <w:commentRangeStart w:id="34"/>
+      <w:commentRangeStart w:id="33"/>
       <w:r>
         <w:rPr>
           <w:rFonts w:ascii="Arial" w:hAnsi="Arial" w:cs="Arial"/>
@@ -10720,14 +10754,14 @@
         </w:rPr>
         <w:t>Milk</w:t>
       </w:r>
-      <w:commentRangeEnd w:id="34"/>
+      <w:commentRangeEnd w:id="33"/>
       <w:r>
         <w:rPr>
           <w:rStyle w:val="CommentReference"/>
           <w:rFonts w:asciiTheme="minorHAnsi" w:eastAsiaTheme="minorHAnsi" w:hAnsiTheme="minorHAnsi" w:cstheme="minorBidi"/>
           <w:color w:val="auto"/>
         </w:rPr>
-        <w:commentReference w:id="34"/>
+        <w:commentReference w:id="33"/>
       </w:r>
     </w:p>
     <w:p>
@@ -10839,7 +10873,7 @@
         </w:rPr>
         <w:t xml:space="preserve">RNA Sequencing Reveals Suppressed Expression of Adaptive Immune </w:t>
       </w:r>
-      <w:commentRangeStart w:id="35"/>
+      <w:commentRangeStart w:id="34"/>
       <w:r>
         <w:rPr>
           <w:rFonts w:ascii="Arial" w:hAnsi="Arial" w:cs="Arial"/>
@@ -10850,14 +10884,14 @@
         </w:rPr>
         <w:t xml:space="preserve">Pathways </w:t>
       </w:r>
-      <w:commentRangeEnd w:id="35"/>
+      <w:commentRangeEnd w:id="34"/>
       <w:r>
         <w:rPr>
           <w:rStyle w:val="CommentReference"/>
           <w:rFonts w:asciiTheme="minorHAnsi" w:eastAsiaTheme="minorHAnsi" w:hAnsiTheme="minorHAnsi" w:cstheme="minorBidi"/>
           <w:color w:val="auto"/>
         </w:rPr>
-        <w:commentReference w:id="35"/>
+        <w:commentReference w:id="34"/>
       </w:r>
       <w:r>
         <w:rPr>
@@ -10945,6 +10979,68 @@
         </w:rPr>
         <w:t xml:space="preserve">Here, we show that hyperactivation of mTORC1 in adipocytes increases weight of </w:t>
       </w:r>
+      <w:commentRangeStart w:id="35"/>
+      <w:r>
+        <w:rPr>
+          <w:rFonts w:ascii="Arial" w:hAnsi="Arial" w:cs="Arial"/>
+          <w:color w:val="000000" w:themeColor="text1"/>
+          <w:sz w:val="22"/>
+          <w:szCs w:val="22"/>
+        </w:rPr>
+        <w:t xml:space="preserve">female </w:t>
+      </w:r>
+      <w:commentRangeEnd w:id="35"/>
+      <w:r>
+        <w:rPr>
+          <w:rStyle w:val="CommentReference"/>
+        </w:rPr>
+        <w:commentReference w:id="35"/>
+      </w:r>
+      <w:r>
+        <w:rPr>
+          <w:rFonts w:ascii="Arial" w:hAnsi="Arial" w:cs="Arial"/>
+          <w:color w:val="000000" w:themeColor="text1"/>
+          <w:sz w:val="22"/>
+          <w:szCs w:val="22"/>
+        </w:rPr>
+        <w:t xml:space="preserve">offspring at PND7.5 and increases milk </w:t>
+      </w:r>
+      <w:r>
+        <w:rPr>
+          <w:rFonts w:ascii="Arial" w:hAnsi="Arial" w:cs="Arial"/>
+          <w:color w:val="000000" w:themeColor="text1"/>
+          <w:sz w:val="22"/>
+          <w:szCs w:val="22"/>
+        </w:rPr>
+        <w:t>fat</w:t>
+      </w:r>
+      <w:r>
+        <w:rPr>
+          <w:rFonts w:ascii="Arial" w:hAnsi="Arial" w:cs="Arial"/>
+          <w:color w:val="000000" w:themeColor="text1"/>
+          <w:sz w:val="22"/>
+          <w:szCs w:val="22"/>
+        </w:rPr>
+        <w:t xml:space="preserve"> composition in KO dams</w:t>
+      </w:r>
+      <w:r>
+        <w:rPr>
+          <w:rFonts w:ascii="Arial" w:hAnsi="Arial" w:cs="Arial"/>
+          <w:color w:val="000000" w:themeColor="text1"/>
+          <w:sz w:val="22"/>
+          <w:szCs w:val="22"/>
+        </w:rPr>
+        <w:t xml:space="preserve"> with a healthier milk fat composition</w:t>
+      </w:r>
+      <w:r>
+        <w:rPr>
+          <w:rFonts w:ascii="Arial" w:hAnsi="Arial" w:cs="Arial"/>
+          <w:color w:val="000000" w:themeColor="text1"/>
+          <w:sz w:val="22"/>
+          <w:szCs w:val="22"/>
+        </w:rPr>
+        <w:t xml:space="preserve">. We also demonstrate that mTORC1 hyperactivation in adipocytes causes reductions in mammary gland weight, </w:t>
+      </w:r>
       <w:commentRangeStart w:id="36"/>
       <w:r>
         <w:rPr>
@@ -10953,7 +11049,7 @@
           <w:sz w:val="22"/>
           <w:szCs w:val="22"/>
         </w:rPr>
-        <w:t xml:space="preserve">female </w:t>
+        <w:t xml:space="preserve">number </w:t>
       </w:r>
       <w:commentRangeEnd w:id="36"/>
       <w:r>
@@ -10969,43 +11065,25 @@
           <w:sz w:val="22"/>
           <w:szCs w:val="22"/>
         </w:rPr>
-        <w:t xml:space="preserve">offspring at PND7.5 and increases milk </w:t>
-      </w:r>
-      <w:r>
-        <w:rPr>
-          <w:rFonts w:ascii="Arial" w:hAnsi="Arial" w:cs="Arial"/>
-          <w:color w:val="000000" w:themeColor="text1"/>
-          <w:sz w:val="22"/>
-          <w:szCs w:val="22"/>
-        </w:rPr>
-        <w:t>fat</w:t>
-      </w:r>
-      <w:r>
-        <w:rPr>
-          <w:rFonts w:ascii="Arial" w:hAnsi="Arial" w:cs="Arial"/>
-          <w:color w:val="000000" w:themeColor="text1"/>
-          <w:sz w:val="22"/>
-          <w:szCs w:val="22"/>
-        </w:rPr>
-        <w:t xml:space="preserve"> composition in KO dams</w:t>
-      </w:r>
-      <w:r>
-        <w:rPr>
-          <w:rFonts w:ascii="Arial" w:hAnsi="Arial" w:cs="Arial"/>
-          <w:color w:val="000000" w:themeColor="text1"/>
-          <w:sz w:val="22"/>
-          <w:szCs w:val="22"/>
-        </w:rPr>
-        <w:t xml:space="preserve"> with a healthier milk fat composition</w:t>
-      </w:r>
-      <w:r>
-        <w:rPr>
-          <w:rFonts w:ascii="Arial" w:hAnsi="Arial" w:cs="Arial"/>
-          <w:color w:val="000000" w:themeColor="text1"/>
-          <w:sz w:val="22"/>
-          <w:szCs w:val="22"/>
-        </w:rPr>
-        <w:t xml:space="preserve">. We also demonstrate that mTORC1 hyperactivation in adipocytes causes reductions in mammary gland weight, </w:t>
+        <w:t xml:space="preserve">of mammary adipocytes, and </w:t>
+      </w:r>
+      <w:r>
+        <w:rPr>
+          <w:rFonts w:ascii="Arial" w:hAnsi="Arial" w:cs="Arial"/>
+          <w:color w:val="000000" w:themeColor="text1"/>
+          <w:sz w:val="22"/>
+          <w:szCs w:val="22"/>
+        </w:rPr>
+        <w:t xml:space="preserve">size of mammary adipocytes in KO dams. </w:t>
+      </w:r>
+      <w:r>
+        <w:rPr>
+          <w:rFonts w:ascii="Arial" w:hAnsi="Arial" w:cs="Arial"/>
+          <w:color w:val="000000" w:themeColor="text1"/>
+          <w:sz w:val="22"/>
+          <w:szCs w:val="22"/>
+        </w:rPr>
+        <w:t xml:space="preserve">Additionally, our model reveals differentially expressed pathways in the mammary glands which can influence offspring </w:t>
       </w:r>
       <w:commentRangeStart w:id="37"/>
       <w:r>
@@ -11015,7 +11093,7 @@
           <w:sz w:val="22"/>
           <w:szCs w:val="22"/>
         </w:rPr>
-        <w:t xml:space="preserve">number </w:t>
+        <w:t>immunity</w:t>
       </w:r>
       <w:commentRangeEnd w:id="37"/>
       <w:r>
@@ -11023,50 +11101,6 @@
           <w:rStyle w:val="CommentReference"/>
         </w:rPr>
         <w:commentReference w:id="37"/>
-      </w:r>
-      <w:r>
-        <w:rPr>
-          <w:rFonts w:ascii="Arial" w:hAnsi="Arial" w:cs="Arial"/>
-          <w:color w:val="000000" w:themeColor="text1"/>
-          <w:sz w:val="22"/>
-          <w:szCs w:val="22"/>
-        </w:rPr>
-        <w:t xml:space="preserve">of mammary adipocytes, and </w:t>
-      </w:r>
-      <w:r>
-        <w:rPr>
-          <w:rFonts w:ascii="Arial" w:hAnsi="Arial" w:cs="Arial"/>
-          <w:color w:val="000000" w:themeColor="text1"/>
-          <w:sz w:val="22"/>
-          <w:szCs w:val="22"/>
-        </w:rPr>
-        <w:t xml:space="preserve">size of mammary adipocytes in KO dams. </w:t>
-      </w:r>
-      <w:r>
-        <w:rPr>
-          <w:rFonts w:ascii="Arial" w:hAnsi="Arial" w:cs="Arial"/>
-          <w:color w:val="000000" w:themeColor="text1"/>
-          <w:sz w:val="22"/>
-          <w:szCs w:val="22"/>
-        </w:rPr>
-        <w:t xml:space="preserve">Additionally, our model reveals differentially expressed pathways in the mammary glands which can influence offspring </w:t>
-      </w:r>
-      <w:commentRangeStart w:id="38"/>
-      <w:r>
-        <w:rPr>
-          <w:rFonts w:ascii="Arial" w:hAnsi="Arial" w:cs="Arial"/>
-          <w:color w:val="000000" w:themeColor="text1"/>
-          <w:sz w:val="22"/>
-          <w:szCs w:val="22"/>
-        </w:rPr>
-        <w:t>immunity</w:t>
-      </w:r>
-      <w:commentRangeEnd w:id="38"/>
-      <w:r>
-        <w:rPr>
-          <w:rStyle w:val="CommentReference"/>
-        </w:rPr>
-        <w:commentReference w:id="38"/>
       </w:r>
       <w:r>
         <w:rPr>
@@ -15213,22 +15247,6 @@
       </w:r>
     </w:p>
   </w:comment>
-  <w:comment w:id="5" w:author="Dave Bridges" w:date="2021-03-12T10:19:00Z" w:initials="DB">
-    <w:p>
-      <w:pPr>
-        <w:pStyle w:val="CommentText"/>
-      </w:pPr>
-      <w:r>
-        <w:rPr>
-          <w:rStyle w:val="CommentReference"/>
-        </w:rPr>
-        <w:annotationRef/>
-      </w:r>
-      <w:r>
-        <w:t>calculate</w:t>
-      </w:r>
-    </w:p>
-  </w:comment>
   <w:comment w:id="6" w:author="Dave Bridges" w:date="2021-04-02T10:19:00Z" w:initials="DB">
     <w:p>
       <w:pPr>
@@ -15287,7 +15305,7 @@
       </w:pPr>
     </w:p>
   </w:comment>
-  <w:comment w:id="9" w:author="Dave Bridges" w:date="2021-03-12T11:01:00Z" w:initials="DB">
+  <w:comment w:id="8" w:author="Dave Bridges" w:date="2021-03-12T11:01:00Z" w:initials="DB">
     <w:p>
       <w:pPr>
         <w:pStyle w:val="CommentText"/>
@@ -15321,7 +15339,7 @@
       </w:r>
     </w:p>
   </w:comment>
-  <w:comment w:id="10" w:author="Dave Bridges" w:date="2021-03-12T11:05:00Z" w:initials="DB">
+  <w:comment w:id="9" w:author="Dave Bridges" w:date="2021-03-12T11:05:00Z" w:initials="DB">
     <w:p>
       <w:pPr>
         <w:pStyle w:val="CommentText"/>
@@ -15337,7 +15355,7 @@
       </w:r>
     </w:p>
   </w:comment>
-  <w:comment w:id="11" w:author="Noura El Habbal" w:date="2021-01-12T23:09:00Z" w:initials="NEH">
+  <w:comment w:id="10" w:author="Noura El Habbal" w:date="2021-01-12T23:09:00Z" w:initials="NEH">
     <w:p>
       <w:pPr>
         <w:pStyle w:val="CommentText"/>
@@ -15353,7 +15371,7 @@
       </w:r>
     </w:p>
   </w:comment>
-  <w:comment w:id="12" w:author="Noura El Habbal" w:date="2020-06-03T13:03:00Z" w:initials="NEH">
+  <w:comment w:id="11" w:author="Noura El Habbal" w:date="2020-06-03T13:03:00Z" w:initials="NEH">
     <w:p>
       <w:pPr>
         <w:pStyle w:val="CommentText"/>
@@ -15369,7 +15387,7 @@
       </w:r>
     </w:p>
   </w:comment>
-  <w:comment w:id="13" w:author="Dave Bridges" w:date="2020-03-25T11:02:00Z" w:initials="DB">
+  <w:comment w:id="12" w:author="Dave Bridges" w:date="2020-03-25T11:02:00Z" w:initials="DB">
     <w:p>
       <w:pPr>
         <w:pStyle w:val="CommentText"/>
@@ -15385,7 +15403,7 @@
       </w:r>
     </w:p>
   </w:comment>
-  <w:comment w:id="14" w:author="Noura El Habbal" w:date="2021-01-13T00:42:00Z" w:initials="NEH">
+  <w:comment w:id="13" w:author="Noura El Habbal" w:date="2021-01-13T00:42:00Z" w:initials="NEH">
     <w:p>
       <w:pPr>
         <w:pStyle w:val="CommentText"/>
@@ -15438,7 +15456,7 @@
       </w:pPr>
     </w:p>
   </w:comment>
-  <w:comment w:id="16" w:author="Dave Bridges" w:date="2020-03-25T11:02:00Z" w:initials="DB">
+  <w:comment w:id="15" w:author="Dave Bridges" w:date="2020-03-25T11:02:00Z" w:initials="DB">
     <w:p>
       <w:pPr>
         <w:pStyle w:val="CommentText"/>
@@ -15454,7 +15472,7 @@
       </w:r>
     </w:p>
   </w:comment>
-  <w:comment w:id="17" w:author="Noura El Habbal" w:date="2021-01-13T00:41:00Z" w:initials="NEH">
+  <w:comment w:id="16" w:author="Noura El Habbal" w:date="2021-01-13T00:41:00Z" w:initials="NEH">
     <w:p>
       <w:pPr>
         <w:pStyle w:val="CommentText"/>
@@ -15467,7 +15485,7 @@
       </w:r>
     </w:p>
   </w:comment>
-  <w:comment w:id="21" w:author="Noura El Habbal" w:date="2021-01-13T01:30:00Z" w:initials="NEH">
+  <w:comment w:id="20" w:author="Noura El Habbal" w:date="2021-01-13T01:30:00Z" w:initials="NEH">
     <w:p>
       <w:pPr>
         <w:pStyle w:val="CommentText"/>
@@ -15554,7 +15572,7 @@
       </w:r>
     </w:p>
   </w:comment>
-  <w:comment w:id="22" w:author="Dave Bridges" w:date="2020-03-25T11:09:00Z" w:initials="DB">
+  <w:comment w:id="21" w:author="Dave Bridges" w:date="2020-03-25T11:09:00Z" w:initials="DB">
     <w:p>
       <w:pPr>
         <w:pStyle w:val="CommentText"/>
@@ -15570,7 +15588,7 @@
       </w:r>
     </w:p>
   </w:comment>
-  <w:comment w:id="23" w:author="Noura El Habbal" w:date="2021-01-13T01:15:00Z" w:initials="NEH">
+  <w:comment w:id="22" w:author="Noura El Habbal" w:date="2021-01-13T01:15:00Z" w:initials="NEH">
     <w:p>
       <w:pPr>
         <w:pStyle w:val="CommentText"/>
@@ -15619,7 +15637,7 @@
       </w:r>
     </w:p>
   </w:comment>
-  <w:comment w:id="24" w:author="Dave Bridges" w:date="2020-03-25T11:16:00Z" w:initials="DB">
+  <w:comment w:id="23" w:author="Dave Bridges" w:date="2020-03-25T11:16:00Z" w:initials="DB">
     <w:p>
       <w:pPr>
         <w:pStyle w:val="CommentText"/>
@@ -15635,7 +15653,7 @@
       </w:r>
     </w:p>
   </w:comment>
-  <w:comment w:id="25" w:author="Noura El Habbal" w:date="2021-01-13T00:51:00Z" w:initials="NEH">
+  <w:comment w:id="24" w:author="Noura El Habbal" w:date="2021-01-13T00:51:00Z" w:initials="NEH">
     <w:p>
       <w:pPr>
         <w:pStyle w:val="CommentText"/>
@@ -15651,7 +15669,7 @@
       </w:r>
     </w:p>
   </w:comment>
-  <w:comment w:id="28" w:author="Dave Bridges" w:date="2020-03-25T11:14:00Z" w:initials="DB">
+  <w:comment w:id="27" w:author="Dave Bridges" w:date="2020-03-25T11:14:00Z" w:initials="DB">
     <w:p>
       <w:pPr>
         <w:pStyle w:val="CommentText"/>
@@ -15667,7 +15685,7 @@
       </w:r>
     </w:p>
   </w:comment>
-  <w:comment w:id="29" w:author="Noura El Habbal" w:date="2021-01-13T00:54:00Z" w:initials="NEH">
+  <w:comment w:id="28" w:author="Noura El Habbal" w:date="2021-01-13T00:54:00Z" w:initials="NEH">
     <w:p>
       <w:pPr>
         <w:pStyle w:val="CommentText"/>
@@ -15707,7 +15725,7 @@
       </w:r>
     </w:p>
   </w:comment>
-  <w:comment w:id="30" w:author="Dave Bridges" w:date="2020-03-25T11:16:00Z" w:initials="DB">
+  <w:comment w:id="29" w:author="Dave Bridges" w:date="2020-03-25T11:16:00Z" w:initials="DB">
     <w:p>
       <w:pPr>
         <w:pStyle w:val="CommentText"/>
@@ -15723,7 +15741,7 @@
       </w:r>
     </w:p>
   </w:comment>
-  <w:comment w:id="33" w:author="Dave Bridges" w:date="2020-03-25T11:20:00Z" w:initials="DB">
+  <w:comment w:id="32" w:author="Dave Bridges" w:date="2020-03-25T11:20:00Z" w:initials="DB">
     <w:p>
       <w:pPr>
         <w:pStyle w:val="CommentText"/>
@@ -15739,7 +15757,7 @@
       </w:r>
     </w:p>
   </w:comment>
-  <w:comment w:id="34" w:author="Noura El Habbal" w:date="2021-01-13T02:09:00Z" w:initials="NEH">
+  <w:comment w:id="33" w:author="Noura El Habbal" w:date="2021-01-13T02:09:00Z" w:initials="NEH">
     <w:p>
       <w:pPr>
         <w:pStyle w:val="CommentText"/>
@@ -15763,7 +15781,7 @@
       </w:r>
     </w:p>
   </w:comment>
-  <w:comment w:id="35" w:author="Noura El Habbal" w:date="2021-01-13T02:13:00Z" w:initials="NEH">
+  <w:comment w:id="34" w:author="Noura El Habbal" w:date="2021-01-13T02:13:00Z" w:initials="NEH">
     <w:p>
       <w:pPr>
         <w:pStyle w:val="CommentText"/>
@@ -15779,7 +15797,7 @@
       </w:r>
     </w:p>
   </w:comment>
-  <w:comment w:id="36" w:author="Noura El Habbal" w:date="2021-01-13T02:15:00Z" w:initials="NEH">
+  <w:comment w:id="35" w:author="Noura El Habbal" w:date="2021-01-13T02:15:00Z" w:initials="NEH">
     <w:p>
       <w:pPr>
         <w:pStyle w:val="CommentText"/>
@@ -15795,7 +15813,7 @@
       </w:r>
     </w:p>
   </w:comment>
-  <w:comment w:id="37" w:author="Noura El Habbal" w:date="2021-01-13T02:16:00Z" w:initials="NEH">
+  <w:comment w:id="36" w:author="Noura El Habbal" w:date="2021-01-13T02:16:00Z" w:initials="NEH">
     <w:p>
       <w:pPr>
         <w:pStyle w:val="CommentText"/>
@@ -15811,7 +15829,7 @@
       </w:r>
     </w:p>
   </w:comment>
-  <w:comment w:id="38" w:author="Noura El Habbal" w:date="2021-01-13T02:18:00Z" w:initials="NEH">
+  <w:comment w:id="37" w:author="Noura El Habbal" w:date="2021-01-13T02:18:00Z" w:initials="NEH">
     <w:p>
       <w:pPr>
         <w:pStyle w:val="CommentText"/>
@@ -15837,7 +15855,6 @@
   <w15:commentEx w15:paraId="33564695" w15:done="0"/>
   <w15:commentEx w15:paraId="0632ADD5" w15:done="0"/>
   <w15:commentEx w15:paraId="601DCA36" w15:done="0"/>
-  <w15:commentEx w15:paraId="689134DE" w15:done="0"/>
   <w15:commentEx w15:paraId="709A879C" w15:done="0"/>
   <w15:commentEx w15:paraId="71B0CDEB" w15:done="0"/>
   <w15:commentEx w15:paraId="310650BF" w15:done="0"/>
@@ -15872,7 +15889,6 @@
   <w16cid:commentId w16cid:paraId="33564695" w16cid:durableId="21F11AEF"/>
   <w16cid:commentId w16cid:paraId="0632ADD5" w16cid:durableId="21F63FD6"/>
   <w16cid:commentId w16cid:paraId="601DCA36" w16cid:durableId="24116DFE"/>
-  <w16cid:commentId w16cid:paraId="689134DE" w16cid:durableId="23F5BEAC"/>
   <w16cid:commentId w16cid:paraId="709A879C" w16cid:durableId="24116E2A"/>
   <w16cid:commentId w16cid:paraId="71B0CDEB" w16cid:durableId="23F5BF31"/>
   <w16cid:commentId w16cid:paraId="310650BF" w16cid:durableId="23F5C86F"/>
@@ -17319,7 +17335,7 @@
 </file>
 
 <file path=customXml/itemProps1.xml><?xml version="1.0" encoding="utf-8"?>
-<ds:datastoreItem xmlns:ds="http://schemas.openxmlformats.org/officeDocument/2006/customXml" ds:itemID="{78EC26AB-C129-044B-849D-255E1B16AED8}">
+<ds:datastoreItem xmlns:ds="http://schemas.openxmlformats.org/officeDocument/2006/customXml" ds:itemID="{DBF5020F-EC4F-E849-B7C1-29007A374704}">
   <ds:schemaRefs>
     <ds:schemaRef ds:uri="http://schemas.openxmlformats.org/officeDocument/2006/bibliography"/>
   </ds:schemaRefs>

</xml_diff>

<commit_message>
Added gene expression figures to Figure 7
</commit_message>
<xml_diff>
--- a/Manuscripts/Mammary Gland aTSC/Manuscript.docx
+++ b/Manuscripts/Mammary Gland aTSC/Manuscript.docx
@@ -5792,15 +5792,7 @@
         <w:rPr>
           <w:rFonts w:ascii="Arial" w:hAnsi="Arial" w:cs="Arial"/>
         </w:rPr>
-        <w:t>on Illu</w:t>
-      </w:r>
-      <w:bookmarkStart w:id="5" w:name="_GoBack"/>
-      <w:bookmarkEnd w:id="5"/>
-      <w:r>
-        <w:rPr>
-          <w:rFonts w:ascii="Arial" w:hAnsi="Arial" w:cs="Arial"/>
-        </w:rPr>
-        <w:t xml:space="preserve">mina </w:t>
+        <w:t xml:space="preserve">on Illumina </w:t>
       </w:r>
       <w:proofErr w:type="spellStart"/>
       <w:r>
@@ -5816,12 +5808,68 @@
         </w:rPr>
         <w:t xml:space="preserve"> </w:t>
       </w:r>
+      <w:commentRangeStart w:id="5"/>
+      <w:r>
+        <w:rPr>
+          <w:rFonts w:ascii="Arial" w:hAnsi="Arial" w:cs="Arial"/>
+        </w:rPr>
+        <w:t>platform</w:t>
+      </w:r>
+      <w:commentRangeEnd w:id="5"/>
+      <w:r>
+        <w:rPr>
+          <w:rStyle w:val="CommentReference"/>
+        </w:rPr>
+        <w:commentReference w:id="5"/>
+      </w:r>
+      <w:r>
+        <w:rPr>
+          <w:rFonts w:ascii="Arial" w:hAnsi="Arial" w:cs="Arial"/>
+        </w:rPr>
+        <w:t xml:space="preserve">.  Reads were aligned to </w:t>
+      </w:r>
+      <w:r>
+        <w:rPr>
+          <w:rFonts w:ascii="Arial" w:hAnsi="Arial" w:cs="Arial"/>
+        </w:rPr>
+        <w:t>the</w:t>
+      </w:r>
+      <w:r>
+        <w:rPr>
+          <w:rFonts w:ascii="Arial" w:hAnsi="Arial" w:cs="Arial"/>
+        </w:rPr>
+        <w:t xml:space="preserve"> mouse reference genome </w:t>
+      </w:r>
+      <w:r>
+        <w:rPr>
+          <w:rFonts w:ascii="Arial" w:hAnsi="Arial" w:cs="Arial"/>
+        </w:rPr>
+        <w:t>GRCm38.p6</w:t>
+      </w:r>
+      <w:r>
+        <w:rPr>
+          <w:rFonts w:ascii="Arial" w:hAnsi="Arial" w:cs="Arial"/>
+        </w:rPr>
+        <w:t xml:space="preserve"> </w:t>
+      </w:r>
+      <w:r>
+        <w:rPr>
+          <w:rFonts w:ascii="Arial" w:hAnsi="Arial" w:cs="Arial"/>
+        </w:rPr>
+        <w:t>using</w:t>
+      </w:r>
+      <w:r>
+        <w:rPr>
+          <w:rFonts w:ascii="Arial" w:hAnsi="Arial" w:cs="Arial"/>
+        </w:rPr>
+        <w:t xml:space="preserve"> </w:t>
+      </w:r>
       <w:commentRangeStart w:id="6"/>
       <w:r>
         <w:rPr>
           <w:rFonts w:ascii="Arial" w:hAnsi="Arial" w:cs="Arial"/>
         </w:rPr>
-        <w:t>platform</w:t>
+        <w:t>Salmon v 1.3.0</w:t>
       </w:r>
       <w:commentRangeEnd w:id="6"/>
       <w:r>
@@ -5834,50 +5882,370 @@
         <w:rPr>
           <w:rFonts w:ascii="Arial" w:hAnsi="Arial" w:cs="Arial"/>
         </w:rPr>
-        <w:t xml:space="preserve">.  Reads were aligned to </w:t>
-      </w:r>
-      <w:r>
-        <w:rPr>
-          <w:rFonts w:ascii="Arial" w:hAnsi="Arial" w:cs="Arial"/>
-        </w:rPr>
-        <w:t>the</w:t>
-      </w:r>
-      <w:r>
-        <w:rPr>
-          <w:rFonts w:ascii="Arial" w:hAnsi="Arial" w:cs="Arial"/>
-        </w:rPr>
-        <w:t xml:space="preserve"> mouse reference genome </w:t>
-      </w:r>
-      <w:r>
-        <w:rPr>
-          <w:rFonts w:ascii="Arial" w:hAnsi="Arial" w:cs="Arial"/>
-        </w:rPr>
-        <w:t>GRCm38.p6</w:t>
-      </w:r>
-      <w:r>
-        <w:rPr>
-          <w:rFonts w:ascii="Arial" w:hAnsi="Arial" w:cs="Arial"/>
-        </w:rPr>
         <w:t xml:space="preserve"> </w:t>
       </w:r>
       <w:r>
         <w:rPr>
           <w:rFonts w:ascii="Arial" w:hAnsi="Arial" w:cs="Arial"/>
         </w:rPr>
-        <w:t>using</w:t>
-      </w:r>
-      <w:r>
-        <w:rPr>
-          <w:rFonts w:ascii="Arial" w:hAnsi="Arial" w:cs="Arial"/>
-        </w:rPr>
         <w:t xml:space="preserve"> </w:t>
       </w:r>
+      <w:r>
+        <w:rPr>
+          <w:rFonts w:ascii="Arial" w:hAnsi="Arial" w:cs="Arial"/>
+        </w:rPr>
+        <w:fldChar w:fldCharType="begin" w:fldLock="1"/>
+      </w:r>
+      <w:r>
+        <w:rPr>
+          <w:rFonts w:ascii="Arial" w:hAnsi="Arial" w:cs="Arial"/>
+        </w:rPr>
+        <w:instrText>ADDIN CSL_CITATION {"citationItems":[{"id":"ITEM-1","itemData":{"DOI":"10.1038/nmeth.4197","ISSN":"15487105","PMID":"28263959","abstract":"We introduce Salmon, a lightweight method for quantifying transcript abundance from RNARNARNA-seq reads. Salmon combines a new dual-phase parallel inference algorithm and feature-rich bias models with an ultra-fast read mapping procedure. It is the first transcriptome-wide quantifier to correct for fragment GC-content bias, which, as we demonstrate here, substantially improves the accuracy of abundance estimates and the sensitivity of subsequent differential expression analysis.","author":[{"dropping-particle":"","family":"Patro","given":"Rob","non-dropping-particle":"","parse-names":false,"suffix":""},{"dropping-particle":"","family":"Duggal","given":"Geet","non-dropping-particle":"","parse-names":false,"suffix":""},{"dropping-particle":"","family":"Love","given":"Michael I.","non-dropping-particle":"","parse-names":false,"suffix":""},{"dropping-particle":"","family":"Irizarry","given":"Rafael A.","non-dropping-particle":"","parse-names":false,"suffix":""},{"dropping-particle":"","family":"Kingsford","given":"Carl","non-dropping-particle":"","parse-names":false,"suffix":""}],"container-title":"Nature Methods","id":"ITEM-1","issue":"4","issued":{"date-parts":[["2017"]]},"page":"417-419","publisher":"Nature Publishing Group","title":"Salmon provides fast and bias-aware quantification of transcript expression","type":"article-journal","volume":"14"},"uris":["http://www.mendeley.com/documents/?uuid=84e28f9b-6766-4fb3-9c5d-05e5f481169a"]}],"mendeley":{"formattedCitation":"(25)","plainTextFormattedCitation":"(25)","previouslyFormattedCitation":"(25)"},"properties":{"noteIndex":0},"schema":"https://github.com/citation-style-language/schema/raw/master/csl-citation.json"}</w:instrText>
+      </w:r>
+      <w:r>
+        <w:rPr>
+          <w:rFonts w:ascii="Arial" w:hAnsi="Arial" w:cs="Arial"/>
+        </w:rPr>
+        <w:fldChar w:fldCharType="separate"/>
+      </w:r>
+      <w:r>
+        <w:rPr>
+          <w:rFonts w:ascii="Arial" w:hAnsi="Arial" w:cs="Arial"/>
+          <w:noProof/>
+        </w:rPr>
+        <w:t>(25)</w:t>
+      </w:r>
+      <w:r>
+        <w:rPr>
+          <w:rFonts w:ascii="Arial" w:hAnsi="Arial" w:cs="Arial"/>
+        </w:rPr>
+        <w:fldChar w:fldCharType="end"/>
+      </w:r>
+      <w:r>
+        <w:rPr>
+          <w:rFonts w:ascii="Arial" w:hAnsi="Arial" w:cs="Arial"/>
+        </w:rPr>
+        <w:t xml:space="preserve"> </w:t>
+      </w:r>
+      <w:r>
+        <w:rPr>
+          <w:rFonts w:ascii="Arial" w:hAnsi="Arial" w:cs="Arial"/>
+        </w:rPr>
+        <w:t xml:space="preserve">with the </w:t>
+      </w:r>
+      <w:proofErr w:type="spellStart"/>
+      <w:r>
+        <w:rPr>
+          <w:rFonts w:ascii="Arial" w:hAnsi="Arial" w:cs="Arial"/>
+        </w:rPr>
+        <w:t>gc</w:t>
+      </w:r>
+      <w:proofErr w:type="spellEnd"/>
+      <w:r>
+        <w:rPr>
+          <w:rFonts w:ascii="Arial" w:hAnsi="Arial" w:cs="Arial"/>
+        </w:rPr>
+        <w:t xml:space="preserve">-bias and </w:t>
+      </w:r>
+      <w:proofErr w:type="spellStart"/>
+      <w:r>
+        <w:rPr>
+          <w:rFonts w:ascii="Arial" w:hAnsi="Arial" w:cs="Arial"/>
+        </w:rPr>
+        <w:t>validateMappings</w:t>
+      </w:r>
+      <w:proofErr w:type="spellEnd"/>
+      <w:r>
+        <w:rPr>
+          <w:rFonts w:ascii="Arial" w:hAnsi="Arial" w:cs="Arial"/>
+        </w:rPr>
+        <w:t xml:space="preserve"> flags.  </w:t>
+      </w:r>
+      <w:r>
+        <w:rPr>
+          <w:rFonts w:ascii="Arial" w:hAnsi="Arial" w:cs="Arial"/>
+        </w:rPr>
+        <w:t xml:space="preserve">Mapping efficiency was 54.8% (sample range 53-56.6%).  </w:t>
+      </w:r>
+      <w:r>
+        <w:rPr>
+          <w:rFonts w:ascii="Arial" w:hAnsi="Arial" w:cs="Arial"/>
+        </w:rPr>
+        <w:t xml:space="preserve">Transcript-level data was reduced to gene-level data via </w:t>
+      </w:r>
+      <w:proofErr w:type="spellStart"/>
+      <w:r>
+        <w:rPr>
+          <w:rFonts w:ascii="Arial" w:hAnsi="Arial" w:cs="Arial"/>
+        </w:rPr>
+        <w:t>tximeta</w:t>
+      </w:r>
+      <w:proofErr w:type="spellEnd"/>
+      <w:r>
+        <w:rPr>
+          <w:rFonts w:ascii="Arial" w:hAnsi="Arial" w:cs="Arial"/>
+        </w:rPr>
+        <w:t xml:space="preserve"> v1.8.4</w:t>
+      </w:r>
+      <w:r>
+        <w:rPr>
+          <w:rFonts w:ascii="Arial" w:hAnsi="Arial" w:cs="Arial"/>
+        </w:rPr>
+        <w:t xml:space="preserve"> </w:t>
+      </w:r>
+      <w:r>
+        <w:rPr>
+          <w:rFonts w:ascii="Arial" w:hAnsi="Arial" w:cs="Arial"/>
+        </w:rPr>
+        <w:fldChar w:fldCharType="begin" w:fldLock="1"/>
+      </w:r>
+      <w:r>
+        <w:rPr>
+          <w:rFonts w:ascii="Arial" w:hAnsi="Arial" w:cs="Arial"/>
+        </w:rPr>
+        <w:instrText>ADDIN CSL_CITATION {"citationItems":[{"id":"ITEM-1","itemData":{"DOI":"10.1371/journal.pcbi.1007664","ISBN":"1111111111","ISSN":"15537358","PMID":"32097405","abstract":"Correct annotation metadata is critical for reproducible and accurate RNA-seq analysis. When files are shared publicly or among collaborators with incorrect or missing annotation metadata, it becomes difficult or impossible to reproduce bioinformatic analyses from raw data. It also makes it more difficult to locate the transcriptomic features, such as transcripts or genes, in their proper genomic context, which is necessary for overlapping expression data with other datasets. We provide a solution in the form of an R/Bioconductor package tximeta that performs numerous annotation and metadata gathering tasks automatically on behalf of users during the import of transcript quantification files. The correct reference transcriptome is identified via a hashed checksum stored in the quantification output, and key transcript databases are downloaded and cached locally. The computational paradigm of automatically adding annotation metadata based on reference sequence checksums can greatly facilitate genomic workflows, by helping to reduce overhead during bioinformatic analyses, preventing costly bioinformatic mistakes, and promoting computational reproducibility. The tximeta package is available at https://bioconductor.org/packages/tximeta.","author":[{"dropping-particle":"","family":"Love","given":"Michael I.","non-dropping-particle":"","parse-names":false,"suffix":""},{"dropping-particle":"","family":"Soneson","given":"Charlotte","non-dropping-particle":"","parse-names":false,"suffix":""},{"dropping-particle":"","family":"Hickey","given":"Peter F.","non-dropping-particle":"","parse-names":false,"suffix":""},{"dropping-particle":"","family":"Johnson","given":"Lisa K.","non-dropping-particle":"","parse-names":false,"suffix":""},{"dropping-particle":"","family":"Tessa Pierce","given":"N.","non-dropping-particle":"","parse-names":false,"suffix":""},{"dropping-particle":"","family":"Shepherd","given":"Lori","non-dropping-particle":"","parse-names":false,"suffix":""},{"dropping-particle":"","family":"Morgan","given":"Martin","non-dropping-particle":"","parse-names":false,"suffix":""},{"dropping-particle":"","family":"Patro","given":"Rob","non-dropping-particle":"","parse-names":false,"suffix":""}],"container-title":"PLoS Computational Biology","id":"ITEM-1","issue":"2","issued":{"date-parts":[["2020"]]},"page":"1-13","title":"Tximeta: Reference sequence checksums for provenance identification in RNA-seq","type":"article-journal","volume":"16"},"uris":["http://www.mendeley.com/documents/?uuid=685afadb-51ac-4ee6-8fc9-125cc53324af"]}],"mendeley":{"formattedCitation":"(26)","plainTextFormattedCitation":"(26)","previouslyFormattedCitation":"(26)"},"properties":{"noteIndex":0},"schema":"https://github.com/citation-style-language/schema/raw/master/csl-citation.json"}</w:instrText>
+      </w:r>
+      <w:r>
+        <w:rPr>
+          <w:rFonts w:ascii="Arial" w:hAnsi="Arial" w:cs="Arial"/>
+        </w:rPr>
+        <w:fldChar w:fldCharType="separate"/>
+      </w:r>
+      <w:r>
+        <w:rPr>
+          <w:rFonts w:ascii="Arial" w:hAnsi="Arial" w:cs="Arial"/>
+          <w:noProof/>
+        </w:rPr>
+        <w:t>(26)</w:t>
+      </w:r>
+      <w:r>
+        <w:rPr>
+          <w:rFonts w:ascii="Arial" w:hAnsi="Arial" w:cs="Arial"/>
+        </w:rPr>
+        <w:fldChar w:fldCharType="end"/>
+      </w:r>
+      <w:r>
+        <w:rPr>
+          <w:rFonts w:ascii="Arial" w:hAnsi="Arial" w:cs="Arial"/>
+        </w:rPr>
+        <w:t xml:space="preserve"> and </w:t>
+      </w:r>
+      <w:proofErr w:type="spellStart"/>
+      <w:r>
+        <w:rPr>
+          <w:rFonts w:ascii="Arial" w:hAnsi="Arial" w:cs="Arial"/>
+        </w:rPr>
+        <w:t>txiimport</w:t>
+      </w:r>
+      <w:proofErr w:type="spellEnd"/>
+      <w:r>
+        <w:rPr>
+          <w:rFonts w:ascii="Arial" w:hAnsi="Arial" w:cs="Arial"/>
+        </w:rPr>
+        <w:t xml:space="preserve"> v1.18.0</w:t>
+      </w:r>
+      <w:r>
+        <w:rPr>
+          <w:rFonts w:ascii="Arial" w:hAnsi="Arial" w:cs="Arial"/>
+        </w:rPr>
+        <w:t xml:space="preserve"> </w:t>
+      </w:r>
+      <w:r>
+        <w:rPr>
+          <w:rFonts w:ascii="Arial" w:hAnsi="Arial" w:cs="Arial"/>
+        </w:rPr>
+        <w:fldChar w:fldCharType="begin" w:fldLock="1"/>
+      </w:r>
+      <w:r>
+        <w:rPr>
+          <w:rFonts w:ascii="Arial" w:hAnsi="Arial" w:cs="Arial"/>
+        </w:rPr>
+        <w:instrText>ADDIN CSL_CITATION {"citationItems":[{"id":"ITEM-1","itemData":{"DOI":"10.12688/F1000RESEARCH.7563.2","ISSN":"1759796X","PMID":"26925227","abstract":"High-throughput sequencing of cDNA (RNA-seq) is used extensively to characterize the transcriptome of cells. Many transcriptomic studies aim at comparing either abundance levels or the transcriptome composition between given conditions, and as a first step, the sequencing reads must be used as the basis for abundance quantification of transcriptomic features of interest, such as genes or transcripts. Various quantification approaches have been proposed, ranging from simple counting of reads that overlap given genomic regions to more complex estimation of underlying transcript abundances. In this paper, we show that gene-level abundance estimates and statistical inference offer advantages over transcript-level analyses, in terms of performance and interpretability. We also illustrate that the presence of differential isoform usage can lead to inflated false discovery rates in differential gene expression analyses on simple count matrices but that this can be addressed by incorporating offsets derived from transcript-level abundance estimates. We also show that the problem is relatively minor in several real data sets. Finally, we provide an R package (tximport) to help users integrate transcript-level abundance estimates from common quantification pipelines into count-based statistical inference engines.","author":[{"dropping-particle":"","family":"Soneson","given":"Charlotte","non-dropping-particle":"","parse-names":false,"suffix":""},{"dropping-particle":"","family":"Love","given":"Michael I.","non-dropping-particle":"","parse-names":false,"suffix":""},{"dropping-particle":"","family":"Robinson","given":"Mark D.","non-dropping-particle":"","parse-names":false,"suffix":""}],"container-title":"F1000Research","id":"ITEM-1","issue":"0","issued":{"date-parts":[["2016"]]},"page":"1-23","title":"Differential analyses for RNA-seq: Transcript-level estimates improve gene-level inferences [version 2; referees: 2 approved]","type":"article-journal","volume":"4"},"uris":["http://www.mendeley.com/documents/?uuid=bf0fda7f-6b1d-46ac-9474-ed8e0632013c"]}],"mendeley":{"formattedCitation":"(27)","plainTextFormattedCitation":"(27)"},"properties":{"noteIndex":0},"schema":"https://github.com/citation-style-language/schema/raw/master/csl-citation.json"}</w:instrText>
+      </w:r>
+      <w:r>
+        <w:rPr>
+          <w:rFonts w:ascii="Arial" w:hAnsi="Arial" w:cs="Arial"/>
+        </w:rPr>
+        <w:fldChar w:fldCharType="separate"/>
+      </w:r>
+      <w:r>
+        <w:rPr>
+          <w:rFonts w:ascii="Arial" w:hAnsi="Arial" w:cs="Arial"/>
+          <w:noProof/>
+        </w:rPr>
+        <w:t>(27)</w:t>
+      </w:r>
+      <w:r>
+        <w:rPr>
+          <w:rFonts w:ascii="Arial" w:hAnsi="Arial" w:cs="Arial"/>
+        </w:rPr>
+        <w:fldChar w:fldCharType="end"/>
+      </w:r>
+      <w:r>
+        <w:rPr>
+          <w:rFonts w:ascii="Arial" w:hAnsi="Arial" w:cs="Arial"/>
+        </w:rPr>
+        <w:t xml:space="preserve"> </w:t>
+      </w:r>
+      <w:r>
+        <w:rPr>
+          <w:rFonts w:ascii="Arial" w:hAnsi="Arial" w:cs="Arial"/>
+        </w:rPr>
+        <w:t>prior to analysis by DESeq2 v1.</w:t>
+      </w:r>
+      <w:r>
+        <w:rPr>
+          <w:rFonts w:ascii="Arial" w:hAnsi="Arial" w:cs="Arial"/>
+        </w:rPr>
+        <w:t>30</w:t>
+      </w:r>
+      <w:r>
+        <w:rPr>
+          <w:rFonts w:ascii="Arial" w:hAnsi="Arial" w:cs="Arial"/>
+        </w:rPr>
+        <w:t>.1</w:t>
+      </w:r>
+      <w:r>
+        <w:rPr>
+          <w:rFonts w:ascii="Arial" w:hAnsi="Arial" w:cs="Arial"/>
+        </w:rPr>
+        <w:t xml:space="preserve"> </w:t>
+      </w:r>
+      <w:r>
+        <w:rPr>
+          <w:rFonts w:ascii="Arial" w:hAnsi="Arial" w:cs="Arial"/>
+        </w:rPr>
+        <w:fldChar w:fldCharType="begin" w:fldLock="1"/>
+      </w:r>
+      <w:r>
+        <w:rPr>
+          <w:rFonts w:ascii="Arial" w:hAnsi="Arial" w:cs="Arial"/>
+        </w:rPr>
+        <w:instrText>ADDIN CSL_CITATION {"citationItems":[{"id":"ITEM-1","itemData":{"DOI":"10.1186/s13059-014-0550-8","ISSN":"1474-760X","author":[{"dropping-particle":"","family":"Love","given":"Michael I.","non-dropping-particle":"","parse-names":false,"suffix":""},{"dropping-particle":"","family":"Huber","given":"Wolfgang","non-dropping-particle":"","parse-names":false,"suffix":""},{"dropping-particle":"","family":"Anders","given":"Simon","non-dropping-particle":"","parse-names":false,"suffix":""}],"container-title":"Genome Biology","id":"ITEM-1","issue":"12","issued":{"date-parts":[["2014","12","5"]]},"page":"550","title":"Moderated estimation of fold change and dispersion for RNA-seq data with DESeq2","type":"article-journal","volume":"15"},"uris":["http://www.mendeley.com/documents/?uuid=b6734364-aafd-472e-8268-3e56586c5859"]}],"mendeley":{"formattedCitation":"(28)","plainTextFormattedCitation":"(28)","previouslyFormattedCitation":"(27)"},"properties":{"noteIndex":0},"schema":"https://github.com/citation-style-language/schema/raw/master/csl-citation.json"}</w:instrText>
+      </w:r>
+      <w:r>
+        <w:rPr>
+          <w:rFonts w:ascii="Arial" w:hAnsi="Arial" w:cs="Arial"/>
+        </w:rPr>
+        <w:fldChar w:fldCharType="separate"/>
+      </w:r>
+      <w:r>
+        <w:rPr>
+          <w:rFonts w:ascii="Arial" w:hAnsi="Arial" w:cs="Arial"/>
+          <w:noProof/>
+        </w:rPr>
+        <w:t>(28)</w:t>
+      </w:r>
+      <w:r>
+        <w:rPr>
+          <w:rFonts w:ascii="Arial" w:hAnsi="Arial" w:cs="Arial"/>
+        </w:rPr>
+        <w:fldChar w:fldCharType="end"/>
+      </w:r>
+      <w:r>
+        <w:rPr>
+          <w:rFonts w:ascii="Arial" w:hAnsi="Arial" w:cs="Arial"/>
+        </w:rPr>
+        <w:t xml:space="preserve">.  To </w:t>
+      </w:r>
+      <w:r>
+        <w:rPr>
+          <w:rFonts w:ascii="Arial" w:hAnsi="Arial" w:cs="Arial"/>
+        </w:rPr>
+        <w:t>determine</w:t>
+      </w:r>
+      <w:r>
+        <w:rPr>
+          <w:rFonts w:ascii="Arial" w:hAnsi="Arial" w:cs="Arial"/>
+        </w:rPr>
+        <w:t xml:space="preserve"> differential </w:t>
+      </w:r>
+      <w:r>
+        <w:rPr>
+          <w:rFonts w:ascii="Arial" w:hAnsi="Arial" w:cs="Arial"/>
+        </w:rPr>
+        <w:t>expressed genes</w:t>
+      </w:r>
+      <w:r>
+        <w:rPr>
+          <w:rFonts w:ascii="Arial" w:hAnsi="Arial" w:cs="Arial"/>
+        </w:rPr>
+        <w:t xml:space="preserve"> we </w:t>
+      </w:r>
+      <w:r>
+        <w:rPr>
+          <w:rFonts w:ascii="Arial" w:hAnsi="Arial" w:cs="Arial"/>
+        </w:rPr>
+        <w:t xml:space="preserve">evaluated </w:t>
+      </w:r>
+      <w:r>
+        <w:rPr>
+          <w:rFonts w:ascii="Arial" w:hAnsi="Arial" w:cs="Arial"/>
+        </w:rPr>
+        <w:t>14242</w:t>
+      </w:r>
+      <w:r>
+        <w:rPr>
+          <w:rFonts w:ascii="Arial" w:hAnsi="Arial" w:cs="Arial"/>
+        </w:rPr>
+        <w:t xml:space="preserve"> genes, excluding those with low or no read counts</w:t>
+      </w:r>
+      <w:r>
+        <w:rPr>
+          <w:rFonts w:ascii="Arial" w:hAnsi="Arial" w:cs="Arial"/>
+        </w:rPr>
+        <w:t>, identifying 265 differentially expressed genes</w:t>
+      </w:r>
+      <w:r>
+        <w:rPr>
+          <w:rFonts w:ascii="Arial" w:hAnsi="Arial" w:cs="Arial"/>
+        </w:rPr>
+        <w:t xml:space="preserve"> (q&lt;0.05).  Full </w:t>
+      </w:r>
+      <w:r>
+        <w:rPr>
+          <w:rFonts w:ascii="Arial" w:hAnsi="Arial" w:cs="Arial"/>
+        </w:rPr>
+        <w:t>gene expression results</w:t>
+      </w:r>
+      <w:r>
+        <w:rPr>
+          <w:rFonts w:ascii="Arial" w:hAnsi="Arial" w:cs="Arial"/>
+        </w:rPr>
+        <w:t xml:space="preserve"> are reported in Supplementary Table 1.  For gene set enrichment analyses, we used </w:t>
+      </w:r>
+      <w:proofErr w:type="spellStart"/>
+      <w:r>
+        <w:rPr>
+          <w:rFonts w:ascii="Arial" w:hAnsi="Arial" w:cs="Arial"/>
+        </w:rPr>
+        <w:t>ClusterProfiler</w:t>
+      </w:r>
+      <w:proofErr w:type="spellEnd"/>
+      <w:r>
+        <w:rPr>
+          <w:rFonts w:ascii="Arial" w:hAnsi="Arial" w:cs="Arial"/>
+        </w:rPr>
+        <w:t xml:space="preserve"> v3.16 after ranking </w:t>
+      </w:r>
+      <w:r>
+        <w:rPr>
+          <w:rFonts w:ascii="Arial" w:hAnsi="Arial" w:cs="Arial"/>
+        </w:rPr>
+        <w:t xml:space="preserve">genes </w:t>
+      </w:r>
+      <w:r>
+        <w:rPr>
+          <w:rFonts w:ascii="Arial" w:hAnsi="Arial" w:cs="Arial"/>
+        </w:rPr>
+        <w:t xml:space="preserve">by fold </w:t>
+      </w:r>
       <w:commentRangeStart w:id="7"/>
       <w:r>
         <w:rPr>
           <w:rFonts w:ascii="Arial" w:hAnsi="Arial" w:cs="Arial"/>
         </w:rPr>
-        <w:t>Salmon v 1.3.0</w:t>
+        <w:t>change</w:t>
       </w:r>
       <w:commentRangeEnd w:id="7"/>
       <w:r>
@@ -5890,370 +6258,14 @@
         <w:rPr>
           <w:rFonts w:ascii="Arial" w:hAnsi="Arial" w:cs="Arial"/>
         </w:rPr>
-        <w:t xml:space="preserve"> </w:t>
-      </w:r>
-      <w:r>
-        <w:rPr>
-          <w:rFonts w:ascii="Arial" w:hAnsi="Arial" w:cs="Arial"/>
-        </w:rPr>
-        <w:t xml:space="preserve"> </w:t>
-      </w:r>
-      <w:r>
-        <w:rPr>
-          <w:rFonts w:ascii="Arial" w:hAnsi="Arial" w:cs="Arial"/>
-        </w:rPr>
-        <w:fldChar w:fldCharType="begin" w:fldLock="1"/>
-      </w:r>
-      <w:r>
-        <w:rPr>
-          <w:rFonts w:ascii="Arial" w:hAnsi="Arial" w:cs="Arial"/>
-        </w:rPr>
-        <w:instrText>ADDIN CSL_CITATION {"citationItems":[{"id":"ITEM-1","itemData":{"DOI":"10.1038/nmeth.4197","ISSN":"15487105","PMID":"28263959","abstract":"We introduce Salmon, a lightweight method for quantifying transcript abundance from RNARNARNA-seq reads. Salmon combines a new dual-phase parallel inference algorithm and feature-rich bias models with an ultra-fast read mapping procedure. It is the first transcriptome-wide quantifier to correct for fragment GC-content bias, which, as we demonstrate here, substantially improves the accuracy of abundance estimates and the sensitivity of subsequent differential expression analysis.","author":[{"dropping-particle":"","family":"Patro","given":"Rob","non-dropping-particle":"","parse-names":false,"suffix":""},{"dropping-particle":"","family":"Duggal","given":"Geet","non-dropping-particle":"","parse-names":false,"suffix":""},{"dropping-particle":"","family":"Love","given":"Michael I.","non-dropping-particle":"","parse-names":false,"suffix":""},{"dropping-particle":"","family":"Irizarry","given":"Rafael A.","non-dropping-particle":"","parse-names":false,"suffix":""},{"dropping-particle":"","family":"Kingsford","given":"Carl","non-dropping-particle":"","parse-names":false,"suffix":""}],"container-title":"Nature Methods","id":"ITEM-1","issue":"4","issued":{"date-parts":[["2017"]]},"page":"417-419","publisher":"Nature Publishing Group","title":"Salmon provides fast and bias-aware quantification of transcript expression","type":"article-journal","volume":"14"},"uris":["http://www.mendeley.com/documents/?uuid=84e28f9b-6766-4fb3-9c5d-05e5f481169a"]}],"mendeley":{"formattedCitation":"(25)","plainTextFormattedCitation":"(25)","previouslyFormattedCitation":"(25)"},"properties":{"noteIndex":0},"schema":"https://github.com/citation-style-language/schema/raw/master/csl-citation.json"}</w:instrText>
-      </w:r>
-      <w:r>
-        <w:rPr>
-          <w:rFonts w:ascii="Arial" w:hAnsi="Arial" w:cs="Arial"/>
-        </w:rPr>
-        <w:fldChar w:fldCharType="separate"/>
-      </w:r>
-      <w:r>
-        <w:rPr>
-          <w:rFonts w:ascii="Arial" w:hAnsi="Arial" w:cs="Arial"/>
-          <w:noProof/>
-        </w:rPr>
-        <w:t>(25)</w:t>
-      </w:r>
-      <w:r>
-        <w:rPr>
-          <w:rFonts w:ascii="Arial" w:hAnsi="Arial" w:cs="Arial"/>
-        </w:rPr>
-        <w:fldChar w:fldCharType="end"/>
-      </w:r>
-      <w:r>
-        <w:rPr>
-          <w:rFonts w:ascii="Arial" w:hAnsi="Arial" w:cs="Arial"/>
-        </w:rPr>
-        <w:t xml:space="preserve"> </w:t>
-      </w:r>
-      <w:r>
-        <w:rPr>
-          <w:rFonts w:ascii="Arial" w:hAnsi="Arial" w:cs="Arial"/>
-        </w:rPr>
-        <w:t xml:space="preserve">with the </w:t>
-      </w:r>
-      <w:proofErr w:type="spellStart"/>
-      <w:r>
-        <w:rPr>
-          <w:rFonts w:ascii="Arial" w:hAnsi="Arial" w:cs="Arial"/>
-        </w:rPr>
-        <w:t>gc</w:t>
-      </w:r>
-      <w:proofErr w:type="spellEnd"/>
-      <w:r>
-        <w:rPr>
-          <w:rFonts w:ascii="Arial" w:hAnsi="Arial" w:cs="Arial"/>
-        </w:rPr>
-        <w:t xml:space="preserve">-bias and </w:t>
-      </w:r>
-      <w:proofErr w:type="spellStart"/>
-      <w:r>
-        <w:rPr>
-          <w:rFonts w:ascii="Arial" w:hAnsi="Arial" w:cs="Arial"/>
-        </w:rPr>
-        <w:t>validateMappings</w:t>
-      </w:r>
-      <w:proofErr w:type="spellEnd"/>
-      <w:r>
-        <w:rPr>
-          <w:rFonts w:ascii="Arial" w:hAnsi="Arial" w:cs="Arial"/>
-        </w:rPr>
-        <w:t xml:space="preserve"> flags.  </w:t>
-      </w:r>
-      <w:r>
-        <w:rPr>
-          <w:rFonts w:ascii="Arial" w:hAnsi="Arial" w:cs="Arial"/>
-        </w:rPr>
-        <w:t xml:space="preserve">Mapping efficiency was 54.8% (sample range 53-56.6%).  </w:t>
-      </w:r>
-      <w:r>
-        <w:rPr>
-          <w:rFonts w:ascii="Arial" w:hAnsi="Arial" w:cs="Arial"/>
-        </w:rPr>
-        <w:t xml:space="preserve">Transcript-level data was reduced to gene-level data via </w:t>
-      </w:r>
-      <w:proofErr w:type="spellStart"/>
-      <w:r>
-        <w:rPr>
-          <w:rFonts w:ascii="Arial" w:hAnsi="Arial" w:cs="Arial"/>
-        </w:rPr>
-        <w:t>tximeta</w:t>
-      </w:r>
-      <w:proofErr w:type="spellEnd"/>
-      <w:r>
-        <w:rPr>
-          <w:rFonts w:ascii="Arial" w:hAnsi="Arial" w:cs="Arial"/>
-        </w:rPr>
-        <w:t xml:space="preserve"> v1.8.4</w:t>
-      </w:r>
-      <w:r>
-        <w:rPr>
-          <w:rFonts w:ascii="Arial" w:hAnsi="Arial" w:cs="Arial"/>
-        </w:rPr>
-        <w:t xml:space="preserve"> </w:t>
-      </w:r>
-      <w:r>
-        <w:rPr>
-          <w:rFonts w:ascii="Arial" w:hAnsi="Arial" w:cs="Arial"/>
-        </w:rPr>
-        <w:fldChar w:fldCharType="begin" w:fldLock="1"/>
-      </w:r>
-      <w:r>
-        <w:rPr>
-          <w:rFonts w:ascii="Arial" w:hAnsi="Arial" w:cs="Arial"/>
-        </w:rPr>
-        <w:instrText>ADDIN CSL_CITATION {"citationItems":[{"id":"ITEM-1","itemData":{"DOI":"10.1371/journal.pcbi.1007664","ISBN":"1111111111","ISSN":"15537358","PMID":"32097405","abstract":"Correct annotation metadata is critical for reproducible and accurate RNA-seq analysis. When files are shared publicly or among collaborators with incorrect or missing annotation metadata, it becomes difficult or impossible to reproduce bioinformatic analyses from raw data. It also makes it more difficult to locate the transcriptomic features, such as transcripts or genes, in their proper genomic context, which is necessary for overlapping expression data with other datasets. We provide a solution in the form of an R/Bioconductor package tximeta that performs numerous annotation and metadata gathering tasks automatically on behalf of users during the import of transcript quantification files. The correct reference transcriptome is identified via a hashed checksum stored in the quantification output, and key transcript databases are downloaded and cached locally. The computational paradigm of automatically adding annotation metadata based on reference sequence checksums can greatly facilitate genomic workflows, by helping to reduce overhead during bioinformatic analyses, preventing costly bioinformatic mistakes, and promoting computational reproducibility. The tximeta package is available at https://bioconductor.org/packages/tximeta.","author":[{"dropping-particle":"","family":"Love","given":"Michael I.","non-dropping-particle":"","parse-names":false,"suffix":""},{"dropping-particle":"","family":"Soneson","given":"Charlotte","non-dropping-particle":"","parse-names":false,"suffix":""},{"dropping-particle":"","family":"Hickey","given":"Peter F.","non-dropping-particle":"","parse-names":false,"suffix":""},{"dropping-particle":"","family":"Johnson","given":"Lisa K.","non-dropping-particle":"","parse-names":false,"suffix":""},{"dropping-particle":"","family":"Tessa Pierce","given":"N.","non-dropping-particle":"","parse-names":false,"suffix":""},{"dropping-particle":"","family":"Shepherd","given":"Lori","non-dropping-particle":"","parse-names":false,"suffix":""},{"dropping-particle":"","family":"Morgan","given":"Martin","non-dropping-particle":"","parse-names":false,"suffix":""},{"dropping-particle":"","family":"Patro","given":"Rob","non-dropping-particle":"","parse-names":false,"suffix":""}],"container-title":"PLoS Computational Biology","id":"ITEM-1","issue":"2","issued":{"date-parts":[["2020"]]},"page":"1-13","title":"Tximeta: Reference sequence checksums for provenance identification in RNA-seq","type":"article-journal","volume":"16"},"uris":["http://www.mendeley.com/documents/?uuid=685afadb-51ac-4ee6-8fc9-125cc53324af"]}],"mendeley":{"formattedCitation":"(26)","plainTextFormattedCitation":"(26)","previouslyFormattedCitation":"(26)"},"properties":{"noteIndex":0},"schema":"https://github.com/citation-style-language/schema/raw/master/csl-citation.json"}</w:instrText>
-      </w:r>
-      <w:r>
-        <w:rPr>
-          <w:rFonts w:ascii="Arial" w:hAnsi="Arial" w:cs="Arial"/>
-        </w:rPr>
-        <w:fldChar w:fldCharType="separate"/>
-      </w:r>
-      <w:r>
-        <w:rPr>
-          <w:rFonts w:ascii="Arial" w:hAnsi="Arial" w:cs="Arial"/>
-          <w:noProof/>
-        </w:rPr>
-        <w:t>(26)</w:t>
-      </w:r>
-      <w:r>
-        <w:rPr>
-          <w:rFonts w:ascii="Arial" w:hAnsi="Arial" w:cs="Arial"/>
-        </w:rPr>
-        <w:fldChar w:fldCharType="end"/>
-      </w:r>
-      <w:r>
-        <w:rPr>
-          <w:rFonts w:ascii="Arial" w:hAnsi="Arial" w:cs="Arial"/>
-        </w:rPr>
-        <w:t xml:space="preserve"> and </w:t>
-      </w:r>
-      <w:proofErr w:type="spellStart"/>
-      <w:r>
-        <w:rPr>
-          <w:rFonts w:ascii="Arial" w:hAnsi="Arial" w:cs="Arial"/>
-        </w:rPr>
-        <w:t>txiimport</w:t>
-      </w:r>
-      <w:proofErr w:type="spellEnd"/>
-      <w:r>
-        <w:rPr>
-          <w:rFonts w:ascii="Arial" w:hAnsi="Arial" w:cs="Arial"/>
-        </w:rPr>
-        <w:t xml:space="preserve"> v1.18.0</w:t>
-      </w:r>
-      <w:r>
-        <w:rPr>
-          <w:rFonts w:ascii="Arial" w:hAnsi="Arial" w:cs="Arial"/>
-        </w:rPr>
-        <w:t xml:space="preserve"> </w:t>
-      </w:r>
-      <w:r>
-        <w:rPr>
-          <w:rFonts w:ascii="Arial" w:hAnsi="Arial" w:cs="Arial"/>
-        </w:rPr>
-        <w:fldChar w:fldCharType="begin" w:fldLock="1"/>
-      </w:r>
-      <w:r>
-        <w:rPr>
-          <w:rFonts w:ascii="Arial" w:hAnsi="Arial" w:cs="Arial"/>
-        </w:rPr>
-        <w:instrText>ADDIN CSL_CITATION {"citationItems":[{"id":"ITEM-1","itemData":{"DOI":"10.12688/F1000RESEARCH.7563.2","ISSN":"1759796X","PMID":"26925227","abstract":"High-throughput sequencing of cDNA (RNA-seq) is used extensively to characterize the transcriptome of cells. Many transcriptomic studies aim at comparing either abundance levels or the transcriptome composition between given conditions, and as a first step, the sequencing reads must be used as the basis for abundance quantification of transcriptomic features of interest, such as genes or transcripts. Various quantification approaches have been proposed, ranging from simple counting of reads that overlap given genomic regions to more complex estimation of underlying transcript abundances. In this paper, we show that gene-level abundance estimates and statistical inference offer advantages over transcript-level analyses, in terms of performance and interpretability. We also illustrate that the presence of differential isoform usage can lead to inflated false discovery rates in differential gene expression analyses on simple count matrices but that this can be addressed by incorporating offsets derived from transcript-level abundance estimates. We also show that the problem is relatively minor in several real data sets. Finally, we provide an R package (tximport) to help users integrate transcript-level abundance estimates from common quantification pipelines into count-based statistical inference engines.","author":[{"dropping-particle":"","family":"Soneson","given":"Charlotte","non-dropping-particle":"","parse-names":false,"suffix":""},{"dropping-particle":"","family":"Love","given":"Michael I.","non-dropping-particle":"","parse-names":false,"suffix":""},{"dropping-particle":"","family":"Robinson","given":"Mark D.","non-dropping-particle":"","parse-names":false,"suffix":""}],"container-title":"F1000Research","id":"ITEM-1","issue":"0","issued":{"date-parts":[["2016"]]},"page":"1-23","title":"Differential analyses for RNA-seq: Transcript-level estimates improve gene-level inferences [version 2; referees: 2 approved]","type":"article-journal","volume":"4"},"uris":["http://www.mendeley.com/documents/?uuid=bf0fda7f-6b1d-46ac-9474-ed8e0632013c"]}],"mendeley":{"formattedCitation":"(27)","plainTextFormattedCitation":"(27)"},"properties":{"noteIndex":0},"schema":"https://github.com/citation-style-language/schema/raw/master/csl-citation.json"}</w:instrText>
-      </w:r>
-      <w:r>
-        <w:rPr>
-          <w:rFonts w:ascii="Arial" w:hAnsi="Arial" w:cs="Arial"/>
-        </w:rPr>
-        <w:fldChar w:fldCharType="separate"/>
-      </w:r>
-      <w:r>
-        <w:rPr>
-          <w:rFonts w:ascii="Arial" w:hAnsi="Arial" w:cs="Arial"/>
-          <w:noProof/>
-        </w:rPr>
-        <w:t>(27)</w:t>
-      </w:r>
-      <w:r>
-        <w:rPr>
-          <w:rFonts w:ascii="Arial" w:hAnsi="Arial" w:cs="Arial"/>
-        </w:rPr>
-        <w:fldChar w:fldCharType="end"/>
-      </w:r>
-      <w:r>
-        <w:rPr>
-          <w:rFonts w:ascii="Arial" w:hAnsi="Arial" w:cs="Arial"/>
-        </w:rPr>
-        <w:t xml:space="preserve"> </w:t>
-      </w:r>
-      <w:r>
-        <w:rPr>
-          <w:rFonts w:ascii="Arial" w:hAnsi="Arial" w:cs="Arial"/>
-        </w:rPr>
-        <w:t>prior to analysis by DESeq2 v1.</w:t>
-      </w:r>
-      <w:r>
-        <w:rPr>
-          <w:rFonts w:ascii="Arial" w:hAnsi="Arial" w:cs="Arial"/>
-        </w:rPr>
-        <w:t>30</w:t>
-      </w:r>
-      <w:r>
-        <w:rPr>
-          <w:rFonts w:ascii="Arial" w:hAnsi="Arial" w:cs="Arial"/>
-        </w:rPr>
-        <w:t>.1</w:t>
-      </w:r>
-      <w:r>
-        <w:rPr>
-          <w:rFonts w:ascii="Arial" w:hAnsi="Arial" w:cs="Arial"/>
-        </w:rPr>
-        <w:t xml:space="preserve"> </w:t>
-      </w:r>
-      <w:r>
-        <w:rPr>
-          <w:rFonts w:ascii="Arial" w:hAnsi="Arial" w:cs="Arial"/>
-        </w:rPr>
-        <w:fldChar w:fldCharType="begin" w:fldLock="1"/>
-      </w:r>
-      <w:r>
-        <w:rPr>
-          <w:rFonts w:ascii="Arial" w:hAnsi="Arial" w:cs="Arial"/>
-        </w:rPr>
-        <w:instrText>ADDIN CSL_CITATION {"citationItems":[{"id":"ITEM-1","itemData":{"DOI":"10.1186/s13059-014-0550-8","ISSN":"1474-760X","author":[{"dropping-particle":"","family":"Love","given":"Michael I.","non-dropping-particle":"","parse-names":false,"suffix":""},{"dropping-particle":"","family":"Huber","given":"Wolfgang","non-dropping-particle":"","parse-names":false,"suffix":""},{"dropping-particle":"","family":"Anders","given":"Simon","non-dropping-particle":"","parse-names":false,"suffix":""}],"container-title":"Genome Biology","id":"ITEM-1","issue":"12","issued":{"date-parts":[["2014","12","5"]]},"page":"550","title":"Moderated estimation of fold change and dispersion for RNA-seq data with DESeq2","type":"article-journal","volume":"15"},"uris":["http://www.mendeley.com/documents/?uuid=b6734364-aafd-472e-8268-3e56586c5859"]}],"mendeley":{"formattedCitation":"(28)","plainTextFormattedCitation":"(28)","previouslyFormattedCitation":"(27)"},"properties":{"noteIndex":0},"schema":"https://github.com/citation-style-language/schema/raw/master/csl-citation.json"}</w:instrText>
-      </w:r>
-      <w:r>
-        <w:rPr>
-          <w:rFonts w:ascii="Arial" w:hAnsi="Arial" w:cs="Arial"/>
-        </w:rPr>
-        <w:fldChar w:fldCharType="separate"/>
-      </w:r>
-      <w:r>
-        <w:rPr>
-          <w:rFonts w:ascii="Arial" w:hAnsi="Arial" w:cs="Arial"/>
-          <w:noProof/>
-        </w:rPr>
-        <w:t>(28)</w:t>
-      </w:r>
-      <w:r>
-        <w:rPr>
-          <w:rFonts w:ascii="Arial" w:hAnsi="Arial" w:cs="Arial"/>
-        </w:rPr>
-        <w:fldChar w:fldCharType="end"/>
-      </w:r>
-      <w:r>
-        <w:rPr>
-          <w:rFonts w:ascii="Arial" w:hAnsi="Arial" w:cs="Arial"/>
-        </w:rPr>
-        <w:t xml:space="preserve">.  To </w:t>
-      </w:r>
-      <w:r>
-        <w:rPr>
-          <w:rFonts w:ascii="Arial" w:hAnsi="Arial" w:cs="Arial"/>
-        </w:rPr>
-        <w:t>determine</w:t>
-      </w:r>
-      <w:r>
-        <w:rPr>
-          <w:rFonts w:ascii="Arial" w:hAnsi="Arial" w:cs="Arial"/>
-        </w:rPr>
-        <w:t xml:space="preserve"> differential </w:t>
-      </w:r>
-      <w:r>
-        <w:rPr>
-          <w:rFonts w:ascii="Arial" w:hAnsi="Arial" w:cs="Arial"/>
-        </w:rPr>
-        <w:t>expressed genes</w:t>
-      </w:r>
-      <w:r>
-        <w:rPr>
-          <w:rFonts w:ascii="Arial" w:hAnsi="Arial" w:cs="Arial"/>
-        </w:rPr>
-        <w:t xml:space="preserve"> we </w:t>
-      </w:r>
-      <w:r>
-        <w:rPr>
-          <w:rFonts w:ascii="Arial" w:hAnsi="Arial" w:cs="Arial"/>
-        </w:rPr>
-        <w:t xml:space="preserve">evaluated </w:t>
-      </w:r>
-      <w:r>
-        <w:rPr>
-          <w:rFonts w:ascii="Arial" w:hAnsi="Arial" w:cs="Arial"/>
-        </w:rPr>
-        <w:t>14242</w:t>
-      </w:r>
-      <w:r>
-        <w:rPr>
-          <w:rFonts w:ascii="Arial" w:hAnsi="Arial" w:cs="Arial"/>
-        </w:rPr>
-        <w:t xml:space="preserve"> genes, excluding those with low or no read counts</w:t>
-      </w:r>
-      <w:r>
-        <w:rPr>
-          <w:rFonts w:ascii="Arial" w:hAnsi="Arial" w:cs="Arial"/>
-        </w:rPr>
-        <w:t>, identifying 265 differentially expressed genes</w:t>
-      </w:r>
-      <w:r>
-        <w:rPr>
-          <w:rFonts w:ascii="Arial" w:hAnsi="Arial" w:cs="Arial"/>
-        </w:rPr>
-        <w:t xml:space="preserve"> (q&lt;0.05).  Full </w:t>
-      </w:r>
-      <w:r>
-        <w:rPr>
-          <w:rFonts w:ascii="Arial" w:hAnsi="Arial" w:cs="Arial"/>
-        </w:rPr>
-        <w:t>gene expression results</w:t>
-      </w:r>
-      <w:r>
-        <w:rPr>
-          <w:rFonts w:ascii="Arial" w:hAnsi="Arial" w:cs="Arial"/>
-        </w:rPr>
-        <w:t xml:space="preserve"> are reported in Supplementary Table 1.  For gene set enrichment analyses, we used </w:t>
-      </w:r>
-      <w:proofErr w:type="spellStart"/>
-      <w:r>
-        <w:rPr>
-          <w:rFonts w:ascii="Arial" w:hAnsi="Arial" w:cs="Arial"/>
-        </w:rPr>
-        <w:t>ClusterProfiler</w:t>
-      </w:r>
-      <w:proofErr w:type="spellEnd"/>
-      <w:r>
-        <w:rPr>
-          <w:rFonts w:ascii="Arial" w:hAnsi="Arial" w:cs="Arial"/>
-        </w:rPr>
-        <w:t xml:space="preserve"> v3.16 after ranking </w:t>
-      </w:r>
-      <w:r>
-        <w:rPr>
-          <w:rFonts w:ascii="Arial" w:hAnsi="Arial" w:cs="Arial"/>
-        </w:rPr>
-        <w:t xml:space="preserve">genes </w:t>
-      </w:r>
-      <w:r>
-        <w:rPr>
-          <w:rFonts w:ascii="Arial" w:hAnsi="Arial" w:cs="Arial"/>
-        </w:rPr>
-        <w:t xml:space="preserve">by fold </w:t>
+        <w:t xml:space="preserve">.  Gene set enrichment results are presented in Supplementary Table 2.  Data are available from GEO at accession number </w:t>
       </w:r>
       <w:commentRangeStart w:id="8"/>
       <w:r>
         <w:rPr>
           <w:rFonts w:ascii="Arial" w:hAnsi="Arial" w:cs="Arial"/>
         </w:rPr>
-        <w:t>change</w:t>
+        <w:t>XXXX</w:t>
       </w:r>
       <w:commentRangeEnd w:id="8"/>
       <w:r>
@@ -6262,541 +6274,521 @@
         </w:rPr>
         <w:commentReference w:id="8"/>
       </w:r>
-      <w:r>
-        <w:rPr>
-          <w:rFonts w:ascii="Arial" w:hAnsi="Arial" w:cs="Arial"/>
-        </w:rPr>
-        <w:t xml:space="preserve">.  Gene set enrichment results are presented in Supplementary Table 2.  Data are available from GEO at accession number </w:t>
+    </w:p>
+    <w:p>
+      <w:pPr>
+        <w:rPr>
+          <w:rFonts w:ascii="Arial" w:hAnsi="Arial" w:cs="Arial"/>
+          <w:color w:val="000000" w:themeColor="text1"/>
+          <w:sz w:val="22"/>
+          <w:szCs w:val="22"/>
+          <w:highlight w:val="yellow"/>
+        </w:rPr>
+      </w:pPr>
+    </w:p>
+    <w:p>
+      <w:pPr>
+        <w:rPr>
+          <w:rFonts w:ascii="Arial" w:hAnsi="Arial" w:cs="Arial"/>
+          <w:color w:val="000000" w:themeColor="text1"/>
+          <w:sz w:val="22"/>
+          <w:szCs w:val="22"/>
+        </w:rPr>
+      </w:pPr>
+    </w:p>
+    <w:p>
+      <w:pPr>
+        <w:pStyle w:val="Heading2"/>
+        <w:rPr>
+          <w:rFonts w:ascii="Arial" w:hAnsi="Arial" w:cs="Arial"/>
+          <w:b/>
+          <w:color w:val="000000" w:themeColor="text1"/>
+          <w:sz w:val="22"/>
+          <w:szCs w:val="22"/>
+        </w:rPr>
+      </w:pPr>
+      <w:r>
+        <w:rPr>
+          <w:rFonts w:ascii="Arial" w:hAnsi="Arial" w:cs="Arial"/>
+          <w:b/>
+          <w:color w:val="000000" w:themeColor="text1"/>
+          <w:sz w:val="22"/>
+          <w:szCs w:val="22"/>
+        </w:rPr>
+        <w:t xml:space="preserve">2.9 </w:t>
       </w:r>
       <w:commentRangeStart w:id="9"/>
       <w:r>
         <w:rPr>
           <w:rFonts w:ascii="Arial" w:hAnsi="Arial" w:cs="Arial"/>
-        </w:rPr>
-        <w:t>XXXX</w:t>
+          <w:b/>
+          <w:color w:val="000000" w:themeColor="text1"/>
+          <w:sz w:val="22"/>
+          <w:szCs w:val="22"/>
+        </w:rPr>
+        <w:t xml:space="preserve">Western </w:t>
       </w:r>
       <w:commentRangeEnd w:id="9"/>
-      <w:r>
-        <w:rPr>
-          <w:rStyle w:val="CommentReference"/>
-        </w:rPr>
-        <w:commentReference w:id="9"/>
-      </w:r>
-    </w:p>
-    <w:p>
-      <w:pPr>
-        <w:rPr>
-          <w:rFonts w:ascii="Arial" w:hAnsi="Arial" w:cs="Arial"/>
-          <w:color w:val="000000" w:themeColor="text1"/>
-          <w:sz w:val="22"/>
-          <w:szCs w:val="22"/>
-          <w:highlight w:val="yellow"/>
-        </w:rPr>
-      </w:pPr>
-    </w:p>
-    <w:p>
-      <w:pPr>
-        <w:rPr>
-          <w:rFonts w:ascii="Arial" w:hAnsi="Arial" w:cs="Arial"/>
-          <w:color w:val="000000" w:themeColor="text1"/>
-          <w:sz w:val="22"/>
-          <w:szCs w:val="22"/>
-        </w:rPr>
-      </w:pPr>
-    </w:p>
-    <w:p>
-      <w:pPr>
-        <w:pStyle w:val="Heading2"/>
-        <w:rPr>
-          <w:rFonts w:ascii="Arial" w:hAnsi="Arial" w:cs="Arial"/>
-          <w:b/>
-          <w:color w:val="000000" w:themeColor="text1"/>
-          <w:sz w:val="22"/>
-          <w:szCs w:val="22"/>
-        </w:rPr>
-      </w:pPr>
-      <w:r>
-        <w:rPr>
-          <w:rFonts w:ascii="Arial" w:hAnsi="Arial" w:cs="Arial"/>
-          <w:b/>
-          <w:color w:val="000000" w:themeColor="text1"/>
-          <w:sz w:val="22"/>
-          <w:szCs w:val="22"/>
-        </w:rPr>
-        <w:t xml:space="preserve">2.9 </w:t>
-      </w:r>
-      <w:commentRangeStart w:id="10"/>
-      <w:r>
-        <w:rPr>
-          <w:rFonts w:ascii="Arial" w:hAnsi="Arial" w:cs="Arial"/>
-          <w:b/>
-          <w:color w:val="000000" w:themeColor="text1"/>
-          <w:sz w:val="22"/>
-          <w:szCs w:val="22"/>
-        </w:rPr>
-        <w:t xml:space="preserve">Western </w:t>
-      </w:r>
-      <w:commentRangeEnd w:id="10"/>
       <w:r>
         <w:rPr>
           <w:rStyle w:val="CommentReference"/>
           <w:rFonts w:asciiTheme="minorHAnsi" w:eastAsiaTheme="minorHAnsi" w:hAnsiTheme="minorHAnsi" w:cstheme="minorBidi"/>
           <w:color w:val="auto"/>
         </w:rPr>
+        <w:commentReference w:id="9"/>
+      </w:r>
+      <w:r>
+        <w:rPr>
+          <w:rFonts w:ascii="Arial" w:hAnsi="Arial" w:cs="Arial"/>
+          <w:b/>
+          <w:color w:val="000000" w:themeColor="text1"/>
+          <w:sz w:val="22"/>
+          <w:szCs w:val="22"/>
+        </w:rPr>
+        <w:t>Blotting</w:t>
+      </w:r>
+    </w:p>
+    <w:p>
+      <w:pPr>
+        <w:rPr>
+          <w:rFonts w:ascii="Arial" w:hAnsi="Arial" w:cs="Arial"/>
+          <w:color w:val="000000" w:themeColor="text1"/>
+          <w:sz w:val="22"/>
+          <w:szCs w:val="22"/>
+        </w:rPr>
+      </w:pPr>
+      <w:r>
+        <w:rPr>
+          <w:rFonts w:ascii="Arial" w:hAnsi="Arial" w:cs="Arial"/>
+          <w:color w:val="000000" w:themeColor="text1"/>
+          <w:sz w:val="22"/>
+          <w:szCs w:val="22"/>
+        </w:rPr>
+        <w:t xml:space="preserve">Using the lower </w:t>
+      </w:r>
+      <w:r>
+        <w:rPr>
+          <w:rFonts w:ascii="Arial" w:hAnsi="Arial" w:cs="Arial"/>
+          <w:color w:val="000000" w:themeColor="text1"/>
+          <w:sz w:val="22"/>
+          <w:szCs w:val="22"/>
+        </w:rPr>
+        <w:t xml:space="preserve">right </w:t>
+      </w:r>
+      <w:r>
+        <w:rPr>
+          <w:rFonts w:ascii="Arial" w:hAnsi="Arial" w:cs="Arial"/>
+          <w:color w:val="000000" w:themeColor="text1"/>
+          <w:sz w:val="22"/>
+          <w:szCs w:val="22"/>
+        </w:rPr>
+        <w:t xml:space="preserve">mammary gland tissues collected from the dams, we assessed TSC1/2 protein levels and mTORC1 activity to confirm knockout in mammary glands as a whole tissue and specifically in mammary adipocytes. To better determine the site of the knockout, </w:t>
+      </w:r>
+      <w:r>
+        <w:rPr>
+          <w:rFonts w:ascii="Arial" w:hAnsi="Arial" w:cs="Arial"/>
+          <w:color w:val="000000" w:themeColor="text1"/>
+          <w:sz w:val="22"/>
+          <w:szCs w:val="22"/>
+        </w:rPr>
+        <w:t>a separate</w:t>
+      </w:r>
+      <w:r>
+        <w:rPr>
+          <w:rFonts w:ascii="Arial" w:hAnsi="Arial" w:cs="Arial"/>
+          <w:color w:val="000000" w:themeColor="text1"/>
+          <w:sz w:val="22"/>
+          <w:szCs w:val="22"/>
+        </w:rPr>
+        <w:t xml:space="preserve"> cohort of KO and WT dams were bred for this purpose. The mammary gland fat and stromal vascular fraction (SVF) were separated. Genotyping was separately done on the </w:t>
+      </w:r>
+      <w:r>
+        <w:rPr>
+          <w:rFonts w:ascii="Arial" w:hAnsi="Arial" w:cs="Arial"/>
+          <w:color w:val="000000" w:themeColor="text1"/>
+          <w:sz w:val="22"/>
+          <w:szCs w:val="22"/>
+        </w:rPr>
+        <w:t xml:space="preserve">glandular and SVF </w:t>
+      </w:r>
+      <w:r>
+        <w:rPr>
+          <w:rFonts w:ascii="Arial" w:hAnsi="Arial" w:cs="Arial"/>
+          <w:color w:val="000000" w:themeColor="text1"/>
+          <w:sz w:val="22"/>
+          <w:szCs w:val="22"/>
+        </w:rPr>
+        <w:t>compartments to verify knockout specif</w:t>
+      </w:r>
+      <w:r>
+        <w:rPr>
+          <w:rFonts w:ascii="Arial" w:hAnsi="Arial" w:cs="Arial"/>
+          <w:color w:val="000000" w:themeColor="text1"/>
+          <w:sz w:val="22"/>
+          <w:szCs w:val="22"/>
+        </w:rPr>
+        <w:t>ic</w:t>
+      </w:r>
+      <w:r>
+        <w:rPr>
+          <w:rFonts w:ascii="Arial" w:hAnsi="Arial" w:cs="Arial"/>
+          <w:color w:val="000000" w:themeColor="text1"/>
+          <w:sz w:val="22"/>
+          <w:szCs w:val="22"/>
+        </w:rPr>
+        <w:t>ity in the mammary gland. Briefly, a portion of the whole</w:t>
+      </w:r>
+      <w:r>
+        <w:rPr>
+          <w:rFonts w:ascii="Arial" w:hAnsi="Arial" w:cs="Arial"/>
+          <w:color w:val="000000" w:themeColor="text1"/>
+          <w:sz w:val="22"/>
+          <w:szCs w:val="22"/>
+        </w:rPr>
+        <w:t xml:space="preserve"> lower right</w:t>
+      </w:r>
+      <w:r>
+        <w:rPr>
+          <w:rFonts w:ascii="Arial" w:hAnsi="Arial" w:cs="Arial"/>
+          <w:color w:val="000000" w:themeColor="text1"/>
+          <w:sz w:val="22"/>
+          <w:szCs w:val="22"/>
+        </w:rPr>
+        <w:t xml:space="preserve"> mammary gland, the SVF, and the fat samples was boiled and loaded into different wells with a ladder control. Proteins were transferred to nitrocellulose overnight. The matrix was stained for total protein using Revert total protein and scanned by </w:t>
+      </w:r>
+      <w:proofErr w:type="spellStart"/>
+      <w:r>
+        <w:rPr>
+          <w:rFonts w:ascii="Arial" w:hAnsi="Arial" w:cs="Arial"/>
+          <w:color w:val="000000" w:themeColor="text1"/>
+          <w:sz w:val="22"/>
+          <w:szCs w:val="22"/>
+        </w:rPr>
+        <w:t>LiCOR</w:t>
+      </w:r>
+      <w:proofErr w:type="spellEnd"/>
+      <w:r>
+        <w:rPr>
+          <w:rFonts w:ascii="Arial" w:hAnsi="Arial" w:cs="Arial"/>
+          <w:color w:val="000000" w:themeColor="text1"/>
+          <w:sz w:val="22"/>
+          <w:szCs w:val="22"/>
+        </w:rPr>
+        <w:t xml:space="preserve"> to normalize against total protein. Samples were incubated with the primary then the secondary antibodies. Briefly,</w:t>
+      </w:r>
+      <w:r>
+        <w:rPr>
+          <w:rFonts w:ascii="Arial" w:hAnsi="Arial" w:cs="Arial"/>
+          <w:color w:val="000000" w:themeColor="text1"/>
+          <w:sz w:val="22"/>
+          <w:szCs w:val="22"/>
+          <w:shd w:val="clear" w:color="auto" w:fill="FFFFFF"/>
+        </w:rPr>
+        <w:t xml:space="preserve"> antibodies against TSC1/2, total and phosphorylated </w:t>
+      </w:r>
+      <w:r>
+        <w:rPr>
+          <w:rFonts w:ascii="Arial" w:hAnsi="Arial" w:cs="Arial"/>
+          <w:color w:val="000000" w:themeColor="text1"/>
+          <w:sz w:val="22"/>
+          <w:szCs w:val="22"/>
+        </w:rPr>
+        <w:t>mTORC1 targets (S6K, 4EBP1, S6) and regulators (</w:t>
+      </w:r>
+      <w:proofErr w:type="spellStart"/>
+      <w:r>
+        <w:rPr>
+          <w:rFonts w:ascii="Arial" w:hAnsi="Arial" w:cs="Arial"/>
+          <w:color w:val="000000" w:themeColor="text1"/>
+          <w:sz w:val="22"/>
+          <w:szCs w:val="22"/>
+        </w:rPr>
+        <w:t>Akt</w:t>
+      </w:r>
+      <w:proofErr w:type="spellEnd"/>
+      <w:r>
+        <w:rPr>
+          <w:rFonts w:ascii="Arial" w:hAnsi="Arial" w:cs="Arial"/>
+          <w:color w:val="000000" w:themeColor="text1"/>
+          <w:sz w:val="22"/>
+          <w:szCs w:val="22"/>
+        </w:rPr>
+        <w:t xml:space="preserve">, IRS) were used. </w:t>
+      </w:r>
+    </w:p>
+    <w:p>
+      <w:pPr>
+        <w:rPr>
+          <w:rFonts w:ascii="Arial" w:hAnsi="Arial" w:cs="Arial"/>
+          <w:color w:val="000000" w:themeColor="text1"/>
+          <w:sz w:val="22"/>
+          <w:szCs w:val="22"/>
+        </w:rPr>
+      </w:pPr>
+    </w:p>
+    <w:p>
+      <w:pPr>
+        <w:rPr>
+          <w:rFonts w:ascii="Arial" w:hAnsi="Arial" w:cs="Arial"/>
+          <w:b/>
+          <w:color w:val="000000" w:themeColor="text1"/>
+          <w:sz w:val="22"/>
+          <w:szCs w:val="22"/>
+        </w:rPr>
+      </w:pPr>
+      <w:r>
+        <w:rPr>
+          <w:rFonts w:ascii="Arial" w:hAnsi="Arial" w:cs="Arial"/>
+          <w:b/>
+          <w:color w:val="000000" w:themeColor="text1"/>
+          <w:sz w:val="22"/>
+          <w:szCs w:val="22"/>
+        </w:rPr>
+        <w:t>2.1</w:t>
+      </w:r>
+      <w:r>
+        <w:rPr>
+          <w:rFonts w:ascii="Arial" w:hAnsi="Arial" w:cs="Arial"/>
+          <w:b/>
+          <w:color w:val="000000" w:themeColor="text1"/>
+          <w:sz w:val="22"/>
+          <w:szCs w:val="22"/>
+        </w:rPr>
+        <w:t xml:space="preserve">0 </w:t>
+      </w:r>
+      <w:r>
+        <w:rPr>
+          <w:rFonts w:ascii="Arial" w:hAnsi="Arial" w:cs="Arial"/>
+          <w:b/>
+          <w:color w:val="000000" w:themeColor="text1"/>
+          <w:sz w:val="22"/>
+          <w:szCs w:val="22"/>
+        </w:rPr>
+        <w:t>Lipidomic Analysis</w:t>
+      </w:r>
+    </w:p>
+    <w:p>
+      <w:pPr>
+        <w:rPr>
+          <w:rFonts w:ascii="Arial" w:hAnsi="Arial" w:cs="Arial"/>
+          <w:color w:val="000000" w:themeColor="text1"/>
+          <w:sz w:val="22"/>
+          <w:szCs w:val="22"/>
+        </w:rPr>
+      </w:pPr>
+      <w:r>
+        <w:rPr>
+          <w:rFonts w:ascii="Arial" w:hAnsi="Arial" w:cs="Arial"/>
+          <w:color w:val="000000" w:themeColor="text1"/>
+          <w:sz w:val="22"/>
+          <w:szCs w:val="22"/>
+        </w:rPr>
+        <w:t>Lipidomic analyses were done by the Biomedical Research Core Facilities at the University of Michigan. Briefly,</w:t>
+      </w:r>
+      <w:r>
+        <w:rPr>
+          <w:rFonts w:ascii="Arial" w:hAnsi="Arial" w:cs="Arial"/>
+          <w:sz w:val="22"/>
+          <w:szCs w:val="22"/>
+        </w:rPr>
+        <w:t xml:space="preserve"> </w:t>
+      </w:r>
+      <w:r>
+        <w:rPr>
+          <w:rFonts w:ascii="Arial" w:hAnsi="Arial" w:cs="Arial"/>
+          <w:color w:val="000000" w:themeColor="text1"/>
+          <w:sz w:val="22"/>
+          <w:szCs w:val="22"/>
+        </w:rPr>
+        <w:t>m</w:t>
+      </w:r>
+      <w:r>
+        <w:rPr>
+          <w:rFonts w:ascii="Arial" w:hAnsi="Arial" w:cs="Arial"/>
+          <w:color w:val="000000" w:themeColor="text1"/>
+          <w:sz w:val="22"/>
+          <w:szCs w:val="22"/>
+        </w:rPr>
+        <w:t xml:space="preserve">ilk samples </w:t>
+      </w:r>
+      <w:r>
+        <w:rPr>
+          <w:rFonts w:ascii="Arial" w:hAnsi="Arial" w:cs="Arial"/>
+          <w:color w:val="000000" w:themeColor="text1"/>
+          <w:sz w:val="22"/>
+          <w:szCs w:val="22"/>
+        </w:rPr>
+        <w:t>were</w:t>
+      </w:r>
+      <w:r>
+        <w:rPr>
+          <w:rFonts w:ascii="Arial" w:hAnsi="Arial" w:cs="Arial"/>
+          <w:color w:val="000000" w:themeColor="text1"/>
+          <w:sz w:val="22"/>
+          <w:szCs w:val="22"/>
+        </w:rPr>
+        <w:t xml:space="preserve"> frozen at -80</w:t>
+      </w:r>
+      <w:r>
+        <w:rPr>
+          <w:rFonts w:ascii="Arial" w:hAnsi="Arial" w:cs="Arial"/>
+          <w:color w:val="000000" w:themeColor="text1"/>
+          <w:sz w:val="22"/>
+          <w:szCs w:val="22"/>
+        </w:rPr>
+        <w:sym w:font="Symbol" w:char="F0B0"/>
+      </w:r>
+      <w:r>
+        <w:rPr>
+          <w:rFonts w:ascii="Arial" w:hAnsi="Arial" w:cs="Arial"/>
+          <w:color w:val="000000" w:themeColor="text1"/>
+          <w:sz w:val="22"/>
+          <w:szCs w:val="22"/>
+        </w:rPr>
+        <w:t>C until analysis to prevent lipid hydrolysi</w:t>
+      </w:r>
+      <w:r>
+        <w:rPr>
+          <w:rFonts w:ascii="Arial" w:hAnsi="Arial" w:cs="Arial"/>
+          <w:color w:val="000000" w:themeColor="text1"/>
+          <w:sz w:val="22"/>
+          <w:szCs w:val="22"/>
+        </w:rPr>
+        <w:t>s.</w:t>
+      </w:r>
+      <w:r>
+        <w:rPr>
+          <w:rFonts w:ascii="Arial" w:hAnsi="Arial" w:cs="Arial"/>
+          <w:color w:val="000000" w:themeColor="text1"/>
+          <w:sz w:val="22"/>
+          <w:szCs w:val="22"/>
+        </w:rPr>
+        <w:t xml:space="preserve"> and peroxidation. Samples </w:t>
+      </w:r>
+      <w:r>
+        <w:rPr>
+          <w:rFonts w:ascii="Arial" w:hAnsi="Arial" w:cs="Arial"/>
+          <w:color w:val="000000" w:themeColor="text1"/>
+          <w:sz w:val="22"/>
+          <w:szCs w:val="22"/>
+        </w:rPr>
+        <w:t xml:space="preserve">were </w:t>
+      </w:r>
+      <w:r>
+        <w:rPr>
+          <w:rFonts w:ascii="Arial" w:hAnsi="Arial" w:cs="Arial"/>
+          <w:color w:val="000000" w:themeColor="text1"/>
+          <w:sz w:val="22"/>
+          <w:szCs w:val="22"/>
+        </w:rPr>
+        <w:t>quick</w:t>
+      </w:r>
+      <w:r>
+        <w:rPr>
+          <w:rFonts w:ascii="Arial" w:hAnsi="Arial" w:cs="Arial"/>
+          <w:color w:val="000000" w:themeColor="text1"/>
+          <w:sz w:val="22"/>
+          <w:szCs w:val="22"/>
+        </w:rPr>
+        <w:t>ly</w:t>
+      </w:r>
+      <w:r>
+        <w:rPr>
+          <w:rFonts w:ascii="Arial" w:hAnsi="Arial" w:cs="Arial"/>
+          <w:color w:val="000000" w:themeColor="text1"/>
+          <w:sz w:val="22"/>
+          <w:szCs w:val="22"/>
+        </w:rPr>
+        <w:t xml:space="preserve"> thawed once for lipidomic analysis </w:t>
+      </w:r>
+      <w:r>
+        <w:rPr>
+          <w:rFonts w:ascii="Arial" w:hAnsi="Arial" w:cs="Arial"/>
+          <w:color w:val="000000" w:themeColor="text1"/>
+          <w:sz w:val="22"/>
+          <w:szCs w:val="22"/>
+        </w:rPr>
+        <w:t>without</w:t>
+      </w:r>
+      <w:r>
+        <w:rPr>
+          <w:rFonts w:ascii="Arial" w:hAnsi="Arial" w:cs="Arial"/>
+          <w:color w:val="000000" w:themeColor="text1"/>
+          <w:sz w:val="22"/>
+          <w:szCs w:val="22"/>
+        </w:rPr>
+        <w:t xml:space="preserve"> undergo</w:t>
+      </w:r>
+      <w:r>
+        <w:rPr>
+          <w:rFonts w:ascii="Arial" w:hAnsi="Arial" w:cs="Arial"/>
+          <w:color w:val="000000" w:themeColor="text1"/>
+          <w:sz w:val="22"/>
+          <w:szCs w:val="22"/>
+        </w:rPr>
+        <w:t>ing</w:t>
+      </w:r>
+      <w:r>
+        <w:rPr>
+          <w:rFonts w:ascii="Arial" w:hAnsi="Arial" w:cs="Arial"/>
+          <w:color w:val="000000" w:themeColor="text1"/>
+          <w:sz w:val="22"/>
+          <w:szCs w:val="22"/>
+        </w:rPr>
+        <w:t xml:space="preserve"> multiple freeze-thaw cycles. L</w:t>
+      </w:r>
+      <w:r>
+        <w:rPr>
+          <w:rFonts w:ascii="Arial" w:hAnsi="Arial" w:cs="Arial"/>
+          <w:color w:val="000000" w:themeColor="text1"/>
+          <w:sz w:val="22"/>
+          <w:szCs w:val="22"/>
+        </w:rPr>
+        <w:t>ong chain fatty acid</w:t>
+      </w:r>
+      <w:r>
+        <w:rPr>
+          <w:rFonts w:ascii="Arial" w:hAnsi="Arial" w:cs="Arial"/>
+          <w:color w:val="000000" w:themeColor="text1"/>
+          <w:sz w:val="22"/>
+          <w:szCs w:val="22"/>
+        </w:rPr>
+        <w:t xml:space="preserve"> concentrations </w:t>
+      </w:r>
+      <w:r>
+        <w:rPr>
+          <w:rFonts w:ascii="Arial" w:hAnsi="Arial" w:cs="Arial"/>
+          <w:color w:val="000000" w:themeColor="text1"/>
+          <w:sz w:val="22"/>
+          <w:szCs w:val="22"/>
+        </w:rPr>
+        <w:t>were</w:t>
+      </w:r>
+      <w:r>
+        <w:rPr>
+          <w:rFonts w:ascii="Arial" w:hAnsi="Arial" w:cs="Arial"/>
+          <w:color w:val="000000" w:themeColor="text1"/>
+          <w:sz w:val="22"/>
+          <w:szCs w:val="22"/>
+        </w:rPr>
+        <w:t xml:space="preserve"> determined by gas chromatography using an assay developed and optimized to analyze human milk in </w:t>
+      </w:r>
+      <w:commentRangeStart w:id="10"/>
+      <w:r>
+        <w:rPr>
+          <w:rFonts w:ascii="Arial" w:hAnsi="Arial" w:cs="Arial"/>
+          <w:color w:val="000000" w:themeColor="text1"/>
+          <w:sz w:val="22"/>
+          <w:szCs w:val="22"/>
+        </w:rPr>
+        <w:t>consultation</w:t>
+      </w:r>
+      <w:commentRangeEnd w:id="10"/>
+      <w:r>
+        <w:rPr>
+          <w:rStyle w:val="CommentReference"/>
+        </w:rPr>
         <w:commentReference w:id="10"/>
-      </w:r>
-      <w:r>
-        <w:rPr>
-          <w:rFonts w:ascii="Arial" w:hAnsi="Arial" w:cs="Arial"/>
-          <w:b/>
-          <w:color w:val="000000" w:themeColor="text1"/>
-          <w:sz w:val="22"/>
-          <w:szCs w:val="22"/>
-        </w:rPr>
-        <w:t>Blotting</w:t>
-      </w:r>
-    </w:p>
-    <w:p>
-      <w:pPr>
-        <w:rPr>
-          <w:rFonts w:ascii="Arial" w:hAnsi="Arial" w:cs="Arial"/>
-          <w:color w:val="000000" w:themeColor="text1"/>
-          <w:sz w:val="22"/>
-          <w:szCs w:val="22"/>
-        </w:rPr>
-      </w:pPr>
-      <w:r>
-        <w:rPr>
-          <w:rFonts w:ascii="Arial" w:hAnsi="Arial" w:cs="Arial"/>
-          <w:color w:val="000000" w:themeColor="text1"/>
-          <w:sz w:val="22"/>
-          <w:szCs w:val="22"/>
-        </w:rPr>
-        <w:t xml:space="preserve">Using the lower </w:t>
-      </w:r>
-      <w:r>
-        <w:rPr>
-          <w:rFonts w:ascii="Arial" w:hAnsi="Arial" w:cs="Arial"/>
-          <w:color w:val="000000" w:themeColor="text1"/>
-          <w:sz w:val="22"/>
-          <w:szCs w:val="22"/>
-        </w:rPr>
-        <w:t xml:space="preserve">right </w:t>
-      </w:r>
-      <w:r>
-        <w:rPr>
-          <w:rFonts w:ascii="Arial" w:hAnsi="Arial" w:cs="Arial"/>
-          <w:color w:val="000000" w:themeColor="text1"/>
-          <w:sz w:val="22"/>
-          <w:szCs w:val="22"/>
-        </w:rPr>
-        <w:t xml:space="preserve">mammary gland tissues collected from the dams, we assessed TSC1/2 protein levels and mTORC1 activity to confirm knockout in mammary glands as a whole tissue and specifically in mammary adipocytes. To better determine the site of the knockout, </w:t>
-      </w:r>
-      <w:r>
-        <w:rPr>
-          <w:rFonts w:ascii="Arial" w:hAnsi="Arial" w:cs="Arial"/>
-          <w:color w:val="000000" w:themeColor="text1"/>
-          <w:sz w:val="22"/>
-          <w:szCs w:val="22"/>
-        </w:rPr>
-        <w:t>a separate</w:t>
-      </w:r>
-      <w:r>
-        <w:rPr>
-          <w:rFonts w:ascii="Arial" w:hAnsi="Arial" w:cs="Arial"/>
-          <w:color w:val="000000" w:themeColor="text1"/>
-          <w:sz w:val="22"/>
-          <w:szCs w:val="22"/>
-        </w:rPr>
-        <w:t xml:space="preserve"> cohort of KO and WT dams were bred for this purpose. The mammary gland fat and stromal vascular fraction (SVF) were separated. Genotyping was separately done on the </w:t>
-      </w:r>
-      <w:r>
-        <w:rPr>
-          <w:rFonts w:ascii="Arial" w:hAnsi="Arial" w:cs="Arial"/>
-          <w:color w:val="000000" w:themeColor="text1"/>
-          <w:sz w:val="22"/>
-          <w:szCs w:val="22"/>
-        </w:rPr>
-        <w:t xml:space="preserve">glandular and SVF </w:t>
-      </w:r>
-      <w:r>
-        <w:rPr>
-          <w:rFonts w:ascii="Arial" w:hAnsi="Arial" w:cs="Arial"/>
-          <w:color w:val="000000" w:themeColor="text1"/>
-          <w:sz w:val="22"/>
-          <w:szCs w:val="22"/>
-        </w:rPr>
-        <w:t>compartments to verify knockout specif</w:t>
-      </w:r>
-      <w:r>
-        <w:rPr>
-          <w:rFonts w:ascii="Arial" w:hAnsi="Arial" w:cs="Arial"/>
-          <w:color w:val="000000" w:themeColor="text1"/>
-          <w:sz w:val="22"/>
-          <w:szCs w:val="22"/>
-        </w:rPr>
-        <w:t>ic</w:t>
-      </w:r>
-      <w:r>
-        <w:rPr>
-          <w:rFonts w:ascii="Arial" w:hAnsi="Arial" w:cs="Arial"/>
-          <w:color w:val="000000" w:themeColor="text1"/>
-          <w:sz w:val="22"/>
-          <w:szCs w:val="22"/>
-        </w:rPr>
-        <w:t>ity in the mammary gland. Briefly, a portion of the whole</w:t>
-      </w:r>
-      <w:r>
-        <w:rPr>
-          <w:rFonts w:ascii="Arial" w:hAnsi="Arial" w:cs="Arial"/>
-          <w:color w:val="000000" w:themeColor="text1"/>
-          <w:sz w:val="22"/>
-          <w:szCs w:val="22"/>
-        </w:rPr>
-        <w:t xml:space="preserve"> lower right</w:t>
-      </w:r>
-      <w:r>
-        <w:rPr>
-          <w:rFonts w:ascii="Arial" w:hAnsi="Arial" w:cs="Arial"/>
-          <w:color w:val="000000" w:themeColor="text1"/>
-          <w:sz w:val="22"/>
-          <w:szCs w:val="22"/>
-        </w:rPr>
-        <w:t xml:space="preserve"> mammary gland, the SVF, and the fat samples was boiled and loaded into different wells with a ladder control. Proteins were transferred to nitrocellulose overnight. The matrix was stained for total protein using Revert total protein and scanned by </w:t>
-      </w:r>
-      <w:proofErr w:type="spellStart"/>
-      <w:r>
-        <w:rPr>
-          <w:rFonts w:ascii="Arial" w:hAnsi="Arial" w:cs="Arial"/>
-          <w:color w:val="000000" w:themeColor="text1"/>
-          <w:sz w:val="22"/>
-          <w:szCs w:val="22"/>
-        </w:rPr>
-        <w:t>LiCOR</w:t>
-      </w:r>
-      <w:proofErr w:type="spellEnd"/>
-      <w:r>
-        <w:rPr>
-          <w:rFonts w:ascii="Arial" w:hAnsi="Arial" w:cs="Arial"/>
-          <w:color w:val="000000" w:themeColor="text1"/>
-          <w:sz w:val="22"/>
-          <w:szCs w:val="22"/>
-        </w:rPr>
-        <w:t xml:space="preserve"> to normalize against total protein. Samples were incubated with the primary then the secondary antibodies. Briefly,</w:t>
-      </w:r>
-      <w:r>
-        <w:rPr>
-          <w:rFonts w:ascii="Arial" w:hAnsi="Arial" w:cs="Arial"/>
-          <w:color w:val="000000" w:themeColor="text1"/>
-          <w:sz w:val="22"/>
-          <w:szCs w:val="22"/>
-          <w:shd w:val="clear" w:color="auto" w:fill="FFFFFF"/>
-        </w:rPr>
-        <w:t xml:space="preserve"> antibodies against TSC1/2, total and phosphorylated </w:t>
-      </w:r>
-      <w:r>
-        <w:rPr>
-          <w:rFonts w:ascii="Arial" w:hAnsi="Arial" w:cs="Arial"/>
-          <w:color w:val="000000" w:themeColor="text1"/>
-          <w:sz w:val="22"/>
-          <w:szCs w:val="22"/>
-        </w:rPr>
-        <w:t>mTORC1 targets (S6K, 4EBP1, S6) and regulators (</w:t>
-      </w:r>
-      <w:proofErr w:type="spellStart"/>
-      <w:r>
-        <w:rPr>
-          <w:rFonts w:ascii="Arial" w:hAnsi="Arial" w:cs="Arial"/>
-          <w:color w:val="000000" w:themeColor="text1"/>
-          <w:sz w:val="22"/>
-          <w:szCs w:val="22"/>
-        </w:rPr>
-        <w:t>Akt</w:t>
-      </w:r>
-      <w:proofErr w:type="spellEnd"/>
-      <w:r>
-        <w:rPr>
-          <w:rFonts w:ascii="Arial" w:hAnsi="Arial" w:cs="Arial"/>
-          <w:color w:val="000000" w:themeColor="text1"/>
-          <w:sz w:val="22"/>
-          <w:szCs w:val="22"/>
-        </w:rPr>
-        <w:t xml:space="preserve">, IRS) were used. </w:t>
-      </w:r>
-    </w:p>
-    <w:p>
-      <w:pPr>
-        <w:rPr>
-          <w:rFonts w:ascii="Arial" w:hAnsi="Arial" w:cs="Arial"/>
-          <w:color w:val="000000" w:themeColor="text1"/>
-          <w:sz w:val="22"/>
-          <w:szCs w:val="22"/>
-        </w:rPr>
-      </w:pPr>
-    </w:p>
-    <w:p>
-      <w:pPr>
-        <w:rPr>
-          <w:rFonts w:ascii="Arial" w:hAnsi="Arial" w:cs="Arial"/>
-          <w:b/>
-          <w:color w:val="000000" w:themeColor="text1"/>
-          <w:sz w:val="22"/>
-          <w:szCs w:val="22"/>
-        </w:rPr>
-      </w:pPr>
-      <w:r>
-        <w:rPr>
-          <w:rFonts w:ascii="Arial" w:hAnsi="Arial" w:cs="Arial"/>
-          <w:b/>
-          <w:color w:val="000000" w:themeColor="text1"/>
-          <w:sz w:val="22"/>
-          <w:szCs w:val="22"/>
-        </w:rPr>
-        <w:t>2.1</w:t>
-      </w:r>
-      <w:r>
-        <w:rPr>
-          <w:rFonts w:ascii="Arial" w:hAnsi="Arial" w:cs="Arial"/>
-          <w:b/>
-          <w:color w:val="000000" w:themeColor="text1"/>
-          <w:sz w:val="22"/>
-          <w:szCs w:val="22"/>
-        </w:rPr>
-        <w:t xml:space="preserve">0 </w:t>
-      </w:r>
-      <w:r>
-        <w:rPr>
-          <w:rFonts w:ascii="Arial" w:hAnsi="Arial" w:cs="Arial"/>
-          <w:b/>
-          <w:color w:val="000000" w:themeColor="text1"/>
-          <w:sz w:val="22"/>
-          <w:szCs w:val="22"/>
-        </w:rPr>
-        <w:t>Lipidomic Analysis</w:t>
-      </w:r>
-    </w:p>
-    <w:p>
-      <w:pPr>
-        <w:rPr>
-          <w:rFonts w:ascii="Arial" w:hAnsi="Arial" w:cs="Arial"/>
-          <w:color w:val="000000" w:themeColor="text1"/>
-          <w:sz w:val="22"/>
-          <w:szCs w:val="22"/>
-        </w:rPr>
-      </w:pPr>
-      <w:r>
-        <w:rPr>
-          <w:rFonts w:ascii="Arial" w:hAnsi="Arial" w:cs="Arial"/>
-          <w:color w:val="000000" w:themeColor="text1"/>
-          <w:sz w:val="22"/>
-          <w:szCs w:val="22"/>
-        </w:rPr>
-        <w:t>Lipidomic analyses were done by the Biomedical Research Core Facilities at the University of Michigan. Briefly,</w:t>
-      </w:r>
-      <w:r>
-        <w:rPr>
-          <w:rFonts w:ascii="Arial" w:hAnsi="Arial" w:cs="Arial"/>
-          <w:sz w:val="22"/>
-          <w:szCs w:val="22"/>
-        </w:rPr>
-        <w:t xml:space="preserve"> </w:t>
-      </w:r>
-      <w:r>
-        <w:rPr>
-          <w:rFonts w:ascii="Arial" w:hAnsi="Arial" w:cs="Arial"/>
-          <w:color w:val="000000" w:themeColor="text1"/>
-          <w:sz w:val="22"/>
-          <w:szCs w:val="22"/>
-        </w:rPr>
-        <w:t>m</w:t>
-      </w:r>
-      <w:r>
-        <w:rPr>
-          <w:rFonts w:ascii="Arial" w:hAnsi="Arial" w:cs="Arial"/>
-          <w:color w:val="000000" w:themeColor="text1"/>
-          <w:sz w:val="22"/>
-          <w:szCs w:val="22"/>
-        </w:rPr>
-        <w:t xml:space="preserve">ilk samples </w:t>
-      </w:r>
-      <w:r>
-        <w:rPr>
-          <w:rFonts w:ascii="Arial" w:hAnsi="Arial" w:cs="Arial"/>
-          <w:color w:val="000000" w:themeColor="text1"/>
-          <w:sz w:val="22"/>
-          <w:szCs w:val="22"/>
-        </w:rPr>
-        <w:t>were</w:t>
-      </w:r>
-      <w:r>
-        <w:rPr>
-          <w:rFonts w:ascii="Arial" w:hAnsi="Arial" w:cs="Arial"/>
-          <w:color w:val="000000" w:themeColor="text1"/>
-          <w:sz w:val="22"/>
-          <w:szCs w:val="22"/>
-        </w:rPr>
-        <w:t xml:space="preserve"> frozen at -80</w:t>
-      </w:r>
-      <w:r>
-        <w:rPr>
-          <w:rFonts w:ascii="Arial" w:hAnsi="Arial" w:cs="Arial"/>
-          <w:color w:val="000000" w:themeColor="text1"/>
-          <w:sz w:val="22"/>
-          <w:szCs w:val="22"/>
-        </w:rPr>
-        <w:sym w:font="Symbol" w:char="F0B0"/>
-      </w:r>
-      <w:r>
-        <w:rPr>
-          <w:rFonts w:ascii="Arial" w:hAnsi="Arial" w:cs="Arial"/>
-          <w:color w:val="000000" w:themeColor="text1"/>
-          <w:sz w:val="22"/>
-          <w:szCs w:val="22"/>
-        </w:rPr>
-        <w:t>C until analysis to prevent lipid hydrolysi</w:t>
-      </w:r>
-      <w:r>
-        <w:rPr>
-          <w:rFonts w:ascii="Arial" w:hAnsi="Arial" w:cs="Arial"/>
-          <w:color w:val="000000" w:themeColor="text1"/>
-          <w:sz w:val="22"/>
-          <w:szCs w:val="22"/>
-        </w:rPr>
-        <w:t>s.</w:t>
-      </w:r>
-      <w:r>
-        <w:rPr>
-          <w:rFonts w:ascii="Arial" w:hAnsi="Arial" w:cs="Arial"/>
-          <w:color w:val="000000" w:themeColor="text1"/>
-          <w:sz w:val="22"/>
-          <w:szCs w:val="22"/>
-        </w:rPr>
-        <w:t xml:space="preserve"> and peroxidation. Samples </w:t>
-      </w:r>
-      <w:r>
-        <w:rPr>
-          <w:rFonts w:ascii="Arial" w:hAnsi="Arial" w:cs="Arial"/>
-          <w:color w:val="000000" w:themeColor="text1"/>
-          <w:sz w:val="22"/>
-          <w:szCs w:val="22"/>
-        </w:rPr>
-        <w:t xml:space="preserve">were </w:t>
-      </w:r>
-      <w:r>
-        <w:rPr>
-          <w:rFonts w:ascii="Arial" w:hAnsi="Arial" w:cs="Arial"/>
-          <w:color w:val="000000" w:themeColor="text1"/>
-          <w:sz w:val="22"/>
-          <w:szCs w:val="22"/>
-        </w:rPr>
-        <w:t>quick</w:t>
-      </w:r>
-      <w:r>
-        <w:rPr>
-          <w:rFonts w:ascii="Arial" w:hAnsi="Arial" w:cs="Arial"/>
-          <w:color w:val="000000" w:themeColor="text1"/>
-          <w:sz w:val="22"/>
-          <w:szCs w:val="22"/>
-        </w:rPr>
-        <w:t>ly</w:t>
-      </w:r>
-      <w:r>
-        <w:rPr>
-          <w:rFonts w:ascii="Arial" w:hAnsi="Arial" w:cs="Arial"/>
-          <w:color w:val="000000" w:themeColor="text1"/>
-          <w:sz w:val="22"/>
-          <w:szCs w:val="22"/>
-        </w:rPr>
-        <w:t xml:space="preserve"> thawed once for lipidomic analysis </w:t>
-      </w:r>
-      <w:r>
-        <w:rPr>
-          <w:rFonts w:ascii="Arial" w:hAnsi="Arial" w:cs="Arial"/>
-          <w:color w:val="000000" w:themeColor="text1"/>
-          <w:sz w:val="22"/>
-          <w:szCs w:val="22"/>
-        </w:rPr>
-        <w:t>without</w:t>
-      </w:r>
-      <w:r>
-        <w:rPr>
-          <w:rFonts w:ascii="Arial" w:hAnsi="Arial" w:cs="Arial"/>
-          <w:color w:val="000000" w:themeColor="text1"/>
-          <w:sz w:val="22"/>
-          <w:szCs w:val="22"/>
-        </w:rPr>
-        <w:t xml:space="preserve"> undergo</w:t>
-      </w:r>
-      <w:r>
-        <w:rPr>
-          <w:rFonts w:ascii="Arial" w:hAnsi="Arial" w:cs="Arial"/>
-          <w:color w:val="000000" w:themeColor="text1"/>
-          <w:sz w:val="22"/>
-          <w:szCs w:val="22"/>
-        </w:rPr>
-        <w:t>ing</w:t>
-      </w:r>
-      <w:r>
-        <w:rPr>
-          <w:rFonts w:ascii="Arial" w:hAnsi="Arial" w:cs="Arial"/>
-          <w:color w:val="000000" w:themeColor="text1"/>
-          <w:sz w:val="22"/>
-          <w:szCs w:val="22"/>
-        </w:rPr>
-        <w:t xml:space="preserve"> multiple freeze-thaw cycles. L</w:t>
-      </w:r>
-      <w:r>
-        <w:rPr>
-          <w:rFonts w:ascii="Arial" w:hAnsi="Arial" w:cs="Arial"/>
-          <w:color w:val="000000" w:themeColor="text1"/>
-          <w:sz w:val="22"/>
-          <w:szCs w:val="22"/>
-        </w:rPr>
-        <w:t>ong chain fatty acid</w:t>
-      </w:r>
-      <w:r>
-        <w:rPr>
-          <w:rFonts w:ascii="Arial" w:hAnsi="Arial" w:cs="Arial"/>
-          <w:color w:val="000000" w:themeColor="text1"/>
-          <w:sz w:val="22"/>
-          <w:szCs w:val="22"/>
-        </w:rPr>
-        <w:t xml:space="preserve"> concentrations </w:t>
-      </w:r>
-      <w:r>
-        <w:rPr>
-          <w:rFonts w:ascii="Arial" w:hAnsi="Arial" w:cs="Arial"/>
-          <w:color w:val="000000" w:themeColor="text1"/>
-          <w:sz w:val="22"/>
-          <w:szCs w:val="22"/>
-        </w:rPr>
-        <w:t>were</w:t>
-      </w:r>
-      <w:r>
-        <w:rPr>
-          <w:rFonts w:ascii="Arial" w:hAnsi="Arial" w:cs="Arial"/>
-          <w:color w:val="000000" w:themeColor="text1"/>
-          <w:sz w:val="22"/>
-          <w:szCs w:val="22"/>
-        </w:rPr>
-        <w:t xml:space="preserve"> determined by gas chromatography using an assay developed and optimized to analyze human milk in </w:t>
-      </w:r>
-      <w:commentRangeStart w:id="11"/>
-      <w:r>
-        <w:rPr>
-          <w:rFonts w:ascii="Arial" w:hAnsi="Arial" w:cs="Arial"/>
-          <w:color w:val="000000" w:themeColor="text1"/>
-          <w:sz w:val="22"/>
-          <w:szCs w:val="22"/>
-        </w:rPr>
-        <w:t>consultation</w:t>
-      </w:r>
-      <w:commentRangeEnd w:id="11"/>
-      <w:r>
-        <w:rPr>
-          <w:rStyle w:val="CommentReference"/>
-        </w:rPr>
-        <w:commentReference w:id="11"/>
       </w:r>
       <w:r>
         <w:rPr>
@@ -7883,6 +7875,149 @@
         </w:rPr>
         <w:t>). While WT dams lost fat mass gradually during lactation, KO dams gained fat mass (</w:t>
       </w:r>
+      <w:commentRangeStart w:id="11"/>
+      <w:r>
+        <w:rPr>
+          <w:rFonts w:ascii="Arial" w:hAnsi="Arial" w:cs="Arial"/>
+          <w:color w:val="000000" w:themeColor="text1"/>
+          <w:sz w:val="22"/>
+          <w:szCs w:val="22"/>
+        </w:rPr>
+        <w:t>Figure</w:t>
+      </w:r>
+      <w:commentRangeEnd w:id="11"/>
+      <w:r>
+        <w:rPr>
+          <w:rStyle w:val="CommentReference"/>
+        </w:rPr>
+        <w:commentReference w:id="11"/>
+      </w:r>
+      <w:r>
+        <w:rPr>
+          <w:rFonts w:ascii="Arial" w:hAnsi="Arial" w:cs="Arial"/>
+          <w:color w:val="000000" w:themeColor="text1"/>
+          <w:sz w:val="22"/>
+          <w:szCs w:val="22"/>
+        </w:rPr>
+        <w:t xml:space="preserve"> </w:t>
+      </w:r>
+      <w:r>
+        <w:rPr>
+          <w:rFonts w:ascii="Arial" w:hAnsi="Arial" w:cs="Arial"/>
+          <w:color w:val="000000" w:themeColor="text1"/>
+          <w:sz w:val="22"/>
+          <w:szCs w:val="22"/>
+        </w:rPr>
+        <w:t>2</w:t>
+      </w:r>
+      <w:r>
+        <w:rPr>
+          <w:rFonts w:ascii="Arial" w:hAnsi="Arial" w:cs="Arial"/>
+          <w:color w:val="000000" w:themeColor="text1"/>
+          <w:sz w:val="22"/>
+          <w:szCs w:val="22"/>
+        </w:rPr>
+        <w:t>D</w:t>
+      </w:r>
+      <w:r>
+        <w:rPr>
+          <w:rFonts w:ascii="Arial" w:hAnsi="Arial" w:cs="Arial"/>
+          <w:color w:val="000000" w:themeColor="text1"/>
+          <w:sz w:val="22"/>
+          <w:szCs w:val="22"/>
+        </w:rPr>
+        <w:t>, d=</w:t>
+      </w:r>
+      <w:r>
+        <w:rPr>
+          <w:rFonts w:ascii="Arial" w:hAnsi="Arial" w:cs="Arial"/>
+          <w:color w:val="000000" w:themeColor="text1"/>
+          <w:sz w:val="22"/>
+          <w:szCs w:val="22"/>
+        </w:rPr>
+        <w:t>0.125g/day, p&lt;0.001</w:t>
+      </w:r>
+      <w:r>
+        <w:rPr>
+          <w:rFonts w:ascii="Arial" w:hAnsi="Arial" w:cs="Arial"/>
+          <w:color w:val="000000" w:themeColor="text1"/>
+          <w:sz w:val="22"/>
+          <w:szCs w:val="22"/>
+        </w:rPr>
+        <w:t>).</w:t>
+      </w:r>
+      <w:r>
+        <w:rPr>
+          <w:rFonts w:ascii="Arial" w:hAnsi="Arial" w:cs="Arial"/>
+          <w:color w:val="000000" w:themeColor="text1"/>
+          <w:sz w:val="22"/>
+          <w:szCs w:val="22"/>
+        </w:rPr>
+        <w:t xml:space="preserve"> </w:t>
+      </w:r>
+      <w:r>
+        <w:rPr>
+          <w:rFonts w:ascii="Arial" w:eastAsiaTheme="majorEastAsia" w:hAnsi="Arial" w:cs="Arial"/>
+          <w:color w:val="000000" w:themeColor="text1"/>
+          <w:sz w:val="22"/>
+          <w:szCs w:val="22"/>
+        </w:rPr>
+        <w:t xml:space="preserve">Consistent with this, </w:t>
+      </w:r>
+      <w:r>
+        <w:rPr>
+          <w:rFonts w:ascii="Arial" w:hAnsi="Arial" w:cs="Arial"/>
+          <w:color w:val="000000" w:themeColor="text1"/>
+          <w:sz w:val="22"/>
+          <w:szCs w:val="22"/>
+        </w:rPr>
+        <w:t>KO and WT dams had similar food intake during pregnancy</w:t>
+      </w:r>
+      <w:r>
+        <w:rPr>
+          <w:rFonts w:ascii="Arial" w:hAnsi="Arial" w:cs="Arial"/>
+          <w:color w:val="000000" w:themeColor="text1"/>
+          <w:sz w:val="22"/>
+          <w:szCs w:val="22"/>
+        </w:rPr>
+        <w:t>, however</w:t>
+      </w:r>
+      <w:r>
+        <w:rPr>
+          <w:rFonts w:ascii="Arial" w:hAnsi="Arial" w:cs="Arial"/>
+          <w:color w:val="000000" w:themeColor="text1"/>
+          <w:sz w:val="22"/>
+          <w:szCs w:val="22"/>
+        </w:rPr>
+        <w:t xml:space="preserve"> </w:t>
+      </w:r>
+      <w:r>
+        <w:rPr>
+          <w:rFonts w:ascii="Arial" w:hAnsi="Arial" w:cs="Arial"/>
+          <w:color w:val="000000" w:themeColor="text1"/>
+          <w:sz w:val="22"/>
+          <w:szCs w:val="22"/>
+        </w:rPr>
+        <w:t>d</w:t>
+      </w:r>
+      <w:r>
+        <w:rPr>
+          <w:rFonts w:ascii="Arial" w:hAnsi="Arial" w:cs="Arial"/>
+          <w:color w:val="000000" w:themeColor="text1"/>
+          <w:sz w:val="22"/>
+          <w:szCs w:val="22"/>
+        </w:rPr>
+        <w:t xml:space="preserve">uring lactation KO dams had </w:t>
+      </w:r>
+      <w:r>
+        <w:rPr>
+          <w:rFonts w:ascii="Arial" w:hAnsi="Arial" w:cs="Arial"/>
+          <w:color w:val="000000" w:themeColor="text1"/>
+          <w:sz w:val="22"/>
+          <w:szCs w:val="22"/>
+        </w:rPr>
+        <w:t>lower</w:t>
+      </w:r>
       <w:commentRangeStart w:id="12"/>
       <w:r>
         <w:rPr>
@@ -7891,7 +8026,7 @@
           <w:sz w:val="22"/>
           <w:szCs w:val="22"/>
         </w:rPr>
-        <w:t>Figure</w:t>
+        <w:t xml:space="preserve"> </w:t>
       </w:r>
       <w:commentRangeEnd w:id="12"/>
       <w:r>
@@ -7907,149 +8042,6 @@
           <w:sz w:val="22"/>
           <w:szCs w:val="22"/>
         </w:rPr>
-        <w:t xml:space="preserve"> </w:t>
-      </w:r>
-      <w:r>
-        <w:rPr>
-          <w:rFonts w:ascii="Arial" w:hAnsi="Arial" w:cs="Arial"/>
-          <w:color w:val="000000" w:themeColor="text1"/>
-          <w:sz w:val="22"/>
-          <w:szCs w:val="22"/>
-        </w:rPr>
-        <w:t>2</w:t>
-      </w:r>
-      <w:r>
-        <w:rPr>
-          <w:rFonts w:ascii="Arial" w:hAnsi="Arial" w:cs="Arial"/>
-          <w:color w:val="000000" w:themeColor="text1"/>
-          <w:sz w:val="22"/>
-          <w:szCs w:val="22"/>
-        </w:rPr>
-        <w:t>D</w:t>
-      </w:r>
-      <w:r>
-        <w:rPr>
-          <w:rFonts w:ascii="Arial" w:hAnsi="Arial" w:cs="Arial"/>
-          <w:color w:val="000000" w:themeColor="text1"/>
-          <w:sz w:val="22"/>
-          <w:szCs w:val="22"/>
-        </w:rPr>
-        <w:t>, d=</w:t>
-      </w:r>
-      <w:r>
-        <w:rPr>
-          <w:rFonts w:ascii="Arial" w:hAnsi="Arial" w:cs="Arial"/>
-          <w:color w:val="000000" w:themeColor="text1"/>
-          <w:sz w:val="22"/>
-          <w:szCs w:val="22"/>
-        </w:rPr>
-        <w:t>0.125g/day, p&lt;0.001</w:t>
-      </w:r>
-      <w:r>
-        <w:rPr>
-          <w:rFonts w:ascii="Arial" w:hAnsi="Arial" w:cs="Arial"/>
-          <w:color w:val="000000" w:themeColor="text1"/>
-          <w:sz w:val="22"/>
-          <w:szCs w:val="22"/>
-        </w:rPr>
-        <w:t>).</w:t>
-      </w:r>
-      <w:r>
-        <w:rPr>
-          <w:rFonts w:ascii="Arial" w:hAnsi="Arial" w:cs="Arial"/>
-          <w:color w:val="000000" w:themeColor="text1"/>
-          <w:sz w:val="22"/>
-          <w:szCs w:val="22"/>
-        </w:rPr>
-        <w:t xml:space="preserve"> </w:t>
-      </w:r>
-      <w:r>
-        <w:rPr>
-          <w:rFonts w:ascii="Arial" w:eastAsiaTheme="majorEastAsia" w:hAnsi="Arial" w:cs="Arial"/>
-          <w:color w:val="000000" w:themeColor="text1"/>
-          <w:sz w:val="22"/>
-          <w:szCs w:val="22"/>
-        </w:rPr>
-        <w:t xml:space="preserve">Consistent with this, </w:t>
-      </w:r>
-      <w:r>
-        <w:rPr>
-          <w:rFonts w:ascii="Arial" w:hAnsi="Arial" w:cs="Arial"/>
-          <w:color w:val="000000" w:themeColor="text1"/>
-          <w:sz w:val="22"/>
-          <w:szCs w:val="22"/>
-        </w:rPr>
-        <w:t>KO and WT dams had similar food intake during pregnancy</w:t>
-      </w:r>
-      <w:r>
-        <w:rPr>
-          <w:rFonts w:ascii="Arial" w:hAnsi="Arial" w:cs="Arial"/>
-          <w:color w:val="000000" w:themeColor="text1"/>
-          <w:sz w:val="22"/>
-          <w:szCs w:val="22"/>
-        </w:rPr>
-        <w:t>, however</w:t>
-      </w:r>
-      <w:r>
-        <w:rPr>
-          <w:rFonts w:ascii="Arial" w:hAnsi="Arial" w:cs="Arial"/>
-          <w:color w:val="000000" w:themeColor="text1"/>
-          <w:sz w:val="22"/>
-          <w:szCs w:val="22"/>
-        </w:rPr>
-        <w:t xml:space="preserve"> </w:t>
-      </w:r>
-      <w:r>
-        <w:rPr>
-          <w:rFonts w:ascii="Arial" w:hAnsi="Arial" w:cs="Arial"/>
-          <w:color w:val="000000" w:themeColor="text1"/>
-          <w:sz w:val="22"/>
-          <w:szCs w:val="22"/>
-        </w:rPr>
-        <w:t>d</w:t>
-      </w:r>
-      <w:r>
-        <w:rPr>
-          <w:rFonts w:ascii="Arial" w:hAnsi="Arial" w:cs="Arial"/>
-          <w:color w:val="000000" w:themeColor="text1"/>
-          <w:sz w:val="22"/>
-          <w:szCs w:val="22"/>
-        </w:rPr>
-        <w:t xml:space="preserve">uring lactation KO dams had </w:t>
-      </w:r>
-      <w:r>
-        <w:rPr>
-          <w:rFonts w:ascii="Arial" w:hAnsi="Arial" w:cs="Arial"/>
-          <w:color w:val="000000" w:themeColor="text1"/>
-          <w:sz w:val="22"/>
-          <w:szCs w:val="22"/>
-        </w:rPr>
-        <w:t>lower</w:t>
-      </w:r>
-      <w:commentRangeStart w:id="13"/>
-      <w:r>
-        <w:rPr>
-          <w:rFonts w:ascii="Arial" w:hAnsi="Arial" w:cs="Arial"/>
-          <w:color w:val="000000" w:themeColor="text1"/>
-          <w:sz w:val="22"/>
-          <w:szCs w:val="22"/>
-        </w:rPr>
-        <w:t xml:space="preserve"> </w:t>
-      </w:r>
-      <w:commentRangeEnd w:id="13"/>
-      <w:r>
-        <w:rPr>
-          <w:rStyle w:val="CommentReference"/>
-        </w:rPr>
-        <w:commentReference w:id="13"/>
-      </w:r>
-      <w:r>
-        <w:rPr>
-          <w:rFonts w:ascii="Arial" w:hAnsi="Arial" w:cs="Arial"/>
-          <w:color w:val="000000" w:themeColor="text1"/>
-          <w:sz w:val="22"/>
-          <w:szCs w:val="22"/>
-        </w:rPr>
         <w:t xml:space="preserve">food </w:t>
       </w:r>
       <w:r>
@@ -8070,7 +8062,7 @@
         </w:rPr>
         <w:t>compared to WT dams</w:t>
       </w:r>
-      <w:ins w:id="14" w:author="Dave Bridges" w:date="2020-03-25T11:01:00Z">
+      <w:ins w:id="13" w:author="Dave Bridges" w:date="2020-03-25T11:01:00Z">
         <w:r>
           <w:rPr>
             <w:rFonts w:ascii="Arial" w:hAnsi="Arial" w:cs="Arial"/>
@@ -8080,8 +8072,8 @@
           </w:rPr>
           <w:t xml:space="preserve"> (</w:t>
         </w:r>
+        <w:commentRangeStart w:id="14"/>
         <w:commentRangeStart w:id="15"/>
-        <w:commentRangeStart w:id="16"/>
         <w:r>
           <w:rPr>
             <w:rFonts w:ascii="Arial" w:hAnsi="Arial" w:cs="Arial"/>
@@ -8092,23 +8084,23 @@
           <w:t>Figure</w:t>
         </w:r>
       </w:ins>
-      <w:commentRangeEnd w:id="15"/>
-      <w:ins w:id="17" w:author="Dave Bridges" w:date="2020-03-25T11:02:00Z">
+      <w:commentRangeEnd w:id="14"/>
+      <w:ins w:id="16" w:author="Dave Bridges" w:date="2020-03-25T11:02:00Z">
         <w:r>
           <w:rPr>
             <w:rStyle w:val="CommentReference"/>
           </w:rPr>
-          <w:commentReference w:id="15"/>
+          <w:commentReference w:id="14"/>
         </w:r>
       </w:ins>
-      <w:commentRangeEnd w:id="16"/>
+      <w:commentRangeEnd w:id="15"/>
       <w:r>
         <w:rPr>
           <w:rStyle w:val="CommentReference"/>
         </w:rPr>
-        <w:commentReference w:id="16"/>
-      </w:r>
-      <w:ins w:id="18" w:author="Dave Bridges" w:date="2020-03-25T11:01:00Z">
+        <w:commentReference w:id="15"/>
+      </w:r>
+      <w:ins w:id="17" w:author="Dave Bridges" w:date="2020-03-25T11:01:00Z">
         <w:r>
           <w:rPr>
             <w:rFonts w:ascii="Arial" w:hAnsi="Arial" w:cs="Arial"/>
@@ -8128,7 +8120,7 @@
         </w:rPr>
         <w:t>E</w:t>
       </w:r>
-      <w:ins w:id="19" w:author="Dave Bridges" w:date="2020-03-25T11:01:00Z">
+      <w:ins w:id="18" w:author="Dave Bridges" w:date="2020-03-25T11:01:00Z">
         <w:r>
           <w:rPr>
             <w:rFonts w:ascii="Arial" w:hAnsi="Arial" w:cs="Arial"/>
@@ -9450,15 +9442,51 @@
         </w:rPr>
         <w:t xml:space="preserve">At PND7.5, </w:t>
       </w:r>
+      <w:commentRangeStart w:id="19"/>
+      <w:r>
+        <w:rPr>
+          <w:rFonts w:ascii="Arial" w:hAnsi="Arial" w:cs="Arial"/>
+          <w:color w:val="000000" w:themeColor="text1"/>
+          <w:sz w:val="22"/>
+          <w:szCs w:val="22"/>
+        </w:rPr>
+        <w:t xml:space="preserve">females </w:t>
+      </w:r>
+      <w:commentRangeEnd w:id="19"/>
+      <w:r>
+        <w:rPr>
+          <w:rStyle w:val="CommentReference"/>
+        </w:rPr>
+        <w:commentReference w:id="19"/>
+      </w:r>
+      <w:r>
+        <w:rPr>
+          <w:rFonts w:ascii="Arial" w:hAnsi="Arial" w:cs="Arial"/>
+          <w:color w:val="000000" w:themeColor="text1"/>
+          <w:sz w:val="22"/>
+          <w:szCs w:val="22"/>
+        </w:rPr>
+        <w:t>born to KO dams were heavier than females born to WT dams (</w:t>
+      </w:r>
+      <w:r>
+        <w:rPr>
+          <w:rFonts w:ascii="Arial" w:hAnsi="Arial" w:cs="Arial"/>
+          <w:color w:val="000000" w:themeColor="text1"/>
+          <w:sz w:val="22"/>
+          <w:szCs w:val="22"/>
+        </w:rPr>
+        <w:t xml:space="preserve">Figure 4B, d=XX, </w:t>
+      </w:r>
       <w:commentRangeStart w:id="20"/>
-      <w:r>
-        <w:rPr>
-          <w:rFonts w:ascii="Arial" w:hAnsi="Arial" w:cs="Arial"/>
-          <w:color w:val="000000" w:themeColor="text1"/>
-          <w:sz w:val="22"/>
-          <w:szCs w:val="22"/>
-        </w:rPr>
-        <w:t xml:space="preserve">females </w:t>
+      <w:commentRangeStart w:id="21"/>
+      <w:r>
+        <w:rPr>
+          <w:rFonts w:ascii="Arial" w:hAnsi="Arial" w:cs="Arial"/>
+          <w:color w:val="000000" w:themeColor="text1"/>
+          <w:sz w:val="22"/>
+          <w:szCs w:val="22"/>
+        </w:rPr>
+        <w:t>p</w:t>
       </w:r>
       <w:commentRangeEnd w:id="20"/>
       <w:r>
@@ -9467,48 +9495,12 @@
         </w:rPr>
         <w:commentReference w:id="20"/>
       </w:r>
-      <w:r>
-        <w:rPr>
-          <w:rFonts w:ascii="Arial" w:hAnsi="Arial" w:cs="Arial"/>
-          <w:color w:val="000000" w:themeColor="text1"/>
-          <w:sz w:val="22"/>
-          <w:szCs w:val="22"/>
-        </w:rPr>
-        <w:t>born to KO dams were heavier than females born to WT dams (</w:t>
-      </w:r>
-      <w:r>
-        <w:rPr>
-          <w:rFonts w:ascii="Arial" w:hAnsi="Arial" w:cs="Arial"/>
-          <w:color w:val="000000" w:themeColor="text1"/>
-          <w:sz w:val="22"/>
-          <w:szCs w:val="22"/>
-        </w:rPr>
-        <w:t xml:space="preserve">Figure 4B, d=XX, </w:t>
-      </w:r>
-      <w:commentRangeStart w:id="21"/>
-      <w:commentRangeStart w:id="22"/>
-      <w:r>
-        <w:rPr>
-          <w:rFonts w:ascii="Arial" w:hAnsi="Arial" w:cs="Arial"/>
-          <w:color w:val="000000" w:themeColor="text1"/>
-          <w:sz w:val="22"/>
-          <w:szCs w:val="22"/>
-        </w:rPr>
-        <w:t>p</w:t>
-      </w:r>
       <w:commentRangeEnd w:id="21"/>
       <w:r>
         <w:rPr>
           <w:rStyle w:val="CommentReference"/>
         </w:rPr>
         <w:commentReference w:id="21"/>
-      </w:r>
-      <w:commentRangeEnd w:id="22"/>
-      <w:r>
-        <w:rPr>
-          <w:rStyle w:val="CommentReference"/>
-        </w:rPr>
-        <w:commentReference w:id="22"/>
       </w:r>
       <w:r>
         <w:rPr>
@@ -9910,8 +9902,8 @@
         </w:rPr>
         <w:t xml:space="preserve">Dams Produce Similar Volumes of Milk, but with </w:t>
       </w:r>
+      <w:commentRangeStart w:id="22"/>
       <w:commentRangeStart w:id="23"/>
-      <w:commentRangeStart w:id="24"/>
       <w:r>
         <w:rPr>
           <w:rFonts w:ascii="Arial" w:hAnsi="Arial" w:cs="Arial"/>
@@ -9942,23 +9934,23 @@
         </w:rPr>
         <w:t>Fat.</w:t>
       </w:r>
-      <w:commentRangeEnd w:id="23"/>
+      <w:commentRangeEnd w:id="22"/>
       <w:r>
         <w:rPr>
           <w:rStyle w:val="CommentReference"/>
           <w:rFonts w:asciiTheme="minorHAnsi" w:eastAsiaTheme="minorHAnsi" w:hAnsiTheme="minorHAnsi" w:cstheme="minorBidi"/>
           <w:color w:val="auto"/>
         </w:rPr>
-        <w:commentReference w:id="23"/>
-      </w:r>
-      <w:commentRangeEnd w:id="24"/>
+        <w:commentReference w:id="22"/>
+      </w:r>
+      <w:commentRangeEnd w:id="23"/>
       <w:r>
         <w:rPr>
           <w:rStyle w:val="CommentReference"/>
           <w:rFonts w:asciiTheme="minorHAnsi" w:eastAsiaTheme="minorHAnsi" w:hAnsiTheme="minorHAnsi" w:cstheme="minorBidi"/>
           <w:color w:val="auto"/>
         </w:rPr>
-        <w:commentReference w:id="24"/>
+        <w:commentReference w:id="23"/>
       </w:r>
     </w:p>
     <w:p>
@@ -10170,7 +10162,7 @@
         </w:rPr>
         <w:t>(</w:t>
       </w:r>
-      <w:ins w:id="25" w:author="Dave Bridges" w:date="2020-03-25T11:16:00Z">
+      <w:ins w:id="24" w:author="Dave Bridges" w:date="2020-03-25T11:16:00Z">
         <w:r>
           <w:rPr>
             <w:rFonts w:ascii="Arial" w:hAnsi="Arial" w:cs="Arial"/>
@@ -10190,7 +10182,7 @@
         </w:rPr>
         <w:t>5</w:t>
       </w:r>
-      <w:ins w:id="26" w:author="Dave Bridges" w:date="2020-03-25T11:16:00Z">
+      <w:ins w:id="25" w:author="Dave Bridges" w:date="2020-03-25T11:16:00Z">
         <w:r>
           <w:rPr>
             <w:rFonts w:ascii="Arial" w:hAnsi="Arial" w:cs="Arial"/>
@@ -10210,29 +10202,55 @@
         </w:rPr>
         <w:t xml:space="preserve">, d=34.07%, </w:t>
       </w:r>
+      <w:commentRangeStart w:id="26"/>
       <w:commentRangeStart w:id="27"/>
+      <w:r>
+        <w:rPr>
+          <w:rFonts w:ascii="Arial" w:hAnsi="Arial" w:cs="Arial"/>
+          <w:color w:val="000000" w:themeColor="text1"/>
+          <w:sz w:val="22"/>
+          <w:szCs w:val="22"/>
+        </w:rPr>
+        <w:t>p</w:t>
+      </w:r>
+      <w:commentRangeEnd w:id="26"/>
+      <w:r>
+        <w:rPr>
+          <w:rStyle w:val="CommentReference"/>
+        </w:rPr>
+        <w:commentReference w:id="26"/>
+      </w:r>
+      <w:commentRangeEnd w:id="27"/>
+      <w:r>
+        <w:rPr>
+          <w:rStyle w:val="CommentReference"/>
+        </w:rPr>
+        <w:commentReference w:id="27"/>
+      </w:r>
+      <w:r>
+        <w:rPr>
+          <w:rFonts w:ascii="Arial" w:hAnsi="Arial" w:cs="Arial"/>
+          <w:color w:val="000000" w:themeColor="text1"/>
+          <w:sz w:val="22"/>
+          <w:szCs w:val="22"/>
+        </w:rPr>
+        <w:t>=</w:t>
+      </w:r>
+      <w:r>
+        <w:rPr>
+          <w:rFonts w:ascii="Arial" w:hAnsi="Arial" w:cs="Arial"/>
+          <w:color w:val="000000" w:themeColor="text1"/>
+          <w:sz w:val="22"/>
+          <w:szCs w:val="22"/>
+        </w:rPr>
+        <w:t>0.024</w:t>
+      </w:r>
       <w:commentRangeStart w:id="28"/>
-      <w:r>
-        <w:rPr>
-          <w:rFonts w:ascii="Arial" w:hAnsi="Arial" w:cs="Arial"/>
-          <w:color w:val="000000" w:themeColor="text1"/>
-          <w:sz w:val="22"/>
-          <w:szCs w:val="22"/>
-        </w:rPr>
-        <w:t>p</w:t>
-      </w:r>
-      <w:commentRangeEnd w:id="27"/>
+      <w:commentRangeEnd w:id="28"/>
       <w:r>
         <w:rPr>
           <w:rStyle w:val="CommentReference"/>
         </w:rPr>
-        <w:commentReference w:id="27"/>
-      </w:r>
-      <w:commentRangeEnd w:id="28"/>
-      <w:r>
-        <w:rPr>
-          <w:rStyle w:val="CommentReference"/>
-        </w:rPr>
         <w:commentReference w:id="28"/>
       </w:r>
       <w:r>
@@ -10242,32 +10260,6 @@
           <w:sz w:val="22"/>
           <w:szCs w:val="22"/>
         </w:rPr>
-        <w:t>=</w:t>
-      </w:r>
-      <w:r>
-        <w:rPr>
-          <w:rFonts w:ascii="Arial" w:hAnsi="Arial" w:cs="Arial"/>
-          <w:color w:val="000000" w:themeColor="text1"/>
-          <w:sz w:val="22"/>
-          <w:szCs w:val="22"/>
-        </w:rPr>
-        <w:t>0.024</w:t>
-      </w:r>
-      <w:commentRangeStart w:id="29"/>
-      <w:commentRangeEnd w:id="29"/>
-      <w:r>
-        <w:rPr>
-          <w:rStyle w:val="CommentReference"/>
-        </w:rPr>
-        <w:commentReference w:id="29"/>
-      </w:r>
-      <w:r>
-        <w:rPr>
-          <w:rFonts w:ascii="Arial" w:hAnsi="Arial" w:cs="Arial"/>
-          <w:color w:val="000000" w:themeColor="text1"/>
-          <w:sz w:val="22"/>
-          <w:szCs w:val="22"/>
-        </w:rPr>
         <w:t>).</w:t>
       </w:r>
       <w:r>
@@ -10360,7 +10352,7 @@
         </w:rPr>
         <w:t xml:space="preserve"> and albumin were similar between milk of KO and WT dams.</w:t>
       </w:r>
-      <w:ins w:id="30" w:author="Dave Bridges" w:date="2020-03-25T11:19:00Z">
+      <w:ins w:id="29" w:author="Dave Bridges" w:date="2020-03-25T11:19:00Z">
         <w:r>
           <w:rPr>
             <w:rFonts w:ascii="Arial" w:hAnsi="Arial" w:cs="Arial"/>
@@ -10371,7 +10363,7 @@
           <w:t xml:space="preserve"> In terms of milk</w:t>
         </w:r>
       </w:ins>
-      <w:ins w:id="31" w:author="Dave Bridges" w:date="2020-03-25T11:20:00Z">
+      <w:ins w:id="30" w:author="Dave Bridges" w:date="2020-03-25T11:20:00Z">
         <w:r>
           <w:rPr>
             <w:rFonts w:ascii="Arial" w:hAnsi="Arial" w:cs="Arial"/>
@@ -10381,7 +10373,7 @@
           </w:rPr>
           <w:t xml:space="preserve"> lactose </w:t>
         </w:r>
-        <w:commentRangeStart w:id="32"/>
+        <w:commentRangeStart w:id="31"/>
         <w:r>
           <w:rPr>
             <w:rFonts w:ascii="Arial" w:hAnsi="Arial" w:cs="Arial"/>
@@ -10391,12 +10383,12 @@
           </w:rPr>
           <w:t>XXX</w:t>
         </w:r>
-        <w:commentRangeEnd w:id="32"/>
+        <w:commentRangeEnd w:id="31"/>
         <w:r>
           <w:rPr>
             <w:rStyle w:val="CommentReference"/>
           </w:rPr>
-          <w:commentReference w:id="32"/>
+          <w:commentReference w:id="31"/>
         </w:r>
         <w:r>
           <w:rPr>
@@ -10721,17 +10713,18 @@
           <w:sz w:val="22"/>
           <w:szCs w:val="22"/>
         </w:rPr>
-        <w:t xml:space="preserve">Lipidomic Analysis of Milk Shows </w:t>
+        <w:t xml:space="preserve">Adipocyte </w:t>
       </w:r>
       <w:r>
         <w:rPr>
           <w:rFonts w:ascii="Arial" w:hAnsi="Arial" w:cs="Arial"/>
           <w:b/>
-          <w:color w:val="000000" w:themeColor="text1"/>
-          <w:sz w:val="22"/>
-          <w:szCs w:val="22"/>
-        </w:rPr>
-        <w:t>Healthier Milk Fat Composition in</w:t>
+          <w:i/>
+          <w:color w:val="000000" w:themeColor="text1"/>
+          <w:sz w:val="22"/>
+          <w:szCs w:val="22"/>
+        </w:rPr>
+        <w:t xml:space="preserve">Tsc1 </w:t>
       </w:r>
       <w:r>
         <w:rPr>
@@ -10741,9 +10734,8 @@
           <w:sz w:val="22"/>
           <w:szCs w:val="22"/>
         </w:rPr>
-        <w:t xml:space="preserve"> KO </w:t>
-      </w:r>
-      <w:commentRangeStart w:id="33"/>
+        <w:t>Knockout Alters Fatty Acid Composition in</w:t>
+      </w:r>
       <w:r>
         <w:rPr>
           <w:rFonts w:ascii="Arial" w:hAnsi="Arial" w:cs="Arial"/>
@@ -10752,16 +10744,27 @@
           <w:sz w:val="22"/>
           <w:szCs w:val="22"/>
         </w:rPr>
+        <w:t xml:space="preserve"> </w:t>
+      </w:r>
+      <w:commentRangeStart w:id="32"/>
+      <w:r>
+        <w:rPr>
+          <w:rFonts w:ascii="Arial" w:hAnsi="Arial" w:cs="Arial"/>
+          <w:b/>
+          <w:color w:val="000000" w:themeColor="text1"/>
+          <w:sz w:val="22"/>
+          <w:szCs w:val="22"/>
+        </w:rPr>
         <w:t>Milk</w:t>
       </w:r>
-      <w:commentRangeEnd w:id="33"/>
+      <w:commentRangeEnd w:id="32"/>
       <w:r>
         <w:rPr>
           <w:rStyle w:val="CommentReference"/>
           <w:rFonts w:asciiTheme="minorHAnsi" w:eastAsiaTheme="minorHAnsi" w:hAnsiTheme="minorHAnsi" w:cstheme="minorBidi"/>
           <w:color w:val="auto"/>
         </w:rPr>
-        <w:commentReference w:id="33"/>
+        <w:commentReference w:id="32"/>
       </w:r>
     </w:p>
     <w:p>
@@ -10873,7 +10876,6 @@
         </w:rPr>
         <w:t xml:space="preserve">RNA Sequencing Reveals Suppressed Expression of Adaptive Immune </w:t>
       </w:r>
-      <w:commentRangeStart w:id="34"/>
       <w:r>
         <w:rPr>
           <w:rFonts w:ascii="Arial" w:hAnsi="Arial" w:cs="Arial"/>
@@ -10882,16 +10884,27 @@
           <w:sz w:val="22"/>
           <w:szCs w:val="22"/>
         </w:rPr>
-        <w:t xml:space="preserve">Pathways </w:t>
-      </w:r>
-      <w:commentRangeEnd w:id="34"/>
+        <w:t>Markers</w:t>
+      </w:r>
+      <w:commentRangeStart w:id="33"/>
+      <w:r>
+        <w:rPr>
+          <w:rFonts w:ascii="Arial" w:hAnsi="Arial" w:cs="Arial"/>
+          <w:b/>
+          <w:color w:val="000000" w:themeColor="text1"/>
+          <w:sz w:val="22"/>
+          <w:szCs w:val="22"/>
+        </w:rPr>
+        <w:t xml:space="preserve"> </w:t>
+      </w:r>
+      <w:commentRangeEnd w:id="33"/>
       <w:r>
         <w:rPr>
           <w:rStyle w:val="CommentReference"/>
           <w:rFonts w:asciiTheme="minorHAnsi" w:eastAsiaTheme="minorHAnsi" w:hAnsiTheme="minorHAnsi" w:cstheme="minorBidi"/>
           <w:color w:val="auto"/>
         </w:rPr>
-        <w:commentReference w:id="34"/>
+        <w:commentReference w:id="33"/>
       </w:r>
       <w:r>
         <w:rPr>
@@ -10912,6 +10925,70 @@
           <w:szCs w:val="22"/>
         </w:rPr>
         <w:t xml:space="preserve">Increased Expression of </w:t>
+      </w:r>
+      <w:r>
+        <w:rPr>
+          <w:rFonts w:ascii="Arial" w:hAnsi="Arial" w:cs="Arial"/>
+          <w:b/>
+          <w:color w:val="000000" w:themeColor="text1"/>
+          <w:sz w:val="22"/>
+          <w:szCs w:val="22"/>
+        </w:rPr>
+        <w:t>Muscle Biosynthesis Genes</w:t>
+      </w:r>
+    </w:p>
+    <w:p>
+      <w:pPr>
+        <w:rPr>
+          <w:rFonts w:ascii="Arial" w:hAnsi="Arial" w:cs="Arial"/>
+          <w:sz w:val="22"/>
+        </w:rPr>
+      </w:pPr>
+      <w:r>
+        <w:rPr>
+          <w:rFonts w:ascii="Arial" w:hAnsi="Arial" w:cs="Arial"/>
+          <w:sz w:val="22"/>
+        </w:rPr>
+        <w:t xml:space="preserve">To understand the mechanisms by which adipocyte </w:t>
+      </w:r>
+      <w:r>
+        <w:rPr>
+          <w:rFonts w:ascii="Arial" w:hAnsi="Arial" w:cs="Arial"/>
+          <w:sz w:val="22"/>
+        </w:rPr>
+        <w:t xml:space="preserve">mTORC1 activation affects mammary gland gene expression we performed bulk </w:t>
+      </w:r>
+      <w:proofErr w:type="spellStart"/>
+      <w:r>
+        <w:rPr>
+          <w:rFonts w:ascii="Arial" w:hAnsi="Arial" w:cs="Arial"/>
+          <w:sz w:val="22"/>
+        </w:rPr>
+        <w:t>RNAseq</w:t>
+      </w:r>
+      <w:proofErr w:type="spellEnd"/>
+      <w:r>
+        <w:rPr>
+          <w:rFonts w:ascii="Arial" w:hAnsi="Arial" w:cs="Arial"/>
+          <w:sz w:val="22"/>
+        </w:rPr>
+        <w:t xml:space="preserve"> on mammary gland explants from lactating wild-type and knockout dams.</w:t>
+      </w:r>
+      <w:r>
+        <w:rPr>
+          <w:rFonts w:ascii="Arial" w:hAnsi="Arial" w:cs="Arial"/>
+          <w:sz w:val="22"/>
+        </w:rPr>
+        <w:t xml:space="preserve">  We identified 139 significantly differentially expressed genes between these groups (Figure 7A-B</w:t>
+      </w:r>
+      <w:bookmarkStart w:id="34" w:name="_GoBack"/>
+      <w:bookmarkEnd w:id="34"/>
+      <w:r>
+        <w:rPr>
+          <w:rFonts w:ascii="Arial" w:hAnsi="Arial" w:cs="Arial"/>
+          <w:sz w:val="22"/>
+        </w:rPr>
+        <w:t>, and Supplementary Table 1)</w:t>
       </w:r>
     </w:p>
     <w:p>
@@ -11138,6 +11215,7 @@
           <w:sz w:val="22"/>
           <w:szCs w:val="22"/>
         </w:rPr>
+        <w:lastRenderedPageBreak/>
         <w:t>Mammary adipocytes play a critical role in the development and successful functioning of mammary glands.</w:t>
       </w:r>
       <w:r>
@@ -11241,18 +11319,7 @@
           <w:sz w:val="22"/>
           <w:szCs w:val="22"/>
         </w:rPr>
-        <w:t xml:space="preserve"> smaller mammary adipocytes, accelerated ductal growth, and potential sloughing of the ductal epithelial cells into the lumen indicating suboptimal mammary gland function and growth </w:t>
-      </w:r>
-      <w:r>
-        <w:rPr>
-          <w:rFonts w:ascii="Arial" w:hAnsi="Arial" w:cs="Arial"/>
-          <w:strike/>
-          <w:color w:val="000000" w:themeColor="text1"/>
-          <w:sz w:val="22"/>
-          <w:szCs w:val="22"/>
-        </w:rPr>
-        <w:lastRenderedPageBreak/>
-        <w:t xml:space="preserve">compared to controls </w:t>
+        <w:t xml:space="preserve"> smaller mammary adipocytes, accelerated ductal growth, and potential sloughing of the ductal epithelial cells into the lumen indicating suboptimal mammary gland function and growth compared to controls </w:t>
       </w:r>
       <w:r>
         <w:rPr>
@@ -12218,6 +12285,7 @@
           <w:sz w:val="22"/>
           <w:szCs w:val="22"/>
         </w:rPr>
+        <w:lastRenderedPageBreak/>
         <w:t xml:space="preserve">We have shown that hyperactivation of mTORC1 activity in adipocytes of pregnant and lactating dams </w:t>
       </w:r>
       <w:r>
@@ -12300,18 +12368,7 @@
           <w:sz w:val="22"/>
           <w:szCs w:val="22"/>
         </w:rPr>
-        <w:t xml:space="preserve">The mechanisms by which mTORC1 could be influencing mammary gland </w:t>
-      </w:r>
-      <w:r>
-        <w:rPr>
-          <w:rFonts w:ascii="Arial" w:hAnsi="Arial" w:cs="Arial"/>
-          <w:bCs/>
-          <w:color w:val="000000" w:themeColor="text1"/>
-          <w:sz w:val="22"/>
-          <w:szCs w:val="22"/>
-        </w:rPr>
-        <w:lastRenderedPageBreak/>
-        <w:t xml:space="preserve">function and milk secretion is insightful for future research addressing the effects of maternal obesity on offspring health. </w:t>
+        <w:t xml:space="preserve">The mechanisms by which mTORC1 could be influencing mammary gland function and milk secretion is insightful for future research addressing the effects of maternal obesity on offspring health. </w:t>
       </w:r>
       <w:r>
         <w:rPr>
@@ -12971,7 +13028,16 @@
           <w:noProof/>
           <w:sz w:val="22"/>
         </w:rPr>
-        <w:t xml:space="preserve">7. Anderson, S. M., M. C. Rudolph, J. L. McManaman, and M. C. Neville. 2007. Key stages in mammary gland development. Secretory activation in the mammary gland: it’s not just about milk protein synthesis! </w:t>
+        <w:t xml:space="preserve">7. Anderson, S. M., M. C. Rudolph, J. L. McManaman, and M. C. Neville. 2007. Key stages in mammary gland development. Secretory activation in the mammary gland: it’s not just </w:t>
+      </w:r>
+      <w:r>
+        <w:rPr>
+          <w:rFonts w:ascii="Arial" w:hAnsi="Arial" w:cs="Arial"/>
+          <w:noProof/>
+          <w:sz w:val="22"/>
+        </w:rPr>
+        <w:lastRenderedPageBreak/>
+        <w:t xml:space="preserve">about milk protein synthesis! </w:t>
       </w:r>
       <w:r>
         <w:rPr>
@@ -13105,7 +13171,6 @@
           <w:noProof/>
           <w:sz w:val="22"/>
         </w:rPr>
-        <w:lastRenderedPageBreak/>
         <w:t xml:space="preserve">9. McManaman, J. L. 2009. Formation of milk lipids: a molecular perspective. </w:t>
       </w:r>
       <w:r>
@@ -13740,6 +13805,7 @@
           <w:noProof/>
           <w:sz w:val="22"/>
         </w:rPr>
+        <w:lastRenderedPageBreak/>
         <w:t xml:space="preserve">19. Kwiatkowski, D. J., H. Zhang, J. L. Bandura, K. M. Heiberger, M. Glogauer, N. el-Hashemite, and H. Onda. 2002. A mouse model of TSC1 reveals sex-dependent lethality from liver hemangiomas, and up-regulation of p70S6 kinase activity in Tsc1 null cells. </w:t>
       </w:r>
       <w:r>
@@ -13807,16 +13873,7 @@
           <w:noProof/>
           <w:sz w:val="22"/>
         </w:rPr>
-        <w:t xml:space="preserve">20. Eguchi, J., Q.-W. Yan, D. E. Schones, M. Kamal, C.-H. Hsu, M. Q. Zhang, G. E. Crawford, and E. D. Rosen. 2008. Interferon regulatory factors are transcriptional regulators of </w:t>
-      </w:r>
-      <w:r>
-        <w:rPr>
-          <w:rFonts w:ascii="Arial" w:hAnsi="Arial" w:cs="Arial"/>
-          <w:noProof/>
-          <w:sz w:val="22"/>
-        </w:rPr>
-        <w:lastRenderedPageBreak/>
-        <w:t xml:space="preserve">adipogenesis. </w:t>
+        <w:t xml:space="preserve">20. Eguchi, J., Q.-W. Yan, D. E. Schones, M. Kamal, C.-H. Hsu, M. Q. Zhang, G. E. Crawford, and E. D. Rosen. 2008. Interferon regulatory factors are transcriptional regulators of adipogenesis. </w:t>
       </w:r>
       <w:r>
         <w:rPr>
@@ -14450,6 +14507,7 @@
           <w:noProof/>
           <w:sz w:val="22"/>
         </w:rPr>
+        <w:lastRenderedPageBreak/>
         <w:t xml:space="preserve">30. Hovey, R. C., and L. Aimo. 2010. Diverse and active roles for adipocytes during mammary gland growth and function. </w:t>
       </w:r>
       <w:r>
@@ -14584,7 +14642,6 @@
           <w:noProof/>
           <w:sz w:val="22"/>
         </w:rPr>
-        <w:lastRenderedPageBreak/>
         <w:t xml:space="preserve">32. Lawson, D. A., Z. Werb, Y. Zong, and A. S. Goldstein. 2015. The Cleared Mammary Fat Pad Transplantation Assay for Mammary Epithelial Organogenesis. </w:t>
       </w:r>
       <w:r>
@@ -15247,7 +15304,7 @@
       </w:r>
     </w:p>
   </w:comment>
-  <w:comment w:id="6" w:author="Dave Bridges" w:date="2021-04-02T10:19:00Z" w:initials="DB">
+  <w:comment w:id="5" w:author="Dave Bridges" w:date="2021-04-02T10:19:00Z" w:initials="DB">
     <w:p>
       <w:pPr>
         <w:pStyle w:val="CommentText"/>
@@ -15263,7 +15320,7 @@
       </w:r>
     </w:p>
   </w:comment>
-  <w:comment w:id="7" w:author="Dave Bridges" w:date="2021-03-12T10:21:00Z" w:initials="DB">
+  <w:comment w:id="6" w:author="Dave Bridges" w:date="2021-03-12T10:21:00Z" w:initials="DB">
     <w:p>
       <w:pPr>
         <w:rPr>
@@ -15305,7 +15362,7 @@
       </w:pPr>
     </w:p>
   </w:comment>
-  <w:comment w:id="8" w:author="Dave Bridges" w:date="2021-03-12T11:01:00Z" w:initials="DB">
+  <w:comment w:id="7" w:author="Dave Bridges" w:date="2021-03-12T11:01:00Z" w:initials="DB">
     <w:p>
       <w:pPr>
         <w:pStyle w:val="CommentText"/>
@@ -15339,7 +15396,7 @@
       </w:r>
     </w:p>
   </w:comment>
-  <w:comment w:id="9" w:author="Dave Bridges" w:date="2021-03-12T11:05:00Z" w:initials="DB">
+  <w:comment w:id="8" w:author="Dave Bridges" w:date="2021-03-12T11:05:00Z" w:initials="DB">
     <w:p>
       <w:pPr>
         <w:pStyle w:val="CommentText"/>
@@ -15355,7 +15412,7 @@
       </w:r>
     </w:p>
   </w:comment>
-  <w:comment w:id="10" w:author="Noura El Habbal" w:date="2021-01-12T23:09:00Z" w:initials="NEH">
+  <w:comment w:id="9" w:author="Noura El Habbal" w:date="2021-01-12T23:09:00Z" w:initials="NEH">
     <w:p>
       <w:pPr>
         <w:pStyle w:val="CommentText"/>
@@ -15371,7 +15428,7 @@
       </w:r>
     </w:p>
   </w:comment>
-  <w:comment w:id="11" w:author="Noura El Habbal" w:date="2020-06-03T13:03:00Z" w:initials="NEH">
+  <w:comment w:id="10" w:author="Noura El Habbal" w:date="2020-06-03T13:03:00Z" w:initials="NEH">
     <w:p>
       <w:pPr>
         <w:pStyle w:val="CommentText"/>
@@ -15387,7 +15444,7 @@
       </w:r>
     </w:p>
   </w:comment>
-  <w:comment w:id="12" w:author="Dave Bridges" w:date="2020-03-25T11:02:00Z" w:initials="DB">
+  <w:comment w:id="11" w:author="Dave Bridges" w:date="2020-03-25T11:02:00Z" w:initials="DB">
     <w:p>
       <w:pPr>
         <w:pStyle w:val="CommentText"/>
@@ -15403,7 +15460,7 @@
       </w:r>
     </w:p>
   </w:comment>
-  <w:comment w:id="13" w:author="Noura El Habbal" w:date="2021-01-13T00:42:00Z" w:initials="NEH">
+  <w:comment w:id="12" w:author="Noura El Habbal" w:date="2021-01-13T00:42:00Z" w:initials="NEH">
     <w:p>
       <w:pPr>
         <w:pStyle w:val="CommentText"/>
@@ -15456,7 +15513,7 @@
       </w:pPr>
     </w:p>
   </w:comment>
-  <w:comment w:id="15" w:author="Dave Bridges" w:date="2020-03-25T11:02:00Z" w:initials="DB">
+  <w:comment w:id="14" w:author="Dave Bridges" w:date="2020-03-25T11:02:00Z" w:initials="DB">
     <w:p>
       <w:pPr>
         <w:pStyle w:val="CommentText"/>
@@ -15472,7 +15529,7 @@
       </w:r>
     </w:p>
   </w:comment>
-  <w:comment w:id="16" w:author="Noura El Habbal" w:date="2021-01-13T00:41:00Z" w:initials="NEH">
+  <w:comment w:id="15" w:author="Noura El Habbal" w:date="2021-01-13T00:41:00Z" w:initials="NEH">
     <w:p>
       <w:pPr>
         <w:pStyle w:val="CommentText"/>
@@ -15485,7 +15542,7 @@
       </w:r>
     </w:p>
   </w:comment>
-  <w:comment w:id="20" w:author="Noura El Habbal" w:date="2021-01-13T01:30:00Z" w:initials="NEH">
+  <w:comment w:id="19" w:author="Noura El Habbal" w:date="2021-01-13T01:30:00Z" w:initials="NEH">
     <w:p>
       <w:pPr>
         <w:pStyle w:val="CommentText"/>
@@ -15572,7 +15629,7 @@
       </w:r>
     </w:p>
   </w:comment>
-  <w:comment w:id="21" w:author="Dave Bridges" w:date="2020-03-25T11:09:00Z" w:initials="DB">
+  <w:comment w:id="20" w:author="Dave Bridges" w:date="2020-03-25T11:09:00Z" w:initials="DB">
     <w:p>
       <w:pPr>
         <w:pStyle w:val="CommentText"/>
@@ -15588,7 +15645,7 @@
       </w:r>
     </w:p>
   </w:comment>
-  <w:comment w:id="22" w:author="Noura El Habbal" w:date="2021-01-13T01:15:00Z" w:initials="NEH">
+  <w:comment w:id="21" w:author="Noura El Habbal" w:date="2021-01-13T01:15:00Z" w:initials="NEH">
     <w:p>
       <w:pPr>
         <w:pStyle w:val="CommentText"/>
@@ -15637,7 +15694,7 @@
       </w:r>
     </w:p>
   </w:comment>
-  <w:comment w:id="23" w:author="Dave Bridges" w:date="2020-03-25T11:16:00Z" w:initials="DB">
+  <w:comment w:id="22" w:author="Dave Bridges" w:date="2020-03-25T11:16:00Z" w:initials="DB">
     <w:p>
       <w:pPr>
         <w:pStyle w:val="CommentText"/>
@@ -15653,7 +15710,7 @@
       </w:r>
     </w:p>
   </w:comment>
-  <w:comment w:id="24" w:author="Noura El Habbal" w:date="2021-01-13T00:51:00Z" w:initials="NEH">
+  <w:comment w:id="23" w:author="Noura El Habbal" w:date="2021-01-13T00:51:00Z" w:initials="NEH">
     <w:p>
       <w:pPr>
         <w:pStyle w:val="CommentText"/>
@@ -15669,7 +15726,7 @@
       </w:r>
     </w:p>
   </w:comment>
-  <w:comment w:id="27" w:author="Dave Bridges" w:date="2020-03-25T11:14:00Z" w:initials="DB">
+  <w:comment w:id="26" w:author="Dave Bridges" w:date="2020-03-25T11:14:00Z" w:initials="DB">
     <w:p>
       <w:pPr>
         <w:pStyle w:val="CommentText"/>
@@ -15685,7 +15742,7 @@
       </w:r>
     </w:p>
   </w:comment>
-  <w:comment w:id="28" w:author="Noura El Habbal" w:date="2021-01-13T00:54:00Z" w:initials="NEH">
+  <w:comment w:id="27" w:author="Noura El Habbal" w:date="2021-01-13T00:54:00Z" w:initials="NEH">
     <w:p>
       <w:pPr>
         <w:pStyle w:val="CommentText"/>
@@ -15725,7 +15782,7 @@
       </w:r>
     </w:p>
   </w:comment>
-  <w:comment w:id="29" w:author="Dave Bridges" w:date="2020-03-25T11:16:00Z" w:initials="DB">
+  <w:comment w:id="28" w:author="Dave Bridges" w:date="2020-03-25T11:16:00Z" w:initials="DB">
     <w:p>
       <w:pPr>
         <w:pStyle w:val="CommentText"/>
@@ -15741,7 +15798,7 @@
       </w:r>
     </w:p>
   </w:comment>
-  <w:comment w:id="32" w:author="Dave Bridges" w:date="2020-03-25T11:20:00Z" w:initials="DB">
+  <w:comment w:id="31" w:author="Dave Bridges" w:date="2020-03-25T11:20:00Z" w:initials="DB">
     <w:p>
       <w:pPr>
         <w:pStyle w:val="CommentText"/>
@@ -15757,7 +15814,7 @@
       </w:r>
     </w:p>
   </w:comment>
-  <w:comment w:id="33" w:author="Noura El Habbal" w:date="2021-01-13T02:09:00Z" w:initials="NEH">
+  <w:comment w:id="32" w:author="Noura El Habbal" w:date="2021-01-13T02:09:00Z" w:initials="NEH">
     <w:p>
       <w:pPr>
         <w:pStyle w:val="CommentText"/>
@@ -15781,7 +15838,7 @@
       </w:r>
     </w:p>
   </w:comment>
-  <w:comment w:id="34" w:author="Noura El Habbal" w:date="2021-01-13T02:13:00Z" w:initials="NEH">
+  <w:comment w:id="33" w:author="Noura El Habbal" w:date="2021-01-13T02:13:00Z" w:initials="NEH">
     <w:p>
       <w:pPr>
         <w:pStyle w:val="CommentText"/>
@@ -17335,7 +17392,7 @@
 </file>
 
 <file path=customXml/itemProps1.xml><?xml version="1.0" encoding="utf-8"?>
-<ds:datastoreItem xmlns:ds="http://schemas.openxmlformats.org/officeDocument/2006/customXml" ds:itemID="{DBF5020F-EC4F-E849-B7C1-29007A374704}">
+<ds:datastoreItem xmlns:ds="http://schemas.openxmlformats.org/officeDocument/2006/customXml" ds:itemID="{E1BFE399-2C1C-864C-A72A-1D57B7876C5D}">
   <ds:schemaRefs>
     <ds:schemaRef ds:uri="http://schemas.openxmlformats.org/officeDocument/2006/bibliography"/>
   </ds:schemaRefs>

</xml_diff>

<commit_message>
Added in barplot script and ran
</commit_message>
<xml_diff>
--- a/Manuscripts/Mammary Gland aTSC/Manuscript.docx
+++ b/Manuscripts/Mammary Gland aTSC/Manuscript.docx
@@ -10979,17 +10979,39 @@
           <w:rFonts w:ascii="Arial" w:hAnsi="Arial" w:cs="Arial"/>
           <w:sz w:val="22"/>
         </w:rPr>
-        <w:t xml:space="preserve">  We identified 139 significantly differentially expressed genes between these groups (Figure 7A-B</w:t>
+        <w:t xml:space="preserve">  We identified 139 significantly differentially expressed genes between these groups (Figure 7A-B, and Supplementary Table 1)</w:t>
+      </w:r>
+      <w:r>
+        <w:rPr>
+          <w:rFonts w:ascii="Arial" w:hAnsi="Arial" w:cs="Arial"/>
+          <w:sz w:val="22"/>
+        </w:rPr>
+        <w:t xml:space="preserve">.  </w:t>
+      </w:r>
+      <w:r>
+        <w:rPr>
+          <w:rFonts w:ascii="Arial" w:hAnsi="Arial" w:cs="Arial"/>
+          <w:sz w:val="22"/>
+        </w:rPr>
+        <w:t xml:space="preserve">Among the most highly expressed genes in the mammary gland are secreted milk proteins.  These transcripts are unaffected by adipocyte </w:t>
+      </w:r>
+      <w:r>
+        <w:rPr>
+          <w:rFonts w:ascii="Arial" w:hAnsi="Arial" w:cs="Arial"/>
+          <w:i/>
+          <w:sz w:val="22"/>
+        </w:rPr>
+        <w:t>Tsc1</w:t>
+      </w:r>
+      <w:r>
+        <w:rPr>
+          <w:rFonts w:ascii="Arial" w:hAnsi="Arial" w:cs="Arial"/>
+          <w:sz w:val="22"/>
+        </w:rPr>
+        <w:t xml:space="preserve"> knockout (Figure 7C).</w:t>
       </w:r>
       <w:bookmarkStart w:id="34" w:name="_GoBack"/>
       <w:bookmarkEnd w:id="34"/>
-      <w:r>
-        <w:rPr>
-          <w:rFonts w:ascii="Arial" w:hAnsi="Arial" w:cs="Arial"/>
-          <w:sz w:val="22"/>
-        </w:rPr>
-        <w:t>, and Supplementary Table 1)</w:t>
-      </w:r>
     </w:p>
     <w:p>
       <w:pPr>
@@ -11215,7 +11237,6 @@
           <w:sz w:val="22"/>
           <w:szCs w:val="22"/>
         </w:rPr>
-        <w:lastRenderedPageBreak/>
         <w:t>Mammary adipocytes play a critical role in the development and successful functioning of mammary glands.</w:t>
       </w:r>
       <w:r>
@@ -17392,7 +17413,7 @@
 </file>
 
 <file path=customXml/itemProps1.xml><?xml version="1.0" encoding="utf-8"?>
-<ds:datastoreItem xmlns:ds="http://schemas.openxmlformats.org/officeDocument/2006/customXml" ds:itemID="{E1BFE399-2C1C-864C-A72A-1D57B7876C5D}">
+<ds:datastoreItem xmlns:ds="http://schemas.openxmlformats.org/officeDocument/2006/customXml" ds:itemID="{0DE8D09E-17E7-104A-A353-5D3DC2C5D11A}">
   <ds:schemaRefs>
     <ds:schemaRef ds:uri="http://schemas.openxmlformats.org/officeDocument/2006/bibliography"/>
   </ds:schemaRefs>

</xml_diff>

<commit_message>
Added GSEA setup files
</commit_message>
<xml_diff>
--- a/Manuscripts/Mammary Gland aTSC/Manuscript.docx
+++ b/Manuscripts/Mammary Gland aTSC/Manuscript.docx
@@ -10886,7 +10886,6 @@
         </w:rPr>
         <w:t>Markers</w:t>
       </w:r>
-      <w:commentRangeStart w:id="33"/>
       <w:r>
         <w:rPr>
           <w:rFonts w:ascii="Arial" w:hAnsi="Arial" w:cs="Arial"/>
@@ -10895,16 +10894,7 @@
           <w:sz w:val="22"/>
           <w:szCs w:val="22"/>
         </w:rPr>
-        <w:t xml:space="preserve"> </w:t>
-      </w:r>
-      <w:commentRangeEnd w:id="33"/>
-      <w:r>
-        <w:rPr>
-          <w:rStyle w:val="CommentReference"/>
-          <w:rFonts w:asciiTheme="minorHAnsi" w:eastAsiaTheme="minorHAnsi" w:hAnsiTheme="minorHAnsi" w:cstheme="minorBidi"/>
-          <w:color w:val="auto"/>
-        </w:rPr>
-        <w:commentReference w:id="33"/>
+        <w:t xml:space="preserve"> and </w:t>
       </w:r>
       <w:r>
         <w:rPr>
@@ -10914,7 +10904,7 @@
           <w:sz w:val="22"/>
           <w:szCs w:val="22"/>
         </w:rPr>
-        <w:t xml:space="preserve">and </w:t>
+        <w:t xml:space="preserve">Increased Expression of </w:t>
       </w:r>
       <w:r>
         <w:rPr>
@@ -10924,16 +10914,6 @@
           <w:sz w:val="22"/>
           <w:szCs w:val="22"/>
         </w:rPr>
-        <w:t xml:space="preserve">Increased Expression of </w:t>
-      </w:r>
-      <w:r>
-        <w:rPr>
-          <w:rFonts w:ascii="Arial" w:hAnsi="Arial" w:cs="Arial"/>
-          <w:b/>
-          <w:color w:val="000000" w:themeColor="text1"/>
-          <w:sz w:val="22"/>
-          <w:szCs w:val="22"/>
-        </w:rPr>
         <w:t>Muscle Biosynthesis Genes</w:t>
       </w:r>
     </w:p>
@@ -10993,7 +10973,21 @@
           <w:rFonts w:ascii="Arial" w:hAnsi="Arial" w:cs="Arial"/>
           <w:sz w:val="22"/>
         </w:rPr>
-        <w:t xml:space="preserve">Among the most highly expressed genes in the mammary gland are secreted milk proteins.  These transcripts are unaffected by adipocyte </w:t>
+        <w:t xml:space="preserve">Among the most highly expressed genes in the mammary gland are secreted milk proteins.  These transcripts are </w:t>
+      </w:r>
+      <w:r>
+        <w:rPr>
+          <w:rFonts w:ascii="Arial" w:hAnsi="Arial" w:cs="Arial"/>
+          <w:sz w:val="22"/>
+        </w:rPr>
+        <w:t>not significantly altered</w:t>
+      </w:r>
+      <w:r>
+        <w:rPr>
+          <w:rFonts w:ascii="Arial" w:hAnsi="Arial" w:cs="Arial"/>
+          <w:sz w:val="22"/>
+        </w:rPr>
+        <w:t xml:space="preserve"> by adipocyte </w:t>
       </w:r>
       <w:r>
         <w:rPr>
@@ -11008,10 +11002,24 @@
           <w:rFonts w:ascii="Arial" w:hAnsi="Arial" w:cs="Arial"/>
           <w:sz w:val="22"/>
         </w:rPr>
-        <w:t xml:space="preserve"> knockout (Figure 7C).</w:t>
-      </w:r>
-      <w:bookmarkStart w:id="34" w:name="_GoBack"/>
-      <w:bookmarkEnd w:id="34"/>
+        <w:t xml:space="preserve"> knockout</w:t>
+      </w:r>
+      <w:r>
+        <w:rPr>
+          <w:rFonts w:ascii="Arial" w:hAnsi="Arial" w:cs="Arial"/>
+          <w:sz w:val="22"/>
+        </w:rPr>
+        <w:t>, but trend downwards</w:t>
+      </w:r>
+      <w:bookmarkStart w:id="33" w:name="_GoBack"/>
+      <w:bookmarkEnd w:id="33"/>
+      <w:r>
+        <w:rPr>
+          <w:rFonts w:ascii="Arial" w:hAnsi="Arial" w:cs="Arial"/>
+          <w:sz w:val="22"/>
+        </w:rPr>
+        <w:t xml:space="preserve"> (Figure 7C).</w:t>
+      </w:r>
     </w:p>
     <w:p>
       <w:pPr>
@@ -11078,6 +11086,68 @@
         </w:rPr>
         <w:t xml:space="preserve">Here, we show that hyperactivation of mTORC1 in adipocytes increases weight of </w:t>
       </w:r>
+      <w:commentRangeStart w:id="34"/>
+      <w:r>
+        <w:rPr>
+          <w:rFonts w:ascii="Arial" w:hAnsi="Arial" w:cs="Arial"/>
+          <w:color w:val="000000" w:themeColor="text1"/>
+          <w:sz w:val="22"/>
+          <w:szCs w:val="22"/>
+        </w:rPr>
+        <w:t xml:space="preserve">female </w:t>
+      </w:r>
+      <w:commentRangeEnd w:id="34"/>
+      <w:r>
+        <w:rPr>
+          <w:rStyle w:val="CommentReference"/>
+        </w:rPr>
+        <w:commentReference w:id="34"/>
+      </w:r>
+      <w:r>
+        <w:rPr>
+          <w:rFonts w:ascii="Arial" w:hAnsi="Arial" w:cs="Arial"/>
+          <w:color w:val="000000" w:themeColor="text1"/>
+          <w:sz w:val="22"/>
+          <w:szCs w:val="22"/>
+        </w:rPr>
+        <w:t xml:space="preserve">offspring at PND7.5 and increases milk </w:t>
+      </w:r>
+      <w:r>
+        <w:rPr>
+          <w:rFonts w:ascii="Arial" w:hAnsi="Arial" w:cs="Arial"/>
+          <w:color w:val="000000" w:themeColor="text1"/>
+          <w:sz w:val="22"/>
+          <w:szCs w:val="22"/>
+        </w:rPr>
+        <w:t>fat</w:t>
+      </w:r>
+      <w:r>
+        <w:rPr>
+          <w:rFonts w:ascii="Arial" w:hAnsi="Arial" w:cs="Arial"/>
+          <w:color w:val="000000" w:themeColor="text1"/>
+          <w:sz w:val="22"/>
+          <w:szCs w:val="22"/>
+        </w:rPr>
+        <w:t xml:space="preserve"> composition in KO dams</w:t>
+      </w:r>
+      <w:r>
+        <w:rPr>
+          <w:rFonts w:ascii="Arial" w:hAnsi="Arial" w:cs="Arial"/>
+          <w:color w:val="000000" w:themeColor="text1"/>
+          <w:sz w:val="22"/>
+          <w:szCs w:val="22"/>
+        </w:rPr>
+        <w:t xml:space="preserve"> with a healthier milk fat composition</w:t>
+      </w:r>
+      <w:r>
+        <w:rPr>
+          <w:rFonts w:ascii="Arial" w:hAnsi="Arial" w:cs="Arial"/>
+          <w:color w:val="000000" w:themeColor="text1"/>
+          <w:sz w:val="22"/>
+          <w:szCs w:val="22"/>
+        </w:rPr>
+        <w:t xml:space="preserve">. We also demonstrate that mTORC1 hyperactivation in adipocytes causes reductions in mammary gland weight, </w:t>
+      </w:r>
       <w:commentRangeStart w:id="35"/>
       <w:r>
         <w:rPr>
@@ -11086,7 +11156,7 @@
           <w:sz w:val="22"/>
           <w:szCs w:val="22"/>
         </w:rPr>
-        <w:t xml:space="preserve">female </w:t>
+        <w:t xml:space="preserve">number </w:t>
       </w:r>
       <w:commentRangeEnd w:id="35"/>
       <w:r>
@@ -11102,43 +11172,25 @@
           <w:sz w:val="22"/>
           <w:szCs w:val="22"/>
         </w:rPr>
-        <w:t xml:space="preserve">offspring at PND7.5 and increases milk </w:t>
-      </w:r>
-      <w:r>
-        <w:rPr>
-          <w:rFonts w:ascii="Arial" w:hAnsi="Arial" w:cs="Arial"/>
-          <w:color w:val="000000" w:themeColor="text1"/>
-          <w:sz w:val="22"/>
-          <w:szCs w:val="22"/>
-        </w:rPr>
-        <w:t>fat</w:t>
-      </w:r>
-      <w:r>
-        <w:rPr>
-          <w:rFonts w:ascii="Arial" w:hAnsi="Arial" w:cs="Arial"/>
-          <w:color w:val="000000" w:themeColor="text1"/>
-          <w:sz w:val="22"/>
-          <w:szCs w:val="22"/>
-        </w:rPr>
-        <w:t xml:space="preserve"> composition in KO dams</w:t>
-      </w:r>
-      <w:r>
-        <w:rPr>
-          <w:rFonts w:ascii="Arial" w:hAnsi="Arial" w:cs="Arial"/>
-          <w:color w:val="000000" w:themeColor="text1"/>
-          <w:sz w:val="22"/>
-          <w:szCs w:val="22"/>
-        </w:rPr>
-        <w:t xml:space="preserve"> with a healthier milk fat composition</w:t>
-      </w:r>
-      <w:r>
-        <w:rPr>
-          <w:rFonts w:ascii="Arial" w:hAnsi="Arial" w:cs="Arial"/>
-          <w:color w:val="000000" w:themeColor="text1"/>
-          <w:sz w:val="22"/>
-          <w:szCs w:val="22"/>
-        </w:rPr>
-        <w:t xml:space="preserve">. We also demonstrate that mTORC1 hyperactivation in adipocytes causes reductions in mammary gland weight, </w:t>
+        <w:t xml:space="preserve">of mammary adipocytes, and </w:t>
+      </w:r>
+      <w:r>
+        <w:rPr>
+          <w:rFonts w:ascii="Arial" w:hAnsi="Arial" w:cs="Arial"/>
+          <w:color w:val="000000" w:themeColor="text1"/>
+          <w:sz w:val="22"/>
+          <w:szCs w:val="22"/>
+        </w:rPr>
+        <w:t xml:space="preserve">size of mammary adipocytes in KO dams. </w:t>
+      </w:r>
+      <w:r>
+        <w:rPr>
+          <w:rFonts w:ascii="Arial" w:hAnsi="Arial" w:cs="Arial"/>
+          <w:color w:val="000000" w:themeColor="text1"/>
+          <w:sz w:val="22"/>
+          <w:szCs w:val="22"/>
+        </w:rPr>
+        <w:t xml:space="preserve">Additionally, our model reveals differentially expressed pathways in the mammary glands which can influence offspring </w:t>
       </w:r>
       <w:commentRangeStart w:id="36"/>
       <w:r>
@@ -11148,7 +11200,7 @@
           <w:sz w:val="22"/>
           <w:szCs w:val="22"/>
         </w:rPr>
-        <w:t xml:space="preserve">number </w:t>
+        <w:t>immunity</w:t>
       </w:r>
       <w:commentRangeEnd w:id="36"/>
       <w:r>
@@ -11156,50 +11208,6 @@
           <w:rStyle w:val="CommentReference"/>
         </w:rPr>
         <w:commentReference w:id="36"/>
-      </w:r>
-      <w:r>
-        <w:rPr>
-          <w:rFonts w:ascii="Arial" w:hAnsi="Arial" w:cs="Arial"/>
-          <w:color w:val="000000" w:themeColor="text1"/>
-          <w:sz w:val="22"/>
-          <w:szCs w:val="22"/>
-        </w:rPr>
-        <w:t xml:space="preserve">of mammary adipocytes, and </w:t>
-      </w:r>
-      <w:r>
-        <w:rPr>
-          <w:rFonts w:ascii="Arial" w:hAnsi="Arial" w:cs="Arial"/>
-          <w:color w:val="000000" w:themeColor="text1"/>
-          <w:sz w:val="22"/>
-          <w:szCs w:val="22"/>
-        </w:rPr>
-        <w:t xml:space="preserve">size of mammary adipocytes in KO dams. </w:t>
-      </w:r>
-      <w:r>
-        <w:rPr>
-          <w:rFonts w:ascii="Arial" w:hAnsi="Arial" w:cs="Arial"/>
-          <w:color w:val="000000" w:themeColor="text1"/>
-          <w:sz w:val="22"/>
-          <w:szCs w:val="22"/>
-        </w:rPr>
-        <w:t xml:space="preserve">Additionally, our model reveals differentially expressed pathways in the mammary glands which can influence offspring </w:t>
-      </w:r>
-      <w:commentRangeStart w:id="37"/>
-      <w:r>
-        <w:rPr>
-          <w:rFonts w:ascii="Arial" w:hAnsi="Arial" w:cs="Arial"/>
-          <w:color w:val="000000" w:themeColor="text1"/>
-          <w:sz w:val="22"/>
-          <w:szCs w:val="22"/>
-        </w:rPr>
-        <w:t>immunity</w:t>
-      </w:r>
-      <w:commentRangeEnd w:id="37"/>
-      <w:r>
-        <w:rPr>
-          <w:rStyle w:val="CommentReference"/>
-        </w:rPr>
-        <w:commentReference w:id="37"/>
       </w:r>
       <w:r>
         <w:rPr>
@@ -15859,7 +15867,7 @@
       </w:r>
     </w:p>
   </w:comment>
-  <w:comment w:id="33" w:author="Noura El Habbal" w:date="2021-01-13T02:13:00Z" w:initials="NEH">
+  <w:comment w:id="34" w:author="Noura El Habbal" w:date="2021-01-13T02:15:00Z" w:initials="NEH">
     <w:p>
       <w:pPr>
         <w:pStyle w:val="CommentText"/>
@@ -15871,11 +15879,11 @@
         <w:annotationRef/>
       </w:r>
       <w:r>
-        <w:t>Not really sure what/how to say this here, will leave empty for now</w:t>
+        <w:t>And maybe male? P=0.061?</w:t>
       </w:r>
     </w:p>
   </w:comment>
-  <w:comment w:id="35" w:author="Noura El Habbal" w:date="2021-01-13T02:15:00Z" w:initials="NEH">
+  <w:comment w:id="35" w:author="Noura El Habbal" w:date="2021-01-13T02:16:00Z" w:initials="NEH">
     <w:p>
       <w:pPr>
         <w:pStyle w:val="CommentText"/>
@@ -15887,27 +15895,11 @@
         <w:annotationRef/>
       </w:r>
       <w:r>
-        <w:t>And maybe male? P=0.061?</w:t>
+        <w:t>These to be confirmed by Allison</w:t>
       </w:r>
     </w:p>
   </w:comment>
-  <w:comment w:id="36" w:author="Noura El Habbal" w:date="2021-01-13T02:16:00Z" w:initials="NEH">
-    <w:p>
-      <w:pPr>
-        <w:pStyle w:val="CommentText"/>
-      </w:pPr>
-      <w:r>
-        <w:rPr>
-          <w:rStyle w:val="CommentReference"/>
-        </w:rPr>
-        <w:annotationRef/>
-      </w:r>
-      <w:r>
-        <w:t>These to be confirmed by Allison</w:t>
-      </w:r>
-    </w:p>
-  </w:comment>
-  <w:comment w:id="37" w:author="Noura El Habbal" w:date="2021-01-13T02:18:00Z" w:initials="NEH">
+  <w:comment w:id="36" w:author="Noura El Habbal" w:date="2021-01-13T02:18:00Z" w:initials="NEH">
     <w:p>
       <w:pPr>
         <w:pStyle w:val="CommentText"/>
@@ -15953,7 +15945,6 @@
   <w15:commentEx w15:paraId="28D2C9D8" w15:done="0"/>
   <w15:commentEx w15:paraId="04F228B6" w15:done="0"/>
   <w15:commentEx w15:paraId="7A53201C" w15:done="0"/>
-  <w15:commentEx w15:paraId="638813AB" w15:done="0"/>
   <w15:commentEx w15:paraId="4BCD5294" w15:done="0"/>
   <w15:commentEx w15:paraId="66D1C961" w15:done="0"/>
   <w15:commentEx w15:paraId="60137938" w15:done="0"/>
@@ -15987,7 +15978,6 @@
   <w16cid:commentId w16cid:paraId="28D2C9D8" w16cid:durableId="23A89D06"/>
   <w16cid:commentId w16cid:paraId="04F228B6" w16cid:durableId="2225BCE6"/>
   <w16cid:commentId w16cid:paraId="7A53201C" w16cid:durableId="23A8D4DA"/>
-  <w16cid:commentId w16cid:paraId="638813AB" w16cid:durableId="23A8D5E4"/>
   <w16cid:commentId w16cid:paraId="4BCD5294" w16cid:durableId="23A8D63F"/>
   <w16cid:commentId w16cid:paraId="66D1C961" w16cid:durableId="23A8D68A"/>
   <w16cid:commentId w16cid:paraId="60137938" w16cid:durableId="23A8D6E4"/>
@@ -17413,7 +17403,7 @@
 </file>
 
 <file path=customXml/itemProps1.xml><?xml version="1.0" encoding="utf-8"?>
-<ds:datastoreItem xmlns:ds="http://schemas.openxmlformats.org/officeDocument/2006/customXml" ds:itemID="{0DE8D09E-17E7-104A-A353-5D3DC2C5D11A}">
+<ds:datastoreItem xmlns:ds="http://schemas.openxmlformats.org/officeDocument/2006/customXml" ds:itemID="{39AFDD64-0842-C94F-859A-C8ADFF9FFCE1}">
   <ds:schemaRefs>
     <ds:schemaRef ds:uri="http://schemas.openxmlformats.org/officeDocument/2006/bibliography"/>
   </ds:schemaRefs>

</xml_diff>

<commit_message>
Added cluster profiler script, need to fix the figures
</commit_message>
<xml_diff>
--- a/Manuscripts/Mammary Gland aTSC/Manuscript.docx
+++ b/Manuscripts/Mammary Gland aTSC/Manuscript.docx
@@ -11011,6 +11011,278 @@
         </w:rPr>
         <w:t>, but trend downwards</w:t>
       </w:r>
+      <w:r>
+        <w:rPr>
+          <w:rFonts w:ascii="Arial" w:hAnsi="Arial" w:cs="Arial"/>
+          <w:sz w:val="22"/>
+        </w:rPr>
+        <w:t xml:space="preserve"> (Figure 7C).</w:t>
+      </w:r>
+      <w:r>
+        <w:rPr>
+          <w:rFonts w:ascii="Arial" w:hAnsi="Arial" w:cs="Arial"/>
+          <w:sz w:val="22"/>
+        </w:rPr>
+        <w:t xml:space="preserve">  Several markers of adipogenesis and </w:t>
+      </w:r>
+      <w:proofErr w:type="spellStart"/>
+      <w:r>
+        <w:rPr>
+          <w:rFonts w:ascii="Arial" w:hAnsi="Arial" w:cs="Arial"/>
+          <w:sz w:val="22"/>
+        </w:rPr>
+        <w:t>PPARg</w:t>
+      </w:r>
+      <w:proofErr w:type="spellEnd"/>
+      <w:r>
+        <w:rPr>
+          <w:rFonts w:ascii="Arial" w:hAnsi="Arial" w:cs="Arial"/>
+          <w:sz w:val="22"/>
+        </w:rPr>
+        <w:t xml:space="preserve"> were upregulated including </w:t>
+      </w:r>
+      <w:r>
+        <w:rPr>
+          <w:rFonts w:ascii="Arial" w:hAnsi="Arial" w:cs="Arial"/>
+          <w:i/>
+          <w:sz w:val="22"/>
+        </w:rPr>
+        <w:t xml:space="preserve">Plin4, </w:t>
+      </w:r>
+      <w:proofErr w:type="spellStart"/>
+      <w:r>
+        <w:rPr>
+          <w:rFonts w:ascii="Arial" w:hAnsi="Arial" w:cs="Arial"/>
+          <w:i/>
+          <w:sz w:val="22"/>
+        </w:rPr>
+        <w:t>Adipoq</w:t>
+      </w:r>
+      <w:proofErr w:type="spellEnd"/>
+      <w:r>
+        <w:rPr>
+          <w:rFonts w:ascii="Arial" w:hAnsi="Arial" w:cs="Arial"/>
+          <w:i/>
+          <w:sz w:val="22"/>
+        </w:rPr>
+        <w:t>,</w:t>
+      </w:r>
+      <w:r>
+        <w:rPr>
+          <w:rFonts w:ascii="Arial" w:hAnsi="Arial" w:cs="Arial"/>
+          <w:i/>
+          <w:sz w:val="22"/>
+        </w:rPr>
+        <w:t xml:space="preserve"> </w:t>
+      </w:r>
+      <w:r>
+        <w:rPr>
+          <w:rFonts w:ascii="Arial" w:hAnsi="Arial" w:cs="Arial"/>
+          <w:i/>
+          <w:sz w:val="22"/>
+        </w:rPr>
+        <w:t xml:space="preserve">Cav2, </w:t>
+      </w:r>
+      <w:r>
+        <w:rPr>
+          <w:rFonts w:ascii="Arial" w:hAnsi="Arial" w:cs="Arial"/>
+          <w:sz w:val="22"/>
+        </w:rPr>
+        <w:t>and</w:t>
+      </w:r>
+      <w:r>
+        <w:rPr>
+          <w:rFonts w:ascii="Arial" w:hAnsi="Arial" w:cs="Arial"/>
+          <w:i/>
+          <w:sz w:val="22"/>
+        </w:rPr>
+        <w:t xml:space="preserve"> Fabp4</w:t>
+      </w:r>
+      <w:r>
+        <w:rPr>
+          <w:rFonts w:ascii="Arial" w:hAnsi="Arial" w:cs="Arial"/>
+          <w:sz w:val="22"/>
+        </w:rPr>
+        <w:t>, consistent with increased adipocyte numbers</w:t>
+      </w:r>
+      <w:r>
+        <w:rPr>
+          <w:rFonts w:ascii="Arial" w:hAnsi="Arial" w:cs="Arial"/>
+          <w:sz w:val="22"/>
+        </w:rPr>
+        <w:t xml:space="preserve"> (Figure 7D)</w:t>
+      </w:r>
+      <w:r>
+        <w:rPr>
+          <w:rFonts w:ascii="Arial" w:hAnsi="Arial" w:cs="Arial"/>
+          <w:sz w:val="22"/>
+        </w:rPr>
+        <w:t>.  Furthermore</w:t>
+      </w:r>
+      <w:r>
+        <w:rPr>
+          <w:rFonts w:ascii="Arial" w:hAnsi="Arial" w:cs="Arial"/>
+          <w:sz w:val="22"/>
+        </w:rPr>
+        <w:t>,</w:t>
+      </w:r>
+      <w:r>
+        <w:rPr>
+          <w:rFonts w:ascii="Arial" w:hAnsi="Arial" w:cs="Arial"/>
+          <w:sz w:val="22"/>
+        </w:rPr>
+        <w:t xml:space="preserve"> several genes involves in </w:t>
+      </w:r>
+      <w:proofErr w:type="spellStart"/>
+      <w:r>
+        <w:rPr>
+          <w:rFonts w:ascii="Arial" w:hAnsi="Arial" w:cs="Arial"/>
+          <w:sz w:val="22"/>
+        </w:rPr>
+        <w:t>eicosonaoid</w:t>
+      </w:r>
+      <w:proofErr w:type="spellEnd"/>
+      <w:r>
+        <w:rPr>
+          <w:rFonts w:ascii="Arial" w:hAnsi="Arial" w:cs="Arial"/>
+          <w:sz w:val="22"/>
+        </w:rPr>
+        <w:t xml:space="preserve"> </w:t>
+      </w:r>
+      <w:r>
+        <w:rPr>
+          <w:rFonts w:ascii="Arial" w:hAnsi="Arial" w:cs="Arial"/>
+          <w:sz w:val="22"/>
+        </w:rPr>
+        <w:t>signaling</w:t>
+      </w:r>
+      <w:r>
+        <w:rPr>
+          <w:rFonts w:ascii="Arial" w:hAnsi="Arial" w:cs="Arial"/>
+          <w:sz w:val="22"/>
+        </w:rPr>
+        <w:t xml:space="preserve"> were also significantly upregulated including</w:t>
+      </w:r>
+      <w:r>
+        <w:rPr>
+          <w:rFonts w:ascii="Arial" w:hAnsi="Arial" w:cs="Arial"/>
+          <w:sz w:val="22"/>
+        </w:rPr>
+        <w:t xml:space="preserve"> the enzymes</w:t>
+      </w:r>
+      <w:r>
+        <w:rPr>
+          <w:rFonts w:ascii="Arial" w:hAnsi="Arial" w:cs="Arial"/>
+          <w:sz w:val="22"/>
+        </w:rPr>
+        <w:t xml:space="preserve"> </w:t>
+      </w:r>
+      <w:r>
+        <w:rPr>
+          <w:rFonts w:ascii="Arial" w:hAnsi="Arial" w:cs="Arial"/>
+          <w:i/>
+          <w:sz w:val="22"/>
+        </w:rPr>
+        <w:t>Plcb1</w:t>
+      </w:r>
+      <w:r>
+        <w:rPr>
+          <w:rFonts w:ascii="Arial" w:hAnsi="Arial" w:cs="Arial"/>
+          <w:sz w:val="22"/>
+        </w:rPr>
+        <w:t xml:space="preserve">, </w:t>
+      </w:r>
+      <w:r>
+        <w:rPr>
+          <w:rFonts w:ascii="Arial" w:hAnsi="Arial" w:cs="Arial"/>
+          <w:i/>
+          <w:sz w:val="22"/>
+        </w:rPr>
+        <w:t>Ephx2</w:t>
+      </w:r>
+      <w:r>
+        <w:rPr>
+          <w:rFonts w:ascii="Arial" w:hAnsi="Arial" w:cs="Arial"/>
+          <w:sz w:val="22"/>
+        </w:rPr>
+        <w:t xml:space="preserve">, and </w:t>
+      </w:r>
+      <w:r>
+        <w:rPr>
+          <w:rFonts w:ascii="Arial" w:hAnsi="Arial" w:cs="Arial"/>
+          <w:i/>
+          <w:sz w:val="22"/>
+        </w:rPr>
+        <w:t>Pla2g4a</w:t>
+      </w:r>
+      <w:r>
+        <w:rPr>
+          <w:rFonts w:ascii="Arial" w:hAnsi="Arial" w:cs="Arial"/>
+          <w:i/>
+          <w:sz w:val="22"/>
+        </w:rPr>
+        <w:t xml:space="preserve"> </w:t>
+      </w:r>
+      <w:r>
+        <w:rPr>
+          <w:rFonts w:ascii="Arial" w:hAnsi="Arial" w:cs="Arial"/>
+          <w:sz w:val="22"/>
+        </w:rPr>
+        <w:t xml:space="preserve">as well as the prostaglandin receptor </w:t>
+      </w:r>
+      <w:r>
+        <w:rPr>
+          <w:rFonts w:ascii="Arial" w:hAnsi="Arial" w:cs="Arial"/>
+          <w:i/>
+          <w:sz w:val="22"/>
+        </w:rPr>
+        <w:t>Ptger3</w:t>
+      </w:r>
+      <w:r>
+        <w:rPr>
+          <w:rFonts w:ascii="Arial" w:hAnsi="Arial" w:cs="Arial"/>
+          <w:sz w:val="22"/>
+        </w:rPr>
+        <w:t xml:space="preserve">, </w:t>
+      </w:r>
+      <w:proofErr w:type="spellStart"/>
+      <w:r>
+        <w:rPr>
+          <w:rFonts w:ascii="Arial" w:hAnsi="Arial" w:cs="Arial"/>
+          <w:sz w:val="22"/>
+        </w:rPr>
+        <w:t>wheras</w:t>
+      </w:r>
+      <w:proofErr w:type="spellEnd"/>
+      <w:r>
+        <w:rPr>
+          <w:rFonts w:ascii="Arial" w:hAnsi="Arial" w:cs="Arial"/>
+          <w:sz w:val="22"/>
+        </w:rPr>
+        <w:t xml:space="preserve"> </w:t>
+      </w:r>
+      <w:r>
+        <w:rPr>
+          <w:rFonts w:ascii="Arial" w:hAnsi="Arial" w:cs="Arial"/>
+          <w:i/>
+          <w:sz w:val="22"/>
+        </w:rPr>
+        <w:t>Ptgs1</w:t>
+      </w:r>
+      <w:r>
+        <w:rPr>
+          <w:rFonts w:ascii="Arial" w:hAnsi="Arial" w:cs="Arial"/>
+          <w:sz w:val="22"/>
+        </w:rPr>
+        <w:t xml:space="preserve"> </w:t>
+      </w:r>
+      <w:r>
+        <w:rPr>
+          <w:rFonts w:ascii="Arial" w:hAnsi="Arial" w:cs="Arial"/>
+          <w:sz w:val="22"/>
+        </w:rPr>
+        <w:t>was</w:t>
+      </w:r>
       <w:bookmarkStart w:id="33" w:name="_GoBack"/>
       <w:bookmarkEnd w:id="33"/>
       <w:r>
@@ -11018,7 +11290,49 @@
           <w:rFonts w:ascii="Arial" w:hAnsi="Arial" w:cs="Arial"/>
           <w:sz w:val="22"/>
         </w:rPr>
-        <w:t xml:space="preserve"> (Figure 7C).</w:t>
+        <w:t xml:space="preserve"> downregulated </w:t>
+      </w:r>
+      <w:r>
+        <w:rPr>
+          <w:rFonts w:ascii="Arial" w:hAnsi="Arial" w:cs="Arial"/>
+          <w:sz w:val="22"/>
+        </w:rPr>
+        <w:t>(Figure 7E)</w:t>
+      </w:r>
+      <w:r>
+        <w:rPr>
+          <w:rFonts w:ascii="Arial" w:hAnsi="Arial" w:cs="Arial"/>
+          <w:sz w:val="22"/>
+        </w:rPr>
+        <w:t>.</w:t>
+      </w:r>
+      <w:r>
+        <w:rPr>
+          <w:rFonts w:ascii="Arial" w:hAnsi="Arial" w:cs="Arial"/>
+          <w:sz w:val="22"/>
+        </w:rPr>
+        <w:t xml:space="preserve">  This is consistent with elevations in</w:t>
+      </w:r>
+      <w:r>
+        <w:rPr>
+          <w:rFonts w:ascii="Arial" w:hAnsi="Arial" w:cs="Arial"/>
+          <w:sz w:val="22"/>
+        </w:rPr>
+        <w:t xml:space="preserve"> DHA </w:t>
+      </w:r>
+      <w:r>
+        <w:rPr>
+          <w:rFonts w:ascii="Arial" w:hAnsi="Arial" w:cs="Arial"/>
+          <w:sz w:val="22"/>
+        </w:rPr>
+        <w:t>in the breastmilk.</w:t>
+      </w:r>
+      <w:r>
+        <w:rPr>
+          <w:rFonts w:ascii="Arial" w:hAnsi="Arial" w:cs="Arial"/>
+          <w:sz w:val="22"/>
+        </w:rPr>
+        <w:t xml:space="preserve">  Gene set enrichment analyses identified </w:t>
       </w:r>
     </w:p>
     <w:p>
@@ -11065,6 +11379,7 @@
           <w:sz w:val="22"/>
           <w:szCs w:val="22"/>
         </w:rPr>
+        <w:lastRenderedPageBreak/>
         <w:t>4.0 Discussion</w:t>
       </w:r>
     </w:p>
@@ -12131,7 +12446,17 @@
           <w:sz w:val="22"/>
           <w:szCs w:val="22"/>
         </w:rPr>
-        <w:t xml:space="preserve">Maternal obesity can influence the offspring health via pre-gestational, gestational and lactational exposures. Children of mothers with class III obesity are at 2.3 times higher risk of being large for gestational age </w:t>
+        <w:t xml:space="preserve">Maternal obesity can influence the offspring health via pre-gestational, gestational and lactational exposures. Children of mothers with class III obesity are at 2.3 times higher risk of </w:t>
+      </w:r>
+      <w:r>
+        <w:rPr>
+          <w:rFonts w:ascii="Arial" w:hAnsi="Arial" w:cs="Arial"/>
+          <w:color w:val="000000" w:themeColor="text1"/>
+          <w:sz w:val="22"/>
+          <w:szCs w:val="22"/>
+        </w:rPr>
+        <w:lastRenderedPageBreak/>
+        <w:t xml:space="preserve">being large for gestational age </w:t>
       </w:r>
       <w:r>
         <w:rPr>
@@ -12314,7 +12639,6 @@
           <w:sz w:val="22"/>
           <w:szCs w:val="22"/>
         </w:rPr>
-        <w:lastRenderedPageBreak/>
         <w:t xml:space="preserve">We have shown that hyperactivation of mTORC1 activity in adipocytes of pregnant and lactating dams </w:t>
       </w:r>
       <w:r>
@@ -12990,6 +13314,7 @@
           <w:noProof/>
           <w:sz w:val="22"/>
         </w:rPr>
+        <w:lastRenderedPageBreak/>
         <w:t xml:space="preserve">6. Castillo, H., I. S. Santos, and A. Matijasevich. 2016. Maternal pre-pregnancy BMI, gestational weight gain and breastfeeding. </w:t>
       </w:r>
       <w:r>
@@ -13057,16 +13382,7 @@
           <w:noProof/>
           <w:sz w:val="22"/>
         </w:rPr>
-        <w:t xml:space="preserve">7. Anderson, S. M., M. C. Rudolph, J. L. McManaman, and M. C. Neville. 2007. Key stages in mammary gland development. Secretory activation in the mammary gland: it’s not just </w:t>
-      </w:r>
-      <w:r>
-        <w:rPr>
-          <w:rFonts w:ascii="Arial" w:hAnsi="Arial" w:cs="Arial"/>
-          <w:noProof/>
-          <w:sz w:val="22"/>
-        </w:rPr>
-        <w:lastRenderedPageBreak/>
-        <w:t xml:space="preserve">about milk protein synthesis! </w:t>
+        <w:t xml:space="preserve">7. Anderson, S. M., M. C. Rudolph, J. L. McManaman, and M. C. Neville. 2007. Key stages in mammary gland development. Secretory activation in the mammary gland: it’s not just about milk protein synthesis! </w:t>
       </w:r>
       <w:r>
         <w:rPr>
@@ -13767,6 +14083,7 @@
           <w:noProof/>
           <w:sz w:val="22"/>
         </w:rPr>
+        <w:lastRenderedPageBreak/>
         <w:t xml:space="preserve">18. Chen, Y., H. Wei, F. Liu, and J.-L. Guan. 2014. Hyperactivation of mammalian target of rapamycin complex 1 (mTORC1) promotes breast cancer progression through enhancing glucose starvation-induced autophagy and Akt signaling. </w:t>
       </w:r>
       <w:r>
@@ -13834,7 +14151,6 @@
           <w:noProof/>
           <w:sz w:val="22"/>
         </w:rPr>
-        <w:lastRenderedPageBreak/>
         <w:t xml:space="preserve">19. Kwiatkowski, D. J., H. Zhang, J. L. Bandura, K. M. Heiberger, M. Glogauer, N. el-Hashemite, and H. Onda. 2002. A mouse model of TSC1 reveals sex-dependent lethality from liver hemangiomas, and up-regulation of p70S6 kinase activity in Tsc1 null cells. </w:t>
       </w:r>
       <w:r>
@@ -14469,6 +14785,7 @@
           <w:noProof/>
           <w:sz w:val="22"/>
         </w:rPr>
+        <w:lastRenderedPageBreak/>
         <w:t xml:space="preserve">29. Macias, H., and L. Hinck. 2012. Mammary gland development. </w:t>
       </w:r>
       <w:r>
@@ -14536,7 +14853,6 @@
           <w:noProof/>
           <w:sz w:val="22"/>
         </w:rPr>
-        <w:lastRenderedPageBreak/>
         <w:t xml:space="preserve">30. Hovey, R. C., and L. Aimo. 2010. Diverse and active roles for adipocytes during mammary gland growth and function. </w:t>
       </w:r>
       <w:r>
@@ -15151,6 +15467,7 @@
           <w:sz w:val="22"/>
           <w:szCs w:val="22"/>
         </w:rPr>
+        <w:lastRenderedPageBreak/>
         <w:fldChar w:fldCharType="end"/>
       </w:r>
     </w:p>
@@ -17403,7 +17720,7 @@
 </file>
 
 <file path=customXml/itemProps1.xml><?xml version="1.0" encoding="utf-8"?>
-<ds:datastoreItem xmlns:ds="http://schemas.openxmlformats.org/officeDocument/2006/customXml" ds:itemID="{39AFDD64-0842-C94F-859A-C8ADFF9FFCE1}">
+<ds:datastoreItem xmlns:ds="http://schemas.openxmlformats.org/officeDocument/2006/customXml" ds:itemID="{F615F8A3-7A2B-5A48-8BDB-F26A7C0D7FA4}">
   <ds:schemaRefs>
     <ds:schemaRef ds:uri="http://schemas.openxmlformats.org/officeDocument/2006/bibliography"/>
   </ds:schemaRefs>

</xml_diff>

<commit_message>
Added GSEA analyses and cluster profiler
</commit_message>
<xml_diff>
--- a/Manuscripts/Mammary Gland aTSC/Manuscript.docx
+++ b/Manuscripts/Mammary Gland aTSC/Manuscript.docx
@@ -6238,14 +6238,26 @@
         <w:rPr>
           <w:rFonts w:ascii="Arial" w:hAnsi="Arial" w:cs="Arial"/>
         </w:rPr>
-        <w:t xml:space="preserve">by fold </w:t>
+        <w:t>by fold change</w:t>
+      </w:r>
+      <w:r>
+        <w:rPr>
+          <w:rFonts w:ascii="Arial" w:hAnsi="Arial" w:cs="Arial"/>
+        </w:rPr>
+        <w:t xml:space="preserve"> and analyzing relative to Gene Ontologies.  Similarities between enriched gene sets were calculated by Jaccard distances</w:t>
+      </w:r>
+      <w:r>
+        <w:rPr>
+          <w:rFonts w:ascii="Arial" w:hAnsi="Arial" w:cs="Arial"/>
+        </w:rPr>
+        <w:t xml:space="preserve">.  Gene set enrichment results are presented in Supplementary Table 2.  Data are available from GEO at accession number </w:t>
       </w:r>
       <w:commentRangeStart w:id="7"/>
       <w:r>
         <w:rPr>
           <w:rFonts w:ascii="Arial" w:hAnsi="Arial" w:cs="Arial"/>
         </w:rPr>
-        <w:t>change</w:t>
+        <w:t>XXXX</w:t>
       </w:r>
       <w:commentRangeEnd w:id="7"/>
       <w:r>
@@ -6254,207 +6266,567 @@
         </w:rPr>
         <w:commentReference w:id="7"/>
       </w:r>
-      <w:r>
-        <w:rPr>
-          <w:rFonts w:ascii="Arial" w:hAnsi="Arial" w:cs="Arial"/>
-        </w:rPr>
-        <w:t xml:space="preserve">.  Gene set enrichment results are presented in Supplementary Table 2.  Data are available from GEO at accession number </w:t>
+    </w:p>
+    <w:p>
+      <w:pPr>
+        <w:rPr>
+          <w:rFonts w:ascii="Arial" w:hAnsi="Arial" w:cs="Arial"/>
+          <w:color w:val="000000" w:themeColor="text1"/>
+          <w:sz w:val="22"/>
+          <w:szCs w:val="22"/>
+          <w:highlight w:val="yellow"/>
+        </w:rPr>
+      </w:pPr>
+    </w:p>
+    <w:p>
+      <w:pPr>
+        <w:rPr>
+          <w:rFonts w:ascii="Arial" w:hAnsi="Arial" w:cs="Arial"/>
+          <w:color w:val="000000" w:themeColor="text1"/>
+          <w:sz w:val="22"/>
+          <w:szCs w:val="22"/>
+        </w:rPr>
+      </w:pPr>
+    </w:p>
+    <w:p>
+      <w:pPr>
+        <w:pStyle w:val="Heading2"/>
+        <w:rPr>
+          <w:rFonts w:ascii="Arial" w:hAnsi="Arial" w:cs="Arial"/>
+          <w:b/>
+          <w:color w:val="000000" w:themeColor="text1"/>
+          <w:sz w:val="22"/>
+          <w:szCs w:val="22"/>
+        </w:rPr>
+      </w:pPr>
+      <w:r>
+        <w:rPr>
+          <w:rFonts w:ascii="Arial" w:hAnsi="Arial" w:cs="Arial"/>
+          <w:b/>
+          <w:color w:val="000000" w:themeColor="text1"/>
+          <w:sz w:val="22"/>
+          <w:szCs w:val="22"/>
+        </w:rPr>
+        <w:t xml:space="preserve">2.9 </w:t>
       </w:r>
       <w:commentRangeStart w:id="8"/>
       <w:r>
         <w:rPr>
           <w:rFonts w:ascii="Arial" w:hAnsi="Arial" w:cs="Arial"/>
-        </w:rPr>
-        <w:t>XXXX</w:t>
+          <w:b/>
+          <w:color w:val="000000" w:themeColor="text1"/>
+          <w:sz w:val="22"/>
+          <w:szCs w:val="22"/>
+        </w:rPr>
+        <w:t xml:space="preserve">Western </w:t>
       </w:r>
       <w:commentRangeEnd w:id="8"/>
-      <w:r>
-        <w:rPr>
-          <w:rStyle w:val="CommentReference"/>
-        </w:rPr>
-        <w:commentReference w:id="8"/>
-      </w:r>
-    </w:p>
-    <w:p>
-      <w:pPr>
-        <w:rPr>
-          <w:rFonts w:ascii="Arial" w:hAnsi="Arial" w:cs="Arial"/>
-          <w:color w:val="000000" w:themeColor="text1"/>
-          <w:sz w:val="22"/>
-          <w:szCs w:val="22"/>
-          <w:highlight w:val="yellow"/>
-        </w:rPr>
-      </w:pPr>
-    </w:p>
-    <w:p>
-      <w:pPr>
-        <w:rPr>
-          <w:rFonts w:ascii="Arial" w:hAnsi="Arial" w:cs="Arial"/>
-          <w:color w:val="000000" w:themeColor="text1"/>
-          <w:sz w:val="22"/>
-          <w:szCs w:val="22"/>
-        </w:rPr>
-      </w:pPr>
-    </w:p>
-    <w:p>
-      <w:pPr>
-        <w:pStyle w:val="Heading2"/>
-        <w:rPr>
-          <w:rFonts w:ascii="Arial" w:hAnsi="Arial" w:cs="Arial"/>
-          <w:b/>
-          <w:color w:val="000000" w:themeColor="text1"/>
-          <w:sz w:val="22"/>
-          <w:szCs w:val="22"/>
-        </w:rPr>
-      </w:pPr>
-      <w:r>
-        <w:rPr>
-          <w:rFonts w:ascii="Arial" w:hAnsi="Arial" w:cs="Arial"/>
-          <w:b/>
-          <w:color w:val="000000" w:themeColor="text1"/>
-          <w:sz w:val="22"/>
-          <w:szCs w:val="22"/>
-        </w:rPr>
-        <w:t xml:space="preserve">2.9 </w:t>
-      </w:r>
-      <w:commentRangeStart w:id="9"/>
-      <w:r>
-        <w:rPr>
-          <w:rFonts w:ascii="Arial" w:hAnsi="Arial" w:cs="Arial"/>
-          <w:b/>
-          <w:color w:val="000000" w:themeColor="text1"/>
-          <w:sz w:val="22"/>
-          <w:szCs w:val="22"/>
-        </w:rPr>
-        <w:t xml:space="preserve">Western </w:t>
-      </w:r>
-      <w:commentRangeEnd w:id="9"/>
       <w:r>
         <w:rPr>
           <w:rStyle w:val="CommentReference"/>
           <w:rFonts w:asciiTheme="minorHAnsi" w:eastAsiaTheme="minorHAnsi" w:hAnsiTheme="minorHAnsi" w:cstheme="minorBidi"/>
           <w:color w:val="auto"/>
         </w:rPr>
+        <w:commentReference w:id="8"/>
+      </w:r>
+      <w:r>
+        <w:rPr>
+          <w:rFonts w:ascii="Arial" w:hAnsi="Arial" w:cs="Arial"/>
+          <w:b/>
+          <w:color w:val="000000" w:themeColor="text1"/>
+          <w:sz w:val="22"/>
+          <w:szCs w:val="22"/>
+        </w:rPr>
+        <w:t>Blotting</w:t>
+      </w:r>
+    </w:p>
+    <w:p>
+      <w:pPr>
+        <w:rPr>
+          <w:rFonts w:ascii="Arial" w:hAnsi="Arial" w:cs="Arial"/>
+          <w:color w:val="000000" w:themeColor="text1"/>
+          <w:sz w:val="22"/>
+          <w:szCs w:val="22"/>
+        </w:rPr>
+      </w:pPr>
+      <w:r>
+        <w:rPr>
+          <w:rFonts w:ascii="Arial" w:hAnsi="Arial" w:cs="Arial"/>
+          <w:color w:val="000000" w:themeColor="text1"/>
+          <w:sz w:val="22"/>
+          <w:szCs w:val="22"/>
+        </w:rPr>
+        <w:t xml:space="preserve">Using the lower </w:t>
+      </w:r>
+      <w:r>
+        <w:rPr>
+          <w:rFonts w:ascii="Arial" w:hAnsi="Arial" w:cs="Arial"/>
+          <w:color w:val="000000" w:themeColor="text1"/>
+          <w:sz w:val="22"/>
+          <w:szCs w:val="22"/>
+        </w:rPr>
+        <w:t xml:space="preserve">right </w:t>
+      </w:r>
+      <w:r>
+        <w:rPr>
+          <w:rFonts w:ascii="Arial" w:hAnsi="Arial" w:cs="Arial"/>
+          <w:color w:val="000000" w:themeColor="text1"/>
+          <w:sz w:val="22"/>
+          <w:szCs w:val="22"/>
+        </w:rPr>
+        <w:t xml:space="preserve">mammary gland tissues collected from the dams, we assessed TSC1/2 protein levels and mTORC1 activity to confirm knockout in mammary glands as a whole tissue and specifically in mammary adipocytes. To better determine the site of the knockout, </w:t>
+      </w:r>
+      <w:r>
+        <w:rPr>
+          <w:rFonts w:ascii="Arial" w:hAnsi="Arial" w:cs="Arial"/>
+          <w:color w:val="000000" w:themeColor="text1"/>
+          <w:sz w:val="22"/>
+          <w:szCs w:val="22"/>
+        </w:rPr>
+        <w:t>a separate</w:t>
+      </w:r>
+      <w:r>
+        <w:rPr>
+          <w:rFonts w:ascii="Arial" w:hAnsi="Arial" w:cs="Arial"/>
+          <w:color w:val="000000" w:themeColor="text1"/>
+          <w:sz w:val="22"/>
+          <w:szCs w:val="22"/>
+        </w:rPr>
+        <w:t xml:space="preserve"> cohort of KO and WT dams were bred for this purpose. The mammary gland fat and stromal vascular fraction (SVF) were separated. Genotyping was separately done on the </w:t>
+      </w:r>
+      <w:r>
+        <w:rPr>
+          <w:rFonts w:ascii="Arial" w:hAnsi="Arial" w:cs="Arial"/>
+          <w:color w:val="000000" w:themeColor="text1"/>
+          <w:sz w:val="22"/>
+          <w:szCs w:val="22"/>
+        </w:rPr>
+        <w:t xml:space="preserve">glandular and SVF </w:t>
+      </w:r>
+      <w:r>
+        <w:rPr>
+          <w:rFonts w:ascii="Arial" w:hAnsi="Arial" w:cs="Arial"/>
+          <w:color w:val="000000" w:themeColor="text1"/>
+          <w:sz w:val="22"/>
+          <w:szCs w:val="22"/>
+        </w:rPr>
+        <w:t>compartments to verify knockout specif</w:t>
+      </w:r>
+      <w:r>
+        <w:rPr>
+          <w:rFonts w:ascii="Arial" w:hAnsi="Arial" w:cs="Arial"/>
+          <w:color w:val="000000" w:themeColor="text1"/>
+          <w:sz w:val="22"/>
+          <w:szCs w:val="22"/>
+        </w:rPr>
+        <w:t>ic</w:t>
+      </w:r>
+      <w:r>
+        <w:rPr>
+          <w:rFonts w:ascii="Arial" w:hAnsi="Arial" w:cs="Arial"/>
+          <w:color w:val="000000" w:themeColor="text1"/>
+          <w:sz w:val="22"/>
+          <w:szCs w:val="22"/>
+        </w:rPr>
+        <w:t>ity in the mammary gland. Briefly, a portion of the whole</w:t>
+      </w:r>
+      <w:r>
+        <w:rPr>
+          <w:rFonts w:ascii="Arial" w:hAnsi="Arial" w:cs="Arial"/>
+          <w:color w:val="000000" w:themeColor="text1"/>
+          <w:sz w:val="22"/>
+          <w:szCs w:val="22"/>
+        </w:rPr>
+        <w:t xml:space="preserve"> lower right</w:t>
+      </w:r>
+      <w:r>
+        <w:rPr>
+          <w:rFonts w:ascii="Arial" w:hAnsi="Arial" w:cs="Arial"/>
+          <w:color w:val="000000" w:themeColor="text1"/>
+          <w:sz w:val="22"/>
+          <w:szCs w:val="22"/>
+        </w:rPr>
+        <w:t xml:space="preserve"> mammary gland, the SVF, and the fat samples was boiled and loaded into different wells with a ladder control. Proteins were transferred to nitrocellulose overnight. The matrix was stained for total protein using Revert total protein and scanned by </w:t>
+      </w:r>
+      <w:proofErr w:type="spellStart"/>
+      <w:r>
+        <w:rPr>
+          <w:rFonts w:ascii="Arial" w:hAnsi="Arial" w:cs="Arial"/>
+          <w:color w:val="000000" w:themeColor="text1"/>
+          <w:sz w:val="22"/>
+          <w:szCs w:val="22"/>
+        </w:rPr>
+        <w:t>LiCOR</w:t>
+      </w:r>
+      <w:proofErr w:type="spellEnd"/>
+      <w:r>
+        <w:rPr>
+          <w:rFonts w:ascii="Arial" w:hAnsi="Arial" w:cs="Arial"/>
+          <w:color w:val="000000" w:themeColor="text1"/>
+          <w:sz w:val="22"/>
+          <w:szCs w:val="22"/>
+        </w:rPr>
+        <w:t xml:space="preserve"> to normalize against total protein. Samples were incubated with the primary then the secondary antibodies. Briefly,</w:t>
+      </w:r>
+      <w:r>
+        <w:rPr>
+          <w:rFonts w:ascii="Arial" w:hAnsi="Arial" w:cs="Arial"/>
+          <w:color w:val="000000" w:themeColor="text1"/>
+          <w:sz w:val="22"/>
+          <w:szCs w:val="22"/>
+          <w:shd w:val="clear" w:color="auto" w:fill="FFFFFF"/>
+        </w:rPr>
+        <w:t xml:space="preserve"> antibodies against TSC1/2, total and phosphorylated </w:t>
+      </w:r>
+      <w:r>
+        <w:rPr>
+          <w:rFonts w:ascii="Arial" w:hAnsi="Arial" w:cs="Arial"/>
+          <w:color w:val="000000" w:themeColor="text1"/>
+          <w:sz w:val="22"/>
+          <w:szCs w:val="22"/>
+        </w:rPr>
+        <w:t>mTORC1 targets (S6K, 4EBP1, S6) and regulators (</w:t>
+      </w:r>
+      <w:proofErr w:type="spellStart"/>
+      <w:r>
+        <w:rPr>
+          <w:rFonts w:ascii="Arial" w:hAnsi="Arial" w:cs="Arial"/>
+          <w:color w:val="000000" w:themeColor="text1"/>
+          <w:sz w:val="22"/>
+          <w:szCs w:val="22"/>
+        </w:rPr>
+        <w:t>Akt</w:t>
+      </w:r>
+      <w:proofErr w:type="spellEnd"/>
+      <w:r>
+        <w:rPr>
+          <w:rFonts w:ascii="Arial" w:hAnsi="Arial" w:cs="Arial"/>
+          <w:color w:val="000000" w:themeColor="text1"/>
+          <w:sz w:val="22"/>
+          <w:szCs w:val="22"/>
+        </w:rPr>
+        <w:t xml:space="preserve">, IRS) were used. </w:t>
+      </w:r>
+    </w:p>
+    <w:p>
+      <w:pPr>
+        <w:rPr>
+          <w:rFonts w:ascii="Arial" w:hAnsi="Arial" w:cs="Arial"/>
+          <w:color w:val="000000" w:themeColor="text1"/>
+          <w:sz w:val="22"/>
+          <w:szCs w:val="22"/>
+        </w:rPr>
+      </w:pPr>
+    </w:p>
+    <w:p>
+      <w:pPr>
+        <w:rPr>
+          <w:rFonts w:ascii="Arial" w:hAnsi="Arial" w:cs="Arial"/>
+          <w:b/>
+          <w:color w:val="000000" w:themeColor="text1"/>
+          <w:sz w:val="22"/>
+          <w:szCs w:val="22"/>
+        </w:rPr>
+      </w:pPr>
+      <w:r>
+        <w:rPr>
+          <w:rFonts w:ascii="Arial" w:hAnsi="Arial" w:cs="Arial"/>
+          <w:b/>
+          <w:color w:val="000000" w:themeColor="text1"/>
+          <w:sz w:val="22"/>
+          <w:szCs w:val="22"/>
+        </w:rPr>
+        <w:t>2.1</w:t>
+      </w:r>
+      <w:r>
+        <w:rPr>
+          <w:rFonts w:ascii="Arial" w:hAnsi="Arial" w:cs="Arial"/>
+          <w:b/>
+          <w:color w:val="000000" w:themeColor="text1"/>
+          <w:sz w:val="22"/>
+          <w:szCs w:val="22"/>
+        </w:rPr>
+        <w:t xml:space="preserve">0 </w:t>
+      </w:r>
+      <w:r>
+        <w:rPr>
+          <w:rFonts w:ascii="Arial" w:hAnsi="Arial" w:cs="Arial"/>
+          <w:b/>
+          <w:color w:val="000000" w:themeColor="text1"/>
+          <w:sz w:val="22"/>
+          <w:szCs w:val="22"/>
+        </w:rPr>
+        <w:t>Lipidomic Analysis</w:t>
+      </w:r>
+    </w:p>
+    <w:p>
+      <w:pPr>
+        <w:rPr>
+          <w:rFonts w:ascii="Arial" w:hAnsi="Arial" w:cs="Arial"/>
+          <w:color w:val="000000" w:themeColor="text1"/>
+          <w:sz w:val="22"/>
+          <w:szCs w:val="22"/>
+        </w:rPr>
+      </w:pPr>
+      <w:r>
+        <w:rPr>
+          <w:rFonts w:ascii="Arial" w:hAnsi="Arial" w:cs="Arial"/>
+          <w:color w:val="000000" w:themeColor="text1"/>
+          <w:sz w:val="22"/>
+          <w:szCs w:val="22"/>
+        </w:rPr>
+        <w:t>Lipidomic analyses were done by the Biomedical Research Core Facilities at the University of Michigan. Briefly,</w:t>
+      </w:r>
+      <w:r>
+        <w:rPr>
+          <w:rFonts w:ascii="Arial" w:hAnsi="Arial" w:cs="Arial"/>
+          <w:sz w:val="22"/>
+          <w:szCs w:val="22"/>
+        </w:rPr>
+        <w:t xml:space="preserve"> </w:t>
+      </w:r>
+      <w:r>
+        <w:rPr>
+          <w:rFonts w:ascii="Arial" w:hAnsi="Arial" w:cs="Arial"/>
+          <w:color w:val="000000" w:themeColor="text1"/>
+          <w:sz w:val="22"/>
+          <w:szCs w:val="22"/>
+        </w:rPr>
+        <w:t>m</w:t>
+      </w:r>
+      <w:r>
+        <w:rPr>
+          <w:rFonts w:ascii="Arial" w:hAnsi="Arial" w:cs="Arial"/>
+          <w:color w:val="000000" w:themeColor="text1"/>
+          <w:sz w:val="22"/>
+          <w:szCs w:val="22"/>
+        </w:rPr>
+        <w:t xml:space="preserve">ilk samples </w:t>
+      </w:r>
+      <w:r>
+        <w:rPr>
+          <w:rFonts w:ascii="Arial" w:hAnsi="Arial" w:cs="Arial"/>
+          <w:color w:val="000000" w:themeColor="text1"/>
+          <w:sz w:val="22"/>
+          <w:szCs w:val="22"/>
+        </w:rPr>
+        <w:t>were</w:t>
+      </w:r>
+      <w:r>
+        <w:rPr>
+          <w:rFonts w:ascii="Arial" w:hAnsi="Arial" w:cs="Arial"/>
+          <w:color w:val="000000" w:themeColor="text1"/>
+          <w:sz w:val="22"/>
+          <w:szCs w:val="22"/>
+        </w:rPr>
+        <w:t xml:space="preserve"> frozen at -80</w:t>
+      </w:r>
+      <w:r>
+        <w:rPr>
+          <w:rFonts w:ascii="Arial" w:hAnsi="Arial" w:cs="Arial"/>
+          <w:color w:val="000000" w:themeColor="text1"/>
+          <w:sz w:val="22"/>
+          <w:szCs w:val="22"/>
+        </w:rPr>
+        <w:sym w:font="Symbol" w:char="F0B0"/>
+      </w:r>
+      <w:r>
+        <w:rPr>
+          <w:rFonts w:ascii="Arial" w:hAnsi="Arial" w:cs="Arial"/>
+          <w:color w:val="000000" w:themeColor="text1"/>
+          <w:sz w:val="22"/>
+          <w:szCs w:val="22"/>
+        </w:rPr>
+        <w:t>C until analysis to prevent lipid hydrolysi</w:t>
+      </w:r>
+      <w:r>
+        <w:rPr>
+          <w:rFonts w:ascii="Arial" w:hAnsi="Arial" w:cs="Arial"/>
+          <w:color w:val="000000" w:themeColor="text1"/>
+          <w:sz w:val="22"/>
+          <w:szCs w:val="22"/>
+        </w:rPr>
+        <w:t>s.</w:t>
+      </w:r>
+      <w:r>
+        <w:rPr>
+          <w:rFonts w:ascii="Arial" w:hAnsi="Arial" w:cs="Arial"/>
+          <w:color w:val="000000" w:themeColor="text1"/>
+          <w:sz w:val="22"/>
+          <w:szCs w:val="22"/>
+        </w:rPr>
+        <w:t xml:space="preserve"> and peroxidation. Samples </w:t>
+      </w:r>
+      <w:r>
+        <w:rPr>
+          <w:rFonts w:ascii="Arial" w:hAnsi="Arial" w:cs="Arial"/>
+          <w:color w:val="000000" w:themeColor="text1"/>
+          <w:sz w:val="22"/>
+          <w:szCs w:val="22"/>
+        </w:rPr>
+        <w:t xml:space="preserve">were </w:t>
+      </w:r>
+      <w:r>
+        <w:rPr>
+          <w:rFonts w:ascii="Arial" w:hAnsi="Arial" w:cs="Arial"/>
+          <w:color w:val="000000" w:themeColor="text1"/>
+          <w:sz w:val="22"/>
+          <w:szCs w:val="22"/>
+        </w:rPr>
+        <w:t>quick</w:t>
+      </w:r>
+      <w:r>
+        <w:rPr>
+          <w:rFonts w:ascii="Arial" w:hAnsi="Arial" w:cs="Arial"/>
+          <w:color w:val="000000" w:themeColor="text1"/>
+          <w:sz w:val="22"/>
+          <w:szCs w:val="22"/>
+        </w:rPr>
+        <w:t>ly</w:t>
+      </w:r>
+      <w:r>
+        <w:rPr>
+          <w:rFonts w:ascii="Arial" w:hAnsi="Arial" w:cs="Arial"/>
+          <w:color w:val="000000" w:themeColor="text1"/>
+          <w:sz w:val="22"/>
+          <w:szCs w:val="22"/>
+        </w:rPr>
+        <w:t xml:space="preserve"> thawed once for lipidomic analysis </w:t>
+      </w:r>
+      <w:r>
+        <w:rPr>
+          <w:rFonts w:ascii="Arial" w:hAnsi="Arial" w:cs="Arial"/>
+          <w:color w:val="000000" w:themeColor="text1"/>
+          <w:sz w:val="22"/>
+          <w:szCs w:val="22"/>
+        </w:rPr>
+        <w:t>without</w:t>
+      </w:r>
+      <w:r>
+        <w:rPr>
+          <w:rFonts w:ascii="Arial" w:hAnsi="Arial" w:cs="Arial"/>
+          <w:color w:val="000000" w:themeColor="text1"/>
+          <w:sz w:val="22"/>
+          <w:szCs w:val="22"/>
+        </w:rPr>
+        <w:t xml:space="preserve"> undergo</w:t>
+      </w:r>
+      <w:r>
+        <w:rPr>
+          <w:rFonts w:ascii="Arial" w:hAnsi="Arial" w:cs="Arial"/>
+          <w:color w:val="000000" w:themeColor="text1"/>
+          <w:sz w:val="22"/>
+          <w:szCs w:val="22"/>
+        </w:rPr>
+        <w:t>ing</w:t>
+      </w:r>
+      <w:r>
+        <w:rPr>
+          <w:rFonts w:ascii="Arial" w:hAnsi="Arial" w:cs="Arial"/>
+          <w:color w:val="000000" w:themeColor="text1"/>
+          <w:sz w:val="22"/>
+          <w:szCs w:val="22"/>
+        </w:rPr>
+        <w:t xml:space="preserve"> multiple freeze-thaw cycles. L</w:t>
+      </w:r>
+      <w:r>
+        <w:rPr>
+          <w:rFonts w:ascii="Arial" w:hAnsi="Arial" w:cs="Arial"/>
+          <w:color w:val="000000" w:themeColor="text1"/>
+          <w:sz w:val="22"/>
+          <w:szCs w:val="22"/>
+        </w:rPr>
+        <w:t>ong chain fatty acid</w:t>
+      </w:r>
+      <w:r>
+        <w:rPr>
+          <w:rFonts w:ascii="Arial" w:hAnsi="Arial" w:cs="Arial"/>
+          <w:color w:val="000000" w:themeColor="text1"/>
+          <w:sz w:val="22"/>
+          <w:szCs w:val="22"/>
+        </w:rPr>
+        <w:t xml:space="preserve"> concentrations </w:t>
+      </w:r>
+      <w:r>
+        <w:rPr>
+          <w:rFonts w:ascii="Arial" w:hAnsi="Arial" w:cs="Arial"/>
+          <w:color w:val="000000" w:themeColor="text1"/>
+          <w:sz w:val="22"/>
+          <w:szCs w:val="22"/>
+        </w:rPr>
+        <w:t>were</w:t>
+      </w:r>
+      <w:r>
+        <w:rPr>
+          <w:rFonts w:ascii="Arial" w:hAnsi="Arial" w:cs="Arial"/>
+          <w:color w:val="000000" w:themeColor="text1"/>
+          <w:sz w:val="22"/>
+          <w:szCs w:val="22"/>
+        </w:rPr>
+        <w:t xml:space="preserve"> determined by gas chromatography using an assay developed and optimized to analyze human milk in </w:t>
+      </w:r>
+      <w:commentRangeStart w:id="9"/>
+      <w:r>
+        <w:rPr>
+          <w:rFonts w:ascii="Arial" w:hAnsi="Arial" w:cs="Arial"/>
+          <w:color w:val="000000" w:themeColor="text1"/>
+          <w:sz w:val="22"/>
+          <w:szCs w:val="22"/>
+        </w:rPr>
+        <w:t>consultation</w:t>
+      </w:r>
+      <w:commentRangeEnd w:id="9"/>
+      <w:r>
+        <w:rPr>
+          <w:rStyle w:val="CommentReference"/>
+        </w:rPr>
         <w:commentReference w:id="9"/>
       </w:r>
       <w:r>
         <w:rPr>
           <w:rFonts w:ascii="Arial" w:hAnsi="Arial" w:cs="Arial"/>
-          <w:b/>
-          <w:color w:val="000000" w:themeColor="text1"/>
-          <w:sz w:val="22"/>
-          <w:szCs w:val="22"/>
-        </w:rPr>
-        <w:t>Blotting</w:t>
-      </w:r>
-    </w:p>
-    <w:p>
-      <w:pPr>
-        <w:rPr>
-          <w:rFonts w:ascii="Arial" w:hAnsi="Arial" w:cs="Arial"/>
-          <w:color w:val="000000" w:themeColor="text1"/>
-          <w:sz w:val="22"/>
-          <w:szCs w:val="22"/>
-        </w:rPr>
-      </w:pPr>
-      <w:r>
-        <w:rPr>
-          <w:rFonts w:ascii="Arial" w:hAnsi="Arial" w:cs="Arial"/>
-          <w:color w:val="000000" w:themeColor="text1"/>
-          <w:sz w:val="22"/>
-          <w:szCs w:val="22"/>
-        </w:rPr>
-        <w:t xml:space="preserve">Using the lower </w:t>
-      </w:r>
-      <w:r>
-        <w:rPr>
-          <w:rFonts w:ascii="Arial" w:hAnsi="Arial" w:cs="Arial"/>
-          <w:color w:val="000000" w:themeColor="text1"/>
-          <w:sz w:val="22"/>
-          <w:szCs w:val="22"/>
-        </w:rPr>
-        <w:t xml:space="preserve">right </w:t>
-      </w:r>
-      <w:r>
-        <w:rPr>
-          <w:rFonts w:ascii="Arial" w:hAnsi="Arial" w:cs="Arial"/>
-          <w:color w:val="000000" w:themeColor="text1"/>
-          <w:sz w:val="22"/>
-          <w:szCs w:val="22"/>
-        </w:rPr>
-        <w:t xml:space="preserve">mammary gland tissues collected from the dams, we assessed TSC1/2 protein levels and mTORC1 activity to confirm knockout in mammary glands as a whole tissue and specifically in mammary adipocytes. To better determine the site of the knockout, </w:t>
-      </w:r>
-      <w:r>
-        <w:rPr>
-          <w:rFonts w:ascii="Arial" w:hAnsi="Arial" w:cs="Arial"/>
-          <w:color w:val="000000" w:themeColor="text1"/>
-          <w:sz w:val="22"/>
-          <w:szCs w:val="22"/>
-        </w:rPr>
-        <w:t>a separate</w:t>
-      </w:r>
-      <w:r>
-        <w:rPr>
-          <w:rFonts w:ascii="Arial" w:hAnsi="Arial" w:cs="Arial"/>
-          <w:color w:val="000000" w:themeColor="text1"/>
-          <w:sz w:val="22"/>
-          <w:szCs w:val="22"/>
-        </w:rPr>
-        <w:t xml:space="preserve"> cohort of KO and WT dams were bred for this purpose. The mammary gland fat and stromal vascular fraction (SVF) were separated. Genotyping was separately done on the </w:t>
-      </w:r>
-      <w:r>
-        <w:rPr>
-          <w:rFonts w:ascii="Arial" w:hAnsi="Arial" w:cs="Arial"/>
-          <w:color w:val="000000" w:themeColor="text1"/>
-          <w:sz w:val="22"/>
-          <w:szCs w:val="22"/>
-        </w:rPr>
-        <w:t xml:space="preserve">glandular and SVF </w:t>
-      </w:r>
-      <w:r>
-        <w:rPr>
-          <w:rFonts w:ascii="Arial" w:hAnsi="Arial" w:cs="Arial"/>
-          <w:color w:val="000000" w:themeColor="text1"/>
-          <w:sz w:val="22"/>
-          <w:szCs w:val="22"/>
-        </w:rPr>
-        <w:t>compartments to verify knockout specif</w:t>
-      </w:r>
-      <w:r>
-        <w:rPr>
-          <w:rFonts w:ascii="Arial" w:hAnsi="Arial" w:cs="Arial"/>
-          <w:color w:val="000000" w:themeColor="text1"/>
-          <w:sz w:val="22"/>
-          <w:szCs w:val="22"/>
-        </w:rPr>
-        <w:t>ic</w:t>
-      </w:r>
-      <w:r>
-        <w:rPr>
-          <w:rFonts w:ascii="Arial" w:hAnsi="Arial" w:cs="Arial"/>
-          <w:color w:val="000000" w:themeColor="text1"/>
-          <w:sz w:val="22"/>
-          <w:szCs w:val="22"/>
-        </w:rPr>
-        <w:t>ity in the mammary gland. Briefly, a portion of the whole</w:t>
-      </w:r>
-      <w:r>
-        <w:rPr>
-          <w:rFonts w:ascii="Arial" w:hAnsi="Arial" w:cs="Arial"/>
-          <w:color w:val="000000" w:themeColor="text1"/>
-          <w:sz w:val="22"/>
-          <w:szCs w:val="22"/>
-        </w:rPr>
-        <w:t xml:space="preserve"> lower right</w:t>
-      </w:r>
-      <w:r>
-        <w:rPr>
-          <w:rFonts w:ascii="Arial" w:hAnsi="Arial" w:cs="Arial"/>
-          <w:color w:val="000000" w:themeColor="text1"/>
-          <w:sz w:val="22"/>
-          <w:szCs w:val="22"/>
-        </w:rPr>
-        <w:t xml:space="preserve"> mammary gland, the SVF, and the fat samples was boiled and loaded into different wells with a ladder control. Proteins were transferred to nitrocellulose overnight. The matrix was stained for total protein using Revert total protein and scanned by </w:t>
+          <w:color w:val="000000" w:themeColor="text1"/>
+          <w:sz w:val="22"/>
+          <w:szCs w:val="22"/>
+        </w:rPr>
+        <w:t xml:space="preserve"> with the University of Michigan Regional Comprehensive Metabolomics Resource Core. Results </w:t>
+      </w:r>
+      <w:r>
+        <w:rPr>
+          <w:rFonts w:ascii="Arial" w:hAnsi="Arial" w:cs="Arial"/>
+          <w:color w:val="000000" w:themeColor="text1"/>
+          <w:sz w:val="22"/>
+          <w:szCs w:val="22"/>
+        </w:rPr>
+        <w:lastRenderedPageBreak/>
+        <w:t>were reported</w:t>
+      </w:r>
+      <w:r>
+        <w:rPr>
+          <w:rFonts w:ascii="Arial" w:hAnsi="Arial" w:cs="Arial"/>
+          <w:color w:val="000000" w:themeColor="text1"/>
+          <w:sz w:val="22"/>
+          <w:szCs w:val="22"/>
+        </w:rPr>
+        <w:t xml:space="preserve"> on 33 lipid classes from C14:0 to </w:t>
+      </w:r>
+      <w:r>
+        <w:rPr>
+          <w:rFonts w:ascii="Arial" w:hAnsi="Arial" w:cs="Arial"/>
+          <w:color w:val="000000" w:themeColor="text1"/>
+          <w:sz w:val="22"/>
+          <w:szCs w:val="22"/>
+        </w:rPr>
+        <w:t>C</w:t>
+      </w:r>
+      <w:r>
+        <w:rPr>
+          <w:rFonts w:ascii="Arial" w:hAnsi="Arial" w:cs="Arial"/>
+          <w:color w:val="000000" w:themeColor="text1"/>
+          <w:sz w:val="22"/>
+          <w:szCs w:val="22"/>
+        </w:rPr>
+        <w:t xml:space="preserve">24:1. Lipidomic analysis methods include sample extraction, semi-purification and </w:t>
       </w:r>
       <w:proofErr w:type="spellStart"/>
       <w:r>
@@ -6464,7 +6836,7 @@
           <w:sz w:val="22"/>
           <w:szCs w:val="22"/>
         </w:rPr>
-        <w:t>LiCOR</w:t>
+        <w:t>derivitization</w:t>
       </w:r>
       <w:proofErr w:type="spellEnd"/>
       <w:r>
@@ -6474,396 +6846,7 @@
           <w:sz w:val="22"/>
           <w:szCs w:val="22"/>
         </w:rPr>
-        <w:t xml:space="preserve"> to normalize against total protein. Samples were incubated with the primary then the secondary antibodies. Briefly,</w:t>
-      </w:r>
-      <w:r>
-        <w:rPr>
-          <w:rFonts w:ascii="Arial" w:hAnsi="Arial" w:cs="Arial"/>
-          <w:color w:val="000000" w:themeColor="text1"/>
-          <w:sz w:val="22"/>
-          <w:szCs w:val="22"/>
-          <w:shd w:val="clear" w:color="auto" w:fill="FFFFFF"/>
-        </w:rPr>
-        <w:t xml:space="preserve"> antibodies against TSC1/2, total and phosphorylated </w:t>
-      </w:r>
-      <w:r>
-        <w:rPr>
-          <w:rFonts w:ascii="Arial" w:hAnsi="Arial" w:cs="Arial"/>
-          <w:color w:val="000000" w:themeColor="text1"/>
-          <w:sz w:val="22"/>
-          <w:szCs w:val="22"/>
-        </w:rPr>
-        <w:t>mTORC1 targets (S6K, 4EBP1, S6) and regulators (</w:t>
-      </w:r>
-      <w:proofErr w:type="spellStart"/>
-      <w:r>
-        <w:rPr>
-          <w:rFonts w:ascii="Arial" w:hAnsi="Arial" w:cs="Arial"/>
-          <w:color w:val="000000" w:themeColor="text1"/>
-          <w:sz w:val="22"/>
-          <w:szCs w:val="22"/>
-        </w:rPr>
-        <w:t>Akt</w:t>
-      </w:r>
-      <w:proofErr w:type="spellEnd"/>
-      <w:r>
-        <w:rPr>
-          <w:rFonts w:ascii="Arial" w:hAnsi="Arial" w:cs="Arial"/>
-          <w:color w:val="000000" w:themeColor="text1"/>
-          <w:sz w:val="22"/>
-          <w:szCs w:val="22"/>
-        </w:rPr>
-        <w:t xml:space="preserve">, IRS) were used. </w:t>
-      </w:r>
-    </w:p>
-    <w:p>
-      <w:pPr>
-        <w:rPr>
-          <w:rFonts w:ascii="Arial" w:hAnsi="Arial" w:cs="Arial"/>
-          <w:color w:val="000000" w:themeColor="text1"/>
-          <w:sz w:val="22"/>
-          <w:szCs w:val="22"/>
-        </w:rPr>
-      </w:pPr>
-    </w:p>
-    <w:p>
-      <w:pPr>
-        <w:rPr>
-          <w:rFonts w:ascii="Arial" w:hAnsi="Arial" w:cs="Arial"/>
-          <w:b/>
-          <w:color w:val="000000" w:themeColor="text1"/>
-          <w:sz w:val="22"/>
-          <w:szCs w:val="22"/>
-        </w:rPr>
-      </w:pPr>
-      <w:r>
-        <w:rPr>
-          <w:rFonts w:ascii="Arial" w:hAnsi="Arial" w:cs="Arial"/>
-          <w:b/>
-          <w:color w:val="000000" w:themeColor="text1"/>
-          <w:sz w:val="22"/>
-          <w:szCs w:val="22"/>
-        </w:rPr>
-        <w:t>2.1</w:t>
-      </w:r>
-      <w:r>
-        <w:rPr>
-          <w:rFonts w:ascii="Arial" w:hAnsi="Arial" w:cs="Arial"/>
-          <w:b/>
-          <w:color w:val="000000" w:themeColor="text1"/>
-          <w:sz w:val="22"/>
-          <w:szCs w:val="22"/>
-        </w:rPr>
-        <w:t xml:space="preserve">0 </w:t>
-      </w:r>
-      <w:r>
-        <w:rPr>
-          <w:rFonts w:ascii="Arial" w:hAnsi="Arial" w:cs="Arial"/>
-          <w:b/>
-          <w:color w:val="000000" w:themeColor="text1"/>
-          <w:sz w:val="22"/>
-          <w:szCs w:val="22"/>
-        </w:rPr>
-        <w:t>Lipidomic Analysis</w:t>
-      </w:r>
-    </w:p>
-    <w:p>
-      <w:pPr>
-        <w:rPr>
-          <w:rFonts w:ascii="Arial" w:hAnsi="Arial" w:cs="Arial"/>
-          <w:color w:val="000000" w:themeColor="text1"/>
-          <w:sz w:val="22"/>
-          <w:szCs w:val="22"/>
-        </w:rPr>
-      </w:pPr>
-      <w:r>
-        <w:rPr>
-          <w:rFonts w:ascii="Arial" w:hAnsi="Arial" w:cs="Arial"/>
-          <w:color w:val="000000" w:themeColor="text1"/>
-          <w:sz w:val="22"/>
-          <w:szCs w:val="22"/>
-        </w:rPr>
-        <w:t>Lipidomic analyses were done by the Biomedical Research Core Facilities at the University of Michigan. Briefly,</w:t>
-      </w:r>
-      <w:r>
-        <w:rPr>
-          <w:rFonts w:ascii="Arial" w:hAnsi="Arial" w:cs="Arial"/>
-          <w:sz w:val="22"/>
-          <w:szCs w:val="22"/>
-        </w:rPr>
-        <w:t xml:space="preserve"> </w:t>
-      </w:r>
-      <w:r>
-        <w:rPr>
-          <w:rFonts w:ascii="Arial" w:hAnsi="Arial" w:cs="Arial"/>
-          <w:color w:val="000000" w:themeColor="text1"/>
-          <w:sz w:val="22"/>
-          <w:szCs w:val="22"/>
-        </w:rPr>
-        <w:t>m</w:t>
-      </w:r>
-      <w:r>
-        <w:rPr>
-          <w:rFonts w:ascii="Arial" w:hAnsi="Arial" w:cs="Arial"/>
-          <w:color w:val="000000" w:themeColor="text1"/>
-          <w:sz w:val="22"/>
-          <w:szCs w:val="22"/>
-        </w:rPr>
-        <w:t xml:space="preserve">ilk samples </w:t>
-      </w:r>
-      <w:r>
-        <w:rPr>
-          <w:rFonts w:ascii="Arial" w:hAnsi="Arial" w:cs="Arial"/>
-          <w:color w:val="000000" w:themeColor="text1"/>
-          <w:sz w:val="22"/>
-          <w:szCs w:val="22"/>
-        </w:rPr>
-        <w:t>were</w:t>
-      </w:r>
-      <w:r>
-        <w:rPr>
-          <w:rFonts w:ascii="Arial" w:hAnsi="Arial" w:cs="Arial"/>
-          <w:color w:val="000000" w:themeColor="text1"/>
-          <w:sz w:val="22"/>
-          <w:szCs w:val="22"/>
-        </w:rPr>
-        <w:t xml:space="preserve"> frozen at -80</w:t>
-      </w:r>
-      <w:r>
-        <w:rPr>
-          <w:rFonts w:ascii="Arial" w:hAnsi="Arial" w:cs="Arial"/>
-          <w:color w:val="000000" w:themeColor="text1"/>
-          <w:sz w:val="22"/>
-          <w:szCs w:val="22"/>
-        </w:rPr>
-        <w:sym w:font="Symbol" w:char="F0B0"/>
-      </w:r>
-      <w:r>
-        <w:rPr>
-          <w:rFonts w:ascii="Arial" w:hAnsi="Arial" w:cs="Arial"/>
-          <w:color w:val="000000" w:themeColor="text1"/>
-          <w:sz w:val="22"/>
-          <w:szCs w:val="22"/>
-        </w:rPr>
-        <w:t>C until analysis to prevent lipid hydrolysi</w:t>
-      </w:r>
-      <w:r>
-        <w:rPr>
-          <w:rFonts w:ascii="Arial" w:hAnsi="Arial" w:cs="Arial"/>
-          <w:color w:val="000000" w:themeColor="text1"/>
-          <w:sz w:val="22"/>
-          <w:szCs w:val="22"/>
-        </w:rPr>
-        <w:t>s.</w:t>
-      </w:r>
-      <w:r>
-        <w:rPr>
-          <w:rFonts w:ascii="Arial" w:hAnsi="Arial" w:cs="Arial"/>
-          <w:color w:val="000000" w:themeColor="text1"/>
-          <w:sz w:val="22"/>
-          <w:szCs w:val="22"/>
-        </w:rPr>
-        <w:t xml:space="preserve"> and peroxidation. Samples </w:t>
-      </w:r>
-      <w:r>
-        <w:rPr>
-          <w:rFonts w:ascii="Arial" w:hAnsi="Arial" w:cs="Arial"/>
-          <w:color w:val="000000" w:themeColor="text1"/>
-          <w:sz w:val="22"/>
-          <w:szCs w:val="22"/>
-        </w:rPr>
-        <w:t xml:space="preserve">were </w:t>
-      </w:r>
-      <w:r>
-        <w:rPr>
-          <w:rFonts w:ascii="Arial" w:hAnsi="Arial" w:cs="Arial"/>
-          <w:color w:val="000000" w:themeColor="text1"/>
-          <w:sz w:val="22"/>
-          <w:szCs w:val="22"/>
-        </w:rPr>
-        <w:t>quick</w:t>
-      </w:r>
-      <w:r>
-        <w:rPr>
-          <w:rFonts w:ascii="Arial" w:hAnsi="Arial" w:cs="Arial"/>
-          <w:color w:val="000000" w:themeColor="text1"/>
-          <w:sz w:val="22"/>
-          <w:szCs w:val="22"/>
-        </w:rPr>
-        <w:t>ly</w:t>
-      </w:r>
-      <w:r>
-        <w:rPr>
-          <w:rFonts w:ascii="Arial" w:hAnsi="Arial" w:cs="Arial"/>
-          <w:color w:val="000000" w:themeColor="text1"/>
-          <w:sz w:val="22"/>
-          <w:szCs w:val="22"/>
-        </w:rPr>
-        <w:t xml:space="preserve"> thawed once for lipidomic analysis </w:t>
-      </w:r>
-      <w:r>
-        <w:rPr>
-          <w:rFonts w:ascii="Arial" w:hAnsi="Arial" w:cs="Arial"/>
-          <w:color w:val="000000" w:themeColor="text1"/>
-          <w:sz w:val="22"/>
-          <w:szCs w:val="22"/>
-        </w:rPr>
-        <w:t>without</w:t>
-      </w:r>
-      <w:r>
-        <w:rPr>
-          <w:rFonts w:ascii="Arial" w:hAnsi="Arial" w:cs="Arial"/>
-          <w:color w:val="000000" w:themeColor="text1"/>
-          <w:sz w:val="22"/>
-          <w:szCs w:val="22"/>
-        </w:rPr>
-        <w:t xml:space="preserve"> undergo</w:t>
-      </w:r>
-      <w:r>
-        <w:rPr>
-          <w:rFonts w:ascii="Arial" w:hAnsi="Arial" w:cs="Arial"/>
-          <w:color w:val="000000" w:themeColor="text1"/>
-          <w:sz w:val="22"/>
-          <w:szCs w:val="22"/>
-        </w:rPr>
-        <w:t>ing</w:t>
-      </w:r>
-      <w:r>
-        <w:rPr>
-          <w:rFonts w:ascii="Arial" w:hAnsi="Arial" w:cs="Arial"/>
-          <w:color w:val="000000" w:themeColor="text1"/>
-          <w:sz w:val="22"/>
-          <w:szCs w:val="22"/>
-        </w:rPr>
-        <w:t xml:space="preserve"> multiple freeze-thaw cycles. L</w:t>
-      </w:r>
-      <w:r>
-        <w:rPr>
-          <w:rFonts w:ascii="Arial" w:hAnsi="Arial" w:cs="Arial"/>
-          <w:color w:val="000000" w:themeColor="text1"/>
-          <w:sz w:val="22"/>
-          <w:szCs w:val="22"/>
-        </w:rPr>
-        <w:t>ong chain fatty acid</w:t>
-      </w:r>
-      <w:r>
-        <w:rPr>
-          <w:rFonts w:ascii="Arial" w:hAnsi="Arial" w:cs="Arial"/>
-          <w:color w:val="000000" w:themeColor="text1"/>
-          <w:sz w:val="22"/>
-          <w:szCs w:val="22"/>
-        </w:rPr>
-        <w:t xml:space="preserve"> concentrations </w:t>
-      </w:r>
-      <w:r>
-        <w:rPr>
-          <w:rFonts w:ascii="Arial" w:hAnsi="Arial" w:cs="Arial"/>
-          <w:color w:val="000000" w:themeColor="text1"/>
-          <w:sz w:val="22"/>
-          <w:szCs w:val="22"/>
-        </w:rPr>
-        <w:t>were</w:t>
-      </w:r>
-      <w:r>
-        <w:rPr>
-          <w:rFonts w:ascii="Arial" w:hAnsi="Arial" w:cs="Arial"/>
-          <w:color w:val="000000" w:themeColor="text1"/>
-          <w:sz w:val="22"/>
-          <w:szCs w:val="22"/>
-        </w:rPr>
-        <w:t xml:space="preserve"> determined by gas chromatography using an assay developed and optimized to analyze human milk in </w:t>
-      </w:r>
-      <w:commentRangeStart w:id="10"/>
-      <w:r>
-        <w:rPr>
-          <w:rFonts w:ascii="Arial" w:hAnsi="Arial" w:cs="Arial"/>
-          <w:color w:val="000000" w:themeColor="text1"/>
-          <w:sz w:val="22"/>
-          <w:szCs w:val="22"/>
-        </w:rPr>
-        <w:t>consultation</w:t>
-      </w:r>
-      <w:commentRangeEnd w:id="10"/>
-      <w:r>
-        <w:rPr>
-          <w:rStyle w:val="CommentReference"/>
-        </w:rPr>
-        <w:commentReference w:id="10"/>
-      </w:r>
-      <w:r>
-        <w:rPr>
-          <w:rFonts w:ascii="Arial" w:hAnsi="Arial" w:cs="Arial"/>
-          <w:color w:val="000000" w:themeColor="text1"/>
-          <w:sz w:val="22"/>
-          <w:szCs w:val="22"/>
-        </w:rPr>
-        <w:t xml:space="preserve"> with the University of Michigan Regional Comprehensive Metabolomics Resource Core. Results </w:t>
-      </w:r>
-      <w:r>
-        <w:rPr>
-          <w:rFonts w:ascii="Arial" w:hAnsi="Arial" w:cs="Arial"/>
-          <w:color w:val="000000" w:themeColor="text1"/>
-          <w:sz w:val="22"/>
-          <w:szCs w:val="22"/>
-        </w:rPr>
-        <w:t>were reported</w:t>
-      </w:r>
-      <w:r>
-        <w:rPr>
-          <w:rFonts w:ascii="Arial" w:hAnsi="Arial" w:cs="Arial"/>
-          <w:color w:val="000000" w:themeColor="text1"/>
-          <w:sz w:val="22"/>
-          <w:szCs w:val="22"/>
-        </w:rPr>
-        <w:t xml:space="preserve"> on 33 lipid classes from C14:0 to </w:t>
-      </w:r>
-      <w:r>
-        <w:rPr>
-          <w:rFonts w:ascii="Arial" w:hAnsi="Arial" w:cs="Arial"/>
-          <w:color w:val="000000" w:themeColor="text1"/>
-          <w:sz w:val="22"/>
-          <w:szCs w:val="22"/>
-        </w:rPr>
-        <w:t>C</w:t>
-      </w:r>
-      <w:r>
-        <w:rPr>
-          <w:rFonts w:ascii="Arial" w:hAnsi="Arial" w:cs="Arial"/>
-          <w:color w:val="000000" w:themeColor="text1"/>
-          <w:sz w:val="22"/>
-          <w:szCs w:val="22"/>
-        </w:rPr>
-        <w:t xml:space="preserve">24:1. Lipidomic analysis methods include sample extraction, semi-purification and </w:t>
-      </w:r>
-      <w:proofErr w:type="spellStart"/>
-      <w:r>
-        <w:rPr>
-          <w:rFonts w:ascii="Arial" w:hAnsi="Arial" w:cs="Arial"/>
-          <w:color w:val="000000" w:themeColor="text1"/>
-          <w:sz w:val="22"/>
-          <w:szCs w:val="22"/>
-        </w:rPr>
-        <w:t>derivitization</w:t>
-      </w:r>
-      <w:proofErr w:type="spellEnd"/>
-      <w:r>
-        <w:rPr>
-          <w:rFonts w:ascii="Arial" w:hAnsi="Arial" w:cs="Arial"/>
-          <w:color w:val="000000" w:themeColor="text1"/>
-          <w:sz w:val="22"/>
-          <w:szCs w:val="22"/>
-        </w:rPr>
-        <w:t xml:space="preserve"> followed by fatty acid measurement by </w:t>
-      </w:r>
-      <w:r>
-        <w:rPr>
-          <w:rFonts w:ascii="Arial" w:hAnsi="Arial" w:cs="Arial"/>
-          <w:color w:val="000000" w:themeColor="text1"/>
-          <w:sz w:val="22"/>
-          <w:szCs w:val="22"/>
-        </w:rPr>
-        <w:lastRenderedPageBreak/>
-        <w:t xml:space="preserve">gas chromatography using an </w:t>
+        <w:t xml:space="preserve"> followed by fatty acid measurement by gas chromatography using an </w:t>
       </w:r>
       <w:proofErr w:type="spellStart"/>
       <w:r>
@@ -7563,27 +7546,14 @@
       <w:r>
         <w:t xml:space="preserve">Figure </w:t>
       </w:r>
-      <w:r>
-        <w:fldChar w:fldCharType="begin"/>
-      </w:r>
-      <w:r>
-        <w:instrText xml:space="preserve"> SEQ Figure \* ARABIC </w:instrText>
-      </w:r>
-      <w:r>
-        <w:fldChar w:fldCharType="separate"/>
-      </w:r>
-      <w:r>
-        <w:rPr>
-          <w:noProof/>
-        </w:rPr>
-        <w:t>1</w:t>
-      </w:r>
-      <w:r>
-        <w:rPr>
-          <w:noProof/>
-        </w:rPr>
-        <w:fldChar w:fldCharType="end"/>
-      </w:r>
+      <w:fldSimple w:instr=" SEQ Figure \* ARABIC ">
+        <w:r>
+          <w:rPr>
+            <w:noProof/>
+          </w:rPr>
+          <w:t>1</w:t>
+        </w:r>
+      </w:fldSimple>
       <w:r>
         <w:t xml:space="preserve">: Dams and pups were monitored throughout lactation. Pup births and weights were measured on postnatal day (PND) 0.5. Pups were culled at PND4. Pups </w:t>
       </w:r>
@@ -7827,17 +7797,7 @@
           <w:sz w:val="22"/>
           <w:szCs w:val="22"/>
         </w:rPr>
-        <w:t xml:space="preserve">). Lean mass was also comparable between KO and WT </w:t>
-      </w:r>
-      <w:r>
-        <w:rPr>
-          <w:rFonts w:ascii="Arial" w:hAnsi="Arial" w:cs="Arial"/>
-          <w:color w:val="000000" w:themeColor="text1"/>
-          <w:sz w:val="22"/>
-          <w:szCs w:val="22"/>
-        </w:rPr>
-        <w:lastRenderedPageBreak/>
-        <w:t>dams (Figure 2</w:t>
+        <w:t>). Lean mass was also comparable between KO and WT dams (Figure 2</w:t>
       </w:r>
       <w:r>
         <w:rPr>
@@ -7875,6 +7835,149 @@
         </w:rPr>
         <w:t>). While WT dams lost fat mass gradually during lactation, KO dams gained fat mass (</w:t>
       </w:r>
+      <w:commentRangeStart w:id="10"/>
+      <w:r>
+        <w:rPr>
+          <w:rFonts w:ascii="Arial" w:hAnsi="Arial" w:cs="Arial"/>
+          <w:color w:val="000000" w:themeColor="text1"/>
+          <w:sz w:val="22"/>
+          <w:szCs w:val="22"/>
+        </w:rPr>
+        <w:t>Figure</w:t>
+      </w:r>
+      <w:commentRangeEnd w:id="10"/>
+      <w:r>
+        <w:rPr>
+          <w:rStyle w:val="CommentReference"/>
+        </w:rPr>
+        <w:commentReference w:id="10"/>
+      </w:r>
+      <w:r>
+        <w:rPr>
+          <w:rFonts w:ascii="Arial" w:hAnsi="Arial" w:cs="Arial"/>
+          <w:color w:val="000000" w:themeColor="text1"/>
+          <w:sz w:val="22"/>
+          <w:szCs w:val="22"/>
+        </w:rPr>
+        <w:t xml:space="preserve"> </w:t>
+      </w:r>
+      <w:r>
+        <w:rPr>
+          <w:rFonts w:ascii="Arial" w:hAnsi="Arial" w:cs="Arial"/>
+          <w:color w:val="000000" w:themeColor="text1"/>
+          <w:sz w:val="22"/>
+          <w:szCs w:val="22"/>
+        </w:rPr>
+        <w:t>2</w:t>
+      </w:r>
+      <w:r>
+        <w:rPr>
+          <w:rFonts w:ascii="Arial" w:hAnsi="Arial" w:cs="Arial"/>
+          <w:color w:val="000000" w:themeColor="text1"/>
+          <w:sz w:val="22"/>
+          <w:szCs w:val="22"/>
+        </w:rPr>
+        <w:t>D</w:t>
+      </w:r>
+      <w:r>
+        <w:rPr>
+          <w:rFonts w:ascii="Arial" w:hAnsi="Arial" w:cs="Arial"/>
+          <w:color w:val="000000" w:themeColor="text1"/>
+          <w:sz w:val="22"/>
+          <w:szCs w:val="22"/>
+        </w:rPr>
+        <w:t>, d=</w:t>
+      </w:r>
+      <w:r>
+        <w:rPr>
+          <w:rFonts w:ascii="Arial" w:hAnsi="Arial" w:cs="Arial"/>
+          <w:color w:val="000000" w:themeColor="text1"/>
+          <w:sz w:val="22"/>
+          <w:szCs w:val="22"/>
+        </w:rPr>
+        <w:t>0.125g/day, p&lt;0.001</w:t>
+      </w:r>
+      <w:r>
+        <w:rPr>
+          <w:rFonts w:ascii="Arial" w:hAnsi="Arial" w:cs="Arial"/>
+          <w:color w:val="000000" w:themeColor="text1"/>
+          <w:sz w:val="22"/>
+          <w:szCs w:val="22"/>
+        </w:rPr>
+        <w:t>).</w:t>
+      </w:r>
+      <w:r>
+        <w:rPr>
+          <w:rFonts w:ascii="Arial" w:hAnsi="Arial" w:cs="Arial"/>
+          <w:color w:val="000000" w:themeColor="text1"/>
+          <w:sz w:val="22"/>
+          <w:szCs w:val="22"/>
+        </w:rPr>
+        <w:t xml:space="preserve"> </w:t>
+      </w:r>
+      <w:r>
+        <w:rPr>
+          <w:rFonts w:ascii="Arial" w:eastAsiaTheme="majorEastAsia" w:hAnsi="Arial" w:cs="Arial"/>
+          <w:color w:val="000000" w:themeColor="text1"/>
+          <w:sz w:val="22"/>
+          <w:szCs w:val="22"/>
+        </w:rPr>
+        <w:t xml:space="preserve">Consistent with this, </w:t>
+      </w:r>
+      <w:r>
+        <w:rPr>
+          <w:rFonts w:ascii="Arial" w:hAnsi="Arial" w:cs="Arial"/>
+          <w:color w:val="000000" w:themeColor="text1"/>
+          <w:sz w:val="22"/>
+          <w:szCs w:val="22"/>
+        </w:rPr>
+        <w:t>KO and WT dams had similar food intake during pregnancy</w:t>
+      </w:r>
+      <w:r>
+        <w:rPr>
+          <w:rFonts w:ascii="Arial" w:hAnsi="Arial" w:cs="Arial"/>
+          <w:color w:val="000000" w:themeColor="text1"/>
+          <w:sz w:val="22"/>
+          <w:szCs w:val="22"/>
+        </w:rPr>
+        <w:t>, however</w:t>
+      </w:r>
+      <w:r>
+        <w:rPr>
+          <w:rFonts w:ascii="Arial" w:hAnsi="Arial" w:cs="Arial"/>
+          <w:color w:val="000000" w:themeColor="text1"/>
+          <w:sz w:val="22"/>
+          <w:szCs w:val="22"/>
+        </w:rPr>
+        <w:t xml:space="preserve"> </w:t>
+      </w:r>
+      <w:r>
+        <w:rPr>
+          <w:rFonts w:ascii="Arial" w:hAnsi="Arial" w:cs="Arial"/>
+          <w:color w:val="000000" w:themeColor="text1"/>
+          <w:sz w:val="22"/>
+          <w:szCs w:val="22"/>
+        </w:rPr>
+        <w:t>d</w:t>
+      </w:r>
+      <w:r>
+        <w:rPr>
+          <w:rFonts w:ascii="Arial" w:hAnsi="Arial" w:cs="Arial"/>
+          <w:color w:val="000000" w:themeColor="text1"/>
+          <w:sz w:val="22"/>
+          <w:szCs w:val="22"/>
+        </w:rPr>
+        <w:t xml:space="preserve">uring lactation KO dams had </w:t>
+      </w:r>
+      <w:r>
+        <w:rPr>
+          <w:rFonts w:ascii="Arial" w:hAnsi="Arial" w:cs="Arial"/>
+          <w:color w:val="000000" w:themeColor="text1"/>
+          <w:sz w:val="22"/>
+          <w:szCs w:val="22"/>
+        </w:rPr>
+        <w:t>lower</w:t>
+      </w:r>
       <w:commentRangeStart w:id="11"/>
       <w:r>
         <w:rPr>
@@ -7883,7 +7986,7 @@
           <w:sz w:val="22"/>
           <w:szCs w:val="22"/>
         </w:rPr>
-        <w:t>Figure</w:t>
+        <w:t xml:space="preserve"> </w:t>
       </w:r>
       <w:commentRangeEnd w:id="11"/>
       <w:r>
@@ -7899,149 +8002,6 @@
           <w:sz w:val="22"/>
           <w:szCs w:val="22"/>
         </w:rPr>
-        <w:t xml:space="preserve"> </w:t>
-      </w:r>
-      <w:r>
-        <w:rPr>
-          <w:rFonts w:ascii="Arial" w:hAnsi="Arial" w:cs="Arial"/>
-          <w:color w:val="000000" w:themeColor="text1"/>
-          <w:sz w:val="22"/>
-          <w:szCs w:val="22"/>
-        </w:rPr>
-        <w:t>2</w:t>
-      </w:r>
-      <w:r>
-        <w:rPr>
-          <w:rFonts w:ascii="Arial" w:hAnsi="Arial" w:cs="Arial"/>
-          <w:color w:val="000000" w:themeColor="text1"/>
-          <w:sz w:val="22"/>
-          <w:szCs w:val="22"/>
-        </w:rPr>
-        <w:t>D</w:t>
-      </w:r>
-      <w:r>
-        <w:rPr>
-          <w:rFonts w:ascii="Arial" w:hAnsi="Arial" w:cs="Arial"/>
-          <w:color w:val="000000" w:themeColor="text1"/>
-          <w:sz w:val="22"/>
-          <w:szCs w:val="22"/>
-        </w:rPr>
-        <w:t>, d=</w:t>
-      </w:r>
-      <w:r>
-        <w:rPr>
-          <w:rFonts w:ascii="Arial" w:hAnsi="Arial" w:cs="Arial"/>
-          <w:color w:val="000000" w:themeColor="text1"/>
-          <w:sz w:val="22"/>
-          <w:szCs w:val="22"/>
-        </w:rPr>
-        <w:t>0.125g/day, p&lt;0.001</w:t>
-      </w:r>
-      <w:r>
-        <w:rPr>
-          <w:rFonts w:ascii="Arial" w:hAnsi="Arial" w:cs="Arial"/>
-          <w:color w:val="000000" w:themeColor="text1"/>
-          <w:sz w:val="22"/>
-          <w:szCs w:val="22"/>
-        </w:rPr>
-        <w:t>).</w:t>
-      </w:r>
-      <w:r>
-        <w:rPr>
-          <w:rFonts w:ascii="Arial" w:hAnsi="Arial" w:cs="Arial"/>
-          <w:color w:val="000000" w:themeColor="text1"/>
-          <w:sz w:val="22"/>
-          <w:szCs w:val="22"/>
-        </w:rPr>
-        <w:t xml:space="preserve"> </w:t>
-      </w:r>
-      <w:r>
-        <w:rPr>
-          <w:rFonts w:ascii="Arial" w:eastAsiaTheme="majorEastAsia" w:hAnsi="Arial" w:cs="Arial"/>
-          <w:color w:val="000000" w:themeColor="text1"/>
-          <w:sz w:val="22"/>
-          <w:szCs w:val="22"/>
-        </w:rPr>
-        <w:t xml:space="preserve">Consistent with this, </w:t>
-      </w:r>
-      <w:r>
-        <w:rPr>
-          <w:rFonts w:ascii="Arial" w:hAnsi="Arial" w:cs="Arial"/>
-          <w:color w:val="000000" w:themeColor="text1"/>
-          <w:sz w:val="22"/>
-          <w:szCs w:val="22"/>
-        </w:rPr>
-        <w:t>KO and WT dams had similar food intake during pregnancy</w:t>
-      </w:r>
-      <w:r>
-        <w:rPr>
-          <w:rFonts w:ascii="Arial" w:hAnsi="Arial" w:cs="Arial"/>
-          <w:color w:val="000000" w:themeColor="text1"/>
-          <w:sz w:val="22"/>
-          <w:szCs w:val="22"/>
-        </w:rPr>
-        <w:t>, however</w:t>
-      </w:r>
-      <w:r>
-        <w:rPr>
-          <w:rFonts w:ascii="Arial" w:hAnsi="Arial" w:cs="Arial"/>
-          <w:color w:val="000000" w:themeColor="text1"/>
-          <w:sz w:val="22"/>
-          <w:szCs w:val="22"/>
-        </w:rPr>
-        <w:t xml:space="preserve"> </w:t>
-      </w:r>
-      <w:r>
-        <w:rPr>
-          <w:rFonts w:ascii="Arial" w:hAnsi="Arial" w:cs="Arial"/>
-          <w:color w:val="000000" w:themeColor="text1"/>
-          <w:sz w:val="22"/>
-          <w:szCs w:val="22"/>
-        </w:rPr>
-        <w:t>d</w:t>
-      </w:r>
-      <w:r>
-        <w:rPr>
-          <w:rFonts w:ascii="Arial" w:hAnsi="Arial" w:cs="Arial"/>
-          <w:color w:val="000000" w:themeColor="text1"/>
-          <w:sz w:val="22"/>
-          <w:szCs w:val="22"/>
-        </w:rPr>
-        <w:t xml:space="preserve">uring lactation KO dams had </w:t>
-      </w:r>
-      <w:r>
-        <w:rPr>
-          <w:rFonts w:ascii="Arial" w:hAnsi="Arial" w:cs="Arial"/>
-          <w:color w:val="000000" w:themeColor="text1"/>
-          <w:sz w:val="22"/>
-          <w:szCs w:val="22"/>
-        </w:rPr>
-        <w:t>lower</w:t>
-      </w:r>
-      <w:commentRangeStart w:id="12"/>
-      <w:r>
-        <w:rPr>
-          <w:rFonts w:ascii="Arial" w:hAnsi="Arial" w:cs="Arial"/>
-          <w:color w:val="000000" w:themeColor="text1"/>
-          <w:sz w:val="22"/>
-          <w:szCs w:val="22"/>
-        </w:rPr>
-        <w:t xml:space="preserve"> </w:t>
-      </w:r>
-      <w:commentRangeEnd w:id="12"/>
-      <w:r>
-        <w:rPr>
-          <w:rStyle w:val="CommentReference"/>
-        </w:rPr>
-        <w:commentReference w:id="12"/>
-      </w:r>
-      <w:r>
-        <w:rPr>
-          <w:rFonts w:ascii="Arial" w:hAnsi="Arial" w:cs="Arial"/>
-          <w:color w:val="000000" w:themeColor="text1"/>
-          <w:sz w:val="22"/>
-          <w:szCs w:val="22"/>
-        </w:rPr>
         <w:t xml:space="preserve">food </w:t>
       </w:r>
       <w:r>
@@ -8062,7 +8022,7 @@
         </w:rPr>
         <w:t>compared to WT dams</w:t>
       </w:r>
-      <w:ins w:id="13" w:author="Dave Bridges" w:date="2020-03-25T11:01:00Z">
+      <w:ins w:id="12" w:author="Dave Bridges" w:date="2020-03-25T11:01:00Z">
         <w:r>
           <w:rPr>
             <w:rFonts w:ascii="Arial" w:hAnsi="Arial" w:cs="Arial"/>
@@ -8072,8 +8032,8 @@
           </w:rPr>
           <w:t xml:space="preserve"> (</w:t>
         </w:r>
+        <w:commentRangeStart w:id="13"/>
         <w:commentRangeStart w:id="14"/>
-        <w:commentRangeStart w:id="15"/>
         <w:r>
           <w:rPr>
             <w:rFonts w:ascii="Arial" w:hAnsi="Arial" w:cs="Arial"/>
@@ -8084,23 +8044,23 @@
           <w:t>Figure</w:t>
         </w:r>
       </w:ins>
-      <w:commentRangeEnd w:id="14"/>
-      <w:ins w:id="16" w:author="Dave Bridges" w:date="2020-03-25T11:02:00Z">
+      <w:commentRangeEnd w:id="13"/>
+      <w:ins w:id="15" w:author="Dave Bridges" w:date="2020-03-25T11:02:00Z">
         <w:r>
           <w:rPr>
             <w:rStyle w:val="CommentReference"/>
           </w:rPr>
-          <w:commentReference w:id="14"/>
+          <w:commentReference w:id="13"/>
         </w:r>
       </w:ins>
-      <w:commentRangeEnd w:id="15"/>
+      <w:commentRangeEnd w:id="14"/>
       <w:r>
         <w:rPr>
           <w:rStyle w:val="CommentReference"/>
         </w:rPr>
-        <w:commentReference w:id="15"/>
-      </w:r>
-      <w:ins w:id="17" w:author="Dave Bridges" w:date="2020-03-25T11:01:00Z">
+        <w:commentReference w:id="14"/>
+      </w:r>
+      <w:ins w:id="16" w:author="Dave Bridges" w:date="2020-03-25T11:01:00Z">
         <w:r>
           <w:rPr>
             <w:rFonts w:ascii="Arial" w:hAnsi="Arial" w:cs="Arial"/>
@@ -8120,7 +8080,7 @@
         </w:rPr>
         <w:t>E</w:t>
       </w:r>
-      <w:ins w:id="18" w:author="Dave Bridges" w:date="2020-03-25T11:01:00Z">
+      <w:ins w:id="17" w:author="Dave Bridges" w:date="2020-03-25T11:01:00Z">
         <w:r>
           <w:rPr>
             <w:rFonts w:ascii="Arial" w:hAnsi="Arial" w:cs="Arial"/>
@@ -8867,27 +8827,14 @@
       <w:r>
         <w:t xml:space="preserve">Figure </w:t>
       </w:r>
-      <w:r>
-        <w:fldChar w:fldCharType="begin"/>
-      </w:r>
-      <w:r>
-        <w:instrText xml:space="preserve"> SEQ Figure \* ARABIC </w:instrText>
-      </w:r>
-      <w:r>
-        <w:fldChar w:fldCharType="separate"/>
-      </w:r>
-      <w:r>
-        <w:rPr>
-          <w:noProof/>
-        </w:rPr>
-        <w:t>2</w:t>
-      </w:r>
-      <w:r>
-        <w:rPr>
-          <w:noProof/>
-        </w:rPr>
-        <w:fldChar w:fldCharType="end"/>
-      </w:r>
+      <w:fldSimple w:instr=" SEQ Figure \* ARABIC ">
+        <w:r>
+          <w:rPr>
+            <w:noProof/>
+          </w:rPr>
+          <w:t>2</w:t>
+        </w:r>
+      </w:fldSimple>
       <w:r>
         <w:t>: Maternal</w:t>
       </w:r>
@@ -9442,15 +9389,51 @@
         </w:rPr>
         <w:t xml:space="preserve">At PND7.5, </w:t>
       </w:r>
+      <w:commentRangeStart w:id="18"/>
+      <w:r>
+        <w:rPr>
+          <w:rFonts w:ascii="Arial" w:hAnsi="Arial" w:cs="Arial"/>
+          <w:color w:val="000000" w:themeColor="text1"/>
+          <w:sz w:val="22"/>
+          <w:szCs w:val="22"/>
+        </w:rPr>
+        <w:t xml:space="preserve">females </w:t>
+      </w:r>
+      <w:commentRangeEnd w:id="18"/>
+      <w:r>
+        <w:rPr>
+          <w:rStyle w:val="CommentReference"/>
+        </w:rPr>
+        <w:commentReference w:id="18"/>
+      </w:r>
+      <w:r>
+        <w:rPr>
+          <w:rFonts w:ascii="Arial" w:hAnsi="Arial" w:cs="Arial"/>
+          <w:color w:val="000000" w:themeColor="text1"/>
+          <w:sz w:val="22"/>
+          <w:szCs w:val="22"/>
+        </w:rPr>
+        <w:t>born to KO dams were heavier than females born to WT dams (</w:t>
+      </w:r>
+      <w:r>
+        <w:rPr>
+          <w:rFonts w:ascii="Arial" w:hAnsi="Arial" w:cs="Arial"/>
+          <w:color w:val="000000" w:themeColor="text1"/>
+          <w:sz w:val="22"/>
+          <w:szCs w:val="22"/>
+        </w:rPr>
+        <w:t xml:space="preserve">Figure 4B, d=XX, </w:t>
+      </w:r>
       <w:commentRangeStart w:id="19"/>
-      <w:r>
-        <w:rPr>
-          <w:rFonts w:ascii="Arial" w:hAnsi="Arial" w:cs="Arial"/>
-          <w:color w:val="000000" w:themeColor="text1"/>
-          <w:sz w:val="22"/>
-          <w:szCs w:val="22"/>
-        </w:rPr>
-        <w:t xml:space="preserve">females </w:t>
+      <w:commentRangeStart w:id="20"/>
+      <w:r>
+        <w:rPr>
+          <w:rFonts w:ascii="Arial" w:hAnsi="Arial" w:cs="Arial"/>
+          <w:color w:val="000000" w:themeColor="text1"/>
+          <w:sz w:val="22"/>
+          <w:szCs w:val="22"/>
+        </w:rPr>
+        <w:t>p</w:t>
       </w:r>
       <w:commentRangeEnd w:id="19"/>
       <w:r>
@@ -9459,48 +9442,12 @@
         </w:rPr>
         <w:commentReference w:id="19"/>
       </w:r>
-      <w:r>
-        <w:rPr>
-          <w:rFonts w:ascii="Arial" w:hAnsi="Arial" w:cs="Arial"/>
-          <w:color w:val="000000" w:themeColor="text1"/>
-          <w:sz w:val="22"/>
-          <w:szCs w:val="22"/>
-        </w:rPr>
-        <w:t>born to KO dams were heavier than females born to WT dams (</w:t>
-      </w:r>
-      <w:r>
-        <w:rPr>
-          <w:rFonts w:ascii="Arial" w:hAnsi="Arial" w:cs="Arial"/>
-          <w:color w:val="000000" w:themeColor="text1"/>
-          <w:sz w:val="22"/>
-          <w:szCs w:val="22"/>
-        </w:rPr>
-        <w:t xml:space="preserve">Figure 4B, d=XX, </w:t>
-      </w:r>
-      <w:commentRangeStart w:id="20"/>
-      <w:commentRangeStart w:id="21"/>
-      <w:r>
-        <w:rPr>
-          <w:rFonts w:ascii="Arial" w:hAnsi="Arial" w:cs="Arial"/>
-          <w:color w:val="000000" w:themeColor="text1"/>
-          <w:sz w:val="22"/>
-          <w:szCs w:val="22"/>
-        </w:rPr>
-        <w:t>p</w:t>
-      </w:r>
       <w:commentRangeEnd w:id="20"/>
       <w:r>
         <w:rPr>
           <w:rStyle w:val="CommentReference"/>
         </w:rPr>
         <w:commentReference w:id="20"/>
-      </w:r>
-      <w:commentRangeEnd w:id="21"/>
-      <w:r>
-        <w:rPr>
-          <w:rStyle w:val="CommentReference"/>
-        </w:rPr>
-        <w:commentReference w:id="21"/>
       </w:r>
       <w:r>
         <w:rPr>
@@ -9902,8 +9849,8 @@
         </w:rPr>
         <w:t xml:space="preserve">Dams Produce Similar Volumes of Milk, but with </w:t>
       </w:r>
+      <w:commentRangeStart w:id="21"/>
       <w:commentRangeStart w:id="22"/>
-      <w:commentRangeStart w:id="23"/>
       <w:r>
         <w:rPr>
           <w:rFonts w:ascii="Arial" w:hAnsi="Arial" w:cs="Arial"/>
@@ -9934,23 +9881,23 @@
         </w:rPr>
         <w:t>Fat.</w:t>
       </w:r>
-      <w:commentRangeEnd w:id="22"/>
+      <w:commentRangeEnd w:id="21"/>
       <w:r>
         <w:rPr>
           <w:rStyle w:val="CommentReference"/>
           <w:rFonts w:asciiTheme="minorHAnsi" w:eastAsiaTheme="minorHAnsi" w:hAnsiTheme="minorHAnsi" w:cstheme="minorBidi"/>
           <w:color w:val="auto"/>
         </w:rPr>
-        <w:commentReference w:id="22"/>
-      </w:r>
-      <w:commentRangeEnd w:id="23"/>
+        <w:commentReference w:id="21"/>
+      </w:r>
+      <w:commentRangeEnd w:id="22"/>
       <w:r>
         <w:rPr>
           <w:rStyle w:val="CommentReference"/>
           <w:rFonts w:asciiTheme="minorHAnsi" w:eastAsiaTheme="minorHAnsi" w:hAnsiTheme="minorHAnsi" w:cstheme="minorBidi"/>
           <w:color w:val="auto"/>
         </w:rPr>
-        <w:commentReference w:id="23"/>
+        <w:commentReference w:id="22"/>
       </w:r>
     </w:p>
     <w:p>
@@ -10162,7 +10109,7 @@
         </w:rPr>
         <w:t>(</w:t>
       </w:r>
-      <w:ins w:id="24" w:author="Dave Bridges" w:date="2020-03-25T11:16:00Z">
+      <w:ins w:id="23" w:author="Dave Bridges" w:date="2020-03-25T11:16:00Z">
         <w:r>
           <w:rPr>
             <w:rFonts w:ascii="Arial" w:hAnsi="Arial" w:cs="Arial"/>
@@ -10182,7 +10129,7 @@
         </w:rPr>
         <w:t>5</w:t>
       </w:r>
-      <w:ins w:id="25" w:author="Dave Bridges" w:date="2020-03-25T11:16:00Z">
+      <w:ins w:id="24" w:author="Dave Bridges" w:date="2020-03-25T11:16:00Z">
         <w:r>
           <w:rPr>
             <w:rFonts w:ascii="Arial" w:hAnsi="Arial" w:cs="Arial"/>
@@ -10202,29 +10149,55 @@
         </w:rPr>
         <w:t xml:space="preserve">, d=34.07%, </w:t>
       </w:r>
+      <w:commentRangeStart w:id="25"/>
       <w:commentRangeStart w:id="26"/>
+      <w:r>
+        <w:rPr>
+          <w:rFonts w:ascii="Arial" w:hAnsi="Arial" w:cs="Arial"/>
+          <w:color w:val="000000" w:themeColor="text1"/>
+          <w:sz w:val="22"/>
+          <w:szCs w:val="22"/>
+        </w:rPr>
+        <w:t>p</w:t>
+      </w:r>
+      <w:commentRangeEnd w:id="25"/>
+      <w:r>
+        <w:rPr>
+          <w:rStyle w:val="CommentReference"/>
+        </w:rPr>
+        <w:commentReference w:id="25"/>
+      </w:r>
+      <w:commentRangeEnd w:id="26"/>
+      <w:r>
+        <w:rPr>
+          <w:rStyle w:val="CommentReference"/>
+        </w:rPr>
+        <w:commentReference w:id="26"/>
+      </w:r>
+      <w:r>
+        <w:rPr>
+          <w:rFonts w:ascii="Arial" w:hAnsi="Arial" w:cs="Arial"/>
+          <w:color w:val="000000" w:themeColor="text1"/>
+          <w:sz w:val="22"/>
+          <w:szCs w:val="22"/>
+        </w:rPr>
+        <w:t>=</w:t>
+      </w:r>
+      <w:r>
+        <w:rPr>
+          <w:rFonts w:ascii="Arial" w:hAnsi="Arial" w:cs="Arial"/>
+          <w:color w:val="000000" w:themeColor="text1"/>
+          <w:sz w:val="22"/>
+          <w:szCs w:val="22"/>
+        </w:rPr>
+        <w:t>0.024</w:t>
+      </w:r>
       <w:commentRangeStart w:id="27"/>
-      <w:r>
-        <w:rPr>
-          <w:rFonts w:ascii="Arial" w:hAnsi="Arial" w:cs="Arial"/>
-          <w:color w:val="000000" w:themeColor="text1"/>
-          <w:sz w:val="22"/>
-          <w:szCs w:val="22"/>
-        </w:rPr>
-        <w:t>p</w:t>
-      </w:r>
-      <w:commentRangeEnd w:id="26"/>
+      <w:commentRangeEnd w:id="27"/>
       <w:r>
         <w:rPr>
           <w:rStyle w:val="CommentReference"/>
         </w:rPr>
-        <w:commentReference w:id="26"/>
-      </w:r>
-      <w:commentRangeEnd w:id="27"/>
-      <w:r>
-        <w:rPr>
-          <w:rStyle w:val="CommentReference"/>
-        </w:rPr>
         <w:commentReference w:id="27"/>
       </w:r>
       <w:r>
@@ -10234,32 +10207,6 @@
           <w:sz w:val="22"/>
           <w:szCs w:val="22"/>
         </w:rPr>
-        <w:t>=</w:t>
-      </w:r>
-      <w:r>
-        <w:rPr>
-          <w:rFonts w:ascii="Arial" w:hAnsi="Arial" w:cs="Arial"/>
-          <w:color w:val="000000" w:themeColor="text1"/>
-          <w:sz w:val="22"/>
-          <w:szCs w:val="22"/>
-        </w:rPr>
-        <w:t>0.024</w:t>
-      </w:r>
-      <w:commentRangeStart w:id="28"/>
-      <w:commentRangeEnd w:id="28"/>
-      <w:r>
-        <w:rPr>
-          <w:rStyle w:val="CommentReference"/>
-        </w:rPr>
-        <w:commentReference w:id="28"/>
-      </w:r>
-      <w:r>
-        <w:rPr>
-          <w:rFonts w:ascii="Arial" w:hAnsi="Arial" w:cs="Arial"/>
-          <w:color w:val="000000" w:themeColor="text1"/>
-          <w:sz w:val="22"/>
-          <w:szCs w:val="22"/>
-        </w:rPr>
         <w:t>).</w:t>
       </w:r>
       <w:r>
@@ -10352,7 +10299,7 @@
         </w:rPr>
         <w:t xml:space="preserve"> and albumin were similar between milk of KO and WT dams.</w:t>
       </w:r>
-      <w:ins w:id="29" w:author="Dave Bridges" w:date="2020-03-25T11:19:00Z">
+      <w:ins w:id="28" w:author="Dave Bridges" w:date="2020-03-25T11:19:00Z">
         <w:r>
           <w:rPr>
             <w:rFonts w:ascii="Arial" w:hAnsi="Arial" w:cs="Arial"/>
@@ -10363,7 +10310,7 @@
           <w:t xml:space="preserve"> In terms of milk</w:t>
         </w:r>
       </w:ins>
-      <w:ins w:id="30" w:author="Dave Bridges" w:date="2020-03-25T11:20:00Z">
+      <w:ins w:id="29" w:author="Dave Bridges" w:date="2020-03-25T11:20:00Z">
         <w:r>
           <w:rPr>
             <w:rFonts w:ascii="Arial" w:hAnsi="Arial" w:cs="Arial"/>
@@ -10373,7 +10320,7 @@
           </w:rPr>
           <w:t xml:space="preserve"> lactose </w:t>
         </w:r>
-        <w:commentRangeStart w:id="31"/>
+        <w:commentRangeStart w:id="30"/>
         <w:r>
           <w:rPr>
             <w:rFonts w:ascii="Arial" w:hAnsi="Arial" w:cs="Arial"/>
@@ -10383,12 +10330,12 @@
           </w:rPr>
           <w:t>XXX</w:t>
         </w:r>
-        <w:commentRangeEnd w:id="31"/>
+        <w:commentRangeEnd w:id="30"/>
         <w:r>
           <w:rPr>
             <w:rStyle w:val="CommentReference"/>
           </w:rPr>
-          <w:commentReference w:id="31"/>
+          <w:commentReference w:id="30"/>
         </w:r>
         <w:r>
           <w:rPr>
@@ -10746,7 +10693,7 @@
         </w:rPr>
         <w:t xml:space="preserve"> </w:t>
       </w:r>
-      <w:commentRangeStart w:id="32"/>
+      <w:commentRangeStart w:id="31"/>
       <w:r>
         <w:rPr>
           <w:rFonts w:ascii="Arial" w:hAnsi="Arial" w:cs="Arial"/>
@@ -10757,14 +10704,14 @@
         </w:rPr>
         <w:t>Milk</w:t>
       </w:r>
-      <w:commentRangeEnd w:id="32"/>
+      <w:commentRangeEnd w:id="31"/>
       <w:r>
         <w:rPr>
           <w:rStyle w:val="CommentReference"/>
           <w:rFonts w:asciiTheme="minorHAnsi" w:eastAsiaTheme="minorHAnsi" w:hAnsiTheme="minorHAnsi" w:cstheme="minorBidi"/>
           <w:color w:val="auto"/>
         </w:rPr>
-        <w:commentReference w:id="32"/>
+        <w:commentReference w:id="31"/>
       </w:r>
     </w:p>
     <w:p>
@@ -11283,8 +11230,6 @@
         </w:rPr>
         <w:t>was</w:t>
       </w:r>
-      <w:bookmarkStart w:id="33" w:name="_GoBack"/>
-      <w:bookmarkEnd w:id="33"/>
       <w:r>
         <w:rPr>
           <w:rFonts w:ascii="Arial" w:hAnsi="Arial" w:cs="Arial"/>
@@ -11333,6 +11278,71 @@
           <w:sz w:val="22"/>
         </w:rPr>
         <w:t xml:space="preserve">  Gene set enrichment analyses identified </w:t>
+      </w:r>
+      <w:r>
+        <w:rPr>
+          <w:rFonts w:ascii="Arial" w:hAnsi="Arial" w:cs="Arial"/>
+          <w:sz w:val="22"/>
+        </w:rPr>
+        <w:t xml:space="preserve">two clusters of significantly differentially expressed ontologies, related to downregulation of adaptive immune </w:t>
+      </w:r>
+      <w:r>
+        <w:rPr>
+          <w:rFonts w:ascii="Arial" w:hAnsi="Arial" w:cs="Arial"/>
+          <w:sz w:val="22"/>
+        </w:rPr>
+        <w:t>differentiation and function</w:t>
+      </w:r>
+      <w:r>
+        <w:rPr>
+          <w:rFonts w:ascii="Arial" w:hAnsi="Arial" w:cs="Arial"/>
+          <w:sz w:val="22"/>
+        </w:rPr>
+        <w:t xml:space="preserve">, and another related to upregulation of </w:t>
+      </w:r>
+      <w:r>
+        <w:rPr>
+          <w:rFonts w:ascii="Arial" w:hAnsi="Arial" w:cs="Arial"/>
+          <w:sz w:val="22"/>
+        </w:rPr>
+        <w:t xml:space="preserve">striated </w:t>
+      </w:r>
+      <w:r>
+        <w:rPr>
+          <w:rFonts w:ascii="Arial" w:hAnsi="Arial" w:cs="Arial"/>
+          <w:sz w:val="22"/>
+        </w:rPr>
+        <w:t xml:space="preserve">muscle </w:t>
+      </w:r>
+      <w:r>
+        <w:rPr>
+          <w:rFonts w:ascii="Arial" w:hAnsi="Arial" w:cs="Arial"/>
+          <w:sz w:val="22"/>
+        </w:rPr>
+        <w:t>differentiation (Figure 7F</w:t>
+      </w:r>
+      <w:r>
+        <w:rPr>
+          <w:rFonts w:ascii="Arial" w:hAnsi="Arial" w:cs="Arial"/>
+          <w:sz w:val="22"/>
+        </w:rPr>
+        <w:t xml:space="preserve"> and Supplementary Table 2</w:t>
+      </w:r>
+      <w:bookmarkStart w:id="32" w:name="_GoBack"/>
+      <w:bookmarkEnd w:id="32"/>
+      <w:r>
+        <w:rPr>
+          <w:rFonts w:ascii="Arial" w:hAnsi="Arial" w:cs="Arial"/>
+          <w:sz w:val="22"/>
+        </w:rPr>
+        <w:t>)</w:t>
+      </w:r>
+      <w:r>
+        <w:rPr>
+          <w:rFonts w:ascii="Arial" w:hAnsi="Arial" w:cs="Arial"/>
+          <w:sz w:val="22"/>
+        </w:rPr>
+        <w:t xml:space="preserve">.  </w:t>
       </w:r>
     </w:p>
     <w:p>
@@ -11401,6 +11411,68 @@
         </w:rPr>
         <w:t xml:space="preserve">Here, we show that hyperactivation of mTORC1 in adipocytes increases weight of </w:t>
       </w:r>
+      <w:commentRangeStart w:id="33"/>
+      <w:r>
+        <w:rPr>
+          <w:rFonts w:ascii="Arial" w:hAnsi="Arial" w:cs="Arial"/>
+          <w:color w:val="000000" w:themeColor="text1"/>
+          <w:sz w:val="22"/>
+          <w:szCs w:val="22"/>
+        </w:rPr>
+        <w:t xml:space="preserve">female </w:t>
+      </w:r>
+      <w:commentRangeEnd w:id="33"/>
+      <w:r>
+        <w:rPr>
+          <w:rStyle w:val="CommentReference"/>
+        </w:rPr>
+        <w:commentReference w:id="33"/>
+      </w:r>
+      <w:r>
+        <w:rPr>
+          <w:rFonts w:ascii="Arial" w:hAnsi="Arial" w:cs="Arial"/>
+          <w:color w:val="000000" w:themeColor="text1"/>
+          <w:sz w:val="22"/>
+          <w:szCs w:val="22"/>
+        </w:rPr>
+        <w:t xml:space="preserve">offspring at PND7.5 and increases milk </w:t>
+      </w:r>
+      <w:r>
+        <w:rPr>
+          <w:rFonts w:ascii="Arial" w:hAnsi="Arial" w:cs="Arial"/>
+          <w:color w:val="000000" w:themeColor="text1"/>
+          <w:sz w:val="22"/>
+          <w:szCs w:val="22"/>
+        </w:rPr>
+        <w:t>fat</w:t>
+      </w:r>
+      <w:r>
+        <w:rPr>
+          <w:rFonts w:ascii="Arial" w:hAnsi="Arial" w:cs="Arial"/>
+          <w:color w:val="000000" w:themeColor="text1"/>
+          <w:sz w:val="22"/>
+          <w:szCs w:val="22"/>
+        </w:rPr>
+        <w:t xml:space="preserve"> composition in KO dams</w:t>
+      </w:r>
+      <w:r>
+        <w:rPr>
+          <w:rFonts w:ascii="Arial" w:hAnsi="Arial" w:cs="Arial"/>
+          <w:color w:val="000000" w:themeColor="text1"/>
+          <w:sz w:val="22"/>
+          <w:szCs w:val="22"/>
+        </w:rPr>
+        <w:t xml:space="preserve"> with a healthier milk fat composition</w:t>
+      </w:r>
+      <w:r>
+        <w:rPr>
+          <w:rFonts w:ascii="Arial" w:hAnsi="Arial" w:cs="Arial"/>
+          <w:color w:val="000000" w:themeColor="text1"/>
+          <w:sz w:val="22"/>
+          <w:szCs w:val="22"/>
+        </w:rPr>
+        <w:t xml:space="preserve">. We also demonstrate that mTORC1 hyperactivation in adipocytes causes reductions in mammary gland weight, </w:t>
+      </w:r>
       <w:commentRangeStart w:id="34"/>
       <w:r>
         <w:rPr>
@@ -11409,7 +11481,7 @@
           <w:sz w:val="22"/>
           <w:szCs w:val="22"/>
         </w:rPr>
-        <w:t xml:space="preserve">female </w:t>
+        <w:t xml:space="preserve">number </w:t>
       </w:r>
       <w:commentRangeEnd w:id="34"/>
       <w:r>
@@ -11425,43 +11497,25 @@
           <w:sz w:val="22"/>
           <w:szCs w:val="22"/>
         </w:rPr>
-        <w:t xml:space="preserve">offspring at PND7.5 and increases milk </w:t>
-      </w:r>
-      <w:r>
-        <w:rPr>
-          <w:rFonts w:ascii="Arial" w:hAnsi="Arial" w:cs="Arial"/>
-          <w:color w:val="000000" w:themeColor="text1"/>
-          <w:sz w:val="22"/>
-          <w:szCs w:val="22"/>
-        </w:rPr>
-        <w:t>fat</w:t>
-      </w:r>
-      <w:r>
-        <w:rPr>
-          <w:rFonts w:ascii="Arial" w:hAnsi="Arial" w:cs="Arial"/>
-          <w:color w:val="000000" w:themeColor="text1"/>
-          <w:sz w:val="22"/>
-          <w:szCs w:val="22"/>
-        </w:rPr>
-        <w:t xml:space="preserve"> composition in KO dams</w:t>
-      </w:r>
-      <w:r>
-        <w:rPr>
-          <w:rFonts w:ascii="Arial" w:hAnsi="Arial" w:cs="Arial"/>
-          <w:color w:val="000000" w:themeColor="text1"/>
-          <w:sz w:val="22"/>
-          <w:szCs w:val="22"/>
-        </w:rPr>
-        <w:t xml:space="preserve"> with a healthier milk fat composition</w:t>
-      </w:r>
-      <w:r>
-        <w:rPr>
-          <w:rFonts w:ascii="Arial" w:hAnsi="Arial" w:cs="Arial"/>
-          <w:color w:val="000000" w:themeColor="text1"/>
-          <w:sz w:val="22"/>
-          <w:szCs w:val="22"/>
-        </w:rPr>
-        <w:t xml:space="preserve">. We also demonstrate that mTORC1 hyperactivation in adipocytes causes reductions in mammary gland weight, </w:t>
+        <w:t xml:space="preserve">of mammary adipocytes, and </w:t>
+      </w:r>
+      <w:r>
+        <w:rPr>
+          <w:rFonts w:ascii="Arial" w:hAnsi="Arial" w:cs="Arial"/>
+          <w:color w:val="000000" w:themeColor="text1"/>
+          <w:sz w:val="22"/>
+          <w:szCs w:val="22"/>
+        </w:rPr>
+        <w:t xml:space="preserve">size of mammary adipocytes in KO dams. </w:t>
+      </w:r>
+      <w:r>
+        <w:rPr>
+          <w:rFonts w:ascii="Arial" w:hAnsi="Arial" w:cs="Arial"/>
+          <w:color w:val="000000" w:themeColor="text1"/>
+          <w:sz w:val="22"/>
+          <w:szCs w:val="22"/>
+        </w:rPr>
+        <w:t xml:space="preserve">Additionally, our model reveals differentially expressed pathways in the mammary glands which can influence offspring </w:t>
       </w:r>
       <w:commentRangeStart w:id="35"/>
       <w:r>
@@ -11471,7 +11525,7 @@
           <w:sz w:val="22"/>
           <w:szCs w:val="22"/>
         </w:rPr>
-        <w:t xml:space="preserve">number </w:t>
+        <w:t>immunity</w:t>
       </w:r>
       <w:commentRangeEnd w:id="35"/>
       <w:r>
@@ -11479,50 +11533,6 @@
           <w:rStyle w:val="CommentReference"/>
         </w:rPr>
         <w:commentReference w:id="35"/>
-      </w:r>
-      <w:r>
-        <w:rPr>
-          <w:rFonts w:ascii="Arial" w:hAnsi="Arial" w:cs="Arial"/>
-          <w:color w:val="000000" w:themeColor="text1"/>
-          <w:sz w:val="22"/>
-          <w:szCs w:val="22"/>
-        </w:rPr>
-        <w:t xml:space="preserve">of mammary adipocytes, and </w:t>
-      </w:r>
-      <w:r>
-        <w:rPr>
-          <w:rFonts w:ascii="Arial" w:hAnsi="Arial" w:cs="Arial"/>
-          <w:color w:val="000000" w:themeColor="text1"/>
-          <w:sz w:val="22"/>
-          <w:szCs w:val="22"/>
-        </w:rPr>
-        <w:t xml:space="preserve">size of mammary adipocytes in KO dams. </w:t>
-      </w:r>
-      <w:r>
-        <w:rPr>
-          <w:rFonts w:ascii="Arial" w:hAnsi="Arial" w:cs="Arial"/>
-          <w:color w:val="000000" w:themeColor="text1"/>
-          <w:sz w:val="22"/>
-          <w:szCs w:val="22"/>
-        </w:rPr>
-        <w:t xml:space="preserve">Additionally, our model reveals differentially expressed pathways in the mammary glands which can influence offspring </w:t>
-      </w:r>
-      <w:commentRangeStart w:id="36"/>
-      <w:r>
-        <w:rPr>
-          <w:rFonts w:ascii="Arial" w:hAnsi="Arial" w:cs="Arial"/>
-          <w:color w:val="000000" w:themeColor="text1"/>
-          <w:sz w:val="22"/>
-          <w:szCs w:val="22"/>
-        </w:rPr>
-        <w:t>immunity</w:t>
-      </w:r>
-      <w:commentRangeEnd w:id="36"/>
-      <w:r>
-        <w:rPr>
-          <w:rStyle w:val="CommentReference"/>
-        </w:rPr>
-        <w:commentReference w:id="36"/>
       </w:r>
       <w:r>
         <w:rPr>
@@ -15708,7 +15718,7 @@
       </w:pPr>
     </w:p>
   </w:comment>
-  <w:comment w:id="7" w:author="Dave Bridges" w:date="2021-03-12T11:01:00Z" w:initials="DB">
+  <w:comment w:id="7" w:author="Dave Bridges" w:date="2021-03-12T11:05:00Z" w:initials="DB">
     <w:p>
       <w:pPr>
         <w:pStyle w:val="CommentText"/>
@@ -15719,30 +15729,44 @@
         </w:rPr>
         <w:annotationRef/>
       </w:r>
-      <w:hyperlink r:id="rId4" w:history="1">
-        <w:r>
-          <w:rPr>
-            <w:rStyle w:val="Hyperlink"/>
-          </w:rPr>
-          <w:t>http://www.pnas.org/cgi/content/abstract/102/43/15545</w:t>
-        </w:r>
-      </w:hyperlink>
-    </w:p>
+      <w:r>
+        <w:t>add provisional GSE number</w:t>
+      </w:r>
+    </w:p>
+  </w:comment>
+  <w:comment w:id="8" w:author="Noura El Habbal" w:date="2021-01-12T23:09:00Z" w:initials="NEH">
     <w:p>
       <w:pPr>
         <w:pStyle w:val="CommentText"/>
       </w:pPr>
-    </w:p>
+      <w:r>
+        <w:rPr>
+          <w:rStyle w:val="CommentReference"/>
+        </w:rPr>
+        <w:annotationRef/>
+      </w:r>
+      <w:r>
+        <w:t>We did not end up doing this. Unsure if we will though</w:t>
+      </w:r>
+    </w:p>
+  </w:comment>
+  <w:comment w:id="9" w:author="Noura El Habbal" w:date="2020-06-03T13:03:00Z" w:initials="NEH">
     <w:p>
       <w:pPr>
         <w:pStyle w:val="CommentText"/>
       </w:pPr>
       <w:r>
-        <w:t>http://www.nature.com/ng/journal/v34/n3/abs/ng1180.html</w:t>
+        <w:rPr>
+          <w:rStyle w:val="CommentReference"/>
+        </w:rPr>
+        <w:annotationRef/>
+      </w:r>
+      <w:r>
+        <w:t>Methods from Brigid.</w:t>
       </w:r>
     </w:p>
   </w:comment>
-  <w:comment w:id="8" w:author="Dave Bridges" w:date="2021-03-12T11:05:00Z" w:initials="DB">
+  <w:comment w:id="10" w:author="Dave Bridges" w:date="2020-03-25T11:02:00Z" w:initials="DB">
     <w:p>
       <w:pPr>
         <w:pStyle w:val="CommentText"/>
@@ -15754,11 +15778,11 @@
         <w:annotationRef/>
       </w:r>
       <w:r>
-        <w:t>add provisional GSE number</w:t>
+        <w:t>Effect size and p-value</w:t>
       </w:r>
     </w:p>
   </w:comment>
-  <w:comment w:id="9" w:author="Noura El Habbal" w:date="2021-01-12T23:09:00Z" w:initials="NEH">
+  <w:comment w:id="11" w:author="Noura El Habbal" w:date="2021-01-13T00:42:00Z" w:initials="NEH">
     <w:p>
       <w:pPr>
         <w:pStyle w:val="CommentText"/>
@@ -15770,11 +15794,48 @@
         <w:annotationRef/>
       </w:r>
       <w:r>
-        <w:t>We did not end up doing this. Unsure if we will though</w:t>
-      </w:r>
+        <w:t>effect size is -6.34*16= -101.44 grams less food consumption over 16 days postnatal for KO dams compared to WT. This is a significant effect with p-value = 0.0113</w:t>
+      </w:r>
+      <w:r>
+        <w:t xml:space="preserve"> </w:t>
+      </w:r>
+    </w:p>
+    <w:p>
+      <w:pPr>
+        <w:pStyle w:val="CommentText"/>
+      </w:pPr>
+    </w:p>
+    <w:p>
+      <w:pPr>
+        <w:pStyle w:val="CommentText"/>
+      </w:pPr>
+      <w:r>
+        <w:t xml:space="preserve">But it seems higher from the graph! </w:t>
+      </w:r>
+    </w:p>
+    <w:p>
+      <w:pPr>
+        <w:pStyle w:val="CommentText"/>
+      </w:pPr>
+      <w:r>
+        <w:t xml:space="preserve">Please check R code, in Maternal Data. </w:t>
+      </w:r>
+      <w:proofErr w:type="gramStart"/>
+      <w:r>
+        <w:t>Rmd,  line</w:t>
+      </w:r>
+      <w:proofErr w:type="gramEnd"/>
+      <w:r>
+        <w:t xml:space="preserve"> 323</w:t>
+      </w:r>
+    </w:p>
+    <w:p>
+      <w:pPr>
+        <w:pStyle w:val="CommentText"/>
+      </w:pPr>
     </w:p>
   </w:comment>
-  <w:comment w:id="10" w:author="Noura El Habbal" w:date="2020-06-03T13:03:00Z" w:initials="NEH">
+  <w:comment w:id="13" w:author="Dave Bridges" w:date="2020-03-25T11:02:00Z" w:initials="DB">
     <w:p>
       <w:pPr>
         <w:pStyle w:val="CommentText"/>
@@ -15786,11 +15847,11 @@
         <w:annotationRef/>
       </w:r>
       <w:r>
-        <w:t>Methods from Brigid.</w:t>
+        <w:t>Effect size and p-value</w:t>
       </w:r>
     </w:p>
   </w:comment>
-  <w:comment w:id="11" w:author="Dave Bridges" w:date="2020-03-25T11:02:00Z" w:initials="DB">
+  <w:comment w:id="14" w:author="Noura El Habbal" w:date="2021-01-13T00:41:00Z" w:initials="NEH">
     <w:p>
       <w:pPr>
         <w:pStyle w:val="CommentText"/>
@@ -15801,12 +15862,9 @@
         </w:rPr>
         <w:annotationRef/>
       </w:r>
-      <w:r>
-        <w:t>Effect size and p-value</w:t>
-      </w:r>
     </w:p>
   </w:comment>
-  <w:comment w:id="12" w:author="Noura El Habbal" w:date="2021-01-13T00:42:00Z" w:initials="NEH">
+  <w:comment w:id="18" w:author="Noura El Habbal" w:date="2021-01-13T01:30:00Z" w:initials="NEH">
     <w:p>
       <w:pPr>
         <w:pStyle w:val="CommentText"/>
@@ -15818,48 +15876,82 @@
         <w:annotationRef/>
       </w:r>
       <w:r>
-        <w:t>effect size is -6.34*16= -101.44 grams less food consumption over 16 days postnatal for KO dams compared to WT. This is a significant effect with p-value = 0.0113</w:t>
-      </w:r>
-      <w:r>
-        <w:t xml:space="preserve"> </w:t>
+        <w:t xml:space="preserve">And maybe males, can we re-check R code please? Which t-test to use (line 351-352, weights grouped by sex per cage </w:t>
       </w:r>
     </w:p>
     <w:p>
       <w:pPr>
         <w:pStyle w:val="CommentText"/>
       </w:pPr>
+      <w:r>
+        <w:t>P=0.119 males and p=0.047 females from grouped weights per sex per cage</w:t>
+      </w:r>
     </w:p>
     <w:p>
       <w:pPr>
         <w:pStyle w:val="CommentText"/>
       </w:pPr>
-      <w:r>
-        <w:t xml:space="preserve">But it seems higher from the graph! </w:t>
-      </w:r>
     </w:p>
     <w:p>
       <w:pPr>
         <w:pStyle w:val="CommentText"/>
       </w:pPr>
       <w:r>
-        <w:t xml:space="preserve">Please check R code, in Maternal Data. </w:t>
+        <w:t xml:space="preserve">OR </w:t>
+      </w:r>
+    </w:p>
+    <w:p>
+      <w:pPr>
+        <w:pStyle w:val="CommentText"/>
+      </w:pPr>
+    </w:p>
+    <w:p>
+      <w:pPr>
+        <w:pStyle w:val="CommentText"/>
+      </w:pPr>
+      <w:r>
+        <w:t xml:space="preserve">line 212-213 for raw weights per pup in all cages </w:t>
+      </w:r>
+    </w:p>
+    <w:p>
+      <w:pPr>
+        <w:pStyle w:val="CommentText"/>
+      </w:pPr>
+    </w:p>
+    <w:p>
+      <w:pPr>
+        <w:pStyle w:val="CommentText"/>
+      </w:pPr>
+      <w:r>
+        <w:t>t.</w:t>
       </w:r>
       <w:proofErr w:type="gramStart"/>
       <w:r>
-        <w:t>Rmd,  line</w:t>
+        <w:t>test(</w:t>
       </w:r>
       <w:proofErr w:type="gramEnd"/>
       <w:r>
-        <w:t xml:space="preserve"> 323</w:t>
+        <w:t>PND7 ~ MaternalGenotype, data=Pup.data %&gt;% filter(Sex=="Male")) %&gt;% tidy %&gt;% kable(caption="Welch's t-test for effects of maternal genotype on PND7 weights in males")  #p=0.061</w:t>
       </w:r>
     </w:p>
     <w:p>
       <w:pPr>
         <w:pStyle w:val="CommentText"/>
       </w:pPr>
+      <w:r>
+        <w:t>t.</w:t>
+      </w:r>
+      <w:proofErr w:type="gramStart"/>
+      <w:r>
+        <w:t>test(</w:t>
+      </w:r>
+      <w:proofErr w:type="gramEnd"/>
+      <w:r>
+        <w:t>PND7 ~ MaternalGenotype, data=Pup.data %&gt;% filter(Sex=="Female")) %&gt;% tidy %&gt;% kable(caption="Welch's t-test for effects of maternal genotype on PND7 weights in males")  #p=0.003</w:t>
+      </w:r>
     </w:p>
   </w:comment>
-  <w:comment w:id="14" w:author="Dave Bridges" w:date="2020-03-25T11:02:00Z" w:initials="DB">
+  <w:comment w:id="19" w:author="Dave Bridges" w:date="2020-03-25T11:09:00Z" w:initials="DB">
     <w:p>
       <w:pPr>
         <w:pStyle w:val="CommentText"/>
@@ -15871,127 +15963,11 @@
         <w:annotationRef/>
       </w:r>
       <w:r>
-        <w:t>Effect size and p-value</w:t>
+        <w:t>Need effect sizes.</w:t>
       </w:r>
     </w:p>
   </w:comment>
-  <w:comment w:id="15" w:author="Noura El Habbal" w:date="2021-01-13T00:41:00Z" w:initials="NEH">
-    <w:p>
-      <w:pPr>
-        <w:pStyle w:val="CommentText"/>
-      </w:pPr>
-      <w:r>
-        <w:rPr>
-          <w:rStyle w:val="CommentReference"/>
-        </w:rPr>
-        <w:annotationRef/>
-      </w:r>
-    </w:p>
-  </w:comment>
-  <w:comment w:id="19" w:author="Noura El Habbal" w:date="2021-01-13T01:30:00Z" w:initials="NEH">
-    <w:p>
-      <w:pPr>
-        <w:pStyle w:val="CommentText"/>
-      </w:pPr>
-      <w:r>
-        <w:rPr>
-          <w:rStyle w:val="CommentReference"/>
-        </w:rPr>
-        <w:annotationRef/>
-      </w:r>
-      <w:r>
-        <w:t xml:space="preserve">And maybe males, can we re-check R code please? Which t-test to use (line 351-352, weights grouped by sex per cage </w:t>
-      </w:r>
-    </w:p>
-    <w:p>
-      <w:pPr>
-        <w:pStyle w:val="CommentText"/>
-      </w:pPr>
-      <w:r>
-        <w:t>P=0.119 males and p=0.047 females from grouped weights per sex per cage</w:t>
-      </w:r>
-    </w:p>
-    <w:p>
-      <w:pPr>
-        <w:pStyle w:val="CommentText"/>
-      </w:pPr>
-    </w:p>
-    <w:p>
-      <w:pPr>
-        <w:pStyle w:val="CommentText"/>
-      </w:pPr>
-      <w:r>
-        <w:t xml:space="preserve">OR </w:t>
-      </w:r>
-    </w:p>
-    <w:p>
-      <w:pPr>
-        <w:pStyle w:val="CommentText"/>
-      </w:pPr>
-    </w:p>
-    <w:p>
-      <w:pPr>
-        <w:pStyle w:val="CommentText"/>
-      </w:pPr>
-      <w:r>
-        <w:t xml:space="preserve">line 212-213 for raw weights per pup in all cages </w:t>
-      </w:r>
-    </w:p>
-    <w:p>
-      <w:pPr>
-        <w:pStyle w:val="CommentText"/>
-      </w:pPr>
-    </w:p>
-    <w:p>
-      <w:pPr>
-        <w:pStyle w:val="CommentText"/>
-      </w:pPr>
-      <w:r>
-        <w:t>t.</w:t>
-      </w:r>
-      <w:proofErr w:type="gramStart"/>
-      <w:r>
-        <w:t>test(</w:t>
-      </w:r>
-      <w:proofErr w:type="gramEnd"/>
-      <w:r>
-        <w:t>PND7 ~ MaternalGenotype, data=Pup.data %&gt;% filter(Sex=="Male")) %&gt;% tidy %&gt;% kable(caption="Welch's t-test for effects of maternal genotype on PND7 weights in males")  #p=0.061</w:t>
-      </w:r>
-    </w:p>
-    <w:p>
-      <w:pPr>
-        <w:pStyle w:val="CommentText"/>
-      </w:pPr>
-      <w:r>
-        <w:t>t.</w:t>
-      </w:r>
-      <w:proofErr w:type="gramStart"/>
-      <w:r>
-        <w:t>test(</w:t>
-      </w:r>
-      <w:proofErr w:type="gramEnd"/>
-      <w:r>
-        <w:t>PND7 ~ MaternalGenotype, data=Pup.data %&gt;% filter(Sex=="Female")) %&gt;% tidy %&gt;% kable(caption="Welch's t-test for effects of maternal genotype on PND7 weights in males")  #p=0.003</w:t>
-      </w:r>
-    </w:p>
-  </w:comment>
-  <w:comment w:id="20" w:author="Dave Bridges" w:date="2020-03-25T11:09:00Z" w:initials="DB">
-    <w:p>
-      <w:pPr>
-        <w:pStyle w:val="CommentText"/>
-      </w:pPr>
-      <w:r>
-        <w:rPr>
-          <w:rStyle w:val="CommentReference"/>
-        </w:rPr>
-        <w:annotationRef/>
-      </w:r>
-      <w:r>
-        <w:t>Need effect sizes.</w:t>
-      </w:r>
-    </w:p>
-  </w:comment>
-  <w:comment w:id="21" w:author="Noura El Habbal" w:date="2021-01-13T01:15:00Z" w:initials="NEH">
+  <w:comment w:id="20" w:author="Noura El Habbal" w:date="2021-01-13T01:15:00Z" w:initials="NEH">
     <w:p>
       <w:pPr>
         <w:pStyle w:val="CommentText"/>
@@ -16040,7 +16016,7 @@
       </w:r>
     </w:p>
   </w:comment>
-  <w:comment w:id="22" w:author="Dave Bridges" w:date="2020-03-25T11:16:00Z" w:initials="DB">
+  <w:comment w:id="21" w:author="Dave Bridges" w:date="2020-03-25T11:16:00Z" w:initials="DB">
     <w:p>
       <w:pPr>
         <w:pStyle w:val="CommentText"/>
@@ -16056,7 +16032,7 @@
       </w:r>
     </w:p>
   </w:comment>
-  <w:comment w:id="23" w:author="Noura El Habbal" w:date="2021-01-13T00:51:00Z" w:initials="NEH">
+  <w:comment w:id="22" w:author="Noura El Habbal" w:date="2021-01-13T00:51:00Z" w:initials="NEH">
     <w:p>
       <w:pPr>
         <w:pStyle w:val="CommentText"/>
@@ -16072,7 +16048,7 @@
       </w:r>
     </w:p>
   </w:comment>
-  <w:comment w:id="26" w:author="Dave Bridges" w:date="2020-03-25T11:14:00Z" w:initials="DB">
+  <w:comment w:id="25" w:author="Dave Bridges" w:date="2020-03-25T11:14:00Z" w:initials="DB">
     <w:p>
       <w:pPr>
         <w:pStyle w:val="CommentText"/>
@@ -16088,7 +16064,7 @@
       </w:r>
     </w:p>
   </w:comment>
-  <w:comment w:id="27" w:author="Noura El Habbal" w:date="2021-01-13T00:54:00Z" w:initials="NEH">
+  <w:comment w:id="26" w:author="Noura El Habbal" w:date="2021-01-13T00:54:00Z" w:initials="NEH">
     <w:p>
       <w:pPr>
         <w:pStyle w:val="CommentText"/>
@@ -16128,7 +16104,7 @@
       </w:r>
     </w:p>
   </w:comment>
-  <w:comment w:id="28" w:author="Dave Bridges" w:date="2020-03-25T11:16:00Z" w:initials="DB">
+  <w:comment w:id="27" w:author="Dave Bridges" w:date="2020-03-25T11:16:00Z" w:initials="DB">
     <w:p>
       <w:pPr>
         <w:pStyle w:val="CommentText"/>
@@ -16144,7 +16120,7 @@
       </w:r>
     </w:p>
   </w:comment>
-  <w:comment w:id="31" w:author="Dave Bridges" w:date="2020-03-25T11:20:00Z" w:initials="DB">
+  <w:comment w:id="30" w:author="Dave Bridges" w:date="2020-03-25T11:20:00Z" w:initials="DB">
     <w:p>
       <w:pPr>
         <w:pStyle w:val="CommentText"/>
@@ -16160,7 +16136,7 @@
       </w:r>
     </w:p>
   </w:comment>
-  <w:comment w:id="32" w:author="Noura El Habbal" w:date="2021-01-13T02:09:00Z" w:initials="NEH">
+  <w:comment w:id="31" w:author="Noura El Habbal" w:date="2021-01-13T02:09:00Z" w:initials="NEH">
     <w:p>
       <w:pPr>
         <w:pStyle w:val="CommentText"/>
@@ -16184,7 +16160,7 @@
       </w:r>
     </w:p>
   </w:comment>
-  <w:comment w:id="34" w:author="Noura El Habbal" w:date="2021-01-13T02:15:00Z" w:initials="NEH">
+  <w:comment w:id="33" w:author="Noura El Habbal" w:date="2021-01-13T02:15:00Z" w:initials="NEH">
     <w:p>
       <w:pPr>
         <w:pStyle w:val="CommentText"/>
@@ -16200,7 +16176,7 @@
       </w:r>
     </w:p>
   </w:comment>
-  <w:comment w:id="35" w:author="Noura El Habbal" w:date="2021-01-13T02:16:00Z" w:initials="NEH">
+  <w:comment w:id="34" w:author="Noura El Habbal" w:date="2021-01-13T02:16:00Z" w:initials="NEH">
     <w:p>
       <w:pPr>
         <w:pStyle w:val="CommentText"/>
@@ -16216,7 +16192,7 @@
       </w:r>
     </w:p>
   </w:comment>
-  <w:comment w:id="36" w:author="Noura El Habbal" w:date="2021-01-13T02:18:00Z" w:initials="NEH">
+  <w:comment w:id="35" w:author="Noura El Habbal" w:date="2021-01-13T02:18:00Z" w:initials="NEH">
     <w:p>
       <w:pPr>
         <w:pStyle w:val="CommentText"/>
@@ -16244,7 +16220,6 @@
   <w15:commentEx w15:paraId="601DCA36" w15:done="0"/>
   <w15:commentEx w15:paraId="709A879C" w15:done="0"/>
   <w15:commentEx w15:paraId="71B0CDEB" w15:done="0"/>
-  <w15:commentEx w15:paraId="310650BF" w15:done="0"/>
   <w15:commentEx w15:paraId="5A547272" w15:done="0"/>
   <w15:commentEx w15:paraId="06E95FD5" w15:done="0"/>
   <w15:commentEx w15:paraId="2ACB19DE" w15:done="0"/>
@@ -16277,7 +16252,6 @@
   <w16cid:commentId w16cid:paraId="601DCA36" w16cid:durableId="24116DFE"/>
   <w16cid:commentId w16cid:paraId="709A879C" w16cid:durableId="24116E2A"/>
   <w16cid:commentId w16cid:paraId="71B0CDEB" w16cid:durableId="23F5BF31"/>
-  <w16cid:commentId w16cid:paraId="310650BF" w16cid:durableId="23F5C86F"/>
   <w16cid:commentId w16cid:paraId="5A547272" w16cid:durableId="23F5C995"/>
   <w16cid:commentId w16cid:paraId="06E95FD5" w16cid:durableId="23A8AABF"/>
   <w16cid:commentId w16cid:paraId="2ACB19DE" w16cid:durableId="22821E39"/>
@@ -17720,7 +17694,7 @@
 </file>
 
 <file path=customXml/itemProps1.xml><?xml version="1.0" encoding="utf-8"?>
-<ds:datastoreItem xmlns:ds="http://schemas.openxmlformats.org/officeDocument/2006/customXml" ds:itemID="{F615F8A3-7A2B-5A48-8BDB-F26A7C0D7FA4}">
+<ds:datastoreItem xmlns:ds="http://schemas.openxmlformats.org/officeDocument/2006/customXml" ds:itemID="{B26BA504-17C7-F747-A382-CCDA32131EF2}">
   <ds:schemaRefs>
     <ds:schemaRef ds:uri="http://schemas.openxmlformats.org/officeDocument/2006/bibliography"/>
   </ds:schemaRefs>

</xml_diff>

<commit_message>
edit names and title, trying this out
</commit_message>
<xml_diff>
--- a/Manuscripts/Mammary Gland aTSC/Manuscript.docx
+++ b/Manuscripts/Mammary Gland aTSC/Manuscript.docx
@@ -132,7 +132,6 @@
           <w:vertAlign w:val="superscript"/>
         </w:rPr>
       </w:pPr>
-      <w:proofErr w:type="spellStart"/>
       <w:r>
         <w:rPr>
           <w:rFonts w:ascii="Arial" w:eastAsiaTheme="minorEastAsia" w:hAnsi="Arial" w:cs="Arial"/>
@@ -141,9 +140,8 @@
           <w:sz w:val="22"/>
           <w:szCs w:val="22"/>
         </w:rPr>
-        <w:t>Noura</w:t>
-      </w:r>
-      <w:proofErr w:type="spellEnd"/>
+        <w:t>Noura El Habbal</w:t>
+      </w:r>
       <w:r>
         <w:rPr>
           <w:rFonts w:ascii="Arial" w:eastAsiaTheme="minorEastAsia" w:hAnsi="Arial" w:cs="Arial"/>
@@ -151,8 +149,9 @@
           <w:color w:val="000000" w:themeColor="text1"/>
           <w:sz w:val="22"/>
           <w:szCs w:val="22"/>
-        </w:rPr>
-        <w:t xml:space="preserve"> El Habbal</w:t>
+          <w:vertAlign w:val="superscript"/>
+        </w:rPr>
+        <w:t>1</w:t>
       </w:r>
       <w:r>
         <w:rPr>
@@ -161,9 +160,8 @@
           <w:color w:val="000000" w:themeColor="text1"/>
           <w:sz w:val="22"/>
           <w:szCs w:val="22"/>
-          <w:vertAlign w:val="superscript"/>
-        </w:rPr>
-        <w:t>1</w:t>
+        </w:rPr>
+        <w:t xml:space="preserve">, </w:t>
       </w:r>
       <w:r>
         <w:rPr>
@@ -173,7 +171,7 @@
           <w:sz w:val="22"/>
           <w:szCs w:val="22"/>
         </w:rPr>
-        <w:t>, Hannah J. Hafner</w:t>
+        <w:t>Allison C. Meyer</w:t>
       </w:r>
       <w:r>
         <w:rPr>
@@ -184,7 +182,7 @@
           <w:szCs w:val="22"/>
           <w:vertAlign w:val="superscript"/>
         </w:rPr>
-        <w:t>2</w:t>
+        <w:t>1</w:t>
       </w:r>
       <w:r>
         <w:rPr>
@@ -194,9 +192,8 @@
           <w:sz w:val="22"/>
           <w:szCs w:val="22"/>
         </w:rPr>
-        <w:t xml:space="preserve">, </w:t>
-      </w:r>
-      <w:proofErr w:type="spellStart"/>
+        <w:t>, H</w:t>
+      </w:r>
       <w:r>
         <w:rPr>
           <w:rFonts w:ascii="Arial" w:eastAsiaTheme="minorEastAsia" w:hAnsi="Arial" w:cs="Arial"/>
@@ -205,9 +202,8 @@
           <w:sz w:val="22"/>
           <w:szCs w:val="22"/>
         </w:rPr>
-        <w:t>JeAnna</w:t>
-      </w:r>
-      <w:proofErr w:type="spellEnd"/>
+        <w:t>annah Hafner</w:t>
+      </w:r>
       <w:r>
         <w:rPr>
           <w:rFonts w:ascii="Arial" w:eastAsiaTheme="minorEastAsia" w:hAnsi="Arial" w:cs="Arial"/>
@@ -215,8 +211,9 @@
           <w:color w:val="000000" w:themeColor="text1"/>
           <w:sz w:val="22"/>
           <w:szCs w:val="22"/>
-        </w:rPr>
-        <w:t xml:space="preserve"> R. Redd</w:t>
+          <w:vertAlign w:val="superscript"/>
+        </w:rPr>
+        <w:t>2</w:t>
       </w:r>
       <w:r>
         <w:rPr>
@@ -225,10 +222,10 @@
           <w:color w:val="000000" w:themeColor="text1"/>
           <w:sz w:val="22"/>
           <w:szCs w:val="22"/>
-          <w:vertAlign w:val="superscript"/>
-        </w:rPr>
-        <w:t>1</w:t>
-      </w:r>
+        </w:rPr>
+        <w:t xml:space="preserve">, </w:t>
+      </w:r>
+      <w:proofErr w:type="spellStart"/>
       <w:r>
         <w:rPr>
           <w:rFonts w:ascii="Arial" w:eastAsiaTheme="minorEastAsia" w:hAnsi="Arial" w:cs="Arial"/>
@@ -237,8 +234,9 @@
           <w:sz w:val="22"/>
           <w:szCs w:val="22"/>
         </w:rPr>
-        <w:t xml:space="preserve">, </w:t>
-      </w:r>
+        <w:t>JeAnna</w:t>
+      </w:r>
+      <w:proofErr w:type="spellEnd"/>
       <w:r>
         <w:rPr>
           <w:rFonts w:ascii="Arial" w:eastAsiaTheme="minorEastAsia" w:hAnsi="Arial" w:cs="Arial"/>
@@ -247,7 +245,7 @@
           <w:sz w:val="22"/>
           <w:szCs w:val="22"/>
         </w:rPr>
-        <w:t>Zach Carlson</w:t>
+        <w:t xml:space="preserve"> R. Redd</w:t>
       </w:r>
       <w:r>
         <w:rPr>
@@ -258,7 +256,7 @@
           <w:szCs w:val="22"/>
           <w:vertAlign w:val="superscript"/>
         </w:rPr>
-        <w:t>2</w:t>
+        <w:t>1</w:t>
       </w:r>
       <w:r>
         <w:rPr>
@@ -268,7 +266,7 @@
           <w:sz w:val="22"/>
           <w:szCs w:val="22"/>
         </w:rPr>
-        <w:t>, M</w:t>
+        <w:t xml:space="preserve">, </w:t>
       </w:r>
       <w:r>
         <w:rPr>
@@ -278,7 +276,7 @@
           <w:sz w:val="22"/>
           <w:szCs w:val="22"/>
         </w:rPr>
-        <w:t>olly C. Mulcahy</w:t>
+        <w:t>Zach Carlson</w:t>
       </w:r>
       <w:r>
         <w:rPr>
@@ -289,7 +287,7 @@
           <w:szCs w:val="22"/>
           <w:vertAlign w:val="superscript"/>
         </w:rPr>
-        <w:t>1</w:t>
+        <w:t>2</w:t>
       </w:r>
       <w:r>
         <w:rPr>
@@ -299,7 +297,7 @@
           <w:sz w:val="22"/>
           <w:szCs w:val="22"/>
         </w:rPr>
-        <w:t xml:space="preserve">, </w:t>
+        <w:t>, M</w:t>
       </w:r>
       <w:r>
         <w:rPr>
@@ -309,7 +307,7 @@
           <w:sz w:val="22"/>
           <w:szCs w:val="22"/>
         </w:rPr>
-        <w:t>Allison</w:t>
+        <w:t>olly C. Mulcahy</w:t>
       </w:r>
       <w:r>
         <w:rPr>
@@ -318,62 +316,9 @@
           <w:color w:val="000000" w:themeColor="text1"/>
           <w:sz w:val="22"/>
           <w:szCs w:val="22"/>
-        </w:rPr>
-        <w:t xml:space="preserve"> C.</w:t>
-      </w:r>
-      <w:r>
-        <w:rPr>
-          <w:rFonts w:ascii="Arial" w:eastAsiaTheme="minorEastAsia" w:hAnsi="Arial" w:cs="Arial"/>
-          <w:bCs/>
-          <w:color w:val="000000" w:themeColor="text1"/>
-          <w:sz w:val="22"/>
-          <w:szCs w:val="22"/>
-        </w:rPr>
-        <w:t xml:space="preserve"> Meyer</w:t>
-      </w:r>
-      <w:r>
-        <w:rPr>
-          <w:rFonts w:ascii="Arial" w:eastAsiaTheme="minorEastAsia" w:hAnsi="Arial" w:cs="Arial"/>
-          <w:bCs/>
-          <w:color w:val="000000" w:themeColor="text1"/>
-          <w:sz w:val="22"/>
-          <w:szCs w:val="22"/>
           <w:vertAlign w:val="superscript"/>
         </w:rPr>
         <w:t>1</w:t>
-      </w:r>
-      <w:r>
-        <w:rPr>
-          <w:rFonts w:ascii="Arial" w:eastAsiaTheme="minorEastAsia" w:hAnsi="Arial" w:cs="Arial"/>
-          <w:bCs/>
-          <w:color w:val="000000" w:themeColor="text1"/>
-          <w:sz w:val="22"/>
-          <w:szCs w:val="22"/>
-        </w:rPr>
-        <w:t xml:space="preserve">, </w:t>
-      </w:r>
-      <w:r>
-        <w:rPr>
-          <w:rFonts w:ascii="Arial" w:eastAsiaTheme="minorEastAsia" w:hAnsi="Arial" w:cs="Arial"/>
-          <w:bCs/>
-          <w:color w:val="000000" w:themeColor="text1"/>
-          <w:sz w:val="22"/>
-          <w:szCs w:val="22"/>
-          <w:highlight w:val="yellow"/>
-        </w:rPr>
-        <w:t>Holly Reynolds</w:t>
-      </w:r>
-      <w:r>
-        <w:rPr>
-          <w:rFonts w:ascii="Arial" w:eastAsiaTheme="minorEastAsia" w:hAnsi="Arial" w:cs="Arial"/>
-          <w:bCs/>
-          <w:color w:val="000000" w:themeColor="text1"/>
-          <w:sz w:val="22"/>
-          <w:szCs w:val="22"/>
-          <w:highlight w:val="yellow"/>
-          <w:vertAlign w:val="superscript"/>
-        </w:rPr>
-        <w:t>2</w:t>
       </w:r>
       <w:r>
         <w:rPr>
@@ -1003,27 +948,7 @@
           <w:sz w:val="22"/>
           <w:szCs w:val="22"/>
         </w:rPr>
-        <w:t xml:space="preserve"> lower milk omega</w:t>
-      </w:r>
-      <w:proofErr w:type="gramStart"/>
-      <w:r>
-        <w:rPr>
-          <w:rFonts w:ascii="Arial" w:hAnsi="Arial" w:cs="Arial"/>
-          <w:color w:val="000000" w:themeColor="text1"/>
-          <w:sz w:val="22"/>
-          <w:szCs w:val="22"/>
-        </w:rPr>
-        <w:t>6:omega</w:t>
-      </w:r>
-      <w:proofErr w:type="gramEnd"/>
-      <w:r>
-        <w:rPr>
-          <w:rFonts w:ascii="Arial" w:hAnsi="Arial" w:cs="Arial"/>
-          <w:color w:val="000000" w:themeColor="text1"/>
-          <w:sz w:val="22"/>
-          <w:szCs w:val="22"/>
-        </w:rPr>
-        <w:t>3 ratio</w:t>
+        <w:t xml:space="preserve"> lower milk omega6:omega3 ratio</w:t>
       </w:r>
       <w:r>
         <w:rPr>
@@ -1224,16 +1149,16 @@
           <w:sz w:val="22"/>
           <w:szCs w:val="22"/>
         </w:rPr>
-        <w:t xml:space="preserve"> is on the rise and has reached</w:t>
-      </w:r>
-      <w:r>
-        <w:rPr>
-          <w:rFonts w:ascii="Arial" w:hAnsi="Arial" w:cs="Arial"/>
-          <w:color w:val="000000" w:themeColor="text1"/>
-          <w:sz w:val="22"/>
-          <w:szCs w:val="22"/>
-        </w:rPr>
-        <w:t xml:space="preserve"> 38% in 2013 </w:t>
+        <w:t xml:space="preserve"> </w:t>
+      </w:r>
+      <w:r>
+        <w:rPr>
+          <w:rFonts w:ascii="Arial" w:hAnsi="Arial" w:cs="Arial"/>
+          <w:color w:val="000000" w:themeColor="text1"/>
+          <w:sz w:val="22"/>
+          <w:szCs w:val="22"/>
+        </w:rPr>
+        <w:t xml:space="preserve">increased by 11% from 2016 to 2019 and has reached 29% </w:t>
       </w:r>
       <w:r>
         <w:rPr>
@@ -1251,7 +1176,7 @@
           <w:sz w:val="22"/>
           <w:szCs w:val="22"/>
         </w:rPr>
-        <w:instrText>ADDIN CSL_CITATION {"citationItems":[{"id":"ITEM-1","itemData":{"DOI":"10.1371/journal.pone.0202183","ISSN":"19326203","abstract":"OBJECTIVE To estimate the global and country-level burden of overweight and obesity among pregnant women from 2005 to 2014. METHODS Publicly accessible country-level data were collected from the World Health Organization, the World Bank and the Food and Agricultural Organization. We estimated the number of overweight and obese pregnant women among 184 countries and determined the time-related trend from 2005 to 2014. Based on panel data model, we determined the effects of food energy supply, urbanization, gross national income and female employment on the number of overweight and obese pregnant women. RESULTS We estimated that 38.9 million overweight and obese pregnant women and 14.6 million obese pregnant women existed globally in 2014. In upper middle income countries and lower middle income countries, there were sharp increases in the number of overweight and obese pregnant women. In 2014, the percentage of female with overweight and obesity in India was 21.7%, and India had the largest number of overweight and obese pregnant women (4.3 million), which accounted for 11.1% in the world. In the United States of America, a third of women were obese, and the number of obese pregnant women was 1.1 million. In high income countries, caloric supply and urbanization were positively associated with the number of overweight and obese pregnant women. The percentage of employment in agriculture was inversely associated with the number of overweight and obese pregnant women, but only in upper middle income countries and lower middle income countries. CONCLUSION The number of overweight and obese pregnant women has increased in high income and middle income countries. Environmental changes could lead to increased caloric supply and decreased energy expenditure among women. National and local governments should work together to create a healthy food environment.","author":[{"dropping-particle":"","family":"Chen","given":"Cheng","non-dropping-particle":"","parse-names":false,"suffix":""},{"dropping-particle":"","family":"Xu","given":"Xianglong","non-dropping-particle":"","parse-names":false,"suffix":""},{"dropping-particle":"","family":"Yan","given":"Yan","non-dropping-particle":"","parse-names":false,"suffix":""}],"container-title":"PLoS ONE","id":"ITEM-1","issue":"8","issued":{"date-parts":[["2018","8"]]},"publisher":"Public Library of Science","title":"Estimated global overweight and obesity burden in pregnant women based on panel data model","type":"article-journal","volume":"13"},"uris":["http://www.mendeley.com/documents/?uuid=f07bc6dc-d645-43b7-b112-11ff82a03fdd"]}],"mendeley":{"formattedCitation":"(1)","plainTextFormattedCitation":"(1)","previouslyFormattedCitation":"(1)"},"properties":{"noteIndex":0},"schema":"https://github.com/citation-style-language/schema/raw/master/csl-citation.json"}</w:instrText>
+        <w:instrText>ADDIN CSL_CITATION {"citationItems":[{"id":"ITEM-1","itemData":{"URL":"https://www.cdc.gov/nchs/products/databriefs/db392.htm","accessed":{"date-parts":[["2021","4","6"]]},"id":"ITEM-1","issued":{"date-parts":[["0"]]},"title":"Products - Data Briefs - Number 392 - November 2020","type":"webpage"},"uris":["http://www.mendeley.com/documents/?uuid=28ef3600-a8c1-3035-8363-e26242470c4e"]}],"mendeley":{"formattedCitation":"(1)","plainTextFormattedCitation":"(1)"},"properties":{"noteIndex":0},"schema":"https://github.com/citation-style-language/schema/raw/master/csl-citation.json"}</w:instrText>
       </w:r>
       <w:r>
         <w:rPr>
@@ -1297,7 +1222,18 @@
           <w:sz w:val="22"/>
           <w:szCs w:val="22"/>
         </w:rPr>
-        <w:t xml:space="preserve"> Obesity can impact offspring health during </w:t>
+        <w:t xml:space="preserve"> O</w:t>
+      </w:r>
+      <w:bookmarkStart w:id="0" w:name="_GoBack"/>
+      <w:bookmarkEnd w:id="0"/>
+      <w:r>
+        <w:rPr>
+          <w:rFonts w:ascii="Arial" w:hAnsi="Arial" w:cs="Arial"/>
+          <w:color w:val="000000" w:themeColor="text1"/>
+          <w:sz w:val="22"/>
+          <w:szCs w:val="22"/>
+        </w:rPr>
+        <w:t xml:space="preserve">besity can impact offspring health during </w:t>
       </w:r>
       <w:r>
         <w:rPr>
@@ -1361,7 +1297,7 @@
           <w:sz w:val="22"/>
           <w:szCs w:val="22"/>
         </w:rPr>
-        <w:instrText>ADDIN CSL_CITATION {"citationItems":[{"id":"ITEM-1","itemData":{"DOI":"10.1111/j.1365-2796.2007.01809.x","ISSN":"0954-6820","author":[{"dropping-particle":"","family":"Barker","given":"D. J. P.","non-dropping-particle":"","parse-names":false,"suffix":""}],"container-title":"Journal of Internal Medicine","id":"ITEM-1","issue":"5","issued":{"date-parts":[["2007","5"]]},"page":"412-417","publisher":"John Wiley &amp; Sons, Ltd (10.1111)","title":"The origins of the developmental origins theory","type":"article-journal","volume":"261"},"uris":["http://www.mendeley.com/documents/?uuid=42f3e475-4169-4788-a680-a3834af4832b"]}],"mendeley":{"formattedCitation":"(2)","plainTextFormattedCitation":"(2)","previouslyFormattedCitation":"(2)"},"properties":{"noteIndex":0},"schema":"https://github.com/citation-style-language/schema/raw/master/csl-citation.json"}</w:instrText>
+        <w:instrText>ADDIN CSL_CITATION {"citationItems":[{"id":"ITEM-1","itemData":{"DOI":"10.1111/j.1365-2796.2007.01809.x","ISSN":"0954-6820","author":[{"dropping-particle":"","family":"Barker","given":"D. J. P.","non-dropping-particle":"","parse-names":false,"suffix":""}],"container-title":"Journal of Internal Medicine","id":"ITEM-1","issue":"5","issued":{"date-parts":[["2007","5","1"]]},"page":"412-417","publisher":"John Wiley &amp; Sons, Ltd (10.1111)","title":"The origins of the developmental origins theory","type":"article-journal","volume":"261"},"uris":["http://www.mendeley.com/documents/?uuid=7773284c-b318-428a-bb6c-02fde3710187"]}],"mendeley":{"formattedCitation":"(3)","plainTextFormattedCitation":"(3)","previouslyFormattedCitation":"(2)"},"properties":{"noteIndex":0},"schema":"https://github.com/citation-style-language/schema/raw/master/csl-citation.json"}</w:instrText>
       </w:r>
       <w:r>
         <w:rPr>
@@ -1380,7 +1316,7 @@
           <w:sz w:val="22"/>
           <w:szCs w:val="22"/>
         </w:rPr>
-        <w:t>(2)</w:t>
+        <w:t>(3)</w:t>
       </w:r>
       <w:r>
         <w:rPr>
@@ -1544,7 +1480,7 @@
           <w:sz w:val="22"/>
           <w:szCs w:val="22"/>
         </w:rPr>
-        <w:instrText>ADDIN CSL_CITATION {"citationItems":[{"id":"ITEM-1","itemData":{"DOI":"10.3390/nu10101379","ISSN":"2072-6643","PMID":"30262786","abstract":"The composition of human milk is dynamic and can vary according to many maternal factors, such as diet and nutritional status. This study investigated the association of maternal nutrition and body composition with human milk composition. All measurements and analyses were done at three time points: during the first (n = 40), third (n = 22), and sixth (n = 15) month of lactation. Human milk was analyzed using the Miris human milk analyzer (HMA), body composition was measured with bioelectrical bioimpedance (BIA) using a Maltron BioScan 920-II, and the assessment of women's nutrition was based on a three-day dietary record. The correlation coefficient (Pearson's r) did not show a significant statistical relationship between human milk composition and nutrients in women's diet at three time points. For women in the third month postpartum, we observed moderate to strong significant correlations (r ranged from 0.47 to 0.64) between total protein content in milk and the majority of body composition measures as follows: positive correlations: % fat mass (r = 0.60; p = 0.003), fat-free mass expressed in kg (r = 0.63; p = 0.001), and muscle mass (r = 0.47; p = 0.027); and negative correlation: % total body water (r = -0.60; p = 0.003). The variance in milk fat content was related to the body mass index (BMI), with a significant positive correlation in the first month postpartum (r = 0.33; p = 0.048). These findings suggest that it is not diet, but rather the maternal body composition that may be associated with the nutritional value of human milk.","author":[{"dropping-particle":"","family":"Bzikowska-Jura","given":"Agnieszka","non-dropping-particle":"","parse-names":false,"suffix":""},{"dropping-particle":"","family":"Czerwonogrodzka-Senczyna","given":"Aneta","non-dropping-particle":"","parse-names":false,"suffix":""},{"dropping-particle":"","family":"Olędzka","given":"Gabriela","non-dropping-particle":"","parse-names":false,"suffix":""},{"dropping-particle":"","family":"Szostak-Węgierek","given":"Dorota","non-dropping-particle":"","parse-names":false,"suffix":""},{"dropping-particle":"","family":"Weker","given":"Halina","non-dropping-particle":"","parse-names":false,"suffix":""},{"dropping-particle":"","family":"Wesołowska","given":"Aleksandra","non-dropping-particle":"","parse-names":false,"suffix":""}],"container-title":"Nutrients","id":"ITEM-1","issue":"10","issued":{"date-parts":[["2018","9"]]},"publisher":"Multidisciplinary Digital Publishing Institute  (MDPI)","title":"Maternal Nutrition and Body Composition During Breastfeeding: Association with Human Milk Composition.","type":"article-journal","volume":"10"},"uris":["http://www.mendeley.com/documents/?uuid=10a60673-97d6-4d09-8f54-d26e9af794f0"]}],"mendeley":{"formattedCitation":"(3)","plainTextFormattedCitation":"(3)","previouslyFormattedCitation":"(3)"},"properties":{"noteIndex":0},"schema":"https://github.com/citation-style-language/schema/raw/master/csl-citation.json"}</w:instrText>
+        <w:instrText>ADDIN CSL_CITATION {"citationItems":[{"id":"ITEM-1","itemData":{"DOI":"10.3390/nu10101379","ISSN":"2072-6643","PMID":"30262786","abstract":"The composition of human milk is dynamic and can vary according to many maternal factors, such as diet and nutritional status. This study investigated the association of maternal nutrition and body composition with human milk composition. All measurements and analyses were done at three time points: during the first (n = 40), third (n = 22), and sixth (n = 15) month of lactation. Human milk was analyzed using the Miris human milk analyzer (HMA), body composition was measured with bioelectrical bioimpedance (BIA) using a Maltron BioScan 920-II, and the assessment of women's nutrition was based on a three-day dietary record. The correlation coefficient (Pearson's r) did not show a significant statistical relationship between human milk composition and nutrients in women's diet at three time points. For women in the third month postpartum, we observed moderate to strong significant correlations (r ranged from 0.47 to 0.64) between total protein content in milk and the majority of body composition measures as follows: positive correlations: % fat mass (r = 0.60; p = 0.003), fat-free mass expressed in kg (r = 0.63; p = 0.001), and muscle mass (r = 0.47; p = 0.027); and negative correlation: % total body water (r = -0.60; p = 0.003). The variance in milk fat content was related to the body mass index (BMI), with a significant positive correlation in the first month postpartum (r = 0.33; p = 0.048). These findings suggest that it is not diet, but rather the maternal body composition that may be associated with the nutritional value of human milk.","author":[{"dropping-particle":"","family":"Bzikowska-Jura","given":"Agnieszka","non-dropping-particle":"","parse-names":false,"suffix":""},{"dropping-particle":"","family":"Czerwonogrodzka-Senczyna","given":"Aneta","non-dropping-particle":"","parse-names":false,"suffix":""},{"dropping-particle":"","family":"Olędzka","given":"Gabriela","non-dropping-particle":"","parse-names":false,"suffix":""},{"dropping-particle":"","family":"Szostak-Węgierek","given":"Dorota","non-dropping-particle":"","parse-names":false,"suffix":""},{"dropping-particle":"","family":"Weker","given":"Halina","non-dropping-particle":"","parse-names":false,"suffix":""},{"dropping-particle":"","family":"Wesołowska","given":"Aleksandra","non-dropping-particle":"","parse-names":false,"suffix":""}],"container-title":"Nutrients","id":"ITEM-1","issue":"10","issued":{"date-parts":[["2018","9","27"]]},"publisher":"Multidisciplinary Digital Publishing Institute  (MDPI)","title":"Maternal Nutrition and Body Composition During Breastfeeding: Association with Human Milk Composition.","type":"article-journal","volume":"10"},"uris":["http://www.mendeley.com/documents/?uuid=73679b0c-0dc7-4bbf-bcac-fbabe0279782"]}],"mendeley":{"formattedCitation":"(4)","plainTextFormattedCitation":"(4)","previouslyFormattedCitation":"(3)"},"properties":{"noteIndex":0},"schema":"https://github.com/citation-style-language/schema/raw/master/csl-citation.json"}</w:instrText>
       </w:r>
       <w:r>
         <w:rPr>
@@ -1563,7 +1499,7 @@
           <w:sz w:val="22"/>
           <w:szCs w:val="22"/>
         </w:rPr>
-        <w:t>(3)</w:t>
+        <w:t>(4)</w:t>
       </w:r>
       <w:r>
         <w:rPr>
@@ -1644,7 +1580,7 @@
           <w:sz w:val="22"/>
           <w:szCs w:val="22"/>
         </w:rPr>
-        <w:instrText>ADDIN CSL_CITATION {"citationItems":[{"id":"ITEM-1","itemData":{"ISSN":"1098-4275","PMID":"15121990","abstract":"OBJECTIVE The population subgroups with the highest proportion of overweight and obese women often are characterized by the lowest rates of initiation and shortest durations of breastfeeding. We previously documented that these 2 population-level trends may be related. In a population of white women who lived in a rural area, we observed that prepregnant overweight and obesity were associated with failure to initiate and also to sustain lactation. The means by which being overweight or obese negatively affect lactational performance is unknown and likely to be multifactorial in origin, including the simple mechanical difficulties of latching on and proper positioning of the infant. In addition, we have shown that prepregnant body mass index (BMI) is negatively associated with the timing of lactogenesis II, the onset of copious milk secretion. Although the effects of obesity on the prolactin response to infant suckling have never been studied, we postulated that maternal obesity could compromise this important response. We proposed that this might occur because obesity alters the 24-hour spontaneous release of prolactin and also because prolactin secretion is blunted in response to various stimuli among obese subjects. The fall in progesterone concentration that occurs immediately postpartum is the trigger for the onset of copious milk secretion, but maintenance of prolactin and cortisol concentrations is necessary for this trigger to be effective. Adipose tissue concentrates progesterone. We proposed that this additional source of progesterone would lead to consistently higher progesterone concentrations among obese compared with normal-weight women. This, in turn, would lead to a delay in reaching the appropriate concentration to trigger the onset of lactogenesis II. We tested the hypotheses that a reduced prolactin response to suckling and higher-than-normal progesterone concentration in the first week after delivery might be among the means by which maternal overweight could compromise early lactation. METHODS We enrolled 40 mothers of term infants from the same population that we studied previously. We measured serum prolactin and progesterone concentrations by radioimmunoassay before and 30 minutes after the beginning of a suckling episode at 48 hours and 7 days after delivery. We used path analysis to develop a parsimonious multivariate prediction of the prolactin response to suckling at 48 hours and 7 days postpartum. RESULTS As expected, prolact…","author":[{"dropping-particle":"","family":"Rasmussen","given":"Kathleen M","non-dropping-particle":"","parse-names":false,"suffix":""},{"dropping-particle":"","family":"Kjolhede","given":"Chris L","non-dropping-particle":"","parse-names":false,"suffix":""}],"container-title":"Pediatrics","id":"ITEM-1","issue":"5","issued":{"date-parts":[["2004","5"]]},"page":"e465-71","title":"Prepregnant overweight and obesity diminish the prolactin response to suckling in the first week postpartum.","type":"article-journal","volume":"113"},"uris":["http://www.mendeley.com/documents/?uuid=af8e9c46-1491-41a5-8eb8-21ed7b3b782a"]}],"mendeley":{"formattedCitation":"(4)","plainTextFormattedCitation":"(4)","previouslyFormattedCitation":"(4)"},"properties":{"noteIndex":0},"schema":"https://github.com/citation-style-language/schema/raw/master/csl-citation.json"}</w:instrText>
+        <w:instrText>ADDIN CSL_CITATION {"citationItems":[{"id":"ITEM-1","itemData":{"ISSN":"1098-4275","PMID":"15121990","abstract":"OBJECTIVE The population subgroups with the highest proportion of overweight and obese women often are characterized by the lowest rates of initiation and shortest durations of breastfeeding. We previously documented that these 2 population-level trends may be related. In a population of white women who lived in a rural area, we observed that prepregnant overweight and obesity were associated with failure to initiate and also to sustain lactation. The means by which being overweight or obese negatively affect lactational performance is unknown and likely to be multifactorial in origin, including the simple mechanical difficulties of latching on and proper positioning of the infant. In addition, we have shown that prepregnant body mass index (BMI) is negatively associated with the timing of lactogenesis II, the onset of copious milk secretion. Although the effects of obesity on the prolactin response to infant suckling have never been studied, we postulated that maternal obesity could compromise this important response. We proposed that this might occur because obesity alters the 24-hour spontaneous release of prolactin and also because prolactin secretion is blunted in response to various stimuli among obese subjects. The fall in progesterone concentration that occurs immediately postpartum is the trigger for the onset of copious milk secretion, but maintenance of prolactin and cortisol concentrations is necessary for this trigger to be effective. Adipose tissue concentrates progesterone. We proposed that this additional source of progesterone would lead to consistently higher progesterone concentrations among obese compared with normal-weight women. This, in turn, would lead to a delay in reaching the appropriate concentration to trigger the onset of lactogenesis II. We tested the hypotheses that a reduced prolactin response to suckling and higher-than-normal progesterone concentration in the first week after delivery might be among the means by which maternal overweight could compromise early lactation. METHODS We enrolled 40 mothers of term infants from the same population that we studied previously. We measured serum prolactin and progesterone concentrations by radioimmunoassay before and 30 minutes after the beginning of a suckling episode at 48 hours and 7 days after delivery. We used path analysis to develop a parsimonious multivariate prediction of the prolactin response to suckling at 48 hours and 7 days postpartum. RESULTS As expected, prolact…","author":[{"dropping-particle":"","family":"Rasmussen","given":"Kathleen M","non-dropping-particle":"","parse-names":false,"suffix":""},{"dropping-particle":"","family":"Kjolhede","given":"Chris L","non-dropping-particle":"","parse-names":false,"suffix":""}],"container-title":"Pediatrics","id":"ITEM-1","issue":"5","issued":{"date-parts":[["2004","5"]]},"page":"e465-71","title":"Prepregnant overweight and obesity diminish the prolactin response to suckling in the first week postpartum.","type":"article-journal","volume":"113"},"uris":["http://www.mendeley.com/documents/?uuid=af8e9c46-1491-41a5-8eb8-21ed7b3b782a","http://www.mendeley.com/documents/?uuid=4561e44e-3d7b-416b-81d2-28688f0ccbf0"]}],"mendeley":{"formattedCitation":"(5)","plainTextFormattedCitation":"(5)","previouslyFormattedCitation":"(4)"},"properties":{"noteIndex":0},"schema":"https://github.com/citation-style-language/schema/raw/master/csl-citation.json"}</w:instrText>
       </w:r>
       <w:r>
         <w:rPr>
@@ -1663,7 +1599,7 @@
           <w:sz w:val="22"/>
           <w:szCs w:val="22"/>
         </w:rPr>
-        <w:t>(4)</w:t>
+        <w:t>(5)</w:t>
       </w:r>
       <w:r>
         <w:rPr>
@@ -1717,7 +1653,7 @@
           <w:sz w:val="22"/>
           <w:szCs w:val="22"/>
         </w:rPr>
-        <w:instrText>ADDIN CSL_CITATION {"citationItems":[{"id":"ITEM-1","itemData":{"DOI":"10.1111/ijpo.12125","ISSN":"20476302","author":[{"dropping-particle":"","family":"Bider-Canfield","given":"Z.","non-dropping-particle":"","parse-names":false,"suffix":""},{"dropping-particle":"","family":"Martinez","given":"M. P.","non-dropping-particle":"","parse-names":false,"suffix":""},{"dropping-particle":"","family":"Wang","given":"X.","non-dropping-particle":"","parse-names":false,"suffix":""},{"dropping-particle":"","family":"Yu","given":"W.","non-dropping-particle":"","parse-names":false,"suffix":""},{"dropping-particle":"","family":"Bautista","given":"M. P.","non-dropping-particle":"","parse-names":false,"suffix":""},{"dropping-particle":"","family":"Brookey","given":"J.","non-dropping-particle":"","parse-names":false,"suffix":""},{"dropping-particle":"","family":"Page","given":"K. A.","non-dropping-particle":"","parse-names":false,"suffix":""},{"dropping-particle":"","family":"Buchanan","given":"T. A.","non-dropping-particle":"","parse-names":false,"suffix":""},{"dropping-particle":"","family":"Xiang","given":"A. H.","non-dropping-particle":"","parse-names":false,"suffix":""}],"container-title":"Pediatric Obesity","id":"ITEM-1","issue":"2","issued":{"date-parts":[["2017","4"]]},"page":"171-178","publisher":"John Wiley &amp; Sons, Ltd (10.1111)","title":"Maternal obesity, gestational diabetes, breastfeeding and childhood overweight at age 2 years","type":"article-journal","volume":"12"},"uris":["http://www.mendeley.com/documents/?uuid=c062cb51-a245-42f5-bd6d-fd428611bcce"]}],"mendeley":{"formattedCitation":"(5)","plainTextFormattedCitation":"(5)","previouslyFormattedCitation":"(5)"},"properties":{"noteIndex":0},"schema":"https://github.com/citation-style-language/schema/raw/master/csl-citation.json"}</w:instrText>
+        <w:instrText>ADDIN CSL_CITATION {"citationItems":[{"id":"ITEM-1","itemData":{"DOI":"10.1111/ijpo.12125","ISSN":"20476302","author":[{"dropping-particle":"","family":"Bider-Canfield","given":"Z.","non-dropping-particle":"","parse-names":false,"suffix":""},{"dropping-particle":"","family":"Martinez","given":"M. P.","non-dropping-particle":"","parse-names":false,"suffix":""},{"dropping-particle":"","family":"Wang","given":"X.","non-dropping-particle":"","parse-names":false,"suffix":""},{"dropping-particle":"","family":"Yu","given":"W.","non-dropping-particle":"","parse-names":false,"suffix":""},{"dropping-particle":"","family":"Bautista","given":"M. P.","non-dropping-particle":"","parse-names":false,"suffix":""},{"dropping-particle":"","family":"Brookey","given":"J.","non-dropping-particle":"","parse-names":false,"suffix":""},{"dropping-particle":"","family":"Page","given":"K. A.","non-dropping-particle":"","parse-names":false,"suffix":""},{"dropping-particle":"","family":"Buchanan","given":"T. A.","non-dropping-particle":"","parse-names":false,"suffix":""},{"dropping-particle":"","family":"Xiang","given":"A. H.","non-dropping-particle":"","parse-names":false,"suffix":""}],"container-title":"Pediatric Obesity","id":"ITEM-1","issue":"2","issued":{"date-parts":[["2017","4","1"]]},"page":"171-178","publisher":"John Wiley &amp; Sons, Ltd (10.1111)","title":"Maternal obesity, gestational diabetes, breastfeeding and childhood overweight at age 2 years","type":"article-journal","volume":"12"},"uris":["http://www.mendeley.com/documents/?uuid=75bc6930-fc94-37cd-b997-71803f0e0715"]}],"mendeley":{"formattedCitation":"(6)","plainTextFormattedCitation":"(6)","previouslyFormattedCitation":"(5)"},"properties":{"noteIndex":0},"schema":"https://github.com/citation-style-language/schema/raw/master/csl-citation.json"}</w:instrText>
       </w:r>
       <w:r>
         <w:rPr>
@@ -1736,7 +1672,7 @@
           <w:sz w:val="22"/>
           <w:szCs w:val="22"/>
         </w:rPr>
-        <w:t>(5)</w:t>
+        <w:t>(6)</w:t>
       </w:r>
       <w:r>
         <w:rPr>
@@ -1772,7 +1708,7 @@
           <w:sz w:val="22"/>
           <w:szCs w:val="22"/>
         </w:rPr>
-        <w:instrText>ADDIN CSL_CITATION {"citationItems":[{"id":"ITEM-1","itemData":{"DOI":"10.1038/ejcn.2015.232","ISSN":"0954-3007","abstract":"Maternal pre-pregnancy BMI, gestational weight gain and breastfeeding","author":[{"dropping-particle":"","family":"Castillo","given":"H","non-dropping-particle":"","parse-names":false,"suffix":""},{"dropping-particle":"","family":"Santos","given":"I S","non-dropping-particle":"","parse-names":false,"suffix":""},{"dropping-particle":"","family":"Matijasevich","given":"A","non-dropping-particle":"","parse-names":false,"suffix":""}],"container-title":"European Journal of Clinical Nutrition","id":"ITEM-1","issue":"4","issued":{"date-parts":[["2016","4","27"]]},"page":"431-436","publisher":"Nature Publishing Group","title":"Maternal pre-pregnancy BMI, gestational weight gain and breastfeeding","type":"article-journal","volume":"70"},"uris":["http://www.mendeley.com/documents/?uuid=052726f9-ea01-411b-bb7d-ffa16a1e5f99"]}],"mendeley":{"formattedCitation":"(6)","plainTextFormattedCitation":"(6)","previouslyFormattedCitation":"(6)"},"properties":{"noteIndex":0},"schema":"https://github.com/citation-style-language/schema/raw/master/csl-citation.json"}</w:instrText>
+        <w:instrText>ADDIN CSL_CITATION {"citationItems":[{"id":"ITEM-1","itemData":{"DOI":"10.1038/ejcn.2015.232","ISSN":"0954-3007","abstract":"Maternal pre-pregnancy BMI, gestational weight gain and breastfeeding","author":[{"dropping-particle":"","family":"Castillo","given":"H","non-dropping-particle":"","parse-names":false,"suffix":""},{"dropping-particle":"","family":"Santos","given":"I S","non-dropping-particle":"","parse-names":false,"suffix":""},{"dropping-particle":"","family":"Matijasevich","given":"A","non-dropping-particle":"","parse-names":false,"suffix":""}],"container-title":"European Journal of Clinical Nutrition","id":"ITEM-1","issue":"4","issued":{"date-parts":[["2016","4","27"]]},"page":"431-436","publisher":"Nature Publishing Group","title":"Maternal pre-pregnancy BMI, gestational weight gain and breastfeeding","type":"article-journal","volume":"70"},"uris":["http://www.mendeley.com/documents/?uuid=01b3dd2e-a3ab-3c71-84aa-9a5ee3d3a8ad"]}],"mendeley":{"formattedCitation":"(7)","plainTextFormattedCitation":"(7)","previouslyFormattedCitation":"(6)"},"properties":{"noteIndex":0},"schema":"https://github.com/citation-style-language/schema/raw/master/csl-citation.json"}</w:instrText>
       </w:r>
       <w:r>
         <w:rPr>
@@ -1791,7 +1727,7 @@
           <w:sz w:val="22"/>
           <w:szCs w:val="22"/>
         </w:rPr>
-        <w:t>(6)</w:t>
+        <w:t>(7)</w:t>
       </w:r>
       <w:r>
         <w:rPr>
@@ -1841,7 +1777,7 @@
         </w:rPr>
         <w:t xml:space="preserve">The macronutrients present in mammalian milk are lactose, protein, and lipids. </w:t>
       </w:r>
-      <w:commentRangeStart w:id="0"/>
+      <w:commentRangeStart w:id="1"/>
       <w:r>
         <w:rPr>
           <w:rFonts w:ascii="Arial" w:hAnsi="Arial" w:cs="Arial"/>
@@ -1852,12 +1788,12 @@
         </w:rPr>
         <w:t>Lactose</w:t>
       </w:r>
-      <w:commentRangeEnd w:id="0"/>
+      <w:commentRangeEnd w:id="1"/>
       <w:r>
         <w:rPr>
           <w:rStyle w:val="CommentReference"/>
         </w:rPr>
-        <w:commentReference w:id="0"/>
+        <w:commentReference w:id="1"/>
       </w:r>
       <w:r>
         <w:rPr>
@@ -1887,7 +1823,7 @@
           <w:sz w:val="22"/>
           <w:szCs w:val="22"/>
         </w:rPr>
-        <w:instrText>ADDIN CSL_CITATION {"citationItems":[{"id":"ITEM-1","itemData":{"DOI":"10.1186/bcr1653","ISSN":"1465-542X","PMID":"17338830","abstract":"The transition from pregnancy to lactation is a critical event in the survival of the newborn since all the nutrient requirements of the infant are provided by milk. While milk contains numerous components, including proteins, that aid in maintaining the health of the infant, lactose and milk fat represent the critical energy providing elements of milk. Much of the research to date on mammary epithelial differentiation has focused upon expression of milk protein genes, providing a somewhat distorted view of alveolar differentiation and secretory activation. While expression of milk protein genes increases during pregnancy and at secretory activation, the genes whose expression is more tightly regulated at this transition are those that regulate lipid biosynthesis. The sterol regulatory element binding protein (SREBP) family of transcription factors is recognized as regulating fatty acid and cholesterol biosynthesis. We propose that SREBP1 is a critical regulator of secretory activation with regard to lipid biosynthesis, in a manner that responds to diet, and that the serine/threonine protein kinase Akt influences this process, resulting in a highly efficient lipid synthetic organ that is able to support the nutritional needs of the newborn.","author":[{"dropping-particle":"","family":"Anderson","given":"Steven M","non-dropping-particle":"","parse-names":false,"suffix":""},{"dropping-particle":"","family":"Rudolph","given":"Michael C","non-dropping-particle":"","parse-names":false,"suffix":""},{"dropping-particle":"","family":"McManaman","given":"James L.","non-dropping-particle":"","parse-names":false,"suffix":""},{"dropping-particle":"","family":"Neville","given":"Margaret C","non-dropping-particle":"","parse-names":false,"suffix":""}],"container-title":"Breast cancer research : BCR","id":"ITEM-1","issue":"1","issued":{"date-parts":[["2007"]]},"page":"204","publisher":"BioMed Central","title":"Key stages in mammary gland development. Secretory activation in the mammary gland: it's not just about milk protein synthesis!","type":"article-journal","volume":"9"},"uris":["http://www.mendeley.com/documents/?uuid=90ac9159-fb72-436d-8ed4-7d226d2666de"]},{"id":"ITEM-2","itemData":{"DOI":"10.1186/s40104-016-0078-8","ISSN":"1674-9782","PMID":"27042295","abstract":"Milk is synthesized by mammary epithelial cells of lactating mammals. The synthetic capacity of the mammary gland depends largely on the number and efficiency of functional mammary epithelial cells. Structural development of the mammary gland occurs during fetal growth, prepubertal and post-pubertal periods, pregnancy, and lactation under the control of various hormones (particularly estrogen, growth hormone, insulin-like growth factor-I, progesterone, placental lactogen, and prolactin) in a species- and stage-dependent manner. Milk is essential for the growth, development, and health of neonates. Amino acids (AA), present in both free and peptide-bound forms, are the most abundant organic nutrients in the milk of farm animals. Uptake of AA from the arterial blood of the lactating dam is the ultimate source of proteins (primarily β-casein and α-lactalbumin) and bioactive nitrogenous metabolites in milk. Results of recent studies indicate extensive catabolism of branched-chain AA (leucine, isoleucine and valine) and arginine to synthesize glutamate, glutamine, alanine, aspartate, asparagine, proline, and polyamines. The formation of polypeptides from AA is regulated not only by hormones (e.g., prolactin, insulin and glucocorticoids) and the rate of blood flow across the lactating mammary gland, but also by concentrations of AA, lipids, glucose, vitamins and minerals in the maternal plasma, as well as the activation of the mechanistic (mammalian) target rapamycin signaling by certain AA (e.g., arginine, branched-chain AA, and glutamine). Knowledge of AA utilization (including metabolism) by mammary epithelial cells will enhance our fundamental understanding of lactation biology and has important implications for improving the efficiency of livestock production worldwide.","author":[{"dropping-particle":"","family":"Rezaei","given":"Reza","non-dropping-particle":"","parse-names":false,"suffix":""},{"dropping-particle":"","family":"Wu","given":"Zhenlong","non-dropping-particle":"","parse-names":false,"suffix":""},{"dropping-particle":"","family":"Hou","given":"Yongqing","non-dropping-particle":"","parse-names":false,"suffix":""},{"dropping-particle":"","family":"Bazer","given":"Fuller W","non-dropping-particle":"","parse-names":false,"suffix":""},{"dropping-particle":"","family":"Wu","given":"Guoyao","non-dropping-particle":"","parse-names":false,"suffix":""}],"container-title":"Journal of animal science and biotechnology","id":"ITEM-2","issued":{"date-parts":[["2016"]]},"page":"20","publisher":"BioMed Central","title":"Amino acids and mammary gland development: nutritional implications for milk production and neonatal growth.","type":"article-journal","volume":"7"},"uris":["http://www.mendeley.com/documents/?uuid=f352d12a-7a2c-4914-9e50-db8ec203ae2f"]}],"mendeley":{"formattedCitation":"(7, 8)","plainTextFormattedCitation":"(7, 8)","previouslyFormattedCitation":"(7, 8)"},"properties":{"noteIndex":0},"schema":"https://github.com/citation-style-language/schema/raw/master/csl-citation.json"}</w:instrText>
+        <w:instrText>ADDIN CSL_CITATION {"citationItems":[{"id":"ITEM-1","itemData":{"DOI":"10.1186/bcr1653","ISSN":"1465-542X","PMID":"17338830","abstract":"The transition from pregnancy to lactation is a critical event in the survival of the newborn since all the nutrient requirements of the infant are provided by milk. While milk contains numerous components, including proteins, that aid in maintaining the health of the infant, lactose and milk fat represent the critical energy providing elements of milk. Much of the research to date on mammary epithelial differentiation has focused upon expression of milk protein genes, providing a somewhat distorted view of alveolar differentiation and secretory activation. While expression of milk protein genes increases during pregnancy and at secretory activation, the genes whose expression is more tightly regulated at this transition are those that regulate lipid biosynthesis. The sterol regulatory element binding protein (SREBP) family of transcription factors is recognized as regulating fatty acid and cholesterol biosynthesis. We propose that SREBP1 is a critical regulator of secretory activation with regard to lipid biosynthesis, in a manner that responds to diet, and that the serine/threonine protein kinase Akt influences this process, resulting in a highly efficient lipid synthetic organ that is able to support the nutritional needs of the newborn.","author":[{"dropping-particle":"","family":"Anderson","given":"Steven M","non-dropping-particle":"","parse-names":false,"suffix":""},{"dropping-particle":"","family":"Rudolph","given":"Michael C","non-dropping-particle":"","parse-names":false,"suffix":""},{"dropping-particle":"","family":"McManaman","given":"James L","non-dropping-particle":"","parse-names":false,"suffix":""},{"dropping-particle":"","family":"Neville","given":"Margaret C","non-dropping-particle":"","parse-names":false,"suffix":""}],"container-title":"Breast cancer research : BCR","id":"ITEM-1","issue":"1","issued":{"date-parts":[["2007"]]},"page":"204","publisher":"BioMed Central","title":"Key stages in mammary gland development. Secretory activation in the mammary gland: it's not just about milk protein synthesis!","type":"article-journal","volume":"9"},"uris":["http://www.mendeley.com/documents/?uuid=cde09d51-4a8b-3b76-b2de-f3bfafae2d29"]},{"id":"ITEM-2","itemData":{"DOI":"10.1186/s40104-016-0078-8","ISSN":"1674-9782","PMID":"27042295","abstract":"Milk is synthesized by mammary epithelial cells of lactating mammals. The synthetic capacity of the mammary gland depends largely on the number and efficiency of functional mammary epithelial cells. Structural development of the mammary gland occurs during fetal growth, prepubertal and post-pubertal periods, pregnancy, and lactation under the control of various hormones (particularly estrogen, growth hormone, insulin-like growth factor-I, progesterone, placental lactogen, and prolactin) in a species- and stage-dependent manner. Milk is essential for the growth, development, and health of neonates. Amino acids (AA), present in both free and peptide-bound forms, are the most abundant organic nutrients in the milk of farm animals. Uptake of AA from the arterial blood of the lactating dam is the ultimate source of proteins (primarily β-casein and α-lactalbumin) and bioactive nitrogenous metabolites in milk. Results of recent studies indicate extensive catabolism of branched-chain AA (leucine, isoleucine and valine) and arginine to synthesize glutamate, glutamine, alanine, aspartate, asparagine, proline, and polyamines. The formation of polypeptides from AA is regulated not only by hormones (e.g., prolactin, insulin and glucocorticoids) and the rate of blood flow across the lactating mammary gland, but also by concentrations of AA, lipids, glucose, vitamins and minerals in the maternal plasma, as well as the activation of the mechanistic (mammalian) target rapamycin signaling by certain AA (e.g., arginine, branched-chain AA, and glutamine). Knowledge of AA utilization (including metabolism) by mammary epithelial cells will enhance our fundamental understanding of lactation biology and has important implications for improving the efficiency of livestock production worldwide.","author":[{"dropping-particle":"","family":"Rezaei","given":"Reza","non-dropping-particle":"","parse-names":false,"suffix":""},{"dropping-particle":"","family":"Wu","given":"Zhenlong","non-dropping-particle":"","parse-names":false,"suffix":""},{"dropping-particle":"","family":"Hou","given":"Yongqing","non-dropping-particle":"","parse-names":false,"suffix":""},{"dropping-particle":"","family":"Bazer","given":"Fuller W","non-dropping-particle":"","parse-names":false,"suffix":""},{"dropping-particle":"","family":"Wu","given":"Guoyao","non-dropping-particle":"","parse-names":false,"suffix":""}],"container-title":"Journal of animal science and biotechnology","id":"ITEM-2","issued":{"date-parts":[["2016"]]},"page":"20","publisher":"BioMed Central","title":"Amino acids and mammary gland development: nutritional implications for milk production and neonatal growth.","type":"article-journal","volume":"7"},"uris":["http://www.mendeley.com/documents/?uuid=44a8a3e0-bbf6-3d76-a16e-aaf2795df22d"]}],"mendeley":{"formattedCitation":"(8, 9)","plainTextFormattedCitation":"(8, 9)","previouslyFormattedCitation":"(7, 8)"},"properties":{"noteIndex":0},"schema":"https://github.com/citation-style-language/schema/raw/master/csl-citation.json"}</w:instrText>
       </w:r>
       <w:r>
         <w:rPr>
@@ -1908,7 +1844,7 @@
           <w:sz w:val="22"/>
           <w:szCs w:val="22"/>
         </w:rPr>
-        <w:t>(7, 8)</w:t>
+        <w:t>(8, 9)</w:t>
       </w:r>
       <w:r>
         <w:rPr>
@@ -1948,7 +1884,7 @@
           <w:sz w:val="22"/>
           <w:szCs w:val="22"/>
         </w:rPr>
-        <w:instrText>ADDIN CSL_CITATION {"citationItems":[{"id":"ITEM-1","itemData":{"DOI":"10.1186/bcr1653","ISSN":"1465-542X","PMID":"17338830","abstract":"The transition from pregnancy to lactation is a critical event in the survival of the newborn since all the nutrient requirements of the infant are provided by milk. While milk contains numerous components, including proteins, that aid in maintaining the health of the infant, lactose and milk fat represent the critical energy providing elements of milk. Much of the research to date on mammary epithelial differentiation has focused upon expression of milk protein genes, providing a somewhat distorted view of alveolar differentiation and secretory activation. While expression of milk protein genes increases during pregnancy and at secretory activation, the genes whose expression is more tightly regulated at this transition are those that regulate lipid biosynthesis. The sterol regulatory element binding protein (SREBP) family of transcription factors is recognized as regulating fatty acid and cholesterol biosynthesis. We propose that SREBP1 is a critical regulator of secretory activation with regard to lipid biosynthesis, in a manner that responds to diet, and that the serine/threonine protein kinase Akt influences this process, resulting in a highly efficient lipid synthetic organ that is able to support the nutritional needs of the newborn.","author":[{"dropping-particle":"","family":"Anderson","given":"Steven M","non-dropping-particle":"","parse-names":false,"suffix":""},{"dropping-particle":"","family":"Rudolph","given":"Michael C","non-dropping-particle":"","parse-names":false,"suffix":""},{"dropping-particle":"","family":"McManaman","given":"James L.","non-dropping-particle":"","parse-names":false,"suffix":""},{"dropping-particle":"","family":"Neville","given":"Margaret C","non-dropping-particle":"","parse-names":false,"suffix":""}],"container-title":"Breast cancer research : BCR","id":"ITEM-1","issue":"1","issued":{"date-parts":[["2007"]]},"page":"204","publisher":"BioMed Central","title":"Key stages in mammary gland development. Secretory activation in the mammary gland: it's not just about milk protein synthesis!","type":"article-journal","volume":"9"},"uris":["http://www.mendeley.com/documents/?uuid=90ac9159-fb72-436d-8ed4-7d226d2666de"]},{"id":"ITEM-2","itemData":{"DOI":"10.1186/s40104-016-0078-8","ISSN":"1674-9782","PMID":"27042295","abstract":"Milk is synthesized by mammary epithelial cells of lactating mammals. The synthetic capacity of the mammary gland depends largely on the number and efficiency of functional mammary epithelial cells. Structural development of the mammary gland occurs during fetal growth, prepubertal and post-pubertal periods, pregnancy, and lactation under the control of various hormones (particularly estrogen, growth hormone, insulin-like growth factor-I, progesterone, placental lactogen, and prolactin) in a species- and stage-dependent manner. Milk is essential for the growth, development, and health of neonates. Amino acids (AA), present in both free and peptide-bound forms, are the most abundant organic nutrients in the milk of farm animals. Uptake of AA from the arterial blood of the lactating dam is the ultimate source of proteins (primarily β-casein and α-lactalbumin) and bioactive nitrogenous metabolites in milk. Results of recent studies indicate extensive catabolism of branched-chain AA (leucine, isoleucine and valine) and arginine to synthesize glutamate, glutamine, alanine, aspartate, asparagine, proline, and polyamines. The formation of polypeptides from AA is regulated not only by hormones (e.g., prolactin, insulin and glucocorticoids) and the rate of blood flow across the lactating mammary gland, but also by concentrations of AA, lipids, glucose, vitamins and minerals in the maternal plasma, as well as the activation of the mechanistic (mammalian) target rapamycin signaling by certain AA (e.g., arginine, branched-chain AA, and glutamine). Knowledge of AA utilization (including metabolism) by mammary epithelial cells will enhance our fundamental understanding of lactation biology and has important implications for improving the efficiency of livestock production worldwide.","author":[{"dropping-particle":"","family":"Rezaei","given":"Reza","non-dropping-particle":"","parse-names":false,"suffix":""},{"dropping-particle":"","family":"Wu","given":"Zhenlong","non-dropping-particle":"","parse-names":false,"suffix":""},{"dropping-particle":"","family":"Hou","given":"Yongqing","non-dropping-particle":"","parse-names":false,"suffix":""},{"dropping-particle":"","family":"Bazer","given":"Fuller W","non-dropping-particle":"","parse-names":false,"suffix":""},{"dropping-particle":"","family":"Wu","given":"Guoyao","non-dropping-particle":"","parse-names":false,"suffix":""}],"container-title":"Journal of animal science and biotechnology","id":"ITEM-2","issued":{"date-parts":[["2016"]]},"page":"20","publisher":"BioMed Central","title":"Amino acids and mammary gland development: nutritional implications for milk production and neonatal growth.","type":"article-journal","volume":"7"},"uris":["http://www.mendeley.com/documents/?uuid=f352d12a-7a2c-4914-9e50-db8ec203ae2f"]}],"mendeley":{"formattedCitation":"(7, 8)","plainTextFormattedCitation":"(7, 8)","previouslyFormattedCitation":"(7, 8)"},"properties":{"noteIndex":0},"schema":"https://github.com/citation-style-language/schema/raw/master/csl-citation.json"}</w:instrText>
+        <w:instrText>ADDIN CSL_CITATION {"citationItems":[{"id":"ITEM-1","itemData":{"DOI":"10.1186/bcr1653","ISSN":"1465-542X","PMID":"17338830","abstract":"The transition from pregnancy to lactation is a critical event in the survival of the newborn since all the nutrient requirements of the infant are provided by milk. While milk contains numerous components, including proteins, that aid in maintaining the health of the infant, lactose and milk fat represent the critical energy providing elements of milk. Much of the research to date on mammary epithelial differentiation has focused upon expression of milk protein genes, providing a somewhat distorted view of alveolar differentiation and secretory activation. While expression of milk protein genes increases during pregnancy and at secretory activation, the genes whose expression is more tightly regulated at this transition are those that regulate lipid biosynthesis. The sterol regulatory element binding protein (SREBP) family of transcription factors is recognized as regulating fatty acid and cholesterol biosynthesis. We propose that SREBP1 is a critical regulator of secretory activation with regard to lipid biosynthesis, in a manner that responds to diet, and that the serine/threonine protein kinase Akt influences this process, resulting in a highly efficient lipid synthetic organ that is able to support the nutritional needs of the newborn.","author":[{"dropping-particle":"","family":"Anderson","given":"Steven M","non-dropping-particle":"","parse-names":false,"suffix":""},{"dropping-particle":"","family":"Rudolph","given":"Michael C","non-dropping-particle":"","parse-names":false,"suffix":""},{"dropping-particle":"","family":"McManaman","given":"James L","non-dropping-particle":"","parse-names":false,"suffix":""},{"dropping-particle":"","family":"Neville","given":"Margaret C","non-dropping-particle":"","parse-names":false,"suffix":""}],"container-title":"Breast cancer research : BCR","id":"ITEM-1","issue":"1","issued":{"date-parts":[["2007"]]},"page":"204","publisher":"BioMed Central","title":"Key stages in mammary gland development. Secretory activation in the mammary gland: it's not just about milk protein synthesis!","type":"article-journal","volume":"9"},"uris":["http://www.mendeley.com/documents/?uuid=cde09d51-4a8b-3b76-b2de-f3bfafae2d29"]},{"id":"ITEM-2","itemData":{"DOI":"10.1186/s40104-016-0078-8","ISSN":"1674-9782","PMID":"27042295","abstract":"Milk is synthesized by mammary epithelial cells of lactating mammals. The synthetic capacity of the mammary gland depends largely on the number and efficiency of functional mammary epithelial cells. Structural development of the mammary gland occurs during fetal growth, prepubertal and post-pubertal periods, pregnancy, and lactation under the control of various hormones (particularly estrogen, growth hormone, insulin-like growth factor-I, progesterone, placental lactogen, and prolactin) in a species- and stage-dependent manner. Milk is essential for the growth, development, and health of neonates. Amino acids (AA), present in both free and peptide-bound forms, are the most abundant organic nutrients in the milk of farm animals. Uptake of AA from the arterial blood of the lactating dam is the ultimate source of proteins (primarily β-casein and α-lactalbumin) and bioactive nitrogenous metabolites in milk. Results of recent studies indicate extensive catabolism of branched-chain AA (leucine, isoleucine and valine) and arginine to synthesize glutamate, glutamine, alanine, aspartate, asparagine, proline, and polyamines. The formation of polypeptides from AA is regulated not only by hormones (e.g., prolactin, insulin and glucocorticoids) and the rate of blood flow across the lactating mammary gland, but also by concentrations of AA, lipids, glucose, vitamins and minerals in the maternal plasma, as well as the activation of the mechanistic (mammalian) target rapamycin signaling by certain AA (e.g., arginine, branched-chain AA, and glutamine). Knowledge of AA utilization (including metabolism) by mammary epithelial cells will enhance our fundamental understanding of lactation biology and has important implications for improving the efficiency of livestock production worldwide.","author":[{"dropping-particle":"","family":"Rezaei","given":"Reza","non-dropping-particle":"","parse-names":false,"suffix":""},{"dropping-particle":"","family":"Wu","given":"Zhenlong","non-dropping-particle":"","parse-names":false,"suffix":""},{"dropping-particle":"","family":"Hou","given":"Yongqing","non-dropping-particle":"","parse-names":false,"suffix":""},{"dropping-particle":"","family":"Bazer","given":"Fuller W","non-dropping-particle":"","parse-names":false,"suffix":""},{"dropping-particle":"","family":"Wu","given":"Guoyao","non-dropping-particle":"","parse-names":false,"suffix":""}],"container-title":"Journal of animal science and biotechnology","id":"ITEM-2","issued":{"date-parts":[["2016"]]},"page":"20","publisher":"BioMed Central","title":"Amino acids and mammary gland development: nutritional implications for milk production and neonatal growth.","type":"article-journal","volume":"7"},"uris":["http://www.mendeley.com/documents/?uuid=44a8a3e0-bbf6-3d76-a16e-aaf2795df22d"]}],"mendeley":{"formattedCitation":"(8, 9)","plainTextFormattedCitation":"(8, 9)","previouslyFormattedCitation":"(7, 8)"},"properties":{"noteIndex":0},"schema":"https://github.com/citation-style-language/schema/raw/master/csl-citation.json"}</w:instrText>
       </w:r>
       <w:r>
         <w:rPr>
@@ -1969,7 +1905,7 @@
           <w:sz w:val="22"/>
           <w:szCs w:val="22"/>
         </w:rPr>
-        <w:t>(7, 8)</w:t>
+        <w:t>(8, 9)</w:t>
       </w:r>
       <w:r>
         <w:rPr>
@@ -2040,7 +1976,7 @@
           <w:sz w:val="22"/>
           <w:szCs w:val="22"/>
         </w:rPr>
-        <w:instrText>ADDIN CSL_CITATION {"citationItems":[{"id":"ITEM-1","itemData":{"DOI":"10.2217/clp.09.15","ISSN":"1758-4299","PMID":"26084294","abstract":"Lipids, primarily triglycerides, are major milk constituents of most mammals, providing a large percentage of calories, essential fatty acids and bioactive lipids required for neonatal growth and development. To meet the caloric and nutritional demands of newborns, the mammary glands of most species have evolved an enormous capacity to synthesize and secrete large quantities of lipids during lactation. Significant information exists regarding the physiological regulation of lipid metabolism in the mammary gland from the study of dairy animals. However, detailed understanding of the molecular mechanisms regulating milk lipid formation is only now coming into focus through advances in mouse genetics, global analysis of mammary gland gene expression, organelle protein properties and the cell biology of lipid metabolism.","author":[{"dropping-particle":"","family":"McManaman","given":"James L.","non-dropping-particle":"","parse-names":false,"suffix":""}],"container-title":"Clinical lipidology","id":"ITEM-1","issue":"3","issued":{"date-parts":[["2009"]]},"page":"391-401","publisher":"NIH Public Access","title":"Formation of milk lipids: a molecular perspective.","type":"article-journal","volume":"4"},"uris":["http://www.mendeley.com/documents/?uuid=92972561-dd07-44ee-9331-742bf68aa81d"]},{"id":"ITEM-2","itemData":{"DOI":"10.1186/s40104-016-0078-8","ISSN":"1674-9782","PMID":"27042295","abstract":"Milk is synthesized by mammary epithelial cells of lactating mammals. The synthetic capacity of the mammary gland depends largely on the number and efficiency of functional mammary epithelial cells. Structural development of the mammary gland occurs during fetal growth, prepubertal and post-pubertal periods, pregnancy, and lactation under the control of various hormones (particularly estrogen, growth hormone, insulin-like growth factor-I, progesterone, placental lactogen, and prolactin) in a species- and stage-dependent manner. Milk is essential for the growth, development, and health of neonates. Amino acids (AA), present in both free and peptide-bound forms, are the most abundant organic nutrients in the milk of farm animals. Uptake of AA from the arterial blood of the lactating dam is the ultimate source of proteins (primarily β-casein and α-lactalbumin) and bioactive nitrogenous metabolites in milk. Results of recent studies indicate extensive catabolism of branched-chain AA (leucine, isoleucine and valine) and arginine to synthesize glutamate, glutamine, alanine, aspartate, asparagine, proline, and polyamines. The formation of polypeptides from AA is regulated not only by hormones (e.g., prolactin, insulin and glucocorticoids) and the rate of blood flow across the lactating mammary gland, but also by concentrations of AA, lipids, glucose, vitamins and minerals in the maternal plasma, as well as the activation of the mechanistic (mammalian) target rapamycin signaling by certain AA (e.g., arginine, branched-chain AA, and glutamine). Knowledge of AA utilization (including metabolism) by mammary epithelial cells will enhance our fundamental understanding of lactation biology and has important implications for improving the efficiency of livestock production worldwide.","author":[{"dropping-particle":"","family":"Rezaei","given":"Reza","non-dropping-particle":"","parse-names":false,"suffix":""},{"dropping-particle":"","family":"Wu","given":"Zhenlong","non-dropping-particle":"","parse-names":false,"suffix":""},{"dropping-particle":"","family":"Hou","given":"Yongqing","non-dropping-particle":"","parse-names":false,"suffix":""},{"dropping-particle":"","family":"Bazer","given":"Fuller W","non-dropping-particle":"","parse-names":false,"suffix":""},{"dropping-particle":"","family":"Wu","given":"Guoyao","non-dropping-particle":"","parse-names":false,"suffix":""}],"container-title":"Journal of animal science and biotechnology","id":"ITEM-2","issued":{"date-parts":[["2016"]]},"page":"20","publisher":"BioMed Central","title":"Amino acids and mammary gland development: nutritional implications for milk production and neonatal growth.","type":"article-journal","volume":"7"},"uris":["http://www.mendeley.com/documents/?uuid=f352d12a-7a2c-4914-9e50-db8ec203ae2f"]},{"id":"ITEM-3","itemData":{"DOI":"10.1186/bcr1653","ISSN":"1465-542X","PMID":"17338830","abstract":"The transition from pregnancy to lactation is a critical event in the survival of the newborn since all the nutrient requirements of the infant are provided by milk. While milk contains numerous components, including proteins, that aid in maintaining the health of the infant, lactose and milk fat represent the critical energy providing elements of milk. Much of the research to date on mammary epithelial differentiation has focused upon expression of milk protein genes, providing a somewhat distorted view of alveolar differentiation and secretory activation. While expression of milk protein genes increases during pregnancy and at secretory activation, the genes whose expression is more tightly regulated at this transition are those that regulate lipid biosynthesis. The sterol regulatory element binding protein (SREBP) family of transcription factors is recognized as regulating fatty acid and cholesterol biosynthesis. We propose that SREBP1 is a critical regulator of secretory activation with regard to lipid biosynthesis, in a manner that responds to diet, and that the serine/threonine protein kinase Akt influences this process, resulting in a highly efficient lipid synthetic organ that is able to support the nutritional needs of the newborn.","author":[{"dropping-particle":"","family":"Anderson","given":"Steven M","non-dropping-particle":"","parse-names":false,"suffix":""},{"dropping-particle":"","family":"Rudolph","given":"Michael C","non-dropping-particle":"","parse-names":false,"suffix":""},{"dropping-particle":"","family":"McManaman","given":"James L.","non-dropping-particle":"","parse-names":false,"suffix":""},{"dropping-particle":"","family":"Neville","given":"Margaret C","non-dropping-particle":"","parse-names":false,"suffix":""}],"container-title":"Breast cancer research : BCR","id":"ITEM-3","issue":"1","issued":{"date-parts":[["2007"]]},"page":"204","publisher":"BioMed Central","title":"Key stages in mammary gland development. Secretory activation in the mammary gland: it's not just about milk protein synthesis!","type":"article-journal","volume":"9"},"uris":["http://www.mendeley.com/documents/?uuid=90ac9159-fb72-436d-8ed4-7d226d2666de"]}],"mendeley":{"formattedCitation":"(7–9)","plainTextFormattedCitation":"(7–9)","previouslyFormattedCitation":"(7–9)"},"properties":{"noteIndex":0},"schema":"https://github.com/citation-style-language/schema/raw/master/csl-citation.json"}</w:instrText>
+        <w:instrText>ADDIN CSL_CITATION {"citationItems":[{"id":"ITEM-1","itemData":{"DOI":"10.2217/clp.09.15","ISSN":"1758-4299","PMID":"26084294","abstract":"Lipids, primarily triglycerides, are major milk constituents of most mammals, providing a large percentage of calories, essential fatty acids and bioactive lipids required for neonatal growth and development. To meet the caloric and nutritional demands of newborns, the mammary glands of most species have evolved an enormous capacity to synthesize and secrete large quantities of lipids during lactation. Significant information exists regarding the physiological regulation of lipid metabolism in the mammary gland from the study of dairy animals. However, detailed understanding of the molecular mechanisms regulating milk lipid formation is only now coming into focus through advances in mouse genetics, global analysis of mammary gland gene expression, organelle protein properties and the cell biology of lipid metabolism.","author":[{"dropping-particle":"","family":"McManaman","given":"James L","non-dropping-particle":"","parse-names":false,"suffix":""}],"container-title":"Clinical lipidology","id":"ITEM-1","issue":"3","issued":{"date-parts":[["2009"]]},"page":"391-401","publisher":"NIH Public Access","title":"Formation of milk lipids: a molecular perspective.","type":"article-journal","volume":"4"},"uris":["http://www.mendeley.com/documents/?uuid=91ccd0c3-7e30-3fe3-b385-4279352664d8"]},{"id":"ITEM-2","itemData":{"DOI":"10.1186/s40104-016-0078-8","ISSN":"1674-9782","PMID":"27042295","abstract":"Milk is synthesized by mammary epithelial cells of lactating mammals. The synthetic capacity of the mammary gland depends largely on the number and efficiency of functional mammary epithelial cells. Structural development of the mammary gland occurs during fetal growth, prepubertal and post-pubertal periods, pregnancy, and lactation under the control of various hormones (particularly estrogen, growth hormone, insulin-like growth factor-I, progesterone, placental lactogen, and prolactin) in a species- and stage-dependent manner. Milk is essential for the growth, development, and health of neonates. Amino acids (AA), present in both free and peptide-bound forms, are the most abundant organic nutrients in the milk of farm animals. Uptake of AA from the arterial blood of the lactating dam is the ultimate source of proteins (primarily β-casein and α-lactalbumin) and bioactive nitrogenous metabolites in milk. Results of recent studies indicate extensive catabolism of branched-chain AA (leucine, isoleucine and valine) and arginine to synthesize glutamate, glutamine, alanine, aspartate, asparagine, proline, and polyamines. The formation of polypeptides from AA is regulated not only by hormones (e.g., prolactin, insulin and glucocorticoids) and the rate of blood flow across the lactating mammary gland, but also by concentrations of AA, lipids, glucose, vitamins and minerals in the maternal plasma, as well as the activation of the mechanistic (mammalian) target rapamycin signaling by certain AA (e.g., arginine, branched-chain AA, and glutamine). Knowledge of AA utilization (including metabolism) by mammary epithelial cells will enhance our fundamental understanding of lactation biology and has important implications for improving the efficiency of livestock production worldwide.","author":[{"dropping-particle":"","family":"Rezaei","given":"Reza","non-dropping-particle":"","parse-names":false,"suffix":""},{"dropping-particle":"","family":"Wu","given":"Zhenlong","non-dropping-particle":"","parse-names":false,"suffix":""},{"dropping-particle":"","family":"Hou","given":"Yongqing","non-dropping-particle":"","parse-names":false,"suffix":""},{"dropping-particle":"","family":"Bazer","given":"Fuller W","non-dropping-particle":"","parse-names":false,"suffix":""},{"dropping-particle":"","family":"Wu","given":"Guoyao","non-dropping-particle":"","parse-names":false,"suffix":""}],"container-title":"Journal of animal science and biotechnology","id":"ITEM-2","issued":{"date-parts":[["2016"]]},"page":"20","publisher":"BioMed Central","title":"Amino acids and mammary gland development: nutritional implications for milk production and neonatal growth.","type":"article-journal","volume":"7"},"uris":["http://www.mendeley.com/documents/?uuid=44a8a3e0-bbf6-3d76-a16e-aaf2795df22d"]},{"id":"ITEM-3","itemData":{"DOI":"10.1186/bcr1653","ISSN":"1465-542X","PMID":"17338830","abstract":"The transition from pregnancy to lactation is a critical event in the survival of the newborn since all the nutrient requirements of the infant are provided by milk. While milk contains numerous components, including proteins, that aid in maintaining the health of the infant, lactose and milk fat represent the critical energy providing elements of milk. Much of the research to date on mammary epithelial differentiation has focused upon expression of milk protein genes, providing a somewhat distorted view of alveolar differentiation and secretory activation. While expression of milk protein genes increases during pregnancy and at secretory activation, the genes whose expression is more tightly regulated at this transition are those that regulate lipid biosynthesis. The sterol regulatory element binding protein (SREBP) family of transcription factors is recognized as regulating fatty acid and cholesterol biosynthesis. We propose that SREBP1 is a critical regulator of secretory activation with regard to lipid biosynthesis, in a manner that responds to diet, and that the serine/threonine protein kinase Akt influences this process, resulting in a highly efficient lipid synthetic organ that is able to support the nutritional needs of the newborn.","author":[{"dropping-particle":"","family":"Anderson","given":"Steven M","non-dropping-particle":"","parse-names":false,"suffix":""},{"dropping-particle":"","family":"Rudolph","given":"Michael C","non-dropping-particle":"","parse-names":false,"suffix":""},{"dropping-particle":"","family":"McManaman","given":"James L","non-dropping-particle":"","parse-names":false,"suffix":""},{"dropping-particle":"","family":"Neville","given":"Margaret C","non-dropping-particle":"","parse-names":false,"suffix":""}],"container-title":"Breast cancer research : BCR","id":"ITEM-3","issue":"1","issued":{"date-parts":[["2007"]]},"page":"204","publisher":"BioMed Central","title":"Key stages in mammary gland development. Secretory activation in the mammary gland: it's not just about milk protein synthesis!","type":"article-journal","volume":"9"},"uris":["http://www.mendeley.com/documents/?uuid=cde09d51-4a8b-3b76-b2de-f3bfafae2d29"]}],"mendeley":{"formattedCitation":"(8–10)","plainTextFormattedCitation":"(8–10)","previouslyFormattedCitation":"(7–9)"},"properties":{"noteIndex":0},"schema":"https://github.com/citation-style-language/schema/raw/master/csl-citation.json"}</w:instrText>
       </w:r>
       <w:r>
         <w:rPr>
@@ -2061,7 +1997,7 @@
           <w:sz w:val="22"/>
           <w:szCs w:val="22"/>
         </w:rPr>
-        <w:t>(7–9)</w:t>
+        <w:t>(8–10)</w:t>
       </w:r>
       <w:r>
         <w:rPr>
@@ -2101,7 +2037,7 @@
           <w:sz w:val="22"/>
           <w:szCs w:val="22"/>
         </w:rPr>
-        <w:instrText>ADDIN CSL_CITATION {"citationItems":[{"id":"ITEM-1","itemData":{"DOI":"10.1007/s10911-014-9318-8","ISBN":"1091101493","ISSN":"15737039","abstract":"Mammalian cells depend on phospholipid (PL) and fatty acid (FA) transport to maintain membrane structure and organization, and to fuel and regulate cellular functions. In mammary glands of lactating animals, copious milk secretion, including large quantities of lipid in some species, requires adaptation and integration of PL and FA synthesis and transport processes to meet secretion demands. At present few details exist about how these processes are regulated within the mammary gland. However, recent advances in our understanding of the structural and molecular biology of membrane systems and cellular lipid trafficking provide insights into the mechanisms underlying the regulation and integration of PL and FA transport processes the lactating mammary gland. This review discusses the PL and FA transport processes required to maintain the structural integrity and organization of the mammary gland and support its secretory functions within the context of current molecular and cellular models of their regulation. © 2014 Springer Science+Business Media New York.","author":[{"dropping-particle":"","family":"McManaman","given":"James L.","non-dropping-particle":"","parse-names":false,"suffix":""}],"container-title":"Journal of Mammary Gland Biology and Neoplasia","id":"ITEM-1","issue":"1","issued":{"date-parts":[["2014"]]},"page":"35-42","title":"Lipid transport in the lactating mammary gland","type":"article-journal","volume":"19"},"uris":["http://www.mendeley.com/documents/?uuid=ceddbfa3-fca9-4bb7-a176-37873e400d5d"]},{"id":"ITEM-2","itemData":{"DOI":"10.2217/clp.09.15","ISSN":"1758-4299","PMID":"26084294","abstract":"Lipids, primarily triglycerides, are major milk constituents of most mammals, providing a large percentage of calories, essential fatty acids and bioactive lipids required for neonatal growth and development. To meet the caloric and nutritional demands of newborns, the mammary glands of most species have evolved an enormous capacity to synthesize and secrete large quantities of lipids during lactation. Significant information exists regarding the physiological regulation of lipid metabolism in the mammary gland from the study of dairy animals. However, detailed understanding of the molecular mechanisms regulating milk lipid formation is only now coming into focus through advances in mouse genetics, global analysis of mammary gland gene expression, organelle protein properties and the cell biology of lipid metabolism.","author":[{"dropping-particle":"","family":"McManaman","given":"James L.","non-dropping-particle":"","parse-names":false,"suffix":""}],"container-title":"Clinical lipidology","id":"ITEM-2","issue":"3","issued":{"date-parts":[["2009"]]},"page":"391-401","publisher":"NIH Public Access","title":"Formation of milk lipids: a molecular perspective.","type":"article-journal","volume":"4"},"uris":["http://www.mendeley.com/documents/?uuid=92972561-dd07-44ee-9331-742bf68aa81d"]}],"mendeley":{"formattedCitation":"(9, 10)","plainTextFormattedCitation":"(9, 10)","previouslyFormattedCitation":"(9, 10)"},"properties":{"noteIndex":0},"schema":"https://github.com/citation-style-language/schema/raw/master/csl-citation.json"}</w:instrText>
+        <w:instrText>ADDIN CSL_CITATION {"citationItems":[{"id":"ITEM-1","itemData":{"DOI":"10.1007/s10911-014-9318-8","ISSN":"1573-7039","PMID":"24567110","abstract":"Mammalian cells depend on phospholipid (PL) and fatty acid (FA) transport to maintain membrane structure and organization, and to fuel and regulate cellular functions. In mammary glands of lactating animals, copious milk secretion, including large quantities of lipid in some species, requires adaptation and integration of PL and FA synthesis and transport processes to meet secretion demands. At present few details exist about how these processes are regulated within the mammary gland. However, recent advances in our understanding of the structural and molecular biology of membrane systems and cellular lipid trafficking provide insights into the mechanisms underlying the regulation and integration of PL and FA transport processes the lactating mammary gland. This review discusses the PL and FA transport processes required to maintain the structural integrity and organization of the mammary gland and support its secretory functions within the context of current molecular and cellular models of their regulation.","author":[{"dropping-particle":"","family":"McManaman","given":"James L","non-dropping-particle":"","parse-names":false,"suffix":""}],"container-title":"Journal of mammary gland biology and neoplasia","id":"ITEM-1","issue":"1","issued":{"date-parts":[["2014","3"]]},"page":"35-42","publisher":"NIH Public Access","title":"Lipid transport in the lactating mammary gland.","type":"article-journal","volume":"19"},"uris":["http://www.mendeley.com/documents/?uuid=0801ff17-e0c6-3af2-a4e3-1288ef12715a"]},{"id":"ITEM-2","itemData":{"DOI":"10.2217/clp.09.15","ISSN":"1758-4299","PMID":"26084294","abstract":"Lipids, primarily triglycerides, are major milk constituents of most mammals, providing a large percentage of calories, essential fatty acids and bioactive lipids required for neonatal growth and development. To meet the caloric and nutritional demands of newborns, the mammary glands of most species have evolved an enormous capacity to synthesize and secrete large quantities of lipids during lactation. Significant information exists regarding the physiological regulation of lipid metabolism in the mammary gland from the study of dairy animals. However, detailed understanding of the molecular mechanisms regulating milk lipid formation is only now coming into focus through advances in mouse genetics, global analysis of mammary gland gene expression, organelle protein properties and the cell biology of lipid metabolism.","author":[{"dropping-particle":"","family":"McManaman","given":"James L","non-dropping-particle":"","parse-names":false,"suffix":""}],"container-title":"Clinical lipidology","id":"ITEM-2","issue":"3","issued":{"date-parts":[["2009"]]},"page":"391-401","publisher":"NIH Public Access","title":"Formation of milk lipids: a molecular perspective.","type":"article-journal","volume":"4"},"uris":["http://www.mendeley.com/documents/?uuid=91ccd0c3-7e30-3fe3-b385-4279352664d8"]}],"mendeley":{"formattedCitation":"(10, 11)","plainTextFormattedCitation":"(10, 11)","previouslyFormattedCitation":"(9, 10)"},"properties":{"noteIndex":0},"schema":"https://github.com/citation-style-language/schema/raw/master/csl-citation.json"}</w:instrText>
       </w:r>
       <w:r>
         <w:rPr>
@@ -2122,7 +2058,7 @@
           <w:sz w:val="22"/>
           <w:szCs w:val="22"/>
         </w:rPr>
-        <w:t>(9, 10)</w:t>
+        <w:t>(10, 11)</w:t>
       </w:r>
       <w:r>
         <w:rPr>
@@ -2198,7 +2134,7 @@
           <w:sz w:val="22"/>
           <w:szCs w:val="22"/>
         </w:rPr>
-        <w:instrText>ADDIN CSL_CITATION {"citationItems":[{"id":"ITEM-1","itemData":{"DOI":"10.1016/j.ydbio.2010.06.019","ISSN":"1095-564X","PMID":"20599899","abstract":"Mammary gland development is critically dependent on the interactions between the stromal and the epithelial compartments within the gland. These events are under the control of a complex interplay of circulating and locally acting hormones and growth factors. To analyze the temporal and quantitative contributions of stromal adipocytes, we took advantage of the FAT-ATTAC mice (apoptosis through triggered activation of caspase-8), a model of inducible and reversible loss of adipocytes. This loss can be achieved through the induced dimerization of a caspase-8 fusion protein. In the context of female mice, we can achieve ablation of mammary adipocytes relatively selectively without affecting other fat pads. Under these conditions, we find that adipocytes are essential for the formation of the extended network of ducts in the mammary gland during puberty. Beyond their role in development, adipocytes are also essential to maintain the normal alveolar structures that develop during adulthood. Loss of adipose tissue initiated 2 weeks after birth triggers fewer duct branching points and fewer terminal end buds (TEBs) and also triggers changes in proliferation and apoptosis in the epithelium associated with the TEBs. The reduced developmental pace that adipocyte-ablated glands undergo is reversible, as the emergence of new local adipocytes, upon cessation of treatment, enables the ductal epithelium to resume growth. Conversely, loss of local adipocytes initiated at 7 weeks of age resulted in excessive lobulation, indicating that adipocytes are critically involved in maintaining proper architecture and functionality of the mammary epithelium. Collectively, using a unique model of inducible and reversible loss of adipocytes, our observations suggest that adipocytes are required for proper development during puberty and for the maintenance of the ductal architecture in the adult mammary gland.","author":[{"dropping-particle":"","family":"Landskroner-Eiger","given":"Shira","non-dropping-particle":"","parse-names":false,"suffix":""},{"dropping-particle":"","family":"Park","given":"Jiyoung","non-dropping-particle":"","parse-names":false,"suffix":""},{"dropping-particle":"","family":"Israel","given":"Davelene","non-dropping-particle":"","parse-names":false,"suffix":""},{"dropping-particle":"","family":"Pollard","given":"Jeffrey W","non-dropping-particle":"","parse-names":false,"suffix":""},{"dropping-particle":"","family":"Scherer","given":"Philipp E.","non-dropping-particle":"","parse-names":false,"suffix":""}],"container-title":"Developmental biology","id":"ITEM-1","issue":"2","issued":{"date-parts":[["2010","8"]]},"page":"968-78","publisher":"NIH Public Access","title":"Morphogenesis of the developing mammary gland: stage-dependent impact of adipocytes.","type":"article-journal","volume":"344"},"uris":["http://www.mendeley.com/documents/?uuid=7244aa76-bee5-4380-9b6f-3f7686c9d16c"]},{"id":"ITEM-2","itemData":{"author":[{"dropping-particle":"","family":"Machino","given":"Mitsuo","non-dropping-particle":"","parse-names":false,"suffix":""}],"container-title":"Development","id":"ITEM-2","issue":"1","issued":{"date-parts":[["1976"]]},"title":"Growth and Differentiation, Vo1","type":"report","volume":"18"},"uris":["http://www.mendeley.com/documents/?uuid=23c88855-2cc4-4429-8b38-31844998a039"]}],"mendeley":{"formattedCitation":"(11, 12)","plainTextFormattedCitation":"(11, 12)","previouslyFormattedCitation":"(11, 12)"},"properties":{"noteIndex":0},"schema":"https://github.com/citation-style-language/schema/raw/master/csl-citation.json"}</w:instrText>
+        <w:instrText>ADDIN CSL_CITATION {"citationItems":[{"id":"ITEM-1","itemData":{"DOI":"10.1016/j.ydbio.2010.06.019","ISSN":"1095-564X","PMID":"20599899","abstract":"Mammary gland development is critically dependent on the interactions between the stromal and the epithelial compartments within the gland. These events are under the control of a complex interplay of circulating and locally acting hormones and growth factors. To analyze the temporal and quantitative contributions of stromal adipocytes, we took advantage of the FAT-ATTAC mice (apoptosis through triggered activation of caspase-8), a model of inducible and reversible loss of adipocytes. This loss can be achieved through the induced dimerization of a caspase-8 fusion protein. In the context of female mice, we can achieve ablation of mammary adipocytes relatively selectively without affecting other fat pads. Under these conditions, we find that adipocytes are essential for the formation of the extended network of ducts in the mammary gland during puberty. Beyond their role in development, adipocytes are also essential to maintain the normal alveolar structures that develop during adulthood. Loss of adipose tissue initiated 2 weeks after birth triggers fewer duct branching points and fewer terminal end buds (TEBs) and also triggers changes in proliferation and apoptosis in the epithelium associated with the TEBs. The reduced developmental pace that adipocyte-ablated glands undergo is reversible, as the emergence of new local adipocytes, upon cessation of treatment, enables the ductal epithelium to resume growth. Conversely, loss of local adipocytes initiated at 7 weeks of age resulted in excessive lobulation, indicating that adipocytes are critically involved in maintaining proper architecture and functionality of the mammary epithelium. Collectively, using a unique model of inducible and reversible loss of adipocytes, our observations suggest that adipocytes are required for proper development during puberty and for the maintenance of the ductal architecture in the adult mammary gland.","author":[{"dropping-particle":"","family":"Landskroner-Eiger","given":"Shira","non-dropping-particle":"","parse-names":false,"suffix":""},{"dropping-particle":"","family":"Park","given":"Jiyoung","non-dropping-particle":"","parse-names":false,"suffix":""},{"dropping-particle":"","family":"Israel","given":"Davelene","non-dropping-particle":"","parse-names":false,"suffix":""},{"dropping-particle":"","family":"Pollard","given":"Jeffrey W","non-dropping-particle":"","parse-names":false,"suffix":""},{"dropping-particle":"","family":"Scherer","given":"Philipp E","non-dropping-particle":"","parse-names":false,"suffix":""}],"container-title":"Developmental biology","id":"ITEM-1","issue":"2","issued":{"date-parts":[["2010","8","15"]]},"page":"968-78","publisher":"NIH Public Access","title":"Morphogenesis of the developing mammary gland: stage-dependent impact of adipocytes.","type":"article-journal","volume":"344"},"uris":["http://www.mendeley.com/documents/?uuid=cae72b5d-69f8-38db-88d2-25cb43598895"]},{"id":"ITEM-2","itemData":{"author":[{"dropping-particle":"","family":"Machino","given":"Mitsuo","non-dropping-particle":"","parse-names":false,"suffix":""}],"container-title":"Development","id":"ITEM-2","issue":"1","issued":{"date-parts":[["1976"]]},"title":"Growth and Differentiation, Vo1","type":"report","volume":"18"},"uris":["http://www.mendeley.com/documents/?uuid=4c8aa891-179b-3206-adbe-0aed053f2906"]}],"mendeley":{"formattedCitation":"(12, 13)","plainTextFormattedCitation":"(12, 13)","previouslyFormattedCitation":"(11, 12)"},"properties":{"noteIndex":0},"schema":"https://github.com/citation-style-language/schema/raw/master/csl-citation.json"}</w:instrText>
       </w:r>
       <w:r>
         <w:rPr>
@@ -2217,7 +2153,7 @@
           <w:sz w:val="22"/>
           <w:szCs w:val="22"/>
         </w:rPr>
-        <w:t>(11, 12)</w:t>
+        <w:t>(12, 13)</w:t>
       </w:r>
       <w:r>
         <w:rPr>
@@ -2237,8 +2173,8 @@
         </w:rPr>
         <w:t xml:space="preserve">. </w:t>
       </w:r>
-      <w:commentRangeStart w:id="1"/>
-      <w:commentRangeEnd w:id="1"/>
+      <w:commentRangeStart w:id="2"/>
+      <w:commentRangeEnd w:id="2"/>
       <w:r>
         <w:rPr>
           <w:rStyle w:val="CommentReference"/>
@@ -2247,7 +2183,7 @@
           <w:sz w:val="22"/>
           <w:szCs w:val="22"/>
         </w:rPr>
-        <w:commentReference w:id="1"/>
+        <w:commentReference w:id="2"/>
       </w:r>
       <w:r>
         <w:rPr>
@@ -2292,7 +2228,7 @@
           <w:sz w:val="22"/>
           <w:szCs w:val="22"/>
         </w:rPr>
-        <w:instrText>ADDIN CSL_CITATION {"citationItems":[{"id":"ITEM-1","itemData":{"DOI":"10.1038/s41467-018-05911-0","ISBN":"4146701805","ISSN":"2041-1723","abstract":"Adipocytes undergo pronounced changes in size and behavior to support diverse tissue functions, but the mechanisms that control these changes are not well understood. Mammary gland-associated white adipose tissue (mgWAT) regresses in support of milk fat production during lactation and expands during the subsequent involution of milk-producing epithelial cells, providing one of the most marked physiological examples of adipose growth. We examined cellular mechanisms and functional implications of adipocyte and lipid dynamics in the mouse mammary gland (MG). Using in vivo analysis of adipocyte precursors and genetic tracing of mature adipocytes, we find mature adipocyte hypertrophy to be a primary mechanism of mgWAT expansion during involution. Lipid tracking and lipidomics demonstrate that adipocytes fill with epithelial-derived milk lipid. Furthermore, ablation of mgWAT during involution reveals an essential role for adipocytes in milk trafficking from, and proper restructuring of, the mammary epithelium. This work advances our understanding of MG remodeling and tissue-specific roles for adipocytes.","author":[{"dropping-particle":"","family":"Zwick","given":"Rachel K.","non-dropping-particle":"","parse-names":false,"suffix":""},{"dropping-particle":"","family":"Rudolph","given":"Michael C.","non-dropping-particle":"","parse-names":false,"suffix":""},{"dropping-particle":"","family":"Shook","given":"Brett A.","non-dropping-particle":"","parse-names":false,"suffix":""},{"dropping-particle":"","family":"Holtrup","given":"Brandon","non-dropping-particle":"","parse-names":false,"suffix":""},{"dropping-particle":"","family":"Roth","given":"Eve","non-dropping-particle":"","parse-names":false,"suffix":""},{"dropping-particle":"","family":"Lei","given":"Vivian","non-dropping-particle":"","parse-names":false,"suffix":""},{"dropping-particle":"","family":"Keymeulen","given":"Alexandra","non-dropping-particle":"Van","parse-names":false,"suffix":""},{"dropping-particle":"","family":"Seewaldt","given":"Victoria","non-dropping-particle":"","parse-names":false,"suffix":""},{"dropping-particle":"","family":"Kwei","given":"Stephanie","non-dropping-particle":"","parse-names":false,"suffix":""},{"dropping-particle":"","family":"Wysolmerski","given":"John","non-dropping-particle":"","parse-names":false,"suffix":""},{"dropping-particle":"","family":"Rodeheffer","given":"Matthew S.","non-dropping-particle":"","parse-names":false,"suffix":""},{"dropping-particle":"","family":"Horsley","given":"Valerie","non-dropping-particle":"","parse-names":false,"suffix":""}],"container-title":"Nature Communications","id":"ITEM-1","issue":"1","issued":{"date-parts":[["2018"]]},"page":"3592","publisher":"Springer US","title":"Adipocyte hypertrophy and lipid dynamics underlie mammary gland remodeling after lactation","type":"article-journal","volume":"9"},"uris":["http://www.mendeley.com/documents/?uuid=b35c9f24-19a8-40f9-b0e5-1a1fedeabb43"]}],"mendeley":{"formattedCitation":"(13)","plainTextFormattedCitation":"(13)","previouslyFormattedCitation":"(13)"},"properties":{"noteIndex":0},"schema":"https://github.com/citation-style-language/schema/raw/master/csl-citation.json"}</w:instrText>
+        <w:instrText>ADDIN CSL_CITATION {"citationItems":[{"id":"ITEM-1","itemData":{"DOI":"10.1038/s41467-018-05911-0","ISSN":"2041-1723","PMID":"30181538","abstract":"Adipocytes undergo pronounced changes in size and behavior to support diverse tissue functions, but the mechanisms that control these changes are not well understood. Mammary gland-associated white adipose tissue (mgWAT) regresses in support of milk fat production during lactation and expands during the subsequent involution of milk-producing epithelial cells, providing one of the most marked physiological examples of adipose growth. We examined cellular mechanisms and functional implications of adipocyte and lipid dynamics in the mouse mammary gland (MG). Using in vivo analysis of adipocyte precursors and genetic tracing of mature adipocytes, we find mature adipocyte hypertrophy to be a primary mechanism of mgWAT expansion during involution. Lipid tracking and lipidomics demonstrate that adipocytes fill with epithelial-derived milk lipid. Furthermore, ablation of mgWAT during involution reveals an essential role for adipocytes in milk trafficking from, and proper restructuring of, the mammary epithelium. This work advances our understanding of MG remodeling and tissue-specific roles for adipocytes.","author":[{"dropping-particle":"","family":"Zwick","given":"Rachel K","non-dropping-particle":"","parse-names":false,"suffix":""},{"dropping-particle":"","family":"Rudolph","given":"Michael C","non-dropping-particle":"","parse-names":false,"suffix":""},{"dropping-particle":"","family":"Shook","given":"Brett A","non-dropping-particle":"","parse-names":false,"suffix":""},{"dropping-particle":"","family":"Holtrup","given":"Brandon","non-dropping-particle":"","parse-names":false,"suffix":""},{"dropping-particle":"","family":"Roth","given":"Eve","non-dropping-particle":"","parse-names":false,"suffix":""},{"dropping-particle":"","family":"Lei","given":"Vivian","non-dropping-particle":"","parse-names":false,"suffix":""},{"dropping-particle":"","family":"Keymeulen","given":"Alexandra","non-dropping-particle":"Van","parse-names":false,"suffix":""},{"dropping-particle":"","family":"Seewaldt","given":"Victoria","non-dropping-particle":"","parse-names":false,"suffix":""},{"dropping-particle":"","family":"Kwei","given":"Stephanie","non-dropping-particle":"","parse-names":false,"suffix":""},{"dropping-particle":"","family":"Wysolmerski","given":"John","non-dropping-particle":"","parse-names":false,"suffix":""},{"dropping-particle":"","family":"Rodeheffer","given":"Matthew S","non-dropping-particle":"","parse-names":false,"suffix":""},{"dropping-particle":"","family":"Horsley","given":"Valerie","non-dropping-particle":"","parse-names":false,"suffix":""}],"container-title":"Nature communications","id":"ITEM-1","issue":"1","issued":{"date-parts":[["2018"]]},"page":"3592","publisher":"Nature Publishing Group","title":"Adipocyte hypertrophy and lipid dynamics underlie mammary gland remodeling after lactation.","type":"article-journal","volume":"9"},"uris":["http://www.mendeley.com/documents/?uuid=ac64989f-61e7-3925-9524-426ff6d7f4ad"]}],"mendeley":{"formattedCitation":"(14)","plainTextFormattedCitation":"(14)","previouslyFormattedCitation":"(13)"},"properties":{"noteIndex":0},"schema":"https://github.com/citation-style-language/schema/raw/master/csl-citation.json"}</w:instrText>
       </w:r>
       <w:r>
         <w:rPr>
@@ -2311,7 +2247,7 @@
           <w:sz w:val="22"/>
           <w:szCs w:val="22"/>
         </w:rPr>
-        <w:t>(13)</w:t>
+        <w:t>(14)</w:t>
       </w:r>
       <w:r>
         <w:rPr>
@@ -2347,7 +2283,7 @@
           <w:sz w:val="22"/>
           <w:szCs w:val="22"/>
         </w:rPr>
-        <w:instrText>ADDIN CSL_CITATION {"citationItems":[{"id":"ITEM-1","itemData":{"DOI":"10.1038/s41467-018-05911-0","ISBN":"4146701805","ISSN":"2041-1723","abstract":"Adipocytes undergo pronounced changes in size and behavior to support diverse tissue functions, but the mechanisms that control these changes are not well understood. Mammary gland-associated white adipose tissue (mgWAT) regresses in support of milk fat production during lactation and expands during the subsequent involution of milk-producing epithelial cells, providing one of the most marked physiological examples of adipose growth. We examined cellular mechanisms and functional implications of adipocyte and lipid dynamics in the mouse mammary gland (MG). Using in vivo analysis of adipocyte precursors and genetic tracing of mature adipocytes, we find mature adipocyte hypertrophy to be a primary mechanism of mgWAT expansion during involution. Lipid tracking and lipidomics demonstrate that adipocytes fill with epithelial-derived milk lipid. Furthermore, ablation of mgWAT during involution reveals an essential role for adipocytes in milk trafficking from, and proper restructuring of, the mammary epithelium. This work advances our understanding of MG remodeling and tissue-specific roles for adipocytes.","author":[{"dropping-particle":"","family":"Zwick","given":"Rachel K.","non-dropping-particle":"","parse-names":false,"suffix":""},{"dropping-particle":"","family":"Rudolph","given":"Michael C.","non-dropping-particle":"","parse-names":false,"suffix":""},{"dropping-particle":"","family":"Shook","given":"Brett A.","non-dropping-particle":"","parse-names":false,"suffix":""},{"dropping-particle":"","family":"Holtrup","given":"Brandon","non-dropping-particle":"","parse-names":false,"suffix":""},{"dropping-particle":"","family":"Roth","given":"Eve","non-dropping-particle":"","parse-names":false,"suffix":""},{"dropping-particle":"","family":"Lei","given":"Vivian","non-dropping-particle":"","parse-names":false,"suffix":""},{"dropping-particle":"","family":"Keymeulen","given":"Alexandra","non-dropping-particle":"Van","parse-names":false,"suffix":""},{"dropping-particle":"","family":"Seewaldt","given":"Victoria","non-dropping-particle":"","parse-names":false,"suffix":""},{"dropping-particle":"","family":"Kwei","given":"Stephanie","non-dropping-particle":"","parse-names":false,"suffix":""},{"dropping-particle":"","family":"Wysolmerski","given":"John","non-dropping-particle":"","parse-names":false,"suffix":""},{"dropping-particle":"","family":"Rodeheffer","given":"Matthew S.","non-dropping-particle":"","parse-names":false,"suffix":""},{"dropping-particle":"","family":"Horsley","given":"Valerie","non-dropping-particle":"","parse-names":false,"suffix":""}],"container-title":"Nature Communications","id":"ITEM-1","issue":"1","issued":{"date-parts":[["2018"]]},"page":"3592","publisher":"Springer US","title":"Adipocyte hypertrophy and lipid dynamics underlie mammary gland remodeling after lactation","type":"article-journal","volume":"9"},"uris":["http://www.mendeley.com/documents/?uuid=b35c9f24-19a8-40f9-b0e5-1a1fedeabb43"]}],"mendeley":{"formattedCitation":"(13)","plainTextFormattedCitation":"(13)","previouslyFormattedCitation":"(13)"},"properties":{"noteIndex":0},"schema":"https://github.com/citation-style-language/schema/raw/master/csl-citation.json"}</w:instrText>
+        <w:instrText>ADDIN CSL_CITATION {"citationItems":[{"id":"ITEM-1","itemData":{"DOI":"10.1038/s41467-018-05911-0","ISSN":"2041-1723","PMID":"30181538","abstract":"Adipocytes undergo pronounced changes in size and behavior to support diverse tissue functions, but the mechanisms that control these changes are not well understood. Mammary gland-associated white adipose tissue (mgWAT) regresses in support of milk fat production during lactation and expands during the subsequent involution of milk-producing epithelial cells, providing one of the most marked physiological examples of adipose growth. We examined cellular mechanisms and functional implications of adipocyte and lipid dynamics in the mouse mammary gland (MG). Using in vivo analysis of adipocyte precursors and genetic tracing of mature adipocytes, we find mature adipocyte hypertrophy to be a primary mechanism of mgWAT expansion during involution. Lipid tracking and lipidomics demonstrate that adipocytes fill with epithelial-derived milk lipid. Furthermore, ablation of mgWAT during involution reveals an essential role for adipocytes in milk trafficking from, and proper restructuring of, the mammary epithelium. This work advances our understanding of MG remodeling and tissue-specific roles for adipocytes.","author":[{"dropping-particle":"","family":"Zwick","given":"Rachel K","non-dropping-particle":"","parse-names":false,"suffix":""},{"dropping-particle":"","family":"Rudolph","given":"Michael C","non-dropping-particle":"","parse-names":false,"suffix":""},{"dropping-particle":"","family":"Shook","given":"Brett A","non-dropping-particle":"","parse-names":false,"suffix":""},{"dropping-particle":"","family":"Holtrup","given":"Brandon","non-dropping-particle":"","parse-names":false,"suffix":""},{"dropping-particle":"","family":"Roth","given":"Eve","non-dropping-particle":"","parse-names":false,"suffix":""},{"dropping-particle":"","family":"Lei","given":"Vivian","non-dropping-particle":"","parse-names":false,"suffix":""},{"dropping-particle":"","family":"Keymeulen","given":"Alexandra","non-dropping-particle":"Van","parse-names":false,"suffix":""},{"dropping-particle":"","family":"Seewaldt","given":"Victoria","non-dropping-particle":"","parse-names":false,"suffix":""},{"dropping-particle":"","family":"Kwei","given":"Stephanie","non-dropping-particle":"","parse-names":false,"suffix":""},{"dropping-particle":"","family":"Wysolmerski","given":"John","non-dropping-particle":"","parse-names":false,"suffix":""},{"dropping-particle":"","family":"Rodeheffer","given":"Matthew S","non-dropping-particle":"","parse-names":false,"suffix":""},{"dropping-particle":"","family":"Horsley","given":"Valerie","non-dropping-particle":"","parse-names":false,"suffix":""}],"container-title":"Nature communications","id":"ITEM-1","issue":"1","issued":{"date-parts":[["2018"]]},"page":"3592","publisher":"Nature Publishing Group","title":"Adipocyte hypertrophy and lipid dynamics underlie mammary gland remodeling after lactation.","type":"article-journal","volume":"9"},"uris":["http://www.mendeley.com/documents/?uuid=ac64989f-61e7-3925-9524-426ff6d7f4ad"]}],"mendeley":{"formattedCitation":"(14)","plainTextFormattedCitation":"(14)","previouslyFormattedCitation":"(13)"},"properties":{"noteIndex":0},"schema":"https://github.com/citation-style-language/schema/raw/master/csl-citation.json"}</w:instrText>
       </w:r>
       <w:r>
         <w:rPr>
@@ -2366,7 +2302,7 @@
           <w:sz w:val="22"/>
           <w:szCs w:val="22"/>
         </w:rPr>
-        <w:t>(13)</w:t>
+        <w:t>(14)</w:t>
       </w:r>
       <w:r>
         <w:rPr>
@@ -2386,7 +2322,7 @@
         </w:rPr>
         <w:t xml:space="preserve">. Although the mammary fat pad undergoes restructuring during pregnancy and lactation, the exact fate of these </w:t>
       </w:r>
-      <w:commentRangeStart w:id="2"/>
+      <w:commentRangeStart w:id="3"/>
       <w:r>
         <w:rPr>
           <w:rFonts w:ascii="Arial" w:hAnsi="Arial" w:cs="Arial"/>
@@ -2414,7 +2350,7 @@
         </w:rPr>
         <w:t xml:space="preserve">. </w:t>
       </w:r>
-      <w:commentRangeEnd w:id="2"/>
+      <w:commentRangeEnd w:id="3"/>
       <w:r>
         <w:rPr>
           <w:rStyle w:val="CommentReference"/>
@@ -2423,7 +2359,7 @@
           <w:sz w:val="22"/>
           <w:szCs w:val="22"/>
         </w:rPr>
-        <w:commentReference w:id="2"/>
+        <w:commentReference w:id="3"/>
       </w:r>
     </w:p>
     <w:p>
@@ -2479,7 +2415,7 @@
           <w:sz w:val="22"/>
           <w:szCs w:val="22"/>
         </w:rPr>
-        <w:instrText>ADDIN CSL_CITATION {"citationItems":[{"id":"ITEM-1","itemData":{"DOI":"10.1016/j.tips.2015.11.011","ISSN":"1873-3735","PMID":"26700098","abstract":"The increasing epidemic of obesity and its comorbidities has spurred research interest in adipose biology and its regulatory functions. Recent studies have revealed that the mechanistic target of rapamycin (mTOR) signaling pathway has a critical role in the regulation of adipose tissue function, including adipogenesis, lipid metabolism, thermogenesis, and adipokine synthesis and/or secretion. Given the importance of mTOR signaling in controlling energy homeostasis, it is not unexpected that deregulated mTOR signaling is associated with obesity and related metabolic disorders. In this review, we highlight current advances in understanding the roles of the mTOR signaling pathway in adipose tissue. We also provide a more nuanced view of how the mTOR signaling pathway regulates adipose tissue biology and function. Finally, we describe approaches to modulate the activity and tissue-specific function of mTOR that may pave the way towards counteracting obesity and related metabolic diseases.","author":[{"dropping-particle":"","family":"Cai","given":"Huan","non-dropping-particle":"","parse-names":false,"suffix":""},{"dropping-particle":"","family":"Dong","given":"Lily Q","non-dropping-particle":"","parse-names":false,"suffix":""},{"dropping-particle":"","family":"Liu","given":"Feng","non-dropping-particle":"","parse-names":false,"suffix":""}],"container-title":"Trends in pharmacological sciences","id":"ITEM-1","issue":"4","issued":{"date-parts":[["2016","4"]]},"page":"303-317","publisher":"NIH Public Access","title":"Recent Advances in Adipose mTOR Signaling and Function: Therapeutic Prospects.","type":"article-journal","volume":"37"},"uris":["http://www.mendeley.com/documents/?uuid=57804a5b-b302-4102-aab5-efdb3d598cf6"]},{"id":"ITEM-2","itemData":{"DOI":"10.1152/physiol.00024.2006","ISSN":"1548-9213","PMID":"16990457","abstract":"Signaling through mammalian target of rapamycin (mTOR) is activated by amino acids, insulin, and growth factors, and impaired by nutrient or energy deficiency. mTOR plays key roles in cell physiology. mTOR regulates numerous components involved in protein synthesis, including initiation and elongation factors, and the biogenesis of ribosomes themselves.","author":[{"dropping-particle":"","family":"Wang","given":"Xuemin","non-dropping-particle":"","parse-names":false,"suffix":""},{"dropping-particle":"","family":"Proud","given":"Christopher G.","non-dropping-particle":"","parse-names":false,"suffix":""}],"container-title":"Physiology","id":"ITEM-2","issue":"5","issued":{"date-parts":[["2006","10"]]},"page":"362-369","title":"The mTOR Pathway in the Control of Protein Synthesis","type":"article-journal","volume":"21"},"uris":["http://www.mendeley.com/documents/?uuid=23e8d27a-74f1-4025-962c-307bd524f511"]}],"mendeley":{"formattedCitation":"(14, 15)","plainTextFormattedCitation":"(14, 15)","previouslyFormattedCitation":"(14, 15)"},"properties":{"noteIndex":0},"schema":"https://github.com/citation-style-language/schema/raw/master/csl-citation.json"}</w:instrText>
+        <w:instrText>ADDIN CSL_CITATION {"citationItems":[{"id":"ITEM-1","itemData":{"DOI":"10.1016/j.tips.2015.11.011","ISSN":"1873-3735","PMID":"26700098","abstract":"The increasing epidemic of obesity and its comorbidities has spurred research interest in adipose biology and its regulatory functions. Recent studies have revealed that the mechanistic target of rapamycin (mTOR) signaling pathway has a critical role in the regulation of adipose tissue function, including adipogenesis, lipid metabolism, thermogenesis, and adipokine synthesis and/or secretion. Given the importance of mTOR signaling in controlling energy homeostasis, it is not unexpected that deregulated mTOR signaling is associated with obesity and related metabolic disorders. In this review, we highlight current advances in understanding the roles of the mTOR signaling pathway in adipose tissue. We also provide a more nuanced view of how the mTOR signaling pathway regulates adipose tissue biology and function. Finally, we describe approaches to modulate the activity and tissue-specific function of mTOR that may pave the way towards counteracting obesity and related metabolic diseases.","author":[{"dropping-particle":"","family":"Cai","given":"Huan","non-dropping-particle":"","parse-names":false,"suffix":""},{"dropping-particle":"","family":"Dong","given":"Lily Q","non-dropping-particle":"","parse-names":false,"suffix":""},{"dropping-particle":"","family":"Liu","given":"Feng","non-dropping-particle":"","parse-names":false,"suffix":""}],"container-title":"Trends in pharmacological sciences","id":"ITEM-1","issue":"4","issued":{"date-parts":[["2016","4"]]},"page":"303-317","publisher":"NIH Public Access","title":"Recent Advances in Adipose mTOR Signaling and Function: Therapeutic Prospects.","type":"article-journal","volume":"37"},"uris":["http://www.mendeley.com/documents/?uuid=83694779-bfb7-323d-ba26-cfa75aa30d5c"]},{"id":"ITEM-2","itemData":{"DOI":"10.1152/physiol.00024.2006","ISSN":"1548-9213","PMID":"16990457","abstract":"Signaling through mammalian target of rapamycin (mTOR) is activated by amino acids, insulin, and growth factors, and impaired by nutrient or energy deficiency. mTOR plays key roles in cell physiology. mTOR regulates numerous components involved in protein synthesis, including initiation and elongation factors, and the biogenesis of ribosomes themselves.","author":[{"dropping-particle":"","family":"Wang","given":"Xuemin","non-dropping-particle":"","parse-names":false,"suffix":""},{"dropping-particle":"","family":"Proud","given":"Christopher G.","non-dropping-particle":"","parse-names":false,"suffix":""}],"container-title":"Physiology","id":"ITEM-2","issue":"5","issued":{"date-parts":[["2006","10"]]},"page":"362-369","title":"The mTOR Pathway in the Control of Protein Synthesis","type":"article-journal","volume":"21"},"uris":["http://www.mendeley.com/documents/?uuid=24225e69-d780-36ab-8ed7-61e2a9785f96"]}],"mendeley":{"formattedCitation":"(15, 16)","plainTextFormattedCitation":"(15, 16)","previouslyFormattedCitation":"(14, 15)"},"properties":{"noteIndex":0},"schema":"https://github.com/citation-style-language/schema/raw/master/csl-citation.json"}</w:instrText>
       </w:r>
       <w:r>
         <w:rPr>
@@ -2498,7 +2434,7 @@
           <w:sz w:val="22"/>
           <w:szCs w:val="22"/>
         </w:rPr>
-        <w:t>(14, 15)</w:t>
+        <w:t>(15, 16)</w:t>
       </w:r>
       <w:r>
         <w:rPr>
@@ -2554,7 +2490,7 @@
           <w:sz w:val="22"/>
           <w:szCs w:val="22"/>
         </w:rPr>
-        <w:instrText>ADDIN CSL_CITATION {"citationItems":[{"id":"ITEM-1","itemData":{"DOI":"10.1038/ijo.2010.208","ISSN":"0307-0565","abstract":"mTORC1 signaling in energy balance and metabolic disease","author":[{"dropping-particle":"","family":"Catania","given":"C","non-dropping-particle":"","parse-names":false,"suffix":""},{"dropping-particle":"","family":"Binder","given":"E","non-dropping-particle":"","parse-names":false,"suffix":""},{"dropping-particle":"","family":"Cota","given":"D","non-dropping-particle":"","parse-names":false,"suffix":""}],"container-title":"International Journal of Obesity","id":"ITEM-1","issue":"6","issued":{"date-parts":[["2011","6"]]},"page":"751-761","publisher":"Nature Publishing Group","title":"mTORC1 signaling in energy balance and metabolic disease","type":"article-journal","volume":"35"},"uris":["http://www.mendeley.com/documents/?uuid=be78c57e-d6b4-494f-83e3-93075e9be605"]}],"mendeley":{"formattedCitation":"(16)","plainTextFormattedCitation":"(16)","previouslyFormattedCitation":"(16)"},"properties":{"noteIndex":0},"schema":"https://github.com/citation-style-language/schema/raw/master/csl-citation.json"}</w:instrText>
+        <w:instrText>ADDIN CSL_CITATION {"citationItems":[{"id":"ITEM-1","itemData":{"DOI":"10.1038/ijo.2010.208","ISSN":"0307-0565","abstract":"mTORC1 signaling in energy balance and metabolic disease","author":[{"dropping-particle":"","family":"Catania","given":"C","non-dropping-particle":"","parse-names":false,"suffix":""},{"dropping-particle":"","family":"Binder","given":"E","non-dropping-particle":"","parse-names":false,"suffix":""},{"dropping-particle":"","family":"Cota","given":"D","non-dropping-particle":"","parse-names":false,"suffix":""}],"container-title":"International Journal of Obesity","id":"ITEM-1","issue":"6","issued":{"date-parts":[["2011","6","28"]]},"page":"751-761","publisher":"Nature Publishing Group","title":"mTORC1 signaling in energy balance and metabolic disease","type":"article-journal","volume":"35"},"uris":["http://www.mendeley.com/documents/?uuid=15280fc8-f74e-3b2c-b092-e1f5a7b33198"]}],"mendeley":{"formattedCitation":"(17)","plainTextFormattedCitation":"(17)","previouslyFormattedCitation":"(16)"},"properties":{"noteIndex":0},"schema":"https://github.com/citation-style-language/schema/raw/master/csl-citation.json"}</w:instrText>
       </w:r>
       <w:r>
         <w:rPr>
@@ -2573,7 +2509,7 @@
           <w:sz w:val="22"/>
           <w:szCs w:val="22"/>
         </w:rPr>
-        <w:t>(16)</w:t>
+        <w:t>(17)</w:t>
       </w:r>
       <w:r>
         <w:rPr>
@@ -2627,7 +2563,7 @@
           <w:sz w:val="22"/>
           <w:szCs w:val="22"/>
         </w:rPr>
-        <w:instrText>ADDIN CSL_CITATION {"citationItems":[{"id":"ITEM-1","itemData":{"DOI":"10.1016/j.cub.2009.09.058","ISBN":"1879-0445 (Electronic)\\n0960-9822 (Linking)","ISSN":"1879-0445","PMID":"19948145","abstract":"Lipid biosynthesis is essential for the maintenance of cellular homeostasis. The lipids produced by cells (glycerolipids, fatty acids, phospholipids, cholesterol, and sphingolipids) are used as an energy source/reserve, as building blocks for membrane biosynthesis, as precursor molecules for the synthesis of various cellular products, and as signaling molecules. Defects in lipid synthesis or processing contribute to the development of many diseases, including obesity, insulin resistance, type 2 diabetes, non-alcoholic fatty liver disease, and cancer. Studies published over the last few years have shown that the target of rapamycin (TOR), a conserved serine/threonine kinase with an important role in regulating cell growth, controls lipid biosynthesis through various mechanisms. Here, we review these findings and briefly discuss their potential relevance for human health and disease.","author":[{"dropping-particle":"","family":"Laplante","given":"Mathieu","non-dropping-particle":"","parse-names":false,"suffix":""},{"dropping-particle":"","family":"Sabatini","given":"David M.","non-dropping-particle":"","parse-names":false,"suffix":""}],"container-title":"Current Biology","id":"ITEM-1","issue":"22","issued":{"date-parts":[["2009","12","1"]]},"page":"R1046-52","publisher":"Elsevier Ltd","title":"An emerging role of mTOR in lipid biosynthesis.","type":"article-journal","volume":"19"},"uris":["http://www.mendeley.com/documents/?uuid=5d797e9e-57cc-4d36-93ea-b575e8942c5b"]},{"id":"ITEM-2","itemData":{"DOI":"10.1016/j.tips.2015.11.011","ISSN":"1873-3735","PMID":"26700098","abstract":"The increasing epidemic of obesity and its comorbidities has spurred research interest in adipose biology and its regulatory functions. Recent studies have revealed that the mechanistic target of rapamycin (mTOR) signaling pathway has a critical role in the regulation of adipose tissue function, including adipogenesis, lipid metabolism, thermogenesis, and adipokine synthesis and/or secretion. Given the importance of mTOR signaling in controlling energy homeostasis, it is not unexpected that deregulated mTOR signaling is associated with obesity and related metabolic disorders. In this review, we highlight current advances in understanding the roles of the mTOR signaling pathway in adipose tissue. We also provide a more nuanced view of how the mTOR signaling pathway regulates adipose tissue biology and function. Finally, we describe approaches to modulate the activity and tissue-specific function of mTOR that may pave the way towards counteracting obesity and related metabolic diseases.","author":[{"dropping-particle":"","family":"Cai","given":"Huan","non-dropping-particle":"","parse-names":false,"suffix":""},{"dropping-particle":"","family":"Dong","given":"Lily Q","non-dropping-particle":"","parse-names":false,"suffix":""},{"dropping-particle":"","family":"Liu","given":"Feng","non-dropping-particle":"","parse-names":false,"suffix":""}],"container-title":"Trends in pharmacological sciences","id":"ITEM-2","issue":"4","issued":{"date-parts":[["2016","4"]]},"page":"303-317","publisher":"NIH Public Access","title":"Recent Advances in Adipose mTOR Signaling and Function: Therapeutic Prospects.","type":"article-journal","volume":"37"},"uris":["http://www.mendeley.com/documents/?uuid=57804a5b-b302-4102-aab5-efdb3d598cf6"]}],"mendeley":{"formattedCitation":"(14, 17)","plainTextFormattedCitation":"(14, 17)","previouslyFormattedCitation":"(14, 17)"},"properties":{"noteIndex":0},"schema":"https://github.com/citation-style-language/schema/raw/master/csl-citation.json"}</w:instrText>
+        <w:instrText>ADDIN CSL_CITATION {"citationItems":[{"id":"ITEM-1","itemData":{"DOI":"10.1016/j.cub.2009.09.058","ISSN":"09609822","PMID":"19948145","abstract":"Lipid biosynthesis is essential for the maintenance of cellular homeostasis. The lipids produced by cells (glycerolipids, fatty acids, phospholipids, cholesterol, and sphingolipids) are used as an energy source/reserve, as building blocks for membrane biosynthesis, as precursor molecules for the synthesis of various cellular products, and as signaling molecules. Defects in lipid synthesis or processing contribute to the development of many diseases, including obesity, insulin resistance, type 2 diabetes, non-alcoholic fatty liver disease, and cancer. Studies published over the last few years have shown that the target of rapamycin (TOR), a conserved serine/threonine kinase with an important role in regulating cell growth, controls lipid biosynthesis through various mechanisms. Here, we review these findings and briefly discuss their potential relevance for human health and disease.","author":[{"dropping-particle":"","family":"Laplante","given":"Mathieu","non-dropping-particle":"","parse-names":false,"suffix":""},{"dropping-particle":"","family":"Sabatini","given":"David M.","non-dropping-particle":"","parse-names":false,"suffix":""}],"container-title":"Current Biology","id":"ITEM-1","issue":"22","issued":{"date-parts":[["2009","12","1"]]},"page":"R1046-R1052","title":"An Emerging Role of mTOR in Lipid Biosynthesis","type":"article-journal","volume":"19"},"uris":["http://www.mendeley.com/documents/?uuid=dd4ef4e2-7002-34d3-b008-b44dff7a354f"]},{"id":"ITEM-2","itemData":{"DOI":"10.1016/j.tips.2015.11.011","ISSN":"1873-3735","PMID":"26700098","abstract":"The increasing epidemic of obesity and its comorbidities has spurred research interest in adipose biology and its regulatory functions. Recent studies have revealed that the mechanistic target of rapamycin (mTOR) signaling pathway has a critical role in the regulation of adipose tissue function, including adipogenesis, lipid metabolism, thermogenesis, and adipokine synthesis and/or secretion. Given the importance of mTOR signaling in controlling energy homeostasis, it is not unexpected that deregulated mTOR signaling is associated with obesity and related metabolic disorders. In this review, we highlight current advances in understanding the roles of the mTOR signaling pathway in adipose tissue. We also provide a more nuanced view of how the mTOR signaling pathway regulates adipose tissue biology and function. Finally, we describe approaches to modulate the activity and tissue-specific function of mTOR that may pave the way towards counteracting obesity and related metabolic diseases.","author":[{"dropping-particle":"","family":"Cai","given":"Huan","non-dropping-particle":"","parse-names":false,"suffix":""},{"dropping-particle":"","family":"Dong","given":"Lily Q","non-dropping-particle":"","parse-names":false,"suffix":""},{"dropping-particle":"","family":"Liu","given":"Feng","non-dropping-particle":"","parse-names":false,"suffix":""}],"container-title":"Trends in pharmacological sciences","id":"ITEM-2","issue":"4","issued":{"date-parts":[["2016","4"]]},"page":"303-317","publisher":"NIH Public Access","title":"Recent Advances in Adipose mTOR Signaling and Function: Therapeutic Prospects.","type":"article-journal","volume":"37"},"uris":["http://www.mendeley.com/documents/?uuid=83694779-bfb7-323d-ba26-cfa75aa30d5c"]}],"mendeley":{"formattedCitation":"(15, 18)","plainTextFormattedCitation":"(15, 18)","previouslyFormattedCitation":"(14, 17)"},"properties":{"noteIndex":0},"schema":"https://github.com/citation-style-language/schema/raw/master/csl-citation.json"}</w:instrText>
       </w:r>
       <w:r>
         <w:rPr>
@@ -2646,7 +2582,7 @@
           <w:sz w:val="22"/>
           <w:szCs w:val="22"/>
         </w:rPr>
-        <w:t>(14, 17)</w:t>
+        <w:t>(15, 18)</w:t>
       </w:r>
       <w:r>
         <w:rPr>
@@ -2727,7 +2663,7 @@
           <w:sz w:val="22"/>
           <w:szCs w:val="22"/>
         </w:rPr>
-        <w:instrText>ADDIN CSL_CITATION {"citationItems":[{"id":"ITEM-1","itemData":{"DOI":"10.1038/ijo.2010.208","ISSN":"0307-0565","abstract":"mTORC1 signaling in energy balance and metabolic disease","author":[{"dropping-particle":"","family":"Catania","given":"C","non-dropping-particle":"","parse-names":false,"suffix":""},{"dropping-particle":"","family":"Binder","given":"E","non-dropping-particle":"","parse-names":false,"suffix":""},{"dropping-particle":"","family":"Cota","given":"D","non-dropping-particle":"","parse-names":false,"suffix":""}],"container-title":"International Journal of Obesity","id":"ITEM-1","issue":"6","issued":{"date-parts":[["2011","6"]]},"page":"751-761","publisher":"Nature Publishing Group","title":"mTORC1 signaling in energy balance and metabolic disease","type":"article-journal","volume":"35"},"uris":["http://www.mendeley.com/documents/?uuid=be78c57e-d6b4-494f-83e3-93075e9be605"]}],"mendeley":{"formattedCitation":"(16)","plainTextFormattedCitation":"(16)","previouslyFormattedCitation":"(16)"},"properties":{"noteIndex":0},"schema":"https://github.com/citation-style-language/schema/raw/master/csl-citation.json"}</w:instrText>
+        <w:instrText>ADDIN CSL_CITATION {"citationItems":[{"id":"ITEM-1","itemData":{"DOI":"10.1038/ijo.2010.208","ISSN":"0307-0565","abstract":"mTORC1 signaling in energy balance and metabolic disease","author":[{"dropping-particle":"","family":"Catania","given":"C","non-dropping-particle":"","parse-names":false,"suffix":""},{"dropping-particle":"","family":"Binder","given":"E","non-dropping-particle":"","parse-names":false,"suffix":""},{"dropping-particle":"","family":"Cota","given":"D","non-dropping-particle":"","parse-names":false,"suffix":""}],"container-title":"International Journal of Obesity","id":"ITEM-1","issue":"6","issued":{"date-parts":[["2011","6","28"]]},"page":"751-761","publisher":"Nature Publishing Group","title":"mTORC1 signaling in energy balance and metabolic disease","type":"article-journal","volume":"35"},"uris":["http://www.mendeley.com/documents/?uuid=15280fc8-f74e-3b2c-b092-e1f5a7b33198"]}],"mendeley":{"formattedCitation":"(17)","plainTextFormattedCitation":"(17)","previouslyFormattedCitation":"(16)"},"properties":{"noteIndex":0},"schema":"https://github.com/citation-style-language/schema/raw/master/csl-citation.json"}</w:instrText>
       </w:r>
       <w:r>
         <w:rPr>
@@ -2746,7 +2682,7 @@
           <w:sz w:val="22"/>
           <w:szCs w:val="22"/>
         </w:rPr>
-        <w:t>(16)</w:t>
+        <w:t>(17)</w:t>
       </w:r>
       <w:r>
         <w:rPr>
@@ -2818,7 +2754,7 @@
           <w:sz w:val="22"/>
           <w:szCs w:val="22"/>
         </w:rPr>
-        <w:instrText>ADDIN CSL_CITATION {"citationItems":[{"id":"ITEM-1","itemData":{"DOI":"10.1074/jbc.M113.526335","ISSN":"1083-351X","PMID":"24275666","abstract":"The mammalian target of rapamycin complex 1 (mTORC1) is a master regulator of cell growth and proliferation. Recent studies have suggested that constitutive activation of mTORC1 in normal cells could lead to malignant tumor development in several tissues. However, the mechanisms of mTORC1 hyperactivation to promote the growth and metastasis of breast or other cancers are still not well characterized. Here, using a new inducible deletion system, we show that deletion of Tsc1 in mouse primary mammary tumor cells, either before or after their transplantation, significantly increased their growth in vivo. The increase in tumor growth was completely rescued by rapamycin treatment, suggesting a major contribution from mTORC1 hyperactivation. Interestingly, glucose starvation-induced autophagy, but not amino acid starvation-induced autophagy, was increased significantly in Tsc1-null tumor cells. Further analysis of these cells also showed an increased Akt activation but no significant changes in Erk signaling. Together, these results provide insights into the mechanism by which hyperactivation of mTORC1 promotes breast cancer progression through increasing autophagy and Akt activation in vivo.","author":[{"dropping-particle":"","family":"Chen","given":"Yongqiang","non-dropping-particle":"","parse-names":false,"suffix":""},{"dropping-particle":"","family":"Wei","given":"Huijun","non-dropping-particle":"","parse-names":false,"suffix":""},{"dropping-particle":"","family":"Liu","given":"Fei","non-dropping-particle":"","parse-names":false,"suffix":""},{"dropping-particle":"","family":"Guan","given":"Jun-Lin","non-dropping-particle":"","parse-names":false,"suffix":""}],"container-title":"The Journal of biological chemistry","id":"ITEM-1","issue":"2","issued":{"date-parts":[["2014","1"]]},"page":"1164-73","publisher":"American Society for Biochemistry and Molecular Biology","title":"Hyperactivation of mammalian target of rapamycin complex 1 (mTORC1) promotes breast cancer progression through enhancing glucose starvation-induced autophagy and Akt signaling.","type":"article-journal","volume":"289"},"uris":["http://www.mendeley.com/documents/?uuid=ec9f9b43-dbec-36c6-a97a-8398ce988b4e","http://www.mendeley.com/documents/?uuid=e7358b09-6f95-42d3-a38e-0da4487a5a29"]}],"mendeley":{"formattedCitation":"(18)","plainTextFormattedCitation":"(18)","previouslyFormattedCitation":"(18)"},"properties":{"noteIndex":0},"schema":"https://github.com/citation-style-language/schema/raw/master/csl-citation.json"}</w:instrText>
+        <w:instrText>ADDIN CSL_CITATION {"citationItems":[{"id":"ITEM-1","itemData":{"DOI":"10.1074/jbc.M113.526335","ISSN":"1083-351X","PMID":"24275666","abstract":"The mammalian target of rapamycin complex 1 (mTORC1) is a master regulator of cell growth and proliferation. Recent studies have suggested that constitutive activation of mTORC1 in normal cells could lead to malignant tumor development in several tissues. However, the mechanisms of mTORC1 hyperactivation to promote the growth and metastasis of breast or other cancers are still not well characterized. Here, using a new inducible deletion system, we show that deletion of Tsc1 in mouse primary mammary tumor cells, either before or after their transplantation, significantly increased their growth in vivo. The increase in tumor growth was completely rescued by rapamycin treatment, suggesting a major contribution from mTORC1 hyperactivation. Interestingly, glucose starvation-induced autophagy, but not amino acid starvation-induced autophagy, was increased significantly in Tsc1-null tumor cells. Further analysis of these cells also showed an increased Akt activation but no significant changes in Erk signaling. Together, these results provide insights into the mechanism by which hyperactivation of mTORC1 promotes breast cancer progression through increasing autophagy and Akt activation in vivo.","author":[{"dropping-particle":"","family":"Chen","given":"Yongqiang","non-dropping-particle":"","parse-names":false,"suffix":""},{"dropping-particle":"","family":"Wei","given":"Huijun","non-dropping-particle":"","parse-names":false,"suffix":""},{"dropping-particle":"","family":"Liu","given":"Fei","non-dropping-particle":"","parse-names":false,"suffix":""},{"dropping-particle":"","family":"Guan","given":"Jun-Lin","non-dropping-particle":"","parse-names":false,"suffix":""}],"container-title":"The Journal of biological chemistry","id":"ITEM-1","issue":"2","issued":{"date-parts":[["2014","1","10"]]},"page":"1164-73","publisher":"American Society for Biochemistry and Molecular Biology","title":"Hyperactivation of mammalian target of rapamycin complex 1 (mTORC1) promotes breast cancer progression through enhancing glucose starvation-induced autophagy and Akt signaling.","type":"article-journal","volume":"289"},"uris":["http://www.mendeley.com/documents/?uuid=ec9f9b43-dbec-36c6-a97a-8398ce988b4e","http://www.mendeley.com/documents/?uuid=e7358b09-6f95-42d3-a38e-0da4487a5a29"]}],"mendeley":{"formattedCitation":"(19)","plainTextFormattedCitation":"(19)","previouslyFormattedCitation":"(18)"},"properties":{"noteIndex":0},"schema":"https://github.com/citation-style-language/schema/raw/master/csl-citation.json"}</w:instrText>
       </w:r>
       <w:r>
         <w:rPr>
@@ -2837,7 +2773,7 @@
           <w:sz w:val="22"/>
           <w:szCs w:val="22"/>
         </w:rPr>
-        <w:t>(18)</w:t>
+        <w:t>(19)</w:t>
       </w:r>
       <w:r>
         <w:rPr>
@@ -2954,7 +2890,7 @@
           <w:sz w:val="22"/>
           <w:szCs w:val="22"/>
         </w:rPr>
-        <w:instrText>ADDIN CSL_CITATION {"citationItems":[{"id":"ITEM-1","itemData":{"DOI":"10.1186/s40104-016-0078-8","ISSN":"1674-9782","PMID":"27042295","abstract":"Milk is synthesized by mammary epithelial cells of lactating mammals. The synthetic capacity of the mammary gland depends largely on the number and efficiency of functional mammary epithelial cells. Structural development of the mammary gland occurs during fetal growth, prepubertal and post-pubertal periods, pregnancy, and lactation under the control of various hormones (particularly estrogen, growth hormone, insulin-like growth factor-I, progesterone, placental lactogen, and prolactin) in a species- and stage-dependent manner. Milk is essential for the growth, development, and health of neonates. Amino acids (AA), present in both free and peptide-bound forms, are the most abundant organic nutrients in the milk of farm animals. Uptake of AA from the arterial blood of the lactating dam is the ultimate source of proteins (primarily β-casein and α-lactalbumin) and bioactive nitrogenous metabolites in milk. Results of recent studies indicate extensive catabolism of branched-chain AA (leucine, isoleucine and valine) and arginine to synthesize glutamate, glutamine, alanine, aspartate, asparagine, proline, and polyamines. The formation of polypeptides from AA is regulated not only by hormones (e.g., prolactin, insulin and glucocorticoids) and the rate of blood flow across the lactating mammary gland, but also by concentrations of AA, lipids, glucose, vitamins and minerals in the maternal plasma, as well as the activation of the mechanistic (mammalian) target rapamycin signaling by certain AA (e.g., arginine, branched-chain AA, and glutamine). Knowledge of AA utilization (including metabolism) by mammary epithelial cells will enhance our fundamental understanding of lactation biology and has important implications for improving the efficiency of livestock production worldwide.","author":[{"dropping-particle":"","family":"Rezaei","given":"Reza","non-dropping-particle":"","parse-names":false,"suffix":""},{"dropping-particle":"","family":"Wu","given":"Zhenlong","non-dropping-particle":"","parse-names":false,"suffix":""},{"dropping-particle":"","family":"Hou","given":"Yongqing","non-dropping-particle":"","parse-names":false,"suffix":""},{"dropping-particle":"","family":"Bazer","given":"Fuller W","non-dropping-particle":"","parse-names":false,"suffix":""},{"dropping-particle":"","family":"Wu","given":"Guoyao","non-dropping-particle":"","parse-names":false,"suffix":""}],"container-title":"Journal of animal science and biotechnology","id":"ITEM-1","issued":{"date-parts":[["2016"]]},"page":"20","publisher":"BioMed Central","title":"Amino acids and mammary gland development: nutritional implications for milk production and neonatal growth.","type":"article-journal","volume":"7"},"uris":["http://www.mendeley.com/documents/?uuid=f352d12a-7a2c-4914-9e50-db8ec203ae2f"]}],"mendeley":{"formattedCitation":"(8)","plainTextFormattedCitation":"(8)","previouslyFormattedCitation":"(8)"},"properties":{"noteIndex":0},"schema":"https://github.com/citation-style-language/schema/raw/master/csl-citation.json"}</w:instrText>
+        <w:instrText>ADDIN CSL_CITATION {"citationItems":[{"id":"ITEM-1","itemData":{"DOI":"10.1186/s40104-016-0078-8","ISSN":"1674-9782","PMID":"27042295","abstract":"Milk is synthesized by mammary epithelial cells of lactating mammals. The synthetic capacity of the mammary gland depends largely on the number and efficiency of functional mammary epithelial cells. Structural development of the mammary gland occurs during fetal growth, prepubertal and post-pubertal periods, pregnancy, and lactation under the control of various hormones (particularly estrogen, growth hormone, insulin-like growth factor-I, progesterone, placental lactogen, and prolactin) in a species- and stage-dependent manner. Milk is essential for the growth, development, and health of neonates. Amino acids (AA), present in both free and peptide-bound forms, are the most abundant organic nutrients in the milk of farm animals. Uptake of AA from the arterial blood of the lactating dam is the ultimate source of proteins (primarily β-casein and α-lactalbumin) and bioactive nitrogenous metabolites in milk. Results of recent studies indicate extensive catabolism of branched-chain AA (leucine, isoleucine and valine) and arginine to synthesize glutamate, glutamine, alanine, aspartate, asparagine, proline, and polyamines. The formation of polypeptides from AA is regulated not only by hormones (e.g., prolactin, insulin and glucocorticoids) and the rate of blood flow across the lactating mammary gland, but also by concentrations of AA, lipids, glucose, vitamins and minerals in the maternal plasma, as well as the activation of the mechanistic (mammalian) target rapamycin signaling by certain AA (e.g., arginine, branched-chain AA, and glutamine). Knowledge of AA utilization (including metabolism) by mammary epithelial cells will enhance our fundamental understanding of lactation biology and has important implications for improving the efficiency of livestock production worldwide.","author":[{"dropping-particle":"","family":"Rezaei","given":"Reza","non-dropping-particle":"","parse-names":false,"suffix":""},{"dropping-particle":"","family":"Wu","given":"Zhenlong","non-dropping-particle":"","parse-names":false,"suffix":""},{"dropping-particle":"","family":"Hou","given":"Yongqing","non-dropping-particle":"","parse-names":false,"suffix":""},{"dropping-particle":"","family":"Bazer","given":"Fuller W","non-dropping-particle":"","parse-names":false,"suffix":""},{"dropping-particle":"","family":"Wu","given":"Guoyao","non-dropping-particle":"","parse-names":false,"suffix":""}],"container-title":"Journal of animal science and biotechnology","id":"ITEM-1","issued":{"date-parts":[["2016"]]},"page":"20","publisher":"BioMed Central","title":"Amino acids and mammary gland development: nutritional implications for milk production and neonatal growth.","type":"article-journal","volume":"7"},"uris":["http://www.mendeley.com/documents/?uuid=44a8a3e0-bbf6-3d76-a16e-aaf2795df22d"]}],"mendeley":{"formattedCitation":"(9)","plainTextFormattedCitation":"(9)","previouslyFormattedCitation":"(8)"},"properties":{"noteIndex":0},"schema":"https://github.com/citation-style-language/schema/raw/master/csl-citation.json"}</w:instrText>
       </w:r>
       <w:r>
         <w:rPr>
@@ -2973,7 +2909,7 @@
           <w:sz w:val="22"/>
           <w:szCs w:val="22"/>
         </w:rPr>
-        <w:t>(8)</w:t>
+        <w:t>(9)</w:t>
       </w:r>
       <w:r>
         <w:rPr>
@@ -3064,27 +3000,7 @@
           <w:sz w:val="22"/>
           <w:szCs w:val="22"/>
         </w:rPr>
-        <w:t xml:space="preserve"> lower omega</w:t>
-      </w:r>
-      <w:proofErr w:type="gramStart"/>
-      <w:r>
-        <w:rPr>
-          <w:rFonts w:ascii="Arial" w:hAnsi="Arial" w:cs="Arial"/>
-          <w:color w:val="000000" w:themeColor="text1"/>
-          <w:sz w:val="22"/>
-          <w:szCs w:val="22"/>
-        </w:rPr>
-        <w:t>6:omega</w:t>
-      </w:r>
-      <w:proofErr w:type="gramEnd"/>
-      <w:r>
-        <w:rPr>
-          <w:rFonts w:ascii="Arial" w:hAnsi="Arial" w:cs="Arial"/>
-          <w:color w:val="000000" w:themeColor="text1"/>
-          <w:sz w:val="22"/>
-          <w:szCs w:val="22"/>
-        </w:rPr>
-        <w:t>-3 ratio, reduced gene expression of immun</w:t>
+        <w:t xml:space="preserve"> lower omega6:omega-3 ratio, reduced gene expression of immun</w:t>
       </w:r>
       <w:r>
         <w:rPr>
@@ -3387,7 +3303,6 @@
         <w:t>/</w:t>
       </w:r>
       <w:proofErr w:type="spellStart"/>
-      <w:proofErr w:type="gramStart"/>
       <w:r>
         <w:rPr>
           <w:rFonts w:ascii="Arial" w:hAnsi="Arial" w:cs="Arial"/>
@@ -3416,17 +3331,7 @@
           <w:sz w:val="22"/>
           <w:szCs w:val="22"/>
         </w:rPr>
-        <w:t>mice</w:t>
-      </w:r>
-      <w:proofErr w:type="gramEnd"/>
-      <w:r>
-        <w:rPr>
-          <w:rFonts w:ascii="Arial" w:hAnsi="Arial" w:cs="Arial"/>
-          <w:color w:val="000000" w:themeColor="text1"/>
-          <w:sz w:val="22"/>
-          <w:szCs w:val="22"/>
-        </w:rPr>
-        <w:t xml:space="preserve"> with flanked </w:t>
+        <w:t xml:space="preserve">mice with flanked </w:t>
       </w:r>
       <w:r>
         <w:rPr>
@@ -3548,7 +3453,6 @@
         <w:t>/</w:t>
       </w:r>
       <w:proofErr w:type="spellStart"/>
-      <w:proofErr w:type="gramStart"/>
       <w:r>
         <w:rPr>
           <w:rFonts w:ascii="Arial" w:hAnsi="Arial" w:cs="Arial"/>
@@ -3590,7 +3494,6 @@
         <w:t>Tg</w:t>
       </w:r>
       <w:proofErr w:type="spellEnd"/>
-      <w:proofErr w:type="gramEnd"/>
       <w:r>
         <w:rPr>
           <w:rFonts w:ascii="Arial" w:hAnsi="Arial" w:cs="Arial"/>
@@ -3981,7 +3884,7 @@
           <w:sz w:val="22"/>
           <w:szCs w:val="22"/>
         </w:rPr>
-        <w:instrText>ADDIN CSL_CITATION {"citationItems":[{"id":"ITEM-1","itemData":{"ISSN":"0964-6906","PMID":"11875047","abstract":"Tuberous sclerosis (TSC) is a autosomal dominant genetic disorder caused by mutations in either TSC1 or TSC2, and characterized by benign hamartoma growth. We developed a murine model of Tsc1 disease by gene targeting. Tsc1 null embryos die at mid-gestation from a failure of liver development. Tsc1 heterozygotes develop kidney cystadenomas and liver hemangiomas at high frequency, but the incidence of kidney tumors is somewhat lower than in Tsc2 heterozygote mice. Liver hemangiomas were more common, more severe and caused higher mortality in female than in male Tsc1 heterozygotes. Tsc1 null embryo fibroblast lines have persistent phosphorylation of the p70S6K (S6K) and its substrate S6, that is sensitive to treatment with rapamycin, indicating constitutive activation of the mTOR-S6K pathway due to loss of the Tsc1 protein, hamartin. Hyperphosphorylation of S6 is also seen in kidney tumors in the heterozygote mice, suggesting that inhibition of this pathway may have benefit in control of TSC hamartomas.","author":[{"dropping-particle":"","family":"Kwiatkowski","given":"David J.","non-dropping-particle":"","parse-names":false,"suffix":""},{"dropping-particle":"","family":"Zhang","given":"Hongbing","non-dropping-particle":"","parse-names":false,"suffix":""},{"dropping-particle":"","family":"Bandura","given":"Jennifer L","non-dropping-particle":"","parse-names":false,"suffix":""},{"dropping-particle":"","family":"Heiberger","given":"Kristina M","non-dropping-particle":"","parse-names":false,"suffix":""},{"dropping-particle":"","family":"Glogauer","given":"Michael","non-dropping-particle":"","parse-names":false,"suffix":""},{"dropping-particle":"","family":"el-Hashemite","given":"Nisreen","non-dropping-particle":"","parse-names":false,"suffix":""},{"dropping-particle":"","family":"Onda","given":"Hiroaki","non-dropping-particle":"","parse-names":false,"suffix":""}],"container-title":"Human molecular genetics","id":"ITEM-1","issue":"5","issued":{"date-parts":[["2002","3","1"]]},"page":"525-34","title":"A mouse model of TSC1 reveals sex-dependent lethality from liver hemangiomas, and up-regulation of p70S6 kinase activity in Tsc1 null cells.","type":"article-journal","volume":"11"},"uris":["http://www.mendeley.com/documents/?uuid=97288937-3732-4db9-b166-026482655ed6"]},{"id":"ITEM-2","itemData":{"DOI":"10.1016/j.cmet.2007.11.002","ISBN":"1550-4131 (Print)\\r1550-4131 (Linking)","ISSN":"1550-4131","PMID":"18177728","abstract":"We have sought to identify transcriptional pathways in adipogenesis using an integrated experimental and computational approach. Here, we employ high-throughput DNase hypersensitivity analysis to find regions of altered chromatin structure surrounding key adipocyte genes. Regions that display differentiation-dependent changes in hypersensitivity were used to predict binding sites for proteins involved in adipogenesis. A high-scoring example was a binding motif for interferon regulatory factor (IRF) family members. Expression of all nine mammalian IRF mRNAs is regulated during adipogenesis, and several bind to the identified motifs in a differentiation-dependent manner. Furthermore, several IRF proteins repress differentiation. This analysis suggests an important role for IRF proteins in adipocyte biology and demonstrates the utility of this approach in identifying cis- and trans-acting factors not previously suspected to participate in adipogenesis.","author":[{"dropping-particle":"","family":"Eguchi","given":"Jun","non-dropping-particle":"","parse-names":false,"suffix":""},{"dropping-particle":"","family":"Yan","given":"Qing-Wu","non-dropping-particle":"","parse-names":false,"suffix":""},{"dropping-particle":"","family":"Schones","given":"Dustin E","non-dropping-particle":"","parse-names":false,"suffix":""},{"dropping-particle":"","family":"Kamal","given":"Michael","non-dropping-particle":"","parse-names":false,"suffix":""},{"dropping-particle":"","family":"Hsu","given":"Chung-Hsin","non-dropping-particle":"","parse-names":false,"suffix":""},{"dropping-particle":"","family":"Zhang","given":"Michael Q","non-dropping-particle":"","parse-names":false,"suffix":""},{"dropping-particle":"","family":"Crawford","given":"Gregory E.","non-dropping-particle":"","parse-names":false,"suffix":""},{"dropping-particle":"","family":"Rosen","given":"Evan D.","non-dropping-particle":"","parse-names":false,"suffix":""}],"container-title":"Cell metabolism","id":"ITEM-2","issue":"1","issued":{"date-parts":[["2008","1"]]},"page":"86-94","title":"Interferon regulatory factors are transcriptional regulators of adipogenesis.","type":"article-journal","volume":"7"},"uris":["http://www.mendeley.com/documents/?uuid=b797483e-5f9b-4d60-a5db-99f92ac18d38"]}],"mendeley":{"formattedCitation":"(19, 20)","plainTextFormattedCitation":"(19, 20)","previouslyFormattedCitation":"(19, 20)"},"properties":{"noteIndex":0},"schema":"https://github.com/citation-style-language/schema/raw/master/csl-citation.json"}</w:instrText>
+        <w:instrText>ADDIN CSL_CITATION {"citationItems":[{"id":"ITEM-1","itemData":{"DOI":"10.1093/hmg/11.5.525","ISSN":"14602083","author":[{"dropping-particle":"","family":"Kwiatkowski","given":"D. J.","non-dropping-particle":"","parse-names":false,"suffix":""},{"dropping-particle":"","family":"Zhang","given":"Hongbing","non-dropping-particle":"","parse-names":false,"suffix":""},{"dropping-particle":"","family":"Bandura","given":"Jennifer L.","non-dropping-particle":"","parse-names":false,"suffix":""},{"dropping-particle":"","family":"Heiberger","given":"Kristina M.","non-dropping-particle":"","parse-names":false,"suffix":""},{"dropping-particle":"","family":"Glogauer","given":"Michael","non-dropping-particle":"","parse-names":false,"suffix":""},{"dropping-particle":"","family":"el-Hashemite","given":"Nisreen","non-dropping-particle":"","parse-names":false,"suffix":""},{"dropping-particle":"","family":"Onda","given":"Hiroaki","non-dropping-particle":"","parse-names":false,"suffix":""}],"container-title":"Human Molecular Genetics","id":"ITEM-1","issue":"5","issued":{"date-parts":[["2002","3","1"]]},"page":"525-534","publisher":"Narnia","title":"A mouse model of TSC1 reveals sex-dependent lethality from liver hemangiomas, and up-regulation of p70S6 kinase activity in Tsc1 null cells","type":"article-journal","volume":"11"},"uris":["http://www.mendeley.com/documents/?uuid=61e8f49f-08e7-47df-b0f2-0a0ca6404839"]},{"id":"ITEM-2","itemData":{"DOI":"10.1016/j.cmet.2007.11.002","ISSN":"15504131","PMID":"18177728","abstract":"We have sought to identify transcriptional pathways in adipogenesis using an integrated experimental and computational approach. Here, we employ high-throughput DNase hypersensitivity analysis to find regions of altered chromatin structure surrounding key adipocyte genes. Regions that display differentiation-dependent changes in hypersensitivity were used to predict binding sites for proteins involved in adipogenesis. A high-scoring example was a binding motif for interferon regulatory factor (IRF) family members. Expression of all nine mammalian IRF mRNAs is regulated during adipogenesis, and several bind to the identified motifs in a differentiation-dependent manner. Furthermore, several IRF proteins repress differentiation. This analysis suggests an important role for IRF proteins in adipocyte biology and demonstrates the utility of this approach in identifying cis- and trans-acting factors not previously suspected to participate in adipogenesis.","author":[{"dropping-particle":"","family":"Eguchi","given":"Jun","non-dropping-particle":"","parse-names":false,"suffix":""},{"dropping-particle":"","family":"Yan","given":"Qing-Wu","non-dropping-particle":"","parse-names":false,"suffix":""},{"dropping-particle":"","family":"Schones","given":"Dustin E.","non-dropping-particle":"","parse-names":false,"suffix":""},{"dropping-particle":"","family":"Kamal","given":"Michael","non-dropping-particle":"","parse-names":false,"suffix":""},{"dropping-particle":"","family":"Hsu","given":"Chung-Hsin","non-dropping-particle":"","parse-names":false,"suffix":""},{"dropping-particle":"","family":"Zhang","given":"Michael Q.","non-dropping-particle":"","parse-names":false,"suffix":""},{"dropping-particle":"","family":"Crawford","given":"Gregory E.","non-dropping-particle":"","parse-names":false,"suffix":""},{"dropping-particle":"","family":"Rosen","given":"Evan D.","non-dropping-particle":"","parse-names":false,"suffix":""}],"container-title":"Cell Metabolism","id":"ITEM-2","issue":"1","issued":{"date-parts":[["2008","1"]]},"page":"86-94","title":"Interferon Regulatory Factors Are Transcriptional Regulators of Adipogenesis","type":"article-journal","volume":"7"},"uris":["http://www.mendeley.com/documents/?uuid=2da86aef-845d-3dd9-8f5d-3b87307e4465"]}],"mendeley":{"formattedCitation":"(20, 21)","plainTextFormattedCitation":"(20, 21)","previouslyFormattedCitation":"(19, 20)"},"properties":{"noteIndex":0},"schema":"https://github.com/citation-style-language/schema/raw/master/csl-citation.json"}</w:instrText>
       </w:r>
       <w:r>
         <w:rPr>
@@ -4000,7 +3903,7 @@
           <w:sz w:val="22"/>
           <w:szCs w:val="22"/>
         </w:rPr>
-        <w:t>(19, 20)</w:t>
+        <w:t>(20, 21)</w:t>
       </w:r>
       <w:r>
         <w:rPr>
@@ -4054,7 +3957,7 @@
           <w:sz w:val="22"/>
           <w:szCs w:val="22"/>
         </w:rPr>
-        <w:instrText>ADDIN CSL_CITATION {"citationItems":[{"id":"ITEM-1","itemData":{"DOI":"10.1073/pnas.1314863110","ISBN":"1091-6490 (Electronic)\r0027-8424 (Linking)","ISSN":"1091-6490","PMID":"24167256","abstract":"Adipose tissue is an important metabolic organ, the dysfunction of which is associated with the development of obesity, diabetes mellitus, and cardiovascular disease. The nuclear receptor peroxisome proliferator-activated receptor gamma (PPARγ) is considered the master regulator of adipocyte differentiation and function. Although its cell-autonomous role in adipogenesis has been clearly demonstrated in cell culture, previous fat-specific knockouts of the murine PPARγ gene did not demonstrate a dramatic phenotype in vivo. Here, using Adipoq-Cre mice to drive adipose-specific recombination, we report a unique fat-specific PPARγ knockout (PPARγ FKO) mouse model with almost no visible brown and white adipose tissue at age 3 mo. As a consequence, PPARγ FKO mice had hugely enlarged pancreatic islets, massive fatty livers, and dramatically elevated levels of blood glucose and serum insulin accompanied by extreme insulin resistance. PPARγ FKO mice also exhibited delayed hair coat formation associated with absence of dermal fat, disrupted mammary gland development with loss of mammary fat pads, and high bone mass with loss of bone marrow fat, indicating the critical roles of adipose PPARγ in these tissues. Together, our data reveal the necessity of fat PPARγ in adipose formation, whole-body metabolic homeostasis, and normal development of fat-containing tissues.","author":[{"dropping-particle":"","family":"Wang","given":"Fenfen","non-dropping-particle":"","parse-names":false,"suffix":""},{"dropping-particle":"","family":"Mullican","given":"Shannon E.","non-dropping-particle":"","parse-names":false,"suffix":""},{"dropping-particle":"","family":"DiSpirito","given":"Joanna R","non-dropping-particle":"","parse-names":false,"suffix":""},{"dropping-particle":"","family":"Peed","given":"Lindsey C","non-dropping-particle":"","parse-names":false,"suffix":""},{"dropping-particle":"","family":"Lazar","given":"Mitchell a","non-dropping-particle":"","parse-names":false,"suffix":""}],"container-title":"Proceedings of the National Academy of Sciences of the United States of America","id":"ITEM-1","issue":"46","issued":{"date-parts":[["2013","11","12"]]},"page":"18656-61","title":"Lipoatrophy and severe metabolic disturbance in mice with fat-specific deletion of PPARγ.","type":"article-journal","volume":"110"},"uris":["http://www.mendeley.com/documents/?uuid=d085991f-9148-4ad1-8b5c-4bf683a3386a"]}],"mendeley":{"formattedCitation":"(21)","plainTextFormattedCitation":"(21)","previouslyFormattedCitation":"(21)"},"properties":{"noteIndex":0},"schema":"https://github.com/citation-style-language/schema/raw/master/csl-citation.json"}</w:instrText>
+        <w:instrText>ADDIN CSL_CITATION {"citationItems":[{"id":"ITEM-1","itemData":{"DOI":"10.1073/pnas.1314863110","PMID":"24167256","abstract":"Adipose tissue is an important metabolic organ, the dysfunction of which is associated with the development of obesity, diabetes mellitus, and cardiovascular disease. The nuclear receptor peroxisome proliferator-activated receptor gamma (PPARγ) is considered the master regulator of adipocyte differentiation and function. Although its cell-autonomous role in adipogenesis has been clearly demonstrated in cell culture, previous fat-specific knockouts of the murine PPARγ gene did not demonstrate a dramatic phenotype in vivo. Here, using Adipoq-Cre mice to drive adipose-specific recombination, we report a unique fat-specific PPARγ knockout (PPARγ FKO) mouse model with almost no visible brown and white adipose tissue at age 3 mo. As a consequence, PPARγ FKO mice had hugely enlarged pancreatic islets, massive fatty livers, and dramatically elevated levels of blood glucose and serum insulin accompanied by extreme insulin resistance. PPARγ FKO mice also exhibited delayed hair coat formation associated with absence of dermal fat, disrupted mammary gland development with loss of mammary fat pads, and high bone mass with loss of bone marrow fat, indicating the critical roles of adipose PPARγ in these tissues. Together, our data reveal the necessity of fat PPARγ in adipose formation, whole-body metabolic homeostasis, and normal development of fat-containing tissues.","author":[{"dropping-particle":"","family":"Wang","given":"Fenfen","non-dropping-particle":"","parse-names":false,"suffix":""},{"dropping-particle":"","family":"Mullican","given":"Shannon E.","non-dropping-particle":"","parse-names":false,"suffix":""},{"dropping-particle":"","family":"DiSpirito","given":"Joanna R.","non-dropping-particle":"","parse-names":false,"suffix":""},{"dropping-particle":"","family":"Peed","given":"Lindsey C.","non-dropping-particle":"","parse-names":false,"suffix":""},{"dropping-particle":"","family":"Lazar","given":"Mitchell A.","non-dropping-particle":"","parse-names":false,"suffix":""}],"container-title":"Proceedings of the National Academy of Sciences of the United States of America","id":"ITEM-1","issue":"46","issued":{"date-parts":[["2013","11","12"]]},"page":"18656-18661","publisher":"National Academy of Sciences","title":"Lipoatrophy and severe metabolic disturbance in mice with fat-specific deletion of PPARγ","type":"article-journal","volume":"110"},"uris":["http://www.mendeley.com/documents/?uuid=013f05bf-536b-40ad-bb68-4d5c1c280596"]}],"mendeley":{"formattedCitation":"(22)","plainTextFormattedCitation":"(22)","previouslyFormattedCitation":"(21)"},"properties":{"noteIndex":0},"schema":"https://github.com/citation-style-language/schema/raw/master/csl-citation.json"}</w:instrText>
       </w:r>
       <w:r>
         <w:rPr>
@@ -4073,7 +3976,7 @@
           <w:sz w:val="22"/>
           <w:szCs w:val="22"/>
         </w:rPr>
-        <w:t>(21)</w:t>
+        <w:t>(22)</w:t>
       </w:r>
       <w:r>
         <w:rPr>
@@ -4801,7 +4704,7 @@
           <w:sz w:val="22"/>
           <w:szCs w:val="22"/>
         </w:rPr>
-        <w:instrText>ADDIN CSL_CITATION {"citationItems":[{"id":"ITEM-1","itemData":{"DOI":"10.1016/j.cmet.2018.05.022","abstract":"Graphical Abstract Highlights d Adipocytes de-differentiate in the mammary gland during lactation d These de-differentiated adipocytes assume a preadipocyte phenotype d Adipocyte-derived preadipocytes re-differentiate during involution d This de-and re-differentiation occurs repeatedly with multiple pregnancies Correspondence qwang@coh.org (Q.A.W.), philipp.scherer@ utsouthwestern.edu (P.E.S.) In Brief Adipocytes in the mammary gland disappear during lactation. Wang et al. show that these mammary adipocytes fully de-differentiate into preadipocytes during lactation and readily re-differentiate during involution. The same adipocytes are therefore ''recycled'' over multiple rounds of pregnancies. De-differentiation constitutes a new possible fate for terminally differentiated adipocytes.","author":[{"dropping-particle":"","family":"Wang","given":"Qiong A","non-dropping-particle":"","parse-names":false,"suffix":""},{"dropping-particle":"","family":"Song","given":"Anying","non-dropping-particle":"","parse-names":false,"suffix":""},{"dropping-particle":"","family":"Gupta","given":"Rana K","non-dropping-particle":"","parse-names":false,"suffix":""},{"dropping-particle":"","family":"Deplancke","given":"Bart","non-dropping-particle":"","parse-names":false,"suffix":""},{"dropping-particle":"","family":"Scherer","given":"Philipp E.","non-dropping-particle":"","parse-names":false,"suffix":""}],"container-title":"Cell Metabolism","id":"ITEM-1","issued":{"date-parts":[["2018"]]},"page":"282-288.e3","title":"Reversible De-differentiation of Mature White Adipocytes into Preadipocyte-like Precursors during Lactation","type":"article-journal","volume":"28"},"uris":["http://www.mendeley.com/documents/?uuid=5a20720f-6fba-4061-964e-dcc60c5f7367"]}],"mendeley":{"formattedCitation":"(22)","plainTextFormattedCitation":"(22)","previouslyFormattedCitation":"(22)"},"properties":{"noteIndex":0},"schema":"https://github.com/citation-style-language/schema/raw/master/csl-citation.json"}</w:instrText>
+        <w:instrText>ADDIN CSL_CITATION {"citationItems":[{"id":"ITEM-1","itemData":{"DOI":"10.1016/j.cmet.2018.05.022","abstract":"Graphical Abstract Highlights d Adipocytes de-differentiate in the mammary gland during lactation d These de-differentiated adipocytes assume a preadipocyte phenotype d Adipocyte-derived preadipocytes re-differentiate during involution d This de-and re-differentiation occurs repeatedly with multiple pregnancies Correspondence qwang@coh.org (Q.A.W.), philipp.scherer@ utsouthwestern.edu (P.E.S.) In Brief Adipocytes in the mammary gland disappear during lactation. Wang et al. show that these mammary adipocytes fully de-differentiate into preadipocytes during lactation and readily re-differentiate during involution. The same adipocytes are therefore ''recycled'' over multiple rounds of pregnancies. De-differentiation constitutes a new possible fate for terminally differentiated adipocytes.","author":[{"dropping-particle":"","family":"Wang","given":"Qiong A","non-dropping-particle":"","parse-names":false,"suffix":""},{"dropping-particle":"","family":"Song","given":"Anying","non-dropping-particle":"","parse-names":false,"suffix":""},{"dropping-particle":"","family":"Gupta","given":"Rana K","non-dropping-particle":"","parse-names":false,"suffix":""},{"dropping-particle":"","family":"Deplancke","given":"Bart","non-dropping-particle":"","parse-names":false,"suffix":""},{"dropping-particle":"","family":"Scherer","given":"Philipp E","non-dropping-particle":"","parse-names":false,"suffix":""}],"container-title":"Cell Metabolism","id":"ITEM-1","issued":{"date-parts":[["2018"]]},"page":"282-288.e3","title":"Reversible De-differentiation of Mature White Adipocytes into Preadipocyte-like Precursors during Lactation","type":"article-journal","volume":"28"},"uris":["http://www.mendeley.com/documents/?uuid=5f6e8996-a064-32c8-8225-556ed730a78f"]}],"mendeley":{"formattedCitation":"(23)","plainTextFormattedCitation":"(23)","previouslyFormattedCitation":"(22)"},"properties":{"noteIndex":0},"schema":"https://github.com/citation-style-language/schema/raw/master/csl-citation.json"}</w:instrText>
       </w:r>
       <w:r>
         <w:rPr>
@@ -4820,7 +4723,7 @@
           <w:sz w:val="22"/>
           <w:szCs w:val="22"/>
         </w:rPr>
-        <w:t>(22)</w:t>
+        <w:t>(23)</w:t>
       </w:r>
       <w:r>
         <w:rPr>
@@ -4865,7 +4768,7 @@
           <w:sz w:val="22"/>
           <w:szCs w:val="22"/>
         </w:rPr>
-        <w:instrText>ADDIN CSL_CITATION {"citationItems":[{"id":"ITEM-1","itemData":{"DOI":"10.3168/jds.S0022-0302(01)74516-X","abstract":"Lactose synthase (a complex of β1,4-galactosyltrans-ferase and α-lactalbumin) forms lactose in the Golgi complex of mammary epithelial cells. To determine whether α-lactalbumin is a limiting component in this complex, transgenic mice that expressed bovine α-lact-albumin were studied. Transgenic mice produced 0.5 to 1.5 mg/ml of bovine α-lactalbumin in their milk, 5-to 15-fold more α-lactalbumin than in milk of control mice. Transgenic and control mice produced milk with the same concentrations of lactose, cream, and total solids, and showed similar mammary gland growth, morphology, and histology. Milk from transgenic mice had 0.6% less protein than milk from control mice (P &lt; 0.05). The in vitro lactose synthase activity in mam-mary gland homogenates from α-lactalbumin transgenic mice was increased (P &lt; 0.05), demonstrating that bovine α-lactalbumin could interact with mu-rine β 1,4-galactosyltransferase. Pups reared by lactat-ing transgenic mice showed a 4% increase in growth on d 10 of lactation, suggesting that milk production was increased (P = 0.06). Milk volume, estimated using the weigh-suckle-weigh technique, tended to be higher (al-though not significantly) in transgenic mice (P = 0.11). These results suggest that augmenting α-lactalbumin expression in the dam increases the growth of suckling offspring. (Key words: α-lactalbumin, lactose synthase, milk production , transgenic mice) Abbreviation key: α-LA = α-lactalbumin, GT = β 1,4-galactosyltransferase, LS = lactose synthase, UDP = uridine diphosphate. Lactose is synthesized in the Golgi complex by lactose synthase (LS), a heterodimeric complex composed of α-lactalbumin (α-LA) and β 1,4-galactosyltransferase","author":[{"dropping-particle":"","family":"Boston","given":"W S","non-dropping-particle":"","parse-names":false,"suffix":""},{"dropping-particle":"","family":"Bleck","given":"G T","non-dropping-particle":"","parse-names":false,"suffix":""},{"dropping-particle":"","family":"Conroy","given":"J C","non-dropping-particle":"","parse-names":false,"suffix":""},{"dropping-particle":"","family":"Wheeler","given":"M B","non-dropping-particle":"","parse-names":false,"suffix":""},{"dropping-particle":"","family":"Miller","given":"D J","non-dropping-particle":"","parse-names":false,"suffix":""}],"container-title":"Journal of Dairy Science","id":"ITEM-1","issued":{"date-parts":[["2001"]]},"number-of-pages":"620-622","publisher":"American Dairy Science Association","title":"Short Communication: Effects of Increased Expression of α-Lactalbumin In Transgenic Mice on Milk Yield and Pup Growth","type":"report","volume":"84"},"uris":["http://www.mendeley.com/documents/?uuid=6f0ff52c-41c2-4ea0-9cf8-2048f401cf80"]}],"mendeley":{"formattedCitation":"(23)","plainTextFormattedCitation":"(23)","previouslyFormattedCitation":"(23)"},"properties":{"noteIndex":0},"schema":"https://github.com/citation-style-language/schema/raw/master/csl-citation.json"}</w:instrText>
+        <w:instrText>ADDIN CSL_CITATION {"citationItems":[{"id":"ITEM-1","itemData":{"DOI":"10.3168/jds.S0022-0302(01)74516-X","abstract":"Lactose synthase (a complex of β1,4-galactosyltrans-ferase and α-lactalbumin) forms lactose in the Golgi complex of mammary epithelial cells. To determine whether α-lactalbumin is a limiting component in this complex, transgenic mice that expressed bovine α-lact-albumin were studied. Transgenic mice produced 0.5 to 1.5 mg/ml of bovine α-lactalbumin in their milk, 5-to 15-fold more α-lactalbumin than in milk of control mice. Transgenic and control mice produced milk with the same concentrations of lactose, cream, and total solids, and showed similar mammary gland growth, morphology, and histology. Milk from transgenic mice had 0.6% less protein than milk from control mice (P &lt; 0.05). The in vitro lactose synthase activity in mam-mary gland homogenates from α-lactalbumin transgenic mice was increased (P &lt; 0.05), demonstrating that bovine α-lactalbumin could interact with mu-rine β 1,4-galactosyltransferase. Pups reared by lactat-ing transgenic mice showed a 4% increase in growth on d 10 of lactation, suggesting that milk production was increased (P = 0.06). Milk volume, estimated using the weigh-suckle-weigh technique, tended to be higher (al-though not significantly) in transgenic mice (P = 0.11). These results suggest that augmenting α-lactalbumin expression in the dam increases the growth of suckling offspring. (Key words: α-lactalbumin, lactose synthase, milk production , transgenic mice) Abbreviation key: α-LA = α-lactalbumin, GT = β 1,4-galactosyltransferase, LS = lactose synthase, UDP = uridine diphosphate. Lactose is synthesized in the Golgi complex by lactose synthase (LS), a heterodimeric complex composed of α-lactalbumin (α-LA) and β 1,4-galactosyltransferase","author":[{"dropping-particle":"","family":"Boston","given":"W S","non-dropping-particle":"","parse-names":false,"suffix":""},{"dropping-particle":"","family":"Bleck","given":"G T","non-dropping-particle":"","parse-names":false,"suffix":""},{"dropping-particle":"","family":"Conroy","given":"J C","non-dropping-particle":"","parse-names":false,"suffix":""},{"dropping-particle":"","family":"Wheeler","given":"M B","non-dropping-particle":"","parse-names":false,"suffix":""},{"dropping-particle":"","family":"Miller","given":"D J","non-dropping-particle":"","parse-names":false,"suffix":""}],"container-title":"Journal of Dairy Science","id":"ITEM-1","issued":{"date-parts":[["2001"]]},"number-of-pages":"620-622","publisher":"American Dairy Science Association","title":"Short Communication: Effects of Increased Expression of α-Lactalbumin In Transgenic Mice on Milk Yield and Pup Growth","type":"report","volume":"84"},"uris":["http://www.mendeley.com/documents/?uuid=8ddb069d-8a81-326c-b013-ab09704732bd"]}],"mendeley":{"formattedCitation":"(24)","plainTextFormattedCitation":"(24)","previouslyFormattedCitation":"(23)"},"properties":{"noteIndex":0},"schema":"https://github.com/citation-style-language/schema/raw/master/csl-citation.json"}</w:instrText>
       </w:r>
       <w:r>
         <w:rPr>
@@ -4884,7 +4787,7 @@
           <w:sz w:val="22"/>
           <w:szCs w:val="22"/>
         </w:rPr>
-        <w:t>(23)</w:t>
+        <w:t>(24)</w:t>
       </w:r>
       <w:r>
         <w:rPr>
@@ -5254,7 +5157,7 @@
           <w:sz w:val="22"/>
           <w:szCs w:val="22"/>
         </w:rPr>
-        <w:instrText>ADDIN CSL_CITATION {"citationItems":[{"id":"ITEM-1","itemData":{"DOI":"10.1016/S0308-8146(97)00014-9","ISSN":"0308-8146","abstract":"The Gerber test has been extensively used as an extremely accurate standard method for determining the content of milk lipids. However, it is risky to laboratory workers and hazardous to the environment due to the need for use of reagents. The research and development of alternative methods is of great importance especially for industrial application. In this work, the Creamatocrit method is evaluated to estimate the content of milk fatty material from mammals. Capillary tubes were filled with milk samples and centrifuged at 15 000 rpm for 5 min using an adequate micro centrifuge. The total content of lipids was determined by taking the ratio between the cream phase and the total sample length within the capillary tube. The results obtained show a satisfactory correlation (0.968) between the Creamatocrit and Gerber methods. Thus, we propose the use of the Creamatocrit method as an advantageous alternative to the Gerber method for industrial purposes.","author":[{"dropping-particle":"","family":"Collares","given":"Fernanda P.","non-dropping-particle":"","parse-names":false,"suffix":""},{"dropping-particle":"V.","family":"Gonçalves","given":"Cristiene","non-dropping-particle":"","parse-names":false,"suffix":""},{"dropping-particle":"","family":"Ferreira","given":"Juliana S.","non-dropping-particle":"","parse-names":false,"suffix":""}],"container-title":"Food Chemistry","id":"ITEM-1","issue":"4","issued":{"date-parts":[["1997","12"]]},"page":"465-467","publisher":"Elsevier","title":"Creamatocrit as a rapid method to estimate the contents of total milk lipids","type":"article-journal","volume":"60"},"uris":["http://www.mendeley.com/documents/?uuid=4c94a5cf-b844-30eb-a46f-9d1644c80c0b","http://www.mendeley.com/documents/?uuid=f74b7779-32a6-4698-b197-0a8670a2f6ff"]}],"mendeley":{"formattedCitation":"(24)","plainTextFormattedCitation":"(24)","previouslyFormattedCitation":"(24)"},"properties":{"noteIndex":0},"schema":"https://github.com/citation-style-language/schema/raw/master/csl-citation.json"}</w:instrText>
+        <w:instrText>ADDIN CSL_CITATION {"citationItems":[{"id":"ITEM-1","itemData":{"DOI":"10.1016/S0308-8146(97)00014-9","ISSN":"0308-8146","abstract":"The Gerber test has been extensively used as an extremely accurate standard method for determining the content of milk lipids. However, it is risky to laboratory workers and hazardous to the environment due to the need for use of reagents. The research and development of alternative methods is of great importance especially for industrial application. In this work, the Creamatocrit method is evaluated to estimate the content of milk fatty material from mammals. Capillary tubes were filled with milk samples and centrifuged at 15 000 rpm for 5 min using an adequate micro centrifuge. The total content of lipids was determined by taking the ratio between the cream phase and the total sample length within the capillary tube. The results obtained show a satisfactory correlation (0.968) between the Creamatocrit and Gerber methods. Thus, we propose the use of the Creamatocrit method as an advantageous alternative to the Gerber method for industrial purposes.","author":[{"dropping-particle":"","family":"Collares","given":"Fernanda P.","non-dropping-particle":"","parse-names":false,"suffix":""},{"dropping-particle":"V.","family":"Gonçalves","given":"Cristiene","non-dropping-particle":"","parse-names":false,"suffix":""},{"dropping-particle":"","family":"Ferreira","given":"Juliana S.","non-dropping-particle":"","parse-names":false,"suffix":""}],"container-title":"Food Chemistry","id":"ITEM-1","issue":"4","issued":{"date-parts":[["1997","12","1"]]},"page":"465-467","publisher":"Elsevier","title":"Creamatocrit as a rapid method to estimate the contents of total milk lipids","type":"article-journal","volume":"60"},"uris":["http://www.mendeley.com/documents/?uuid=4c94a5cf-b844-30eb-a46f-9d1644c80c0b","http://www.mendeley.com/documents/?uuid=f74b7779-32a6-4698-b197-0a8670a2f6ff"]}],"mendeley":{"formattedCitation":"(25)","plainTextFormattedCitation":"(25)","previouslyFormattedCitation":"(24)"},"properties":{"noteIndex":0},"schema":"https://github.com/citation-style-language/schema/raw/master/csl-citation.json"}</w:instrText>
       </w:r>
       <w:r>
         <w:rPr>
@@ -5273,7 +5176,7 @@
           <w:sz w:val="22"/>
           <w:szCs w:val="22"/>
         </w:rPr>
-        <w:t>(24)</w:t>
+        <w:t>(25)</w:t>
       </w:r>
       <w:r>
         <w:rPr>
@@ -5507,8 +5410,8 @@
         </w:rPr>
         <w:t>. The total volume of milk (fat + non-fat milk) was also measured in mm. Percentage of fat was determined with respect to the total milk volume.</w:t>
       </w:r>
-      <w:commentRangeStart w:id="3"/>
-      <w:commentRangeEnd w:id="3"/>
+      <w:commentRangeStart w:id="4"/>
+      <w:commentRangeEnd w:id="4"/>
       <w:r>
         <w:rPr>
           <w:rStyle w:val="CommentReference"/>
@@ -5517,7 +5420,7 @@
           <w:sz w:val="22"/>
           <w:szCs w:val="22"/>
         </w:rPr>
-        <w:commentReference w:id="3"/>
+        <w:commentReference w:id="4"/>
       </w:r>
     </w:p>
     <w:p>
@@ -5686,29 +5589,9 @@
           <w:sz w:val="22"/>
           <w:szCs w:val="22"/>
         </w:rPr>
-        <w:t xml:space="preserve"> and purity was verified by an Agilent Bioanalyzer. All samples had </w:t>
-      </w:r>
-      <w:proofErr w:type="gramStart"/>
-      <w:r>
-        <w:rPr>
-          <w:rFonts w:ascii="Arial" w:hAnsi="Arial" w:cs="Arial"/>
-          <w:color w:val="000000" w:themeColor="text1"/>
-          <w:sz w:val="22"/>
-          <w:szCs w:val="22"/>
-        </w:rPr>
-        <w:t>a</w:t>
-      </w:r>
-      <w:proofErr w:type="gramEnd"/>
-      <w:r>
-        <w:rPr>
-          <w:rFonts w:ascii="Arial" w:hAnsi="Arial" w:cs="Arial"/>
-          <w:color w:val="000000" w:themeColor="text1"/>
-          <w:sz w:val="22"/>
-          <w:szCs w:val="22"/>
-        </w:rPr>
-        <w:t xml:space="preserve"> RNA integrity number (RIN) higher than </w:t>
-      </w:r>
-      <w:commentRangeStart w:id="4"/>
+        <w:t xml:space="preserve"> and purity was verified by an Agilent Bioanalyzer. All samples had a RNA integrity number (RIN) higher than </w:t>
+      </w:r>
+      <w:commentRangeStart w:id="5"/>
       <w:r>
         <w:rPr>
           <w:rFonts w:ascii="Arial" w:hAnsi="Arial" w:cs="Arial"/>
@@ -5718,12 +5601,12 @@
         </w:rPr>
         <w:t>7.5</w:t>
       </w:r>
-      <w:commentRangeEnd w:id="4"/>
+      <w:commentRangeEnd w:id="5"/>
       <w:r>
         <w:rPr>
           <w:rStyle w:val="CommentReference"/>
         </w:rPr>
-        <w:commentReference w:id="4"/>
+        <w:commentReference w:id="5"/>
       </w:r>
       <w:r>
         <w:rPr>
@@ -5808,19 +5691,19 @@
         </w:rPr>
         <w:t xml:space="preserve"> </w:t>
       </w:r>
-      <w:commentRangeStart w:id="5"/>
+      <w:commentRangeStart w:id="6"/>
       <w:r>
         <w:rPr>
           <w:rFonts w:ascii="Arial" w:hAnsi="Arial" w:cs="Arial"/>
         </w:rPr>
         <w:t>platform</w:t>
       </w:r>
-      <w:commentRangeEnd w:id="5"/>
+      <w:commentRangeEnd w:id="6"/>
       <w:r>
         <w:rPr>
           <w:rStyle w:val="CommentReference"/>
         </w:rPr>
-        <w:commentReference w:id="5"/>
+        <w:commentReference w:id="6"/>
       </w:r>
       <w:r>
         <w:rPr>
@@ -5864,19 +5747,19 @@
         </w:rPr>
         <w:t xml:space="preserve"> </w:t>
       </w:r>
-      <w:commentRangeStart w:id="6"/>
+      <w:commentRangeStart w:id="7"/>
       <w:r>
         <w:rPr>
           <w:rFonts w:ascii="Arial" w:hAnsi="Arial" w:cs="Arial"/>
         </w:rPr>
         <w:t>Salmon v 1.3.0</w:t>
       </w:r>
-      <w:commentRangeEnd w:id="6"/>
+      <w:commentRangeEnd w:id="7"/>
       <w:r>
         <w:rPr>
           <w:rStyle w:val="CommentReference"/>
         </w:rPr>
-        <w:commentReference w:id="6"/>
+        <w:commentReference w:id="7"/>
       </w:r>
       <w:r>
         <w:rPr>
@@ -5900,7 +5783,7 @@
         <w:rPr>
           <w:rFonts w:ascii="Arial" w:hAnsi="Arial" w:cs="Arial"/>
         </w:rPr>
-        <w:instrText>ADDIN CSL_CITATION {"citationItems":[{"id":"ITEM-1","itemData":{"DOI":"10.1038/nmeth.4197","ISSN":"15487105","PMID":"28263959","abstract":"We introduce Salmon, a lightweight method for quantifying transcript abundance from RNARNARNA-seq reads. Salmon combines a new dual-phase parallel inference algorithm and feature-rich bias models with an ultra-fast read mapping procedure. It is the first transcriptome-wide quantifier to correct for fragment GC-content bias, which, as we demonstrate here, substantially improves the accuracy of abundance estimates and the sensitivity of subsequent differential expression analysis.","author":[{"dropping-particle":"","family":"Patro","given":"Rob","non-dropping-particle":"","parse-names":false,"suffix":""},{"dropping-particle":"","family":"Duggal","given":"Geet","non-dropping-particle":"","parse-names":false,"suffix":""},{"dropping-particle":"","family":"Love","given":"Michael I.","non-dropping-particle":"","parse-names":false,"suffix":""},{"dropping-particle":"","family":"Irizarry","given":"Rafael A.","non-dropping-particle":"","parse-names":false,"suffix":""},{"dropping-particle":"","family":"Kingsford","given":"Carl","non-dropping-particle":"","parse-names":false,"suffix":""}],"container-title":"Nature Methods","id":"ITEM-1","issue":"4","issued":{"date-parts":[["2017"]]},"page":"417-419","publisher":"Nature Publishing Group","title":"Salmon provides fast and bias-aware quantification of transcript expression","type":"article-journal","volume":"14"},"uris":["http://www.mendeley.com/documents/?uuid=84e28f9b-6766-4fb3-9c5d-05e5f481169a"]}],"mendeley":{"formattedCitation":"(25)","plainTextFormattedCitation":"(25)","previouslyFormattedCitation":"(25)"},"properties":{"noteIndex":0},"schema":"https://github.com/citation-style-language/schema/raw/master/csl-citation.json"}</w:instrText>
+        <w:instrText>ADDIN CSL_CITATION {"citationItems":[{"id":"ITEM-1","itemData":{"DOI":"10.1038/nmeth.4197","ISSN":"15487105","PMID":"28263959","abstract":"We introduce Salmon, a lightweight method for quantifying transcript abundance from RNARNARNA-seq reads. Salmon combines a new dual-phase parallel inference algorithm and feature-rich bias models with an ultra-fast read mapping procedure. It is the first transcriptome-wide quantifier to correct for fragment GC-content bias, which, as we demonstrate here, substantially improves the accuracy of abundance estimates and the sensitivity of subsequent differential expression analysis.","author":[{"dropping-particle":"","family":"Patro","given":"Rob","non-dropping-particle":"","parse-names":false,"suffix":""},{"dropping-particle":"","family":"Duggal","given":"Geet","non-dropping-particle":"","parse-names":false,"suffix":""},{"dropping-particle":"","family":"Love","given":"Michael I.","non-dropping-particle":"","parse-names":false,"suffix":""},{"dropping-particle":"","family":"Irizarry","given":"Rafael A.","non-dropping-particle":"","parse-names":false,"suffix":""},{"dropping-particle":"","family":"Kingsford","given":"Carl","non-dropping-particle":"","parse-names":false,"suffix":""}],"container-title":"Nature Methods","id":"ITEM-1","issue":"4","issued":{"date-parts":[["2017"]]},"page":"417-419","publisher":"Nature Publishing Group","title":"Salmon provides fast and bias-aware quantification of transcript expression","type":"article-journal","volume":"14"},"uris":["http://www.mendeley.com/documents/?uuid=84e28f9b-6766-4fb3-9c5d-05e5f481169a","http://www.mendeley.com/documents/?uuid=265de67a-2e69-4c21-bb06-bc148839ff40"]}],"mendeley":{"formattedCitation":"(26)","plainTextFormattedCitation":"(26)","previouslyFormattedCitation":"(25)"},"properties":{"noteIndex":0},"schema":"https://github.com/citation-style-language/schema/raw/master/csl-citation.json"}</w:instrText>
       </w:r>
       <w:r>
         <w:rPr>
@@ -5913,7 +5796,7 @@
           <w:rFonts w:ascii="Arial" w:hAnsi="Arial" w:cs="Arial"/>
           <w:noProof/>
         </w:rPr>
-        <w:t>(25)</w:t>
+        <w:t>(26)</w:t>
       </w:r>
       <w:r>
         <w:rPr>
@@ -6003,7 +5886,7 @@
         <w:rPr>
           <w:rFonts w:ascii="Arial" w:hAnsi="Arial" w:cs="Arial"/>
         </w:rPr>
-        <w:instrText>ADDIN CSL_CITATION {"citationItems":[{"id":"ITEM-1","itemData":{"DOI":"10.1371/journal.pcbi.1007664","ISBN":"1111111111","ISSN":"15537358","PMID":"32097405","abstract":"Correct annotation metadata is critical for reproducible and accurate RNA-seq analysis. When files are shared publicly or among collaborators with incorrect or missing annotation metadata, it becomes difficult or impossible to reproduce bioinformatic analyses from raw data. It also makes it more difficult to locate the transcriptomic features, such as transcripts or genes, in their proper genomic context, which is necessary for overlapping expression data with other datasets. We provide a solution in the form of an R/Bioconductor package tximeta that performs numerous annotation and metadata gathering tasks automatically on behalf of users during the import of transcript quantification files. The correct reference transcriptome is identified via a hashed checksum stored in the quantification output, and key transcript databases are downloaded and cached locally. The computational paradigm of automatically adding annotation metadata based on reference sequence checksums can greatly facilitate genomic workflows, by helping to reduce overhead during bioinformatic analyses, preventing costly bioinformatic mistakes, and promoting computational reproducibility. The tximeta package is available at https://bioconductor.org/packages/tximeta.","author":[{"dropping-particle":"","family":"Love","given":"Michael I.","non-dropping-particle":"","parse-names":false,"suffix":""},{"dropping-particle":"","family":"Soneson","given":"Charlotte","non-dropping-particle":"","parse-names":false,"suffix":""},{"dropping-particle":"","family":"Hickey","given":"Peter F.","non-dropping-particle":"","parse-names":false,"suffix":""},{"dropping-particle":"","family":"Johnson","given":"Lisa K.","non-dropping-particle":"","parse-names":false,"suffix":""},{"dropping-particle":"","family":"Tessa Pierce","given":"N.","non-dropping-particle":"","parse-names":false,"suffix":""},{"dropping-particle":"","family":"Shepherd","given":"Lori","non-dropping-particle":"","parse-names":false,"suffix":""},{"dropping-particle":"","family":"Morgan","given":"Martin","non-dropping-particle":"","parse-names":false,"suffix":""},{"dropping-particle":"","family":"Patro","given":"Rob","non-dropping-particle":"","parse-names":false,"suffix":""}],"container-title":"PLoS Computational Biology","id":"ITEM-1","issue":"2","issued":{"date-parts":[["2020"]]},"page":"1-13","title":"Tximeta: Reference sequence checksums for provenance identification in RNA-seq","type":"article-journal","volume":"16"},"uris":["http://www.mendeley.com/documents/?uuid=685afadb-51ac-4ee6-8fc9-125cc53324af"]}],"mendeley":{"formattedCitation":"(26)","plainTextFormattedCitation":"(26)","previouslyFormattedCitation":"(26)"},"properties":{"noteIndex":0},"schema":"https://github.com/citation-style-language/schema/raw/master/csl-citation.json"}</w:instrText>
+        <w:instrText>ADDIN CSL_CITATION {"citationItems":[{"id":"ITEM-1","itemData":{"DOI":"10.1371/journal.pcbi.1007664","ISBN":"1111111111","ISSN":"15537358","PMID":"32097405","abstract":"Correct annotation metadata is critical for reproducible and accurate RNA-seq analysis. When files are shared publicly or among collaborators with incorrect or missing annotation metadata, it becomes difficult or impossible to reproduce bioinformatic analyses from raw data. It also makes it more difficult to locate the transcriptomic features, such as transcripts or genes, in their proper genomic context, which is necessary for overlapping expression data with other datasets. We provide a solution in the form of an R/Bioconductor package tximeta that performs numerous annotation and metadata gathering tasks automatically on behalf of users during the import of transcript quantification files. The correct reference transcriptome is identified via a hashed checksum stored in the quantification output, and key transcript databases are downloaded and cached locally. The computational paradigm of automatically adding annotation metadata based on reference sequence checksums can greatly facilitate genomic workflows, by helping to reduce overhead during bioinformatic analyses, preventing costly bioinformatic mistakes, and promoting computational reproducibility. The tximeta package is available at https://bioconductor.org/packages/tximeta.","author":[{"dropping-particle":"","family":"Love","given":"Michael I.","non-dropping-particle":"","parse-names":false,"suffix":""},{"dropping-particle":"","family":"Soneson","given":"Charlotte","non-dropping-particle":"","parse-names":false,"suffix":""},{"dropping-particle":"","family":"Hickey","given":"Peter F.","non-dropping-particle":"","parse-names":false,"suffix":""},{"dropping-particle":"","family":"Johnson","given":"Lisa K.","non-dropping-particle":"","parse-names":false,"suffix":""},{"dropping-particle":"","family":"Tessa Pierce","given":"N.","non-dropping-particle":"","parse-names":false,"suffix":""},{"dropping-particle":"","family":"Shepherd","given":"Lori","non-dropping-particle":"","parse-names":false,"suffix":""},{"dropping-particle":"","family":"Morgan","given":"Martin","non-dropping-particle":"","parse-names":false,"suffix":""},{"dropping-particle":"","family":"Patro","given":"Rob","non-dropping-particle":"","parse-names":false,"suffix":""}],"container-title":"PLoS Computational Biology","id":"ITEM-1","issue":"2","issued":{"date-parts":[["2020"]]},"page":"1-13","title":"Tximeta: Reference sequence checksums for provenance identification in RNA-seq","type":"article-journal","volume":"16"},"uris":["http://www.mendeley.com/documents/?uuid=685afadb-51ac-4ee6-8fc9-125cc53324af","http://www.mendeley.com/documents/?uuid=f5c74bbe-537d-4367-ad50-a9a12a7a422b"]}],"mendeley":{"formattedCitation":"(27)","plainTextFormattedCitation":"(27)","previouslyFormattedCitation":"(26)"},"properties":{"noteIndex":0},"schema":"https://github.com/citation-style-language/schema/raw/master/csl-citation.json"}</w:instrText>
       </w:r>
       <w:r>
         <w:rPr>
@@ -6016,7 +5899,7 @@
           <w:rFonts w:ascii="Arial" w:hAnsi="Arial" w:cs="Arial"/>
           <w:noProof/>
         </w:rPr>
-        <w:t>(26)</w:t>
+        <w:t>(27)</w:t>
       </w:r>
       <w:r>
         <w:rPr>
@@ -6060,7 +5943,7 @@
         <w:rPr>
           <w:rFonts w:ascii="Arial" w:hAnsi="Arial" w:cs="Arial"/>
         </w:rPr>
-        <w:instrText>ADDIN CSL_CITATION {"citationItems":[{"id":"ITEM-1","itemData":{"DOI":"10.12688/F1000RESEARCH.7563.2","ISSN":"1759796X","PMID":"26925227","abstract":"High-throughput sequencing of cDNA (RNA-seq) is used extensively to characterize the transcriptome of cells. Many transcriptomic studies aim at comparing either abundance levels or the transcriptome composition between given conditions, and as a first step, the sequencing reads must be used as the basis for abundance quantification of transcriptomic features of interest, such as genes or transcripts. Various quantification approaches have been proposed, ranging from simple counting of reads that overlap given genomic regions to more complex estimation of underlying transcript abundances. In this paper, we show that gene-level abundance estimates and statistical inference offer advantages over transcript-level analyses, in terms of performance and interpretability. We also illustrate that the presence of differential isoform usage can lead to inflated false discovery rates in differential gene expression analyses on simple count matrices but that this can be addressed by incorporating offsets derived from transcript-level abundance estimates. We also show that the problem is relatively minor in several real data sets. Finally, we provide an R package (tximport) to help users integrate transcript-level abundance estimates from common quantification pipelines into count-based statistical inference engines.","author":[{"dropping-particle":"","family":"Soneson","given":"Charlotte","non-dropping-particle":"","parse-names":false,"suffix":""},{"dropping-particle":"","family":"Love","given":"Michael I.","non-dropping-particle":"","parse-names":false,"suffix":""},{"dropping-particle":"","family":"Robinson","given":"Mark D.","non-dropping-particle":"","parse-names":false,"suffix":""}],"container-title":"F1000Research","id":"ITEM-1","issue":"0","issued":{"date-parts":[["2016"]]},"page":"1-23","title":"Differential analyses for RNA-seq: Transcript-level estimates improve gene-level inferences [version 2; referees: 2 approved]","type":"article-journal","volume":"4"},"uris":["http://www.mendeley.com/documents/?uuid=bf0fda7f-6b1d-46ac-9474-ed8e0632013c"]}],"mendeley":{"formattedCitation":"(27)","plainTextFormattedCitation":"(27)"},"properties":{"noteIndex":0},"schema":"https://github.com/citation-style-language/schema/raw/master/csl-citation.json"}</w:instrText>
+        <w:instrText>ADDIN CSL_CITATION {"citationItems":[{"id":"ITEM-1","itemData":{"DOI":"10.12688/F1000RESEARCH.7563.2","ISSN":"1759796X","PMID":"26925227","abstract":"High-throughput sequencing of cDNA (RNA-seq) is used extensively to characterize the transcriptome of cells. Many transcriptomic studies aim at comparing either abundance levels or the transcriptome composition between given conditions, and as a first step, the sequencing reads must be used as the basis for abundance quantification of transcriptomic features of interest, such as genes or transcripts. Various quantification approaches have been proposed, ranging from simple counting of reads that overlap given genomic regions to more complex estimation of underlying transcript abundances. In this paper, we show that gene-level abundance estimates and statistical inference offer advantages over transcript-level analyses, in terms of performance and interpretability. We also illustrate that the presence of differential isoform usage can lead to inflated false discovery rates in differential gene expression analyses on simple count matrices but that this can be addressed by incorporating offsets derived from transcript-level abundance estimates. We also show that the problem is relatively minor in several real data sets. Finally, we provide an R package (tximport) to help users integrate transcript-level abundance estimates from common quantification pipelines into count-based statistical inference engines.","author":[{"dropping-particle":"","family":"Soneson","given":"Charlotte","non-dropping-particle":"","parse-names":false,"suffix":""},{"dropping-particle":"","family":"Love","given":"Michael I.","non-dropping-particle":"","parse-names":false,"suffix":""},{"dropping-particle":"","family":"Robinson","given":"Mark D.","non-dropping-particle":"","parse-names":false,"suffix":""}],"container-title":"F1000Research","id":"ITEM-1","issue":"0","issued":{"date-parts":[["2016"]]},"page":"1-23","title":"Differential analyses for RNA-seq: Transcript-level estimates improve gene-level inferences [version 2; referees: 2 approved]","type":"article-journal","volume":"4"},"uris":["http://www.mendeley.com/documents/?uuid=bf0fda7f-6b1d-46ac-9474-ed8e0632013c","http://www.mendeley.com/documents/?uuid=6dd7bb2c-6783-4ba9-b074-f23884bb972a"]}],"mendeley":{"formattedCitation":"(28)","plainTextFormattedCitation":"(28)","previouslyFormattedCitation":"(27)"},"properties":{"noteIndex":0},"schema":"https://github.com/citation-style-language/schema/raw/master/csl-citation.json"}</w:instrText>
       </w:r>
       <w:r>
         <w:rPr>
@@ -6073,7 +5956,7 @@
           <w:rFonts w:ascii="Arial" w:hAnsi="Arial" w:cs="Arial"/>
           <w:noProof/>
         </w:rPr>
-        <w:t>(27)</w:t>
+        <w:t>(28)</w:t>
       </w:r>
       <w:r>
         <w:rPr>
@@ -6121,7 +6004,7 @@
         <w:rPr>
           <w:rFonts w:ascii="Arial" w:hAnsi="Arial" w:cs="Arial"/>
         </w:rPr>
-        <w:instrText>ADDIN CSL_CITATION {"citationItems":[{"id":"ITEM-1","itemData":{"DOI":"10.1186/s13059-014-0550-8","ISSN":"1474-760X","author":[{"dropping-particle":"","family":"Love","given":"Michael I.","non-dropping-particle":"","parse-names":false,"suffix":""},{"dropping-particle":"","family":"Huber","given":"Wolfgang","non-dropping-particle":"","parse-names":false,"suffix":""},{"dropping-particle":"","family":"Anders","given":"Simon","non-dropping-particle":"","parse-names":false,"suffix":""}],"container-title":"Genome Biology","id":"ITEM-1","issue":"12","issued":{"date-parts":[["2014","12","5"]]},"page":"550","title":"Moderated estimation of fold change and dispersion for RNA-seq data with DESeq2","type":"article-journal","volume":"15"},"uris":["http://www.mendeley.com/documents/?uuid=b6734364-aafd-472e-8268-3e56586c5859"]}],"mendeley":{"formattedCitation":"(28)","plainTextFormattedCitation":"(28)","previouslyFormattedCitation":"(27)"},"properties":{"noteIndex":0},"schema":"https://github.com/citation-style-language/schema/raw/master/csl-citation.json"}</w:instrText>
+        <w:instrText>ADDIN CSL_CITATION {"citationItems":[{"id":"ITEM-1","itemData":{"DOI":"10.1186/s13059-014-0550-8","ISSN":"1474-760X","author":[{"dropping-particle":"","family":"Love","given":"Michael I.","non-dropping-particle":"","parse-names":false,"suffix":""},{"dropping-particle":"","family":"Huber","given":"Wolfgang","non-dropping-particle":"","parse-names":false,"suffix":""},{"dropping-particle":"","family":"Anders","given":"Simon","non-dropping-particle":"","parse-names":false,"suffix":""}],"container-title":"Genome Biology","id":"ITEM-1","issue":"12","issued":{"date-parts":[["2014","12"]]},"page":"550","title":"Moderated estimation of fold change and dispersion for RNA-seq data with DESeq2","type":"article-journal","volume":"15"},"uris":["http://www.mendeley.com/documents/?uuid=b6734364-aafd-472e-8268-3e56586c5859","http://www.mendeley.com/documents/?uuid=e2ce2dd6-6ed9-4390-81ec-5e1eeb3cc6fb"]}],"mendeley":{"formattedCitation":"(29)","plainTextFormattedCitation":"(29)","previouslyFormattedCitation":"(28)"},"properties":{"noteIndex":0},"schema":"https://github.com/citation-style-language/schema/raw/master/csl-citation.json"}</w:instrText>
       </w:r>
       <w:r>
         <w:rPr>
@@ -6134,7 +6017,7 @@
           <w:rFonts w:ascii="Arial" w:hAnsi="Arial" w:cs="Arial"/>
           <w:noProof/>
         </w:rPr>
-        <w:t>(28)</w:t>
+        <w:t>(29)</w:t>
       </w:r>
       <w:r>
         <w:rPr>
@@ -6252,19 +6135,19 @@
         </w:rPr>
         <w:t xml:space="preserve">.  Gene set enrichment results are presented in Supplementary Table 2.  Data are available from GEO at accession number </w:t>
       </w:r>
-      <w:commentRangeStart w:id="7"/>
+      <w:commentRangeStart w:id="8"/>
       <w:r>
         <w:rPr>
           <w:rFonts w:ascii="Arial" w:hAnsi="Arial" w:cs="Arial"/>
         </w:rPr>
         <w:t>XXXX</w:t>
       </w:r>
-      <w:commentRangeEnd w:id="7"/>
+      <w:commentRangeEnd w:id="8"/>
       <w:r>
         <w:rPr>
           <w:rStyle w:val="CommentReference"/>
         </w:rPr>
-        <w:commentReference w:id="7"/>
+        <w:commentReference w:id="8"/>
       </w:r>
     </w:p>
     <w:p>
@@ -6309,7 +6192,7 @@
         </w:rPr>
         <w:t xml:space="preserve">2.9 </w:t>
       </w:r>
-      <w:commentRangeStart w:id="8"/>
+      <w:commentRangeStart w:id="9"/>
       <w:r>
         <w:rPr>
           <w:rFonts w:ascii="Arial" w:hAnsi="Arial" w:cs="Arial"/>
@@ -6320,14 +6203,14 @@
         </w:rPr>
         <w:t xml:space="preserve">Western </w:t>
       </w:r>
-      <w:commentRangeEnd w:id="8"/>
+      <w:commentRangeEnd w:id="9"/>
       <w:r>
         <w:rPr>
           <w:rStyle w:val="CommentReference"/>
           <w:rFonts w:asciiTheme="minorHAnsi" w:eastAsiaTheme="minorHAnsi" w:hAnsiTheme="minorHAnsi" w:cstheme="minorBidi"/>
           <w:color w:val="auto"/>
         </w:rPr>
-        <w:commentReference w:id="8"/>
+        <w:commentReference w:id="9"/>
       </w:r>
       <w:r>
         <w:rPr>
@@ -6765,7 +6648,7 @@
         </w:rPr>
         <w:t xml:space="preserve"> determined by gas chromatography using an assay developed and optimized to analyze human milk in </w:t>
       </w:r>
-      <w:commentRangeStart w:id="9"/>
+      <w:commentRangeStart w:id="10"/>
       <w:r>
         <w:rPr>
           <w:rFonts w:ascii="Arial" w:hAnsi="Arial" w:cs="Arial"/>
@@ -6775,12 +6658,12 @@
         </w:rPr>
         <w:t>consultation</w:t>
       </w:r>
-      <w:commentRangeEnd w:id="9"/>
+      <w:commentRangeEnd w:id="10"/>
       <w:r>
         <w:rPr>
           <w:rStyle w:val="CommentReference"/>
         </w:rPr>
-        <w:commentReference w:id="9"/>
+        <w:commentReference w:id="10"/>
       </w:r>
       <w:r>
         <w:rPr>
@@ -7546,14 +7429,27 @@
       <w:r>
         <w:t xml:space="preserve">Figure </w:t>
       </w:r>
-      <w:fldSimple w:instr=" SEQ Figure \* ARABIC ">
-        <w:r>
-          <w:rPr>
-            <w:noProof/>
-          </w:rPr>
-          <w:t>1</w:t>
-        </w:r>
-      </w:fldSimple>
+      <w:r>
+        <w:fldChar w:fldCharType="begin"/>
+      </w:r>
+      <w:r>
+        <w:instrText xml:space="preserve"> SEQ Figure \* ARABIC </w:instrText>
+      </w:r>
+      <w:r>
+        <w:fldChar w:fldCharType="separate"/>
+      </w:r>
+      <w:r>
+        <w:rPr>
+          <w:noProof/>
+        </w:rPr>
+        <w:t>1</w:t>
+      </w:r>
+      <w:r>
+        <w:rPr>
+          <w:noProof/>
+        </w:rPr>
+        <w:fldChar w:fldCharType="end"/>
+      </w:r>
       <w:r>
         <w:t xml:space="preserve">: Dams and pups were monitored throughout lactation. Pup births and weights were measured on postnatal day (PND) 0.5. Pups were culled at PND4. Pups </w:t>
       </w:r>
@@ -7564,18 +7460,10 @@
         <w:t xml:space="preserve"> PND7.5, 14.5 and 16.5. Milk volume was measured on PND10.5 using the weigh-suckle-weigh method. </w:t>
       </w:r>
       <w:r>
-        <w:t>On PND16.</w:t>
-      </w:r>
-      <w:proofErr w:type="gramStart"/>
-      <w:r>
-        <w:t>5,</w:t>
-      </w:r>
-      <w:r>
-        <w:t>milk</w:t>
-      </w:r>
-      <w:proofErr w:type="gramEnd"/>
-      <w:r>
-        <w:t xml:space="preserve"> was collected from dams and </w:t>
+        <w:t>On PND16.5,</w:t>
+      </w:r>
+      <w:r>
+        <w:t xml:space="preserve">milk was collected from dams and </w:t>
       </w:r>
       <w:r>
         <w:t>mammary gland</w:t>
@@ -7835,7 +7723,7 @@
         </w:rPr>
         <w:t>). While WT dams lost fat mass gradually during lactation, KO dams gained fat mass (</w:t>
       </w:r>
-      <w:commentRangeStart w:id="10"/>
+      <w:commentRangeStart w:id="11"/>
       <w:r>
         <w:rPr>
           <w:rFonts w:ascii="Arial" w:hAnsi="Arial" w:cs="Arial"/>
@@ -7845,12 +7733,12 @@
         </w:rPr>
         <w:t>Figure</w:t>
       </w:r>
-      <w:commentRangeEnd w:id="10"/>
+      <w:commentRangeEnd w:id="11"/>
       <w:r>
         <w:rPr>
           <w:rStyle w:val="CommentReference"/>
         </w:rPr>
-        <w:commentReference w:id="10"/>
+        <w:commentReference w:id="11"/>
       </w:r>
       <w:r>
         <w:rPr>
@@ -7978,7 +7866,7 @@
         </w:rPr>
         <w:t>lower</w:t>
       </w:r>
-      <w:commentRangeStart w:id="11"/>
+      <w:commentRangeStart w:id="12"/>
       <w:r>
         <w:rPr>
           <w:rFonts w:ascii="Arial" w:hAnsi="Arial" w:cs="Arial"/>
@@ -7988,12 +7876,12 @@
         </w:rPr>
         <w:t xml:space="preserve"> </w:t>
       </w:r>
-      <w:commentRangeEnd w:id="11"/>
+      <w:commentRangeEnd w:id="12"/>
       <w:r>
         <w:rPr>
           <w:rStyle w:val="CommentReference"/>
         </w:rPr>
-        <w:commentReference w:id="11"/>
+        <w:commentReference w:id="12"/>
       </w:r>
       <w:r>
         <w:rPr>
@@ -8022,7 +7910,7 @@
         </w:rPr>
         <w:t>compared to WT dams</w:t>
       </w:r>
-      <w:ins w:id="12" w:author="Dave Bridges" w:date="2020-03-25T11:01:00Z">
+      <w:ins w:id="13" w:author="Dave Bridges" w:date="2020-03-25T11:01:00Z">
         <w:r>
           <w:rPr>
             <w:rFonts w:ascii="Arial" w:hAnsi="Arial" w:cs="Arial"/>
@@ -8032,8 +7920,8 @@
           </w:rPr>
           <w:t xml:space="preserve"> (</w:t>
         </w:r>
-        <w:commentRangeStart w:id="13"/>
         <w:commentRangeStart w:id="14"/>
+        <w:commentRangeStart w:id="15"/>
         <w:r>
           <w:rPr>
             <w:rFonts w:ascii="Arial" w:hAnsi="Arial" w:cs="Arial"/>
@@ -8044,23 +7932,23 @@
           <w:t>Figure</w:t>
         </w:r>
       </w:ins>
-      <w:commentRangeEnd w:id="13"/>
-      <w:ins w:id="15" w:author="Dave Bridges" w:date="2020-03-25T11:02:00Z">
+      <w:commentRangeEnd w:id="14"/>
+      <w:ins w:id="16" w:author="Dave Bridges" w:date="2020-03-25T11:02:00Z">
         <w:r>
           <w:rPr>
             <w:rStyle w:val="CommentReference"/>
           </w:rPr>
-          <w:commentReference w:id="13"/>
+          <w:commentReference w:id="14"/>
         </w:r>
       </w:ins>
-      <w:commentRangeEnd w:id="14"/>
+      <w:commentRangeEnd w:id="15"/>
       <w:r>
         <w:rPr>
           <w:rStyle w:val="CommentReference"/>
         </w:rPr>
-        <w:commentReference w:id="14"/>
-      </w:r>
-      <w:ins w:id="16" w:author="Dave Bridges" w:date="2020-03-25T11:01:00Z">
+        <w:commentReference w:id="15"/>
+      </w:r>
+      <w:ins w:id="17" w:author="Dave Bridges" w:date="2020-03-25T11:01:00Z">
         <w:r>
           <w:rPr>
             <w:rFonts w:ascii="Arial" w:hAnsi="Arial" w:cs="Arial"/>
@@ -8080,7 +7968,7 @@
         </w:rPr>
         <w:t>E</w:t>
       </w:r>
-      <w:ins w:id="17" w:author="Dave Bridges" w:date="2020-03-25T11:01:00Z">
+      <w:ins w:id="18" w:author="Dave Bridges" w:date="2020-03-25T11:01:00Z">
         <w:r>
           <w:rPr>
             <w:rFonts w:ascii="Arial" w:hAnsi="Arial" w:cs="Arial"/>
@@ -8827,14 +8715,27 @@
       <w:r>
         <w:t xml:space="preserve">Figure </w:t>
       </w:r>
-      <w:fldSimple w:instr=" SEQ Figure \* ARABIC ">
-        <w:r>
-          <w:rPr>
-            <w:noProof/>
-          </w:rPr>
-          <w:t>2</w:t>
-        </w:r>
-      </w:fldSimple>
+      <w:r>
+        <w:fldChar w:fldCharType="begin"/>
+      </w:r>
+      <w:r>
+        <w:instrText xml:space="preserve"> SEQ Figure \* ARABIC </w:instrText>
+      </w:r>
+      <w:r>
+        <w:fldChar w:fldCharType="separate"/>
+      </w:r>
+      <w:r>
+        <w:rPr>
+          <w:noProof/>
+        </w:rPr>
+        <w:t>2</w:t>
+      </w:r>
+      <w:r>
+        <w:rPr>
+          <w:noProof/>
+        </w:rPr>
+        <w:fldChar w:fldCharType="end"/>
+      </w:r>
       <w:r>
         <w:t>: Maternal</w:t>
       </w:r>
@@ -9127,29 +9028,7 @@
           <w:szCs w:val="22"/>
           <w:highlight w:val="yellow"/>
         </w:rPr>
-        <w:t xml:space="preserve">So far, the KO dams have </w:t>
-      </w:r>
-      <w:proofErr w:type="gramStart"/>
-      <w:r>
-        <w:rPr>
-          <w:rFonts w:ascii="Arial" w:hAnsi="Arial" w:cs="Arial"/>
-          <w:color w:val="000000" w:themeColor="text1"/>
-          <w:sz w:val="22"/>
-          <w:szCs w:val="22"/>
-          <w:highlight w:val="yellow"/>
-        </w:rPr>
-        <w:t>more smaller</w:t>
-      </w:r>
-      <w:proofErr w:type="gramEnd"/>
-      <w:r>
-        <w:rPr>
-          <w:rFonts w:ascii="Arial" w:hAnsi="Arial" w:cs="Arial"/>
-          <w:color w:val="000000" w:themeColor="text1"/>
-          <w:sz w:val="22"/>
-          <w:szCs w:val="22"/>
-          <w:highlight w:val="yellow"/>
-        </w:rPr>
-        <w:t>-sized adipocytes compared to the WT. Additionally, the KO dams have fewer number of adipocytes in the lower right mammary gland.</w:t>
+        <w:t>So far, the KO dams have more smaller-sized adipocytes compared to the WT. Additionally, the KO dams have fewer number of adipocytes in the lower right mammary gland.</w:t>
       </w:r>
     </w:p>
     <w:p>
@@ -9389,7 +9268,7 @@
         </w:rPr>
         <w:t xml:space="preserve">At PND7.5, </w:t>
       </w:r>
-      <w:commentRangeStart w:id="18"/>
+      <w:commentRangeStart w:id="19"/>
       <w:r>
         <w:rPr>
           <w:rFonts w:ascii="Arial" w:hAnsi="Arial" w:cs="Arial"/>
@@ -9399,12 +9278,12 @@
         </w:rPr>
         <w:t xml:space="preserve">females </w:t>
       </w:r>
-      <w:commentRangeEnd w:id="18"/>
+      <w:commentRangeEnd w:id="19"/>
       <w:r>
         <w:rPr>
           <w:rStyle w:val="CommentReference"/>
         </w:rPr>
-        <w:commentReference w:id="18"/>
+        <w:commentReference w:id="19"/>
       </w:r>
       <w:r>
         <w:rPr>
@@ -9424,8 +9303,8 @@
         </w:rPr>
         <w:t xml:space="preserve">Figure 4B, d=XX, </w:t>
       </w:r>
-      <w:commentRangeStart w:id="19"/>
       <w:commentRangeStart w:id="20"/>
+      <w:commentRangeStart w:id="21"/>
       <w:r>
         <w:rPr>
           <w:rFonts w:ascii="Arial" w:hAnsi="Arial" w:cs="Arial"/>
@@ -9435,19 +9314,19 @@
         </w:rPr>
         <w:t>p</w:t>
       </w:r>
-      <w:commentRangeEnd w:id="19"/>
+      <w:commentRangeEnd w:id="20"/>
       <w:r>
         <w:rPr>
           <w:rStyle w:val="CommentReference"/>
         </w:rPr>
-        <w:commentReference w:id="19"/>
-      </w:r>
-      <w:commentRangeEnd w:id="20"/>
+        <w:commentReference w:id="20"/>
+      </w:r>
+      <w:commentRangeEnd w:id="21"/>
       <w:r>
         <w:rPr>
           <w:rStyle w:val="CommentReference"/>
         </w:rPr>
-        <w:commentReference w:id="20"/>
+        <w:commentReference w:id="21"/>
       </w:r>
       <w:r>
         <w:rPr>
@@ -9849,8 +9728,8 @@
         </w:rPr>
         <w:t xml:space="preserve">Dams Produce Similar Volumes of Milk, but with </w:t>
       </w:r>
-      <w:commentRangeStart w:id="21"/>
       <w:commentRangeStart w:id="22"/>
+      <w:commentRangeStart w:id="23"/>
       <w:r>
         <w:rPr>
           <w:rFonts w:ascii="Arial" w:hAnsi="Arial" w:cs="Arial"/>
@@ -9881,23 +9760,23 @@
         </w:rPr>
         <w:t>Fat.</w:t>
       </w:r>
-      <w:commentRangeEnd w:id="21"/>
+      <w:commentRangeEnd w:id="22"/>
       <w:r>
         <w:rPr>
           <w:rStyle w:val="CommentReference"/>
           <w:rFonts w:asciiTheme="minorHAnsi" w:eastAsiaTheme="minorHAnsi" w:hAnsiTheme="minorHAnsi" w:cstheme="minorBidi"/>
           <w:color w:val="auto"/>
         </w:rPr>
-        <w:commentReference w:id="21"/>
-      </w:r>
-      <w:commentRangeEnd w:id="22"/>
+        <w:commentReference w:id="22"/>
+      </w:r>
+      <w:commentRangeEnd w:id="23"/>
       <w:r>
         <w:rPr>
           <w:rStyle w:val="CommentReference"/>
           <w:rFonts w:asciiTheme="minorHAnsi" w:eastAsiaTheme="minorHAnsi" w:hAnsiTheme="minorHAnsi" w:cstheme="minorBidi"/>
           <w:color w:val="auto"/>
         </w:rPr>
-        <w:commentReference w:id="22"/>
+        <w:commentReference w:id="23"/>
       </w:r>
     </w:p>
     <w:p>
@@ -10109,7 +9988,7 @@
         </w:rPr>
         <w:t>(</w:t>
       </w:r>
-      <w:ins w:id="23" w:author="Dave Bridges" w:date="2020-03-25T11:16:00Z">
+      <w:ins w:id="24" w:author="Dave Bridges" w:date="2020-03-25T11:16:00Z">
         <w:r>
           <w:rPr>
             <w:rFonts w:ascii="Arial" w:hAnsi="Arial" w:cs="Arial"/>
@@ -10129,7 +10008,7 @@
         </w:rPr>
         <w:t>5</w:t>
       </w:r>
-      <w:ins w:id="24" w:author="Dave Bridges" w:date="2020-03-25T11:16:00Z">
+      <w:ins w:id="25" w:author="Dave Bridges" w:date="2020-03-25T11:16:00Z">
         <w:r>
           <w:rPr>
             <w:rFonts w:ascii="Arial" w:hAnsi="Arial" w:cs="Arial"/>
@@ -10149,8 +10028,8 @@
         </w:rPr>
         <w:t xml:space="preserve">, d=34.07%, </w:t>
       </w:r>
-      <w:commentRangeStart w:id="25"/>
       <w:commentRangeStart w:id="26"/>
+      <w:commentRangeStart w:id="27"/>
       <w:r>
         <w:rPr>
           <w:rFonts w:ascii="Arial" w:hAnsi="Arial" w:cs="Arial"/>
@@ -10160,19 +10039,19 @@
         </w:rPr>
         <w:t>p</w:t>
       </w:r>
-      <w:commentRangeEnd w:id="25"/>
+      <w:commentRangeEnd w:id="26"/>
       <w:r>
         <w:rPr>
           <w:rStyle w:val="CommentReference"/>
         </w:rPr>
-        <w:commentReference w:id="25"/>
-      </w:r>
-      <w:commentRangeEnd w:id="26"/>
+        <w:commentReference w:id="26"/>
+      </w:r>
+      <w:commentRangeEnd w:id="27"/>
       <w:r>
         <w:rPr>
           <w:rStyle w:val="CommentReference"/>
         </w:rPr>
-        <w:commentReference w:id="26"/>
+        <w:commentReference w:id="27"/>
       </w:r>
       <w:r>
         <w:rPr>
@@ -10192,13 +10071,13 @@
         </w:rPr>
         <w:t>0.024</w:t>
       </w:r>
-      <w:commentRangeStart w:id="27"/>
-      <w:commentRangeEnd w:id="27"/>
+      <w:commentRangeStart w:id="28"/>
+      <w:commentRangeEnd w:id="28"/>
       <w:r>
         <w:rPr>
           <w:rStyle w:val="CommentReference"/>
         </w:rPr>
-        <w:commentReference w:id="27"/>
+        <w:commentReference w:id="28"/>
       </w:r>
       <w:r>
         <w:rPr>
@@ -10299,7 +10178,7 @@
         </w:rPr>
         <w:t xml:space="preserve"> and albumin were similar between milk of KO and WT dams.</w:t>
       </w:r>
-      <w:ins w:id="28" w:author="Dave Bridges" w:date="2020-03-25T11:19:00Z">
+      <w:ins w:id="29" w:author="Dave Bridges" w:date="2020-03-25T11:19:00Z">
         <w:r>
           <w:rPr>
             <w:rFonts w:ascii="Arial" w:hAnsi="Arial" w:cs="Arial"/>
@@ -10310,7 +10189,7 @@
           <w:t xml:space="preserve"> In terms of milk</w:t>
         </w:r>
       </w:ins>
-      <w:ins w:id="29" w:author="Dave Bridges" w:date="2020-03-25T11:20:00Z">
+      <w:ins w:id="30" w:author="Dave Bridges" w:date="2020-03-25T11:20:00Z">
         <w:r>
           <w:rPr>
             <w:rFonts w:ascii="Arial" w:hAnsi="Arial" w:cs="Arial"/>
@@ -10320,7 +10199,7 @@
           </w:rPr>
           <w:t xml:space="preserve"> lactose </w:t>
         </w:r>
-        <w:commentRangeStart w:id="30"/>
+        <w:commentRangeStart w:id="31"/>
         <w:r>
           <w:rPr>
             <w:rFonts w:ascii="Arial" w:hAnsi="Arial" w:cs="Arial"/>
@@ -10330,12 +10209,12 @@
           </w:rPr>
           <w:t>XXX</w:t>
         </w:r>
-        <w:commentRangeEnd w:id="30"/>
+        <w:commentRangeEnd w:id="31"/>
         <w:r>
           <w:rPr>
             <w:rStyle w:val="CommentReference"/>
           </w:rPr>
-          <w:commentReference w:id="30"/>
+          <w:commentReference w:id="31"/>
         </w:r>
         <w:r>
           <w:rPr>
@@ -10693,7 +10572,7 @@
         </w:rPr>
         <w:t xml:space="preserve"> </w:t>
       </w:r>
-      <w:commentRangeStart w:id="31"/>
+      <w:commentRangeStart w:id="32"/>
       <w:r>
         <w:rPr>
           <w:rFonts w:ascii="Arial" w:hAnsi="Arial" w:cs="Arial"/>
@@ -10704,14 +10583,14 @@
         </w:rPr>
         <w:t>Milk</w:t>
       </w:r>
-      <w:commentRangeEnd w:id="31"/>
+      <w:commentRangeEnd w:id="32"/>
       <w:r>
         <w:rPr>
           <w:rStyle w:val="CommentReference"/>
           <w:rFonts w:asciiTheme="minorHAnsi" w:eastAsiaTheme="minorHAnsi" w:hAnsiTheme="minorHAnsi" w:cstheme="minorBidi"/>
           <w:color w:val="auto"/>
         </w:rPr>
-        <w:commentReference w:id="31"/>
+        <w:commentReference w:id="32"/>
       </w:r>
     </w:p>
     <w:p>
@@ -10739,27 +10618,7 @@
           <w:sz w:val="22"/>
           <w:szCs w:val="22"/>
         </w:rPr>
-        <w:t>a healthier milk fat composition in the KO milk with lower percentage of saturated fatty acid (SFA) (Figure 6A, d=XX, p=0.008) and higher percentage of monounsaturated fatty (MUFA) (Figure 6B, d=XX, p=0.009) and similar percentages of polyunsaturated fatty acids (Figure 6C). Analysis of omega-3 and omega-6 quantities showed that KO milk had higher percentage of omega-3 (Figure 6D, d=XX, p=0.013), a similar percentage of omega-6 (Figure 6E), and a lower omega-</w:t>
-      </w:r>
-      <w:proofErr w:type="gramStart"/>
-      <w:r>
-        <w:rPr>
-          <w:rFonts w:ascii="Arial" w:hAnsi="Arial" w:cs="Arial"/>
-          <w:color w:val="000000" w:themeColor="text1"/>
-          <w:sz w:val="22"/>
-          <w:szCs w:val="22"/>
-        </w:rPr>
-        <w:t>6:omega</w:t>
-      </w:r>
-      <w:proofErr w:type="gramEnd"/>
-      <w:r>
-        <w:rPr>
-          <w:rFonts w:ascii="Arial" w:hAnsi="Arial" w:cs="Arial"/>
-          <w:color w:val="000000" w:themeColor="text1"/>
-          <w:sz w:val="22"/>
-          <w:szCs w:val="22"/>
-        </w:rPr>
-        <w:t>3 ratio in KO milk (Figure 6F, d=XX, p=0.046).</w:t>
+        <w:t>a healthier milk fat composition in the KO milk with lower percentage of saturated fatty acid (SFA) (Figure 6A, d=XX, p=0.008) and higher percentage of monounsaturated fatty (MUFA) (Figure 6B, d=XX, p=0.009) and similar percentages of polyunsaturated fatty acids (Figure 6C). Analysis of omega-3 and omega-6 quantities showed that KO milk had higher percentage of omega-3 (Figure 6D, d=XX, p=0.013), a similar percentage of omega-6 (Figure 6E), and a lower omega-6:omega3 ratio in KO milk (Figure 6F, d=XX, p=0.046).</w:t>
       </w:r>
     </w:p>
     <w:p>
@@ -11328,8 +11187,6 @@
         </w:rPr>
         <w:t xml:space="preserve"> and Supplementary Table 2</w:t>
       </w:r>
-      <w:bookmarkStart w:id="32" w:name="_GoBack"/>
-      <w:bookmarkEnd w:id="32"/>
       <w:r>
         <w:rPr>
           <w:rFonts w:ascii="Arial" w:hAnsi="Arial" w:cs="Arial"/>
@@ -11606,7 +11463,7 @@
           <w:sz w:val="22"/>
           <w:szCs w:val="22"/>
         </w:rPr>
-        <w:instrText>ADDIN CSL_CITATION {"citationItems":[{"id":"ITEM-1","itemData":{"DOI":"10.1002/wdev.35","ISSN":"1759-7692","PMID":"22844349","abstract":"The mammary gland develops through several distinct stages. The first transpires in the embryo as the ectoderm forms a mammary line that resolves into placodes. Regulated by epithelial–mesenchymal interactions, the placodes descend into the underlying mesenchyme and produce the rudimentary ductal structure of the gland present at birth. Subsequent stages of development—pubertal growth, pregnancy, lactation, and involution—occur postnatally under the regulation of hormones. Puberty initiates branching morphogenesis, which requires growth hormone (GH) and estrogen, as well as insulin-like growth factor 1 (IGF1), to create a ductal tree that fills the fat pad. Upon pregnancy, the combined actions of progesterone and prolactin generate alveoli, which secrete milk during lactation. Lack of demand for milk at weaning initiates the process of involution whereby the gland is remodeled back to its prepregnancy state. These processes require numerous signaling pathways that have distinct regulatory functions at different stages of gland development. Signaling pathways also regulate a specialized subpopulation of mammary stem cells that fuel the dramatic changes in the gland occurring with each pregnancy. Our knowledge of mammary gland development and mammary stem cell biology has significantly contributed to our understanding of breast cancer and has advanced the discovery of therapies to treat this disease.","author":[{"dropping-particle":"","family":"Macias","given":"Hector","non-dropping-particle":"","parse-names":false,"suffix":""},{"dropping-particle":"","family":"Hinck","given":"Lindsay","non-dropping-particle":"","parse-names":false,"suffix":""}],"container-title":"Wiley interdisciplinary reviews. Developmental biology","id":"ITEM-1","issue":"4","issued":{"date-parts":[["2012"]]},"page":"533-57","publisher":"NIH Public Access","title":"Mammary gland development.","type":"article-journal","volume":"1"},"uris":["http://www.mendeley.com/documents/?uuid=cc451a37-b59b-4618-bb83-622a2616d38f"]},{"id":"ITEM-2","itemData":{"DOI":"10.1007/s10911-010-9187-8","ISSN":"1573-7039","PMID":"20717712","abstract":"The mammary gland is unique in its requirement to develop in close association with a depot of adipose tissue that is commonly referred to as the mammary fat pad. As discussed throughout this issue, the mammary fat pad represents a complex stromal microenvironment that includes a variety of cell types. In this article we focus on adipocytes as local regulators of epithelial cell growth and their function during lactation. Several important considerations arise from such a discussion. There is a clear and close interrelationship between different stromal tissue types within the mammary fat pad and its adipocytes. Furthermore, these relationships are both stage- and species-dependent, although many questions remain unanswered regarding their roles in these different states. Several lines of evidence also suggest that adipocytes within the mammary fat pad may function differently from those in other fat depots. Finally, past and future technologies present a variety of opportunities to model these complexities in order to more precisely delineate the many potential functions of adipocytes within the mammary glands. A thorough understanding of the role for this cell type in the mammary glands could present numerous opportunities to modify both breast cancer risk and lactation performance.","author":[{"dropping-particle":"","family":"Hovey","given":"Russell C","non-dropping-particle":"","parse-names":false,"suffix":""},{"dropping-particle":"","family":"Aimo","given":"Lucila","non-dropping-particle":"","parse-names":false,"suffix":""}],"container-title":"Journal of mammary gland biology and neoplasia","id":"ITEM-2","issue":"3","issued":{"date-parts":[["2010","9"]]},"page":"279-90","publisher":"Springer","title":"Diverse and active roles for adipocytes during mammary gland growth and function.","type":"article-journal","volume":"15"},"uris":["http://www.mendeley.com/documents/?uuid=74b16e8c-484d-4559-87c6-45f6f3d84722"]}],"mendeley":{"formattedCitation":"(29, 30)","plainTextFormattedCitation":"(29, 30)","previouslyFormattedCitation":"(28, 29)"},"properties":{"noteIndex":0},"schema":"https://github.com/citation-style-language/schema/raw/master/csl-citation.json"}</w:instrText>
+        <w:instrText>ADDIN CSL_CITATION {"citationItems":[{"id":"ITEM-1","itemData":{"DOI":"10.1002/wdev.35","ISSN":"1759-7692","PMID":"22844349","abstract":"The mammary gland develops through several distinct stages. The first transpires in the embryo as the ectoderm forms a mammary line that resolves into placodes. Regulated by epithelial–mesenchymal interactions, the placodes descend into the underlying mesenchyme and produce the rudimentary ductal structure of the gland present at birth. Subsequent stages of development—pubertal growth, pregnancy, lactation, and involution—occur postnatally under the regulation of hormones. Puberty initiates branching morphogenesis, which requires growth hormone (GH) and estrogen, as well as insulin-like growth factor 1 (IGF1), to create a ductal tree that fills the fat pad. Upon pregnancy, the combined actions of progesterone and prolactin generate alveoli, which secrete milk during lactation. Lack of demand for milk at weaning initiates the process of involution whereby the gland is remodeled back to its prepregnancy state. These processes require numerous signaling pathways that have distinct regulatory functions at different stages of gland development. Signaling pathways also regulate a specialized subpopulation of mammary stem cells that fuel the dramatic changes in the gland occurring with each pregnancy. Our knowledge of mammary gland development and mammary stem cell biology has significantly contributed to our understanding of breast cancer and has advanced the discovery of therapies to treat this disease.","author":[{"dropping-particle":"","family":"Macias","given":"Hector","non-dropping-particle":"","parse-names":false,"suffix":""},{"dropping-particle":"","family":"Hinck","given":"Lindsay","non-dropping-particle":"","parse-names":false,"suffix":""}],"container-title":"Wiley interdisciplinary reviews. Developmental biology","id":"ITEM-1","issue":"4","issued":{"date-parts":[["2012"]]},"page":"533-57","publisher":"NIH Public Access","title":"Mammary gland development.","type":"article-journal","volume":"1"},"uris":["http://www.mendeley.com/documents/?uuid=96452b06-869d-4543-9b69-ae1b2677dbc2"]},{"id":"ITEM-2","itemData":{"DOI":"10.1007/s10911-010-9187-8","ISSN":"1573-7039","PMID":"20717712","abstract":"The mammary gland is unique in its requirement to develop in close association with a depot of adipose tissue that is commonly referred to as the mammary fat pad. As discussed throughout this issue, the mammary fat pad represents a complex stromal microenvironment that includes a variety of cell types. In this article we focus on adipocytes as local regulators of epithelial cell growth and their function during lactation. Several important considerations arise from such a discussion. There is a clear and close interrelationship between different stromal tissue types within the mammary fat pad and its adipocytes. Furthermore, these relationships are both stage- and species-dependent, although many questions remain unanswered regarding their roles in these different states. Several lines of evidence also suggest that adipocytes within the mammary fat pad may function differently from those in other fat depots. Finally, past and future technologies present a variety of opportunities to model these complexities in order to more precisely delineate the many potential functions of adipocytes within the mammary glands. A thorough understanding of the role for this cell type in the mammary glands could present numerous opportunities to modify both breast cancer risk and lactation performance.","author":[{"dropping-particle":"","family":"Hovey","given":"Russell C","non-dropping-particle":"","parse-names":false,"suffix":""},{"dropping-particle":"","family":"Aimo","given":"Lucila","non-dropping-particle":"","parse-names":false,"suffix":""}],"container-title":"Journal of mammary gland biology and neoplasia","id":"ITEM-2","issue":"3","issued":{"date-parts":[["2010","9"]]},"page":"279-90","publisher":"Springer","title":"Diverse and active roles for adipocytes during mammary gland growth and function.","type":"article-journal","volume":"15"},"uris":["http://www.mendeley.com/documents/?uuid=74776f50-579a-32b7-9bc8-35b679b5b9e4"]}],"mendeley":{"formattedCitation":"(30, 31)","plainTextFormattedCitation":"(30, 31)","previouslyFormattedCitation":"(29, 30)"},"properties":{"noteIndex":0},"schema":"https://github.com/citation-style-language/schema/raw/master/csl-citation.json"}</w:instrText>
       </w:r>
       <w:r>
         <w:rPr>
@@ -11625,7 +11482,7 @@
           <w:sz w:val="22"/>
           <w:szCs w:val="22"/>
         </w:rPr>
-        <w:t>(29, 30)</w:t>
+        <w:t>(30, 31)</w:t>
       </w:r>
       <w:r>
         <w:rPr>
@@ -11693,7 +11550,7 @@
           <w:sz w:val="22"/>
           <w:szCs w:val="22"/>
         </w:rPr>
-        <w:instrText>ADDIN CSL_CITATION {"citationItems":[{"id":"ITEM-1","itemData":{"DOI":"10.1016/J.REPROTOX.2014.10.023","ISSN":"1873-1708","PMID":"25462787","abstract":"Berardinelli-Seip congenital lipodystrophy 2-deficient (Bscl2(-/-)) mice recapitulate human BSCL2 disease with lipodystrophy. Bscl2-encoded seipin is detected in adipocytes and epithelium of mammary gland. Postnatal mammary gland growth spurt and vaginal opening signify pubertal onset in female mice. Bscl2(-/-) females have longer and dilated mammary gland ducts at 5-week old and delayed vaginal opening. Prepubertal exposure to 500ppm genistein diet increases mammary gland area and accelerates vaginal opening in both control and Bscl2(-/-) females. However, genistein treatment increases ductal length in control but not Bscl2(-/-) females. Neither prepubertal genistein treatment nor Bscl2-deficiency affects phospho-estrogen receptor α or progesterone receptor expression patterns in 5-week old mammary gland. Interestingly, Bscl2-deficiency specifically reduces estrogen receptor β expression in mammary gland ductal epithelium. In summary, Bscl2(-/-) females have accelerated postnatal mammary ductal development but delayed vaginal opening; they display segregated responses in mammary gland development and vaginal opening to prepubertal genistein treatment.","author":[{"dropping-particle":"","family":"Li","given":"Rong","non-dropping-particle":"","parse-names":false,"suffix":""},{"dropping-particle":"El","family":"Zowalaty","given":"Ahmed E.","non-dropping-particle":"","parse-names":false,"suffix":""},{"dropping-particle":"","family":"Chen","given":"Weiqin","non-dropping-particle":"","parse-names":false,"suffix":""},{"dropping-particle":"","family":"Dudley","given":"Elizabeth A.","non-dropping-particle":"","parse-names":false,"suffix":""},{"dropping-particle":"","family":"Ye","given":"Xiaoqin","non-dropping-particle":"","parse-names":false,"suffix":""}],"container-title":"Reproductive toxicology (Elmsford, N.Y.)","id":"ITEM-1","issued":{"date-parts":[["2015","7"]]},"page":"76","publisher":"NIH Public Access","title":"Segregated responses of mammary gland development and vaginal opening to prepubertal genistein exposure in Bscl2−/− female mice with lipodystrophy","type":"article-journal","volume":"54"},"uris":["http://www.mendeley.com/documents/?uuid=2fe0fae2-cf7d-4f7e-974c-5e3503d40c78"]}],"mendeley":{"formattedCitation":"(31)","plainTextFormattedCitation":"(31)","previouslyFormattedCitation":"(30)"},"properties":{"noteIndex":0},"schema":"https://github.com/citation-style-language/schema/raw/master/csl-citation.json"}</w:instrText>
+        <w:instrText>ADDIN CSL_CITATION {"citationItems":[{"id":"ITEM-1","itemData":{"DOI":"10.1016/J.REPROTOX.2014.10.023","ISSN":"1873-1708","PMID":"25462787","abstract":"Berardinelli-Seip congenital lipodystrophy 2-deficient (Bscl2(-/-)) mice recapitulate human BSCL2 disease with lipodystrophy. Bscl2-encoded seipin is detected in adipocytes and epithelium of mammary gland. Postnatal mammary gland growth spurt and vaginal opening signify pubertal onset in female mice. Bscl2(-/-) females have longer and dilated mammary gland ducts at 5-week old and delayed vaginal opening. Prepubertal exposure to 500ppm genistein diet increases mammary gland area and accelerates vaginal opening in both control and Bscl2(-/-) females. However, genistein treatment increases ductal length in control but not Bscl2(-/-) females. Neither prepubertal genistein treatment nor Bscl2-deficiency affects phospho-estrogen receptor α or progesterone receptor expression patterns in 5-week old mammary gland. Interestingly, Bscl2-deficiency specifically reduces estrogen receptor β expression in mammary gland ductal epithelium. In summary, Bscl2(-/-) females have accelerated postnatal mammary ductal development but delayed vaginal opening; they display segregated responses in mammary gland development and vaginal opening to prepubertal genistein treatment.","author":[{"dropping-particle":"","family":"Li","given":"Rong","non-dropping-particle":"","parse-names":false,"suffix":""},{"dropping-particle":"El","family":"Zowalaty","given":"Ahmed E.","non-dropping-particle":"","parse-names":false,"suffix":""},{"dropping-particle":"","family":"Chen","given":"Weiqin","non-dropping-particle":"","parse-names":false,"suffix":""},{"dropping-particle":"","family":"Dudley","given":"Elizabeth A.","non-dropping-particle":"","parse-names":false,"suffix":""},{"dropping-particle":"","family":"Ye","given":"Xiaoqin","non-dropping-particle":"","parse-names":false,"suffix":""}],"container-title":"Reproductive toxicology (Elmsford, N.Y.)","id":"ITEM-1","issued":{"date-parts":[["2015","7"]]},"page":"76","publisher":"NIH Public Access","title":"Segregated responses of mammary gland development and vaginal opening to prepubertal genistein exposure in Bscl2−/− female mice with lipodystrophy","type":"article-journal","volume":"54"},"uris":["http://www.mendeley.com/documents/?uuid=a2436734-18bc-4c66-9be6-b58ffc140671"]}],"mendeley":{"formattedCitation":"(32)","plainTextFormattedCitation":"(32)","previouslyFormattedCitation":"(31)"},"properties":{"noteIndex":0},"schema":"https://github.com/citation-style-language/schema/raw/master/csl-citation.json"}</w:instrText>
       </w:r>
       <w:r>
         <w:rPr>
@@ -11714,7 +11571,7 @@
           <w:sz w:val="22"/>
           <w:szCs w:val="22"/>
         </w:rPr>
-        <w:t>(31)</w:t>
+        <w:t>(32)</w:t>
       </w:r>
       <w:r>
         <w:rPr>
@@ -11754,7 +11611,7 @@
           <w:sz w:val="22"/>
           <w:szCs w:val="22"/>
         </w:rPr>
-        <w:instrText>ADDIN CSL_CITATION {"citationItems":[{"id":"ITEM-1","itemData":{"DOI":"10.1016/j.cmet.2018.05.022","abstract":"Graphical Abstract Highlights d Adipocytes de-differentiate in the mammary gland during lactation d These de-differentiated adipocytes assume a preadipocyte phenotype d Adipocyte-derived preadipocytes re-differentiate during involution d This de-and re-differentiation occurs repeatedly with multiple pregnancies Correspondence qwang@coh.org (Q.A.W.), philipp.scherer@ utsouthwestern.edu (P.E.S.) In Brief Adipocytes in the mammary gland disappear during lactation. Wang et al. show that these mammary adipocytes fully de-differentiate into preadipocytes during lactation and readily re-differentiate during involution. The same adipocytes are therefore ''recycled'' over multiple rounds of pregnancies. De-differentiation constitutes a new possible fate for terminally differentiated adipocytes.","author":[{"dropping-particle":"","family":"Wang","given":"Qiong A","non-dropping-particle":"","parse-names":false,"suffix":""},{"dropping-particle":"","family":"Song","given":"Anying","non-dropping-particle":"","parse-names":false,"suffix":""},{"dropping-particle":"","family":"Gupta","given":"Rana K","non-dropping-particle":"","parse-names":false,"suffix":""},{"dropping-particle":"","family":"Deplancke","given":"Bart","non-dropping-particle":"","parse-names":false,"suffix":""},{"dropping-particle":"","family":"Scherer","given":"Philipp E.","non-dropping-particle":"","parse-names":false,"suffix":""}],"container-title":"Cell Metabolism","id":"ITEM-1","issued":{"date-parts":[["2018"]]},"page":"282-288.e3","title":"Reversible De-differentiation of Mature White Adipocytes into Preadipocyte-like Precursors during Lactation","type":"article-journal","volume":"28"},"uris":["http://www.mendeley.com/documents/?uuid=5a20720f-6fba-4061-964e-dcc60c5f7367"]},{"id":"ITEM-2","itemData":{"DOI":"10.1038/s41467-018-05911-0","ISBN":"4146701805","ISSN":"2041-1723","abstract":"Adipocytes undergo pronounced changes in size and behavior to support diverse tissue functions, but the mechanisms that control these changes are not well understood. Mammary gland-associated white adipose tissue (mgWAT) regresses in support of milk fat production during lactation and expands during the subsequent involution of milk-producing epithelial cells, providing one of the most marked physiological examples of adipose growth. We examined cellular mechanisms and functional implications of adipocyte and lipid dynamics in the mouse mammary gland (MG). Using in vivo analysis of adipocyte precursors and genetic tracing of mature adipocytes, we find mature adipocyte hypertrophy to be a primary mechanism of mgWAT expansion during involution. Lipid tracking and lipidomics demonstrate that adipocytes fill with epithelial-derived milk lipid. Furthermore, ablation of mgWAT during involution reveals an essential role for adipocytes in milk trafficking from, and proper restructuring of, the mammary epithelium. This work advances our understanding of MG remodeling and tissue-specific roles for adipocytes.","author":[{"dropping-particle":"","family":"Zwick","given":"Rachel K.","non-dropping-particle":"","parse-names":false,"suffix":""},{"dropping-particle":"","family":"Rudolph","given":"Michael C.","non-dropping-particle":"","parse-names":false,"suffix":""},{"dropping-particle":"","family":"Shook","given":"Brett A.","non-dropping-particle":"","parse-names":false,"suffix":""},{"dropping-particle":"","family":"Holtrup","given":"Brandon","non-dropping-particle":"","parse-names":false,"suffix":""},{"dropping-particle":"","family":"Roth","given":"Eve","non-dropping-particle":"","parse-names":false,"suffix":""},{"dropping-particle":"","family":"Lei","given":"Vivian","non-dropping-particle":"","parse-names":false,"suffix":""},{"dropping-particle":"","family":"Keymeulen","given":"Alexandra","non-dropping-particle":"Van","parse-names":false,"suffix":""},{"dropping-particle":"","family":"Seewaldt","given":"Victoria","non-dropping-particle":"","parse-names":false,"suffix":""},{"dropping-particle":"","family":"Kwei","given":"Stephanie","non-dropping-particle":"","parse-names":false,"suffix":""},{"dropping-particle":"","family":"Wysolmerski","given":"John","non-dropping-particle":"","parse-names":false,"suffix":""},{"dropping-particle":"","family":"Rodeheffer","given":"Matthew S.","non-dropping-particle":"","parse-names":false,"suffix":""},{"dropping-particle":"","family":"Horsley","given":"Valerie","non-dropping-particle":"","parse-names":false,"suffix":""}],"container-title":"Nature Communications","id":"ITEM-2","issue":"1","issued":{"date-parts":[["2018"]]},"page":"3592","publisher":"Springer US","title":"Adipocyte hypertrophy and lipid dynamics underlie mammary gland remodeling after lactation","type":"article-journal","volume":"9"},"uris":["http://www.mendeley.com/documents/?uuid=b35c9f24-19a8-40f9-b0e5-1a1fedeabb43"]}],"mendeley":{"formattedCitation":"(13, 22)","plainTextFormattedCitation":"(13, 22)","previouslyFormattedCitation":"(13, 22)"},"properties":{"noteIndex":0},"schema":"https://github.com/citation-style-language/schema/raw/master/csl-citation.json"}</w:instrText>
+        <w:instrText>ADDIN CSL_CITATION {"citationItems":[{"id":"ITEM-1","itemData":{"DOI":"10.1016/j.cmet.2018.05.022","abstract":"Graphical Abstract Highlights d Adipocytes de-differentiate in the mammary gland during lactation d These de-differentiated adipocytes assume a preadipocyte phenotype d Adipocyte-derived preadipocytes re-differentiate during involution d This de-and re-differentiation occurs repeatedly with multiple pregnancies Correspondence qwang@coh.org (Q.A.W.), philipp.scherer@ utsouthwestern.edu (P.E.S.) In Brief Adipocytes in the mammary gland disappear during lactation. Wang et al. show that these mammary adipocytes fully de-differentiate into preadipocytes during lactation and readily re-differentiate during involution. The same adipocytes are therefore ''recycled'' over multiple rounds of pregnancies. De-differentiation constitutes a new possible fate for terminally differentiated adipocytes.","author":[{"dropping-particle":"","family":"Wang","given":"Qiong A","non-dropping-particle":"","parse-names":false,"suffix":""},{"dropping-particle":"","family":"Song","given":"Anying","non-dropping-particle":"","parse-names":false,"suffix":""},{"dropping-particle":"","family":"Gupta","given":"Rana K","non-dropping-particle":"","parse-names":false,"suffix":""},{"dropping-particle":"","family":"Deplancke","given":"Bart","non-dropping-particle":"","parse-names":false,"suffix":""},{"dropping-particle":"","family":"Scherer","given":"Philipp E","non-dropping-particle":"","parse-names":false,"suffix":""}],"container-title":"Cell Metabolism","id":"ITEM-1","issued":{"date-parts":[["2018"]]},"page":"282-288.e3","title":"Reversible De-differentiation of Mature White Adipocytes into Preadipocyte-like Precursors during Lactation","type":"article-journal","volume":"28"},"uris":["http://www.mendeley.com/documents/?uuid=5f6e8996-a064-32c8-8225-556ed730a78f"]},{"id":"ITEM-2","itemData":{"DOI":"10.1038/s41467-018-05911-0","ISSN":"2041-1723","PMID":"30181538","abstract":"Adipocytes undergo pronounced changes in size and behavior to support diverse tissue functions, but the mechanisms that control these changes are not well understood. Mammary gland-associated white adipose tissue (mgWAT) regresses in support of milk fat production during lactation and expands during the subsequent involution of milk-producing epithelial cells, providing one of the most marked physiological examples of adipose growth. We examined cellular mechanisms and functional implications of adipocyte and lipid dynamics in the mouse mammary gland (MG). Using in vivo analysis of adipocyte precursors and genetic tracing of mature adipocytes, we find mature adipocyte hypertrophy to be a primary mechanism of mgWAT expansion during involution. Lipid tracking and lipidomics demonstrate that adipocytes fill with epithelial-derived milk lipid. Furthermore, ablation of mgWAT during involution reveals an essential role for adipocytes in milk trafficking from, and proper restructuring of, the mammary epithelium. This work advances our understanding of MG remodeling and tissue-specific roles for adipocytes.","author":[{"dropping-particle":"","family":"Zwick","given":"Rachel K","non-dropping-particle":"","parse-names":false,"suffix":""},{"dropping-particle":"","family":"Rudolph","given":"Michael C","non-dropping-particle":"","parse-names":false,"suffix":""},{"dropping-particle":"","family":"Shook","given":"Brett A","non-dropping-particle":"","parse-names":false,"suffix":""},{"dropping-particle":"","family":"Holtrup","given":"Brandon","non-dropping-particle":"","parse-names":false,"suffix":""},{"dropping-particle":"","family":"Roth","given":"Eve","non-dropping-particle":"","parse-names":false,"suffix":""},{"dropping-particle":"","family":"Lei","given":"Vivian","non-dropping-particle":"","parse-names":false,"suffix":""},{"dropping-particle":"","family":"Keymeulen","given":"Alexandra","non-dropping-particle":"Van","parse-names":false,"suffix":""},{"dropping-particle":"","family":"Seewaldt","given":"Victoria","non-dropping-particle":"","parse-names":false,"suffix":""},{"dropping-particle":"","family":"Kwei","given":"Stephanie","non-dropping-particle":"","parse-names":false,"suffix":""},{"dropping-particle":"","family":"Wysolmerski","given":"John","non-dropping-particle":"","parse-names":false,"suffix":""},{"dropping-particle":"","family":"Rodeheffer","given":"Matthew S","non-dropping-particle":"","parse-names":false,"suffix":""},{"dropping-particle":"","family":"Horsley","given":"Valerie","non-dropping-particle":"","parse-names":false,"suffix":""}],"container-title":"Nature communications","id":"ITEM-2","issue":"1","issued":{"date-parts":[["2018"]]},"page":"3592","publisher":"Nature Publishing Group","title":"Adipocyte hypertrophy and lipid dynamics underlie mammary gland remodeling after lactation.","type":"article-journal","volume":"9"},"uris":["http://www.mendeley.com/documents/?uuid=ac64989f-61e7-3925-9524-426ff6d7f4ad"]}],"mendeley":{"formattedCitation":"(14, 23)","plainTextFormattedCitation":"(14, 23)","previouslyFormattedCitation":"(13, 22)"},"properties":{"noteIndex":0},"schema":"https://github.com/citation-style-language/schema/raw/master/csl-citation.json"}</w:instrText>
       </w:r>
       <w:r>
         <w:rPr>
@@ -11775,7 +11632,7 @@
           <w:sz w:val="22"/>
           <w:szCs w:val="22"/>
         </w:rPr>
-        <w:t>(13, 22)</w:t>
+        <w:t>(14, 23)</w:t>
       </w:r>
       <w:r>
         <w:rPr>
@@ -11815,7 +11672,7 @@
           <w:sz w:val="22"/>
           <w:szCs w:val="22"/>
         </w:rPr>
-        <w:instrText>ADDIN CSL_CITATION {"citationItems":[{"id":"ITEM-1","itemData":{"DOI":"10.1101/pdb.prot078071","ISSN":"1559-6095","PMID":"26631119","abstract":"Cleared mammary fat pad (MFP) transplantation has been a standard technique for studies of mammary development and cancer for several decades. The mammary gland is comprised of several fundamental components: The epithelial compartment contains basal/myoepithelial cells and luminal cells, and the stromal compartment (called the MFP) contains adipocytes, smooth muscle cells, fibroblasts, and immune cells. In 3- to 4-wk-old female mice, the mammary epithelium is concentrated very close to the nipple and has not yet grown beyond the mammary lymph node to penetrate the bulk of the MFP. This developmental feature provides an anatomical fixed point, and enables one to cut away the portion of the MFP from the nipple to the lymph node, leaving behind the majority of the MFP free of epithelium. The \"cleared\" MFP can serve as a supportive native microenvironment fully sufficient for the organogenesis of injected donor epithelium. Normal mammary epithelial donor cells will produce histologically and functionally normal mammary ductal epithelium several weeks posttransplant, with the exception that the ducts will not be connected to the nipple. The assay described here provides a powerful platform for assessing the developmental and tumorigenic potential of engineered cells of interest.","author":[{"dropping-particle":"","family":"Lawson","given":"Devon A","non-dropping-particle":"","parse-names":false,"suffix":""},{"dropping-particle":"","family":"Werb","given":"Zena","non-dropping-particle":"","parse-names":false,"suffix":""},{"dropping-particle":"","family":"Zong","given":"Yang","non-dropping-particle":"","parse-names":false,"suffix":""},{"dropping-particle":"","family":"Goldstein","given":"Andrew S","non-dropping-particle":"","parse-names":false,"suffix":""}],"container-title":"Cold Spring Harbor protocols","id":"ITEM-1","issue":"12","issued":{"date-parts":[["2015","12"]]},"page":"pdb.prot078071","publisher":"NIH Public Access","title":"The Cleared Mammary Fat Pad Transplantation Assay for Mammary Epithelial Organogenesis.","type":"article-journal","volume":"2015"},"uris":["http://www.mendeley.com/documents/?uuid=a277cecc-4acd-42a2-a816-af6299e971c2"]},{"id":"ITEM-2","itemData":{"DOI":"10.1007/s10911-010-9187-8","ISSN":"1573-7039","PMID":"20717712","abstract":"The mammary gland is unique in its requirement to develop in close association with a depot of adipose tissue that is commonly referred to as the mammary fat pad. As discussed throughout this issue, the mammary fat pad represents a complex stromal microenvironment that includes a variety of cell types. In this article we focus on adipocytes as local regulators of epithelial cell growth and their function during lactation. Several important considerations arise from such a discussion. There is a clear and close interrelationship between different stromal tissue types within the mammary fat pad and its adipocytes. Furthermore, these relationships are both stage- and species-dependent, although many questions remain unanswered regarding their roles in these different states. Several lines of evidence also suggest that adipocytes within the mammary fat pad may function differently from those in other fat depots. Finally, past and future technologies present a variety of opportunities to model these complexities in order to more precisely delineate the many potential functions of adipocytes within the mammary glands. A thorough understanding of the role for this cell type in the mammary glands could present numerous opportunities to modify both breast cancer risk and lactation performance.","author":[{"dropping-particle":"","family":"Hovey","given":"Russell C","non-dropping-particle":"","parse-names":false,"suffix":""},{"dropping-particle":"","family":"Aimo","given":"Lucila","non-dropping-particle":"","parse-names":false,"suffix":""}],"container-title":"Journal of mammary gland biology and neoplasia","id":"ITEM-2","issue":"3","issued":{"date-parts":[["2010","9"]]},"page":"279-90","publisher":"Springer","title":"Diverse and active roles for adipocytes during mammary gland growth and function.","type":"article-journal","volume":"15"},"uris":["http://www.mendeley.com/documents/?uuid=74b16e8c-484d-4559-87c6-45f6f3d84722"]}],"mendeley":{"formattedCitation":"(30, 32)","plainTextFormattedCitation":"(30, 32)","previouslyFormattedCitation":"(29, 31)"},"properties":{"noteIndex":0},"schema":"https://github.com/citation-style-language/schema/raw/master/csl-citation.json"}</w:instrText>
+        <w:instrText>ADDIN CSL_CITATION {"citationItems":[{"id":"ITEM-1","itemData":{"DOI":"10.1101/pdb.prot078071","ISSN":"1559-6095","PMID":"26631119","abstract":"Cleared mammary fat pad (MFP) transplantation has been a standard technique for studies of mammary development and cancer for several decades. The mammary gland is comprised of several fundamental components: The epithelial compartment contains basal/myoepithelial cells and luminal cells, and the stromal compartment (called the MFP) contains adipocytes, smooth muscle cells, fibroblasts, and immune cells. In 3- to 4-wk-old female mice, the mammary epithelium is concentrated very close to the nipple and has not yet grown beyond the mammary lymph node to penetrate the bulk of the MFP. This developmental feature provides an anatomical fixed point, and enables one to cut away the portion of the MFP from the nipple to the lymph node, leaving behind the majority of the MFP free of epithelium. The \"cleared\" MFP can serve as a supportive native microenvironment fully sufficient for the organogenesis of injected donor epithelium. Normal mammary epithelial donor cells will produce histologically and functionally normal mammary ductal epithelium several weeks posttransplant, with the exception that the ducts will not be connected to the nipple. The assay described here provides a powerful platform for assessing the developmental and tumorigenic potential of engineered cells of interest.","author":[{"dropping-particle":"","family":"Lawson","given":"Devon A","non-dropping-particle":"","parse-names":false,"suffix":""},{"dropping-particle":"","family":"Werb","given":"Zena","non-dropping-particle":"","parse-names":false,"suffix":""},{"dropping-particle":"","family":"Zong","given":"Yang","non-dropping-particle":"","parse-names":false,"suffix":""},{"dropping-particle":"","family":"Goldstein","given":"Andrew S","non-dropping-particle":"","parse-names":false,"suffix":""}],"container-title":"Cold Spring Harbor protocols","id":"ITEM-1","issue":"12","issued":{"date-parts":[["2015","12","2"]]},"page":"pdb.prot078071","publisher":"NIH Public Access","title":"The Cleared Mammary Fat Pad Transplantation Assay for Mammary Epithelial Organogenesis.","type":"article-journal","volume":"2015"},"uris":["http://www.mendeley.com/documents/?uuid=c656a595-a5db-32de-9e35-74e877a7b8f4"]},{"id":"ITEM-2","itemData":{"DOI":"10.1007/s10911-010-9187-8","ISSN":"1573-7039","PMID":"20717712","abstract":"The mammary gland is unique in its requirement to develop in close association with a depot of adipose tissue that is commonly referred to as the mammary fat pad. As discussed throughout this issue, the mammary fat pad represents a complex stromal microenvironment that includes a variety of cell types. In this article we focus on adipocytes as local regulators of epithelial cell growth and their function during lactation. Several important considerations arise from such a discussion. There is a clear and close interrelationship between different stromal tissue types within the mammary fat pad and its adipocytes. Furthermore, these relationships are both stage- and species-dependent, although many questions remain unanswered regarding their roles in these different states. Several lines of evidence also suggest that adipocytes within the mammary fat pad may function differently from those in other fat depots. Finally, past and future technologies present a variety of opportunities to model these complexities in order to more precisely delineate the many potential functions of adipocytes within the mammary glands. A thorough understanding of the role for this cell type in the mammary glands could present numerous opportunities to modify both breast cancer risk and lactation performance.","author":[{"dropping-particle":"","family":"Hovey","given":"Russell C","non-dropping-particle":"","parse-names":false,"suffix":""},{"dropping-particle":"","family":"Aimo","given":"Lucila","non-dropping-particle":"","parse-names":false,"suffix":""}],"container-title":"Journal of mammary gland biology and neoplasia","id":"ITEM-2","issue":"3","issued":{"date-parts":[["2010","9"]]},"page":"279-90","publisher":"Springer","title":"Diverse and active roles for adipocytes during mammary gland growth and function.","type":"article-journal","volume":"15"},"uris":["http://www.mendeley.com/documents/?uuid=74776f50-579a-32b7-9bc8-35b679b5b9e4"]}],"mendeley":{"formattedCitation":"(31, 33)","plainTextFormattedCitation":"(31, 33)","previouslyFormattedCitation":"(30, 32)"},"properties":{"noteIndex":0},"schema":"https://github.com/citation-style-language/schema/raw/master/csl-citation.json"}</w:instrText>
       </w:r>
       <w:r>
         <w:rPr>
@@ -11836,7 +11693,7 @@
           <w:sz w:val="22"/>
           <w:szCs w:val="22"/>
         </w:rPr>
-        <w:t>(30, 32)</w:t>
+        <w:t>(31, 33)</w:t>
       </w:r>
       <w:r>
         <w:rPr>
@@ -11876,7 +11733,7 @@
           <w:sz w:val="22"/>
           <w:szCs w:val="22"/>
         </w:rPr>
-        <w:instrText>ADDIN CSL_CITATION {"citationItems":[{"id":"ITEM-1","itemData":{"author":[{"dropping-particle":"","family":"Richert","given":"Monica M","non-dropping-particle":"","parse-names":false,"suffix":""},{"dropping-particle":"","family":"Schwertfeger","given":"Kathryn L","non-dropping-particle":"","parse-names":false,"suffix":""},{"dropping-particle":"","family":"Ryder","given":"John W","non-dropping-particle":"","parse-names":false,"suffix":""},{"dropping-particle":"","family":"Anderson","given":"Steven M","non-dropping-particle":"","parse-names":false,"suffix":""}],"container-title":"Journal of Mammary Gland Biology and Neoplasia","id":"ITEM-1","issue":"2","issued":{"date-parts":[["2000"]]},"title":"An Atlas of Mouse Mammary Gland Development","type":"report","volume":"5"},"uris":["http://www.mendeley.com/documents/?uuid=db443160-d971-4754-8e14-1ae21e9e47d3"]}],"mendeley":{"formattedCitation":"(33)","plainTextFormattedCitation":"(33)","previouslyFormattedCitation":"(32)"},"properties":{"noteIndex":0},"schema":"https://github.com/citation-style-language/schema/raw/master/csl-citation.json"}</w:instrText>
+        <w:instrText>ADDIN CSL_CITATION {"citationItems":[{"id":"ITEM-1","itemData":{"author":[{"dropping-particle":"","family":"Richert","given":"Monica M","non-dropping-particle":"","parse-names":false,"suffix":""},{"dropping-particle":"","family":"Schwertfeger","given":"Kathryn L","non-dropping-particle":"","parse-names":false,"suffix":""},{"dropping-particle":"","family":"Ryder","given":"John W","non-dropping-particle":"","parse-names":false,"suffix":""},{"dropping-particle":"","family":"Anderson","given":"Steven M","non-dropping-particle":"","parse-names":false,"suffix":""}],"container-title":"Journal of Mammary Gland Biology and Neoplasia","id":"ITEM-1","issue":"2","issued":{"date-parts":[["2000"]]},"title":"An Atlas of Mouse Mammary Gland Development","type":"report","volume":"5"},"uris":["http://www.mendeley.com/documents/?uuid=7cf8ced8-1978-3b8c-b1d7-c3b3ade411e5"]}],"mendeley":{"formattedCitation":"(34)","plainTextFormattedCitation":"(34)","previouslyFormattedCitation":"(33)"},"properties":{"noteIndex":0},"schema":"https://github.com/citation-style-language/schema/raw/master/csl-citation.json"}</w:instrText>
       </w:r>
       <w:r>
         <w:rPr>
@@ -11897,7 +11754,7 @@
           <w:sz w:val="22"/>
           <w:szCs w:val="22"/>
         </w:rPr>
-        <w:t>(33)</w:t>
+        <w:t>(34)</w:t>
       </w:r>
       <w:r>
         <w:rPr>
@@ -11937,7 +11794,7 @@
           <w:sz w:val="22"/>
           <w:szCs w:val="22"/>
         </w:rPr>
-        <w:instrText>ADDIN CSL_CITATION {"citationItems":[{"id":"ITEM-1","itemData":{"DOI":"10.1016/J.TEM.2018.05.007","ISSN":"1043-2760","abstract":"Adipocytes are lipid-rich parenchymal cells contained in a very plastic organ, whose composition can undergo striking physiologic changes. In standard conditions the organ contains white and brown adipocytes which play opposite roles: lipid storage to meet metabolic requirements and lipid burning for thermogenesis, respectively. During chronic cold exposure, white adipocytes transdifferentiate to brown, to increase thermogenesis, whereas in conditions of chronic positive energy balance brown adipocytes transdifferentiate to white, to increase energy stores. During pregnancy, lactation, and post-lactation, subcutaneous white adipocytes convert to milk-producing glands formed by lipid-rich elements that can be defined as pink adipocytes. Recent fate-mapping data support the conversion of pink to brown adipocytes and the reversible conversion of brown adipocytes to myoepithelial cells of alveoli.","author":[{"dropping-particle":"","family":"Cinti","given":"Saverio","non-dropping-particle":"","parse-names":false,"suffix":""}],"container-title":"Trends in Endocrinology &amp; Metabolism","id":"ITEM-1","issue":"9","issued":{"date-parts":[["2018","9"]]},"page":"651-666","publisher":"Elsevier Current Trends","title":"Pink Adipocytes","type":"article-journal","volume":"29"},"uris":["http://www.mendeley.com/documents/?uuid=00f52b25-fbc9-42a1-bc10-27fe63cc576a"]},{"id":"ITEM-2","itemData":{"DOI":"10.1677/joe.0.1560299","ISSN":"0022-0795","PMID":"9518876","abstract":"&lt;p&gt;Exogenous GH is used extensively in the USA to stimulate milk production in dairy cattle but its effectiveness is reduced in undernourished animals. It has been proposed that GH increases milk yield by stimulating IGF-I secretion and that this IGF-I-response is nutritionally sensitive and thus acts as a 'sensor' of energy balance. To investigate this possibility, we placed lactating rats on three planes of nutrition, ad libitum, 50% or 25% of ad libitum for 48 h. Subgroups of these animals were treated for 48 h with bromocriptine, to suppress prolactin secretion, and anti-rat GH, to neutralize GH action. From 24 to 48 h some of the treated animals were assessed for their milk yield response to prolactin or GH. Food restriction reduced milk yield in control rats by approximately 50% and was accompanied by a catabolic state, as judged by lipid mobilization from adipose tissue and by low concentrations of serum insulin, IGF-I, triiodothyronine and thyroxine, and increased serum nonesterified fatty acid concentrations. In animals fed ad libitum, anti-rat GH plus bromocriptine treatment produced an 80% decrease in milk yield and a dramatic fall in the activity of acetyl-CoA carboxylase in mammary tissue. GH was able to stimulate milk yield when given from 24 to 48 h; however, its effectiveness decreased progressively as food intake was reduced. The milk yield response to GH was accompanied by an increase in serum IGF-I concentrations and this response also decreased progressively with reduction of food intake, consistent with the hypothesis that IGF-I determines the milk yield response to GH and thus regulates GH action on the mammary gland in a nutritionally dependent fashion. However, the milk yield response to prolactin and the milk yield of control rats decreased in line with food intake without any changes in serum IGF-I concentrations. This clearly indicates that factors other than IGF-I are responsible for restricting milk yield. In order to assess other possible candidates for this role, we monitored serum glucose, non-esterified fatty acids, insulin triiodothyronine and thyroxine concentrations, but found no evidence for any simple relationship between these parameters and the milk yield response to prolactin and GH. Surprisingly we found that the ability of GH or prolactin to prevent epithelial cell loss in in the mammary gland was completely insensitive to nutrient intake, despite the fact that IGF-I is considered to be an important survival fa…","author":[{"dropping-particle":"","family":"Flint","given":"DJ","non-dropping-particle":"","parse-names":false,"suffix":""},{"dropping-particle":"","family":"Vernon","given":"RG","non-dropping-particle":"","parse-names":false,"suffix":""}],"container-title":"Journal of Endocrinology","id":"ITEM-2","issue":"2","issued":{"date-parts":[["1998","2"]]},"page":"299-305","title":"Effects of food restriction on the responses of the mammary gland and adipose tissue to prolactin and growth hormone in the lactating rat","type":"article-journal","volume":"156"},"uris":["http://www.mendeley.com/documents/?uuid=f744081c-8f52-4dd7-8317-06d7176667c4"]},{"id":"ITEM-3","itemData":{"author":[{"dropping-particle":"","family":"Richert","given":"Monica M","non-dropping-particle":"","parse-names":false,"suffix":""},{"dropping-particle":"","family":"Schwertfeger","given":"Kathryn L","non-dropping-particle":"","parse-names":false,"suffix":""},{"dropping-particle":"","family":"Ryder","given":"John W","non-dropping-particle":"","parse-names":false,"suffix":""},{"dropping-particle":"","family":"Anderson","given":"Steven M","non-dropping-particle":"","parse-names":false,"suffix":""}],"container-title":"Journal of Mammary Gland Biology and Neoplasia","id":"ITEM-3","issue":"2","issued":{"date-parts":[["2000"]]},"title":"An Atlas of Mouse Mammary Gland Development","type":"report","volume":"5"},"uris":["http://www.mendeley.com/documents/?uuid=db443160-d971-4754-8e14-1ae21e9e47d3"]}],"mendeley":{"formattedCitation":"(33–35)","plainTextFormattedCitation":"(33–35)","previouslyFormattedCitation":"(32–34)"},"properties":{"noteIndex":0},"schema":"https://github.com/citation-style-language/schema/raw/master/csl-citation.json"}</w:instrText>
+        <w:instrText>ADDIN CSL_CITATION {"citationItems":[{"id":"ITEM-1","itemData":{"DOI":"10.1016/J.TEM.2018.05.007","ISSN":"1043-2760","abstract":"Adipocytes are lipid-rich parenchymal cells contained in a very plastic organ, whose composition can undergo striking physiologic changes. In standard conditions the organ contains white and brown adipocytes which play opposite roles: lipid storage to meet metabolic requirements and lipid burning for thermogenesis, respectively. During chronic cold exposure, white adipocytes transdifferentiate to brown, to increase thermogenesis, whereas in conditions of chronic positive energy balance brown adipocytes transdifferentiate to white, to increase energy stores. During pregnancy, lactation, and post-lactation, subcutaneous white adipocytes convert to milk-producing glands formed by lipid-rich elements that can be defined as pink adipocytes. Recent fate-mapping data support the conversion of pink to brown adipocytes and the reversible conversion of brown adipocytes to myoepithelial cells of alveoli.","author":[{"dropping-particle":"","family":"Cinti","given":"Saverio","non-dropping-particle":"","parse-names":false,"suffix":""}],"container-title":"Trends in Endocrinology &amp; Metabolism","id":"ITEM-1","issue":"9","issued":{"date-parts":[["2018","9","1"]]},"page":"651-666","publisher":"Elsevier Current Trends","title":"Pink Adipocytes","type":"article-journal","volume":"29"},"uris":["http://www.mendeley.com/documents/?uuid=a6deb9d6-5593-37bb-bbbe-b4365634069a"]},{"id":"ITEM-2","itemData":{"DOI":"10.1677/joe.0.1560299","ISSN":"0022-0795","PMID":"9518876","abstract":"&lt;p&gt;Exogenous GH is used extensively in the USA to stimulate milk production in dairy cattle but its effectiveness is reduced in undernourished animals. It has been proposed that GH increases milk yield by stimulating IGF-I secretion and that this IGF-I-response is nutritionally sensitive and thus acts as a 'sensor' of energy balance. To investigate this possibility, we placed lactating rats on three planes of nutrition, ad libitum, 50% or 25% of ad libitum for 48 h. Subgroups of these animals were treated for 48 h with bromocriptine, to suppress prolactin secretion, and anti-rat GH, to neutralize GH action. From 24 to 48 h some of the treated animals were assessed for their milk yield response to prolactin or GH. Food restriction reduced milk yield in control rats by approximately 50% and was accompanied by a catabolic state, as judged by lipid mobilization from adipose tissue and by low concentrations of serum insulin, IGF-I, triiodothyronine and thyroxine, and increased serum nonesterified fatty acid concentrations. In animals fed ad libitum, anti-rat GH plus bromocriptine treatment produced an 80% decrease in milk yield and a dramatic fall in the activity of acetyl-CoA carboxylase in mammary tissue. GH was able to stimulate milk yield when given from 24 to 48 h; however, its effectiveness decreased progressively as food intake was reduced. The milk yield response to GH was accompanied by an increase in serum IGF-I concentrations and this response also decreased progressively with reduction of food intake, consistent with the hypothesis that IGF-I determines the milk yield response to GH and thus regulates GH action on the mammary gland in a nutritionally dependent fashion. However, the milk yield response to prolactin and the milk yield of control rats decreased in line with food intake without any changes in serum IGF-I concentrations. This clearly indicates that factors other than IGF-I are responsible for restricting milk yield. In order to assess other possible candidates for this role, we monitored serum glucose, non-esterified fatty acids, insulin triiodothyronine and thyroxine concentrations, but found no evidence for any simple relationship between these parameters and the milk yield response to prolactin and GH. Surprisingly we found that the ability of GH or prolactin to prevent epithelial cell loss in in the mammary gland was completely insensitive to nutrient intake, despite the fact that IGF-I is considered to be an important survival fa…","author":[{"dropping-particle":"","family":"Flint","given":"DJ","non-dropping-particle":"","parse-names":false,"suffix":""},{"dropping-particle":"","family":"Vernon","given":"RG","non-dropping-particle":"","parse-names":false,"suffix":""}],"container-title":"Journal of Endocrinology","id":"ITEM-2","issue":"2","issued":{"date-parts":[["1998","2","1"]]},"page":"299-305","title":"Effects of food restriction on the responses of the mammary gland and adipose tissue to prolactin and growth hormone in the lactating rat","type":"article-journal","volume":"156"},"uris":["http://www.mendeley.com/documents/?uuid=11222f7a-de6b-3b45-bc7f-f8cdd139aa74"]},{"id":"ITEM-3","itemData":{"author":[{"dropping-particle":"","family":"Richert","given":"Monica M","non-dropping-particle":"","parse-names":false,"suffix":""},{"dropping-particle":"","family":"Schwertfeger","given":"Kathryn L","non-dropping-particle":"","parse-names":false,"suffix":""},{"dropping-particle":"","family":"Ryder","given":"John W","non-dropping-particle":"","parse-names":false,"suffix":""},{"dropping-particle":"","family":"Anderson","given":"Steven M","non-dropping-particle":"","parse-names":false,"suffix":""}],"container-title":"Journal of Mammary Gland Biology and Neoplasia","id":"ITEM-3","issue":"2","issued":{"date-parts":[["2000"]]},"title":"An Atlas of Mouse Mammary Gland Development","type":"report","volume":"5"},"uris":["http://www.mendeley.com/documents/?uuid=7cf8ced8-1978-3b8c-b1d7-c3b3ade411e5"]}],"mendeley":{"formattedCitation":"(34–36)","plainTextFormattedCitation":"(34–36)","previouslyFormattedCitation":"(33–35)"},"properties":{"noteIndex":0},"schema":"https://github.com/citation-style-language/schema/raw/master/csl-citation.json"}</w:instrText>
       </w:r>
       <w:r>
         <w:rPr>
@@ -11958,7 +11815,7 @@
           <w:sz w:val="22"/>
           <w:szCs w:val="22"/>
         </w:rPr>
-        <w:t>(33–35)</w:t>
+        <w:t>(34–36)</w:t>
       </w:r>
       <w:r>
         <w:rPr>
@@ -12032,7 +11889,7 @@
           <w:sz w:val="22"/>
           <w:szCs w:val="22"/>
         </w:rPr>
-        <w:instrText>ADDIN CSL_CITATION {"citationItems":[{"id":"ITEM-1","itemData":{"DOI":"10.1194/jlr.M300045-JLR200","ISSN":"0022-2275","PMID":"12700340","abstract":"Expression of constitutively activated Akt in the mammary glands of transgenic mice results in a delay in post-lactational involution. We now report precocious lipid accumulation in the alveolar epithelium of mouse mammary tumor virus-myr-Akt transgenic mice accompanied by a lactation defect that results in a 50% decrease in litter weight over the first 9 days of lactation. Although ductal structures and alveolar units develop normally during pregnancy, cytoplasmic lipid droplets appeared precociously in mammary epithelial cells in early pregnancy and were accompanied by increased expression of adipophilin, which is associated with lipid droplets. By late pregnancy the lipid droplets had become significantly larger than in nontransgenic mice, and they persisted into lactation. The fat content of milk from lactating myr-Akt transgenic mice was 65-70% by volume compared to 25-30% in wild-type mice. The diminished growth of pups nursed by transgenic mothers could result from the high viscosity of the milk and the inability of the pups to remove sufficient quantities of milk by suckling. Transduction of the CIT3 mammary epithelial cell line with a recombinant human adenovirus encoding myr-Akt resulted in an increase in glucose transport and lipid biosynthesis, suggesting that Akt plays an important role in regulation of lipid metabolism.","author":[{"dropping-particle":"","family":"Schwertfeger","given":"Kathryn L","non-dropping-particle":"","parse-names":false,"suffix":""},{"dropping-particle":"","family":"McManaman","given":"James L.","non-dropping-particle":"","parse-names":false,"suffix":""},{"dropping-particle":"","family":"Palmer","given":"Carol A","non-dropping-particle":"","parse-names":false,"suffix":""},{"dropping-particle":"","family":"Neville","given":"Margaret C","non-dropping-particle":"","parse-names":false,"suffix":""},{"dropping-particle":"","family":"Anderson","given":"Steven M","non-dropping-particle":"","parse-names":false,"suffix":""}],"container-title":"Journal of lipid research","id":"ITEM-1","issue":"6","issued":{"date-parts":[["2003","6"]]},"page":"1100-12","publisher":"American Society for Biochemistry and Molecular Biology","title":"Expression of constitutively activated Akt in the mammary gland leads to excess lipid synthesis during pregnancy and lactation.","type":"article-journal","volume":"44"},"uris":["http://www.mendeley.com/documents/?uuid=732d5cec-528a-47d7-b60c-802877197950"]}],"mendeley":{"formattedCitation":"(36)","plainTextFormattedCitation":"(36)","previouslyFormattedCitation":"(35)"},"properties":{"noteIndex":0},"schema":"https://github.com/citation-style-language/schema/raw/master/csl-citation.json"}</w:instrText>
+        <w:instrText>ADDIN CSL_CITATION {"citationItems":[{"id":"ITEM-1","itemData":{"DOI":"10.1194/jlr.M300045-JLR200","ISSN":"0022-2275","PMID":"12700340","abstract":"Expression of constitutively activated Akt in the mammary glands of transgenic mice results in a delay in post-lactational involution. We now report precocious lipid accumulation in the alveolar epithelium of mouse mammary tumor virus-myr-Akt transgenic mice accompanied by a lactation defect that results in a 50% decrease in litter weight over the first 9 days of lactation. Although ductal structures and alveolar units develop normally during pregnancy, cytoplasmic lipid droplets appeared precociously in mammary epithelial cells in early pregnancy and were accompanied by increased expression of adipophilin, which is associated with lipid droplets. By late pregnancy the lipid droplets had become significantly larger than in nontransgenic mice, and they persisted into lactation. The fat content of milk from lactating myr-Akt transgenic mice was 65-70% by volume compared to 25-30% in wild-type mice. The diminished growth of pups nursed by transgenic mothers could result from the high viscosity of the milk and the inability of the pups to remove sufficient quantities of milk by suckling. Transduction of the CIT3 mammary epithelial cell line with a recombinant human adenovirus encoding myr-Akt resulted in an increase in glucose transport and lipid biosynthesis, suggesting that Akt plays an important role in regulation of lipid metabolism.","author":[{"dropping-particle":"","family":"Schwertfeger","given":"Kathryn L","non-dropping-particle":"","parse-names":false,"suffix":""},{"dropping-particle":"","family":"McManaman","given":"James L","non-dropping-particle":"","parse-names":false,"suffix":""},{"dropping-particle":"","family":"Palmer","given":"Carol A","non-dropping-particle":"","parse-names":false,"suffix":""},{"dropping-particle":"","family":"Neville","given":"Margaret C","non-dropping-particle":"","parse-names":false,"suffix":""},{"dropping-particle":"","family":"Anderson","given":"Steven M","non-dropping-particle":"","parse-names":false,"suffix":""}],"container-title":"Journal of lipid research","id":"ITEM-1","issue":"6","issued":{"date-parts":[["2003","6","1"]]},"page":"1100-12","publisher":"American Society for Biochemistry and Molecular Biology","title":"Expression of constitutively activated Akt in the mammary gland leads to excess lipid synthesis during pregnancy and lactation.","type":"article-journal","volume":"44"},"uris":["http://www.mendeley.com/documents/?uuid=d0f23f7b-0aa6-3b55-8c69-ecc3373392b8"]}],"mendeley":{"formattedCitation":"(37)","plainTextFormattedCitation":"(37)","previouslyFormattedCitation":"(36)"},"properties":{"noteIndex":0},"schema":"https://github.com/citation-style-language/schema/raw/master/csl-citation.json"}</w:instrText>
       </w:r>
       <w:r>
         <w:rPr>
@@ -12051,7 +11908,7 @@
           <w:sz w:val="22"/>
           <w:szCs w:val="22"/>
         </w:rPr>
-        <w:t>(36)</w:t>
+        <w:t>(37)</w:t>
       </w:r>
       <w:r>
         <w:rPr>
@@ -12105,7 +11962,7 @@
           <w:sz w:val="22"/>
           <w:szCs w:val="22"/>
         </w:rPr>
-        <w:instrText>ADDIN CSL_CITATION {"citationItems":[{"id":"ITEM-1","itemData":{"DOI":"10.1194/jlr.M300045-JLR200","ISSN":"0022-2275","PMID":"12700340","abstract":"Expression of constitutively activated Akt in the mammary glands of transgenic mice results in a delay in post-lactational involution. We now report precocious lipid accumulation in the alveolar epithelium of mouse mammary tumor virus-myr-Akt transgenic mice accompanied by a lactation defect that results in a 50% decrease in litter weight over the first 9 days of lactation. Although ductal structures and alveolar units develop normally during pregnancy, cytoplasmic lipid droplets appeared precociously in mammary epithelial cells in early pregnancy and were accompanied by increased expression of adipophilin, which is associated with lipid droplets. By late pregnancy the lipid droplets had become significantly larger than in nontransgenic mice, and they persisted into lactation. The fat content of milk from lactating myr-Akt transgenic mice was 65-70% by volume compared to 25-30% in wild-type mice. The diminished growth of pups nursed by transgenic mothers could result from the high viscosity of the milk and the inability of the pups to remove sufficient quantities of milk by suckling. Transduction of the CIT3 mammary epithelial cell line with a recombinant human adenovirus encoding myr-Akt resulted in an increase in glucose transport and lipid biosynthesis, suggesting that Akt plays an important role in regulation of lipid metabolism.","author":[{"dropping-particle":"","family":"Schwertfeger","given":"Kathryn L","non-dropping-particle":"","parse-names":false,"suffix":""},{"dropping-particle":"","family":"McManaman","given":"James L.","non-dropping-particle":"","parse-names":false,"suffix":""},{"dropping-particle":"","family":"Palmer","given":"Carol A","non-dropping-particle":"","parse-names":false,"suffix":""},{"dropping-particle":"","family":"Neville","given":"Margaret C","non-dropping-particle":"","parse-names":false,"suffix":""},{"dropping-particle":"","family":"Anderson","given":"Steven M","non-dropping-particle":"","parse-names":false,"suffix":""}],"container-title":"Journal of lipid research","id":"ITEM-1","issue":"6","issued":{"date-parts":[["2003","6"]]},"page":"1100-12","publisher":"American Society for Biochemistry and Molecular Biology","title":"Expression of constitutively activated Akt in the mammary gland leads to excess lipid synthesis during pregnancy and lactation.","type":"article-journal","volume":"44"},"uris":["http://www.mendeley.com/documents/?uuid=732d5cec-528a-47d7-b60c-802877197950"]}],"mendeley":{"formattedCitation":"(36)","plainTextFormattedCitation":"(36)","previouslyFormattedCitation":"(35)"},"properties":{"noteIndex":0},"schema":"https://github.com/citation-style-language/schema/raw/master/csl-citation.json"}</w:instrText>
+        <w:instrText>ADDIN CSL_CITATION {"citationItems":[{"id":"ITEM-1","itemData":{"DOI":"10.1194/jlr.M300045-JLR200","ISSN":"0022-2275","PMID":"12700340","abstract":"Expression of constitutively activated Akt in the mammary glands of transgenic mice results in a delay in post-lactational involution. We now report precocious lipid accumulation in the alveolar epithelium of mouse mammary tumor virus-myr-Akt transgenic mice accompanied by a lactation defect that results in a 50% decrease in litter weight over the first 9 days of lactation. Although ductal structures and alveolar units develop normally during pregnancy, cytoplasmic lipid droplets appeared precociously in mammary epithelial cells in early pregnancy and were accompanied by increased expression of adipophilin, which is associated with lipid droplets. By late pregnancy the lipid droplets had become significantly larger than in nontransgenic mice, and they persisted into lactation. The fat content of milk from lactating myr-Akt transgenic mice was 65-70% by volume compared to 25-30% in wild-type mice. The diminished growth of pups nursed by transgenic mothers could result from the high viscosity of the milk and the inability of the pups to remove sufficient quantities of milk by suckling. Transduction of the CIT3 mammary epithelial cell line with a recombinant human adenovirus encoding myr-Akt resulted in an increase in glucose transport and lipid biosynthesis, suggesting that Akt plays an important role in regulation of lipid metabolism.","author":[{"dropping-particle":"","family":"Schwertfeger","given":"Kathryn L","non-dropping-particle":"","parse-names":false,"suffix":""},{"dropping-particle":"","family":"McManaman","given":"James L","non-dropping-particle":"","parse-names":false,"suffix":""},{"dropping-particle":"","family":"Palmer","given":"Carol A","non-dropping-particle":"","parse-names":false,"suffix":""},{"dropping-particle":"","family":"Neville","given":"Margaret C","non-dropping-particle":"","parse-names":false,"suffix":""},{"dropping-particle":"","family":"Anderson","given":"Steven M","non-dropping-particle":"","parse-names":false,"suffix":""}],"container-title":"Journal of lipid research","id":"ITEM-1","issue":"6","issued":{"date-parts":[["2003","6","1"]]},"page":"1100-12","publisher":"American Society for Biochemistry and Molecular Biology","title":"Expression of constitutively activated Akt in the mammary gland leads to excess lipid synthesis during pregnancy and lactation.","type":"article-journal","volume":"44"},"uris":["http://www.mendeley.com/documents/?uuid=d0f23f7b-0aa6-3b55-8c69-ecc3373392b8"]}],"mendeley":{"formattedCitation":"(37)","plainTextFormattedCitation":"(37)","previouslyFormattedCitation":"(36)"},"properties":{"noteIndex":0},"schema":"https://github.com/citation-style-language/schema/raw/master/csl-citation.json"}</w:instrText>
       </w:r>
       <w:r>
         <w:rPr>
@@ -12124,7 +11981,7 @@
           <w:sz w:val="22"/>
           <w:szCs w:val="22"/>
         </w:rPr>
-        <w:t>(36)</w:t>
+        <w:t>(37)</w:t>
       </w:r>
       <w:r>
         <w:rPr>
@@ -12160,7 +12017,7 @@
           <w:sz w:val="22"/>
           <w:szCs w:val="22"/>
         </w:rPr>
-        <w:instrText>ADDIN CSL_CITATION {"citationItems":[{"id":"ITEM-1","itemData":{"DOI":"10.1194/jlr.M300045-JLR200","ISSN":"0022-2275","PMID":"12700340","abstract":"Expression of constitutively activated Akt in the mammary glands of transgenic mice results in a delay in post-lactational involution. We now report precocious lipid accumulation in the alveolar epithelium of mouse mammary tumor virus-myr-Akt transgenic mice accompanied by a lactation defect that results in a 50% decrease in litter weight over the first 9 days of lactation. Although ductal structures and alveolar units develop normally during pregnancy, cytoplasmic lipid droplets appeared precociously in mammary epithelial cells in early pregnancy and were accompanied by increased expression of adipophilin, which is associated with lipid droplets. By late pregnancy the lipid droplets had become significantly larger than in nontransgenic mice, and they persisted into lactation. The fat content of milk from lactating myr-Akt transgenic mice was 65-70% by volume compared to 25-30% in wild-type mice. The diminished growth of pups nursed by transgenic mothers could result from the high viscosity of the milk and the inability of the pups to remove sufficient quantities of milk by suckling. Transduction of the CIT3 mammary epithelial cell line with a recombinant human adenovirus encoding myr-Akt resulted in an increase in glucose transport and lipid biosynthesis, suggesting that Akt plays an important role in regulation of lipid metabolism.","author":[{"dropping-particle":"","family":"Schwertfeger","given":"Kathryn L","non-dropping-particle":"","parse-names":false,"suffix":""},{"dropping-particle":"","family":"McManaman","given":"James L.","non-dropping-particle":"","parse-names":false,"suffix":""},{"dropping-particle":"","family":"Palmer","given":"Carol A","non-dropping-particle":"","parse-names":false,"suffix":""},{"dropping-particle":"","family":"Neville","given":"Margaret C","non-dropping-particle":"","parse-names":false,"suffix":""},{"dropping-particle":"","family":"Anderson","given":"Steven M","non-dropping-particle":"","parse-names":false,"suffix":""}],"container-title":"Journal of lipid research","id":"ITEM-1","issue":"6","issued":{"date-parts":[["2003","6"]]},"page":"1100-12","publisher":"American Society for Biochemistry and Molecular Biology","title":"Expression of constitutively activated Akt in the mammary gland leads to excess lipid synthesis during pregnancy and lactation.","type":"article-journal","volume":"44"},"uris":["http://www.mendeley.com/documents/?uuid=732d5cec-528a-47d7-b60c-802877197950"]}],"mendeley":{"formattedCitation":"(36)","plainTextFormattedCitation":"(36)","previouslyFormattedCitation":"(35)"},"properties":{"noteIndex":0},"schema":"https://github.com/citation-style-language/schema/raw/master/csl-citation.json"}</w:instrText>
+        <w:instrText>ADDIN CSL_CITATION {"citationItems":[{"id":"ITEM-1","itemData":{"DOI":"10.1194/jlr.M300045-JLR200","ISSN":"0022-2275","PMID":"12700340","abstract":"Expression of constitutively activated Akt in the mammary glands of transgenic mice results in a delay in post-lactational involution. We now report precocious lipid accumulation in the alveolar epithelium of mouse mammary tumor virus-myr-Akt transgenic mice accompanied by a lactation defect that results in a 50% decrease in litter weight over the first 9 days of lactation. Although ductal structures and alveolar units develop normally during pregnancy, cytoplasmic lipid droplets appeared precociously in mammary epithelial cells in early pregnancy and were accompanied by increased expression of adipophilin, which is associated with lipid droplets. By late pregnancy the lipid droplets had become significantly larger than in nontransgenic mice, and they persisted into lactation. The fat content of milk from lactating myr-Akt transgenic mice was 65-70% by volume compared to 25-30% in wild-type mice. The diminished growth of pups nursed by transgenic mothers could result from the high viscosity of the milk and the inability of the pups to remove sufficient quantities of milk by suckling. Transduction of the CIT3 mammary epithelial cell line with a recombinant human adenovirus encoding myr-Akt resulted in an increase in glucose transport and lipid biosynthesis, suggesting that Akt plays an important role in regulation of lipid metabolism.","author":[{"dropping-particle":"","family":"Schwertfeger","given":"Kathryn L","non-dropping-particle":"","parse-names":false,"suffix":""},{"dropping-particle":"","family":"McManaman","given":"James L","non-dropping-particle":"","parse-names":false,"suffix":""},{"dropping-particle":"","family":"Palmer","given":"Carol A","non-dropping-particle":"","parse-names":false,"suffix":""},{"dropping-particle":"","family":"Neville","given":"Margaret C","non-dropping-particle":"","parse-names":false,"suffix":""},{"dropping-particle":"","family":"Anderson","given":"Steven M","non-dropping-particle":"","parse-names":false,"suffix":""}],"container-title":"Journal of lipid research","id":"ITEM-1","issue":"6","issued":{"date-parts":[["2003","6","1"]]},"page":"1100-12","publisher":"American Society for Biochemistry and Molecular Biology","title":"Expression of constitutively activated Akt in the mammary gland leads to excess lipid synthesis during pregnancy and lactation.","type":"article-journal","volume":"44"},"uris":["http://www.mendeley.com/documents/?uuid=d0f23f7b-0aa6-3b55-8c69-ecc3373392b8"]}],"mendeley":{"formattedCitation":"(37)","plainTextFormattedCitation":"(37)","previouslyFormattedCitation":"(36)"},"properties":{"noteIndex":0},"schema":"https://github.com/citation-style-language/schema/raw/master/csl-citation.json"}</w:instrText>
       </w:r>
       <w:r>
         <w:rPr>
@@ -12179,7 +12036,7 @@
           <w:sz w:val="22"/>
           <w:szCs w:val="22"/>
         </w:rPr>
-        <w:t>(36)</w:t>
+        <w:t>(37)</w:t>
       </w:r>
       <w:r>
         <w:rPr>
@@ -12233,27 +12090,7 @@
           <w:sz w:val="22"/>
           <w:szCs w:val="22"/>
         </w:rPr>
-        <w:t>KO dams which can be due to the higher monounsaturated fatty acid percentage potentially driven by increased gene expression of EPA to DHA converting enzymes. This can also explain the lower omega</w:t>
-      </w:r>
-      <w:proofErr w:type="gramStart"/>
-      <w:r>
-        <w:rPr>
-          <w:rFonts w:ascii="Arial" w:hAnsi="Arial" w:cs="Arial"/>
-          <w:color w:val="000000" w:themeColor="text1"/>
-          <w:sz w:val="22"/>
-          <w:szCs w:val="22"/>
-        </w:rPr>
-        <w:t>6:omega</w:t>
-      </w:r>
-      <w:proofErr w:type="gramEnd"/>
-      <w:r>
-        <w:rPr>
-          <w:rFonts w:ascii="Arial" w:hAnsi="Arial" w:cs="Arial"/>
-          <w:color w:val="000000" w:themeColor="text1"/>
-          <w:sz w:val="22"/>
-          <w:szCs w:val="22"/>
-        </w:rPr>
-        <w:t xml:space="preserve">3 ratio </w:t>
+        <w:t xml:space="preserve">KO dams which can be due to the higher monounsaturated fatty acid percentage potentially driven by increased gene expression of EPA to DHA converting enzymes. This can also explain the lower omega6:omega3 ratio </w:t>
       </w:r>
       <w:r>
         <w:rPr>
@@ -12326,7 +12163,7 @@
           <w:sz w:val="22"/>
           <w:szCs w:val="22"/>
         </w:rPr>
-        <w:instrText>ADDIN CSL_CITATION {"citationItems":[{"id":"ITEM-1","itemData":{"DOI":"10.1210/me.2006-0071","ISSN":"0888-8809","author":[{"dropping-particle":"","family":"Jankiewicz","given":"Marcin","non-dropping-particle":"","parse-names":false,"suffix":""},{"dropping-particle":"","family":"Groner","given":"Bernd","non-dropping-particle":"","parse-names":false,"suffix":""},{"dropping-particle":"","family":"Desrivières","given":"Sylvane","non-dropping-particle":"","parse-names":false,"suffix":""}],"container-title":"Molecular Endocrinology","id":"ITEM-1","issue":"10","issued":{"date-parts":[["2006","10","1"]]},"page":"2369-2381","publisher":"Narnia","title":"Mammalian Target of Rapamycin Regulates the Growth of Mammary Epithelial Cells through the Inhibitor of Deoxyribonucleic Acid Binding Id1 and Their Functional Differentiation through Id2","type":"article-journal","volume":"20"},"uris":["http://www.mendeley.com/documents/?uuid=d72db1fa-5ef2-470c-a62b-488e1cf9d7f7"]}],"mendeley":{"formattedCitation":"(37)","plainTextFormattedCitation":"(37)","previouslyFormattedCitation":"(36)"},"properties":{"noteIndex":0},"schema":"https://github.com/citation-style-language/schema/raw/master/csl-citation.json"}</w:instrText>
+        <w:instrText>ADDIN CSL_CITATION {"citationItems":[{"id":"ITEM-1","itemData":{"DOI":"10.1210/me.2006-0071","ISSN":"0888-8809","author":[{"dropping-particle":"","family":"Jankiewicz","given":"Marcin","non-dropping-particle":"","parse-names":false,"suffix":""},{"dropping-particle":"","family":"Groner","given":"Bernd","non-dropping-particle":"","parse-names":false,"suffix":""},{"dropping-particle":"","family":"Desrivières","given":"Sylvane","non-dropping-particle":"","parse-names":false,"suffix":""}],"container-title":"Molecular Endocrinology","id":"ITEM-1","issue":"10","issued":{"date-parts":[["2006","10","1"]]},"page":"2369-2381","publisher":"Narnia","title":"Mammalian Target of Rapamycin Regulates the Growth of Mammary Epithelial Cells through the Inhibitor of Deoxyribonucleic Acid Binding Id1 and Their Functional Differentiation through Id2","type":"article-journal","volume":"20"},"uris":["http://www.mendeley.com/documents/?uuid=58321479-cc78-3bf2-a7d8-dc31deb0d9d1"]}],"mendeley":{"formattedCitation":"(38)","plainTextFormattedCitation":"(38)","previouslyFormattedCitation":"(37)"},"properties":{"noteIndex":0},"schema":"https://github.com/citation-style-language/schema/raw/master/csl-citation.json"}</w:instrText>
       </w:r>
       <w:r>
         <w:rPr>
@@ -12345,7 +12182,7 @@
           <w:sz w:val="22"/>
           <w:szCs w:val="22"/>
         </w:rPr>
-        <w:t>(37)</w:t>
+        <w:t>(38)</w:t>
       </w:r>
       <w:r>
         <w:rPr>
@@ -12484,7 +12321,7 @@
           <w:sz w:val="22"/>
           <w:szCs w:val="22"/>
         </w:rPr>
-        <w:instrText>ADDIN CSL_CITATION {"citationItems":[{"id":"ITEM-1","itemData":{"DOI":"10.1097/AOG.0000000000001465","ISSN":"1873-233X","PMID":"27275800","abstract":"OBJECTIVE To investigate whether prepregnancy obesity is associated with adverse pregnancy outcomes among women without chronic disease. METHODS Singleton deliveries (N=112,309) among mothers without chronic diseases in the Consortium on Safe Labor, a retrospective U.S. cohort, were analyzed using Poisson regression with robust variance estimation. Relative risks and 95% confidence intervals (CIs) estimated perinatal risks in relation to prepregnancy obesity status adjusted for age, race-ethnicity, parity, insurance, smoking and alcohol use during pregnancy, and study site. RESULTS Obstetric risks were variably (and mostly marginally) increased as body mass index (BMI) category and obesity class increased. In particular, the risk of gestational hypertensive disorders, gestational diabetes, cesarean delivery, and induction increased in a dose-response fashion. For example, the percentage of gestational diabetes among obese class III women was 14.6% in contrast to 2.8% among women with normal BMIs (corresponding relative risks [95% CI] 1.99 [1.86-2.13], 2.94 [2.73-3.18], 3.97 [3.61-4.36], and 5.47 [4.96-6.04] for overweight, obese class I, obese class II, and obese class III women, respectively) compared with women with normal BMIs. Similarly, neonatal risks increased in a dose-response fashion with maternal BMI status including preterm birth at less than 32 weeks of gestation, large for gestational age (LGA), transient tachypnea, sepsis, and intensive care unit admission. The percentage of LGA neonates increased from 7.9% among women with normal BMIs to 17.3% among obese class III women and relative risks increased to 1.52 (1.45-1.58), 1.74 (1.65-1.83), 1.93 (1.79-2.07), and 2.32 (2.14-2.52) as BMI category increased. CONCLUSION Prepregnancy obesity is associated with increased risks of a wide range of adverse pregnancy and neonatal outcomes among women without chronic diseases.","author":[{"dropping-particle":"","family":"Kim","given":"Sung Soo","non-dropping-particle":"","parse-names":false,"suffix":""},{"dropping-particle":"","family":"Zhu","given":"Yeyi","non-dropping-particle":"","parse-names":false,"suffix":""},{"dropping-particle":"","family":"Grantz","given":"Katherine L","non-dropping-particle":"","parse-names":false,"suffix":""},{"dropping-particle":"","family":"Hinkle","given":"Stefanie N","non-dropping-particle":"","parse-names":false,"suffix":""},{"dropping-particle":"","family":"Chen","given":"Zhen","non-dropping-particle":"","parse-names":false,"suffix":""},{"dropping-particle":"","family":"Wallace","given":"Maeve E","non-dropping-particle":"","parse-names":false,"suffix":""},{"dropping-particle":"","family":"Smarr","given":"Melissa M","non-dropping-particle":"","parse-names":false,"suffix":""},{"dropping-particle":"","family":"Epps","given":"Nikira M","non-dropping-particle":"","parse-names":false,"suffix":""},{"dropping-particle":"","family":"Mendola","given":"Pauline","non-dropping-particle":"","parse-names":false,"suffix":""}],"container-title":"Obstetrics and gynecology","id":"ITEM-1","issue":"1","issued":{"date-parts":[["2016"]]},"page":"104-12","publisher":"NIH Public Access","title":"Obstetric and Neonatal Risks Among Obese Women Without Chronic Disease.","type":"article-journal","volume":"128"},"uris":["http://www.mendeley.com/documents/?uuid=425c1ebd-8bb3-45ce-b299-c71c7657cd69"]}],"mendeley":{"formattedCitation":"(38)","plainTextFormattedCitation":"(38)","previouslyFormattedCitation":"(37)"},"properties":{"noteIndex":0},"schema":"https://github.com/citation-style-language/schema/raw/master/csl-citation.json"}</w:instrText>
+        <w:instrText>ADDIN CSL_CITATION {"citationItems":[{"id":"ITEM-1","itemData":{"DOI":"10.1097/AOG.0000000000001465","ISSN":"1873-233X","PMID":"27275800","abstract":"OBJECTIVE To investigate whether prepregnancy obesity is associated with adverse pregnancy outcomes among women without chronic disease. METHODS Singleton deliveries (N=112,309) among mothers without chronic diseases in the Consortium on Safe Labor, a retrospective U.S. cohort, were analyzed using Poisson regression with robust variance estimation. Relative risks and 95% confidence intervals (CIs) estimated perinatal risks in relation to prepregnancy obesity status adjusted for age, race-ethnicity, parity, insurance, smoking and alcohol use during pregnancy, and study site. RESULTS Obstetric risks were variably (and mostly marginally) increased as body mass index (BMI) category and obesity class increased. In particular, the risk of gestational hypertensive disorders, gestational diabetes, cesarean delivery, and induction increased in a dose-response fashion. For example, the percentage of gestational diabetes among obese class III women was 14.6% in contrast to 2.8% among women with normal BMIs (corresponding relative risks [95% CI] 1.99 [1.86-2.13], 2.94 [2.73-3.18], 3.97 [3.61-4.36], and 5.47 [4.96-6.04] for overweight, obese class I, obese class II, and obese class III women, respectively) compared with women with normal BMIs. Similarly, neonatal risks increased in a dose-response fashion with maternal BMI status including preterm birth at less than 32 weeks of gestation, large for gestational age (LGA), transient tachypnea, sepsis, and intensive care unit admission. The percentage of LGA neonates increased from 7.9% among women with normal BMIs to 17.3% among obese class III women and relative risks increased to 1.52 (1.45-1.58), 1.74 (1.65-1.83), 1.93 (1.79-2.07), and 2.32 (2.14-2.52) as BMI category increased. CONCLUSION Prepregnancy obesity is associated with increased risks of a wide range of adverse pregnancy and neonatal outcomes among women without chronic diseases.","author":[{"dropping-particle":"","family":"Kim","given":"Sung Soo","non-dropping-particle":"","parse-names":false,"suffix":""},{"dropping-particle":"","family":"Zhu","given":"Yeyi","non-dropping-particle":"","parse-names":false,"suffix":""},{"dropping-particle":"","family":"Grantz","given":"Katherine L","non-dropping-particle":"","parse-names":false,"suffix":""},{"dropping-particle":"","family":"Hinkle","given":"Stefanie N","non-dropping-particle":"","parse-names":false,"suffix":""},{"dropping-particle":"","family":"Chen","given":"Zhen","non-dropping-particle":"","parse-names":false,"suffix":""},{"dropping-particle":"","family":"Wallace","given":"Maeve E","non-dropping-particle":"","parse-names":false,"suffix":""},{"dropping-particle":"","family":"Smarr","given":"Melissa M","non-dropping-particle":"","parse-names":false,"suffix":""},{"dropping-particle":"","family":"Epps","given":"Nikira M","non-dropping-particle":"","parse-names":false,"suffix":""},{"dropping-particle":"","family":"Mendola","given":"Pauline","non-dropping-particle":"","parse-names":false,"suffix":""}],"container-title":"Obstetrics and gynecology","id":"ITEM-1","issue":"1","issued":{"date-parts":[["2016"]]},"page":"104-12","publisher":"NIH Public Access","title":"Obstetric and Neonatal Risks Among Obese Women Without Chronic Disease.","type":"article-journal","volume":"128"},"uris":["http://www.mendeley.com/documents/?uuid=be77a085-b38d-33f6-bba7-573b3e04b1da"]}],"mendeley":{"formattedCitation":"(39)","plainTextFormattedCitation":"(39)","previouslyFormattedCitation":"(38)"},"properties":{"noteIndex":0},"schema":"https://github.com/citation-style-language/schema/raw/master/csl-citation.json"}</w:instrText>
       </w:r>
       <w:r>
         <w:rPr>
@@ -12503,7 +12340,7 @@
           <w:sz w:val="22"/>
           <w:szCs w:val="22"/>
         </w:rPr>
-        <w:t>(38)</w:t>
+        <w:t>(39)</w:t>
       </w:r>
       <w:r>
         <w:rPr>
@@ -12539,7 +12376,7 @@
           <w:sz w:val="22"/>
           <w:szCs w:val="22"/>
         </w:rPr>
-        <w:instrText>ADDIN CSL_CITATION {"citationItems":[{"id":"ITEM-1","itemData":{"DOI":"10.1038/s41366-019-0326-z","abstract":"Background We investigated the individual and additive effects of three modifiable maternal metabolic factors, including pre-pregnancy overweight/obesity, gestational weight gain (GWG), and gestational diabetes mellitus (GDM), on early childhood growth trajectories and obesity risk. Methods A total of 1425 mother-offspring dyads (953 black and 472 white) from a longitudinal birth cohort were included in this study. Latent class growth modeling was performed to identify the trajectories of body mass index (BMI) from birth to 4 years in children. Poisson regression models were used to examine the associations between the maternal metabolic risk factors and child BMI trajectories and obesity risk at 4 years. Results We identified three discrete BMI trajectory groups, characterized as rising-high-BMI (12.6%), moderate-BMI (61.0%), or low-BMI (26.4%) growth. Both maternal pre-pregnancy obesity (adjusted relative risk [adjRR] = 1.96; 95% confidence interval [CI]: 1.36-2.83) and excessive GWG (adjRR = 1.71, 95% CI: 1.13-2.58) were significantly associated with the rising-high-BMI trajectory, as manifested by rapid weight gain during infancy and a stable but high BMI until 4 years. All three maternal metabolic indices were significantly associated with childhood obesity at age 4 years (adjRR for pre-pregnancy obesity = 2.24, 95% CI: 1.62-3.10; adjRR for excessive GWG = 1.46, 95% CI: 1.01-2.09; and adjRR for GDM = 2.14, 95% = 1.47-3.12). In addition, risk of rising-high BMI trajectory or obesity at age 4 years was stronger among mothers with more than one metabolic risk factor. We did not observe any difference in these associations by race. Conclusion Maternal pre-pregnancy obesity, excessive GWG, and GDM individually and jointly predict rapid growth and obesity at age 4 years in offspring, regardless of race. Interventions targeting maternal obesity and metabolism may prevent or slow the rate of development of childhood obesity.","author":[{"dropping-particle":"","family":"Hu","given":"Zunsong","non-dropping-particle":"","parse-names":false,"suffix":""},{"dropping-particle":"","family":"Tylavsky","given":"Frances A","non-dropping-particle":"","parse-names":false,"suffix":""},{"dropping-particle":"","family":"Han","given":"Joan C","non-dropping-particle":"","parse-names":false,"suffix":""},{"dropping-particle":"","family":"Kocak","given":"Mehmet","non-dropping-particle":"","parse-names":false,"suffix":""},{"dropping-particle":"","family":"Fowke","given":"Jay H","non-dropping-particle":"","parse-names":false,"suffix":""},{"dropping-particle":"","family":"Davis","given":"Robert L","non-dropping-particle":"","parse-names":false,"suffix":""},{"dropping-particle":"","family":"Lewinn","given":"Kaja","non-dropping-particle":"","parse-names":false,"suffix":""},{"dropping-particle":"","family":"Bush","given":"Nicole R","non-dropping-particle":"","parse-names":false,"suffix":""},{"dropping-particle":"","family":"Zhao","given":"• Qi","non-dropping-particle":"","parse-names":false,"suffix":""}],"container-title":"International Journal of Obesity","id":"ITEM-1","issued":{"date-parts":[["2019"]]},"title":"Maternal metabolic factors during pregnancy predict early childhood growth trajectories and obesity risk: the CANDLE Study","type":"article-journal"},"uris":["http://www.mendeley.com/documents/?uuid=c249ef39-7b16-4576-b1a7-75725c5a3c4b"]}],"mendeley":{"formattedCitation":"(39)","plainTextFormattedCitation":"(39)","previouslyFormattedCitation":"(38)"},"properties":{"noteIndex":0},"schema":"https://github.com/citation-style-language/schema/raw/master/csl-citation.json"}</w:instrText>
+        <w:instrText>ADDIN CSL_CITATION {"citationItems":[{"id":"ITEM-1","itemData":{"DOI":"10.1038/s41366-019-0326-z","abstract":"Background We investigated the individual and additive effects of three modifiable maternal metabolic factors, including pre-pregnancy overweight/obesity, gestational weight gain (GWG), and gestational diabetes mellitus (GDM), on early childhood growth trajectories and obesity risk. Methods A total of 1425 mother-offspring dyads (953 black and 472 white) from a longitudinal birth cohort were included in this study. Latent class growth modeling was performed to identify the trajectories of body mass index (BMI) from birth to 4 years in children. Poisson regression models were used to examine the associations between the maternal metabolic risk factors and child BMI trajectories and obesity risk at 4 years. Results We identified three discrete BMI trajectory groups, characterized as rising-high-BMI (12.6%), moderate-BMI (61.0%), or low-BMI (26.4%) growth. Both maternal pre-pregnancy obesity (adjusted relative risk [adjRR] = 1.96; 95% confidence interval [CI]: 1.36-2.83) and excessive GWG (adjRR = 1.71, 95% CI: 1.13-2.58) were significantly associated with the rising-high-BMI trajectory, as manifested by rapid weight gain during infancy and a stable but high BMI until 4 years. All three maternal metabolic indices were significantly associated with childhood obesity at age 4 years (adjRR for pre-pregnancy obesity = 2.24, 95% CI: 1.62-3.10; adjRR for excessive GWG = 1.46, 95% CI: 1.01-2.09; and adjRR for GDM = 2.14, 95% = 1.47-3.12). In addition, risk of rising-high BMI trajectory or obesity at age 4 years was stronger among mothers with more than one metabolic risk factor. We did not observe any difference in these associations by race. Conclusion Maternal pre-pregnancy obesity, excessive GWG, and GDM individually and jointly predict rapid growth and obesity at age 4 years in offspring, regardless of race. Interventions targeting maternal obesity and metabolism may prevent or slow the rate of development of childhood obesity.","author":[{"dropping-particle":"","family":"Hu","given":"Zunsong","non-dropping-particle":"","parse-names":false,"suffix":""},{"dropping-particle":"","family":"Tylavsky","given":"Frances A","non-dropping-particle":"","parse-names":false,"suffix":""},{"dropping-particle":"","family":"Han","given":"Joan C","non-dropping-particle":"","parse-names":false,"suffix":""},{"dropping-particle":"","family":"Kocak","given":"Mehmet","non-dropping-particle":"","parse-names":false,"suffix":""},{"dropping-particle":"","family":"Fowke","given":"Jay H","non-dropping-particle":"","parse-names":false,"suffix":""},{"dropping-particle":"","family":"Davis","given":"Robert L","non-dropping-particle":"","parse-names":false,"suffix":""},{"dropping-particle":"","family":"Lewinn","given":"Kaja","non-dropping-particle":"","parse-names":false,"suffix":""},{"dropping-particle":"","family":"Bush","given":"Nicole R","non-dropping-particle":"","parse-names":false,"suffix":""},{"dropping-particle":"","family":"Zhao","given":"• Qi","non-dropping-particle":"","parse-names":false,"suffix":""}],"container-title":"International Journal of Obesity","id":"ITEM-1","issued":{"date-parts":[["2019"]]},"title":"Maternal metabolic factors during pregnancy predict early childhood growth trajectories and obesity risk: the CANDLE Study","type":"article-journal"},"uris":["http://www.mendeley.com/documents/?uuid=802049f4-41c1-36f4-9de4-892b4855ea9f"]}],"mendeley":{"formattedCitation":"(40)","plainTextFormattedCitation":"(40)","previouslyFormattedCitation":"(39)"},"properties":{"noteIndex":0},"schema":"https://github.com/citation-style-language/schema/raw/master/csl-citation.json"}</w:instrText>
       </w:r>
       <w:r>
         <w:rPr>
@@ -12558,7 +12395,7 @@
           <w:sz w:val="22"/>
           <w:szCs w:val="22"/>
         </w:rPr>
-        <w:t>(39)</w:t>
+        <w:t>(40)</w:t>
       </w:r>
       <w:r>
         <w:rPr>
@@ -12989,43 +12826,7 @@
           <w:noProof/>
           <w:sz w:val="22"/>
         </w:rPr>
-        <w:t xml:space="preserve">1. Chen, C., X. Xu, and Y. Yan. 2018. Estimated global overweight and obesity burden in pregnant women based on panel data model. </w:t>
-      </w:r>
-      <w:r>
-        <w:rPr>
-          <w:rFonts w:ascii="Arial" w:hAnsi="Arial" w:cs="Arial"/>
-          <w:i/>
-          <w:iCs/>
-          <w:noProof/>
-          <w:sz w:val="22"/>
-        </w:rPr>
-        <w:t>PLoS One</w:t>
-      </w:r>
-      <w:r>
-        <w:rPr>
-          <w:rFonts w:ascii="Arial" w:hAnsi="Arial" w:cs="Arial"/>
-          <w:noProof/>
-          <w:sz w:val="22"/>
-        </w:rPr>
-        <w:t xml:space="preserve">. </w:t>
-      </w:r>
-      <w:r>
-        <w:rPr>
-          <w:rFonts w:ascii="Arial" w:hAnsi="Arial" w:cs="Arial"/>
-          <w:b/>
-          <w:bCs/>
-          <w:noProof/>
-          <w:sz w:val="22"/>
-        </w:rPr>
-        <w:t>13</w:t>
-      </w:r>
-      <w:r>
-        <w:rPr>
-          <w:rFonts w:ascii="Arial" w:hAnsi="Arial" w:cs="Arial"/>
-          <w:noProof/>
-          <w:sz w:val="22"/>
-        </w:rPr>
-        <w:t>.</w:t>
+        <w:t>1. Products - Data Briefs - Number 392 - November 2020. [online] https://www.cdc.gov/nchs/products/databriefs/db392.htm (Accessed April 6, 2021).</w:t>
       </w:r>
       <w:r>
         <w:rPr>
@@ -13056,25 +12857,7 @@
           <w:noProof/>
           <w:sz w:val="22"/>
         </w:rPr>
-        <w:t xml:space="preserve">2. Barker, D. J. P. 2007. The origins of the developmental origins theory. </w:t>
-      </w:r>
-      <w:r>
-        <w:rPr>
-          <w:rFonts w:ascii="Arial" w:hAnsi="Arial" w:cs="Arial"/>
-          <w:i/>
-          <w:iCs/>
-          <w:noProof/>
-          <w:sz w:val="22"/>
-        </w:rPr>
-        <w:t>J. Intern. Med.</w:t>
-      </w:r>
-      <w:r>
-        <w:rPr>
-          <w:rFonts w:ascii="Arial" w:hAnsi="Arial" w:cs="Arial"/>
-          <w:noProof/>
-          <w:sz w:val="22"/>
-        </w:rPr>
-        <w:t xml:space="preserve"> </w:t>
+        <w:t xml:space="preserve">2. Chen, C., X. Xu, and Y. Yan. 2018. Estimated global overweight and obesity burden in pregnant women based on panel data model. </w:t>
       </w:r>
       <w:r>
         <w:rPr>
@@ -13084,15 +12867,15 @@
           <w:noProof/>
           <w:sz w:val="22"/>
         </w:rPr>
-        <w:t>261</w:t>
-      </w:r>
-      <w:r>
-        <w:rPr>
-          <w:rFonts w:ascii="Arial" w:hAnsi="Arial" w:cs="Arial"/>
-          <w:noProof/>
-          <w:sz w:val="22"/>
-        </w:rPr>
-        <w:t>: 412–417.</w:t>
+        <w:t>13</w:t>
+      </w:r>
+      <w:r>
+        <w:rPr>
+          <w:rFonts w:ascii="Arial" w:hAnsi="Arial" w:cs="Arial"/>
+          <w:noProof/>
+          <w:sz w:val="22"/>
+        </w:rPr>
+        <w:t>: e0202183. [online] https://dx.plos.org/10.1371/journal.pone.0202183 (Accessed August 13, 2019).</w:t>
       </w:r>
       <w:r>
         <w:rPr>
@@ -13123,7 +12906,7 @@
           <w:noProof/>
           <w:sz w:val="22"/>
         </w:rPr>
-        <w:t xml:space="preserve">3. Bzikowska-Jura, A., A. Czerwonogrodzka-Senczyna, G. Olędzka, D. Szostak-Węgierek, H. Weker, and A. Wesołowska. 2018. Maternal Nutrition and Body Composition During Breastfeeding: Association with Human Milk Composition. </w:t>
+        <w:t xml:space="preserve">3. Barker, D. J. P. 2007. The origins of the developmental origins theory. </w:t>
       </w:r>
       <w:r>
         <w:rPr>
@@ -13133,15 +12916,15 @@
           <w:noProof/>
           <w:sz w:val="22"/>
         </w:rPr>
-        <w:t>Nutrients</w:t>
-      </w:r>
-      <w:r>
-        <w:rPr>
-          <w:rFonts w:ascii="Arial" w:hAnsi="Arial" w:cs="Arial"/>
-          <w:noProof/>
-          <w:sz w:val="22"/>
-        </w:rPr>
-        <w:t xml:space="preserve">. </w:t>
+        <w:t>J. Intern. Med.</w:t>
+      </w:r>
+      <w:r>
+        <w:rPr>
+          <w:rFonts w:ascii="Arial" w:hAnsi="Arial" w:cs="Arial"/>
+          <w:noProof/>
+          <w:sz w:val="22"/>
+        </w:rPr>
+        <w:t xml:space="preserve"> </w:t>
       </w:r>
       <w:r>
         <w:rPr>
@@ -13151,15 +12934,15 @@
           <w:noProof/>
           <w:sz w:val="22"/>
         </w:rPr>
-        <w:t>10</w:t>
-      </w:r>
-      <w:r>
-        <w:rPr>
-          <w:rFonts w:ascii="Arial" w:hAnsi="Arial" w:cs="Arial"/>
-          <w:noProof/>
-          <w:sz w:val="22"/>
-        </w:rPr>
-        <w:t>.</w:t>
+        <w:t>261</w:t>
+      </w:r>
+      <w:r>
+        <w:rPr>
+          <w:rFonts w:ascii="Arial" w:hAnsi="Arial" w:cs="Arial"/>
+          <w:noProof/>
+          <w:sz w:val="22"/>
+        </w:rPr>
+        <w:t>: 412–417. [online] http://doi.wiley.com/10.1111/j.1365-2796.2007.01809.x (Accessed April 1, 2019).</w:t>
       </w:r>
       <w:r>
         <w:rPr>
@@ -13190,7 +12973,7 @@
           <w:noProof/>
           <w:sz w:val="22"/>
         </w:rPr>
-        <w:t xml:space="preserve">4. Rasmussen, K. M., and C. L. Kjolhede. 2004. Prepregnant overweight and obesity diminish the prolactin response to suckling in the first week postpartum. </w:t>
+        <w:t xml:space="preserve">4. Bzikowska-Jura, A., A. Czerwonogrodzka-Senczyna, G. Olędzka, D. Szostak-Węgierek, H. Weker, and A. Wesołowska. 2018. Maternal Nutrition and Body Composition During Breastfeeding: Association with Human Milk Composition. </w:t>
       </w:r>
       <w:r>
         <w:rPr>
@@ -13200,7 +12983,7 @@
           <w:noProof/>
           <w:sz w:val="22"/>
         </w:rPr>
-        <w:t>Pediatrics</w:t>
+        <w:t>Nutrients</w:t>
       </w:r>
       <w:r>
         <w:rPr>
@@ -13218,15 +13001,15 @@
           <w:noProof/>
           <w:sz w:val="22"/>
         </w:rPr>
-        <w:t>113</w:t>
-      </w:r>
-      <w:r>
-        <w:rPr>
-          <w:rFonts w:ascii="Arial" w:hAnsi="Arial" w:cs="Arial"/>
-          <w:noProof/>
-          <w:sz w:val="22"/>
-        </w:rPr>
-        <w:t>: e465-71.</w:t>
+        <w:t>10</w:t>
+      </w:r>
+      <w:r>
+        <w:rPr>
+          <w:rFonts w:ascii="Arial" w:hAnsi="Arial" w:cs="Arial"/>
+          <w:noProof/>
+          <w:sz w:val="22"/>
+        </w:rPr>
+        <w:t>. [online] http://www.ncbi.nlm.nih.gov/pubmed/30262786 (Accessed May 24, 2019).</w:t>
       </w:r>
       <w:r>
         <w:rPr>
@@ -13257,7 +13040,16 @@
           <w:noProof/>
           <w:sz w:val="22"/>
         </w:rPr>
-        <w:t xml:space="preserve">5. Bider-Canfield, Z., M. P. Martinez, X. Wang, W. Yu, M. P. Bautista, J. Brookey, K. A. Page, T. A. Buchanan, and A. H. Xiang. 2017. Maternal obesity, gestational diabetes, breastfeeding and childhood overweight at age 2 years. </w:t>
+        <w:t xml:space="preserve">5. Rasmussen, K. M., and C. L. Kjolhede. 2004. Prepregnant overweight and obesity diminish </w:t>
+      </w:r>
+      <w:r>
+        <w:rPr>
+          <w:rFonts w:ascii="Arial" w:hAnsi="Arial" w:cs="Arial"/>
+          <w:noProof/>
+          <w:sz w:val="22"/>
+        </w:rPr>
+        <w:lastRenderedPageBreak/>
+        <w:t xml:space="preserve">the prolactin response to suckling in the first week postpartum. </w:t>
       </w:r>
       <w:r>
         <w:rPr>
@@ -13267,15 +13059,15 @@
           <w:noProof/>
           <w:sz w:val="22"/>
         </w:rPr>
-        <w:t>Pediatr. Obes.</w:t>
-      </w:r>
-      <w:r>
-        <w:rPr>
-          <w:rFonts w:ascii="Arial" w:hAnsi="Arial" w:cs="Arial"/>
-          <w:noProof/>
-          <w:sz w:val="22"/>
-        </w:rPr>
-        <w:t xml:space="preserve"> </w:t>
+        <w:t>Pediatrics</w:t>
+      </w:r>
+      <w:r>
+        <w:rPr>
+          <w:rFonts w:ascii="Arial" w:hAnsi="Arial" w:cs="Arial"/>
+          <w:noProof/>
+          <w:sz w:val="22"/>
+        </w:rPr>
+        <w:t xml:space="preserve">. </w:t>
       </w:r>
       <w:r>
         <w:rPr>
@@ -13285,15 +13077,15 @@
           <w:noProof/>
           <w:sz w:val="22"/>
         </w:rPr>
-        <w:t>12</w:t>
-      </w:r>
-      <w:r>
-        <w:rPr>
-          <w:rFonts w:ascii="Arial" w:hAnsi="Arial" w:cs="Arial"/>
-          <w:noProof/>
-          <w:sz w:val="22"/>
-        </w:rPr>
-        <w:t>: 171–178.</w:t>
+        <w:t>113</w:t>
+      </w:r>
+      <w:r>
+        <w:rPr>
+          <w:rFonts w:ascii="Arial" w:hAnsi="Arial" w:cs="Arial"/>
+          <w:noProof/>
+          <w:sz w:val="22"/>
+        </w:rPr>
+        <w:t>: e465-71.</w:t>
       </w:r>
       <w:r>
         <w:rPr>
@@ -13324,8 +13116,7 @@
           <w:noProof/>
           <w:sz w:val="22"/>
         </w:rPr>
-        <w:lastRenderedPageBreak/>
-        <w:t xml:space="preserve">6. Castillo, H., I. S. Santos, and A. Matijasevich. 2016. Maternal pre-pregnancy BMI, gestational weight gain and breastfeeding. </w:t>
+        <w:t xml:space="preserve">6. Bider-Canfield, Z., M. P. Martinez, X. Wang, W. Yu, M. P. Bautista, J. Brookey, K. A. Page, T. A. Buchanan, and A. H. Xiang. 2017. Maternal obesity, gestational diabetes, breastfeeding and childhood overweight at age 2 years. </w:t>
       </w:r>
       <w:r>
         <w:rPr>
@@ -13335,7 +13126,7 @@
           <w:noProof/>
           <w:sz w:val="22"/>
         </w:rPr>
-        <w:t>Eur. J. Clin. Nutr.</w:t>
+        <w:t>Pediatr. Obes.</w:t>
       </w:r>
       <w:r>
         <w:rPr>
@@ -13353,15 +13144,15 @@
           <w:noProof/>
           <w:sz w:val="22"/>
         </w:rPr>
-        <w:t>70</w:t>
-      </w:r>
-      <w:r>
-        <w:rPr>
-          <w:rFonts w:ascii="Arial" w:hAnsi="Arial" w:cs="Arial"/>
-          <w:noProof/>
-          <w:sz w:val="22"/>
-        </w:rPr>
-        <w:t>: 431–436.</w:t>
+        <w:t>12</w:t>
+      </w:r>
+      <w:r>
+        <w:rPr>
+          <w:rFonts w:ascii="Arial" w:hAnsi="Arial" w:cs="Arial"/>
+          <w:noProof/>
+          <w:sz w:val="22"/>
+        </w:rPr>
+        <w:t>: 171–178. [online] http://doi.wiley.com/10.1111/ijpo.12125 (Accessed July 21, 2019).</w:t>
       </w:r>
       <w:r>
         <w:rPr>
@@ -13392,7 +13183,7 @@
           <w:noProof/>
           <w:sz w:val="22"/>
         </w:rPr>
-        <w:t xml:space="preserve">7. Anderson, S. M., M. C. Rudolph, J. L. McManaman, and M. C. Neville. 2007. Key stages in mammary gland development. Secretory activation in the mammary gland: it’s not just about milk protein synthesis! </w:t>
+        <w:t xml:space="preserve">7. Castillo, H., I. S. Santos, and A. Matijasevich. 2016. Maternal pre-pregnancy BMI, gestational weight gain and breastfeeding. </w:t>
       </w:r>
       <w:r>
         <w:rPr>
@@ -13402,7 +13193,7 @@
           <w:noProof/>
           <w:sz w:val="22"/>
         </w:rPr>
-        <w:t>Breast Cancer Res.</w:t>
+        <w:t>Eur. J. Clin. Nutr.</w:t>
       </w:r>
       <w:r>
         <w:rPr>
@@ -13420,15 +13211,15 @@
           <w:noProof/>
           <w:sz w:val="22"/>
         </w:rPr>
-        <w:t>9</w:t>
-      </w:r>
-      <w:r>
-        <w:rPr>
-          <w:rFonts w:ascii="Arial" w:hAnsi="Arial" w:cs="Arial"/>
-          <w:noProof/>
-          <w:sz w:val="22"/>
-        </w:rPr>
-        <w:t>: 204.</w:t>
+        <w:t>70</w:t>
+      </w:r>
+      <w:r>
+        <w:rPr>
+          <w:rFonts w:ascii="Arial" w:hAnsi="Arial" w:cs="Arial"/>
+          <w:noProof/>
+          <w:sz w:val="22"/>
+        </w:rPr>
+        <w:t>: 431–436. [online] http://www.nature.com/articles/ejcn2015232 (Accessed May 24, 2019).</w:t>
       </w:r>
       <w:r>
         <w:rPr>
@@ -13459,7 +13250,7 @@
           <w:noProof/>
           <w:sz w:val="22"/>
         </w:rPr>
-        <w:t xml:space="preserve">8. Rezaei, R., Z. Wu, Y. Hou, F. W. Bazer, and G. Wu. 2016. Amino acids and mammary gland development: nutritional implications for milk production and neonatal growth. </w:t>
+        <w:t xml:space="preserve">8. Anderson, S. M., M. C. Rudolph, J. L. McManaman, and M. C. Neville. 2007. Key stages in mammary gland development. Secretory activation in the mammary gland: it’s not just about milk protein synthesis! </w:t>
       </w:r>
       <w:r>
         <w:rPr>
@@ -13469,7 +13260,7 @@
           <w:noProof/>
           <w:sz w:val="22"/>
         </w:rPr>
-        <w:t>J. Anim. Sci. Biotechnol.</w:t>
+        <w:t>Breast Cancer Res.</w:t>
       </w:r>
       <w:r>
         <w:rPr>
@@ -13487,15 +13278,15 @@
           <w:noProof/>
           <w:sz w:val="22"/>
         </w:rPr>
-        <w:t>7</w:t>
-      </w:r>
-      <w:r>
-        <w:rPr>
-          <w:rFonts w:ascii="Arial" w:hAnsi="Arial" w:cs="Arial"/>
-          <w:noProof/>
-          <w:sz w:val="22"/>
-        </w:rPr>
-        <w:t>: 20.</w:t>
+        <w:t>9</w:t>
+      </w:r>
+      <w:r>
+        <w:rPr>
+          <w:rFonts w:ascii="Arial" w:hAnsi="Arial" w:cs="Arial"/>
+          <w:noProof/>
+          <w:sz w:val="22"/>
+        </w:rPr>
+        <w:t>: 204. [online] http://www.ncbi.nlm.nih.gov/pubmed/17338830 (Accessed July 10, 2019).</w:t>
       </w:r>
       <w:r>
         <w:rPr>
@@ -13526,7 +13317,7 @@
           <w:noProof/>
           <w:sz w:val="22"/>
         </w:rPr>
-        <w:t xml:space="preserve">9. McManaman, J. L. 2009. Formation of milk lipids: a molecular perspective. </w:t>
+        <w:t xml:space="preserve">9. Rezaei, R., Z. Wu, Y. Hou, F. W. Bazer, and G. Wu. 2016. Amino acids and mammary gland development: nutritional implications for milk production and neonatal growth. </w:t>
       </w:r>
       <w:r>
         <w:rPr>
@@ -13536,7 +13327,7 @@
           <w:noProof/>
           <w:sz w:val="22"/>
         </w:rPr>
-        <w:t>Clin. Lipidol.</w:t>
+        <w:t>J. Anim. Sci. Biotechnol.</w:t>
       </w:r>
       <w:r>
         <w:rPr>
@@ -13554,15 +13345,15 @@
           <w:noProof/>
           <w:sz w:val="22"/>
         </w:rPr>
-        <w:t>4</w:t>
-      </w:r>
-      <w:r>
-        <w:rPr>
-          <w:rFonts w:ascii="Arial" w:hAnsi="Arial" w:cs="Arial"/>
-          <w:noProof/>
-          <w:sz w:val="22"/>
-        </w:rPr>
-        <w:t>: 391–401.</w:t>
+        <w:t>7</w:t>
+      </w:r>
+      <w:r>
+        <w:rPr>
+          <w:rFonts w:ascii="Arial" w:hAnsi="Arial" w:cs="Arial"/>
+          <w:noProof/>
+          <w:sz w:val="22"/>
+        </w:rPr>
+        <w:t>: 20. [online] http://www.ncbi.nlm.nih.gov/pubmed/27042295 (Accessed July 10, 2019).</w:t>
       </w:r>
       <w:r>
         <w:rPr>
@@ -13593,7 +13384,7 @@
           <w:noProof/>
           <w:sz w:val="22"/>
         </w:rPr>
-        <w:t xml:space="preserve">10. McManaman, J. L. 2014. Lipid transport in the lactating mammary gland. </w:t>
+        <w:t xml:space="preserve">10. McManaman, J. L. 2009. Formation of milk lipids: a molecular perspective. </w:t>
       </w:r>
       <w:r>
         <w:rPr>
@@ -13603,15 +13394,15 @@
           <w:noProof/>
           <w:sz w:val="22"/>
         </w:rPr>
-        <w:t>J. Mammary Gland Biol. Neoplasia</w:t>
-      </w:r>
-      <w:r>
-        <w:rPr>
-          <w:rFonts w:ascii="Arial" w:hAnsi="Arial" w:cs="Arial"/>
-          <w:noProof/>
-          <w:sz w:val="22"/>
-        </w:rPr>
-        <w:t xml:space="preserve">. </w:t>
+        <w:t>Clin. Lipidol.</w:t>
+      </w:r>
+      <w:r>
+        <w:rPr>
+          <w:rFonts w:ascii="Arial" w:hAnsi="Arial" w:cs="Arial"/>
+          <w:noProof/>
+          <w:sz w:val="22"/>
+        </w:rPr>
+        <w:t xml:space="preserve"> </w:t>
       </w:r>
       <w:r>
         <w:rPr>
@@ -13621,15 +13412,15 @@
           <w:noProof/>
           <w:sz w:val="22"/>
         </w:rPr>
-        <w:t>19</w:t>
-      </w:r>
-      <w:r>
-        <w:rPr>
-          <w:rFonts w:ascii="Arial" w:hAnsi="Arial" w:cs="Arial"/>
-          <w:noProof/>
-          <w:sz w:val="22"/>
-        </w:rPr>
-        <w:t>: 35–42.</w:t>
+        <w:t>4</w:t>
+      </w:r>
+      <w:r>
+        <w:rPr>
+          <w:rFonts w:ascii="Arial" w:hAnsi="Arial" w:cs="Arial"/>
+          <w:noProof/>
+          <w:sz w:val="22"/>
+        </w:rPr>
+        <w:t>: 391–401. [online] http://www.ncbi.nlm.nih.gov/pubmed/26084294 (Accessed July 10, 2019).</w:t>
       </w:r>
       <w:r>
         <w:rPr>
@@ -13660,7 +13451,7 @@
           <w:noProof/>
           <w:sz w:val="22"/>
         </w:rPr>
-        <w:t xml:space="preserve">11. Landskroner-Eiger, S., J. Park, D. Israel, J. W. Pollard, and P. E. Scherer. 2010. Morphogenesis of the developing mammary gland: stage-dependent impact of adipocytes. </w:t>
+        <w:t xml:space="preserve">11. McManaman, J. L. 2014. Lipid transport in the lactating mammary gland. </w:t>
       </w:r>
       <w:r>
         <w:rPr>
@@ -13670,15 +13461,15 @@
           <w:noProof/>
           <w:sz w:val="22"/>
         </w:rPr>
-        <w:t>Dev. Biol.</w:t>
-      </w:r>
-      <w:r>
-        <w:rPr>
-          <w:rFonts w:ascii="Arial" w:hAnsi="Arial" w:cs="Arial"/>
-          <w:noProof/>
-          <w:sz w:val="22"/>
-        </w:rPr>
-        <w:t xml:space="preserve"> </w:t>
+        <w:t>J. Mammary Gland Biol. Neoplasia</w:t>
+      </w:r>
+      <w:r>
+        <w:rPr>
+          <w:rFonts w:ascii="Arial" w:hAnsi="Arial" w:cs="Arial"/>
+          <w:noProof/>
+          <w:sz w:val="22"/>
+        </w:rPr>
+        <w:t xml:space="preserve">. </w:t>
       </w:r>
       <w:r>
         <w:rPr>
@@ -13688,15 +13479,15 @@
           <w:noProof/>
           <w:sz w:val="22"/>
         </w:rPr>
-        <w:t>344</w:t>
-      </w:r>
-      <w:r>
-        <w:rPr>
-          <w:rFonts w:ascii="Arial" w:hAnsi="Arial" w:cs="Arial"/>
-          <w:noProof/>
-          <w:sz w:val="22"/>
-        </w:rPr>
-        <w:t>: 968–78.</w:t>
+        <w:t>19</w:t>
+      </w:r>
+      <w:r>
+        <w:rPr>
+          <w:rFonts w:ascii="Arial" w:hAnsi="Arial" w:cs="Arial"/>
+          <w:noProof/>
+          <w:sz w:val="22"/>
+        </w:rPr>
+        <w:t>: 35–42. [online] http://www.ncbi.nlm.nih.gov/pubmed/24567110 (Accessed February 14, 2020).</w:t>
       </w:r>
       <w:r>
         <w:rPr>
@@ -13727,7 +13518,43 @@
           <w:noProof/>
           <w:sz w:val="22"/>
         </w:rPr>
-        <w:t>12. Machino, M. 1976. Growth and Differentiation, Vo1.</w:t>
+        <w:t xml:space="preserve">12. Landskroner-Eiger, S., J. Park, D. Israel, J. W. Pollard, and P. E. Scherer. 2010. Morphogenesis of the developing mammary gland: stage-dependent impact of adipocytes. </w:t>
+      </w:r>
+      <w:r>
+        <w:rPr>
+          <w:rFonts w:ascii="Arial" w:hAnsi="Arial" w:cs="Arial"/>
+          <w:i/>
+          <w:iCs/>
+          <w:noProof/>
+          <w:sz w:val="22"/>
+        </w:rPr>
+        <w:t>Dev. Biol.</w:t>
+      </w:r>
+      <w:r>
+        <w:rPr>
+          <w:rFonts w:ascii="Arial" w:hAnsi="Arial" w:cs="Arial"/>
+          <w:noProof/>
+          <w:sz w:val="22"/>
+        </w:rPr>
+        <w:t xml:space="preserve"> </w:t>
+      </w:r>
+      <w:r>
+        <w:rPr>
+          <w:rFonts w:ascii="Arial" w:hAnsi="Arial" w:cs="Arial"/>
+          <w:b/>
+          <w:bCs/>
+          <w:noProof/>
+          <w:sz w:val="22"/>
+        </w:rPr>
+        <w:t>344</w:t>
+      </w:r>
+      <w:r>
+        <w:rPr>
+          <w:rFonts w:ascii="Arial" w:hAnsi="Arial" w:cs="Arial"/>
+          <w:noProof/>
+          <w:sz w:val="22"/>
+        </w:rPr>
+        <w:t>: 968–78. [online] http://www.ncbi.nlm.nih.gov/pubmed/20599899 (Accessed July 17, 2019).</w:t>
       </w:r>
       <w:r>
         <w:rPr>
@@ -13758,43 +13585,7 @@
           <w:noProof/>
           <w:sz w:val="22"/>
         </w:rPr>
-        <w:t xml:space="preserve">13. Zwick, R. K., M. C. Rudolph, B. A. Shook, B. Holtrup, E. Roth, V. Lei, A. Van Keymeulen, V. Seewaldt, S. Kwei, J. Wysolmerski, M. S. Rodeheffer, and V. Horsley. 2018. Adipocyte hypertrophy and lipid dynamics underlie mammary gland remodeling after lactation. </w:t>
-      </w:r>
-      <w:r>
-        <w:rPr>
-          <w:rFonts w:ascii="Arial" w:hAnsi="Arial" w:cs="Arial"/>
-          <w:i/>
-          <w:iCs/>
-          <w:noProof/>
-          <w:sz w:val="22"/>
-        </w:rPr>
-        <w:t>Nat. Commun.</w:t>
-      </w:r>
-      <w:r>
-        <w:rPr>
-          <w:rFonts w:ascii="Arial" w:hAnsi="Arial" w:cs="Arial"/>
-          <w:noProof/>
-          <w:sz w:val="22"/>
-        </w:rPr>
-        <w:t xml:space="preserve"> </w:t>
-      </w:r>
-      <w:r>
-        <w:rPr>
-          <w:rFonts w:ascii="Arial" w:hAnsi="Arial" w:cs="Arial"/>
-          <w:b/>
-          <w:bCs/>
-          <w:noProof/>
-          <w:sz w:val="22"/>
-        </w:rPr>
-        <w:t>9</w:t>
-      </w:r>
-      <w:r>
-        <w:rPr>
-          <w:rFonts w:ascii="Arial" w:hAnsi="Arial" w:cs="Arial"/>
-          <w:noProof/>
-          <w:sz w:val="22"/>
-        </w:rPr>
-        <w:t>: 3592.</w:t>
+        <w:t>13. Machino, M. 1976. Growth and Differentiation, Vo1. [online] https://onlinelibrary.wiley.com/doi/pdf/10.1111/j.1440-169X.1976.00079.x (Accessed July 17, 2019).</w:t>
       </w:r>
       <w:r>
         <w:rPr>
@@ -13825,7 +13616,7 @@
           <w:noProof/>
           <w:sz w:val="22"/>
         </w:rPr>
-        <w:t xml:space="preserve">14. Cai, H., L. Q. Dong, and F. Liu. 2016. Recent Advances in Adipose mTOR Signaling and Function: Therapeutic Prospects. </w:t>
+        <w:t xml:space="preserve">14. Zwick, R. K., M. C. Rudolph, B. A. Shook, B. Holtrup, E. Roth, V. Lei, A. Van Keymeulen, V. Seewaldt, S. Kwei, J. Wysolmerski, M. S. Rodeheffer, and V. Horsley. 2018. Adipocyte hypertrophy and lipid dynamics underlie mammary gland remodeling after lactation. </w:t>
       </w:r>
       <w:r>
         <w:rPr>
@@ -13835,7 +13626,7 @@
           <w:noProof/>
           <w:sz w:val="22"/>
         </w:rPr>
-        <w:t>Trends Pharmacol. Sci.</w:t>
+        <w:t>Nat. Commun.</w:t>
       </w:r>
       <w:r>
         <w:rPr>
@@ -13853,15 +13644,24 @@
           <w:noProof/>
           <w:sz w:val="22"/>
         </w:rPr>
-        <w:t>37</w:t>
-      </w:r>
-      <w:r>
-        <w:rPr>
-          <w:rFonts w:ascii="Arial" w:hAnsi="Arial" w:cs="Arial"/>
-          <w:noProof/>
-          <w:sz w:val="22"/>
-        </w:rPr>
-        <w:t>: 303–317.</w:t>
+        <w:t>9</w:t>
+      </w:r>
+      <w:r>
+        <w:rPr>
+          <w:rFonts w:ascii="Arial" w:hAnsi="Arial" w:cs="Arial"/>
+          <w:noProof/>
+          <w:sz w:val="22"/>
+        </w:rPr>
+        <w:t xml:space="preserve">: 3592. [online] http://www.ncbi.nlm.nih.gov/pubmed/30181538 (Accessed </w:t>
+      </w:r>
+      <w:r>
+        <w:rPr>
+          <w:rFonts w:ascii="Arial" w:hAnsi="Arial" w:cs="Arial"/>
+          <w:noProof/>
+          <w:sz w:val="22"/>
+        </w:rPr>
+        <w:lastRenderedPageBreak/>
+        <w:t>July 10, 2019).</w:t>
       </w:r>
       <w:r>
         <w:rPr>
@@ -13892,7 +13692,7 @@
           <w:noProof/>
           <w:sz w:val="22"/>
         </w:rPr>
-        <w:t xml:space="preserve">15. Wang, X., and C. G. Proud. 2006. The mTOR Pathway in the Control of Protein Synthesis. </w:t>
+        <w:t xml:space="preserve">15. Cai, H., L. Q. Dong, and F. Liu. 2016. Recent Advances in Adipose mTOR Signaling and Function: Therapeutic Prospects. </w:t>
       </w:r>
       <w:r>
         <w:rPr>
@@ -13902,15 +13702,15 @@
           <w:noProof/>
           <w:sz w:val="22"/>
         </w:rPr>
-        <w:t>Physiology</w:t>
-      </w:r>
-      <w:r>
-        <w:rPr>
-          <w:rFonts w:ascii="Arial" w:hAnsi="Arial" w:cs="Arial"/>
-          <w:noProof/>
-          <w:sz w:val="22"/>
-        </w:rPr>
-        <w:t xml:space="preserve">. </w:t>
+        <w:t>Trends Pharmacol. Sci.</w:t>
+      </w:r>
+      <w:r>
+        <w:rPr>
+          <w:rFonts w:ascii="Arial" w:hAnsi="Arial" w:cs="Arial"/>
+          <w:noProof/>
+          <w:sz w:val="22"/>
+        </w:rPr>
+        <w:t xml:space="preserve"> </w:t>
       </w:r>
       <w:r>
         <w:rPr>
@@ -13920,15 +13720,15 @@
           <w:noProof/>
           <w:sz w:val="22"/>
         </w:rPr>
-        <w:t>21</w:t>
-      </w:r>
-      <w:r>
-        <w:rPr>
-          <w:rFonts w:ascii="Arial" w:hAnsi="Arial" w:cs="Arial"/>
-          <w:noProof/>
-          <w:sz w:val="22"/>
-        </w:rPr>
-        <w:t>: 362–369.</w:t>
+        <w:t>37</w:t>
+      </w:r>
+      <w:r>
+        <w:rPr>
+          <w:rFonts w:ascii="Arial" w:hAnsi="Arial" w:cs="Arial"/>
+          <w:noProof/>
+          <w:sz w:val="22"/>
+        </w:rPr>
+        <w:t>: 303–317. [online] http://www.ncbi.nlm.nih.gov/pubmed/26700098 (Accessed July 19, 2019).</w:t>
       </w:r>
       <w:r>
         <w:rPr>
@@ -13959,7 +13759,7 @@
           <w:noProof/>
           <w:sz w:val="22"/>
         </w:rPr>
-        <w:t xml:space="preserve">16. Catania, C., E. Binder, and D. Cota. 2011. mTORC1 signaling in energy balance and metabolic disease. </w:t>
+        <w:t xml:space="preserve">16. Wang, X., and C. G. Proud. 2006. The mTOR Pathway in the Control of Protein Synthesis. </w:t>
       </w:r>
       <w:r>
         <w:rPr>
@@ -13969,15 +13769,15 @@
           <w:noProof/>
           <w:sz w:val="22"/>
         </w:rPr>
-        <w:t>Int. J. Obes.</w:t>
-      </w:r>
-      <w:r>
-        <w:rPr>
-          <w:rFonts w:ascii="Arial" w:hAnsi="Arial" w:cs="Arial"/>
-          <w:noProof/>
-          <w:sz w:val="22"/>
-        </w:rPr>
-        <w:t xml:space="preserve"> </w:t>
+        <w:t>Physiology</w:t>
+      </w:r>
+      <w:r>
+        <w:rPr>
+          <w:rFonts w:ascii="Arial" w:hAnsi="Arial" w:cs="Arial"/>
+          <w:noProof/>
+          <w:sz w:val="22"/>
+        </w:rPr>
+        <w:t xml:space="preserve">. </w:t>
       </w:r>
       <w:r>
         <w:rPr>
@@ -13987,15 +13787,15 @@
           <w:noProof/>
           <w:sz w:val="22"/>
         </w:rPr>
-        <w:t>35</w:t>
-      </w:r>
-      <w:r>
-        <w:rPr>
-          <w:rFonts w:ascii="Arial" w:hAnsi="Arial" w:cs="Arial"/>
-          <w:noProof/>
-          <w:sz w:val="22"/>
-        </w:rPr>
-        <w:t>: 751–761.</w:t>
+        <w:t>21</w:t>
+      </w:r>
+      <w:r>
+        <w:rPr>
+          <w:rFonts w:ascii="Arial" w:hAnsi="Arial" w:cs="Arial"/>
+          <w:noProof/>
+          <w:sz w:val="22"/>
+        </w:rPr>
+        <w:t>: 362–369. [online] http://www.ncbi.nlm.nih.gov/pubmed/16990457 (Accessed July 19, 2019).</w:t>
       </w:r>
       <w:r>
         <w:rPr>
@@ -14026,7 +13826,7 @@
           <w:noProof/>
           <w:sz w:val="22"/>
         </w:rPr>
-        <w:t xml:space="preserve">17. Laplante, M., and D. M. Sabatini. 2009. An emerging role of mTOR in lipid biosynthesis. </w:t>
+        <w:t xml:space="preserve">17. Catania, C., E. Binder, and D. Cota. 2011. mTORC1 signaling in energy balance and metabolic disease. </w:t>
       </w:r>
       <w:r>
         <w:rPr>
@@ -14036,7 +13836,7 @@
           <w:noProof/>
           <w:sz w:val="22"/>
         </w:rPr>
-        <w:t>Curr. Biol.</w:t>
+        <w:t>Int. J. Obes.</w:t>
       </w:r>
       <w:r>
         <w:rPr>
@@ -14054,15 +13854,15 @@
           <w:noProof/>
           <w:sz w:val="22"/>
         </w:rPr>
-        <w:t>19</w:t>
-      </w:r>
-      <w:r>
-        <w:rPr>
-          <w:rFonts w:ascii="Arial" w:hAnsi="Arial" w:cs="Arial"/>
-          <w:noProof/>
-          <w:sz w:val="22"/>
-        </w:rPr>
-        <w:t>: R1046-52.</w:t>
+        <w:t>35</w:t>
+      </w:r>
+      <w:r>
+        <w:rPr>
+          <w:rFonts w:ascii="Arial" w:hAnsi="Arial" w:cs="Arial"/>
+          <w:noProof/>
+          <w:sz w:val="22"/>
+        </w:rPr>
+        <w:t>: 751–761. [online] http://www.nature.com/articles/ijo2010208 (Accessed July 19, 2019).</w:t>
       </w:r>
       <w:r>
         <w:rPr>
@@ -14093,8 +13893,7 @@
           <w:noProof/>
           <w:sz w:val="22"/>
         </w:rPr>
-        <w:lastRenderedPageBreak/>
-        <w:t xml:space="preserve">18. Chen, Y., H. Wei, F. Liu, and J.-L. Guan. 2014. Hyperactivation of mammalian target of rapamycin complex 1 (mTORC1) promotes breast cancer progression through enhancing glucose starvation-induced autophagy and Akt signaling. </w:t>
+        <w:t xml:space="preserve">18. Laplante, M., and D. M. Sabatini. 2009. An Emerging Role of mTOR in Lipid Biosynthesis. </w:t>
       </w:r>
       <w:r>
         <w:rPr>
@@ -14104,7 +13903,7 @@
           <w:noProof/>
           <w:sz w:val="22"/>
         </w:rPr>
-        <w:t>J. Biol. Chem.</w:t>
+        <w:t>Curr. Biol.</w:t>
       </w:r>
       <w:r>
         <w:rPr>
@@ -14122,15 +13921,15 @@
           <w:noProof/>
           <w:sz w:val="22"/>
         </w:rPr>
-        <w:t>289</w:t>
-      </w:r>
-      <w:r>
-        <w:rPr>
-          <w:rFonts w:ascii="Arial" w:hAnsi="Arial" w:cs="Arial"/>
-          <w:noProof/>
-          <w:sz w:val="22"/>
-        </w:rPr>
-        <w:t>: 1164–73.</w:t>
+        <w:t>19</w:t>
+      </w:r>
+      <w:r>
+        <w:rPr>
+          <w:rFonts w:ascii="Arial" w:hAnsi="Arial" w:cs="Arial"/>
+          <w:noProof/>
+          <w:sz w:val="22"/>
+        </w:rPr>
+        <w:t>: R1046–R1052. [online] http://www.ncbi.nlm.nih.gov/pubmed/19948145 (Accessed July 25, 2019).</w:t>
       </w:r>
       <w:r>
         <w:rPr>
@@ -14161,7 +13960,7 @@
           <w:noProof/>
           <w:sz w:val="22"/>
         </w:rPr>
-        <w:t xml:space="preserve">19. Kwiatkowski, D. J., H. Zhang, J. L. Bandura, K. M. Heiberger, M. Glogauer, N. el-Hashemite, and H. Onda. 2002. A mouse model of TSC1 reveals sex-dependent lethality from liver hemangiomas, and up-regulation of p70S6 kinase activity in Tsc1 null cells. </w:t>
+        <w:t xml:space="preserve">19. Chen, Y., H. Wei, F. Liu, and J.-L. Guan. 2014. Hyperactivation of mammalian target of rapamycin complex 1 (mTORC1) promotes breast cancer progression through enhancing glucose starvation-induced autophagy and Akt signaling. </w:t>
       </w:r>
       <w:r>
         <w:rPr>
@@ -14171,7 +13970,7 @@
           <w:noProof/>
           <w:sz w:val="22"/>
         </w:rPr>
-        <w:t>Hum. Mol. Genet.</w:t>
+        <w:t>J. Biol. Chem.</w:t>
       </w:r>
       <w:r>
         <w:rPr>
@@ -14189,15 +13988,15 @@
           <w:noProof/>
           <w:sz w:val="22"/>
         </w:rPr>
-        <w:t>11</w:t>
-      </w:r>
-      <w:r>
-        <w:rPr>
-          <w:rFonts w:ascii="Arial" w:hAnsi="Arial" w:cs="Arial"/>
-          <w:noProof/>
-          <w:sz w:val="22"/>
-        </w:rPr>
-        <w:t>: 525–34.</w:t>
+        <w:t>289</w:t>
+      </w:r>
+      <w:r>
+        <w:rPr>
+          <w:rFonts w:ascii="Arial" w:hAnsi="Arial" w:cs="Arial"/>
+          <w:noProof/>
+          <w:sz w:val="22"/>
+        </w:rPr>
+        <w:t>: 1164–73. [online] http://www.ncbi.nlm.nih.gov/pubmed/24275666 (Accessed February 14, 2020).</w:t>
       </w:r>
       <w:r>
         <w:rPr>
@@ -14228,7 +14027,7 @@
           <w:noProof/>
           <w:sz w:val="22"/>
         </w:rPr>
-        <w:t xml:space="preserve">20. Eguchi, J., Q.-W. Yan, D. E. Schones, M. Kamal, C.-H. Hsu, M. Q. Zhang, G. E. Crawford, and E. D. Rosen. 2008. Interferon regulatory factors are transcriptional regulators of adipogenesis. </w:t>
+        <w:t xml:space="preserve">20. Kwiatkowski, D. J., H. Zhang, J. L. Bandura, K. M. Heiberger, M. Glogauer, N. el-Hashemite, and H. Onda. 2002. A mouse model of TSC1 reveals sex-dependent lethality from liver hemangiomas, and up-regulation of p70S6 kinase activity in Tsc1 null cells. </w:t>
       </w:r>
       <w:r>
         <w:rPr>
@@ -14238,7 +14037,7 @@
           <w:noProof/>
           <w:sz w:val="22"/>
         </w:rPr>
-        <w:t>Cell Metab.</w:t>
+        <w:t>Hum. Mol. Genet.</w:t>
       </w:r>
       <w:r>
         <w:rPr>
@@ -14256,15 +14055,15 @@
           <w:noProof/>
           <w:sz w:val="22"/>
         </w:rPr>
-        <w:t>7</w:t>
-      </w:r>
-      <w:r>
-        <w:rPr>
-          <w:rFonts w:ascii="Arial" w:hAnsi="Arial" w:cs="Arial"/>
-          <w:noProof/>
-          <w:sz w:val="22"/>
-        </w:rPr>
-        <w:t>: 86–94.</w:t>
+        <w:t>11</w:t>
+      </w:r>
+      <w:r>
+        <w:rPr>
+          <w:rFonts w:ascii="Arial" w:hAnsi="Arial" w:cs="Arial"/>
+          <w:noProof/>
+          <w:sz w:val="22"/>
+        </w:rPr>
+        <w:t>: 525–534. [online] https://academic.oup.com/hmg/article-lookup/doi/10.1093/hmg/11.5.525 (Accessed July 11, 2019).</w:t>
       </w:r>
       <w:r>
         <w:rPr>
@@ -14295,7 +14094,7 @@
           <w:noProof/>
           <w:sz w:val="22"/>
         </w:rPr>
-        <w:t xml:space="preserve">21. Wang, F., S. E. Mullican, J. R. DiSpirito, L. C. Peed, and M. a Lazar. 2013. Lipoatrophy and severe metabolic disturbance in mice with fat-specific deletion of PPARγ. </w:t>
+        <w:t xml:space="preserve">21. Eguchi, J., Q.-W. Yan, D. E. Schones, M. Kamal, C.-H. Hsu, M. Q. Zhang, G. E. Crawford, and E. D. Rosen. 2008. Interferon Regulatory Factors Are Transcriptional Regulators of Adipogenesis. </w:t>
       </w:r>
       <w:r>
         <w:rPr>
@@ -14305,7 +14104,7 @@
           <w:noProof/>
           <w:sz w:val="22"/>
         </w:rPr>
-        <w:t>Proc. Natl. Acad. Sci. U. S. A.</w:t>
+        <w:t>Cell Metab.</w:t>
       </w:r>
       <w:r>
         <w:rPr>
@@ -14323,15 +14122,15 @@
           <w:noProof/>
           <w:sz w:val="22"/>
         </w:rPr>
-        <w:t>110</w:t>
-      </w:r>
-      <w:r>
-        <w:rPr>
-          <w:rFonts w:ascii="Arial" w:hAnsi="Arial" w:cs="Arial"/>
-          <w:noProof/>
-          <w:sz w:val="22"/>
-        </w:rPr>
-        <w:t>: 18656–61.</w:t>
+        <w:t>7</w:t>
+      </w:r>
+      <w:r>
+        <w:rPr>
+          <w:rFonts w:ascii="Arial" w:hAnsi="Arial" w:cs="Arial"/>
+          <w:noProof/>
+          <w:sz w:val="22"/>
+        </w:rPr>
+        <w:t>: 86–94. [online] http://www.ncbi.nlm.nih.gov/pubmed/18177728 (Accessed July 25, 2019).</w:t>
       </w:r>
       <w:r>
         <w:rPr>
@@ -14362,7 +14161,7 @@
           <w:noProof/>
           <w:sz w:val="22"/>
         </w:rPr>
-        <w:t xml:space="preserve">22. Wang, Q. A., A. Song, R. K. Gupta, B. Deplancke, and P. E. Scherer. 2018. Reversible De-differentiation of Mature White Adipocytes into Preadipocyte-like Precursors during Lactation. </w:t>
+        <w:t xml:space="preserve">22. Wang, F., S. E. Mullican, J. R. DiSpirito, L. C. Peed, and M. A. Lazar. 2013. Lipoatrophy and severe metabolic disturbance in mice with fat-specific deletion of PPARγ. </w:t>
       </w:r>
       <w:r>
         <w:rPr>
@@ -14372,7 +14171,7 @@
           <w:noProof/>
           <w:sz w:val="22"/>
         </w:rPr>
-        <w:t>Cell Metab.</w:t>
+        <w:t>Proc. Natl. Acad. Sci. U. S. A.</w:t>
       </w:r>
       <w:r>
         <w:rPr>
@@ -14390,15 +14189,15 @@
           <w:noProof/>
           <w:sz w:val="22"/>
         </w:rPr>
-        <w:t>28</w:t>
-      </w:r>
-      <w:r>
-        <w:rPr>
-          <w:rFonts w:ascii="Arial" w:hAnsi="Arial" w:cs="Arial"/>
-          <w:noProof/>
-          <w:sz w:val="22"/>
-        </w:rPr>
-        <w:t>: 282-288.e3.</w:t>
+        <w:t>110</w:t>
+      </w:r>
+      <w:r>
+        <w:rPr>
+          <w:rFonts w:ascii="Arial" w:hAnsi="Arial" w:cs="Arial"/>
+          <w:noProof/>
+          <w:sz w:val="22"/>
+        </w:rPr>
+        <w:t>: 18656–18661. [online] http://www.pnas.org/cgi/doi/10.1073/pnas.1314863110 (Accessed July 15, 2019).</w:t>
       </w:r>
       <w:r>
         <w:rPr>
@@ -14429,7 +14228,52 @@
           <w:noProof/>
           <w:sz w:val="22"/>
         </w:rPr>
-        <w:t>23. Boston, W. S., G. T. Bleck, J. C. Conroy, M. B. Wheeler, and D. J. Miller. 2001. Short Communication: Effects of Increased Expression of α-Lactalbumin In Transgenic Mice on Milk Yield and Pup Growth. American Dairy Science Association.</w:t>
+        <w:t xml:space="preserve">23. Wang, Q. A., A. Song, R. K. Gupta, B. Deplancke, and P. E. Scherer. 2018. Reversible De-differentiation of Mature White Adipocytes into Preadipocyte-like Precursors during Lactation. </w:t>
+      </w:r>
+      <w:r>
+        <w:rPr>
+          <w:rFonts w:ascii="Arial" w:hAnsi="Arial" w:cs="Arial"/>
+          <w:i/>
+          <w:iCs/>
+          <w:noProof/>
+          <w:sz w:val="22"/>
+        </w:rPr>
+        <w:t>Cell Metab.</w:t>
+      </w:r>
+      <w:r>
+        <w:rPr>
+          <w:rFonts w:ascii="Arial" w:hAnsi="Arial" w:cs="Arial"/>
+          <w:noProof/>
+          <w:sz w:val="22"/>
+        </w:rPr>
+        <w:t xml:space="preserve"> </w:t>
+      </w:r>
+      <w:r>
+        <w:rPr>
+          <w:rFonts w:ascii="Arial" w:hAnsi="Arial" w:cs="Arial"/>
+          <w:b/>
+          <w:bCs/>
+          <w:noProof/>
+          <w:sz w:val="22"/>
+        </w:rPr>
+        <w:t>28</w:t>
+      </w:r>
+      <w:r>
+        <w:rPr>
+          <w:rFonts w:ascii="Arial" w:hAnsi="Arial" w:cs="Arial"/>
+          <w:noProof/>
+          <w:sz w:val="22"/>
+        </w:rPr>
+        <w:t xml:space="preserve">: 282-288.e3. [online] https://doi.org/10.1016/j.cmet.2018.05.022 </w:t>
+      </w:r>
+      <w:r>
+        <w:rPr>
+          <w:rFonts w:ascii="Arial" w:hAnsi="Arial" w:cs="Arial"/>
+          <w:noProof/>
+          <w:sz w:val="22"/>
+        </w:rPr>
+        <w:lastRenderedPageBreak/>
+        <w:t>(Accessed July 10, 2019).</w:t>
       </w:r>
       <w:r>
         <w:rPr>
@@ -14460,43 +14304,7 @@
           <w:noProof/>
           <w:sz w:val="22"/>
         </w:rPr>
-        <w:t xml:space="preserve">24. Collares, F. P., C. V. Gonçalves, and J. S. Ferreira. 1997. Creamatocrit as a rapid method to estimate the contents of total milk lipids. </w:t>
-      </w:r>
-      <w:r>
-        <w:rPr>
-          <w:rFonts w:ascii="Arial" w:hAnsi="Arial" w:cs="Arial"/>
-          <w:i/>
-          <w:iCs/>
-          <w:noProof/>
-          <w:sz w:val="22"/>
-        </w:rPr>
-        <w:t>Food Chem.</w:t>
-      </w:r>
-      <w:r>
-        <w:rPr>
-          <w:rFonts w:ascii="Arial" w:hAnsi="Arial" w:cs="Arial"/>
-          <w:noProof/>
-          <w:sz w:val="22"/>
-        </w:rPr>
-        <w:t xml:space="preserve"> </w:t>
-      </w:r>
-      <w:r>
-        <w:rPr>
-          <w:rFonts w:ascii="Arial" w:hAnsi="Arial" w:cs="Arial"/>
-          <w:b/>
-          <w:bCs/>
-          <w:noProof/>
-          <w:sz w:val="22"/>
-        </w:rPr>
-        <w:t>60</w:t>
-      </w:r>
-      <w:r>
-        <w:rPr>
-          <w:rFonts w:ascii="Arial" w:hAnsi="Arial" w:cs="Arial"/>
-          <w:noProof/>
-          <w:sz w:val="22"/>
-        </w:rPr>
-        <w:t>: 465–467.</w:t>
+        <w:t>24. Boston, W. S., G. T. Bleck, J. C. Conroy, M. B. Wheeler, and D. J. Miller. 2001. Short Communication: Effects of Increased Expression of α-Lactalbumin In Transgenic Mice on Milk Yield and Pup Growth. American Dairy Science Association. [online] https://www.journalofdairyscience.org/article/S0022-0302(01)74516-X/pdf (Accessed June 19, 2019).</w:t>
       </w:r>
       <w:r>
         <w:rPr>
@@ -14527,7 +14335,7 @@
           <w:noProof/>
           <w:sz w:val="22"/>
         </w:rPr>
-        <w:t xml:space="preserve">25. Patro, R., G. Duggal, M. I. Love, R. A. Irizarry, and C. Kingsford. 2017. Salmon provides fast and bias-aware quantification of transcript expression. </w:t>
+        <w:t xml:space="preserve">25. Collares, F. P., C. V. Gonçalves, and J. S. Ferreira. 1997. Creamatocrit as a rapid method to estimate the contents of total milk lipids. </w:t>
       </w:r>
       <w:r>
         <w:rPr>
@@ -14537,15 +14345,15 @@
           <w:noProof/>
           <w:sz w:val="22"/>
         </w:rPr>
-        <w:t>Nat. Methods</w:t>
-      </w:r>
-      <w:r>
-        <w:rPr>
-          <w:rFonts w:ascii="Arial" w:hAnsi="Arial" w:cs="Arial"/>
-          <w:noProof/>
-          <w:sz w:val="22"/>
-        </w:rPr>
-        <w:t xml:space="preserve">. </w:t>
+        <w:t>Food Chem.</w:t>
+      </w:r>
+      <w:r>
+        <w:rPr>
+          <w:rFonts w:ascii="Arial" w:hAnsi="Arial" w:cs="Arial"/>
+          <w:noProof/>
+          <w:sz w:val="22"/>
+        </w:rPr>
+        <w:t xml:space="preserve"> </w:t>
       </w:r>
       <w:r>
         <w:rPr>
@@ -14555,15 +14363,15 @@
           <w:noProof/>
           <w:sz w:val="22"/>
         </w:rPr>
-        <w:t>14</w:t>
-      </w:r>
-      <w:r>
-        <w:rPr>
-          <w:rFonts w:ascii="Arial" w:hAnsi="Arial" w:cs="Arial"/>
-          <w:noProof/>
-          <w:sz w:val="22"/>
-        </w:rPr>
-        <w:t>: 417–419.</w:t>
+        <w:t>60</w:t>
+      </w:r>
+      <w:r>
+        <w:rPr>
+          <w:rFonts w:ascii="Arial" w:hAnsi="Arial" w:cs="Arial"/>
+          <w:noProof/>
+          <w:sz w:val="22"/>
+        </w:rPr>
+        <w:t>: 465–467. [online] https://www.sciencedirect.com/science/article/pii/S0308814697000149 (Accessed February 19, 2020).</w:t>
       </w:r>
       <w:r>
         <w:rPr>
@@ -14594,7 +14402,7 @@
           <w:noProof/>
           <w:sz w:val="22"/>
         </w:rPr>
-        <w:t xml:space="preserve">26. Love, M. I., C. Soneson, P. F. Hickey, L. K. Johnson, N. Tessa Pierce, L. Shepherd, M. Morgan, and R. Patro. 2020. Tximeta: Reference sequence checksums for provenance identification in RNA-seq. </w:t>
+        <w:t xml:space="preserve">26. Patro, R., G. Duggal, M. I. Love, R. A. Irizarry, and C. Kingsford. 2017. Salmon provides fast and bias-aware quantification of transcript expression. </w:t>
       </w:r>
       <w:r>
         <w:rPr>
@@ -14604,15 +14412,15 @@
           <w:noProof/>
           <w:sz w:val="22"/>
         </w:rPr>
-        <w:t>PLoS Comput. Biol.</w:t>
-      </w:r>
-      <w:r>
-        <w:rPr>
-          <w:rFonts w:ascii="Arial" w:hAnsi="Arial" w:cs="Arial"/>
-          <w:noProof/>
-          <w:sz w:val="22"/>
-        </w:rPr>
-        <w:t xml:space="preserve"> </w:t>
+        <w:t>Nat. Methods</w:t>
+      </w:r>
+      <w:r>
+        <w:rPr>
+          <w:rFonts w:ascii="Arial" w:hAnsi="Arial" w:cs="Arial"/>
+          <w:noProof/>
+          <w:sz w:val="22"/>
+        </w:rPr>
+        <w:t xml:space="preserve">. </w:t>
       </w:r>
       <w:r>
         <w:rPr>
@@ -14622,15 +14430,15 @@
           <w:noProof/>
           <w:sz w:val="22"/>
         </w:rPr>
-        <w:t>16</w:t>
-      </w:r>
-      <w:r>
-        <w:rPr>
-          <w:rFonts w:ascii="Arial" w:hAnsi="Arial" w:cs="Arial"/>
-          <w:noProof/>
-          <w:sz w:val="22"/>
-        </w:rPr>
-        <w:t>: 1–13.</w:t>
+        <w:t>14</w:t>
+      </w:r>
+      <w:r>
+        <w:rPr>
+          <w:rFonts w:ascii="Arial" w:hAnsi="Arial" w:cs="Arial"/>
+          <w:noProof/>
+          <w:sz w:val="22"/>
+        </w:rPr>
+        <w:t>: 417–419.</w:t>
       </w:r>
       <w:r>
         <w:rPr>
@@ -14661,7 +14469,7 @@
           <w:noProof/>
           <w:sz w:val="22"/>
         </w:rPr>
-        <w:t xml:space="preserve">27. Soneson, C., M. I. Love, and M. D. Robinson. 2016. Differential analyses for RNA-seq: Transcript-level estimates improve gene-level inferences [version 2; referees: 2 approved]. </w:t>
+        <w:t xml:space="preserve">27. Love, M. I., C. Soneson, P. F. Hickey, L. K. Johnson, N. Tessa Pierce, L. Shepherd, M. Morgan, and R. Patro. 2020. Tximeta: Reference sequence checksums for provenance identification in RNA-seq. </w:t>
       </w:r>
       <w:r>
         <w:rPr>
@@ -14671,15 +14479,15 @@
           <w:noProof/>
           <w:sz w:val="22"/>
         </w:rPr>
-        <w:t>F1000Research</w:t>
-      </w:r>
-      <w:r>
-        <w:rPr>
-          <w:rFonts w:ascii="Arial" w:hAnsi="Arial" w:cs="Arial"/>
-          <w:noProof/>
-          <w:sz w:val="22"/>
-        </w:rPr>
-        <w:t xml:space="preserve">. </w:t>
+        <w:t>PLoS Comput. Biol.</w:t>
+      </w:r>
+      <w:r>
+        <w:rPr>
+          <w:rFonts w:ascii="Arial" w:hAnsi="Arial" w:cs="Arial"/>
+          <w:noProof/>
+          <w:sz w:val="22"/>
+        </w:rPr>
+        <w:t xml:space="preserve"> </w:t>
       </w:r>
       <w:r>
         <w:rPr>
@@ -14689,15 +14497,15 @@
           <w:noProof/>
           <w:sz w:val="22"/>
         </w:rPr>
-        <w:t>4</w:t>
-      </w:r>
-      <w:r>
-        <w:rPr>
-          <w:rFonts w:ascii="Arial" w:hAnsi="Arial" w:cs="Arial"/>
-          <w:noProof/>
-          <w:sz w:val="22"/>
-        </w:rPr>
-        <w:t>: 1–23.</w:t>
+        <w:t>16</w:t>
+      </w:r>
+      <w:r>
+        <w:rPr>
+          <w:rFonts w:ascii="Arial" w:hAnsi="Arial" w:cs="Arial"/>
+          <w:noProof/>
+          <w:sz w:val="22"/>
+        </w:rPr>
+        <w:t>: 1–13.</w:t>
       </w:r>
       <w:r>
         <w:rPr>
@@ -14728,7 +14536,7 @@
           <w:noProof/>
           <w:sz w:val="22"/>
         </w:rPr>
-        <w:t xml:space="preserve">28. Love, M. I., W. Huber, and S. Anders. 2014. Moderated estimation of fold change and dispersion for RNA-seq data with DESeq2. </w:t>
+        <w:t xml:space="preserve">28. Soneson, C., M. I. Love, and M. D. Robinson. 2016. Differential analyses for RNA-seq: Transcript-level estimates improve gene-level inferences [version 2; referees: 2 approved]. </w:t>
       </w:r>
       <w:r>
         <w:rPr>
@@ -14738,15 +14546,15 @@
           <w:noProof/>
           <w:sz w:val="22"/>
         </w:rPr>
-        <w:t>Genome Biol.</w:t>
-      </w:r>
-      <w:r>
-        <w:rPr>
-          <w:rFonts w:ascii="Arial" w:hAnsi="Arial" w:cs="Arial"/>
-          <w:noProof/>
-          <w:sz w:val="22"/>
-        </w:rPr>
-        <w:t xml:space="preserve"> </w:t>
+        <w:t>F1000Research</w:t>
+      </w:r>
+      <w:r>
+        <w:rPr>
+          <w:rFonts w:ascii="Arial" w:hAnsi="Arial" w:cs="Arial"/>
+          <w:noProof/>
+          <w:sz w:val="22"/>
+        </w:rPr>
+        <w:t xml:space="preserve">. </w:t>
       </w:r>
       <w:r>
         <w:rPr>
@@ -14756,15 +14564,15 @@
           <w:noProof/>
           <w:sz w:val="22"/>
         </w:rPr>
-        <w:t>15</w:t>
-      </w:r>
-      <w:r>
-        <w:rPr>
-          <w:rFonts w:ascii="Arial" w:hAnsi="Arial" w:cs="Arial"/>
-          <w:noProof/>
-          <w:sz w:val="22"/>
-        </w:rPr>
-        <w:t>: 550.</w:t>
+        <w:t>4</w:t>
+      </w:r>
+      <w:r>
+        <w:rPr>
+          <w:rFonts w:ascii="Arial" w:hAnsi="Arial" w:cs="Arial"/>
+          <w:noProof/>
+          <w:sz w:val="22"/>
+        </w:rPr>
+        <w:t>: 1–23.</w:t>
       </w:r>
       <w:r>
         <w:rPr>
@@ -14795,8 +14603,7 @@
           <w:noProof/>
           <w:sz w:val="22"/>
         </w:rPr>
-        <w:lastRenderedPageBreak/>
-        <w:t xml:space="preserve">29. Macias, H., and L. Hinck. 2012. Mammary gland development. </w:t>
+        <w:t xml:space="preserve">29. Love, M. I., W. Huber, and S. Anders. 2014. Moderated estimation of fold change and dispersion for RNA-seq data with DESeq2. </w:t>
       </w:r>
       <w:r>
         <w:rPr>
@@ -14806,7 +14613,7 @@
           <w:noProof/>
           <w:sz w:val="22"/>
         </w:rPr>
-        <w:t>Wiley Interdiscip. Rev. Dev. Biol.</w:t>
+        <w:t>Genome Biol.</w:t>
       </w:r>
       <w:r>
         <w:rPr>
@@ -14824,15 +14631,15 @@
           <w:noProof/>
           <w:sz w:val="22"/>
         </w:rPr>
-        <w:t>1</w:t>
-      </w:r>
-      <w:r>
-        <w:rPr>
-          <w:rFonts w:ascii="Arial" w:hAnsi="Arial" w:cs="Arial"/>
-          <w:noProof/>
-          <w:sz w:val="22"/>
-        </w:rPr>
-        <w:t>: 533–57.</w:t>
+        <w:t>15</w:t>
+      </w:r>
+      <w:r>
+        <w:rPr>
+          <w:rFonts w:ascii="Arial" w:hAnsi="Arial" w:cs="Arial"/>
+          <w:noProof/>
+          <w:sz w:val="22"/>
+        </w:rPr>
+        <w:t>: 550.</w:t>
       </w:r>
       <w:r>
         <w:rPr>
@@ -14863,7 +14670,7 @@
           <w:noProof/>
           <w:sz w:val="22"/>
         </w:rPr>
-        <w:t xml:space="preserve">30. Hovey, R. C., and L. Aimo. 2010. Diverse and active roles for adipocytes during mammary gland growth and function. </w:t>
+        <w:t xml:space="preserve">30. Macias, H., and L. Hinck. 2012. Mammary gland development. </w:t>
       </w:r>
       <w:r>
         <w:rPr>
@@ -14873,15 +14680,15 @@
           <w:noProof/>
           <w:sz w:val="22"/>
         </w:rPr>
-        <w:t>J. Mammary Gland Biol. Neoplasia</w:t>
-      </w:r>
-      <w:r>
-        <w:rPr>
-          <w:rFonts w:ascii="Arial" w:hAnsi="Arial" w:cs="Arial"/>
-          <w:noProof/>
-          <w:sz w:val="22"/>
-        </w:rPr>
-        <w:t xml:space="preserve">. </w:t>
+        <w:t>Wiley Interdiscip. Rev. Dev. Biol.</w:t>
+      </w:r>
+      <w:r>
+        <w:rPr>
+          <w:rFonts w:ascii="Arial" w:hAnsi="Arial" w:cs="Arial"/>
+          <w:noProof/>
+          <w:sz w:val="22"/>
+        </w:rPr>
+        <w:t xml:space="preserve"> </w:t>
       </w:r>
       <w:r>
         <w:rPr>
@@ -14891,15 +14698,15 @@
           <w:noProof/>
           <w:sz w:val="22"/>
         </w:rPr>
-        <w:t>15</w:t>
-      </w:r>
-      <w:r>
-        <w:rPr>
-          <w:rFonts w:ascii="Arial" w:hAnsi="Arial" w:cs="Arial"/>
-          <w:noProof/>
-          <w:sz w:val="22"/>
-        </w:rPr>
-        <w:t>: 279–90.</w:t>
+        <w:t>1</w:t>
+      </w:r>
+      <w:r>
+        <w:rPr>
+          <w:rFonts w:ascii="Arial" w:hAnsi="Arial" w:cs="Arial"/>
+          <w:noProof/>
+          <w:sz w:val="22"/>
+        </w:rPr>
+        <w:t>: 533–57. [online] http://www.pubmedcentral.nih.gov/articlerender.fcgi?artid=PMC3404495 (Accessed June 24, 2019).</w:t>
       </w:r>
       <w:r>
         <w:rPr>
@@ -14930,7 +14737,7 @@
           <w:noProof/>
           <w:sz w:val="22"/>
         </w:rPr>
-        <w:t xml:space="preserve">31. Li, R., A. E. El Zowalaty, W. Chen, E. A. Dudley, and X. Ye. 2015. Segregated responses of mammary gland development and vaginal opening to prepubertal genistein exposure in Bscl2−/− female mice with lipodystrophy. </w:t>
+        <w:t xml:space="preserve">31. Hovey, R. C., and L. Aimo. 2010. Diverse and active roles for adipocytes during mammary gland growth and function. </w:t>
       </w:r>
       <w:r>
         <w:rPr>
@@ -14940,15 +14747,15 @@
           <w:noProof/>
           <w:sz w:val="22"/>
         </w:rPr>
-        <w:t>Reprod. Toxicol.</w:t>
-      </w:r>
-      <w:r>
-        <w:rPr>
-          <w:rFonts w:ascii="Arial" w:hAnsi="Arial" w:cs="Arial"/>
-          <w:noProof/>
-          <w:sz w:val="22"/>
-        </w:rPr>
-        <w:t xml:space="preserve"> </w:t>
+        <w:t>J. Mammary Gland Biol. Neoplasia</w:t>
+      </w:r>
+      <w:r>
+        <w:rPr>
+          <w:rFonts w:ascii="Arial" w:hAnsi="Arial" w:cs="Arial"/>
+          <w:noProof/>
+          <w:sz w:val="22"/>
+        </w:rPr>
+        <w:t xml:space="preserve">. </w:t>
       </w:r>
       <w:r>
         <w:rPr>
@@ -14958,15 +14765,15 @@
           <w:noProof/>
           <w:sz w:val="22"/>
         </w:rPr>
-        <w:t>54</w:t>
-      </w:r>
-      <w:r>
-        <w:rPr>
-          <w:rFonts w:ascii="Arial" w:hAnsi="Arial" w:cs="Arial"/>
-          <w:noProof/>
-          <w:sz w:val="22"/>
-        </w:rPr>
-        <w:t>: 76.</w:t>
+        <w:t>15</w:t>
+      </w:r>
+      <w:r>
+        <w:rPr>
+          <w:rFonts w:ascii="Arial" w:hAnsi="Arial" w:cs="Arial"/>
+          <w:noProof/>
+          <w:sz w:val="22"/>
+        </w:rPr>
+        <w:t>: 279–90. [online] http://www.ncbi.nlm.nih.gov/pubmed/20717712 (Accessed July 10, 2019).</w:t>
       </w:r>
       <w:r>
         <w:rPr>
@@ -14997,7 +14804,7 @@
           <w:noProof/>
           <w:sz w:val="22"/>
         </w:rPr>
-        <w:t xml:space="preserve">32. Lawson, D. A., Z. Werb, Y. Zong, and A. S. Goldstein. 2015. The Cleared Mammary Fat Pad Transplantation Assay for Mammary Epithelial Organogenesis. </w:t>
+        <w:t xml:space="preserve">32. Li, R., A. E. El Zowalaty, W. Chen, E. A. Dudley, and X. Ye. 2015. Segregated responses of mammary gland development and vaginal opening to prepubertal genistein exposure in Bscl2−/− female mice with lipodystrophy. </w:t>
       </w:r>
       <w:r>
         <w:rPr>
@@ -15007,7 +14814,7 @@
           <w:noProof/>
           <w:sz w:val="22"/>
         </w:rPr>
-        <w:t>Cold Spring Harb. Protoc.</w:t>
+        <w:t>Reprod. Toxicol.</w:t>
       </w:r>
       <w:r>
         <w:rPr>
@@ -15025,15 +14832,15 @@
           <w:noProof/>
           <w:sz w:val="22"/>
         </w:rPr>
-        <w:t>2015</w:t>
-      </w:r>
-      <w:r>
-        <w:rPr>
-          <w:rFonts w:ascii="Arial" w:hAnsi="Arial" w:cs="Arial"/>
-          <w:noProof/>
-          <w:sz w:val="22"/>
-        </w:rPr>
-        <w:t>: pdb.prot078071.</w:t>
+        <w:t>54</w:t>
+      </w:r>
+      <w:r>
+        <w:rPr>
+          <w:rFonts w:ascii="Arial" w:hAnsi="Arial" w:cs="Arial"/>
+          <w:noProof/>
+          <w:sz w:val="22"/>
+        </w:rPr>
+        <w:t>: 76. [online] http://www.ncbi.nlm.nih.gov/pubmed/25462787 (Accessed July 15, 2019).</w:t>
       </w:r>
       <w:r>
         <w:rPr>
@@ -15064,7 +14871,44 @@
           <w:noProof/>
           <w:sz w:val="22"/>
         </w:rPr>
-        <w:t>33. Richert, M. M., K. L. Schwertfeger, J. W. Ryder, and S. M. Anderson. 2000. An Atlas of Mouse Mammary Gland Development.</w:t>
+        <w:lastRenderedPageBreak/>
+        <w:t xml:space="preserve">33. Lawson, D. A., Z. Werb, Y. Zong, and A. S. Goldstein. 2015. The Cleared Mammary Fat Pad Transplantation Assay for Mammary Epithelial Organogenesis. </w:t>
+      </w:r>
+      <w:r>
+        <w:rPr>
+          <w:rFonts w:ascii="Arial" w:hAnsi="Arial" w:cs="Arial"/>
+          <w:i/>
+          <w:iCs/>
+          <w:noProof/>
+          <w:sz w:val="22"/>
+        </w:rPr>
+        <w:t>Cold Spring Harb. Protoc.</w:t>
+      </w:r>
+      <w:r>
+        <w:rPr>
+          <w:rFonts w:ascii="Arial" w:hAnsi="Arial" w:cs="Arial"/>
+          <w:noProof/>
+          <w:sz w:val="22"/>
+        </w:rPr>
+        <w:t xml:space="preserve"> </w:t>
+      </w:r>
+      <w:r>
+        <w:rPr>
+          <w:rFonts w:ascii="Arial" w:hAnsi="Arial" w:cs="Arial"/>
+          <w:b/>
+          <w:bCs/>
+          <w:noProof/>
+          <w:sz w:val="22"/>
+        </w:rPr>
+        <w:t>2015</w:t>
+      </w:r>
+      <w:r>
+        <w:rPr>
+          <w:rFonts w:ascii="Arial" w:hAnsi="Arial" w:cs="Arial"/>
+          <w:noProof/>
+          <w:sz w:val="22"/>
+        </w:rPr>
+        <w:t>: pdb.prot078071. [online] http://www.ncbi.nlm.nih.gov/pubmed/26631119 (Accessed July 17, 2019).</w:t>
       </w:r>
       <w:r>
         <w:rPr>
@@ -15095,43 +14939,7 @@
           <w:noProof/>
           <w:sz w:val="22"/>
         </w:rPr>
-        <w:t xml:space="preserve">34. Cinti, S. 2018. Pink Adipocytes. </w:t>
-      </w:r>
-      <w:r>
-        <w:rPr>
-          <w:rFonts w:ascii="Arial" w:hAnsi="Arial" w:cs="Arial"/>
-          <w:i/>
-          <w:iCs/>
-          <w:noProof/>
-          <w:sz w:val="22"/>
-        </w:rPr>
-        <w:t>Trends Endocrinol. Metab.</w:t>
-      </w:r>
-      <w:r>
-        <w:rPr>
-          <w:rFonts w:ascii="Arial" w:hAnsi="Arial" w:cs="Arial"/>
-          <w:noProof/>
-          <w:sz w:val="22"/>
-        </w:rPr>
-        <w:t xml:space="preserve"> </w:t>
-      </w:r>
-      <w:r>
-        <w:rPr>
-          <w:rFonts w:ascii="Arial" w:hAnsi="Arial" w:cs="Arial"/>
-          <w:b/>
-          <w:bCs/>
-          <w:noProof/>
-          <w:sz w:val="22"/>
-        </w:rPr>
-        <w:t>29</w:t>
-      </w:r>
-      <w:r>
-        <w:rPr>
-          <w:rFonts w:ascii="Arial" w:hAnsi="Arial" w:cs="Arial"/>
-          <w:noProof/>
-          <w:sz w:val="22"/>
-        </w:rPr>
-        <w:t>: 651–666.</w:t>
+        <w:t>34. Richert, M. M., K. L. Schwertfeger, J. W. Ryder, and S. M. Anderson. 2000. An Atlas of Mouse Mammary Gland Development. [online] https://link.springer.com/content/pdf/10.1023%2FA%3A1026499523505.pdf (Accessed July 19, 2019).</w:t>
       </w:r>
       <w:r>
         <w:rPr>
@@ -15162,7 +14970,7 @@
           <w:noProof/>
           <w:sz w:val="22"/>
         </w:rPr>
-        <w:t xml:space="preserve">35. Flint, D., and R. Vernon. 1998. Effects of food restriction on the responses of the mammary gland and adipose tissue to prolactin and growth hormone in the lactating rat. </w:t>
+        <w:t xml:space="preserve">35. Cinti, S. 2018. Pink Adipocytes. </w:t>
       </w:r>
       <w:r>
         <w:rPr>
@@ -15172,7 +14980,7 @@
           <w:noProof/>
           <w:sz w:val="22"/>
         </w:rPr>
-        <w:t>J. Endocrinol.</w:t>
+        <w:t>Trends Endocrinol. Metab.</w:t>
       </w:r>
       <w:r>
         <w:rPr>
@@ -15190,15 +14998,15 @@
           <w:noProof/>
           <w:sz w:val="22"/>
         </w:rPr>
-        <w:t>156</w:t>
-      </w:r>
-      <w:r>
-        <w:rPr>
-          <w:rFonts w:ascii="Arial" w:hAnsi="Arial" w:cs="Arial"/>
-          <w:noProof/>
-          <w:sz w:val="22"/>
-        </w:rPr>
-        <w:t>: 299–305.</w:t>
+        <w:t>29</w:t>
+      </w:r>
+      <w:r>
+        <w:rPr>
+          <w:rFonts w:ascii="Arial" w:hAnsi="Arial" w:cs="Arial"/>
+          <w:noProof/>
+          <w:sz w:val="22"/>
+        </w:rPr>
+        <w:t>: 651–666. [online] https://www.sciencedirect.com/science/article/pii/S1043276018301152?showall%3Dtrue (Accessed July 19, 2019).</w:t>
       </w:r>
       <w:r>
         <w:rPr>
@@ -15229,7 +15037,7 @@
           <w:noProof/>
           <w:sz w:val="22"/>
         </w:rPr>
-        <w:t xml:space="preserve">36. Schwertfeger, K. L., J. L. McManaman, C. A. Palmer, M. C. Neville, and S. M. Anderson. 2003. Expression of constitutively activated Akt in the mammary gland leads to excess lipid synthesis during pregnancy and lactation. </w:t>
+        <w:t xml:space="preserve">36. Flint, D., and R. Vernon. 1998. Effects of food restriction on the responses of the mammary gland and adipose tissue to prolactin and growth hormone in the lactating rat. </w:t>
       </w:r>
       <w:r>
         <w:rPr>
@@ -15239,7 +15047,7 @@
           <w:noProof/>
           <w:sz w:val="22"/>
         </w:rPr>
-        <w:t>J. Lipid Res.</w:t>
+        <w:t>J. Endocrinol.</w:t>
       </w:r>
       <w:r>
         <w:rPr>
@@ -15257,15 +15065,15 @@
           <w:noProof/>
           <w:sz w:val="22"/>
         </w:rPr>
-        <w:t>44</w:t>
-      </w:r>
-      <w:r>
-        <w:rPr>
-          <w:rFonts w:ascii="Arial" w:hAnsi="Arial" w:cs="Arial"/>
-          <w:noProof/>
-          <w:sz w:val="22"/>
-        </w:rPr>
-        <w:t>: 1100–12.</w:t>
+        <w:t>156</w:t>
+      </w:r>
+      <w:r>
+        <w:rPr>
+          <w:rFonts w:ascii="Arial" w:hAnsi="Arial" w:cs="Arial"/>
+          <w:noProof/>
+          <w:sz w:val="22"/>
+        </w:rPr>
+        <w:t>: 299–305. [online] http://www.ncbi.nlm.nih.gov/pubmed/9518876 (Accessed July 22, 2019).</w:t>
       </w:r>
       <w:r>
         <w:rPr>
@@ -15296,7 +15104,7 @@
           <w:noProof/>
           <w:sz w:val="22"/>
         </w:rPr>
-        <w:t xml:space="preserve">37. Jankiewicz, M., B. Groner, and S. Desrivières. 2006. Mammalian Target of Rapamycin Regulates the Growth of Mammary Epithelial Cells through the Inhibitor of Deoxyribonucleic Acid Binding Id1 and Their Functional Differentiation through Id2. </w:t>
+        <w:t xml:space="preserve">37. Schwertfeger, K. L., J. L. McManaman, C. A. Palmer, M. C. Neville, and S. M. Anderson. 2003. Expression of constitutively activated Akt in the mammary gland leads to excess lipid synthesis during pregnancy and lactation. </w:t>
       </w:r>
       <w:r>
         <w:rPr>
@@ -15306,7 +15114,7 @@
           <w:noProof/>
           <w:sz w:val="22"/>
         </w:rPr>
-        <w:t>Mol. Endocrinol.</w:t>
+        <w:t>J. Lipid Res.</w:t>
       </w:r>
       <w:r>
         <w:rPr>
@@ -15324,15 +15132,15 @@
           <w:noProof/>
           <w:sz w:val="22"/>
         </w:rPr>
-        <w:t>20</w:t>
-      </w:r>
-      <w:r>
-        <w:rPr>
-          <w:rFonts w:ascii="Arial" w:hAnsi="Arial" w:cs="Arial"/>
-          <w:noProof/>
-          <w:sz w:val="22"/>
-        </w:rPr>
-        <w:t>: 2369–2381.</w:t>
+        <w:t>44</w:t>
+      </w:r>
+      <w:r>
+        <w:rPr>
+          <w:rFonts w:ascii="Arial" w:hAnsi="Arial" w:cs="Arial"/>
+          <w:noProof/>
+          <w:sz w:val="22"/>
+        </w:rPr>
+        <w:t>: 1100–12. [online] http://www.ncbi.nlm.nih.gov/pubmed/12700340 (Accessed July 17, 2019).</w:t>
       </w:r>
       <w:r>
         <w:rPr>
@@ -15363,7 +15171,7 @@
           <w:noProof/>
           <w:sz w:val="22"/>
         </w:rPr>
-        <w:t xml:space="preserve">38. Kim, S. S., Y. Zhu, K. L. Grantz, S. N. Hinkle, Z. Chen, M. E. Wallace, M. M. Smarr, N. M. Epps, and P. Mendola. 2016. Obstetric and Neonatal Risks Among Obese Women Without Chronic Disease. </w:t>
+        <w:t xml:space="preserve">38. Jankiewicz, M., B. Groner, and S. Desrivières. 2006. Mammalian Target of Rapamycin Regulates the Growth of Mammary Epithelial Cells through the Inhibitor of Deoxyribonucleic Acid Binding Id1 and Their Functional Differentiation through Id2. </w:t>
       </w:r>
       <w:r>
         <w:rPr>
@@ -15373,7 +15181,7 @@
           <w:noProof/>
           <w:sz w:val="22"/>
         </w:rPr>
-        <w:t>Obstet. Gynecol.</w:t>
+        <w:t>Mol. Endocrinol.</w:t>
       </w:r>
       <w:r>
         <w:rPr>
@@ -15391,15 +15199,15 @@
           <w:noProof/>
           <w:sz w:val="22"/>
         </w:rPr>
-        <w:t>128</w:t>
-      </w:r>
-      <w:r>
-        <w:rPr>
-          <w:rFonts w:ascii="Arial" w:hAnsi="Arial" w:cs="Arial"/>
-          <w:noProof/>
-          <w:sz w:val="22"/>
-        </w:rPr>
-        <w:t>: 104–12.</w:t>
+        <w:t>20</w:t>
+      </w:r>
+      <w:r>
+        <w:rPr>
+          <w:rFonts w:ascii="Arial" w:hAnsi="Arial" w:cs="Arial"/>
+          <w:noProof/>
+          <w:sz w:val="22"/>
+        </w:rPr>
+        <w:t>: 2369–2381. [online] https://academic.oup.com/mend/article/20/10/2369/2738231 (Accessed July 17, 2019).</w:t>
       </w:r>
       <w:r>
         <w:rPr>
@@ -15430,7 +15238,7 @@
           <w:noProof/>
           <w:sz w:val="22"/>
         </w:rPr>
-        <w:t xml:space="preserve">39. Hu, Z., F. A. Tylavsky, J. C. Han, M. Kocak, J. H. Fowke, R. L. Davis, K. Lewinn, N. R. Bush, and • Qi Zhao. 2019. Maternal metabolic factors during pregnancy predict early childhood growth trajectories and obesity risk: the CANDLE Study. </w:t>
+        <w:t xml:space="preserve">39. Kim, S. S., Y. Zhu, K. L. Grantz, S. N. Hinkle, Z. Chen, M. E. Wallace, M. M. Smarr, N. M. Epps, and P. Mendola. 2016. Obstetric and Neonatal Risks Among Obese Women Without Chronic Disease. </w:t>
       </w:r>
       <w:r>
         <w:rPr>
@@ -15440,7 +15248,33 @@
           <w:noProof/>
           <w:sz w:val="22"/>
         </w:rPr>
-        <w:t>Int. J. Obes.</w:t>
+        <w:t>Obstet. Gynecol.</w:t>
+      </w:r>
+      <w:r>
+        <w:rPr>
+          <w:rFonts w:ascii="Arial" w:hAnsi="Arial" w:cs="Arial"/>
+          <w:noProof/>
+          <w:sz w:val="22"/>
+        </w:rPr>
+        <w:t xml:space="preserve"> </w:t>
+      </w:r>
+      <w:r>
+        <w:rPr>
+          <w:rFonts w:ascii="Arial" w:hAnsi="Arial" w:cs="Arial"/>
+          <w:b/>
+          <w:bCs/>
+          <w:noProof/>
+          <w:sz w:val="22"/>
+        </w:rPr>
+        <w:t>128</w:t>
+      </w:r>
+      <w:r>
+        <w:rPr>
+          <w:rFonts w:ascii="Arial" w:hAnsi="Arial" w:cs="Arial"/>
+          <w:noProof/>
+          <w:sz w:val="22"/>
+        </w:rPr>
+        <w:t>: 104–12. [online] http://www.ncbi.nlm.nih.gov/pubmed/27275800 (Accessed December 20, 2018).</w:t>
       </w:r>
       <w:r>
         <w:rPr>
@@ -15460,6 +15294,55 @@
         <w:spacing w:before="480"/>
         <w:ind w:left="640" w:hanging="640"/>
         <w:rPr>
+          <w:rFonts w:ascii="Arial" w:hAnsi="Arial" w:cs="Arial"/>
+          <w:noProof/>
+          <w:sz w:val="22"/>
+        </w:rPr>
+      </w:pPr>
+      <w:r>
+        <w:rPr>
+          <w:rFonts w:ascii="Arial" w:hAnsi="Arial" w:cs="Arial"/>
+          <w:noProof/>
+          <w:sz w:val="22"/>
+        </w:rPr>
+        <w:t xml:space="preserve">40. Hu, Z., F. A. Tylavsky, J. C. Han, M. Kocak, J. H. Fowke, R. L. Davis, K. Lewinn, N. R. Bush, and • Qi Zhao. 2019. Maternal metabolic factors during pregnancy predict early childhood growth trajectories and obesity risk: the CANDLE Study. </w:t>
+      </w:r>
+      <w:r>
+        <w:rPr>
+          <w:rFonts w:ascii="Arial" w:hAnsi="Arial" w:cs="Arial"/>
+          <w:i/>
+          <w:iCs/>
+          <w:noProof/>
+          <w:sz w:val="22"/>
+        </w:rPr>
+        <w:t>Int. J. Obes.</w:t>
+      </w:r>
+      <w:r>
+        <w:rPr>
+          <w:rFonts w:ascii="Arial" w:hAnsi="Arial" w:cs="Arial"/>
+          <w:noProof/>
+          <w:sz w:val="22"/>
+        </w:rPr>
+        <w:t xml:space="preserve"> [online] https://doi.org/10.1038/s41366-019-0326-z (Accessed July 21, 2019).</w:t>
+      </w:r>
+      <w:r>
+        <w:rPr>
+          <w:rFonts w:ascii="Arial" w:hAnsi="Arial" w:cs="Arial"/>
+          <w:noProof/>
+          <w:sz w:val="22"/>
+        </w:rPr>
+        <w:tab/>
+      </w:r>
+    </w:p>
+    <w:p>
+      <w:pPr>
+        <w:widowControl w:val="0"/>
+        <w:autoSpaceDE w:val="0"/>
+        <w:autoSpaceDN w:val="0"/>
+        <w:adjustRightInd w:val="0"/>
+        <w:spacing w:before="480"/>
+        <w:ind w:left="640" w:hanging="640"/>
+        <w:rPr>
           <w:rFonts w:ascii="Arial" w:eastAsia="MS PMincho" w:hAnsi="Arial" w:cs="Arial"/>
           <w:b/>
           <w:bCs/>
@@ -15477,7 +15360,6 @@
           <w:sz w:val="22"/>
           <w:szCs w:val="22"/>
         </w:rPr>
-        <w:lastRenderedPageBreak/>
         <w:fldChar w:fldCharType="end"/>
       </w:r>
     </w:p>
@@ -15493,7 +15375,7 @@
 
 <file path=word/comments.xml><?xml version="1.0" encoding="utf-8"?>
 <w:comments xmlns:wpc="http://schemas.microsoft.com/office/word/2010/wordprocessingCanvas" xmlns:cx="http://schemas.microsoft.com/office/drawing/2014/chartex" xmlns:cx1="http://schemas.microsoft.com/office/drawing/2015/9/8/chartex" xmlns:cx2="http://schemas.microsoft.com/office/drawing/2015/10/21/chartex" xmlns:cx3="http://schemas.microsoft.com/office/drawing/2016/5/9/chartex" xmlns:cx4="http://schemas.microsoft.com/office/drawing/2016/5/10/chartex" xmlns:cx5="http://schemas.microsoft.com/office/drawing/2016/5/11/chartex" xmlns:cx6="http://schemas.microsoft.com/office/drawing/2016/5/12/chartex" xmlns:cx7="http://schemas.microsoft.com/office/drawing/2016/5/13/chartex" xmlns:cx8="http://schemas.microsoft.com/office/drawing/2016/5/14/chartex" xmlns:mc="http://schemas.openxmlformats.org/markup-compatibility/2006" xmlns:aink="http://schemas.microsoft.com/office/drawing/2016/ink" xmlns:am3d="http://schemas.microsoft.com/office/drawing/2017/model3d" xmlns:o="urn:schemas-microsoft-com:office:office" xmlns:r="http://schemas.openxmlformats.org/officeDocument/2006/relationships" xmlns:m="http://schemas.openxmlformats.org/officeDocument/2006/math" xmlns:v="urn:schemas-microsoft-com:vml" xmlns:wp14="http://schemas.microsoft.com/office/word/2010/wordprocessingDrawing" xmlns:wp="http://schemas.openxmlformats.org/drawingml/2006/wordprocessingDrawing" xmlns:w10="urn:schemas-microsoft-com:office:word" xmlns:w="http://schemas.openxmlformats.org/wordprocessingml/2006/main" xmlns:w14="http://schemas.microsoft.com/office/word/2010/wordml" xmlns:w15="http://schemas.microsoft.com/office/word/2012/wordml" xmlns:w16cid="http://schemas.microsoft.com/office/word/2016/wordml/cid" xmlns:w16se="http://schemas.microsoft.com/office/word/2015/wordml/symex" xmlns:wpg="http://schemas.microsoft.com/office/word/2010/wordprocessingGroup" xmlns:wpi="http://schemas.microsoft.com/office/word/2010/wordprocessingInk" xmlns:wne="http://schemas.microsoft.com/office/word/2006/wordml" xmlns:wps="http://schemas.microsoft.com/office/word/2010/wordprocessingShape" mc:Ignorable="w14 w15 w16se w16cid wp14">
-  <w:comment w:id="0" w:author="Noura El Habbal" w:date="2021-01-12T22:31:00Z" w:initials="NEH">
+  <w:comment w:id="1" w:author="Noura El Habbal" w:date="2021-01-12T22:31:00Z" w:initials="NEH">
     <w:p>
       <w:pPr>
         <w:pStyle w:val="CommentText"/>
@@ -15509,7 +15391,7 @@
       </w:r>
     </w:p>
   </w:comment>
-  <w:comment w:id="1" w:author="Noura El Habbal" w:date="2020-02-18T11:46:00Z" w:initials="NEH">
+  <w:comment w:id="2" w:author="Noura El Habbal" w:date="2020-02-18T11:46:00Z" w:initials="NEH">
     <w:p>
       <w:r>
         <w:rPr>
@@ -15558,7 +15440,7 @@
       </w:r>
     </w:p>
   </w:comment>
-  <w:comment w:id="2" w:author="Noura El Habbal" w:date="2020-02-14T13:11:00Z" w:initials="NEH">
+  <w:comment w:id="3" w:author="Noura El Habbal" w:date="2020-02-14T13:11:00Z" w:initials="NEH">
     <w:p>
       <w:pPr>
         <w:rPr>
@@ -15610,7 +15492,7 @@
       </w:r>
     </w:p>
   </w:comment>
-  <w:comment w:id="3" w:author="Noura El Habbal" w:date="2020-02-18T10:49:00Z" w:initials="NEH">
+  <w:comment w:id="4" w:author="Noura El Habbal" w:date="2020-02-18T10:49:00Z" w:initials="NEH">
     <w:p>
       <w:r>
         <w:rPr>
@@ -15639,7 +15521,7 @@
       </w:r>
     </w:p>
   </w:comment>
-  <w:comment w:id="4" w:author="Dave Bridges" w:date="2021-04-02T10:18:00Z" w:initials="DB">
+  <w:comment w:id="5" w:author="Dave Bridges" w:date="2021-04-02T10:18:00Z" w:initials="DB">
     <w:p>
       <w:pPr>
         <w:pStyle w:val="CommentText"/>
@@ -15650,17 +15532,12 @@
         </w:rPr>
         <w:annotationRef/>
       </w:r>
-      <w:proofErr w:type="spellStart"/>
-      <w:r>
-        <w:t>Noura</w:t>
-      </w:r>
-      <w:proofErr w:type="spellEnd"/>
-      <w:r>
-        <w:t xml:space="preserve"> is this correct?</w:t>
+      <w:r>
+        <w:t>Noura is this correct?</w:t>
       </w:r>
     </w:p>
   </w:comment>
-  <w:comment w:id="5" w:author="Dave Bridges" w:date="2021-04-02T10:19:00Z" w:initials="DB">
+  <w:comment w:id="6" w:author="Dave Bridges" w:date="2021-04-02T10:19:00Z" w:initials="DB">
     <w:p>
       <w:pPr>
         <w:pStyle w:val="CommentText"/>
@@ -15676,7 +15553,7 @@
       </w:r>
     </w:p>
   </w:comment>
-  <w:comment w:id="6" w:author="Dave Bridges" w:date="2021-03-12T10:21:00Z" w:initials="DB">
+  <w:comment w:id="7" w:author="Dave Bridges" w:date="2021-03-12T10:21:00Z" w:initials="DB">
     <w:p>
       <w:pPr>
         <w:rPr>
@@ -15718,7 +15595,7 @@
       </w:pPr>
     </w:p>
   </w:comment>
-  <w:comment w:id="7" w:author="Dave Bridges" w:date="2021-03-12T11:05:00Z" w:initials="DB">
+  <w:comment w:id="8" w:author="Dave Bridges" w:date="2021-03-12T11:05:00Z" w:initials="DB">
     <w:p>
       <w:pPr>
         <w:pStyle w:val="CommentText"/>
@@ -15734,7 +15611,7 @@
       </w:r>
     </w:p>
   </w:comment>
-  <w:comment w:id="8" w:author="Noura El Habbal" w:date="2021-01-12T23:09:00Z" w:initials="NEH">
+  <w:comment w:id="9" w:author="Noura El Habbal" w:date="2021-01-12T23:09:00Z" w:initials="NEH">
     <w:p>
       <w:pPr>
         <w:pStyle w:val="CommentText"/>
@@ -15750,7 +15627,7 @@
       </w:r>
     </w:p>
   </w:comment>
-  <w:comment w:id="9" w:author="Noura El Habbal" w:date="2020-06-03T13:03:00Z" w:initials="NEH">
+  <w:comment w:id="10" w:author="Noura El Habbal" w:date="2020-06-03T13:03:00Z" w:initials="NEH">
     <w:p>
       <w:pPr>
         <w:pStyle w:val="CommentText"/>
@@ -15766,7 +15643,7 @@
       </w:r>
     </w:p>
   </w:comment>
-  <w:comment w:id="10" w:author="Dave Bridges" w:date="2020-03-25T11:02:00Z" w:initials="DB">
+  <w:comment w:id="11" w:author="Dave Bridges" w:date="2020-03-25T11:02:00Z" w:initials="DB">
     <w:p>
       <w:pPr>
         <w:pStyle w:val="CommentText"/>
@@ -15782,7 +15659,7 @@
       </w:r>
     </w:p>
   </w:comment>
-  <w:comment w:id="11" w:author="Noura El Habbal" w:date="2021-01-13T00:42:00Z" w:initials="NEH">
+  <w:comment w:id="12" w:author="Noura El Habbal" w:date="2021-01-13T00:42:00Z" w:initials="NEH">
     <w:p>
       <w:pPr>
         <w:pStyle w:val="CommentText"/>
@@ -15818,15 +15695,7 @@
         <w:pStyle w:val="CommentText"/>
       </w:pPr>
       <w:r>
-        <w:t xml:space="preserve">Please check R code, in Maternal Data. </w:t>
-      </w:r>
-      <w:proofErr w:type="gramStart"/>
-      <w:r>
-        <w:t>Rmd,  line</w:t>
-      </w:r>
-      <w:proofErr w:type="gramEnd"/>
-      <w:r>
-        <w:t xml:space="preserve"> 323</w:t>
+        <w:t>Please check R code, in Maternal Data. Rmd,  line 323</w:t>
       </w:r>
     </w:p>
     <w:p>
@@ -15835,7 +15704,7 @@
       </w:pPr>
     </w:p>
   </w:comment>
-  <w:comment w:id="13" w:author="Dave Bridges" w:date="2020-03-25T11:02:00Z" w:initials="DB">
+  <w:comment w:id="14" w:author="Dave Bridges" w:date="2020-03-25T11:02:00Z" w:initials="DB">
     <w:p>
       <w:pPr>
         <w:pStyle w:val="CommentText"/>
@@ -15851,7 +15720,7 @@
       </w:r>
     </w:p>
   </w:comment>
-  <w:comment w:id="14" w:author="Noura El Habbal" w:date="2021-01-13T00:41:00Z" w:initials="NEH">
+  <w:comment w:id="15" w:author="Noura El Habbal" w:date="2021-01-13T00:41:00Z" w:initials="NEH">
     <w:p>
       <w:pPr>
         <w:pStyle w:val="CommentText"/>
@@ -15864,7 +15733,7 @@
       </w:r>
     </w:p>
   </w:comment>
-  <w:comment w:id="18" w:author="Noura El Habbal" w:date="2021-01-13T01:30:00Z" w:initials="NEH">
+  <w:comment w:id="19" w:author="Noura El Habbal" w:date="2021-01-13T01:30:00Z" w:initials="NEH">
     <w:p>
       <w:pPr>
         <w:pStyle w:val="CommentText"/>
@@ -15923,15 +15792,7 @@
         <w:pStyle w:val="CommentText"/>
       </w:pPr>
       <w:r>
-        <w:t>t.</w:t>
-      </w:r>
-      <w:proofErr w:type="gramStart"/>
-      <w:r>
-        <w:t>test(</w:t>
-      </w:r>
-      <w:proofErr w:type="gramEnd"/>
-      <w:r>
-        <w:t>PND7 ~ MaternalGenotype, data=Pup.data %&gt;% filter(Sex=="Male")) %&gt;% tidy %&gt;% kable(caption="Welch's t-test for effects of maternal genotype on PND7 weights in males")  #p=0.061</w:t>
+        <w:t>t.test(PND7 ~ MaternalGenotype, data=Pup.data %&gt;% filter(Sex=="Male")) %&gt;% tidy %&gt;% kable(caption="Welch's t-test for effects of maternal genotype on PND7 weights in males")  #p=0.061</w:t>
       </w:r>
     </w:p>
     <w:p>
@@ -15939,19 +15800,11 @@
         <w:pStyle w:val="CommentText"/>
       </w:pPr>
       <w:r>
-        <w:t>t.</w:t>
-      </w:r>
-      <w:proofErr w:type="gramStart"/>
-      <w:r>
-        <w:t>test(</w:t>
-      </w:r>
-      <w:proofErr w:type="gramEnd"/>
-      <w:r>
-        <w:t>PND7 ~ MaternalGenotype, data=Pup.data %&gt;% filter(Sex=="Female")) %&gt;% tidy %&gt;% kable(caption="Welch's t-test for effects of maternal genotype on PND7 weights in males")  #p=0.003</w:t>
+        <w:t>t.test(PND7 ~ MaternalGenotype, data=Pup.data %&gt;% filter(Sex=="Female")) %&gt;% tidy %&gt;% kable(caption="Welch's t-test for effects of maternal genotype on PND7 weights in males")  #p=0.003</w:t>
       </w:r>
     </w:p>
   </w:comment>
-  <w:comment w:id="19" w:author="Dave Bridges" w:date="2020-03-25T11:09:00Z" w:initials="DB">
+  <w:comment w:id="20" w:author="Dave Bridges" w:date="2020-03-25T11:09:00Z" w:initials="DB">
     <w:p>
       <w:pPr>
         <w:pStyle w:val="CommentText"/>
@@ -15967,7 +15820,7 @@
       </w:r>
     </w:p>
   </w:comment>
-  <w:comment w:id="20" w:author="Noura El Habbal" w:date="2021-01-13T01:15:00Z" w:initials="NEH">
+  <w:comment w:id="21" w:author="Noura El Habbal" w:date="2021-01-13T01:15:00Z" w:initials="NEH">
     <w:p>
       <w:pPr>
         <w:pStyle w:val="CommentText"/>
@@ -15988,15 +15841,7 @@
       </w:pPr>
       <w:r>
         <w:br/>
-        <w:t>#female WT average PND7 wt= 3.98, female KO average wt= 4.35, effect size= 4.35-3.98/3.98 * 100 = 9.29</w:t>
-      </w:r>
-      <w:proofErr w:type="gramStart"/>
-      <w:r>
-        <w:t>% ,</w:t>
-      </w:r>
-      <w:proofErr w:type="gramEnd"/>
-      <w:r>
-        <w:t xml:space="preserve"> p=0.003</w:t>
+        <w:t>#female WT average PND7 wt= 3.98, female KO average wt= 4.35, effect size= 4.35-3.98/3.98 * 100 = 9.29% , p=0.003</w:t>
       </w:r>
     </w:p>
     <w:p>
@@ -16004,19 +15849,11 @@
         <w:pStyle w:val="CommentText"/>
       </w:pPr>
       <w:r>
-        <w:t>#male WT weight=4.08, male KO weight=4.27, effect size= 4.27-4.08 /4.08 *100= 4.66</w:t>
-      </w:r>
-      <w:proofErr w:type="gramStart"/>
-      <w:r>
-        <w:t>% ,</w:t>
-      </w:r>
-      <w:proofErr w:type="gramEnd"/>
-      <w:r>
-        <w:t xml:space="preserve"> p=0.061</w:t>
+        <w:t>#male WT weight=4.08, male KO weight=4.27, effect size= 4.27-4.08 /4.08 *100= 4.66% , p=0.061</w:t>
       </w:r>
     </w:p>
   </w:comment>
-  <w:comment w:id="21" w:author="Dave Bridges" w:date="2020-03-25T11:16:00Z" w:initials="DB">
+  <w:comment w:id="22" w:author="Dave Bridges" w:date="2020-03-25T11:16:00Z" w:initials="DB">
     <w:p>
       <w:pPr>
         <w:pStyle w:val="CommentText"/>
@@ -16032,7 +15869,7 @@
       </w:r>
     </w:p>
   </w:comment>
-  <w:comment w:id="22" w:author="Noura El Habbal" w:date="2021-01-13T00:51:00Z" w:initials="NEH">
+  <w:comment w:id="23" w:author="Noura El Habbal" w:date="2021-01-13T00:51:00Z" w:initials="NEH">
     <w:p>
       <w:pPr>
         <w:pStyle w:val="CommentText"/>
@@ -16048,7 +15885,7 @@
       </w:r>
     </w:p>
   </w:comment>
-  <w:comment w:id="25" w:author="Dave Bridges" w:date="2020-03-25T11:14:00Z" w:initials="DB">
+  <w:comment w:id="26" w:author="Dave Bridges" w:date="2020-03-25T11:14:00Z" w:initials="DB">
     <w:p>
       <w:pPr>
         <w:pStyle w:val="CommentText"/>
@@ -16064,7 +15901,7 @@
       </w:r>
     </w:p>
   </w:comment>
-  <w:comment w:id="26" w:author="Noura El Habbal" w:date="2021-01-13T00:54:00Z" w:initials="NEH">
+  <w:comment w:id="27" w:author="Noura El Habbal" w:date="2021-01-13T00:54:00Z" w:initials="NEH">
     <w:p>
       <w:pPr>
         <w:pStyle w:val="CommentText"/>
@@ -16076,15 +15913,7 @@
         <w:annotationRef/>
       </w:r>
       <w:r>
-        <w:t xml:space="preserve">EFFECT SIZE for </w:t>
-      </w:r>
-      <w:proofErr w:type="gramStart"/>
-      <w:r>
-        <w:t>milk.fat.average</w:t>
-      </w:r>
-      <w:proofErr w:type="gramEnd"/>
-      <w:r>
-        <w:t xml:space="preserve">_pergenotype is (18.1-13.5)/13.5 *100 = 34.07% </w:t>
+        <w:t xml:space="preserve">EFFECT SIZE for milk.fat.average_pergenotype is (18.1-13.5)/13.5 *100 = 34.07% </w:t>
       </w:r>
     </w:p>
     <w:p>
@@ -16092,19 +15921,11 @@
         <w:pStyle w:val="CommentText"/>
       </w:pPr>
       <w:r>
-        <w:t xml:space="preserve">#p-value (using </w:t>
-      </w:r>
-      <w:proofErr w:type="gramStart"/>
-      <w:r>
-        <w:t>milk.fat.averagepersample</w:t>
-      </w:r>
-      <w:proofErr w:type="gramEnd"/>
-      <w:r>
-        <w:t xml:space="preserve"> dataset) is 0.024</w:t>
+        <w:t>#p-value (using milk.fat.averagepersample dataset) is 0.024</w:t>
       </w:r>
     </w:p>
   </w:comment>
-  <w:comment w:id="27" w:author="Dave Bridges" w:date="2020-03-25T11:16:00Z" w:initials="DB">
+  <w:comment w:id="28" w:author="Dave Bridges" w:date="2020-03-25T11:16:00Z" w:initials="DB">
     <w:p>
       <w:pPr>
         <w:pStyle w:val="CommentText"/>
@@ -16120,7 +15941,7 @@
       </w:r>
     </w:p>
   </w:comment>
-  <w:comment w:id="30" w:author="Dave Bridges" w:date="2020-03-25T11:20:00Z" w:initials="DB">
+  <w:comment w:id="31" w:author="Dave Bridges" w:date="2020-03-25T11:20:00Z" w:initials="DB">
     <w:p>
       <w:pPr>
         <w:pStyle w:val="CommentText"/>
@@ -16136,7 +15957,7 @@
       </w:r>
     </w:p>
   </w:comment>
-  <w:comment w:id="31" w:author="Noura El Habbal" w:date="2021-01-13T02:09:00Z" w:initials="NEH">
+  <w:comment w:id="32" w:author="Noura El Habbal" w:date="2021-01-13T02:09:00Z" w:initials="NEH">
     <w:p>
       <w:pPr>
         <w:pStyle w:val="CommentText"/>
@@ -16148,15 +15969,7 @@
         <w:annotationRef/>
       </w:r>
       <w:r>
-        <w:t>Noura to add the figures and effect sizes for all SFA</w:t>
-      </w:r>
-      <w:proofErr w:type="gramStart"/>
-      <w:r>
-        <w:t>%,  MUFA</w:t>
-      </w:r>
-      <w:proofErr w:type="gramEnd"/>
-      <w:r>
-        <w:t>%, n6:n3 and n3%.</w:t>
+        <w:t>Noura to add the figures and effect sizes for all SFA%,  MUFA%, n6:n3 and n3%.</w:t>
       </w:r>
     </w:p>
   </w:comment>
@@ -17694,7 +17507,7 @@
 </file>
 
 <file path=customXml/itemProps1.xml><?xml version="1.0" encoding="utf-8"?>
-<ds:datastoreItem xmlns:ds="http://schemas.openxmlformats.org/officeDocument/2006/customXml" ds:itemID="{B26BA504-17C7-F747-A382-CCDA32131EF2}">
+<ds:datastoreItem xmlns:ds="http://schemas.openxmlformats.org/officeDocument/2006/customXml" ds:itemID="{59CA6031-B6BB-A947-A7B8-6B51DC9E1FF2}">
   <ds:schemaRefs>
     <ds:schemaRef ds:uri="http://schemas.openxmlformats.org/officeDocument/2006/bibliography"/>
   </ds:schemaRefs>

</xml_diff>

<commit_message>
Added pup weight effect size, resolved comment about this in section 3.5, highlighted lipidomics data and added a few words about DHA to remember to fix this chunk/add figures
</commit_message>
<xml_diff>
--- a/Manuscripts/Mammary Gland aTSC/Manuscript.docx
+++ b/Manuscripts/Mammary Gland aTSC/Manuscript.docx
@@ -1789,45 +1789,98 @@
           <w:sz w:val="22"/>
           <w:szCs w:val="22"/>
         </w:rPr>
+        <w:t xml:space="preserve">. During pregnancy and lactation, the mammary adipocytes undergo transformation and almost disappear </w:t>
+      </w:r>
+      <w:r>
+        <w:rPr>
+          <w:rFonts w:ascii="Arial" w:hAnsi="Arial" w:cs="Arial"/>
+          <w:color w:val="000000" w:themeColor="text1"/>
+          <w:sz w:val="22"/>
+          <w:szCs w:val="22"/>
+        </w:rPr>
+        <w:t xml:space="preserve">due to de-differentiation </w:t>
+      </w:r>
+      <w:r>
+        <w:rPr>
+          <w:rFonts w:ascii="Arial" w:hAnsi="Arial" w:cs="Arial"/>
+          <w:color w:val="000000" w:themeColor="text1"/>
+          <w:sz w:val="22"/>
+          <w:szCs w:val="22"/>
+        </w:rPr>
+        <w:t xml:space="preserve">to support lactation and epithelial cell expansion </w:t>
+      </w:r>
+      <w:r>
+        <w:rPr>
+          <w:rFonts w:ascii="Arial" w:hAnsi="Arial" w:cs="Arial"/>
+          <w:color w:val="000000" w:themeColor="text1"/>
+          <w:sz w:val="22"/>
+          <w:szCs w:val="22"/>
+        </w:rPr>
+        <w:t xml:space="preserve">at the expense of the mammary fat pad </w:t>
+      </w:r>
+      <w:r>
+        <w:rPr>
+          <w:rFonts w:ascii="Arial" w:hAnsi="Arial" w:cs="Arial"/>
+          <w:color w:val="000000" w:themeColor="text1"/>
+          <w:sz w:val="22"/>
+          <w:szCs w:val="22"/>
+        </w:rPr>
+        <w:fldChar w:fldCharType="begin" w:fldLock="1"/>
+      </w:r>
+      <w:r>
+        <w:rPr>
+          <w:rFonts w:ascii="Arial" w:hAnsi="Arial" w:cs="Arial"/>
+          <w:color w:val="000000" w:themeColor="text1"/>
+          <w:sz w:val="22"/>
+          <w:szCs w:val="22"/>
+        </w:rPr>
+        <w:instrText>ADDIN CSL_CITATION {"citationItems":[{"id":"ITEM-1","itemData":{"DOI":"10.1038/s41467-018-05911-0","ISSN":"2041-1723","PMID":"30181538","abstract":"Adipocytes undergo pronounced changes in size and behavior to support diverse tissue functions, but the mechanisms that control these changes are not well understood. Mammary gland-associated white adipose tissue (mgWAT) regresses in support of milk fat production during lactation and expands during the subsequent involution of milk-producing epithelial cells, providing one of the most marked physiological examples of adipose growth. We examined cellular mechanisms and functional implications of adipocyte and lipid dynamics in the mouse mammary gland (MG). Using in vivo analysis of adipocyte precursors and genetic tracing of mature adipocytes, we find mature adipocyte hypertrophy to be a primary mechanism of mgWAT expansion during involution. Lipid tracking and lipidomics demonstrate that adipocytes fill with epithelial-derived milk lipid. Furthermore, ablation of mgWAT during involution reveals an essential role for adipocytes in milk trafficking from, and proper restructuring of, the mammary epithelium. This work advances our understanding of MG remodeling and tissue-specific roles for adipocytes.","author":[{"dropping-particle":"","family":"Zwick","given":"Rachel K","non-dropping-particle":"","parse-names":false,"suffix":""},{"dropping-particle":"","family":"Rudolph","given":"Michael C","non-dropping-particle":"","parse-names":false,"suffix":""},{"dropping-particle":"","family":"Shook","given":"Brett A","non-dropping-particle":"","parse-names":false,"suffix":""},{"dropping-particle":"","family":"Holtrup","given":"Brandon","non-dropping-particle":"","parse-names":false,"suffix":""},{"dropping-particle":"","family":"Roth","given":"Eve","non-dropping-particle":"","parse-names":false,"suffix":""},{"dropping-particle":"","family":"Lei","given":"Vivian","non-dropping-particle":"","parse-names":false,"suffix":""},{"dropping-particle":"","family":"Keymeulen","given":"Alexandra","non-dropping-particle":"Van","parse-names":false,"suffix":""},{"dropping-particle":"","family":"Seewaldt","given":"Victoria","non-dropping-particle":"","parse-names":false,"suffix":""},{"dropping-particle":"","family":"Kwei","given":"Stephanie","non-dropping-particle":"","parse-names":false,"suffix":""},{"dropping-particle":"","family":"Wysolmerski","given":"John","non-dropping-particle":"","parse-names":false,"suffix":""},{"dropping-particle":"","family":"Rodeheffer","given":"Matthew S","non-dropping-particle":"","parse-names":false,"suffix":""},{"dropping-particle":"","family":"Horsley","given":"Valerie","non-dropping-particle":"","parse-names":false,"suffix":""}],"container-title":"Nature communications","id":"ITEM-1","issue":"1","issued":{"date-parts":[["2018"]]},"page":"3592","publisher":"Nature Publishing Group","title":"Adipocyte hypertrophy and lipid dynamics underlie mammary gland remodeling after lactation.","type":"article-journal","volume":"9"},"uris":["http://www.mendeley.com/documents/?uuid=ac64989f-61e7-3925-9524-426ff6d7f4ad"]}],"mendeley":{"formattedCitation":"(10)","plainTextFormattedCitation":"(10)","previouslyFormattedCitation":"(10)"},"properties":{"noteIndex":0},"schema":"https://github.com/citation-style-language/schema/raw/master/csl-citation.json"}</w:instrText>
+      </w:r>
+      <w:r>
+        <w:rPr>
+          <w:rFonts w:ascii="Arial" w:hAnsi="Arial" w:cs="Arial"/>
+          <w:color w:val="000000" w:themeColor="text1"/>
+          <w:sz w:val="22"/>
+          <w:szCs w:val="22"/>
+        </w:rPr>
+        <w:fldChar w:fldCharType="separate"/>
+      </w:r>
+      <w:r>
+        <w:rPr>
+          <w:rFonts w:ascii="Arial" w:hAnsi="Arial" w:cs="Arial"/>
+          <w:noProof/>
+          <w:color w:val="000000" w:themeColor="text1"/>
+          <w:sz w:val="22"/>
+          <w:szCs w:val="22"/>
+        </w:rPr>
+        <w:t>(10)</w:t>
+      </w:r>
+      <w:r>
+        <w:rPr>
+          <w:rFonts w:ascii="Arial" w:hAnsi="Arial" w:cs="Arial"/>
+          <w:color w:val="000000" w:themeColor="text1"/>
+          <w:sz w:val="22"/>
+          <w:szCs w:val="22"/>
+        </w:rPr>
+        <w:fldChar w:fldCharType="end"/>
+      </w:r>
+      <w:r>
+        <w:rPr>
+          <w:rFonts w:ascii="Arial" w:hAnsi="Arial" w:cs="Arial"/>
+          <w:color w:val="000000" w:themeColor="text1"/>
+          <w:sz w:val="22"/>
+          <w:szCs w:val="22"/>
+        </w:rPr>
         <w:t xml:space="preserve">. </w:t>
       </w:r>
-      <w:commentRangeStart w:id="0"/>
-      <w:commentRangeEnd w:id="0"/>
-      <w:r>
-        <w:rPr>
-          <w:rFonts w:ascii="Arial" w:hAnsi="Arial" w:cs="Arial"/>
-          <w:color w:val="000000" w:themeColor="text1"/>
-          <w:sz w:val="22"/>
-          <w:szCs w:val="22"/>
-        </w:rPr>
-        <w:t xml:space="preserve">During pregnancy and lactation, the mammary adipocytes undergo transformation and almost disappear </w:t>
-      </w:r>
-      <w:r>
-        <w:rPr>
-          <w:rFonts w:ascii="Arial" w:hAnsi="Arial" w:cs="Arial"/>
-          <w:color w:val="000000" w:themeColor="text1"/>
-          <w:sz w:val="22"/>
-          <w:szCs w:val="22"/>
-        </w:rPr>
-        <w:t xml:space="preserve">due to de-differentiation </w:t>
-      </w:r>
-      <w:r>
-        <w:rPr>
-          <w:rFonts w:ascii="Arial" w:hAnsi="Arial" w:cs="Arial"/>
-          <w:color w:val="000000" w:themeColor="text1"/>
-          <w:sz w:val="22"/>
-          <w:szCs w:val="22"/>
-        </w:rPr>
-        <w:t xml:space="preserve">to support lactation and epithelial cell expansion </w:t>
-      </w:r>
-      <w:r>
-        <w:rPr>
-          <w:rFonts w:ascii="Arial" w:hAnsi="Arial" w:cs="Arial"/>
-          <w:color w:val="000000" w:themeColor="text1"/>
-          <w:sz w:val="22"/>
-          <w:szCs w:val="22"/>
-        </w:rPr>
-        <w:t xml:space="preserve">at the expense of the mammary fat pad </w:t>
+      <w:r>
+        <w:rPr>
+          <w:rFonts w:ascii="Arial" w:hAnsi="Arial" w:cs="Arial"/>
+          <w:color w:val="000000" w:themeColor="text1"/>
+          <w:sz w:val="22"/>
+          <w:szCs w:val="22"/>
+        </w:rPr>
+        <w:t xml:space="preserve">The mammary adipocytes within closer proximity to the alveolar epithelial cells are thought to provide a primary source of lipids for milk production </w:t>
       </w:r>
       <w:r>
         <w:rPr>
@@ -1891,7 +1944,79 @@
           <w:sz w:val="22"/>
           <w:szCs w:val="22"/>
         </w:rPr>
-        <w:t xml:space="preserve">The mammary adipocytes within closer proximity to the alveolar epithelial cells are thought to provide a primary source of lipids for milk production </w:t>
+        <w:t xml:space="preserve">When the offspring is weaned or lactation is ceased, the mammary adipocytes </w:t>
+      </w:r>
+      <w:r>
+        <w:rPr>
+          <w:rFonts w:ascii="Arial" w:hAnsi="Arial" w:cs="Arial"/>
+          <w:color w:val="000000" w:themeColor="text1"/>
+          <w:sz w:val="22"/>
+          <w:szCs w:val="22"/>
+        </w:rPr>
+        <w:t xml:space="preserve">then </w:t>
+      </w:r>
+      <w:r>
+        <w:rPr>
+          <w:rFonts w:ascii="Arial" w:hAnsi="Arial" w:cs="Arial"/>
+          <w:color w:val="000000" w:themeColor="text1"/>
+          <w:sz w:val="22"/>
+          <w:szCs w:val="22"/>
+        </w:rPr>
+        <w:t xml:space="preserve">re-differentiate and expand </w:t>
+      </w:r>
+      <w:r>
+        <w:rPr>
+          <w:rFonts w:ascii="Arial" w:hAnsi="Arial" w:cs="Arial"/>
+          <w:color w:val="000000" w:themeColor="text1"/>
+          <w:sz w:val="22"/>
+          <w:szCs w:val="22"/>
+        </w:rPr>
+        <w:t>revert</w:t>
+      </w:r>
+      <w:r>
+        <w:rPr>
+          <w:rFonts w:ascii="Arial" w:hAnsi="Arial" w:cs="Arial"/>
+          <w:color w:val="000000" w:themeColor="text1"/>
+          <w:sz w:val="22"/>
+          <w:szCs w:val="22"/>
+        </w:rPr>
+        <w:t>ing</w:t>
+      </w:r>
+      <w:r>
+        <w:rPr>
+          <w:rFonts w:ascii="Arial" w:hAnsi="Arial" w:cs="Arial"/>
+          <w:color w:val="000000" w:themeColor="text1"/>
+          <w:sz w:val="22"/>
+          <w:szCs w:val="22"/>
+        </w:rPr>
+        <w:t xml:space="preserve"> to their original </w:t>
+      </w:r>
+      <w:r>
+        <w:rPr>
+          <w:rFonts w:ascii="Arial" w:hAnsi="Arial" w:cs="Arial"/>
+          <w:color w:val="000000" w:themeColor="text1"/>
+          <w:sz w:val="22"/>
+          <w:szCs w:val="22"/>
+        </w:rPr>
+        <w:t xml:space="preserve">form </w:t>
+      </w:r>
+      <w:r>
+        <w:rPr>
+          <w:rFonts w:ascii="Arial" w:hAnsi="Arial" w:cs="Arial"/>
+          <w:color w:val="000000" w:themeColor="text1"/>
+          <w:sz w:val="22"/>
+          <w:szCs w:val="22"/>
+        </w:rPr>
+        <w:t>during</w:t>
+      </w:r>
+      <w:r>
+        <w:rPr>
+          <w:rFonts w:ascii="Arial" w:hAnsi="Arial" w:cs="Arial"/>
+          <w:color w:val="000000" w:themeColor="text1"/>
+          <w:sz w:val="22"/>
+          <w:szCs w:val="22"/>
+        </w:rPr>
+        <w:t xml:space="preserve"> the involution process </w:t>
       </w:r>
       <w:r>
         <w:rPr>
@@ -1946,88 +2071,144 @@
           <w:sz w:val="22"/>
           <w:szCs w:val="22"/>
         </w:rPr>
+        <w:t xml:space="preserve">. Although the mammary fat pad undergoes restructuring during pregnancy and lactation, the exact fate of these fat cells and the mechanisms regulating their transformation are less </w:t>
+      </w:r>
+      <w:r>
+        <w:rPr>
+          <w:rFonts w:ascii="Arial" w:hAnsi="Arial" w:cs="Arial"/>
+          <w:color w:val="000000" w:themeColor="text1"/>
+          <w:sz w:val="22"/>
+          <w:szCs w:val="22"/>
+        </w:rPr>
+        <w:t>clear</w:t>
+      </w:r>
+      <w:r>
+        <w:rPr>
+          <w:rFonts w:ascii="Arial" w:hAnsi="Arial" w:cs="Arial"/>
+          <w:color w:val="000000" w:themeColor="text1"/>
+          <w:sz w:val="22"/>
+          <w:szCs w:val="22"/>
+        </w:rPr>
         <w:t xml:space="preserve">. </w:t>
       </w:r>
-      <w:r>
-        <w:rPr>
-          <w:rFonts w:ascii="Arial" w:hAnsi="Arial" w:cs="Arial"/>
-          <w:color w:val="000000" w:themeColor="text1"/>
-          <w:sz w:val="22"/>
-          <w:szCs w:val="22"/>
-        </w:rPr>
-        <w:t xml:space="preserve">When the offspring is weaned or lactation is ceased, the mammary adipocytes </w:t>
-      </w:r>
-      <w:r>
-        <w:rPr>
-          <w:rFonts w:ascii="Arial" w:hAnsi="Arial" w:cs="Arial"/>
-          <w:color w:val="000000" w:themeColor="text1"/>
-          <w:sz w:val="22"/>
-          <w:szCs w:val="22"/>
-        </w:rPr>
-        <w:t xml:space="preserve">then </w:t>
-      </w:r>
-      <w:r>
-        <w:rPr>
-          <w:rFonts w:ascii="Arial" w:hAnsi="Arial" w:cs="Arial"/>
-          <w:color w:val="000000" w:themeColor="text1"/>
-          <w:sz w:val="22"/>
-          <w:szCs w:val="22"/>
-        </w:rPr>
-        <w:t xml:space="preserve">re-differentiate and expand </w:t>
-      </w:r>
-      <w:r>
-        <w:rPr>
-          <w:rFonts w:ascii="Arial" w:hAnsi="Arial" w:cs="Arial"/>
-          <w:color w:val="000000" w:themeColor="text1"/>
-          <w:sz w:val="22"/>
-          <w:szCs w:val="22"/>
-        </w:rPr>
-        <w:t>revert</w:t>
-      </w:r>
-      <w:r>
-        <w:rPr>
-          <w:rFonts w:ascii="Arial" w:hAnsi="Arial" w:cs="Arial"/>
-          <w:color w:val="000000" w:themeColor="text1"/>
-          <w:sz w:val="22"/>
-          <w:szCs w:val="22"/>
-        </w:rPr>
-        <w:t>ing</w:t>
-      </w:r>
-      <w:r>
-        <w:rPr>
-          <w:rFonts w:ascii="Arial" w:hAnsi="Arial" w:cs="Arial"/>
-          <w:color w:val="000000" w:themeColor="text1"/>
-          <w:sz w:val="22"/>
-          <w:szCs w:val="22"/>
-        </w:rPr>
-        <w:t xml:space="preserve"> to their original </w:t>
-      </w:r>
-      <w:r>
-        <w:rPr>
-          <w:rFonts w:ascii="Arial" w:hAnsi="Arial" w:cs="Arial"/>
-          <w:color w:val="000000" w:themeColor="text1"/>
-          <w:sz w:val="22"/>
-          <w:szCs w:val="22"/>
-        </w:rPr>
-        <w:t xml:space="preserve">form </w:t>
-      </w:r>
-      <w:r>
-        <w:rPr>
-          <w:rFonts w:ascii="Arial" w:hAnsi="Arial" w:cs="Arial"/>
-          <w:color w:val="000000" w:themeColor="text1"/>
-          <w:sz w:val="22"/>
-          <w:szCs w:val="22"/>
-        </w:rPr>
-        <w:t>during</w:t>
-      </w:r>
-      <w:r>
-        <w:rPr>
-          <w:rFonts w:ascii="Arial" w:hAnsi="Arial" w:cs="Arial"/>
-          <w:color w:val="000000" w:themeColor="text1"/>
-          <w:sz w:val="22"/>
-          <w:szCs w:val="22"/>
-        </w:rPr>
-        <w:t xml:space="preserve"> the involution process </w:t>
+    </w:p>
+    <w:p>
+      <w:pPr>
+        <w:rPr>
+          <w:rFonts w:ascii="Arial" w:hAnsi="Arial" w:cs="Arial"/>
+          <w:color w:val="000000" w:themeColor="text1"/>
+          <w:sz w:val="22"/>
+          <w:szCs w:val="22"/>
+        </w:rPr>
+      </w:pPr>
+    </w:p>
+    <w:p>
+      <w:pPr>
+        <w:rPr>
+          <w:rFonts w:ascii="Arial" w:hAnsi="Arial" w:cs="Arial"/>
+          <w:color w:val="000000" w:themeColor="text1"/>
+          <w:sz w:val="22"/>
+          <w:szCs w:val="22"/>
+        </w:rPr>
+      </w:pPr>
+      <w:r>
+        <w:rPr>
+          <w:rFonts w:ascii="Arial" w:hAnsi="Arial" w:cs="Arial"/>
+          <w:color w:val="000000" w:themeColor="text1"/>
+          <w:sz w:val="22"/>
+          <w:szCs w:val="22"/>
+        </w:rPr>
+        <w:t xml:space="preserve">Given their role in maturation, development, and function of the mammary gland, mammary adipocytes are crucial for successful lactation. </w:t>
+      </w:r>
+      <w:r>
+        <w:rPr>
+          <w:rFonts w:ascii="Arial" w:hAnsi="Arial" w:cs="Arial"/>
+          <w:color w:val="000000" w:themeColor="text1"/>
+          <w:sz w:val="22"/>
+          <w:szCs w:val="22"/>
+        </w:rPr>
+        <w:t xml:space="preserve">Maternal obesity can </w:t>
+      </w:r>
+      <w:r>
+        <w:rPr>
+          <w:rFonts w:ascii="Arial" w:hAnsi="Arial" w:cs="Arial"/>
+          <w:color w:val="000000" w:themeColor="text1"/>
+          <w:sz w:val="22"/>
+          <w:szCs w:val="22"/>
+        </w:rPr>
+        <w:t>affect</w:t>
+      </w:r>
+      <w:r>
+        <w:rPr>
+          <w:rFonts w:ascii="Arial" w:hAnsi="Arial" w:cs="Arial"/>
+          <w:color w:val="000000" w:themeColor="text1"/>
+          <w:sz w:val="22"/>
+          <w:szCs w:val="22"/>
+        </w:rPr>
+        <w:t xml:space="preserve"> </w:t>
+      </w:r>
+      <w:r>
+        <w:rPr>
+          <w:rFonts w:ascii="Arial" w:hAnsi="Arial" w:cs="Arial"/>
+          <w:color w:val="000000" w:themeColor="text1"/>
+          <w:sz w:val="22"/>
+          <w:szCs w:val="22"/>
+        </w:rPr>
+        <w:t xml:space="preserve">lactation onset and duration. </w:t>
+      </w:r>
+      <w:r>
+        <w:rPr>
+          <w:rFonts w:ascii="Arial" w:hAnsi="Arial" w:cs="Arial"/>
+          <w:color w:val="000000" w:themeColor="text1"/>
+          <w:sz w:val="22"/>
+          <w:szCs w:val="22"/>
+        </w:rPr>
+        <w:t xml:space="preserve">Initiation of lactation </w:t>
+      </w:r>
+      <w:r>
+        <w:rPr>
+          <w:rFonts w:ascii="Arial" w:hAnsi="Arial" w:cs="Arial"/>
+          <w:color w:val="000000" w:themeColor="text1"/>
+          <w:sz w:val="22"/>
+          <w:szCs w:val="22"/>
+        </w:rPr>
+        <w:t>is delayed in</w:t>
+      </w:r>
+      <w:r>
+        <w:rPr>
+          <w:rFonts w:ascii="Arial" w:hAnsi="Arial" w:cs="Arial"/>
+          <w:color w:val="000000" w:themeColor="text1"/>
+          <w:sz w:val="22"/>
+          <w:szCs w:val="22"/>
+        </w:rPr>
+        <w:t xml:space="preserve"> pre-pregnancy </w:t>
+      </w:r>
+      <w:r>
+        <w:rPr>
+          <w:rFonts w:ascii="Arial" w:hAnsi="Arial" w:cs="Arial"/>
+          <w:color w:val="000000" w:themeColor="text1"/>
+          <w:sz w:val="22"/>
+          <w:szCs w:val="22"/>
+        </w:rPr>
+        <w:t>obese or overweight</w:t>
+      </w:r>
+      <w:r>
+        <w:rPr>
+          <w:rFonts w:ascii="Arial" w:hAnsi="Arial" w:cs="Arial"/>
+          <w:color w:val="000000" w:themeColor="text1"/>
+          <w:sz w:val="22"/>
+          <w:szCs w:val="22"/>
+        </w:rPr>
+        <w:t xml:space="preserve"> </w:t>
+      </w:r>
+      <w:r>
+        <w:rPr>
+          <w:rFonts w:ascii="Arial" w:hAnsi="Arial" w:cs="Arial"/>
+          <w:color w:val="000000" w:themeColor="text1"/>
+          <w:sz w:val="22"/>
+          <w:szCs w:val="22"/>
+        </w:rPr>
+        <w:t xml:space="preserve">women </w:t>
       </w:r>
       <w:r>
         <w:rPr>
@@ -2045,7 +2226,7 @@
           <w:sz w:val="22"/>
           <w:szCs w:val="22"/>
         </w:rPr>
-        <w:instrText>ADDIN CSL_CITATION {"citationItems":[{"id":"ITEM-1","itemData":{"DOI":"10.1038/s41467-018-05911-0","ISSN":"2041-1723","PMID":"30181538","abstract":"Adipocytes undergo pronounced changes in size and behavior to support diverse tissue functions, but the mechanisms that control these changes are not well understood. Mammary gland-associated white adipose tissue (mgWAT) regresses in support of milk fat production during lactation and expands during the subsequent involution of milk-producing epithelial cells, providing one of the most marked physiological examples of adipose growth. We examined cellular mechanisms and functional implications of adipocyte and lipid dynamics in the mouse mammary gland (MG). Using in vivo analysis of adipocyte precursors and genetic tracing of mature adipocytes, we find mature adipocyte hypertrophy to be a primary mechanism of mgWAT expansion during involution. Lipid tracking and lipidomics demonstrate that adipocytes fill with epithelial-derived milk lipid. Furthermore, ablation of mgWAT during involution reveals an essential role for adipocytes in milk trafficking from, and proper restructuring of, the mammary epithelium. This work advances our understanding of MG remodeling and tissue-specific roles for adipocytes.","author":[{"dropping-particle":"","family":"Zwick","given":"Rachel K","non-dropping-particle":"","parse-names":false,"suffix":""},{"dropping-particle":"","family":"Rudolph","given":"Michael C","non-dropping-particle":"","parse-names":false,"suffix":""},{"dropping-particle":"","family":"Shook","given":"Brett A","non-dropping-particle":"","parse-names":false,"suffix":""},{"dropping-particle":"","family":"Holtrup","given":"Brandon","non-dropping-particle":"","parse-names":false,"suffix":""},{"dropping-particle":"","family":"Roth","given":"Eve","non-dropping-particle":"","parse-names":false,"suffix":""},{"dropping-particle":"","family":"Lei","given":"Vivian","non-dropping-particle":"","parse-names":false,"suffix":""},{"dropping-particle":"","family":"Keymeulen","given":"Alexandra","non-dropping-particle":"Van","parse-names":false,"suffix":""},{"dropping-particle":"","family":"Seewaldt","given":"Victoria","non-dropping-particle":"","parse-names":false,"suffix":""},{"dropping-particle":"","family":"Kwei","given":"Stephanie","non-dropping-particle":"","parse-names":false,"suffix":""},{"dropping-particle":"","family":"Wysolmerski","given":"John","non-dropping-particle":"","parse-names":false,"suffix":""},{"dropping-particle":"","family":"Rodeheffer","given":"Matthew S","non-dropping-particle":"","parse-names":false,"suffix":""},{"dropping-particle":"","family":"Horsley","given":"Valerie","non-dropping-particle":"","parse-names":false,"suffix":""}],"container-title":"Nature communications","id":"ITEM-1","issue":"1","issued":{"date-parts":[["2018"]]},"page":"3592","publisher":"Nature Publishing Group","title":"Adipocyte hypertrophy and lipid dynamics underlie mammary gland remodeling after lactation.","type":"article-journal","volume":"9"},"uris":["http://www.mendeley.com/documents/?uuid=ac64989f-61e7-3925-9524-426ff6d7f4ad"]}],"mendeley":{"formattedCitation":"(10)","plainTextFormattedCitation":"(10)","previouslyFormattedCitation":"(10)"},"properties":{"noteIndex":0},"schema":"https://github.com/citation-style-language/schema/raw/master/csl-citation.json"}</w:instrText>
+        <w:instrText>ADDIN CSL_CITATION {"citationItems":[{"id":"ITEM-1","itemData":{"ISSN":"1098-4275","PMID":"15121990","abstract":"OBJECTIVE The population subgroups with the highest proportion of overweight and obese women often are characterized by the lowest rates of initiation and shortest durations of breastfeeding. We previously documented that these 2 population-level trends may be related. In a population of white women who lived in a rural area, we observed that prepregnant overweight and obesity were associated with failure to initiate and also to sustain lactation. The means by which being overweight or obese negatively affect lactational performance is unknown and likely to be multifactorial in origin, including the simple mechanical difficulties of latching on and proper positioning of the infant. In addition, we have shown that prepregnant body mass index (BMI) is negatively associated with the timing of lactogenesis II, the onset of copious milk secretion. Although the effects of obesity on the prolactin response to infant suckling have never been studied, we postulated that maternal obesity could compromise this important response. We proposed that this might occur because obesity alters the 24-hour spontaneous release of prolactin and also because prolactin secretion is blunted in response to various stimuli among obese subjects. The fall in progesterone concentration that occurs immediately postpartum is the trigger for the onset of copious milk secretion, but maintenance of prolactin and cortisol concentrations is necessary for this trigger to be effective. Adipose tissue concentrates progesterone. We proposed that this additional source of progesterone would lead to consistently higher progesterone concentrations among obese compared with normal-weight women. This, in turn, would lead to a delay in reaching the appropriate concentration to trigger the onset of lactogenesis II. We tested the hypotheses that a reduced prolactin response to suckling and higher-than-normal progesterone concentration in the first week after delivery might be among the means by which maternal overweight could compromise early lactation. METHODS We enrolled 40 mothers of term infants from the same population that we studied previously. We measured serum prolactin and progesterone concentrations by radioimmunoassay before and 30 minutes after the beginning of a suckling episode at 48 hours and 7 days after delivery. We used path analysis to develop a parsimonious multivariate prediction of the prolactin response to suckling at 48 hours and 7 days postpartum. RESULTS As expected, prolact…","author":[{"dropping-particle":"","family":"Rasmussen","given":"Kathleen M","non-dropping-particle":"","parse-names":false,"suffix":""},{"dropping-particle":"","family":"Kjolhede","given":"Chris L","non-dropping-particle":"","parse-names":false,"suffix":""}],"container-title":"Pediatrics","id":"ITEM-1","issue":"5","issued":{"date-parts":[["2004","5"]]},"page":"e465-71","title":"Prepregnant overweight and obesity diminish the prolactin response to suckling in the first week postpartum.","type":"article-journal","volume":"113"},"uris":["http://www.mendeley.com/documents/?uuid=af8e9c46-1491-41a5-8eb8-21ed7b3b782a","http://www.mendeley.com/documents/?uuid=4561e44e-3d7b-416b-81d2-28688f0ccbf0"]}],"mendeley":{"formattedCitation":"(11)","plainTextFormattedCitation":"(11)","previouslyFormattedCitation":"(11)"},"properties":{"noteIndex":0},"schema":"https://github.com/citation-style-language/schema/raw/master/csl-citation.json"}</w:instrText>
       </w:r>
       <w:r>
         <w:rPr>
@@ -2064,7 +2245,7 @@
           <w:sz w:val="22"/>
           <w:szCs w:val="22"/>
         </w:rPr>
-        <w:t>(10)</w:t>
+        <w:t>(11)</w:t>
       </w:r>
       <w:r>
         <w:rPr>
@@ -2082,72 +2263,34 @@
           <w:sz w:val="22"/>
           <w:szCs w:val="22"/>
         </w:rPr>
-        <w:t xml:space="preserve">. Although the mammary fat pad undergoes restructuring during pregnancy and lactation, the exact fate of these fat cells and the mechanisms regulating their transformation are less </w:t>
-      </w:r>
-      <w:r>
-        <w:rPr>
-          <w:rFonts w:ascii="Arial" w:hAnsi="Arial" w:cs="Arial"/>
-          <w:color w:val="000000" w:themeColor="text1"/>
-          <w:sz w:val="22"/>
-          <w:szCs w:val="22"/>
-        </w:rPr>
-        <w:t>clear</w:t>
-      </w:r>
-      <w:r>
-        <w:rPr>
-          <w:rFonts w:ascii="Arial" w:hAnsi="Arial" w:cs="Arial"/>
-          <w:color w:val="000000" w:themeColor="text1"/>
-          <w:sz w:val="22"/>
-          <w:szCs w:val="22"/>
-        </w:rPr>
-        <w:t xml:space="preserve">. </w:t>
-      </w:r>
-    </w:p>
-    <w:p>
-      <w:pPr>
-        <w:rPr>
-          <w:rFonts w:ascii="Arial" w:hAnsi="Arial" w:cs="Arial"/>
-          <w:color w:val="000000" w:themeColor="text1"/>
-          <w:sz w:val="22"/>
-          <w:szCs w:val="22"/>
-        </w:rPr>
-      </w:pPr>
-    </w:p>
-    <w:p>
-      <w:pPr>
-        <w:rPr>
-          <w:rFonts w:ascii="Arial" w:hAnsi="Arial" w:cs="Arial"/>
-          <w:color w:val="000000" w:themeColor="text1"/>
-          <w:sz w:val="22"/>
-          <w:szCs w:val="22"/>
-        </w:rPr>
-      </w:pPr>
-      <w:r>
-        <w:rPr>
-          <w:rFonts w:ascii="Arial" w:hAnsi="Arial" w:cs="Arial"/>
-          <w:color w:val="000000" w:themeColor="text1"/>
-          <w:sz w:val="22"/>
-          <w:szCs w:val="22"/>
-        </w:rPr>
-        <w:t xml:space="preserve">Given their role in maturation, development, and function of the mammary gland, mammary adipocytes are crucial for successful lactation. </w:t>
-      </w:r>
-      <w:r>
-        <w:rPr>
-          <w:rFonts w:ascii="Arial" w:hAnsi="Arial" w:cs="Arial"/>
-          <w:color w:val="000000" w:themeColor="text1"/>
-          <w:sz w:val="22"/>
-          <w:szCs w:val="22"/>
-        </w:rPr>
-        <w:t xml:space="preserve">Maternal obesity can </w:t>
-      </w:r>
-      <w:r>
-        <w:rPr>
-          <w:rFonts w:ascii="Arial" w:hAnsi="Arial" w:cs="Arial"/>
-          <w:color w:val="000000" w:themeColor="text1"/>
-          <w:sz w:val="22"/>
-          <w:szCs w:val="22"/>
-        </w:rPr>
-        <w:t>affect</w:t>
+        <w:t xml:space="preserve"> while the duration of breastfeeding for</w:t>
+      </w:r>
+      <w:r>
+        <w:rPr>
+          <w:rFonts w:ascii="Arial" w:hAnsi="Arial" w:cs="Arial"/>
+          <w:color w:val="000000" w:themeColor="text1"/>
+          <w:sz w:val="22"/>
+          <w:szCs w:val="22"/>
+        </w:rPr>
+        <w:t xml:space="preserve"> 6 months or more </w:t>
+      </w:r>
+      <w:r>
+        <w:rPr>
+          <w:rFonts w:ascii="Arial" w:hAnsi="Arial" w:cs="Arial"/>
+          <w:color w:val="000000" w:themeColor="text1"/>
+          <w:sz w:val="22"/>
+          <w:szCs w:val="22"/>
+        </w:rPr>
+        <w:t xml:space="preserve">is </w:t>
+      </w:r>
+      <w:r>
+        <w:rPr>
+          <w:rFonts w:ascii="Arial" w:hAnsi="Arial" w:cs="Arial"/>
+          <w:color w:val="000000" w:themeColor="text1"/>
+          <w:sz w:val="22"/>
+          <w:szCs w:val="22"/>
+        </w:rPr>
+        <w:t>shorter</w:t>
       </w:r>
       <w:r>
         <w:rPr>
@@ -2165,43 +2308,108 @@
           <w:sz w:val="22"/>
           <w:szCs w:val="22"/>
         </w:rPr>
-        <w:t xml:space="preserve">lactation onset and duration. </w:t>
-      </w:r>
-      <w:r>
-        <w:rPr>
-          <w:rFonts w:ascii="Arial" w:hAnsi="Arial" w:cs="Arial"/>
-          <w:color w:val="000000" w:themeColor="text1"/>
-          <w:sz w:val="22"/>
-          <w:szCs w:val="22"/>
-        </w:rPr>
-        <w:t xml:space="preserve">Initiation of lactation </w:t>
-      </w:r>
-      <w:r>
-        <w:rPr>
-          <w:rFonts w:ascii="Arial" w:hAnsi="Arial" w:cs="Arial"/>
-          <w:color w:val="000000" w:themeColor="text1"/>
-          <w:sz w:val="22"/>
-          <w:szCs w:val="22"/>
-        </w:rPr>
-        <w:t>is delayed in</w:t>
-      </w:r>
-      <w:r>
-        <w:rPr>
-          <w:rFonts w:ascii="Arial" w:hAnsi="Arial" w:cs="Arial"/>
-          <w:color w:val="000000" w:themeColor="text1"/>
-          <w:sz w:val="22"/>
-          <w:szCs w:val="22"/>
-        </w:rPr>
-        <w:t xml:space="preserve"> pre-pregnancy </w:t>
-      </w:r>
-      <w:r>
-        <w:rPr>
-          <w:rFonts w:ascii="Arial" w:hAnsi="Arial" w:cs="Arial"/>
-          <w:color w:val="000000" w:themeColor="text1"/>
-          <w:sz w:val="22"/>
-          <w:szCs w:val="22"/>
-        </w:rPr>
-        <w:t>obese or overweight</w:t>
+        <w:fldChar w:fldCharType="begin" w:fldLock="1"/>
+      </w:r>
+      <w:r>
+        <w:rPr>
+          <w:rFonts w:ascii="Arial" w:hAnsi="Arial" w:cs="Arial"/>
+          <w:color w:val="000000" w:themeColor="text1"/>
+          <w:sz w:val="22"/>
+          <w:szCs w:val="22"/>
+        </w:rPr>
+        <w:instrText>ADDIN CSL_CITATION {"citationItems":[{"id":"ITEM-1","itemData":{"DOI":"10.1111/ijpo.12125","ISSN":"20476302","author":[{"dropping-particle":"","family":"Bider-Canfield","given":"Z.","non-dropping-particle":"","parse-names":false,"suffix":""},{"dropping-particle":"","family":"Martinez","given":"M. P.","non-dropping-particle":"","parse-names":false,"suffix":""},{"dropping-particle":"","family":"Wang","given":"X.","non-dropping-particle":"","parse-names":false,"suffix":""},{"dropping-particle":"","family":"Yu","given":"W.","non-dropping-particle":"","parse-names":false,"suffix":""},{"dropping-particle":"","family":"Bautista","given":"M. P.","non-dropping-particle":"","parse-names":false,"suffix":""},{"dropping-particle":"","family":"Brookey","given":"J.","non-dropping-particle":"","parse-names":false,"suffix":""},{"dropping-particle":"","family":"Page","given":"K. A.","non-dropping-particle":"","parse-names":false,"suffix":""},{"dropping-particle":"","family":"Buchanan","given":"T. A.","non-dropping-particle":"","parse-names":false,"suffix":""},{"dropping-particle":"","family":"Xiang","given":"A. H.","non-dropping-particle":"","parse-names":false,"suffix":""}],"container-title":"Pediatric Obesity","id":"ITEM-1","issue":"2","issued":{"date-parts":[["2017","4","1"]]},"page":"171-178","publisher":"John Wiley &amp; Sons, Ltd (10.1111)","title":"Maternal obesity, gestational diabetes, breastfeeding and childhood overweight at age 2 years","type":"article-journal","volume":"12"},"uris":["http://www.mendeley.com/documents/?uuid=75bc6930-fc94-37cd-b997-71803f0e0715"]}],"mendeley":{"formattedCitation":"(12)","plainTextFormattedCitation":"(12)","previouslyFormattedCitation":"(12)"},"properties":{"noteIndex":0},"schema":"https://github.com/citation-style-language/schema/raw/master/csl-citation.json"}</w:instrText>
+      </w:r>
+      <w:r>
+        <w:rPr>
+          <w:rFonts w:ascii="Arial" w:hAnsi="Arial" w:cs="Arial"/>
+          <w:color w:val="000000" w:themeColor="text1"/>
+          <w:sz w:val="22"/>
+          <w:szCs w:val="22"/>
+        </w:rPr>
+        <w:fldChar w:fldCharType="separate"/>
+      </w:r>
+      <w:r>
+        <w:rPr>
+          <w:rFonts w:ascii="Arial" w:hAnsi="Arial" w:cs="Arial"/>
+          <w:noProof/>
+          <w:color w:val="000000" w:themeColor="text1"/>
+          <w:sz w:val="22"/>
+          <w:szCs w:val="22"/>
+        </w:rPr>
+        <w:t>(12)</w:t>
+      </w:r>
+      <w:r>
+        <w:rPr>
+          <w:rFonts w:ascii="Arial" w:hAnsi="Arial" w:cs="Arial"/>
+          <w:color w:val="000000" w:themeColor="text1"/>
+          <w:sz w:val="22"/>
+          <w:szCs w:val="22"/>
+        </w:rPr>
+        <w:fldChar w:fldCharType="end"/>
+      </w:r>
+      <w:r>
+        <w:rPr>
+          <w:rFonts w:ascii="Arial" w:hAnsi="Arial" w:cs="Arial"/>
+          <w:color w:val="000000" w:themeColor="text1"/>
+          <w:sz w:val="22"/>
+          <w:szCs w:val="22"/>
+        </w:rPr>
+        <w:t xml:space="preserve">. The probability of early weaning at 3 months postpartum was highest for infants of obese mothers </w:t>
+      </w:r>
+      <w:r>
+        <w:rPr>
+          <w:rFonts w:ascii="Arial" w:hAnsi="Arial" w:cs="Arial"/>
+          <w:color w:val="000000" w:themeColor="text1"/>
+          <w:sz w:val="22"/>
+          <w:szCs w:val="22"/>
+        </w:rPr>
+        <w:fldChar w:fldCharType="begin" w:fldLock="1"/>
+      </w:r>
+      <w:r>
+        <w:rPr>
+          <w:rFonts w:ascii="Arial" w:hAnsi="Arial" w:cs="Arial"/>
+          <w:color w:val="000000" w:themeColor="text1"/>
+          <w:sz w:val="22"/>
+          <w:szCs w:val="22"/>
+        </w:rPr>
+        <w:instrText>ADDIN CSL_CITATION {"citationItems":[{"id":"ITEM-1","itemData":{"DOI":"10.1038/ejcn.2015.232","ISSN":"0954-3007","abstract":"Maternal pre-pregnancy BMI, gestational weight gain and breastfeeding","author":[{"dropping-particle":"","family":"Castillo","given":"H","non-dropping-particle":"","parse-names":false,"suffix":""},{"dropping-particle":"","family":"Santos","given":"I S","non-dropping-particle":"","parse-names":false,"suffix":""},{"dropping-particle":"","family":"Matijasevich","given":"A","non-dropping-particle":"","parse-names":false,"suffix":""}],"container-title":"European Journal of Clinical Nutrition","id":"ITEM-1","issue":"4","issued":{"date-parts":[["2016","4","27"]]},"page":"431-436","publisher":"Nature Publishing Group","title":"Maternal pre-pregnancy BMI, gestational weight gain and breastfeeding","type":"article-journal","volume":"70"},"uris":["http://www.mendeley.com/documents/?uuid=01b3dd2e-a3ab-3c71-84aa-9a5ee3d3a8ad"]}],"mendeley":{"formattedCitation":"(13)","plainTextFormattedCitation":"(13)","previouslyFormattedCitation":"(13)"},"properties":{"noteIndex":0},"schema":"https://github.com/citation-style-language/schema/raw/master/csl-citation.json"}</w:instrText>
+      </w:r>
+      <w:r>
+        <w:rPr>
+          <w:rFonts w:ascii="Arial" w:hAnsi="Arial" w:cs="Arial"/>
+          <w:color w:val="000000" w:themeColor="text1"/>
+          <w:sz w:val="22"/>
+          <w:szCs w:val="22"/>
+        </w:rPr>
+        <w:fldChar w:fldCharType="separate"/>
+      </w:r>
+      <w:r>
+        <w:rPr>
+          <w:rFonts w:ascii="Arial" w:hAnsi="Arial" w:cs="Arial"/>
+          <w:noProof/>
+          <w:color w:val="000000" w:themeColor="text1"/>
+          <w:sz w:val="22"/>
+          <w:szCs w:val="22"/>
+        </w:rPr>
+        <w:t>(13)</w:t>
+      </w:r>
+      <w:r>
+        <w:rPr>
+          <w:rFonts w:ascii="Arial" w:hAnsi="Arial" w:cs="Arial"/>
+          <w:color w:val="000000" w:themeColor="text1"/>
+          <w:sz w:val="22"/>
+          <w:szCs w:val="22"/>
+        </w:rPr>
+        <w:fldChar w:fldCharType="end"/>
+      </w:r>
+      <w:r>
+        <w:rPr>
+          <w:rFonts w:ascii="Arial" w:hAnsi="Arial" w:cs="Arial"/>
+          <w:color w:val="000000" w:themeColor="text1"/>
+          <w:sz w:val="22"/>
+          <w:szCs w:val="22"/>
+        </w:rPr>
+        <w:t>.</w:t>
       </w:r>
       <w:r>
         <w:rPr>
@@ -2219,7 +2427,79 @@
           <w:sz w:val="22"/>
           <w:szCs w:val="22"/>
         </w:rPr>
-        <w:t xml:space="preserve">women </w:t>
+        <w:t xml:space="preserve">In addition to altering lactation initiation and duration, maternal obesity </w:t>
+      </w:r>
+      <w:r>
+        <w:rPr>
+          <w:rFonts w:ascii="Arial" w:hAnsi="Arial" w:cs="Arial"/>
+          <w:color w:val="000000" w:themeColor="text1"/>
+          <w:sz w:val="22"/>
+          <w:szCs w:val="22"/>
+        </w:rPr>
+        <w:t>can impact</w:t>
+      </w:r>
+      <w:r>
+        <w:rPr>
+          <w:rFonts w:ascii="Arial" w:hAnsi="Arial" w:cs="Arial"/>
+          <w:color w:val="000000" w:themeColor="text1"/>
+          <w:sz w:val="22"/>
+          <w:szCs w:val="22"/>
+        </w:rPr>
+        <w:t xml:space="preserve"> milk composition. </w:t>
+      </w:r>
+      <w:r>
+        <w:rPr>
+          <w:rFonts w:ascii="Arial" w:hAnsi="Arial" w:cs="Arial"/>
+          <w:color w:val="000000" w:themeColor="text1"/>
+          <w:sz w:val="22"/>
+          <w:szCs w:val="22"/>
+        </w:rPr>
+        <w:t>Maternal weight</w:t>
+      </w:r>
+      <w:r>
+        <w:rPr>
+          <w:rFonts w:ascii="Arial" w:hAnsi="Arial" w:cs="Arial"/>
+          <w:color w:val="000000" w:themeColor="text1"/>
+          <w:sz w:val="22"/>
+          <w:szCs w:val="22"/>
+        </w:rPr>
+        <w:t xml:space="preserve">, body mass index, fat mass, and fat mass percentage were </w:t>
+      </w:r>
+      <w:r>
+        <w:rPr>
+          <w:rFonts w:ascii="Arial" w:hAnsi="Arial" w:cs="Arial"/>
+          <w:color w:val="000000" w:themeColor="text1"/>
+          <w:sz w:val="22"/>
+          <w:szCs w:val="22"/>
+        </w:rPr>
+        <w:t xml:space="preserve">positively correlated with </w:t>
+      </w:r>
+      <w:r>
+        <w:rPr>
+          <w:rFonts w:ascii="Arial" w:hAnsi="Arial" w:cs="Arial"/>
+          <w:color w:val="000000" w:themeColor="text1"/>
+          <w:sz w:val="22"/>
+          <w:szCs w:val="22"/>
+        </w:rPr>
+        <w:t xml:space="preserve">total and true </w:t>
+      </w:r>
+      <w:r>
+        <w:rPr>
+          <w:rFonts w:ascii="Arial" w:hAnsi="Arial" w:cs="Arial"/>
+          <w:color w:val="000000" w:themeColor="text1"/>
+          <w:sz w:val="22"/>
+          <w:szCs w:val="22"/>
+        </w:rPr>
+        <w:t xml:space="preserve">milk protein </w:t>
+      </w:r>
+      <w:r>
+        <w:rPr>
+          <w:rFonts w:ascii="Arial" w:hAnsi="Arial" w:cs="Arial"/>
+          <w:color w:val="000000" w:themeColor="text1"/>
+          <w:sz w:val="22"/>
+          <w:szCs w:val="22"/>
+        </w:rPr>
+        <w:t xml:space="preserve">content at 3 months postpartum </w:t>
       </w:r>
       <w:r>
         <w:rPr>
@@ -2237,7 +2517,7 @@
           <w:sz w:val="22"/>
           <w:szCs w:val="22"/>
         </w:rPr>
-        <w:instrText>ADDIN CSL_CITATION {"citationItems":[{"id":"ITEM-1","itemData":{"ISSN":"1098-4275","PMID":"15121990","abstract":"OBJECTIVE The population subgroups with the highest proportion of overweight and obese women often are characterized by the lowest rates of initiation and shortest durations of breastfeeding. We previously documented that these 2 population-level trends may be related. In a population of white women who lived in a rural area, we observed that prepregnant overweight and obesity were associated with failure to initiate and also to sustain lactation. The means by which being overweight or obese negatively affect lactational performance is unknown and likely to be multifactorial in origin, including the simple mechanical difficulties of latching on and proper positioning of the infant. In addition, we have shown that prepregnant body mass index (BMI) is negatively associated with the timing of lactogenesis II, the onset of copious milk secretion. Although the effects of obesity on the prolactin response to infant suckling have never been studied, we postulated that maternal obesity could compromise this important response. We proposed that this might occur because obesity alters the 24-hour spontaneous release of prolactin and also because prolactin secretion is blunted in response to various stimuli among obese subjects. The fall in progesterone concentration that occurs immediately postpartum is the trigger for the onset of copious milk secretion, but maintenance of prolactin and cortisol concentrations is necessary for this trigger to be effective. Adipose tissue concentrates progesterone. We proposed that this additional source of progesterone would lead to consistently higher progesterone concentrations among obese compared with normal-weight women. This, in turn, would lead to a delay in reaching the appropriate concentration to trigger the onset of lactogenesis II. We tested the hypotheses that a reduced prolactin response to suckling and higher-than-normal progesterone concentration in the first week after delivery might be among the means by which maternal overweight could compromise early lactation. METHODS We enrolled 40 mothers of term infants from the same population that we studied previously. We measured serum prolactin and progesterone concentrations by radioimmunoassay before and 30 minutes after the beginning of a suckling episode at 48 hours and 7 days after delivery. We used path analysis to develop a parsimonious multivariate prediction of the prolactin response to suckling at 48 hours and 7 days postpartum. RESULTS As expected, prolact…","author":[{"dropping-particle":"","family":"Rasmussen","given":"Kathleen M","non-dropping-particle":"","parse-names":false,"suffix":""},{"dropping-particle":"","family":"Kjolhede","given":"Chris L","non-dropping-particle":"","parse-names":false,"suffix":""}],"container-title":"Pediatrics","id":"ITEM-1","issue":"5","issued":{"date-parts":[["2004","5"]]},"page":"e465-71","title":"Prepregnant overweight and obesity diminish the prolactin response to suckling in the first week postpartum.","type":"article-journal","volume":"113"},"uris":["http://www.mendeley.com/documents/?uuid=af8e9c46-1491-41a5-8eb8-21ed7b3b782a","http://www.mendeley.com/documents/?uuid=4561e44e-3d7b-416b-81d2-28688f0ccbf0"]}],"mendeley":{"formattedCitation":"(11)","plainTextFormattedCitation":"(11)","previouslyFormattedCitation":"(11)"},"properties":{"noteIndex":0},"schema":"https://github.com/citation-style-language/schema/raw/master/csl-citation.json"}</w:instrText>
+        <w:instrText>ADDIN CSL_CITATION {"citationItems":[{"id":"ITEM-1","itemData":{"DOI":"10.3390/nu10101379","ISSN":"2072-6643","PMID":"30262786","abstract":"The composition of human milk is dynamic and can vary according to many maternal factors, such as diet and nutritional status. This study investigated the association of maternal nutrition and body composition with human milk composition. All measurements and analyses were done at three time points: during the first (n = 40), third (n = 22), and sixth (n = 15) month of lactation. Human milk was analyzed using the Miris human milk analyzer (HMA), body composition was measured with bioelectrical bioimpedance (BIA) using a Maltron BioScan 920-II, and the assessment of women's nutrition was based on a three-day dietary record. The correlation coefficient (Pearson's r) did not show a significant statistical relationship between human milk composition and nutrients in women's diet at three time points. For women in the third month postpartum, we observed moderate to strong significant correlations (r ranged from 0.47 to 0.64) between total protein content in milk and the majority of body composition measures as follows: positive correlations: % fat mass (r = 0.60; p = 0.003), fat-free mass expressed in kg (r = 0.63; p = 0.001), and muscle mass (r = 0.47; p = 0.027); and negative correlation: % total body water (r = -0.60; p = 0.003). The variance in milk fat content was related to the body mass index (BMI), with a significant positive correlation in the first month postpartum (r = 0.33; p = 0.048). These findings suggest that it is not diet, but rather the maternal body composition that may be associated with the nutritional value of human milk.","author":[{"dropping-particle":"","family":"Bzikowska-Jura","given":"Agnieszka","non-dropping-particle":"","parse-names":false,"suffix":""},{"dropping-particle":"","family":"Czerwonogrodzka-Senczyna","given":"Aneta","non-dropping-particle":"","parse-names":false,"suffix":""},{"dropping-particle":"","family":"Olędzka","given":"Gabriela","non-dropping-particle":"","parse-names":false,"suffix":""},{"dropping-particle":"","family":"Szostak-Węgierek","given":"Dorota","non-dropping-particle":"","parse-names":false,"suffix":""},{"dropping-particle":"","family":"Weker","given":"Halina","non-dropping-particle":"","parse-names":false,"suffix":""},{"dropping-particle":"","family":"Wesołowska","given":"Aleksandra","non-dropping-particle":"","parse-names":false,"suffix":""}],"container-title":"Nutrients","id":"ITEM-1","issue":"10","issued":{"date-parts":[["2018","9","27"]]},"publisher":"Multidisciplinary Digital Publishing Institute  (MDPI)","title":"Maternal Nutrition and Body Composition During Breastfeeding: Association with Human Milk Composition.","type":"article-journal","volume":"10"},"uris":["http://www.mendeley.com/documents/?uuid=73679b0c-0dc7-4bbf-bcac-fbabe0279782"]}],"mendeley":{"formattedCitation":"(14)","plainTextFormattedCitation":"(14)","previouslyFormattedCitation":"(14)"},"properties":{"noteIndex":0},"schema":"https://github.com/citation-style-language/schema/raw/master/csl-citation.json"}</w:instrText>
       </w:r>
       <w:r>
         <w:rPr>
@@ -2256,7 +2536,7 @@
           <w:sz w:val="22"/>
           <w:szCs w:val="22"/>
         </w:rPr>
-        <w:t>(11)</w:t>
+        <w:t>(14)</w:t>
       </w:r>
       <w:r>
         <w:rPr>
@@ -2274,34 +2554,71 @@
           <w:sz w:val="22"/>
           <w:szCs w:val="22"/>
         </w:rPr>
-        <w:t xml:space="preserve"> while the duration of breastfeeding for</w:t>
-      </w:r>
-      <w:r>
-        <w:rPr>
-          <w:rFonts w:ascii="Arial" w:hAnsi="Arial" w:cs="Arial"/>
-          <w:color w:val="000000" w:themeColor="text1"/>
-          <w:sz w:val="22"/>
-          <w:szCs w:val="22"/>
-        </w:rPr>
-        <w:t xml:space="preserve"> 6 months or more </w:t>
-      </w:r>
-      <w:r>
-        <w:rPr>
-          <w:rFonts w:ascii="Arial" w:hAnsi="Arial" w:cs="Arial"/>
-          <w:color w:val="000000" w:themeColor="text1"/>
-          <w:sz w:val="22"/>
-          <w:szCs w:val="22"/>
-        </w:rPr>
-        <w:t xml:space="preserve">is </w:t>
-      </w:r>
-      <w:r>
-        <w:rPr>
-          <w:rFonts w:ascii="Arial" w:hAnsi="Arial" w:cs="Arial"/>
-          <w:color w:val="000000" w:themeColor="text1"/>
-          <w:sz w:val="22"/>
-          <w:szCs w:val="22"/>
-        </w:rPr>
-        <w:t>shorter</w:t>
+        <w:t>.</w:t>
+      </w:r>
+      <w:r>
+        <w:rPr>
+          <w:rFonts w:ascii="Arial" w:hAnsi="Arial" w:cs="Arial"/>
+          <w:color w:val="000000" w:themeColor="text1"/>
+          <w:sz w:val="22"/>
+          <w:szCs w:val="22"/>
+        </w:rPr>
+        <w:t xml:space="preserve"> Maternal weight and body mass index were positively correlated with milk fat content at 1 month postpartum </w:t>
+      </w:r>
+      <w:r>
+        <w:rPr>
+          <w:rFonts w:ascii="Arial" w:hAnsi="Arial" w:cs="Arial"/>
+          <w:color w:val="000000" w:themeColor="text1"/>
+          <w:sz w:val="22"/>
+          <w:szCs w:val="22"/>
+        </w:rPr>
+        <w:fldChar w:fldCharType="begin" w:fldLock="1"/>
+      </w:r>
+      <w:r>
+        <w:rPr>
+          <w:rFonts w:ascii="Arial" w:hAnsi="Arial" w:cs="Arial"/>
+          <w:color w:val="000000" w:themeColor="text1"/>
+          <w:sz w:val="22"/>
+          <w:szCs w:val="22"/>
+        </w:rPr>
+        <w:instrText>ADDIN CSL_CITATION {"citationItems":[{"id":"ITEM-1","itemData":{"DOI":"10.3390/nu10101379","ISSN":"2072-6643","PMID":"30262786","abstract":"The composition of human milk is dynamic and can vary according to many maternal factors, such as diet and nutritional status. This study investigated the association of maternal nutrition and body composition with human milk composition. All measurements and analyses were done at three time points: during the first (n = 40), third (n = 22), and sixth (n = 15) month of lactation. Human milk was analyzed using the Miris human milk analyzer (HMA), body composition was measured with bioelectrical bioimpedance (BIA) using a Maltron BioScan 920-II, and the assessment of women's nutrition was based on a three-day dietary record. The correlation coefficient (Pearson's r) did not show a significant statistical relationship between human milk composition and nutrients in women's diet at three time points. For women in the third month postpartum, we observed moderate to strong significant correlations (r ranged from 0.47 to 0.64) between total protein content in milk and the majority of body composition measures as follows: positive correlations: % fat mass (r = 0.60; p = 0.003), fat-free mass expressed in kg (r = 0.63; p = 0.001), and muscle mass (r = 0.47; p = 0.027); and negative correlation: % total body water (r = -0.60; p = 0.003). The variance in milk fat content was related to the body mass index (BMI), with a significant positive correlation in the first month postpartum (r = 0.33; p = 0.048). These findings suggest that it is not diet, but rather the maternal body composition that may be associated with the nutritional value of human milk.","author":[{"dropping-particle":"","family":"Bzikowska-Jura","given":"Agnieszka","non-dropping-particle":"","parse-names":false,"suffix":""},{"dropping-particle":"","family":"Czerwonogrodzka-Senczyna","given":"Aneta","non-dropping-particle":"","parse-names":false,"suffix":""},{"dropping-particle":"","family":"Olędzka","given":"Gabriela","non-dropping-particle":"","parse-names":false,"suffix":""},{"dropping-particle":"","family":"Szostak-Węgierek","given":"Dorota","non-dropping-particle":"","parse-names":false,"suffix":""},{"dropping-particle":"","family":"Weker","given":"Halina","non-dropping-particle":"","parse-names":false,"suffix":""},{"dropping-particle":"","family":"Wesołowska","given":"Aleksandra","non-dropping-particle":"","parse-names":false,"suffix":""}],"container-title":"Nutrients","id":"ITEM-1","issue":"10","issued":{"date-parts":[["2018","9","27"]]},"publisher":"Multidisciplinary Digital Publishing Institute  (MDPI)","title":"Maternal Nutrition and Body Composition During Breastfeeding: Association with Human Milk Composition.","type":"article-journal","volume":"10"},"uris":["http://www.mendeley.com/documents/?uuid=73679b0c-0dc7-4bbf-bcac-fbabe0279782"]}],"mendeley":{"formattedCitation":"(14)","plainTextFormattedCitation":"(14)","previouslyFormattedCitation":"(14)"},"properties":{"noteIndex":0},"schema":"https://github.com/citation-style-language/schema/raw/master/csl-citation.json"}</w:instrText>
+      </w:r>
+      <w:r>
+        <w:rPr>
+          <w:rFonts w:ascii="Arial" w:hAnsi="Arial" w:cs="Arial"/>
+          <w:color w:val="000000" w:themeColor="text1"/>
+          <w:sz w:val="22"/>
+          <w:szCs w:val="22"/>
+        </w:rPr>
+        <w:fldChar w:fldCharType="separate"/>
+      </w:r>
+      <w:r>
+        <w:rPr>
+          <w:rFonts w:ascii="Arial" w:hAnsi="Arial" w:cs="Arial"/>
+          <w:noProof/>
+          <w:color w:val="000000" w:themeColor="text1"/>
+          <w:sz w:val="22"/>
+          <w:szCs w:val="22"/>
+        </w:rPr>
+        <w:t>(14)</w:t>
+      </w:r>
+      <w:r>
+        <w:rPr>
+          <w:rFonts w:ascii="Arial" w:hAnsi="Arial" w:cs="Arial"/>
+          <w:color w:val="000000" w:themeColor="text1"/>
+          <w:sz w:val="22"/>
+          <w:szCs w:val="22"/>
+        </w:rPr>
+        <w:fldChar w:fldCharType="end"/>
+      </w:r>
+      <w:r>
+        <w:rPr>
+          <w:rFonts w:ascii="Arial" w:hAnsi="Arial" w:cs="Arial"/>
+          <w:color w:val="000000" w:themeColor="text1"/>
+          <w:sz w:val="22"/>
+          <w:szCs w:val="22"/>
+        </w:rPr>
+        <w:t>. Furthermore, the fatty acid composition showed a higher omega6:omega3 ratio in milk of obese women compared to their non-obese counterparts</w:t>
       </w:r>
       <w:r>
         <w:rPr>
@@ -2328,7 +2645,7 @@
           <w:sz w:val="22"/>
           <w:szCs w:val="22"/>
         </w:rPr>
-        <w:instrText>ADDIN CSL_CITATION {"citationItems":[{"id":"ITEM-1","itemData":{"DOI":"10.1111/ijpo.12125","ISSN":"20476302","author":[{"dropping-particle":"","family":"Bider-Canfield","given":"Z.","non-dropping-particle":"","parse-names":false,"suffix":""},{"dropping-particle":"","family":"Martinez","given":"M. P.","non-dropping-particle":"","parse-names":false,"suffix":""},{"dropping-particle":"","family":"Wang","given":"X.","non-dropping-particle":"","parse-names":false,"suffix":""},{"dropping-particle":"","family":"Yu","given":"W.","non-dropping-particle":"","parse-names":false,"suffix":""},{"dropping-particle":"","family":"Bautista","given":"M. P.","non-dropping-particle":"","parse-names":false,"suffix":""},{"dropping-particle":"","family":"Brookey","given":"J.","non-dropping-particle":"","parse-names":false,"suffix":""},{"dropping-particle":"","family":"Page","given":"K. A.","non-dropping-particle":"","parse-names":false,"suffix":""},{"dropping-particle":"","family":"Buchanan","given":"T. A.","non-dropping-particle":"","parse-names":false,"suffix":""},{"dropping-particle":"","family":"Xiang","given":"A. H.","non-dropping-particle":"","parse-names":false,"suffix":""}],"container-title":"Pediatric Obesity","id":"ITEM-1","issue":"2","issued":{"date-parts":[["2017","4","1"]]},"page":"171-178","publisher":"John Wiley &amp; Sons, Ltd (10.1111)","title":"Maternal obesity, gestational diabetes, breastfeeding and childhood overweight at age 2 years","type":"article-journal","volume":"12"},"uris":["http://www.mendeley.com/documents/?uuid=75bc6930-fc94-37cd-b997-71803f0e0715"]}],"mendeley":{"formattedCitation":"(12)","plainTextFormattedCitation":"(12)","previouslyFormattedCitation":"(12)"},"properties":{"noteIndex":0},"schema":"https://github.com/citation-style-language/schema/raw/master/csl-citation.json"}</w:instrText>
+        <w:instrText>ADDIN CSL_CITATION {"citationItems":[{"id":"ITEM-1","itemData":{"DOI":"10.3390/nu11092154","ISSN":"20726643","PMID":"31505767","abstract":"This study analyzed how maternal obesity affected fatty acids (FAs) in breast milk and their association with infant growth and cognition to raise awareness about the programming effect of maternal health and to promote a healthy prenatal weight. Mother-child pairs (n = 78) were grouped per maternal pre-pregnancy body mass index (BMI): normal-weight (BMI = 18.5-24.99), overweight (BMI = 25-29.99) and obese (BMI &lt; 30). Colostrum and mature milk FAs were determined. Infant anthropometry at 6, 18 and 36 months of age and cognition at 18 were analyzed. Mature milk exhibited lower arachidonic acid (AA) and docosahexaenoic acid (DHA), among others, than colostrum. Breast milk of non-normal weight mothers presented increased saturated FAs and n6:n3 ratio and decreased α-linolenic acid (ALA), DHA and monounsaturated FAs. Infant BMI-for-age at 6 months of age was inversely associated with colostrum n6 (e.g., AA) and n3 (e.g., DHA) FAs and positively associated with n6:n3 ratio. Depending on the maternal weight, infant cognition was positively influenced by breast milk linoleic acid, n6 PUFAs, ALA, DHA and n3 LC-PUFAs, and negatively affected by n6:n3 ratio. In conclusion, this study shows that maternal pre-pregnancy BMI can influence breast milk FAs and infant growth and cognition, endorsing the importance of a healthy weight in future generations.","author":[{"dropping-particle":"","family":"La Garza Puentes","given":"Andrea","non-dropping-particle":"De","parse-names":false,"suffix":""},{"dropping-particle":"","family":"Alemany","given":"Adrià Martí","non-dropping-particle":"","parse-names":false,"suffix":""},{"dropping-particle":"","family":"Chisaguano","given":"Aida Maribel","non-dropping-particle":"","parse-names":false,"suffix":""},{"dropping-particle":"","family":"Goyanes","given":"Rosa Montes","non-dropping-particle":"","parse-names":false,"suffix":""},{"dropping-particle":"","family":"Castellote","given":"Ana I.","non-dropping-particle":"","parse-names":false,"suffix":""},{"dropping-particle":"","family":"Torres-Espínola","given":"Franscisco J.","non-dropping-particle":"","parse-names":false,"suffix":""},{"dropping-particle":"","family":"García-Valdés","given":"Luz","non-dropping-particle":"","parse-names":false,"suffix":""},{"dropping-particle":"","family":"Escudero-Marín","given":"Mireia","non-dropping-particle":"","parse-names":false,"suffix":""},{"dropping-particle":"","family":"Segura","given":"Maria Teresa","non-dropping-particle":"","parse-names":false,"suffix":""},{"dropping-particle":"","family":"Campoy","given":"Cristina","non-dropping-particle":"","parse-names":false,"suffix":""},{"dropping-particle":"","family":"López-Sabater","given":"M. Carmen","non-dropping-particle":"","parse-names":false,"suffix":""}],"container-title":"Nutrients","id":"ITEM-1","issue":"9","issued":{"date-parts":[["2019","9","1"]]},"publisher":"MDPI AG","title":"The effect of maternal obesity on breast milk fatty acids and its association with infant growth and cognition-The PREOBE follow-up","type":"article-journal","volume":"11"},"uris":["http://www.mendeley.com/documents/?uuid=ed0613fc-b427-3a97-9ce5-65d05d1844c6"]}],"mendeley":{"formattedCitation":"(15)","plainTextFormattedCitation":"(15)","previouslyFormattedCitation":"(15)"},"properties":{"noteIndex":0},"schema":"https://github.com/citation-style-language/schema/raw/master/csl-citation.json"}</w:instrText>
       </w:r>
       <w:r>
         <w:rPr>
@@ -2347,7 +2664,7 @@
           <w:sz w:val="22"/>
           <w:szCs w:val="22"/>
         </w:rPr>
-        <w:t>(12)</w:t>
+        <w:t>(15)</w:t>
       </w:r>
       <w:r>
         <w:rPr>
@@ -2365,7 +2682,81 @@
           <w:sz w:val="22"/>
           <w:szCs w:val="22"/>
         </w:rPr>
-        <w:t xml:space="preserve">. The probability of early weaning at 3 months postpartum was highest for infants of obese mothers </w:t>
+        <w:t>.</w:t>
+      </w:r>
+      <w:r>
+        <w:rPr>
+          <w:rFonts w:ascii="Arial" w:hAnsi="Arial" w:cs="Arial"/>
+          <w:color w:val="000000" w:themeColor="text1"/>
+          <w:sz w:val="22"/>
+          <w:szCs w:val="22"/>
+        </w:rPr>
+        <w:t xml:space="preserve"> </w:t>
+      </w:r>
+    </w:p>
+    <w:p>
+      <w:pPr>
+        <w:rPr>
+          <w:rFonts w:ascii="Arial" w:hAnsi="Arial" w:cs="Arial"/>
+          <w:color w:val="000000" w:themeColor="text1"/>
+          <w:sz w:val="22"/>
+          <w:szCs w:val="22"/>
+        </w:rPr>
+      </w:pPr>
+    </w:p>
+    <w:p>
+      <w:pPr>
+        <w:rPr>
+          <w:rFonts w:ascii="Arial" w:hAnsi="Arial" w:cs="Arial"/>
+          <w:color w:val="000000" w:themeColor="text1"/>
+          <w:sz w:val="22"/>
+          <w:szCs w:val="22"/>
+        </w:rPr>
+      </w:pPr>
+      <w:r>
+        <w:rPr>
+          <w:rFonts w:ascii="Arial" w:hAnsi="Arial" w:cs="Arial"/>
+          <w:color w:val="000000" w:themeColor="text1"/>
+          <w:sz w:val="22"/>
+          <w:szCs w:val="22"/>
+        </w:rPr>
+        <w:t>Obe</w:t>
+      </w:r>
+      <w:r>
+        <w:rPr>
+          <w:rFonts w:ascii="Arial" w:hAnsi="Arial" w:cs="Arial"/>
+          <w:color w:val="000000" w:themeColor="text1"/>
+          <w:sz w:val="22"/>
+          <w:szCs w:val="22"/>
+        </w:rPr>
+        <w:t xml:space="preserve">se subjects that </w:t>
+      </w:r>
+      <w:r>
+        <w:rPr>
+          <w:rFonts w:ascii="Arial" w:hAnsi="Arial" w:cs="Arial"/>
+          <w:color w:val="000000" w:themeColor="text1"/>
+          <w:sz w:val="22"/>
+          <w:szCs w:val="22"/>
+        </w:rPr>
+        <w:t>had</w:t>
+      </w:r>
+      <w:r>
+        <w:rPr>
+          <w:rFonts w:ascii="Arial" w:hAnsi="Arial" w:cs="Arial"/>
+          <w:color w:val="000000" w:themeColor="text1"/>
+          <w:sz w:val="22"/>
+          <w:szCs w:val="22"/>
+        </w:rPr>
+        <w:t xml:space="preserve"> excess fat mass </w:t>
+      </w:r>
+      <w:r>
+        <w:rPr>
+          <w:rFonts w:ascii="Arial" w:hAnsi="Arial" w:cs="Arial"/>
+          <w:color w:val="000000" w:themeColor="text1"/>
+          <w:sz w:val="22"/>
+          <w:szCs w:val="22"/>
+        </w:rPr>
+        <w:t xml:space="preserve">showed increased activity of the mechanistic target of rapamycin complex 1 (mTORC1) in the visceral fat compartment </w:t>
       </w:r>
       <w:r>
         <w:rPr>
@@ -2383,7 +2774,7 @@
           <w:sz w:val="22"/>
           <w:szCs w:val="22"/>
         </w:rPr>
-        <w:instrText>ADDIN CSL_CITATION {"citationItems":[{"id":"ITEM-1","itemData":{"DOI":"10.1038/ejcn.2015.232","ISSN":"0954-3007","abstract":"Maternal pre-pregnancy BMI, gestational weight gain and breastfeeding","author":[{"dropping-particle":"","family":"Castillo","given":"H","non-dropping-particle":"","parse-names":false,"suffix":""},{"dropping-particle":"","family":"Santos","given":"I S","non-dropping-particle":"","parse-names":false,"suffix":""},{"dropping-particle":"","family":"Matijasevich","given":"A","non-dropping-particle":"","parse-names":false,"suffix":""}],"container-title":"European Journal of Clinical Nutrition","id":"ITEM-1","issue":"4","issued":{"date-parts":[["2016","4","27"]]},"page":"431-436","publisher":"Nature Publishing Group","title":"Maternal pre-pregnancy BMI, gestational weight gain and breastfeeding","type":"article-journal","volume":"70"},"uris":["http://www.mendeley.com/documents/?uuid=01b3dd2e-a3ab-3c71-84aa-9a5ee3d3a8ad"]}],"mendeley":{"formattedCitation":"(13)","plainTextFormattedCitation":"(13)","previouslyFormattedCitation":"(13)"},"properties":{"noteIndex":0},"schema":"https://github.com/citation-style-language/schema/raw/master/csl-citation.json"}</w:instrText>
+        <w:instrText>ADDIN CSL_CITATION {"citationItems":[{"id":"ITEM-1","itemData":{"DOI":"10.1007/s00592-014-0632-9","ISSN":"0940-5429","author":[{"dropping-particle":"","family":"Catalán","given":"Victoria","non-dropping-particle":"","parse-names":false,"suffix":""},{"dropping-particle":"","family":"Gómez-Ambrosi","given":"Javier","non-dropping-particle":"","parse-names":false,"suffix":""},{"dropping-particle":"","family":"Rodríguez","given":"Amaia","non-dropping-particle":"","parse-names":false,"suffix":""},{"dropping-particle":"","family":"Ramírez","given":"Beatriz","non-dropping-particle":"","parse-names":false,"suffix":""},{"dropping-particle":"","family":"Andrada","given":"Patricia","non-dropping-particle":"","parse-names":false,"suffix":""},{"dropping-particle":"","family":"Rotellar","given":"Fernando","non-dropping-particle":"","parse-names":false,"suffix":""},{"dropping-particle":"","family":"Valentí","given":"Víctor","non-dropping-particle":"","parse-names":false,"suffix":""},{"dropping-particle":"","family":"Moncada","given":"Rafael","non-dropping-particle":"","parse-names":false,"suffix":""},{"dropping-particle":"","family":"Martí","given":"Pablo","non-dropping-particle":"","parse-names":false,"suffix":""},{"dropping-particle":"","family":"Silva","given":"Camilo","non-dropping-particle":"","parse-names":false,"suffix":""},{"dropping-particle":"","family":"Salvador","given":"Javier","non-dropping-particle":"","parse-names":false,"suffix":""},{"dropping-particle":"","family":"Frühbeck","given":"Gema","non-dropping-particle":"","parse-names":false,"suffix":""}],"container-title":"Acta Diabetologica","id":"ITEM-1","issue":"2","issued":{"date-parts":[["2015","4","14"]]},"page":"257-266","publisher":"Springer Milan","title":"Expression of S6K1 in human visceral adipose tissue is upregulated in obesity and related to insulin resistance and inflammation","type":"article-journal","volume":"52"},"uris":["http://www.mendeley.com/documents/?uuid=b5d12e93-8ce2-365a-a64d-5254e5652bbf"]}],"mendeley":{"formattedCitation":"(16)","plainTextFormattedCitation":"(16)","previouslyFormattedCitation":"(20)"},"properties":{"noteIndex":0},"schema":"https://github.com/citation-style-language/schema/raw/master/csl-citation.json"}</w:instrText>
       </w:r>
       <w:r>
         <w:rPr>
@@ -2402,7 +2793,7 @@
           <w:sz w:val="22"/>
           <w:szCs w:val="22"/>
         </w:rPr>
-        <w:t>(13)</w:t>
+        <w:t>(16)</w:t>
       </w:r>
       <w:r>
         <w:rPr>
@@ -2429,436 +2820,7 @@
           <w:sz w:val="22"/>
           <w:szCs w:val="22"/>
         </w:rPr>
-        <w:t xml:space="preserve"> </w:t>
-      </w:r>
-      <w:r>
-        <w:rPr>
-          <w:rFonts w:ascii="Arial" w:hAnsi="Arial" w:cs="Arial"/>
-          <w:color w:val="000000" w:themeColor="text1"/>
-          <w:sz w:val="22"/>
-          <w:szCs w:val="22"/>
-        </w:rPr>
-        <w:t xml:space="preserve">In addition to altering lactation initiation and duration, maternal obesity </w:t>
-      </w:r>
-      <w:r>
-        <w:rPr>
-          <w:rFonts w:ascii="Arial" w:hAnsi="Arial" w:cs="Arial"/>
-          <w:color w:val="000000" w:themeColor="text1"/>
-          <w:sz w:val="22"/>
-          <w:szCs w:val="22"/>
-        </w:rPr>
-        <w:t>can impact</w:t>
-      </w:r>
-      <w:r>
-        <w:rPr>
-          <w:rFonts w:ascii="Arial" w:hAnsi="Arial" w:cs="Arial"/>
-          <w:color w:val="000000" w:themeColor="text1"/>
-          <w:sz w:val="22"/>
-          <w:szCs w:val="22"/>
-        </w:rPr>
-        <w:t xml:space="preserve"> milk composition. </w:t>
-      </w:r>
-      <w:r>
-        <w:rPr>
-          <w:rFonts w:ascii="Arial" w:hAnsi="Arial" w:cs="Arial"/>
-          <w:color w:val="000000" w:themeColor="text1"/>
-          <w:sz w:val="22"/>
-          <w:szCs w:val="22"/>
-        </w:rPr>
-        <w:t>Maternal weight</w:t>
-      </w:r>
-      <w:r>
-        <w:rPr>
-          <w:rFonts w:ascii="Arial" w:hAnsi="Arial" w:cs="Arial"/>
-          <w:color w:val="000000" w:themeColor="text1"/>
-          <w:sz w:val="22"/>
-          <w:szCs w:val="22"/>
-        </w:rPr>
-        <w:t xml:space="preserve">, body mass index, fat mass, and fat mass percentage were </w:t>
-      </w:r>
-      <w:r>
-        <w:rPr>
-          <w:rFonts w:ascii="Arial" w:hAnsi="Arial" w:cs="Arial"/>
-          <w:color w:val="000000" w:themeColor="text1"/>
-          <w:sz w:val="22"/>
-          <w:szCs w:val="22"/>
-        </w:rPr>
-        <w:t xml:space="preserve">positively correlated with </w:t>
-      </w:r>
-      <w:r>
-        <w:rPr>
-          <w:rFonts w:ascii="Arial" w:hAnsi="Arial" w:cs="Arial"/>
-          <w:color w:val="000000" w:themeColor="text1"/>
-          <w:sz w:val="22"/>
-          <w:szCs w:val="22"/>
-        </w:rPr>
-        <w:t xml:space="preserve">total and true </w:t>
-      </w:r>
-      <w:r>
-        <w:rPr>
-          <w:rFonts w:ascii="Arial" w:hAnsi="Arial" w:cs="Arial"/>
-          <w:color w:val="000000" w:themeColor="text1"/>
-          <w:sz w:val="22"/>
-          <w:szCs w:val="22"/>
-        </w:rPr>
-        <w:t xml:space="preserve">milk protein </w:t>
-      </w:r>
-      <w:r>
-        <w:rPr>
-          <w:rFonts w:ascii="Arial" w:hAnsi="Arial" w:cs="Arial"/>
-          <w:color w:val="000000" w:themeColor="text1"/>
-          <w:sz w:val="22"/>
-          <w:szCs w:val="22"/>
-        </w:rPr>
-        <w:t xml:space="preserve">content at 3 months postpartum </w:t>
-      </w:r>
-      <w:r>
-        <w:rPr>
-          <w:rFonts w:ascii="Arial" w:hAnsi="Arial" w:cs="Arial"/>
-          <w:color w:val="000000" w:themeColor="text1"/>
-          <w:sz w:val="22"/>
-          <w:szCs w:val="22"/>
-        </w:rPr>
-        <w:fldChar w:fldCharType="begin" w:fldLock="1"/>
-      </w:r>
-      <w:r>
-        <w:rPr>
-          <w:rFonts w:ascii="Arial" w:hAnsi="Arial" w:cs="Arial"/>
-          <w:color w:val="000000" w:themeColor="text1"/>
-          <w:sz w:val="22"/>
-          <w:szCs w:val="22"/>
-        </w:rPr>
-        <w:instrText>ADDIN CSL_CITATION {"citationItems":[{"id":"ITEM-1","itemData":{"DOI":"10.3390/nu10101379","ISSN":"2072-6643","PMID":"30262786","abstract":"The composition of human milk is dynamic and can vary according to many maternal factors, such as diet and nutritional status. This study investigated the association of maternal nutrition and body composition with human milk composition. All measurements and analyses were done at three time points: during the first (n = 40), third (n = 22), and sixth (n = 15) month of lactation. Human milk was analyzed using the Miris human milk analyzer (HMA), body composition was measured with bioelectrical bioimpedance (BIA) using a Maltron BioScan 920-II, and the assessment of women's nutrition was based on a three-day dietary record. The correlation coefficient (Pearson's r) did not show a significant statistical relationship between human milk composition and nutrients in women's diet at three time points. For women in the third month postpartum, we observed moderate to strong significant correlations (r ranged from 0.47 to 0.64) between total protein content in milk and the majority of body composition measures as follows: positive correlations: % fat mass (r = 0.60; p = 0.003), fat-free mass expressed in kg (r = 0.63; p = 0.001), and muscle mass (r = 0.47; p = 0.027); and negative correlation: % total body water (r = -0.60; p = 0.003). The variance in milk fat content was related to the body mass index (BMI), with a significant positive correlation in the first month postpartum (r = 0.33; p = 0.048). These findings suggest that it is not diet, but rather the maternal body composition that may be associated with the nutritional value of human milk.","author":[{"dropping-particle":"","family":"Bzikowska-Jura","given":"Agnieszka","non-dropping-particle":"","parse-names":false,"suffix":""},{"dropping-particle":"","family":"Czerwonogrodzka-Senczyna","given":"Aneta","non-dropping-particle":"","parse-names":false,"suffix":""},{"dropping-particle":"","family":"Olędzka","given":"Gabriela","non-dropping-particle":"","parse-names":false,"suffix":""},{"dropping-particle":"","family":"Szostak-Węgierek","given":"Dorota","non-dropping-particle":"","parse-names":false,"suffix":""},{"dropping-particle":"","family":"Weker","given":"Halina","non-dropping-particle":"","parse-names":false,"suffix":""},{"dropping-particle":"","family":"Wesołowska","given":"Aleksandra","non-dropping-particle":"","parse-names":false,"suffix":""}],"container-title":"Nutrients","id":"ITEM-1","issue":"10","issued":{"date-parts":[["2018","9","27"]]},"publisher":"Multidisciplinary Digital Publishing Institute  (MDPI)","title":"Maternal Nutrition and Body Composition During Breastfeeding: Association with Human Milk Composition.","type":"article-journal","volume":"10"},"uris":["http://www.mendeley.com/documents/?uuid=73679b0c-0dc7-4bbf-bcac-fbabe0279782"]}],"mendeley":{"formattedCitation":"(14)","plainTextFormattedCitation":"(14)","previouslyFormattedCitation":"(14)"},"properties":{"noteIndex":0},"schema":"https://github.com/citation-style-language/schema/raw/master/csl-citation.json"}</w:instrText>
-      </w:r>
-      <w:r>
-        <w:rPr>
-          <w:rFonts w:ascii="Arial" w:hAnsi="Arial" w:cs="Arial"/>
-          <w:color w:val="000000" w:themeColor="text1"/>
-          <w:sz w:val="22"/>
-          <w:szCs w:val="22"/>
-        </w:rPr>
-        <w:fldChar w:fldCharType="separate"/>
-      </w:r>
-      <w:r>
-        <w:rPr>
-          <w:rFonts w:ascii="Arial" w:hAnsi="Arial" w:cs="Arial"/>
-          <w:noProof/>
-          <w:color w:val="000000" w:themeColor="text1"/>
-          <w:sz w:val="22"/>
-          <w:szCs w:val="22"/>
-        </w:rPr>
-        <w:t>(14)</w:t>
-      </w:r>
-      <w:r>
-        <w:rPr>
-          <w:rFonts w:ascii="Arial" w:hAnsi="Arial" w:cs="Arial"/>
-          <w:color w:val="000000" w:themeColor="text1"/>
-          <w:sz w:val="22"/>
-          <w:szCs w:val="22"/>
-        </w:rPr>
-        <w:fldChar w:fldCharType="end"/>
-      </w:r>
-      <w:r>
-        <w:rPr>
-          <w:rFonts w:ascii="Arial" w:hAnsi="Arial" w:cs="Arial"/>
-          <w:color w:val="000000" w:themeColor="text1"/>
-          <w:sz w:val="22"/>
-          <w:szCs w:val="22"/>
-        </w:rPr>
-        <w:t>.</w:t>
-      </w:r>
-      <w:r>
-        <w:rPr>
-          <w:rFonts w:ascii="Arial" w:hAnsi="Arial" w:cs="Arial"/>
-          <w:color w:val="000000" w:themeColor="text1"/>
-          <w:sz w:val="22"/>
-          <w:szCs w:val="22"/>
-        </w:rPr>
-        <w:t xml:space="preserve"> Maternal weight and body mass index were positively correlated with milk fat content at 1 month postpartum </w:t>
-      </w:r>
-      <w:r>
-        <w:rPr>
-          <w:rFonts w:ascii="Arial" w:hAnsi="Arial" w:cs="Arial"/>
-          <w:color w:val="000000" w:themeColor="text1"/>
-          <w:sz w:val="22"/>
-          <w:szCs w:val="22"/>
-        </w:rPr>
-        <w:fldChar w:fldCharType="begin" w:fldLock="1"/>
-      </w:r>
-      <w:r>
-        <w:rPr>
-          <w:rFonts w:ascii="Arial" w:hAnsi="Arial" w:cs="Arial"/>
-          <w:color w:val="000000" w:themeColor="text1"/>
-          <w:sz w:val="22"/>
-          <w:szCs w:val="22"/>
-        </w:rPr>
-        <w:instrText>ADDIN CSL_CITATION {"citationItems":[{"id":"ITEM-1","itemData":{"DOI":"10.3390/nu10101379","ISSN":"2072-6643","PMID":"30262786","abstract":"The composition of human milk is dynamic and can vary according to many maternal factors, such as diet and nutritional status. This study investigated the association of maternal nutrition and body composition with human milk composition. All measurements and analyses were done at three time points: during the first (n = 40), third (n = 22), and sixth (n = 15) month of lactation. Human milk was analyzed using the Miris human milk analyzer (HMA), body composition was measured with bioelectrical bioimpedance (BIA) using a Maltron BioScan 920-II, and the assessment of women's nutrition was based on a three-day dietary record. The correlation coefficient (Pearson's r) did not show a significant statistical relationship between human milk composition and nutrients in women's diet at three time points. For women in the third month postpartum, we observed moderate to strong significant correlations (r ranged from 0.47 to 0.64) between total protein content in milk and the majority of body composition measures as follows: positive correlations: % fat mass (r = 0.60; p = 0.003), fat-free mass expressed in kg (r = 0.63; p = 0.001), and muscle mass (r = 0.47; p = 0.027); and negative correlation: % total body water (r = -0.60; p = 0.003). The variance in milk fat content was related to the body mass index (BMI), with a significant positive correlation in the first month postpartum (r = 0.33; p = 0.048). These findings suggest that it is not diet, but rather the maternal body composition that may be associated with the nutritional value of human milk.","author":[{"dropping-particle":"","family":"Bzikowska-Jura","given":"Agnieszka","non-dropping-particle":"","parse-names":false,"suffix":""},{"dropping-particle":"","family":"Czerwonogrodzka-Senczyna","given":"Aneta","non-dropping-particle":"","parse-names":false,"suffix":""},{"dropping-particle":"","family":"Olędzka","given":"Gabriela","non-dropping-particle":"","parse-names":false,"suffix":""},{"dropping-particle":"","family":"Szostak-Węgierek","given":"Dorota","non-dropping-particle":"","parse-names":false,"suffix":""},{"dropping-particle":"","family":"Weker","given":"Halina","non-dropping-particle":"","parse-names":false,"suffix":""},{"dropping-particle":"","family":"Wesołowska","given":"Aleksandra","non-dropping-particle":"","parse-names":false,"suffix":""}],"container-title":"Nutrients","id":"ITEM-1","issue":"10","issued":{"date-parts":[["2018","9","27"]]},"publisher":"Multidisciplinary Digital Publishing Institute  (MDPI)","title":"Maternal Nutrition and Body Composition During Breastfeeding: Association with Human Milk Composition.","type":"article-journal","volume":"10"},"uris":["http://www.mendeley.com/documents/?uuid=73679b0c-0dc7-4bbf-bcac-fbabe0279782"]}],"mendeley":{"formattedCitation":"(14)","plainTextFormattedCitation":"(14)","previouslyFormattedCitation":"(14)"},"properties":{"noteIndex":0},"schema":"https://github.com/citation-style-language/schema/raw/master/csl-citation.json"}</w:instrText>
-      </w:r>
-      <w:r>
-        <w:rPr>
-          <w:rFonts w:ascii="Arial" w:hAnsi="Arial" w:cs="Arial"/>
-          <w:color w:val="000000" w:themeColor="text1"/>
-          <w:sz w:val="22"/>
-          <w:szCs w:val="22"/>
-        </w:rPr>
-        <w:fldChar w:fldCharType="separate"/>
-      </w:r>
-      <w:r>
-        <w:rPr>
-          <w:rFonts w:ascii="Arial" w:hAnsi="Arial" w:cs="Arial"/>
-          <w:noProof/>
-          <w:color w:val="000000" w:themeColor="text1"/>
-          <w:sz w:val="22"/>
-          <w:szCs w:val="22"/>
-        </w:rPr>
-        <w:t>(14)</w:t>
-      </w:r>
-      <w:r>
-        <w:rPr>
-          <w:rFonts w:ascii="Arial" w:hAnsi="Arial" w:cs="Arial"/>
-          <w:color w:val="000000" w:themeColor="text1"/>
-          <w:sz w:val="22"/>
-          <w:szCs w:val="22"/>
-        </w:rPr>
-        <w:fldChar w:fldCharType="end"/>
-      </w:r>
-      <w:r>
-        <w:rPr>
-          <w:rFonts w:ascii="Arial" w:hAnsi="Arial" w:cs="Arial"/>
-          <w:color w:val="000000" w:themeColor="text1"/>
-          <w:sz w:val="22"/>
-          <w:szCs w:val="22"/>
-        </w:rPr>
-        <w:t>. Furthermore, the fatty acid composition showed a higher omega6:omega3 ratio in milk of obese women compared to their non-obese counterparts</w:t>
-      </w:r>
-      <w:r>
-        <w:rPr>
-          <w:rFonts w:ascii="Arial" w:hAnsi="Arial" w:cs="Arial"/>
-          <w:color w:val="000000" w:themeColor="text1"/>
-          <w:sz w:val="22"/>
-          <w:szCs w:val="22"/>
-        </w:rPr>
-        <w:t xml:space="preserve"> </w:t>
-      </w:r>
-      <w:r>
-        <w:rPr>
-          <w:rFonts w:ascii="Arial" w:hAnsi="Arial" w:cs="Arial"/>
-          <w:color w:val="000000" w:themeColor="text1"/>
-          <w:sz w:val="22"/>
-          <w:szCs w:val="22"/>
-        </w:rPr>
-        <w:fldChar w:fldCharType="begin" w:fldLock="1"/>
-      </w:r>
-      <w:r>
-        <w:rPr>
-          <w:rFonts w:ascii="Arial" w:hAnsi="Arial" w:cs="Arial"/>
-          <w:color w:val="000000" w:themeColor="text1"/>
-          <w:sz w:val="22"/>
-          <w:szCs w:val="22"/>
-        </w:rPr>
-        <w:instrText>ADDIN CSL_CITATION {"citationItems":[{"id":"ITEM-1","itemData":{"DOI":"10.3390/nu11092154","ISSN":"20726643","PMID":"31505767","abstract":"This study analyzed how maternal obesity affected fatty acids (FAs) in breast milk and their association with infant growth and cognition to raise awareness about the programming effect of maternal health and to promote a healthy prenatal weight. Mother-child pairs (n = 78) were grouped per maternal pre-pregnancy body mass index (BMI): normal-weight (BMI = 18.5-24.99), overweight (BMI = 25-29.99) and obese (BMI &lt; 30). Colostrum and mature milk FAs were determined. Infant anthropometry at 6, 18 and 36 months of age and cognition at 18 were analyzed. Mature milk exhibited lower arachidonic acid (AA) and docosahexaenoic acid (DHA), among others, than colostrum. Breast milk of non-normal weight mothers presented increased saturated FAs and n6:n3 ratio and decreased α-linolenic acid (ALA), DHA and monounsaturated FAs. Infant BMI-for-age at 6 months of age was inversely associated with colostrum n6 (e.g., AA) and n3 (e.g., DHA) FAs and positively associated with n6:n3 ratio. Depending on the maternal weight, infant cognition was positively influenced by breast milk linoleic acid, n6 PUFAs, ALA, DHA and n3 LC-PUFAs, and negatively affected by n6:n3 ratio. In conclusion, this study shows that maternal pre-pregnancy BMI can influence breast milk FAs and infant growth and cognition, endorsing the importance of a healthy weight in future generations.","author":[{"dropping-particle":"","family":"La Garza Puentes","given":"Andrea","non-dropping-particle":"De","parse-names":false,"suffix":""},{"dropping-particle":"","family":"Alemany","given":"Adrià Martí","non-dropping-particle":"","parse-names":false,"suffix":""},{"dropping-particle":"","family":"Chisaguano","given":"Aida Maribel","non-dropping-particle":"","parse-names":false,"suffix":""},{"dropping-particle":"","family":"Goyanes","given":"Rosa Montes","non-dropping-particle":"","parse-names":false,"suffix":""},{"dropping-particle":"","family":"Castellote","given":"Ana I.","non-dropping-particle":"","parse-names":false,"suffix":""},{"dropping-particle":"","family":"Torres-Espínola","given":"Franscisco J.","non-dropping-particle":"","parse-names":false,"suffix":""},{"dropping-particle":"","family":"García-Valdés","given":"Luz","non-dropping-particle":"","parse-names":false,"suffix":""},{"dropping-particle":"","family":"Escudero-Marín","given":"Mireia","non-dropping-particle":"","parse-names":false,"suffix":""},{"dropping-particle":"","family":"Segura","given":"Maria Teresa","non-dropping-particle":"","parse-names":false,"suffix":""},{"dropping-particle":"","family":"Campoy","given":"Cristina","non-dropping-particle":"","parse-names":false,"suffix":""},{"dropping-particle":"","family":"López-Sabater","given":"M. Carmen","non-dropping-particle":"","parse-names":false,"suffix":""}],"container-title":"Nutrients","id":"ITEM-1","issue":"9","issued":{"date-parts":[["2019","9","1"]]},"publisher":"MDPI AG","title":"The effect of maternal obesity on breast milk fatty acids and its association with infant growth and cognition-The PREOBE follow-up","type":"article-journal","volume":"11"},"uris":["http://www.mendeley.com/documents/?uuid=ed0613fc-b427-3a97-9ce5-65d05d1844c6"]}],"mendeley":{"formattedCitation":"(15)","plainTextFormattedCitation":"(15)","previouslyFormattedCitation":"(15)"},"properties":{"noteIndex":0},"schema":"https://github.com/citation-style-language/schema/raw/master/csl-citation.json"}</w:instrText>
-      </w:r>
-      <w:r>
-        <w:rPr>
-          <w:rFonts w:ascii="Arial" w:hAnsi="Arial" w:cs="Arial"/>
-          <w:color w:val="000000" w:themeColor="text1"/>
-          <w:sz w:val="22"/>
-          <w:szCs w:val="22"/>
-        </w:rPr>
-        <w:fldChar w:fldCharType="separate"/>
-      </w:r>
-      <w:r>
-        <w:rPr>
-          <w:rFonts w:ascii="Arial" w:hAnsi="Arial" w:cs="Arial"/>
-          <w:noProof/>
-          <w:color w:val="000000" w:themeColor="text1"/>
-          <w:sz w:val="22"/>
-          <w:szCs w:val="22"/>
-        </w:rPr>
-        <w:t>(15)</w:t>
-      </w:r>
-      <w:r>
-        <w:rPr>
-          <w:rFonts w:ascii="Arial" w:hAnsi="Arial" w:cs="Arial"/>
-          <w:color w:val="000000" w:themeColor="text1"/>
-          <w:sz w:val="22"/>
-          <w:szCs w:val="22"/>
-        </w:rPr>
-        <w:fldChar w:fldCharType="end"/>
-      </w:r>
-      <w:r>
-        <w:rPr>
-          <w:rFonts w:ascii="Arial" w:hAnsi="Arial" w:cs="Arial"/>
-          <w:color w:val="000000" w:themeColor="text1"/>
-          <w:sz w:val="22"/>
-          <w:szCs w:val="22"/>
-        </w:rPr>
-        <w:t>.</w:t>
-      </w:r>
-      <w:r>
-        <w:rPr>
-          <w:rFonts w:ascii="Arial" w:hAnsi="Arial" w:cs="Arial"/>
-          <w:color w:val="000000" w:themeColor="text1"/>
-          <w:sz w:val="22"/>
-          <w:szCs w:val="22"/>
-        </w:rPr>
-        <w:t xml:space="preserve"> </w:t>
-      </w:r>
-    </w:p>
-    <w:p>
-      <w:pPr>
-        <w:rPr>
-          <w:rFonts w:ascii="Arial" w:hAnsi="Arial" w:cs="Arial"/>
-          <w:color w:val="000000" w:themeColor="text1"/>
-          <w:sz w:val="22"/>
-          <w:szCs w:val="22"/>
-        </w:rPr>
-      </w:pPr>
-    </w:p>
-    <w:p>
-      <w:pPr>
-        <w:rPr>
-          <w:rFonts w:ascii="Arial" w:hAnsi="Arial" w:cs="Arial"/>
-          <w:color w:val="000000" w:themeColor="text1"/>
-          <w:sz w:val="22"/>
-          <w:szCs w:val="22"/>
-        </w:rPr>
-      </w:pPr>
-      <w:r>
-        <w:rPr>
-          <w:rFonts w:ascii="Arial" w:hAnsi="Arial" w:cs="Arial"/>
-          <w:color w:val="000000" w:themeColor="text1"/>
-          <w:sz w:val="22"/>
-          <w:szCs w:val="22"/>
-        </w:rPr>
-        <w:t>Obe</w:t>
-      </w:r>
-      <w:r>
-        <w:rPr>
-          <w:rFonts w:ascii="Arial" w:hAnsi="Arial" w:cs="Arial"/>
-          <w:color w:val="000000" w:themeColor="text1"/>
-          <w:sz w:val="22"/>
-          <w:szCs w:val="22"/>
-        </w:rPr>
-        <w:t xml:space="preserve">se subjects that </w:t>
-      </w:r>
-      <w:r>
-        <w:rPr>
-          <w:rFonts w:ascii="Arial" w:hAnsi="Arial" w:cs="Arial"/>
-          <w:color w:val="000000" w:themeColor="text1"/>
-          <w:sz w:val="22"/>
-          <w:szCs w:val="22"/>
-        </w:rPr>
-        <w:t>had</w:t>
-      </w:r>
-      <w:r>
-        <w:rPr>
-          <w:rFonts w:ascii="Arial" w:hAnsi="Arial" w:cs="Arial"/>
-          <w:color w:val="000000" w:themeColor="text1"/>
-          <w:sz w:val="22"/>
-          <w:szCs w:val="22"/>
-        </w:rPr>
-        <w:t xml:space="preserve"> excess fat mass </w:t>
-      </w:r>
-      <w:r>
-        <w:rPr>
-          <w:rFonts w:ascii="Arial" w:hAnsi="Arial" w:cs="Arial"/>
-          <w:color w:val="000000" w:themeColor="text1"/>
-          <w:sz w:val="22"/>
-          <w:szCs w:val="22"/>
-        </w:rPr>
-        <w:t xml:space="preserve">showed increased activity </w:t>
-      </w:r>
-      <w:r>
-        <w:rPr>
-          <w:rFonts w:ascii="Arial" w:hAnsi="Arial" w:cs="Arial"/>
-          <w:color w:val="000000" w:themeColor="text1"/>
-          <w:sz w:val="22"/>
-          <w:szCs w:val="22"/>
-        </w:rPr>
-        <w:t xml:space="preserve">of the mechanistic target of rapamycin complex 1 (mTORC1) </w:t>
-      </w:r>
-      <w:r>
-        <w:rPr>
-          <w:rFonts w:ascii="Arial" w:hAnsi="Arial" w:cs="Arial"/>
-          <w:color w:val="000000" w:themeColor="text1"/>
-          <w:sz w:val="22"/>
-          <w:szCs w:val="22"/>
-        </w:rPr>
-        <w:t xml:space="preserve">in the visceral fat compartment </w:t>
-      </w:r>
-      <w:r>
-        <w:rPr>
-          <w:rFonts w:ascii="Arial" w:hAnsi="Arial" w:cs="Arial"/>
-          <w:color w:val="000000" w:themeColor="text1"/>
-          <w:sz w:val="22"/>
-          <w:szCs w:val="22"/>
-        </w:rPr>
-        <w:fldChar w:fldCharType="begin" w:fldLock="1"/>
-      </w:r>
-      <w:r>
-        <w:rPr>
-          <w:rFonts w:ascii="Arial" w:hAnsi="Arial" w:cs="Arial"/>
-          <w:color w:val="000000" w:themeColor="text1"/>
-          <w:sz w:val="22"/>
-          <w:szCs w:val="22"/>
-        </w:rPr>
-        <w:instrText>ADDIN CSL_CITATION {"citationItems":[{"id":"ITEM-1","itemData":{"DOI":"10.1007/s00592-014-0632-9","ISSN":"0940-5429","author":[{"dropping-particle":"","family":"Catalán","given":"Victoria","non-dropping-particle":"","parse-names":false,"suffix":""},{"dropping-particle":"","family":"Gómez-Ambrosi","given":"Javier","non-dropping-particle":"","parse-names":false,"suffix":""},{"dropping-particle":"","family":"Rodríguez","given":"Amaia","non-dropping-particle":"","parse-names":false,"suffix":""},{"dropping-particle":"","family":"Ramírez","given":"Beatriz","non-dropping-particle":"","parse-names":false,"suffix":""},{"dropping-particle":"","family":"Andrada","given":"Patricia","non-dropping-particle":"","parse-names":false,"suffix":""},{"dropping-particle":"","family":"Rotellar","given":"Fernando","non-dropping-particle":"","parse-names":false,"suffix":""},{"dropping-particle":"","family":"Valentí","given":"Víctor","non-dropping-particle":"","parse-names":false,"suffix":""},{"dropping-particle":"","family":"Moncada","given":"Rafael","non-dropping-particle":"","parse-names":false,"suffix":""},{"dropping-particle":"","family":"Martí","given":"Pablo","non-dropping-particle":"","parse-names":false,"suffix":""},{"dropping-particle":"","family":"Silva","given":"Camilo","non-dropping-particle":"","parse-names":false,"suffix":""},{"dropping-particle":"","family":"Salvador","given":"Javier","non-dropping-particle":"","parse-names":false,"suffix":""},{"dropping-particle":"","family":"Frühbeck","given":"Gema","non-dropping-particle":"","parse-names":false,"suffix":""}],"container-title":"Acta Diabetologica","id":"ITEM-1","issue":"2","issued":{"date-parts":[["2015","4","14"]]},"page":"257-266","publisher":"Springer Milan","title":"Expression of S6K1 in human visceral adipose tissue is upregulated in obesity and related to insulin resistance and inflammation","type":"article-journal","volume":"52"},"uris":["http://www.mendeley.com/documents/?uuid=b5d12e93-8ce2-365a-a64d-5254e5652bbf"]}],"mendeley":{"formattedCitation":"(16)","plainTextFormattedCitation":"(16)","previouslyFormattedCitation":"(20)"},"properties":{"noteIndex":0},"schema":"https://github.com/citation-style-language/schema/raw/master/csl-citation.json"}</w:instrText>
-      </w:r>
-      <w:r>
-        <w:rPr>
-          <w:rFonts w:ascii="Arial" w:hAnsi="Arial" w:cs="Arial"/>
-          <w:color w:val="000000" w:themeColor="text1"/>
-          <w:sz w:val="22"/>
-          <w:szCs w:val="22"/>
-        </w:rPr>
-        <w:fldChar w:fldCharType="separate"/>
-      </w:r>
-      <w:r>
-        <w:rPr>
-          <w:rFonts w:ascii="Arial" w:hAnsi="Arial" w:cs="Arial"/>
-          <w:noProof/>
-          <w:color w:val="000000" w:themeColor="text1"/>
-          <w:sz w:val="22"/>
-          <w:szCs w:val="22"/>
-        </w:rPr>
-        <w:t>(16)</w:t>
-      </w:r>
-      <w:r>
-        <w:rPr>
-          <w:rFonts w:ascii="Arial" w:hAnsi="Arial" w:cs="Arial"/>
-          <w:color w:val="000000" w:themeColor="text1"/>
-          <w:sz w:val="22"/>
-          <w:szCs w:val="22"/>
-        </w:rPr>
-        <w:fldChar w:fldCharType="end"/>
-      </w:r>
-      <w:r>
-        <w:rPr>
-          <w:rFonts w:ascii="Arial" w:hAnsi="Arial" w:cs="Arial"/>
-          <w:color w:val="000000" w:themeColor="text1"/>
-          <w:sz w:val="22"/>
-          <w:szCs w:val="22"/>
-        </w:rPr>
-        <w:t>.</w:t>
-      </w:r>
-      <w:r>
-        <w:rPr>
-          <w:rFonts w:ascii="Arial" w:hAnsi="Arial" w:cs="Arial"/>
-          <w:color w:val="000000" w:themeColor="text1"/>
-          <w:sz w:val="22"/>
-          <w:szCs w:val="22"/>
-        </w:rPr>
-        <w:t xml:space="preserve"> </w:t>
-      </w:r>
-      <w:r>
-        <w:rPr>
-          <w:rFonts w:ascii="Arial" w:hAnsi="Arial" w:cs="Arial"/>
-          <w:color w:val="000000" w:themeColor="text1"/>
-          <w:sz w:val="22"/>
-          <w:szCs w:val="22"/>
-        </w:rPr>
-        <w:t xml:space="preserve">mTORC1 </w:t>
+        <w:t xml:space="preserve"> mTORC1 </w:t>
       </w:r>
       <w:r>
         <w:rPr>
@@ -5426,7 +5388,7 @@
           <w:highlight w:val="red"/>
         </w:rPr>
       </w:pPr>
-      <w:commentRangeStart w:id="1"/>
+      <w:commentRangeStart w:id="0"/>
       <w:r>
         <w:rPr>
           <w:rFonts w:ascii="Arial" w:hAnsi="Arial" w:cs="Arial"/>
@@ -5494,12 +5456,12 @@
         </w:rPr>
         <w:t xml:space="preserve"> Odyssey to determine protein levels of whey acidic protein, alpha casein, beta casein, lactoferrin, and serum albumin identified based on known molecular weights. </w:t>
       </w:r>
-      <w:commentRangeEnd w:id="1"/>
+      <w:commentRangeEnd w:id="0"/>
       <w:r>
         <w:rPr>
           <w:rStyle w:val="CommentReference"/>
         </w:rPr>
-        <w:commentReference w:id="1"/>
+        <w:commentReference w:id="0"/>
       </w:r>
     </w:p>
     <w:p>
@@ -5851,25 +5813,760 @@
         </w:rPr>
         <w:t>. The total volume of milk (fat + non-fat milk) was also measured in mm. Percentage of fat was determined with respect to the total milk volume.</w:t>
       </w:r>
+    </w:p>
+    <w:p>
+      <w:pPr>
+        <w:pStyle w:val="Heading2"/>
+        <w:rPr>
+          <w:rFonts w:ascii="Arial" w:hAnsi="Arial" w:cs="Arial"/>
+          <w:color w:val="000000" w:themeColor="text1"/>
+          <w:sz w:val="22"/>
+          <w:szCs w:val="22"/>
+        </w:rPr>
+      </w:pPr>
+    </w:p>
+    <w:p>
+      <w:pPr>
+        <w:pStyle w:val="Heading2"/>
+        <w:rPr>
+          <w:rFonts w:ascii="Arial" w:hAnsi="Arial" w:cs="Arial"/>
+          <w:b/>
+          <w:color w:val="000000" w:themeColor="text1"/>
+          <w:sz w:val="22"/>
+          <w:szCs w:val="22"/>
+        </w:rPr>
+      </w:pPr>
+      <w:r>
+        <w:rPr>
+          <w:rFonts w:ascii="Arial" w:hAnsi="Arial" w:cs="Arial"/>
+          <w:b/>
+          <w:color w:val="000000" w:themeColor="text1"/>
+          <w:sz w:val="22"/>
+          <w:szCs w:val="22"/>
+        </w:rPr>
+        <w:t xml:space="preserve">2.8 </w:t>
+      </w:r>
+      <w:r>
+        <w:rPr>
+          <w:rFonts w:ascii="Arial" w:hAnsi="Arial" w:cs="Arial"/>
+          <w:b/>
+          <w:color w:val="000000" w:themeColor="text1"/>
+          <w:sz w:val="22"/>
+          <w:szCs w:val="22"/>
+        </w:rPr>
+        <w:t>RNA Sequencing</w:t>
+      </w:r>
+    </w:p>
+    <w:p>
+      <w:pPr>
+        <w:rPr>
+          <w:rFonts w:ascii="Arial" w:hAnsi="Arial" w:cs="Arial"/>
+        </w:rPr>
+      </w:pPr>
+      <w:r>
+        <w:rPr>
+          <w:rFonts w:ascii="Arial" w:hAnsi="Arial" w:cs="Arial"/>
+          <w:color w:val="000000" w:themeColor="text1"/>
+          <w:sz w:val="22"/>
+          <w:szCs w:val="22"/>
+        </w:rPr>
+        <w:t xml:space="preserve">Using the lower </w:t>
+      </w:r>
+      <w:r>
+        <w:rPr>
+          <w:rFonts w:ascii="Arial" w:hAnsi="Arial" w:cs="Arial"/>
+          <w:color w:val="000000" w:themeColor="text1"/>
+          <w:sz w:val="22"/>
+          <w:szCs w:val="22"/>
+        </w:rPr>
+        <w:t xml:space="preserve">right </w:t>
+      </w:r>
+      <w:r>
+        <w:rPr>
+          <w:rFonts w:ascii="Arial" w:hAnsi="Arial" w:cs="Arial"/>
+          <w:color w:val="000000" w:themeColor="text1"/>
+          <w:sz w:val="22"/>
+          <w:szCs w:val="22"/>
+        </w:rPr>
+        <w:t xml:space="preserve">mammary gland tissues collected from the dams, we assessed </w:t>
+      </w:r>
+      <w:r>
+        <w:rPr>
+          <w:rFonts w:ascii="Arial" w:hAnsi="Arial" w:cs="Arial"/>
+          <w:color w:val="000000" w:themeColor="text1"/>
+          <w:sz w:val="22"/>
+          <w:szCs w:val="22"/>
+        </w:rPr>
+        <w:t xml:space="preserve">whole-transcriptome </w:t>
+      </w:r>
+      <w:r>
+        <w:rPr>
+          <w:rFonts w:ascii="Arial" w:hAnsi="Arial" w:cs="Arial"/>
+          <w:color w:val="000000" w:themeColor="text1"/>
+          <w:sz w:val="22"/>
+          <w:szCs w:val="22"/>
+        </w:rPr>
+        <w:t>RNA expression</w:t>
+      </w:r>
+      <w:r>
+        <w:rPr>
+          <w:rFonts w:ascii="Arial" w:hAnsi="Arial" w:cs="Arial"/>
+          <w:color w:val="000000" w:themeColor="text1"/>
+          <w:sz w:val="22"/>
+          <w:szCs w:val="22"/>
+        </w:rPr>
+        <w:t xml:space="preserve"> </w:t>
+      </w:r>
+      <w:r>
+        <w:rPr>
+          <w:rFonts w:ascii="Arial" w:hAnsi="Arial" w:cs="Arial"/>
+          <w:color w:val="000000" w:themeColor="text1"/>
+          <w:sz w:val="22"/>
+          <w:szCs w:val="22"/>
+        </w:rPr>
+        <w:t>using five wild-type and six knockout samples</w:t>
+      </w:r>
+      <w:r>
+        <w:rPr>
+          <w:rFonts w:ascii="Arial" w:hAnsi="Arial" w:cs="Arial"/>
+          <w:color w:val="000000" w:themeColor="text1"/>
+          <w:sz w:val="22"/>
+          <w:szCs w:val="22"/>
+        </w:rPr>
+        <w:t xml:space="preserve">. RNA samples were prepared from the mouse tissues using the </w:t>
+      </w:r>
+      <w:proofErr w:type="spellStart"/>
+      <w:r>
+        <w:rPr>
+          <w:rFonts w:ascii="Arial" w:hAnsi="Arial" w:cs="Arial"/>
+          <w:color w:val="000000" w:themeColor="text1"/>
+          <w:sz w:val="22"/>
+          <w:szCs w:val="22"/>
+        </w:rPr>
+        <w:t>PureLink</w:t>
+      </w:r>
+      <w:proofErr w:type="spellEnd"/>
+      <w:r>
+        <w:rPr>
+          <w:rFonts w:ascii="Arial" w:hAnsi="Arial" w:cs="Arial"/>
+          <w:color w:val="000000" w:themeColor="text1"/>
+          <w:sz w:val="22"/>
+          <w:szCs w:val="22"/>
+        </w:rPr>
+        <w:t xml:space="preserve"> RNA Mini Kit. Briefly, tissues were cut </w:t>
+      </w:r>
+      <w:r>
+        <w:rPr>
+          <w:rFonts w:ascii="Arial" w:hAnsi="Arial" w:cs="Arial"/>
+          <w:color w:val="000000" w:themeColor="text1"/>
+          <w:sz w:val="22"/>
+          <w:szCs w:val="22"/>
+        </w:rPr>
+        <w:t xml:space="preserve">on dry ice </w:t>
+      </w:r>
+      <w:r>
+        <w:rPr>
+          <w:rFonts w:ascii="Arial" w:hAnsi="Arial" w:cs="Arial"/>
+          <w:color w:val="000000" w:themeColor="text1"/>
+          <w:sz w:val="22"/>
+          <w:szCs w:val="22"/>
+        </w:rPr>
+        <w:t>to ~50mg samples then homogenized and treated to collect the purified RNA. The RNA was quantified using a nanodrop</w:t>
+      </w:r>
+      <w:r>
+        <w:rPr>
+          <w:rFonts w:ascii="Arial" w:hAnsi="Arial" w:cs="Arial"/>
+          <w:color w:val="000000" w:themeColor="text1"/>
+          <w:sz w:val="22"/>
+          <w:szCs w:val="22"/>
+        </w:rPr>
+        <w:t xml:space="preserve"> and purity was verified by an Agilent Bioanalyzer. All samples had a RNA integrity number (RIN) higher than </w:t>
+      </w:r>
+      <w:commentRangeStart w:id="1"/>
+      <w:r>
+        <w:rPr>
+          <w:rFonts w:ascii="Arial" w:hAnsi="Arial" w:cs="Arial"/>
+          <w:color w:val="000000" w:themeColor="text1"/>
+          <w:sz w:val="22"/>
+          <w:szCs w:val="22"/>
+        </w:rPr>
+        <w:t>7.5</w:t>
+      </w:r>
+      <w:commentRangeEnd w:id="1"/>
+      <w:r>
+        <w:rPr>
+          <w:rStyle w:val="CommentReference"/>
+        </w:rPr>
+        <w:commentReference w:id="1"/>
+      </w:r>
+      <w:r>
+        <w:rPr>
+          <w:rFonts w:ascii="Arial" w:hAnsi="Arial" w:cs="Arial"/>
+          <w:color w:val="000000" w:themeColor="text1"/>
+          <w:sz w:val="22"/>
+          <w:szCs w:val="22"/>
+        </w:rPr>
+        <w:t>.</w:t>
+      </w:r>
+      <w:r>
+        <w:rPr>
+          <w:rFonts w:ascii="Arial" w:hAnsi="Arial" w:cs="Arial"/>
+          <w:color w:val="000000" w:themeColor="text1"/>
+          <w:sz w:val="22"/>
+          <w:szCs w:val="22"/>
+        </w:rPr>
+        <w:t xml:space="preserve"> Library preparation and next generation sequencing was conducted by the Advanced Genomics Core at the University of Michigan</w:t>
+      </w:r>
+      <w:r>
+        <w:rPr>
+          <w:rFonts w:ascii="Arial" w:hAnsi="Arial" w:cs="Arial"/>
+          <w:color w:val="000000" w:themeColor="text1"/>
+          <w:sz w:val="22"/>
+          <w:szCs w:val="22"/>
+        </w:rPr>
+        <w:t>.  P</w:t>
+      </w:r>
+      <w:r>
+        <w:rPr>
+          <w:rFonts w:ascii="Arial" w:hAnsi="Arial" w:cs="Arial"/>
+        </w:rPr>
+        <w:t>aired-end poly-A mRNA libraries were generated and sequenced to a</w:t>
+      </w:r>
+      <w:r>
+        <w:rPr>
+          <w:rFonts w:ascii="Arial" w:hAnsi="Arial" w:cs="Arial"/>
+        </w:rPr>
+        <w:t>n average</w:t>
+      </w:r>
+      <w:r>
+        <w:rPr>
+          <w:rFonts w:ascii="Arial" w:hAnsi="Arial" w:cs="Arial"/>
+        </w:rPr>
+        <w:t xml:space="preserve"> depth of </w:t>
+      </w:r>
+      <w:r>
+        <w:rPr>
+          <w:rFonts w:ascii="Arial" w:hAnsi="Arial" w:cs="Arial"/>
+        </w:rPr>
+        <w:t>57M (range 46M-69M)</w:t>
+      </w:r>
+      <w:r>
+        <w:rPr>
+          <w:rFonts w:ascii="Arial" w:hAnsi="Arial" w:cs="Arial"/>
+        </w:rPr>
+        <w:t xml:space="preserve"> </w:t>
+      </w:r>
+      <w:r>
+        <w:rPr>
+          <w:rFonts w:ascii="Arial" w:hAnsi="Arial" w:cs="Arial"/>
+        </w:rPr>
+        <w:t xml:space="preserve">reads/sample </w:t>
+      </w:r>
+      <w:r>
+        <w:rPr>
+          <w:rFonts w:ascii="Arial" w:hAnsi="Arial" w:cs="Arial"/>
+        </w:rPr>
+        <w:t xml:space="preserve">on Illumina </w:t>
+      </w:r>
+      <w:proofErr w:type="spellStart"/>
+      <w:r>
+        <w:rPr>
+          <w:rFonts w:ascii="Arial" w:hAnsi="Arial" w:cs="Arial"/>
+        </w:rPr>
+        <w:t>NovaSeq</w:t>
+      </w:r>
+      <w:proofErr w:type="spellEnd"/>
+      <w:r>
+        <w:rPr>
+          <w:rFonts w:ascii="Arial" w:hAnsi="Arial" w:cs="Arial"/>
+        </w:rPr>
+        <w:t xml:space="preserve"> </w:t>
+      </w:r>
       <w:commentRangeStart w:id="2"/>
+      <w:r>
+        <w:rPr>
+          <w:rFonts w:ascii="Arial" w:hAnsi="Arial" w:cs="Arial"/>
+        </w:rPr>
+        <w:t>platform</w:t>
+      </w:r>
       <w:commentRangeEnd w:id="2"/>
+      <w:r>
+        <w:rPr>
+          <w:rStyle w:val="CommentReference"/>
+        </w:rPr>
+        <w:commentReference w:id="2"/>
+      </w:r>
+      <w:r>
+        <w:rPr>
+          <w:rFonts w:ascii="Arial" w:hAnsi="Arial" w:cs="Arial"/>
+        </w:rPr>
+        <w:t xml:space="preserve">.  Reads were aligned to </w:t>
+      </w:r>
+      <w:r>
+        <w:rPr>
+          <w:rFonts w:ascii="Arial" w:hAnsi="Arial" w:cs="Arial"/>
+        </w:rPr>
+        <w:t>the</w:t>
+      </w:r>
+      <w:r>
+        <w:rPr>
+          <w:rFonts w:ascii="Arial" w:hAnsi="Arial" w:cs="Arial"/>
+        </w:rPr>
+        <w:t xml:space="preserve"> mouse reference genome </w:t>
+      </w:r>
+      <w:r>
+        <w:rPr>
+          <w:rFonts w:ascii="Arial" w:hAnsi="Arial" w:cs="Arial"/>
+        </w:rPr>
+        <w:t>GRCm38.p6</w:t>
+      </w:r>
+      <w:r>
+        <w:rPr>
+          <w:rFonts w:ascii="Arial" w:hAnsi="Arial" w:cs="Arial"/>
+        </w:rPr>
+        <w:t xml:space="preserve"> </w:t>
+      </w:r>
+      <w:r>
+        <w:rPr>
+          <w:rFonts w:ascii="Arial" w:hAnsi="Arial" w:cs="Arial"/>
+        </w:rPr>
+        <w:t>using</w:t>
+      </w:r>
+      <w:r>
+        <w:rPr>
+          <w:rFonts w:ascii="Arial" w:hAnsi="Arial" w:cs="Arial"/>
+        </w:rPr>
+        <w:t xml:space="preserve"> </w:t>
+      </w:r>
+      <w:commentRangeStart w:id="3"/>
+      <w:r>
+        <w:rPr>
+          <w:rFonts w:ascii="Arial" w:hAnsi="Arial" w:cs="Arial"/>
+        </w:rPr>
+        <w:t>Salmon v 1.3.0</w:t>
+      </w:r>
+      <w:commentRangeEnd w:id="3"/>
+      <w:r>
+        <w:rPr>
+          <w:rStyle w:val="CommentReference"/>
+        </w:rPr>
+        <w:commentReference w:id="3"/>
+      </w:r>
+      <w:r>
+        <w:rPr>
+          <w:rFonts w:ascii="Arial" w:hAnsi="Arial" w:cs="Arial"/>
+        </w:rPr>
+        <w:t xml:space="preserve"> </w:t>
+      </w:r>
+      <w:r>
+        <w:rPr>
+          <w:rFonts w:ascii="Arial" w:hAnsi="Arial" w:cs="Arial"/>
+        </w:rPr>
+        <w:t xml:space="preserve"> </w:t>
+      </w:r>
+      <w:r>
+        <w:rPr>
+          <w:rFonts w:ascii="Arial" w:hAnsi="Arial" w:cs="Arial"/>
+        </w:rPr>
+        <w:fldChar w:fldCharType="begin" w:fldLock="1"/>
+      </w:r>
+      <w:r>
+        <w:rPr>
+          <w:rFonts w:ascii="Arial" w:hAnsi="Arial" w:cs="Arial"/>
+        </w:rPr>
+        <w:instrText>ADDIN CSL_CITATION {"citationItems":[{"id":"ITEM-1","itemData":{"DOI":"10.1038/nmeth.4197","ISSN":"15487105","PMID":"28263959","abstract":"We introduce Salmon, a lightweight method for quantifying transcript abundance from RNARNARNA-seq reads. Salmon combines a new dual-phase parallel inference algorithm and feature-rich bias models with an ultra-fast read mapping procedure. It is the first transcriptome-wide quantifier to correct for fragment GC-content bias, which, as we demonstrate here, substantially improves the accuracy of abundance estimates and the sensitivity of subsequent differential expression analysis.","author":[{"dropping-particle":"","family":"Patro","given":"Rob","non-dropping-particle":"","parse-names":false,"suffix":""},{"dropping-particle":"","family":"Duggal","given":"Geet","non-dropping-particle":"","parse-names":false,"suffix":""},{"dropping-particle":"","family":"Love","given":"Michael I.","non-dropping-particle":"","parse-names":false,"suffix":""},{"dropping-particle":"","family":"Irizarry","given":"Rafael A.","non-dropping-particle":"","parse-names":false,"suffix":""},{"dropping-particle":"","family":"Kingsford","given":"Carl","non-dropping-particle":"","parse-names":false,"suffix":""}],"container-title":"Nature Methods","id":"ITEM-1","issue":"4","issued":{"date-parts":[["2017"]]},"page":"417-419","publisher":"Nature Publishing Group","title":"Salmon provides fast and bias-aware quantification of transcript expression","type":"article-journal","volume":"14"},"uris":["http://www.mendeley.com/documents/?uuid=84e28f9b-6766-4fb3-9c5d-05e5f481169a","http://www.mendeley.com/documents/?uuid=265de67a-2e69-4c21-bb06-bc148839ff40"]}],"mendeley":{"formattedCitation":"(29)","plainTextFormattedCitation":"(29)","previouslyFormattedCitation":"(29)"},"properties":{"noteIndex":0},"schema":"https://github.com/citation-style-language/schema/raw/master/csl-citation.json"}</w:instrText>
+      </w:r>
+      <w:r>
+        <w:rPr>
+          <w:rFonts w:ascii="Arial" w:hAnsi="Arial" w:cs="Arial"/>
+        </w:rPr>
+        <w:fldChar w:fldCharType="separate"/>
+      </w:r>
+      <w:r>
+        <w:rPr>
+          <w:rFonts w:ascii="Arial" w:hAnsi="Arial" w:cs="Arial"/>
+          <w:noProof/>
+        </w:rPr>
+        <w:t>(29)</w:t>
+      </w:r>
+      <w:r>
+        <w:rPr>
+          <w:rFonts w:ascii="Arial" w:hAnsi="Arial" w:cs="Arial"/>
+        </w:rPr>
+        <w:fldChar w:fldCharType="end"/>
+      </w:r>
+      <w:r>
+        <w:rPr>
+          <w:rFonts w:ascii="Arial" w:hAnsi="Arial" w:cs="Arial"/>
+        </w:rPr>
+        <w:t xml:space="preserve"> </w:t>
+      </w:r>
+      <w:r>
+        <w:rPr>
+          <w:rFonts w:ascii="Arial" w:hAnsi="Arial" w:cs="Arial"/>
+        </w:rPr>
+        <w:t xml:space="preserve">with the </w:t>
+      </w:r>
+      <w:proofErr w:type="spellStart"/>
+      <w:r>
+        <w:rPr>
+          <w:rFonts w:ascii="Arial" w:hAnsi="Arial" w:cs="Arial"/>
+        </w:rPr>
+        <w:t>gc</w:t>
+      </w:r>
+      <w:proofErr w:type="spellEnd"/>
+      <w:r>
+        <w:rPr>
+          <w:rFonts w:ascii="Arial" w:hAnsi="Arial" w:cs="Arial"/>
+        </w:rPr>
+        <w:t xml:space="preserve">-bias and </w:t>
+      </w:r>
+      <w:proofErr w:type="spellStart"/>
+      <w:r>
+        <w:rPr>
+          <w:rFonts w:ascii="Arial" w:hAnsi="Arial" w:cs="Arial"/>
+        </w:rPr>
+        <w:t>validateMappings</w:t>
+      </w:r>
+      <w:proofErr w:type="spellEnd"/>
+      <w:r>
+        <w:rPr>
+          <w:rFonts w:ascii="Arial" w:hAnsi="Arial" w:cs="Arial"/>
+        </w:rPr>
+        <w:t xml:space="preserve"> flags.  </w:t>
+      </w:r>
+      <w:r>
+        <w:rPr>
+          <w:rFonts w:ascii="Arial" w:hAnsi="Arial" w:cs="Arial"/>
+        </w:rPr>
+        <w:t xml:space="preserve">Mapping efficiency was 54.8% (sample range 53-56.6%).  </w:t>
+      </w:r>
+      <w:r>
+        <w:rPr>
+          <w:rFonts w:ascii="Arial" w:hAnsi="Arial" w:cs="Arial"/>
+        </w:rPr>
+        <w:t xml:space="preserve">Transcript-level data was reduced to gene-level data via </w:t>
+      </w:r>
+      <w:proofErr w:type="spellStart"/>
+      <w:r>
+        <w:rPr>
+          <w:rFonts w:ascii="Arial" w:hAnsi="Arial" w:cs="Arial"/>
+        </w:rPr>
+        <w:t>tximeta</w:t>
+      </w:r>
+      <w:proofErr w:type="spellEnd"/>
+      <w:r>
+        <w:rPr>
+          <w:rFonts w:ascii="Arial" w:hAnsi="Arial" w:cs="Arial"/>
+        </w:rPr>
+        <w:t xml:space="preserve"> v1.8.4</w:t>
+      </w:r>
+      <w:r>
+        <w:rPr>
+          <w:rFonts w:ascii="Arial" w:hAnsi="Arial" w:cs="Arial"/>
+        </w:rPr>
+        <w:t xml:space="preserve"> </w:t>
+      </w:r>
+      <w:r>
+        <w:rPr>
+          <w:rFonts w:ascii="Arial" w:hAnsi="Arial" w:cs="Arial"/>
+        </w:rPr>
+        <w:fldChar w:fldCharType="begin" w:fldLock="1"/>
+      </w:r>
+      <w:r>
+        <w:rPr>
+          <w:rFonts w:ascii="Arial" w:hAnsi="Arial" w:cs="Arial"/>
+        </w:rPr>
+        <w:instrText>ADDIN CSL_CITATION {"citationItems":[{"id":"ITEM-1","itemData":{"DOI":"10.1371/journal.pcbi.1007664","ISBN":"1111111111","ISSN":"15537358","PMID":"32097405","abstract":"Correct annotation metadata is critical for reproducible and accurate RNA-seq analysis. When files are shared publicly or among collaborators with incorrect or missing annotation metadata, it becomes difficult or impossible to reproduce bioinformatic analyses from raw data. It also makes it more difficult to locate the transcriptomic features, such as transcripts or genes, in their proper genomic context, which is necessary for overlapping expression data with other datasets. We provide a solution in the form of an R/Bioconductor package tximeta that performs numerous annotation and metadata gathering tasks automatically on behalf of users during the import of transcript quantification files. The correct reference transcriptome is identified via a hashed checksum stored in the quantification output, and key transcript databases are downloaded and cached locally. The computational paradigm of automatically adding annotation metadata based on reference sequence checksums can greatly facilitate genomic workflows, by helping to reduce overhead during bioinformatic analyses, preventing costly bioinformatic mistakes, and promoting computational reproducibility. The tximeta package is available at https://bioconductor.org/packages/tximeta.","author":[{"dropping-particle":"","family":"Love","given":"Michael I.","non-dropping-particle":"","parse-names":false,"suffix":""},{"dropping-particle":"","family":"Soneson","given":"Charlotte","non-dropping-particle":"","parse-names":false,"suffix":""},{"dropping-particle":"","family":"Hickey","given":"Peter F.","non-dropping-particle":"","parse-names":false,"suffix":""},{"dropping-particle":"","family":"Johnson","given":"Lisa K.","non-dropping-particle":"","parse-names":false,"suffix":""},{"dropping-particle":"","family":"Tessa Pierce","given":"N.","non-dropping-particle":"","parse-names":false,"suffix":""},{"dropping-particle":"","family":"Shepherd","given":"Lori","non-dropping-particle":"","parse-names":false,"suffix":""},{"dropping-particle":"","family":"Morgan","given":"Martin","non-dropping-particle":"","parse-names":false,"suffix":""},{"dropping-particle":"","family":"Patro","given":"Rob","non-dropping-particle":"","parse-names":false,"suffix":""}],"container-title":"PLoS Computational Biology","id":"ITEM-1","issue":"2","issued":{"date-parts":[["2020"]]},"page":"1-13","title":"Tximeta: Reference sequence checksums for provenance identification in RNA-seq","type":"article-journal","volume":"16"},"uris":["http://www.mendeley.com/documents/?uuid=685afadb-51ac-4ee6-8fc9-125cc53324af","http://www.mendeley.com/documents/?uuid=f5c74bbe-537d-4367-ad50-a9a12a7a422b"]}],"mendeley":{"formattedCitation":"(30)","plainTextFormattedCitation":"(30)","previouslyFormattedCitation":"(30)"},"properties":{"noteIndex":0},"schema":"https://github.com/citation-style-language/schema/raw/master/csl-citation.json"}</w:instrText>
+      </w:r>
+      <w:r>
+        <w:rPr>
+          <w:rFonts w:ascii="Arial" w:hAnsi="Arial" w:cs="Arial"/>
+        </w:rPr>
+        <w:fldChar w:fldCharType="separate"/>
+      </w:r>
+      <w:r>
+        <w:rPr>
+          <w:rFonts w:ascii="Arial" w:hAnsi="Arial" w:cs="Arial"/>
+          <w:noProof/>
+        </w:rPr>
+        <w:t>(30)</w:t>
+      </w:r>
+      <w:r>
+        <w:rPr>
+          <w:rFonts w:ascii="Arial" w:hAnsi="Arial" w:cs="Arial"/>
+        </w:rPr>
+        <w:fldChar w:fldCharType="end"/>
+      </w:r>
+      <w:r>
+        <w:rPr>
+          <w:rFonts w:ascii="Arial" w:hAnsi="Arial" w:cs="Arial"/>
+        </w:rPr>
+        <w:t xml:space="preserve"> and </w:t>
+      </w:r>
+      <w:proofErr w:type="spellStart"/>
+      <w:r>
+        <w:rPr>
+          <w:rFonts w:ascii="Arial" w:hAnsi="Arial" w:cs="Arial"/>
+        </w:rPr>
+        <w:t>txiimport</w:t>
+      </w:r>
+      <w:proofErr w:type="spellEnd"/>
+      <w:r>
+        <w:rPr>
+          <w:rFonts w:ascii="Arial" w:hAnsi="Arial" w:cs="Arial"/>
+        </w:rPr>
+        <w:t xml:space="preserve"> v1.18.0</w:t>
+      </w:r>
+      <w:r>
+        <w:rPr>
+          <w:rFonts w:ascii="Arial" w:hAnsi="Arial" w:cs="Arial"/>
+        </w:rPr>
+        <w:t xml:space="preserve"> </w:t>
+      </w:r>
+      <w:r>
+        <w:rPr>
+          <w:rFonts w:ascii="Arial" w:hAnsi="Arial" w:cs="Arial"/>
+        </w:rPr>
+        <w:fldChar w:fldCharType="begin" w:fldLock="1"/>
+      </w:r>
+      <w:r>
+        <w:rPr>
+          <w:rFonts w:ascii="Arial" w:hAnsi="Arial" w:cs="Arial"/>
+        </w:rPr>
+        <w:instrText>ADDIN CSL_CITATION {"citationItems":[{"id":"ITEM-1","itemData":{"DOI":"10.12688/F1000RESEARCH.7563.2","ISSN":"1759796X","PMID":"26925227","abstract":"High-throughput sequencing of cDNA (RNA-seq) is used extensively to characterize the transcriptome of cells. Many transcriptomic studies aim at comparing either abundance levels or the transcriptome composition between given conditions, and as a first step, the sequencing reads must be used as the basis for abundance quantification of transcriptomic features of interest, such as genes or transcripts. Various quantification approaches have been proposed, ranging from simple counting of reads that overlap given genomic regions to more complex estimation of underlying transcript abundances. In this paper, we show that gene-level abundance estimates and statistical inference offer advantages over transcript-level analyses, in terms of performance and interpretability. We also illustrate that the presence of differential isoform usage can lead to inflated false discovery rates in differential gene expression analyses on simple count matrices but that this can be addressed by incorporating offsets derived from transcript-level abundance estimates. We also show that the problem is relatively minor in several real data sets. Finally, we provide an R package (tximport) to help users integrate transcript-level abundance estimates from common quantification pipelines into count-based statistical inference engines.","author":[{"dropping-particle":"","family":"Soneson","given":"Charlotte","non-dropping-particle":"","parse-names":false,"suffix":""},{"dropping-particle":"","family":"Love","given":"Michael I.","non-dropping-particle":"","parse-names":false,"suffix":""},{"dropping-particle":"","family":"Robinson","given":"Mark D.","non-dropping-particle":"","parse-names":false,"suffix":""}],"container-title":"F1000Research","id":"ITEM-1","issue":"0","issued":{"date-parts":[["2016"]]},"page":"1-23","title":"Differential analyses for RNA-seq: Transcript-level estimates improve gene-level inferences [version 2; referees: 2 approved]","type":"article-journal","volume":"4"},"uris":["http://www.mendeley.com/documents/?uuid=bf0fda7f-6b1d-46ac-9474-ed8e0632013c","http://www.mendeley.com/documents/?uuid=6dd7bb2c-6783-4ba9-b074-f23884bb972a"]}],"mendeley":{"formattedCitation":"(31)","plainTextFormattedCitation":"(31)","previouslyFormattedCitation":"(31)"},"properties":{"noteIndex":0},"schema":"https://github.com/citation-style-language/schema/raw/master/csl-citation.json"}</w:instrText>
+      </w:r>
+      <w:r>
+        <w:rPr>
+          <w:rFonts w:ascii="Arial" w:hAnsi="Arial" w:cs="Arial"/>
+        </w:rPr>
+        <w:fldChar w:fldCharType="separate"/>
+      </w:r>
+      <w:r>
+        <w:rPr>
+          <w:rFonts w:ascii="Arial" w:hAnsi="Arial" w:cs="Arial"/>
+          <w:noProof/>
+        </w:rPr>
+        <w:t>(31)</w:t>
+      </w:r>
+      <w:r>
+        <w:rPr>
+          <w:rFonts w:ascii="Arial" w:hAnsi="Arial" w:cs="Arial"/>
+        </w:rPr>
+        <w:fldChar w:fldCharType="end"/>
+      </w:r>
+      <w:r>
+        <w:rPr>
+          <w:rFonts w:ascii="Arial" w:hAnsi="Arial" w:cs="Arial"/>
+        </w:rPr>
+        <w:t xml:space="preserve"> </w:t>
+      </w:r>
+      <w:r>
+        <w:rPr>
+          <w:rFonts w:ascii="Arial" w:hAnsi="Arial" w:cs="Arial"/>
+        </w:rPr>
+        <w:t>prior to analysis by DESeq2 v1.</w:t>
+      </w:r>
+      <w:r>
+        <w:rPr>
+          <w:rFonts w:ascii="Arial" w:hAnsi="Arial" w:cs="Arial"/>
+        </w:rPr>
+        <w:t>30</w:t>
+      </w:r>
+      <w:r>
+        <w:rPr>
+          <w:rFonts w:ascii="Arial" w:hAnsi="Arial" w:cs="Arial"/>
+        </w:rPr>
+        <w:t>.1</w:t>
+      </w:r>
+      <w:r>
+        <w:rPr>
+          <w:rFonts w:ascii="Arial" w:hAnsi="Arial" w:cs="Arial"/>
+        </w:rPr>
+        <w:t xml:space="preserve"> </w:t>
+      </w:r>
+      <w:r>
+        <w:rPr>
+          <w:rFonts w:ascii="Arial" w:hAnsi="Arial" w:cs="Arial"/>
+        </w:rPr>
+        <w:fldChar w:fldCharType="begin" w:fldLock="1"/>
+      </w:r>
+      <w:r>
+        <w:rPr>
+          <w:rFonts w:ascii="Arial" w:hAnsi="Arial" w:cs="Arial"/>
+        </w:rPr>
+        <w:instrText>ADDIN CSL_CITATION {"citationItems":[{"id":"ITEM-1","itemData":{"DOI":"10.1186/s13059-014-0550-8","ISSN":"1474-760X","author":[{"dropping-particle":"","family":"Love","given":"Michael I.","non-dropping-particle":"","parse-names":false,"suffix":""},{"dropping-particle":"","family":"Huber","given":"Wolfgang","non-dropping-particle":"","parse-names":false,"suffix":""},{"dropping-particle":"","family":"Anders","given":"Simon","non-dropping-particle":"","parse-names":false,"suffix":""}],"container-title":"Genome Biology","id":"ITEM-1","issue":"12","issued":{"date-parts":[["2014","12"]]},"page":"550","title":"Moderated estimation of fold change and dispersion for RNA-seq data with DESeq2","type":"article-journal","volume":"15"},"uris":["http://www.mendeley.com/documents/?uuid=b6734364-aafd-472e-8268-3e56586c5859","http://www.mendeley.com/documents/?uuid=e2ce2dd6-6ed9-4390-81ec-5e1eeb3cc6fb"]}],"mendeley":{"formattedCitation":"(32)","plainTextFormattedCitation":"(32)","previouslyFormattedCitation":"(32)"},"properties":{"noteIndex":0},"schema":"https://github.com/citation-style-language/schema/raw/master/csl-citation.json"}</w:instrText>
+      </w:r>
+      <w:r>
+        <w:rPr>
+          <w:rFonts w:ascii="Arial" w:hAnsi="Arial" w:cs="Arial"/>
+        </w:rPr>
+        <w:fldChar w:fldCharType="separate"/>
+      </w:r>
+      <w:r>
+        <w:rPr>
+          <w:rFonts w:ascii="Arial" w:hAnsi="Arial" w:cs="Arial"/>
+          <w:noProof/>
+        </w:rPr>
+        <w:t>(32)</w:t>
+      </w:r>
+      <w:r>
+        <w:rPr>
+          <w:rFonts w:ascii="Arial" w:hAnsi="Arial" w:cs="Arial"/>
+        </w:rPr>
+        <w:fldChar w:fldCharType="end"/>
+      </w:r>
+      <w:r>
+        <w:rPr>
+          <w:rFonts w:ascii="Arial" w:hAnsi="Arial" w:cs="Arial"/>
+        </w:rPr>
+        <w:t xml:space="preserve">.  To </w:t>
+      </w:r>
+      <w:r>
+        <w:rPr>
+          <w:rFonts w:ascii="Arial" w:hAnsi="Arial" w:cs="Arial"/>
+        </w:rPr>
+        <w:t>determine</w:t>
+      </w:r>
+      <w:r>
+        <w:rPr>
+          <w:rFonts w:ascii="Arial" w:hAnsi="Arial" w:cs="Arial"/>
+        </w:rPr>
+        <w:t xml:space="preserve"> differential </w:t>
+      </w:r>
+      <w:r>
+        <w:rPr>
+          <w:rFonts w:ascii="Arial" w:hAnsi="Arial" w:cs="Arial"/>
+        </w:rPr>
+        <w:t>expressed genes</w:t>
+      </w:r>
+      <w:r>
+        <w:rPr>
+          <w:rFonts w:ascii="Arial" w:hAnsi="Arial" w:cs="Arial"/>
+        </w:rPr>
+        <w:t xml:space="preserve"> we </w:t>
+      </w:r>
+      <w:r>
+        <w:rPr>
+          <w:rFonts w:ascii="Arial" w:hAnsi="Arial" w:cs="Arial"/>
+        </w:rPr>
+        <w:t xml:space="preserve">evaluated </w:t>
+      </w:r>
+      <w:r>
+        <w:rPr>
+          <w:rFonts w:ascii="Arial" w:hAnsi="Arial" w:cs="Arial"/>
+        </w:rPr>
+        <w:t>14242</w:t>
+      </w:r>
+      <w:r>
+        <w:rPr>
+          <w:rFonts w:ascii="Arial" w:hAnsi="Arial" w:cs="Arial"/>
+        </w:rPr>
+        <w:t xml:space="preserve"> genes, excluding those with low or no read counts</w:t>
+      </w:r>
+      <w:r>
+        <w:rPr>
+          <w:rFonts w:ascii="Arial" w:hAnsi="Arial" w:cs="Arial"/>
+        </w:rPr>
+        <w:t>, identifying 265 differentially expressed genes</w:t>
+      </w:r>
+      <w:r>
+        <w:rPr>
+          <w:rFonts w:ascii="Arial" w:hAnsi="Arial" w:cs="Arial"/>
+        </w:rPr>
+        <w:t xml:space="preserve"> (q&lt;0.05).  Full </w:t>
+      </w:r>
+      <w:r>
+        <w:rPr>
+          <w:rFonts w:ascii="Arial" w:hAnsi="Arial" w:cs="Arial"/>
+        </w:rPr>
+        <w:t>gene expression results</w:t>
+      </w:r>
+      <w:r>
+        <w:rPr>
+          <w:rFonts w:ascii="Arial" w:hAnsi="Arial" w:cs="Arial"/>
+        </w:rPr>
+        <w:t xml:space="preserve"> are reported in Supplementary Table 1.  For gene set enrichment analyses, we used </w:t>
+      </w:r>
+      <w:proofErr w:type="spellStart"/>
+      <w:r>
+        <w:rPr>
+          <w:rFonts w:ascii="Arial" w:hAnsi="Arial" w:cs="Arial"/>
+        </w:rPr>
+        <w:t>ClusterProfiler</w:t>
+      </w:r>
+      <w:proofErr w:type="spellEnd"/>
+      <w:r>
+        <w:rPr>
+          <w:rFonts w:ascii="Arial" w:hAnsi="Arial" w:cs="Arial"/>
+        </w:rPr>
+        <w:t xml:space="preserve"> v3.16 after ranking </w:t>
+      </w:r>
+      <w:r>
+        <w:rPr>
+          <w:rFonts w:ascii="Arial" w:hAnsi="Arial" w:cs="Arial"/>
+        </w:rPr>
+        <w:t xml:space="preserve">genes </w:t>
+      </w:r>
+      <w:r>
+        <w:rPr>
+          <w:rFonts w:ascii="Arial" w:hAnsi="Arial" w:cs="Arial"/>
+        </w:rPr>
+        <w:t>by fold change</w:t>
+      </w:r>
+      <w:r>
+        <w:rPr>
+          <w:rFonts w:ascii="Arial" w:hAnsi="Arial" w:cs="Arial"/>
+        </w:rPr>
+        <w:t xml:space="preserve"> and analyzing relative to Gene Ontologies.  Similarities between enriched gene sets were calculated by Jaccard distances</w:t>
+      </w:r>
+      <w:r>
+        <w:rPr>
+          <w:rFonts w:ascii="Arial" w:hAnsi="Arial" w:cs="Arial"/>
+        </w:rPr>
+        <w:t xml:space="preserve">.  Gene set enrichment results are presented in Supplementary Table 2.  Data are available from GEO at accession number </w:t>
+      </w:r>
+      <w:commentRangeStart w:id="4"/>
+      <w:r>
+        <w:rPr>
+          <w:rFonts w:ascii="Arial" w:hAnsi="Arial" w:cs="Arial"/>
+        </w:rPr>
+        <w:t>XXXX</w:t>
+      </w:r>
+      <w:commentRangeEnd w:id="4"/>
+      <w:r>
+        <w:rPr>
+          <w:rStyle w:val="CommentReference"/>
+        </w:rPr>
+        <w:commentReference w:id="4"/>
+      </w:r>
+    </w:p>
+    <w:p>
+      <w:pPr>
+        <w:rPr>
+          <w:rFonts w:ascii="Arial" w:hAnsi="Arial" w:cs="Arial"/>
+          <w:color w:val="000000" w:themeColor="text1"/>
+          <w:sz w:val="22"/>
+          <w:szCs w:val="22"/>
+          <w:highlight w:val="yellow"/>
+        </w:rPr>
+      </w:pPr>
+    </w:p>
+    <w:p>
+      <w:pPr>
+        <w:rPr>
+          <w:rFonts w:ascii="Arial" w:hAnsi="Arial" w:cs="Arial"/>
+          <w:color w:val="000000" w:themeColor="text1"/>
+          <w:sz w:val="22"/>
+          <w:szCs w:val="22"/>
+        </w:rPr>
+      </w:pPr>
     </w:p>
     <w:p>
       <w:pPr>
         <w:pStyle w:val="Heading2"/>
         <w:rPr>
           <w:rFonts w:ascii="Arial" w:hAnsi="Arial" w:cs="Arial"/>
-          <w:color w:val="000000" w:themeColor="text1"/>
-          <w:sz w:val="22"/>
-          <w:szCs w:val="22"/>
-        </w:rPr>
-      </w:pPr>
-    </w:p>
-    <w:p>
-      <w:pPr>
-        <w:pStyle w:val="Heading2"/>
-        <w:rPr>
-          <w:rFonts w:ascii="Arial" w:hAnsi="Arial" w:cs="Arial"/>
           <w:b/>
           <w:color w:val="000000" w:themeColor="text1"/>
           <w:sz w:val="22"/>
@@ -5884,8 +6581,10 @@
           <w:sz w:val="22"/>
           <w:szCs w:val="22"/>
         </w:rPr>
-        <w:t xml:space="preserve">2.8 </w:t>
-      </w:r>
+        <w:t xml:space="preserve">2.9 </w:t>
+      </w:r>
+      <w:commentRangeStart w:id="5"/>
+      <w:commentRangeStart w:id="6"/>
       <w:r>
         <w:rPr>
           <w:rFonts w:ascii="Arial" w:hAnsi="Arial" w:cs="Arial"/>
@@ -5894,764 +6593,25 @@
           <w:sz w:val="22"/>
           <w:szCs w:val="22"/>
         </w:rPr>
-        <w:t>RNA Sequencing</w:t>
-      </w:r>
-    </w:p>
-    <w:p>
-      <w:pPr>
-        <w:rPr>
-          <w:rFonts w:ascii="Arial" w:hAnsi="Arial" w:cs="Arial"/>
-        </w:rPr>
-      </w:pPr>
-      <w:r>
-        <w:rPr>
-          <w:rFonts w:ascii="Arial" w:hAnsi="Arial" w:cs="Arial"/>
-          <w:color w:val="000000" w:themeColor="text1"/>
-          <w:sz w:val="22"/>
-          <w:szCs w:val="22"/>
-        </w:rPr>
-        <w:t xml:space="preserve">Using the lower </w:t>
-      </w:r>
-      <w:r>
-        <w:rPr>
-          <w:rFonts w:ascii="Arial" w:hAnsi="Arial" w:cs="Arial"/>
-          <w:color w:val="000000" w:themeColor="text1"/>
-          <w:sz w:val="22"/>
-          <w:szCs w:val="22"/>
-        </w:rPr>
-        <w:t xml:space="preserve">right </w:t>
-      </w:r>
-      <w:r>
-        <w:rPr>
-          <w:rFonts w:ascii="Arial" w:hAnsi="Arial" w:cs="Arial"/>
-          <w:color w:val="000000" w:themeColor="text1"/>
-          <w:sz w:val="22"/>
-          <w:szCs w:val="22"/>
-        </w:rPr>
-        <w:t xml:space="preserve">mammary gland tissues collected from the dams, we assessed </w:t>
-      </w:r>
-      <w:r>
-        <w:rPr>
-          <w:rFonts w:ascii="Arial" w:hAnsi="Arial" w:cs="Arial"/>
-          <w:color w:val="000000" w:themeColor="text1"/>
-          <w:sz w:val="22"/>
-          <w:szCs w:val="22"/>
-        </w:rPr>
-        <w:t xml:space="preserve">whole-transcriptome </w:t>
-      </w:r>
-      <w:r>
-        <w:rPr>
-          <w:rFonts w:ascii="Arial" w:hAnsi="Arial" w:cs="Arial"/>
-          <w:color w:val="000000" w:themeColor="text1"/>
-          <w:sz w:val="22"/>
-          <w:szCs w:val="22"/>
-        </w:rPr>
-        <w:t>RNA expression</w:t>
-      </w:r>
-      <w:r>
-        <w:rPr>
-          <w:rFonts w:ascii="Arial" w:hAnsi="Arial" w:cs="Arial"/>
-          <w:color w:val="000000" w:themeColor="text1"/>
-          <w:sz w:val="22"/>
-          <w:szCs w:val="22"/>
-        </w:rPr>
-        <w:t xml:space="preserve"> </w:t>
-      </w:r>
-      <w:r>
-        <w:rPr>
-          <w:rFonts w:ascii="Arial" w:hAnsi="Arial" w:cs="Arial"/>
-          <w:color w:val="000000" w:themeColor="text1"/>
-          <w:sz w:val="22"/>
-          <w:szCs w:val="22"/>
-        </w:rPr>
-        <w:t>using five wild-type and six knockout samples</w:t>
-      </w:r>
-      <w:r>
-        <w:rPr>
-          <w:rFonts w:ascii="Arial" w:hAnsi="Arial" w:cs="Arial"/>
-          <w:color w:val="000000" w:themeColor="text1"/>
-          <w:sz w:val="22"/>
-          <w:szCs w:val="22"/>
-        </w:rPr>
-        <w:t xml:space="preserve">. RNA samples were prepared from the mouse tissues using the </w:t>
-      </w:r>
-      <w:proofErr w:type="spellStart"/>
-      <w:r>
-        <w:rPr>
-          <w:rFonts w:ascii="Arial" w:hAnsi="Arial" w:cs="Arial"/>
-          <w:color w:val="000000" w:themeColor="text1"/>
-          <w:sz w:val="22"/>
-          <w:szCs w:val="22"/>
-        </w:rPr>
-        <w:t>PureLink</w:t>
-      </w:r>
-      <w:proofErr w:type="spellEnd"/>
-      <w:r>
-        <w:rPr>
-          <w:rFonts w:ascii="Arial" w:hAnsi="Arial" w:cs="Arial"/>
-          <w:color w:val="000000" w:themeColor="text1"/>
-          <w:sz w:val="22"/>
-          <w:szCs w:val="22"/>
-        </w:rPr>
-        <w:t xml:space="preserve"> RNA Mini Kit. Briefly, tissues were cut </w:t>
-      </w:r>
-      <w:r>
-        <w:rPr>
-          <w:rFonts w:ascii="Arial" w:hAnsi="Arial" w:cs="Arial"/>
-          <w:color w:val="000000" w:themeColor="text1"/>
-          <w:sz w:val="22"/>
-          <w:szCs w:val="22"/>
-        </w:rPr>
-        <w:t xml:space="preserve">on dry ice </w:t>
-      </w:r>
-      <w:r>
-        <w:rPr>
-          <w:rFonts w:ascii="Arial" w:hAnsi="Arial" w:cs="Arial"/>
-          <w:color w:val="000000" w:themeColor="text1"/>
-          <w:sz w:val="22"/>
-          <w:szCs w:val="22"/>
-        </w:rPr>
-        <w:t>to ~50mg samples then homogenized and treated to collect the purified RNA. The RNA was quantified using a nanodrop</w:t>
-      </w:r>
-      <w:r>
-        <w:rPr>
-          <w:rFonts w:ascii="Arial" w:hAnsi="Arial" w:cs="Arial"/>
-          <w:color w:val="000000" w:themeColor="text1"/>
-          <w:sz w:val="22"/>
-          <w:szCs w:val="22"/>
-        </w:rPr>
-        <w:t xml:space="preserve"> and purity was verified by an Agilent Bioanalyzer. All samples had a RNA integrity number (RIN) higher than </w:t>
-      </w:r>
-      <w:commentRangeStart w:id="3"/>
-      <w:r>
-        <w:rPr>
-          <w:rFonts w:ascii="Arial" w:hAnsi="Arial" w:cs="Arial"/>
-          <w:color w:val="000000" w:themeColor="text1"/>
-          <w:sz w:val="22"/>
-          <w:szCs w:val="22"/>
-        </w:rPr>
-        <w:t>7.5</w:t>
-      </w:r>
-      <w:commentRangeEnd w:id="3"/>
-      <w:r>
-        <w:rPr>
-          <w:rStyle w:val="CommentReference"/>
-        </w:rPr>
-        <w:commentReference w:id="3"/>
-      </w:r>
-      <w:r>
-        <w:rPr>
-          <w:rFonts w:ascii="Arial" w:hAnsi="Arial" w:cs="Arial"/>
-          <w:color w:val="000000" w:themeColor="text1"/>
-          <w:sz w:val="22"/>
-          <w:szCs w:val="22"/>
-        </w:rPr>
-        <w:t>.</w:t>
-      </w:r>
-      <w:r>
-        <w:rPr>
-          <w:rFonts w:ascii="Arial" w:hAnsi="Arial" w:cs="Arial"/>
-          <w:color w:val="000000" w:themeColor="text1"/>
-          <w:sz w:val="22"/>
-          <w:szCs w:val="22"/>
-        </w:rPr>
-        <w:t xml:space="preserve"> Library preparation and next generation sequencing was conducted by the Advanced Genomics Core at the University of Michigan</w:t>
-      </w:r>
-      <w:r>
-        <w:rPr>
-          <w:rFonts w:ascii="Arial" w:hAnsi="Arial" w:cs="Arial"/>
-          <w:color w:val="000000" w:themeColor="text1"/>
-          <w:sz w:val="22"/>
-          <w:szCs w:val="22"/>
-        </w:rPr>
-        <w:t>.  P</w:t>
-      </w:r>
-      <w:r>
-        <w:rPr>
-          <w:rFonts w:ascii="Arial" w:hAnsi="Arial" w:cs="Arial"/>
-        </w:rPr>
-        <w:t>aired-end poly-A mRNA libraries were generated and sequenced to a</w:t>
-      </w:r>
-      <w:r>
-        <w:rPr>
-          <w:rFonts w:ascii="Arial" w:hAnsi="Arial" w:cs="Arial"/>
-        </w:rPr>
-        <w:t>n average</w:t>
-      </w:r>
-      <w:r>
-        <w:rPr>
-          <w:rFonts w:ascii="Arial" w:hAnsi="Arial" w:cs="Arial"/>
-        </w:rPr>
-        <w:t xml:space="preserve"> depth of </w:t>
-      </w:r>
-      <w:r>
-        <w:rPr>
-          <w:rFonts w:ascii="Arial" w:hAnsi="Arial" w:cs="Arial"/>
-        </w:rPr>
-        <w:t>57M (range 46M-69M)</w:t>
-      </w:r>
-      <w:r>
-        <w:rPr>
-          <w:rFonts w:ascii="Arial" w:hAnsi="Arial" w:cs="Arial"/>
-        </w:rPr>
-        <w:t xml:space="preserve"> </w:t>
-      </w:r>
-      <w:r>
-        <w:rPr>
-          <w:rFonts w:ascii="Arial" w:hAnsi="Arial" w:cs="Arial"/>
-        </w:rPr>
-        <w:t xml:space="preserve">reads/sample </w:t>
-      </w:r>
-      <w:r>
-        <w:rPr>
-          <w:rFonts w:ascii="Arial" w:hAnsi="Arial" w:cs="Arial"/>
-        </w:rPr>
-        <w:t xml:space="preserve">on Illumina </w:t>
-      </w:r>
-      <w:proofErr w:type="spellStart"/>
-      <w:r>
-        <w:rPr>
-          <w:rFonts w:ascii="Arial" w:hAnsi="Arial" w:cs="Arial"/>
-        </w:rPr>
-        <w:t>NovaSeq</w:t>
-      </w:r>
-      <w:proofErr w:type="spellEnd"/>
-      <w:r>
-        <w:rPr>
-          <w:rFonts w:ascii="Arial" w:hAnsi="Arial" w:cs="Arial"/>
-        </w:rPr>
-        <w:t xml:space="preserve"> </w:t>
-      </w:r>
-      <w:commentRangeStart w:id="4"/>
-      <w:r>
-        <w:rPr>
-          <w:rFonts w:ascii="Arial" w:hAnsi="Arial" w:cs="Arial"/>
-        </w:rPr>
-        <w:t>platform</w:t>
-      </w:r>
-      <w:commentRangeEnd w:id="4"/>
-      <w:r>
-        <w:rPr>
-          <w:rStyle w:val="CommentReference"/>
-        </w:rPr>
-        <w:commentReference w:id="4"/>
-      </w:r>
-      <w:r>
-        <w:rPr>
-          <w:rFonts w:ascii="Arial" w:hAnsi="Arial" w:cs="Arial"/>
-        </w:rPr>
-        <w:t xml:space="preserve">.  Reads were aligned to </w:t>
-      </w:r>
-      <w:r>
-        <w:rPr>
-          <w:rFonts w:ascii="Arial" w:hAnsi="Arial" w:cs="Arial"/>
-        </w:rPr>
-        <w:t>the</w:t>
-      </w:r>
-      <w:r>
-        <w:rPr>
-          <w:rFonts w:ascii="Arial" w:hAnsi="Arial" w:cs="Arial"/>
-        </w:rPr>
-        <w:t xml:space="preserve"> mouse reference genome </w:t>
-      </w:r>
-      <w:r>
-        <w:rPr>
-          <w:rFonts w:ascii="Arial" w:hAnsi="Arial" w:cs="Arial"/>
-        </w:rPr>
-        <w:t>GRCm38.p6</w:t>
-      </w:r>
-      <w:r>
-        <w:rPr>
-          <w:rFonts w:ascii="Arial" w:hAnsi="Arial" w:cs="Arial"/>
-        </w:rPr>
-        <w:t xml:space="preserve"> </w:t>
-      </w:r>
-      <w:r>
-        <w:rPr>
-          <w:rFonts w:ascii="Arial" w:hAnsi="Arial" w:cs="Arial"/>
-        </w:rPr>
-        <w:t>using</w:t>
-      </w:r>
-      <w:r>
-        <w:rPr>
-          <w:rFonts w:ascii="Arial" w:hAnsi="Arial" w:cs="Arial"/>
-        </w:rPr>
-        <w:t xml:space="preserve"> </w:t>
-      </w:r>
-      <w:commentRangeStart w:id="5"/>
-      <w:r>
-        <w:rPr>
-          <w:rFonts w:ascii="Arial" w:hAnsi="Arial" w:cs="Arial"/>
-        </w:rPr>
-        <w:t>Salmon v 1.3.0</w:t>
+        <w:t xml:space="preserve">Western </w:t>
       </w:r>
       <w:commentRangeEnd w:id="5"/>
-      <w:r>
-        <w:rPr>
-          <w:rStyle w:val="CommentReference"/>
-        </w:rPr>
-        <w:commentReference w:id="5"/>
-      </w:r>
-      <w:r>
-        <w:rPr>
-          <w:rFonts w:ascii="Arial" w:hAnsi="Arial" w:cs="Arial"/>
-        </w:rPr>
-        <w:t xml:space="preserve"> </w:t>
-      </w:r>
-      <w:r>
-        <w:rPr>
-          <w:rFonts w:ascii="Arial" w:hAnsi="Arial" w:cs="Arial"/>
-        </w:rPr>
-        <w:t xml:space="preserve"> </w:t>
-      </w:r>
-      <w:r>
-        <w:rPr>
-          <w:rFonts w:ascii="Arial" w:hAnsi="Arial" w:cs="Arial"/>
-        </w:rPr>
-        <w:fldChar w:fldCharType="begin" w:fldLock="1"/>
-      </w:r>
-      <w:r>
-        <w:rPr>
-          <w:rFonts w:ascii="Arial" w:hAnsi="Arial" w:cs="Arial"/>
-        </w:rPr>
-        <w:instrText>ADDIN CSL_CITATION {"citationItems":[{"id":"ITEM-1","itemData":{"DOI":"10.1038/nmeth.4197","ISSN":"15487105","PMID":"28263959","abstract":"We introduce Salmon, a lightweight method for quantifying transcript abundance from RNARNARNA-seq reads. Salmon combines a new dual-phase parallel inference algorithm and feature-rich bias models with an ultra-fast read mapping procedure. It is the first transcriptome-wide quantifier to correct for fragment GC-content bias, which, as we demonstrate here, substantially improves the accuracy of abundance estimates and the sensitivity of subsequent differential expression analysis.","author":[{"dropping-particle":"","family":"Patro","given":"Rob","non-dropping-particle":"","parse-names":false,"suffix":""},{"dropping-particle":"","family":"Duggal","given":"Geet","non-dropping-particle":"","parse-names":false,"suffix":""},{"dropping-particle":"","family":"Love","given":"Michael I.","non-dropping-particle":"","parse-names":false,"suffix":""},{"dropping-particle":"","family":"Irizarry","given":"Rafael A.","non-dropping-particle":"","parse-names":false,"suffix":""},{"dropping-particle":"","family":"Kingsford","given":"Carl","non-dropping-particle":"","parse-names":false,"suffix":""}],"container-title":"Nature Methods","id":"ITEM-1","issue":"4","issued":{"date-parts":[["2017"]]},"page":"417-419","publisher":"Nature Publishing Group","title":"Salmon provides fast and bias-aware quantification of transcript expression","type":"article-journal","volume":"14"},"uris":["http://www.mendeley.com/documents/?uuid=84e28f9b-6766-4fb3-9c5d-05e5f481169a","http://www.mendeley.com/documents/?uuid=265de67a-2e69-4c21-bb06-bc148839ff40"]}],"mendeley":{"formattedCitation":"(29)","plainTextFormattedCitation":"(29)","previouslyFormattedCitation":"(29)"},"properties":{"noteIndex":0},"schema":"https://github.com/citation-style-language/schema/raw/master/csl-citation.json"}</w:instrText>
-      </w:r>
-      <w:r>
-        <w:rPr>
-          <w:rFonts w:ascii="Arial" w:hAnsi="Arial" w:cs="Arial"/>
-        </w:rPr>
-        <w:fldChar w:fldCharType="separate"/>
-      </w:r>
-      <w:r>
-        <w:rPr>
-          <w:rFonts w:ascii="Arial" w:hAnsi="Arial" w:cs="Arial"/>
-          <w:noProof/>
-        </w:rPr>
-        <w:t>(29)</w:t>
-      </w:r>
-      <w:r>
-        <w:rPr>
-          <w:rFonts w:ascii="Arial" w:hAnsi="Arial" w:cs="Arial"/>
-        </w:rPr>
-        <w:fldChar w:fldCharType="end"/>
-      </w:r>
-      <w:r>
-        <w:rPr>
-          <w:rFonts w:ascii="Arial" w:hAnsi="Arial" w:cs="Arial"/>
-        </w:rPr>
-        <w:t xml:space="preserve"> </w:t>
-      </w:r>
-      <w:r>
-        <w:rPr>
-          <w:rFonts w:ascii="Arial" w:hAnsi="Arial" w:cs="Arial"/>
-        </w:rPr>
-        <w:t xml:space="preserve">with the </w:t>
-      </w:r>
-      <w:proofErr w:type="spellStart"/>
-      <w:r>
-        <w:rPr>
-          <w:rFonts w:ascii="Arial" w:hAnsi="Arial" w:cs="Arial"/>
-        </w:rPr>
-        <w:t>gc</w:t>
-      </w:r>
-      <w:proofErr w:type="spellEnd"/>
-      <w:r>
-        <w:rPr>
-          <w:rFonts w:ascii="Arial" w:hAnsi="Arial" w:cs="Arial"/>
-        </w:rPr>
-        <w:t xml:space="preserve">-bias and </w:t>
-      </w:r>
-      <w:proofErr w:type="spellStart"/>
-      <w:r>
-        <w:rPr>
-          <w:rFonts w:ascii="Arial" w:hAnsi="Arial" w:cs="Arial"/>
-        </w:rPr>
-        <w:t>validateMappings</w:t>
-      </w:r>
-      <w:proofErr w:type="spellEnd"/>
-      <w:r>
-        <w:rPr>
-          <w:rFonts w:ascii="Arial" w:hAnsi="Arial" w:cs="Arial"/>
-        </w:rPr>
-        <w:t xml:space="preserve"> flags.  </w:t>
-      </w:r>
-      <w:r>
-        <w:rPr>
-          <w:rFonts w:ascii="Arial" w:hAnsi="Arial" w:cs="Arial"/>
-        </w:rPr>
-        <w:t xml:space="preserve">Mapping efficiency was 54.8% (sample range 53-56.6%).  </w:t>
-      </w:r>
-      <w:r>
-        <w:rPr>
-          <w:rFonts w:ascii="Arial" w:hAnsi="Arial" w:cs="Arial"/>
-        </w:rPr>
-        <w:t xml:space="preserve">Transcript-level data was reduced to gene-level data via </w:t>
-      </w:r>
-      <w:proofErr w:type="spellStart"/>
-      <w:r>
-        <w:rPr>
-          <w:rFonts w:ascii="Arial" w:hAnsi="Arial" w:cs="Arial"/>
-        </w:rPr>
-        <w:t>tximeta</w:t>
-      </w:r>
-      <w:proofErr w:type="spellEnd"/>
-      <w:r>
-        <w:rPr>
-          <w:rFonts w:ascii="Arial" w:hAnsi="Arial" w:cs="Arial"/>
-        </w:rPr>
-        <w:t xml:space="preserve"> v1.8.4</w:t>
-      </w:r>
-      <w:r>
-        <w:rPr>
-          <w:rFonts w:ascii="Arial" w:hAnsi="Arial" w:cs="Arial"/>
-        </w:rPr>
-        <w:t xml:space="preserve"> </w:t>
-      </w:r>
-      <w:r>
-        <w:rPr>
-          <w:rFonts w:ascii="Arial" w:hAnsi="Arial" w:cs="Arial"/>
-        </w:rPr>
-        <w:fldChar w:fldCharType="begin" w:fldLock="1"/>
-      </w:r>
-      <w:r>
-        <w:rPr>
-          <w:rFonts w:ascii="Arial" w:hAnsi="Arial" w:cs="Arial"/>
-        </w:rPr>
-        <w:instrText>ADDIN CSL_CITATION {"citationItems":[{"id":"ITEM-1","itemData":{"DOI":"10.1371/journal.pcbi.1007664","ISBN":"1111111111","ISSN":"15537358","PMID":"32097405","abstract":"Correct annotation metadata is critical for reproducible and accurate RNA-seq analysis. When files are shared publicly or among collaborators with incorrect or missing annotation metadata, it becomes difficult or impossible to reproduce bioinformatic analyses from raw data. It also makes it more difficult to locate the transcriptomic features, such as transcripts or genes, in their proper genomic context, which is necessary for overlapping expression data with other datasets. We provide a solution in the form of an R/Bioconductor package tximeta that performs numerous annotation and metadata gathering tasks automatically on behalf of users during the import of transcript quantification files. The correct reference transcriptome is identified via a hashed checksum stored in the quantification output, and key transcript databases are downloaded and cached locally. The computational paradigm of automatically adding annotation metadata based on reference sequence checksums can greatly facilitate genomic workflows, by helping to reduce overhead during bioinformatic analyses, preventing costly bioinformatic mistakes, and promoting computational reproducibility. The tximeta package is available at https://bioconductor.org/packages/tximeta.","author":[{"dropping-particle":"","family":"Love","given":"Michael I.","non-dropping-particle":"","parse-names":false,"suffix":""},{"dropping-particle":"","family":"Soneson","given":"Charlotte","non-dropping-particle":"","parse-names":false,"suffix":""},{"dropping-particle":"","family":"Hickey","given":"Peter F.","non-dropping-particle":"","parse-names":false,"suffix":""},{"dropping-particle":"","family":"Johnson","given":"Lisa K.","non-dropping-particle":"","parse-names":false,"suffix":""},{"dropping-particle":"","family":"Tessa Pierce","given":"N.","non-dropping-particle":"","parse-names":false,"suffix":""},{"dropping-particle":"","family":"Shepherd","given":"Lori","non-dropping-particle":"","parse-names":false,"suffix":""},{"dropping-particle":"","family":"Morgan","given":"Martin","non-dropping-particle":"","parse-names":false,"suffix":""},{"dropping-particle":"","family":"Patro","given":"Rob","non-dropping-particle":"","parse-names":false,"suffix":""}],"container-title":"PLoS Computational Biology","id":"ITEM-1","issue":"2","issued":{"date-parts":[["2020"]]},"page":"1-13","title":"Tximeta: Reference sequence checksums for provenance identification in RNA-seq","type":"article-journal","volume":"16"},"uris":["http://www.mendeley.com/documents/?uuid=685afadb-51ac-4ee6-8fc9-125cc53324af","http://www.mendeley.com/documents/?uuid=f5c74bbe-537d-4367-ad50-a9a12a7a422b"]}],"mendeley":{"formattedCitation":"(30)","plainTextFormattedCitation":"(30)","previouslyFormattedCitation":"(30)"},"properties":{"noteIndex":0},"schema":"https://github.com/citation-style-language/schema/raw/master/csl-citation.json"}</w:instrText>
-      </w:r>
-      <w:r>
-        <w:rPr>
-          <w:rFonts w:ascii="Arial" w:hAnsi="Arial" w:cs="Arial"/>
-        </w:rPr>
-        <w:fldChar w:fldCharType="separate"/>
-      </w:r>
-      <w:r>
-        <w:rPr>
-          <w:rFonts w:ascii="Arial" w:hAnsi="Arial" w:cs="Arial"/>
-          <w:noProof/>
-        </w:rPr>
-        <w:t>(30)</w:t>
-      </w:r>
-      <w:r>
-        <w:rPr>
-          <w:rFonts w:ascii="Arial" w:hAnsi="Arial" w:cs="Arial"/>
-        </w:rPr>
-        <w:fldChar w:fldCharType="end"/>
-      </w:r>
-      <w:r>
-        <w:rPr>
-          <w:rFonts w:ascii="Arial" w:hAnsi="Arial" w:cs="Arial"/>
-        </w:rPr>
-        <w:t xml:space="preserve"> and </w:t>
-      </w:r>
-      <w:proofErr w:type="spellStart"/>
-      <w:r>
-        <w:rPr>
-          <w:rFonts w:ascii="Arial" w:hAnsi="Arial" w:cs="Arial"/>
-        </w:rPr>
-        <w:t>txiimport</w:t>
-      </w:r>
-      <w:proofErr w:type="spellEnd"/>
-      <w:r>
-        <w:rPr>
-          <w:rFonts w:ascii="Arial" w:hAnsi="Arial" w:cs="Arial"/>
-        </w:rPr>
-        <w:t xml:space="preserve"> v1.18.0</w:t>
-      </w:r>
-      <w:r>
-        <w:rPr>
-          <w:rFonts w:ascii="Arial" w:hAnsi="Arial" w:cs="Arial"/>
-        </w:rPr>
-        <w:t xml:space="preserve"> </w:t>
-      </w:r>
-      <w:r>
-        <w:rPr>
-          <w:rFonts w:ascii="Arial" w:hAnsi="Arial" w:cs="Arial"/>
-        </w:rPr>
-        <w:fldChar w:fldCharType="begin" w:fldLock="1"/>
-      </w:r>
-      <w:r>
-        <w:rPr>
-          <w:rFonts w:ascii="Arial" w:hAnsi="Arial" w:cs="Arial"/>
-        </w:rPr>
-        <w:instrText>ADDIN CSL_CITATION {"citationItems":[{"id":"ITEM-1","itemData":{"DOI":"10.12688/F1000RESEARCH.7563.2","ISSN":"1759796X","PMID":"26925227","abstract":"High-throughput sequencing of cDNA (RNA-seq) is used extensively to characterize the transcriptome of cells. Many transcriptomic studies aim at comparing either abundance levels or the transcriptome composition between given conditions, and as a first step, the sequencing reads must be used as the basis for abundance quantification of transcriptomic features of interest, such as genes or transcripts. Various quantification approaches have been proposed, ranging from simple counting of reads that overlap given genomic regions to more complex estimation of underlying transcript abundances. In this paper, we show that gene-level abundance estimates and statistical inference offer advantages over transcript-level analyses, in terms of performance and interpretability. We also illustrate that the presence of differential isoform usage can lead to inflated false discovery rates in differential gene expression analyses on simple count matrices but that this can be addressed by incorporating offsets derived from transcript-level abundance estimates. We also show that the problem is relatively minor in several real data sets. Finally, we provide an R package (tximport) to help users integrate transcript-level abundance estimates from common quantification pipelines into count-based statistical inference engines.","author":[{"dropping-particle":"","family":"Soneson","given":"Charlotte","non-dropping-particle":"","parse-names":false,"suffix":""},{"dropping-particle":"","family":"Love","given":"Michael I.","non-dropping-particle":"","parse-names":false,"suffix":""},{"dropping-particle":"","family":"Robinson","given":"Mark D.","non-dropping-particle":"","parse-names":false,"suffix":""}],"container-title":"F1000Research","id":"ITEM-1","issue":"0","issued":{"date-parts":[["2016"]]},"page":"1-23","title":"Differential analyses for RNA-seq: Transcript-level estimates improve gene-level inferences [version 2; referees: 2 approved]","type":"article-journal","volume":"4"},"uris":["http://www.mendeley.com/documents/?uuid=bf0fda7f-6b1d-46ac-9474-ed8e0632013c","http://www.mendeley.com/documents/?uuid=6dd7bb2c-6783-4ba9-b074-f23884bb972a"]}],"mendeley":{"formattedCitation":"(31)","plainTextFormattedCitation":"(31)","previouslyFormattedCitation":"(31)"},"properties":{"noteIndex":0},"schema":"https://github.com/citation-style-language/schema/raw/master/csl-citation.json"}</w:instrText>
-      </w:r>
-      <w:r>
-        <w:rPr>
-          <w:rFonts w:ascii="Arial" w:hAnsi="Arial" w:cs="Arial"/>
-        </w:rPr>
-        <w:fldChar w:fldCharType="separate"/>
-      </w:r>
-      <w:r>
-        <w:rPr>
-          <w:rFonts w:ascii="Arial" w:hAnsi="Arial" w:cs="Arial"/>
-          <w:noProof/>
-        </w:rPr>
-        <w:t>(31)</w:t>
-      </w:r>
-      <w:r>
-        <w:rPr>
-          <w:rFonts w:ascii="Arial" w:hAnsi="Arial" w:cs="Arial"/>
-        </w:rPr>
-        <w:fldChar w:fldCharType="end"/>
-      </w:r>
-      <w:r>
-        <w:rPr>
-          <w:rFonts w:ascii="Arial" w:hAnsi="Arial" w:cs="Arial"/>
-        </w:rPr>
-        <w:t xml:space="preserve"> </w:t>
-      </w:r>
-      <w:r>
-        <w:rPr>
-          <w:rFonts w:ascii="Arial" w:hAnsi="Arial" w:cs="Arial"/>
-        </w:rPr>
-        <w:t>prior to analysis by DESeq2 v1.</w:t>
-      </w:r>
-      <w:r>
-        <w:rPr>
-          <w:rFonts w:ascii="Arial" w:hAnsi="Arial" w:cs="Arial"/>
-        </w:rPr>
-        <w:t>30</w:t>
-      </w:r>
-      <w:r>
-        <w:rPr>
-          <w:rFonts w:ascii="Arial" w:hAnsi="Arial" w:cs="Arial"/>
-        </w:rPr>
-        <w:t>.1</w:t>
-      </w:r>
-      <w:r>
-        <w:rPr>
-          <w:rFonts w:ascii="Arial" w:hAnsi="Arial" w:cs="Arial"/>
-        </w:rPr>
-        <w:t xml:space="preserve"> </w:t>
-      </w:r>
-      <w:r>
-        <w:rPr>
-          <w:rFonts w:ascii="Arial" w:hAnsi="Arial" w:cs="Arial"/>
-        </w:rPr>
-        <w:fldChar w:fldCharType="begin" w:fldLock="1"/>
-      </w:r>
-      <w:r>
-        <w:rPr>
-          <w:rFonts w:ascii="Arial" w:hAnsi="Arial" w:cs="Arial"/>
-        </w:rPr>
-        <w:instrText>ADDIN CSL_CITATION {"citationItems":[{"id":"ITEM-1","itemData":{"DOI":"10.1186/s13059-014-0550-8","ISSN":"1474-760X","author":[{"dropping-particle":"","family":"Love","given":"Michael I.","non-dropping-particle":"","parse-names":false,"suffix":""},{"dropping-particle":"","family":"Huber","given":"Wolfgang","non-dropping-particle":"","parse-names":false,"suffix":""},{"dropping-particle":"","family":"Anders","given":"Simon","non-dropping-particle":"","parse-names":false,"suffix":""}],"container-title":"Genome Biology","id":"ITEM-1","issue":"12","issued":{"date-parts":[["2014","12"]]},"page":"550","title":"Moderated estimation of fold change and dispersion for RNA-seq data with DESeq2","type":"article-journal","volume":"15"},"uris":["http://www.mendeley.com/documents/?uuid=b6734364-aafd-472e-8268-3e56586c5859","http://www.mendeley.com/documents/?uuid=e2ce2dd6-6ed9-4390-81ec-5e1eeb3cc6fb"]}],"mendeley":{"formattedCitation":"(32)","plainTextFormattedCitation":"(32)","previouslyFormattedCitation":"(32)"},"properties":{"noteIndex":0},"schema":"https://github.com/citation-style-language/schema/raw/master/csl-citation.json"}</w:instrText>
-      </w:r>
-      <w:r>
-        <w:rPr>
-          <w:rFonts w:ascii="Arial" w:hAnsi="Arial" w:cs="Arial"/>
-        </w:rPr>
-        <w:fldChar w:fldCharType="separate"/>
-      </w:r>
-      <w:r>
-        <w:rPr>
-          <w:rFonts w:ascii="Arial" w:hAnsi="Arial" w:cs="Arial"/>
-          <w:noProof/>
-        </w:rPr>
-        <w:t>(32)</w:t>
-      </w:r>
-      <w:r>
-        <w:rPr>
-          <w:rFonts w:ascii="Arial" w:hAnsi="Arial" w:cs="Arial"/>
-        </w:rPr>
-        <w:fldChar w:fldCharType="end"/>
-      </w:r>
-      <w:r>
-        <w:rPr>
-          <w:rFonts w:ascii="Arial" w:hAnsi="Arial" w:cs="Arial"/>
-        </w:rPr>
-        <w:t xml:space="preserve">.  To </w:t>
-      </w:r>
-      <w:r>
-        <w:rPr>
-          <w:rFonts w:ascii="Arial" w:hAnsi="Arial" w:cs="Arial"/>
-        </w:rPr>
-        <w:t>determine</w:t>
-      </w:r>
-      <w:r>
-        <w:rPr>
-          <w:rFonts w:ascii="Arial" w:hAnsi="Arial" w:cs="Arial"/>
-        </w:rPr>
-        <w:t xml:space="preserve"> differential </w:t>
-      </w:r>
-      <w:r>
-        <w:rPr>
-          <w:rFonts w:ascii="Arial" w:hAnsi="Arial" w:cs="Arial"/>
-        </w:rPr>
-        <w:t>expressed genes</w:t>
-      </w:r>
-      <w:r>
-        <w:rPr>
-          <w:rFonts w:ascii="Arial" w:hAnsi="Arial" w:cs="Arial"/>
-        </w:rPr>
-        <w:t xml:space="preserve"> we </w:t>
-      </w:r>
-      <w:r>
-        <w:rPr>
-          <w:rFonts w:ascii="Arial" w:hAnsi="Arial" w:cs="Arial"/>
-        </w:rPr>
-        <w:t xml:space="preserve">evaluated </w:t>
-      </w:r>
-      <w:r>
-        <w:rPr>
-          <w:rFonts w:ascii="Arial" w:hAnsi="Arial" w:cs="Arial"/>
-        </w:rPr>
-        <w:t>14242</w:t>
-      </w:r>
-      <w:r>
-        <w:rPr>
-          <w:rFonts w:ascii="Arial" w:hAnsi="Arial" w:cs="Arial"/>
-        </w:rPr>
-        <w:t xml:space="preserve"> genes, excluding those with low or no read counts</w:t>
-      </w:r>
-      <w:r>
-        <w:rPr>
-          <w:rFonts w:ascii="Arial" w:hAnsi="Arial" w:cs="Arial"/>
-        </w:rPr>
-        <w:t>, identifying 265 differentially expressed genes</w:t>
-      </w:r>
-      <w:r>
-        <w:rPr>
-          <w:rFonts w:ascii="Arial" w:hAnsi="Arial" w:cs="Arial"/>
-        </w:rPr>
-        <w:t xml:space="preserve"> (q&lt;0.05).  Full </w:t>
-      </w:r>
-      <w:r>
-        <w:rPr>
-          <w:rFonts w:ascii="Arial" w:hAnsi="Arial" w:cs="Arial"/>
-        </w:rPr>
-        <w:t>gene expression results</w:t>
-      </w:r>
-      <w:r>
-        <w:rPr>
-          <w:rFonts w:ascii="Arial" w:hAnsi="Arial" w:cs="Arial"/>
-        </w:rPr>
-        <w:t xml:space="preserve"> are reported in Supplementary Table 1.  For gene set enrichment analyses, we used </w:t>
-      </w:r>
-      <w:proofErr w:type="spellStart"/>
-      <w:r>
-        <w:rPr>
-          <w:rFonts w:ascii="Arial" w:hAnsi="Arial" w:cs="Arial"/>
-        </w:rPr>
-        <w:t>ClusterProfiler</w:t>
-      </w:r>
-      <w:proofErr w:type="spellEnd"/>
-      <w:r>
-        <w:rPr>
-          <w:rFonts w:ascii="Arial" w:hAnsi="Arial" w:cs="Arial"/>
-        </w:rPr>
-        <w:t xml:space="preserve"> v3.16 after ranking </w:t>
-      </w:r>
-      <w:r>
-        <w:rPr>
-          <w:rFonts w:ascii="Arial" w:hAnsi="Arial" w:cs="Arial"/>
-        </w:rPr>
-        <w:t xml:space="preserve">genes </w:t>
-      </w:r>
-      <w:r>
-        <w:rPr>
-          <w:rFonts w:ascii="Arial" w:hAnsi="Arial" w:cs="Arial"/>
-        </w:rPr>
-        <w:t>by fold change</w:t>
-      </w:r>
-      <w:r>
-        <w:rPr>
-          <w:rFonts w:ascii="Arial" w:hAnsi="Arial" w:cs="Arial"/>
-        </w:rPr>
-        <w:t xml:space="preserve"> and analyzing relative to Gene Ontologies.  Similarities between enriched gene sets were calculated by Jaccard distances</w:t>
-      </w:r>
-      <w:r>
-        <w:rPr>
-          <w:rFonts w:ascii="Arial" w:hAnsi="Arial" w:cs="Arial"/>
-        </w:rPr>
-        <w:t xml:space="preserve">.  Gene set enrichment results are presented in Supplementary Table 2.  Data are available from GEO at accession number </w:t>
-      </w:r>
-      <w:commentRangeStart w:id="6"/>
-      <w:r>
-        <w:rPr>
-          <w:rFonts w:ascii="Arial" w:hAnsi="Arial" w:cs="Arial"/>
-        </w:rPr>
-        <w:t>XXXX</w:t>
-      </w:r>
-      <w:commentRangeEnd w:id="6"/>
-      <w:r>
-        <w:rPr>
-          <w:rStyle w:val="CommentReference"/>
-        </w:rPr>
-        <w:commentReference w:id="6"/>
-      </w:r>
-    </w:p>
-    <w:p>
-      <w:pPr>
-        <w:rPr>
-          <w:rFonts w:ascii="Arial" w:hAnsi="Arial" w:cs="Arial"/>
-          <w:color w:val="000000" w:themeColor="text1"/>
-          <w:sz w:val="22"/>
-          <w:szCs w:val="22"/>
-          <w:highlight w:val="yellow"/>
-        </w:rPr>
-      </w:pPr>
-    </w:p>
-    <w:p>
-      <w:pPr>
-        <w:rPr>
-          <w:rFonts w:ascii="Arial" w:hAnsi="Arial" w:cs="Arial"/>
-          <w:color w:val="000000" w:themeColor="text1"/>
-          <w:sz w:val="22"/>
-          <w:szCs w:val="22"/>
-        </w:rPr>
-      </w:pPr>
-    </w:p>
-    <w:p>
-      <w:pPr>
-        <w:pStyle w:val="Heading2"/>
-        <w:rPr>
-          <w:rFonts w:ascii="Arial" w:hAnsi="Arial" w:cs="Arial"/>
-          <w:b/>
-          <w:color w:val="000000" w:themeColor="text1"/>
-          <w:sz w:val="22"/>
-          <w:szCs w:val="22"/>
-        </w:rPr>
-      </w:pPr>
-      <w:r>
-        <w:rPr>
-          <w:rFonts w:ascii="Arial" w:hAnsi="Arial" w:cs="Arial"/>
-          <w:b/>
-          <w:color w:val="000000" w:themeColor="text1"/>
-          <w:sz w:val="22"/>
-          <w:szCs w:val="22"/>
-        </w:rPr>
-        <w:t xml:space="preserve">2.9 </w:t>
-      </w:r>
-      <w:commentRangeStart w:id="7"/>
-      <w:commentRangeStart w:id="8"/>
-      <w:r>
-        <w:rPr>
-          <w:rFonts w:ascii="Arial" w:hAnsi="Arial" w:cs="Arial"/>
-          <w:b/>
-          <w:color w:val="000000" w:themeColor="text1"/>
-          <w:sz w:val="22"/>
-          <w:szCs w:val="22"/>
-        </w:rPr>
-        <w:t xml:space="preserve">Western </w:t>
-      </w:r>
-      <w:commentRangeEnd w:id="7"/>
       <w:r>
         <w:rPr>
           <w:rStyle w:val="CommentReference"/>
           <w:rFonts w:asciiTheme="minorHAnsi" w:eastAsiaTheme="minorHAnsi" w:hAnsiTheme="minorHAnsi" w:cstheme="minorBidi"/>
           <w:color w:val="auto"/>
         </w:rPr>
-        <w:commentReference w:id="7"/>
-      </w:r>
-      <w:commentRangeEnd w:id="8"/>
+        <w:commentReference w:id="5"/>
+      </w:r>
+      <w:commentRangeEnd w:id="6"/>
       <w:r>
         <w:rPr>
           <w:rStyle w:val="CommentReference"/>
           <w:rFonts w:asciiTheme="minorHAnsi" w:eastAsiaTheme="minorHAnsi" w:hAnsiTheme="minorHAnsi" w:cstheme="minorBidi"/>
           <w:color w:val="auto"/>
         </w:rPr>
-        <w:commentReference w:id="8"/>
+        <w:commentReference w:id="6"/>
       </w:r>
       <w:r>
         <w:rPr>
@@ -7089,7 +7049,7 @@
         </w:rPr>
         <w:t xml:space="preserve"> determined by gas chromatography using an assay developed and optimized to analyze human milk in </w:t>
       </w:r>
-      <w:commentRangeStart w:id="9"/>
+      <w:commentRangeStart w:id="7"/>
       <w:r>
         <w:rPr>
           <w:rFonts w:ascii="Arial" w:hAnsi="Arial" w:cs="Arial"/>
@@ -7099,12 +7059,12 @@
         </w:rPr>
         <w:t>consultation</w:t>
       </w:r>
-      <w:commentRangeEnd w:id="9"/>
+      <w:commentRangeEnd w:id="7"/>
       <w:r>
         <w:rPr>
           <w:rStyle w:val="CommentReference"/>
         </w:rPr>
-        <w:commentReference w:id="9"/>
+        <w:commentReference w:id="7"/>
       </w:r>
       <w:r>
         <w:rPr>
@@ -8011,14 +7971,27 @@
       <w:r>
         <w:t xml:space="preserve">Figure </w:t>
       </w:r>
-      <w:fldSimple w:instr=" SEQ Figure \* ARABIC ">
-        <w:r>
-          <w:rPr>
-            <w:noProof/>
-          </w:rPr>
-          <w:t>1</w:t>
-        </w:r>
-      </w:fldSimple>
+      <w:r>
+        <w:fldChar w:fldCharType="begin"/>
+      </w:r>
+      <w:r>
+        <w:instrText xml:space="preserve"> SEQ Figure \* ARABIC </w:instrText>
+      </w:r>
+      <w:r>
+        <w:fldChar w:fldCharType="separate"/>
+      </w:r>
+      <w:r>
+        <w:rPr>
+          <w:noProof/>
+        </w:rPr>
+        <w:t>1</w:t>
+      </w:r>
+      <w:r>
+        <w:rPr>
+          <w:noProof/>
+        </w:rPr>
+        <w:fldChar w:fldCharType="end"/>
+      </w:r>
       <w:r>
         <w:t xml:space="preserve">: Dams and pups were monitored throughout lactation. Pup births and weights were measured on postnatal day (PND) 0.5. Pups were culled at PND4. Pups </w:t>
       </w:r>
@@ -8419,8 +8392,8 @@
         </w:rPr>
         <w:t>lower</w:t>
       </w:r>
-      <w:commentRangeStart w:id="10"/>
-      <w:commentRangeStart w:id="11"/>
+      <w:commentRangeStart w:id="8"/>
+      <w:commentRangeStart w:id="9"/>
       <w:r>
         <w:rPr>
           <w:rFonts w:ascii="Arial" w:hAnsi="Arial" w:cs="Arial"/>
@@ -8430,19 +8403,19 @@
         </w:rPr>
         <w:t xml:space="preserve"> </w:t>
       </w:r>
-      <w:commentRangeEnd w:id="10"/>
+      <w:commentRangeEnd w:id="8"/>
       <w:r>
         <w:rPr>
           <w:rStyle w:val="CommentReference"/>
         </w:rPr>
-        <w:commentReference w:id="10"/>
-      </w:r>
-      <w:commentRangeEnd w:id="11"/>
+        <w:commentReference w:id="8"/>
+      </w:r>
+      <w:commentRangeEnd w:id="9"/>
       <w:r>
         <w:rPr>
           <w:rStyle w:val="CommentReference"/>
         </w:rPr>
-        <w:commentReference w:id="11"/>
+        <w:commentReference w:id="9"/>
       </w:r>
       <w:r>
         <w:rPr>
@@ -9243,14 +9216,27 @@
       <w:r>
         <w:t xml:space="preserve">Figure </w:t>
       </w:r>
-      <w:fldSimple w:instr=" SEQ Figure \* ARABIC ">
-        <w:r>
-          <w:rPr>
-            <w:noProof/>
-          </w:rPr>
-          <w:t>2</w:t>
-        </w:r>
-      </w:fldSimple>
+      <w:r>
+        <w:fldChar w:fldCharType="begin"/>
+      </w:r>
+      <w:r>
+        <w:instrText xml:space="preserve"> SEQ Figure \* ARABIC </w:instrText>
+      </w:r>
+      <w:r>
+        <w:fldChar w:fldCharType="separate"/>
+      </w:r>
+      <w:r>
+        <w:rPr>
+          <w:noProof/>
+        </w:rPr>
+        <w:t>2</w:t>
+      </w:r>
+      <w:r>
+        <w:rPr>
+          <w:noProof/>
+        </w:rPr>
+        <w:fldChar w:fldCharType="end"/>
+      </w:r>
       <w:r>
         <w:t>: Maternal</w:t>
       </w:r>
@@ -9781,86 +9767,71 @@
           <w:sz w:val="22"/>
           <w:szCs w:val="22"/>
         </w:rPr>
-        <w:t xml:space="preserve">At PND7.5, </w:t>
-      </w:r>
-      <w:commentRangeStart w:id="12"/>
-      <w:r>
-        <w:rPr>
-          <w:rFonts w:ascii="Arial" w:hAnsi="Arial" w:cs="Arial"/>
-          <w:color w:val="000000" w:themeColor="text1"/>
-          <w:sz w:val="22"/>
-          <w:szCs w:val="22"/>
-        </w:rPr>
-        <w:t xml:space="preserve">females </w:t>
-      </w:r>
-      <w:commentRangeEnd w:id="12"/>
+        <w:t>At PND7.5, females born to KO dams were heavier than females born to WT dams (</w:t>
+      </w:r>
+      <w:r>
+        <w:rPr>
+          <w:rFonts w:ascii="Arial" w:hAnsi="Arial" w:cs="Arial"/>
+          <w:color w:val="000000" w:themeColor="text1"/>
+          <w:sz w:val="22"/>
+          <w:szCs w:val="22"/>
+        </w:rPr>
+        <w:t>Figure 4B, d=</w:t>
+      </w:r>
+      <w:r>
+        <w:rPr>
+          <w:rFonts w:ascii="Arial" w:hAnsi="Arial" w:cs="Arial"/>
+          <w:color w:val="000000" w:themeColor="text1"/>
+          <w:sz w:val="22"/>
+          <w:szCs w:val="22"/>
+        </w:rPr>
+        <w:t>9.3%</w:t>
+      </w:r>
+      <w:r>
+        <w:rPr>
+          <w:rFonts w:ascii="Arial" w:hAnsi="Arial" w:cs="Arial"/>
+          <w:color w:val="000000" w:themeColor="text1"/>
+          <w:sz w:val="22"/>
+          <w:szCs w:val="22"/>
+        </w:rPr>
+        <w:t xml:space="preserve">, </w:t>
+      </w:r>
+      <w:r>
+        <w:rPr>
+          <w:rFonts w:ascii="Arial" w:hAnsi="Arial" w:cs="Arial"/>
+          <w:color w:val="000000" w:themeColor="text1"/>
+          <w:sz w:val="22"/>
+          <w:szCs w:val="22"/>
+        </w:rPr>
+        <w:t>p=0.</w:t>
+      </w:r>
+      <w:commentRangeStart w:id="10"/>
+      <w:r>
+        <w:rPr>
+          <w:rFonts w:ascii="Arial" w:hAnsi="Arial" w:cs="Arial"/>
+          <w:b/>
+          <w:color w:val="000000" w:themeColor="text1"/>
+          <w:sz w:val="22"/>
+          <w:szCs w:val="22"/>
+        </w:rPr>
+        <w:t>04</w:t>
+      </w:r>
+      <w:r>
+        <w:rPr>
+          <w:rFonts w:ascii="Arial" w:hAnsi="Arial" w:cs="Arial"/>
+          <w:b/>
+          <w:color w:val="000000" w:themeColor="text1"/>
+          <w:sz w:val="22"/>
+          <w:szCs w:val="22"/>
+        </w:rPr>
+        <w:t>4</w:t>
+      </w:r>
+      <w:commentRangeEnd w:id="10"/>
       <w:r>
         <w:rPr>
           <w:rStyle w:val="CommentReference"/>
         </w:rPr>
-        <w:commentReference w:id="12"/>
-      </w:r>
-      <w:r>
-        <w:rPr>
-          <w:rFonts w:ascii="Arial" w:hAnsi="Arial" w:cs="Arial"/>
-          <w:color w:val="000000" w:themeColor="text1"/>
-          <w:sz w:val="22"/>
-          <w:szCs w:val="22"/>
-        </w:rPr>
-        <w:t>born to KO dams were heavier than females born to WT dams (</w:t>
-      </w:r>
-      <w:r>
-        <w:rPr>
-          <w:rFonts w:ascii="Arial" w:hAnsi="Arial" w:cs="Arial"/>
-          <w:color w:val="000000" w:themeColor="text1"/>
-          <w:sz w:val="22"/>
-          <w:szCs w:val="22"/>
-        </w:rPr>
-        <w:t xml:space="preserve">Figure 4B, d=XX, </w:t>
-      </w:r>
-      <w:commentRangeStart w:id="13"/>
-      <w:commentRangeStart w:id="14"/>
-      <w:r>
-        <w:rPr>
-          <w:rFonts w:ascii="Arial" w:hAnsi="Arial" w:cs="Arial"/>
-          <w:color w:val="000000" w:themeColor="text1"/>
-          <w:sz w:val="22"/>
-          <w:szCs w:val="22"/>
-        </w:rPr>
-        <w:t>p</w:t>
-      </w:r>
-      <w:commentRangeEnd w:id="13"/>
-      <w:r>
-        <w:rPr>
-          <w:rStyle w:val="CommentReference"/>
-        </w:rPr>
-        <w:commentReference w:id="13"/>
-      </w:r>
-      <w:commentRangeEnd w:id="14"/>
-      <w:r>
-        <w:rPr>
-          <w:rStyle w:val="CommentReference"/>
-        </w:rPr>
-        <w:commentReference w:id="14"/>
-      </w:r>
-      <w:r>
-        <w:rPr>
-          <w:rFonts w:ascii="Arial" w:hAnsi="Arial" w:cs="Arial"/>
-          <w:color w:val="000000" w:themeColor="text1"/>
-          <w:sz w:val="22"/>
-          <w:szCs w:val="22"/>
-        </w:rPr>
-        <w:t>=0.</w:t>
-      </w:r>
-      <w:r>
-        <w:rPr>
-          <w:rFonts w:ascii="Arial" w:hAnsi="Arial" w:cs="Arial"/>
-          <w:b/>
-          <w:color w:val="000000" w:themeColor="text1"/>
-          <w:sz w:val="22"/>
-          <w:szCs w:val="22"/>
-        </w:rPr>
-        <w:t>047</w:t>
+        <w:commentReference w:id="10"/>
       </w:r>
       <w:r>
         <w:rPr>
@@ -10241,10 +10212,8 @@
           <w:sz w:val="22"/>
           <w:szCs w:val="22"/>
         </w:rPr>
-        <w:t xml:space="preserve">Dams Produce Similar Volumes of Milk, but with </w:t>
-      </w:r>
-      <w:commentRangeStart w:id="15"/>
-      <w:commentRangeStart w:id="16"/>
+        <w:t xml:space="preserve">Dams Produce Similar Volumes of Milk, but with Higher </w:t>
+      </w:r>
       <w:r>
         <w:rPr>
           <w:rFonts w:ascii="Arial" w:hAnsi="Arial" w:cs="Arial"/>
@@ -10253,7 +10222,7 @@
           <w:sz w:val="22"/>
           <w:szCs w:val="22"/>
         </w:rPr>
-        <w:t xml:space="preserve">Higher </w:t>
+        <w:t xml:space="preserve">Milk </w:t>
       </w:r>
       <w:r>
         <w:rPr>
@@ -10263,7 +10232,280 @@
           <w:sz w:val="22"/>
           <w:szCs w:val="22"/>
         </w:rPr>
-        <w:t xml:space="preserve">Milk </w:t>
+        <w:t>Fat.</w:t>
+      </w:r>
+    </w:p>
+    <w:p>
+      <w:pPr>
+        <w:rPr>
+          <w:rFonts w:ascii="Arial" w:hAnsi="Arial" w:cs="Arial"/>
+          <w:color w:val="000000" w:themeColor="text1"/>
+          <w:sz w:val="22"/>
+          <w:szCs w:val="22"/>
+        </w:rPr>
+      </w:pPr>
+      <w:r>
+        <w:rPr>
+          <w:rFonts w:ascii="Arial" w:hAnsi="Arial" w:cs="Arial"/>
+          <w:color w:val="000000" w:themeColor="text1"/>
+          <w:sz w:val="22"/>
+          <w:szCs w:val="22"/>
+        </w:rPr>
+        <w:t>Based on the changes in offspring weight trajectories, we calculated the mass of milk produced per dam</w:t>
+      </w:r>
+      <w:r>
+        <w:rPr>
+          <w:rFonts w:ascii="Arial" w:hAnsi="Arial" w:cs="Arial"/>
+          <w:color w:val="000000" w:themeColor="text1"/>
+          <w:sz w:val="22"/>
+          <w:szCs w:val="22"/>
+        </w:rPr>
+        <w:t xml:space="preserve"> via the weigh-suckle-weigh technique</w:t>
+      </w:r>
+      <w:r>
+        <w:rPr>
+          <w:rFonts w:ascii="Arial" w:hAnsi="Arial" w:cs="Arial"/>
+          <w:color w:val="000000" w:themeColor="text1"/>
+          <w:sz w:val="22"/>
+          <w:szCs w:val="22"/>
+        </w:rPr>
+        <w:t>.</w:t>
+      </w:r>
+      <w:r>
+        <w:rPr>
+          <w:rFonts w:ascii="Arial" w:hAnsi="Arial" w:cs="Arial"/>
+          <w:color w:val="000000" w:themeColor="text1"/>
+          <w:sz w:val="22"/>
+          <w:szCs w:val="22"/>
+        </w:rPr>
+        <w:t xml:space="preserve"> </w:t>
+      </w:r>
+      <w:r>
+        <w:rPr>
+          <w:rFonts w:ascii="Arial" w:hAnsi="Arial" w:cs="Arial"/>
+          <w:color w:val="000000" w:themeColor="text1"/>
+          <w:sz w:val="22"/>
+          <w:szCs w:val="22"/>
+        </w:rPr>
+        <w:t>This was calculated by a two</w:t>
+      </w:r>
+      <w:r>
+        <w:rPr>
+          <w:rFonts w:ascii="Arial" w:hAnsi="Arial" w:cs="Arial"/>
+          <w:color w:val="000000" w:themeColor="text1"/>
+          <w:sz w:val="22"/>
+          <w:szCs w:val="22"/>
+        </w:rPr>
+        <w:t>-</w:t>
+      </w:r>
+      <w:r>
+        <w:rPr>
+          <w:rFonts w:ascii="Arial" w:hAnsi="Arial" w:cs="Arial"/>
+          <w:color w:val="000000" w:themeColor="text1"/>
+          <w:sz w:val="22"/>
+          <w:szCs w:val="22"/>
+        </w:rPr>
+        <w:t>hour separation period and then as t</w:t>
+      </w:r>
+      <w:r>
+        <w:rPr>
+          <w:rFonts w:ascii="Arial" w:hAnsi="Arial" w:cs="Arial"/>
+          <w:color w:val="000000" w:themeColor="text1"/>
+          <w:sz w:val="22"/>
+          <w:szCs w:val="22"/>
+        </w:rPr>
+        <w:t xml:space="preserve">he difference between pup weight after nursing </w:t>
+      </w:r>
+      <w:r>
+        <w:rPr>
+          <w:rFonts w:ascii="Arial" w:hAnsi="Arial" w:cs="Arial"/>
+          <w:color w:val="000000" w:themeColor="text1"/>
+          <w:sz w:val="22"/>
+          <w:szCs w:val="22"/>
+        </w:rPr>
+        <w:t xml:space="preserve">for one hour </w:t>
+      </w:r>
+      <w:r>
+        <w:rPr>
+          <w:rFonts w:ascii="Arial" w:hAnsi="Arial" w:cs="Arial"/>
+          <w:color w:val="000000" w:themeColor="text1"/>
+          <w:sz w:val="22"/>
+          <w:szCs w:val="22"/>
+        </w:rPr>
+        <w:t>and pup weight before nursing</w:t>
+      </w:r>
+      <w:r>
+        <w:rPr>
+          <w:rFonts w:ascii="Arial" w:hAnsi="Arial" w:cs="Arial"/>
+          <w:color w:val="000000" w:themeColor="text1"/>
+          <w:sz w:val="22"/>
+          <w:szCs w:val="22"/>
+        </w:rPr>
+        <w:t xml:space="preserve">. As shown in Figure </w:t>
+      </w:r>
+      <w:r>
+        <w:rPr>
+          <w:rFonts w:ascii="Arial" w:hAnsi="Arial" w:cs="Arial"/>
+          <w:color w:val="000000" w:themeColor="text1"/>
+          <w:sz w:val="22"/>
+          <w:szCs w:val="22"/>
+        </w:rPr>
+        <w:t>5</w:t>
+      </w:r>
+      <w:r>
+        <w:rPr>
+          <w:rFonts w:ascii="Arial" w:hAnsi="Arial" w:cs="Arial"/>
+          <w:color w:val="000000" w:themeColor="text1"/>
+          <w:sz w:val="22"/>
+          <w:szCs w:val="22"/>
+        </w:rPr>
+        <w:t xml:space="preserve">A, this </w:t>
+      </w:r>
+      <w:r>
+        <w:rPr>
+          <w:rFonts w:ascii="Arial" w:hAnsi="Arial" w:cs="Arial"/>
+          <w:color w:val="000000" w:themeColor="text1"/>
+          <w:sz w:val="22"/>
+          <w:szCs w:val="22"/>
+        </w:rPr>
+        <w:t xml:space="preserve">was not significantly different between groups. </w:t>
+      </w:r>
+      <w:r>
+        <w:rPr>
+          <w:rFonts w:ascii="Arial" w:hAnsi="Arial" w:cs="Arial"/>
+          <w:color w:val="000000" w:themeColor="text1"/>
+          <w:sz w:val="22"/>
+          <w:szCs w:val="22"/>
+        </w:rPr>
+        <w:t xml:space="preserve">Similar data were obtained by measuring the </w:t>
+      </w:r>
+      <w:r>
+        <w:rPr>
+          <w:rFonts w:ascii="Arial" w:hAnsi="Arial" w:cs="Arial"/>
+          <w:color w:val="000000" w:themeColor="text1"/>
+          <w:sz w:val="22"/>
+          <w:szCs w:val="22"/>
+        </w:rPr>
+        <w:t xml:space="preserve">weight of the </w:t>
+      </w:r>
+      <w:r>
+        <w:rPr>
+          <w:rFonts w:ascii="Arial" w:hAnsi="Arial" w:cs="Arial"/>
+          <w:color w:val="000000" w:themeColor="text1"/>
+          <w:sz w:val="22"/>
+          <w:szCs w:val="22"/>
+        </w:rPr>
+        <w:t>dams pre- and post- lactation.</w:t>
+      </w:r>
+      <w:r>
+        <w:rPr>
+          <w:rFonts w:ascii="Arial" w:hAnsi="Arial" w:cs="Arial"/>
+          <w:color w:val="000000" w:themeColor="text1"/>
+          <w:sz w:val="22"/>
+          <w:szCs w:val="22"/>
+        </w:rPr>
+        <w:t xml:space="preserve"> To test milk composition, milk was extracted from dams at PND 16.5.</w:t>
+      </w:r>
+      <w:r>
+        <w:rPr>
+          <w:rFonts w:ascii="Arial" w:hAnsi="Arial" w:cs="Arial"/>
+          <w:color w:val="000000" w:themeColor="text1"/>
+          <w:sz w:val="22"/>
+          <w:szCs w:val="22"/>
+        </w:rPr>
+        <w:t xml:space="preserve"> </w:t>
+      </w:r>
+      <w:proofErr w:type="spellStart"/>
+      <w:r>
+        <w:rPr>
+          <w:rFonts w:ascii="Arial" w:hAnsi="Arial" w:cs="Arial"/>
+          <w:color w:val="000000" w:themeColor="text1"/>
+          <w:sz w:val="22"/>
+          <w:szCs w:val="22"/>
+        </w:rPr>
+        <w:t>Creamatocrit</w:t>
+      </w:r>
+      <w:proofErr w:type="spellEnd"/>
+      <w:r>
+        <w:rPr>
+          <w:rFonts w:ascii="Arial" w:hAnsi="Arial" w:cs="Arial"/>
+          <w:color w:val="000000" w:themeColor="text1"/>
+          <w:sz w:val="22"/>
+          <w:szCs w:val="22"/>
+        </w:rPr>
+        <w:t xml:space="preserve"> fat analysis revealed that milk of KO dams had higher fat percentage than milk of WT dams </w:t>
+      </w:r>
+      <w:r>
+        <w:rPr>
+          <w:rFonts w:ascii="Arial" w:hAnsi="Arial" w:cs="Arial"/>
+          <w:color w:val="000000" w:themeColor="text1"/>
+          <w:sz w:val="22"/>
+          <w:szCs w:val="22"/>
+        </w:rPr>
+        <w:t>(</w:t>
+      </w:r>
+      <w:r>
+        <w:rPr>
+          <w:rFonts w:ascii="Arial" w:hAnsi="Arial" w:cs="Arial"/>
+          <w:color w:val="000000" w:themeColor="text1"/>
+          <w:sz w:val="22"/>
+          <w:szCs w:val="22"/>
+        </w:rPr>
+        <w:t xml:space="preserve">Figure </w:t>
+      </w:r>
+      <w:r>
+        <w:rPr>
+          <w:rFonts w:ascii="Arial" w:hAnsi="Arial" w:cs="Arial"/>
+          <w:color w:val="000000" w:themeColor="text1"/>
+          <w:sz w:val="22"/>
+          <w:szCs w:val="22"/>
+        </w:rPr>
+        <w:t>5</w:t>
+      </w:r>
+      <w:r>
+        <w:rPr>
+          <w:rFonts w:ascii="Arial" w:hAnsi="Arial" w:cs="Arial"/>
+          <w:color w:val="000000" w:themeColor="text1"/>
+          <w:sz w:val="22"/>
+          <w:szCs w:val="22"/>
+        </w:rPr>
+        <w:t>B</w:t>
+      </w:r>
+      <w:r>
+        <w:rPr>
+          <w:rFonts w:ascii="Arial" w:hAnsi="Arial" w:cs="Arial"/>
+          <w:color w:val="000000" w:themeColor="text1"/>
+          <w:sz w:val="22"/>
+          <w:szCs w:val="22"/>
+        </w:rPr>
+        <w:t xml:space="preserve">, d=34.07%, </w:t>
+      </w:r>
+      <w:r>
+        <w:rPr>
+          <w:rFonts w:ascii="Arial" w:hAnsi="Arial" w:cs="Arial"/>
+          <w:color w:val="000000" w:themeColor="text1"/>
+          <w:sz w:val="22"/>
+          <w:szCs w:val="22"/>
+        </w:rPr>
+        <w:t>p=</w:t>
+      </w:r>
+      <w:r>
+        <w:rPr>
+          <w:rFonts w:ascii="Arial" w:hAnsi="Arial" w:cs="Arial"/>
+          <w:color w:val="000000" w:themeColor="text1"/>
+          <w:sz w:val="22"/>
+          <w:szCs w:val="22"/>
+        </w:rPr>
+        <w:t>0.024</w:t>
+      </w:r>
+      <w:r>
+        <w:rPr>
+          <w:rFonts w:ascii="Arial" w:hAnsi="Arial" w:cs="Arial"/>
+          <w:color w:val="000000" w:themeColor="text1"/>
+          <w:sz w:val="22"/>
+          <w:szCs w:val="22"/>
+        </w:rPr>
+        <w:t>).</w:t>
       </w:r>
       <w:r>
         <w:rPr>
@@ -10273,312 +10515,9 @@
           <w:sz w:val="22"/>
           <w:szCs w:val="22"/>
         </w:rPr>
-        <w:t>Fat.</w:t>
-      </w:r>
-      <w:commentRangeEnd w:id="15"/>
-      <w:r>
-        <w:rPr>
-          <w:rStyle w:val="CommentReference"/>
-          <w:rFonts w:asciiTheme="minorHAnsi" w:eastAsiaTheme="minorHAnsi" w:hAnsiTheme="minorHAnsi" w:cstheme="minorBidi"/>
-          <w:color w:val="auto"/>
-        </w:rPr>
-        <w:commentReference w:id="15"/>
-      </w:r>
-      <w:commentRangeEnd w:id="16"/>
-      <w:r>
-        <w:rPr>
-          <w:rStyle w:val="CommentReference"/>
-          <w:rFonts w:asciiTheme="minorHAnsi" w:eastAsiaTheme="minorHAnsi" w:hAnsiTheme="minorHAnsi" w:cstheme="minorBidi"/>
-          <w:color w:val="auto"/>
-        </w:rPr>
-        <w:commentReference w:id="16"/>
-      </w:r>
-    </w:p>
-    <w:p>
-      <w:pPr>
-        <w:rPr>
-          <w:rFonts w:ascii="Arial" w:hAnsi="Arial" w:cs="Arial"/>
-          <w:color w:val="000000" w:themeColor="text1"/>
-          <w:sz w:val="22"/>
-          <w:szCs w:val="22"/>
-        </w:rPr>
-      </w:pPr>
-      <w:r>
-        <w:rPr>
-          <w:rFonts w:ascii="Arial" w:hAnsi="Arial" w:cs="Arial"/>
-          <w:color w:val="000000" w:themeColor="text1"/>
-          <w:sz w:val="22"/>
-          <w:szCs w:val="22"/>
-        </w:rPr>
-        <w:t>Based on the changes in offspring weight trajectories, we calculated the mass of milk produced per dam</w:t>
-      </w:r>
-      <w:r>
-        <w:rPr>
-          <w:rFonts w:ascii="Arial" w:hAnsi="Arial" w:cs="Arial"/>
-          <w:color w:val="000000" w:themeColor="text1"/>
-          <w:sz w:val="22"/>
-          <w:szCs w:val="22"/>
-        </w:rPr>
-        <w:t xml:space="preserve"> via the weigh-suckle-weigh technique</w:t>
-      </w:r>
-      <w:r>
-        <w:rPr>
-          <w:rFonts w:ascii="Arial" w:hAnsi="Arial" w:cs="Arial"/>
-          <w:color w:val="000000" w:themeColor="text1"/>
-          <w:sz w:val="22"/>
-          <w:szCs w:val="22"/>
-        </w:rPr>
-        <w:t>.</w:t>
-      </w:r>
-      <w:r>
-        <w:rPr>
-          <w:rFonts w:ascii="Arial" w:hAnsi="Arial" w:cs="Arial"/>
-          <w:color w:val="000000" w:themeColor="text1"/>
-          <w:sz w:val="22"/>
-          <w:szCs w:val="22"/>
-        </w:rPr>
-        <w:t xml:space="preserve"> </w:t>
-      </w:r>
-      <w:r>
-        <w:rPr>
-          <w:rFonts w:ascii="Arial" w:hAnsi="Arial" w:cs="Arial"/>
-          <w:color w:val="000000" w:themeColor="text1"/>
-          <w:sz w:val="22"/>
-          <w:szCs w:val="22"/>
-        </w:rPr>
-        <w:t>This was calculated by a two</w:t>
-      </w:r>
-      <w:r>
-        <w:rPr>
-          <w:rFonts w:ascii="Arial" w:hAnsi="Arial" w:cs="Arial"/>
-          <w:color w:val="000000" w:themeColor="text1"/>
-          <w:sz w:val="22"/>
-          <w:szCs w:val="22"/>
-        </w:rPr>
-        <w:t>-</w:t>
-      </w:r>
-      <w:r>
-        <w:rPr>
-          <w:rFonts w:ascii="Arial" w:hAnsi="Arial" w:cs="Arial"/>
-          <w:color w:val="000000" w:themeColor="text1"/>
-          <w:sz w:val="22"/>
-          <w:szCs w:val="22"/>
-        </w:rPr>
-        <w:t>hour separation period and then as t</w:t>
-      </w:r>
-      <w:r>
-        <w:rPr>
-          <w:rFonts w:ascii="Arial" w:hAnsi="Arial" w:cs="Arial"/>
-          <w:color w:val="000000" w:themeColor="text1"/>
-          <w:sz w:val="22"/>
-          <w:szCs w:val="22"/>
-        </w:rPr>
-        <w:t xml:space="preserve">he difference between pup weight after nursing </w:t>
-      </w:r>
-      <w:r>
-        <w:rPr>
-          <w:rFonts w:ascii="Arial" w:hAnsi="Arial" w:cs="Arial"/>
-          <w:color w:val="000000" w:themeColor="text1"/>
-          <w:sz w:val="22"/>
-          <w:szCs w:val="22"/>
-        </w:rPr>
-        <w:t xml:space="preserve">for one hour </w:t>
-      </w:r>
-      <w:r>
-        <w:rPr>
-          <w:rFonts w:ascii="Arial" w:hAnsi="Arial" w:cs="Arial"/>
-          <w:color w:val="000000" w:themeColor="text1"/>
-          <w:sz w:val="22"/>
-          <w:szCs w:val="22"/>
-        </w:rPr>
-        <w:t>and pup weight before nursing</w:t>
-      </w:r>
-      <w:r>
-        <w:rPr>
-          <w:rFonts w:ascii="Arial" w:hAnsi="Arial" w:cs="Arial"/>
-          <w:color w:val="000000" w:themeColor="text1"/>
-          <w:sz w:val="22"/>
-          <w:szCs w:val="22"/>
-        </w:rPr>
-        <w:t xml:space="preserve">. As shown in Figure </w:t>
-      </w:r>
-      <w:r>
-        <w:rPr>
-          <w:rFonts w:ascii="Arial" w:hAnsi="Arial" w:cs="Arial"/>
-          <w:color w:val="000000" w:themeColor="text1"/>
-          <w:sz w:val="22"/>
-          <w:szCs w:val="22"/>
-        </w:rPr>
-        <w:t>5</w:t>
-      </w:r>
-      <w:r>
-        <w:rPr>
-          <w:rFonts w:ascii="Arial" w:hAnsi="Arial" w:cs="Arial"/>
-          <w:color w:val="000000" w:themeColor="text1"/>
-          <w:sz w:val="22"/>
-          <w:szCs w:val="22"/>
-        </w:rPr>
-        <w:t xml:space="preserve">A, this </w:t>
-      </w:r>
-      <w:r>
-        <w:rPr>
-          <w:rFonts w:ascii="Arial" w:hAnsi="Arial" w:cs="Arial"/>
-          <w:color w:val="000000" w:themeColor="text1"/>
-          <w:sz w:val="22"/>
-          <w:szCs w:val="22"/>
-        </w:rPr>
-        <w:t xml:space="preserve">was not significantly different between groups. </w:t>
-      </w:r>
-      <w:r>
-        <w:rPr>
-          <w:rFonts w:ascii="Arial" w:hAnsi="Arial" w:cs="Arial"/>
-          <w:color w:val="000000" w:themeColor="text1"/>
-          <w:sz w:val="22"/>
-          <w:szCs w:val="22"/>
-        </w:rPr>
-        <w:t xml:space="preserve">Similar data were obtained by measuring the </w:t>
-      </w:r>
-      <w:r>
-        <w:rPr>
-          <w:rFonts w:ascii="Arial" w:hAnsi="Arial" w:cs="Arial"/>
-          <w:color w:val="000000" w:themeColor="text1"/>
-          <w:sz w:val="22"/>
-          <w:szCs w:val="22"/>
-        </w:rPr>
-        <w:t xml:space="preserve">weight of the </w:t>
-      </w:r>
-      <w:r>
-        <w:rPr>
-          <w:rFonts w:ascii="Arial" w:hAnsi="Arial" w:cs="Arial"/>
-          <w:color w:val="000000" w:themeColor="text1"/>
-          <w:sz w:val="22"/>
-          <w:szCs w:val="22"/>
-        </w:rPr>
-        <w:t>dams pre- and post- lactation.</w:t>
-      </w:r>
-      <w:r>
-        <w:rPr>
-          <w:rFonts w:ascii="Arial" w:hAnsi="Arial" w:cs="Arial"/>
-          <w:color w:val="000000" w:themeColor="text1"/>
-          <w:sz w:val="22"/>
-          <w:szCs w:val="22"/>
-        </w:rPr>
-        <w:t xml:space="preserve"> To test milk composition, milk was extracted from dams at PND 16.5.</w:t>
-      </w:r>
-      <w:r>
-        <w:rPr>
-          <w:rFonts w:ascii="Arial" w:hAnsi="Arial" w:cs="Arial"/>
-          <w:color w:val="000000" w:themeColor="text1"/>
-          <w:sz w:val="22"/>
-          <w:szCs w:val="22"/>
-        </w:rPr>
-        <w:t xml:space="preserve"> </w:t>
-      </w:r>
-      <w:proofErr w:type="spellStart"/>
-      <w:r>
-        <w:rPr>
-          <w:rFonts w:ascii="Arial" w:hAnsi="Arial" w:cs="Arial"/>
-          <w:color w:val="000000" w:themeColor="text1"/>
-          <w:sz w:val="22"/>
-          <w:szCs w:val="22"/>
-        </w:rPr>
-        <w:t>Creamatocrit</w:t>
-      </w:r>
-      <w:proofErr w:type="spellEnd"/>
-      <w:r>
-        <w:rPr>
-          <w:rFonts w:ascii="Arial" w:hAnsi="Arial" w:cs="Arial"/>
-          <w:color w:val="000000" w:themeColor="text1"/>
-          <w:sz w:val="22"/>
-          <w:szCs w:val="22"/>
-        </w:rPr>
-        <w:t xml:space="preserve"> fat analysis revealed that milk of KO dams had higher fat percentage than milk of WT dams </w:t>
-      </w:r>
-      <w:r>
-        <w:rPr>
-          <w:rFonts w:ascii="Arial" w:hAnsi="Arial" w:cs="Arial"/>
-          <w:color w:val="000000" w:themeColor="text1"/>
-          <w:sz w:val="22"/>
-          <w:szCs w:val="22"/>
-        </w:rPr>
-        <w:t>(</w:t>
-      </w:r>
-      <w:r>
-        <w:rPr>
-          <w:rFonts w:ascii="Arial" w:hAnsi="Arial" w:cs="Arial"/>
-          <w:color w:val="000000" w:themeColor="text1"/>
-          <w:sz w:val="22"/>
-          <w:szCs w:val="22"/>
-        </w:rPr>
-        <w:t xml:space="preserve">Figure </w:t>
-      </w:r>
-      <w:r>
-        <w:rPr>
-          <w:rFonts w:ascii="Arial" w:hAnsi="Arial" w:cs="Arial"/>
-          <w:color w:val="000000" w:themeColor="text1"/>
-          <w:sz w:val="22"/>
-          <w:szCs w:val="22"/>
-        </w:rPr>
-        <w:t>5</w:t>
-      </w:r>
-      <w:r>
-        <w:rPr>
-          <w:rFonts w:ascii="Arial" w:hAnsi="Arial" w:cs="Arial"/>
-          <w:color w:val="000000" w:themeColor="text1"/>
-          <w:sz w:val="22"/>
-          <w:szCs w:val="22"/>
-        </w:rPr>
-        <w:t>B</w:t>
-      </w:r>
-      <w:r>
-        <w:rPr>
-          <w:rFonts w:ascii="Arial" w:hAnsi="Arial" w:cs="Arial"/>
-          <w:color w:val="000000" w:themeColor="text1"/>
-          <w:sz w:val="22"/>
-          <w:szCs w:val="22"/>
-        </w:rPr>
-        <w:t xml:space="preserve">, d=34.07%, </w:t>
-      </w:r>
-      <w:r>
-        <w:rPr>
-          <w:rFonts w:ascii="Arial" w:hAnsi="Arial" w:cs="Arial"/>
-          <w:color w:val="000000" w:themeColor="text1"/>
-          <w:sz w:val="22"/>
-          <w:szCs w:val="22"/>
-        </w:rPr>
-        <w:t>p=</w:t>
-      </w:r>
-      <w:r>
-        <w:rPr>
-          <w:rFonts w:ascii="Arial" w:hAnsi="Arial" w:cs="Arial"/>
-          <w:color w:val="000000" w:themeColor="text1"/>
-          <w:sz w:val="22"/>
-          <w:szCs w:val="22"/>
-        </w:rPr>
-        <w:t>0.024</w:t>
-      </w:r>
-      <w:commentRangeStart w:id="17"/>
-      <w:commentRangeEnd w:id="17"/>
-      <w:r>
-        <w:rPr>
-          <w:rFonts w:ascii="Arial" w:hAnsi="Arial" w:cs="Arial"/>
-          <w:color w:val="000000" w:themeColor="text1"/>
-          <w:sz w:val="22"/>
-          <w:szCs w:val="22"/>
-        </w:rPr>
-        <w:t>).</w:t>
-      </w:r>
-      <w:r>
-        <w:rPr>
-          <w:rFonts w:ascii="Arial" w:hAnsi="Arial" w:cs="Arial"/>
-          <w:b/>
-          <w:color w:val="000000" w:themeColor="text1"/>
-          <w:sz w:val="22"/>
-          <w:szCs w:val="22"/>
-        </w:rPr>
         <w:t xml:space="preserve">  </w:t>
       </w:r>
-      <w:commentRangeStart w:id="18"/>
+      <w:commentRangeStart w:id="11"/>
       <w:r>
         <w:rPr>
           <w:rFonts w:ascii="Arial" w:hAnsi="Arial" w:cs="Arial"/>
@@ -10659,7 +10598,7 @@
         </w:rPr>
         <w:t xml:space="preserve"> and albumin were similar between milk of KO and WT dams.</w:t>
       </w:r>
-      <w:ins w:id="19" w:author="Dave Bridges" w:date="2020-03-25T11:19:00Z">
+      <w:ins w:id="12" w:author="Dave Bridges" w:date="2020-03-25T11:19:00Z">
         <w:r>
           <w:rPr>
             <w:rFonts w:ascii="Arial" w:hAnsi="Arial" w:cs="Arial"/>
@@ -10670,7 +10609,7 @@
           <w:t xml:space="preserve"> In terms of milk</w:t>
         </w:r>
       </w:ins>
-      <w:ins w:id="20" w:author="Dave Bridges" w:date="2020-03-25T11:20:00Z">
+      <w:ins w:id="13" w:author="Dave Bridges" w:date="2020-03-25T11:20:00Z">
         <w:r>
           <w:rPr>
             <w:rFonts w:ascii="Arial" w:hAnsi="Arial" w:cs="Arial"/>
@@ -10680,7 +10619,7 @@
           </w:rPr>
           <w:t xml:space="preserve"> lactose </w:t>
         </w:r>
-        <w:commentRangeStart w:id="21"/>
+        <w:commentRangeStart w:id="14"/>
         <w:r>
           <w:rPr>
             <w:rFonts w:ascii="Arial" w:hAnsi="Arial" w:cs="Arial"/>
@@ -10690,12 +10629,12 @@
           </w:rPr>
           <w:t>XXX</w:t>
         </w:r>
-        <w:commentRangeEnd w:id="21"/>
+        <w:commentRangeEnd w:id="14"/>
         <w:r>
           <w:rPr>
             <w:rStyle w:val="CommentReference"/>
           </w:rPr>
-          <w:commentReference w:id="21"/>
+          <w:commentReference w:id="14"/>
         </w:r>
         <w:r>
           <w:rPr>
@@ -10707,23 +10646,25 @@
           <w:t>.</w:t>
         </w:r>
       </w:ins>
-      <w:commentRangeEnd w:id="18"/>
+      <w:commentRangeEnd w:id="11"/>
       <w:r>
         <w:rPr>
           <w:rStyle w:val="CommentReference"/>
         </w:rPr>
-        <w:commentReference w:id="18"/>
-      </w:r>
-    </w:p>
-    <w:p>
-      <w:pPr>
-        <w:rPr>
-          <w:rFonts w:ascii="Arial" w:hAnsi="Arial" w:cs="Arial"/>
-          <w:color w:val="000000" w:themeColor="text1"/>
-          <w:sz w:val="22"/>
-          <w:szCs w:val="22"/>
-        </w:rPr>
-      </w:pPr>
+        <w:commentReference w:id="11"/>
+      </w:r>
+    </w:p>
+    <w:p>
+      <w:pPr>
+        <w:rPr>
+          <w:rFonts w:ascii="Arial" w:hAnsi="Arial" w:cs="Arial"/>
+          <w:color w:val="000000" w:themeColor="text1"/>
+          <w:sz w:val="22"/>
+          <w:szCs w:val="22"/>
+        </w:rPr>
+      </w:pPr>
+      <w:bookmarkStart w:id="15" w:name="_GoBack"/>
+      <w:bookmarkEnd w:id="15"/>
     </w:p>
     <w:tbl>
       <w:tblPr>
@@ -11060,7 +11001,7 @@
         </w:rPr>
         <w:t xml:space="preserve"> </w:t>
       </w:r>
-      <w:commentRangeStart w:id="22"/>
+      <w:commentRangeStart w:id="16"/>
       <w:r>
         <w:rPr>
           <w:rFonts w:ascii="Arial" w:hAnsi="Arial" w:cs="Arial"/>
@@ -11071,31 +11012,32 @@
         </w:rPr>
         <w:t>Milk</w:t>
       </w:r>
-      <w:commentRangeEnd w:id="22"/>
+      <w:commentRangeEnd w:id="16"/>
       <w:r>
         <w:rPr>
           <w:rStyle w:val="CommentReference"/>
           <w:rFonts w:asciiTheme="minorHAnsi" w:eastAsiaTheme="minorHAnsi" w:hAnsiTheme="minorHAnsi" w:cstheme="minorBidi"/>
           <w:color w:val="auto"/>
         </w:rPr>
-        <w:commentReference w:id="22"/>
-      </w:r>
-    </w:p>
-    <w:p>
-      <w:pPr>
-        <w:rPr>
-          <w:rFonts w:ascii="Arial" w:hAnsi="Arial" w:cs="Arial"/>
-          <w:color w:val="000000" w:themeColor="text1"/>
-          <w:sz w:val="22"/>
-          <w:szCs w:val="22"/>
-        </w:rPr>
-      </w:pPr>
-      <w:r>
-        <w:rPr>
-          <w:rFonts w:ascii="Arial" w:hAnsi="Arial" w:cs="Arial"/>
-          <w:color w:val="000000" w:themeColor="text1"/>
-          <w:sz w:val="22"/>
-          <w:szCs w:val="22"/>
+        <w:commentReference w:id="16"/>
+      </w:r>
+    </w:p>
+    <w:p>
+      <w:pPr>
+        <w:rPr>
+          <w:rFonts w:ascii="Arial" w:hAnsi="Arial" w:cs="Arial"/>
+          <w:color w:val="000000" w:themeColor="text1"/>
+          <w:sz w:val="22"/>
+          <w:szCs w:val="22"/>
+        </w:rPr>
+      </w:pPr>
+      <w:r>
+        <w:rPr>
+          <w:rFonts w:ascii="Arial" w:hAnsi="Arial" w:cs="Arial"/>
+          <w:color w:val="000000" w:themeColor="text1"/>
+          <w:sz w:val="22"/>
+          <w:szCs w:val="22"/>
+          <w:highlight w:val="yellow"/>
         </w:rPr>
         <w:t xml:space="preserve">Lipidomic analysis of the milk samples collected from PND16.5 showed </w:t>
       </w:r>
@@ -11105,8 +11047,49 @@
           <w:color w:val="000000" w:themeColor="text1"/>
           <w:sz w:val="22"/>
           <w:szCs w:val="22"/>
-        </w:rPr>
-        <w:t>a healthier milk fat composition in the KO milk with lower percentage of saturated fatty acid (SFA) (Figure 6A, d=XX, p=0.008) and higher percentage of monounsaturated fatty (MUFA) (Figure 6B, d=XX, p=0.009) and similar percentages of polyunsaturated fatty acids (Figure 6C). Analysis of omega-3 and omega-6 quantities showed that KO milk had higher percentage of omega-3 (Figure 6D, d=XX, p=0.013), a similar percentage of omega-6 (Figure 6E), and a lower omega-6:omega3 ratio in KO milk (Figure 6F, d=XX, p=0.046).</w:t>
+          <w:highlight w:val="yellow"/>
+        </w:rPr>
+        <w:t>a healthier milk fat composition in the KO milk with lower percentage of saturated fatty acid (SFA) (Figure 6A, d=XX, p=0.008) and higher percentage of monounsaturated fatty (MUFA) (Figure 6B, d=XX, p=0.009) and similar percentages of polyunsaturated fatty acids (Figure 6C). Analysis of omega-3 and omega-6 quantities showed that KO milk had higher percentage of</w:t>
+      </w:r>
+      <w:r>
+        <w:rPr>
+          <w:rFonts w:ascii="Arial" w:hAnsi="Arial" w:cs="Arial"/>
+          <w:color w:val="000000" w:themeColor="text1"/>
+          <w:sz w:val="22"/>
+          <w:szCs w:val="22"/>
+          <w:highlight w:val="yellow"/>
+        </w:rPr>
+        <w:t xml:space="preserve"> total</w:t>
+      </w:r>
+      <w:r>
+        <w:rPr>
+          <w:rFonts w:ascii="Arial" w:hAnsi="Arial" w:cs="Arial"/>
+          <w:color w:val="000000" w:themeColor="text1"/>
+          <w:sz w:val="22"/>
+          <w:szCs w:val="22"/>
+          <w:highlight w:val="yellow"/>
+        </w:rPr>
+        <w:t xml:space="preserve"> omega-3 (Figure 6D, d=XX, p=0.013), </w:t>
+      </w:r>
+      <w:r>
+        <w:rPr>
+          <w:rFonts w:ascii="Arial" w:hAnsi="Arial" w:cs="Arial"/>
+          <w:color w:val="000000" w:themeColor="text1"/>
+          <w:sz w:val="22"/>
+          <w:szCs w:val="22"/>
+          <w:highlight w:val="yellow"/>
+        </w:rPr>
+        <w:t xml:space="preserve">higher DHA , </w:t>
+      </w:r>
+      <w:r>
+        <w:rPr>
+          <w:rFonts w:ascii="Arial" w:hAnsi="Arial" w:cs="Arial"/>
+          <w:color w:val="000000" w:themeColor="text1"/>
+          <w:sz w:val="22"/>
+          <w:szCs w:val="22"/>
+          <w:highlight w:val="yellow"/>
+        </w:rPr>
+        <w:t>a similar percentage of omega-6 (Figure 6E), and a lower omega-6:omega3 ratio in KO milk (Figure 6F, d=XX, p=0.046).</w:t>
       </w:r>
     </w:p>
     <w:p>
@@ -11782,18 +11765,7 @@
           <w:sz w:val="22"/>
           <w:szCs w:val="22"/>
         </w:rPr>
-        <w:t xml:space="preserve"> compo</w:t>
-      </w:r>
-      <w:bookmarkStart w:id="23" w:name="_GoBack"/>
-      <w:bookmarkEnd w:id="23"/>
-      <w:r>
-        <w:rPr>
-          <w:rFonts w:ascii="Arial" w:hAnsi="Arial" w:cs="Arial"/>
-          <w:color w:val="000000" w:themeColor="text1"/>
-          <w:sz w:val="22"/>
-          <w:szCs w:val="22"/>
-        </w:rPr>
-        <w:t>sition in KO dams</w:t>
+        <w:t xml:space="preserve"> composition in KO dams</w:t>
       </w:r>
       <w:r>
         <w:rPr>
@@ -11813,7 +11785,7 @@
         </w:rPr>
         <w:t xml:space="preserve">. We also demonstrate that mTORC1 hyperactivation in adipocytes causes reductions in mammary gland weight, </w:t>
       </w:r>
-      <w:commentRangeStart w:id="24"/>
+      <w:commentRangeStart w:id="17"/>
       <w:r>
         <w:rPr>
           <w:rFonts w:ascii="Arial" w:hAnsi="Arial" w:cs="Arial"/>
@@ -11823,12 +11795,12 @@
         </w:rPr>
         <w:t xml:space="preserve">number </w:t>
       </w:r>
-      <w:commentRangeEnd w:id="24"/>
+      <w:commentRangeEnd w:id="17"/>
       <w:r>
         <w:rPr>
           <w:rStyle w:val="CommentReference"/>
         </w:rPr>
-        <w:commentReference w:id="24"/>
+        <w:commentReference w:id="17"/>
       </w:r>
       <w:r>
         <w:rPr>
@@ -11857,7 +11829,7 @@
         </w:rPr>
         <w:t xml:space="preserve">Additionally, our model reveals differentially expressed pathways in the mammary glands which can influence offspring </w:t>
       </w:r>
-      <w:commentRangeStart w:id="25"/>
+      <w:commentRangeStart w:id="18"/>
       <w:r>
         <w:rPr>
           <w:rFonts w:ascii="Arial" w:hAnsi="Arial" w:cs="Arial"/>
@@ -11867,12 +11839,12 @@
         </w:rPr>
         <w:t>immunity</w:t>
       </w:r>
-      <w:commentRangeEnd w:id="25"/>
+      <w:commentRangeEnd w:id="18"/>
       <w:r>
         <w:rPr>
           <w:rStyle w:val="CommentReference"/>
         </w:rPr>
-        <w:commentReference w:id="25"/>
+        <w:commentReference w:id="18"/>
       </w:r>
       <w:r>
         <w:rPr>
@@ -15967,7 +15939,7 @@
 
 <file path=word/comments.xml><?xml version="1.0" encoding="utf-8"?>
 <w:comments xmlns:wpc="http://schemas.microsoft.com/office/word/2010/wordprocessingCanvas" xmlns:cx="http://schemas.microsoft.com/office/drawing/2014/chartex" xmlns:cx1="http://schemas.microsoft.com/office/drawing/2015/9/8/chartex" xmlns:cx2="http://schemas.microsoft.com/office/drawing/2015/10/21/chartex" xmlns:cx3="http://schemas.microsoft.com/office/drawing/2016/5/9/chartex" xmlns:cx4="http://schemas.microsoft.com/office/drawing/2016/5/10/chartex" xmlns:cx5="http://schemas.microsoft.com/office/drawing/2016/5/11/chartex" xmlns:cx6="http://schemas.microsoft.com/office/drawing/2016/5/12/chartex" xmlns:cx7="http://schemas.microsoft.com/office/drawing/2016/5/13/chartex" xmlns:cx8="http://schemas.microsoft.com/office/drawing/2016/5/14/chartex" xmlns:mc="http://schemas.openxmlformats.org/markup-compatibility/2006" xmlns:aink="http://schemas.microsoft.com/office/drawing/2016/ink" xmlns:am3d="http://schemas.microsoft.com/office/drawing/2017/model3d" xmlns:o="urn:schemas-microsoft-com:office:office" xmlns:r="http://schemas.openxmlformats.org/officeDocument/2006/relationships" xmlns:m="http://schemas.openxmlformats.org/officeDocument/2006/math" xmlns:v="urn:schemas-microsoft-com:vml" xmlns:wp14="http://schemas.microsoft.com/office/word/2010/wordprocessingDrawing" xmlns:wp="http://schemas.openxmlformats.org/drawingml/2006/wordprocessingDrawing" xmlns:w10="urn:schemas-microsoft-com:office:word" xmlns:w="http://schemas.openxmlformats.org/wordprocessingml/2006/main" xmlns:w14="http://schemas.microsoft.com/office/word/2010/wordml" xmlns:w15="http://schemas.microsoft.com/office/word/2012/wordml" xmlns:w16cid="http://schemas.microsoft.com/office/word/2016/wordml/cid" xmlns:w16se="http://schemas.microsoft.com/office/word/2015/wordml/symex" xmlns:wpg="http://schemas.microsoft.com/office/word/2010/wordprocessingGroup" xmlns:wpi="http://schemas.microsoft.com/office/word/2010/wordprocessingInk" xmlns:wne="http://schemas.microsoft.com/office/word/2006/wordml" xmlns:wps="http://schemas.microsoft.com/office/word/2010/wordprocessingShape" mc:Ignorable="w14 w15 w16se w16cid wp14">
-  <w:comment w:id="1" w:author="Noura El Habbal" w:date="2021-04-06T23:47:00Z" w:initials="NEH">
+  <w:comment w:id="0" w:author="Noura El Habbal" w:date="2021-04-06T23:47:00Z" w:initials="NEH">
     <w:p>
       <w:pPr>
         <w:pStyle w:val="CommentText"/>
@@ -15983,7 +15955,7 @@
       </w:r>
     </w:p>
   </w:comment>
-  <w:comment w:id="3" w:author="Dave Bridges" w:date="2021-04-02T10:18:00Z" w:initials="DB">
+  <w:comment w:id="1" w:author="Dave Bridges" w:date="2021-04-02T10:18:00Z" w:initials="DB">
     <w:p>
       <w:pPr>
         <w:pStyle w:val="CommentText"/>
@@ -15999,7 +15971,7 @@
       </w:r>
     </w:p>
   </w:comment>
-  <w:comment w:id="4" w:author="Dave Bridges" w:date="2021-04-02T10:19:00Z" w:initials="DB">
+  <w:comment w:id="2" w:author="Dave Bridges" w:date="2021-04-02T10:19:00Z" w:initials="DB">
     <w:p>
       <w:pPr>
         <w:pStyle w:val="CommentText"/>
@@ -16015,7 +15987,7 @@
       </w:r>
     </w:p>
   </w:comment>
-  <w:comment w:id="5" w:author="Dave Bridges" w:date="2021-03-12T10:21:00Z" w:initials="DB">
+  <w:comment w:id="3" w:author="Dave Bridges" w:date="2021-03-12T10:21:00Z" w:initials="DB">
     <w:p>
       <w:pPr>
         <w:rPr>
@@ -16057,7 +16029,7 @@
       </w:pPr>
     </w:p>
   </w:comment>
-  <w:comment w:id="6" w:author="Dave Bridges" w:date="2021-03-12T11:05:00Z" w:initials="DB">
+  <w:comment w:id="4" w:author="Dave Bridges" w:date="2021-03-12T11:05:00Z" w:initials="DB">
     <w:p>
       <w:pPr>
         <w:pStyle w:val="CommentText"/>
@@ -16073,7 +16045,7 @@
       </w:r>
     </w:p>
   </w:comment>
-  <w:comment w:id="7" w:author="Noura El Habbal" w:date="2021-01-12T23:09:00Z" w:initials="NEH">
+  <w:comment w:id="5" w:author="Noura El Habbal" w:date="2021-01-12T23:09:00Z" w:initials="NEH">
     <w:p>
       <w:pPr>
         <w:pStyle w:val="CommentText"/>
@@ -16089,7 +16061,7 @@
       </w:r>
     </w:p>
   </w:comment>
-  <w:comment w:id="8" w:author="Noura El Habbal" w:date="2021-04-06T23:48:00Z" w:initials="NEH">
+  <w:comment w:id="6" w:author="Noura El Habbal" w:date="2021-04-06T23:48:00Z" w:initials="NEH">
     <w:p>
       <w:pPr>
         <w:pStyle w:val="CommentText"/>
@@ -16113,7 +16085,7 @@
       </w:r>
     </w:p>
   </w:comment>
-  <w:comment w:id="9" w:author="Noura El Habbal" w:date="2020-06-03T13:03:00Z" w:initials="NEH">
+  <w:comment w:id="7" w:author="Noura El Habbal" w:date="2020-06-03T13:03:00Z" w:initials="NEH">
     <w:p>
       <w:pPr>
         <w:pStyle w:val="CommentText"/>
@@ -16129,7 +16101,7 @@
       </w:r>
     </w:p>
   </w:comment>
-  <w:comment w:id="10" w:author="Noura El Habbal" w:date="2021-01-13T00:42:00Z" w:initials="NEH">
+  <w:comment w:id="8" w:author="Noura El Habbal" w:date="2021-01-13T00:42:00Z" w:initials="NEH">
     <w:p>
       <w:pPr>
         <w:pStyle w:val="CommentText"/>
@@ -16174,7 +16146,7 @@
       </w:pPr>
     </w:p>
   </w:comment>
-  <w:comment w:id="11" w:author="Noura El Habbal" w:date="2021-04-06T23:57:00Z" w:initials="NEH">
+  <w:comment w:id="9" w:author="Noura El Habbal" w:date="2021-04-06T23:57:00Z" w:initials="NEH">
     <w:p>
       <w:pPr>
         <w:pStyle w:val="CommentText"/>
@@ -16190,7 +16162,7 @@
       </w:r>
     </w:p>
   </w:comment>
-  <w:comment w:id="12" w:author="Noura El Habbal" w:date="2021-01-13T01:30:00Z" w:initials="NEH">
+  <w:comment w:id="10" w:author="Noura El Habbal" w:date="2021-04-07T00:44:00Z" w:initials="NEH">
     <w:p>
       <w:pPr>
         <w:pStyle w:val="CommentText"/>
@@ -16202,227 +16174,99 @@
         <w:annotationRef/>
       </w:r>
       <w:r>
-        <w:t xml:space="preserve">And maybe males, can we re-check R code please? Which t-test to use (line 351-352, weights grouped by sex per cage </w:t>
-      </w:r>
-    </w:p>
+        <w:t xml:space="preserve">Got 0.044 today, although I always used to get 0.047. which one to report since this is weird given original </w:t>
+      </w:r>
+      <w:proofErr w:type="spellStart"/>
+      <w:r>
+        <w:t>ataset</w:t>
+      </w:r>
+      <w:proofErr w:type="spellEnd"/>
+      <w:r>
+        <w:t xml:space="preserve"> was unchanged </w:t>
+      </w:r>
+    </w:p>
+  </w:comment>
+  <w:comment w:id="14" w:author="Dave Bridges" w:date="2020-03-25T11:20:00Z" w:initials="DB">
     <w:p>
       <w:pPr>
         <w:pStyle w:val="CommentText"/>
       </w:pPr>
       <w:r>
-        <w:t>P=0.119 males and p=0.047 females from grouped weights per sex per cage</w:t>
-      </w:r>
-    </w:p>
+        <w:rPr>
+          <w:rStyle w:val="CommentReference"/>
+        </w:rPr>
+        <w:annotationRef/>
+      </w:r>
+      <w:r>
+        <w:t>Calculate milk lactose</w:t>
+      </w:r>
+    </w:p>
+  </w:comment>
+  <w:comment w:id="11" w:author="Noura El Habbal" w:date="2021-04-07T00:06:00Z" w:initials="NEH">
     <w:p>
       <w:pPr>
         <w:pStyle w:val="CommentText"/>
       </w:pPr>
-    </w:p>
+      <w:r>
+        <w:rPr>
+          <w:rStyle w:val="CommentReference"/>
+        </w:rPr>
+        <w:annotationRef/>
+      </w:r>
+      <w:r>
+        <w:t xml:space="preserve">I think protein should be supplemental figure, and lactose to be ignored for now, unless reviewers ask for it since we then do </w:t>
+      </w:r>
+      <w:proofErr w:type="spellStart"/>
+      <w:r>
+        <w:t>lipidomics</w:t>
+      </w:r>
+      <w:proofErr w:type="spellEnd"/>
+      <w:r>
+        <w:t xml:space="preserve"> and focus on fat given this is an adiponectin </w:t>
+      </w:r>
+      <w:proofErr w:type="spellStart"/>
+      <w:r>
+        <w:t>cre</w:t>
+      </w:r>
+      <w:proofErr w:type="spellEnd"/>
+      <w:r>
+        <w:t xml:space="preserve">. </w:t>
+      </w:r>
+    </w:p>
+  </w:comment>
+  <w:comment w:id="16" w:author="Noura El Habbal" w:date="2021-01-13T02:09:00Z" w:initials="NEH">
     <w:p>
       <w:pPr>
         <w:pStyle w:val="CommentText"/>
       </w:pPr>
       <w:r>
-        <w:t xml:space="preserve">OR </w:t>
-      </w:r>
-    </w:p>
+        <w:rPr>
+          <w:rStyle w:val="CommentReference"/>
+        </w:rPr>
+        <w:annotationRef/>
+      </w:r>
+      <w:r>
+        <w:t>Noura to add the figures and effect sizes for all SFA%,  MUFA%, n6:n3 and n3%.</w:t>
+      </w:r>
+    </w:p>
+  </w:comment>
+  <w:comment w:id="17" w:author="Noura El Habbal" w:date="2021-01-13T02:16:00Z" w:initials="NEH">
     <w:p>
       <w:pPr>
         <w:pStyle w:val="CommentText"/>
       </w:pPr>
-    </w:p>
-    <w:p>
-      <w:pPr>
-        <w:pStyle w:val="CommentText"/>
-      </w:pPr>
-      <w:r>
-        <w:t xml:space="preserve">line 212-213 for raw weights per pup in all cages </w:t>
-      </w:r>
-    </w:p>
-    <w:p>
-      <w:pPr>
-        <w:pStyle w:val="CommentText"/>
-      </w:pPr>
-    </w:p>
-    <w:p>
-      <w:pPr>
-        <w:pStyle w:val="CommentText"/>
-      </w:pPr>
-      <w:r>
-        <w:t>t.test(PND7 ~ MaternalGenotype, data=Pup.data %&gt;% filter(Sex=="Male")) %&gt;% tidy %&gt;% kable(caption="Welch's t-test for effects of maternal genotype on PND7 weights in males")  #p=0.061</w:t>
-      </w:r>
-    </w:p>
-    <w:p>
-      <w:pPr>
-        <w:pStyle w:val="CommentText"/>
-      </w:pPr>
-      <w:r>
-        <w:t>t.test(PND7 ~ MaternalGenotype, data=Pup.data %&gt;% filter(Sex=="Female")) %&gt;% tidy %&gt;% kable(caption="Welch's t-test for effects of maternal genotype on PND7 weights in males")  #p=0.003</w:t>
+      <w:r>
+        <w:rPr>
+          <w:rStyle w:val="CommentReference"/>
+        </w:rPr>
+        <w:annotationRef/>
+      </w:r>
+      <w:r>
+        <w:t>These to be confirmed by Allison</w:t>
       </w:r>
     </w:p>
   </w:comment>
-  <w:comment w:id="13" w:author="Dave Bridges" w:date="2020-03-25T11:09:00Z" w:initials="DB">
-    <w:p>
-      <w:pPr>
-        <w:pStyle w:val="CommentText"/>
-      </w:pPr>
-      <w:r>
-        <w:rPr>
-          <w:rStyle w:val="CommentReference"/>
-        </w:rPr>
-        <w:annotationRef/>
-      </w:r>
-      <w:r>
-        <w:t>Need effect sizes.</w:t>
-      </w:r>
-    </w:p>
-  </w:comment>
-  <w:comment w:id="14" w:author="Noura El Habbal" w:date="2021-01-13T01:15:00Z" w:initials="NEH">
-    <w:p>
-      <w:pPr>
-        <w:pStyle w:val="CommentText"/>
-      </w:pPr>
-      <w:r>
-        <w:rPr>
-          <w:rStyle w:val="CommentReference"/>
-        </w:rPr>
-        <w:annotationRef/>
-      </w:r>
-      <w:r>
-        <w:t>Questions about R! Should I use t-test on line 351 (which uses the average weights per sex per cage, or the t-test on line 212 which uses raw data per pup per sex?</w:t>
-      </w:r>
-    </w:p>
-    <w:p>
-      <w:pPr>
-        <w:pStyle w:val="CommentText"/>
-      </w:pPr>
-      <w:r>
-        <w:br/>
-        <w:t>#female WT average PND7 wt= 3.98, female KO average wt= 4.35, effect size= 4.35-3.98/3.98 * 100 = 9.29% , p=0.003</w:t>
-      </w:r>
-    </w:p>
-    <w:p>
-      <w:pPr>
-        <w:pStyle w:val="CommentText"/>
-      </w:pPr>
-      <w:r>
-        <w:t>#male WT weight=4.08, male KO weight=4.27, effect size= 4.27-4.08 /4.08 *100= 4.66% , p=0.061</w:t>
-      </w:r>
-    </w:p>
-  </w:comment>
-  <w:comment w:id="15" w:author="Dave Bridges" w:date="2020-03-25T11:16:00Z" w:initials="DB">
-    <w:p>
-      <w:pPr>
-        <w:pStyle w:val="CommentText"/>
-      </w:pPr>
-      <w:r>
-        <w:rPr>
-          <w:rStyle w:val="CommentReference"/>
-        </w:rPr>
-        <w:annotationRef/>
-      </w:r>
-      <w:r>
-        <w:t>And maybe protein?</w:t>
-      </w:r>
-    </w:p>
-  </w:comment>
-  <w:comment w:id="16" w:author="Noura El Habbal" w:date="2021-01-13T00:51:00Z" w:initials="NEH">
-    <w:p>
-      <w:pPr>
-        <w:pStyle w:val="CommentText"/>
-      </w:pPr>
-      <w:r>
-        <w:rPr>
-          <w:rStyle w:val="CommentReference"/>
-        </w:rPr>
-        <w:annotationRef/>
-      </w:r>
-      <w:r>
-        <w:t>No</w:t>
-      </w:r>
-    </w:p>
-  </w:comment>
-  <w:comment w:id="21" w:author="Dave Bridges" w:date="2020-03-25T11:20:00Z" w:initials="DB">
-    <w:p>
-      <w:pPr>
-        <w:pStyle w:val="CommentText"/>
-      </w:pPr>
-      <w:r>
-        <w:rPr>
-          <w:rStyle w:val="CommentReference"/>
-        </w:rPr>
-        <w:annotationRef/>
-      </w:r>
-      <w:r>
-        <w:t>Calculate milk lactose</w:t>
-      </w:r>
-    </w:p>
-  </w:comment>
-  <w:comment w:id="18" w:author="Noura El Habbal" w:date="2021-04-07T00:06:00Z" w:initials="NEH">
-    <w:p>
-      <w:pPr>
-        <w:pStyle w:val="CommentText"/>
-      </w:pPr>
-      <w:r>
-        <w:rPr>
-          <w:rStyle w:val="CommentReference"/>
-        </w:rPr>
-        <w:annotationRef/>
-      </w:r>
-      <w:r>
-        <w:t xml:space="preserve">I think protein should be supplemental figure, and lactose to be ignored for now, unless reviewers ask for it since we then do </w:t>
-      </w:r>
-      <w:proofErr w:type="spellStart"/>
-      <w:r>
-        <w:t>lipidomics</w:t>
-      </w:r>
-      <w:proofErr w:type="spellEnd"/>
-      <w:r>
-        <w:t xml:space="preserve"> and focus on fat given this is an adiponectin </w:t>
-      </w:r>
-      <w:proofErr w:type="spellStart"/>
-      <w:r>
-        <w:t>cre</w:t>
-      </w:r>
-      <w:proofErr w:type="spellEnd"/>
-      <w:r>
-        <w:t xml:space="preserve">. </w:t>
-      </w:r>
-    </w:p>
-  </w:comment>
-  <w:comment w:id="22" w:author="Noura El Habbal" w:date="2021-01-13T02:09:00Z" w:initials="NEH">
-    <w:p>
-      <w:pPr>
-        <w:pStyle w:val="CommentText"/>
-      </w:pPr>
-      <w:r>
-        <w:rPr>
-          <w:rStyle w:val="CommentReference"/>
-        </w:rPr>
-        <w:annotationRef/>
-      </w:r>
-      <w:r>
-        <w:t>Noura to add the figures and effect sizes for all SFA%,  MUFA%, n6:n3 and n3%.</w:t>
-      </w:r>
-    </w:p>
-  </w:comment>
-  <w:comment w:id="24" w:author="Noura El Habbal" w:date="2021-01-13T02:16:00Z" w:initials="NEH">
-    <w:p>
-      <w:pPr>
-        <w:pStyle w:val="CommentText"/>
-      </w:pPr>
-      <w:r>
-        <w:rPr>
-          <w:rStyle w:val="CommentReference"/>
-        </w:rPr>
-        <w:annotationRef/>
-      </w:r>
-      <w:r>
-        <w:t>These to be confirmed by Allison</w:t>
-      </w:r>
-    </w:p>
-  </w:comment>
-  <w:comment w:id="25" w:author="Noura El Habbal" w:date="2021-01-13T02:18:00Z" w:initials="NEH">
+  <w:comment w:id="18" w:author="Noura El Habbal" w:date="2021-01-13T02:18:00Z" w:initials="NEH">
     <w:p>
       <w:pPr>
         <w:pStyle w:val="CommentText"/>
@@ -16453,11 +16297,7 @@
   <w15:commentEx w15:paraId="2ACB19DE" w15:done="0"/>
   <w15:commentEx w15:paraId="536ABB09" w15:done="0"/>
   <w15:commentEx w15:paraId="49DF351C" w15:paraIdParent="536ABB09" w15:done="0"/>
-  <w15:commentEx w15:paraId="3B915F98" w15:done="0"/>
-  <w15:commentEx w15:paraId="4A27421A" w15:done="0"/>
-  <w15:commentEx w15:paraId="426A9B91" w15:paraIdParent="4A27421A" w15:done="0"/>
-  <w15:commentEx w15:paraId="72B698A6" w15:done="0"/>
-  <w15:commentEx w15:paraId="21D3C868" w15:paraIdParent="72B698A6" w15:done="0"/>
+  <w15:commentEx w15:paraId="395E36E7" w15:done="0"/>
   <w15:commentEx w15:paraId="04F228B6" w15:done="0"/>
   <w15:commentEx w15:paraId="792C902E" w15:done="0"/>
   <w15:commentEx w15:paraId="7A53201C" w15:done="0"/>
@@ -16478,11 +16318,7 @@
   <w16cid:commentId w16cid:paraId="2ACB19DE" w16cid:durableId="22821E39"/>
   <w16cid:commentId w16cid:paraId="536ABB09" w16cid:durableId="23A8C08B"/>
   <w16cid:commentId w16cid:paraId="49DF351C" w16cid:durableId="241773E0"/>
-  <w16cid:commentId w16cid:paraId="3B915F98" w16cid:durableId="23A8CBCA"/>
-  <w16cid:commentId w16cid:paraId="4A27421A" w16cid:durableId="2225BA6C"/>
-  <w16cid:commentId w16cid:paraId="426A9B91" w16cid:durableId="23A8C82A"/>
-  <w16cid:commentId w16cid:paraId="72B698A6" w16cid:durableId="2225BC05"/>
-  <w16cid:commentId w16cid:paraId="21D3C868" w16cid:durableId="23A8C2A9"/>
+  <w16cid:commentId w16cid:paraId="395E36E7" w16cid:durableId="24177EE4"/>
   <w16cid:commentId w16cid:paraId="04F228B6" w16cid:durableId="2225BCE6"/>
   <w16cid:commentId w16cid:paraId="792C902E" w16cid:durableId="24177615"/>
   <w16cid:commentId w16cid:paraId="7A53201C" w16cid:durableId="23A8D4DA"/>
@@ -17909,7 +17745,7 @@
 </file>
 
 <file path=customXml/itemProps1.xml><?xml version="1.0" encoding="utf-8"?>
-<ds:datastoreItem xmlns:ds="http://schemas.openxmlformats.org/officeDocument/2006/customXml" ds:itemID="{509B9306-0891-E244-89E0-40DD2B21744F}">
+<ds:datastoreItem xmlns:ds="http://schemas.openxmlformats.org/officeDocument/2006/customXml" ds:itemID="{C53BB3CC-9478-EC43-8601-146FE85D194C}">
   <ds:schemaRefs>
     <ds:schemaRef ds:uri="http://schemas.openxmlformats.org/officeDocument/2006/bibliography"/>
   </ds:schemaRefs>

</xml_diff>

<commit_message>
Re-arranged lipidomics data and remade Supplementary Table 3
</commit_message>
<xml_diff>
--- a/Manuscripts/Mammary Gland aTSC/Manuscript.docx
+++ b/Manuscripts/Mammary Gland aTSC/Manuscript.docx
@@ -959,7 +959,27 @@
           <w:sz w:val="22"/>
           <w:szCs w:val="22"/>
         </w:rPr>
-        <w:t xml:space="preserve"> lower milk omega6:omega3 ratio</w:t>
+        <w:t xml:space="preserve"> lower milk omega</w:t>
+      </w:r>
+      <w:proofErr w:type="gramStart"/>
+      <w:r>
+        <w:rPr>
+          <w:rFonts w:ascii="Arial" w:hAnsi="Arial" w:cs="Arial"/>
+          <w:color w:val="000000" w:themeColor="text1"/>
+          <w:sz w:val="22"/>
+          <w:szCs w:val="22"/>
+        </w:rPr>
+        <w:t>6:omega</w:t>
+      </w:r>
+      <w:proofErr w:type="gramEnd"/>
+      <w:r>
+        <w:rPr>
+          <w:rFonts w:ascii="Arial" w:hAnsi="Arial" w:cs="Arial"/>
+          <w:color w:val="000000" w:themeColor="text1"/>
+          <w:sz w:val="22"/>
+          <w:szCs w:val="22"/>
+        </w:rPr>
+        <w:t>3 ratio</w:t>
       </w:r>
       <w:r>
         <w:rPr>
@@ -3709,6 +3729,7 @@
         <w:t>/</w:t>
       </w:r>
       <w:proofErr w:type="spellStart"/>
+      <w:proofErr w:type="gramStart"/>
       <w:r>
         <w:rPr>
           <w:rFonts w:ascii="Arial" w:hAnsi="Arial" w:cs="Arial"/>
@@ -3737,7 +3758,17 @@
           <w:sz w:val="22"/>
           <w:szCs w:val="22"/>
         </w:rPr>
-        <w:t xml:space="preserve">mice with flanked </w:t>
+        <w:t>mice</w:t>
+      </w:r>
+      <w:proofErr w:type="gramEnd"/>
+      <w:r>
+        <w:rPr>
+          <w:rFonts w:ascii="Arial" w:hAnsi="Arial" w:cs="Arial"/>
+          <w:color w:val="000000" w:themeColor="text1"/>
+          <w:sz w:val="22"/>
+          <w:szCs w:val="22"/>
+        </w:rPr>
+        <w:t xml:space="preserve"> with flanked </w:t>
       </w:r>
       <w:r>
         <w:rPr>
@@ -3859,6 +3890,7 @@
         <w:t>/</w:t>
       </w:r>
       <w:proofErr w:type="spellStart"/>
+      <w:proofErr w:type="gramStart"/>
       <w:r>
         <w:rPr>
           <w:rFonts w:ascii="Arial" w:hAnsi="Arial" w:cs="Arial"/>
@@ -3900,6 +3932,7 @@
         <w:t>Tg</w:t>
       </w:r>
       <w:proofErr w:type="spellEnd"/>
+      <w:proofErr w:type="gramEnd"/>
       <w:r>
         <w:rPr>
           <w:rFonts w:ascii="Arial" w:hAnsi="Arial" w:cs="Arial"/>
@@ -5983,7 +6016,27 @@
           <w:sz w:val="22"/>
           <w:szCs w:val="22"/>
         </w:rPr>
-        <w:t xml:space="preserve"> and purity was verified by an Agilent Bioanalyzer. All samples had a RNA integrity number (RIN) higher than </w:t>
+        <w:t xml:space="preserve"> and purity was verified by an Agilent Bioanalyzer. All samples had </w:t>
+      </w:r>
+      <w:proofErr w:type="gramStart"/>
+      <w:r>
+        <w:rPr>
+          <w:rFonts w:ascii="Arial" w:hAnsi="Arial" w:cs="Arial"/>
+          <w:color w:val="000000" w:themeColor="text1"/>
+          <w:sz w:val="22"/>
+          <w:szCs w:val="22"/>
+        </w:rPr>
+        <w:t>a</w:t>
+      </w:r>
+      <w:proofErr w:type="gramEnd"/>
+      <w:r>
+        <w:rPr>
+          <w:rFonts w:ascii="Arial" w:hAnsi="Arial" w:cs="Arial"/>
+          <w:color w:val="000000" w:themeColor="text1"/>
+          <w:sz w:val="22"/>
+          <w:szCs w:val="22"/>
+        </w:rPr>
+        <w:t xml:space="preserve"> RNA integrity number (RIN) higher than </w:t>
       </w:r>
       <w:commentRangeStart w:id="0"/>
       <w:commentRangeStart w:id="1"/>
@@ -7389,7 +7442,27 @@
           <w:sz w:val="22"/>
           <w:szCs w:val="22"/>
         </w:rPr>
-        <w:t xml:space="preserve">Mammary gland adipocytes were quantified using the software Image J. The adipocyte tools plugin was also downloaded and added to the program. This plugin provided the parameters p, processing adipocyte segmentations options, and s, simple adipocyte segmentation options. In analyzing our images the parameters for p were set at min 40, max 1000, and dilates 30, and the parameters for s were set at min 600 and max 1500. First, p was used to process the image, and then s was subsequently used. Once these two parameters were set on the image, manual addition and deletion were performed to ensure adipocytes were properly counted. Once all the adipocytes were accounted for, they were quantified using the measurement method within Image J. The numbers provided were then used to assess if there were any differences between KO and WT adipocytes within the mammary gland. </w:t>
+        <w:t xml:space="preserve">Mammary gland adipocytes were quantified using the software Image J. The adipocyte tools plugin was also downloaded and added to the program. This plugin provided the parameters p, processing adipocyte segmentations options, and s, simple adipocyte segmentation options. In analyzing our </w:t>
+      </w:r>
+      <w:proofErr w:type="gramStart"/>
+      <w:r>
+        <w:rPr>
+          <w:rFonts w:ascii="Arial" w:eastAsia="Times New Roman" w:hAnsi="Arial" w:cs="Arial"/>
+          <w:color w:val="000000"/>
+          <w:sz w:val="22"/>
+          <w:szCs w:val="22"/>
+        </w:rPr>
+        <w:t>images</w:t>
+      </w:r>
+      <w:proofErr w:type="gramEnd"/>
+      <w:r>
+        <w:rPr>
+          <w:rFonts w:ascii="Arial" w:eastAsia="Times New Roman" w:hAnsi="Arial" w:cs="Arial"/>
+          <w:color w:val="000000"/>
+          <w:sz w:val="22"/>
+          <w:szCs w:val="22"/>
+        </w:rPr>
+        <w:t xml:space="preserve"> the parameters for p were set at min 40, max 1000, and dilates 30, and the parameters for s were set at min 600 and max 1500. First, p was used to process the image, and then s was subsequently used. Once these two parameters were set on the image, manual addition and deletion were performed to ensure adipocytes were properly counted. Once all the adipocytes were accounted for, they were quantified using the measurement method within Image J. The numbers provided were then used to assess if there were any differences between KO and WT adipocytes within the mammary gland. </w:t>
       </w:r>
     </w:p>
     <w:p>
@@ -8108,14 +8181,27 @@
       <w:r>
         <w:t xml:space="preserve">Figure </w:t>
       </w:r>
-      <w:fldSimple w:instr=" SEQ Figure \* ARABIC ">
-        <w:r>
-          <w:rPr>
-            <w:noProof/>
-          </w:rPr>
-          <w:t>1</w:t>
-        </w:r>
-      </w:fldSimple>
+      <w:r>
+        <w:fldChar w:fldCharType="begin"/>
+      </w:r>
+      <w:r>
+        <w:instrText xml:space="preserve"> SEQ Figure \* ARABIC </w:instrText>
+      </w:r>
+      <w:r>
+        <w:fldChar w:fldCharType="separate"/>
+      </w:r>
+      <w:r>
+        <w:rPr>
+          <w:noProof/>
+        </w:rPr>
+        <w:t>1</w:t>
+      </w:r>
+      <w:r>
+        <w:rPr>
+          <w:noProof/>
+        </w:rPr>
+        <w:fldChar w:fldCharType="end"/>
+      </w:r>
       <w:r>
         <w:t xml:space="preserve">: Dams and pups were monitored throughout lactation. Pup births and weights were measured on postnatal day (PND) 0.5. Pups were culled at PND4. Pups </w:t>
       </w:r>
@@ -8126,10 +8212,18 @@
         <w:t xml:space="preserve"> PND7.5, 14.5 and 16.5. Milk volume was measured on PND10.5 using the weigh-suckle-weigh method. </w:t>
       </w:r>
       <w:r>
-        <w:t>On PND16.5,</w:t>
-      </w:r>
-      <w:r>
-        <w:t xml:space="preserve">milk was collected from dams and </w:t>
+        <w:t>On PND16.</w:t>
+      </w:r>
+      <w:proofErr w:type="gramStart"/>
+      <w:r>
+        <w:t>5,</w:t>
+      </w:r>
+      <w:r>
+        <w:t>milk</w:t>
+      </w:r>
+      <w:proofErr w:type="gramEnd"/>
+      <w:r>
+        <w:t xml:space="preserve"> was collected from dams and </w:t>
       </w:r>
       <w:r>
         <w:t>mammary gland</w:t>
@@ -9375,14 +9469,27 @@
       <w:r>
         <w:t xml:space="preserve">Figure </w:t>
       </w:r>
-      <w:fldSimple w:instr=" SEQ Figure \* ARABIC ">
-        <w:r>
-          <w:rPr>
-            <w:noProof/>
-          </w:rPr>
-          <w:t>2</w:t>
-        </w:r>
-      </w:fldSimple>
+      <w:r>
+        <w:fldChar w:fldCharType="begin"/>
+      </w:r>
+      <w:r>
+        <w:instrText xml:space="preserve"> SEQ Figure \* ARABIC </w:instrText>
+      </w:r>
+      <w:r>
+        <w:fldChar w:fldCharType="separate"/>
+      </w:r>
+      <w:r>
+        <w:rPr>
+          <w:noProof/>
+        </w:rPr>
+        <w:t>2</w:t>
+      </w:r>
+      <w:r>
+        <w:rPr>
+          <w:noProof/>
+        </w:rPr>
+        <w:fldChar w:fldCharType="end"/>
+      </w:r>
       <w:r>
         <w:t>: Maternal</w:t>
       </w:r>
@@ -11316,6 +11423,362 @@
     <w:p>
       <w:pPr>
         <w:rPr>
+          <w:rFonts w:ascii="Arial" w:hAnsi="Arial" w:cs="Arial"/>
+          <w:color w:val="000000" w:themeColor="text1"/>
+          <w:sz w:val="22"/>
+          <w:szCs w:val="22"/>
+        </w:rPr>
+      </w:pPr>
+      <w:r>
+        <w:rPr>
+          <w:rFonts w:ascii="Arial" w:hAnsi="Arial" w:cs="Arial"/>
+          <w:color w:val="000000" w:themeColor="text1"/>
+          <w:sz w:val="22"/>
+          <w:szCs w:val="22"/>
+        </w:rPr>
+        <w:t>A</w:t>
+      </w:r>
+      <w:r>
+        <w:rPr>
+          <w:rFonts w:ascii="Arial" w:hAnsi="Arial" w:cs="Arial"/>
+          <w:color w:val="000000" w:themeColor="text1"/>
+          <w:sz w:val="22"/>
+          <w:szCs w:val="22"/>
+        </w:rPr>
+        <w:t xml:space="preserve">fter determining a higher milk fat percentage in milk of KO dams, we assessed the quality of the fat using </w:t>
+      </w:r>
+      <w:proofErr w:type="spellStart"/>
+      <w:r>
+        <w:rPr>
+          <w:rFonts w:ascii="Arial" w:hAnsi="Arial" w:cs="Arial"/>
+          <w:color w:val="000000" w:themeColor="text1"/>
+          <w:sz w:val="22"/>
+          <w:szCs w:val="22"/>
+        </w:rPr>
+        <w:t>lipidomics</w:t>
+      </w:r>
+      <w:proofErr w:type="spellEnd"/>
+      <w:r>
+        <w:rPr>
+          <w:rFonts w:ascii="Arial" w:hAnsi="Arial" w:cs="Arial"/>
+          <w:color w:val="000000" w:themeColor="text1"/>
+          <w:sz w:val="22"/>
+          <w:szCs w:val="22"/>
+        </w:rPr>
+        <w:t xml:space="preserve">. </w:t>
+      </w:r>
+      <w:r>
+        <w:rPr>
+          <w:rFonts w:ascii="Arial" w:hAnsi="Arial" w:cs="Arial"/>
+          <w:color w:val="000000" w:themeColor="text1"/>
+          <w:sz w:val="22"/>
+          <w:szCs w:val="22"/>
+        </w:rPr>
+        <w:t>Lipidomic analys</w:t>
+      </w:r>
+      <w:r>
+        <w:rPr>
+          <w:rFonts w:ascii="Arial" w:hAnsi="Arial" w:cs="Arial"/>
+          <w:color w:val="000000" w:themeColor="text1"/>
+          <w:sz w:val="22"/>
+          <w:szCs w:val="22"/>
+        </w:rPr>
+        <w:t>e</w:t>
+      </w:r>
+      <w:r>
+        <w:rPr>
+          <w:rFonts w:ascii="Arial" w:hAnsi="Arial" w:cs="Arial"/>
+          <w:color w:val="000000" w:themeColor="text1"/>
+          <w:sz w:val="22"/>
+          <w:szCs w:val="22"/>
+        </w:rPr>
+        <w:t xml:space="preserve">s of the milk samples collected from PND16.5 showed </w:t>
+      </w:r>
+      <w:r>
+        <w:rPr>
+          <w:rFonts w:ascii="Arial" w:hAnsi="Arial" w:cs="Arial"/>
+          <w:color w:val="000000" w:themeColor="text1"/>
+          <w:sz w:val="22"/>
+          <w:szCs w:val="22"/>
+        </w:rPr>
+        <w:t xml:space="preserve">a </w:t>
+      </w:r>
+      <w:r>
+        <w:rPr>
+          <w:rFonts w:ascii="Arial" w:hAnsi="Arial" w:cs="Arial"/>
+          <w:color w:val="000000" w:themeColor="text1"/>
+          <w:sz w:val="22"/>
+          <w:szCs w:val="22"/>
+        </w:rPr>
+        <w:t>more unsaturated and DHA-ric</w:t>
+      </w:r>
+      <w:r>
+        <w:rPr>
+          <w:rFonts w:ascii="Arial" w:hAnsi="Arial" w:cs="Arial"/>
+          <w:color w:val="000000" w:themeColor="text1"/>
+          <w:sz w:val="22"/>
+          <w:szCs w:val="22"/>
+        </w:rPr>
+        <w:t>h</w:t>
+      </w:r>
+      <w:r>
+        <w:rPr>
+          <w:rFonts w:ascii="Arial" w:hAnsi="Arial" w:cs="Arial"/>
+          <w:color w:val="000000" w:themeColor="text1"/>
+          <w:sz w:val="22"/>
+          <w:szCs w:val="22"/>
+        </w:rPr>
+        <w:t xml:space="preserve"> milk fat composition in the KO milk</w:t>
+      </w:r>
+      <w:r>
+        <w:rPr>
+          <w:rFonts w:ascii="Arial" w:hAnsi="Arial" w:cs="Arial"/>
+          <w:color w:val="000000" w:themeColor="text1"/>
+          <w:sz w:val="22"/>
+          <w:szCs w:val="22"/>
+        </w:rPr>
+        <w:t xml:space="preserve"> compared to the WT</w:t>
+      </w:r>
+      <w:r>
+        <w:rPr>
+          <w:rFonts w:ascii="Arial" w:hAnsi="Arial" w:cs="Arial"/>
+          <w:color w:val="000000" w:themeColor="text1"/>
+          <w:sz w:val="22"/>
+          <w:szCs w:val="22"/>
+        </w:rPr>
+        <w:t xml:space="preserve"> (Supplementary Table 3)</w:t>
+      </w:r>
+      <w:r>
+        <w:rPr>
+          <w:rFonts w:ascii="Arial" w:hAnsi="Arial" w:cs="Arial"/>
+          <w:color w:val="000000" w:themeColor="text1"/>
+          <w:sz w:val="22"/>
+          <w:szCs w:val="22"/>
+        </w:rPr>
+        <w:t xml:space="preserve">. </w:t>
+      </w:r>
+      <w:r>
+        <w:rPr>
+          <w:rFonts w:ascii="Arial" w:hAnsi="Arial" w:cs="Arial"/>
+          <w:color w:val="000000" w:themeColor="text1"/>
+          <w:sz w:val="22"/>
+          <w:szCs w:val="22"/>
+        </w:rPr>
+        <w:t xml:space="preserve">Adipocyte </w:t>
+      </w:r>
+      <w:r>
+        <w:rPr>
+          <w:rFonts w:ascii="Arial" w:hAnsi="Arial" w:cs="Arial"/>
+          <w:i/>
+          <w:color w:val="000000" w:themeColor="text1"/>
+          <w:sz w:val="22"/>
+          <w:szCs w:val="22"/>
+        </w:rPr>
+        <w:t>Tsc1</w:t>
+      </w:r>
+      <w:r>
+        <w:rPr>
+          <w:rFonts w:ascii="Arial" w:hAnsi="Arial" w:cs="Arial"/>
+          <w:color w:val="000000" w:themeColor="text1"/>
+          <w:sz w:val="22"/>
+          <w:szCs w:val="22"/>
+        </w:rPr>
+        <w:t xml:space="preserve"> knockout </w:t>
+      </w:r>
+      <w:r>
+        <w:rPr>
+          <w:rFonts w:ascii="Arial" w:hAnsi="Arial" w:cs="Arial"/>
+          <w:color w:val="000000" w:themeColor="text1"/>
+          <w:sz w:val="22"/>
+          <w:szCs w:val="22"/>
+        </w:rPr>
+        <w:t>dams produced milk</w:t>
+      </w:r>
+      <w:r>
+        <w:rPr>
+          <w:rFonts w:ascii="Arial" w:hAnsi="Arial" w:cs="Arial"/>
+          <w:color w:val="000000" w:themeColor="text1"/>
+          <w:sz w:val="22"/>
+          <w:szCs w:val="22"/>
+        </w:rPr>
+        <w:t xml:space="preserve"> with </w:t>
+      </w:r>
+      <w:r>
+        <w:rPr>
+          <w:rFonts w:ascii="Arial" w:hAnsi="Arial" w:cs="Arial"/>
+          <w:color w:val="000000" w:themeColor="text1"/>
+          <w:sz w:val="22"/>
+          <w:szCs w:val="22"/>
+        </w:rPr>
+        <w:t xml:space="preserve">11% </w:t>
+      </w:r>
+      <w:r>
+        <w:rPr>
+          <w:rFonts w:ascii="Arial" w:hAnsi="Arial" w:cs="Arial"/>
+          <w:color w:val="000000" w:themeColor="text1"/>
+          <w:sz w:val="22"/>
+          <w:szCs w:val="22"/>
+        </w:rPr>
+        <w:t>lower saturated fatty acid</w:t>
+      </w:r>
+      <w:r>
+        <w:rPr>
+          <w:rFonts w:ascii="Arial" w:hAnsi="Arial" w:cs="Arial"/>
+          <w:color w:val="000000" w:themeColor="text1"/>
+          <w:sz w:val="22"/>
+          <w:szCs w:val="22"/>
+        </w:rPr>
+        <w:t>s</w:t>
+      </w:r>
+      <w:r>
+        <w:rPr>
+          <w:rFonts w:ascii="Arial" w:hAnsi="Arial" w:cs="Arial"/>
+          <w:color w:val="000000" w:themeColor="text1"/>
+          <w:sz w:val="22"/>
+          <w:szCs w:val="22"/>
+        </w:rPr>
+        <w:t xml:space="preserve"> (Figure 6A, p=0.008)</w:t>
+      </w:r>
+      <w:r>
+        <w:rPr>
+          <w:rFonts w:ascii="Arial" w:hAnsi="Arial" w:cs="Arial"/>
+          <w:color w:val="000000" w:themeColor="text1"/>
+          <w:sz w:val="22"/>
+          <w:szCs w:val="22"/>
+        </w:rPr>
+        <w:t xml:space="preserve">, </w:t>
+      </w:r>
+      <w:r>
+        <w:rPr>
+          <w:rFonts w:ascii="Arial" w:hAnsi="Arial" w:cs="Arial"/>
+          <w:color w:val="000000" w:themeColor="text1"/>
+          <w:sz w:val="22"/>
+          <w:szCs w:val="22"/>
+        </w:rPr>
+        <w:t xml:space="preserve">12% </w:t>
+      </w:r>
+      <w:r>
+        <w:rPr>
+          <w:rFonts w:ascii="Arial" w:hAnsi="Arial" w:cs="Arial"/>
+          <w:color w:val="000000" w:themeColor="text1"/>
+          <w:sz w:val="22"/>
+          <w:szCs w:val="22"/>
+        </w:rPr>
+        <w:t>higher percentage of monounsaturated fatty (Figure 6B, p=0.009)</w:t>
+      </w:r>
+      <w:r>
+        <w:rPr>
+          <w:rFonts w:ascii="Arial" w:hAnsi="Arial" w:cs="Arial"/>
+          <w:color w:val="000000" w:themeColor="text1"/>
+          <w:sz w:val="22"/>
+          <w:szCs w:val="22"/>
+        </w:rPr>
+        <w:t>,</w:t>
+      </w:r>
+      <w:r>
+        <w:rPr>
+          <w:rFonts w:ascii="Arial" w:hAnsi="Arial" w:cs="Arial"/>
+          <w:color w:val="000000" w:themeColor="text1"/>
+          <w:sz w:val="22"/>
+          <w:szCs w:val="22"/>
+        </w:rPr>
+        <w:t xml:space="preserve"> and similar percentages of polyunsaturated fatty acids (Figure 6C). </w:t>
+      </w:r>
+      <w:r>
+        <w:rPr>
+          <w:rFonts w:ascii="Arial" w:hAnsi="Arial" w:cs="Arial"/>
+          <w:color w:val="000000" w:themeColor="text1"/>
+          <w:sz w:val="22"/>
+          <w:szCs w:val="22"/>
+        </w:rPr>
+        <w:t xml:space="preserve">The MUFA/SFA ratio </w:t>
+      </w:r>
+      <w:r>
+        <w:rPr>
+          <w:rFonts w:ascii="Arial" w:hAnsi="Arial" w:cs="Arial"/>
+          <w:color w:val="000000" w:themeColor="text1"/>
+          <w:sz w:val="22"/>
+          <w:szCs w:val="22"/>
+        </w:rPr>
+        <w:t>suggested a</w:t>
+      </w:r>
+      <w:r>
+        <w:rPr>
+          <w:rFonts w:ascii="Arial" w:hAnsi="Arial" w:cs="Arial"/>
+          <w:color w:val="000000" w:themeColor="text1"/>
+          <w:sz w:val="22"/>
+          <w:szCs w:val="22"/>
+        </w:rPr>
+        <w:t xml:space="preserve"> </w:t>
+      </w:r>
+      <w:r>
+        <w:rPr>
+          <w:rFonts w:ascii="Arial" w:hAnsi="Arial" w:cs="Arial"/>
+          <w:color w:val="000000" w:themeColor="text1"/>
+          <w:sz w:val="22"/>
+          <w:szCs w:val="22"/>
+        </w:rPr>
+        <w:t xml:space="preserve">24% </w:t>
+      </w:r>
+      <w:r>
+        <w:rPr>
+          <w:rFonts w:ascii="Arial" w:hAnsi="Arial" w:cs="Arial"/>
+          <w:color w:val="000000" w:themeColor="text1"/>
+          <w:sz w:val="22"/>
+          <w:szCs w:val="22"/>
+        </w:rPr>
+        <w:t xml:space="preserve">higher rate of </w:t>
+      </w:r>
+      <w:r>
+        <w:rPr>
+          <w:rFonts w:ascii="Arial" w:hAnsi="Arial" w:cs="Arial"/>
+          <w:color w:val="000000" w:themeColor="text1"/>
+          <w:sz w:val="22"/>
+          <w:szCs w:val="22"/>
+        </w:rPr>
+        <w:t xml:space="preserve">desaturation from </w:t>
+      </w:r>
+      <w:r>
+        <w:rPr>
+          <w:rFonts w:ascii="Arial" w:hAnsi="Arial" w:cs="Arial"/>
+          <w:color w:val="000000" w:themeColor="text1"/>
+          <w:sz w:val="22"/>
+          <w:szCs w:val="22"/>
+        </w:rPr>
+        <w:t xml:space="preserve">SFA to MUFA </w:t>
+      </w:r>
+      <w:r>
+        <w:rPr>
+          <w:rFonts w:ascii="Arial" w:hAnsi="Arial" w:cs="Arial"/>
+          <w:color w:val="000000" w:themeColor="text1"/>
+          <w:sz w:val="22"/>
+          <w:szCs w:val="22"/>
+        </w:rPr>
+        <w:t>as the diets are not changed</w:t>
+      </w:r>
+      <w:r>
+        <w:rPr>
+          <w:rFonts w:ascii="Arial" w:hAnsi="Arial" w:cs="Arial"/>
+          <w:color w:val="000000" w:themeColor="text1"/>
+          <w:sz w:val="22"/>
+          <w:szCs w:val="22"/>
+        </w:rPr>
+        <w:t xml:space="preserve"> (Figure 6D, p=0.004). </w:t>
+      </w:r>
+    </w:p>
+    <w:p>
+      <w:pPr>
+        <w:rPr>
+          <w:rFonts w:ascii="Arial" w:hAnsi="Arial" w:cs="Arial"/>
+          <w:color w:val="000000" w:themeColor="text1"/>
+          <w:sz w:val="22"/>
+          <w:szCs w:val="22"/>
+        </w:rPr>
+      </w:pPr>
+    </w:p>
+    <w:p>
+      <w:pPr>
+        <w:rPr>
           <w:rFonts w:ascii="Times New Roman" w:eastAsia="Times New Roman" w:hAnsi="Times New Roman" w:cs="Times New Roman"/>
         </w:rPr>
       </w:pPr>
@@ -11326,108 +11789,171 @@
           <w:sz w:val="22"/>
           <w:szCs w:val="22"/>
         </w:rPr>
-        <w:t>A</w:t>
-      </w:r>
-      <w:r>
-        <w:rPr>
-          <w:rFonts w:ascii="Arial" w:hAnsi="Arial" w:cs="Arial"/>
-          <w:color w:val="000000" w:themeColor="text1"/>
-          <w:sz w:val="22"/>
-          <w:szCs w:val="22"/>
-        </w:rPr>
-        <w:t xml:space="preserve">fter determining a higher milk fat percentage in milk of KO dams, we assessed the quality of the fat using </w:t>
-      </w:r>
-      <w:proofErr w:type="spellStart"/>
-      <w:r>
-        <w:rPr>
-          <w:rFonts w:ascii="Arial" w:hAnsi="Arial" w:cs="Arial"/>
-          <w:color w:val="000000" w:themeColor="text1"/>
-          <w:sz w:val="22"/>
-          <w:szCs w:val="22"/>
-        </w:rPr>
-        <w:t>lipidomics</w:t>
-      </w:r>
-      <w:proofErr w:type="spellEnd"/>
-      <w:r>
-        <w:rPr>
-          <w:rFonts w:ascii="Arial" w:hAnsi="Arial" w:cs="Arial"/>
-          <w:color w:val="000000" w:themeColor="text1"/>
-          <w:sz w:val="22"/>
-          <w:szCs w:val="22"/>
-        </w:rPr>
-        <w:t xml:space="preserve">. </w:t>
-      </w:r>
-      <w:r>
-        <w:rPr>
-          <w:rFonts w:ascii="Arial" w:hAnsi="Arial" w:cs="Arial"/>
-          <w:color w:val="000000" w:themeColor="text1"/>
-          <w:sz w:val="22"/>
-          <w:szCs w:val="22"/>
-        </w:rPr>
-        <w:t>Lipidomic analys</w:t>
-      </w:r>
-      <w:r>
-        <w:rPr>
-          <w:rFonts w:ascii="Arial" w:hAnsi="Arial" w:cs="Arial"/>
-          <w:color w:val="000000" w:themeColor="text1"/>
-          <w:sz w:val="22"/>
-          <w:szCs w:val="22"/>
-        </w:rPr>
-        <w:t>e</w:t>
-      </w:r>
-      <w:r>
-        <w:rPr>
-          <w:rFonts w:ascii="Arial" w:hAnsi="Arial" w:cs="Arial"/>
-          <w:color w:val="000000" w:themeColor="text1"/>
-          <w:sz w:val="22"/>
-          <w:szCs w:val="22"/>
-        </w:rPr>
-        <w:t xml:space="preserve">s of the milk samples collected from PND16.5 showed </w:t>
-      </w:r>
-      <w:r>
-        <w:rPr>
-          <w:rFonts w:ascii="Arial" w:hAnsi="Arial" w:cs="Arial"/>
-          <w:color w:val="000000" w:themeColor="text1"/>
-          <w:sz w:val="22"/>
-          <w:szCs w:val="22"/>
-        </w:rPr>
-        <w:t>a healthier milk fat composition in the KO milk</w:t>
-      </w:r>
-      <w:r>
-        <w:rPr>
-          <w:rFonts w:ascii="Arial" w:hAnsi="Arial" w:cs="Arial"/>
-          <w:color w:val="000000" w:themeColor="text1"/>
-          <w:sz w:val="22"/>
-          <w:szCs w:val="22"/>
-        </w:rPr>
-        <w:t xml:space="preserve"> compared to the WT. KO dams produced milk</w:t>
-      </w:r>
-      <w:r>
-        <w:rPr>
-          <w:rFonts w:ascii="Arial" w:hAnsi="Arial" w:cs="Arial"/>
-          <w:color w:val="000000" w:themeColor="text1"/>
-          <w:sz w:val="22"/>
-          <w:szCs w:val="22"/>
-        </w:rPr>
-        <w:t xml:space="preserve"> with lower percentage of saturated fatty acid (SFA) (Figure 6A, d=</w:t>
-      </w:r>
-      <w:r>
-        <w:rPr>
-          <w:rFonts w:ascii="Arial" w:hAnsi="Arial" w:cs="Arial"/>
-          <w:color w:val="000000" w:themeColor="text1"/>
-          <w:sz w:val="22"/>
-          <w:szCs w:val="22"/>
-        </w:rPr>
-        <w:t>10.9%</w:t>
-      </w:r>
-      <w:r>
-        <w:rPr>
-          <w:rFonts w:ascii="Arial" w:hAnsi="Arial" w:cs="Arial"/>
-          <w:color w:val="000000" w:themeColor="text1"/>
-          <w:sz w:val="22"/>
-          <w:szCs w:val="22"/>
-        </w:rPr>
-        <w:t>, p=0.008)</w:t>
+        <w:t xml:space="preserve">While PUFA’s overall were similar between groups, </w:t>
+      </w:r>
+      <w:r>
+        <w:rPr>
+          <w:rFonts w:ascii="Arial" w:hAnsi="Arial" w:cs="Arial"/>
+          <w:color w:val="000000" w:themeColor="text1"/>
+          <w:sz w:val="22"/>
+          <w:szCs w:val="22"/>
+        </w:rPr>
+        <w:t xml:space="preserve">KO milk had </w:t>
+      </w:r>
+      <w:r>
+        <w:rPr>
+          <w:rFonts w:ascii="Arial" w:hAnsi="Arial" w:cs="Arial"/>
+          <w:color w:val="000000" w:themeColor="text1"/>
+          <w:sz w:val="22"/>
+          <w:szCs w:val="22"/>
+        </w:rPr>
+        <w:t xml:space="preserve">28% </w:t>
+      </w:r>
+      <w:r>
+        <w:rPr>
+          <w:rFonts w:ascii="Arial" w:hAnsi="Arial" w:cs="Arial"/>
+          <w:color w:val="000000" w:themeColor="text1"/>
+          <w:sz w:val="22"/>
+          <w:szCs w:val="22"/>
+        </w:rPr>
+        <w:t xml:space="preserve">higher </w:t>
+      </w:r>
+      <w:r>
+        <w:rPr>
+          <w:rFonts w:ascii="Arial" w:hAnsi="Arial" w:cs="Arial"/>
+          <w:color w:val="000000" w:themeColor="text1"/>
+          <w:sz w:val="22"/>
+          <w:szCs w:val="22"/>
+        </w:rPr>
+        <w:t>level</w:t>
+      </w:r>
+      <w:r>
+        <w:rPr>
+          <w:rFonts w:ascii="Arial" w:hAnsi="Arial" w:cs="Arial"/>
+          <w:color w:val="000000" w:themeColor="text1"/>
+          <w:sz w:val="22"/>
+          <w:szCs w:val="22"/>
+        </w:rPr>
+        <w:t xml:space="preserve"> of</w:t>
+      </w:r>
+      <w:r>
+        <w:rPr>
+          <w:rFonts w:ascii="Arial" w:hAnsi="Arial" w:cs="Arial"/>
+          <w:color w:val="000000" w:themeColor="text1"/>
+          <w:sz w:val="22"/>
+          <w:szCs w:val="22"/>
+        </w:rPr>
+        <w:t xml:space="preserve"> </w:t>
+      </w:r>
+      <w:r>
+        <w:rPr>
+          <w:rFonts w:ascii="Arial" w:hAnsi="Arial" w:cs="Arial"/>
+          <w:color w:val="000000" w:themeColor="text1"/>
+          <w:sz w:val="22"/>
+          <w:szCs w:val="22"/>
+        </w:rPr>
+        <w:t>omega-</w:t>
+      </w:r>
+      <w:proofErr w:type="gramStart"/>
+      <w:r>
+        <w:rPr>
+          <w:rFonts w:ascii="Arial" w:hAnsi="Arial" w:cs="Arial"/>
+          <w:color w:val="000000" w:themeColor="text1"/>
+          <w:sz w:val="22"/>
+          <w:szCs w:val="22"/>
+        </w:rPr>
+        <w:t xml:space="preserve">3 </w:t>
+      </w:r>
+      <w:r>
+        <w:rPr>
+          <w:rFonts w:ascii="Arial" w:hAnsi="Arial" w:cs="Arial"/>
+          <w:color w:val="000000" w:themeColor="text1"/>
+          <w:sz w:val="22"/>
+          <w:szCs w:val="22"/>
+        </w:rPr>
+        <w:t xml:space="preserve"> </w:t>
+      </w:r>
+      <w:r>
+        <w:rPr>
+          <w:rFonts w:ascii="Arial" w:hAnsi="Arial" w:cs="Arial"/>
+          <w:color w:val="000000" w:themeColor="text1"/>
+          <w:sz w:val="22"/>
+          <w:szCs w:val="22"/>
+        </w:rPr>
+        <w:t>(</w:t>
+      </w:r>
+      <w:proofErr w:type="gramEnd"/>
+      <w:r>
+        <w:rPr>
+          <w:rFonts w:ascii="Arial" w:hAnsi="Arial" w:cs="Arial"/>
+          <w:color w:val="000000" w:themeColor="text1"/>
+          <w:sz w:val="22"/>
+          <w:szCs w:val="22"/>
+        </w:rPr>
+        <w:t>Figure 6</w:t>
+      </w:r>
+      <w:r>
+        <w:rPr>
+          <w:rFonts w:ascii="Arial" w:hAnsi="Arial" w:cs="Arial"/>
+          <w:color w:val="000000" w:themeColor="text1"/>
+          <w:sz w:val="22"/>
+          <w:szCs w:val="22"/>
+        </w:rPr>
+        <w:t>E</w:t>
+      </w:r>
+      <w:r>
+        <w:rPr>
+          <w:rFonts w:ascii="Arial" w:hAnsi="Arial" w:cs="Arial"/>
+          <w:color w:val="000000" w:themeColor="text1"/>
+          <w:sz w:val="22"/>
+          <w:szCs w:val="22"/>
+        </w:rPr>
+        <w:t>, d=</w:t>
+      </w:r>
+      <w:r>
+        <w:rPr>
+          <w:rFonts w:ascii="Arial" w:hAnsi="Arial" w:cs="Arial"/>
+          <w:color w:val="000000" w:themeColor="text1"/>
+          <w:sz w:val="22"/>
+          <w:szCs w:val="22"/>
+        </w:rPr>
+        <w:t xml:space="preserve">28.46%, </w:t>
+      </w:r>
+      <w:r>
+        <w:rPr>
+          <w:rFonts w:ascii="Arial" w:hAnsi="Arial" w:cs="Arial"/>
+          <w:color w:val="000000" w:themeColor="text1"/>
+          <w:sz w:val="22"/>
+          <w:szCs w:val="22"/>
+        </w:rPr>
+        <w:t xml:space="preserve">p=0.013), </w:t>
+      </w:r>
+      <w:r>
+        <w:rPr>
+          <w:rFonts w:ascii="Arial" w:hAnsi="Arial" w:cs="Arial"/>
+          <w:color w:val="000000" w:themeColor="text1"/>
+          <w:sz w:val="22"/>
+          <w:szCs w:val="22"/>
+        </w:rPr>
+        <w:t>driven by a 42% increase in the omega-3 fatty acid</w:t>
+      </w:r>
+      <w:r>
+        <w:rPr>
+          <w:rFonts w:ascii="Arial" w:hAnsi="Arial" w:cs="Arial"/>
+          <w:color w:val="000000" w:themeColor="text1"/>
+          <w:sz w:val="22"/>
+          <w:szCs w:val="22"/>
+        </w:rPr>
+        <w:t xml:space="preserve"> Docosahexaenoic acid (DHA)</w:t>
+      </w:r>
+      <w:r>
+        <w:rPr>
+          <w:rFonts w:ascii="Arial" w:hAnsi="Arial" w:cs="Arial"/>
+          <w:color w:val="000000" w:themeColor="text1"/>
+          <w:sz w:val="22"/>
+          <w:szCs w:val="22"/>
+        </w:rPr>
+        <w:t xml:space="preserve"> (Figure 6F</w:t>
       </w:r>
       <w:r>
         <w:rPr>
@@ -11445,169 +11971,7 @@
           <w:sz w:val="22"/>
           <w:szCs w:val="22"/>
         </w:rPr>
-        <w:t>higher percentage of monounsaturated fatty (MUFA) (Figure 6B, d=</w:t>
-      </w:r>
-      <w:r>
-        <w:rPr>
-          <w:rFonts w:ascii="Arial" w:hAnsi="Arial" w:cs="Arial"/>
-          <w:color w:val="000000" w:themeColor="text1"/>
-          <w:sz w:val="22"/>
-          <w:szCs w:val="22"/>
-        </w:rPr>
-        <w:t>11.75%</w:t>
-      </w:r>
-      <w:r>
-        <w:rPr>
-          <w:rFonts w:ascii="Arial" w:hAnsi="Arial" w:cs="Arial"/>
-          <w:color w:val="000000" w:themeColor="text1"/>
-          <w:sz w:val="22"/>
-          <w:szCs w:val="22"/>
-        </w:rPr>
-        <w:t>, p=0.009)</w:t>
-      </w:r>
-      <w:r>
-        <w:rPr>
-          <w:rFonts w:ascii="Arial" w:hAnsi="Arial" w:cs="Arial"/>
-          <w:color w:val="000000" w:themeColor="text1"/>
-          <w:sz w:val="22"/>
-          <w:szCs w:val="22"/>
-        </w:rPr>
-        <w:t>,</w:t>
-      </w:r>
-      <w:r>
-        <w:rPr>
-          <w:rFonts w:ascii="Arial" w:hAnsi="Arial" w:cs="Arial"/>
-          <w:color w:val="000000" w:themeColor="text1"/>
-          <w:sz w:val="22"/>
-          <w:szCs w:val="22"/>
-        </w:rPr>
-        <w:t xml:space="preserve"> and similar percentages of polyunsaturated fatty acids (Figure 6C). </w:t>
-      </w:r>
-      <w:r>
-        <w:rPr>
-          <w:rFonts w:ascii="Arial" w:hAnsi="Arial" w:cs="Arial"/>
-          <w:color w:val="000000" w:themeColor="text1"/>
-          <w:sz w:val="22"/>
-          <w:szCs w:val="22"/>
-        </w:rPr>
-        <w:t>The MUFA/SFA ratio showed higher rate of C16:0 conversion from a SFA to MUFA which could explain the differential SFA and MUFA percentages (Figure 6D, d=23.67%, p=0.004). Further a</w:t>
-      </w:r>
-      <w:r>
-        <w:rPr>
-          <w:rFonts w:ascii="Arial" w:hAnsi="Arial" w:cs="Arial"/>
-          <w:color w:val="000000" w:themeColor="text1"/>
-          <w:sz w:val="22"/>
-          <w:szCs w:val="22"/>
-        </w:rPr>
-        <w:t xml:space="preserve">nalysis of omega-3 and omega-6 </w:t>
-      </w:r>
-      <w:r>
-        <w:rPr>
-          <w:rFonts w:ascii="Arial" w:hAnsi="Arial" w:cs="Arial"/>
-          <w:color w:val="000000" w:themeColor="text1"/>
-          <w:sz w:val="22"/>
-          <w:szCs w:val="22"/>
-        </w:rPr>
-        <w:t>composition</w:t>
-      </w:r>
-      <w:r>
-        <w:rPr>
-          <w:rFonts w:ascii="Arial" w:hAnsi="Arial" w:cs="Arial"/>
-          <w:color w:val="000000" w:themeColor="text1"/>
-          <w:sz w:val="22"/>
-          <w:szCs w:val="22"/>
-        </w:rPr>
-        <w:t xml:space="preserve"> showed that KO milk had higher percentage of</w:t>
-      </w:r>
-      <w:r>
-        <w:rPr>
-          <w:rFonts w:ascii="Arial" w:hAnsi="Arial" w:cs="Arial"/>
-          <w:color w:val="000000" w:themeColor="text1"/>
-          <w:sz w:val="22"/>
-          <w:szCs w:val="22"/>
-        </w:rPr>
-        <w:t xml:space="preserve"> </w:t>
-      </w:r>
-      <w:r>
-        <w:rPr>
-          <w:rFonts w:ascii="Arial" w:hAnsi="Arial" w:cs="Arial"/>
-          <w:color w:val="000000" w:themeColor="text1"/>
-          <w:sz w:val="22"/>
-          <w:szCs w:val="22"/>
-        </w:rPr>
-        <w:t>omega-3 (Figure 6</w:t>
-      </w:r>
-      <w:r>
-        <w:rPr>
-          <w:rFonts w:ascii="Arial" w:hAnsi="Arial" w:cs="Arial"/>
-          <w:color w:val="000000" w:themeColor="text1"/>
-          <w:sz w:val="22"/>
-          <w:szCs w:val="22"/>
-        </w:rPr>
-        <w:t>E</w:t>
-      </w:r>
-      <w:r>
-        <w:rPr>
-          <w:rFonts w:ascii="Arial" w:hAnsi="Arial" w:cs="Arial"/>
-          <w:color w:val="000000" w:themeColor="text1"/>
-          <w:sz w:val="22"/>
-          <w:szCs w:val="22"/>
-        </w:rPr>
-        <w:t>, d=</w:t>
-      </w:r>
-      <w:r>
-        <w:rPr>
-          <w:rFonts w:ascii="Arial" w:hAnsi="Arial" w:cs="Arial"/>
-          <w:color w:val="000000" w:themeColor="text1"/>
-          <w:sz w:val="22"/>
-          <w:szCs w:val="22"/>
-        </w:rPr>
-        <w:t xml:space="preserve">28.46%, </w:t>
-      </w:r>
-      <w:r>
-        <w:rPr>
-          <w:rFonts w:ascii="Arial" w:hAnsi="Arial" w:cs="Arial"/>
-          <w:color w:val="000000" w:themeColor="text1"/>
-          <w:sz w:val="22"/>
-          <w:szCs w:val="22"/>
-        </w:rPr>
-        <w:t xml:space="preserve">p=0.013), </w:t>
-      </w:r>
-      <w:r>
-        <w:rPr>
-          <w:rFonts w:ascii="Arial" w:hAnsi="Arial" w:cs="Arial"/>
-          <w:color w:val="000000" w:themeColor="text1"/>
-          <w:sz w:val="22"/>
-          <w:szCs w:val="22"/>
-        </w:rPr>
-        <w:t xml:space="preserve">higher </w:t>
-      </w:r>
-      <w:r>
-        <w:rPr>
-          <w:rFonts w:ascii="Arial" w:hAnsi="Arial" w:cs="Arial"/>
-          <w:color w:val="000000" w:themeColor="text1"/>
-          <w:sz w:val="22"/>
-          <w:szCs w:val="22"/>
-        </w:rPr>
-        <w:t>percentage</w:t>
-      </w:r>
-      <w:r>
-        <w:rPr>
-          <w:rFonts w:ascii="Arial" w:hAnsi="Arial" w:cs="Arial"/>
-          <w:color w:val="000000" w:themeColor="text1"/>
-          <w:sz w:val="22"/>
-          <w:szCs w:val="22"/>
-        </w:rPr>
-        <w:t xml:space="preserve"> of Docosahexaenoic acid (DHA)</w:t>
-      </w:r>
-      <w:r>
-        <w:rPr>
-          <w:rFonts w:ascii="Arial" w:hAnsi="Arial" w:cs="Arial"/>
-          <w:color w:val="000000" w:themeColor="text1"/>
-          <w:sz w:val="22"/>
-          <w:szCs w:val="22"/>
-        </w:rPr>
-        <w:t xml:space="preserve"> (Figure 6F, d=42.36%, p=0.031)</w:t>
+        <w:t>p=0.031)</w:t>
       </w:r>
       <w:r>
         <w:rPr>
@@ -11625,7 +11989,34 @@
           <w:sz w:val="22"/>
           <w:szCs w:val="22"/>
         </w:rPr>
-        <w:t>similar percentage of omega-6 (Figure 6</w:t>
+        <w:t xml:space="preserve">as there was a </w:t>
+      </w:r>
+      <w:r>
+        <w:rPr>
+          <w:rFonts w:ascii="Arial" w:hAnsi="Arial" w:cs="Arial"/>
+          <w:color w:val="000000" w:themeColor="text1"/>
+          <w:sz w:val="22"/>
+          <w:szCs w:val="22"/>
+        </w:rPr>
+        <w:t xml:space="preserve">similar percentage of omega-6 </w:t>
+      </w:r>
+      <w:r>
+        <w:rPr>
+          <w:rFonts w:ascii="Arial" w:hAnsi="Arial" w:cs="Arial"/>
+          <w:color w:val="000000" w:themeColor="text1"/>
+          <w:sz w:val="22"/>
+          <w:szCs w:val="22"/>
+        </w:rPr>
+        <w:t xml:space="preserve">fatty acids </w:t>
+      </w:r>
+      <w:r>
+        <w:rPr>
+          <w:rFonts w:ascii="Arial" w:hAnsi="Arial" w:cs="Arial"/>
+          <w:color w:val="000000" w:themeColor="text1"/>
+          <w:sz w:val="22"/>
+          <w:szCs w:val="22"/>
+        </w:rPr>
+        <w:t>(Figure 6</w:t>
       </w:r>
       <w:r>
         <w:rPr>
@@ -11643,7 +12034,43 @@
           <w:sz w:val="22"/>
           <w:szCs w:val="22"/>
         </w:rPr>
-        <w:t>), and a lower omega-6:omega3 rati</w:t>
+        <w:t xml:space="preserve">), </w:t>
+      </w:r>
+      <w:r>
+        <w:rPr>
+          <w:rFonts w:ascii="Arial" w:hAnsi="Arial" w:cs="Arial"/>
+          <w:color w:val="000000" w:themeColor="text1"/>
+          <w:sz w:val="22"/>
+          <w:szCs w:val="22"/>
+        </w:rPr>
+        <w:t>this resulted in</w:t>
+      </w:r>
+      <w:r>
+        <w:rPr>
+          <w:rFonts w:ascii="Arial" w:hAnsi="Arial" w:cs="Arial"/>
+          <w:color w:val="000000" w:themeColor="text1"/>
+          <w:sz w:val="22"/>
+          <w:szCs w:val="22"/>
+        </w:rPr>
+        <w:t xml:space="preserve"> a </w:t>
+      </w:r>
+      <w:r>
+        <w:rPr>
+          <w:rFonts w:ascii="Arial" w:hAnsi="Arial" w:cs="Arial"/>
+          <w:color w:val="000000" w:themeColor="text1"/>
+          <w:sz w:val="22"/>
+          <w:szCs w:val="22"/>
+        </w:rPr>
+        <w:t xml:space="preserve">31% </w:t>
+      </w:r>
+      <w:r>
+        <w:rPr>
+          <w:rFonts w:ascii="Arial" w:hAnsi="Arial" w:cs="Arial"/>
+          <w:color w:val="000000" w:themeColor="text1"/>
+          <w:sz w:val="22"/>
+          <w:szCs w:val="22"/>
+        </w:rPr>
+        <w:t>lower omega-6:omega3 rati</w:t>
       </w:r>
       <w:r>
         <w:rPr>
@@ -11679,24 +12106,6 @@
           <w:sz w:val="22"/>
           <w:szCs w:val="22"/>
         </w:rPr>
-        <w:t>, d=</w:t>
-      </w:r>
-      <w:r>
-        <w:rPr>
-          <w:rFonts w:ascii="Arial" w:hAnsi="Arial" w:cs="Arial"/>
-          <w:color w:val="000000" w:themeColor="text1"/>
-          <w:sz w:val="22"/>
-          <w:szCs w:val="22"/>
-        </w:rPr>
-        <w:t>30.85%</w:t>
-      </w:r>
-      <w:r>
-        <w:rPr>
-          <w:rFonts w:ascii="Arial" w:hAnsi="Arial" w:cs="Arial"/>
-          <w:color w:val="000000" w:themeColor="text1"/>
-          <w:sz w:val="22"/>
-          <w:szCs w:val="22"/>
-        </w:rPr>
         <w:t>, p=0.0</w:t>
       </w:r>
       <w:r>
@@ -11717,6 +12126,36 @@
         </w:rPr>
         <w:t>).</w:t>
       </w:r>
+      <w:r>
+        <w:rPr>
+          <w:rFonts w:ascii="Arial" w:hAnsi="Arial" w:cs="Arial"/>
+          <w:color w:val="000000" w:themeColor="text1"/>
+          <w:sz w:val="22"/>
+          <w:szCs w:val="22"/>
+        </w:rPr>
+        <w:t xml:space="preserve">  Interestingly, the upstream precursors of DHA including ALA and EPA were unaffected, suggesting that ALA/EPA conversion into DHA or selective sparing of DHA occurs in the milk from adipocyte </w:t>
+      </w:r>
+      <w:r>
+        <w:rPr>
+          <w:rFonts w:ascii="Arial" w:hAnsi="Arial" w:cs="Arial"/>
+          <w:i/>
+          <w:color w:val="000000" w:themeColor="text1"/>
+          <w:sz w:val="22"/>
+          <w:szCs w:val="22"/>
+        </w:rPr>
+        <w:t>Tsc1</w:t>
+      </w:r>
+      <w:r>
+        <w:rPr>
+          <w:rFonts w:ascii="Arial" w:hAnsi="Arial" w:cs="Arial"/>
+          <w:color w:val="000000" w:themeColor="text1"/>
+          <w:sz w:val="22"/>
+          <w:szCs w:val="22"/>
+        </w:rPr>
+        <w:t xml:space="preserve"> knockout dams.</w:t>
+      </w:r>
+      <w:bookmarkStart w:id="13" w:name="_GoBack"/>
+      <w:bookmarkEnd w:id="13"/>
     </w:p>
     <w:p>
       <w:pPr>
@@ -12668,7 +13107,15 @@
         <w:t>Docosahexaenoic acid</w:t>
       </w:r>
       <w:r>
-        <w:t xml:space="preserve"> (DHA), an omega-3 metabolite, in milk of KO. (G) Comparable omega-6 fatty acid composition in milk of KO and WT. (H) Lower omega-6:omega-3 </w:t>
+        <w:t xml:space="preserve"> (DHA), an omega-3 metabolite, in milk of KO. (G) Comparable omega-6 fatty acid composition in milk of KO and WT. (H) Lower omega-</w:t>
+      </w:r>
+      <w:proofErr w:type="gramStart"/>
+      <w:r>
+        <w:t>6:omega</w:t>
+      </w:r>
+      <w:proofErr w:type="gramEnd"/>
+      <w:r>
+        <w:t xml:space="preserve">-3 </w:t>
       </w:r>
       <w:r>
         <w:t>ratio in milk of KO.</w:t>
@@ -13004,7 +13451,15 @@
           <w:rFonts w:ascii="Arial" w:hAnsi="Arial" w:cs="Arial"/>
           <w:sz w:val="22"/>
         </w:rPr>
-        <w:t xml:space="preserve"> in </w:t>
+        <w:t xml:space="preserve"> </w:t>
+      </w:r>
+      <w:r>
+        <w:rPr>
+          <w:rFonts w:ascii="Arial" w:hAnsi="Arial" w:cs="Arial"/>
+          <w:sz w:val="22"/>
+        </w:rPr>
+        <w:lastRenderedPageBreak/>
+        <w:t xml:space="preserve">in </w:t>
       </w:r>
       <w:r>
         <w:rPr>
@@ -13206,15 +13661,7 @@
           <w:rFonts w:ascii="Arial" w:hAnsi="Arial" w:cs="Arial"/>
           <w:sz w:val="22"/>
         </w:rPr>
-        <w:t xml:space="preserve">two clusters of significantly differentially expressed ontologies, related to </w:t>
-      </w:r>
-      <w:r>
-        <w:rPr>
-          <w:rFonts w:ascii="Arial" w:hAnsi="Arial" w:cs="Arial"/>
-          <w:sz w:val="22"/>
-        </w:rPr>
-        <w:lastRenderedPageBreak/>
-        <w:t xml:space="preserve">downregulation of adaptive immune </w:t>
+        <w:t xml:space="preserve">two clusters of significantly differentially expressed ontologies, related to downregulation of adaptive immune </w:t>
       </w:r>
       <w:r>
         <w:rPr>
@@ -13520,8 +13967,6 @@
           <w:szCs w:val="22"/>
         </w:rPr>
       </w:pPr>
-      <w:bookmarkStart w:id="13" w:name="_GoBack"/>
-      <w:bookmarkEnd w:id="13"/>
     </w:p>
     <w:p>
       <w:pPr>
@@ -13933,23 +14378,34 @@
           <w:szCs w:val="22"/>
         </w:rPr>
       </w:pPr>
-      <w:r>
-        <w:rPr>
-          <w:rFonts w:ascii="Arial" w:hAnsi="Arial" w:cs="Arial"/>
-          <w:color w:val="000000" w:themeColor="text1"/>
-          <w:sz w:val="22"/>
-          <w:szCs w:val="22"/>
-        </w:rPr>
-        <w:t xml:space="preserve">Specifically we noticed an increase in DHA. </w:t>
-      </w:r>
-      <w:r>
-        <w:rPr>
-          <w:rFonts w:ascii="Arial" w:hAnsi="Arial" w:cs="Arial"/>
-          <w:color w:val="000000" w:themeColor="text1"/>
-          <w:sz w:val="22"/>
-          <w:szCs w:val="22"/>
-        </w:rPr>
-        <w:t xml:space="preserve">Additionally, the reduced expression of the lipid metabolism pathways shows lower expression of Pla2g gene family, phospholipase A2 group, which promotes hydrolysis of triglycerides at the sn-2 position to yield free fatty acids. This can also be predictive of the higher omega-3 content we see in the milk of KO dams, primarily due to the reduced lipolytic capacity to metabolize omega-3 fatty acids. The increased DHA percentage we show in the KO milk could be further due to the reduced activity of Pla2g. We </w:t>
+      <w:proofErr w:type="gramStart"/>
+      <w:r>
+        <w:rPr>
+          <w:rFonts w:ascii="Arial" w:hAnsi="Arial" w:cs="Arial"/>
+          <w:color w:val="000000" w:themeColor="text1"/>
+          <w:sz w:val="22"/>
+          <w:szCs w:val="22"/>
+        </w:rPr>
+        <w:t>Specifically</w:t>
+      </w:r>
+      <w:proofErr w:type="gramEnd"/>
+      <w:r>
+        <w:rPr>
+          <w:rFonts w:ascii="Arial" w:hAnsi="Arial" w:cs="Arial"/>
+          <w:color w:val="000000" w:themeColor="text1"/>
+          <w:sz w:val="22"/>
+          <w:szCs w:val="22"/>
+        </w:rPr>
+        <w:t xml:space="preserve"> we noticed an increase in DHA. </w:t>
+      </w:r>
+      <w:r>
+        <w:rPr>
+          <w:rFonts w:ascii="Arial" w:hAnsi="Arial" w:cs="Arial"/>
+          <w:color w:val="000000" w:themeColor="text1"/>
+          <w:sz w:val="22"/>
+          <w:szCs w:val="22"/>
+        </w:rPr>
+        <w:t xml:space="preserve">Additionally, the reduced expression of the lipid metabolism pathways shows lower expression of Pla2g gene family, phospholipase A2 group, </w:t>
       </w:r>
       <w:r>
         <w:rPr>
@@ -13959,7 +14415,7 @@
           <w:szCs w:val="22"/>
         </w:rPr>
         <w:lastRenderedPageBreak/>
-        <w:t>expected EPA to DHA converting gene</w:t>
+        <w:t>which promotes hydrolysis of triglycerides at the sn-2 position to yield free fatty acids. This can also be predictive of the higher omega-3 content we see in the milk of KO dams, primarily due to the reduced lipolytic capacity to metabolize omega-3 fatty acids. The increased DHA percentage we show in the KO milk could be further due to the reduced activity of Pla2g. We expected EPA to DHA converting gene</w:t>
       </w:r>
       <w:r>
         <w:rPr>
@@ -14154,7 +14610,17 @@
           <w:sz w:val="22"/>
           <w:szCs w:val="22"/>
         </w:rPr>
-        <w:t>There are several st</w:t>
+        <w:t xml:space="preserve">There are several </w:t>
+      </w:r>
+      <w:proofErr w:type="gramStart"/>
+      <w:r>
+        <w:rPr>
+          <w:rFonts w:ascii="Arial" w:hAnsi="Arial" w:cs="Arial"/>
+          <w:color w:val="000000" w:themeColor="text1"/>
+          <w:sz w:val="22"/>
+          <w:szCs w:val="22"/>
+        </w:rPr>
+        <w:t>st</w:t>
       </w:r>
       <w:r>
         <w:rPr>
@@ -14190,7 +14656,17 @@
           <w:sz w:val="22"/>
           <w:szCs w:val="22"/>
         </w:rPr>
-        <w:t>gths : same diet for all mice so any FA changes need to be from physiological changes in mouse</w:t>
+        <w:t>gths :</w:t>
+      </w:r>
+      <w:proofErr w:type="gramEnd"/>
+      <w:r>
+        <w:rPr>
+          <w:rFonts w:ascii="Arial" w:hAnsi="Arial" w:cs="Arial"/>
+          <w:color w:val="000000" w:themeColor="text1"/>
+          <w:sz w:val="22"/>
+          <w:szCs w:val="22"/>
+        </w:rPr>
+        <w:t xml:space="preserve"> same diet for all mice so any FA changes need to be from physiological changes in mouse</w:t>
       </w:r>
     </w:p>
     <w:p>
@@ -14878,6 +15354,7 @@
           <w:noProof/>
           <w:sz w:val="22"/>
         </w:rPr>
+        <w:lastRenderedPageBreak/>
         <w:t xml:space="preserve">3. Barker, D. J. P. 2007. The origins of the developmental origins theory. </w:t>
       </w:r>
       <w:r>
@@ -14945,7 +15422,6 @@
           <w:noProof/>
           <w:sz w:val="22"/>
         </w:rPr>
-        <w:lastRenderedPageBreak/>
         <w:t xml:space="preserve">4. Ijäs, H., S. Koivunen, T. Raudaskoski, E. Kajantie, M. Gissler, and M. Vääräsmäki. 2019. Independent and concomitant associations of gestational diabetes and maternal obesity to perinatal outcome: A register-based study. </w:t>
       </w:r>
       <w:r>
@@ -15446,7 +15922,16 @@
           <w:noProof/>
           <w:sz w:val="22"/>
         </w:rPr>
-        <w:t>: 171–178. [online] http://doi.wiley.com/10.1111/ijpo.12125 (Accessed July 21, 2019).</w:t>
+        <w:t xml:space="preserve">: 171–178. </w:t>
+      </w:r>
+      <w:r>
+        <w:rPr>
+          <w:rFonts w:ascii="Arial" w:hAnsi="Arial" w:cs="Arial"/>
+          <w:noProof/>
+          <w:sz w:val="22"/>
+        </w:rPr>
+        <w:lastRenderedPageBreak/>
+        <w:t>[online] http://doi.wiley.com/10.1111/ijpo.12125 (Accessed July 21, 2019).</w:t>
       </w:r>
       <w:r>
         <w:rPr>
@@ -15513,16 +15998,7 @@
           <w:noProof/>
           <w:sz w:val="22"/>
         </w:rPr>
-        <w:t xml:space="preserve">: 431–436. [online] </w:t>
-      </w:r>
-      <w:r>
-        <w:rPr>
-          <w:rFonts w:ascii="Arial" w:hAnsi="Arial" w:cs="Arial"/>
-          <w:noProof/>
-          <w:sz w:val="22"/>
-        </w:rPr>
-        <w:lastRenderedPageBreak/>
-        <w:t>http://www.nature.com/articles/ejcn2015232 (Accessed May 24, 2019).</w:t>
+        <w:t>: 431–436. [online] http://www.nature.com/articles/ejcn2015232 (Accessed May 24, 2019).</w:t>
       </w:r>
       <w:r>
         <w:rPr>
@@ -16058,7 +16534,16 @@
           <w:noProof/>
           <w:sz w:val="22"/>
         </w:rPr>
-        <w:t>: 1164–73. [online] http://www.ncbi.nlm.nih.gov/pubmed/24275666 (Accessed February 14, 2020).</w:t>
+        <w:t xml:space="preserve">: 1164–73. </w:t>
+      </w:r>
+      <w:r>
+        <w:rPr>
+          <w:rFonts w:ascii="Arial" w:hAnsi="Arial" w:cs="Arial"/>
+          <w:noProof/>
+          <w:sz w:val="22"/>
+        </w:rPr>
+        <w:lastRenderedPageBreak/>
+        <w:t>[online] http://www.ncbi.nlm.nih.gov/pubmed/24275666 (Accessed February 14, 2020).</w:t>
       </w:r>
       <w:r>
         <w:rPr>
@@ -16099,18 +16584,7 @@
           <w:noProof/>
           <w:sz w:val="22"/>
         </w:rPr>
-        <w:t xml:space="preserve">J. Anim. </w:t>
-      </w:r>
-      <w:r>
-        <w:rPr>
-          <w:rFonts w:ascii="Arial" w:hAnsi="Arial" w:cs="Arial"/>
-          <w:i/>
-          <w:iCs/>
-          <w:noProof/>
-          <w:sz w:val="22"/>
-        </w:rPr>
-        <w:lastRenderedPageBreak/>
-        <w:t>Sci. Biotechnol.</w:t>
+        <w:t>J. Anim. Sci. Biotechnol.</w:t>
       </w:r>
       <w:r>
         <w:rPr>
@@ -16600,6 +17074,7 @@
           <w:noProof/>
           <w:sz w:val="22"/>
         </w:rPr>
+        <w:lastRenderedPageBreak/>
         <w:t xml:space="preserve">30. Love, M. I., C. Soneson, P. F. Hickey, L. K. Johnson, N. Tessa Pierce, L. Shepherd, M. Morgan, and R. Patro. 2020. Tximeta: Reference sequence checksums for provenance identification in RNA-seq. </w:t>
       </w:r>
       <w:r>
@@ -16667,7 +17142,6 @@
           <w:noProof/>
           <w:sz w:val="22"/>
         </w:rPr>
-        <w:lastRenderedPageBreak/>
         <w:t xml:space="preserve">31. Soneson, C., M. I. Love, and M. D. Robinson. 2016. Differential analyses for RNA-seq: Transcript-level estimates improve gene-level inferences [version 2; referees: 2 approved]. </w:t>
       </w:r>
       <w:r>
@@ -17204,7 +17678,16 @@
           <w:noProof/>
           <w:sz w:val="22"/>
         </w:rPr>
-        <w:t>: 1100–12. [online] http://www.ncbi.nlm.nih.gov/pubmed/12700340 (Accessed July 17, 2019).</w:t>
+        <w:t xml:space="preserve">: 1100–12. [online] </w:t>
+      </w:r>
+      <w:r>
+        <w:rPr>
+          <w:rFonts w:ascii="Arial" w:hAnsi="Arial" w:cs="Arial"/>
+          <w:noProof/>
+          <w:sz w:val="22"/>
+        </w:rPr>
+        <w:lastRenderedPageBreak/>
+        <w:t>http://www.ncbi.nlm.nih.gov/pubmed/12700340 (Accessed July 17, 2019).</w:t>
       </w:r>
       <w:r>
         <w:rPr>
@@ -17235,16 +17718,7 @@
           <w:noProof/>
           <w:sz w:val="22"/>
         </w:rPr>
-        <w:t xml:space="preserve">40. Jankiewicz, M., B. Groner, and S. Desrivières. 2006. Mammalian Target of Rapamycin Regulates the Growth of Mammary Epithelial Cells through the Inhibitor of </w:t>
-      </w:r>
-      <w:r>
-        <w:rPr>
-          <w:rFonts w:ascii="Arial" w:hAnsi="Arial" w:cs="Arial"/>
-          <w:noProof/>
-          <w:sz w:val="22"/>
-        </w:rPr>
-        <w:lastRenderedPageBreak/>
-        <w:t xml:space="preserve">Deoxyribonucleic Acid Binding Id1 and Their Functional Differentiation through Id2. </w:t>
+        <w:t xml:space="preserve">40. Jankiewicz, M., B. Groner, and S. Desrivières. 2006. Mammalian Target of Rapamycin Regulates the Growth of Mammary Epithelial Cells through the Inhibitor of Deoxyribonucleic Acid Binding Id1 and Their Functional Differentiation through Id2. </w:t>
       </w:r>
       <w:r>
         <w:rPr>
@@ -17725,7 +18199,15 @@
         <w:pStyle w:val="CommentText"/>
       </w:pPr>
       <w:r>
-        <w:t>Please check R code, in Maternal Data. Rmd,  line 323</w:t>
+        <w:t xml:space="preserve">Please check R code, in Maternal Data. </w:t>
+      </w:r>
+      <w:proofErr w:type="gramStart"/>
+      <w:r>
+        <w:t>Rmd,  line</w:t>
+      </w:r>
+      <w:proofErr w:type="gramEnd"/>
+      <w:r>
+        <w:t xml:space="preserve"> 323</w:t>
       </w:r>
     </w:p>
     <w:p>
@@ -19334,7 +19816,7 @@
 </file>
 
 <file path=customXml/itemProps1.xml><?xml version="1.0" encoding="utf-8"?>
-<ds:datastoreItem xmlns:ds="http://schemas.openxmlformats.org/officeDocument/2006/customXml" ds:itemID="{EB772A11-FC14-B041-9CDB-28AA6649BEB3}">
+<ds:datastoreItem xmlns:ds="http://schemas.openxmlformats.org/officeDocument/2006/customXml" ds:itemID="{3A5390E1-45E2-DB48-970D-E3B2258C2754}">
   <ds:schemaRefs>
     <ds:schemaRef ds:uri="http://schemas.openxmlformats.org/officeDocument/2006/bibliography"/>
   </ds:schemaRefs>

</xml_diff>

<commit_message>
Changed to lipogenesis barplot
</commit_message>
<xml_diff>
--- a/Manuscripts/Mammary Gland aTSC/Manuscript.docx
+++ b/Manuscripts/Mammary Gland aTSC/Manuscript.docx
@@ -11445,19 +11445,53 @@
           <w:sz w:val="22"/>
           <w:szCs w:val="22"/>
         </w:rPr>
-        <w:t xml:space="preserve">fter determining a higher milk fat percentage in milk of KO dams, we assessed the quality of the fat using </w:t>
-      </w:r>
-      <w:proofErr w:type="spellStart"/>
-      <w:r>
-        <w:rPr>
-          <w:rFonts w:ascii="Arial" w:hAnsi="Arial" w:cs="Arial"/>
-          <w:color w:val="000000" w:themeColor="text1"/>
-          <w:sz w:val="22"/>
-          <w:szCs w:val="22"/>
-        </w:rPr>
-        <w:t>lipidomics</w:t>
-      </w:r>
-      <w:proofErr w:type="spellEnd"/>
+        <w:t xml:space="preserve">fter determining a higher milk fat percentage in milk of KO dams, we assessed the </w:t>
+      </w:r>
+      <w:r>
+        <w:rPr>
+          <w:rFonts w:ascii="Arial" w:hAnsi="Arial" w:cs="Arial"/>
+          <w:color w:val="000000" w:themeColor="text1"/>
+          <w:sz w:val="22"/>
+          <w:szCs w:val="22"/>
+        </w:rPr>
+        <w:t>specific fatty acid components</w:t>
+      </w:r>
+      <w:r>
+        <w:rPr>
+          <w:rFonts w:ascii="Arial" w:hAnsi="Arial" w:cs="Arial"/>
+          <w:color w:val="000000" w:themeColor="text1"/>
+          <w:sz w:val="22"/>
+          <w:szCs w:val="22"/>
+        </w:rPr>
+        <w:t xml:space="preserve"> of the </w:t>
+      </w:r>
+      <w:r>
+        <w:rPr>
+          <w:rFonts w:ascii="Arial" w:hAnsi="Arial" w:cs="Arial"/>
+          <w:color w:val="000000" w:themeColor="text1"/>
+          <w:sz w:val="22"/>
+          <w:szCs w:val="22"/>
+        </w:rPr>
+        <w:t xml:space="preserve">milk </w:t>
+      </w:r>
+      <w:r>
+        <w:rPr>
+          <w:rFonts w:ascii="Arial" w:hAnsi="Arial" w:cs="Arial"/>
+          <w:color w:val="000000" w:themeColor="text1"/>
+          <w:sz w:val="22"/>
+          <w:szCs w:val="22"/>
+        </w:rPr>
+        <w:t xml:space="preserve">fat using </w:t>
+      </w:r>
+      <w:r>
+        <w:rPr>
+          <w:rFonts w:ascii="Arial" w:hAnsi="Arial" w:cs="Arial"/>
+          <w:color w:val="000000" w:themeColor="text1"/>
+          <w:sz w:val="22"/>
+          <w:szCs w:val="22"/>
+        </w:rPr>
+        <w:t>GC-MS</w:t>
+      </w:r>
       <w:r>
         <w:rPr>
           <w:rFonts w:ascii="Arial" w:hAnsi="Arial" w:cs="Arial"/>
@@ -11474,7 +11508,16 @@
           <w:sz w:val="22"/>
           <w:szCs w:val="22"/>
         </w:rPr>
-        <w:t>Lipidomic analys</w:t>
+        <w:t>These</w:t>
+      </w:r>
+      <w:r>
+        <w:rPr>
+          <w:rFonts w:ascii="Arial" w:hAnsi="Arial" w:cs="Arial"/>
+          <w:color w:val="000000" w:themeColor="text1"/>
+          <w:sz w:val="22"/>
+          <w:szCs w:val="22"/>
+        </w:rPr>
+        <w:t xml:space="preserve"> analys</w:t>
       </w:r>
       <w:r>
         <w:rPr>
@@ -11492,7 +11535,25 @@
           <w:sz w:val="22"/>
           <w:szCs w:val="22"/>
         </w:rPr>
-        <w:t xml:space="preserve">s of the milk samples collected from PND16.5 showed </w:t>
+        <w:t xml:space="preserve">s collected </w:t>
+      </w:r>
+      <w:r>
+        <w:rPr>
+          <w:rFonts w:ascii="Arial" w:hAnsi="Arial" w:cs="Arial"/>
+          <w:color w:val="000000" w:themeColor="text1"/>
+          <w:sz w:val="22"/>
+          <w:szCs w:val="22"/>
+        </w:rPr>
+        <w:t>at</w:t>
+      </w:r>
+      <w:r>
+        <w:rPr>
+          <w:rFonts w:ascii="Arial" w:hAnsi="Arial" w:cs="Arial"/>
+          <w:color w:val="000000" w:themeColor="text1"/>
+          <w:sz w:val="22"/>
+          <w:szCs w:val="22"/>
+        </w:rPr>
+        <w:t xml:space="preserve"> PND16.5 showed </w:t>
       </w:r>
       <w:r>
         <w:rPr>
@@ -11510,7 +11571,25 @@
           <w:sz w:val="22"/>
           <w:szCs w:val="22"/>
         </w:rPr>
-        <w:t>more unsaturated and DHA-ric</w:t>
+        <w:t xml:space="preserve">more </w:t>
+      </w:r>
+      <w:r>
+        <w:rPr>
+          <w:rFonts w:ascii="Arial" w:hAnsi="Arial" w:cs="Arial"/>
+          <w:color w:val="000000" w:themeColor="text1"/>
+          <w:sz w:val="22"/>
+          <w:szCs w:val="22"/>
+        </w:rPr>
+        <w:t>de</w:t>
+      </w:r>
+      <w:r>
+        <w:rPr>
+          <w:rFonts w:ascii="Arial" w:hAnsi="Arial" w:cs="Arial"/>
+          <w:color w:val="000000" w:themeColor="text1"/>
+          <w:sz w:val="22"/>
+          <w:szCs w:val="22"/>
+        </w:rPr>
+        <w:t>saturated and DHA-ric</w:t>
       </w:r>
       <w:r>
         <w:rPr>
@@ -11528,25 +11607,43 @@
           <w:sz w:val="22"/>
           <w:szCs w:val="22"/>
         </w:rPr>
-        <w:t xml:space="preserve"> milk fat composition in the KO milk</w:t>
-      </w:r>
-      <w:r>
-        <w:rPr>
-          <w:rFonts w:ascii="Arial" w:hAnsi="Arial" w:cs="Arial"/>
-          <w:color w:val="000000" w:themeColor="text1"/>
-          <w:sz w:val="22"/>
-          <w:szCs w:val="22"/>
-        </w:rPr>
-        <w:t xml:space="preserve"> compared to the WT</w:t>
-      </w:r>
-      <w:r>
-        <w:rPr>
-          <w:rFonts w:ascii="Arial" w:hAnsi="Arial" w:cs="Arial"/>
-          <w:color w:val="000000" w:themeColor="text1"/>
-          <w:sz w:val="22"/>
-          <w:szCs w:val="22"/>
-        </w:rPr>
-        <w:t xml:space="preserve"> (Supplementary Table 3)</w:t>
+        <w:t xml:space="preserve"> milk in the KO </w:t>
+      </w:r>
+      <w:r>
+        <w:rPr>
+          <w:rFonts w:ascii="Arial" w:hAnsi="Arial" w:cs="Arial"/>
+          <w:color w:val="000000" w:themeColor="text1"/>
+          <w:sz w:val="22"/>
+          <w:szCs w:val="22"/>
+        </w:rPr>
+        <w:t>compared to the WT</w:t>
+      </w:r>
+      <w:r>
+        <w:rPr>
+          <w:rFonts w:ascii="Arial" w:hAnsi="Arial" w:cs="Arial"/>
+          <w:color w:val="000000" w:themeColor="text1"/>
+          <w:sz w:val="22"/>
+          <w:szCs w:val="22"/>
+        </w:rPr>
+        <w:t xml:space="preserve"> (</w:t>
+      </w:r>
+      <w:r>
+        <w:rPr>
+          <w:rFonts w:ascii="Arial" w:hAnsi="Arial" w:cs="Arial"/>
+          <w:color w:val="000000" w:themeColor="text1"/>
+          <w:sz w:val="22"/>
+          <w:szCs w:val="22"/>
+        </w:rPr>
+        <w:t xml:space="preserve">full results in </w:t>
+      </w:r>
+      <w:r>
+        <w:rPr>
+          <w:rFonts w:ascii="Arial" w:hAnsi="Arial" w:cs="Arial"/>
+          <w:color w:val="000000" w:themeColor="text1"/>
+          <w:sz w:val="22"/>
+          <w:szCs w:val="22"/>
+        </w:rPr>
+        <w:t>Supplementary Table 3)</w:t>
       </w:r>
       <w:r>
         <w:rPr>
@@ -11908,34 +12005,34 @@
           <w:sz w:val="22"/>
           <w:szCs w:val="22"/>
         </w:rPr>
-        <w:t>, d=</w:t>
-      </w:r>
-      <w:r>
-        <w:rPr>
-          <w:rFonts w:ascii="Arial" w:hAnsi="Arial" w:cs="Arial"/>
-          <w:color w:val="000000" w:themeColor="text1"/>
-          <w:sz w:val="22"/>
-          <w:szCs w:val="22"/>
-        </w:rPr>
-        <w:t xml:space="preserve">28.46%, </w:t>
-      </w:r>
-      <w:r>
-        <w:rPr>
-          <w:rFonts w:ascii="Arial" w:hAnsi="Arial" w:cs="Arial"/>
-          <w:color w:val="000000" w:themeColor="text1"/>
-          <w:sz w:val="22"/>
-          <w:szCs w:val="22"/>
-        </w:rPr>
-        <w:t xml:space="preserve">p=0.013), </w:t>
-      </w:r>
-      <w:r>
-        <w:rPr>
-          <w:rFonts w:ascii="Arial" w:hAnsi="Arial" w:cs="Arial"/>
-          <w:color w:val="000000" w:themeColor="text1"/>
-          <w:sz w:val="22"/>
-          <w:szCs w:val="22"/>
-        </w:rPr>
-        <w:t>driven by a 42% increase in the omega-3 fatty acid</w:t>
+        <w:t xml:space="preserve">, p=0.013), </w:t>
+      </w:r>
+      <w:r>
+        <w:rPr>
+          <w:rFonts w:ascii="Arial" w:hAnsi="Arial" w:cs="Arial"/>
+          <w:color w:val="000000" w:themeColor="text1"/>
+          <w:sz w:val="22"/>
+          <w:szCs w:val="22"/>
+        </w:rPr>
+        <w:t xml:space="preserve">driven </w:t>
+      </w:r>
+      <w:r>
+        <w:rPr>
+          <w:rFonts w:ascii="Arial" w:hAnsi="Arial" w:cs="Arial"/>
+          <w:color w:val="000000" w:themeColor="text1"/>
+          <w:sz w:val="22"/>
+          <w:szCs w:val="22"/>
+        </w:rPr>
+        <w:t xml:space="preserve">mostly </w:t>
+      </w:r>
+      <w:r>
+        <w:rPr>
+          <w:rFonts w:ascii="Arial" w:hAnsi="Arial" w:cs="Arial"/>
+          <w:color w:val="000000" w:themeColor="text1"/>
+          <w:sz w:val="22"/>
+          <w:szCs w:val="22"/>
+        </w:rPr>
+        <w:t>by a 42% increase in the omega-3 fatty acid</w:t>
       </w:r>
       <w:r>
         <w:rPr>
@@ -11980,16 +12077,16 @@
           <w:sz w:val="22"/>
           <w:szCs w:val="22"/>
         </w:rPr>
-        <w:t xml:space="preserve">, </w:t>
-      </w:r>
-      <w:r>
-        <w:rPr>
-          <w:rFonts w:ascii="Arial" w:hAnsi="Arial" w:cs="Arial"/>
-          <w:color w:val="000000" w:themeColor="text1"/>
-          <w:sz w:val="22"/>
-          <w:szCs w:val="22"/>
-        </w:rPr>
-        <w:t xml:space="preserve">as there was a </w:t>
+        <w:t xml:space="preserve">.  There </w:t>
+      </w:r>
+      <w:r>
+        <w:rPr>
+          <w:rFonts w:ascii="Arial" w:hAnsi="Arial" w:cs="Arial"/>
+          <w:color w:val="000000" w:themeColor="text1"/>
+          <w:sz w:val="22"/>
+          <w:szCs w:val="22"/>
+        </w:rPr>
+        <w:t xml:space="preserve">was a </w:t>
       </w:r>
       <w:r>
         <w:rPr>
@@ -12043,7 +12140,25 @@
           <w:sz w:val="22"/>
           <w:szCs w:val="22"/>
         </w:rPr>
-        <w:t>this resulted in</w:t>
+        <w:t>result</w:t>
+      </w:r>
+      <w:r>
+        <w:rPr>
+          <w:rFonts w:ascii="Arial" w:hAnsi="Arial" w:cs="Arial"/>
+          <w:color w:val="000000" w:themeColor="text1"/>
+          <w:sz w:val="22"/>
+          <w:szCs w:val="22"/>
+        </w:rPr>
+        <w:t>ing</w:t>
+      </w:r>
+      <w:r>
+        <w:rPr>
+          <w:rFonts w:ascii="Arial" w:hAnsi="Arial" w:cs="Arial"/>
+          <w:color w:val="000000" w:themeColor="text1"/>
+          <w:sz w:val="22"/>
+          <w:szCs w:val="22"/>
+        </w:rPr>
+        <w:t xml:space="preserve"> in</w:t>
       </w:r>
       <w:r>
         <w:rPr>
@@ -12070,7 +12185,27 @@
           <w:sz w:val="22"/>
           <w:szCs w:val="22"/>
         </w:rPr>
-        <w:t>lower omega-6:omega3 rati</w:t>
+        <w:t>lower omega-</w:t>
+      </w:r>
+      <w:proofErr w:type="gramStart"/>
+      <w:r>
+        <w:rPr>
+          <w:rFonts w:ascii="Arial" w:hAnsi="Arial" w:cs="Arial"/>
+          <w:color w:val="000000" w:themeColor="text1"/>
+          <w:sz w:val="22"/>
+          <w:szCs w:val="22"/>
+        </w:rPr>
+        <w:t>6:omega</w:t>
+      </w:r>
+      <w:proofErr w:type="gramEnd"/>
+      <w:r>
+        <w:rPr>
+          <w:rFonts w:ascii="Arial" w:hAnsi="Arial" w:cs="Arial"/>
+          <w:color w:val="000000" w:themeColor="text1"/>
+          <w:sz w:val="22"/>
+          <w:szCs w:val="22"/>
+        </w:rPr>
+        <w:t>3 rati</w:t>
       </w:r>
       <w:r>
         <w:rPr>
@@ -12133,7 +12268,25 @@
           <w:sz w:val="22"/>
           <w:szCs w:val="22"/>
         </w:rPr>
-        <w:t xml:space="preserve">  Interestingly, the upstream precursors of DHA including ALA and EPA were unaffected, suggesting that ALA/EPA conversion into DHA or selective sparing of DHA occurs in the milk from adipocyte </w:t>
+        <w:t xml:space="preserve">  Interestingly, the upstream precursors of DHA including ALA and EPA were </w:t>
+      </w:r>
+      <w:r>
+        <w:rPr>
+          <w:rFonts w:ascii="Arial" w:hAnsi="Arial" w:cs="Arial"/>
+          <w:color w:val="000000" w:themeColor="text1"/>
+          <w:sz w:val="22"/>
+          <w:szCs w:val="22"/>
+        </w:rPr>
+        <w:t xml:space="preserve">largely </w:t>
+      </w:r>
+      <w:r>
+        <w:rPr>
+          <w:rFonts w:ascii="Arial" w:hAnsi="Arial" w:cs="Arial"/>
+          <w:color w:val="000000" w:themeColor="text1"/>
+          <w:sz w:val="22"/>
+          <w:szCs w:val="22"/>
+        </w:rPr>
+        <w:t xml:space="preserve">unaffected, suggesting that ALA/EPA conversion into DHA or selective sparing of DHA occurs in the milk from adipocyte </w:t>
       </w:r>
       <w:r>
         <w:rPr>
@@ -12154,8 +12307,6 @@
         </w:rPr>
         <w:t xml:space="preserve"> knockout dams.</w:t>
       </w:r>
-      <w:bookmarkStart w:id="13" w:name="_GoBack"/>
-      <w:bookmarkEnd w:id="13"/>
     </w:p>
     <w:p>
       <w:pPr>
@@ -13272,6 +13423,209 @@
           <w:rFonts w:ascii="Arial" w:hAnsi="Arial" w:cs="Arial"/>
           <w:sz w:val="22"/>
         </w:rPr>
+        <w:t>.</w:t>
+      </w:r>
+      <w:r>
+        <w:rPr>
+          <w:rFonts w:ascii="Arial" w:hAnsi="Arial" w:cs="Arial"/>
+          <w:sz w:val="22"/>
+        </w:rPr>
+        <w:t xml:space="preserve"> In spite of the observed differences in milk fat, and milk fatty acid composition, we were surprised that most fatty acid and triglyceride synthesis enzymes were unchanged (Figure </w:t>
+      </w:r>
+      <w:r>
+        <w:rPr>
+          <w:rFonts w:ascii="Arial" w:hAnsi="Arial" w:cs="Arial"/>
+          <w:sz w:val="22"/>
+        </w:rPr>
+        <w:t xml:space="preserve">7C).  </w:t>
+      </w:r>
+      <w:r>
+        <w:rPr>
+          <w:rFonts w:ascii="Arial" w:hAnsi="Arial" w:cs="Arial"/>
+          <w:sz w:val="22"/>
+        </w:rPr>
+        <w:t xml:space="preserve">Among the most highly expressed genes in the mammary gland are secreted milk proteins. These transcripts are </w:t>
+      </w:r>
+      <w:r>
+        <w:rPr>
+          <w:rFonts w:ascii="Arial" w:hAnsi="Arial" w:cs="Arial"/>
+          <w:sz w:val="22"/>
+        </w:rPr>
+        <w:t>not significantly altered</w:t>
+      </w:r>
+      <w:r>
+        <w:rPr>
+          <w:rFonts w:ascii="Arial" w:hAnsi="Arial" w:cs="Arial"/>
+          <w:sz w:val="22"/>
+        </w:rPr>
+        <w:t xml:space="preserve"> by adipocyte </w:t>
+      </w:r>
+      <w:r>
+        <w:rPr>
+          <w:rFonts w:ascii="Arial" w:hAnsi="Arial" w:cs="Arial"/>
+          <w:i/>
+          <w:sz w:val="22"/>
+        </w:rPr>
+        <w:t>Tsc1</w:t>
+      </w:r>
+      <w:r>
+        <w:rPr>
+          <w:rFonts w:ascii="Arial" w:hAnsi="Arial" w:cs="Arial"/>
+          <w:sz w:val="22"/>
+        </w:rPr>
+        <w:t xml:space="preserve"> knockout</w:t>
+      </w:r>
+      <w:r>
+        <w:rPr>
+          <w:rFonts w:ascii="Arial" w:hAnsi="Arial" w:cs="Arial"/>
+          <w:sz w:val="22"/>
+        </w:rPr>
+        <w:t>, but trend</w:t>
+      </w:r>
+      <w:r>
+        <w:rPr>
+          <w:rFonts w:ascii="Arial" w:hAnsi="Arial" w:cs="Arial"/>
+          <w:sz w:val="22"/>
+        </w:rPr>
+        <w:t>ed slightly</w:t>
+      </w:r>
+      <w:r>
+        <w:rPr>
+          <w:rFonts w:ascii="Arial" w:hAnsi="Arial" w:cs="Arial"/>
+          <w:sz w:val="22"/>
+        </w:rPr>
+        <w:t xml:space="preserve"> downwards</w:t>
+      </w:r>
+      <w:r>
+        <w:rPr>
+          <w:rFonts w:ascii="Arial" w:hAnsi="Arial" w:cs="Arial"/>
+          <w:sz w:val="22"/>
+        </w:rPr>
+        <w:t>.</w:t>
+      </w:r>
+      <w:r>
+        <w:rPr>
+          <w:rFonts w:ascii="Arial" w:hAnsi="Arial" w:cs="Arial"/>
+          <w:sz w:val="22"/>
+        </w:rPr>
+        <w:t xml:space="preserve"> Several markers of adipogenesis and </w:t>
+      </w:r>
+      <w:proofErr w:type="spellStart"/>
+      <w:r>
+        <w:rPr>
+          <w:rFonts w:ascii="Arial" w:hAnsi="Arial" w:cs="Arial"/>
+          <w:sz w:val="22"/>
+        </w:rPr>
+        <w:lastRenderedPageBreak/>
+        <w:t>PPAR</w:t>
+      </w:r>
+      <w:r>
+        <w:rPr>
+          <w:rFonts w:ascii="Symbol" w:hAnsi="Symbol" w:cs="Arial"/>
+          <w:sz w:val="22"/>
+        </w:rPr>
+        <w:t></w:t>
+      </w:r>
+      <w:proofErr w:type="spellEnd"/>
+      <w:r>
+        <w:rPr>
+          <w:rFonts w:ascii="Arial" w:hAnsi="Arial" w:cs="Arial"/>
+          <w:sz w:val="22"/>
+        </w:rPr>
+        <w:t xml:space="preserve"> were upregulated including </w:t>
+      </w:r>
+      <w:r>
+        <w:rPr>
+          <w:rFonts w:ascii="Arial" w:hAnsi="Arial" w:cs="Arial"/>
+          <w:i/>
+          <w:sz w:val="22"/>
+        </w:rPr>
+        <w:t xml:space="preserve">Plin4, </w:t>
+      </w:r>
+      <w:proofErr w:type="spellStart"/>
+      <w:r>
+        <w:rPr>
+          <w:rFonts w:ascii="Arial" w:hAnsi="Arial" w:cs="Arial"/>
+          <w:i/>
+          <w:sz w:val="22"/>
+        </w:rPr>
+        <w:t>Adipoq</w:t>
+      </w:r>
+      <w:proofErr w:type="spellEnd"/>
+      <w:r>
+        <w:rPr>
+          <w:rFonts w:ascii="Arial" w:hAnsi="Arial" w:cs="Arial"/>
+          <w:i/>
+          <w:sz w:val="22"/>
+        </w:rPr>
+        <w:t>,</w:t>
+      </w:r>
+      <w:r>
+        <w:rPr>
+          <w:rFonts w:ascii="Arial" w:hAnsi="Arial" w:cs="Arial"/>
+          <w:i/>
+          <w:sz w:val="22"/>
+        </w:rPr>
+        <w:t xml:space="preserve"> </w:t>
+      </w:r>
+      <w:r>
+        <w:rPr>
+          <w:rFonts w:ascii="Arial" w:hAnsi="Arial" w:cs="Arial"/>
+          <w:i/>
+          <w:sz w:val="22"/>
+        </w:rPr>
+        <w:t xml:space="preserve">Cav2, </w:t>
+      </w:r>
+      <w:r>
+        <w:rPr>
+          <w:rFonts w:ascii="Arial" w:hAnsi="Arial" w:cs="Arial"/>
+          <w:sz w:val="22"/>
+        </w:rPr>
+        <w:t>and</w:t>
+      </w:r>
+      <w:r>
+        <w:rPr>
+          <w:rFonts w:ascii="Arial" w:hAnsi="Arial" w:cs="Arial"/>
+          <w:i/>
+          <w:sz w:val="22"/>
+        </w:rPr>
+        <w:t xml:space="preserve"> Fabp4</w:t>
+      </w:r>
+      <w:r>
+        <w:rPr>
+          <w:rFonts w:ascii="Arial" w:hAnsi="Arial" w:cs="Arial"/>
+          <w:sz w:val="22"/>
+        </w:rPr>
+        <w:t xml:space="preserve">, consistent with </w:t>
+      </w:r>
+      <w:r>
+        <w:rPr>
+          <w:rFonts w:ascii="Arial" w:hAnsi="Arial" w:cs="Arial"/>
+          <w:sz w:val="22"/>
+        </w:rPr>
+        <w:t>the observed increase in</w:t>
+      </w:r>
+      <w:bookmarkStart w:id="13" w:name="_GoBack"/>
+      <w:bookmarkEnd w:id="13"/>
+      <w:r>
+        <w:rPr>
+          <w:rFonts w:ascii="Arial" w:hAnsi="Arial" w:cs="Arial"/>
+          <w:sz w:val="22"/>
+        </w:rPr>
+        <w:t xml:space="preserve"> adipocyte numbers</w:t>
+      </w:r>
+      <w:r>
+        <w:rPr>
+          <w:rFonts w:ascii="Arial" w:hAnsi="Arial" w:cs="Arial"/>
+          <w:sz w:val="22"/>
+        </w:rPr>
+        <w:t xml:space="preserve"> (Figure 7D)</w:t>
+      </w:r>
+      <w:r>
+        <w:rPr>
+          <w:rFonts w:ascii="Arial" w:hAnsi="Arial" w:cs="Arial"/>
+          <w:sz w:val="22"/>
+        </w:rPr>
         <w:t xml:space="preserve">. </w:t>
       </w:r>
       <w:r>
@@ -13279,21 +13633,128 @@
           <w:rFonts w:ascii="Arial" w:hAnsi="Arial" w:cs="Arial"/>
           <w:sz w:val="22"/>
         </w:rPr>
-        <w:t xml:space="preserve">Among the most highly expressed genes in the mammary gland are secreted milk proteins. These transcripts are </w:t>
-      </w:r>
-      <w:r>
-        <w:rPr>
-          <w:rFonts w:ascii="Arial" w:hAnsi="Arial" w:cs="Arial"/>
-          <w:sz w:val="22"/>
-        </w:rPr>
-        <w:t>not significantly altered</w:t>
-      </w:r>
-      <w:r>
-        <w:rPr>
-          <w:rFonts w:ascii="Arial" w:hAnsi="Arial" w:cs="Arial"/>
-          <w:sz w:val="22"/>
-        </w:rPr>
-        <w:t xml:space="preserve"> by adipocyte </w:t>
+        <w:t xml:space="preserve">There were no detectable changes in </w:t>
+      </w:r>
+      <w:proofErr w:type="spellStart"/>
+      <w:r>
+        <w:rPr>
+          <w:rFonts w:ascii="Arial" w:hAnsi="Arial" w:cs="Arial"/>
+          <w:sz w:val="22"/>
+        </w:rPr>
+        <w:t>PPAR</w:t>
+      </w:r>
+      <w:r>
+        <w:rPr>
+          <w:rFonts w:ascii="Symbol" w:hAnsi="Symbol" w:cs="Arial"/>
+          <w:sz w:val="22"/>
+        </w:rPr>
+        <w:t></w:t>
+      </w:r>
+      <w:proofErr w:type="spellEnd"/>
+      <w:r>
+        <w:rPr>
+          <w:rFonts w:ascii="Arial" w:hAnsi="Arial" w:cs="Arial"/>
+          <w:sz w:val="22"/>
+        </w:rPr>
+        <w:t xml:space="preserve"> transcripts.  </w:t>
+      </w:r>
+      <w:r>
+        <w:rPr>
+          <w:rFonts w:ascii="Arial" w:hAnsi="Arial" w:cs="Arial"/>
+          <w:sz w:val="22"/>
+        </w:rPr>
+        <w:t>Furthermore</w:t>
+      </w:r>
+      <w:r>
+        <w:rPr>
+          <w:rFonts w:ascii="Arial" w:hAnsi="Arial" w:cs="Arial"/>
+          <w:sz w:val="22"/>
+        </w:rPr>
+        <w:t>,</w:t>
+      </w:r>
+      <w:r>
+        <w:rPr>
+          <w:rFonts w:ascii="Arial" w:hAnsi="Arial" w:cs="Arial"/>
+          <w:sz w:val="22"/>
+        </w:rPr>
+        <w:t xml:space="preserve"> several genes involve</w:t>
+      </w:r>
+      <w:r>
+        <w:rPr>
+          <w:rFonts w:ascii="Arial" w:hAnsi="Arial" w:cs="Arial"/>
+          <w:sz w:val="22"/>
+        </w:rPr>
+        <w:t>d</w:t>
+      </w:r>
+      <w:r>
+        <w:rPr>
+          <w:rFonts w:ascii="Arial" w:hAnsi="Arial" w:cs="Arial"/>
+          <w:sz w:val="22"/>
+        </w:rPr>
+        <w:t xml:space="preserve"> in </w:t>
+      </w:r>
+      <w:r>
+        <w:rPr>
+          <w:rFonts w:ascii="Arial" w:hAnsi="Arial" w:cs="Arial"/>
+          <w:sz w:val="22"/>
+        </w:rPr>
+        <w:t xml:space="preserve">n-3 </w:t>
+      </w:r>
+      <w:r>
+        <w:rPr>
+          <w:rFonts w:ascii="Arial" w:hAnsi="Arial" w:cs="Arial"/>
+          <w:sz w:val="22"/>
+        </w:rPr>
+        <w:t>eicosanoid</w:t>
+      </w:r>
+      <w:r>
+        <w:rPr>
+          <w:rFonts w:ascii="Arial" w:hAnsi="Arial" w:cs="Arial"/>
+          <w:sz w:val="22"/>
+        </w:rPr>
+        <w:t xml:space="preserve"> </w:t>
+      </w:r>
+      <w:r>
+        <w:rPr>
+          <w:rFonts w:ascii="Arial" w:hAnsi="Arial" w:cs="Arial"/>
+          <w:sz w:val="22"/>
+        </w:rPr>
+        <w:t xml:space="preserve">metabolism and </w:t>
+      </w:r>
+      <w:r>
+        <w:rPr>
+          <w:rFonts w:ascii="Arial" w:hAnsi="Arial" w:cs="Arial"/>
+          <w:sz w:val="22"/>
+        </w:rPr>
+        <w:t xml:space="preserve">were </w:t>
+      </w:r>
+      <w:r>
+        <w:rPr>
+          <w:rFonts w:ascii="Arial" w:hAnsi="Arial" w:cs="Arial"/>
+          <w:sz w:val="22"/>
+        </w:rPr>
+        <w:t>s</w:t>
+      </w:r>
+      <w:r>
+        <w:rPr>
+          <w:rFonts w:ascii="Arial" w:hAnsi="Arial" w:cs="Arial"/>
+          <w:sz w:val="22"/>
+        </w:rPr>
+        <w:t>ignificantly upregulated including</w:t>
+      </w:r>
+      <w:r>
+        <w:rPr>
+          <w:rFonts w:ascii="Arial" w:hAnsi="Arial" w:cs="Arial"/>
+          <w:sz w:val="22"/>
+        </w:rPr>
+        <w:t xml:space="preserve"> the enzymes</w:t>
+      </w:r>
+      <w:r>
+        <w:rPr>
+          <w:rFonts w:ascii="Arial" w:hAnsi="Arial" w:cs="Arial"/>
+          <w:sz w:val="22"/>
+        </w:rPr>
+        <w:t xml:space="preserve"> </w:t>
       </w:r>
       <w:r>
         <w:rPr>
@@ -13301,51 +13762,21 @@
           <w:i/>
           <w:sz w:val="22"/>
         </w:rPr>
-        <w:t>Tsc1</w:t>
-      </w:r>
-      <w:r>
-        <w:rPr>
-          <w:rFonts w:ascii="Arial" w:hAnsi="Arial" w:cs="Arial"/>
-          <w:sz w:val="22"/>
-        </w:rPr>
-        <w:t xml:space="preserve"> knockout</w:t>
-      </w:r>
-      <w:r>
-        <w:rPr>
-          <w:rFonts w:ascii="Arial" w:hAnsi="Arial" w:cs="Arial"/>
-          <w:sz w:val="22"/>
-        </w:rPr>
-        <w:t>, but trend downwards</w:t>
-      </w:r>
-      <w:r>
-        <w:rPr>
-          <w:rFonts w:ascii="Arial" w:hAnsi="Arial" w:cs="Arial"/>
-          <w:sz w:val="22"/>
-        </w:rPr>
-        <w:t xml:space="preserve"> (Figure 7C).</w:t>
-      </w:r>
-      <w:r>
-        <w:rPr>
-          <w:rFonts w:ascii="Arial" w:hAnsi="Arial" w:cs="Arial"/>
-          <w:sz w:val="22"/>
-        </w:rPr>
-        <w:t xml:space="preserve"> Several markers of adipogenesis and </w:t>
-      </w:r>
-      <w:proofErr w:type="spellStart"/>
-      <w:r>
-        <w:rPr>
-          <w:rFonts w:ascii="Arial" w:hAnsi="Arial" w:cs="Arial"/>
-          <w:sz w:val="22"/>
-        </w:rPr>
-        <w:t>PPARg</w:t>
-      </w:r>
-      <w:proofErr w:type="spellEnd"/>
-      <w:r>
-        <w:rPr>
-          <w:rFonts w:ascii="Arial" w:hAnsi="Arial" w:cs="Arial"/>
-          <w:sz w:val="22"/>
-        </w:rPr>
-        <w:t xml:space="preserve"> were upregulated including </w:t>
+        <w:t>Cyp2e1</w:t>
+      </w:r>
+      <w:r>
+        <w:rPr>
+          <w:rFonts w:ascii="Arial" w:hAnsi="Arial" w:cs="Arial"/>
+          <w:sz w:val="22"/>
+        </w:rPr>
+        <w:t xml:space="preserve">, </w:t>
+      </w:r>
+      <w:r>
+        <w:rPr>
+          <w:rFonts w:ascii="Arial" w:hAnsi="Arial" w:cs="Arial"/>
+          <w:sz w:val="22"/>
+        </w:rPr>
+        <w:t xml:space="preserve">Gpx3, </w:t>
       </w:r>
       <w:r>
         <w:rPr>
@@ -13353,30 +13784,69 @@
           <w:i/>
           <w:sz w:val="22"/>
         </w:rPr>
-        <w:t xml:space="preserve">Plin4, </w:t>
-      </w:r>
-      <w:proofErr w:type="spellStart"/>
+        <w:t>Ephx2</w:t>
+      </w:r>
+      <w:r>
+        <w:rPr>
+          <w:rFonts w:ascii="Arial" w:hAnsi="Arial" w:cs="Arial"/>
+          <w:sz w:val="22"/>
+        </w:rPr>
+        <w:t xml:space="preserve">, and </w:t>
+      </w:r>
       <w:r>
         <w:rPr>
           <w:rFonts w:ascii="Arial" w:hAnsi="Arial" w:cs="Arial"/>
           <w:i/>
           <w:sz w:val="22"/>
         </w:rPr>
-        <w:t>Adipoq</w:t>
-      </w:r>
-      <w:proofErr w:type="spellEnd"/>
+        <w:t>Pla2g4a</w:t>
+      </w:r>
+      <w:r>
+        <w:rPr>
+          <w:rFonts w:ascii="Arial" w:hAnsi="Arial" w:cs="Arial"/>
+          <w:sz w:val="22"/>
+        </w:rPr>
+        <w:t>, wher</w:t>
+      </w:r>
+      <w:r>
+        <w:rPr>
+          <w:rFonts w:ascii="Arial" w:hAnsi="Arial" w:cs="Arial"/>
+          <w:sz w:val="22"/>
+        </w:rPr>
+        <w:t>e</w:t>
+      </w:r>
+      <w:r>
+        <w:rPr>
+          <w:rFonts w:ascii="Arial" w:hAnsi="Arial" w:cs="Arial"/>
+          <w:sz w:val="22"/>
+        </w:rPr>
+        <w:t xml:space="preserve">as </w:t>
+      </w:r>
+      <w:r>
+        <w:rPr>
+          <w:rFonts w:ascii="Arial" w:hAnsi="Arial" w:cs="Arial"/>
+          <w:sz w:val="22"/>
+        </w:rPr>
+        <w:t>the n-6 generating enzyme COX1 (</w:t>
+      </w:r>
       <w:r>
         <w:rPr>
           <w:rFonts w:ascii="Arial" w:hAnsi="Arial" w:cs="Arial"/>
           <w:i/>
           <w:sz w:val="22"/>
         </w:rPr>
-        <w:t>,</w:t>
-      </w:r>
-      <w:r>
-        <w:rPr>
-          <w:rFonts w:ascii="Arial" w:hAnsi="Arial" w:cs="Arial"/>
-          <w:i/>
+        <w:t>Ptgs1</w:t>
+      </w:r>
+      <w:r>
+        <w:rPr>
+          <w:rFonts w:ascii="Arial" w:hAnsi="Arial" w:cs="Arial"/>
+          <w:sz w:val="22"/>
+        </w:rPr>
+        <w:t>)</w:t>
+      </w:r>
+      <w:r>
+        <w:rPr>
+          <w:rFonts w:ascii="Arial" w:hAnsi="Arial" w:cs="Arial"/>
           <w:sz w:val="22"/>
         </w:rPr>
         <w:t xml:space="preserve"> </w:t>
@@ -13384,67 +13854,9 @@
       <w:r>
         <w:rPr>
           <w:rFonts w:ascii="Arial" w:hAnsi="Arial" w:cs="Arial"/>
-          <w:i/>
-          <w:sz w:val="22"/>
-        </w:rPr>
-        <w:t xml:space="preserve">Cav2, </w:t>
-      </w:r>
-      <w:r>
-        <w:rPr>
-          <w:rFonts w:ascii="Arial" w:hAnsi="Arial" w:cs="Arial"/>
-          <w:sz w:val="22"/>
-        </w:rPr>
-        <w:t>and</w:t>
-      </w:r>
-      <w:r>
-        <w:rPr>
-          <w:rFonts w:ascii="Arial" w:hAnsi="Arial" w:cs="Arial"/>
-          <w:i/>
-          <w:sz w:val="22"/>
-        </w:rPr>
-        <w:t xml:space="preserve"> Fabp4</w:t>
-      </w:r>
-      <w:r>
-        <w:rPr>
-          <w:rFonts w:ascii="Arial" w:hAnsi="Arial" w:cs="Arial"/>
-          <w:sz w:val="22"/>
-        </w:rPr>
-        <w:t>, consistent with increased adipocyte numbers</w:t>
-      </w:r>
-      <w:r>
-        <w:rPr>
-          <w:rFonts w:ascii="Arial" w:hAnsi="Arial" w:cs="Arial"/>
-          <w:sz w:val="22"/>
-        </w:rPr>
-        <w:t xml:space="preserve"> (Figure 7D)</w:t>
-      </w:r>
-      <w:r>
-        <w:rPr>
-          <w:rFonts w:ascii="Arial" w:hAnsi="Arial" w:cs="Arial"/>
-          <w:sz w:val="22"/>
-        </w:rPr>
-        <w:t>. Furthermore</w:t>
-      </w:r>
-      <w:r>
-        <w:rPr>
-          <w:rFonts w:ascii="Arial" w:hAnsi="Arial" w:cs="Arial"/>
-          <w:sz w:val="22"/>
-        </w:rPr>
-        <w:t>,</w:t>
-      </w:r>
-      <w:r>
-        <w:rPr>
-          <w:rFonts w:ascii="Arial" w:hAnsi="Arial" w:cs="Arial"/>
-          <w:sz w:val="22"/>
-        </w:rPr>
-        <w:t xml:space="preserve"> several genes involve</w:t>
-      </w:r>
-      <w:r>
-        <w:rPr>
-          <w:rFonts w:ascii="Arial" w:hAnsi="Arial" w:cs="Arial"/>
-          <w:sz w:val="22"/>
-        </w:rPr>
-        <w:t>d</w:t>
+          <w:sz w:val="22"/>
+        </w:rPr>
+        <w:t>was</w:t>
       </w:r>
       <w:r>
         <w:rPr>
@@ -13458,161 +13870,14 @@
           <w:rFonts w:ascii="Arial" w:hAnsi="Arial" w:cs="Arial"/>
           <w:sz w:val="22"/>
         </w:rPr>
-        <w:lastRenderedPageBreak/>
-        <w:t xml:space="preserve">in </w:t>
-      </w:r>
-      <w:r>
-        <w:rPr>
-          <w:rFonts w:ascii="Arial" w:hAnsi="Arial" w:cs="Arial"/>
-          <w:sz w:val="22"/>
-        </w:rPr>
-        <w:t>eicosanoid</w:t>
-      </w:r>
-      <w:r>
-        <w:rPr>
-          <w:rFonts w:ascii="Arial" w:hAnsi="Arial" w:cs="Arial"/>
-          <w:sz w:val="22"/>
-        </w:rPr>
-        <w:t xml:space="preserve"> </w:t>
-      </w:r>
-      <w:r>
-        <w:rPr>
-          <w:rFonts w:ascii="Arial" w:hAnsi="Arial" w:cs="Arial"/>
-          <w:sz w:val="22"/>
-        </w:rPr>
-        <w:t>signaling</w:t>
-      </w:r>
-      <w:r>
-        <w:rPr>
-          <w:rFonts w:ascii="Arial" w:hAnsi="Arial" w:cs="Arial"/>
-          <w:sz w:val="22"/>
-        </w:rPr>
-        <w:t xml:space="preserve"> were also significantly upregulated including</w:t>
-      </w:r>
-      <w:r>
-        <w:rPr>
-          <w:rFonts w:ascii="Arial" w:hAnsi="Arial" w:cs="Arial"/>
-          <w:sz w:val="22"/>
-        </w:rPr>
-        <w:t xml:space="preserve"> the enzymes</w:t>
-      </w:r>
-      <w:r>
-        <w:rPr>
-          <w:rFonts w:ascii="Arial" w:hAnsi="Arial" w:cs="Arial"/>
-          <w:sz w:val="22"/>
-        </w:rPr>
-        <w:t xml:space="preserve"> </w:t>
-      </w:r>
-      <w:r>
-        <w:rPr>
-          <w:rFonts w:ascii="Arial" w:hAnsi="Arial" w:cs="Arial"/>
-          <w:i/>
-          <w:sz w:val="22"/>
-        </w:rPr>
-        <w:t>Plcb1</w:t>
-      </w:r>
-      <w:r>
-        <w:rPr>
-          <w:rFonts w:ascii="Arial" w:hAnsi="Arial" w:cs="Arial"/>
-          <w:sz w:val="22"/>
-        </w:rPr>
-        <w:t xml:space="preserve">, </w:t>
-      </w:r>
-      <w:r>
-        <w:rPr>
-          <w:rFonts w:ascii="Arial" w:hAnsi="Arial" w:cs="Arial"/>
-          <w:i/>
-          <w:sz w:val="22"/>
-        </w:rPr>
-        <w:t>Ephx2</w:t>
-      </w:r>
-      <w:r>
-        <w:rPr>
-          <w:rFonts w:ascii="Arial" w:hAnsi="Arial" w:cs="Arial"/>
-          <w:sz w:val="22"/>
-        </w:rPr>
-        <w:t xml:space="preserve">, and </w:t>
-      </w:r>
-      <w:r>
-        <w:rPr>
-          <w:rFonts w:ascii="Arial" w:hAnsi="Arial" w:cs="Arial"/>
-          <w:i/>
-          <w:sz w:val="22"/>
-        </w:rPr>
-        <w:t>Pla2g4a</w:t>
-      </w:r>
-      <w:r>
-        <w:rPr>
-          <w:rFonts w:ascii="Arial" w:hAnsi="Arial" w:cs="Arial"/>
-          <w:i/>
-          <w:sz w:val="22"/>
-        </w:rPr>
-        <w:t xml:space="preserve"> </w:t>
-      </w:r>
-      <w:r>
-        <w:rPr>
-          <w:rFonts w:ascii="Arial" w:hAnsi="Arial" w:cs="Arial"/>
-          <w:sz w:val="22"/>
-        </w:rPr>
-        <w:t xml:space="preserve">as well as the prostaglandin receptor </w:t>
-      </w:r>
-      <w:r>
-        <w:rPr>
-          <w:rFonts w:ascii="Arial" w:hAnsi="Arial" w:cs="Arial"/>
-          <w:i/>
-          <w:sz w:val="22"/>
-        </w:rPr>
-        <w:t>Ptger3</w:t>
-      </w:r>
-      <w:r>
-        <w:rPr>
-          <w:rFonts w:ascii="Arial" w:hAnsi="Arial" w:cs="Arial"/>
-          <w:sz w:val="22"/>
-        </w:rPr>
-        <w:t>, wher</w:t>
-      </w:r>
-      <w:r>
-        <w:rPr>
-          <w:rFonts w:ascii="Arial" w:hAnsi="Arial" w:cs="Arial"/>
-          <w:sz w:val="22"/>
-        </w:rPr>
-        <w:t>e</w:t>
-      </w:r>
-      <w:r>
-        <w:rPr>
-          <w:rFonts w:ascii="Arial" w:hAnsi="Arial" w:cs="Arial"/>
-          <w:sz w:val="22"/>
-        </w:rPr>
-        <w:t xml:space="preserve">as </w:t>
-      </w:r>
-      <w:r>
-        <w:rPr>
-          <w:rFonts w:ascii="Arial" w:hAnsi="Arial" w:cs="Arial"/>
-          <w:i/>
-          <w:sz w:val="22"/>
-        </w:rPr>
-        <w:t>Ptgs1</w:t>
-      </w:r>
-      <w:r>
-        <w:rPr>
-          <w:rFonts w:ascii="Arial" w:hAnsi="Arial" w:cs="Arial"/>
-          <w:sz w:val="22"/>
-        </w:rPr>
-        <w:t xml:space="preserve"> </w:t>
-      </w:r>
-      <w:r>
-        <w:rPr>
-          <w:rFonts w:ascii="Arial" w:hAnsi="Arial" w:cs="Arial"/>
-          <w:sz w:val="22"/>
-        </w:rPr>
-        <w:t>was</w:t>
-      </w:r>
-      <w:r>
-        <w:rPr>
-          <w:rFonts w:ascii="Arial" w:hAnsi="Arial" w:cs="Arial"/>
-          <w:sz w:val="22"/>
-        </w:rPr>
-        <w:t xml:space="preserve"> downregulated </w:t>
+        <w:t xml:space="preserve">significantly </w:t>
+      </w:r>
+      <w:r>
+        <w:rPr>
+          <w:rFonts w:ascii="Arial" w:hAnsi="Arial" w:cs="Arial"/>
+          <w:sz w:val="22"/>
+        </w:rPr>
+        <w:t xml:space="preserve">downregulated </w:t>
       </w:r>
       <w:r>
         <w:rPr>
@@ -14405,17 +14670,7 @@
           <w:sz w:val="22"/>
           <w:szCs w:val="22"/>
         </w:rPr>
-        <w:t xml:space="preserve">Additionally, the reduced expression of the lipid metabolism pathways shows lower expression of Pla2g gene family, phospholipase A2 group, </w:t>
-      </w:r>
-      <w:r>
-        <w:rPr>
-          <w:rFonts w:ascii="Arial" w:hAnsi="Arial" w:cs="Arial"/>
-          <w:color w:val="000000" w:themeColor="text1"/>
-          <w:sz w:val="22"/>
-          <w:szCs w:val="22"/>
-        </w:rPr>
-        <w:lastRenderedPageBreak/>
-        <w:t>which promotes hydrolysis of triglycerides at the sn-2 position to yield free fatty acids. This can also be predictive of the higher omega-3 content we see in the milk of KO dams, primarily due to the reduced lipolytic capacity to metabolize omega-3 fatty acids. The increased DHA percentage we show in the KO milk could be further due to the reduced activity of Pla2g. We expected EPA to DHA converting gene</w:t>
+        <w:t>Additionally, the reduced expression of the lipid metabolism pathways shows lower expression of Pla2g gene family, phospholipase A2 group, which promotes hydrolysis of triglycerides at the sn-2 position to yield free fatty acids. This can also be predictive of the higher omega-3 content we see in the milk of KO dams, primarily due to the reduced lipolytic capacity to metabolize omega-3 fatty acids. The increased DHA percentage we show in the KO milk could be further due to the reduced activity of Pla2g. We expected EPA to DHA converting gene</w:t>
       </w:r>
       <w:r>
         <w:rPr>
@@ -15287,6 +15542,7 @@
           <w:noProof/>
           <w:sz w:val="22"/>
         </w:rPr>
+        <w:lastRenderedPageBreak/>
         <w:t xml:space="preserve">2. Poston, L., L. F. Harthoorn, and E. M. Van Der Beek. 2011. Obesity in pregnancy: Implications for the mother and lifelong health of the child. A consensus statement. </w:t>
       </w:r>
       <w:r>
@@ -15354,7 +15610,6 @@
           <w:noProof/>
           <w:sz w:val="22"/>
         </w:rPr>
-        <w:lastRenderedPageBreak/>
         <w:t xml:space="preserve">3. Barker, D. J. P. 2007. The origins of the developmental origins theory. </w:t>
       </w:r>
       <w:r>
@@ -15886,6 +16141,7 @@
           <w:noProof/>
           <w:sz w:val="22"/>
         </w:rPr>
+        <w:lastRenderedPageBreak/>
         <w:t xml:space="preserve">12. Bider-Canfield, Z., M. P. Martinez, X. Wang, W. Yu, M. P. Bautista, J. Brookey, K. A. Page, T. A. Buchanan, and A. H. Xiang. 2017. Maternal obesity, gestational diabetes, breastfeeding and childhood overweight at age 2 years. </w:t>
       </w:r>
       <w:r>
@@ -15922,16 +16178,7 @@
           <w:noProof/>
           <w:sz w:val="22"/>
         </w:rPr>
-        <w:t xml:space="preserve">: 171–178. </w:t>
-      </w:r>
-      <w:r>
-        <w:rPr>
-          <w:rFonts w:ascii="Arial" w:hAnsi="Arial" w:cs="Arial"/>
-          <w:noProof/>
-          <w:sz w:val="22"/>
-        </w:rPr>
-        <w:lastRenderedPageBreak/>
-        <w:t>[online] http://doi.wiley.com/10.1111/ijpo.12125 (Accessed July 21, 2019).</w:t>
+        <w:t>: 171–178. [online] http://doi.wiley.com/10.1111/ijpo.12125 (Accessed July 21, 2019).</w:t>
       </w:r>
       <w:r>
         <w:rPr>
@@ -16498,6 +16745,7 @@
           <w:noProof/>
           <w:sz w:val="22"/>
         </w:rPr>
+        <w:lastRenderedPageBreak/>
         <w:t xml:space="preserve">21. Chen, Y., H. Wei, F. Liu, and J.-L. Guan. 2014. Hyperactivation of mammalian target of rapamycin complex 1 (mTORC1) promotes breast cancer progression through enhancing glucose starvation-induced autophagy and Akt signaling. </w:t>
       </w:r>
       <w:r>
@@ -16534,16 +16782,7 @@
           <w:noProof/>
           <w:sz w:val="22"/>
         </w:rPr>
-        <w:t xml:space="preserve">: 1164–73. </w:t>
-      </w:r>
-      <w:r>
-        <w:rPr>
-          <w:rFonts w:ascii="Arial" w:hAnsi="Arial" w:cs="Arial"/>
-          <w:noProof/>
-          <w:sz w:val="22"/>
-        </w:rPr>
-        <w:lastRenderedPageBreak/>
-        <w:t>[online] http://www.ncbi.nlm.nih.gov/pubmed/24275666 (Accessed February 14, 2020).</w:t>
+        <w:t>: 1164–73. [online] http://www.ncbi.nlm.nih.gov/pubmed/24275666 (Accessed February 14, 2020).</w:t>
       </w:r>
       <w:r>
         <w:rPr>
@@ -17007,7 +17246,16 @@
           <w:noProof/>
           <w:sz w:val="22"/>
         </w:rPr>
-        <w:t xml:space="preserve">29. Patro, R., G. Duggal, M. I. Love, R. A. Irizarry, and C. Kingsford. 2017. Salmon provides fast and bias-aware quantification of transcript expression. </w:t>
+        <w:t xml:space="preserve">29. Patro, R., G. Duggal, M. I. Love, R. A. Irizarry, and C. Kingsford. 2017. Salmon provides fast </w:t>
+      </w:r>
+      <w:r>
+        <w:rPr>
+          <w:rFonts w:ascii="Arial" w:hAnsi="Arial" w:cs="Arial"/>
+          <w:noProof/>
+          <w:sz w:val="22"/>
+        </w:rPr>
+        <w:lastRenderedPageBreak/>
+        <w:t xml:space="preserve">and bias-aware quantification of transcript expression. </w:t>
       </w:r>
       <w:r>
         <w:rPr>
@@ -17074,7 +17322,6 @@
           <w:noProof/>
           <w:sz w:val="22"/>
         </w:rPr>
-        <w:lastRenderedPageBreak/>
         <w:t xml:space="preserve">30. Love, M. I., C. Soneson, P. F. Hickey, L. K. Johnson, N. Tessa Pierce, L. Shepherd, M. Morgan, and R. Patro. 2020. Tximeta: Reference sequence checksums for provenance identification in RNA-seq. </w:t>
       </w:r>
       <w:r>
@@ -17642,6 +17889,7 @@
           <w:noProof/>
           <w:sz w:val="22"/>
         </w:rPr>
+        <w:lastRenderedPageBreak/>
         <w:t xml:space="preserve">39. Schwertfeger, K. L., J. L. McManaman, C. A. Palmer, M. C. Neville, and S. M. Anderson. 2003. Expression of constitutively activated Akt in the mammary gland leads to excess lipid synthesis during pregnancy and lactation. </w:t>
       </w:r>
       <w:r>
@@ -17678,16 +17926,7 @@
           <w:noProof/>
           <w:sz w:val="22"/>
         </w:rPr>
-        <w:t xml:space="preserve">: 1100–12. [online] </w:t>
-      </w:r>
-      <w:r>
-        <w:rPr>
-          <w:rFonts w:ascii="Arial" w:hAnsi="Arial" w:cs="Arial"/>
-          <w:noProof/>
-          <w:sz w:val="22"/>
-        </w:rPr>
-        <w:lastRenderedPageBreak/>
-        <w:t>http://www.ncbi.nlm.nih.gov/pubmed/12700340 (Accessed July 17, 2019).</w:t>
+        <w:t>: 1100–12. [online] http://www.ncbi.nlm.nih.gov/pubmed/12700340 (Accessed July 17, 2019).</w:t>
       </w:r>
       <w:r>
         <w:rPr>
@@ -19816,7 +20055,7 @@
 </file>
 
 <file path=customXml/itemProps1.xml><?xml version="1.0" encoding="utf-8"?>
-<ds:datastoreItem xmlns:ds="http://schemas.openxmlformats.org/officeDocument/2006/customXml" ds:itemID="{3A5390E1-45E2-DB48-970D-E3B2258C2754}">
+<ds:datastoreItem xmlns:ds="http://schemas.openxmlformats.org/officeDocument/2006/customXml" ds:itemID="{9792AD4E-273D-7B47-9482-B652EB5D818D}">
   <ds:schemaRefs>
     <ds:schemaRef ds:uri="http://schemas.openxmlformats.org/officeDocument/2006/bibliography"/>
   </ds:schemaRefs>

</xml_diff>

<commit_message>
added Allison's results section, made some edits to text and included effect sizes in ttextt (removed effect size as d=XX in parantthesis), made comments to Dave's section RNAseq
</commit_message>
<xml_diff>
--- a/Manuscripts/Mammary Gland aTSC/Manuscript.docx
+++ b/Manuscripts/Mammary Gland aTSC/Manuscript.docx
@@ -959,27 +959,7 @@
           <w:sz w:val="22"/>
           <w:szCs w:val="22"/>
         </w:rPr>
-        <w:t xml:space="preserve"> lower milk omega</w:t>
-      </w:r>
-      <w:proofErr w:type="gramStart"/>
-      <w:r>
-        <w:rPr>
-          <w:rFonts w:ascii="Arial" w:hAnsi="Arial" w:cs="Arial"/>
-          <w:color w:val="000000" w:themeColor="text1"/>
-          <w:sz w:val="22"/>
-          <w:szCs w:val="22"/>
-        </w:rPr>
-        <w:t>6:omega</w:t>
-      </w:r>
-      <w:proofErr w:type="gramEnd"/>
-      <w:r>
-        <w:rPr>
-          <w:rFonts w:ascii="Arial" w:hAnsi="Arial" w:cs="Arial"/>
-          <w:color w:val="000000" w:themeColor="text1"/>
-          <w:sz w:val="22"/>
-          <w:szCs w:val="22"/>
-        </w:rPr>
-        <w:t>3 ratio</w:t>
+        <w:t xml:space="preserve"> lower milk omega6:omega3 ratio</w:t>
       </w:r>
       <w:r>
         <w:rPr>
@@ -3729,7 +3709,6 @@
         <w:t>/</w:t>
       </w:r>
       <w:proofErr w:type="spellStart"/>
-      <w:proofErr w:type="gramStart"/>
       <w:r>
         <w:rPr>
           <w:rFonts w:ascii="Arial" w:hAnsi="Arial" w:cs="Arial"/>
@@ -3758,17 +3737,7 @@
           <w:sz w:val="22"/>
           <w:szCs w:val="22"/>
         </w:rPr>
-        <w:t>mice</w:t>
-      </w:r>
-      <w:proofErr w:type="gramEnd"/>
-      <w:r>
-        <w:rPr>
-          <w:rFonts w:ascii="Arial" w:hAnsi="Arial" w:cs="Arial"/>
-          <w:color w:val="000000" w:themeColor="text1"/>
-          <w:sz w:val="22"/>
-          <w:szCs w:val="22"/>
-        </w:rPr>
-        <w:t xml:space="preserve"> with flanked </w:t>
+        <w:t xml:space="preserve">mice with flanked </w:t>
       </w:r>
       <w:r>
         <w:rPr>
@@ -3890,7 +3859,6 @@
         <w:t>/</w:t>
       </w:r>
       <w:proofErr w:type="spellStart"/>
-      <w:proofErr w:type="gramStart"/>
       <w:r>
         <w:rPr>
           <w:rFonts w:ascii="Arial" w:hAnsi="Arial" w:cs="Arial"/>
@@ -3932,7 +3900,6 @@
         <w:t>Tg</w:t>
       </w:r>
       <w:proofErr w:type="spellEnd"/>
-      <w:proofErr w:type="gramEnd"/>
       <w:r>
         <w:rPr>
           <w:rFonts w:ascii="Arial" w:hAnsi="Arial" w:cs="Arial"/>
@@ -4612,7 +4579,16 @@
           <w:sz w:val="22"/>
           <w:szCs w:val="22"/>
         </w:rPr>
-        <w:t>echoMRI</w:t>
+        <w:t>E</w:t>
+      </w:r>
+      <w:r>
+        <w:rPr>
+          <w:rFonts w:ascii="Arial" w:hAnsi="Arial" w:cs="Arial"/>
+          <w:color w:val="000000" w:themeColor="text1"/>
+          <w:sz w:val="22"/>
+          <w:szCs w:val="22"/>
+        </w:rPr>
+        <w:t>choMRI</w:t>
       </w:r>
       <w:proofErr w:type="spellEnd"/>
       <w:r>
@@ -6016,27 +5992,7 @@
           <w:sz w:val="22"/>
           <w:szCs w:val="22"/>
         </w:rPr>
-        <w:t xml:space="preserve"> and purity was verified by an Agilent Bioanalyzer. All samples had </w:t>
-      </w:r>
-      <w:proofErr w:type="gramStart"/>
-      <w:r>
-        <w:rPr>
-          <w:rFonts w:ascii="Arial" w:hAnsi="Arial" w:cs="Arial"/>
-          <w:color w:val="000000" w:themeColor="text1"/>
-          <w:sz w:val="22"/>
-          <w:szCs w:val="22"/>
-        </w:rPr>
-        <w:t>a</w:t>
-      </w:r>
-      <w:proofErr w:type="gramEnd"/>
-      <w:r>
-        <w:rPr>
-          <w:rFonts w:ascii="Arial" w:hAnsi="Arial" w:cs="Arial"/>
-          <w:color w:val="000000" w:themeColor="text1"/>
-          <w:sz w:val="22"/>
-          <w:szCs w:val="22"/>
-        </w:rPr>
-        <w:t xml:space="preserve"> RNA integrity number (RIN) higher than </w:t>
+        <w:t xml:space="preserve"> and purity was verified by an Agilent Bioanalyzer. All samples had a RNA integrity number (RIN) higher than </w:t>
       </w:r>
       <w:commentRangeStart w:id="0"/>
       <w:commentRangeStart w:id="1"/>
@@ -7442,27 +7398,7 @@
           <w:sz w:val="22"/>
           <w:szCs w:val="22"/>
         </w:rPr>
-        <w:t xml:space="preserve">Mammary gland adipocytes were quantified using the software Image J. The adipocyte tools plugin was also downloaded and added to the program. This plugin provided the parameters p, processing adipocyte segmentations options, and s, simple adipocyte segmentation options. In analyzing our </w:t>
-      </w:r>
-      <w:proofErr w:type="gramStart"/>
-      <w:r>
-        <w:rPr>
-          <w:rFonts w:ascii="Arial" w:eastAsia="Times New Roman" w:hAnsi="Arial" w:cs="Arial"/>
-          <w:color w:val="000000"/>
-          <w:sz w:val="22"/>
-          <w:szCs w:val="22"/>
-        </w:rPr>
-        <w:t>images</w:t>
-      </w:r>
-      <w:proofErr w:type="gramEnd"/>
-      <w:r>
-        <w:rPr>
-          <w:rFonts w:ascii="Arial" w:eastAsia="Times New Roman" w:hAnsi="Arial" w:cs="Arial"/>
-          <w:color w:val="000000"/>
-          <w:sz w:val="22"/>
-          <w:szCs w:val="22"/>
-        </w:rPr>
-        <w:t xml:space="preserve"> the parameters for p were set at min 40, max 1000, and dilates 30, and the parameters for s were set at min 600 and max 1500. First, p was used to process the image, and then s was subsequently used. Once these two parameters were set on the image, manual addition and deletion were performed to ensure adipocytes were properly counted. Once all the adipocytes were accounted for, they were quantified using the measurement method within Image J. The numbers provided were then used to assess if there were any differences between KO and WT adipocytes within the mammary gland. </w:t>
+        <w:t xml:space="preserve">Mammary gland adipocytes were quantified using the software Image J. The adipocyte tools plugin was also downloaded and added to the program. This plugin provided the parameters p, processing adipocyte segmentations options, and s, simple adipocyte segmentation options. In analyzing our images the parameters for p were set at min 40, max 1000, and dilates 30, and the parameters for s were set at min 600 and max 1500. First, p was used to process the image, and then s was subsequently used. Once these two parameters were set on the image, manual addition and deletion were performed to ensure adipocytes were properly counted. Once all the adipocytes were accounted for, they were quantified using the measurement method within Image J. The numbers provided were then used to assess if there were any differences between KO and WT adipocytes within the mammary gland. </w:t>
       </w:r>
     </w:p>
     <w:p>
@@ -8212,18 +8148,10 @@
         <w:t xml:space="preserve"> PND7.5, 14.5 and 16.5. Milk volume was measured on PND10.5 using the weigh-suckle-weigh method. </w:t>
       </w:r>
       <w:r>
-        <w:t>On PND16.</w:t>
-      </w:r>
-      <w:proofErr w:type="gramStart"/>
-      <w:r>
-        <w:t>5,</w:t>
-      </w:r>
-      <w:r>
-        <w:t>milk</w:t>
-      </w:r>
-      <w:proofErr w:type="gramEnd"/>
-      <w:r>
-        <w:t xml:space="preserve"> was collected from dams and </w:t>
+        <w:t>On PND16.5,</w:t>
+      </w:r>
+      <w:r>
+        <w:t xml:space="preserve">milk was collected from dams and </w:t>
       </w:r>
       <w:r>
         <w:t>mammary gland</w:t>
@@ -8445,7 +8373,53 @@
           <w:sz w:val="22"/>
           <w:szCs w:val="22"/>
         </w:rPr>
-        <w:t>). Lean mass was also comparable between KO and WT dams (Figure 2</w:t>
+        <w:t xml:space="preserve">). Lean mass was also comparable between </w:t>
+      </w:r>
+      <w:r>
+        <w:rPr>
+          <w:rFonts w:ascii="Arial" w:hAnsi="Arial" w:cs="Arial"/>
+          <w:color w:val="000000" w:themeColor="text1"/>
+          <w:sz w:val="22"/>
+          <w:szCs w:val="22"/>
+        </w:rPr>
+        <w:t xml:space="preserve">Adipocyte </w:t>
+      </w:r>
+      <w:r>
+        <w:rPr>
+          <w:rFonts w:ascii="Arial" w:hAnsi="Arial" w:cs="Arial"/>
+          <w:i/>
+          <w:color w:val="000000" w:themeColor="text1"/>
+          <w:sz w:val="22"/>
+          <w:szCs w:val="22"/>
+        </w:rPr>
+        <w:t>Tsc1</w:t>
+      </w:r>
+      <w:r>
+        <w:rPr>
+          <w:rFonts w:ascii="Arial" w:hAnsi="Arial" w:cs="Arial"/>
+          <w:color w:val="000000" w:themeColor="text1"/>
+          <w:sz w:val="22"/>
+          <w:szCs w:val="22"/>
+        </w:rPr>
+        <w:t xml:space="preserve"> knockout </w:t>
+      </w:r>
+      <w:r>
+        <w:rPr>
+          <w:rFonts w:ascii="Arial" w:hAnsi="Arial" w:cs="Arial"/>
+          <w:color w:val="000000" w:themeColor="text1"/>
+          <w:sz w:val="22"/>
+          <w:szCs w:val="22"/>
+        </w:rPr>
+        <w:t xml:space="preserve">dams </w:t>
+      </w:r>
+      <w:r>
+        <w:rPr>
+          <w:rFonts w:ascii="Arial" w:hAnsi="Arial" w:cs="Arial"/>
+          <w:color w:val="000000" w:themeColor="text1"/>
+          <w:sz w:val="22"/>
+          <w:szCs w:val="22"/>
+        </w:rPr>
+        <w:t>and WT dams (Figure 2</w:t>
       </w:r>
       <w:r>
         <w:rPr>
@@ -8481,7 +8455,43 @@
           <w:sz w:val="22"/>
           <w:szCs w:val="22"/>
         </w:rPr>
-        <w:t xml:space="preserve">). While WT dams lost fat mass gradually during lactation, KO dams gained fat mass (Figure </w:t>
+        <w:t xml:space="preserve">). While WT dams lost fat mass gradually during lactation, KO dams gained </w:t>
+      </w:r>
+      <w:r>
+        <w:rPr>
+          <w:rFonts w:ascii="Arial" w:hAnsi="Arial" w:cs="Arial"/>
+          <w:color w:val="000000" w:themeColor="text1"/>
+          <w:sz w:val="22"/>
+          <w:szCs w:val="22"/>
+        </w:rPr>
+        <w:t xml:space="preserve">nearly 0.125g of </w:t>
+      </w:r>
+      <w:r>
+        <w:rPr>
+          <w:rFonts w:ascii="Arial" w:hAnsi="Arial" w:cs="Arial"/>
+          <w:color w:val="000000" w:themeColor="text1"/>
+          <w:sz w:val="22"/>
+          <w:szCs w:val="22"/>
+        </w:rPr>
+        <w:t>fat mass</w:t>
+      </w:r>
+      <w:r>
+        <w:rPr>
+          <w:rFonts w:ascii="Arial" w:hAnsi="Arial" w:cs="Arial"/>
+          <w:color w:val="000000" w:themeColor="text1"/>
+          <w:sz w:val="22"/>
+          <w:szCs w:val="22"/>
+        </w:rPr>
+        <w:t xml:space="preserve"> per day</w:t>
+      </w:r>
+      <w:r>
+        <w:rPr>
+          <w:rFonts w:ascii="Arial" w:hAnsi="Arial" w:cs="Arial"/>
+          <w:color w:val="000000" w:themeColor="text1"/>
+          <w:sz w:val="22"/>
+          <w:szCs w:val="22"/>
+        </w:rPr>
+        <w:t xml:space="preserve"> (Figure </w:t>
       </w:r>
       <w:r>
         <w:rPr>
@@ -8508,16 +8518,7 @@
           <w:sz w:val="22"/>
           <w:szCs w:val="22"/>
         </w:rPr>
-        <w:t>, d=</w:t>
-      </w:r>
-      <w:r>
-        <w:rPr>
-          <w:rFonts w:ascii="Arial" w:hAnsi="Arial" w:cs="Arial"/>
-          <w:color w:val="000000" w:themeColor="text1"/>
-          <w:sz w:val="22"/>
-          <w:szCs w:val="22"/>
-        </w:rPr>
-        <w:t>0.125g/day, p&lt;0.001</w:t>
+        <w:t>, p&lt;0.001</w:t>
       </w:r>
       <w:r>
         <w:rPr>
@@ -8695,6 +8696,15 @@
           <w:sz w:val="22"/>
           <w:szCs w:val="22"/>
         </w:rPr>
+        <w:t xml:space="preserve"> consuming 6.34g of food less per day postnatal</w:t>
+      </w:r>
+      <w:r>
+        <w:rPr>
+          <w:rFonts w:ascii="Arial" w:hAnsi="Arial" w:cs="Arial"/>
+          <w:color w:val="000000" w:themeColor="text1"/>
+          <w:sz w:val="22"/>
+          <w:szCs w:val="22"/>
+        </w:rPr>
         <w:t xml:space="preserve"> (Figure 2</w:t>
       </w:r>
       <w:r>
@@ -8713,7 +8723,7 @@
           <w:sz w:val="22"/>
           <w:szCs w:val="22"/>
         </w:rPr>
-        <w:t>, d=6.34g/day, p=0.0113</w:t>
+        <w:t>, p=0.0113</w:t>
       </w:r>
       <w:r>
         <w:rPr>
@@ -8776,7 +8786,25 @@
           <w:sz w:val="22"/>
           <w:szCs w:val="22"/>
         </w:rPr>
-        <w:t>verage litter size from KO and WT dams was similar</w:t>
+        <w:t xml:space="preserve">verage litter size </w:t>
+      </w:r>
+      <w:r>
+        <w:rPr>
+          <w:rFonts w:ascii="Arial" w:hAnsi="Arial" w:cs="Arial"/>
+          <w:color w:val="000000" w:themeColor="text1"/>
+          <w:sz w:val="22"/>
+          <w:szCs w:val="22"/>
+        </w:rPr>
+        <w:t>across genotypes</w:t>
+      </w:r>
+      <w:r>
+        <w:rPr>
+          <w:rFonts w:ascii="Arial" w:hAnsi="Arial" w:cs="Arial"/>
+          <w:color w:val="000000" w:themeColor="text1"/>
+          <w:sz w:val="22"/>
+          <w:szCs w:val="22"/>
+        </w:rPr>
+        <w:t xml:space="preserve"> was similar</w:t>
       </w:r>
       <w:r>
         <w:rPr>
@@ -9585,70 +9613,199 @@
           <w:sz w:val="22"/>
           <w:szCs w:val="22"/>
         </w:rPr>
-        <w:t xml:space="preserve">knockout dams.  </w:t>
-      </w:r>
-      <w:r>
-        <w:rPr>
-          <w:rFonts w:ascii="Arial" w:hAnsi="Arial" w:cs="Arial"/>
-          <w:color w:val="000000" w:themeColor="text1"/>
-          <w:sz w:val="22"/>
-          <w:szCs w:val="22"/>
-        </w:rPr>
-        <w:t xml:space="preserve">At PND16.5, the lower abdominal and inguinal mammary glands were collected and weighed from KO and WT dams. The right lower mammary glands </w:t>
-      </w:r>
-      <w:r>
-        <w:rPr>
-          <w:rFonts w:ascii="Arial" w:hAnsi="Arial" w:cs="Arial"/>
-          <w:color w:val="000000" w:themeColor="text1"/>
-          <w:sz w:val="22"/>
-          <w:szCs w:val="22"/>
-        </w:rPr>
-        <w:t xml:space="preserve">were 21% lighter than … </w:t>
-      </w:r>
-      <w:r>
-        <w:rPr>
-          <w:rFonts w:ascii="Arial" w:hAnsi="Arial" w:cs="Arial"/>
-          <w:color w:val="000000" w:themeColor="text1"/>
-          <w:sz w:val="22"/>
-          <w:szCs w:val="22"/>
-        </w:rPr>
-        <w:t>of KO dams were significantly lighter than those of WT dams (</w:t>
-      </w:r>
-      <w:r>
-        <w:rPr>
-          <w:rFonts w:ascii="Arial" w:hAnsi="Arial" w:cs="Arial"/>
-          <w:color w:val="000000" w:themeColor="text1"/>
-          <w:sz w:val="22"/>
-          <w:szCs w:val="22"/>
-        </w:rPr>
-        <w:t xml:space="preserve">Figure 3, d=20.68%, </w:t>
-      </w:r>
-      <w:r>
-        <w:rPr>
-          <w:rFonts w:ascii="Arial" w:hAnsi="Arial" w:cs="Arial"/>
-          <w:color w:val="000000" w:themeColor="text1"/>
-          <w:sz w:val="22"/>
-          <w:szCs w:val="22"/>
-        </w:rPr>
-        <w:t>p=0.042). Left lower mammary glands of KO dams significantly weighed less than those of WT dams (</w:t>
-      </w:r>
-      <w:r>
-        <w:rPr>
-          <w:rFonts w:ascii="Arial" w:hAnsi="Arial" w:cs="Arial"/>
-          <w:color w:val="000000" w:themeColor="text1"/>
-          <w:sz w:val="22"/>
-          <w:szCs w:val="22"/>
-        </w:rPr>
-        <w:t xml:space="preserve">Figure 3, d= 28.75%, </w:t>
-      </w:r>
-      <w:r>
-        <w:rPr>
-          <w:rFonts w:ascii="Arial" w:hAnsi="Arial" w:cs="Arial"/>
-          <w:color w:val="000000" w:themeColor="text1"/>
-          <w:sz w:val="22"/>
-          <w:szCs w:val="22"/>
-        </w:rPr>
-        <w:t>p=0.001).</w:t>
+        <w:t xml:space="preserve">knockout dams. </w:t>
+      </w:r>
+      <w:r>
+        <w:rPr>
+          <w:rFonts w:ascii="Arial" w:hAnsi="Arial" w:cs="Arial"/>
+          <w:color w:val="000000" w:themeColor="text1"/>
+          <w:sz w:val="22"/>
+          <w:szCs w:val="22"/>
+        </w:rPr>
+        <w:t xml:space="preserve">At PND16.5, the lower abdominal and inguinal mammary glands were collected and weighed from KO and WT dams. </w:t>
+      </w:r>
+      <w:r>
+        <w:rPr>
+          <w:rFonts w:ascii="Arial" w:hAnsi="Arial" w:cs="Arial"/>
+          <w:color w:val="000000" w:themeColor="text1"/>
+          <w:sz w:val="22"/>
+          <w:szCs w:val="22"/>
+        </w:rPr>
+        <w:t xml:space="preserve">KO dams had significantly lighter mammary gland weights than the WT. </w:t>
+      </w:r>
+    </w:p>
+    <w:p>
+      <w:pPr>
+        <w:rPr>
+          <w:rFonts w:ascii="Arial" w:hAnsi="Arial" w:cs="Arial"/>
+          <w:color w:val="000000" w:themeColor="text1"/>
+          <w:sz w:val="22"/>
+          <w:szCs w:val="22"/>
+        </w:rPr>
+      </w:pPr>
+    </w:p>
+    <w:p>
+      <w:pPr>
+        <w:rPr>
+          <w:rFonts w:ascii="Arial" w:hAnsi="Arial" w:cs="Arial"/>
+          <w:color w:val="000000" w:themeColor="text1"/>
+          <w:sz w:val="22"/>
+          <w:szCs w:val="22"/>
+        </w:rPr>
+      </w:pPr>
+      <w:r>
+        <w:rPr>
+          <w:rFonts w:ascii="Arial" w:hAnsi="Arial" w:cs="Arial"/>
+          <w:color w:val="000000" w:themeColor="text1"/>
+          <w:sz w:val="22"/>
+          <w:szCs w:val="22"/>
+        </w:rPr>
+        <w:t xml:space="preserve">Adipocyte </w:t>
+      </w:r>
+      <w:r>
+        <w:rPr>
+          <w:rFonts w:ascii="Arial" w:hAnsi="Arial" w:cs="Arial"/>
+          <w:i/>
+          <w:color w:val="000000" w:themeColor="text1"/>
+          <w:sz w:val="22"/>
+          <w:szCs w:val="22"/>
+        </w:rPr>
+        <w:t>Tsc1</w:t>
+      </w:r>
+      <w:r>
+        <w:rPr>
+          <w:rFonts w:ascii="Arial" w:hAnsi="Arial" w:cs="Arial"/>
+          <w:color w:val="000000" w:themeColor="text1"/>
+          <w:sz w:val="22"/>
+          <w:szCs w:val="22"/>
+        </w:rPr>
+        <w:t xml:space="preserve"> knockout </w:t>
+      </w:r>
+      <w:r>
+        <w:rPr>
+          <w:rFonts w:ascii="Arial" w:hAnsi="Arial" w:cs="Arial"/>
+          <w:color w:val="000000" w:themeColor="text1"/>
+          <w:sz w:val="22"/>
+          <w:szCs w:val="22"/>
+        </w:rPr>
+        <w:t xml:space="preserve">dams </w:t>
+      </w:r>
+      <w:r>
+        <w:rPr>
+          <w:rFonts w:ascii="Arial" w:hAnsi="Arial" w:cs="Arial"/>
+          <w:color w:val="000000" w:themeColor="text1"/>
+          <w:sz w:val="22"/>
+          <w:szCs w:val="22"/>
+        </w:rPr>
+        <w:t xml:space="preserve">had a 21% reduction in </w:t>
+      </w:r>
+      <w:r>
+        <w:rPr>
+          <w:rFonts w:ascii="Arial" w:hAnsi="Arial" w:cs="Arial"/>
+          <w:color w:val="000000" w:themeColor="text1"/>
+          <w:sz w:val="22"/>
+          <w:szCs w:val="22"/>
+        </w:rPr>
+        <w:t xml:space="preserve">right lower mammary glands </w:t>
+      </w:r>
+      <w:r>
+        <w:rPr>
+          <w:rFonts w:ascii="Arial" w:hAnsi="Arial" w:cs="Arial"/>
+          <w:color w:val="000000" w:themeColor="text1"/>
+          <w:sz w:val="22"/>
+          <w:szCs w:val="22"/>
+        </w:rPr>
+        <w:t xml:space="preserve">weight </w:t>
+      </w:r>
+      <w:r>
+        <w:rPr>
+          <w:rFonts w:ascii="Arial" w:hAnsi="Arial" w:cs="Arial"/>
+          <w:color w:val="000000" w:themeColor="text1"/>
+          <w:sz w:val="22"/>
+          <w:szCs w:val="22"/>
+        </w:rPr>
+        <w:t>(</w:t>
+      </w:r>
+      <w:r>
+        <w:rPr>
+          <w:rFonts w:ascii="Arial" w:hAnsi="Arial" w:cs="Arial"/>
+          <w:color w:val="000000" w:themeColor="text1"/>
+          <w:sz w:val="22"/>
+          <w:szCs w:val="22"/>
+        </w:rPr>
+        <w:t xml:space="preserve">Figure 3, </w:t>
+      </w:r>
+      <w:r>
+        <w:rPr>
+          <w:rFonts w:ascii="Arial" w:hAnsi="Arial" w:cs="Arial"/>
+          <w:color w:val="000000" w:themeColor="text1"/>
+          <w:sz w:val="22"/>
+          <w:szCs w:val="22"/>
+        </w:rPr>
+        <w:t>p=0.042)</w:t>
+      </w:r>
+      <w:r>
+        <w:rPr>
+          <w:rFonts w:ascii="Arial" w:hAnsi="Arial" w:cs="Arial"/>
+          <w:color w:val="000000" w:themeColor="text1"/>
+          <w:sz w:val="22"/>
+          <w:szCs w:val="22"/>
+        </w:rPr>
+        <w:t xml:space="preserve"> and a 29% reduction </w:t>
+      </w:r>
+      <w:r>
+        <w:rPr>
+          <w:rFonts w:ascii="Arial" w:hAnsi="Arial" w:cs="Arial"/>
+          <w:color w:val="000000" w:themeColor="text1"/>
+          <w:sz w:val="22"/>
+          <w:szCs w:val="22"/>
+        </w:rPr>
+        <w:t xml:space="preserve">in left lower mammary glands </w:t>
+      </w:r>
+      <w:r>
+        <w:rPr>
+          <w:rFonts w:ascii="Arial" w:hAnsi="Arial" w:cs="Arial"/>
+          <w:color w:val="000000" w:themeColor="text1"/>
+          <w:sz w:val="22"/>
+          <w:szCs w:val="22"/>
+        </w:rPr>
+        <w:t>(</w:t>
+      </w:r>
+      <w:r>
+        <w:rPr>
+          <w:rFonts w:ascii="Arial" w:hAnsi="Arial" w:cs="Arial"/>
+          <w:color w:val="000000" w:themeColor="text1"/>
+          <w:sz w:val="22"/>
+          <w:szCs w:val="22"/>
+        </w:rPr>
+        <w:t xml:space="preserve">Figure 3, </w:t>
+      </w:r>
+      <w:r>
+        <w:rPr>
+          <w:rFonts w:ascii="Arial" w:hAnsi="Arial" w:cs="Arial"/>
+          <w:color w:val="000000" w:themeColor="text1"/>
+          <w:sz w:val="22"/>
+          <w:szCs w:val="22"/>
+        </w:rPr>
+        <w:t>p=0.001)</w:t>
+      </w:r>
+      <w:r>
+        <w:rPr>
+          <w:rFonts w:ascii="Arial" w:hAnsi="Arial" w:cs="Arial"/>
+          <w:color w:val="000000" w:themeColor="text1"/>
+          <w:sz w:val="22"/>
+          <w:szCs w:val="22"/>
+        </w:rPr>
+        <w:t xml:space="preserve"> compared to the WT counterparts</w:t>
+      </w:r>
+      <w:r>
+        <w:rPr>
+          <w:rFonts w:ascii="Arial" w:hAnsi="Arial" w:cs="Arial"/>
+          <w:color w:val="000000" w:themeColor="text1"/>
+          <w:sz w:val="22"/>
+          <w:szCs w:val="22"/>
+        </w:rPr>
+        <w:t>.</w:t>
       </w:r>
     </w:p>
     <w:p>
@@ -9813,154 +9970,165 @@
         </w:rPr>
         <w:t xml:space="preserve">, and Area </w:t>
       </w:r>
-    </w:p>
-    <w:p>
-      <w:pPr>
-        <w:rPr>
-          <w:rFonts w:ascii="Arial" w:hAnsi="Arial" w:cs="Arial"/>
-          <w:color w:val="000000" w:themeColor="text1"/>
-          <w:sz w:val="22"/>
-          <w:szCs w:val="22"/>
-        </w:rPr>
-      </w:pPr>
-      <w:r>
-        <w:rPr>
-          <w:rFonts w:ascii="Arial" w:hAnsi="Arial" w:cs="Arial"/>
-          <w:color w:val="000000" w:themeColor="text1"/>
-          <w:sz w:val="22"/>
-          <w:szCs w:val="22"/>
-          <w:highlight w:val="yellow"/>
-        </w:rPr>
-        <w:t xml:space="preserve">After determining differences in mammary gland weights, we then performed histological </w:t>
-      </w:r>
       <w:commentRangeStart w:id="11"/>
-      <w:r>
-        <w:rPr>
-          <w:rFonts w:ascii="Arial" w:hAnsi="Arial" w:cs="Arial"/>
-          <w:color w:val="000000" w:themeColor="text1"/>
-          <w:sz w:val="22"/>
-          <w:szCs w:val="22"/>
-          <w:highlight w:val="yellow"/>
-        </w:rPr>
-        <w:t>analyses</w:t>
-      </w:r>
+      <w:commentRangeStart w:id="12"/>
       <w:commentRangeEnd w:id="11"/>
       <w:r>
         <w:rPr>
           <w:rStyle w:val="CommentReference"/>
+          <w:rFonts w:asciiTheme="minorHAnsi" w:eastAsiaTheme="minorHAnsi" w:hAnsiTheme="minorHAnsi" w:cstheme="minorBidi"/>
+          <w:color w:val="auto"/>
         </w:rPr>
         <w:commentReference w:id="11"/>
       </w:r>
-      <w:r>
-        <w:rPr>
-          <w:rFonts w:ascii="Arial" w:hAnsi="Arial" w:cs="Arial"/>
-          <w:color w:val="000000" w:themeColor="text1"/>
-          <w:sz w:val="22"/>
-          <w:szCs w:val="22"/>
-          <w:highlight w:val="yellow"/>
-        </w:rPr>
-        <w:t xml:space="preserve"> to quantify </w:t>
-      </w:r>
-      <w:r>
-        <w:rPr>
-          <w:rFonts w:ascii="Arial" w:hAnsi="Arial" w:cs="Arial"/>
-          <w:color w:val="000000" w:themeColor="text1"/>
-          <w:sz w:val="22"/>
-          <w:szCs w:val="22"/>
-          <w:highlight w:val="yellow"/>
-        </w:rPr>
-        <w:t xml:space="preserve">the number of </w:t>
-      </w:r>
-      <w:r>
-        <w:rPr>
-          <w:rFonts w:ascii="Arial" w:hAnsi="Arial" w:cs="Arial"/>
-          <w:color w:val="000000" w:themeColor="text1"/>
-          <w:sz w:val="22"/>
-          <w:szCs w:val="22"/>
-          <w:highlight w:val="yellow"/>
-        </w:rPr>
-        <w:t>mammary gland adipocytes</w:t>
-      </w:r>
-      <w:r>
-        <w:rPr>
-          <w:rFonts w:ascii="Arial" w:hAnsi="Arial" w:cs="Arial"/>
-          <w:color w:val="000000" w:themeColor="text1"/>
-          <w:sz w:val="22"/>
-          <w:szCs w:val="22"/>
-          <w:highlight w:val="yellow"/>
-        </w:rPr>
-        <w:t>, measure their size, and calculate their area</w:t>
-      </w:r>
-      <w:r>
-        <w:rPr>
-          <w:rFonts w:ascii="Arial" w:hAnsi="Arial" w:cs="Arial"/>
-          <w:color w:val="000000" w:themeColor="text1"/>
-          <w:sz w:val="22"/>
-          <w:szCs w:val="22"/>
-          <w:highlight w:val="yellow"/>
-        </w:rPr>
-        <w:t xml:space="preserve">. Using ImageJ Software, </w:t>
-      </w:r>
-      <w:r>
-        <w:rPr>
-          <w:rFonts w:ascii="Arial" w:hAnsi="Arial" w:cs="Arial"/>
-          <w:color w:val="000000" w:themeColor="text1"/>
-          <w:sz w:val="22"/>
-          <w:szCs w:val="22"/>
-          <w:highlight w:val="yellow"/>
-        </w:rPr>
-        <w:t xml:space="preserve">KO </w:t>
-      </w:r>
-      <w:r>
-        <w:rPr>
-          <w:rFonts w:ascii="Arial" w:hAnsi="Arial" w:cs="Arial"/>
-          <w:color w:val="000000" w:themeColor="text1"/>
-          <w:sz w:val="22"/>
-          <w:szCs w:val="22"/>
-          <w:highlight w:val="yellow"/>
-        </w:rPr>
-        <w:t>mammary glands</w:t>
-      </w:r>
-      <w:r>
-        <w:rPr>
-          <w:rFonts w:ascii="Arial" w:hAnsi="Arial" w:cs="Arial"/>
-          <w:color w:val="000000" w:themeColor="text1"/>
-          <w:sz w:val="22"/>
-          <w:szCs w:val="22"/>
-          <w:highlight w:val="yellow"/>
-        </w:rPr>
-        <w:t xml:space="preserve"> </w:t>
-      </w:r>
-      <w:r>
-        <w:rPr>
-          <w:rFonts w:ascii="Arial" w:hAnsi="Arial" w:cs="Arial"/>
-          <w:color w:val="000000" w:themeColor="text1"/>
-          <w:sz w:val="22"/>
-          <w:szCs w:val="22"/>
-          <w:highlight w:val="yellow"/>
-        </w:rPr>
-        <w:t xml:space="preserve">had slightly </w:t>
-      </w:r>
-      <w:r>
-        <w:rPr>
-          <w:rFonts w:ascii="Arial" w:hAnsi="Arial" w:cs="Arial"/>
-          <w:color w:val="000000" w:themeColor="text1"/>
-          <w:sz w:val="22"/>
-          <w:szCs w:val="22"/>
-          <w:highlight w:val="yellow"/>
-        </w:rPr>
-        <w:t>more adipocytes compared to the WT. Additionally,</w:t>
-      </w:r>
-      <w:r>
-        <w:rPr>
-          <w:rFonts w:ascii="Arial" w:hAnsi="Arial" w:cs="Arial"/>
-          <w:color w:val="000000" w:themeColor="text1"/>
-          <w:sz w:val="22"/>
-          <w:szCs w:val="22"/>
-          <w:highlight w:val="yellow"/>
-        </w:rPr>
-        <w:t xml:space="preserve"> the adipocytes of the KO glands showed a trend of being larger than adipocytes of the WT. The percentage area of the adipocytes from the total mammary gland was higher in the KO glands compared to the WT. </w:t>
-      </w:r>
+      <w:commentRangeEnd w:id="12"/>
+      <w:r>
+        <w:rPr>
+          <w:rStyle w:val="CommentReference"/>
+          <w:rFonts w:asciiTheme="minorHAnsi" w:eastAsiaTheme="minorHAnsi" w:hAnsiTheme="minorHAnsi" w:cstheme="minorBidi"/>
+          <w:color w:val="auto"/>
+        </w:rPr>
+        <w:commentReference w:id="12"/>
+      </w:r>
+    </w:p>
+    <w:p>
+      <w:pPr>
+        <w:rPr>
+          <w:rFonts w:ascii="Arial" w:hAnsi="Arial" w:cs="Arial"/>
+          <w:color w:val="000000" w:themeColor="text1"/>
+          <w:sz w:val="22"/>
+          <w:szCs w:val="22"/>
+        </w:rPr>
+      </w:pPr>
+    </w:p>
+    <w:p>
+      <w:pPr>
+        <w:rPr>
+          <w:rFonts w:ascii="Arial" w:hAnsi="Arial" w:cs="Arial"/>
+          <w:color w:val="000000" w:themeColor="text1"/>
+          <w:sz w:val="22"/>
+          <w:szCs w:val="22"/>
+        </w:rPr>
+      </w:pPr>
+      <w:r>
+        <w:rPr>
+          <w:rFonts w:ascii="Arial" w:hAnsi="Arial" w:cs="Arial"/>
+          <w:color w:val="000000" w:themeColor="text1"/>
+          <w:sz w:val="22"/>
+          <w:szCs w:val="22"/>
+        </w:rPr>
+        <w:t xml:space="preserve">After determining differences in mammary gland weights, we then performed histological analyses to quantify the number of mammary gland adipocytes, measure their size, and calculate the area of the individual adipocytes, along with the total area of the mammary gland that was composed of adipocytes as well as the percent of the mammary glands </w:t>
+      </w:r>
+      <w:r>
+        <w:rPr>
+          <w:rFonts w:ascii="Arial" w:hAnsi="Arial" w:cs="Arial"/>
+          <w:color w:val="000000" w:themeColor="text1"/>
+          <w:sz w:val="22"/>
+          <w:szCs w:val="22"/>
+        </w:rPr>
+        <w:t xml:space="preserve">that </w:t>
+      </w:r>
+      <w:r>
+        <w:rPr>
+          <w:rFonts w:ascii="Arial" w:hAnsi="Arial" w:cs="Arial"/>
+          <w:color w:val="000000" w:themeColor="text1"/>
+          <w:sz w:val="22"/>
+          <w:szCs w:val="22"/>
+        </w:rPr>
+        <w:t>were composed of adipocytes. Using ImageJ Software, KO mammary glands had slightly more adipocytes compared to the WT mice (p=</w:t>
+      </w:r>
+      <w:r>
+        <w:rPr>
+          <w:rFonts w:ascii="Arial" w:hAnsi="Arial" w:cs="Arial"/>
+          <w:color w:val="000000" w:themeColor="text1"/>
+          <w:sz w:val="22"/>
+          <w:szCs w:val="22"/>
+        </w:rPr>
+        <w:t>0</w:t>
+      </w:r>
+      <w:r>
+        <w:rPr>
+          <w:rFonts w:ascii="Arial" w:hAnsi="Arial" w:cs="Arial"/>
+          <w:color w:val="000000" w:themeColor="text1"/>
+          <w:sz w:val="22"/>
+          <w:szCs w:val="22"/>
+        </w:rPr>
+        <w:t>.056). Additionally, the adipocytes of the KO glands appear to have an average total adipocyte area that is larger than the KO (p=</w:t>
+      </w:r>
+      <w:r>
+        <w:rPr>
+          <w:rFonts w:ascii="Arial" w:hAnsi="Arial" w:cs="Arial"/>
+          <w:color w:val="000000" w:themeColor="text1"/>
+          <w:sz w:val="22"/>
+          <w:szCs w:val="22"/>
+        </w:rPr>
+        <w:t>0</w:t>
+      </w:r>
+      <w:r>
+        <w:rPr>
+          <w:rFonts w:ascii="Arial" w:hAnsi="Arial" w:cs="Arial"/>
+          <w:color w:val="000000" w:themeColor="text1"/>
+          <w:sz w:val="22"/>
+          <w:szCs w:val="22"/>
+        </w:rPr>
+        <w:t>.085) and the percent adipocyte area of the mammary gland was high among KO (p=0.</w:t>
+      </w:r>
+      <w:r>
+        <w:rPr>
+          <w:rFonts w:ascii="Arial" w:hAnsi="Arial" w:cs="Arial"/>
+          <w:color w:val="000000" w:themeColor="text1"/>
+          <w:sz w:val="22"/>
+          <w:szCs w:val="22"/>
+        </w:rPr>
+        <w:t>0</w:t>
+      </w:r>
+      <w:r>
+        <w:rPr>
+          <w:rFonts w:ascii="Arial" w:hAnsi="Arial" w:cs="Arial"/>
+          <w:color w:val="000000" w:themeColor="text1"/>
+          <w:sz w:val="22"/>
+          <w:szCs w:val="22"/>
+        </w:rPr>
+        <w:t>62), however, the average adipocyte area size for KO and WT did not differ (p-value=</w:t>
+      </w:r>
+      <w:r>
+        <w:rPr>
+          <w:rFonts w:ascii="Arial" w:hAnsi="Arial" w:cs="Arial"/>
+          <w:color w:val="000000" w:themeColor="text1"/>
+          <w:sz w:val="22"/>
+          <w:szCs w:val="22"/>
+        </w:rPr>
+        <w:t>0</w:t>
+      </w:r>
+      <w:r>
+        <w:rPr>
+          <w:rFonts w:ascii="Arial" w:hAnsi="Arial" w:cs="Arial"/>
+          <w:color w:val="000000" w:themeColor="text1"/>
+          <w:sz w:val="22"/>
+          <w:szCs w:val="22"/>
+        </w:rPr>
+        <w:t>.372). This finding suggests, that the KO have a greater average total area of adipocytes due to the sheer number of adipocytes compared to the WT. This was further supported by the fact that the histograms demonstrating adipocyte area between KO and WT were both skewed right, illustrating similar sizing distributions among the adipocytes. </w:t>
+      </w:r>
+    </w:p>
+    <w:p>
+      <w:pPr>
+        <w:rPr>
+          <w:rFonts w:ascii="Arial" w:hAnsi="Arial" w:cs="Arial"/>
+          <w:color w:val="000000" w:themeColor="text1"/>
+          <w:sz w:val="22"/>
+          <w:szCs w:val="22"/>
+        </w:rPr>
+      </w:pPr>
+    </w:p>
+    <w:p>
+      <w:pPr>
+        <w:rPr>
+          <w:rFonts w:ascii="Arial" w:hAnsi="Arial" w:cs="Arial"/>
+          <w:color w:val="000000" w:themeColor="text1"/>
+          <w:sz w:val="22"/>
+          <w:szCs w:val="22"/>
+        </w:rPr>
+      </w:pPr>
     </w:p>
     <w:p>
       <w:pPr>
@@ -10187,24 +10355,69 @@
           <w:sz w:val="22"/>
           <w:szCs w:val="22"/>
         </w:rPr>
-        <w:t xml:space="preserve"> but the KO pups were trending to be slightly heavier than the WT </w:t>
-      </w:r>
-      <w:commentRangeStart w:id="12"/>
-      <w:r>
-        <w:rPr>
-          <w:rFonts w:ascii="Arial" w:hAnsi="Arial" w:cs="Arial"/>
-          <w:color w:val="000000" w:themeColor="text1"/>
-          <w:sz w:val="22"/>
-          <w:szCs w:val="22"/>
-        </w:rPr>
-        <w:t>pups</w:t>
-      </w:r>
-      <w:commentRangeEnd w:id="12"/>
+        <w:t xml:space="preserve"> but the </w:t>
+      </w:r>
+      <w:r>
+        <w:rPr>
+          <w:rFonts w:ascii="Arial" w:hAnsi="Arial" w:cs="Arial"/>
+          <w:color w:val="000000" w:themeColor="text1"/>
+          <w:sz w:val="22"/>
+          <w:szCs w:val="22"/>
+        </w:rPr>
+        <w:t xml:space="preserve">pups born to adipocyte </w:t>
+      </w:r>
+      <w:r>
+        <w:rPr>
+          <w:rFonts w:ascii="Arial" w:hAnsi="Arial" w:cs="Arial"/>
+          <w:i/>
+          <w:color w:val="000000" w:themeColor="text1"/>
+          <w:sz w:val="22"/>
+          <w:szCs w:val="22"/>
+        </w:rPr>
+        <w:t>Tsc1</w:t>
+      </w:r>
+      <w:r>
+        <w:rPr>
+          <w:rFonts w:ascii="Arial" w:hAnsi="Arial" w:cs="Arial"/>
+          <w:color w:val="000000" w:themeColor="text1"/>
+          <w:sz w:val="22"/>
+          <w:szCs w:val="22"/>
+        </w:rPr>
+        <w:t xml:space="preserve"> knockout dams</w:t>
+      </w:r>
+      <w:r>
+        <w:rPr>
+          <w:rFonts w:ascii="Arial" w:hAnsi="Arial" w:cs="Arial"/>
+          <w:color w:val="000000" w:themeColor="text1"/>
+          <w:sz w:val="22"/>
+          <w:szCs w:val="22"/>
+        </w:rPr>
+        <w:t xml:space="preserve"> were trending to be slightly heavier than </w:t>
+      </w:r>
+      <w:r>
+        <w:rPr>
+          <w:rFonts w:ascii="Arial" w:hAnsi="Arial" w:cs="Arial"/>
+          <w:color w:val="000000" w:themeColor="text1"/>
+          <w:sz w:val="22"/>
+          <w:szCs w:val="22"/>
+        </w:rPr>
+        <w:t xml:space="preserve">pups born to </w:t>
+      </w:r>
+      <w:r>
+        <w:rPr>
+          <w:rFonts w:ascii="Arial" w:hAnsi="Arial" w:cs="Arial"/>
+          <w:color w:val="000000" w:themeColor="text1"/>
+          <w:sz w:val="22"/>
+          <w:szCs w:val="22"/>
+        </w:rPr>
+        <w:lastRenderedPageBreak/>
+        <w:t>WT</w:t>
+      </w:r>
       <w:r>
         <w:rPr>
           <w:rStyle w:val="CommentReference"/>
         </w:rPr>
-        <w:commentReference w:id="12"/>
+        <w:commentReference w:id="13"/>
       </w:r>
       <w:r>
         <w:rPr>
@@ -10240,93 +10453,137 @@
           <w:sz w:val="22"/>
           <w:szCs w:val="22"/>
         </w:rPr>
-        <w:t>after adjusting for sex pups born to KO dams were 7% heavier than pups born to WT dams (p=0.01).</w:t>
-      </w:r>
-    </w:p>
-    <w:p>
-      <w:pPr>
-        <w:rPr>
-          <w:rFonts w:ascii="Arial" w:hAnsi="Arial" w:cs="Arial"/>
-          <w:color w:val="000000" w:themeColor="text1"/>
-          <w:sz w:val="22"/>
-          <w:szCs w:val="22"/>
-        </w:rPr>
-      </w:pPr>
-    </w:p>
-    <w:p>
-      <w:pPr>
-        <w:rPr>
-          <w:rFonts w:ascii="Arial" w:hAnsi="Arial" w:cs="Arial"/>
-          <w:color w:val="000000" w:themeColor="text1"/>
-          <w:sz w:val="22"/>
-          <w:szCs w:val="22"/>
-        </w:rPr>
-      </w:pPr>
-    </w:p>
-    <w:p>
-      <w:pPr>
-        <w:rPr>
-          <w:rFonts w:ascii="Arial" w:hAnsi="Arial" w:cs="Arial"/>
-          <w:color w:val="000000" w:themeColor="text1"/>
-          <w:sz w:val="22"/>
-          <w:szCs w:val="22"/>
-        </w:rPr>
-      </w:pPr>
-    </w:p>
-    <w:p>
-      <w:pPr>
-        <w:rPr>
-          <w:rFonts w:ascii="Arial" w:hAnsi="Arial" w:cs="Arial"/>
-          <w:color w:val="000000" w:themeColor="text1"/>
-          <w:sz w:val="22"/>
-          <w:szCs w:val="22"/>
-        </w:rPr>
-      </w:pPr>
-    </w:p>
-    <w:p>
-      <w:pPr>
-        <w:rPr>
-          <w:rFonts w:ascii="Arial" w:hAnsi="Arial" w:cs="Arial"/>
-          <w:color w:val="000000" w:themeColor="text1"/>
-          <w:sz w:val="22"/>
-          <w:szCs w:val="22"/>
-        </w:rPr>
-      </w:pPr>
-      <w:r>
-        <w:rPr>
-          <w:rFonts w:ascii="Arial" w:hAnsi="Arial" w:cs="Arial"/>
-          <w:color w:val="000000" w:themeColor="text1"/>
-          <w:sz w:val="22"/>
-          <w:szCs w:val="22"/>
-        </w:rPr>
-        <w:t>females born to KO dams were heavier than females born to WT dams (</w:t>
-      </w:r>
-      <w:r>
-        <w:rPr>
-          <w:rFonts w:ascii="Arial" w:hAnsi="Arial" w:cs="Arial"/>
-          <w:color w:val="000000" w:themeColor="text1"/>
-          <w:sz w:val="22"/>
-          <w:szCs w:val="22"/>
-        </w:rPr>
-        <w:t>Figure 4, d=</w:t>
-      </w:r>
-      <w:r>
-        <w:rPr>
-          <w:rFonts w:ascii="Arial" w:hAnsi="Arial" w:cs="Arial"/>
-          <w:color w:val="000000" w:themeColor="text1"/>
-          <w:sz w:val="22"/>
-          <w:szCs w:val="22"/>
-        </w:rPr>
-        <w:t>9.3%</w:t>
-      </w:r>
-      <w:r>
-        <w:rPr>
-          <w:rFonts w:ascii="Arial" w:hAnsi="Arial" w:cs="Arial"/>
-          <w:color w:val="000000" w:themeColor="text1"/>
-          <w:sz w:val="22"/>
-          <w:szCs w:val="22"/>
-        </w:rPr>
-        <w:t xml:space="preserve">, </w:t>
+        <w:t>after adjusting for sex</w:t>
+      </w:r>
+      <w:r>
+        <w:rPr>
+          <w:rFonts w:ascii="Arial" w:hAnsi="Arial" w:cs="Arial"/>
+          <w:color w:val="000000" w:themeColor="text1"/>
+          <w:sz w:val="22"/>
+          <w:szCs w:val="22"/>
+        </w:rPr>
+        <w:t>,</w:t>
+      </w:r>
+      <w:r>
+        <w:rPr>
+          <w:rFonts w:ascii="Arial" w:hAnsi="Arial" w:cs="Arial"/>
+          <w:color w:val="000000" w:themeColor="text1"/>
+          <w:sz w:val="22"/>
+          <w:szCs w:val="22"/>
+        </w:rPr>
+        <w:t xml:space="preserve"> pups born to </w:t>
+      </w:r>
+      <w:r>
+        <w:rPr>
+          <w:rFonts w:ascii="Arial" w:hAnsi="Arial" w:cs="Arial"/>
+          <w:color w:val="000000" w:themeColor="text1"/>
+          <w:sz w:val="22"/>
+          <w:szCs w:val="22"/>
+        </w:rPr>
+        <w:t xml:space="preserve">adipocyte </w:t>
+      </w:r>
+      <w:r>
+        <w:rPr>
+          <w:rFonts w:ascii="Arial" w:hAnsi="Arial" w:cs="Arial"/>
+          <w:i/>
+          <w:color w:val="000000" w:themeColor="text1"/>
+          <w:sz w:val="22"/>
+          <w:szCs w:val="22"/>
+        </w:rPr>
+        <w:t>Tsc1</w:t>
+      </w:r>
+      <w:r>
+        <w:rPr>
+          <w:rFonts w:ascii="Arial" w:hAnsi="Arial" w:cs="Arial"/>
+          <w:color w:val="000000" w:themeColor="text1"/>
+          <w:sz w:val="22"/>
+          <w:szCs w:val="22"/>
+        </w:rPr>
+        <w:t xml:space="preserve"> knockout </w:t>
+      </w:r>
+      <w:r>
+        <w:rPr>
+          <w:rFonts w:ascii="Arial" w:hAnsi="Arial" w:cs="Arial"/>
+          <w:color w:val="000000" w:themeColor="text1"/>
+          <w:sz w:val="22"/>
+          <w:szCs w:val="22"/>
+        </w:rPr>
+        <w:t>dams were 7% heavier than pups born to WT dams (p=0.01).</w:t>
+      </w:r>
+    </w:p>
+    <w:p>
+      <w:pPr>
+        <w:rPr>
+          <w:rFonts w:ascii="Arial" w:hAnsi="Arial" w:cs="Arial"/>
+          <w:color w:val="000000" w:themeColor="text1"/>
+          <w:sz w:val="22"/>
+          <w:szCs w:val="22"/>
+        </w:rPr>
+      </w:pPr>
+    </w:p>
+    <w:p>
+      <w:pPr>
+        <w:rPr>
+          <w:rFonts w:ascii="Arial" w:hAnsi="Arial" w:cs="Arial"/>
+          <w:color w:val="000000" w:themeColor="text1"/>
+          <w:sz w:val="22"/>
+          <w:szCs w:val="22"/>
+        </w:rPr>
+      </w:pPr>
+    </w:p>
+    <w:p>
+      <w:pPr>
+        <w:rPr>
+          <w:rFonts w:ascii="Arial" w:hAnsi="Arial" w:cs="Arial"/>
+          <w:color w:val="000000" w:themeColor="text1"/>
+          <w:sz w:val="22"/>
+          <w:szCs w:val="22"/>
+        </w:rPr>
+      </w:pPr>
+      <w:r>
+        <w:rPr>
+          <w:rFonts w:ascii="Arial" w:hAnsi="Arial" w:cs="Arial"/>
+          <w:color w:val="000000" w:themeColor="text1"/>
+          <w:sz w:val="22"/>
+          <w:szCs w:val="22"/>
+        </w:rPr>
+        <w:t>F</w:t>
+      </w:r>
+      <w:r>
+        <w:rPr>
+          <w:rFonts w:ascii="Arial" w:hAnsi="Arial" w:cs="Arial"/>
+          <w:color w:val="000000" w:themeColor="text1"/>
+          <w:sz w:val="22"/>
+          <w:szCs w:val="22"/>
+        </w:rPr>
+        <w:t xml:space="preserve">emales born to KO dams were </w:t>
+      </w:r>
+      <w:r>
+        <w:rPr>
+          <w:rFonts w:ascii="Arial" w:hAnsi="Arial" w:cs="Arial"/>
+          <w:color w:val="000000" w:themeColor="text1"/>
+          <w:sz w:val="22"/>
+          <w:szCs w:val="22"/>
+        </w:rPr>
+        <w:t xml:space="preserve">9% </w:t>
+      </w:r>
+      <w:r>
+        <w:rPr>
+          <w:rFonts w:ascii="Arial" w:hAnsi="Arial" w:cs="Arial"/>
+          <w:color w:val="000000" w:themeColor="text1"/>
+          <w:sz w:val="22"/>
+          <w:szCs w:val="22"/>
+        </w:rPr>
+        <w:t>heavier than females born to WT dams (</w:t>
+      </w:r>
+      <w:r>
+        <w:rPr>
+          <w:rFonts w:ascii="Arial" w:hAnsi="Arial" w:cs="Arial"/>
+          <w:color w:val="000000" w:themeColor="text1"/>
+          <w:sz w:val="22"/>
+          <w:szCs w:val="22"/>
+        </w:rPr>
+        <w:t xml:space="preserve">Figure 4, </w:t>
       </w:r>
       <w:r>
         <w:rPr>
@@ -10340,7 +10597,6 @@
       <w:r>
         <w:rPr>
           <w:rFonts w:ascii="Arial" w:hAnsi="Arial" w:cs="Arial"/>
-          <w:b/>
           <w:color w:val="000000" w:themeColor="text1"/>
           <w:sz w:val="22"/>
           <w:szCs w:val="22"/>
@@ -10350,7 +10606,6 @@
       <w:r>
         <w:rPr>
           <w:rFonts w:ascii="Arial" w:hAnsi="Arial" w:cs="Arial"/>
-          <w:b/>
           <w:color w:val="000000" w:themeColor="text1"/>
           <w:sz w:val="22"/>
           <w:szCs w:val="22"/>
@@ -10491,7 +10746,6 @@
                 <w:sz w:val="22"/>
                 <w:szCs w:val="22"/>
               </w:rPr>
-              <w:lastRenderedPageBreak/>
               <w:drawing>
                 <wp:anchor distT="0" distB="0" distL="114300" distR="114300" simplePos="0" relativeHeight="251674624" behindDoc="1" locked="0" layoutInCell="1" allowOverlap="1" wp14:anchorId="01DA0AE2" wp14:editId="3EB30C31">
                   <wp:simplePos x="0" y="0"/>
@@ -10698,6 +10952,7 @@
       <w:pPr>
         <w:rPr>
           <w:rFonts w:ascii="Arial" w:hAnsi="Arial" w:cs="Arial"/>
+          <w:b/>
           <w:color w:val="000000" w:themeColor="text1"/>
           <w:sz w:val="22"/>
           <w:szCs w:val="22"/>
@@ -10910,7 +11165,62 @@
           <w:sz w:val="22"/>
           <w:szCs w:val="22"/>
         </w:rPr>
-        <w:t xml:space="preserve"> fat analysis revealed that milk of KO dams had higher fat percentage than milk of WT dams </w:t>
+        <w:t xml:space="preserve"> fat analysis revealed that milk of </w:t>
+      </w:r>
+      <w:r>
+        <w:rPr>
+          <w:rFonts w:ascii="Arial" w:hAnsi="Arial" w:cs="Arial"/>
+          <w:color w:val="000000" w:themeColor="text1"/>
+          <w:sz w:val="22"/>
+          <w:szCs w:val="22"/>
+        </w:rPr>
+        <w:t xml:space="preserve">adipocyte </w:t>
+      </w:r>
+      <w:r>
+        <w:rPr>
+          <w:rFonts w:ascii="Arial" w:hAnsi="Arial" w:cs="Arial"/>
+          <w:i/>
+          <w:color w:val="000000" w:themeColor="text1"/>
+          <w:sz w:val="22"/>
+          <w:szCs w:val="22"/>
+        </w:rPr>
+        <w:t>Tsc1</w:t>
+      </w:r>
+      <w:r>
+        <w:rPr>
+          <w:rFonts w:ascii="Arial" w:hAnsi="Arial" w:cs="Arial"/>
+          <w:color w:val="000000" w:themeColor="text1"/>
+          <w:sz w:val="22"/>
+          <w:szCs w:val="22"/>
+        </w:rPr>
+        <w:t xml:space="preserve"> knockout </w:t>
+      </w:r>
+      <w:r>
+        <w:rPr>
+          <w:rFonts w:ascii="Arial" w:hAnsi="Arial" w:cs="Arial"/>
+          <w:color w:val="000000" w:themeColor="text1"/>
+          <w:sz w:val="22"/>
+          <w:szCs w:val="22"/>
+        </w:rPr>
+        <w:t xml:space="preserve">dams had </w:t>
+      </w:r>
+      <w:r>
+        <w:rPr>
+          <w:rFonts w:ascii="Arial" w:hAnsi="Arial" w:cs="Arial"/>
+          <w:color w:val="000000" w:themeColor="text1"/>
+          <w:sz w:val="22"/>
+          <w:szCs w:val="22"/>
+        </w:rPr>
+        <w:t xml:space="preserve">34% </w:t>
+      </w:r>
+      <w:r>
+        <w:rPr>
+          <w:rFonts w:ascii="Arial" w:hAnsi="Arial" w:cs="Arial"/>
+          <w:color w:val="000000" w:themeColor="text1"/>
+          <w:sz w:val="22"/>
+          <w:szCs w:val="22"/>
+        </w:rPr>
+        <w:t xml:space="preserve">higher fat percentage than milk of WT dams </w:t>
       </w:r>
       <w:r>
         <w:rPr>
@@ -10955,7 +11265,7 @@
           <w:sz w:val="22"/>
           <w:szCs w:val="22"/>
         </w:rPr>
-        <w:t xml:space="preserve">, d=34.07%, </w:t>
+        <w:t xml:space="preserve">, </w:t>
       </w:r>
       <w:r>
         <w:rPr>
@@ -10992,8 +11302,28 @@
           <w:sz w:val="22"/>
           <w:szCs w:val="22"/>
         </w:rPr>
-        <w:t xml:space="preserve">  </w:t>
-      </w:r>
+        <w:t xml:space="preserve"> </w:t>
+      </w:r>
+    </w:p>
+    <w:p>
+      <w:pPr>
+        <w:rPr>
+          <w:rFonts w:ascii="Arial" w:hAnsi="Arial" w:cs="Arial"/>
+          <w:color w:val="000000" w:themeColor="text1"/>
+          <w:sz w:val="22"/>
+          <w:szCs w:val="22"/>
+        </w:rPr>
+      </w:pPr>
+    </w:p>
+    <w:p>
+      <w:pPr>
+        <w:rPr>
+          <w:rFonts w:ascii="Arial" w:hAnsi="Arial" w:cs="Arial"/>
+          <w:color w:val="000000" w:themeColor="text1"/>
+          <w:sz w:val="22"/>
+          <w:szCs w:val="22"/>
+        </w:rPr>
+      </w:pPr>
       <w:r>
         <w:rPr>
           <w:rFonts w:ascii="Arial" w:hAnsi="Arial" w:cs="Arial"/>
@@ -11072,7 +11402,61 @@
           <w:sz w:val="22"/>
           <w:szCs w:val="22"/>
         </w:rPr>
-        <w:t xml:space="preserve"> and albumin were similar between milk of KO and WT dams.</w:t>
+        <w:t xml:space="preserve"> and albumin </w:t>
+      </w:r>
+      <w:r>
+        <w:rPr>
+          <w:rFonts w:ascii="Arial" w:hAnsi="Arial" w:cs="Arial"/>
+          <w:color w:val="000000" w:themeColor="text1"/>
+          <w:sz w:val="22"/>
+          <w:szCs w:val="22"/>
+        </w:rPr>
+        <w:t>had</w:t>
+      </w:r>
+      <w:r>
+        <w:rPr>
+          <w:rFonts w:ascii="Arial" w:hAnsi="Arial" w:cs="Arial"/>
+          <w:color w:val="000000" w:themeColor="text1"/>
+          <w:sz w:val="22"/>
+          <w:szCs w:val="22"/>
+        </w:rPr>
+        <w:t xml:space="preserve"> similar </w:t>
+      </w:r>
+      <w:r>
+        <w:rPr>
+          <w:rFonts w:ascii="Arial" w:hAnsi="Arial" w:cs="Arial"/>
+          <w:color w:val="000000" w:themeColor="text1"/>
+          <w:sz w:val="22"/>
+          <w:szCs w:val="22"/>
+        </w:rPr>
+        <w:t xml:space="preserve">concentrations </w:t>
+      </w:r>
+      <w:r>
+        <w:rPr>
+          <w:rFonts w:ascii="Arial" w:hAnsi="Arial" w:cs="Arial"/>
+          <w:color w:val="000000" w:themeColor="text1"/>
+          <w:sz w:val="22"/>
+          <w:szCs w:val="22"/>
+        </w:rPr>
+        <w:t xml:space="preserve">between </w:t>
+      </w:r>
+      <w:r>
+        <w:rPr>
+          <w:rFonts w:ascii="Arial" w:hAnsi="Arial" w:cs="Arial"/>
+          <w:color w:val="000000" w:themeColor="text1"/>
+          <w:sz w:val="22"/>
+          <w:szCs w:val="22"/>
+        </w:rPr>
+        <w:t>groups</w:t>
+      </w:r>
+      <w:r>
+        <w:rPr>
+          <w:rFonts w:ascii="Arial" w:hAnsi="Arial" w:cs="Arial"/>
+          <w:color w:val="000000" w:themeColor="text1"/>
+          <w:sz w:val="22"/>
+          <w:szCs w:val="22"/>
+        </w:rPr>
+        <w:t>.</w:t>
       </w:r>
     </w:p>
     <w:p>
@@ -11128,6 +11512,7 @@
                 <w:sz w:val="22"/>
                 <w:szCs w:val="22"/>
               </w:rPr>
+              <w:lastRenderedPageBreak/>
               <w:drawing>
                 <wp:anchor distT="0" distB="0" distL="114300" distR="114300" simplePos="0" relativeHeight="251669504" behindDoc="1" locked="0" layoutInCell="1" allowOverlap="1" wp14:anchorId="2624D102" wp14:editId="774449E2">
                   <wp:simplePos x="0" y="0"/>
@@ -11949,17 +12334,7 @@
           <w:sz w:val="22"/>
           <w:szCs w:val="22"/>
         </w:rPr>
-        <w:t>omega-</w:t>
-      </w:r>
-      <w:proofErr w:type="gramStart"/>
-      <w:r>
-        <w:rPr>
-          <w:rFonts w:ascii="Arial" w:hAnsi="Arial" w:cs="Arial"/>
-          <w:color w:val="000000" w:themeColor="text1"/>
-          <w:sz w:val="22"/>
-          <w:szCs w:val="22"/>
-        </w:rPr>
-        <w:t xml:space="preserve">3 </w:t>
+        <w:t xml:space="preserve">omega-3 </w:t>
       </w:r>
       <w:r>
         <w:rPr>
@@ -11977,17 +12352,7 @@
           <w:sz w:val="22"/>
           <w:szCs w:val="22"/>
         </w:rPr>
-        <w:t>(</w:t>
-      </w:r>
-      <w:proofErr w:type="gramEnd"/>
-      <w:r>
-        <w:rPr>
-          <w:rFonts w:ascii="Arial" w:hAnsi="Arial" w:cs="Arial"/>
-          <w:color w:val="000000" w:themeColor="text1"/>
-          <w:sz w:val="22"/>
-          <w:szCs w:val="22"/>
-        </w:rPr>
-        <w:t>Figure 6</w:t>
+        <w:t>(Figure 6</w:t>
       </w:r>
       <w:r>
         <w:rPr>
@@ -12041,7 +12406,16 @@
           <w:sz w:val="22"/>
           <w:szCs w:val="22"/>
         </w:rPr>
-        <w:t xml:space="preserve"> Docosahexaenoic acid (DHA)</w:t>
+        <w:t xml:space="preserve"> </w:t>
+      </w:r>
+      <w:r>
+        <w:rPr>
+          <w:rFonts w:ascii="Arial" w:hAnsi="Arial" w:cs="Arial"/>
+          <w:color w:val="000000" w:themeColor="text1"/>
+          <w:sz w:val="22"/>
+          <w:szCs w:val="22"/>
+        </w:rPr>
+        <w:t>Docosahexaenoic acid (DHA)</w:t>
       </w:r>
       <w:r>
         <w:rPr>
@@ -12077,7 +12451,25 @@
           <w:sz w:val="22"/>
           <w:szCs w:val="22"/>
         </w:rPr>
-        <w:t xml:space="preserve">.  There </w:t>
+        <w:t>.</w:t>
+      </w:r>
+      <w:r>
+        <w:rPr>
+          <w:rFonts w:ascii="Arial" w:hAnsi="Arial" w:cs="Arial"/>
+          <w:color w:val="000000" w:themeColor="text1"/>
+          <w:sz w:val="22"/>
+          <w:szCs w:val="22"/>
+        </w:rPr>
+        <w:t xml:space="preserve"> </w:t>
+      </w:r>
+      <w:r>
+        <w:rPr>
+          <w:rFonts w:ascii="Arial" w:hAnsi="Arial" w:cs="Arial"/>
+          <w:color w:val="000000" w:themeColor="text1"/>
+          <w:sz w:val="22"/>
+          <w:szCs w:val="22"/>
+        </w:rPr>
+        <w:t xml:space="preserve">There </w:t>
       </w:r>
       <w:r>
         <w:rPr>
@@ -12185,27 +12577,7 @@
           <w:sz w:val="22"/>
           <w:szCs w:val="22"/>
         </w:rPr>
-        <w:t>lower omega-</w:t>
-      </w:r>
-      <w:proofErr w:type="gramStart"/>
-      <w:r>
-        <w:rPr>
-          <w:rFonts w:ascii="Arial" w:hAnsi="Arial" w:cs="Arial"/>
-          <w:color w:val="000000" w:themeColor="text1"/>
-          <w:sz w:val="22"/>
-          <w:szCs w:val="22"/>
-        </w:rPr>
-        <w:t>6:omega</w:t>
-      </w:r>
-      <w:proofErr w:type="gramEnd"/>
-      <w:r>
-        <w:rPr>
-          <w:rFonts w:ascii="Arial" w:hAnsi="Arial" w:cs="Arial"/>
-          <w:color w:val="000000" w:themeColor="text1"/>
-          <w:sz w:val="22"/>
-          <w:szCs w:val="22"/>
-        </w:rPr>
-        <w:t>3 rati</w:t>
+        <w:t>lower omega-6:omega3 rati</w:t>
       </w:r>
       <w:r>
         <w:rPr>
@@ -12360,6 +12732,7 @@
                 <w:sz w:val="22"/>
                 <w:szCs w:val="22"/>
               </w:rPr>
+              <w:lastRenderedPageBreak/>
               <w:t>A</w:t>
             </w:r>
           </w:p>
@@ -12422,6 +12795,26 @@
                 </wp:inline>
               </w:drawing>
             </w:r>
+          </w:p>
+          <w:p>
+            <w:pPr>
+              <w:rPr>
+                <w:rFonts w:ascii="Arial" w:hAnsi="Arial" w:cs="Arial"/>
+                <w:color w:val="000000" w:themeColor="text1"/>
+                <w:sz w:val="22"/>
+                <w:szCs w:val="22"/>
+              </w:rPr>
+            </w:pPr>
+          </w:p>
+          <w:p>
+            <w:pPr>
+              <w:rPr>
+                <w:rFonts w:ascii="Arial" w:hAnsi="Arial" w:cs="Arial"/>
+                <w:color w:val="000000" w:themeColor="text1"/>
+                <w:sz w:val="22"/>
+                <w:szCs w:val="22"/>
+              </w:rPr>
+            </w:pPr>
           </w:p>
         </w:tc>
         <w:tc>
@@ -12632,83 +13025,6 @@
                 <w:szCs w:val="22"/>
               </w:rPr>
             </w:pPr>
-          </w:p>
-          <w:p>
-            <w:pPr>
-              <w:rPr>
-                <w:rFonts w:ascii="Arial" w:hAnsi="Arial" w:cs="Arial"/>
-                <w:noProof/>
-                <w:color w:val="000000" w:themeColor="text1"/>
-                <w:sz w:val="22"/>
-                <w:szCs w:val="22"/>
-              </w:rPr>
-            </w:pPr>
-          </w:p>
-          <w:p>
-            <w:pPr>
-              <w:rPr>
-                <w:rFonts w:ascii="Arial" w:hAnsi="Arial" w:cs="Arial"/>
-                <w:noProof/>
-                <w:color w:val="000000" w:themeColor="text1"/>
-                <w:sz w:val="22"/>
-                <w:szCs w:val="22"/>
-              </w:rPr>
-            </w:pPr>
-          </w:p>
-          <w:p>
-            <w:pPr>
-              <w:rPr>
-                <w:rFonts w:ascii="Arial" w:hAnsi="Arial" w:cs="Arial"/>
-                <w:noProof/>
-                <w:color w:val="000000" w:themeColor="text1"/>
-                <w:sz w:val="22"/>
-                <w:szCs w:val="22"/>
-              </w:rPr>
-            </w:pPr>
-          </w:p>
-          <w:p>
-            <w:pPr>
-              <w:rPr>
-                <w:rFonts w:ascii="Arial" w:hAnsi="Arial" w:cs="Arial"/>
-                <w:noProof/>
-                <w:color w:val="000000" w:themeColor="text1"/>
-                <w:sz w:val="22"/>
-                <w:szCs w:val="22"/>
-              </w:rPr>
-            </w:pPr>
-          </w:p>
-          <w:p>
-            <w:pPr>
-              <w:rPr>
-                <w:rFonts w:ascii="Arial" w:hAnsi="Arial" w:cs="Arial"/>
-                <w:noProof/>
-                <w:color w:val="000000" w:themeColor="text1"/>
-                <w:sz w:val="22"/>
-                <w:szCs w:val="22"/>
-              </w:rPr>
-            </w:pPr>
-          </w:p>
-          <w:p>
-            <w:pPr>
-              <w:rPr>
-                <w:rFonts w:ascii="Arial" w:hAnsi="Arial" w:cs="Arial"/>
-                <w:noProof/>
-                <w:color w:val="000000" w:themeColor="text1"/>
-                <w:sz w:val="22"/>
-                <w:szCs w:val="22"/>
-              </w:rPr>
-            </w:pPr>
-          </w:p>
-          <w:p>
-            <w:pPr>
-              <w:rPr>
-                <w:rFonts w:ascii="Arial" w:hAnsi="Arial" w:cs="Arial"/>
-                <w:noProof/>
-                <w:color w:val="000000" w:themeColor="text1"/>
-                <w:sz w:val="22"/>
-                <w:szCs w:val="22"/>
-              </w:rPr>
-            </w:pPr>
             <w:r>
               <w:rPr>
                 <w:rFonts w:ascii="Arial" w:hAnsi="Arial" w:cs="Arial"/>
@@ -12802,6 +13118,61 @@
                 <w:szCs w:val="22"/>
               </w:rPr>
             </w:pPr>
+          </w:p>
+          <w:p>
+            <w:pPr>
+              <w:rPr>
+                <w:rFonts w:ascii="Arial" w:hAnsi="Arial" w:cs="Arial"/>
+                <w:noProof/>
+                <w:color w:val="000000" w:themeColor="text1"/>
+                <w:sz w:val="22"/>
+                <w:szCs w:val="22"/>
+              </w:rPr>
+            </w:pPr>
+          </w:p>
+          <w:p>
+            <w:pPr>
+              <w:rPr>
+                <w:rFonts w:ascii="Arial" w:hAnsi="Arial" w:cs="Arial"/>
+                <w:noProof/>
+                <w:color w:val="000000" w:themeColor="text1"/>
+                <w:sz w:val="22"/>
+                <w:szCs w:val="22"/>
+              </w:rPr>
+            </w:pPr>
+          </w:p>
+          <w:p>
+            <w:pPr>
+              <w:rPr>
+                <w:rFonts w:ascii="Arial" w:hAnsi="Arial" w:cs="Arial"/>
+                <w:noProof/>
+                <w:color w:val="000000" w:themeColor="text1"/>
+                <w:sz w:val="22"/>
+                <w:szCs w:val="22"/>
+              </w:rPr>
+            </w:pPr>
+          </w:p>
+          <w:p>
+            <w:pPr>
+              <w:rPr>
+                <w:rFonts w:ascii="Arial" w:hAnsi="Arial" w:cs="Arial"/>
+                <w:noProof/>
+                <w:color w:val="000000" w:themeColor="text1"/>
+                <w:sz w:val="22"/>
+                <w:szCs w:val="22"/>
+              </w:rPr>
+            </w:pPr>
+          </w:p>
+          <w:p>
+            <w:pPr>
+              <w:rPr>
+                <w:rFonts w:ascii="Arial" w:hAnsi="Arial" w:cs="Arial"/>
+                <w:noProof/>
+                <w:color w:val="000000" w:themeColor="text1"/>
+                <w:sz w:val="22"/>
+                <w:szCs w:val="22"/>
+              </w:rPr>
+            </w:pPr>
             <w:r>
               <w:rPr>
                 <w:rFonts w:ascii="Arial" w:hAnsi="Arial" w:cs="Arial"/>
@@ -12810,6 +13181,7 @@
                 <w:sz w:val="22"/>
                 <w:szCs w:val="22"/>
               </w:rPr>
+              <w:lastRenderedPageBreak/>
               <w:t>G</w:t>
             </w:r>
           </w:p>
@@ -12999,76 +13371,6 @@
                 <w:szCs w:val="22"/>
               </w:rPr>
             </w:pPr>
-          </w:p>
-          <w:p>
-            <w:pPr>
-              <w:rPr>
-                <w:rFonts w:ascii="Arial" w:hAnsi="Arial" w:cs="Arial"/>
-                <w:color w:val="000000" w:themeColor="text1"/>
-                <w:sz w:val="22"/>
-                <w:szCs w:val="22"/>
-              </w:rPr>
-            </w:pPr>
-          </w:p>
-          <w:p>
-            <w:pPr>
-              <w:rPr>
-                <w:rFonts w:ascii="Arial" w:hAnsi="Arial" w:cs="Arial"/>
-                <w:color w:val="000000" w:themeColor="text1"/>
-                <w:sz w:val="22"/>
-                <w:szCs w:val="22"/>
-              </w:rPr>
-            </w:pPr>
-          </w:p>
-          <w:p>
-            <w:pPr>
-              <w:rPr>
-                <w:rFonts w:ascii="Arial" w:hAnsi="Arial" w:cs="Arial"/>
-                <w:color w:val="000000" w:themeColor="text1"/>
-                <w:sz w:val="22"/>
-                <w:szCs w:val="22"/>
-              </w:rPr>
-            </w:pPr>
-          </w:p>
-          <w:p>
-            <w:pPr>
-              <w:rPr>
-                <w:rFonts w:ascii="Arial" w:hAnsi="Arial" w:cs="Arial"/>
-                <w:color w:val="000000" w:themeColor="text1"/>
-                <w:sz w:val="22"/>
-                <w:szCs w:val="22"/>
-              </w:rPr>
-            </w:pPr>
-          </w:p>
-          <w:p>
-            <w:pPr>
-              <w:rPr>
-                <w:rFonts w:ascii="Arial" w:hAnsi="Arial" w:cs="Arial"/>
-                <w:color w:val="000000" w:themeColor="text1"/>
-                <w:sz w:val="22"/>
-                <w:szCs w:val="22"/>
-              </w:rPr>
-            </w:pPr>
-          </w:p>
-          <w:p>
-            <w:pPr>
-              <w:rPr>
-                <w:rFonts w:ascii="Arial" w:hAnsi="Arial" w:cs="Arial"/>
-                <w:color w:val="000000" w:themeColor="text1"/>
-                <w:sz w:val="22"/>
-                <w:szCs w:val="22"/>
-              </w:rPr>
-            </w:pPr>
-          </w:p>
-          <w:p>
-            <w:pPr>
-              <w:rPr>
-                <w:rFonts w:ascii="Arial" w:hAnsi="Arial" w:cs="Arial"/>
-                <w:color w:val="000000" w:themeColor="text1"/>
-                <w:sz w:val="22"/>
-                <w:szCs w:val="22"/>
-              </w:rPr>
-            </w:pPr>
             <w:r>
               <w:rPr>
                 <w:rFonts w:ascii="Arial" w:hAnsi="Arial" w:cs="Arial"/>
@@ -13158,6 +13460,56 @@
                 <w:szCs w:val="22"/>
               </w:rPr>
             </w:pPr>
+          </w:p>
+          <w:p>
+            <w:pPr>
+              <w:rPr>
+                <w:rFonts w:ascii="Arial" w:hAnsi="Arial" w:cs="Arial"/>
+                <w:color w:val="000000" w:themeColor="text1"/>
+                <w:sz w:val="22"/>
+                <w:szCs w:val="22"/>
+              </w:rPr>
+            </w:pPr>
+          </w:p>
+          <w:p>
+            <w:pPr>
+              <w:rPr>
+                <w:rFonts w:ascii="Arial" w:hAnsi="Arial" w:cs="Arial"/>
+                <w:color w:val="000000" w:themeColor="text1"/>
+                <w:sz w:val="22"/>
+                <w:szCs w:val="22"/>
+              </w:rPr>
+            </w:pPr>
+          </w:p>
+          <w:p>
+            <w:pPr>
+              <w:rPr>
+                <w:rFonts w:ascii="Arial" w:hAnsi="Arial" w:cs="Arial"/>
+                <w:color w:val="000000" w:themeColor="text1"/>
+                <w:sz w:val="22"/>
+                <w:szCs w:val="22"/>
+              </w:rPr>
+            </w:pPr>
+          </w:p>
+          <w:p>
+            <w:pPr>
+              <w:rPr>
+                <w:rFonts w:ascii="Arial" w:hAnsi="Arial" w:cs="Arial"/>
+                <w:color w:val="000000" w:themeColor="text1"/>
+                <w:sz w:val="22"/>
+                <w:szCs w:val="22"/>
+              </w:rPr>
+            </w:pPr>
+          </w:p>
+          <w:p>
+            <w:pPr>
+              <w:rPr>
+                <w:rFonts w:ascii="Arial" w:hAnsi="Arial" w:cs="Arial"/>
+                <w:color w:val="000000" w:themeColor="text1"/>
+                <w:sz w:val="22"/>
+                <w:szCs w:val="22"/>
+              </w:rPr>
+            </w:pPr>
             <w:r>
               <w:rPr>
                 <w:rFonts w:ascii="Arial" w:hAnsi="Arial" w:cs="Arial"/>
@@ -13165,6 +13517,7 @@
                 <w:sz w:val="22"/>
                 <w:szCs w:val="22"/>
               </w:rPr>
+              <w:lastRenderedPageBreak/>
               <w:t>H</w:t>
             </w:r>
           </w:p>
@@ -13258,15 +13611,7 @@
         <w:t>Docosahexaenoic acid</w:t>
       </w:r>
       <w:r>
-        <w:t xml:space="preserve"> (DHA), an omega-3 metabolite, in milk of KO. (G) Comparable omega-6 fatty acid composition in milk of KO and WT. (H) Lower omega-</w:t>
-      </w:r>
-      <w:proofErr w:type="gramStart"/>
-      <w:r>
-        <w:t>6:omega</w:t>
-      </w:r>
-      <w:proofErr w:type="gramEnd"/>
-      <w:r>
-        <w:t xml:space="preserve">-3 </w:t>
+        <w:t xml:space="preserve"> (DHA), an omega-3 metabolite, in milk of KO. (G) Comparable omega-6 fatty acid composition in milk of KO and WT. (H) Lower omega-6:omega-3 </w:t>
       </w:r>
       <w:r>
         <w:t>ratio in milk of KO.</w:t>
@@ -13416,7 +13761,36 @@
           <w:rFonts w:ascii="Arial" w:hAnsi="Arial" w:cs="Arial"/>
           <w:sz w:val="22"/>
         </w:rPr>
-        <w:t xml:space="preserve"> We identified 139 significantly differentially expressed genes between these groups (Figure 7A-B, and Supplementary Table 1)</w:t>
+        <w:t xml:space="preserve"> </w:t>
+      </w:r>
+      <w:r>
+        <w:rPr>
+          <w:rFonts w:ascii="Arial" w:hAnsi="Arial" w:cs="Arial"/>
+          <w:sz w:val="22"/>
+        </w:rPr>
+        <w:t xml:space="preserve">We identified </w:t>
+      </w:r>
+      <w:commentRangeStart w:id="14"/>
+      <w:r>
+        <w:rPr>
+          <w:rFonts w:ascii="Arial" w:hAnsi="Arial" w:cs="Arial"/>
+          <w:sz w:val="22"/>
+        </w:rPr>
+        <w:t xml:space="preserve">139 </w:t>
+      </w:r>
+      <w:commentRangeEnd w:id="14"/>
+      <w:r>
+        <w:rPr>
+          <w:rStyle w:val="CommentReference"/>
+        </w:rPr>
+        <w:commentReference w:id="14"/>
+      </w:r>
+      <w:r>
+        <w:rPr>
+          <w:rFonts w:ascii="Arial" w:hAnsi="Arial" w:cs="Arial"/>
+          <w:sz w:val="22"/>
+        </w:rPr>
+        <w:t>significantly differentially expressed genes between these groups (Figure 7A-B, and Supplementary Table 1)</w:t>
       </w:r>
       <w:r>
         <w:rPr>
@@ -13430,14 +13804,21 @@
           <w:rFonts w:ascii="Arial" w:hAnsi="Arial" w:cs="Arial"/>
           <w:sz w:val="22"/>
         </w:rPr>
-        <w:t xml:space="preserve"> In spite of the observed differences in milk fat, and milk fatty acid composition, we were surprised that most fatty acid and triglyceride synthesis enzymes were unchanged (Figure </w:t>
-      </w:r>
-      <w:r>
-        <w:rPr>
-          <w:rFonts w:ascii="Arial" w:hAnsi="Arial" w:cs="Arial"/>
-          <w:sz w:val="22"/>
-        </w:rPr>
-        <w:t xml:space="preserve">7C).  </w:t>
+        <w:t xml:space="preserve"> </w:t>
+      </w:r>
+      <w:r>
+        <w:rPr>
+          <w:rFonts w:ascii="Arial" w:hAnsi="Arial" w:cs="Arial"/>
+          <w:sz w:val="22"/>
+        </w:rPr>
+        <w:t xml:space="preserve">In spite of the observed differences in milk fat, and milk fatty acid composition, we were surprised that most fatty acid and triglyceride synthesis enzymes were unchanged (Figure </w:t>
+      </w:r>
+      <w:r>
+        <w:rPr>
+          <w:rFonts w:ascii="Arial" w:hAnsi="Arial" w:cs="Arial"/>
+          <w:sz w:val="22"/>
+        </w:rPr>
+        <w:t xml:space="preserve">7C). </w:t>
       </w:r>
       <w:r>
         <w:rPr>
@@ -13494,7 +13875,22 @@
           <w:rFonts w:ascii="Arial" w:hAnsi="Arial" w:cs="Arial"/>
           <w:sz w:val="22"/>
         </w:rPr>
-        <w:t xml:space="preserve"> downwards</w:t>
+        <w:t xml:space="preserve"> </w:t>
+      </w:r>
+      <w:commentRangeStart w:id="15"/>
+      <w:r>
+        <w:rPr>
+          <w:rFonts w:ascii="Arial" w:hAnsi="Arial" w:cs="Arial"/>
+          <w:sz w:val="22"/>
+        </w:rPr>
+        <w:t>downwards</w:t>
+      </w:r>
+      <w:commentRangeEnd w:id="15"/>
+      <w:r>
+        <w:rPr>
+          <w:rStyle w:val="CommentReference"/>
+        </w:rPr>
+        <w:commentReference w:id="15"/>
       </w:r>
       <w:r>
         <w:rPr>
@@ -13508,16 +13904,127 @@
           <w:rFonts w:ascii="Arial" w:hAnsi="Arial" w:cs="Arial"/>
           <w:sz w:val="22"/>
         </w:rPr>
-        <w:t xml:space="preserve"> Several markers of adipogenesis and </w:t>
+        <w:t xml:space="preserve"> Several markers of adipogenesis and PPAR</w:t>
+      </w:r>
+      <w:r>
+        <w:rPr>
+          <w:rFonts w:ascii="Symbol" w:hAnsi="Symbol" w:cs="Arial"/>
+          <w:sz w:val="22"/>
+        </w:rPr>
+        <w:t></w:t>
+      </w:r>
+      <w:r>
+        <w:rPr>
+          <w:rFonts w:ascii="Arial" w:hAnsi="Arial" w:cs="Arial"/>
+          <w:sz w:val="22"/>
+        </w:rPr>
+        <w:t xml:space="preserve"> were upregulated including </w:t>
+      </w:r>
+      <w:r>
+        <w:rPr>
+          <w:rFonts w:ascii="Arial" w:hAnsi="Arial" w:cs="Arial"/>
+          <w:i/>
+          <w:sz w:val="22"/>
+        </w:rPr>
+        <w:t xml:space="preserve">Plin4, </w:t>
       </w:r>
       <w:proofErr w:type="spellStart"/>
       <w:r>
         <w:rPr>
           <w:rFonts w:ascii="Arial" w:hAnsi="Arial" w:cs="Arial"/>
-          <w:sz w:val="22"/>
-        </w:rPr>
-        <w:lastRenderedPageBreak/>
-        <w:t>PPAR</w:t>
+          <w:i/>
+          <w:sz w:val="22"/>
+        </w:rPr>
+        <w:t>Adipoq</w:t>
+      </w:r>
+      <w:proofErr w:type="spellEnd"/>
+      <w:r>
+        <w:rPr>
+          <w:rFonts w:ascii="Arial" w:hAnsi="Arial" w:cs="Arial"/>
+          <w:i/>
+          <w:sz w:val="22"/>
+        </w:rPr>
+        <w:t>,</w:t>
+      </w:r>
+      <w:r>
+        <w:rPr>
+          <w:rFonts w:ascii="Arial" w:hAnsi="Arial" w:cs="Arial"/>
+          <w:i/>
+          <w:sz w:val="22"/>
+        </w:rPr>
+        <w:t xml:space="preserve"> </w:t>
+      </w:r>
+      <w:r>
+        <w:rPr>
+          <w:rFonts w:ascii="Arial" w:hAnsi="Arial" w:cs="Arial"/>
+          <w:i/>
+          <w:sz w:val="22"/>
+        </w:rPr>
+        <w:t xml:space="preserve">Cav2, </w:t>
+      </w:r>
+      <w:r>
+        <w:rPr>
+          <w:rFonts w:ascii="Arial" w:hAnsi="Arial" w:cs="Arial"/>
+          <w:sz w:val="22"/>
+        </w:rPr>
+        <w:t>and</w:t>
+      </w:r>
+      <w:r>
+        <w:rPr>
+          <w:rFonts w:ascii="Arial" w:hAnsi="Arial" w:cs="Arial"/>
+          <w:i/>
+          <w:sz w:val="22"/>
+        </w:rPr>
+        <w:t xml:space="preserve"> Fabp4</w:t>
+      </w:r>
+      <w:r>
+        <w:rPr>
+          <w:rFonts w:ascii="Arial" w:hAnsi="Arial" w:cs="Arial"/>
+          <w:sz w:val="22"/>
+        </w:rPr>
+        <w:t xml:space="preserve">, consistent with </w:t>
+      </w:r>
+      <w:r>
+        <w:rPr>
+          <w:rFonts w:ascii="Arial" w:hAnsi="Arial" w:cs="Arial"/>
+          <w:sz w:val="22"/>
+        </w:rPr>
+        <w:t>the observed increase in</w:t>
+      </w:r>
+      <w:r>
+        <w:rPr>
+          <w:rFonts w:ascii="Arial" w:hAnsi="Arial" w:cs="Arial"/>
+          <w:sz w:val="22"/>
+        </w:rPr>
+        <w:t xml:space="preserve"> adipocyte numbers</w:t>
+      </w:r>
+      <w:r>
+        <w:rPr>
+          <w:rFonts w:ascii="Arial" w:hAnsi="Arial" w:cs="Arial"/>
+          <w:sz w:val="22"/>
+        </w:rPr>
+        <w:t xml:space="preserve"> (Figure 7D)</w:t>
+      </w:r>
+      <w:r>
+        <w:rPr>
+          <w:rFonts w:ascii="Arial" w:hAnsi="Arial" w:cs="Arial"/>
+          <w:sz w:val="22"/>
+        </w:rPr>
+        <w:t>.</w:t>
+      </w:r>
+      <w:r>
+        <w:rPr>
+          <w:rFonts w:ascii="Arial" w:hAnsi="Arial" w:cs="Arial"/>
+          <w:sz w:val="22"/>
+        </w:rPr>
+        <w:t xml:space="preserve"> </w:t>
+      </w:r>
+      <w:r>
+        <w:rPr>
+          <w:rFonts w:ascii="Arial" w:hAnsi="Arial" w:cs="Arial"/>
+          <w:sz w:val="22"/>
+        </w:rPr>
+        <w:t>There were no detectable changes in PPAR</w:t>
       </w:r>
       <w:r>
         <w:rPr>
@@ -13526,13 +14033,117 @@
         </w:rPr>
         <w:t></w:t>
       </w:r>
-      <w:proofErr w:type="spellEnd"/>
-      <w:r>
-        <w:rPr>
-          <w:rFonts w:ascii="Arial" w:hAnsi="Arial" w:cs="Arial"/>
-          <w:sz w:val="22"/>
-        </w:rPr>
-        <w:t xml:space="preserve"> were upregulated including </w:t>
+      <w:r>
+        <w:rPr>
+          <w:rFonts w:ascii="Arial" w:hAnsi="Arial" w:cs="Arial"/>
+          <w:sz w:val="22"/>
+        </w:rPr>
+        <w:t xml:space="preserve"> transcripts.</w:t>
+      </w:r>
+      <w:r>
+        <w:rPr>
+          <w:rFonts w:ascii="Arial" w:hAnsi="Arial" w:cs="Arial"/>
+          <w:sz w:val="22"/>
+        </w:rPr>
+        <w:t xml:space="preserve"> </w:t>
+      </w:r>
+      <w:r>
+        <w:rPr>
+          <w:rFonts w:ascii="Arial" w:hAnsi="Arial" w:cs="Arial"/>
+          <w:sz w:val="22"/>
+        </w:rPr>
+        <w:t>Furthermore</w:t>
+      </w:r>
+      <w:r>
+        <w:rPr>
+          <w:rFonts w:ascii="Arial" w:hAnsi="Arial" w:cs="Arial"/>
+          <w:sz w:val="22"/>
+        </w:rPr>
+        <w:t>,</w:t>
+      </w:r>
+      <w:r>
+        <w:rPr>
+          <w:rFonts w:ascii="Arial" w:hAnsi="Arial" w:cs="Arial"/>
+          <w:sz w:val="22"/>
+        </w:rPr>
+        <w:t xml:space="preserve"> several genes involve</w:t>
+      </w:r>
+      <w:r>
+        <w:rPr>
+          <w:rFonts w:ascii="Arial" w:hAnsi="Arial" w:cs="Arial"/>
+          <w:sz w:val="22"/>
+        </w:rPr>
+        <w:t>d</w:t>
+      </w:r>
+      <w:r>
+        <w:rPr>
+          <w:rFonts w:ascii="Arial" w:hAnsi="Arial" w:cs="Arial"/>
+          <w:sz w:val="22"/>
+        </w:rPr>
+        <w:t xml:space="preserve"> in </w:t>
+      </w:r>
+      <w:r>
+        <w:rPr>
+          <w:rFonts w:ascii="Arial" w:hAnsi="Arial" w:cs="Arial"/>
+          <w:sz w:val="22"/>
+        </w:rPr>
+        <w:t xml:space="preserve">n-3 </w:t>
+      </w:r>
+      <w:r>
+        <w:rPr>
+          <w:rFonts w:ascii="Arial" w:hAnsi="Arial" w:cs="Arial"/>
+          <w:sz w:val="22"/>
+        </w:rPr>
+        <w:t>eicosanoid</w:t>
+      </w:r>
+      <w:r>
+        <w:rPr>
+          <w:rFonts w:ascii="Arial" w:hAnsi="Arial" w:cs="Arial"/>
+          <w:sz w:val="22"/>
+        </w:rPr>
+        <w:t xml:space="preserve"> </w:t>
+      </w:r>
+      <w:r>
+        <w:rPr>
+          <w:rFonts w:ascii="Arial" w:hAnsi="Arial" w:cs="Arial"/>
+          <w:sz w:val="22"/>
+        </w:rPr>
+        <w:t xml:space="preserve">metabolism and </w:t>
+      </w:r>
+      <w:r>
+        <w:rPr>
+          <w:rFonts w:ascii="Arial" w:hAnsi="Arial" w:cs="Arial"/>
+          <w:sz w:val="22"/>
+        </w:rPr>
+        <w:t xml:space="preserve">were </w:t>
+      </w:r>
+      <w:r>
+        <w:rPr>
+          <w:rFonts w:ascii="Arial" w:hAnsi="Arial" w:cs="Arial"/>
+          <w:sz w:val="22"/>
+        </w:rPr>
+        <w:t>s</w:t>
+      </w:r>
+      <w:r>
+        <w:rPr>
+          <w:rFonts w:ascii="Arial" w:hAnsi="Arial" w:cs="Arial"/>
+          <w:sz w:val="22"/>
+        </w:rPr>
+        <w:t>ignificantly upregulated including</w:t>
+      </w:r>
+      <w:r>
+        <w:rPr>
+          <w:rFonts w:ascii="Arial" w:hAnsi="Arial" w:cs="Arial"/>
+          <w:sz w:val="22"/>
+        </w:rPr>
+        <w:t xml:space="preserve"> the enzymes</w:t>
+      </w:r>
+      <w:r>
+        <w:rPr>
+          <w:rFonts w:ascii="Arial" w:hAnsi="Arial" w:cs="Arial"/>
+          <w:sz w:val="22"/>
+        </w:rPr>
+        <w:t xml:space="preserve"> </w:t>
       </w:r>
       <w:r>
         <w:rPr>
@@ -13540,25 +14151,87 @@
           <w:i/>
           <w:sz w:val="22"/>
         </w:rPr>
-        <w:t xml:space="preserve">Plin4, </w:t>
-      </w:r>
-      <w:proofErr w:type="spellStart"/>
+        <w:t>Cyp2e1</w:t>
+      </w:r>
+      <w:r>
+        <w:rPr>
+          <w:rFonts w:ascii="Arial" w:hAnsi="Arial" w:cs="Arial"/>
+          <w:sz w:val="22"/>
+        </w:rPr>
+        <w:t xml:space="preserve">, </w:t>
+      </w:r>
+      <w:commentRangeStart w:id="16"/>
+      <w:r>
+        <w:rPr>
+          <w:rFonts w:ascii="Arial" w:hAnsi="Arial" w:cs="Arial"/>
+          <w:sz w:val="22"/>
+        </w:rPr>
+        <w:t>Gpx3</w:t>
+      </w:r>
+      <w:commentRangeEnd w:id="16"/>
+      <w:r>
+        <w:rPr>
+          <w:rStyle w:val="CommentReference"/>
+        </w:rPr>
+        <w:commentReference w:id="16"/>
+      </w:r>
+      <w:r>
+        <w:rPr>
+          <w:rFonts w:ascii="Arial" w:hAnsi="Arial" w:cs="Arial"/>
+          <w:sz w:val="22"/>
+        </w:rPr>
+        <w:t xml:space="preserve">, </w:t>
+      </w:r>
       <w:r>
         <w:rPr>
           <w:rFonts w:ascii="Arial" w:hAnsi="Arial" w:cs="Arial"/>
           <w:i/>
           <w:sz w:val="22"/>
         </w:rPr>
-        <w:t>Adipoq</w:t>
-      </w:r>
-      <w:proofErr w:type="spellEnd"/>
+        <w:t>Ephx2</w:t>
+      </w:r>
+      <w:r>
+        <w:rPr>
+          <w:rFonts w:ascii="Arial" w:hAnsi="Arial" w:cs="Arial"/>
+          <w:sz w:val="22"/>
+        </w:rPr>
+        <w:t xml:space="preserve">, and </w:t>
+      </w:r>
       <w:r>
         <w:rPr>
           <w:rFonts w:ascii="Arial" w:hAnsi="Arial" w:cs="Arial"/>
           <w:i/>
           <w:sz w:val="22"/>
         </w:rPr>
-        <w:t>,</w:t>
+        <w:t>Pla2g4a</w:t>
+      </w:r>
+      <w:r>
+        <w:rPr>
+          <w:rFonts w:ascii="Arial" w:hAnsi="Arial" w:cs="Arial"/>
+          <w:sz w:val="22"/>
+        </w:rPr>
+        <w:t>, wher</w:t>
+      </w:r>
+      <w:r>
+        <w:rPr>
+          <w:rFonts w:ascii="Arial" w:hAnsi="Arial" w:cs="Arial"/>
+          <w:sz w:val="22"/>
+        </w:rPr>
+        <w:t>e</w:t>
+      </w:r>
+      <w:r>
+        <w:rPr>
+          <w:rFonts w:ascii="Arial" w:hAnsi="Arial" w:cs="Arial"/>
+          <w:sz w:val="22"/>
+        </w:rPr>
+        <w:t xml:space="preserve">as </w:t>
+      </w:r>
+      <w:r>
+        <w:rPr>
+          <w:rFonts w:ascii="Arial" w:hAnsi="Arial" w:cs="Arial"/>
+          <w:sz w:val="22"/>
+        </w:rPr>
+        <w:t>the n-6 generating enzyme COX1 (</w:t>
       </w:r>
       <w:r>
         <w:rPr>
@@ -13566,146 +14239,28 @@
           <w:i/>
           <w:sz w:val="22"/>
         </w:rPr>
+        <w:t>Ptgs1</w:t>
+      </w:r>
+      <w:r>
+        <w:rPr>
+          <w:rFonts w:ascii="Arial" w:hAnsi="Arial" w:cs="Arial"/>
+          <w:sz w:val="22"/>
+        </w:rPr>
+        <w:t>)</w:t>
+      </w:r>
+      <w:r>
+        <w:rPr>
+          <w:rFonts w:ascii="Arial" w:hAnsi="Arial" w:cs="Arial"/>
+          <w:sz w:val="22"/>
+        </w:rPr>
         <w:t xml:space="preserve"> </w:t>
       </w:r>
       <w:r>
         <w:rPr>
           <w:rFonts w:ascii="Arial" w:hAnsi="Arial" w:cs="Arial"/>
-          <w:i/>
-          <w:sz w:val="22"/>
-        </w:rPr>
-        <w:t xml:space="preserve">Cav2, </w:t>
-      </w:r>
-      <w:r>
-        <w:rPr>
-          <w:rFonts w:ascii="Arial" w:hAnsi="Arial" w:cs="Arial"/>
-          <w:sz w:val="22"/>
-        </w:rPr>
-        <w:t>and</w:t>
-      </w:r>
-      <w:r>
-        <w:rPr>
-          <w:rFonts w:ascii="Arial" w:hAnsi="Arial" w:cs="Arial"/>
-          <w:i/>
-          <w:sz w:val="22"/>
-        </w:rPr>
-        <w:t xml:space="preserve"> Fabp4</w:t>
-      </w:r>
-      <w:r>
-        <w:rPr>
-          <w:rFonts w:ascii="Arial" w:hAnsi="Arial" w:cs="Arial"/>
-          <w:sz w:val="22"/>
-        </w:rPr>
-        <w:t xml:space="preserve">, consistent with </w:t>
-      </w:r>
-      <w:r>
-        <w:rPr>
-          <w:rFonts w:ascii="Arial" w:hAnsi="Arial" w:cs="Arial"/>
-          <w:sz w:val="22"/>
-        </w:rPr>
-        <w:t>the observed increase in</w:t>
-      </w:r>
-      <w:bookmarkStart w:id="13" w:name="_GoBack"/>
-      <w:bookmarkEnd w:id="13"/>
-      <w:r>
-        <w:rPr>
-          <w:rFonts w:ascii="Arial" w:hAnsi="Arial" w:cs="Arial"/>
-          <w:sz w:val="22"/>
-        </w:rPr>
-        <w:t xml:space="preserve"> adipocyte numbers</w:t>
-      </w:r>
-      <w:r>
-        <w:rPr>
-          <w:rFonts w:ascii="Arial" w:hAnsi="Arial" w:cs="Arial"/>
-          <w:sz w:val="22"/>
-        </w:rPr>
-        <w:t xml:space="preserve"> (Figure 7D)</w:t>
-      </w:r>
-      <w:r>
-        <w:rPr>
-          <w:rFonts w:ascii="Arial" w:hAnsi="Arial" w:cs="Arial"/>
-          <w:sz w:val="22"/>
-        </w:rPr>
-        <w:t xml:space="preserve">. </w:t>
-      </w:r>
-      <w:r>
-        <w:rPr>
-          <w:rFonts w:ascii="Arial" w:hAnsi="Arial" w:cs="Arial"/>
-          <w:sz w:val="22"/>
-        </w:rPr>
-        <w:t xml:space="preserve">There were no detectable changes in </w:t>
-      </w:r>
-      <w:proofErr w:type="spellStart"/>
-      <w:r>
-        <w:rPr>
-          <w:rFonts w:ascii="Arial" w:hAnsi="Arial" w:cs="Arial"/>
-          <w:sz w:val="22"/>
-        </w:rPr>
-        <w:t>PPAR</w:t>
-      </w:r>
-      <w:r>
-        <w:rPr>
-          <w:rFonts w:ascii="Symbol" w:hAnsi="Symbol" w:cs="Arial"/>
-          <w:sz w:val="22"/>
-        </w:rPr>
-        <w:t></w:t>
-      </w:r>
-      <w:proofErr w:type="spellEnd"/>
-      <w:r>
-        <w:rPr>
-          <w:rFonts w:ascii="Arial" w:hAnsi="Arial" w:cs="Arial"/>
-          <w:sz w:val="22"/>
-        </w:rPr>
-        <w:t xml:space="preserve"> transcripts.  </w:t>
-      </w:r>
-      <w:r>
-        <w:rPr>
-          <w:rFonts w:ascii="Arial" w:hAnsi="Arial" w:cs="Arial"/>
-          <w:sz w:val="22"/>
-        </w:rPr>
-        <w:t>Furthermore</w:t>
-      </w:r>
-      <w:r>
-        <w:rPr>
-          <w:rFonts w:ascii="Arial" w:hAnsi="Arial" w:cs="Arial"/>
-          <w:sz w:val="22"/>
-        </w:rPr>
-        <w:t>,</w:t>
-      </w:r>
-      <w:r>
-        <w:rPr>
-          <w:rFonts w:ascii="Arial" w:hAnsi="Arial" w:cs="Arial"/>
-          <w:sz w:val="22"/>
-        </w:rPr>
-        <w:t xml:space="preserve"> several genes involve</w:t>
-      </w:r>
-      <w:r>
-        <w:rPr>
-          <w:rFonts w:ascii="Arial" w:hAnsi="Arial" w:cs="Arial"/>
-          <w:sz w:val="22"/>
-        </w:rPr>
-        <w:t>d</w:t>
-      </w:r>
-      <w:r>
-        <w:rPr>
-          <w:rFonts w:ascii="Arial" w:hAnsi="Arial" w:cs="Arial"/>
-          <w:sz w:val="22"/>
-        </w:rPr>
-        <w:t xml:space="preserve"> in </w:t>
-      </w:r>
-      <w:r>
-        <w:rPr>
-          <w:rFonts w:ascii="Arial" w:hAnsi="Arial" w:cs="Arial"/>
-          <w:sz w:val="22"/>
-        </w:rPr>
-        <w:t xml:space="preserve">n-3 </w:t>
-      </w:r>
-      <w:r>
-        <w:rPr>
-          <w:rFonts w:ascii="Arial" w:hAnsi="Arial" w:cs="Arial"/>
-          <w:sz w:val="22"/>
-        </w:rPr>
-        <w:t>eicosanoid</w:t>
+          <w:sz w:val="22"/>
+        </w:rPr>
+        <w:t>was</w:t>
       </w:r>
       <w:r>
         <w:rPr>
@@ -13719,35 +14274,57 @@
           <w:rFonts w:ascii="Arial" w:hAnsi="Arial" w:cs="Arial"/>
           <w:sz w:val="22"/>
         </w:rPr>
-        <w:t xml:space="preserve">metabolism and </w:t>
-      </w:r>
-      <w:r>
-        <w:rPr>
-          <w:rFonts w:ascii="Arial" w:hAnsi="Arial" w:cs="Arial"/>
-          <w:sz w:val="22"/>
-        </w:rPr>
-        <w:t xml:space="preserve">were </w:t>
-      </w:r>
-      <w:r>
-        <w:rPr>
-          <w:rFonts w:ascii="Arial" w:hAnsi="Arial" w:cs="Arial"/>
-          <w:sz w:val="22"/>
-        </w:rPr>
-        <w:t>s</w:t>
-      </w:r>
-      <w:r>
-        <w:rPr>
-          <w:rFonts w:ascii="Arial" w:hAnsi="Arial" w:cs="Arial"/>
-          <w:sz w:val="22"/>
-        </w:rPr>
-        <w:t>ignificantly upregulated including</w:t>
-      </w:r>
-      <w:r>
-        <w:rPr>
-          <w:rFonts w:ascii="Arial" w:hAnsi="Arial" w:cs="Arial"/>
-          <w:sz w:val="22"/>
-        </w:rPr>
-        <w:t xml:space="preserve"> the enzymes</w:t>
+        <w:t xml:space="preserve">significantly </w:t>
+      </w:r>
+      <w:commentRangeStart w:id="17"/>
+      <w:r>
+        <w:rPr>
+          <w:rFonts w:ascii="Arial" w:hAnsi="Arial" w:cs="Arial"/>
+          <w:sz w:val="22"/>
+        </w:rPr>
+        <w:t xml:space="preserve">downregulated </w:t>
+      </w:r>
+      <w:commentRangeEnd w:id="17"/>
+      <w:r>
+        <w:rPr>
+          <w:rStyle w:val="CommentReference"/>
+        </w:rPr>
+        <w:commentReference w:id="17"/>
+      </w:r>
+      <w:r>
+        <w:rPr>
+          <w:rFonts w:ascii="Arial" w:hAnsi="Arial" w:cs="Arial"/>
+          <w:sz w:val="22"/>
+        </w:rPr>
+        <w:t>(Figure 7E)</w:t>
+      </w:r>
+      <w:r>
+        <w:rPr>
+          <w:rFonts w:ascii="Arial" w:hAnsi="Arial" w:cs="Arial"/>
+          <w:sz w:val="22"/>
+        </w:rPr>
+        <w:t>.</w:t>
+      </w:r>
+      <w:r>
+        <w:rPr>
+          <w:rFonts w:ascii="Arial" w:hAnsi="Arial" w:cs="Arial"/>
+          <w:sz w:val="22"/>
+        </w:rPr>
+        <w:t xml:space="preserve"> This is consistent with elevations in</w:t>
+      </w:r>
+      <w:r>
+        <w:rPr>
+          <w:rFonts w:ascii="Arial" w:hAnsi="Arial" w:cs="Arial"/>
+          <w:sz w:val="22"/>
+        </w:rPr>
+        <w:t xml:space="preserve"> DHA </w:t>
+      </w:r>
+      <w:r>
+        <w:rPr>
+          <w:rFonts w:ascii="Arial" w:hAnsi="Arial" w:cs="Arial"/>
+          <w:sz w:val="22"/>
+        </w:rPr>
+        <w:t>in the breastmilk.</w:t>
       </w:r>
       <w:r>
         <w:rPr>
@@ -13759,167 +14336,9 @@
       <w:r>
         <w:rPr>
           <w:rFonts w:ascii="Arial" w:hAnsi="Arial" w:cs="Arial"/>
-          <w:i/>
-          <w:sz w:val="22"/>
-        </w:rPr>
-        <w:t>Cyp2e1</w:t>
-      </w:r>
-      <w:r>
-        <w:rPr>
-          <w:rFonts w:ascii="Arial" w:hAnsi="Arial" w:cs="Arial"/>
-          <w:sz w:val="22"/>
-        </w:rPr>
-        <w:t xml:space="preserve">, </w:t>
-      </w:r>
-      <w:r>
-        <w:rPr>
-          <w:rFonts w:ascii="Arial" w:hAnsi="Arial" w:cs="Arial"/>
-          <w:sz w:val="22"/>
-        </w:rPr>
-        <w:t xml:space="preserve">Gpx3, </w:t>
-      </w:r>
-      <w:r>
-        <w:rPr>
-          <w:rFonts w:ascii="Arial" w:hAnsi="Arial" w:cs="Arial"/>
-          <w:i/>
-          <w:sz w:val="22"/>
-        </w:rPr>
-        <w:t>Ephx2</w:t>
-      </w:r>
-      <w:r>
-        <w:rPr>
-          <w:rFonts w:ascii="Arial" w:hAnsi="Arial" w:cs="Arial"/>
-          <w:sz w:val="22"/>
-        </w:rPr>
-        <w:t xml:space="preserve">, and </w:t>
-      </w:r>
-      <w:r>
-        <w:rPr>
-          <w:rFonts w:ascii="Arial" w:hAnsi="Arial" w:cs="Arial"/>
-          <w:i/>
-          <w:sz w:val="22"/>
-        </w:rPr>
-        <w:t>Pla2g4a</w:t>
-      </w:r>
-      <w:r>
-        <w:rPr>
-          <w:rFonts w:ascii="Arial" w:hAnsi="Arial" w:cs="Arial"/>
-          <w:sz w:val="22"/>
-        </w:rPr>
-        <w:t>, wher</w:t>
-      </w:r>
-      <w:r>
-        <w:rPr>
-          <w:rFonts w:ascii="Arial" w:hAnsi="Arial" w:cs="Arial"/>
-          <w:sz w:val="22"/>
-        </w:rPr>
-        <w:t>e</w:t>
-      </w:r>
-      <w:r>
-        <w:rPr>
-          <w:rFonts w:ascii="Arial" w:hAnsi="Arial" w:cs="Arial"/>
-          <w:sz w:val="22"/>
-        </w:rPr>
-        <w:t xml:space="preserve">as </w:t>
-      </w:r>
-      <w:r>
-        <w:rPr>
-          <w:rFonts w:ascii="Arial" w:hAnsi="Arial" w:cs="Arial"/>
-          <w:sz w:val="22"/>
-        </w:rPr>
-        <w:t>the n-6 generating enzyme COX1 (</w:t>
-      </w:r>
-      <w:r>
-        <w:rPr>
-          <w:rFonts w:ascii="Arial" w:hAnsi="Arial" w:cs="Arial"/>
-          <w:i/>
-          <w:sz w:val="22"/>
-        </w:rPr>
-        <w:t>Ptgs1</w:t>
-      </w:r>
-      <w:r>
-        <w:rPr>
-          <w:rFonts w:ascii="Arial" w:hAnsi="Arial" w:cs="Arial"/>
-          <w:sz w:val="22"/>
-        </w:rPr>
-        <w:t>)</w:t>
-      </w:r>
-      <w:r>
-        <w:rPr>
-          <w:rFonts w:ascii="Arial" w:hAnsi="Arial" w:cs="Arial"/>
-          <w:sz w:val="22"/>
-        </w:rPr>
-        <w:t xml:space="preserve"> </w:t>
-      </w:r>
-      <w:r>
-        <w:rPr>
-          <w:rFonts w:ascii="Arial" w:hAnsi="Arial" w:cs="Arial"/>
-          <w:sz w:val="22"/>
-        </w:rPr>
-        <w:t>was</w:t>
-      </w:r>
-      <w:r>
-        <w:rPr>
-          <w:rFonts w:ascii="Arial" w:hAnsi="Arial" w:cs="Arial"/>
-          <w:sz w:val="22"/>
-        </w:rPr>
-        <w:t xml:space="preserve"> </w:t>
-      </w:r>
-      <w:r>
-        <w:rPr>
-          <w:rFonts w:ascii="Arial" w:hAnsi="Arial" w:cs="Arial"/>
-          <w:sz w:val="22"/>
-        </w:rPr>
-        <w:t xml:space="preserve">significantly </w:t>
-      </w:r>
-      <w:r>
-        <w:rPr>
-          <w:rFonts w:ascii="Arial" w:hAnsi="Arial" w:cs="Arial"/>
-          <w:sz w:val="22"/>
-        </w:rPr>
-        <w:t xml:space="preserve">downregulated </w:t>
-      </w:r>
-      <w:r>
-        <w:rPr>
-          <w:rFonts w:ascii="Arial" w:hAnsi="Arial" w:cs="Arial"/>
-          <w:sz w:val="22"/>
-        </w:rPr>
-        <w:t>(Figure 7E)</w:t>
-      </w:r>
-      <w:r>
-        <w:rPr>
-          <w:rFonts w:ascii="Arial" w:hAnsi="Arial" w:cs="Arial"/>
-          <w:sz w:val="22"/>
-        </w:rPr>
-        <w:t>.</w:t>
-      </w:r>
-      <w:r>
-        <w:rPr>
-          <w:rFonts w:ascii="Arial" w:hAnsi="Arial" w:cs="Arial"/>
-          <w:sz w:val="22"/>
-        </w:rPr>
-        <w:t xml:space="preserve"> This is consistent with elevations in</w:t>
-      </w:r>
-      <w:r>
-        <w:rPr>
-          <w:rFonts w:ascii="Arial" w:hAnsi="Arial" w:cs="Arial"/>
-          <w:sz w:val="22"/>
-        </w:rPr>
-        <w:t xml:space="preserve"> DHA </w:t>
-      </w:r>
-      <w:r>
-        <w:rPr>
-          <w:rFonts w:ascii="Arial" w:hAnsi="Arial" w:cs="Arial"/>
-          <w:sz w:val="22"/>
-        </w:rPr>
-        <w:t>in the breastmilk.</w:t>
-      </w:r>
-      <w:r>
-        <w:rPr>
-          <w:rFonts w:ascii="Arial" w:hAnsi="Arial" w:cs="Arial"/>
-          <w:sz w:val="22"/>
-        </w:rPr>
-        <w:t xml:space="preserve"> Gene set enrichment analyses identified </w:t>
+          <w:sz w:val="22"/>
+        </w:rPr>
+        <w:t xml:space="preserve">Gene set enrichment analyses identified </w:t>
       </w:r>
       <w:r>
         <w:rPr>
@@ -13933,7 +14352,22 @@
           <w:rFonts w:ascii="Arial" w:hAnsi="Arial" w:cs="Arial"/>
           <w:sz w:val="22"/>
         </w:rPr>
-        <w:t>differentiation and function</w:t>
+        <w:t xml:space="preserve">differentiation and </w:t>
+      </w:r>
+      <w:commentRangeStart w:id="18"/>
+      <w:r>
+        <w:rPr>
+          <w:rFonts w:ascii="Arial" w:hAnsi="Arial" w:cs="Arial"/>
+          <w:sz w:val="22"/>
+        </w:rPr>
+        <w:t>function</w:t>
+      </w:r>
+      <w:commentRangeEnd w:id="18"/>
+      <w:r>
+        <w:rPr>
+          <w:rStyle w:val="CommentReference"/>
+        </w:rPr>
+        <w:commentReference w:id="18"/>
       </w:r>
       <w:r>
         <w:rPr>
@@ -14110,7 +14544,18 @@
           <w:sz w:val="22"/>
           <w:szCs w:val="22"/>
         </w:rPr>
-        <w:t xml:space="preserve"> transgenic mice revealed higher fat percentage </w:t>
+        <w:t xml:space="preserve"> transgenic mice rev</w:t>
+      </w:r>
+      <w:bookmarkStart w:id="19" w:name="_GoBack"/>
+      <w:bookmarkEnd w:id="19"/>
+      <w:r>
+        <w:rPr>
+          <w:rFonts w:ascii="Arial" w:hAnsi="Arial" w:cs="Arial"/>
+          <w:color w:val="000000" w:themeColor="text1"/>
+          <w:sz w:val="22"/>
+          <w:szCs w:val="22"/>
+        </w:rPr>
+        <w:t xml:space="preserve">ealed higher fat percentage </w:t>
       </w:r>
       <w:r>
         <w:rPr>
@@ -14252,6 +14697,7 @@
           <w:sz w:val="22"/>
           <w:szCs w:val="22"/>
         </w:rPr>
+        <w:lastRenderedPageBreak/>
         <w:t xml:space="preserve">Include papers about rapamycin where they stop lactation </w:t>
       </w:r>
       <w:r>
@@ -14643,25 +15089,14 @@
           <w:szCs w:val="22"/>
         </w:rPr>
       </w:pPr>
-      <w:proofErr w:type="gramStart"/>
-      <w:r>
-        <w:rPr>
-          <w:rFonts w:ascii="Arial" w:hAnsi="Arial" w:cs="Arial"/>
-          <w:color w:val="000000" w:themeColor="text1"/>
-          <w:sz w:val="22"/>
-          <w:szCs w:val="22"/>
-        </w:rPr>
-        <w:t>Specifically</w:t>
-      </w:r>
-      <w:proofErr w:type="gramEnd"/>
-      <w:r>
-        <w:rPr>
-          <w:rFonts w:ascii="Arial" w:hAnsi="Arial" w:cs="Arial"/>
-          <w:color w:val="000000" w:themeColor="text1"/>
-          <w:sz w:val="22"/>
-          <w:szCs w:val="22"/>
-        </w:rPr>
-        <w:t xml:space="preserve"> we noticed an increase in DHA. </w:t>
+      <w:r>
+        <w:rPr>
+          <w:rFonts w:ascii="Arial" w:hAnsi="Arial" w:cs="Arial"/>
+          <w:color w:val="000000" w:themeColor="text1"/>
+          <w:sz w:val="22"/>
+          <w:szCs w:val="22"/>
+        </w:rPr>
+        <w:t xml:space="preserve">Specifically we noticed an increase in DHA. </w:t>
       </w:r>
       <w:r>
         <w:rPr>
@@ -14726,7 +15161,7 @@
         </w:rPr>
         <w:t xml:space="preserve"> DHA could be the primary factor in increasing DHA </w:t>
       </w:r>
-      <w:commentRangeStart w:id="14"/>
+      <w:commentRangeStart w:id="20"/>
       <w:r>
         <w:rPr>
           <w:rFonts w:ascii="Arial" w:hAnsi="Arial" w:cs="Arial"/>
@@ -14736,12 +15171,12 @@
         </w:rPr>
         <w:t>levels</w:t>
       </w:r>
-      <w:commentRangeEnd w:id="14"/>
+      <w:commentRangeEnd w:id="20"/>
       <w:r>
         <w:rPr>
           <w:rStyle w:val="CommentReference"/>
         </w:rPr>
-        <w:commentReference w:id="14"/>
+        <w:commentReference w:id="20"/>
       </w:r>
       <w:r>
         <w:rPr>
@@ -14865,17 +15300,7 @@
           <w:sz w:val="22"/>
           <w:szCs w:val="22"/>
         </w:rPr>
-        <w:t xml:space="preserve">There are several </w:t>
-      </w:r>
-      <w:proofErr w:type="gramStart"/>
-      <w:r>
-        <w:rPr>
-          <w:rFonts w:ascii="Arial" w:hAnsi="Arial" w:cs="Arial"/>
-          <w:color w:val="000000" w:themeColor="text1"/>
-          <w:sz w:val="22"/>
-          <w:szCs w:val="22"/>
-        </w:rPr>
-        <w:t>st</w:t>
+        <w:t>There are several st</w:t>
       </w:r>
       <w:r>
         <w:rPr>
@@ -14911,17 +15336,7 @@
           <w:sz w:val="22"/>
           <w:szCs w:val="22"/>
         </w:rPr>
-        <w:t>gths :</w:t>
-      </w:r>
-      <w:proofErr w:type="gramEnd"/>
-      <w:r>
-        <w:rPr>
-          <w:rFonts w:ascii="Arial" w:hAnsi="Arial" w:cs="Arial"/>
-          <w:color w:val="000000" w:themeColor="text1"/>
-          <w:sz w:val="22"/>
-          <w:szCs w:val="22"/>
-        </w:rPr>
-        <w:t xml:space="preserve"> same diet for all mice so any FA changes need to be from physiological changes in mouse</w:t>
+        <w:t>gths : same diet for all mice so any FA changes need to be from physiological changes in mouse</w:t>
       </w:r>
     </w:p>
     <w:p>
@@ -15542,7 +15957,6 @@
           <w:noProof/>
           <w:sz w:val="22"/>
         </w:rPr>
-        <w:lastRenderedPageBreak/>
         <w:t xml:space="preserve">2. Poston, L., L. F. Harthoorn, and E. M. Van Der Beek. 2011. Obesity in pregnancy: Implications for the mother and lifelong health of the child. A consensus statement. </w:t>
       </w:r>
       <w:r>
@@ -15811,6 +16225,7 @@
           <w:noProof/>
           <w:sz w:val="22"/>
         </w:rPr>
+        <w:lastRenderedPageBreak/>
         <w:t xml:space="preserve">6. Macias, H., and L. Hinck. 2012. Mammary gland development. </w:t>
       </w:r>
       <w:r>
@@ -16141,7 +16556,6 @@
           <w:noProof/>
           <w:sz w:val="22"/>
         </w:rPr>
-        <w:lastRenderedPageBreak/>
         <w:t xml:space="preserve">12. Bider-Canfield, Z., M. P. Martinez, X. Wang, W. Yu, M. P. Bautista, J. Brookey, K. A. Page, T. A. Buchanan, and A. H. Xiang. 2017. Maternal obesity, gestational diabetes, breastfeeding and childhood overweight at age 2 years. </w:t>
       </w:r>
       <w:r>
@@ -16343,7 +16757,16 @@
           <w:noProof/>
           <w:sz w:val="22"/>
         </w:rPr>
-        <w:t xml:space="preserve">15. De La Garza Puentes, A., A. M. Alemany, A. M. Chisaguano, R. M. Goyanes, A. I. Castellote, F. J. Torres-Espínola, L. García-Valdés, M. Escudero-Marín, M. T. Segura, C. Campoy, and M. C. López-Sabater. 2019. The effect of maternal obesity on breast milk fatty acids and its association with infant growth and cognition-The PREOBE follow-up. </w:t>
+        <w:t xml:space="preserve">15. De La Garza Puentes, A., A. M. Alemany, A. M. Chisaguano, R. M. Goyanes, A. I. Castellote, F. J. Torres-Espínola, L. García-Valdés, M. Escudero-Marín, M. T. Segura, C. </w:t>
+      </w:r>
+      <w:r>
+        <w:rPr>
+          <w:rFonts w:ascii="Arial" w:hAnsi="Arial" w:cs="Arial"/>
+          <w:noProof/>
+          <w:sz w:val="22"/>
+        </w:rPr>
+        <w:lastRenderedPageBreak/>
+        <w:t xml:space="preserve">Campoy, and M. C. López-Sabater. 2019. The effect of maternal obesity on breast milk fatty acids and its association with infant growth and cognition-The PREOBE follow-up. </w:t>
       </w:r>
       <w:r>
         <w:rPr>
@@ -16745,7 +17168,6 @@
           <w:noProof/>
           <w:sz w:val="22"/>
         </w:rPr>
-        <w:lastRenderedPageBreak/>
         <w:t xml:space="preserve">21. Chen, Y., H. Wei, F. Liu, and J.-L. Guan. 2014. Hyperactivation of mammalian target of rapamycin complex 1 (mTORC1) promotes breast cancer progression through enhancing glucose starvation-induced autophagy and Akt signaling. </w:t>
       </w:r>
       <w:r>
@@ -16947,6 +17369,7 @@
           <w:noProof/>
           <w:sz w:val="22"/>
         </w:rPr>
+        <w:lastRenderedPageBreak/>
         <w:t xml:space="preserve">24. Eguchi, J., Q.-W. Yan, D. E. Schones, M. Kamal, C.-H. Hsu, M. Q. Zhang, G. E. Crawford, and E. D. Rosen. 2008. Interferon Regulatory Factors Are Transcriptional Regulators of Adipogenesis. </w:t>
       </w:r>
       <w:r>
@@ -17246,16 +17669,7 @@
           <w:noProof/>
           <w:sz w:val="22"/>
         </w:rPr>
-        <w:t xml:space="preserve">29. Patro, R., G. Duggal, M. I. Love, R. A. Irizarry, and C. Kingsford. 2017. Salmon provides fast </w:t>
-      </w:r>
-      <w:r>
-        <w:rPr>
-          <w:rFonts w:ascii="Arial" w:hAnsi="Arial" w:cs="Arial"/>
-          <w:noProof/>
-          <w:sz w:val="22"/>
-        </w:rPr>
-        <w:lastRenderedPageBreak/>
-        <w:t xml:space="preserve">and bias-aware quantification of transcript expression. </w:t>
+        <w:t xml:space="preserve">29. Patro, R., G. Duggal, M. I. Love, R. A. Irizarry, and C. Kingsford. 2017. Salmon provides fast and bias-aware quantification of transcript expression. </w:t>
       </w:r>
       <w:r>
         <w:rPr>
@@ -17559,7 +17973,16 @@
           <w:noProof/>
           <w:sz w:val="22"/>
         </w:rPr>
-        <w:t>: 279–90. [online] http://www.ncbi.nlm.nih.gov/pubmed/20717712 (Accessed July 10, 2019).</w:t>
+        <w:t xml:space="preserve">: 279–90. [online] </w:t>
+      </w:r>
+      <w:r>
+        <w:rPr>
+          <w:rFonts w:ascii="Arial" w:hAnsi="Arial" w:cs="Arial"/>
+          <w:noProof/>
+          <w:sz w:val="22"/>
+        </w:rPr>
+        <w:lastRenderedPageBreak/>
+        <w:t>http://www.ncbi.nlm.nih.gov/pubmed/20717712 (Accessed July 10, 2019).</w:t>
       </w:r>
       <w:r>
         <w:rPr>
@@ -17889,7 +18312,6 @@
           <w:noProof/>
           <w:sz w:val="22"/>
         </w:rPr>
-        <w:lastRenderedPageBreak/>
         <w:t xml:space="preserve">39. Schwertfeger, K. L., J. L. McManaman, C. A. Palmer, M. C. Neville, and S. M. Anderson. 2003. Expression of constitutively activated Akt in the mammary gland leads to excess lipid synthesis during pregnancy and lactation. </w:t>
       </w:r>
       <w:r>
@@ -18091,6 +18513,7 @@
           <w:noProof/>
           <w:sz w:val="22"/>
         </w:rPr>
+        <w:lastRenderedPageBreak/>
         <w:t xml:space="preserve">42. Hu, Z., F. A. Tylavsky, J. C. Han, M. Kocak, J. H. Fowke, R. L. Davis, K. Lewinn, N. R. Bush, and • Qi Zhao. 2019. Maternal metabolic factors during pregnancy predict early childhood growth trajectories and obesity risk: the CANDLE Study. </w:t>
       </w:r>
       <w:r>
@@ -18438,15 +18861,7 @@
         <w:pStyle w:val="CommentText"/>
       </w:pPr>
       <w:r>
-        <w:t xml:space="preserve">Please check R code, in Maternal Data. </w:t>
-      </w:r>
-      <w:proofErr w:type="gramStart"/>
-      <w:r>
-        <w:t>Rmd,  line</w:t>
-      </w:r>
-      <w:proofErr w:type="gramEnd"/>
-      <w:r>
-        <w:t xml:space="preserve"> 323</w:t>
+        <w:t>Please check R code, in Maternal Data. Rmd,  line 323</w:t>
       </w:r>
     </w:p>
     <w:p>
@@ -18471,7 +18886,7 @@
       </w:r>
     </w:p>
   </w:comment>
-  <w:comment w:id="11" w:author="Noura El Habbal" w:date="2021-04-15T06:28:00Z" w:initials="NEH">
+  <w:comment w:id="11" w:author="Noura El Habbal" w:date="2021-04-26T16:26:00Z" w:initials="NEH">
     <w:p>
       <w:pPr>
         <w:pStyle w:val="CommentText"/>
@@ -18483,7 +18898,10 @@
         <w:annotationRef/>
       </w:r>
       <w:r>
-        <w:t xml:space="preserve">I wrote something up, but pending Allison’s results and Dave’s analysis using </w:t>
+        <w:t xml:space="preserve">Allison wrote the findings here, but pending </w:t>
+      </w:r>
+      <w:r>
+        <w:t xml:space="preserve">Dave’s analysis using </w:t>
       </w:r>
       <w:proofErr w:type="spellStart"/>
       <w:r>
@@ -18499,11 +18917,21 @@
       </w:r>
       <w:proofErr w:type="spellEnd"/>
       <w:r>
-        <w:t xml:space="preserve"> for size and count, and area of all images normalized to total MG image size) and to add graphs as density plots rather than histograms? </w:t>
-      </w:r>
+        <w:t xml:space="preserve"> for size and count, and area of all images normalized to total MG image size) and to add graphs as density plots rather than histograms?</w:t>
+      </w:r>
+    </w:p>
+    <w:p>
+      <w:pPr>
+        <w:pStyle w:val="CommentText"/>
+      </w:pPr>
+    </w:p>
+    <w:p>
+      <w:pPr>
+        <w:pStyle w:val="CommentText"/>
+      </w:pPr>
     </w:p>
   </w:comment>
-  <w:comment w:id="12" w:author="Noura El Habbal" w:date="2021-04-15T06:14:00Z" w:initials="NEH">
+  <w:comment w:id="12" w:author="Noura El Habbal" w:date="2021-04-26T16:42:00Z" w:initials="NEH">
     <w:p>
       <w:pPr>
         <w:pStyle w:val="CommentText"/>
@@ -18515,6 +18943,30 @@
         <w:annotationRef/>
       </w:r>
       <w:r>
+        <w:t xml:space="preserve">Noura needs to calculate effect size but unsure if after Dave does </w:t>
+      </w:r>
+      <w:proofErr w:type="spellStart"/>
+      <w:r>
+        <w:t>lme</w:t>
+      </w:r>
+      <w:proofErr w:type="spellEnd"/>
+      <w:r>
+        <w:t xml:space="preserve">? </w:t>
+      </w:r>
+    </w:p>
+  </w:comment>
+  <w:comment w:id="13" w:author="Noura El Habbal" w:date="2021-04-15T06:14:00Z" w:initials="NEH">
+    <w:p>
+      <w:pPr>
+        <w:pStyle w:val="CommentText"/>
+      </w:pPr>
+      <w:r>
+        <w:rPr>
+          <w:rStyle w:val="CommentReference"/>
+        </w:rPr>
+        <w:annotationRef/>
+      </w:r>
+      <w:r>
         <w:t xml:space="preserve">Agreed to add this as supplemental figure and to include </w:t>
       </w:r>
       <w:proofErr w:type="spellStart"/>
@@ -18527,7 +18979,95 @@
       </w:r>
     </w:p>
   </w:comment>
-  <w:comment w:id="14" w:author="Noura El Habbal" w:date="2021-04-15T10:23:00Z" w:initials="NEH">
+  <w:comment w:id="14" w:author="Noura El Habbal" w:date="2021-04-26T16:49:00Z" w:initials="NEH">
+    <w:p>
+      <w:pPr>
+        <w:pStyle w:val="CommentText"/>
+      </w:pPr>
+      <w:r>
+        <w:rPr>
+          <w:rStyle w:val="CommentReference"/>
+        </w:rPr>
+        <w:annotationRef/>
+      </w:r>
+      <w:r>
+        <w:t>Didn’t we have 152 downregulated and 112 upregulated genes? So more than 139? @Dave</w:t>
+      </w:r>
+    </w:p>
+  </w:comment>
+  <w:comment w:id="15" w:author="Noura El Habbal" w:date="2021-04-26T16:50:00Z" w:initials="NEH">
+    <w:p>
+      <w:pPr>
+        <w:pStyle w:val="CommentText"/>
+      </w:pPr>
+      <w:r>
+        <w:rPr>
+          <w:rStyle w:val="CommentReference"/>
+        </w:rPr>
+        <w:annotationRef/>
+      </w:r>
+      <w:r>
+        <w:t>Can we add something here to say which could confirm the lack of discrepancy in milk protein concentration across genotypes?</w:t>
+      </w:r>
+    </w:p>
+  </w:comment>
+  <w:comment w:id="16" w:author="Noura El Habbal" w:date="2021-04-26T16:52:00Z" w:initials="NEH">
+    <w:p>
+      <w:pPr>
+        <w:pStyle w:val="CommentText"/>
+      </w:pPr>
+      <w:r>
+        <w:rPr>
+          <w:rStyle w:val="CommentReference"/>
+        </w:rPr>
+        <w:annotationRef/>
+      </w:r>
+      <w:r>
+        <w:t>Italic?</w:t>
+      </w:r>
+    </w:p>
+  </w:comment>
+  <w:comment w:id="17" w:author="Noura El Habbal" w:date="2021-04-26T16:52:00Z" w:initials="NEH">
+    <w:p>
+      <w:pPr>
+        <w:pStyle w:val="CommentText"/>
+      </w:pPr>
+      <w:r>
+        <w:rPr>
+          <w:rStyle w:val="CommentReference"/>
+        </w:rPr>
+        <w:annotationRef/>
+      </w:r>
+      <w:r>
+        <w:t xml:space="preserve">Do we need effect sizes for these or is it fine to exclude effect sizes for the </w:t>
+      </w:r>
+      <w:proofErr w:type="spellStart"/>
+      <w:r>
+        <w:t>RNaseq</w:t>
+      </w:r>
+      <w:proofErr w:type="spellEnd"/>
+      <w:r>
+        <w:t xml:space="preserve"> ?</w:t>
+      </w:r>
+    </w:p>
+  </w:comment>
+  <w:comment w:id="18" w:author="Noura El Habbal" w:date="2021-04-26T16:53:00Z" w:initials="NEH">
+    <w:p>
+      <w:pPr>
+        <w:pStyle w:val="CommentText"/>
+      </w:pPr>
+      <w:r>
+        <w:rPr>
+          <w:rStyle w:val="CommentReference"/>
+        </w:rPr>
+        <w:annotationRef/>
+      </w:r>
+      <w:r>
+        <w:t xml:space="preserve">Should we include the other downregulated pathways? Like chromatin.., sensory perception…? </w:t>
+      </w:r>
+    </w:p>
+  </w:comment>
+  <w:comment w:id="20" w:author="Noura El Habbal" w:date="2021-04-15T10:23:00Z" w:initials="NEH">
     <w:p>
       <w:pPr>
         <w:pStyle w:val="CommentText"/>
@@ -18607,8 +19147,14 @@
   <w15:commentEx w15:paraId="05CF8F78" w15:done="0"/>
   <w15:commentEx w15:paraId="536ABB09" w15:done="0"/>
   <w15:commentEx w15:paraId="49DF351C" w15:paraIdParent="536ABB09" w15:done="0"/>
-  <w15:commentEx w15:paraId="6B1B30F7" w15:done="0"/>
+  <w15:commentEx w15:paraId="704F365F" w15:done="0"/>
+  <w15:commentEx w15:paraId="7E9BEDE2" w15:paraIdParent="704F365F" w15:done="0"/>
   <w15:commentEx w15:paraId="3AD9F7E5" w15:done="0"/>
+  <w15:commentEx w15:paraId="34E75090" w15:done="0"/>
+  <w15:commentEx w15:paraId="7BF6BB67" w15:done="0"/>
+  <w15:commentEx w15:paraId="137553AC" w15:done="0"/>
+  <w15:commentEx w15:paraId="4AC90FE2" w15:done="0"/>
+  <w15:commentEx w15:paraId="470B2AD1" w15:done="0"/>
   <w15:commentEx w15:paraId="1B7C35FE" w15:done="0"/>
 </w15:commentsEx>
 </file>
@@ -18626,8 +19172,13 @@
   <w16cid:commentId w16cid:paraId="05CF8F78" w16cid:durableId="24225632"/>
   <w16cid:commentId w16cid:paraId="536ABB09" w16cid:durableId="23A8C08B"/>
   <w16cid:commentId w16cid:paraId="49DF351C" w16cid:durableId="241773E0"/>
-  <w16cid:commentId w16cid:paraId="6B1B30F7" w16cid:durableId="24225B99"/>
-  <w16cid:commentId w16cid:paraId="3AD9F7E5" w16cid:durableId="2422582D"/>
+  <w16cid:commentId w16cid:paraId="704F365F" w16cid:durableId="24316828"/>
+  <w16cid:commentId w16cid:paraId="7E9BEDE2" w16cid:durableId="24316BF6"/>
+  <w16cid:commentId w16cid:paraId="34E75090" w16cid:durableId="24316D80"/>
+  <w16cid:commentId w16cid:paraId="7BF6BB67" w16cid:durableId="24316DC2"/>
+  <w16cid:commentId w16cid:paraId="137553AC" w16cid:durableId="24316E33"/>
+  <w16cid:commentId w16cid:paraId="4AC90FE2" w16cid:durableId="24316E46"/>
+  <w16cid:commentId w16cid:paraId="470B2AD1" w16cid:durableId="24316E83"/>
   <w16cid:commentId w16cid:paraId="1B7C35FE" w16cid:durableId="24229294"/>
 </w16cid:commentsIds>
 </file>
@@ -19365,7 +19916,6 @@
   <w:style w:type="character" w:default="1" w:styleId="DefaultParagraphFont">
     <w:name w:val="Default Paragraph Font"/>
     <w:uiPriority w:val="1"/>
-    <w:semiHidden/>
     <w:unhideWhenUsed/>
   </w:style>
   <w:style w:type="table" w:default="1" w:styleId="TableNormal">
@@ -20055,7 +20605,7 @@
 </file>
 
 <file path=customXml/itemProps1.xml><?xml version="1.0" encoding="utf-8"?>
-<ds:datastoreItem xmlns:ds="http://schemas.openxmlformats.org/officeDocument/2006/customXml" ds:itemID="{9792AD4E-273D-7B47-9482-B652EB5D818D}">
+<ds:datastoreItem xmlns:ds="http://schemas.openxmlformats.org/officeDocument/2006/customXml" ds:itemID="{E4B99451-31D2-BD49-9B7C-756E4EDCC921}">
   <ds:schemaRefs>
     <ds:schemaRef ds:uri="http://schemas.openxmlformats.org/officeDocument/2006/bibliography"/>
   </ds:schemaRefs>

</xml_diff>

<commit_message>
worked on discussion, random thoughts but a decent attempt
</commit_message>
<xml_diff>
--- a/Manuscripts/Mammary Gland aTSC/Manuscript.docx
+++ b/Manuscripts/Mammary Gland aTSC/Manuscript.docx
@@ -2785,7 +2785,7 @@
           <w:sz w:val="22"/>
           <w:szCs w:val="22"/>
         </w:rPr>
-        <w:instrText>ADDIN CSL_CITATION {"citationItems":[{"id":"ITEM-1","itemData":{"DOI":"10.1007/s00592-014-0632-9","ISSN":"0940-5429","author":[{"dropping-particle":"","family":"Catalán","given":"Victoria","non-dropping-particle":"","parse-names":false,"suffix":""},{"dropping-particle":"","family":"Gómez-Ambrosi","given":"Javier","non-dropping-particle":"","parse-names":false,"suffix":""},{"dropping-particle":"","family":"Rodríguez","given":"Amaia","non-dropping-particle":"","parse-names":false,"suffix":""},{"dropping-particle":"","family":"Ramírez","given":"Beatriz","non-dropping-particle":"","parse-names":false,"suffix":""},{"dropping-particle":"","family":"Andrada","given":"Patricia","non-dropping-particle":"","parse-names":false,"suffix":""},{"dropping-particle":"","family":"Rotellar","given":"Fernando","non-dropping-particle":"","parse-names":false,"suffix":""},{"dropping-particle":"","family":"Valentí","given":"Víctor","non-dropping-particle":"","parse-names":false,"suffix":""},{"dropping-particle":"","family":"Moncada","given":"Rafael","non-dropping-particle":"","parse-names":false,"suffix":""},{"dropping-particle":"","family":"Martí","given":"Pablo","non-dropping-particle":"","parse-names":false,"suffix":""},{"dropping-particle":"","family":"Silva","given":"Camilo","non-dropping-particle":"","parse-names":false,"suffix":""},{"dropping-particle":"","family":"Salvador","given":"Javier","non-dropping-particle":"","parse-names":false,"suffix":""},{"dropping-particle":"","family":"Frühbeck","given":"Gema","non-dropping-particle":"","parse-names":false,"suffix":""}],"container-title":"Acta Diabetologica","id":"ITEM-1","issue":"2","issued":{"date-parts":[["2015","4","14"]]},"page":"257-266","publisher":"Springer Milan","title":"Expression of S6K1 in human visceral adipose tissue is upregulated in obesity and related to insulin resistance and inflammation","type":"article-journal","volume":"52"},"uris":["http://www.mendeley.com/documents/?uuid=b5d12e93-8ce2-365a-a64d-5254e5652bbf"]}],"mendeley":{"formattedCitation":"(16)","plainTextFormattedCitation":"(16)","previouslyFormattedCitation":"(20)"},"properties":{"noteIndex":0},"schema":"https://github.com/citation-style-language/schema/raw/master/csl-citation.json"}</w:instrText>
+        <w:instrText>ADDIN CSL_CITATION {"citationItems":[{"id":"ITEM-1","itemData":{"DOI":"10.1007/s00592-014-0632-9","ISSN":"0940-5429","author":[{"dropping-particle":"","family":"Catalán","given":"Victoria","non-dropping-particle":"","parse-names":false,"suffix":""},{"dropping-particle":"","family":"Gómez-Ambrosi","given":"Javier","non-dropping-particle":"","parse-names":false,"suffix":""},{"dropping-particle":"","family":"Rodríguez","given":"Amaia","non-dropping-particle":"","parse-names":false,"suffix":""},{"dropping-particle":"","family":"Ramírez","given":"Beatriz","non-dropping-particle":"","parse-names":false,"suffix":""},{"dropping-particle":"","family":"Andrada","given":"Patricia","non-dropping-particle":"","parse-names":false,"suffix":""},{"dropping-particle":"","family":"Rotellar","given":"Fernando","non-dropping-particle":"","parse-names":false,"suffix":""},{"dropping-particle":"","family":"Valentí","given":"Víctor","non-dropping-particle":"","parse-names":false,"suffix":""},{"dropping-particle":"","family":"Moncada","given":"Rafael","non-dropping-particle":"","parse-names":false,"suffix":""},{"dropping-particle":"","family":"Martí","given":"Pablo","non-dropping-particle":"","parse-names":false,"suffix":""},{"dropping-particle":"","family":"Silva","given":"Camilo","non-dropping-particle":"","parse-names":false,"suffix":""},{"dropping-particle":"","family":"Salvador","given":"Javier","non-dropping-particle":"","parse-names":false,"suffix":""},{"dropping-particle":"","family":"Frühbeck","given":"Gema","non-dropping-particle":"","parse-names":false,"suffix":""}],"container-title":"Acta Diabetologica","id":"ITEM-1","issue":"2","issued":{"date-parts":[["2015","4","14"]]},"page":"257-266","publisher":"Springer Milan","title":"Expression of S6K1 in human visceral adipose tissue is upregulated in obesity and related to insulin resistance and inflammation","type":"article-journal","volume":"52"},"uris":["http://www.mendeley.com/documents/?uuid=b5d12e93-8ce2-365a-a64d-5254e5652bbf"]}],"mendeley":{"formattedCitation":"(16)","plainTextFormattedCitation":"(16)","previouslyFormattedCitation":"(16)"},"properties":{"noteIndex":0},"schema":"https://github.com/citation-style-language/schema/raw/master/csl-citation.json"}</w:instrText>
       </w:r>
       <w:r>
         <w:rPr>
@@ -2858,7 +2858,7 @@
           <w:sz w:val="22"/>
           <w:szCs w:val="22"/>
         </w:rPr>
-        <w:instrText>ADDIN CSL_CITATION {"citationItems":[{"id":"ITEM-1","itemData":{"DOI":"10.1016/j.tips.2015.11.011","ISSN":"1873-3735","PMID":"26700098","abstract":"The increasing epidemic of obesity and its comorbidities has spurred research interest in adipose biology and its regulatory functions. Recent studies have revealed that the mechanistic target of rapamycin (mTOR) signaling pathway has a critical role in the regulation of adipose tissue function, including adipogenesis, lipid metabolism, thermogenesis, and adipokine synthesis and/or secretion. Given the importance of mTOR signaling in controlling energy homeostasis, it is not unexpected that deregulated mTOR signaling is associated with obesity and related metabolic disorders. In this review, we highlight current advances in understanding the roles of the mTOR signaling pathway in adipose tissue. We also provide a more nuanced view of how the mTOR signaling pathway regulates adipose tissue biology and function. Finally, we describe approaches to modulate the activity and tissue-specific function of mTOR that may pave the way towards counteracting obesity and related metabolic diseases.","author":[{"dropping-particle":"","family":"Cai","given":"Huan","non-dropping-particle":"","parse-names":false,"suffix":""},{"dropping-particle":"","family":"Dong","given":"Lily Q","non-dropping-particle":"","parse-names":false,"suffix":""},{"dropping-particle":"","family":"Liu","given":"Feng","non-dropping-particle":"","parse-names":false,"suffix":""}],"container-title":"Trends in pharmacological sciences","id":"ITEM-1","issue":"4","issued":{"date-parts":[["2016","4"]]},"page":"303-317","publisher":"NIH Public Access","title":"Recent Advances in Adipose mTOR Signaling and Function: Therapeutic Prospects.","type":"article-journal","volume":"37"},"uris":["http://www.mendeley.com/documents/?uuid=83694779-bfb7-323d-ba26-cfa75aa30d5c"]},{"id":"ITEM-2","itemData":{"DOI":"10.1152/physiol.00024.2006","ISSN":"1548-9213","PMID":"16990457","abstract":"Signaling through mammalian target of rapamycin (mTOR) is activated by amino acids, insulin, and growth factors, and impaired by nutrient or energy deficiency. mTOR plays key roles in cell physiology. mTOR regulates numerous components involved in protein synthesis, including initiation and elongation factors, and the biogenesis of ribosomes themselves.","author":[{"dropping-particle":"","family":"Wang","given":"Xuemin","non-dropping-particle":"","parse-names":false,"suffix":""},{"dropping-particle":"","family":"Proud","given":"Christopher G.","non-dropping-particle":"","parse-names":false,"suffix":""}],"container-title":"Physiology","id":"ITEM-2","issue":"5","issued":{"date-parts":[["2006","10"]]},"page":"362-369","title":"The mTOR Pathway in the Control of Protein Synthesis","type":"article-journal","volume":"21"},"uris":["http://www.mendeley.com/documents/?uuid=24225e69-d780-36ab-8ed7-61e2a9785f96"]}],"mendeley":{"formattedCitation":"(17, 18)","plainTextFormattedCitation":"(17, 18)","previouslyFormattedCitation":"(16, 17)"},"properties":{"noteIndex":0},"schema":"https://github.com/citation-style-language/schema/raw/master/csl-citation.json"}</w:instrText>
+        <w:instrText>ADDIN CSL_CITATION {"citationItems":[{"id":"ITEM-1","itemData":{"DOI":"10.1016/j.tips.2015.11.011","ISSN":"1873-3735","PMID":"26700098","abstract":"The increasing epidemic of obesity and its comorbidities has spurred research interest in adipose biology and its regulatory functions. Recent studies have revealed that the mechanistic target of rapamycin (mTOR) signaling pathway has a critical role in the regulation of adipose tissue function, including adipogenesis, lipid metabolism, thermogenesis, and adipokine synthesis and/or secretion. Given the importance of mTOR signaling in controlling energy homeostasis, it is not unexpected that deregulated mTOR signaling is associated with obesity and related metabolic disorders. In this review, we highlight current advances in understanding the roles of the mTOR signaling pathway in adipose tissue. We also provide a more nuanced view of how the mTOR signaling pathway regulates adipose tissue biology and function. Finally, we describe approaches to modulate the activity and tissue-specific function of mTOR that may pave the way towards counteracting obesity and related metabolic diseases.","author":[{"dropping-particle":"","family":"Cai","given":"Huan","non-dropping-particle":"","parse-names":false,"suffix":""},{"dropping-particle":"","family":"Dong","given":"Lily Q","non-dropping-particle":"","parse-names":false,"suffix":""},{"dropping-particle":"","family":"Liu","given":"Feng","non-dropping-particle":"","parse-names":false,"suffix":""}],"container-title":"Trends in pharmacological sciences","id":"ITEM-1","issue":"4","issued":{"date-parts":[["2016","4"]]},"page":"303-317","publisher":"NIH Public Access","title":"Recent Advances in Adipose mTOR Signaling and Function: Therapeutic Prospects.","type":"article-journal","volume":"37"},"uris":["http://www.mendeley.com/documents/?uuid=83694779-bfb7-323d-ba26-cfa75aa30d5c"]},{"id":"ITEM-2","itemData":{"DOI":"10.1152/physiol.00024.2006","ISSN":"1548-9213","PMID":"16990457","abstract":"Signaling through mammalian target of rapamycin (mTOR) is activated by amino acids, insulin, and growth factors, and impaired by nutrient or energy deficiency. mTOR plays key roles in cell physiology. mTOR regulates numerous components involved in protein synthesis, including initiation and elongation factors, and the biogenesis of ribosomes themselves.","author":[{"dropping-particle":"","family":"Wang","given":"Xuemin","non-dropping-particle":"","parse-names":false,"suffix":""},{"dropping-particle":"","family":"Proud","given":"Christopher G.","non-dropping-particle":"","parse-names":false,"suffix":""}],"container-title":"Physiology","id":"ITEM-2","issue":"5","issued":{"date-parts":[["2006","10"]]},"page":"362-369","title":"The mTOR Pathway in the Control of Protein Synthesis","type":"article-journal","volume":"21"},"uris":["http://www.mendeley.com/documents/?uuid=24225e69-d780-36ab-8ed7-61e2a9785f96"]}],"mendeley":{"formattedCitation":"(17, 18)","plainTextFormattedCitation":"(17, 18)","previouslyFormattedCitation":"(17, 18)"},"properties":{"noteIndex":0},"schema":"https://github.com/citation-style-language/schema/raw/master/csl-citation.json"}</w:instrText>
       </w:r>
       <w:r>
         <w:rPr>
@@ -2933,7 +2933,7 @@
           <w:sz w:val="22"/>
           <w:szCs w:val="22"/>
         </w:rPr>
-        <w:instrText>ADDIN CSL_CITATION {"citationItems":[{"id":"ITEM-1","itemData":{"DOI":"10.1038/ijo.2010.208","ISSN":"0307-0565","abstract":"mTORC1 signaling in energy balance and metabolic disease","author":[{"dropping-particle":"","family":"Catania","given":"C","non-dropping-particle":"","parse-names":false,"suffix":""},{"dropping-particle":"","family":"Binder","given":"E","non-dropping-particle":"","parse-names":false,"suffix":""},{"dropping-particle":"","family":"Cota","given":"D","non-dropping-particle":"","parse-names":false,"suffix":""}],"container-title":"International Journal of Obesity","id":"ITEM-1","issue":"6","issued":{"date-parts":[["2011","6","28"]]},"page":"751-761","publisher":"Nature Publishing Group","title":"mTORC1 signaling in energy balance and metabolic disease","type":"article-journal","volume":"35"},"uris":["http://www.mendeley.com/documents/?uuid=15280fc8-f74e-3b2c-b092-e1f5a7b33198"]}],"mendeley":{"formattedCitation":"(19)","plainTextFormattedCitation":"(19)","previouslyFormattedCitation":"(18)"},"properties":{"noteIndex":0},"schema":"https://github.com/citation-style-language/schema/raw/master/csl-citation.json"}</w:instrText>
+        <w:instrText>ADDIN CSL_CITATION {"citationItems":[{"id":"ITEM-1","itemData":{"DOI":"10.1038/ijo.2010.208","ISSN":"0307-0565","abstract":"mTORC1 signaling in energy balance and metabolic disease","author":[{"dropping-particle":"","family":"Catania","given":"C","non-dropping-particle":"","parse-names":false,"suffix":""},{"dropping-particle":"","family":"Binder","given":"E","non-dropping-particle":"","parse-names":false,"suffix":""},{"dropping-particle":"","family":"Cota","given":"D","non-dropping-particle":"","parse-names":false,"suffix":""}],"container-title":"International Journal of Obesity","id":"ITEM-1","issue":"6","issued":{"date-parts":[["2011","6","28"]]},"page":"751-761","publisher":"Nature Publishing Group","title":"mTORC1 signaling in energy balance and metabolic disease","type":"article-journal","volume":"35"},"uris":["http://www.mendeley.com/documents/?uuid=15280fc8-f74e-3b2c-b092-e1f5a7b33198"]}],"mendeley":{"formattedCitation":"(19)","plainTextFormattedCitation":"(19)","previouslyFormattedCitation":"(19)"},"properties":{"noteIndex":0},"schema":"https://github.com/citation-style-language/schema/raw/master/csl-citation.json"}</w:instrText>
       </w:r>
       <w:r>
         <w:rPr>
@@ -3006,7 +3006,7 @@
           <w:sz w:val="22"/>
           <w:szCs w:val="22"/>
         </w:rPr>
-        <w:instrText>ADDIN CSL_CITATION {"citationItems":[{"id":"ITEM-1","itemData":{"DOI":"10.1016/j.cub.2009.09.058","ISSN":"09609822","PMID":"19948145","abstract":"Lipid biosynthesis is essential for the maintenance of cellular homeostasis. The lipids produced by cells (glycerolipids, fatty acids, phospholipids, cholesterol, and sphingolipids) are used as an energy source/reserve, as building blocks for membrane biosynthesis, as precursor molecules for the synthesis of various cellular products, and as signaling molecules. Defects in lipid synthesis or processing contribute to the development of many diseases, including obesity, insulin resistance, type 2 diabetes, non-alcoholic fatty liver disease, and cancer. Studies published over the last few years have shown that the target of rapamycin (TOR), a conserved serine/threonine kinase with an important role in regulating cell growth, controls lipid biosynthesis through various mechanisms. Here, we review these findings and briefly discuss their potential relevance for human health and disease.","author":[{"dropping-particle":"","family":"Laplante","given":"Mathieu","non-dropping-particle":"","parse-names":false,"suffix":""},{"dropping-particle":"","family":"Sabatini","given":"David M.","non-dropping-particle":"","parse-names":false,"suffix":""}],"container-title":"Current Biology","id":"ITEM-1","issue":"22","issued":{"date-parts":[["2009","12","1"]]},"page":"R1046-R1052","title":"An Emerging Role of mTOR in Lipid Biosynthesis","type":"article-journal","volume":"19"},"uris":["http://www.mendeley.com/documents/?uuid=dd4ef4e2-7002-34d3-b008-b44dff7a354f"]},{"id":"ITEM-2","itemData":{"DOI":"10.1016/j.tips.2015.11.011","ISSN":"1873-3735","PMID":"26700098","abstract":"The increasing epidemic of obesity and its comorbidities has spurred research interest in adipose biology and its regulatory functions. Recent studies have revealed that the mechanistic target of rapamycin (mTOR) signaling pathway has a critical role in the regulation of adipose tissue function, including adipogenesis, lipid metabolism, thermogenesis, and adipokine synthesis and/or secretion. Given the importance of mTOR signaling in controlling energy homeostasis, it is not unexpected that deregulated mTOR signaling is associated with obesity and related metabolic disorders. In this review, we highlight current advances in understanding the roles of the mTOR signaling pathway in adipose tissue. We also provide a more nuanced view of how the mTOR signaling pathway regulates adipose tissue biology and function. Finally, we describe approaches to modulate the activity and tissue-specific function of mTOR that may pave the way towards counteracting obesity and related metabolic diseases.","author":[{"dropping-particle":"","family":"Cai","given":"Huan","non-dropping-particle":"","parse-names":false,"suffix":""},{"dropping-particle":"","family":"Dong","given":"Lily Q","non-dropping-particle":"","parse-names":false,"suffix":""},{"dropping-particle":"","family":"Liu","given":"Feng","non-dropping-particle":"","parse-names":false,"suffix":""}],"container-title":"Trends in pharmacological sciences","id":"ITEM-2","issue":"4","issued":{"date-parts":[["2016","4"]]},"page":"303-317","publisher":"NIH Public Access","title":"Recent Advances in Adipose mTOR Signaling and Function: Therapeutic Prospects.","type":"article-journal","volume":"37"},"uris":["http://www.mendeley.com/documents/?uuid=83694779-bfb7-323d-ba26-cfa75aa30d5c"]}],"mendeley":{"formattedCitation":"(17, 20)","plainTextFormattedCitation":"(17, 20)","previouslyFormattedCitation":"(16, 19)"},"properties":{"noteIndex":0},"schema":"https://github.com/citation-style-language/schema/raw/master/csl-citation.json"}</w:instrText>
+        <w:instrText>ADDIN CSL_CITATION {"citationItems":[{"id":"ITEM-1","itemData":{"DOI":"10.1016/j.cub.2009.09.058","ISSN":"09609822","PMID":"19948145","abstract":"Lipid biosynthesis is essential for the maintenance of cellular homeostasis. The lipids produced by cells (glycerolipids, fatty acids, phospholipids, cholesterol, and sphingolipids) are used as an energy source/reserve, as building blocks for membrane biosynthesis, as precursor molecules for the synthesis of various cellular products, and as signaling molecules. Defects in lipid synthesis or processing contribute to the development of many diseases, including obesity, insulin resistance, type 2 diabetes, non-alcoholic fatty liver disease, and cancer. Studies published over the last few years have shown that the target of rapamycin (TOR), a conserved serine/threonine kinase with an important role in regulating cell growth, controls lipid biosynthesis through various mechanisms. Here, we review these findings and briefly discuss their potential relevance for human health and disease.","author":[{"dropping-particle":"","family":"Laplante","given":"Mathieu","non-dropping-particle":"","parse-names":false,"suffix":""},{"dropping-particle":"","family":"Sabatini","given":"David M.","non-dropping-particle":"","parse-names":false,"suffix":""}],"container-title":"Current Biology","id":"ITEM-1","issue":"22","issued":{"date-parts":[["2009","12","1"]]},"page":"R1046-R1052","title":"An Emerging Role of mTOR in Lipid Biosynthesis","type":"article-journal","volume":"19"},"uris":["http://www.mendeley.com/documents/?uuid=dd4ef4e2-7002-34d3-b008-b44dff7a354f"]},{"id":"ITEM-2","itemData":{"DOI":"10.1016/j.tips.2015.11.011","ISSN":"1873-3735","PMID":"26700098","abstract":"The increasing epidemic of obesity and its comorbidities has spurred research interest in adipose biology and its regulatory functions. Recent studies have revealed that the mechanistic target of rapamycin (mTOR) signaling pathway has a critical role in the regulation of adipose tissue function, including adipogenesis, lipid metabolism, thermogenesis, and adipokine synthesis and/or secretion. Given the importance of mTOR signaling in controlling energy homeostasis, it is not unexpected that deregulated mTOR signaling is associated with obesity and related metabolic disorders. In this review, we highlight current advances in understanding the roles of the mTOR signaling pathway in adipose tissue. We also provide a more nuanced view of how the mTOR signaling pathway regulates adipose tissue biology and function. Finally, we describe approaches to modulate the activity and tissue-specific function of mTOR that may pave the way towards counteracting obesity and related metabolic diseases.","author":[{"dropping-particle":"","family":"Cai","given":"Huan","non-dropping-particle":"","parse-names":false,"suffix":""},{"dropping-particle":"","family":"Dong","given":"Lily Q","non-dropping-particle":"","parse-names":false,"suffix":""},{"dropping-particle":"","family":"Liu","given":"Feng","non-dropping-particle":"","parse-names":false,"suffix":""}],"container-title":"Trends in pharmacological sciences","id":"ITEM-2","issue":"4","issued":{"date-parts":[["2016","4"]]},"page":"303-317","publisher":"NIH Public Access","title":"Recent Advances in Adipose mTOR Signaling and Function: Therapeutic Prospects.","type":"article-journal","volume":"37"},"uris":["http://www.mendeley.com/documents/?uuid=83694779-bfb7-323d-ba26-cfa75aa30d5c"]}],"mendeley":{"formattedCitation":"(17, 20)","plainTextFormattedCitation":"(17, 20)","previouslyFormattedCitation":"(17, 20)"},"properties":{"noteIndex":0},"schema":"https://github.com/citation-style-language/schema/raw/master/csl-citation.json"}</w:instrText>
       </w:r>
       <w:r>
         <w:rPr>
@@ -9751,16 +9751,7 @@
           <w:sz w:val="22"/>
           <w:szCs w:val="22"/>
         </w:rPr>
-        <w:t xml:space="preserve"> and a 29% reduction </w:t>
-      </w:r>
-      <w:r>
-        <w:rPr>
-          <w:rFonts w:ascii="Arial" w:hAnsi="Arial" w:cs="Arial"/>
-          <w:color w:val="000000" w:themeColor="text1"/>
-          <w:sz w:val="22"/>
-          <w:szCs w:val="22"/>
-        </w:rPr>
-        <w:t xml:space="preserve">in left lower mammary glands </w:t>
+        <w:t xml:space="preserve"> and a 29% reduction in left lower mammary glands </w:t>
       </w:r>
       <w:r>
         <w:rPr>
@@ -10413,6 +10404,8 @@
         <w:lastRenderedPageBreak/>
         <w:t>WT</w:t>
       </w:r>
+      <w:commentRangeStart w:id="13"/>
+      <w:commentRangeEnd w:id="13"/>
       <w:r>
         <w:rPr>
           <w:rStyle w:val="CommentReference"/>
@@ -14462,16 +14455,142 @@
           <w:sz w:val="22"/>
           <w:szCs w:val="22"/>
         </w:rPr>
-        <w:t>Additionally, and supporting our finding, t</w:t>
-      </w:r>
-      <w:r>
-        <w:rPr>
-          <w:rFonts w:ascii="Arial" w:hAnsi="Arial" w:cs="Arial"/>
-          <w:color w:val="000000" w:themeColor="text1"/>
-          <w:sz w:val="22"/>
-          <w:szCs w:val="22"/>
-        </w:rPr>
-        <w:t xml:space="preserve">ransgenic pregnant mice with activated AKT in the mammary epithelial cells showed distended alveoli during lactation and a higher lipid droplet composition and size in the mammary epithelial during gestation and lactation </w:t>
+        <w:t>In this study we show that hyperactivation of adipocyte mTORC1 alters milk fat composition</w:t>
+      </w:r>
+      <w:r>
+        <w:rPr>
+          <w:rFonts w:ascii="Arial" w:hAnsi="Arial" w:cs="Arial"/>
+          <w:color w:val="000000" w:themeColor="text1"/>
+          <w:sz w:val="22"/>
+          <w:szCs w:val="22"/>
+        </w:rPr>
+        <w:t xml:space="preserve"> and mammary gland histology</w:t>
+      </w:r>
+      <w:r>
+        <w:rPr>
+          <w:rFonts w:ascii="Arial" w:hAnsi="Arial" w:cs="Arial"/>
+          <w:color w:val="000000" w:themeColor="text1"/>
+          <w:sz w:val="22"/>
+          <w:szCs w:val="22"/>
+        </w:rPr>
+        <w:t>. A</w:t>
+      </w:r>
+      <w:r>
+        <w:rPr>
+          <w:rFonts w:ascii="Arial" w:hAnsi="Arial" w:cs="Arial"/>
+          <w:color w:val="000000" w:themeColor="text1"/>
+          <w:sz w:val="22"/>
+          <w:szCs w:val="22"/>
+        </w:rPr>
+        <w:t xml:space="preserve"> better understanding of the role of the mammary gland in nutrient sensing will </w:t>
+      </w:r>
+      <w:r>
+        <w:rPr>
+          <w:rFonts w:ascii="Arial" w:hAnsi="Arial" w:cs="Arial"/>
+          <w:color w:val="000000" w:themeColor="text1"/>
+          <w:sz w:val="22"/>
+          <w:szCs w:val="22"/>
+        </w:rPr>
+        <w:t xml:space="preserve">be critical to assess infant nutrition </w:t>
+      </w:r>
+      <w:r>
+        <w:rPr>
+          <w:rFonts w:ascii="Arial" w:hAnsi="Arial" w:cs="Arial"/>
+          <w:color w:val="000000" w:themeColor="text1"/>
+          <w:sz w:val="22"/>
+          <w:szCs w:val="22"/>
+        </w:rPr>
+        <w:t>during lactation</w:t>
+      </w:r>
+      <w:r>
+        <w:rPr>
+          <w:rFonts w:ascii="Arial" w:hAnsi="Arial" w:cs="Arial"/>
+          <w:color w:val="000000" w:themeColor="text1"/>
+          <w:sz w:val="22"/>
+          <w:szCs w:val="22"/>
+        </w:rPr>
+        <w:t>.</w:t>
+      </w:r>
+      <w:r>
+        <w:rPr>
+          <w:rFonts w:ascii="Arial" w:hAnsi="Arial" w:cs="Arial"/>
+          <w:color w:val="000000" w:themeColor="text1"/>
+          <w:sz w:val="22"/>
+          <w:szCs w:val="22"/>
+        </w:rPr>
+        <w:t xml:space="preserve"> Similar to our findings, transgenic </w:t>
+      </w:r>
+      <w:r>
+        <w:rPr>
+          <w:rFonts w:ascii="Arial" w:hAnsi="Arial" w:cs="Arial"/>
+          <w:color w:val="000000" w:themeColor="text1"/>
+          <w:sz w:val="22"/>
+          <w:szCs w:val="22"/>
+        </w:rPr>
+        <w:t xml:space="preserve">pregnant mice with activated AKT in the mammary epithelial cells </w:t>
+      </w:r>
+      <w:r>
+        <w:rPr>
+          <w:rFonts w:ascii="Arial" w:hAnsi="Arial" w:cs="Arial"/>
+          <w:color w:val="000000" w:themeColor="text1"/>
+          <w:sz w:val="22"/>
+          <w:szCs w:val="22"/>
+        </w:rPr>
+        <w:t xml:space="preserve">had higher milk fat percentage during </w:t>
+      </w:r>
+      <w:r>
+        <w:rPr>
+          <w:rFonts w:ascii="Arial" w:hAnsi="Arial" w:cs="Arial"/>
+          <w:color w:val="000000" w:themeColor="text1"/>
+          <w:sz w:val="22"/>
+          <w:szCs w:val="22"/>
+        </w:rPr>
+        <w:t xml:space="preserve">lactation and </w:t>
+      </w:r>
+      <w:r>
+        <w:rPr>
+          <w:rFonts w:ascii="Arial" w:hAnsi="Arial" w:cs="Arial"/>
+          <w:color w:val="000000" w:themeColor="text1"/>
+          <w:sz w:val="22"/>
+          <w:szCs w:val="22"/>
+        </w:rPr>
+        <w:t xml:space="preserve">larger milk </w:t>
+      </w:r>
+      <w:r>
+        <w:rPr>
+          <w:rFonts w:ascii="Arial" w:hAnsi="Arial" w:cs="Arial"/>
+          <w:color w:val="000000" w:themeColor="text1"/>
+          <w:sz w:val="22"/>
+          <w:szCs w:val="22"/>
+        </w:rPr>
+        <w:t>lipid droplet</w:t>
+      </w:r>
+      <w:r>
+        <w:rPr>
+          <w:rFonts w:ascii="Arial" w:hAnsi="Arial" w:cs="Arial"/>
+          <w:color w:val="000000" w:themeColor="text1"/>
+          <w:sz w:val="22"/>
+          <w:szCs w:val="22"/>
+        </w:rPr>
+        <w:t xml:space="preserve"> </w:t>
+      </w:r>
+      <w:r>
+        <w:rPr>
+          <w:rFonts w:ascii="Arial" w:hAnsi="Arial" w:cs="Arial"/>
+          <w:color w:val="000000" w:themeColor="text1"/>
+          <w:sz w:val="22"/>
+          <w:szCs w:val="22"/>
+        </w:rPr>
+        <w:t xml:space="preserve">size </w:t>
+      </w:r>
+      <w:r>
+        <w:rPr>
+          <w:rFonts w:ascii="Arial" w:hAnsi="Arial" w:cs="Arial"/>
+          <w:color w:val="000000" w:themeColor="text1"/>
+          <w:sz w:val="22"/>
+          <w:szCs w:val="22"/>
+        </w:rPr>
+        <w:t xml:space="preserve">compared to the control mice </w:t>
       </w:r>
       <w:r>
         <w:rPr>
@@ -14489,7 +14608,7 @@
           <w:sz w:val="22"/>
           <w:szCs w:val="22"/>
         </w:rPr>
-        <w:instrText>ADDIN CSL_CITATION {"citationItems":[{"id":"ITEM-1","itemData":{"DOI":"10.1194/jlr.M300045-JLR200","ISSN":"0022-2275","PMID":"12700340","abstract":"Expression of constitutively activated Akt in the mammary glands of transgenic mice results in a delay in post-lactational involution. We now report precocious lipid accumulation in the alveolar epithelium of mouse mammary tumor virus-myr-Akt transgenic mice accompanied by a lactation defect that results in a 50% decrease in litter weight over the first 9 days of lactation. Although ductal structures and alveolar units develop normally during pregnancy, cytoplasmic lipid droplets appeared precociously in mammary epithelial cells in early pregnancy and were accompanied by increased expression of adipophilin, which is associated with lipid droplets. By late pregnancy the lipid droplets had become significantly larger than in nontransgenic mice, and they persisted into lactation. The fat content of milk from lactating myr-Akt transgenic mice was 65-70% by volume compared to 25-30% in wild-type mice. The diminished growth of pups nursed by transgenic mothers could result from the high viscosity of the milk and the inability of the pups to remove sufficient quantities of milk by suckling. Transduction of the CIT3 mammary epithelial cell line with a recombinant human adenovirus encoding myr-Akt resulted in an increase in glucose transport and lipid biosynthesis, suggesting that Akt plays an important role in regulation of lipid metabolism.","author":[{"dropping-particle":"","family":"Schwertfeger","given":"Kathryn L","non-dropping-particle":"","parse-names":false,"suffix":""},{"dropping-particle":"","family":"McManaman","given":"James L","non-dropping-particle":"","parse-names":false,"suffix":""},{"dropping-particle":"","family":"Palmer","given":"Carol A","non-dropping-particle":"","parse-names":false,"suffix":""},{"dropping-particle":"","family":"Neville","given":"Margaret C","non-dropping-particle":"","parse-names":false,"suffix":""},{"dropping-particle":"","family":"Anderson","given":"Steven M","non-dropping-particle":"","parse-names":false,"suffix":""}],"container-title":"Journal of lipid research","id":"ITEM-1","issue":"6","issued":{"date-parts":[["2003","6","1"]]},"page":"1100-12","publisher":"American Society for Biochemistry and Molecular Biology","title":"Expression of constitutively activated Akt in the mammary gland leads to excess lipid synthesis during pregnancy and lactation.","type":"article-journal","volume":"44"},"uris":["http://www.mendeley.com/documents/?uuid=d0f23f7b-0aa6-3b55-8c69-ecc3373392b8"]}],"mendeley":{"formattedCitation":"(39)","plainTextFormattedCitation":"(39)","previouslyFormattedCitation":"(39)"},"properties":{"noteIndex":0},"schema":"https://github.com/citation-style-language/schema/raw/master/csl-citation.json"}</w:instrText>
+        <w:instrText>ADDIN CSL_CITATION {"citationItems":[{"id":"ITEM-1","itemData":{"DOI":"10.1194/jlr.M300045-JLR200","ISSN":"0022-2275","PMID":"12700340","abstract":"Expression of constitutively activated Akt in the mammary glands of transgenic mice results in a delay in post-lactational involution. We now report precocious lipid accumulation in the alveolar epithelium of mouse mammary tumor virus-myr-Akt transgenic mice accompanied by a lactation defect that results in a 50% decrease in litter weight over the first 9 days of lactation. Although ductal structures and alveolar units develop normally during pregnancy, cytoplasmic lipid droplets appeared precociously in mammary epithelial cells in early pregnancy and were accompanied by increased expression of adipophilin, which is associated with lipid droplets. By late pregnancy the lipid droplets had become significantly larger than in nontransgenic mice, and they persisted into lactation. The fat content of milk from lactating myr-Akt transgenic mice was 65-70% by volume compared to 25-30% in wild-type mice. The diminished growth of pups nursed by transgenic mothers could result from the high viscosity of the milk and the inability of the pups to remove sufficient quantities of milk by suckling. Transduction of the CIT3 mammary epithelial cell line with a recombinant human adenovirus encoding myr-Akt resulted in an increase in glucose transport and lipid biosynthesis, suggesting that Akt plays an important role in regulation of lipid metabolism.","author":[{"dropping-particle":"","family":"Schwertfeger","given":"Kathryn L","non-dropping-particle":"","parse-names":false,"suffix":""},{"dropping-particle":"","family":"McManaman","given":"James L","non-dropping-particle":"","parse-names":false,"suffix":""},{"dropping-particle":"","family":"Palmer","given":"Carol A","non-dropping-particle":"","parse-names":false,"suffix":""},{"dropping-particle":"","family":"Neville","given":"Margaret C","non-dropping-particle":"","parse-names":false,"suffix":""},{"dropping-particle":"","family":"Anderson","given":"Steven M","non-dropping-particle":"","parse-names":false,"suffix":""}],"container-title":"Journal of lipid research","id":"ITEM-1","issue":"6","issued":{"date-parts":[["2003","6","1"]]},"page":"1100-12","publisher":"American Society for Biochemistry and Molecular Biology","title":"Expression of constitutively activated Akt in the mammary gland leads to excess lipid synthesis during pregnancy and lactation.","type":"article-journal","volume":"44"},"uris":["http://www.mendeley.com/documents/?uuid=d0f23f7b-0aa6-3b55-8c69-ecc3373392b8"]}],"mendeley":{"formattedCitation":"(33)","plainTextFormattedCitation":"(33)","previouslyFormattedCitation":"(33)"},"properties":{"noteIndex":0},"schema":"https://github.com/citation-style-language/schema/raw/master/csl-citation.json"}</w:instrText>
       </w:r>
       <w:r>
         <w:rPr>
@@ -14508,7 +14627,7 @@
           <w:sz w:val="22"/>
           <w:szCs w:val="22"/>
         </w:rPr>
-        <w:t>(39)</w:t>
+        <w:t>(33)</w:t>
       </w:r>
       <w:r>
         <w:rPr>
@@ -14526,36 +14645,42 @@
           <w:sz w:val="22"/>
           <w:szCs w:val="22"/>
         </w:rPr>
-        <w:t>. Milk composition from the</w:t>
-      </w:r>
-      <w:r>
-        <w:rPr>
-          <w:rFonts w:ascii="Arial" w:hAnsi="Arial" w:cs="Arial"/>
-          <w:color w:val="000000" w:themeColor="text1"/>
-          <w:sz w:val="22"/>
-          <w:szCs w:val="22"/>
-        </w:rPr>
-        <w:t>se</w:t>
-      </w:r>
-      <w:r>
-        <w:rPr>
-          <w:rFonts w:ascii="Arial" w:hAnsi="Arial" w:cs="Arial"/>
-          <w:color w:val="000000" w:themeColor="text1"/>
-          <w:sz w:val="22"/>
-          <w:szCs w:val="22"/>
-        </w:rPr>
-        <w:t xml:space="preserve"> transgenic mice rev</w:t>
-      </w:r>
-      <w:bookmarkStart w:id="19" w:name="_GoBack"/>
-      <w:bookmarkEnd w:id="19"/>
-      <w:r>
-        <w:rPr>
-          <w:rFonts w:ascii="Arial" w:hAnsi="Arial" w:cs="Arial"/>
-          <w:color w:val="000000" w:themeColor="text1"/>
-          <w:sz w:val="22"/>
-          <w:szCs w:val="22"/>
-        </w:rPr>
-        <w:t xml:space="preserve">ealed higher fat percentage </w:t>
+        <w:t xml:space="preserve">. </w:t>
+      </w:r>
+      <w:r>
+        <w:rPr>
+          <w:rFonts w:ascii="Arial" w:hAnsi="Arial" w:cs="Arial"/>
+          <w:color w:val="000000" w:themeColor="text1"/>
+          <w:sz w:val="22"/>
+          <w:szCs w:val="22"/>
+        </w:rPr>
+        <w:t>In gilts, supplementation of the branched chain amino acid Valine, increased mammary gland lipogenic activity during lactation via the AKT/</w:t>
+      </w:r>
+      <w:commentRangeStart w:id="19"/>
+      <w:r>
+        <w:rPr>
+          <w:rFonts w:ascii="Arial" w:hAnsi="Arial" w:cs="Arial"/>
+          <w:color w:val="000000" w:themeColor="text1"/>
+          <w:sz w:val="22"/>
+          <w:szCs w:val="22"/>
+        </w:rPr>
+        <w:t xml:space="preserve">mTORC1 </w:t>
+      </w:r>
+      <w:commentRangeEnd w:id="19"/>
+      <w:r>
+        <w:rPr>
+          <w:rStyle w:val="CommentReference"/>
+        </w:rPr>
+        <w:commentReference w:id="19"/>
+      </w:r>
+      <w:r>
+        <w:rPr>
+          <w:rFonts w:ascii="Arial" w:hAnsi="Arial" w:cs="Arial"/>
+          <w:color w:val="000000" w:themeColor="text1"/>
+          <w:sz w:val="22"/>
+          <w:szCs w:val="22"/>
+        </w:rPr>
+        <w:t xml:space="preserve">pathway </w:t>
       </w:r>
       <w:r>
         <w:rPr>
@@ -14573,7 +14698,7 @@
           <w:sz w:val="22"/>
           <w:szCs w:val="22"/>
         </w:rPr>
-        <w:instrText>ADDIN CSL_CITATION {"citationItems":[{"id":"ITEM-1","itemData":{"DOI":"10.1194/jlr.M300045-JLR200","ISSN":"0022-2275","PMID":"12700340","abstract":"Expression of constitutively activated Akt in the mammary glands of transgenic mice results in a delay in post-lactational involution. We now report precocious lipid accumulation in the alveolar epithelium of mouse mammary tumor virus-myr-Akt transgenic mice accompanied by a lactation defect that results in a 50% decrease in litter weight over the first 9 days of lactation. Although ductal structures and alveolar units develop normally during pregnancy, cytoplasmic lipid droplets appeared precociously in mammary epithelial cells in early pregnancy and were accompanied by increased expression of adipophilin, which is associated with lipid droplets. By late pregnancy the lipid droplets had become significantly larger than in nontransgenic mice, and they persisted into lactation. The fat content of milk from lactating myr-Akt transgenic mice was 65-70% by volume compared to 25-30% in wild-type mice. The diminished growth of pups nursed by transgenic mothers could result from the high viscosity of the milk and the inability of the pups to remove sufficient quantities of milk by suckling. Transduction of the CIT3 mammary epithelial cell line with a recombinant human adenovirus encoding myr-Akt resulted in an increase in glucose transport and lipid biosynthesis, suggesting that Akt plays an important role in regulation of lipid metabolism.","author":[{"dropping-particle":"","family":"Schwertfeger","given":"Kathryn L","non-dropping-particle":"","parse-names":false,"suffix":""},{"dropping-particle":"","family":"McManaman","given":"James L","non-dropping-particle":"","parse-names":false,"suffix":""},{"dropping-particle":"","family":"Palmer","given":"Carol A","non-dropping-particle":"","parse-names":false,"suffix":""},{"dropping-particle":"","family":"Neville","given":"Margaret C","non-dropping-particle":"","parse-names":false,"suffix":""},{"dropping-particle":"","family":"Anderson","given":"Steven M","non-dropping-particle":"","parse-names":false,"suffix":""}],"container-title":"Journal of lipid research","id":"ITEM-1","issue":"6","issued":{"date-parts":[["2003","6","1"]]},"page":"1100-12","publisher":"American Society for Biochemistry and Molecular Biology","title":"Expression of constitutively activated Akt in the mammary gland leads to excess lipid synthesis during pregnancy and lactation.","type":"article-journal","volume":"44"},"uris":["http://www.mendeley.com/documents/?uuid=d0f23f7b-0aa6-3b55-8c69-ecc3373392b8"]}],"mendeley":{"formattedCitation":"(39)","plainTextFormattedCitation":"(39)","previouslyFormattedCitation":"(39)"},"properties":{"noteIndex":0},"schema":"https://github.com/citation-style-language/schema/raw/master/csl-citation.json"}</w:instrText>
+        <w:instrText>ADDIN CSL_CITATION {"citationItems":[{"id":"ITEM-1","itemData":{"DOI":"10.1093/biolre/ioz065","ISSN":"0006-3363","abstract":"&lt;p&gt;Lactating mammary glands are among the most active lipogenic organs and provide a large percentage of bioactive lipids and calories for infant growth. The branched-chain amino acid (BCAA) valine is known to modulate fatty acids synthesis in adipose tissue; however, its effects on fat metabolism and the underlying mechanisms in mammary glands remain to be determined. Valine supplementation during late pregnancy significantly increased the contents of total milk fat, triglyceride, sphingomyelin, and polyunsaturated fatty acids in the colostrum of gilts. Further study in porcine mammary epithelial cells (PMECs) confirmed that valine upregulated the phosphorylation levels of AKT-activated MTOR and subsequently induced the nuclear accumulation of sterol regulatory element binding protein 1 (SREBP1), thus increasing the expression of proteins related to fatty acids synthesis and intracellular triacylglycerol content. Inhibition of AKT/MTOR signaling or silencing of SREBP1 in PMECs downregulates the expression of proteins related to fatty acids synthesis and intracellular triacylglycerol content. Our findings indicated that valine enhanced milk fat synthesis of colostrum in porcine mammary glands via the AKT/MTOR/SREBP1 signaling pathway.&lt;/p&gt;","author":[{"dropping-particle":"","family":"Che","given":"Long","non-dropping-particle":"","parse-names":false,"suffix":""},{"dropping-particle":"","family":"Xu","given":"Mengmeng","non-dropping-particle":"","parse-names":false,"suffix":""},{"dropping-particle":"","family":"Gao","given":"Kaiguo","non-dropping-particle":"","parse-names":false,"suffix":""},{"dropping-particle":"","family":"Zhu","given":"Cui","non-dropping-particle":"","parse-names":false,"suffix":""},{"dropping-particle":"","family":"Wang","given":"Li","non-dropping-particle":"","parse-names":false,"suffix":""},{"dropping-particle":"","family":"Yang","given":"Xuefen","non-dropping-particle":"","parse-names":false,"suffix":""},{"dropping-particle":"","family":"Wen","given":"Xiaolu","non-dropping-particle":"","parse-names":false,"suffix":""},{"dropping-particle":"","family":"Xiao","given":"Hao","non-dropping-particle":"","parse-names":false,"suffix":""},{"dropping-particle":"","family":"Jiang","given":"Zongyong","non-dropping-particle":"","parse-names":false,"suffix":""},{"dropping-particle":"","family":"Wu","given":"De","non-dropping-particle":"","parse-names":false,"suffix":""}],"container-title":"Biology of Reproduction","id":"ITEM-1","issue":"1","issued":{"date-parts":[["2019","7","1"]]},"page":"126-137","publisher":"Oxford University Press","title":"Valine increases milk fat synthesis in mammary gland of gilts through stimulating AKT/MTOR/SREBP1 pathway†","type":"article-journal","volume":"101"},"uris":["http://www.mendeley.com/documents/?uuid=d554a81a-f39c-386f-91bd-9748777e7556"]}],"mendeley":{"formattedCitation":"(34)","plainTextFormattedCitation":"(34)","previouslyFormattedCitation":"(34)"},"properties":{"noteIndex":0},"schema":"https://github.com/citation-style-language/schema/raw/master/csl-citation.json"}</w:instrText>
       </w:r>
       <w:r>
         <w:rPr>
@@ -14592,7 +14717,7 @@
           <w:sz w:val="22"/>
           <w:szCs w:val="22"/>
         </w:rPr>
-        <w:t>(39)</w:t>
+        <w:t>(34)</w:t>
       </w:r>
       <w:r>
         <w:rPr>
@@ -14610,7 +14735,43 @@
           <w:sz w:val="22"/>
           <w:szCs w:val="22"/>
         </w:rPr>
-        <w:t xml:space="preserve">. AKT, upstream of mTORC1, may play a significant role in regulating mammary gland differentiation and lipid and protein synthesis </w:t>
+        <w:t>.</w:t>
+      </w:r>
+      <w:r>
+        <w:rPr>
+          <w:rFonts w:ascii="Arial" w:hAnsi="Arial" w:cs="Arial"/>
+          <w:color w:val="000000" w:themeColor="text1"/>
+          <w:sz w:val="22"/>
+          <w:szCs w:val="22"/>
+        </w:rPr>
+        <w:t xml:space="preserve"> </w:t>
+      </w:r>
+      <w:r>
+        <w:rPr>
+          <w:rFonts w:ascii="Arial" w:hAnsi="Arial" w:cs="Arial"/>
+          <w:color w:val="000000" w:themeColor="text1"/>
+          <w:sz w:val="22"/>
+          <w:szCs w:val="22"/>
+        </w:rPr>
+        <w:t xml:space="preserve">Using rapamycin to inhibit </w:t>
+      </w:r>
+      <w:r>
+        <w:rPr>
+          <w:rFonts w:ascii="Arial" w:hAnsi="Arial" w:cs="Arial"/>
+          <w:color w:val="000000" w:themeColor="text1"/>
+          <w:sz w:val="22"/>
+          <w:szCs w:val="22"/>
+        </w:rPr>
+        <w:t xml:space="preserve">mTORC1 </w:t>
+      </w:r>
+      <w:r>
+        <w:rPr>
+          <w:rFonts w:ascii="Arial" w:hAnsi="Arial" w:cs="Arial"/>
+          <w:color w:val="000000" w:themeColor="text1"/>
+          <w:sz w:val="22"/>
+          <w:szCs w:val="22"/>
+        </w:rPr>
+        <w:t xml:space="preserve">activity, the role of Valine on increasing milk lipogenesis was eliminated </w:t>
       </w:r>
       <w:r>
         <w:rPr>
@@ -14628,7 +14789,7 @@
           <w:sz w:val="22"/>
           <w:szCs w:val="22"/>
         </w:rPr>
-        <w:instrText>ADDIN CSL_CITATION {"citationItems":[{"id":"ITEM-1","itemData":{"DOI":"10.1194/jlr.M300045-JLR200","ISSN":"0022-2275","PMID":"12700340","abstract":"Expression of constitutively activated Akt in the mammary glands of transgenic mice results in a delay in post-lactational involution. We now report precocious lipid accumulation in the alveolar epithelium of mouse mammary tumor virus-myr-Akt transgenic mice accompanied by a lactation defect that results in a 50% decrease in litter weight over the first 9 days of lactation. Although ductal structures and alveolar units develop normally during pregnancy, cytoplasmic lipid droplets appeared precociously in mammary epithelial cells in early pregnancy and were accompanied by increased expression of adipophilin, which is associated with lipid droplets. By late pregnancy the lipid droplets had become significantly larger than in nontransgenic mice, and they persisted into lactation. The fat content of milk from lactating myr-Akt transgenic mice was 65-70% by volume compared to 25-30% in wild-type mice. The diminished growth of pups nursed by transgenic mothers could result from the high viscosity of the milk and the inability of the pups to remove sufficient quantities of milk by suckling. Transduction of the CIT3 mammary epithelial cell line with a recombinant human adenovirus encoding myr-Akt resulted in an increase in glucose transport and lipid biosynthesis, suggesting that Akt plays an important role in regulation of lipid metabolism.","author":[{"dropping-particle":"","family":"Schwertfeger","given":"Kathryn L","non-dropping-particle":"","parse-names":false,"suffix":""},{"dropping-particle":"","family":"McManaman","given":"James L","non-dropping-particle":"","parse-names":false,"suffix":""},{"dropping-particle":"","family":"Palmer","given":"Carol A","non-dropping-particle":"","parse-names":false,"suffix":""},{"dropping-particle":"","family":"Neville","given":"Margaret C","non-dropping-particle":"","parse-names":false,"suffix":""},{"dropping-particle":"","family":"Anderson","given":"Steven M","non-dropping-particle":"","parse-names":false,"suffix":""}],"container-title":"Journal of lipid research","id":"ITEM-1","issue":"6","issued":{"date-parts":[["2003","6","1"]]},"page":"1100-12","publisher":"American Society for Biochemistry and Molecular Biology","title":"Expression of constitutively activated Akt in the mammary gland leads to excess lipid synthesis during pregnancy and lactation.","type":"article-journal","volume":"44"},"uris":["http://www.mendeley.com/documents/?uuid=d0f23f7b-0aa6-3b55-8c69-ecc3373392b8"]}],"mendeley":{"formattedCitation":"(39)","plainTextFormattedCitation":"(39)","previouslyFormattedCitation":"(39)"},"properties":{"noteIndex":0},"schema":"https://github.com/citation-style-language/schema/raw/master/csl-citation.json"}</w:instrText>
+        <w:instrText>ADDIN CSL_CITATION {"citationItems":[{"id":"ITEM-1","itemData":{"DOI":"10.1093/biolre/ioz065","ISSN":"0006-3363","abstract":"&lt;p&gt;Lactating mammary glands are among the most active lipogenic organs and provide a large percentage of bioactive lipids and calories for infant growth. The branched-chain amino acid (BCAA) valine is known to modulate fatty acids synthesis in adipose tissue; however, its effects on fat metabolism and the underlying mechanisms in mammary glands remain to be determined. Valine supplementation during late pregnancy significantly increased the contents of total milk fat, triglyceride, sphingomyelin, and polyunsaturated fatty acids in the colostrum of gilts. Further study in porcine mammary epithelial cells (PMECs) confirmed that valine upregulated the phosphorylation levels of AKT-activated MTOR and subsequently induced the nuclear accumulation of sterol regulatory element binding protein 1 (SREBP1), thus increasing the expression of proteins related to fatty acids synthesis and intracellular triacylglycerol content. Inhibition of AKT/MTOR signaling or silencing of SREBP1 in PMECs downregulates the expression of proteins related to fatty acids synthesis and intracellular triacylglycerol content. Our findings indicated that valine enhanced milk fat synthesis of colostrum in porcine mammary glands via the AKT/MTOR/SREBP1 signaling pathway.&lt;/p&gt;","author":[{"dropping-particle":"","family":"Che","given":"Long","non-dropping-particle":"","parse-names":false,"suffix":""},{"dropping-particle":"","family":"Xu","given":"Mengmeng","non-dropping-particle":"","parse-names":false,"suffix":""},{"dropping-particle":"","family":"Gao","given":"Kaiguo","non-dropping-particle":"","parse-names":false,"suffix":""},{"dropping-particle":"","family":"Zhu","given":"Cui","non-dropping-particle":"","parse-names":false,"suffix":""},{"dropping-particle":"","family":"Wang","given":"Li","non-dropping-particle":"","parse-names":false,"suffix":""},{"dropping-particle":"","family":"Yang","given":"Xuefen","non-dropping-particle":"","parse-names":false,"suffix":""},{"dropping-particle":"","family":"Wen","given":"Xiaolu","non-dropping-particle":"","parse-names":false,"suffix":""},{"dropping-particle":"","family":"Xiao","given":"Hao","non-dropping-particle":"","parse-names":false,"suffix":""},{"dropping-particle":"","family":"Jiang","given":"Zongyong","non-dropping-particle":"","parse-names":false,"suffix":""},{"dropping-particle":"","family":"Wu","given":"De","non-dropping-particle":"","parse-names":false,"suffix":""}],"container-title":"Biology of Reproduction","id":"ITEM-1","issue":"1","issued":{"date-parts":[["2019","7","1"]]},"page":"126-137","publisher":"Oxford University Press","title":"Valine increases milk fat synthesis in mammary gland of gilts through stimulating AKT/MTOR/SREBP1 pathway†","type":"article-journal","volume":"101"},"uris":["http://www.mendeley.com/documents/?uuid=d554a81a-f39c-386f-91bd-9748777e7556"]}],"mendeley":{"formattedCitation":"(34)","plainTextFormattedCitation":"(34)","previouslyFormattedCitation":"(34)"},"properties":{"noteIndex":0},"schema":"https://github.com/citation-style-language/schema/raw/master/csl-citation.json"}</w:instrText>
       </w:r>
       <w:r>
         <w:rPr>
@@ -14647,7 +14808,7 @@
           <w:sz w:val="22"/>
           <w:szCs w:val="22"/>
         </w:rPr>
-        <w:t>(39)</w:t>
+        <w:t>(34)</w:t>
       </w:r>
       <w:r>
         <w:rPr>
@@ -14665,18 +14826,1162 @@
           <w:sz w:val="22"/>
           <w:szCs w:val="22"/>
         </w:rPr>
-        <w:t xml:space="preserve"> which is concordant with our findings that milk from dams with mTORC1 hyperactivation had increased milk fat composition. </w:t>
-      </w:r>
-    </w:p>
-    <w:p>
-      <w:pPr>
-        <w:rPr>
-          <w:rFonts w:ascii="Arial" w:hAnsi="Arial" w:cs="Arial"/>
-          <w:color w:val="000000" w:themeColor="text1"/>
-          <w:sz w:val="22"/>
-          <w:szCs w:val="22"/>
-        </w:rPr>
-      </w:pPr>
+        <w:t xml:space="preserve">. </w:t>
+      </w:r>
+      <w:r>
+        <w:rPr>
+          <w:rFonts w:ascii="Arial" w:hAnsi="Arial" w:cs="Arial"/>
+          <w:color w:val="000000" w:themeColor="text1"/>
+          <w:sz w:val="22"/>
+          <w:szCs w:val="22"/>
+        </w:rPr>
+        <w:t xml:space="preserve">AKT, </w:t>
+      </w:r>
+      <w:r>
+        <w:rPr>
+          <w:rFonts w:ascii="Arial" w:hAnsi="Arial" w:cs="Arial"/>
+          <w:color w:val="000000" w:themeColor="text1"/>
+          <w:sz w:val="22"/>
+          <w:szCs w:val="22"/>
+        </w:rPr>
+        <w:lastRenderedPageBreak/>
+        <w:t xml:space="preserve">upstream of mTORC1, may play a significant role in regulating mammary gland differentiation and lipid synthesis </w:t>
+      </w:r>
+      <w:r>
+        <w:rPr>
+          <w:rFonts w:ascii="Arial" w:hAnsi="Arial" w:cs="Arial"/>
+          <w:color w:val="000000" w:themeColor="text1"/>
+          <w:sz w:val="22"/>
+          <w:szCs w:val="22"/>
+        </w:rPr>
+        <w:fldChar w:fldCharType="begin" w:fldLock="1"/>
+      </w:r>
+      <w:r>
+        <w:rPr>
+          <w:rFonts w:ascii="Arial" w:hAnsi="Arial" w:cs="Arial"/>
+          <w:color w:val="000000" w:themeColor="text1"/>
+          <w:sz w:val="22"/>
+          <w:szCs w:val="22"/>
+        </w:rPr>
+        <w:instrText>ADDIN CSL_CITATION {"citationItems":[{"id":"ITEM-1","itemData":{"DOI":"10.1194/jlr.M300045-JLR200","ISSN":"0022-2275","PMID":"12700340","abstract":"Expression of constitutively activated Akt in the mammary glands of transgenic mice results in a delay in post-lactational involution. We now report precocious lipid accumulation in the alveolar epithelium of mouse mammary tumor virus-myr-Akt transgenic mice accompanied by a lactation defect that results in a 50% decrease in litter weight over the first 9 days of lactation. Although ductal structures and alveolar units develop normally during pregnancy, cytoplasmic lipid droplets appeared precociously in mammary epithelial cells in early pregnancy and were accompanied by increased expression of adipophilin, which is associated with lipid droplets. By late pregnancy the lipid droplets had become significantly larger than in nontransgenic mice, and they persisted into lactation. The fat content of milk from lactating myr-Akt transgenic mice was 65-70% by volume compared to 25-30% in wild-type mice. The diminished growth of pups nursed by transgenic mothers could result from the high viscosity of the milk and the inability of the pups to remove sufficient quantities of milk by suckling. Transduction of the CIT3 mammary epithelial cell line with a recombinant human adenovirus encoding myr-Akt resulted in an increase in glucose transport and lipid biosynthesis, suggesting that Akt plays an important role in regulation of lipid metabolism.","author":[{"dropping-particle":"","family":"Schwertfeger","given":"Kathryn L","non-dropping-particle":"","parse-names":false,"suffix":""},{"dropping-particle":"","family":"McManaman","given":"James L","non-dropping-particle":"","parse-names":false,"suffix":""},{"dropping-particle":"","family":"Palmer","given":"Carol A","non-dropping-particle":"","parse-names":false,"suffix":""},{"dropping-particle":"","family":"Neville","given":"Margaret C","non-dropping-particle":"","parse-names":false,"suffix":""},{"dropping-particle":"","family":"Anderson","given":"Steven M","non-dropping-particle":"","parse-names":false,"suffix":""}],"container-title":"Journal of lipid research","id":"ITEM-1","issue":"6","issued":{"date-parts":[["2003","6","1"]]},"page":"1100-12","publisher":"American Society for Biochemistry and Molecular Biology","title":"Expression of constitutively activated Akt in the mammary gland leads to excess lipid synthesis during pregnancy and lactation.","type":"article-journal","volume":"44"},"uris":["http://www.mendeley.com/documents/?uuid=d0f23f7b-0aa6-3b55-8c69-ecc3373392b8"]}],"mendeley":{"formattedCitation":"(33)","plainTextFormattedCitation":"(33)","previouslyFormattedCitation":"(33)"},"properties":{"noteIndex":0},"schema":"https://github.com/citation-style-language/schema/raw/master/csl-citation.json"}</w:instrText>
+      </w:r>
+      <w:r>
+        <w:rPr>
+          <w:rFonts w:ascii="Arial" w:hAnsi="Arial" w:cs="Arial"/>
+          <w:color w:val="000000" w:themeColor="text1"/>
+          <w:sz w:val="22"/>
+          <w:szCs w:val="22"/>
+        </w:rPr>
+        <w:fldChar w:fldCharType="separate"/>
+      </w:r>
+      <w:r>
+        <w:rPr>
+          <w:rFonts w:ascii="Arial" w:hAnsi="Arial" w:cs="Arial"/>
+          <w:noProof/>
+          <w:color w:val="000000" w:themeColor="text1"/>
+          <w:sz w:val="22"/>
+          <w:szCs w:val="22"/>
+        </w:rPr>
+        <w:t>(33)</w:t>
+      </w:r>
+      <w:r>
+        <w:rPr>
+          <w:rFonts w:ascii="Arial" w:hAnsi="Arial" w:cs="Arial"/>
+          <w:color w:val="000000" w:themeColor="text1"/>
+          <w:sz w:val="22"/>
+          <w:szCs w:val="22"/>
+        </w:rPr>
+        <w:fldChar w:fldCharType="end"/>
+      </w:r>
+      <w:r>
+        <w:rPr>
+          <w:rFonts w:ascii="Arial" w:hAnsi="Arial" w:cs="Arial"/>
+          <w:color w:val="000000" w:themeColor="text1"/>
+          <w:sz w:val="22"/>
+          <w:szCs w:val="22"/>
+        </w:rPr>
+        <w:t xml:space="preserve"> which is concordant with our findings </w:t>
+      </w:r>
+      <w:r>
+        <w:rPr>
+          <w:rFonts w:ascii="Arial" w:hAnsi="Arial" w:cs="Arial"/>
+          <w:color w:val="000000" w:themeColor="text1"/>
+          <w:sz w:val="22"/>
+          <w:szCs w:val="22"/>
+        </w:rPr>
+        <w:t xml:space="preserve">showing </w:t>
+      </w:r>
+      <w:r>
+        <w:rPr>
+          <w:rFonts w:ascii="Arial" w:hAnsi="Arial" w:cs="Arial"/>
+          <w:color w:val="000000" w:themeColor="text1"/>
+          <w:sz w:val="22"/>
+          <w:szCs w:val="22"/>
+        </w:rPr>
+        <w:t xml:space="preserve">that milk </w:t>
+      </w:r>
+      <w:r>
+        <w:rPr>
+          <w:rFonts w:ascii="Arial" w:hAnsi="Arial" w:cs="Arial"/>
+          <w:color w:val="000000" w:themeColor="text1"/>
+          <w:sz w:val="22"/>
+          <w:szCs w:val="22"/>
+        </w:rPr>
+        <w:t xml:space="preserve">of adipocyte </w:t>
+      </w:r>
+      <w:r>
+        <w:rPr>
+          <w:rFonts w:ascii="Arial" w:hAnsi="Arial" w:cs="Arial"/>
+          <w:i/>
+          <w:color w:val="000000" w:themeColor="text1"/>
+          <w:sz w:val="22"/>
+          <w:szCs w:val="22"/>
+        </w:rPr>
+        <w:t xml:space="preserve">Tsc1 </w:t>
+      </w:r>
+      <w:r>
+        <w:rPr>
+          <w:rFonts w:ascii="Arial" w:hAnsi="Arial" w:cs="Arial"/>
+          <w:color w:val="000000" w:themeColor="text1"/>
+          <w:sz w:val="22"/>
+          <w:szCs w:val="22"/>
+        </w:rPr>
+        <w:t xml:space="preserve">knockout mice </w:t>
+      </w:r>
+      <w:r>
+        <w:rPr>
+          <w:rFonts w:ascii="Arial" w:hAnsi="Arial" w:cs="Arial"/>
+          <w:color w:val="000000" w:themeColor="text1"/>
+          <w:sz w:val="22"/>
+          <w:szCs w:val="22"/>
+        </w:rPr>
+        <w:t xml:space="preserve">had </w:t>
+      </w:r>
+      <w:r>
+        <w:rPr>
+          <w:rFonts w:ascii="Arial" w:hAnsi="Arial" w:cs="Arial"/>
+          <w:color w:val="000000" w:themeColor="text1"/>
+          <w:sz w:val="22"/>
+          <w:szCs w:val="22"/>
+        </w:rPr>
+        <w:t>higher</w:t>
+      </w:r>
+      <w:r>
+        <w:rPr>
+          <w:rFonts w:ascii="Arial" w:hAnsi="Arial" w:cs="Arial"/>
+          <w:color w:val="000000" w:themeColor="text1"/>
+          <w:sz w:val="22"/>
+          <w:szCs w:val="22"/>
+        </w:rPr>
+        <w:t xml:space="preserve"> milk fat composition.</w:t>
+      </w:r>
+      <w:r>
+        <w:rPr>
+          <w:rFonts w:ascii="Arial" w:hAnsi="Arial" w:cs="Arial"/>
+          <w:color w:val="000000" w:themeColor="text1"/>
+          <w:sz w:val="22"/>
+          <w:szCs w:val="22"/>
+        </w:rPr>
+        <w:t xml:space="preserve"> </w:t>
+      </w:r>
+    </w:p>
+    <w:p>
+      <w:pPr>
+        <w:rPr>
+          <w:rFonts w:ascii="Arial" w:hAnsi="Arial" w:cs="Arial"/>
+          <w:color w:val="000000" w:themeColor="text1"/>
+          <w:sz w:val="22"/>
+          <w:szCs w:val="22"/>
+        </w:rPr>
+      </w:pPr>
+      <w:r>
+        <w:rPr>
+          <w:rFonts w:ascii="Arial" w:hAnsi="Arial" w:cs="Arial"/>
+          <w:color w:val="000000" w:themeColor="text1"/>
+          <w:sz w:val="22"/>
+          <w:szCs w:val="22"/>
+          <w:highlight w:val="yellow"/>
+        </w:rPr>
+        <w:t xml:space="preserve">Tsc1 deletion </w:t>
+      </w:r>
+      <w:r>
+        <w:rPr>
+          <w:rFonts w:ascii="Arial" w:hAnsi="Arial" w:cs="Arial"/>
+          <w:color w:val="000000" w:themeColor="text1"/>
+          <w:sz w:val="22"/>
+          <w:szCs w:val="22"/>
+          <w:highlight w:val="yellow"/>
+        </w:rPr>
+        <w:t>l</w:t>
+      </w:r>
+      <w:r>
+        <w:rPr>
+          <w:rFonts w:ascii="Arial" w:hAnsi="Arial" w:cs="Arial"/>
+          <w:color w:val="000000" w:themeColor="text1"/>
+          <w:sz w:val="22"/>
+          <w:szCs w:val="22"/>
+          <w:highlight w:val="yellow"/>
+        </w:rPr>
+        <w:t>eads to reduced MG development? Could this explain the lower MG weight?? https://www.nature.com/articles/srep19587</w:t>
+      </w:r>
+      <w:r>
+        <w:rPr>
+          <w:rFonts w:ascii="Arial" w:hAnsi="Arial" w:cs="Arial"/>
+          <w:color w:val="000000" w:themeColor="text1"/>
+          <w:sz w:val="22"/>
+          <w:szCs w:val="22"/>
+        </w:rPr>
+        <w:t xml:space="preserve"> </w:t>
+      </w:r>
+      <w:r>
+        <w:rPr>
+          <w:rFonts w:ascii="Arial" w:hAnsi="Arial" w:cs="Arial"/>
+          <w:color w:val="000000" w:themeColor="text1"/>
+          <w:sz w:val="22"/>
+          <w:szCs w:val="22"/>
+          <w:highlight w:val="yellow"/>
+        </w:rPr>
+        <w:t>then link this to the paragraph below (however…)</w:t>
+      </w:r>
+    </w:p>
+    <w:p>
+      <w:pPr>
+        <w:rPr>
+          <w:rFonts w:ascii="Arial" w:hAnsi="Arial" w:cs="Arial"/>
+          <w:color w:val="000000" w:themeColor="text1"/>
+          <w:sz w:val="22"/>
+          <w:szCs w:val="22"/>
+        </w:rPr>
+      </w:pPr>
+      <w:r>
+        <w:rPr>
+          <w:rFonts w:ascii="Arial" w:hAnsi="Arial" w:cs="Arial"/>
+          <w:color w:val="000000" w:themeColor="text1"/>
+          <w:sz w:val="22"/>
+          <w:szCs w:val="22"/>
+        </w:rPr>
+        <w:t xml:space="preserve">However, our knockout model is downstream of AKT and thus we cannot determine the </w:t>
+      </w:r>
+      <w:r>
+        <w:rPr>
+          <w:rFonts w:ascii="Arial" w:hAnsi="Arial" w:cs="Arial"/>
+          <w:color w:val="000000" w:themeColor="text1"/>
+          <w:sz w:val="22"/>
+          <w:szCs w:val="22"/>
+        </w:rPr>
+        <w:t>upstream</w:t>
+      </w:r>
+      <w:r>
+        <w:rPr>
+          <w:rFonts w:ascii="Arial" w:hAnsi="Arial" w:cs="Arial"/>
+          <w:color w:val="000000" w:themeColor="text1"/>
+          <w:sz w:val="22"/>
+          <w:szCs w:val="22"/>
+        </w:rPr>
+        <w:t xml:space="preserve"> mechanisms within the AKT/mTORC1 pathway regulating lipogenesis in the mammary gland.</w:t>
+      </w:r>
+      <w:r>
+        <w:rPr>
+          <w:rFonts w:ascii="Arial" w:hAnsi="Arial" w:cs="Arial"/>
+          <w:color w:val="000000" w:themeColor="text1"/>
+          <w:sz w:val="22"/>
+          <w:szCs w:val="22"/>
+        </w:rPr>
+        <w:t xml:space="preserve"> </w:t>
+      </w:r>
+      <w:r>
+        <w:rPr>
+          <w:rFonts w:ascii="Arial" w:hAnsi="Arial" w:cs="Arial"/>
+          <w:color w:val="000000" w:themeColor="text1"/>
+          <w:sz w:val="22"/>
+          <w:szCs w:val="22"/>
+        </w:rPr>
+        <w:t xml:space="preserve">mTORC1 is also necessary for lipogenesis and fat storage. </w:t>
+      </w:r>
+    </w:p>
+    <w:p>
+      <w:pPr>
+        <w:rPr>
+          <w:rFonts w:ascii="Arial" w:hAnsi="Arial" w:cs="Arial"/>
+          <w:color w:val="000000" w:themeColor="text1"/>
+          <w:sz w:val="22"/>
+          <w:szCs w:val="22"/>
+        </w:rPr>
+      </w:pPr>
+    </w:p>
+    <w:p>
+      <w:pPr>
+        <w:rPr>
+          <w:rFonts w:ascii="Arial" w:hAnsi="Arial" w:cs="Arial"/>
+          <w:color w:val="000000" w:themeColor="text1"/>
+          <w:sz w:val="22"/>
+          <w:szCs w:val="22"/>
+        </w:rPr>
+      </w:pPr>
+      <w:r>
+        <w:rPr>
+          <w:rFonts w:ascii="Arial" w:hAnsi="Arial" w:cs="Arial"/>
+          <w:color w:val="000000" w:themeColor="text1"/>
+          <w:sz w:val="22"/>
+          <w:szCs w:val="22"/>
+        </w:rPr>
+        <w:t>Using Raptor adiponectin-</w:t>
+      </w:r>
+      <w:proofErr w:type="spellStart"/>
+      <w:r>
+        <w:rPr>
+          <w:rFonts w:ascii="Arial" w:hAnsi="Arial" w:cs="Arial"/>
+          <w:color w:val="000000" w:themeColor="text1"/>
+          <w:sz w:val="22"/>
+          <w:szCs w:val="22"/>
+        </w:rPr>
+        <w:t>Cre</w:t>
+      </w:r>
+      <w:proofErr w:type="spellEnd"/>
+      <w:r>
+        <w:rPr>
+          <w:rFonts w:ascii="Arial" w:hAnsi="Arial" w:cs="Arial"/>
+          <w:color w:val="000000" w:themeColor="text1"/>
+          <w:sz w:val="22"/>
+          <w:szCs w:val="22"/>
+        </w:rPr>
+        <w:t xml:space="preserve"> mouse model</w:t>
+      </w:r>
+      <w:r>
+        <w:rPr>
+          <w:rFonts w:ascii="Arial" w:hAnsi="Arial" w:cs="Arial"/>
+          <w:color w:val="000000" w:themeColor="text1"/>
+          <w:sz w:val="22"/>
+          <w:szCs w:val="22"/>
+        </w:rPr>
+        <w:t xml:space="preserve"> to inhibit mTORC1 activity, Lee et al. reported severe lipodystrophy in mice and reduced lipid absorption despite hyperphagia </w:t>
+      </w:r>
+      <w:r>
+        <w:rPr>
+          <w:rFonts w:ascii="Arial" w:hAnsi="Arial" w:cs="Arial"/>
+          <w:color w:val="000000" w:themeColor="text1"/>
+          <w:sz w:val="22"/>
+          <w:szCs w:val="22"/>
+        </w:rPr>
+        <w:fldChar w:fldCharType="begin" w:fldLock="1"/>
+      </w:r>
+      <w:r>
+        <w:rPr>
+          <w:rFonts w:ascii="Arial" w:hAnsi="Arial" w:cs="Arial"/>
+          <w:color w:val="000000" w:themeColor="text1"/>
+          <w:sz w:val="22"/>
+          <w:szCs w:val="22"/>
+        </w:rPr>
+        <w:instrText>ADDIN CSL_CITATION {"citationItems":[{"id":"ITEM-1","itemData":{"DOI":"10.1016/j.molmet.2016.04.001","ISSN":"22128778","abstract":"Objective: Normal adipose tissue growth and function is critical to maintaining metabolic homeostasis and its excess (e.g. obesity) or absence (e.g. lipodystrophy) is associated with severe metabolic disease. The goal of this study was to understand the mechanisms maintaining healthy adipose tissue growth and function. Methods: Adipose tissue senses and responds to systemic changes in growth factor and nutrient availability; in cells mTORC1 regulates metabolism in response to growth factors and nutrients. Thus, mTORC1 is poised to be a critical intracellular regulator of adipocyte metabolism. Here, we investigate the role of mTORC1 in mature adipocytes by generating and characterizing mice in which the Adiponectin-Cre driver is used to delete floxed alleles of Raptor, which encodes an essential regulatory subunit of mTORC1. Results: RaptorAdipoq-cre mice have normal white adipose tissue (WAT) mass for the first few weeks of life, but soon thereafter develop lipodystrophy associated with hepatomegaly, hepatic steatosis, and insulin intolerance. RaptorAdipoq-cre mice are also resistant to becoming obese when consuming a high fat diet (HFD). Resistance to obesity does not appear to be due to increased energy expenditure, but rather from failed adipose tissue expansion resulting in severe hepatomegaly associated with hyperphagia and defective dietary lipid absorption. Deleting Raptor in WAT also decreases C/EBPα expression and the expression of its downstream target adiponectin, providing one possible mechanism of mTORC1 function in WAT. Conclusions: mTORC1 activity in mature adipocytes is essential for maintaining normal adipose tissue growth and its selective loss in mature adipocytes leads to a progressive lipodystrophy disorder and systemic metabolic disease that shares many of the hallmarks of human congenital generalized lipodystrophy.","author":[{"dropping-particle":"","family":"Lee","given":"Peter L.","non-dropping-particle":"","parse-names":false,"suffix":""},{"dropping-particle":"","family":"Tang","given":"Yuefeng","non-dropping-particle":"","parse-names":false,"suffix":""},{"dropping-particle":"","family":"Li","given":"Huawei","non-dropping-particle":"","parse-names":false,"suffix":""},{"dropping-particle":"","family":"Guertin","given":"David A.","non-dropping-particle":"","parse-names":false,"suffix":""}],"container-title":"Molecular Metabolism","id":"ITEM-1","issue":"6","issued":{"date-parts":[["2016","6","1"]]},"page":"422-432","publisher":"Elsevier GmbH","title":"Raptor/mTORC1 loss in adipocytes causes progressive lipodystrophy and fatty liver disease","type":"article-journal","volume":"5"},"uris":["http://www.mendeley.com/documents/?uuid=50840d1f-4398-3e36-af12-6643759cb803"]}],"mendeley":{"formattedCitation":"(35)","plainTextFormattedCitation":"(35)","previouslyFormattedCitation":"(35)"},"properties":{"noteIndex":0},"schema":"https://github.com/citation-style-language/schema/raw/master/csl-citation.json"}</w:instrText>
+      </w:r>
+      <w:r>
+        <w:rPr>
+          <w:rFonts w:ascii="Arial" w:hAnsi="Arial" w:cs="Arial"/>
+          <w:color w:val="000000" w:themeColor="text1"/>
+          <w:sz w:val="22"/>
+          <w:szCs w:val="22"/>
+        </w:rPr>
+        <w:fldChar w:fldCharType="separate"/>
+      </w:r>
+      <w:r>
+        <w:rPr>
+          <w:rFonts w:ascii="Arial" w:hAnsi="Arial" w:cs="Arial"/>
+          <w:noProof/>
+          <w:color w:val="000000" w:themeColor="text1"/>
+          <w:sz w:val="22"/>
+          <w:szCs w:val="22"/>
+        </w:rPr>
+        <w:t>(35)</w:t>
+      </w:r>
+      <w:r>
+        <w:rPr>
+          <w:rFonts w:ascii="Arial" w:hAnsi="Arial" w:cs="Arial"/>
+          <w:color w:val="000000" w:themeColor="text1"/>
+          <w:sz w:val="22"/>
+          <w:szCs w:val="22"/>
+        </w:rPr>
+        <w:fldChar w:fldCharType="end"/>
+      </w:r>
+      <w:r>
+        <w:rPr>
+          <w:rFonts w:ascii="Arial" w:hAnsi="Arial" w:cs="Arial"/>
+          <w:color w:val="000000" w:themeColor="text1"/>
+          <w:sz w:val="22"/>
+          <w:szCs w:val="22"/>
+        </w:rPr>
+        <w:t xml:space="preserve">. </w:t>
+      </w:r>
+      <w:r>
+        <w:rPr>
+          <w:rFonts w:ascii="Arial" w:hAnsi="Arial" w:cs="Arial"/>
+          <w:color w:val="000000" w:themeColor="text1"/>
+          <w:sz w:val="22"/>
+          <w:szCs w:val="22"/>
+        </w:rPr>
+        <w:t xml:space="preserve">Although de novo lipogenesis was impaired, protein and gene expression of lipogenic genes including ACLY, ACC and FASN were upregulated while ATGL was downregulated in the knockout model </w:t>
+      </w:r>
+      <w:r>
+        <w:rPr>
+          <w:rFonts w:ascii="Arial" w:hAnsi="Arial" w:cs="Arial"/>
+          <w:color w:val="000000" w:themeColor="text1"/>
+          <w:sz w:val="22"/>
+          <w:szCs w:val="22"/>
+        </w:rPr>
+        <w:fldChar w:fldCharType="begin" w:fldLock="1"/>
+      </w:r>
+      <w:r>
+        <w:rPr>
+          <w:rFonts w:ascii="Arial" w:hAnsi="Arial" w:cs="Arial"/>
+          <w:color w:val="000000" w:themeColor="text1"/>
+          <w:sz w:val="22"/>
+          <w:szCs w:val="22"/>
+        </w:rPr>
+        <w:instrText>ADDIN CSL_CITATION {"citationItems":[{"id":"ITEM-1","itemData":{"DOI":"10.1016/j.molmet.2016.04.001","ISSN":"22128778","abstract":"Objective: Normal adipose tissue growth and function is critical to maintaining metabolic homeostasis and its excess (e.g. obesity) or absence (e.g. lipodystrophy) is associated with severe metabolic disease. The goal of this study was to understand the mechanisms maintaining healthy adipose tissue growth and function. Methods: Adipose tissue senses and responds to systemic changes in growth factor and nutrient availability; in cells mTORC1 regulates metabolism in response to growth factors and nutrients. Thus, mTORC1 is poised to be a critical intracellular regulator of adipocyte metabolism. Here, we investigate the role of mTORC1 in mature adipocytes by generating and characterizing mice in which the Adiponectin-Cre driver is used to delete floxed alleles of Raptor, which encodes an essential regulatory subunit of mTORC1. Results: RaptorAdipoq-cre mice have normal white adipose tissue (WAT) mass for the first few weeks of life, but soon thereafter develop lipodystrophy associated with hepatomegaly, hepatic steatosis, and insulin intolerance. RaptorAdipoq-cre mice are also resistant to becoming obese when consuming a high fat diet (HFD). Resistance to obesity does not appear to be due to increased energy expenditure, but rather from failed adipose tissue expansion resulting in severe hepatomegaly associated with hyperphagia and defective dietary lipid absorption. Deleting Raptor in WAT also decreases C/EBPα expression and the expression of its downstream target adiponectin, providing one possible mechanism of mTORC1 function in WAT. Conclusions: mTORC1 activity in mature adipocytes is essential for maintaining normal adipose tissue growth and its selective loss in mature adipocytes leads to a progressive lipodystrophy disorder and systemic metabolic disease that shares many of the hallmarks of human congenital generalized lipodystrophy.","author":[{"dropping-particle":"","family":"Lee","given":"Peter L.","non-dropping-particle":"","parse-names":false,"suffix":""},{"dropping-particle":"","family":"Tang","given":"Yuefeng","non-dropping-particle":"","parse-names":false,"suffix":""},{"dropping-particle":"","family":"Li","given":"Huawei","non-dropping-particle":"","parse-names":false,"suffix":""},{"dropping-particle":"","family":"Guertin","given":"David A.","non-dropping-particle":"","parse-names":false,"suffix":""}],"container-title":"Molecular Metabolism","id":"ITEM-1","issue":"6","issued":{"date-parts":[["2016","6","1"]]},"page":"422-432","publisher":"Elsevier GmbH","title":"Raptor/mTORC1 loss in adipocytes causes progressive lipodystrophy and fatty liver disease","type":"article-journal","volume":"5"},"uris":["http://www.mendeley.com/documents/?uuid=50840d1f-4398-3e36-af12-6643759cb803"]}],"mendeley":{"formattedCitation":"(35)","plainTextFormattedCitation":"(35)","previouslyFormattedCitation":"(35)"},"properties":{"noteIndex":0},"schema":"https://github.com/citation-style-language/schema/raw/master/csl-citation.json"}</w:instrText>
+      </w:r>
+      <w:r>
+        <w:rPr>
+          <w:rFonts w:ascii="Arial" w:hAnsi="Arial" w:cs="Arial"/>
+          <w:color w:val="000000" w:themeColor="text1"/>
+          <w:sz w:val="22"/>
+          <w:szCs w:val="22"/>
+        </w:rPr>
+        <w:fldChar w:fldCharType="separate"/>
+      </w:r>
+      <w:r>
+        <w:rPr>
+          <w:rFonts w:ascii="Arial" w:hAnsi="Arial" w:cs="Arial"/>
+          <w:noProof/>
+          <w:color w:val="000000" w:themeColor="text1"/>
+          <w:sz w:val="22"/>
+          <w:szCs w:val="22"/>
+        </w:rPr>
+        <w:t>(35)</w:t>
+      </w:r>
+      <w:r>
+        <w:rPr>
+          <w:rFonts w:ascii="Arial" w:hAnsi="Arial" w:cs="Arial"/>
+          <w:color w:val="000000" w:themeColor="text1"/>
+          <w:sz w:val="22"/>
+          <w:szCs w:val="22"/>
+        </w:rPr>
+        <w:fldChar w:fldCharType="end"/>
+      </w:r>
+      <w:r>
+        <w:rPr>
+          <w:rFonts w:ascii="Arial" w:hAnsi="Arial" w:cs="Arial"/>
+          <w:color w:val="000000" w:themeColor="text1"/>
+          <w:sz w:val="22"/>
+          <w:szCs w:val="22"/>
+        </w:rPr>
+        <w:t xml:space="preserve">. In our adipocyte </w:t>
+      </w:r>
+      <w:r>
+        <w:rPr>
+          <w:rFonts w:ascii="Arial" w:hAnsi="Arial" w:cs="Arial"/>
+          <w:i/>
+          <w:color w:val="000000" w:themeColor="text1"/>
+          <w:sz w:val="22"/>
+          <w:szCs w:val="22"/>
+        </w:rPr>
+        <w:t>Tsc1</w:t>
+      </w:r>
+      <w:r>
+        <w:rPr>
+          <w:rFonts w:ascii="Arial" w:hAnsi="Arial" w:cs="Arial"/>
+          <w:color w:val="000000" w:themeColor="text1"/>
+          <w:sz w:val="22"/>
+          <w:szCs w:val="22"/>
+        </w:rPr>
+        <w:t xml:space="preserve"> knockout model, we did not see differences in lipogenic and lipolytic gene expression. </w:t>
+      </w:r>
+    </w:p>
+    <w:p>
+      <w:pPr>
+        <w:rPr>
+          <w:rFonts w:ascii="Arial" w:hAnsi="Arial" w:cs="Arial"/>
+          <w:color w:val="000000" w:themeColor="text1"/>
+          <w:sz w:val="22"/>
+          <w:szCs w:val="22"/>
+        </w:rPr>
+      </w:pPr>
+    </w:p>
+    <w:p>
+      <w:pPr>
+        <w:rPr>
+          <w:rFonts w:ascii="Arial" w:hAnsi="Arial" w:cs="Arial"/>
+          <w:color w:val="000000" w:themeColor="text1"/>
+          <w:sz w:val="22"/>
+          <w:szCs w:val="22"/>
+        </w:rPr>
+      </w:pPr>
+      <w:r>
+        <w:rPr>
+          <w:rFonts w:ascii="Arial" w:hAnsi="Arial" w:cs="Arial"/>
+          <w:color w:val="000000" w:themeColor="text1"/>
+          <w:sz w:val="22"/>
+          <w:szCs w:val="22"/>
+        </w:rPr>
+        <w:t>The</w:t>
+      </w:r>
+      <w:r>
+        <w:rPr>
+          <w:rFonts w:ascii="Arial" w:hAnsi="Arial" w:cs="Arial"/>
+          <w:color w:val="000000" w:themeColor="text1"/>
+          <w:sz w:val="22"/>
+          <w:szCs w:val="22"/>
+        </w:rPr>
+        <w:t xml:space="preserve"> mammary gland contains white and brown adipocytes until puberty </w:t>
+      </w:r>
+      <w:r>
+        <w:rPr>
+          <w:rFonts w:ascii="Arial" w:hAnsi="Arial" w:cs="Arial"/>
+          <w:color w:val="000000" w:themeColor="text1"/>
+          <w:sz w:val="22"/>
+          <w:szCs w:val="22"/>
+        </w:rPr>
+        <w:fldChar w:fldCharType="begin" w:fldLock="1"/>
+      </w:r>
+      <w:r>
+        <w:rPr>
+          <w:rFonts w:ascii="Arial" w:hAnsi="Arial" w:cs="Arial"/>
+          <w:color w:val="000000" w:themeColor="text1"/>
+          <w:sz w:val="22"/>
+          <w:szCs w:val="22"/>
+        </w:rPr>
+        <w:instrText>ADDIN CSL_CITATION {"citationItems":[{"id":"ITEM-1","itemData":{"DOI":"10.1210/me.2001-0337","ISSN":"0888-8809","abstract":"&lt;p&gt;Mammary fat tissue is crucial for mammary ductal morphogenesis in both fetal and adult mice. There are two kinds of adipocytes, the energy-storing white and the energy-dissipating brown adipocyte. The precise identity of the types of adipocyte in the mammary gland has never been investigated but was always assumed to be only white fat. In this study, we show that both white and brown adipocytes are present in the postnatal mammary gland. The amount of brown adipose tissue (BAT) examined by histology and electron microscopy correlates with the transcript levels of uncoupling protein 1, which is a mitochondrial carrier expressed exclusively in BAT. Uncoupling protein 1 mRNAs are the highest during prepuberty, decrease upon puberty, and are finally undetectable in the adult mammary gland. The analysis of a BAT-depleted mouse model showed that depletion of mammary BAT in early postnatal development induces epithelial differentiation. Alveolar structures were formed along all ducts and were functional since they produced β-casein. However, mammary transplantation experiments indicated that a systemic effect was responsible for epithelium differentiation. Our data suggest that BAT negatively regulates the differentiation of mammary epithelial cells in a systemic manner during prepubertal ductal outgrowth.&lt;/p&gt;","author":[{"dropping-particle":"","family":"Gouon-Evans","given":"Valérie","non-dropping-particle":"","parse-names":false,"suffix":""},{"dropping-particle":"","family":"Pollard","given":"Jeffrey W.","non-dropping-particle":"","parse-names":false,"suffix":""}],"container-title":"Molecular Endocrinology","id":"ITEM-1","issue":"11","issued":{"date-parts":[["2002","11","1"]]},"page":"2618-2627","publisher":"Oxford Academic","title":"Unexpected Deposition of Brown Fat in Mammary Gland During Postnatal Development","type":"article-journal","volume":"16"},"uris":["http://www.mendeley.com/documents/?uuid=9627da9d-e3de-36da-9105-e66ee82e1a09"]}],"mendeley":{"formattedCitation":"(36)","plainTextFormattedCitation":"(36)","previouslyFormattedCitation":"(40)"},"properties":{"noteIndex":0},"schema":"https://github.com/citation-style-language/schema/raw/master/csl-citation.json"}</w:instrText>
+      </w:r>
+      <w:r>
+        <w:rPr>
+          <w:rFonts w:ascii="Arial" w:hAnsi="Arial" w:cs="Arial"/>
+          <w:color w:val="000000" w:themeColor="text1"/>
+          <w:sz w:val="22"/>
+          <w:szCs w:val="22"/>
+        </w:rPr>
+        <w:fldChar w:fldCharType="separate"/>
+      </w:r>
+      <w:r>
+        <w:rPr>
+          <w:rFonts w:ascii="Arial" w:hAnsi="Arial" w:cs="Arial"/>
+          <w:noProof/>
+          <w:color w:val="000000" w:themeColor="text1"/>
+          <w:sz w:val="22"/>
+          <w:szCs w:val="22"/>
+        </w:rPr>
+        <w:t>(36)</w:t>
+      </w:r>
+      <w:r>
+        <w:rPr>
+          <w:rFonts w:ascii="Arial" w:hAnsi="Arial" w:cs="Arial"/>
+          <w:color w:val="000000" w:themeColor="text1"/>
+          <w:sz w:val="22"/>
+          <w:szCs w:val="22"/>
+        </w:rPr>
+        <w:fldChar w:fldCharType="end"/>
+      </w:r>
+      <w:r>
+        <w:rPr>
+          <w:rFonts w:ascii="Arial" w:hAnsi="Arial" w:cs="Arial"/>
+          <w:color w:val="000000" w:themeColor="text1"/>
+          <w:sz w:val="22"/>
+          <w:szCs w:val="22"/>
+        </w:rPr>
+        <w:t xml:space="preserve">, and during lactation, a small fraction of the mammary myoepithelial cells has a brown adipocyte lineage </w:t>
+      </w:r>
+      <w:r>
+        <w:rPr>
+          <w:rFonts w:ascii="Arial" w:hAnsi="Arial" w:cs="Arial"/>
+          <w:color w:val="000000" w:themeColor="text1"/>
+          <w:sz w:val="22"/>
+          <w:szCs w:val="22"/>
+        </w:rPr>
+        <w:fldChar w:fldCharType="begin" w:fldLock="1"/>
+      </w:r>
+      <w:r>
+        <w:rPr>
+          <w:rFonts w:ascii="Arial" w:hAnsi="Arial" w:cs="Arial"/>
+          <w:color w:val="000000" w:themeColor="text1"/>
+          <w:sz w:val="22"/>
+          <w:szCs w:val="22"/>
+        </w:rPr>
+        <w:instrText>ADDIN CSL_CITATION {"citationItems":[{"id":"ITEM-1","itemData":{"DOI":"10.1016/j.molmet.2017.07.015","ISSN":"22128778","PMID":"29031720","abstract":"Objective: Previous work has suggested that white adipocytes may also show a mammary luminal secretory cell phenotype during lactation. The capacity of brown and beige/brite adipocytes to display a mammary cell phenotype and the levels at which they demonstrate such phenotypes in vivo is currently unknown. Methods: To investigate the putative adipocyte origin of mammary gland cells, we performed genetic lineage-labeling experiments in BAT and the mammary glands. Results: These studies indicated that the classic brown adipocytes (Ucp1+) and subcutaneous beige/brite adipocytes (Ucp1−/+) were found in the mammary gland during lactation, when they exhibited a mammary myoepithelial phenotype. Up to 2.5% of the anterior dorsal interscapular mammary myoepithelial cell population had a brown adipocyte origin with an adipose and myoepithelial gene signature during lactation. Eliminating these cells, along with all the brown adipocytes, significantly slowed offspring growth, potentially demonstrating their functional importance. Additionally, we showed mammary epithelial lineage Mmtv+ and Krt14+ cells expressed brown adipocyte markers after weaning, demonstrating that mammary gland cells can display an adipose phenotype. Conclusions: The identification of a brown adipocyte origin of mammary myoepithelial cells provides a novel perspective on the interrelationships between adipocytes and mammary cells with implications for our understanding of obesity and breast cancer.","author":[{"dropping-particle":"","family":"Li","given":"Li","non-dropping-particle":"","parse-names":false,"suffix":""},{"dropping-particle":"","family":"Li","given":"Baoguo","non-dropping-particle":"","parse-names":false,"suffix":""},{"dropping-particle":"","family":"Li","given":"Min","non-dropping-particle":"","parse-names":false,"suffix":""},{"dropping-particle":"","family":"Niu","given":"Chaoqun","non-dropping-particle":"","parse-names":false,"suffix":""},{"dropping-particle":"","family":"Wang","given":"Guanlin","non-dropping-particle":"","parse-names":false,"suffix":""},{"dropping-particle":"","family":"Li","given":"Ting","non-dropping-particle":"","parse-names":false,"suffix":""},{"dropping-particle":"","family":"Król","given":"Elżbieta","non-dropping-particle":"","parse-names":false,"suffix":""},{"dropping-particle":"","family":"Jin","given":"Wanzhu","non-dropping-particle":"","parse-names":false,"suffix":""},{"dropping-particle":"","family":"Speakman","given":"John R.","non-dropping-particle":"","parse-names":false,"suffix":""}],"container-title":"Molecular Metabolism","id":"ITEM-1","issue":"10","issued":{"date-parts":[["2017","10","1"]]},"page":"1198-1211","publisher":"Elsevier GmbH","title":"Brown adipocytes can display a mammary basal myoepithelial cell phenotype in vivo","type":"article-journal","volume":"6"},"uris":["http://www.mendeley.com/documents/?uuid=06bdaa3f-3010-3acf-842b-c5ddc7269156"]}],"mendeley":{"formattedCitation":"(37)","plainTextFormattedCitation":"(37)","previouslyFormattedCitation":"(41)"},"properties":{"noteIndex":0},"schema":"https://github.com/citation-style-language/schema/raw/master/csl-citation.json"}</w:instrText>
+      </w:r>
+      <w:r>
+        <w:rPr>
+          <w:rFonts w:ascii="Arial" w:hAnsi="Arial" w:cs="Arial"/>
+          <w:color w:val="000000" w:themeColor="text1"/>
+          <w:sz w:val="22"/>
+          <w:szCs w:val="22"/>
+        </w:rPr>
+        <w:fldChar w:fldCharType="separate"/>
+      </w:r>
+      <w:r>
+        <w:rPr>
+          <w:rFonts w:ascii="Arial" w:hAnsi="Arial" w:cs="Arial"/>
+          <w:noProof/>
+          <w:color w:val="000000" w:themeColor="text1"/>
+          <w:sz w:val="22"/>
+          <w:szCs w:val="22"/>
+        </w:rPr>
+        <w:t>(37)</w:t>
+      </w:r>
+      <w:r>
+        <w:rPr>
+          <w:rFonts w:ascii="Arial" w:hAnsi="Arial" w:cs="Arial"/>
+          <w:color w:val="000000" w:themeColor="text1"/>
+          <w:sz w:val="22"/>
+          <w:szCs w:val="22"/>
+        </w:rPr>
+        <w:fldChar w:fldCharType="end"/>
+      </w:r>
+      <w:r>
+        <w:rPr>
+          <w:rFonts w:ascii="Arial" w:hAnsi="Arial" w:cs="Arial"/>
+          <w:color w:val="000000" w:themeColor="text1"/>
+          <w:sz w:val="22"/>
+          <w:szCs w:val="22"/>
+        </w:rPr>
+        <w:t xml:space="preserve">. </w:t>
+      </w:r>
+      <w:commentRangeStart w:id="20"/>
+      <w:commentRangeStart w:id="21"/>
+      <w:r>
+        <w:rPr>
+          <w:rFonts w:ascii="Arial" w:hAnsi="Arial" w:cs="Arial"/>
+          <w:color w:val="000000" w:themeColor="text1"/>
+          <w:sz w:val="22"/>
+          <w:szCs w:val="22"/>
+        </w:rPr>
+        <w:t xml:space="preserve">Adipocyte mTORC1 signaling has been </w:t>
+      </w:r>
+      <w:r>
+        <w:rPr>
+          <w:rFonts w:ascii="Arial" w:hAnsi="Arial" w:cs="Arial"/>
+          <w:color w:val="000000" w:themeColor="text1"/>
+          <w:sz w:val="22"/>
+          <w:szCs w:val="22"/>
+        </w:rPr>
+        <w:t xml:space="preserve">further </w:t>
+      </w:r>
+      <w:r>
+        <w:rPr>
+          <w:rFonts w:ascii="Arial" w:hAnsi="Arial" w:cs="Arial"/>
+          <w:color w:val="000000" w:themeColor="text1"/>
+          <w:sz w:val="22"/>
+          <w:szCs w:val="22"/>
+        </w:rPr>
+        <w:t xml:space="preserve">shown to be essential for white </w:t>
+      </w:r>
+      <w:r>
+        <w:rPr>
+          <w:rFonts w:ascii="Arial" w:hAnsi="Arial" w:cs="Arial"/>
+          <w:color w:val="000000" w:themeColor="text1"/>
+          <w:sz w:val="22"/>
+          <w:szCs w:val="22"/>
+        </w:rPr>
+        <w:t>adipose</w:t>
+      </w:r>
+      <w:r>
+        <w:rPr>
+          <w:rFonts w:ascii="Arial" w:hAnsi="Arial" w:cs="Arial"/>
+          <w:color w:val="000000" w:themeColor="text1"/>
+          <w:sz w:val="22"/>
+          <w:szCs w:val="22"/>
+        </w:rPr>
+        <w:t xml:space="preserve"> </w:t>
+      </w:r>
+      <w:r>
+        <w:rPr>
+          <w:rFonts w:ascii="Arial" w:hAnsi="Arial" w:cs="Arial"/>
+          <w:color w:val="000000" w:themeColor="text1"/>
+          <w:sz w:val="22"/>
+          <w:szCs w:val="22"/>
+        </w:rPr>
+        <w:t>browning</w:t>
+      </w:r>
+      <w:r>
+        <w:rPr>
+          <w:rFonts w:ascii="Arial" w:hAnsi="Arial" w:cs="Arial"/>
+          <w:color w:val="000000" w:themeColor="text1"/>
+          <w:sz w:val="22"/>
+          <w:szCs w:val="22"/>
+        </w:rPr>
+        <w:t xml:space="preserve"> and brown </w:t>
+      </w:r>
+      <w:r>
+        <w:rPr>
+          <w:rFonts w:ascii="Arial" w:hAnsi="Arial" w:cs="Arial"/>
+          <w:color w:val="000000" w:themeColor="text1"/>
+          <w:sz w:val="22"/>
+          <w:szCs w:val="22"/>
+        </w:rPr>
+        <w:t>adipose</w:t>
+      </w:r>
+      <w:r>
+        <w:rPr>
+          <w:rFonts w:ascii="Arial" w:hAnsi="Arial" w:cs="Arial"/>
+          <w:color w:val="000000" w:themeColor="text1"/>
+          <w:sz w:val="22"/>
+          <w:szCs w:val="22"/>
+        </w:rPr>
+        <w:t xml:space="preserve"> tissue activation </w:t>
+      </w:r>
+      <w:r>
+        <w:rPr>
+          <w:rFonts w:ascii="Arial" w:hAnsi="Arial" w:cs="Arial"/>
+          <w:color w:val="000000" w:themeColor="text1"/>
+          <w:sz w:val="22"/>
+          <w:szCs w:val="22"/>
+        </w:rPr>
+        <w:fldChar w:fldCharType="begin" w:fldLock="1"/>
+      </w:r>
+      <w:r>
+        <w:rPr>
+          <w:rFonts w:ascii="Arial" w:hAnsi="Arial" w:cs="Arial"/>
+          <w:color w:val="000000" w:themeColor="text1"/>
+          <w:sz w:val="22"/>
+          <w:szCs w:val="22"/>
+        </w:rPr>
+        <w:instrText>ADDIN CSL_CITATION {"citationItems":[{"id":"ITEM-1","itemData":{"DOI":"10.2337/db15-0502","ISSN":"1939327X","PMID":"26858361","abstract":"Rapamycin extends life span in mice, yet paradoxically causes lipid dysregulation and glucose intolerance through mechanisms that remain incompletely understood. Whole-body energy balance can be influenced by beige/brite adipocytes, which are inducible by cold and other stimuli via β-adrenergic signaling in white adipose depots. Induction of beige adipocytes is considered a promising strategy to combat obesity because of their ability to metabolize glucose and lipids, dissipating the resulting energy as heat through uncoupling protein 1. Here, we report that rapamycin blocks the ability of β-adrenergic signaling to induce beige adipocytes and expression of thermogenic genes in white adipose depots. Rapamycin enhanced transcriptional negative feedback on the β3-adrenergic receptor. However, ther-mogenic gene expression remained impaired even when the receptor was bypassed with a cell-permeable cAMP analog, revealing the existence of a second inhibitory mechanism. Accordingly, rapamycin-treated mice are cold intolerant, failing to maintain body temperature and weight when shifted to 4°C. Adipocyte-specific deletion of the mTORC1 subunit Raptor recapitulated the block in β-adrenergic signaling. Our findings demonstrate a positive role for mTORC1 in the recruitment of beige adipocytes and suggest that inhibition of β-adrenergic signaling by rapamycin may contribute to its physiological effects.","author":[{"dropping-particle":"","family":"Tran","given":"Cassie M.","non-dropping-particle":"","parse-names":false,"suffix":""},{"dropping-particle":"","family":"Mukherjee","given":"Sarmistha","non-dropping-particle":"","parse-names":false,"suffix":""},{"dropping-particle":"","family":"Ye","given":"Lan","non-dropping-particle":"","parse-names":false,"suffix":""},{"dropping-particle":"","family":"Frederick","given":"David W.","non-dropping-particle":"","parse-names":false,"suffix":""},{"dropping-particle":"","family":"Kissig","given":"Megan","non-dropping-particle":"","parse-names":false,"suffix":""},{"dropping-particle":"","family":"Davis","given":"James G.","non-dropping-particle":"","parse-names":false,"suffix":""},{"dropping-particle":"","family":"Lamming","given":"Dudley W.","non-dropping-particle":"","parse-names":false,"suffix":""},{"dropping-particle":"","family":"Seale","given":"Patrick","non-dropping-particle":"","parse-names":false,"suffix":""},{"dropping-particle":"","family":"Baur","given":"Joseph A.","non-dropping-particle":"","parse-names":false,"suffix":""}],"container-title":"Diabetes","id":"ITEM-1","issue":"4","issued":{"date-parts":[["2016","4","1"]]},"page":"927-941","publisher":"American Diabetes Association Inc.","title":"Rapamycin blocks induction of the thermogenic program in white adipose tissue","type":"article-journal","volume":"65"},"uris":["http://www.mendeley.com/documents/?uuid=4f908b75-594b-36b1-99fb-51d56c500186"]},{"id":"ITEM-2","itemData":{"DOI":"10.1172/JCI83532","ISSN":"15588238","PMID":"27018708","abstract":"A classic metabolic concept posits that insulin promotes energy storage and adipose expansion, while catecholamines stimulate release of adipose energy stores by hydrolysis of triglycerides through β-adrenergic receptor (βARs) and protein kinase A (PKA) signaling. Here, we have shown that a key hub in the insulin signaling pathway, activation of p70 ribosomal S6 kinase (S6K1) through mTORC1, is also triggered by PKA activation in both mouse and human adipocytes. Mice with mTORC1 impairment, either through adipocyte-specific deletion of Raptor or pharmacologic rapamycin treatment, were refractory to the well-known βAR-dependent increase of uncoupling protein UCP1 expression and expansion of beige/brite adipocytes (so-called browning) in white adipose tissue (WAT). Mechanistically, PKA directly phosphorylated mTOR and RAPTOR on unique serine residues, an effect that was independent of insulin/AKT signaling. Abrogation of the PKA site within RAPTOR disrupted βAR/mTORC1 activation of S6K1 without affecting mTORC1 activation by insulin. Conversely, a phosphomimetic RAPTOR augmented S6K1 activity. Together, these studies reveal a signaling pathway from βARs and PKA through mTORC1 that is required for adipose browning by catecholamines and provides potential therapeutic strategies to enhance energy expenditure and combat metabolic disease.","author":[{"dropping-particle":"","family":"Liu","given":"Dianxin","non-dropping-particle":"","parse-names":false,"suffix":""},{"dropping-particle":"","family":"Bordicchia","given":"Marica","non-dropping-particle":"","parse-names":false,"suffix":""},{"dropping-particle":"","family":"Zhang","given":"Chaoying","non-dropping-particle":"","parse-names":false,"suffix":""},{"dropping-particle":"","family":"Fang","given":"Huafeng","non-dropping-particle":"","parse-names":false,"suffix":""},{"dropping-particle":"","family":"Wei","given":"Wan","non-dropping-particle":"","parse-names":false,"suffix":""},{"dropping-particle":"","family":"Li","given":"Jian Liang","non-dropping-particle":"","parse-names":false,"suffix":""},{"dropping-particle":"","family":"Guilherme","given":"Adilson","non-dropping-particle":"","parse-names":false,"suffix":""},{"dropping-particle":"","family":"Guntur","given":"Kalyani","non-dropping-particle":"","parse-names":false,"suffix":""},{"dropping-particle":"","family":"Czech","given":"Michael P.","non-dropping-particle":"","parse-names":false,"suffix":""},{"dropping-particle":"","family":"Collins","given":"Sheila","non-dropping-particle":"","parse-names":false,"suffix":""}],"container-title":"Journal of Clinical Investigation","id":"ITEM-2","issue":"5","issued":{"date-parts":[["2016","5","2"]]},"page":"1704-1716","publisher":"American Society for Clinical Investigation","title":"Activation of mTORC1 is essential for β-adrenergic stimulation of adipose browning","type":"article-journal","volume":"126"},"uris":["http://www.mendeley.com/documents/?uuid=fa49d48e-2f0d-3835-b75e-220ac699b22c"]},{"id":"ITEM-3","itemData":{"DOI":"10.1038/srep37223","ISSN":"20452322","PMID":"27876792","abstract":"In response to cold, brown adipose tissue (BAT) increases its metabolic rate and expands its mass to produce heat required for survival, a process known as BAT recruitment. The mechanistic target of rapamycin complex 1 (mTORC1) controls metabolism, cell growth and proliferation, but its role in regulating BAT recruitment in response to chronic cold stimulation is unknown. Here, we show that cold activates mTORC1 in BAT, an effect that depends on the sympathetic nervous system. Adipocyte-specific mTORC1 loss in mice completely blocks cold-induced BAT expansion and severely impairs mitochondrial biogenesis. Accordingly, mTORC1 loss reduces oxygen consumption and causes a severe defect in BAT oxidative metabolism upon cold exposure. Using in vivo metabolic imaging, metabolomics and transcriptomics, we show that mTORC1 deletion impairs glucose and lipid oxidation, an effect linked to a defect in tricarboxylic acid (TCA) cycle activity. These analyses also reveal a severe defect in nucleotide synthesis in the absence of mTORC1. Overall, these findings demonstrate an essential role for mTORC1 in the regulation of BAT recruitment and metabolism in response to cold.","author":[{"dropping-particle":"","family":"Labbé","given":"Sébastien M.","non-dropping-particle":"","parse-names":false,"suffix":""},{"dropping-particle":"","family":"Mouchiroud","given":"Mathilde","non-dropping-particle":"","parse-names":false,"suffix":""},{"dropping-particle":"","family":"Caron","given":"Alexandre","non-dropping-particle":"","parse-names":false,"suffix":""},{"dropping-particle":"","family":"Secco","given":"Blandine","non-dropping-particle":"","parse-names":false,"suffix":""},{"dropping-particle":"","family":"Freinkman","given":"Elizaveta","non-dropping-particle":"","parse-names":false,"suffix":""},{"dropping-particle":"","family":"Lamoureux","given":"Guillaume","non-dropping-particle":"","parse-names":false,"suffix":""},{"dropping-particle":"","family":"Gélinas","given":"Yves","non-dropping-particle":"","parse-names":false,"suffix":""},{"dropping-particle":"","family":"Lecomte","given":"Roger","non-dropping-particle":"","parse-names":false,"suffix":""},{"dropping-particle":"","family":"Bossé","given":"Yohan","non-dropping-particle":"","parse-names":false,"suffix":""},{"dropping-particle":"","family":"Chimin","given":"Patricia","non-dropping-particle":"","parse-names":false,"suffix":""},{"dropping-particle":"","family":"Festuccia","given":"William T.","non-dropping-particle":"","parse-names":false,"suffix":""},{"dropping-particle":"","family":"Richard","given":"Denis","non-dropping-particle":"","parse-names":false,"suffix":""},{"dropping-particle":"","family":"Laplante","given":"Mathieu","non-dropping-particle":"","parse-names":false,"suffix":""}],"container-title":"Scientific Reports","id":"ITEM-3","issued":{"date-parts":[["2016","11","23"]]},"publisher":"Nature Publishing Group","title":"MTORC1 is Required for Brown Adipose Tissue Recruitment and Metabolic Adaptation to Cold","type":"article-journal","volume":"6"},"uris":["http://www.mendeley.com/documents/?uuid=698a5da3-bbf5-3203-8097-52e89ee0adc2"]}],"mendeley":{"formattedCitation":"(38–40)","plainTextFormattedCitation":"(38–40)","previouslyFormattedCitation":"(36–38)"},"properties":{"noteIndex":0},"schema":"https://github.com/citation-style-language/schema/raw/master/csl-citation.json"}</w:instrText>
+      </w:r>
+      <w:r>
+        <w:rPr>
+          <w:rFonts w:ascii="Arial" w:hAnsi="Arial" w:cs="Arial"/>
+          <w:color w:val="000000" w:themeColor="text1"/>
+          <w:sz w:val="22"/>
+          <w:szCs w:val="22"/>
+        </w:rPr>
+        <w:fldChar w:fldCharType="separate"/>
+      </w:r>
+      <w:r>
+        <w:rPr>
+          <w:rFonts w:ascii="Arial" w:hAnsi="Arial" w:cs="Arial"/>
+          <w:noProof/>
+          <w:color w:val="000000" w:themeColor="text1"/>
+          <w:sz w:val="22"/>
+          <w:szCs w:val="22"/>
+        </w:rPr>
+        <w:t>(38–40)</w:t>
+      </w:r>
+      <w:r>
+        <w:rPr>
+          <w:rFonts w:ascii="Arial" w:hAnsi="Arial" w:cs="Arial"/>
+          <w:color w:val="000000" w:themeColor="text1"/>
+          <w:sz w:val="22"/>
+          <w:szCs w:val="22"/>
+        </w:rPr>
+        <w:fldChar w:fldCharType="end"/>
+      </w:r>
+      <w:r>
+        <w:rPr>
+          <w:rFonts w:ascii="Arial" w:hAnsi="Arial" w:cs="Arial"/>
+          <w:color w:val="000000" w:themeColor="text1"/>
+          <w:sz w:val="22"/>
+          <w:szCs w:val="22"/>
+        </w:rPr>
+        <w:t xml:space="preserve">. mTORC1 inhibition using rapamycin prevented </w:t>
+      </w:r>
+      <w:r>
+        <w:rPr>
+          <w:rFonts w:ascii="Arial" w:hAnsi="Arial" w:cs="Arial"/>
+          <w:color w:val="000000" w:themeColor="text1"/>
+          <w:sz w:val="22"/>
+          <w:szCs w:val="22"/>
+        </w:rPr>
+        <w:t xml:space="preserve">activation of brown adipose tissue </w:t>
+      </w:r>
+      <w:r>
+        <w:rPr>
+          <w:rFonts w:ascii="Arial" w:hAnsi="Arial" w:cs="Arial"/>
+          <w:color w:val="000000" w:themeColor="text1"/>
+          <w:sz w:val="22"/>
+          <w:szCs w:val="22"/>
+        </w:rPr>
+        <w:t xml:space="preserve">after exposure to cold </w:t>
+      </w:r>
+      <w:r>
+        <w:rPr>
+          <w:rFonts w:ascii="Arial" w:hAnsi="Arial" w:cs="Arial"/>
+          <w:color w:val="000000" w:themeColor="text1"/>
+          <w:sz w:val="22"/>
+          <w:szCs w:val="22"/>
+        </w:rPr>
+        <w:t xml:space="preserve">temperatures </w:t>
+      </w:r>
+      <w:r>
+        <w:rPr>
+          <w:rFonts w:ascii="Arial" w:hAnsi="Arial" w:cs="Arial"/>
+          <w:color w:val="000000" w:themeColor="text1"/>
+          <w:sz w:val="22"/>
+          <w:szCs w:val="22"/>
+        </w:rPr>
+        <w:t>or beta-3 adrenergic receptor</w:t>
+      </w:r>
+      <w:r>
+        <w:rPr>
+          <w:rFonts w:ascii="Arial" w:hAnsi="Arial" w:cs="Arial"/>
+          <w:color w:val="000000" w:themeColor="text1"/>
+          <w:sz w:val="22"/>
+          <w:szCs w:val="22"/>
+        </w:rPr>
+        <w:t xml:space="preserve"> </w:t>
+      </w:r>
+      <w:r>
+        <w:rPr>
+          <w:rFonts w:ascii="Arial" w:hAnsi="Arial" w:cs="Arial"/>
+          <w:color w:val="000000" w:themeColor="text1"/>
+          <w:sz w:val="22"/>
+          <w:szCs w:val="22"/>
+        </w:rPr>
+        <w:fldChar w:fldCharType="begin" w:fldLock="1"/>
+      </w:r>
+      <w:r>
+        <w:rPr>
+          <w:rFonts w:ascii="Arial" w:hAnsi="Arial" w:cs="Arial"/>
+          <w:color w:val="000000" w:themeColor="text1"/>
+          <w:sz w:val="22"/>
+          <w:szCs w:val="22"/>
+        </w:rPr>
+        <w:instrText>ADDIN CSL_CITATION {"citationItems":[{"id":"ITEM-1","itemData":{"DOI":"10.2337/db15-0502","ISSN":"1939327X","PMID":"26858361","abstract":"Rapamycin extends life span in mice, yet paradoxically causes lipid dysregulation and glucose intolerance through mechanisms that remain incompletely understood. Whole-body energy balance can be influenced by beige/brite adipocytes, which are inducible by cold and other stimuli via β-adrenergic signaling in white adipose depots. Induction of beige adipocytes is considered a promising strategy to combat obesity because of their ability to metabolize glucose and lipids, dissipating the resulting energy as heat through uncoupling protein 1. Here, we report that rapamycin blocks the ability of β-adrenergic signaling to induce beige adipocytes and expression of thermogenic genes in white adipose depots. Rapamycin enhanced transcriptional negative feedback on the β3-adrenergic receptor. However, ther-mogenic gene expression remained impaired even when the receptor was bypassed with a cell-permeable cAMP analog, revealing the existence of a second inhibitory mechanism. Accordingly, rapamycin-treated mice are cold intolerant, failing to maintain body temperature and weight when shifted to 4°C. Adipocyte-specific deletion of the mTORC1 subunit Raptor recapitulated the block in β-adrenergic signaling. Our findings demonstrate a positive role for mTORC1 in the recruitment of beige adipocytes and suggest that inhibition of β-adrenergic signaling by rapamycin may contribute to its physiological effects.","author":[{"dropping-particle":"","family":"Tran","given":"Cassie M.","non-dropping-particle":"","parse-names":false,"suffix":""},{"dropping-particle":"","family":"Mukherjee","given":"Sarmistha","non-dropping-particle":"","parse-names":false,"suffix":""},{"dropping-particle":"","family":"Ye","given":"Lan","non-dropping-particle":"","parse-names":false,"suffix":""},{"dropping-particle":"","family":"Frederick","given":"David W.","non-dropping-particle":"","parse-names":false,"suffix":""},{"dropping-particle":"","family":"Kissig","given":"Megan","non-dropping-particle":"","parse-names":false,"suffix":""},{"dropping-particle":"","family":"Davis","given":"James G.","non-dropping-particle":"","parse-names":false,"suffix":""},{"dropping-particle":"","family":"Lamming","given":"Dudley W.","non-dropping-particle":"","parse-names":false,"suffix":""},{"dropping-particle":"","family":"Seale","given":"Patrick","non-dropping-particle":"","parse-names":false,"suffix":""},{"dropping-particle":"","family":"Baur","given":"Joseph A.","non-dropping-particle":"","parse-names":false,"suffix":""}],"container-title":"Diabetes","id":"ITEM-1","issue":"4","issued":{"date-parts":[["2016","4","1"]]},"page":"927-941","publisher":"American Diabetes Association Inc.","title":"Rapamycin blocks induction of the thermogenic program in white adipose tissue","type":"article-journal","volume":"65"},"uris":["http://www.mendeley.com/documents/?uuid=4f908b75-594b-36b1-99fb-51d56c500186"]},{"id":"ITEM-2","itemData":{"DOI":"10.1172/JCI83532","ISSN":"15588238","PMID":"27018708","abstract":"A classic metabolic concept posits that insulin promotes energy storage and adipose expansion, while catecholamines stimulate release of adipose energy stores by hydrolysis of triglycerides through β-adrenergic receptor (βARs) and protein kinase A (PKA) signaling. Here, we have shown that a key hub in the insulin signaling pathway, activation of p70 ribosomal S6 kinase (S6K1) through mTORC1, is also triggered by PKA activation in both mouse and human adipocytes. Mice with mTORC1 impairment, either through adipocyte-specific deletion of Raptor or pharmacologic rapamycin treatment, were refractory to the well-known βAR-dependent increase of uncoupling protein UCP1 expression and expansion of beige/brite adipocytes (so-called browning) in white adipose tissue (WAT). Mechanistically, PKA directly phosphorylated mTOR and RAPTOR on unique serine residues, an effect that was independent of insulin/AKT signaling. Abrogation of the PKA site within RAPTOR disrupted βAR/mTORC1 activation of S6K1 without affecting mTORC1 activation by insulin. Conversely, a phosphomimetic RAPTOR augmented S6K1 activity. Together, these studies reveal a signaling pathway from βARs and PKA through mTORC1 that is required for adipose browning by catecholamines and provides potential therapeutic strategies to enhance energy expenditure and combat metabolic disease.","author":[{"dropping-particle":"","family":"Liu","given":"Dianxin","non-dropping-particle":"","parse-names":false,"suffix":""},{"dropping-particle":"","family":"Bordicchia","given":"Marica","non-dropping-particle":"","parse-names":false,"suffix":""},{"dropping-particle":"","family":"Zhang","given":"Chaoying","non-dropping-particle":"","parse-names":false,"suffix":""},{"dropping-particle":"","family":"Fang","given":"Huafeng","non-dropping-particle":"","parse-names":false,"suffix":""},{"dropping-particle":"","family":"Wei","given":"Wan","non-dropping-particle":"","parse-names":false,"suffix":""},{"dropping-particle":"","family":"Li","given":"Jian Liang","non-dropping-particle":"","parse-names":false,"suffix":""},{"dropping-particle":"","family":"Guilherme","given":"Adilson","non-dropping-particle":"","parse-names":false,"suffix":""},{"dropping-particle":"","family":"Guntur","given":"Kalyani","non-dropping-particle":"","parse-names":false,"suffix":""},{"dropping-particle":"","family":"Czech","given":"Michael P.","non-dropping-particle":"","parse-names":false,"suffix":""},{"dropping-particle":"","family":"Collins","given":"Sheila","non-dropping-particle":"","parse-names":false,"suffix":""}],"container-title":"Journal of Clinical Investigation","id":"ITEM-2","issue":"5","issued":{"date-parts":[["2016","5","2"]]},"page":"1704-1716","publisher":"American Society for Clinical Investigation","title":"Activation of mTORC1 is essential for β-adrenergic stimulation of adipose browning","type":"article-journal","volume":"126"},"uris":["http://www.mendeley.com/documents/?uuid=fa49d48e-2f0d-3835-b75e-220ac699b22c"]},{"id":"ITEM-3","itemData":{"DOI":"10.1038/srep37223","ISSN":"20452322","PMID":"27876792","abstract":"In response to cold, brown adipose tissue (BAT) increases its metabolic rate and expands its mass to produce heat required for survival, a process known as BAT recruitment. The mechanistic target of rapamycin complex 1 (mTORC1) controls metabolism, cell growth and proliferation, but its role in regulating BAT recruitment in response to chronic cold stimulation is unknown. Here, we show that cold activates mTORC1 in BAT, an effect that depends on the sympathetic nervous system. Adipocyte-specific mTORC1 loss in mice completely blocks cold-induced BAT expansion and severely impairs mitochondrial biogenesis. Accordingly, mTORC1 loss reduces oxygen consumption and causes a severe defect in BAT oxidative metabolism upon cold exposure. Using in vivo metabolic imaging, metabolomics and transcriptomics, we show that mTORC1 deletion impairs glucose and lipid oxidation, an effect linked to a defect in tricarboxylic acid (TCA) cycle activity. These analyses also reveal a severe defect in nucleotide synthesis in the absence of mTORC1. Overall, these findings demonstrate an essential role for mTORC1 in the regulation of BAT recruitment and metabolism in response to cold.","author":[{"dropping-particle":"","family":"Labbé","given":"Sébastien M.","non-dropping-particle":"","parse-names":false,"suffix":""},{"dropping-particle":"","family":"Mouchiroud","given":"Mathilde","non-dropping-particle":"","parse-names":false,"suffix":""},{"dropping-particle":"","family":"Caron","given":"Alexandre","non-dropping-particle":"","parse-names":false,"suffix":""},{"dropping-particle":"","family":"Secco","given":"Blandine","non-dropping-particle":"","parse-names":false,"suffix":""},{"dropping-particle":"","family":"Freinkman","given":"Elizaveta","non-dropping-particle":"","parse-names":false,"suffix":""},{"dropping-particle":"","family":"Lamoureux","given":"Guillaume","non-dropping-particle":"","parse-names":false,"suffix":""},{"dropping-particle":"","family":"Gélinas","given":"Yves","non-dropping-particle":"","parse-names":false,"suffix":""},{"dropping-particle":"","family":"Lecomte","given":"Roger","non-dropping-particle":"","parse-names":false,"suffix":""},{"dropping-particle":"","family":"Bossé","given":"Yohan","non-dropping-particle":"","parse-names":false,"suffix":""},{"dropping-particle":"","family":"Chimin","given":"Patricia","non-dropping-particle":"","parse-names":false,"suffix":""},{"dropping-particle":"","family":"Festuccia","given":"William T.","non-dropping-particle":"","parse-names":false,"suffix":""},{"dropping-particle":"","family":"Richard","given":"Denis","non-dropping-particle":"","parse-names":false,"suffix":""},{"dropping-particle":"","family":"Laplante","given":"Mathieu","non-dropping-particle":"","parse-names":false,"suffix":""}],"container-title":"Scientific Reports","id":"ITEM-3","issued":{"date-parts":[["2016","11","23"]]},"publisher":"Nature Publishing Group","title":"MTORC1 is Required for Brown Adipose Tissue Recruitment and Metabolic Adaptation to Cold","type":"article-journal","volume":"6"},"uris":["http://www.mendeley.com/documents/?uuid=698a5da3-bbf5-3203-8097-52e89ee0adc2"]}],"mendeley":{"formattedCitation":"(38–40)","plainTextFormattedCitation":"(38–40)","previouslyFormattedCitation":"(36–38)"},"properties":{"noteIndex":0},"schema":"https://github.com/citation-style-language/schema/raw/master/csl-citation.json"}</w:instrText>
+      </w:r>
+      <w:r>
+        <w:rPr>
+          <w:rFonts w:ascii="Arial" w:hAnsi="Arial" w:cs="Arial"/>
+          <w:color w:val="000000" w:themeColor="text1"/>
+          <w:sz w:val="22"/>
+          <w:szCs w:val="22"/>
+        </w:rPr>
+        <w:fldChar w:fldCharType="separate"/>
+      </w:r>
+      <w:r>
+        <w:rPr>
+          <w:rFonts w:ascii="Arial" w:hAnsi="Arial" w:cs="Arial"/>
+          <w:noProof/>
+          <w:color w:val="000000" w:themeColor="text1"/>
+          <w:sz w:val="22"/>
+          <w:szCs w:val="22"/>
+        </w:rPr>
+        <w:t>(38–40)</w:t>
+      </w:r>
+      <w:r>
+        <w:rPr>
+          <w:rFonts w:ascii="Arial" w:hAnsi="Arial" w:cs="Arial"/>
+          <w:color w:val="000000" w:themeColor="text1"/>
+          <w:sz w:val="22"/>
+          <w:szCs w:val="22"/>
+        </w:rPr>
+        <w:fldChar w:fldCharType="end"/>
+      </w:r>
+      <w:r>
+        <w:rPr>
+          <w:rFonts w:ascii="Arial" w:hAnsi="Arial" w:cs="Arial"/>
+          <w:color w:val="000000" w:themeColor="text1"/>
+          <w:sz w:val="22"/>
+          <w:szCs w:val="22"/>
+        </w:rPr>
+        <w:t>.</w:t>
+      </w:r>
+      <w:r>
+        <w:rPr>
+          <w:rFonts w:ascii="Arial" w:hAnsi="Arial" w:cs="Arial"/>
+          <w:color w:val="000000" w:themeColor="text1"/>
+          <w:sz w:val="22"/>
+          <w:szCs w:val="22"/>
+        </w:rPr>
+        <w:t xml:space="preserve"> </w:t>
+      </w:r>
+      <w:commentRangeEnd w:id="20"/>
+      <w:r>
+        <w:rPr>
+          <w:rStyle w:val="CommentReference"/>
+        </w:rPr>
+        <w:commentReference w:id="20"/>
+      </w:r>
+      <w:commentRangeEnd w:id="21"/>
+      <w:r>
+        <w:rPr>
+          <w:rStyle w:val="CommentReference"/>
+        </w:rPr>
+        <w:commentReference w:id="21"/>
+      </w:r>
+      <w:r>
+        <w:rPr>
+          <w:rFonts w:ascii="Arial" w:hAnsi="Arial" w:cs="Arial"/>
+          <w:color w:val="000000" w:themeColor="text1"/>
+          <w:sz w:val="22"/>
+          <w:szCs w:val="22"/>
+        </w:rPr>
+        <w:t xml:space="preserve"> </w:t>
+      </w:r>
+      <w:proofErr w:type="spellStart"/>
+      <w:r>
+        <w:rPr>
+          <w:rFonts w:ascii="Arial" w:hAnsi="Arial" w:cs="Arial"/>
+          <w:color w:val="000000" w:themeColor="text1"/>
+          <w:sz w:val="22"/>
+          <w:szCs w:val="22"/>
+        </w:rPr>
+        <w:t>Magdalon</w:t>
+      </w:r>
+      <w:proofErr w:type="spellEnd"/>
+      <w:r>
+        <w:rPr>
+          <w:rFonts w:ascii="Arial" w:hAnsi="Arial" w:cs="Arial"/>
+          <w:color w:val="000000" w:themeColor="text1"/>
+          <w:sz w:val="22"/>
+          <w:szCs w:val="22"/>
+        </w:rPr>
+        <w:t xml:space="preserve"> et al. showed that adipocyte </w:t>
+      </w:r>
+      <w:r>
+        <w:rPr>
+          <w:rFonts w:ascii="Arial" w:hAnsi="Arial" w:cs="Arial"/>
+          <w:color w:val="000000" w:themeColor="text1"/>
+          <w:sz w:val="22"/>
+          <w:szCs w:val="22"/>
+        </w:rPr>
+        <w:t>Tsc1</w:t>
+      </w:r>
+      <w:r>
+        <w:rPr>
+          <w:rFonts w:ascii="Arial" w:hAnsi="Arial" w:cs="Arial"/>
+          <w:color w:val="000000" w:themeColor="text1"/>
+          <w:sz w:val="22"/>
+          <w:szCs w:val="22"/>
+        </w:rPr>
+        <w:t xml:space="preserve"> knockout mice had higher adipocyte browning and reduced visceral adiposity </w:t>
+      </w:r>
+      <w:r>
+        <w:rPr>
+          <w:rFonts w:ascii="Arial" w:hAnsi="Arial" w:cs="Arial"/>
+          <w:color w:val="000000" w:themeColor="text1"/>
+          <w:sz w:val="22"/>
+          <w:szCs w:val="22"/>
+        </w:rPr>
+        <w:fldChar w:fldCharType="begin" w:fldLock="1"/>
+      </w:r>
+      <w:r>
+        <w:rPr>
+          <w:rFonts w:ascii="Arial" w:hAnsi="Arial" w:cs="Arial"/>
+          <w:color w:val="000000" w:themeColor="text1"/>
+          <w:sz w:val="22"/>
+          <w:szCs w:val="22"/>
+        </w:rPr>
+        <w:instrText>ADDIN CSL_CITATION {"citationItems":[{"id":"ITEM-1","itemData":{"DOI":"10.1016/j.bbalip.2016.02.023","ISSN":"18792618","PMID":"26923434","abstract":"Mechanistic target of rapamycin complex 1 (mTORC1) loss of function reduces adiposity whereas partial mTORC1 inhibition enhances fat deposition. Herein we evaluated how constitutive mTORC1 activation in adipocytes modulates adiposity in vivo. Mice with constitutive mTORC1 activation in adipocytes induced by tuberous sclerosis complex (Tsc)1 deletion and littermate controls were evaluated for body mass, energy expenditure, glucose and fatty acid metabolism, mitochondrial function, mRNA and protein contents. Adipocyte-specific Tsc1 deletion reduced visceral, but not subcutaneous, fat mass, as well as adipocyte number and diameter, phenotypes that were associated with increased lipolysis, UCP-1 content (browning) and mRNA levels of pro-browning transcriptional factors C/EBPβ and ERRα. Adipocyte Tsc1 deletion enhanced mitochondrial oxidative activity, fatty acid oxidation and the expression of PGC-1α and PPARα in both visceral and subcutaneous fat. In brown adipocytes, however, Tsc1 deletion did not affect UCP-1 content and basal respiration. Adipocyte Tsc1 deletion also reduced visceral adiposity and enhanced glucose tolerance, liver and muscle insulin signaling and adiponectin secretion in mice fed with purified low- or high-fat diet. In conclusion, adipocyte-specific Tsc1 deletion enhances mitochondrial activity, induces browning and reduces visceral adiposity in mice.","author":[{"dropping-particle":"","family":"Magdalon","given":"Juliana","non-dropping-particle":"","parse-names":false,"suffix":""},{"dropping-particle":"","family":"Chimin","given":"Patricia","non-dropping-particle":"","parse-names":false,"suffix":""},{"dropping-particle":"","family":"Belchior","given":"Thiago","non-dropping-particle":"","parse-names":false,"suffix":""},{"dropping-particle":"","family":"Neves","given":"Rodrigo X.","non-dropping-particle":"","parse-names":false,"suffix":""},{"dropping-particle":"","family":"Vieira-Lara","given":"Marcel A.","non-dropping-particle":"","parse-names":false,"suffix":""},{"dropping-particle":"","family":"Andrade","given":"Maynara L.","non-dropping-particle":"","parse-names":false,"suffix":""},{"dropping-particle":"","family":"Farias","given":"Talita S.","non-dropping-particle":"","parse-names":false,"suffix":""},{"dropping-particle":"","family":"Bolsoni-Lopes","given":"Andressa","non-dropping-particle":"","parse-names":false,"suffix":""},{"dropping-particle":"","family":"Paschoal","given":"Vivian A.","non-dropping-particle":"","parse-names":false,"suffix":""},{"dropping-particle":"","family":"Yamashita","given":"Alex S.","non-dropping-particle":"","parse-names":false,"suffix":""},{"dropping-particle":"","family":"Kowaltowski","given":"Alicia J.","non-dropping-particle":"","parse-names":false,"suffix":""},{"dropping-particle":"","family":"Festuccia","given":"William T.","non-dropping-particle":"","parse-names":false,"suffix":""}],"container-title":"Biochimica et Biophysica Acta - Molecular and Cell Biology of Lipids","id":"ITEM-1","issue":"5","issued":{"date-parts":[["2016","5","1"]]},"page":"430-438","publisher":"Elsevier B.V.","title":"Constitutive adipocyte mTORC1 activation enhances mitochondrial activity and reduces visceral adiposity in mice","type":"article-journal","volume":"1861"},"uris":["http://www.mendeley.com/documents/?uuid=fee24d21-c2f3-3d38-aa38-18e9c6140c53"]}],"mendeley":{"formattedCitation":"(41)","plainTextFormattedCitation":"(41)","previouslyFormattedCitation":"(39)"},"properties":{"noteIndex":0},"schema":"https://github.com/citation-style-language/schema/raw/master/csl-citation.json"}</w:instrText>
+      </w:r>
+      <w:r>
+        <w:rPr>
+          <w:rFonts w:ascii="Arial" w:hAnsi="Arial" w:cs="Arial"/>
+          <w:color w:val="000000" w:themeColor="text1"/>
+          <w:sz w:val="22"/>
+          <w:szCs w:val="22"/>
+        </w:rPr>
+        <w:fldChar w:fldCharType="separate"/>
+      </w:r>
+      <w:r>
+        <w:rPr>
+          <w:rFonts w:ascii="Arial" w:hAnsi="Arial" w:cs="Arial"/>
+          <w:noProof/>
+          <w:color w:val="000000" w:themeColor="text1"/>
+          <w:sz w:val="22"/>
+          <w:szCs w:val="22"/>
+        </w:rPr>
+        <w:t>(41)</w:t>
+      </w:r>
+      <w:r>
+        <w:rPr>
+          <w:rFonts w:ascii="Arial" w:hAnsi="Arial" w:cs="Arial"/>
+          <w:color w:val="000000" w:themeColor="text1"/>
+          <w:sz w:val="22"/>
+          <w:szCs w:val="22"/>
+        </w:rPr>
+        <w:fldChar w:fldCharType="end"/>
+      </w:r>
+      <w:r>
+        <w:rPr>
+          <w:rFonts w:ascii="Arial" w:hAnsi="Arial" w:cs="Arial"/>
+          <w:color w:val="000000" w:themeColor="text1"/>
+          <w:sz w:val="22"/>
+          <w:szCs w:val="22"/>
+        </w:rPr>
+        <w:t xml:space="preserve">. </w:t>
+      </w:r>
+      <w:r>
+        <w:rPr>
+          <w:rFonts w:ascii="Arial" w:hAnsi="Arial" w:cs="Arial"/>
+          <w:color w:val="000000" w:themeColor="text1"/>
+          <w:sz w:val="22"/>
+          <w:szCs w:val="22"/>
+        </w:rPr>
+        <w:t xml:space="preserve">It is thus possible that our adipocyte </w:t>
+      </w:r>
+      <w:r>
+        <w:rPr>
+          <w:rFonts w:ascii="Arial" w:hAnsi="Arial" w:cs="Arial"/>
+          <w:color w:val="000000" w:themeColor="text1"/>
+          <w:sz w:val="22"/>
+          <w:szCs w:val="22"/>
+        </w:rPr>
+        <w:t>Tsc1</w:t>
+      </w:r>
+      <w:r>
+        <w:rPr>
+          <w:rFonts w:ascii="Arial" w:hAnsi="Arial" w:cs="Arial"/>
+          <w:color w:val="000000" w:themeColor="text1"/>
+          <w:sz w:val="22"/>
+          <w:szCs w:val="22"/>
+        </w:rPr>
+        <w:t xml:space="preserve"> knockout model could have increased white adipocyte browning and could explain why our knockout dams had lower fat mass during pregnancy and lactation.</w:t>
+      </w:r>
+    </w:p>
+    <w:p>
+      <w:pPr>
+        <w:rPr>
+          <w:rFonts w:ascii="Arial" w:hAnsi="Arial" w:cs="Arial"/>
+          <w:color w:val="000000" w:themeColor="text1"/>
+          <w:sz w:val="22"/>
+          <w:szCs w:val="22"/>
+        </w:rPr>
+      </w:pPr>
+    </w:p>
+    <w:p>
+      <w:pPr>
+        <w:rPr>
+          <w:rFonts w:ascii="Arial" w:hAnsi="Arial" w:cs="Arial"/>
+          <w:color w:val="000000" w:themeColor="text1"/>
+          <w:sz w:val="22"/>
+          <w:szCs w:val="22"/>
+        </w:rPr>
+      </w:pPr>
+      <w:commentRangeStart w:id="22"/>
+      <w:proofErr w:type="spellStart"/>
+      <w:r>
+        <w:rPr>
+          <w:rFonts w:ascii="Arial" w:hAnsi="Arial" w:cs="Arial"/>
+          <w:color w:val="000000" w:themeColor="text1"/>
+          <w:sz w:val="22"/>
+          <w:szCs w:val="22"/>
+          <w:highlight w:val="yellow"/>
+        </w:rPr>
+        <w:t>Polak</w:t>
+      </w:r>
+      <w:proofErr w:type="spellEnd"/>
+      <w:r>
+        <w:rPr>
+          <w:rFonts w:ascii="Arial" w:hAnsi="Arial" w:cs="Arial"/>
+          <w:color w:val="000000" w:themeColor="text1"/>
+          <w:sz w:val="22"/>
+          <w:szCs w:val="22"/>
+          <w:highlight w:val="yellow"/>
+        </w:rPr>
+        <w:t xml:space="preserve"> here showing </w:t>
+      </w:r>
+      <w:r>
+        <w:rPr>
+          <w:rFonts w:ascii="Arial" w:hAnsi="Arial" w:cs="Arial"/>
+          <w:color w:val="000000" w:themeColor="text1"/>
+          <w:sz w:val="22"/>
+          <w:szCs w:val="22"/>
+          <w:highlight w:val="yellow"/>
+        </w:rPr>
+        <w:t>raptor KO (no mtorc1)</w:t>
+      </w:r>
+      <w:r>
+        <w:rPr>
+          <w:rFonts w:ascii="Arial" w:hAnsi="Arial" w:cs="Arial"/>
+          <w:color w:val="000000" w:themeColor="text1"/>
+          <w:sz w:val="22"/>
+          <w:szCs w:val="22"/>
+          <w:highlight w:val="yellow"/>
+        </w:rPr>
+        <w:t xml:space="preserve"> results in lean mice which in our case </w:t>
+      </w:r>
+      <w:r>
+        <w:rPr>
+          <w:rFonts w:ascii="Arial" w:hAnsi="Arial" w:cs="Arial"/>
+          <w:color w:val="000000" w:themeColor="text1"/>
+          <w:sz w:val="22"/>
+          <w:szCs w:val="22"/>
+          <w:highlight w:val="yellow"/>
+        </w:rPr>
+        <w:t xml:space="preserve">mtorc1 </w:t>
+      </w:r>
+      <w:proofErr w:type="spellStart"/>
+      <w:r>
+        <w:rPr>
+          <w:rFonts w:ascii="Arial" w:hAnsi="Arial" w:cs="Arial"/>
+          <w:color w:val="000000" w:themeColor="text1"/>
+          <w:sz w:val="22"/>
+          <w:szCs w:val="22"/>
+          <w:highlight w:val="yellow"/>
+        </w:rPr>
+        <w:t>tsc</w:t>
+      </w:r>
+      <w:proofErr w:type="spellEnd"/>
+      <w:r>
+        <w:rPr>
+          <w:rFonts w:ascii="Arial" w:hAnsi="Arial" w:cs="Arial"/>
+          <w:color w:val="000000" w:themeColor="text1"/>
+          <w:sz w:val="22"/>
+          <w:szCs w:val="22"/>
+          <w:highlight w:val="yellow"/>
+        </w:rPr>
+        <w:t xml:space="preserve"> mice</w:t>
+      </w:r>
+      <w:r>
+        <w:rPr>
+          <w:rFonts w:ascii="Arial" w:hAnsi="Arial" w:cs="Arial"/>
+          <w:color w:val="000000" w:themeColor="text1"/>
+          <w:sz w:val="22"/>
+          <w:szCs w:val="22"/>
+          <w:highlight w:val="yellow"/>
+        </w:rPr>
+        <w:t xml:space="preserve"> have reduced fat mass.</w:t>
+      </w:r>
+      <w:r>
+        <w:rPr>
+          <w:rFonts w:ascii="Arial" w:hAnsi="Arial" w:cs="Arial"/>
+          <w:color w:val="000000" w:themeColor="text1"/>
+          <w:sz w:val="22"/>
+          <w:szCs w:val="22"/>
+        </w:rPr>
+        <w:t xml:space="preserve"> </w:t>
+      </w:r>
+      <w:commentRangeEnd w:id="22"/>
+      <w:r>
+        <w:rPr>
+          <w:rStyle w:val="CommentReference"/>
+        </w:rPr>
+        <w:commentReference w:id="22"/>
+      </w:r>
+      <w:r>
+        <w:rPr>
+          <w:rFonts w:ascii="Arial" w:hAnsi="Arial" w:cs="Arial"/>
+          <w:color w:val="000000" w:themeColor="text1"/>
+          <w:sz w:val="22"/>
+          <w:szCs w:val="22"/>
+        </w:rPr>
+        <w:tab/>
+      </w:r>
+      <w:r>
+        <w:rPr>
+          <w:rFonts w:ascii="Arial" w:hAnsi="Arial" w:cs="Arial"/>
+          <w:color w:val="000000" w:themeColor="text1"/>
+          <w:sz w:val="22"/>
+          <w:szCs w:val="22"/>
+        </w:rPr>
+        <w:t xml:space="preserve"> </w:t>
+      </w:r>
+      <w:r>
+        <w:rPr>
+          <w:rFonts w:ascii="Arial" w:hAnsi="Arial" w:cs="Arial"/>
+          <w:color w:val="000000" w:themeColor="text1"/>
+          <w:sz w:val="22"/>
+          <w:szCs w:val="22"/>
+        </w:rPr>
+        <w:t>https://www.sciencedirect.com/science/article/pii/S1550413108002878?via%3Dihub</w:t>
+      </w:r>
+      <w:bookmarkStart w:id="23" w:name="_GoBack"/>
+      <w:bookmarkEnd w:id="23"/>
     </w:p>
     <w:p>
       <w:pPr>
@@ -14690,6 +15995,254 @@
           <w:szCs w:val="22"/>
         </w:rPr>
       </w:pPr>
+    </w:p>
+    <w:p>
+      <w:pPr>
+        <w:rPr>
+          <w:rFonts w:ascii="Arial" w:hAnsi="Arial" w:cs="Arial"/>
+          <w:color w:val="000000" w:themeColor="text1"/>
+          <w:sz w:val="22"/>
+          <w:szCs w:val="22"/>
+        </w:rPr>
+      </w:pPr>
+      <w:r>
+        <w:rPr>
+          <w:rFonts w:ascii="Arial" w:hAnsi="Arial" w:cs="Arial"/>
+          <w:color w:val="000000" w:themeColor="text1"/>
+          <w:sz w:val="22"/>
+          <w:szCs w:val="22"/>
+        </w:rPr>
+        <w:t>Here, we show that hyperactivation of mTORC1 in adipocytes increases weight of</w:t>
+      </w:r>
+      <w:r>
+        <w:rPr>
+          <w:rFonts w:ascii="Arial" w:hAnsi="Arial" w:cs="Arial"/>
+          <w:color w:val="000000" w:themeColor="text1"/>
+          <w:sz w:val="22"/>
+          <w:szCs w:val="22"/>
+        </w:rPr>
+        <w:t xml:space="preserve"> </w:t>
+      </w:r>
+      <w:r>
+        <w:rPr>
+          <w:rFonts w:ascii="Arial" w:hAnsi="Arial" w:cs="Arial"/>
+          <w:color w:val="000000" w:themeColor="text1"/>
+          <w:sz w:val="22"/>
+          <w:szCs w:val="22"/>
+        </w:rPr>
+        <w:t>offspring</w:t>
+      </w:r>
+      <w:r>
+        <w:rPr>
+          <w:rFonts w:ascii="Arial" w:hAnsi="Arial" w:cs="Arial"/>
+          <w:color w:val="000000" w:themeColor="text1"/>
+          <w:sz w:val="22"/>
+          <w:szCs w:val="22"/>
+        </w:rPr>
+        <w:t xml:space="preserve">. </w:t>
+      </w:r>
+      <w:r>
+        <w:rPr>
+          <w:rFonts w:ascii="Arial" w:hAnsi="Arial" w:cs="Arial"/>
+          <w:color w:val="000000" w:themeColor="text1"/>
+          <w:sz w:val="22"/>
+          <w:szCs w:val="22"/>
+        </w:rPr>
+        <w:t xml:space="preserve">Milk composition analyses revealed higher milk fat percentage and a </w:t>
+      </w:r>
+      <w:r>
+        <w:rPr>
+          <w:rFonts w:ascii="Arial" w:hAnsi="Arial" w:cs="Arial"/>
+          <w:color w:val="000000" w:themeColor="text1"/>
+          <w:sz w:val="22"/>
+          <w:szCs w:val="22"/>
+        </w:rPr>
+        <w:t>more polyunsaturated fatty acid</w:t>
+      </w:r>
+      <w:r>
+        <w:rPr>
+          <w:rFonts w:ascii="Arial" w:hAnsi="Arial" w:cs="Arial"/>
+          <w:color w:val="000000" w:themeColor="text1"/>
+          <w:sz w:val="22"/>
+          <w:szCs w:val="22"/>
+        </w:rPr>
+        <w:t xml:space="preserve"> </w:t>
+      </w:r>
+      <w:r>
+        <w:rPr>
+          <w:rFonts w:ascii="Arial" w:hAnsi="Arial" w:cs="Arial"/>
+          <w:color w:val="000000" w:themeColor="text1"/>
+          <w:sz w:val="22"/>
+          <w:szCs w:val="22"/>
+        </w:rPr>
+        <w:t xml:space="preserve">dense </w:t>
+      </w:r>
+      <w:r>
+        <w:rPr>
+          <w:rFonts w:ascii="Arial" w:hAnsi="Arial" w:cs="Arial"/>
+          <w:color w:val="000000" w:themeColor="text1"/>
+          <w:sz w:val="22"/>
+          <w:szCs w:val="22"/>
+        </w:rPr>
+        <w:t>lipid profile in our knockout model.</w:t>
+      </w:r>
+      <w:r>
+        <w:rPr>
+          <w:rFonts w:ascii="Arial" w:hAnsi="Arial" w:cs="Arial"/>
+          <w:color w:val="000000" w:themeColor="text1"/>
+          <w:sz w:val="22"/>
+          <w:szCs w:val="22"/>
+        </w:rPr>
+        <w:t xml:space="preserve"> </w:t>
+      </w:r>
+      <w:r>
+        <w:rPr>
+          <w:rFonts w:ascii="Arial" w:hAnsi="Arial" w:cs="Arial"/>
+          <w:color w:val="000000" w:themeColor="text1"/>
+          <w:sz w:val="22"/>
+          <w:szCs w:val="22"/>
+        </w:rPr>
+        <w:t xml:space="preserve">This could be the main driver of the excess weight seen in the offspring nursing from KO dams. We </w:t>
+      </w:r>
+      <w:r>
+        <w:rPr>
+          <w:rFonts w:ascii="Arial" w:hAnsi="Arial" w:cs="Arial"/>
+          <w:color w:val="000000" w:themeColor="text1"/>
+          <w:sz w:val="22"/>
+          <w:szCs w:val="22"/>
+        </w:rPr>
+        <w:t>demonstrate that mTORC1 hyperactivation in adipocytes causes reductions in mammary gland weight</w:t>
+      </w:r>
+      <w:r>
+        <w:rPr>
+          <w:rFonts w:ascii="Arial" w:hAnsi="Arial" w:cs="Arial"/>
+          <w:color w:val="000000" w:themeColor="text1"/>
+          <w:sz w:val="22"/>
+          <w:szCs w:val="22"/>
+        </w:rPr>
+        <w:t xml:space="preserve"> which can be caused by the increased fatty acid release into the epithelial ducts and the milk. We further find </w:t>
+      </w:r>
+      <w:r>
+        <w:rPr>
+          <w:rFonts w:ascii="Arial" w:hAnsi="Arial" w:cs="Arial"/>
+          <w:color w:val="000000" w:themeColor="text1"/>
+          <w:sz w:val="22"/>
+          <w:szCs w:val="22"/>
+        </w:rPr>
+        <w:t xml:space="preserve">an increase in the mammary adipocytes number, size and percent area. RNA sequencing revealed potential mechanisms by which adipocytes capacity to produce and secrete fat into the milk can be </w:t>
+      </w:r>
+      <w:r>
+        <w:rPr>
+          <w:rFonts w:ascii="Arial" w:hAnsi="Arial" w:cs="Arial"/>
+          <w:color w:val="000000" w:themeColor="text1"/>
+          <w:sz w:val="22"/>
+          <w:szCs w:val="22"/>
+        </w:rPr>
+        <w:t>promoted</w:t>
+      </w:r>
+      <w:r>
+        <w:rPr>
+          <w:rFonts w:ascii="Arial" w:hAnsi="Arial" w:cs="Arial"/>
+          <w:color w:val="000000" w:themeColor="text1"/>
+          <w:sz w:val="22"/>
+          <w:szCs w:val="22"/>
+        </w:rPr>
+        <w:t xml:space="preserve"> via </w:t>
+      </w:r>
+      <w:r>
+        <w:rPr>
+          <w:rFonts w:ascii="Arial" w:hAnsi="Arial" w:cs="Arial"/>
+          <w:color w:val="000000" w:themeColor="text1"/>
+          <w:sz w:val="22"/>
+          <w:szCs w:val="22"/>
+        </w:rPr>
+        <w:t xml:space="preserve">reduced lipolysis and increased transport of fatty acids. </w:t>
+      </w:r>
+      <w:r>
+        <w:rPr>
+          <w:rFonts w:ascii="Arial" w:hAnsi="Arial" w:cs="Arial"/>
+          <w:color w:val="000000" w:themeColor="text1"/>
+          <w:sz w:val="22"/>
+          <w:szCs w:val="22"/>
+        </w:rPr>
+        <w:t>Additionally, our model reveals differentially expressed pathways in the mammary glands which can influence offspring immunity.</w:t>
+      </w:r>
+    </w:p>
+    <w:p>
+      <w:pPr>
+        <w:rPr>
+          <w:rFonts w:ascii="Arial" w:hAnsi="Arial" w:cs="Arial"/>
+          <w:color w:val="000000" w:themeColor="text1"/>
+          <w:sz w:val="22"/>
+          <w:szCs w:val="22"/>
+        </w:rPr>
+      </w:pPr>
+    </w:p>
+    <w:p>
+      <w:pPr>
+        <w:rPr>
+          <w:rFonts w:ascii="Arial" w:hAnsi="Arial" w:cs="Arial"/>
+          <w:color w:val="000000" w:themeColor="text1"/>
+          <w:sz w:val="22"/>
+          <w:szCs w:val="22"/>
+        </w:rPr>
+      </w:pPr>
+      <w:r>
+        <w:rPr>
+          <w:rFonts w:ascii="Arial" w:hAnsi="Arial" w:cs="Arial"/>
+          <w:color w:val="000000" w:themeColor="text1"/>
+          <w:sz w:val="22"/>
+          <w:szCs w:val="22"/>
+        </w:rPr>
+        <w:t xml:space="preserve">mTORC1 is a nutrient sensor and is crucial for proliferation and growth. </w:t>
+      </w:r>
+      <w:r>
+        <w:rPr>
+          <w:rFonts w:ascii="Arial" w:hAnsi="Arial" w:cs="Arial"/>
+          <w:color w:val="000000" w:themeColor="text1"/>
+          <w:sz w:val="22"/>
+          <w:szCs w:val="22"/>
+        </w:rPr>
+        <w:t>Our data revealed that mTORC1 hyperactivation in adipocytes caused reductions in mammary gland weight.</w:t>
+      </w:r>
+      <w:r>
+        <w:rPr>
+          <w:rFonts w:ascii="Arial" w:hAnsi="Arial" w:cs="Arial"/>
+          <w:color w:val="000000" w:themeColor="text1"/>
+          <w:sz w:val="22"/>
+          <w:szCs w:val="22"/>
+        </w:rPr>
+        <w:t xml:space="preserve"> </w:t>
+      </w:r>
+      <w:r>
+        <w:rPr>
+          <w:rFonts w:ascii="Arial" w:hAnsi="Arial" w:cs="Arial"/>
+          <w:color w:val="000000" w:themeColor="text1"/>
+          <w:sz w:val="22"/>
+          <w:szCs w:val="22"/>
+        </w:rPr>
+        <w:t>This could be explained by the increased fat content in milk from KO dams suggesting that mammary gland weights could be reduced due to the increased emptying of their content into the milk in KO dams. Our results are consistent with the idea that mTORC1 increases lipid synthesis which is incorporated into milk composition and can be causing reduced mammary gland weights.</w:t>
+      </w:r>
+    </w:p>
+    <w:p>
+      <w:pPr>
+        <w:rPr>
+          <w:rFonts w:ascii="Arial" w:hAnsi="Arial" w:cs="Arial"/>
+          <w:color w:val="000000" w:themeColor="text1"/>
+          <w:sz w:val="22"/>
+          <w:szCs w:val="22"/>
+        </w:rPr>
+      </w:pPr>
+    </w:p>
+    <w:p>
+      <w:pPr>
+        <w:rPr>
+          <w:rFonts w:ascii="Arial" w:hAnsi="Arial" w:cs="Arial"/>
+          <w:color w:val="000000" w:themeColor="text1"/>
+          <w:sz w:val="22"/>
+          <w:szCs w:val="22"/>
+        </w:rPr>
+      </w:pPr>
       <w:r>
         <w:rPr>
           <w:rFonts w:ascii="Arial" w:hAnsi="Arial" w:cs="Arial"/>
@@ -14698,57 +16251,133 @@
           <w:szCs w:val="22"/>
         </w:rPr>
         <w:lastRenderedPageBreak/>
-        <w:t xml:space="preserve">Include papers about rapamycin where they stop lactation </w:t>
-      </w:r>
-      <w:r>
-        <w:rPr>
-          <w:rFonts w:ascii="Arial" w:hAnsi="Arial" w:cs="Arial"/>
-          <w:color w:val="000000" w:themeColor="text1"/>
-          <w:sz w:val="22"/>
-          <w:szCs w:val="22"/>
-        </w:rPr>
-        <w:tab/>
-      </w:r>
-    </w:p>
-    <w:p>
-      <w:pPr>
-        <w:tabs>
-          <w:tab w:val="left" w:pos="6139"/>
-        </w:tabs>
-        <w:rPr>
-          <w:rFonts w:ascii="Arial" w:hAnsi="Arial" w:cs="Arial"/>
-          <w:color w:val="000000" w:themeColor="text1"/>
-          <w:sz w:val="22"/>
-          <w:szCs w:val="22"/>
-        </w:rPr>
-      </w:pPr>
-    </w:p>
-    <w:p>
-      <w:pPr>
-        <w:rPr>
-          <w:rFonts w:ascii="Arial" w:hAnsi="Arial" w:cs="Arial"/>
-          <w:color w:val="000000" w:themeColor="text1"/>
-          <w:sz w:val="22"/>
-          <w:szCs w:val="22"/>
-        </w:rPr>
-      </w:pPr>
-      <w:r>
-        <w:rPr>
-          <w:rFonts w:ascii="Arial" w:hAnsi="Arial" w:cs="Arial"/>
-          <w:color w:val="000000" w:themeColor="text1"/>
-          <w:sz w:val="22"/>
-          <w:szCs w:val="22"/>
-        </w:rPr>
-        <w:t xml:space="preserve">Here, we show that hyperactivation of mTORC1 in adipocytes increases weight of female offspring </w:t>
-      </w:r>
-      <w:r>
-        <w:rPr>
-          <w:rFonts w:ascii="Arial" w:hAnsi="Arial" w:cs="Arial"/>
-          <w:color w:val="000000" w:themeColor="text1"/>
-          <w:sz w:val="22"/>
-          <w:szCs w:val="22"/>
-        </w:rPr>
-        <w:t>through</w:t>
+        <w:t>W</w:t>
+      </w:r>
+      <w:r>
+        <w:rPr>
+          <w:rFonts w:ascii="Arial" w:hAnsi="Arial" w:cs="Arial"/>
+          <w:color w:val="000000" w:themeColor="text1"/>
+          <w:sz w:val="22"/>
+          <w:szCs w:val="22"/>
+        </w:rPr>
+        <w:t>e</w:t>
+      </w:r>
+      <w:r>
+        <w:rPr>
+          <w:rFonts w:ascii="Arial" w:hAnsi="Arial" w:cs="Arial"/>
+          <w:color w:val="000000" w:themeColor="text1"/>
+          <w:sz w:val="22"/>
+          <w:szCs w:val="22"/>
+        </w:rPr>
+        <w:t xml:space="preserve"> observed higher fat content in milk of KO mice. </w:t>
+      </w:r>
+      <w:r>
+        <w:rPr>
+          <w:rFonts w:ascii="Arial" w:hAnsi="Arial" w:cs="Arial"/>
+          <w:color w:val="000000" w:themeColor="text1"/>
+          <w:sz w:val="22"/>
+          <w:szCs w:val="22"/>
+        </w:rPr>
+        <w:t xml:space="preserve">We did not see differences in FAS, DGAT… However, we did see differences in these </w:t>
+      </w:r>
+      <w:r>
+        <w:rPr>
+          <w:rFonts w:ascii="Arial" w:hAnsi="Arial" w:cs="Arial"/>
+          <w:color w:val="000000" w:themeColor="text1"/>
+          <w:sz w:val="22"/>
+          <w:szCs w:val="22"/>
+        </w:rPr>
+        <w:t xml:space="preserve">Based on our findings, the increased milk fat content could be driven by the increased expression of </w:t>
+      </w:r>
+      <w:r>
+        <w:rPr>
+          <w:rFonts w:ascii="Arial" w:hAnsi="Arial" w:cs="Arial"/>
+          <w:color w:val="000000" w:themeColor="text1"/>
+          <w:sz w:val="22"/>
+          <w:szCs w:val="22"/>
+        </w:rPr>
+        <w:t>Fabp4</w:t>
+      </w:r>
+      <w:r>
+        <w:rPr>
+          <w:rFonts w:ascii="Arial" w:hAnsi="Arial" w:cs="Arial"/>
+          <w:color w:val="000000" w:themeColor="text1"/>
+          <w:sz w:val="22"/>
+          <w:szCs w:val="22"/>
+        </w:rPr>
+        <w:t xml:space="preserve">, fatty acid binding protein 4, which allows uptake of free fatty acids into adipocytes. </w:t>
+      </w:r>
+      <w:r>
+        <w:rPr>
+          <w:rFonts w:ascii="Arial" w:hAnsi="Arial" w:cs="Arial"/>
+          <w:color w:val="000000" w:themeColor="text1"/>
+          <w:sz w:val="22"/>
+          <w:szCs w:val="22"/>
+        </w:rPr>
+        <w:t xml:space="preserve">This could lead to </w:t>
+      </w:r>
+      <w:r>
+        <w:rPr>
+          <w:rFonts w:ascii="Arial" w:hAnsi="Arial" w:cs="Arial"/>
+          <w:color w:val="000000" w:themeColor="text1"/>
+          <w:sz w:val="22"/>
+          <w:szCs w:val="22"/>
+        </w:rPr>
+        <w:t xml:space="preserve">increased uptake of fatty acids by the mammary adipocytes along with an increased capacity to produce and release fat into the epithelial ducts. </w:t>
+      </w:r>
+      <w:r>
+        <w:rPr>
+          <w:rFonts w:ascii="Arial" w:hAnsi="Arial" w:cs="Arial"/>
+          <w:color w:val="000000" w:themeColor="text1"/>
+          <w:sz w:val="22"/>
+          <w:szCs w:val="22"/>
+        </w:rPr>
+        <w:t>Another mechanism that can conserve the mammary adipocytes is</w:t>
+      </w:r>
+      <w:r>
+        <w:rPr>
+          <w:rFonts w:ascii="Arial" w:hAnsi="Arial" w:cs="Arial"/>
+          <w:color w:val="000000" w:themeColor="text1"/>
+          <w:sz w:val="22"/>
+          <w:szCs w:val="22"/>
+        </w:rPr>
+        <w:t xml:space="preserve"> the increased expression of Plin4, perilipin 4, which promotes lipid coating and protection against lipolysis</w:t>
+      </w:r>
+      <w:r>
+        <w:rPr>
+          <w:rFonts w:ascii="Arial" w:hAnsi="Arial" w:cs="Arial"/>
+          <w:color w:val="000000" w:themeColor="text1"/>
+          <w:sz w:val="22"/>
+          <w:szCs w:val="22"/>
+        </w:rPr>
+        <w:t>. This</w:t>
+      </w:r>
+      <w:r>
+        <w:rPr>
+          <w:rFonts w:ascii="Arial" w:hAnsi="Arial" w:cs="Arial"/>
+          <w:color w:val="000000" w:themeColor="text1"/>
+          <w:sz w:val="22"/>
+          <w:szCs w:val="22"/>
+        </w:rPr>
+        <w:t xml:space="preserve"> could be protective for the mammary adipocytes to conserve their size and number, as evident by higher adipocyte count and size in KO mammary g</w:t>
+      </w:r>
+      <w:r>
+        <w:rPr>
+          <w:rFonts w:ascii="Arial" w:hAnsi="Arial" w:cs="Arial"/>
+          <w:color w:val="000000" w:themeColor="text1"/>
+          <w:sz w:val="22"/>
+          <w:szCs w:val="22"/>
+        </w:rPr>
+        <w:t>l</w:t>
+      </w:r>
+      <w:r>
+        <w:rPr>
+          <w:rFonts w:ascii="Arial" w:hAnsi="Arial" w:cs="Arial"/>
+          <w:color w:val="000000" w:themeColor="text1"/>
+          <w:sz w:val="22"/>
+          <w:szCs w:val="22"/>
+        </w:rPr>
+        <w:t>ands.</w:t>
       </w:r>
       <w:r>
         <w:rPr>
@@ -14759,316 +16388,6 @@
         </w:rPr>
         <w:t xml:space="preserve"> </w:t>
       </w:r>
-      <w:r>
-        <w:rPr>
-          <w:rFonts w:ascii="Arial" w:hAnsi="Arial" w:cs="Arial"/>
-          <w:color w:val="000000" w:themeColor="text1"/>
-          <w:sz w:val="22"/>
-          <w:szCs w:val="22"/>
-        </w:rPr>
-        <w:t>higher</w:t>
-      </w:r>
-      <w:r>
-        <w:rPr>
-          <w:rFonts w:ascii="Arial" w:hAnsi="Arial" w:cs="Arial"/>
-          <w:color w:val="000000" w:themeColor="text1"/>
-          <w:sz w:val="22"/>
-          <w:szCs w:val="22"/>
-        </w:rPr>
-        <w:t xml:space="preserve"> </w:t>
-      </w:r>
-      <w:r>
-        <w:rPr>
-          <w:rFonts w:ascii="Arial" w:hAnsi="Arial" w:cs="Arial"/>
-          <w:color w:val="000000" w:themeColor="text1"/>
-          <w:sz w:val="22"/>
-          <w:szCs w:val="22"/>
-        </w:rPr>
-        <w:t>energy intake from fat. Milk composition analyses revealed higher milk fat percentage and a healthy lipid profile in our knockout model.</w:t>
-      </w:r>
-      <w:r>
-        <w:rPr>
-          <w:rFonts w:ascii="Arial" w:hAnsi="Arial" w:cs="Arial"/>
-          <w:color w:val="000000" w:themeColor="text1"/>
-          <w:sz w:val="22"/>
-          <w:szCs w:val="22"/>
-        </w:rPr>
-        <w:t xml:space="preserve"> </w:t>
-      </w:r>
-      <w:r>
-        <w:rPr>
-          <w:rFonts w:ascii="Arial" w:hAnsi="Arial" w:cs="Arial"/>
-          <w:color w:val="000000" w:themeColor="text1"/>
-          <w:sz w:val="22"/>
-          <w:szCs w:val="22"/>
-        </w:rPr>
-        <w:t xml:space="preserve">This could be the main driver of the excess weight seen in the offspring nursing from KO dams. We </w:t>
-      </w:r>
-      <w:r>
-        <w:rPr>
-          <w:rFonts w:ascii="Arial" w:hAnsi="Arial" w:cs="Arial"/>
-          <w:color w:val="000000" w:themeColor="text1"/>
-          <w:sz w:val="22"/>
-          <w:szCs w:val="22"/>
-        </w:rPr>
-        <w:t>demonstrate that mTORC1 hyperactivation in adipocytes causes reductions in mammary gland weight</w:t>
-      </w:r>
-      <w:r>
-        <w:rPr>
-          <w:rFonts w:ascii="Arial" w:hAnsi="Arial" w:cs="Arial"/>
-          <w:color w:val="000000" w:themeColor="text1"/>
-          <w:sz w:val="22"/>
-          <w:szCs w:val="22"/>
-        </w:rPr>
-        <w:t xml:space="preserve"> which can be caused by the increased fatty acid release into the epithelial ducts and the milk. We further find </w:t>
-      </w:r>
-      <w:r>
-        <w:rPr>
-          <w:rFonts w:ascii="Arial" w:hAnsi="Arial" w:cs="Arial"/>
-          <w:color w:val="000000" w:themeColor="text1"/>
-          <w:sz w:val="22"/>
-          <w:szCs w:val="22"/>
-        </w:rPr>
-        <w:t xml:space="preserve">an increase in the mammary adipocytes number, size and percent area. RNA sequencing revealed potential mechanisms by which adipocytes capacity to produce and secrete fat into the milk can be </w:t>
-      </w:r>
-      <w:r>
-        <w:rPr>
-          <w:rFonts w:ascii="Arial" w:hAnsi="Arial" w:cs="Arial"/>
-          <w:color w:val="000000" w:themeColor="text1"/>
-          <w:sz w:val="22"/>
-          <w:szCs w:val="22"/>
-        </w:rPr>
-        <w:t>promoted</w:t>
-      </w:r>
-      <w:r>
-        <w:rPr>
-          <w:rFonts w:ascii="Arial" w:hAnsi="Arial" w:cs="Arial"/>
-          <w:color w:val="000000" w:themeColor="text1"/>
-          <w:sz w:val="22"/>
-          <w:szCs w:val="22"/>
-        </w:rPr>
-        <w:t xml:space="preserve"> via </w:t>
-      </w:r>
-      <w:r>
-        <w:rPr>
-          <w:rFonts w:ascii="Arial" w:hAnsi="Arial" w:cs="Arial"/>
-          <w:color w:val="000000" w:themeColor="text1"/>
-          <w:sz w:val="22"/>
-          <w:szCs w:val="22"/>
-        </w:rPr>
-        <w:t xml:space="preserve">reduced lipolysis and increased transport of fatty acids. </w:t>
-      </w:r>
-      <w:r>
-        <w:rPr>
-          <w:rFonts w:ascii="Arial" w:hAnsi="Arial" w:cs="Arial"/>
-          <w:color w:val="000000" w:themeColor="text1"/>
-          <w:sz w:val="22"/>
-          <w:szCs w:val="22"/>
-        </w:rPr>
-        <w:t>Additionally, our model reveals differentially expressed pathways in the mammary glands which can influence offspring immunity.</w:t>
-      </w:r>
-    </w:p>
-    <w:p>
-      <w:pPr>
-        <w:rPr>
-          <w:rFonts w:ascii="Arial" w:hAnsi="Arial" w:cs="Arial"/>
-          <w:color w:val="000000" w:themeColor="text1"/>
-          <w:sz w:val="22"/>
-          <w:szCs w:val="22"/>
-        </w:rPr>
-      </w:pPr>
-    </w:p>
-    <w:p>
-      <w:pPr>
-        <w:rPr>
-          <w:rFonts w:ascii="Arial" w:hAnsi="Arial" w:cs="Arial"/>
-          <w:color w:val="000000" w:themeColor="text1"/>
-          <w:sz w:val="22"/>
-          <w:szCs w:val="22"/>
-        </w:rPr>
-      </w:pPr>
-      <w:r>
-        <w:rPr>
-          <w:rFonts w:ascii="Arial" w:hAnsi="Arial" w:cs="Arial"/>
-          <w:color w:val="000000" w:themeColor="text1"/>
-          <w:sz w:val="22"/>
-          <w:szCs w:val="22"/>
-        </w:rPr>
-        <w:t xml:space="preserve">mTORC1 is a nutrient sensor and is crucial for proliferation and growth. </w:t>
-      </w:r>
-      <w:r>
-        <w:rPr>
-          <w:rFonts w:ascii="Arial" w:hAnsi="Arial" w:cs="Arial"/>
-          <w:color w:val="000000" w:themeColor="text1"/>
-          <w:sz w:val="22"/>
-          <w:szCs w:val="22"/>
-        </w:rPr>
-        <w:t>Our data revealed that mTORC1 hyperactivation in adipocytes caused reductions in mammary gland weight. This could be explained by the increased fat content in milk from KO dams suggesting that mammary gland weights could be reduced due to the increased emptying of their content into the milk in KO dams. Our results are consistent with the idea that mTORC1 increases lipid synthesis which is incorporated into milk composition and can be causing reduced mammary gland weights.</w:t>
-      </w:r>
-    </w:p>
-    <w:p>
-      <w:pPr>
-        <w:rPr>
-          <w:rFonts w:ascii="Arial" w:hAnsi="Arial" w:cs="Arial"/>
-          <w:color w:val="000000" w:themeColor="text1"/>
-          <w:sz w:val="22"/>
-          <w:szCs w:val="22"/>
-        </w:rPr>
-      </w:pPr>
-    </w:p>
-    <w:p>
-      <w:pPr>
-        <w:rPr>
-          <w:rFonts w:ascii="Arial" w:hAnsi="Arial" w:cs="Arial"/>
-          <w:color w:val="000000" w:themeColor="text1"/>
-          <w:sz w:val="22"/>
-          <w:szCs w:val="22"/>
-        </w:rPr>
-      </w:pPr>
-      <w:r>
-        <w:rPr>
-          <w:rFonts w:ascii="Arial" w:hAnsi="Arial" w:cs="Arial"/>
-          <w:color w:val="000000" w:themeColor="text1"/>
-          <w:sz w:val="22"/>
-          <w:szCs w:val="22"/>
-        </w:rPr>
-        <w:t>W</w:t>
-      </w:r>
-      <w:r>
-        <w:rPr>
-          <w:rFonts w:ascii="Arial" w:hAnsi="Arial" w:cs="Arial"/>
-          <w:color w:val="000000" w:themeColor="text1"/>
-          <w:sz w:val="22"/>
-          <w:szCs w:val="22"/>
-        </w:rPr>
-        <w:t>e</w:t>
-      </w:r>
-      <w:r>
-        <w:rPr>
-          <w:rFonts w:ascii="Arial" w:hAnsi="Arial" w:cs="Arial"/>
-          <w:color w:val="000000" w:themeColor="text1"/>
-          <w:sz w:val="22"/>
-          <w:szCs w:val="22"/>
-        </w:rPr>
-        <w:t xml:space="preserve"> observed higher fat content in milk of KO mice. </w:t>
-      </w:r>
-      <w:r>
-        <w:rPr>
-          <w:rFonts w:ascii="Arial" w:hAnsi="Arial" w:cs="Arial"/>
-          <w:color w:val="000000" w:themeColor="text1"/>
-          <w:sz w:val="22"/>
-          <w:szCs w:val="22"/>
-        </w:rPr>
-        <w:t xml:space="preserve">We did not see differences in FAS, DGAT… However, we did see differences in these </w:t>
-      </w:r>
-      <w:r>
-        <w:rPr>
-          <w:rFonts w:ascii="Arial" w:hAnsi="Arial" w:cs="Arial"/>
-          <w:color w:val="000000" w:themeColor="text1"/>
-          <w:sz w:val="22"/>
-          <w:szCs w:val="22"/>
-        </w:rPr>
-        <w:t xml:space="preserve">Based on our findings, the increased milk fat content could be driven by the increased expression of </w:t>
-      </w:r>
-      <w:r>
-        <w:rPr>
-          <w:rFonts w:ascii="Arial" w:hAnsi="Arial" w:cs="Arial"/>
-          <w:color w:val="000000" w:themeColor="text1"/>
-          <w:sz w:val="22"/>
-          <w:szCs w:val="22"/>
-        </w:rPr>
-        <w:t>Fabp4</w:t>
-      </w:r>
-      <w:r>
-        <w:rPr>
-          <w:rFonts w:ascii="Arial" w:hAnsi="Arial" w:cs="Arial"/>
-          <w:color w:val="000000" w:themeColor="text1"/>
-          <w:sz w:val="22"/>
-          <w:szCs w:val="22"/>
-        </w:rPr>
-        <w:t xml:space="preserve">, fatty acid binding protein 4, which allows uptake of free fatty acids into adipocytes. </w:t>
-      </w:r>
-      <w:r>
-        <w:rPr>
-          <w:rFonts w:ascii="Arial" w:hAnsi="Arial" w:cs="Arial"/>
-          <w:color w:val="000000" w:themeColor="text1"/>
-          <w:sz w:val="22"/>
-          <w:szCs w:val="22"/>
-        </w:rPr>
-        <w:t xml:space="preserve">This could lead to </w:t>
-      </w:r>
-      <w:r>
-        <w:rPr>
-          <w:rFonts w:ascii="Arial" w:hAnsi="Arial" w:cs="Arial"/>
-          <w:color w:val="000000" w:themeColor="text1"/>
-          <w:sz w:val="22"/>
-          <w:szCs w:val="22"/>
-        </w:rPr>
-        <w:t xml:space="preserve">increased uptake of fatty acids by the mammary adipocytes along with an increased capacity to produce and release fat into the epithelial ducts. </w:t>
-      </w:r>
-      <w:r>
-        <w:rPr>
-          <w:rFonts w:ascii="Arial" w:hAnsi="Arial" w:cs="Arial"/>
-          <w:color w:val="000000" w:themeColor="text1"/>
-          <w:sz w:val="22"/>
-          <w:szCs w:val="22"/>
-        </w:rPr>
-        <w:t>Another mechanism that can conserve the mammary adipocytes is</w:t>
-      </w:r>
-      <w:r>
-        <w:rPr>
-          <w:rFonts w:ascii="Arial" w:hAnsi="Arial" w:cs="Arial"/>
-          <w:color w:val="000000" w:themeColor="text1"/>
-          <w:sz w:val="22"/>
-          <w:szCs w:val="22"/>
-        </w:rPr>
-        <w:t xml:space="preserve"> the increased expression of Plin4, perilipin 4, which promotes lipid coating and protection against lipolysis</w:t>
-      </w:r>
-      <w:r>
-        <w:rPr>
-          <w:rFonts w:ascii="Arial" w:hAnsi="Arial" w:cs="Arial"/>
-          <w:color w:val="000000" w:themeColor="text1"/>
-          <w:sz w:val="22"/>
-          <w:szCs w:val="22"/>
-        </w:rPr>
-        <w:t>. This</w:t>
-      </w:r>
-      <w:r>
-        <w:rPr>
-          <w:rFonts w:ascii="Arial" w:hAnsi="Arial" w:cs="Arial"/>
-          <w:color w:val="000000" w:themeColor="text1"/>
-          <w:sz w:val="22"/>
-          <w:szCs w:val="22"/>
-        </w:rPr>
-        <w:t xml:space="preserve"> could be protective for the mammary adipocytes to conserve their size and number, as evident by higher adipocyte count and size in KO mammary g</w:t>
-      </w:r>
-      <w:r>
-        <w:rPr>
-          <w:rFonts w:ascii="Arial" w:hAnsi="Arial" w:cs="Arial"/>
-          <w:color w:val="000000" w:themeColor="text1"/>
-          <w:sz w:val="22"/>
-          <w:szCs w:val="22"/>
-        </w:rPr>
-        <w:t>l</w:t>
-      </w:r>
-      <w:r>
-        <w:rPr>
-          <w:rFonts w:ascii="Arial" w:hAnsi="Arial" w:cs="Arial"/>
-          <w:color w:val="000000" w:themeColor="text1"/>
-          <w:sz w:val="22"/>
-          <w:szCs w:val="22"/>
-        </w:rPr>
-        <w:t>ands.</w:t>
-      </w:r>
-      <w:r>
-        <w:rPr>
-          <w:rFonts w:ascii="Arial" w:hAnsi="Arial" w:cs="Arial"/>
-          <w:color w:val="000000" w:themeColor="text1"/>
-          <w:sz w:val="22"/>
-          <w:szCs w:val="22"/>
-        </w:rPr>
-        <w:t xml:space="preserve"> </w:t>
-      </w:r>
     </w:p>
     <w:p>
       <w:pPr>
@@ -15161,7 +16480,7 @@
         </w:rPr>
         <w:t xml:space="preserve"> DHA could be the primary factor in increasing DHA </w:t>
       </w:r>
-      <w:commentRangeStart w:id="20"/>
+      <w:commentRangeStart w:id="24"/>
       <w:r>
         <w:rPr>
           <w:rFonts w:ascii="Arial" w:hAnsi="Arial" w:cs="Arial"/>
@@ -15171,12 +16490,12 @@
         </w:rPr>
         <w:t>levels</w:t>
       </w:r>
-      <w:commentRangeEnd w:id="20"/>
+      <w:commentRangeEnd w:id="24"/>
       <w:r>
         <w:rPr>
           <w:rStyle w:val="CommentReference"/>
         </w:rPr>
-        <w:commentReference w:id="20"/>
+        <w:commentReference w:id="24"/>
       </w:r>
       <w:r>
         <w:rPr>
@@ -15187,16 +16506,6 @@
         </w:rPr>
         <w:t xml:space="preserve">. </w:t>
       </w:r>
-    </w:p>
-    <w:p>
-      <w:pPr>
-        <w:rPr>
-          <w:rFonts w:ascii="Arial" w:hAnsi="Arial" w:cs="Arial"/>
-          <w:color w:val="000000" w:themeColor="text1"/>
-          <w:sz w:val="22"/>
-          <w:szCs w:val="22"/>
-        </w:rPr>
-      </w:pPr>
     </w:p>
     <w:p>
       <w:pPr>
@@ -15870,6 +17179,7 @@
           <w:sz w:val="22"/>
           <w:szCs w:val="22"/>
         </w:rPr>
+        <w:lastRenderedPageBreak/>
         <w:t>8.0 References</w:t>
       </w:r>
     </w:p>
@@ -16225,7 +17535,6 @@
           <w:noProof/>
           <w:sz w:val="22"/>
         </w:rPr>
-        <w:lastRenderedPageBreak/>
         <w:t xml:space="preserve">6. Macias, H., and L. Hinck. 2012. Mammary gland development. </w:t>
       </w:r>
       <w:r>
@@ -16422,7 +17731,16 @@
           <w:noProof/>
           <w:sz w:val="22"/>
         </w:rPr>
-        <w:t xml:space="preserve">10. Zwick, R. K., M. C. Rudolph, B. A. Shook, B. Holtrup, E. Roth, V. Lei, A. Van Keymeulen, V. Seewaldt, S. Kwei, J. Wysolmerski, M. S. Rodeheffer, and V. Horsley. 2018. Adipocyte hypertrophy and lipid dynamics underlie mammary gland remodeling after lactation. </w:t>
+        <w:t xml:space="preserve">10. Zwick, R. K., M. C. Rudolph, B. A. Shook, B. Holtrup, E. Roth, V. Lei, A. Van Keymeulen, V. Seewaldt, S. Kwei, J. Wysolmerski, M. S. Rodeheffer, and V. Horsley. 2018. Adipocyte </w:t>
+      </w:r>
+      <w:r>
+        <w:rPr>
+          <w:rFonts w:ascii="Arial" w:hAnsi="Arial" w:cs="Arial"/>
+          <w:noProof/>
+          <w:sz w:val="22"/>
+        </w:rPr>
+        <w:lastRenderedPageBreak/>
+        <w:t xml:space="preserve">hypertrophy and lipid dynamics underlie mammary gland remodeling after lactation. </w:t>
       </w:r>
       <w:r>
         <w:rPr>
@@ -16757,16 +18075,7 @@
           <w:noProof/>
           <w:sz w:val="22"/>
         </w:rPr>
-        <w:t xml:space="preserve">15. De La Garza Puentes, A., A. M. Alemany, A. M. Chisaguano, R. M. Goyanes, A. I. Castellote, F. J. Torres-Espínola, L. García-Valdés, M. Escudero-Marín, M. T. Segura, C. </w:t>
-      </w:r>
-      <w:r>
-        <w:rPr>
-          <w:rFonts w:ascii="Arial" w:hAnsi="Arial" w:cs="Arial"/>
-          <w:noProof/>
-          <w:sz w:val="22"/>
-        </w:rPr>
-        <w:lastRenderedPageBreak/>
-        <w:t xml:space="preserve">Campoy, and M. C. López-Sabater. 2019. The effect of maternal obesity on breast milk fatty acids and its association with infant growth and cognition-The PREOBE follow-up. </w:t>
+        <w:t xml:space="preserve">15. De La Garza Puentes, A., A. M. Alemany, A. M. Chisaguano, R. M. Goyanes, A. I. Castellote, F. J. Torres-Espínola, L. García-Valdés, M. Escudero-Marín, M. T. Segura, C. Campoy, and M. C. López-Sabater. 2019. The effect of maternal obesity on breast milk fatty acids and its association with infant growth and cognition-The PREOBE follow-up. </w:t>
       </w:r>
       <w:r>
         <w:rPr>
@@ -17034,7 +18343,16 @@
           <w:noProof/>
           <w:sz w:val="22"/>
         </w:rPr>
-        <w:t xml:space="preserve">19. Catania, C., E. Binder, and D. Cota. 2011. mTORC1 signaling in energy balance and metabolic disease. </w:t>
+        <w:t xml:space="preserve">19. Catania, C., E. Binder, and D. Cota. 2011. mTORC1 signaling in energy balance and </w:t>
+      </w:r>
+      <w:r>
+        <w:rPr>
+          <w:rFonts w:ascii="Arial" w:hAnsi="Arial" w:cs="Arial"/>
+          <w:noProof/>
+          <w:sz w:val="22"/>
+        </w:rPr>
+        <w:lastRenderedPageBreak/>
+        <w:t xml:space="preserve">metabolic disease. </w:t>
       </w:r>
       <w:r>
         <w:rPr>
@@ -17369,7 +18687,6 @@
           <w:noProof/>
           <w:sz w:val="22"/>
         </w:rPr>
-        <w:lastRenderedPageBreak/>
         <w:t xml:space="preserve">24. Eguchi, J., Q.-W. Yan, D. E. Schones, M. Kamal, C.-H. Hsu, M. Q. Zhang, G. E. Crawford, and E. D. Rosen. 2008. Interferon Regulatory Factors Are Transcriptional Regulators of Adipogenesis. </w:t>
       </w:r>
       <w:r>
@@ -17602,6 +18919,7 @@
           <w:noProof/>
           <w:sz w:val="22"/>
         </w:rPr>
+        <w:lastRenderedPageBreak/>
         <w:t xml:space="preserve">28. Collares, F. P., C. V. Gonçalves, and J. S. Ferreira. 1997. Creamatocrit as a rapid method to estimate the contents of total milk lipids. </w:t>
       </w:r>
       <w:r>
@@ -17937,7 +19255,7 @@
           <w:noProof/>
           <w:sz w:val="22"/>
         </w:rPr>
-        <w:t xml:space="preserve">33. Hovey, R. C., and L. Aimo. 2010. Diverse and active roles for adipocytes during mammary gland growth and function. </w:t>
+        <w:t xml:space="preserve">33. Schwertfeger, K. L., J. L. McManaman, C. A. Palmer, M. C. Neville, and S. M. Anderson. 2003. Expression of constitutively activated Akt in the mammary gland leads to excess lipid synthesis during pregnancy and lactation. </w:t>
       </w:r>
       <w:r>
         <w:rPr>
@@ -17947,15 +19265,15 @@
           <w:noProof/>
           <w:sz w:val="22"/>
         </w:rPr>
-        <w:t>J. Mammary Gland Biol. Neoplasia</w:t>
-      </w:r>
-      <w:r>
-        <w:rPr>
-          <w:rFonts w:ascii="Arial" w:hAnsi="Arial" w:cs="Arial"/>
-          <w:noProof/>
-          <w:sz w:val="22"/>
-        </w:rPr>
-        <w:t xml:space="preserve">. </w:t>
+        <w:t>J. Lipid Res.</w:t>
+      </w:r>
+      <w:r>
+        <w:rPr>
+          <w:rFonts w:ascii="Arial" w:hAnsi="Arial" w:cs="Arial"/>
+          <w:noProof/>
+          <w:sz w:val="22"/>
+        </w:rPr>
+        <w:t xml:space="preserve"> </w:t>
       </w:r>
       <w:r>
         <w:rPr>
@@ -17965,24 +19283,15 @@
           <w:noProof/>
           <w:sz w:val="22"/>
         </w:rPr>
-        <w:t>15</w:t>
-      </w:r>
-      <w:r>
-        <w:rPr>
-          <w:rFonts w:ascii="Arial" w:hAnsi="Arial" w:cs="Arial"/>
-          <w:noProof/>
-          <w:sz w:val="22"/>
-        </w:rPr>
-        <w:t xml:space="preserve">: 279–90. [online] </w:t>
-      </w:r>
-      <w:r>
-        <w:rPr>
-          <w:rFonts w:ascii="Arial" w:hAnsi="Arial" w:cs="Arial"/>
-          <w:noProof/>
-          <w:sz w:val="22"/>
-        </w:rPr>
-        <w:lastRenderedPageBreak/>
-        <w:t>http://www.ncbi.nlm.nih.gov/pubmed/20717712 (Accessed July 10, 2019).</w:t>
+        <w:t>44</w:t>
+      </w:r>
+      <w:r>
+        <w:rPr>
+          <w:rFonts w:ascii="Arial" w:hAnsi="Arial" w:cs="Arial"/>
+          <w:noProof/>
+          <w:sz w:val="22"/>
+        </w:rPr>
+        <w:t>: 1100–12. [online] http://www.ncbi.nlm.nih.gov/pubmed/12700340 (Accessed July 17, 2019).</w:t>
       </w:r>
       <w:r>
         <w:rPr>
@@ -18013,7 +19322,7 @@
           <w:noProof/>
           <w:sz w:val="22"/>
         </w:rPr>
-        <w:t xml:space="preserve">34. Li, R., A. E. El Zowalaty, W. Chen, E. A. Dudley, and X. Ye. 2015. Segregated responses of mammary gland development and vaginal opening to prepubertal genistein exposure in Bscl2−/− female mice with lipodystrophy. </w:t>
+        <w:t xml:space="preserve">34. Che, L., M. Xu, K. Gao, C. Zhu, L. Wang, X. Yang, X. Wen, H. Xiao, Z. Jiang, and D. Wu. 2019. Valine increases milk fat synthesis in mammary gland of gilts through stimulating AKT/MTOR/SREBP1 pathway†. </w:t>
       </w:r>
       <w:r>
         <w:rPr>
@@ -18023,7 +19332,7 @@
           <w:noProof/>
           <w:sz w:val="22"/>
         </w:rPr>
-        <w:t>Reprod. Toxicol.</w:t>
+        <w:t>Biol. Reprod.</w:t>
       </w:r>
       <w:r>
         <w:rPr>
@@ -18041,15 +19350,15 @@
           <w:noProof/>
           <w:sz w:val="22"/>
         </w:rPr>
-        <w:t>54</w:t>
-      </w:r>
-      <w:r>
-        <w:rPr>
-          <w:rFonts w:ascii="Arial" w:hAnsi="Arial" w:cs="Arial"/>
-          <w:noProof/>
-          <w:sz w:val="22"/>
-        </w:rPr>
-        <w:t>: 76. [online] http://www.ncbi.nlm.nih.gov/pubmed/25462787 (Accessed July 15, 2019).</w:t>
+        <w:t>101</w:t>
+      </w:r>
+      <w:r>
+        <w:rPr>
+          <w:rFonts w:ascii="Arial" w:hAnsi="Arial" w:cs="Arial"/>
+          <w:noProof/>
+          <w:sz w:val="22"/>
+        </w:rPr>
+        <w:t>: 126–137. [online] https://academic.oup.com/biolreprod/article/101/1/126/5462648 (Accessed April 27, 2021).</w:t>
       </w:r>
       <w:r>
         <w:rPr>
@@ -18080,7 +19389,7 @@
           <w:noProof/>
           <w:sz w:val="22"/>
         </w:rPr>
-        <w:t xml:space="preserve">35. Lawson, D. A., Z. Werb, Y. Zong, and A. S. Goldstein. 2015. The Cleared Mammary Fat Pad Transplantation Assay for Mammary Epithelial Organogenesis. </w:t>
+        <w:t xml:space="preserve">35. Lee, P. L., Y. Tang, H. Li, and D. A. Guertin. 2016. Raptor/mTORC1 loss in adipocytes causes progressive lipodystrophy and fatty liver disease. </w:t>
       </w:r>
       <w:r>
         <w:rPr>
@@ -18090,7 +19399,7 @@
           <w:noProof/>
           <w:sz w:val="22"/>
         </w:rPr>
-        <w:t>Cold Spring Harb. Protoc.</w:t>
+        <w:t>Mol. Metab.</w:t>
       </w:r>
       <w:r>
         <w:rPr>
@@ -18108,15 +19417,15 @@
           <w:noProof/>
           <w:sz w:val="22"/>
         </w:rPr>
-        <w:t>2015</w:t>
-      </w:r>
-      <w:r>
-        <w:rPr>
-          <w:rFonts w:ascii="Arial" w:hAnsi="Arial" w:cs="Arial"/>
-          <w:noProof/>
-          <w:sz w:val="22"/>
-        </w:rPr>
-        <w:t>: pdb.prot078071. [online] http://www.ncbi.nlm.nih.gov/pubmed/26631119 (Accessed July 17, 2019).</w:t>
+        <w:t>5</w:t>
+      </w:r>
+      <w:r>
+        <w:rPr>
+          <w:rFonts w:ascii="Arial" w:hAnsi="Arial" w:cs="Arial"/>
+          <w:noProof/>
+          <w:sz w:val="22"/>
+        </w:rPr>
+        <w:t>: 422–432. [online] /pmc/articles/PMC4877665/ (Accessed April 27, 2021).</w:t>
       </w:r>
       <w:r>
         <w:rPr>
@@ -18147,7 +19456,43 @@
           <w:noProof/>
           <w:sz w:val="22"/>
         </w:rPr>
-        <w:t>36. Richert, M. M., K. L. Schwertfeger, J. W. Ryder, and S. M. Anderson. 2000. An Atlas of Mouse Mammary Gland Development. [online] https://link.springer.com/content/pdf/10.1023%2FA%3A1026499523505.pdf (Accessed July 19, 2019).</w:t>
+        <w:t xml:space="preserve">36. Gouon-Evans, V., and J. W. Pollard. 2002. Unexpected Deposition of Brown Fat in Mammary Gland During Postnatal Development. </w:t>
+      </w:r>
+      <w:r>
+        <w:rPr>
+          <w:rFonts w:ascii="Arial" w:hAnsi="Arial" w:cs="Arial"/>
+          <w:i/>
+          <w:iCs/>
+          <w:noProof/>
+          <w:sz w:val="22"/>
+        </w:rPr>
+        <w:t>Mol. Endocrinol.</w:t>
+      </w:r>
+      <w:r>
+        <w:rPr>
+          <w:rFonts w:ascii="Arial" w:hAnsi="Arial" w:cs="Arial"/>
+          <w:noProof/>
+          <w:sz w:val="22"/>
+        </w:rPr>
+        <w:t xml:space="preserve"> </w:t>
+      </w:r>
+      <w:r>
+        <w:rPr>
+          <w:rFonts w:ascii="Arial" w:hAnsi="Arial" w:cs="Arial"/>
+          <w:b/>
+          <w:bCs/>
+          <w:noProof/>
+          <w:sz w:val="22"/>
+        </w:rPr>
+        <w:t>16</w:t>
+      </w:r>
+      <w:r>
+        <w:rPr>
+          <w:rFonts w:ascii="Arial" w:hAnsi="Arial" w:cs="Arial"/>
+          <w:noProof/>
+          <w:sz w:val="22"/>
+        </w:rPr>
+        <w:t>: 2618–2627. [online] https://academic.oup.com/mend/article/16/11/2618/2741818 (Accessed April 27, 2021).</w:t>
       </w:r>
       <w:r>
         <w:rPr>
@@ -18178,7 +19523,7 @@
           <w:noProof/>
           <w:sz w:val="22"/>
         </w:rPr>
-        <w:t xml:space="preserve">37. Cinti, S. 2018. Pink Adipocytes. </w:t>
+        <w:t xml:space="preserve">37. Li, L., B. Li, M. Li, C. Niu, G. Wang, T. Li, E. Król, W. Jin, and J. R. Speakman. 2017. Brown adipocytes can display a mammary basal myoepithelial cell phenotype in vivo. </w:t>
       </w:r>
       <w:r>
         <w:rPr>
@@ -18188,7 +19533,7 @@
           <w:noProof/>
           <w:sz w:val="22"/>
         </w:rPr>
-        <w:t>Trends Endocrinol. Metab.</w:t>
+        <w:t>Mol. Metab.</w:t>
       </w:r>
       <w:r>
         <w:rPr>
@@ -18206,15 +19551,15 @@
           <w:noProof/>
           <w:sz w:val="22"/>
         </w:rPr>
-        <w:t>29</w:t>
-      </w:r>
-      <w:r>
-        <w:rPr>
-          <w:rFonts w:ascii="Arial" w:hAnsi="Arial" w:cs="Arial"/>
-          <w:noProof/>
-          <w:sz w:val="22"/>
-        </w:rPr>
-        <w:t>: 651–666. [online] https://www.sciencedirect.com/science/article/pii/S1043276018301152?showall%3Dtrue (Accessed July 19, 2019).</w:t>
+        <w:t>6</w:t>
+      </w:r>
+      <w:r>
+        <w:rPr>
+          <w:rFonts w:ascii="Arial" w:hAnsi="Arial" w:cs="Arial"/>
+          <w:noProof/>
+          <w:sz w:val="22"/>
+        </w:rPr>
+        <w:t>: 1198–1211. [online] /pmc/articles/PMC5641686/ (Accessed April 27, 2021).</w:t>
       </w:r>
       <w:r>
         <w:rPr>
@@ -18245,7 +19590,8 @@
           <w:noProof/>
           <w:sz w:val="22"/>
         </w:rPr>
-        <w:t xml:space="preserve">38. Flint, D., and R. Vernon. 1998. Effects of food restriction on the responses of the mammary gland and adipose tissue to prolactin and growth hormone in the lactating rat. </w:t>
+        <w:lastRenderedPageBreak/>
+        <w:t xml:space="preserve">38. Tran, C. M., S. Mukherjee, L. Ye, D. W. Frederick, M. Kissig, J. G. Davis, D. W. Lamming, P. Seale, and J. A. Baur. 2016. Rapamycin blocks induction of the thermogenic program in white adipose tissue. </w:t>
       </w:r>
       <w:r>
         <w:rPr>
@@ -18255,15 +19601,15 @@
           <w:noProof/>
           <w:sz w:val="22"/>
         </w:rPr>
-        <w:t>J. Endocrinol.</w:t>
-      </w:r>
-      <w:r>
-        <w:rPr>
-          <w:rFonts w:ascii="Arial" w:hAnsi="Arial" w:cs="Arial"/>
-          <w:noProof/>
-          <w:sz w:val="22"/>
-        </w:rPr>
-        <w:t xml:space="preserve"> </w:t>
+        <w:t>Diabetes</w:t>
+      </w:r>
+      <w:r>
+        <w:rPr>
+          <w:rFonts w:ascii="Arial" w:hAnsi="Arial" w:cs="Arial"/>
+          <w:noProof/>
+          <w:sz w:val="22"/>
+        </w:rPr>
+        <w:t xml:space="preserve">. </w:t>
       </w:r>
       <w:r>
         <w:rPr>
@@ -18273,15 +19619,15 @@
           <w:noProof/>
           <w:sz w:val="22"/>
         </w:rPr>
-        <w:t>156</w:t>
-      </w:r>
-      <w:r>
-        <w:rPr>
-          <w:rFonts w:ascii="Arial" w:hAnsi="Arial" w:cs="Arial"/>
-          <w:noProof/>
-          <w:sz w:val="22"/>
-        </w:rPr>
-        <w:t>: 299–305. [online] http://www.ncbi.nlm.nih.gov/pubmed/9518876 (Accessed July 22, 2019).</w:t>
+        <w:t>65</w:t>
+      </w:r>
+      <w:r>
+        <w:rPr>
+          <w:rFonts w:ascii="Arial" w:hAnsi="Arial" w:cs="Arial"/>
+          <w:noProof/>
+          <w:sz w:val="22"/>
+        </w:rPr>
+        <w:t>: 927–941. [online] /pmc/articles/PMC4806661/ (Accessed April 27, 2021).</w:t>
       </w:r>
       <w:r>
         <w:rPr>
@@ -18312,7 +19658,7 @@
           <w:noProof/>
           <w:sz w:val="22"/>
         </w:rPr>
-        <w:t xml:space="preserve">39. Schwertfeger, K. L., J. L. McManaman, C. A. Palmer, M. C. Neville, and S. M. Anderson. 2003. Expression of constitutively activated Akt in the mammary gland leads to excess lipid synthesis during pregnancy and lactation. </w:t>
+        <w:t xml:space="preserve">39. Liu, D., M. Bordicchia, C. Zhang, H. Fang, W. Wei, J. L. Li, A. Guilherme, K. Guntur, M. P. Czech, and S. Collins. 2016. Activation of mTORC1 is essential for β-adrenergic stimulation of adipose browning. </w:t>
       </w:r>
       <w:r>
         <w:rPr>
@@ -18322,7 +19668,7 @@
           <w:noProof/>
           <w:sz w:val="22"/>
         </w:rPr>
-        <w:t>J. Lipid Res.</w:t>
+        <w:t>J. Clin. Invest.</w:t>
       </w:r>
       <w:r>
         <w:rPr>
@@ -18340,15 +19686,15 @@
           <w:noProof/>
           <w:sz w:val="22"/>
         </w:rPr>
-        <w:t>44</w:t>
-      </w:r>
-      <w:r>
-        <w:rPr>
-          <w:rFonts w:ascii="Arial" w:hAnsi="Arial" w:cs="Arial"/>
-          <w:noProof/>
-          <w:sz w:val="22"/>
-        </w:rPr>
-        <w:t>: 1100–12. [online] http://www.ncbi.nlm.nih.gov/pubmed/12700340 (Accessed July 17, 2019).</w:t>
+        <w:t>126</w:t>
+      </w:r>
+      <w:r>
+        <w:rPr>
+          <w:rFonts w:ascii="Arial" w:hAnsi="Arial" w:cs="Arial"/>
+          <w:noProof/>
+          <w:sz w:val="22"/>
+        </w:rPr>
+        <w:t>: 1704–1716.</w:t>
       </w:r>
       <w:r>
         <w:rPr>
@@ -18379,7 +19725,7 @@
           <w:noProof/>
           <w:sz w:val="22"/>
         </w:rPr>
-        <w:t xml:space="preserve">40. Jankiewicz, M., B. Groner, and S. Desrivières. 2006. Mammalian Target of Rapamycin Regulates the Growth of Mammary Epithelial Cells through the Inhibitor of Deoxyribonucleic Acid Binding Id1 and Their Functional Differentiation through Id2. </w:t>
+        <w:t xml:space="preserve">40. Labbé, S. M., M. Mouchiroud, A. Caron, B. Secco, E. Freinkman, G. Lamoureux, Y. Gélinas, R. Lecomte, Y. Bossé, P. Chimin, W. T. Festuccia, D. Richard, and M. Laplante. 2016. MTORC1 is Required for Brown Adipose Tissue Recruitment and Metabolic Adaptation to Cold. </w:t>
       </w:r>
       <w:r>
         <w:rPr>
@@ -18389,7 +19735,7 @@
           <w:noProof/>
           <w:sz w:val="22"/>
         </w:rPr>
-        <w:t>Mol. Endocrinol.</w:t>
+        <w:t>Sci. Rep.</w:t>
       </w:r>
       <w:r>
         <w:rPr>
@@ -18407,15 +19753,15 @@
           <w:noProof/>
           <w:sz w:val="22"/>
         </w:rPr>
-        <w:t>20</w:t>
-      </w:r>
-      <w:r>
-        <w:rPr>
-          <w:rFonts w:ascii="Arial" w:hAnsi="Arial" w:cs="Arial"/>
-          <w:noProof/>
-          <w:sz w:val="22"/>
-        </w:rPr>
-        <w:t>: 2369–2381. [online] https://academic.oup.com/mend/article/20/10/2369/2738231 (Accessed July 17, 2019).</w:t>
+        <w:t>6</w:t>
+      </w:r>
+      <w:r>
+        <w:rPr>
+          <w:rFonts w:ascii="Arial" w:hAnsi="Arial" w:cs="Arial"/>
+          <w:noProof/>
+          <w:sz w:val="22"/>
+        </w:rPr>
+        <w:t>. [online] /pmc/articles/PMC5120333/ (Accessed April 27, 2021).</w:t>
       </w:r>
       <w:r>
         <w:rPr>
@@ -18446,7 +19792,7 @@
           <w:noProof/>
           <w:sz w:val="22"/>
         </w:rPr>
-        <w:t xml:space="preserve">41. Kim, S. S., Y. Zhu, K. L. Grantz, S. N. Hinkle, Z. Chen, M. E. Wallace, M. M. Smarr, N. M. Epps, and P. Mendola. 2016. Obstetric and Neonatal Risks Among Obese Women Without Chronic Disease. </w:t>
+        <w:t xml:space="preserve">41. Magdalon, J., P. Chimin, T. Belchior, R. X. Neves, M. A. Vieira-Lara, M. L. Andrade, T. S. Farias, A. Bolsoni-Lopes, V. A. Paschoal, A. S. Yamashita, A. J. Kowaltowski, and W. T. Festuccia. 2016. Constitutive adipocyte mTORC1 activation enhances mitochondrial activity and reduces visceral adiposity in mice. </w:t>
       </w:r>
       <w:r>
         <w:rPr>
@@ -18456,15 +19802,15 @@
           <w:noProof/>
           <w:sz w:val="22"/>
         </w:rPr>
-        <w:t>Obstet. Gynecol.</w:t>
-      </w:r>
-      <w:r>
-        <w:rPr>
-          <w:rFonts w:ascii="Arial" w:hAnsi="Arial" w:cs="Arial"/>
-          <w:noProof/>
-          <w:sz w:val="22"/>
-        </w:rPr>
-        <w:t xml:space="preserve"> </w:t>
+        <w:t>Biochim. Biophys. Acta - Mol. Cell Biol. Lipids</w:t>
+      </w:r>
+      <w:r>
+        <w:rPr>
+          <w:rFonts w:ascii="Arial" w:hAnsi="Arial" w:cs="Arial"/>
+          <w:noProof/>
+          <w:sz w:val="22"/>
+        </w:rPr>
+        <w:t xml:space="preserve">. </w:t>
       </w:r>
       <w:r>
         <w:rPr>
@@ -18474,65 +19820,15 @@
           <w:noProof/>
           <w:sz w:val="22"/>
         </w:rPr>
-        <w:t>128</w:t>
-      </w:r>
-      <w:r>
-        <w:rPr>
-          <w:rFonts w:ascii="Arial" w:hAnsi="Arial" w:cs="Arial"/>
-          <w:noProof/>
-          <w:sz w:val="22"/>
-        </w:rPr>
-        <w:t>: 104–12. [online] http://www.ncbi.nlm.nih.gov/pubmed/27275800 (Accessed December 20, 2018).</w:t>
-      </w:r>
-      <w:r>
-        <w:rPr>
-          <w:rFonts w:ascii="Arial" w:hAnsi="Arial" w:cs="Arial"/>
-          <w:noProof/>
-          <w:sz w:val="22"/>
-        </w:rPr>
-        <w:tab/>
-      </w:r>
-    </w:p>
-    <w:p>
-      <w:pPr>
-        <w:widowControl w:val="0"/>
-        <w:autoSpaceDE w:val="0"/>
-        <w:autoSpaceDN w:val="0"/>
-        <w:adjustRightInd w:val="0"/>
-        <w:spacing w:before="480"/>
-        <w:ind w:left="640" w:hanging="640"/>
-        <w:rPr>
-          <w:rFonts w:ascii="Arial" w:hAnsi="Arial" w:cs="Arial"/>
-          <w:noProof/>
-          <w:sz w:val="22"/>
-        </w:rPr>
-      </w:pPr>
-      <w:r>
-        <w:rPr>
-          <w:rFonts w:ascii="Arial" w:hAnsi="Arial" w:cs="Arial"/>
-          <w:noProof/>
-          <w:sz w:val="22"/>
-        </w:rPr>
-        <w:lastRenderedPageBreak/>
-        <w:t xml:space="preserve">42. Hu, Z., F. A. Tylavsky, J. C. Han, M. Kocak, J. H. Fowke, R. L. Davis, K. Lewinn, N. R. Bush, and • Qi Zhao. 2019. Maternal metabolic factors during pregnancy predict early childhood growth trajectories and obesity risk: the CANDLE Study. </w:t>
-      </w:r>
-      <w:r>
-        <w:rPr>
-          <w:rFonts w:ascii="Arial" w:hAnsi="Arial" w:cs="Arial"/>
-          <w:i/>
-          <w:iCs/>
-          <w:noProof/>
-          <w:sz w:val="22"/>
-        </w:rPr>
-        <w:t>Int. J. Obes.</w:t>
-      </w:r>
-      <w:r>
-        <w:rPr>
-          <w:rFonts w:ascii="Arial" w:hAnsi="Arial" w:cs="Arial"/>
-          <w:noProof/>
-          <w:sz w:val="22"/>
-        </w:rPr>
-        <w:t xml:space="preserve"> [online] https://doi.org/10.1038/s41366-019-0326-z (Accessed July 21, 2019).</w:t>
+        <w:t>1861</w:t>
+      </w:r>
+      <w:r>
+        <w:rPr>
+          <w:rFonts w:ascii="Arial" w:hAnsi="Arial" w:cs="Arial"/>
+          <w:noProof/>
+          <w:sz w:val="22"/>
+        </w:rPr>
+        <w:t>: 430–438.</w:t>
       </w:r>
       <w:r>
         <w:rPr>
@@ -18898,10 +20194,7 @@
         <w:annotationRef/>
       </w:r>
       <w:r>
-        <w:t xml:space="preserve">Allison wrote the findings here, but pending </w:t>
-      </w:r>
-      <w:r>
-        <w:t xml:space="preserve">Dave’s analysis using </w:t>
+        <w:t xml:space="preserve">Allison wrote the findings here, but pending Dave’s analysis using </w:t>
       </w:r>
       <w:proofErr w:type="spellStart"/>
       <w:r>
@@ -19067,7 +20360,95 @@
       </w:r>
     </w:p>
   </w:comment>
-  <w:comment w:id="20" w:author="Noura El Habbal" w:date="2021-04-15T10:23:00Z" w:initials="NEH">
+  <w:comment w:id="19" w:author="Noura El Habbal" w:date="2021-04-27T18:35:00Z" w:initials="NEH">
+    <w:p>
+      <w:pPr>
+        <w:pStyle w:val="CommentText"/>
+      </w:pPr>
+      <w:r>
+        <w:rPr>
+          <w:rStyle w:val="CommentReference"/>
+        </w:rPr>
+        <w:annotationRef/>
+      </w:r>
+      <w:r>
+        <w:t>So in this paper they refer to it as mTOR only, my guess is that this is mtorc1 since they later use rapamycin to inhibit it</w:t>
+      </w:r>
+    </w:p>
+  </w:comment>
+  <w:comment w:id="20" w:author="Noura El Habbal" w:date="2021-04-27T19:42:00Z" w:initials="NEH">
+    <w:p>
+      <w:pPr>
+        <w:pStyle w:val="CommentText"/>
+      </w:pPr>
+      <w:r>
+        <w:rPr>
+          <w:rStyle w:val="CommentReference"/>
+        </w:rPr>
+        <w:annotationRef/>
+      </w:r>
+      <w:r>
+        <w:t xml:space="preserve">I feel like we are going on a tangent here or I am just not good at connecting this to our findings, since we did not look at </w:t>
+      </w:r>
+      <w:proofErr w:type="spellStart"/>
+      <w:r>
+        <w:t>Ucp</w:t>
+      </w:r>
+      <w:proofErr w:type="spellEnd"/>
+      <w:r>
+        <w:t xml:space="preserve"> or other thermogenic genes (which we can, but this is not the purpose of this paper)</w:t>
+      </w:r>
+    </w:p>
+  </w:comment>
+  <w:comment w:id="21" w:author="Noura El Habbal" w:date="2021-04-27T19:49:00Z" w:initials="NEH">
+    <w:p>
+      <w:pPr>
+        <w:pStyle w:val="CommentText"/>
+      </w:pPr>
+      <w:r>
+        <w:rPr>
+          <w:rStyle w:val="CommentReference"/>
+        </w:rPr>
+        <w:annotationRef/>
+      </w:r>
+      <w:r>
+        <w:t xml:space="preserve">Okay I tried to link this to the fact that our </w:t>
+      </w:r>
+      <w:proofErr w:type="spellStart"/>
+      <w:r>
+        <w:t>Ko</w:t>
+      </w:r>
+      <w:proofErr w:type="spellEnd"/>
+      <w:r>
+        <w:t xml:space="preserve"> dams have less fat mass! I think this is a good connection and justifies the lower fat mass but not entirely critical. Thoughts?</w:t>
+      </w:r>
+    </w:p>
+  </w:comment>
+  <w:comment w:id="22" w:author="Noura El Habbal" w:date="2021-04-27T20:03:00Z" w:initials="NEH">
+    <w:p>
+      <w:pPr>
+        <w:pStyle w:val="CommentText"/>
+      </w:pPr>
+      <w:r>
+        <w:rPr>
+          <w:rStyle w:val="CommentReference"/>
+        </w:rPr>
+        <w:annotationRef/>
+      </w:r>
+      <w:r>
+        <w:t xml:space="preserve">This is contradictory to what we see. Idk how to </w:t>
+      </w:r>
+      <w:proofErr w:type="spellStart"/>
+      <w:r>
+        <w:t>ake</w:t>
+      </w:r>
+      <w:proofErr w:type="spellEnd"/>
+      <w:r>
+        <w:t xml:space="preserve"> sense of this except to highlight that mice without mTORC1 were lean- which also contradicts the chunk of text before it.</w:t>
+      </w:r>
+    </w:p>
+  </w:comment>
+  <w:comment w:id="24" w:author="Noura El Habbal" w:date="2021-04-15T10:23:00Z" w:initials="NEH">
     <w:p>
       <w:pPr>
         <w:pStyle w:val="CommentText"/>
@@ -19124,10 +20505,7 @@
         <w:pStyle w:val="CommentText"/>
       </w:pPr>
       <w:r>
-        <w:t>this connects</w:t>
-      </w:r>
-      <w:r>
-        <w:t xml:space="preserve"> pla2 with inflammatory functions, low when inflammation is low, high to resolve inflammation when inflammation is high</w:t>
+        <w:t>this connects pla2 with inflammatory functions, low when inflammation is low, high to resolve inflammation when inflammation is high</w:t>
       </w:r>
     </w:p>
   </w:comment>
@@ -19155,6 +20533,10 @@
   <w15:commentEx w15:paraId="137553AC" w15:done="0"/>
   <w15:commentEx w15:paraId="4AC90FE2" w15:done="0"/>
   <w15:commentEx w15:paraId="470B2AD1" w15:done="0"/>
+  <w15:commentEx w15:paraId="376E49D4" w15:done="0"/>
+  <w15:commentEx w15:paraId="72291C07" w15:done="0"/>
+  <w15:commentEx w15:paraId="37A7BDE2" w15:paraIdParent="72291C07" w15:done="0"/>
+  <w15:commentEx w15:paraId="08EFB75D" w15:done="0"/>
   <w15:commentEx w15:paraId="1B7C35FE" w15:done="0"/>
 </w15:commentsEx>
 </file>
@@ -19174,11 +20556,16 @@
   <w16cid:commentId w16cid:paraId="49DF351C" w16cid:durableId="241773E0"/>
   <w16cid:commentId w16cid:paraId="704F365F" w16cid:durableId="24316828"/>
   <w16cid:commentId w16cid:paraId="7E9BEDE2" w16cid:durableId="24316BF6"/>
+  <w16cid:commentId w16cid:paraId="3AD9F7E5" w16cid:durableId="2432B88B"/>
   <w16cid:commentId w16cid:paraId="34E75090" w16cid:durableId="24316D80"/>
   <w16cid:commentId w16cid:paraId="7BF6BB67" w16cid:durableId="24316DC2"/>
   <w16cid:commentId w16cid:paraId="137553AC" w16cid:durableId="24316E33"/>
   <w16cid:commentId w16cid:paraId="4AC90FE2" w16cid:durableId="24316E46"/>
   <w16cid:commentId w16cid:paraId="470B2AD1" w16cid:durableId="24316E83"/>
+  <w16cid:commentId w16cid:paraId="376E49D4" w16cid:durableId="2432D805"/>
+  <w16cid:commentId w16cid:paraId="72291C07" w16cid:durableId="2432E798"/>
+  <w16cid:commentId w16cid:paraId="37A7BDE2" w16cid:durableId="2432E931"/>
+  <w16cid:commentId w16cid:paraId="08EFB75D" w16cid:durableId="2432EC91"/>
   <w16cid:commentId w16cid:paraId="1B7C35FE" w16cid:durableId="24229294"/>
 </w16cid:commentsIds>
 </file>
@@ -20605,7 +21992,7 @@
 </file>
 
 <file path=customXml/itemProps1.xml><?xml version="1.0" encoding="utf-8"?>
-<ds:datastoreItem xmlns:ds="http://schemas.openxmlformats.org/officeDocument/2006/customXml" ds:itemID="{E4B99451-31D2-BD49-9B7C-756E4EDCC921}">
+<ds:datastoreItem xmlns:ds="http://schemas.openxmlformats.org/officeDocument/2006/customXml" ds:itemID="{9ADB6CD5-DE78-2F4A-B6AC-1414C3D70469}">
   <ds:schemaRefs>
     <ds:schemaRef ds:uri="http://schemas.openxmlformats.org/officeDocument/2006/bibliography"/>
   </ds:schemaRefs>

</xml_diff>

<commit_message>
Made edits to discussion, created todo list
</commit_message>
<xml_diff>
--- a/Manuscripts/Mammary Gland aTSC/Manuscript.docx
+++ b/Manuscripts/Mammary Gland aTSC/Manuscript.docx
@@ -8190,14 +8190,27 @@
       <w:r>
         <w:t xml:space="preserve">Figure </w:t>
       </w:r>
-      <w:fldSimple w:instr=" SEQ Figure \* ARABIC ">
-        <w:r>
-          <w:rPr>
-            <w:noProof/>
-          </w:rPr>
-          <w:t>1</w:t>
-        </w:r>
-      </w:fldSimple>
+      <w:r>
+        <w:fldChar w:fldCharType="begin"/>
+      </w:r>
+      <w:r>
+        <w:instrText xml:space="preserve"> SEQ Figure \* ARABIC </w:instrText>
+      </w:r>
+      <w:r>
+        <w:fldChar w:fldCharType="separate"/>
+      </w:r>
+      <w:r>
+        <w:rPr>
+          <w:noProof/>
+        </w:rPr>
+        <w:t>1</w:t>
+      </w:r>
+      <w:r>
+        <w:rPr>
+          <w:noProof/>
+        </w:rPr>
+        <w:fldChar w:fldCharType="end"/>
+      </w:r>
       <w:r>
         <w:t xml:space="preserve">: Dams and pups were monitored throughout lactation. Pup births and weights were measured on postnatal day (PND) 0.5. Pups were culled at PND4. Pups </w:t>
       </w:r>
@@ -9565,14 +9578,27 @@
       <w:r>
         <w:t xml:space="preserve">Figure </w:t>
       </w:r>
-      <w:fldSimple w:instr=" SEQ Figure \* ARABIC ">
-        <w:r>
-          <w:rPr>
-            <w:noProof/>
-          </w:rPr>
-          <w:t>2</w:t>
-        </w:r>
-      </w:fldSimple>
+      <w:r>
+        <w:fldChar w:fldCharType="begin"/>
+      </w:r>
+      <w:r>
+        <w:instrText xml:space="preserve"> SEQ Figure \* ARABIC </w:instrText>
+      </w:r>
+      <w:r>
+        <w:fldChar w:fldCharType="separate"/>
+      </w:r>
+      <w:r>
+        <w:rPr>
+          <w:noProof/>
+        </w:rPr>
+        <w:t>2</w:t>
+      </w:r>
+      <w:r>
+        <w:rPr>
+          <w:noProof/>
+        </w:rPr>
+        <w:fldChar w:fldCharType="end"/>
+      </w:r>
       <w:r>
         <w:t>: Maternal</w:t>
       </w:r>
@@ -14604,14 +14630,23 @@
     <w:p>
       <w:pPr>
         <w:rPr>
-          <w:ins w:id="27" w:author="Dave Bridges" w:date="2021-04-28T12:04:00Z"/>
-          <w:rFonts w:ascii="Arial" w:hAnsi="Arial" w:cs="Arial"/>
-          <w:color w:val="000000" w:themeColor="text1"/>
-          <w:sz w:val="22"/>
-          <w:szCs w:val="22"/>
-        </w:rPr>
-      </w:pPr>
-      <w:ins w:id="28" w:author="Dave Bridges" w:date="2021-04-28T12:02:00Z">
+          <w:ins w:id="27" w:author="Dave Bridges" w:date="2021-04-28T12:33:00Z"/>
+          <w:rFonts w:ascii="Arial" w:hAnsi="Arial" w:cs="Arial"/>
+          <w:color w:val="000000" w:themeColor="text1"/>
+          <w:sz w:val="22"/>
+          <w:szCs w:val="22"/>
+          <w:rPrChange w:id="28" w:author="Dave Bridges" w:date="2021-04-28T12:34:00Z">
+            <w:rPr>
+              <w:ins w:id="29" w:author="Dave Bridges" w:date="2021-04-28T12:33:00Z"/>
+              <w:rFonts w:ascii="Arial" w:hAnsi="Arial" w:cs="Arial"/>
+              <w:color w:val="000000" w:themeColor="text1"/>
+              <w:sz w:val="22"/>
+              <w:szCs w:val="22"/>
+            </w:rPr>
+          </w:rPrChange>
+        </w:rPr>
+      </w:pPr>
+      <w:ins w:id="30" w:author="Dave Bridges" w:date="2021-04-28T12:02:00Z">
         <w:r>
           <w:rPr>
             <w:rFonts w:ascii="Arial" w:hAnsi="Arial" w:cs="Arial"/>
@@ -14621,7 +14656,7 @@
           </w:rPr>
           <w:t xml:space="preserve">Milk fat is the most variable macronutrient in human milk, and contributes the most to differences in energy content of </w:t>
         </w:r>
-        <w:commentRangeStart w:id="29"/>
+        <w:commentRangeStart w:id="31"/>
         <w:r>
           <w:rPr>
             <w:rFonts w:ascii="Arial" w:hAnsi="Arial" w:cs="Arial"/>
@@ -14631,12 +14666,12 @@
           </w:rPr>
           <w:t>milk</w:t>
         </w:r>
-        <w:commentRangeEnd w:id="29"/>
+        <w:commentRangeEnd w:id="31"/>
         <w:r>
           <w:rPr>
             <w:rStyle w:val="CommentReference"/>
           </w:rPr>
-          <w:commentReference w:id="29"/>
+          <w:commentReference w:id="31"/>
         </w:r>
         <w:r>
           <w:rPr>
@@ -14657,7 +14692,7 @@
         </w:rPr>
         <w:t xml:space="preserve">In this study we show that hyperactivation of adipocyte mTORC1 </w:t>
       </w:r>
-      <w:ins w:id="30" w:author="Dave Bridges" w:date="2021-04-28T12:03:00Z">
+      <w:ins w:id="32" w:author="Dave Bridges" w:date="2021-04-28T12:03:00Z">
         <w:r>
           <w:rPr>
             <w:rFonts w:ascii="Arial" w:hAnsi="Arial" w:cs="Arial"/>
@@ -14674,7 +14709,7 @@
             <w:color w:val="000000" w:themeColor="text1"/>
             <w:sz w:val="22"/>
             <w:szCs w:val="22"/>
-            <w:rPrChange w:id="31" w:author="Dave Bridges" w:date="2021-04-28T12:03:00Z">
+            <w:rPrChange w:id="33" w:author="Dave Bridges" w:date="2021-04-28T12:03:00Z">
               <w:rPr>
                 <w:rFonts w:ascii="Arial" w:hAnsi="Arial" w:cs="Arial"/>
                 <w:i/>
@@ -14702,7 +14737,7 @@
           <w:color w:val="000000" w:themeColor="text1"/>
           <w:sz w:val="22"/>
           <w:szCs w:val="22"/>
-          <w:rPrChange w:id="32" w:author="Dave Bridges" w:date="2021-04-28T12:03:00Z">
+          <w:rPrChange w:id="34" w:author="Dave Bridges" w:date="2021-04-28T12:03:00Z">
             <w:rPr>
               <w:rFonts w:ascii="Arial" w:hAnsi="Arial" w:cs="Arial"/>
               <w:color w:val="000000" w:themeColor="text1"/>
@@ -14731,7 +14766,7 @@
         </w:rPr>
         <w:t xml:space="preserve"> and mammary gland </w:t>
       </w:r>
-      <w:ins w:id="33" w:author="Dave Bridges" w:date="2021-04-28T12:07:00Z">
+      <w:ins w:id="35" w:author="Dave Bridges" w:date="2021-04-28T12:07:00Z">
         <w:r>
           <w:rPr>
             <w:rFonts w:ascii="Arial" w:hAnsi="Arial" w:cs="Arial"/>
@@ -14751,7 +14786,7 @@
         </w:rPr>
         <w:t>histology</w:t>
       </w:r>
-      <w:del w:id="34" w:author="Dave Bridges" w:date="2021-04-28T12:03:00Z">
+      <w:del w:id="36" w:author="Dave Bridges" w:date="2021-04-28T12:03:00Z">
         <w:r>
           <w:rPr>
             <w:rFonts w:ascii="Arial" w:hAnsi="Arial" w:cs="Arial"/>
@@ -14807,7 +14842,7 @@
         </w:rPr>
         <w:t xml:space="preserve"> </w:t>
       </w:r>
-      <w:ins w:id="35" w:author="Dave Bridges" w:date="2021-04-28T12:07:00Z">
+      <w:ins w:id="37" w:author="Dave Bridges" w:date="2021-04-28T12:07:00Z">
         <w:r>
           <w:rPr>
             <w:rFonts w:ascii="Arial" w:hAnsi="Arial" w:cs="Arial"/>
@@ -14818,7 +14853,7 @@
           <w:t xml:space="preserve">Importantly, our approach is expected to activate mTORC1 in all adiponectin-expressing cells, including both peripheral and mammary adipocyte depots.  The positive role of mTORC1 in adipocyte biology has </w:t>
         </w:r>
       </w:ins>
-      <w:ins w:id="36" w:author="Dave Bridges" w:date="2021-04-28T12:08:00Z">
+      <w:ins w:id="38" w:author="Dave Bridges" w:date="2021-04-28T12:08:00Z">
         <w:r>
           <w:rPr>
             <w:rFonts w:ascii="Arial" w:hAnsi="Arial" w:cs="Arial"/>
@@ -14829,7 +14864,7 @@
           <w:t xml:space="preserve">been well established.  mTORC1 is </w:t>
         </w:r>
       </w:ins>
-      <w:ins w:id="37" w:author="Dave Bridges" w:date="2021-04-28T12:10:00Z">
+      <w:ins w:id="39" w:author="Dave Bridges" w:date="2021-04-28T12:10:00Z">
         <w:r>
           <w:rPr>
             <w:rFonts w:ascii="Arial" w:hAnsi="Arial" w:cs="Arial"/>
@@ -14840,7 +14875,7 @@
           <w:t>necessary</w:t>
         </w:r>
       </w:ins>
-      <w:ins w:id="38" w:author="Dave Bridges" w:date="2021-04-28T12:08:00Z">
+      <w:ins w:id="40" w:author="Dave Bridges" w:date="2021-04-28T12:08:00Z">
         <w:r>
           <w:rPr>
             <w:rFonts w:ascii="Arial" w:hAnsi="Arial" w:cs="Arial"/>
@@ -14851,7 +14886,7 @@
           <w:t xml:space="preserve"> for adipocyte differentiation </w:t>
         </w:r>
       </w:ins>
-      <w:ins w:id="39" w:author="Dave Bridges" w:date="2021-04-28T12:10:00Z">
+      <w:ins w:id="41" w:author="Dave Bridges" w:date="2021-04-28T12:10:00Z">
         <w:r>
           <w:rPr>
             <w:rFonts w:ascii="Arial" w:hAnsi="Arial" w:cs="Arial"/>
@@ -14861,7 +14896,7 @@
           </w:rPr>
           <w:t xml:space="preserve">in both </w:t>
         </w:r>
-        <w:commentRangeStart w:id="40"/>
+        <w:commentRangeStart w:id="42"/>
         <w:r>
           <w:rPr>
             <w:rFonts w:ascii="Arial" w:hAnsi="Arial" w:cs="Arial"/>
@@ -14871,12 +14906,12 @@
           </w:rPr>
           <w:t xml:space="preserve">peripheral </w:t>
         </w:r>
-        <w:commentRangeEnd w:id="40"/>
+        <w:commentRangeEnd w:id="42"/>
         <w:r>
           <w:rPr>
             <w:rStyle w:val="CommentReference"/>
           </w:rPr>
-          <w:commentReference w:id="40"/>
+          <w:commentReference w:id="42"/>
         </w:r>
         <w:r>
           <w:rPr>
@@ -14887,7 +14922,7 @@
           </w:rPr>
           <w:t xml:space="preserve">and mammary adipocyte </w:t>
         </w:r>
-        <w:commentRangeStart w:id="41"/>
+        <w:commentRangeStart w:id="43"/>
         <w:r>
           <w:rPr>
             <w:rFonts w:ascii="Arial" w:hAnsi="Arial" w:cs="Arial"/>
@@ -14897,15 +14932,15 @@
           </w:rPr>
           <w:t>depots</w:t>
         </w:r>
-        <w:commentRangeEnd w:id="41"/>
+        <w:commentRangeEnd w:id="43"/>
         <w:r>
           <w:rPr>
             <w:rStyle w:val="CommentReference"/>
           </w:rPr>
-          <w:commentReference w:id="41"/>
+          <w:commentReference w:id="43"/>
         </w:r>
       </w:ins>
-      <w:ins w:id="42" w:author="Dave Bridges" w:date="2021-04-28T12:11:00Z">
+      <w:ins w:id="44" w:author="Dave Bridges" w:date="2021-04-28T12:11:00Z">
         <w:r>
           <w:rPr>
             <w:rFonts w:ascii="Arial" w:hAnsi="Arial" w:cs="Arial"/>
@@ -14913,10 +14948,10 @@
             <w:sz w:val="22"/>
             <w:szCs w:val="22"/>
           </w:rPr>
-          <w:t xml:space="preserve">.  Once differentiated, mTORC1 in adipocytes is critical for lipogenesis </w:t>
+          <w:t xml:space="preserve">.  </w:t>
         </w:r>
       </w:ins>
-      <w:ins w:id="43" w:author="Dave Bridges" w:date="2021-04-28T12:12:00Z">
+      <w:ins w:id="45" w:author="Dave Bridges" w:date="2021-04-28T12:33:00Z">
         <w:r>
           <w:rPr>
             <w:rFonts w:ascii="Arial" w:hAnsi="Arial" w:cs="Arial"/>
@@ -14924,7 +14959,49 @@
             <w:sz w:val="22"/>
             <w:szCs w:val="22"/>
           </w:rPr>
-          <w:t xml:space="preserve">and the chronic absence of </w:t>
+          <w:t xml:space="preserve">It is interesting that we observed </w:t>
+        </w:r>
+        <w:r>
+          <w:rPr>
+            <w:rFonts w:ascii="Arial" w:hAnsi="Arial" w:cs="Arial"/>
+            <w:color w:val="000000" w:themeColor="text1"/>
+            <w:sz w:val="22"/>
+            <w:szCs w:val="22"/>
+          </w:rPr>
+          <w:t>increased adipocyte numbers</w:t>
+        </w:r>
+      </w:ins>
+      <w:ins w:id="46" w:author="Dave Bridges" w:date="2021-04-28T12:34:00Z">
+        <w:r>
+          <w:rPr>
+            <w:rFonts w:ascii="Arial" w:hAnsi="Arial" w:cs="Arial"/>
+            <w:color w:val="000000" w:themeColor="text1"/>
+            <w:sz w:val="22"/>
+            <w:szCs w:val="22"/>
+          </w:rPr>
+          <w:t xml:space="preserve">, and elevated </w:t>
+        </w:r>
+      </w:ins>
+      <w:ins w:id="47" w:author="Dave Bridges" w:date="2021-04-28T12:38:00Z">
+        <w:r>
+          <w:rPr>
+            <w:rFonts w:ascii="Arial" w:hAnsi="Arial" w:cs="Arial"/>
+            <w:color w:val="000000" w:themeColor="text1"/>
+            <w:sz w:val="22"/>
+            <w:szCs w:val="22"/>
+          </w:rPr>
+          <w:t>markers</w:t>
+        </w:r>
+      </w:ins>
+      <w:ins w:id="48" w:author="Dave Bridges" w:date="2021-04-28T12:34:00Z">
+        <w:r>
+          <w:rPr>
+            <w:rFonts w:ascii="Arial" w:hAnsi="Arial" w:cs="Arial"/>
+            <w:color w:val="000000" w:themeColor="text1"/>
+            <w:sz w:val="22"/>
+            <w:szCs w:val="22"/>
+          </w:rPr>
+          <w:t xml:space="preserve"> of </w:t>
         </w:r>
         <w:r>
           <w:rPr>
@@ -14934,7 +15011,260 @@
             <w:szCs w:val="22"/>
           </w:rPr>
           <w:lastRenderedPageBreak/>
-          <w:t xml:space="preserve">mTORC1 activity (by Raptor ablation) results in </w:t>
+          <w:t>differentiation</w:t>
+        </w:r>
+      </w:ins>
+      <w:ins w:id="49" w:author="Dave Bridges" w:date="2021-04-28T12:33:00Z">
+        <w:r>
+          <w:rPr>
+            <w:rFonts w:ascii="Arial" w:hAnsi="Arial" w:cs="Arial"/>
+            <w:color w:val="000000" w:themeColor="text1"/>
+            <w:sz w:val="22"/>
+            <w:szCs w:val="22"/>
+          </w:rPr>
+          <w:t xml:space="preserve"> in </w:t>
+        </w:r>
+      </w:ins>
+      <w:ins w:id="50" w:author="Dave Bridges" w:date="2021-04-28T12:34:00Z">
+        <w:r>
+          <w:rPr>
+            <w:rFonts w:ascii="Arial" w:hAnsi="Arial" w:cs="Arial"/>
+            <w:color w:val="000000" w:themeColor="text1"/>
+            <w:sz w:val="22"/>
+            <w:szCs w:val="22"/>
+          </w:rPr>
+          <w:t xml:space="preserve">adipocyte </w:t>
+        </w:r>
+        <w:r>
+          <w:rPr>
+            <w:rFonts w:ascii="Arial" w:hAnsi="Arial" w:cs="Arial"/>
+            <w:i/>
+            <w:color w:val="000000" w:themeColor="text1"/>
+            <w:sz w:val="22"/>
+            <w:szCs w:val="22"/>
+          </w:rPr>
+          <w:t>Tsc1</w:t>
+        </w:r>
+        <w:r>
+          <w:rPr>
+            <w:rFonts w:ascii="Arial" w:hAnsi="Arial" w:cs="Arial"/>
+            <w:color w:val="000000" w:themeColor="text1"/>
+            <w:sz w:val="22"/>
+            <w:szCs w:val="22"/>
+          </w:rPr>
+          <w:t xml:space="preserve"> knockout mammary glands, as the Adiponectin-</w:t>
+        </w:r>
+        <w:proofErr w:type="spellStart"/>
+        <w:r>
+          <w:rPr>
+            <w:rFonts w:ascii="Arial" w:hAnsi="Arial" w:cs="Arial"/>
+            <w:color w:val="000000" w:themeColor="text1"/>
+            <w:sz w:val="22"/>
+            <w:szCs w:val="22"/>
+          </w:rPr>
+          <w:t>Cre</w:t>
+        </w:r>
+        <w:proofErr w:type="spellEnd"/>
+        <w:r>
+          <w:rPr>
+            <w:rFonts w:ascii="Arial" w:hAnsi="Arial" w:cs="Arial"/>
+            <w:color w:val="000000" w:themeColor="text1"/>
+            <w:sz w:val="22"/>
+            <w:szCs w:val="22"/>
+          </w:rPr>
+          <w:t xml:space="preserve"> is not expected to be activated until late in differentiation.  </w:t>
+        </w:r>
+      </w:ins>
+      <w:ins w:id="51" w:author="Dave Bridges" w:date="2021-04-28T12:35:00Z">
+        <w:r>
+          <w:rPr>
+            <w:rFonts w:ascii="Arial" w:hAnsi="Arial" w:cs="Arial"/>
+            <w:color w:val="000000" w:themeColor="text1"/>
+            <w:sz w:val="22"/>
+            <w:szCs w:val="22"/>
+          </w:rPr>
+          <w:t>It is also worth noting that there is evidence of de- and re-differentiation of post-involution mammary adipocyte, but to avoid this concern our studies focused on mice in their first pregnancy.  The increased adipocyte hyperplasia</w:t>
+        </w:r>
+      </w:ins>
+      <w:ins w:id="52" w:author="Dave Bridges" w:date="2021-04-28T12:34:00Z">
+        <w:r>
+          <w:rPr>
+            <w:rFonts w:ascii="Arial" w:hAnsi="Arial" w:cs="Arial"/>
+            <w:color w:val="000000" w:themeColor="text1"/>
+            <w:sz w:val="22"/>
+            <w:szCs w:val="22"/>
+          </w:rPr>
+          <w:t xml:space="preserve"> could suggest a signal promoting mammary adipog</w:t>
+        </w:r>
+      </w:ins>
+      <w:ins w:id="53" w:author="Dave Bridges" w:date="2021-04-28T12:35:00Z">
+        <w:r>
+          <w:rPr>
+            <w:rFonts w:ascii="Arial" w:hAnsi="Arial" w:cs="Arial"/>
+            <w:color w:val="000000" w:themeColor="text1"/>
+            <w:sz w:val="22"/>
+            <w:szCs w:val="22"/>
+          </w:rPr>
+          <w:t>enesis derived from periphe</w:t>
+        </w:r>
+      </w:ins>
+      <w:ins w:id="54" w:author="Dave Bridges" w:date="2021-04-28T12:36:00Z">
+        <w:r>
+          <w:rPr>
+            <w:rFonts w:ascii="Arial" w:hAnsi="Arial" w:cs="Arial"/>
+            <w:color w:val="000000" w:themeColor="text1"/>
+            <w:sz w:val="22"/>
+            <w:szCs w:val="22"/>
+          </w:rPr>
+          <w:t>ral adipocytes</w:t>
+        </w:r>
+      </w:ins>
+      <w:ins w:id="55" w:author="Dave Bridges" w:date="2021-04-28T12:35:00Z">
+        <w:r>
+          <w:rPr>
+            <w:rFonts w:ascii="Arial" w:hAnsi="Arial" w:cs="Arial"/>
+            <w:color w:val="000000" w:themeColor="text1"/>
+            <w:sz w:val="22"/>
+            <w:szCs w:val="22"/>
+          </w:rPr>
+          <w:t>.</w:t>
+        </w:r>
+      </w:ins>
+    </w:p>
+    <w:p>
+      <w:pPr>
+        <w:rPr>
+          <w:ins w:id="56" w:author="Dave Bridges" w:date="2021-04-28T12:33:00Z"/>
+          <w:rFonts w:ascii="Arial" w:hAnsi="Arial" w:cs="Arial"/>
+          <w:color w:val="000000" w:themeColor="text1"/>
+          <w:sz w:val="22"/>
+          <w:szCs w:val="22"/>
+        </w:rPr>
+      </w:pPr>
+    </w:p>
+    <w:p>
+      <w:pPr>
+        <w:rPr>
+          <w:ins w:id="57" w:author="Dave Bridges" w:date="2021-04-28T12:04:00Z"/>
+          <w:rFonts w:ascii="Arial" w:hAnsi="Arial" w:cs="Arial"/>
+          <w:color w:val="000000" w:themeColor="text1"/>
+          <w:sz w:val="22"/>
+          <w:szCs w:val="22"/>
+        </w:rPr>
+      </w:pPr>
+      <w:ins w:id="58" w:author="Dave Bridges" w:date="2021-04-28T12:11:00Z">
+        <w:r>
+          <w:rPr>
+            <w:rFonts w:ascii="Arial" w:hAnsi="Arial" w:cs="Arial"/>
+            <w:color w:val="000000" w:themeColor="text1"/>
+            <w:sz w:val="22"/>
+            <w:szCs w:val="22"/>
+          </w:rPr>
+          <w:t xml:space="preserve">Once </w:t>
+        </w:r>
+      </w:ins>
+      <w:ins w:id="59" w:author="Dave Bridges" w:date="2021-04-28T12:33:00Z">
+        <w:r>
+          <w:rPr>
+            <w:rFonts w:ascii="Arial" w:hAnsi="Arial" w:cs="Arial"/>
+            <w:color w:val="000000" w:themeColor="text1"/>
+            <w:sz w:val="22"/>
+            <w:szCs w:val="22"/>
+          </w:rPr>
+          <w:t>adipocyte</w:t>
+        </w:r>
+      </w:ins>
+      <w:ins w:id="60" w:author="Dave Bridges" w:date="2021-04-28T12:36:00Z">
+        <w:r>
+          <w:rPr>
+            <w:rFonts w:ascii="Arial" w:hAnsi="Arial" w:cs="Arial"/>
+            <w:color w:val="000000" w:themeColor="text1"/>
+            <w:sz w:val="22"/>
+            <w:szCs w:val="22"/>
+          </w:rPr>
+          <w:t>s</w:t>
+        </w:r>
+      </w:ins>
+      <w:ins w:id="61" w:author="Dave Bridges" w:date="2021-04-28T12:33:00Z">
+        <w:r>
+          <w:rPr>
+            <w:rFonts w:ascii="Arial" w:hAnsi="Arial" w:cs="Arial"/>
+            <w:color w:val="000000" w:themeColor="text1"/>
+            <w:sz w:val="22"/>
+            <w:szCs w:val="22"/>
+          </w:rPr>
+          <w:t xml:space="preserve"> are </w:t>
+        </w:r>
+      </w:ins>
+      <w:ins w:id="62" w:author="Dave Bridges" w:date="2021-04-28T12:11:00Z">
+        <w:r>
+          <w:rPr>
+            <w:rFonts w:ascii="Arial" w:hAnsi="Arial" w:cs="Arial"/>
+            <w:color w:val="000000" w:themeColor="text1"/>
+            <w:sz w:val="22"/>
+            <w:szCs w:val="22"/>
+          </w:rPr>
+          <w:t xml:space="preserve">differentiated, mTORC1 is </w:t>
+        </w:r>
+      </w:ins>
+      <w:ins w:id="63" w:author="Dave Bridges" w:date="2021-04-28T13:01:00Z">
+        <w:r>
+          <w:rPr>
+            <w:rFonts w:ascii="Arial" w:hAnsi="Arial" w:cs="Arial"/>
+            <w:color w:val="000000" w:themeColor="text1"/>
+            <w:sz w:val="22"/>
+            <w:szCs w:val="22"/>
+          </w:rPr>
+          <w:t>important</w:t>
+        </w:r>
+      </w:ins>
+      <w:ins w:id="64" w:author="Dave Bridges" w:date="2021-04-28T12:11:00Z">
+        <w:r>
+          <w:rPr>
+            <w:rFonts w:ascii="Arial" w:hAnsi="Arial" w:cs="Arial"/>
+            <w:color w:val="000000" w:themeColor="text1"/>
+            <w:sz w:val="22"/>
+            <w:szCs w:val="22"/>
+          </w:rPr>
+          <w:t xml:space="preserve"> for lipogenesis </w:t>
+        </w:r>
+      </w:ins>
+      <w:ins w:id="65" w:author="Dave Bridges" w:date="2021-04-28T12:12:00Z">
+        <w:r>
+          <w:rPr>
+            <w:rFonts w:ascii="Arial" w:hAnsi="Arial" w:cs="Arial"/>
+            <w:color w:val="000000" w:themeColor="text1"/>
+            <w:sz w:val="22"/>
+            <w:szCs w:val="22"/>
+          </w:rPr>
+          <w:t xml:space="preserve">and the chronic absence of mTORC1 activity (by </w:t>
+        </w:r>
+        <w:r>
+          <w:rPr>
+            <w:rFonts w:ascii="Arial" w:hAnsi="Arial" w:cs="Arial"/>
+            <w:i/>
+            <w:color w:val="000000" w:themeColor="text1"/>
+            <w:sz w:val="22"/>
+            <w:szCs w:val="22"/>
+            <w:rPrChange w:id="66" w:author="Dave Bridges" w:date="2021-04-28T12:36:00Z">
+              <w:rPr>
+                <w:rFonts w:ascii="Arial" w:hAnsi="Arial" w:cs="Arial"/>
+                <w:color w:val="000000" w:themeColor="text1"/>
+                <w:sz w:val="22"/>
+                <w:szCs w:val="22"/>
+              </w:rPr>
+            </w:rPrChange>
+          </w:rPr>
+          <w:t>Raptor</w:t>
+        </w:r>
+        <w:r>
+          <w:rPr>
+            <w:rFonts w:ascii="Arial" w:hAnsi="Arial" w:cs="Arial"/>
+            <w:color w:val="000000" w:themeColor="text1"/>
+            <w:sz w:val="22"/>
+            <w:szCs w:val="22"/>
+          </w:rPr>
+          <w:t xml:space="preserve"> ablation) results in </w:t>
         </w:r>
         <w:proofErr w:type="spellStart"/>
         <w:r>
@@ -14954,10 +15284,346 @@
             <w:sz w:val="22"/>
             <w:szCs w:val="22"/>
           </w:rPr>
-          <w:t xml:space="preserve"> mice</w:t>
+          <w:t xml:space="preserve"> </w:t>
+        </w:r>
+        <w:commentRangeStart w:id="67"/>
+        <w:r>
+          <w:rPr>
+            <w:rFonts w:ascii="Arial" w:hAnsi="Arial" w:cs="Arial"/>
+            <w:color w:val="000000" w:themeColor="text1"/>
+            <w:sz w:val="22"/>
+            <w:szCs w:val="22"/>
+          </w:rPr>
+          <w:t>mice</w:t>
         </w:r>
       </w:ins>
-      <w:ins w:id="44" w:author="Dave Bridges" w:date="2021-04-28T12:13:00Z">
+      <w:commentRangeEnd w:id="67"/>
+      <w:ins w:id="68" w:author="Dave Bridges" w:date="2021-04-28T12:38:00Z">
+        <w:r>
+          <w:rPr>
+            <w:rStyle w:val="CommentReference"/>
+          </w:rPr>
+          <w:commentReference w:id="67"/>
+        </w:r>
+        <w:r>
+          <w:rPr>
+            <w:rFonts w:ascii="Arial" w:hAnsi="Arial" w:cs="Arial"/>
+            <w:color w:val="000000" w:themeColor="text1"/>
+            <w:sz w:val="22"/>
+            <w:szCs w:val="22"/>
+          </w:rPr>
+          <w:t xml:space="preserve"> </w:t>
+        </w:r>
+      </w:ins>
+      <w:moveToRangeStart w:id="69" w:author="Dave Bridges" w:date="2021-04-28T12:13:00Z" w:name="move70504398"/>
+      <w:moveTo w:id="70" w:author="Dave Bridges" w:date="2021-04-28T12:13:00Z">
+        <w:del w:id="71" w:author="Dave Bridges" w:date="2021-04-28T12:38:00Z">
+          <w:r>
+            <w:rPr>
+              <w:rFonts w:ascii="Arial" w:hAnsi="Arial" w:cs="Arial"/>
+              <w:color w:val="000000" w:themeColor="text1"/>
+              <w:sz w:val="22"/>
+              <w:szCs w:val="22"/>
+            </w:rPr>
+            <w:delText xml:space="preserve">Lee et al. reported severe lipodystrophy in mice and reduced lipid absorption despite hyperphagia </w:delText>
+          </w:r>
+        </w:del>
+        <w:r>
+          <w:rPr>
+            <w:rFonts w:ascii="Arial" w:hAnsi="Arial" w:cs="Arial"/>
+            <w:color w:val="000000" w:themeColor="text1"/>
+            <w:sz w:val="22"/>
+            <w:szCs w:val="22"/>
+          </w:rPr>
+          <w:fldChar w:fldCharType="begin" w:fldLock="1"/>
+        </w:r>
+        <w:r>
+          <w:rPr>
+            <w:rFonts w:ascii="Arial" w:hAnsi="Arial" w:cs="Arial"/>
+            <w:color w:val="000000" w:themeColor="text1"/>
+            <w:sz w:val="22"/>
+            <w:szCs w:val="22"/>
+          </w:rPr>
+          <w:instrText>ADDIN CSL_CITATION {"citationItems":[{"id":"ITEM-1","itemData":{"DOI":"10.1016/j.molmet.2016.04.001","ISSN":"22128778","abstract":"Objective: Normal adipose tissue growth and function is critical to maintaining metabolic homeostasis and its excess (e.g. obesity) or absence (e.g. lipodystrophy) is associated with severe metabolic disease. The goal of this study was to understand the mechanisms maintaining healthy adipose tissue growth and function. Methods: Adipose tissue senses and responds to systemic changes in growth factor and nutrient availability; in cells mTORC1 regulates metabolism in response to growth factors and nutrients. Thus, mTORC1 is poised to be a critical intracellular regulator of adipocyte metabolism. Here, we investigate the role of mTORC1 in mature adipocytes by generating and characterizing mice in which the Adiponectin-Cre driver is used to delete floxed alleles of Raptor, which encodes an essential regulatory subunit of mTORC1. Results: RaptorAdipoq-cre mice have normal white adipose tissue (WAT) mass for the first few weeks of life, but soon thereafter develop lipodystrophy associated with hepatomegaly, hepatic steatosis, and insulin intolerance. RaptorAdipoq-cre mice are also resistant to becoming obese when consuming a high fat diet (HFD). Resistance to obesity does not appear to be due to increased energy expenditure, but rather from failed adipose tissue expansion resulting in severe hepatomegaly associated with hyperphagia and defective dietary lipid absorption. Deleting Raptor in WAT also decreases C/EBPα expression and the expression of its downstream target adiponectin, providing one possible mechanism of mTORC1 function in WAT. Conclusions: mTORC1 activity in mature adipocytes is essential for maintaining normal adipose tissue growth and its selective loss in mature adipocytes leads to a progressive lipodystrophy disorder and systemic metabolic disease that shares many of the hallmarks of human congenital generalized lipodystrophy.","author":[{"dropping-particle":"","family":"Lee","given":"Peter L.","non-dropping-particle":"","parse-names":false,"suffix":""},{"dropping-particle":"","family":"Tang","given":"Yuefeng","non-dropping-particle":"","parse-names":false,"suffix":""},{"dropping-particle":"","family":"Li","given":"Huawei","non-dropping-particle":"","parse-names":false,"suffix":""},{"dropping-particle":"","family":"Guertin","given":"David A.","non-dropping-particle":"","parse-names":false,"suffix":""}],"container-title":"Molecular Metabolism","id":"ITEM-1","issue":"6","issued":{"date-parts":[["2016","6","1"]]},"page":"422-432","publisher":"Elsevier GmbH","title":"Raptor/mTORC1 loss in adipocytes causes progressive lipodystrophy and fatty liver disease","type":"article-journal","volume":"5"},"uris":["http://www.mendeley.com/documents/?uuid=50840d1f-4398-3e36-af12-6643759cb803"]}],"mendeley":{"formattedCitation":"(35)","plainTextFormattedCitation":"(35)","previouslyFormattedCitation":"(35)"},"properties":{"noteIndex":0},"schema":"https://github.com/citation-style-language/schema/raw/master/csl-citation.json"}</w:instrText>
+        </w:r>
+        <w:r>
+          <w:rPr>
+            <w:rFonts w:ascii="Arial" w:hAnsi="Arial" w:cs="Arial"/>
+            <w:color w:val="000000" w:themeColor="text1"/>
+            <w:sz w:val="22"/>
+            <w:szCs w:val="22"/>
+          </w:rPr>
+          <w:fldChar w:fldCharType="separate"/>
+        </w:r>
+        <w:r>
+          <w:rPr>
+            <w:rFonts w:ascii="Arial" w:hAnsi="Arial" w:cs="Arial"/>
+            <w:noProof/>
+            <w:color w:val="000000" w:themeColor="text1"/>
+            <w:sz w:val="22"/>
+            <w:szCs w:val="22"/>
+          </w:rPr>
+          <w:t>(35)</w:t>
+        </w:r>
+        <w:r>
+          <w:rPr>
+            <w:rFonts w:ascii="Arial" w:hAnsi="Arial" w:cs="Arial"/>
+            <w:color w:val="000000" w:themeColor="text1"/>
+            <w:sz w:val="22"/>
+            <w:szCs w:val="22"/>
+          </w:rPr>
+          <w:fldChar w:fldCharType="end"/>
+        </w:r>
+        <w:r>
+          <w:rPr>
+            <w:rFonts w:ascii="Arial" w:hAnsi="Arial" w:cs="Arial"/>
+            <w:color w:val="000000" w:themeColor="text1"/>
+            <w:sz w:val="22"/>
+            <w:szCs w:val="22"/>
+          </w:rPr>
+          <w:t xml:space="preserve">. </w:t>
+        </w:r>
+        <w:del w:id="72" w:author="Dave Bridges" w:date="2021-04-28T12:41:00Z">
+          <w:r>
+            <w:rPr>
+              <w:rFonts w:ascii="Arial" w:hAnsi="Arial" w:cs="Arial"/>
+              <w:color w:val="000000" w:themeColor="text1"/>
+              <w:sz w:val="22"/>
+              <w:szCs w:val="22"/>
+            </w:rPr>
+            <w:delText xml:space="preserve">Although </w:delText>
+          </w:r>
+          <w:r>
+            <w:rPr>
+              <w:rFonts w:ascii="Arial" w:hAnsi="Arial" w:cs="Arial"/>
+              <w:i/>
+              <w:color w:val="000000" w:themeColor="text1"/>
+              <w:sz w:val="22"/>
+              <w:szCs w:val="22"/>
+              <w:rPrChange w:id="73" w:author="Dave Bridges" w:date="2021-04-28T12:15:00Z">
+                <w:rPr>
+                  <w:rFonts w:ascii="Arial" w:hAnsi="Arial" w:cs="Arial"/>
+                  <w:color w:val="000000" w:themeColor="text1"/>
+                  <w:sz w:val="22"/>
+                  <w:szCs w:val="22"/>
+                </w:rPr>
+              </w:rPrChange>
+            </w:rPr>
+            <w:delText>de novo</w:delText>
+          </w:r>
+          <w:r>
+            <w:rPr>
+              <w:rFonts w:ascii="Arial" w:hAnsi="Arial" w:cs="Arial"/>
+              <w:color w:val="000000" w:themeColor="text1"/>
+              <w:sz w:val="22"/>
+              <w:szCs w:val="22"/>
+            </w:rPr>
+            <w:delText xml:space="preserve"> lipogenesis was impaired, protein and gene expression of lipogenic genes including ACLY, ACC and FASN were upregulated while ATGL was downregulated in the knockout model </w:delText>
+          </w:r>
+          <w:r>
+            <w:rPr>
+              <w:rFonts w:ascii="Arial" w:hAnsi="Arial" w:cs="Arial"/>
+              <w:color w:val="000000" w:themeColor="text1"/>
+              <w:sz w:val="22"/>
+              <w:szCs w:val="22"/>
+            </w:rPr>
+            <w:fldChar w:fldCharType="begin" w:fldLock="1"/>
+          </w:r>
+          <w:r>
+            <w:rPr>
+              <w:rFonts w:ascii="Arial" w:hAnsi="Arial" w:cs="Arial"/>
+              <w:color w:val="000000" w:themeColor="text1"/>
+              <w:sz w:val="22"/>
+              <w:szCs w:val="22"/>
+              <w:rPrChange w:id="74" w:author="Dave Bridges" w:date="2021-04-28T13:01:00Z">
+                <w:rPr>
+                  <w:rFonts w:ascii="Arial" w:hAnsi="Arial" w:cs="Arial"/>
+                  <w:color w:val="000000" w:themeColor="text1"/>
+                  <w:sz w:val="22"/>
+                  <w:szCs w:val="22"/>
+                </w:rPr>
+              </w:rPrChange>
+            </w:rPr>
+            <w:delInstrText>ADDIN CSL_CITATION {"citationItems":[{"id":"ITEM-1","itemData":{"DOI":"10.1016/j.molmet.2016.04.001","ISSN":"22128778","abstract":"Objective: Normal adipose tissue growth and function is critical to maintaining metabolic homeostasis and its excess (e.g. obesity) or absence (e.g. lipodystrophy) is associated with severe metabolic disease. The goal of this study was to understand the mechanisms maintaining healthy adipose tissue growth and function. Methods: Adipose tissue senses and responds to systemic changes in growth factor and nutrient availability; in cells mTORC1 regulates metabolism in response to growth factors and nutrients. Thus, mTORC1 is poised to be a critical intracellular regulator of adipocyte metabolism. Here, we investigate the role of mTORC1 in mature adipocytes by generating and characterizing mice in which the Adiponectin-Cre driver is used to delete floxed alleles of Raptor, which encodes an essential regulatory subunit of mTORC1. Results: RaptorAdipoq-cre mice have normal white adipose tissue (WAT) mass for the first few weeks of life, but soon thereafter develop lipodystrophy associated with hepatomegaly, hepatic steatosis, and insulin intolerance. RaptorAdipoq-cre mice are also resistant to becoming obese when consuming a high fat diet (HFD). Resistance to obesity does not appear to be due to increased energy expenditure, but rather from failed adipose tissue expansion resulting in severe hepatomegaly associated with hyperphagia and defective dietary lipid absorption. Deleting Raptor in WAT also decreases C/EBPα expression and the expression of its downstream target adiponectin, providing one possible mechanism of mTORC1 function in WAT. Conclusions: mTORC1 activity in mature adipocytes is essential for maintaining normal adipose tissue growth and its selective loss in mature adipocytes leads to a progressive lipodystrophy disorder and systemic metabolic disease that shares many of the hallmarks of human congenital generalized lipodystrophy.","author":[{"dropping-particle":"","family":"Lee","given":"Peter L.","non-dropping-particle":"","parse-names":false,"suffix":""},{"dropping-particle":"","family":"Tang","given":"Yuefeng","non-dropping-particle":"","parse-names":false,"suffix":""},{"dropping-particle":"","family":"Li","given":"Huawei","non-dropping-particle":"","parse-names":false,"suffix":""},{"dropping-particle":"","family":"Guertin","given":"David A.","non-dropping-particle":"","parse-names":false,"suffix":""}],"container-title":"Molecular Metabolism","id":"ITEM-1","issue":"6","issued":{"date-parts":[["2016","6","1"]]},"page":"422-432","publisher":"Elsevier GmbH","title":"Raptor/mTORC1 loss in adipocytes causes progressive lipodystrophy and fatty liver disease","type":"article-journal","volume":"5"},"uris":["http://www.mendeley.com/documents/?uuid=50840d1f-4398-3e36-af12-6643759cb803"]}],"mendeley":{"formattedCitation":"(35)","plainTextFormattedCitation":"(35)","previouslyFormattedCitation":"(35)"},"properties":{"noteIndex":0},"schema":"https://github.com/citation-style-language/schema/raw/master/csl-citation.json"}</w:delInstrText>
+          </w:r>
+          <w:r>
+            <w:rPr>
+              <w:rFonts w:ascii="Arial" w:hAnsi="Arial" w:cs="Arial"/>
+              <w:color w:val="000000" w:themeColor="text1"/>
+              <w:sz w:val="22"/>
+              <w:szCs w:val="22"/>
+            </w:rPr>
+            <w:fldChar w:fldCharType="separate"/>
+          </w:r>
+          <w:r>
+            <w:rPr>
+              <w:rFonts w:ascii="Arial" w:hAnsi="Arial" w:cs="Arial"/>
+              <w:noProof/>
+              <w:color w:val="000000" w:themeColor="text1"/>
+              <w:sz w:val="22"/>
+              <w:szCs w:val="22"/>
+              <w:rPrChange w:id="75" w:author="Dave Bridges" w:date="2021-04-28T12:41:00Z">
+                <w:rPr>
+                  <w:rFonts w:ascii="Arial" w:hAnsi="Arial" w:cs="Arial"/>
+                  <w:noProof/>
+                  <w:color w:val="000000" w:themeColor="text1"/>
+                  <w:sz w:val="22"/>
+                  <w:szCs w:val="22"/>
+                </w:rPr>
+              </w:rPrChange>
+            </w:rPr>
+            <w:delText>(35)</w:delText>
+          </w:r>
+          <w:r>
+            <w:rPr>
+              <w:rFonts w:ascii="Arial" w:hAnsi="Arial" w:cs="Arial"/>
+              <w:color w:val="000000" w:themeColor="text1"/>
+              <w:sz w:val="22"/>
+              <w:szCs w:val="22"/>
+            </w:rPr>
+            <w:fldChar w:fldCharType="end"/>
+          </w:r>
+          <w:r>
+            <w:rPr>
+              <w:rFonts w:ascii="Arial" w:hAnsi="Arial" w:cs="Arial"/>
+              <w:color w:val="000000" w:themeColor="text1"/>
+              <w:sz w:val="22"/>
+              <w:szCs w:val="22"/>
+            </w:rPr>
+            <w:delText xml:space="preserve">. </w:delText>
+          </w:r>
+        </w:del>
+        <w:del w:id="76" w:author="Dave Bridges" w:date="2021-04-28T13:01:00Z">
+          <w:r>
+            <w:rPr>
+              <w:rFonts w:ascii="Arial" w:hAnsi="Arial" w:cs="Arial"/>
+              <w:color w:val="000000" w:themeColor="text1"/>
+              <w:sz w:val="22"/>
+              <w:szCs w:val="22"/>
+            </w:rPr>
+            <w:delText xml:space="preserve">In our adipocyte </w:delText>
+          </w:r>
+          <w:r>
+            <w:rPr>
+              <w:rFonts w:ascii="Arial" w:hAnsi="Arial" w:cs="Arial"/>
+              <w:i/>
+              <w:color w:val="000000" w:themeColor="text1"/>
+              <w:sz w:val="22"/>
+              <w:szCs w:val="22"/>
+            </w:rPr>
+            <w:delText>Tsc1</w:delText>
+          </w:r>
+          <w:r>
+            <w:rPr>
+              <w:rFonts w:ascii="Arial" w:hAnsi="Arial" w:cs="Arial"/>
+              <w:color w:val="000000" w:themeColor="text1"/>
+              <w:sz w:val="22"/>
+              <w:szCs w:val="22"/>
+            </w:rPr>
+            <w:delText xml:space="preserve"> knockout model, we did not see differences in lipogenic and lipolytic gene expression.</w:delText>
+          </w:r>
+        </w:del>
+      </w:moveTo>
+      <w:moveToRangeEnd w:id="69"/>
+      <w:ins w:id="77" w:author="Dave Bridges" w:date="2021-04-28T12:45:00Z">
+        <w:r>
+          <w:rPr>
+            <w:rFonts w:ascii="Arial" w:hAnsi="Arial" w:cs="Arial"/>
+            <w:color w:val="000000" w:themeColor="text1"/>
+            <w:sz w:val="22"/>
+            <w:szCs w:val="22"/>
+          </w:rPr>
+          <w:t xml:space="preserve">Gain of function studies (via tissue-specific </w:t>
+        </w:r>
+        <w:r>
+          <w:rPr>
+            <w:rFonts w:ascii="Arial" w:hAnsi="Arial" w:cs="Arial"/>
+            <w:i/>
+            <w:color w:val="000000" w:themeColor="text1"/>
+            <w:sz w:val="22"/>
+            <w:szCs w:val="22"/>
+          </w:rPr>
+          <w:t xml:space="preserve">Tsc1 </w:t>
+        </w:r>
+        <w:r>
+          <w:rPr>
+            <w:rFonts w:ascii="Arial" w:hAnsi="Arial" w:cs="Arial"/>
+            <w:color w:val="000000" w:themeColor="text1"/>
+            <w:sz w:val="22"/>
+            <w:szCs w:val="22"/>
+          </w:rPr>
+          <w:t xml:space="preserve">knockout) of mTORC1 in adipocytes resulted in increased </w:t>
+        </w:r>
+      </w:ins>
+      <w:ins w:id="78" w:author="Dave Bridges" w:date="2021-04-28T12:46:00Z">
+        <w:r>
+          <w:rPr>
+            <w:rFonts w:ascii="Arial" w:hAnsi="Arial" w:cs="Arial"/>
+            <w:i/>
+            <w:color w:val="000000" w:themeColor="text1"/>
+            <w:sz w:val="22"/>
+            <w:szCs w:val="22"/>
+          </w:rPr>
+          <w:t xml:space="preserve">in </w:t>
+        </w:r>
+        <w:r>
+          <w:rPr>
+            <w:rFonts w:ascii="Arial" w:hAnsi="Arial" w:cs="Arial"/>
+            <w:i/>
+            <w:color w:val="000000" w:themeColor="text1"/>
+            <w:sz w:val="22"/>
+            <w:szCs w:val="22"/>
+            <w:rPrChange w:id="79" w:author="Dave Bridges" w:date="2021-04-28T12:46:00Z">
+              <w:rPr>
+                <w:rFonts w:ascii="Arial" w:hAnsi="Arial" w:cs="Arial"/>
+                <w:i/>
+                <w:color w:val="000000" w:themeColor="text1"/>
+                <w:sz w:val="22"/>
+                <w:szCs w:val="22"/>
+              </w:rPr>
+            </w:rPrChange>
+          </w:rPr>
+          <w:t>vitro</w:t>
+        </w:r>
+        <w:r>
+          <w:rPr>
+            <w:rFonts w:ascii="Arial" w:hAnsi="Arial" w:cs="Arial"/>
+            <w:color w:val="000000" w:themeColor="text1"/>
+            <w:sz w:val="22"/>
+            <w:szCs w:val="22"/>
+          </w:rPr>
+          <w:t xml:space="preserve"> palmitate </w:t>
+        </w:r>
+      </w:ins>
+      <w:ins w:id="80" w:author="Dave Bridges" w:date="2021-04-28T12:47:00Z">
+        <w:r>
+          <w:rPr>
+            <w:rFonts w:ascii="Arial" w:hAnsi="Arial" w:cs="Arial"/>
+            <w:color w:val="000000" w:themeColor="text1"/>
+            <w:sz w:val="22"/>
+            <w:szCs w:val="22"/>
+          </w:rPr>
+          <w:t xml:space="preserve">esterification in inguinal adipose </w:t>
+        </w:r>
+        <w:commentRangeStart w:id="81"/>
+        <w:r>
+          <w:rPr>
+            <w:rFonts w:ascii="Arial" w:hAnsi="Arial" w:cs="Arial"/>
+            <w:color w:val="000000" w:themeColor="text1"/>
+            <w:sz w:val="22"/>
+            <w:szCs w:val="22"/>
+          </w:rPr>
+          <w:t>tissue</w:t>
+        </w:r>
+        <w:commentRangeEnd w:id="81"/>
+        <w:r>
+          <w:rPr>
+            <w:rStyle w:val="CommentReference"/>
+          </w:rPr>
+          <w:commentReference w:id="81"/>
+        </w:r>
+      </w:ins>
+      <w:ins w:id="82" w:author="Dave Bridges" w:date="2021-04-28T13:01:00Z">
         <w:r>
           <w:rPr>
             <w:rFonts w:ascii="Arial" w:hAnsi="Arial" w:cs="Arial"/>
@@ -14968,7 +15634,7 @@
           <w:t>.</w:t>
         </w:r>
       </w:ins>
-      <w:ins w:id="45" w:author="Dave Bridges" w:date="2021-04-28T12:10:00Z">
+      <w:ins w:id="83" w:author="Dave Bridges" w:date="2021-04-28T13:02:00Z">
         <w:r>
           <w:rPr>
             <w:rFonts w:ascii="Arial" w:hAnsi="Arial" w:cs="Arial"/>
@@ -14976,11 +15642,8 @@
             <w:sz w:val="22"/>
             <w:szCs w:val="22"/>
           </w:rPr>
-          <w:t xml:space="preserve">  </w:t>
+          <w:t xml:space="preserve"> </w:t>
         </w:r>
-      </w:ins>
-      <w:moveToRangeStart w:id="46" w:author="Dave Bridges" w:date="2021-04-28T12:13:00Z" w:name="move70504398"/>
-      <w:moveTo w:id="47" w:author="Dave Bridges" w:date="2021-04-28T12:13:00Z">
         <w:r>
           <w:rPr>
             <w:rFonts w:ascii="Arial" w:hAnsi="Arial" w:cs="Arial"/>
@@ -14988,7 +15651,171 @@
             <w:sz w:val="22"/>
             <w:szCs w:val="22"/>
           </w:rPr>
-          <w:t xml:space="preserve">Lee et al. reported severe lipodystrophy in mice and reduced lipid absorption despite hyperphagia </w:t>
+          <w:t xml:space="preserve">In our adipocyte </w:t>
+        </w:r>
+        <w:r>
+          <w:rPr>
+            <w:rFonts w:ascii="Arial" w:hAnsi="Arial" w:cs="Arial"/>
+            <w:i/>
+            <w:color w:val="000000" w:themeColor="text1"/>
+            <w:sz w:val="22"/>
+            <w:szCs w:val="22"/>
+          </w:rPr>
+          <w:t>Tsc1</w:t>
+        </w:r>
+        <w:r>
+          <w:rPr>
+            <w:rFonts w:ascii="Arial" w:hAnsi="Arial" w:cs="Arial"/>
+            <w:color w:val="000000" w:themeColor="text1"/>
+            <w:sz w:val="22"/>
+            <w:szCs w:val="22"/>
+          </w:rPr>
+          <w:t xml:space="preserve"> knockout model, we </w:t>
+        </w:r>
+        <w:r>
+          <w:rPr>
+            <w:rFonts w:ascii="Arial" w:hAnsi="Arial" w:cs="Arial"/>
+            <w:color w:val="000000" w:themeColor="text1"/>
+            <w:sz w:val="22"/>
+            <w:szCs w:val="22"/>
+          </w:rPr>
+          <w:t xml:space="preserve">were surprised that there were no obvious </w:t>
+        </w:r>
+        <w:r>
+          <w:rPr>
+            <w:rFonts w:ascii="Arial" w:hAnsi="Arial" w:cs="Arial"/>
+            <w:color w:val="000000" w:themeColor="text1"/>
+            <w:sz w:val="22"/>
+            <w:szCs w:val="22"/>
+          </w:rPr>
+          <w:t>increases</w:t>
+        </w:r>
+        <w:r>
+          <w:rPr>
+            <w:rFonts w:ascii="Arial" w:hAnsi="Arial" w:cs="Arial"/>
+            <w:color w:val="000000" w:themeColor="text1"/>
+            <w:sz w:val="22"/>
+            <w:szCs w:val="22"/>
+          </w:rPr>
+          <w:t xml:space="preserve"> in lipogenic enzymes </w:t>
+        </w:r>
+        <w:r>
+          <w:rPr>
+            <w:rFonts w:ascii="Arial" w:hAnsi="Arial" w:cs="Arial"/>
+            <w:color w:val="000000" w:themeColor="text1"/>
+            <w:sz w:val="22"/>
+            <w:szCs w:val="22"/>
+          </w:rPr>
+          <w:t>in the mammary gland,</w:t>
+        </w:r>
+        <w:r>
+          <w:rPr>
+            <w:rFonts w:ascii="Arial" w:hAnsi="Arial" w:cs="Arial"/>
+            <w:color w:val="000000" w:themeColor="text1"/>
+            <w:sz w:val="22"/>
+            <w:szCs w:val="22"/>
+          </w:rPr>
+          <w:t xml:space="preserve"> in spite of increased milk fat.  </w:t>
+        </w:r>
+        <w:r>
+          <w:rPr>
+            <w:rFonts w:ascii="Arial" w:hAnsi="Arial" w:cs="Arial"/>
+            <w:color w:val="000000" w:themeColor="text1"/>
+            <w:sz w:val="22"/>
+            <w:szCs w:val="22"/>
+          </w:rPr>
+          <w:t xml:space="preserve">This is consistent with data from </w:t>
+        </w:r>
+        <w:r>
+          <w:rPr>
+            <w:rFonts w:ascii="Arial" w:hAnsi="Arial" w:cs="Arial"/>
+            <w:i/>
+            <w:color w:val="000000" w:themeColor="text1"/>
+            <w:sz w:val="22"/>
+            <w:szCs w:val="22"/>
+          </w:rPr>
+          <w:t>Raptor</w:t>
+        </w:r>
+        <w:r>
+          <w:rPr>
+            <w:rFonts w:ascii="Arial" w:hAnsi="Arial" w:cs="Arial"/>
+            <w:color w:val="000000" w:themeColor="text1"/>
+            <w:sz w:val="22"/>
+            <w:szCs w:val="22"/>
+          </w:rPr>
+          <w:t xml:space="preserve"> knockout adipocytes which have elevated</w:t>
+        </w:r>
+        <w:r>
+          <w:rPr>
+            <w:rFonts w:ascii="Arial" w:hAnsi="Arial" w:cs="Arial"/>
+            <w:color w:val="000000" w:themeColor="text1"/>
+            <w:sz w:val="22"/>
+            <w:szCs w:val="22"/>
+          </w:rPr>
+          <w:t xml:space="preserve"> (not decreased)</w:t>
+        </w:r>
+        <w:r>
+          <w:rPr>
+            <w:rFonts w:ascii="Arial" w:hAnsi="Arial" w:cs="Arial"/>
+            <w:color w:val="000000" w:themeColor="text1"/>
+            <w:sz w:val="22"/>
+            <w:szCs w:val="22"/>
+          </w:rPr>
+          <w:t xml:space="preserve"> ACC</w:t>
+        </w:r>
+        <w:r>
+          <w:rPr>
+            <w:rFonts w:ascii="Arial" w:hAnsi="Arial" w:cs="Arial"/>
+            <w:color w:val="000000" w:themeColor="text1"/>
+            <w:sz w:val="22"/>
+            <w:szCs w:val="22"/>
+          </w:rPr>
+          <w:t xml:space="preserve">, </w:t>
+        </w:r>
+        <w:r>
+          <w:rPr>
+            <w:rFonts w:ascii="Arial" w:hAnsi="Arial" w:cs="Arial"/>
+            <w:color w:val="000000" w:themeColor="text1"/>
+            <w:sz w:val="22"/>
+            <w:szCs w:val="22"/>
+          </w:rPr>
+          <w:t>ACLY</w:t>
+        </w:r>
+        <w:r>
+          <w:rPr>
+            <w:rFonts w:ascii="Arial" w:hAnsi="Arial" w:cs="Arial"/>
+            <w:color w:val="000000" w:themeColor="text1"/>
+            <w:sz w:val="22"/>
+            <w:szCs w:val="22"/>
+          </w:rPr>
+          <w:t xml:space="preserve">, </w:t>
+        </w:r>
+        <w:r>
+          <w:rPr>
+            <w:rFonts w:ascii="Arial" w:hAnsi="Arial" w:cs="Arial"/>
+            <w:color w:val="000000" w:themeColor="text1"/>
+            <w:sz w:val="22"/>
+            <w:szCs w:val="22"/>
+          </w:rPr>
+          <w:t xml:space="preserve">and FASN </w:t>
+        </w:r>
+        <w:r>
+          <w:rPr>
+            <w:rFonts w:ascii="Arial" w:hAnsi="Arial" w:cs="Arial"/>
+            <w:color w:val="000000" w:themeColor="text1"/>
+            <w:sz w:val="22"/>
+            <w:szCs w:val="22"/>
+          </w:rPr>
+          <w:t xml:space="preserve"> protein</w:t>
+        </w:r>
+        <w:r>
+          <w:rPr>
+            <w:rFonts w:ascii="Arial" w:hAnsi="Arial" w:cs="Arial"/>
+            <w:color w:val="000000" w:themeColor="text1"/>
+            <w:sz w:val="22"/>
+            <w:szCs w:val="22"/>
+          </w:rPr>
+          <w:t xml:space="preserve"> levels </w:t>
         </w:r>
         <w:r>
           <w:rPr>
@@ -15043,17 +15870,28 @@
             <w:sz w:val="22"/>
             <w:szCs w:val="22"/>
           </w:rPr>
-          <w:t xml:space="preserve">. Although </w:t>
+          <w:t>.</w:t>
         </w:r>
-        <w:bookmarkStart w:id="48" w:name="_GoBack"/>
+      </w:ins>
+      <w:ins w:id="84" w:author="Dave Bridges" w:date="2021-04-28T12:46:00Z">
         <w:r>
           <w:rPr>
             <w:rFonts w:ascii="Arial" w:hAnsi="Arial" w:cs="Arial"/>
-            <w:i/>
             <w:color w:val="000000" w:themeColor="text1"/>
             <w:sz w:val="22"/>
             <w:szCs w:val="22"/>
-            <w:rPrChange w:id="49" w:author="Dave Bridges" w:date="2021-04-28T12:15:00Z">
+          </w:rPr>
+          <w:t xml:space="preserve">  </w:t>
+        </w:r>
+      </w:ins>
+      <w:ins w:id="85" w:author="Dave Bridges" w:date="2021-04-28T12:13:00Z">
+        <w:r>
+          <w:rPr>
+            <w:rFonts w:ascii="Arial" w:hAnsi="Arial" w:cs="Arial"/>
+            <w:color w:val="000000" w:themeColor="text1"/>
+            <w:sz w:val="22"/>
+            <w:szCs w:val="22"/>
+            <w:rPrChange w:id="86" w:author="Dave Bridges" w:date="2021-04-28T12:46:00Z">
               <w:rPr>
                 <w:rFonts w:ascii="Arial" w:hAnsi="Arial" w:cs="Arial"/>
                 <w:color w:val="000000" w:themeColor="text1"/>
@@ -15062,7 +15900,7 @@
               </w:rPr>
             </w:rPrChange>
           </w:rPr>
-          <w:t>de novo</w:t>
+          <w:t>We</w:t>
         </w:r>
         <w:r>
           <w:rPr>
@@ -15071,128 +15909,10 @@
             <w:sz w:val="22"/>
             <w:szCs w:val="22"/>
           </w:rPr>
-          <w:t xml:space="preserve"> </w:t>
-        </w:r>
-        <w:bookmarkEnd w:id="48"/>
-        <w:r>
-          <w:rPr>
-            <w:rFonts w:ascii="Arial" w:hAnsi="Arial" w:cs="Arial"/>
-            <w:color w:val="000000" w:themeColor="text1"/>
-            <w:sz w:val="22"/>
-            <w:szCs w:val="22"/>
-          </w:rPr>
-          <w:t xml:space="preserve">lipogenesis was impaired, protein and gene expression of lipogenic genes including ACLY, ACC and FASN were upregulated while ATGL was downregulated in the knockout model </w:t>
-        </w:r>
-        <w:r>
-          <w:rPr>
-            <w:rFonts w:ascii="Arial" w:hAnsi="Arial" w:cs="Arial"/>
-            <w:color w:val="000000" w:themeColor="text1"/>
-            <w:sz w:val="22"/>
-            <w:szCs w:val="22"/>
-          </w:rPr>
-          <w:fldChar w:fldCharType="begin" w:fldLock="1"/>
-        </w:r>
-        <w:r>
-          <w:rPr>
-            <w:rFonts w:ascii="Arial" w:hAnsi="Arial" w:cs="Arial"/>
-            <w:color w:val="000000" w:themeColor="text1"/>
-            <w:sz w:val="22"/>
-            <w:szCs w:val="22"/>
-          </w:rPr>
-          <w:instrText>ADDIN CSL_CITATION {"citationItems":[{"id":"ITEM-1","itemData":{"DOI":"10.1016/j.molmet.2016.04.001","ISSN":"22128778","abstract":"Objective: Normal adipose tissue growth and function is critical to maintaining metabolic homeostasis and its excess (e.g. obesity) or absence (e.g. lipodystrophy) is associated with severe metabolic disease. The goal of this study was to understand the mechanisms maintaining healthy adipose tissue growth and function. Methods: Adipose tissue senses and responds to systemic changes in growth factor and nutrient availability; in cells mTORC1 regulates metabolism in response to growth factors and nutrients. Thus, mTORC1 is poised to be a critical intracellular regulator of adipocyte metabolism. Here, we investigate the role of mTORC1 in mature adipocytes by generating and characterizing mice in which the Adiponectin-Cre driver is used to delete floxed alleles of Raptor, which encodes an essential regulatory subunit of mTORC1. Results: RaptorAdipoq-cre mice have normal white adipose tissue (WAT) mass for the first few weeks of life, but soon thereafter develop lipodystrophy associated with hepatomegaly, hepatic steatosis, and insulin intolerance. RaptorAdipoq-cre mice are also resistant to becoming obese when consuming a high fat diet (HFD). Resistance to obesity does not appear to be due to increased energy expenditure, but rather from failed adipose tissue expansion resulting in severe hepatomegaly associated with hyperphagia and defective dietary lipid absorption. Deleting Raptor in WAT also decreases C/EBPα expression and the expression of its downstream target adiponectin, providing one possible mechanism of mTORC1 function in WAT. Conclusions: mTORC1 activity in mature adipocytes is essential for maintaining normal adipose tissue growth and its selective loss in mature adipocytes leads to a progressive lipodystrophy disorder and systemic metabolic disease that shares many of the hallmarks of human congenital generalized lipodystrophy.","author":[{"dropping-particle":"","family":"Lee","given":"Peter L.","non-dropping-particle":"","parse-names":false,"suffix":""},{"dropping-particle":"","family":"Tang","given":"Yuefeng","non-dropping-particle":"","parse-names":false,"suffix":""},{"dropping-particle":"","family":"Li","given":"Huawei","non-dropping-particle":"","parse-names":false,"suffix":""},{"dropping-particle":"","family":"Guertin","given":"David A.","non-dropping-particle":"","parse-names":false,"suffix":""}],"container-title":"Molecular Metabolism","id":"ITEM-1","issue":"6","issued":{"date-parts":[["2016","6","1"]]},"page":"422-432","publisher":"Elsevier GmbH","title":"Raptor/mTORC1 loss in adipocytes causes progressive lipodystrophy and fatty liver disease","type":"article-journal","volume":"5"},"uris":["http://www.mendeley.com/documents/?uuid=50840d1f-4398-3e36-af12-6643759cb803"]}],"mendeley":{"formattedCitation":"(35)","plainTextFormattedCitation":"(35)","previouslyFormattedCitation":"(35)"},"properties":{"noteIndex":0},"schema":"https://github.com/citation-style-language/schema/raw/master/csl-citation.json"}</w:instrText>
-        </w:r>
-        <w:r>
-          <w:rPr>
-            <w:rFonts w:ascii="Arial" w:hAnsi="Arial" w:cs="Arial"/>
-            <w:color w:val="000000" w:themeColor="text1"/>
-            <w:sz w:val="22"/>
-            <w:szCs w:val="22"/>
-          </w:rPr>
-          <w:fldChar w:fldCharType="separate"/>
-        </w:r>
-        <w:r>
-          <w:rPr>
-            <w:rFonts w:ascii="Arial" w:hAnsi="Arial" w:cs="Arial"/>
-            <w:noProof/>
-            <w:color w:val="000000" w:themeColor="text1"/>
-            <w:sz w:val="22"/>
-            <w:szCs w:val="22"/>
-          </w:rPr>
-          <w:t>(35)</w:t>
-        </w:r>
-        <w:r>
-          <w:rPr>
-            <w:rFonts w:ascii="Arial" w:hAnsi="Arial" w:cs="Arial"/>
-            <w:color w:val="000000" w:themeColor="text1"/>
-            <w:sz w:val="22"/>
-            <w:szCs w:val="22"/>
-          </w:rPr>
-          <w:fldChar w:fldCharType="end"/>
-        </